<commit_message>
Ondersteuning toegevoegd voor meerdere weegfactoren per variabele. Controle voor instellingen van vorige sessies uitgebreid en verbeterd. Verbergen van cellen met een te laag aantal aangepast.
</commit_message>
<xml_diff>
--- a/Handleiding configuratie.docx
+++ b/Handleiding configuratie.docx
@@ -29,15 +29,7 @@
         <w:t>Dit script wordt gebruikt om de data van een gezondheidsmonitor om te zetten in tabellenboeken voor de verschillende gemeentes, scholen, regio’s, enz. In principe kan op iedere variabele een specifieke set tabellenboeken worden gemaakt</w:t>
       </w:r>
       <w:r>
-        <w:t xml:space="preserve">, met daarbij ook uitsplitsing op een ‘hoger’ niveau. Denk bijvoorbeeld aan tabellenboeken per gemeente, waarbij ook een kolom is meegenomen voor een </w:t>
-      </w:r>
-      <w:proofErr w:type="spellStart"/>
-      <w:r>
-        <w:t>subregio</w:t>
-      </w:r>
-      <w:proofErr w:type="spellEnd"/>
-      <w:r>
-        <w:t>.</w:t>
+        <w:t>, met daarbij ook uitsplitsing op een ‘hoger’ niveau. Denk bijvoorbeeld aan tabellenboeken per gemeente, waarbij ook een kolom is meegenomen voor een subregio.</w:t>
       </w:r>
     </w:p>
     <w:p>
@@ -97,37 +89,13 @@
         <w:t xml:space="preserve">herschreven versie van het tabellenboekscript dat al een paar jaar circuleert en telkens wordt uitgebreid. </w:t>
       </w:r>
       <w:r>
-        <w:t xml:space="preserve">Deze situatie werd na het vijf keer doorgeven van het auteurschap onhoudbaar, waarop er vanuit </w:t>
-      </w:r>
-      <w:proofErr w:type="spellStart"/>
-      <w:r>
-        <w:t>GGData</w:t>
-      </w:r>
-      <w:proofErr w:type="spellEnd"/>
-      <w:r>
-        <w:t xml:space="preserve"> een werkgroep is opgezet om één universeel script op te zetten</w:t>
+        <w:t>Deze situatie werd na het vijf keer doorgeven van het auteurschap onhoudbaar, waarop er vanuit GGData een werkgroep is opgezet om één universeel script op te zetten</w:t>
       </w:r>
       <w:r>
         <w:t>, welke voor alle monitors gebruikt kan worden. Het script zal daarom vanaf heden worden onderhouden door deze werkgroep</w:t>
       </w:r>
       <w:r>
-        <w:t xml:space="preserve">. De laatste versie is altijd beschikbaar vanaf de </w:t>
-      </w:r>
-      <w:proofErr w:type="spellStart"/>
-      <w:r>
-        <w:t>Github</w:t>
-      </w:r>
-      <w:proofErr w:type="spellEnd"/>
-      <w:r>
-        <w:t xml:space="preserve"> van </w:t>
-      </w:r>
-      <w:proofErr w:type="spellStart"/>
-      <w:r>
-        <w:t>GGData</w:t>
-      </w:r>
-      <w:proofErr w:type="spellEnd"/>
-      <w:r>
-        <w:t xml:space="preserve">: </w:t>
+        <w:t xml:space="preserve">. De laatste versie is altijd beschikbaar vanaf de Github van GGData: </w:t>
       </w:r>
       <w:hyperlink r:id="rId6" w:history="1">
         <w:r>
@@ -147,11 +115,9 @@
       <w:pPr>
         <w:pStyle w:val="Geenafstand"/>
       </w:pPr>
-      <w:proofErr w:type="spellStart"/>
       <w:r>
         <w:t>Werkgroepleden</w:t>
       </w:r>
-      <w:proofErr w:type="spellEnd"/>
       <w:r>
         <w:t>:</w:t>
       </w:r>
@@ -217,15 +183,7 @@
         <w:t xml:space="preserve">Voor foutmeldingen en functionaliteitsaanvragen verwijzen we in eerste instantie naar de </w:t>
       </w:r>
       <w:r>
-        <w:t xml:space="preserve">‘Issues’ pagina op </w:t>
-      </w:r>
-      <w:proofErr w:type="spellStart"/>
-      <w:r>
-        <w:t>Github</w:t>
-      </w:r>
-      <w:proofErr w:type="spellEnd"/>
-      <w:r>
-        <w:t xml:space="preserve">: </w:t>
+        <w:t xml:space="preserve">‘Issues’ pagina op Github: </w:t>
       </w:r>
       <w:hyperlink r:id="rId7" w:history="1">
         <w:r>
@@ -268,13 +226,8 @@
       <w:r>
         <w:t>“</w:t>
       </w:r>
-      <w:proofErr w:type="spellStart"/>
-      <w:r>
-        <w:t>tbl</w:t>
-      </w:r>
-      <w:proofErr w:type="spellEnd"/>
-      <w:r>
-        <w:t>_</w:t>
+      <w:r>
+        <w:t>tbl_</w:t>
       </w:r>
       <w:r>
         <w:t>”</w:t>
@@ -283,23 +236,7 @@
         <w:t>)</w:t>
       </w:r>
       <w:r>
-        <w:t xml:space="preserve">, deze handleiding, en een configuratiebestand in Excel. Het uitvoeren van het script gebeurt door </w:t>
-      </w:r>
-      <w:proofErr w:type="spellStart"/>
-      <w:r>
-        <w:t>tbl_maken.R</w:t>
-      </w:r>
-      <w:proofErr w:type="spellEnd"/>
-      <w:r>
-        <w:t xml:space="preserve"> uit te voeren in R of </w:t>
-      </w:r>
-      <w:proofErr w:type="spellStart"/>
-      <w:r>
-        <w:t>Rstudio</w:t>
-      </w:r>
-      <w:proofErr w:type="spellEnd"/>
-      <w:r>
-        <w:t>; de andere onderdelen worden vanuit dit script automatisch ingeladen.</w:t>
+        <w:t>, deze handleiding, en een configuratiebestand in Excel. Het uitvoeren van het script gebeurt door tbl_maken.R uit te voeren in R of Rstudio; de andere onderdelen worden vanuit dit script automatisch ingeladen.</w:t>
       </w:r>
     </w:p>
     <w:p>
@@ -318,29 +255,13 @@
         <w:t>verwerken</w:t>
       </w:r>
       <w:r>
-        <w:t xml:space="preserve"> uit één of meerdere datasets. Als er meerdere datasets zijn worden deze gecombineerd tot één ‘superdataset’, waarin automatisch ‘superweegfactoren’ en ‘</w:t>
-      </w:r>
-      <w:proofErr w:type="spellStart"/>
-      <w:r>
-        <w:t>superstrata</w:t>
-      </w:r>
-      <w:proofErr w:type="spellEnd"/>
-      <w:r>
-        <w:t>’ worden aangemaakt.</w:t>
+        <w:t xml:space="preserve"> uit één of meerdere datasets. Als er meerdere datasets zijn worden deze gecombineerd tot één ‘superdataset’, waarin automatisch ‘superweegfactoren’ en ‘superstrata’ worden aangemaakt.</w:t>
       </w:r>
       <w:r>
         <w:t xml:space="preserve"> </w:t>
       </w:r>
       <w:r>
-        <w:t xml:space="preserve">Hierbij dient wel te worden aangegeven welke variabelen de </w:t>
-      </w:r>
-      <w:proofErr w:type="spellStart"/>
-      <w:r>
-        <w:t>strata</w:t>
-      </w:r>
-      <w:proofErr w:type="spellEnd"/>
-      <w:r>
-        <w:t xml:space="preserve"> en de weegfactoren bevatten. (Zie de naslag hieronder.)</w:t>
+        <w:t>Hierbij dient wel te worden aangegeven welke variabelen de strata en de weegfactoren bevatten. (Zie de naslag hieronder.)</w:t>
       </w:r>
     </w:p>
     <w:p>
@@ -394,15 +315,7 @@
         <w:t xml:space="preserve"> package </w:t>
       </w:r>
       <w:r>
-        <w:t xml:space="preserve">van Thomas </w:t>
-      </w:r>
-      <w:proofErr w:type="spellStart"/>
-      <w:r>
-        <w:t>Lumley</w:t>
-      </w:r>
-      <w:proofErr w:type="spellEnd"/>
-      <w:r>
-        <w:t xml:space="preserve">. Deze werkt volgens dezelfde principes als </w:t>
+        <w:t xml:space="preserve">van Thomas Lumley. Deze werkt volgens dezelfde principes als </w:t>
       </w:r>
       <w:r>
         <w:rPr>
@@ -519,7 +432,6 @@
       <w:r>
         <w:t xml:space="preserve"> en </w:t>
       </w:r>
-      <w:proofErr w:type="spellStart"/>
       <w:r>
         <w:rPr>
           <w:i/>
@@ -527,17 +439,8 @@
         </w:rPr>
         <w:t>resultaten_csv</w:t>
       </w:r>
-      <w:proofErr w:type="spellEnd"/>
-      <w:r>
-        <w:t xml:space="preserve"> automatisch aangemaakt in de map waarin de configuratie zich bevindt. Tabellenboeken zullen worden geplaatst in de </w:t>
-      </w:r>
-      <w:proofErr w:type="spellStart"/>
-      <w:r>
-        <w:t>submap</w:t>
-      </w:r>
-      <w:proofErr w:type="spellEnd"/>
-      <w:r>
-        <w:t xml:space="preserve"> </w:t>
+      <w:r>
+        <w:t xml:space="preserve"> automatisch aangemaakt in de map waarin de configuratie zich bevindt. Tabellenboeken zullen worden geplaatst in de submap </w:t>
       </w:r>
       <w:r>
         <w:rPr>
@@ -552,7 +455,6 @@
       <w:r>
         <w:t xml:space="preserve">Berekende resultaten worden geplaatst in </w:t>
       </w:r>
-      <w:proofErr w:type="spellStart"/>
       <w:r>
         <w:rPr>
           <w:i/>
@@ -560,7 +462,6 @@
         </w:rPr>
         <w:t>resultaten_csv</w:t>
       </w:r>
-      <w:proofErr w:type="spellEnd"/>
       <w:r>
         <w:t xml:space="preserve">. Deze tabel </w:t>
       </w:r>
@@ -587,13 +488,7 @@
       <w:r>
         <w:t>Stappenplan</w:t>
       </w:r>
-      <w:r>
-        <w:t xml:space="preserve"> </w:t>
-      </w:r>
       <w:bookmarkStart w:id="0" w:name="_Hlk131418132"/>
-      <w:r>
-        <w:t>(LET OP: nog niet actueel voor het nieuwe script)</w:t>
-      </w:r>
     </w:p>
     <w:bookmarkEnd w:id="0"/>
     <w:p>
@@ -702,29 +597,16 @@
         <w:t>Open R</w:t>
       </w:r>
       <w:r>
-        <w:t xml:space="preserve"> of </w:t>
-      </w:r>
-      <w:proofErr w:type="spellStart"/>
-      <w:r>
-        <w:t>Rstudio</w:t>
-      </w:r>
-      <w:proofErr w:type="spellEnd"/>
-      <w:r>
-        <w:t xml:space="preserve"> en vo</w:t>
+        <w:t xml:space="preserve"> of Rstudio en vo</w:t>
       </w:r>
       <w:r>
         <w:t xml:space="preserve">er </w:t>
       </w:r>
-      <w:proofErr w:type="spellStart"/>
       <w:r>
         <w:t>tbl</w:t>
       </w:r>
       <w:r>
-        <w:t>_maken.R</w:t>
-      </w:r>
-      <w:proofErr w:type="spellEnd"/>
-      <w:r>
-        <w:t xml:space="preserve"> uit. </w:t>
+        <w:t xml:space="preserve">_maken.R uit. </w:t>
       </w:r>
       <w:r>
         <w:t>(Andere bestanden worden automatisch geladen.)</w:t>
@@ -892,579 +774,80 @@
     <w:p>
       <w:pPr>
         <w:pStyle w:val="Geenafstand"/>
-      </w:pPr>
-      <w:r>
-        <w:t>Het is makkelijker om vanuit een werkend prototype verder te werken aan verduidelijking of verdere toevoegingen dan</w:t>
-      </w:r>
-      <w:r>
-        <w:t xml:space="preserve"> om</w:t>
-      </w:r>
-      <w:r>
-        <w:t xml:space="preserve"> </w:t>
-      </w:r>
-      <w:r>
-        <w:t>direct alles in te stellen</w:t>
-      </w:r>
-      <w:r>
-        <w:t>. Om een eerste beeld te vormen is het daarom aan te raden om te beginnen met één dataset en een paar variabelen. Van daaruit wordt het vanzelf duidelijk wat iedere optie doet en kan er meer worden toegevoegd. Ter voorbeeld staat hieronder een stappenplan om vanuit de recente jongvolwassenenmonitor een snel tabellenboek te maken.</w:t>
-      </w:r>
-    </w:p>
-    <w:p>
-      <w:pPr>
-        <w:pStyle w:val="Geenafstand"/>
-        <w:numPr>
-          <w:ilvl w:val="0"/>
-          <w:numId w:val="9"/>
-        </w:numPr>
-      </w:pPr>
-      <w:r>
-        <w:t>Plaats het script en alle bijbehorende bestanden op een logische plek en maak in dezelfde map een map aan met de naam “data”.</w:t>
-      </w:r>
-    </w:p>
-    <w:p>
-      <w:pPr>
-        <w:pStyle w:val="Geenafstand"/>
-        <w:numPr>
-          <w:ilvl w:val="0"/>
-          <w:numId w:val="9"/>
-        </w:numPr>
-      </w:pPr>
-      <w:r>
-        <w:t>Plaats in de map “data” het regiobestand. In dit voorbeeld gaan we ervan uit dat het bestand “</w:t>
-      </w:r>
-      <w:proofErr w:type="spellStart"/>
-      <w:r>
-        <w:t>Regiobestand.sav</w:t>
-      </w:r>
-      <w:proofErr w:type="spellEnd"/>
-      <w:r>
-        <w:t>” heet.</w:t>
-      </w:r>
-    </w:p>
-    <w:p>
-      <w:pPr>
-        <w:pStyle w:val="Geenafstand"/>
-        <w:numPr>
-          <w:ilvl w:val="0"/>
-          <w:numId w:val="9"/>
-        </w:numPr>
-      </w:pPr>
-      <w:r>
-        <w:t>Open de voorbeeldconfiguratie en sla deze op met een duidelijke naam, bijvoorbeeld “configuratie JV 2022.xlsx”.</w:t>
-      </w:r>
-    </w:p>
-    <w:p>
-      <w:pPr>
-        <w:pStyle w:val="Geenafstand"/>
-        <w:numPr>
-          <w:ilvl w:val="0"/>
-          <w:numId w:val="9"/>
-        </w:numPr>
-      </w:pPr>
-      <w:r>
-        <w:t xml:space="preserve">Ga naar tabblad </w:t>
-      </w:r>
-      <w:r>
         <w:rPr>
           <w:i/>
           <w:iCs/>
         </w:rPr>
-        <w:t>datasets</w:t>
-      </w:r>
-      <w:r>
-        <w:t xml:space="preserve"> en verwijder de voorbeelden. Voeg het volgende toe:</w:t>
+      </w:pPr>
+      <w:r>
+        <w:t>Het is makkelijker om vanuit een werkend prototype verder te werken aan verduidelijking of verdere toevoegingen dan</w:t>
+      </w:r>
+      <w:r>
+        <w:t xml:space="preserve"> om</w:t>
+      </w:r>
+      <w:r>
+        <w:t xml:space="preserve"> </w:t>
+      </w:r>
+      <w:r>
+        <w:t>direct alles in te stellen</w:t>
+      </w:r>
+      <w:r>
+        <w:t>. Om een eerste beeld te vormen is het daarom aan te raden om te beginnen met één dataset en een paar variabelen. Van daaruit wordt het vanzelf duidelijk wat iedere optie doet en kan er meer worden toegevoegd. Ter voorbeeld staat hieronder een stappenplan om vanuit de recente jongvolwassenenmonitor een snel tabellenboek te maken.</w:t>
+      </w:r>
+    </w:p>
+    <w:p>
+      <w:pPr>
+        <w:pStyle w:val="Kop1"/>
+      </w:pPr>
+      <w:r>
+        <w:t>Configuratie</w:t>
       </w:r>
     </w:p>
     <w:p>
       <w:pPr>
         <w:pStyle w:val="Geenafstand"/>
-        <w:numPr>
-          <w:ilvl w:val="1"/>
-          <w:numId w:val="9"/>
-        </w:numPr>
-      </w:pPr>
-      <w:proofErr w:type="spellStart"/>
+      </w:pPr>
+      <w:r>
+        <w:t>Hieronder worden de verschillende tabbladen in het configuratiebestand toegelicht</w:t>
+      </w:r>
+      <w:r>
+        <w:t>, op alfabetische volgorde</w:t>
+      </w:r>
+      <w:r>
+        <w:t>.</w:t>
+      </w:r>
+      <w:r>
+        <w:t xml:space="preserve"> Variabelen die waarschijnlijk aangepast moeten worden zijn vetgedrukt, met uitzondering van </w:t>
+      </w:r>
+      <w:r>
+        <w:t>de</w:t>
+      </w:r>
+      <w:r>
+        <w:t xml:space="preserve"> tabblad</w:t>
+      </w:r>
+      <w:r>
+        <w:t xml:space="preserve">en </w:t>
+      </w:r>
       <w:r>
         <w:rPr>
           <w:i/>
           <w:iCs/>
         </w:rPr>
-        <w:t>naam_dataset</w:t>
-      </w:r>
-      <w:proofErr w:type="spellEnd"/>
-      <w:r>
-        <w:t>: GGD &lt;uw regio&gt;</w:t>
-      </w:r>
-    </w:p>
-    <w:p>
-      <w:pPr>
-        <w:pStyle w:val="Geenafstand"/>
-        <w:numPr>
-          <w:ilvl w:val="1"/>
-          <w:numId w:val="9"/>
-        </w:numPr>
-      </w:pPr>
+        <w:t>onderdelen,</w:t>
+      </w:r>
+      <w:r>
+        <w:t xml:space="preserve"> </w:t>
+      </w:r>
       <w:r>
         <w:rPr>
           <w:i/>
           <w:iCs/>
         </w:rPr>
-        <w:t xml:space="preserve">bestandsnaam: </w:t>
-      </w:r>
-      <w:proofErr w:type="spellStart"/>
-      <w:r>
-        <w:t>Regiobestand.sav</w:t>
-      </w:r>
-      <w:proofErr w:type="spellEnd"/>
-    </w:p>
-    <w:p>
-      <w:pPr>
-        <w:pStyle w:val="Geenafstand"/>
-        <w:numPr>
-          <w:ilvl w:val="1"/>
-          <w:numId w:val="9"/>
-        </w:numPr>
-      </w:pPr>
-      <w:r>
-        <w:rPr>
-          <w:i/>
-          <w:iCs/>
-        </w:rPr>
-        <w:t>jaarvariabele:</w:t>
-      </w:r>
-      <w:r>
-        <w:t xml:space="preserve"> AGOJB401 (optioneel)</w:t>
-      </w:r>
-    </w:p>
-    <w:p>
-      <w:pPr>
-        <w:pStyle w:val="Geenafstand"/>
-        <w:numPr>
-          <w:ilvl w:val="1"/>
-          <w:numId w:val="9"/>
-        </w:numPr>
-      </w:pPr>
-      <w:proofErr w:type="spellStart"/>
-      <w:r>
-        <w:rPr>
-          <w:i/>
-          <w:iCs/>
-        </w:rPr>
-        <w:t>jaren_voor_analyse</w:t>
-      </w:r>
-      <w:proofErr w:type="spellEnd"/>
-      <w:r>
-        <w:rPr>
-          <w:i/>
-          <w:iCs/>
-        </w:rPr>
-        <w:t>:</w:t>
-      </w:r>
-      <w:r>
-        <w:t xml:space="preserve"> 2022 (optioneel)</w:t>
-      </w:r>
-    </w:p>
-    <w:p>
-      <w:pPr>
-        <w:pStyle w:val="Geenafstand"/>
-        <w:numPr>
-          <w:ilvl w:val="1"/>
-          <w:numId w:val="9"/>
-        </w:numPr>
-      </w:pPr>
-      <w:proofErr w:type="spellStart"/>
-      <w:r>
-        <w:rPr>
-          <w:i/>
-          <w:iCs/>
-        </w:rPr>
-        <w:t>waarden_dichotoom</w:t>
-      </w:r>
-      <w:proofErr w:type="spellEnd"/>
-      <w:r>
-        <w:rPr>
-          <w:i/>
-          <w:iCs/>
-        </w:rPr>
-        <w:t>:</w:t>
-      </w:r>
-      <w:r>
-        <w:t xml:space="preserve"> 0,1,8|1,2,8 (zie op een later punt de toelichting hieronder)</w:t>
-      </w:r>
-    </w:p>
-    <w:p>
-      <w:pPr>
-        <w:pStyle w:val="Geenafstand"/>
-        <w:numPr>
-          <w:ilvl w:val="0"/>
-          <w:numId w:val="9"/>
-        </w:numPr>
-      </w:pPr>
-      <w:r>
-        <w:t xml:space="preserve">Ga naar tabblad </w:t>
-      </w:r>
-      <w:r>
-        <w:rPr>
-          <w:i/>
-          <w:iCs/>
-        </w:rPr>
-        <w:t>onderdelen</w:t>
-      </w:r>
-      <w:r>
-        <w:t xml:space="preserve"> en verwijder de voorbeelden. Voeg het volgende toe:</w:t>
-      </w:r>
-    </w:p>
-    <w:p>
-      <w:pPr>
-        <w:pStyle w:val="Geenafstand"/>
-        <w:numPr>
-          <w:ilvl w:val="1"/>
-          <w:numId w:val="9"/>
-        </w:numPr>
-      </w:pPr>
-      <w:r>
-        <w:rPr>
-          <w:i/>
-          <w:iCs/>
-        </w:rPr>
-        <w:t xml:space="preserve">dataset: </w:t>
-      </w:r>
-      <w:r>
-        <w:t>GGD &lt;uw regio&gt; (moet gelijk zijn aan stap 4a)</w:t>
-      </w:r>
-    </w:p>
-    <w:p>
-      <w:pPr>
-        <w:pStyle w:val="Geenafstand"/>
-        <w:numPr>
-          <w:ilvl w:val="1"/>
-          <w:numId w:val="9"/>
-        </w:numPr>
-      </w:pPr>
-      <w:r>
-        <w:rPr>
-          <w:i/>
-          <w:iCs/>
-        </w:rPr>
-        <w:t>subsetvariabele:</w:t>
-      </w:r>
-      <w:r>
-        <w:t xml:space="preserve"> (leeg)</w:t>
-      </w:r>
-    </w:p>
-    <w:p>
-      <w:pPr>
-        <w:pStyle w:val="Geenafstand"/>
-        <w:numPr>
-          <w:ilvl w:val="1"/>
-          <w:numId w:val="9"/>
-        </w:numPr>
-      </w:pPr>
-      <w:proofErr w:type="spellStart"/>
-      <w:r>
-        <w:rPr>
-          <w:i/>
-          <w:iCs/>
-        </w:rPr>
-        <w:t>met_crossing</w:t>
-      </w:r>
-      <w:proofErr w:type="spellEnd"/>
-      <w:r>
-        <w:rPr>
-          <w:i/>
-          <w:iCs/>
-        </w:rPr>
-        <w:t>:</w:t>
-      </w:r>
-      <w:r>
-        <w:t xml:space="preserve"> WAAR</w:t>
-      </w:r>
-    </w:p>
-    <w:p>
-      <w:pPr>
-        <w:pStyle w:val="Geenafstand"/>
-        <w:numPr>
-          <w:ilvl w:val="1"/>
-          <w:numId w:val="9"/>
-        </w:numPr>
-      </w:pPr>
-      <w:r>
-        <w:rPr>
-          <w:i/>
-          <w:iCs/>
-        </w:rPr>
-        <w:t xml:space="preserve">weegfactor: </w:t>
-      </w:r>
-      <w:proofErr w:type="spellStart"/>
-      <w:r>
-        <w:t>Standaardisatiefactor_gemeente</w:t>
-      </w:r>
-      <w:proofErr w:type="spellEnd"/>
-    </w:p>
-    <w:p>
-      <w:pPr>
-        <w:pStyle w:val="Geenafstand"/>
-        <w:numPr>
-          <w:ilvl w:val="1"/>
-          <w:numId w:val="9"/>
-        </w:numPr>
-        <w:rPr>
-          <w:i/>
-          <w:iCs/>
-        </w:rPr>
-      </w:pPr>
-      <w:r>
-        <w:rPr>
-          <w:i/>
-          <w:iCs/>
-        </w:rPr>
-        <w:t>stratum:</w:t>
-      </w:r>
-      <w:r>
-        <w:rPr>
-          <w:i/>
-          <w:iCs/>
-        </w:rPr>
-        <w:t xml:space="preserve"> </w:t>
-      </w:r>
-      <w:proofErr w:type="spellStart"/>
-      <w:r>
-        <w:t>Stratum_gemeente</w:t>
-      </w:r>
-      <w:proofErr w:type="spellEnd"/>
-    </w:p>
-    <w:p>
-      <w:pPr>
-        <w:pStyle w:val="Geenafstand"/>
-        <w:numPr>
-          <w:ilvl w:val="0"/>
-          <w:numId w:val="9"/>
-        </w:numPr>
-        <w:rPr>
-          <w:i/>
-          <w:iCs/>
-        </w:rPr>
-      </w:pPr>
-      <w:r>
-        <w:t xml:space="preserve">Ga naar tabblad </w:t>
-      </w:r>
-      <w:proofErr w:type="spellStart"/>
-      <w:r>
-        <w:rPr>
-          <w:i/>
-          <w:iCs/>
-        </w:rPr>
-        <w:t>indeling_kolommen</w:t>
-      </w:r>
-      <w:proofErr w:type="spellEnd"/>
-      <w:r>
-        <w:t xml:space="preserve"> en verwijder de voorbeelden. Voeg het volgende toe:</w:t>
-      </w:r>
-    </w:p>
-    <w:p>
-      <w:pPr>
-        <w:pStyle w:val="Geenafstand"/>
-        <w:numPr>
-          <w:ilvl w:val="1"/>
-          <w:numId w:val="9"/>
-        </w:numPr>
-        <w:rPr>
-          <w:i/>
-          <w:iCs/>
-        </w:rPr>
-      </w:pPr>
-      <w:r>
-        <w:rPr>
-          <w:i/>
-          <w:iCs/>
-        </w:rPr>
-        <w:t xml:space="preserve">Tabblad: </w:t>
-      </w:r>
-      <w:r>
-        <w:t>Regio (bijvoorbeeld)</w:t>
-      </w:r>
-    </w:p>
-    <w:p>
-      <w:pPr>
-        <w:pStyle w:val="Geenafstand"/>
-        <w:numPr>
-          <w:ilvl w:val="1"/>
-          <w:numId w:val="9"/>
-        </w:numPr>
-        <w:rPr>
-          <w:i/>
-          <w:iCs/>
-        </w:rPr>
-      </w:pPr>
-      <w:r>
-        <w:rPr>
-          <w:i/>
-          <w:iCs/>
-        </w:rPr>
-        <w:t xml:space="preserve">dataset: </w:t>
-      </w:r>
-      <w:r>
-        <w:t>GGD &lt;uw regio&gt; (moet gelijk zijn aan stap 4a)</w:t>
-      </w:r>
-    </w:p>
-    <w:p>
-      <w:pPr>
-        <w:pStyle w:val="Geenafstand"/>
-        <w:numPr>
-          <w:ilvl w:val="1"/>
-          <w:numId w:val="9"/>
-        </w:numPr>
-        <w:rPr>
-          <w:i/>
-          <w:iCs/>
-        </w:rPr>
-      </w:pPr>
-      <w:r>
-        <w:rPr>
-          <w:i/>
-          <w:iCs/>
-        </w:rPr>
-        <w:t xml:space="preserve">subset: </w:t>
-      </w:r>
-      <w:r>
-        <w:t>zelf</w:t>
-      </w:r>
-    </w:p>
-    <w:p>
-      <w:pPr>
-        <w:pStyle w:val="Geenafstand"/>
-        <w:numPr>
-          <w:ilvl w:val="1"/>
-          <w:numId w:val="9"/>
-        </w:numPr>
-        <w:rPr>
-          <w:i/>
-          <w:iCs/>
-        </w:rPr>
-      </w:pPr>
-      <w:proofErr w:type="spellStart"/>
-      <w:r>
-        <w:rPr>
-          <w:i/>
-          <w:iCs/>
-        </w:rPr>
-        <w:t>geef_crossing</w:t>
-      </w:r>
-      <w:proofErr w:type="spellEnd"/>
-      <w:r>
-        <w:rPr>
-          <w:i/>
-          <w:iCs/>
-        </w:rPr>
-        <w:t xml:space="preserve">: </w:t>
-      </w:r>
-      <w:r>
-        <w:t>WAAR</w:t>
-      </w:r>
-    </w:p>
-    <w:p>
-      <w:pPr>
-        <w:pStyle w:val="Geenafstand"/>
-        <w:numPr>
-          <w:ilvl w:val="1"/>
-          <w:numId w:val="9"/>
-        </w:numPr>
-        <w:rPr>
-          <w:i/>
-          <w:iCs/>
-        </w:rPr>
-      </w:pPr>
-      <w:r>
-        <w:rPr>
-          <w:i/>
-          <w:iCs/>
-        </w:rPr>
-        <w:t xml:space="preserve">jaar: </w:t>
-      </w:r>
-      <w:r>
-        <w:t>2022 (moet gelijk zijn aan stap 4d)</w:t>
-      </w:r>
-    </w:p>
-    <w:p>
-      <w:pPr>
-        <w:pStyle w:val="Geenafstand"/>
-        <w:numPr>
-          <w:ilvl w:val="1"/>
-          <w:numId w:val="9"/>
-        </w:numPr>
-        <w:rPr>
-          <w:i/>
-          <w:iCs/>
-        </w:rPr>
-      </w:pPr>
-      <w:proofErr w:type="spellStart"/>
-      <w:r>
-        <w:rPr>
-          <w:i/>
-          <w:iCs/>
-        </w:rPr>
-        <w:t>sign_toetsen_totaal</w:t>
-      </w:r>
-      <w:proofErr w:type="spellEnd"/>
-      <w:r>
-        <w:rPr>
-          <w:i/>
-          <w:iCs/>
-        </w:rPr>
-        <w:t xml:space="preserve">: </w:t>
-      </w:r>
-      <w:r>
-        <w:t>(leeg)</w:t>
-      </w:r>
-    </w:p>
-    <w:p>
-      <w:pPr>
-        <w:pStyle w:val="Geenafstand"/>
-        <w:numPr>
-          <w:ilvl w:val="1"/>
-          <w:numId w:val="9"/>
-        </w:numPr>
-        <w:rPr>
-          <w:i/>
-          <w:iCs/>
-        </w:rPr>
-      </w:pPr>
-      <w:proofErr w:type="spellStart"/>
-      <w:r>
-        <w:rPr>
-          <w:i/>
-          <w:iCs/>
-        </w:rPr>
-        <w:t>sign_toetsen_crossings</w:t>
-      </w:r>
-      <w:proofErr w:type="spellEnd"/>
-      <w:r>
-        <w:rPr>
-          <w:i/>
-          <w:iCs/>
-        </w:rPr>
-        <w:t>:</w:t>
-      </w:r>
-      <w:r>
-        <w:t xml:space="preserve"> intern</w:t>
-      </w:r>
-    </w:p>
-    <w:p>
-      <w:pPr>
-        <w:pStyle w:val="Geenafstand"/>
-        <w:numPr>
-          <w:ilvl w:val="0"/>
-          <w:numId w:val="9"/>
-        </w:numPr>
-        <w:rPr>
-          <w:i/>
-          <w:iCs/>
-        </w:rPr>
-      </w:pPr>
-      <w:r>
-        <w:t xml:space="preserve">Ga naar tabblad </w:t>
-      </w:r>
-      <w:proofErr w:type="spellStart"/>
+        <w:t xml:space="preserve">opmaak </w:t>
+      </w:r>
+      <w:r>
+        <w:t xml:space="preserve">en </w:t>
+      </w:r>
       <w:r>
         <w:rPr>
           <w:i/>
@@ -1472,728 +855,6 @@
         </w:rPr>
         <w:t>indeling_rijen</w:t>
       </w:r>
-      <w:proofErr w:type="spellEnd"/>
-      <w:r>
-        <w:t xml:space="preserve"> en verwijder alles behalve de bovenste 7 regels. (Dus verwijderen vanaf “Mantelzorg”.)</w:t>
-      </w:r>
-    </w:p>
-    <w:p>
-      <w:pPr>
-        <w:pStyle w:val="Geenafstand"/>
-        <w:numPr>
-          <w:ilvl w:val="0"/>
-          <w:numId w:val="9"/>
-        </w:numPr>
-        <w:rPr>
-          <w:i/>
-          <w:iCs/>
-        </w:rPr>
-      </w:pPr>
-      <w:r>
-        <w:t>Sla het bestand op en sluit dit in Excel. (Helaas kan maar één programma tegelijk het bestand gebruiken. Het script waarschuwt vanzelf als Excel nog draait.)</w:t>
-      </w:r>
-    </w:p>
-    <w:p>
-      <w:pPr>
-        <w:pStyle w:val="Geenafstand"/>
-        <w:numPr>
-          <w:ilvl w:val="0"/>
-          <w:numId w:val="9"/>
-        </w:numPr>
-        <w:rPr>
-          <w:i/>
-          <w:iCs/>
-        </w:rPr>
-      </w:pPr>
-      <w:r>
-        <w:t>Voer het script uit. Er wordt gevraagd naar een configuratie; selecteer het bestand dat net is aangemaakt.</w:t>
-      </w:r>
-    </w:p>
-    <w:p>
-      <w:pPr>
-        <w:pStyle w:val="Geenafstand"/>
-        <w:numPr>
-          <w:ilvl w:val="0"/>
-          <w:numId w:val="9"/>
-        </w:numPr>
-        <w:rPr>
-          <w:i/>
-          <w:iCs/>
-        </w:rPr>
-      </w:pPr>
-      <w:r>
-        <w:t>In de map van het script zijn extra mappen verschenen. In de map “output” staat nu een bestand met de naam “GGD &lt;uw regio&gt;.</w:t>
-      </w:r>
-      <w:proofErr w:type="spellStart"/>
-      <w:r>
-        <w:t>xlsx</w:t>
-      </w:r>
-      <w:proofErr w:type="spellEnd"/>
-      <w:r>
-        <w:t>”. Controleer dit.</w:t>
-      </w:r>
-      <w:r>
-        <w:t xml:space="preserve"> (Voor een extra </w:t>
-      </w:r>
-      <w:r>
-        <w:t>indicatie</w:t>
-      </w:r>
-      <w:r>
-        <w:t xml:space="preserve">: pas </w:t>
-      </w:r>
-      <w:proofErr w:type="spellStart"/>
-      <w:r>
-        <w:rPr>
-          <w:i/>
-          <w:iCs/>
-        </w:rPr>
-        <w:t>geef_crossing</w:t>
-      </w:r>
-      <w:proofErr w:type="spellEnd"/>
-      <w:r>
-        <w:t xml:space="preserve"> aan naar ONWAAR in tabblad </w:t>
-      </w:r>
-      <w:proofErr w:type="spellStart"/>
-      <w:r>
-        <w:rPr>
-          <w:i/>
-          <w:iCs/>
-        </w:rPr>
-        <w:t>indeling_kolommen</w:t>
-      </w:r>
-      <w:proofErr w:type="spellEnd"/>
-      <w:r>
-        <w:t>, voer het script uit, en kijk wat er gebeurt.)</w:t>
-      </w:r>
-    </w:p>
-    <w:p>
-      <w:pPr>
-        <w:pStyle w:val="Geenafstand"/>
-        <w:numPr>
-          <w:ilvl w:val="0"/>
-          <w:numId w:val="9"/>
-        </w:numPr>
-        <w:rPr>
-          <w:i/>
-          <w:iCs/>
-        </w:rPr>
-      </w:pPr>
-      <w:r>
-        <w:t xml:space="preserve">Nu gaan we de nationale dataset toevoegen als </w:t>
-      </w:r>
-      <w:proofErr w:type="spellStart"/>
-      <w:r>
-        <w:t>referentieset</w:t>
-      </w:r>
-      <w:proofErr w:type="spellEnd"/>
-      <w:r>
-        <w:t>. Open weer het configuratiebestand.</w:t>
-      </w:r>
-    </w:p>
-    <w:p>
-      <w:pPr>
-        <w:pStyle w:val="Geenafstand"/>
-        <w:numPr>
-          <w:ilvl w:val="0"/>
-          <w:numId w:val="9"/>
-        </w:numPr>
-        <w:rPr>
-          <w:i/>
-          <w:iCs/>
-        </w:rPr>
-      </w:pPr>
-      <w:r>
-        <w:t xml:space="preserve">Ga naar tabblad </w:t>
-      </w:r>
-      <w:r>
-        <w:rPr>
-          <w:i/>
-          <w:iCs/>
-        </w:rPr>
-        <w:t>datasets</w:t>
-      </w:r>
-      <w:r>
-        <w:t xml:space="preserve"> en voeg het volgende toe:</w:t>
-      </w:r>
-    </w:p>
-    <w:p>
-      <w:pPr>
-        <w:pStyle w:val="Geenafstand"/>
-        <w:numPr>
-          <w:ilvl w:val="1"/>
-          <w:numId w:val="9"/>
-        </w:numPr>
-      </w:pPr>
-      <w:proofErr w:type="spellStart"/>
-      <w:r>
-        <w:rPr>
-          <w:i/>
-          <w:iCs/>
-        </w:rPr>
-        <w:t>naam_dataset</w:t>
-      </w:r>
-      <w:proofErr w:type="spellEnd"/>
-      <w:r>
-        <w:t>: NL totaal</w:t>
-      </w:r>
-    </w:p>
-    <w:p>
-      <w:pPr>
-        <w:pStyle w:val="Geenafstand"/>
-        <w:numPr>
-          <w:ilvl w:val="1"/>
-          <w:numId w:val="9"/>
-        </w:numPr>
-      </w:pPr>
-      <w:r>
-        <w:rPr>
-          <w:i/>
-          <w:iCs/>
-        </w:rPr>
-        <w:t xml:space="preserve">bestandsnaam: </w:t>
-      </w:r>
-      <w:proofErr w:type="spellStart"/>
-      <w:r>
-        <w:t>Totaalbestand.sav</w:t>
-      </w:r>
-      <w:proofErr w:type="spellEnd"/>
-      <w:r>
-        <w:t xml:space="preserve"> (let op dat deze naam klopt met het bestand)</w:t>
-      </w:r>
-    </w:p>
-    <w:p>
-      <w:pPr>
-        <w:pStyle w:val="Geenafstand"/>
-        <w:numPr>
-          <w:ilvl w:val="1"/>
-          <w:numId w:val="9"/>
-        </w:numPr>
-      </w:pPr>
-      <w:r>
-        <w:rPr>
-          <w:i/>
-          <w:iCs/>
-        </w:rPr>
-        <w:lastRenderedPageBreak/>
-        <w:t>jaarvariabele:</w:t>
-      </w:r>
-      <w:r>
-        <w:t xml:space="preserve"> AGOJB401 (optioneel)</w:t>
-      </w:r>
-    </w:p>
-    <w:p>
-      <w:pPr>
-        <w:pStyle w:val="Geenafstand"/>
-        <w:numPr>
-          <w:ilvl w:val="1"/>
-          <w:numId w:val="9"/>
-        </w:numPr>
-      </w:pPr>
-      <w:proofErr w:type="spellStart"/>
-      <w:r>
-        <w:rPr>
-          <w:i/>
-          <w:iCs/>
-        </w:rPr>
-        <w:t>jaren_voor_analyse</w:t>
-      </w:r>
-      <w:proofErr w:type="spellEnd"/>
-      <w:r>
-        <w:rPr>
-          <w:i/>
-          <w:iCs/>
-        </w:rPr>
-        <w:t>:</w:t>
-      </w:r>
-      <w:r>
-        <w:t xml:space="preserve"> 2022 (optioneel)</w:t>
-      </w:r>
-    </w:p>
-    <w:p>
-      <w:pPr>
-        <w:pStyle w:val="Geenafstand"/>
-        <w:numPr>
-          <w:ilvl w:val="1"/>
-          <w:numId w:val="9"/>
-        </w:numPr>
-      </w:pPr>
-      <w:proofErr w:type="spellStart"/>
-      <w:r>
-        <w:rPr>
-          <w:i/>
-          <w:iCs/>
-        </w:rPr>
-        <w:t>waarden_dichotoom</w:t>
-      </w:r>
-      <w:proofErr w:type="spellEnd"/>
-      <w:r>
-        <w:rPr>
-          <w:i/>
-          <w:iCs/>
-        </w:rPr>
-        <w:t>:</w:t>
-      </w:r>
-      <w:r>
-        <w:t xml:space="preserve"> 0,1,8|1,2,8 (zie op een later punt de toelichting hieronder)</w:t>
-      </w:r>
-    </w:p>
-    <w:p>
-      <w:pPr>
-        <w:pStyle w:val="Geenafstand"/>
-        <w:numPr>
-          <w:ilvl w:val="0"/>
-          <w:numId w:val="9"/>
-        </w:numPr>
-        <w:rPr>
-          <w:i/>
-          <w:iCs/>
-        </w:rPr>
-      </w:pPr>
-      <w:r>
-        <w:t xml:space="preserve">Ga naar tabblad </w:t>
-      </w:r>
-      <w:r>
-        <w:rPr>
-          <w:i/>
-          <w:iCs/>
-        </w:rPr>
-        <w:t xml:space="preserve">onderdelen </w:t>
-      </w:r>
-      <w:r>
-        <w:t>en voeg het volgende toe:</w:t>
-      </w:r>
-    </w:p>
-    <w:p>
-      <w:pPr>
-        <w:pStyle w:val="Geenafstand"/>
-        <w:numPr>
-          <w:ilvl w:val="1"/>
-          <w:numId w:val="9"/>
-        </w:numPr>
-      </w:pPr>
-      <w:r>
-        <w:rPr>
-          <w:i/>
-          <w:iCs/>
-        </w:rPr>
-        <w:t xml:space="preserve">dataset: </w:t>
-      </w:r>
-      <w:r>
-        <w:t>NL totaal (moet gelijk zijn aan stap 12a)</w:t>
-      </w:r>
-    </w:p>
-    <w:p>
-      <w:pPr>
-        <w:pStyle w:val="Geenafstand"/>
-        <w:numPr>
-          <w:ilvl w:val="1"/>
-          <w:numId w:val="9"/>
-        </w:numPr>
-      </w:pPr>
-      <w:r>
-        <w:rPr>
-          <w:i/>
-          <w:iCs/>
-        </w:rPr>
-        <w:t>subsetvariabele:</w:t>
-      </w:r>
-      <w:r>
-        <w:t xml:space="preserve"> (leeg)</w:t>
-      </w:r>
-    </w:p>
-    <w:p>
-      <w:pPr>
-        <w:pStyle w:val="Geenafstand"/>
-        <w:numPr>
-          <w:ilvl w:val="1"/>
-          <w:numId w:val="9"/>
-        </w:numPr>
-      </w:pPr>
-      <w:proofErr w:type="spellStart"/>
-      <w:r>
-        <w:rPr>
-          <w:i/>
-          <w:iCs/>
-        </w:rPr>
-        <w:t>met_crossing</w:t>
-      </w:r>
-      <w:proofErr w:type="spellEnd"/>
-      <w:r>
-        <w:rPr>
-          <w:i/>
-          <w:iCs/>
-        </w:rPr>
-        <w:t>:</w:t>
-      </w:r>
-      <w:r>
-        <w:t xml:space="preserve"> ONWAAR</w:t>
-      </w:r>
-    </w:p>
-    <w:p>
-      <w:pPr>
-        <w:pStyle w:val="Geenafstand"/>
-        <w:numPr>
-          <w:ilvl w:val="1"/>
-          <w:numId w:val="9"/>
-        </w:numPr>
-      </w:pPr>
-      <w:r>
-        <w:rPr>
-          <w:i/>
-          <w:iCs/>
-        </w:rPr>
-        <w:t xml:space="preserve">weegfactor: </w:t>
-      </w:r>
-      <w:r>
-        <w:t>Standaardisatiefactor</w:t>
-      </w:r>
-    </w:p>
-    <w:p>
-      <w:pPr>
-        <w:pStyle w:val="Geenafstand"/>
-        <w:numPr>
-          <w:ilvl w:val="1"/>
-          <w:numId w:val="9"/>
-        </w:numPr>
-        <w:rPr>
-          <w:i/>
-          <w:iCs/>
-        </w:rPr>
-      </w:pPr>
-      <w:r>
-        <w:rPr>
-          <w:i/>
-          <w:iCs/>
-        </w:rPr>
-        <w:t>stratum:</w:t>
-      </w:r>
-      <w:r>
-        <w:rPr>
-          <w:i/>
-          <w:iCs/>
-        </w:rPr>
-        <w:t xml:space="preserve"> </w:t>
-      </w:r>
-      <w:r>
-        <w:t>Stratum</w:t>
-      </w:r>
-    </w:p>
-    <w:p>
-      <w:pPr>
-        <w:pStyle w:val="Geenafstand"/>
-        <w:numPr>
-          <w:ilvl w:val="0"/>
-          <w:numId w:val="9"/>
-        </w:numPr>
-        <w:rPr>
-          <w:i/>
-          <w:iCs/>
-        </w:rPr>
-      </w:pPr>
-      <w:r>
-        <w:t xml:space="preserve">Ga naar tabblad </w:t>
-      </w:r>
-      <w:proofErr w:type="spellStart"/>
-      <w:r>
-        <w:rPr>
-          <w:i/>
-          <w:iCs/>
-        </w:rPr>
-        <w:t>indeling_kolommen</w:t>
-      </w:r>
-      <w:proofErr w:type="spellEnd"/>
-      <w:r>
-        <w:t xml:space="preserve"> en voeg het volgende toe:</w:t>
-      </w:r>
-    </w:p>
-    <w:p>
-      <w:pPr>
-        <w:pStyle w:val="Geenafstand"/>
-        <w:numPr>
-          <w:ilvl w:val="1"/>
-          <w:numId w:val="9"/>
-        </w:numPr>
-        <w:rPr>
-          <w:i/>
-          <w:iCs/>
-        </w:rPr>
-      </w:pPr>
-      <w:r>
-        <w:rPr>
-          <w:i/>
-          <w:iCs/>
-        </w:rPr>
-        <w:t xml:space="preserve">Tabblad: </w:t>
-      </w:r>
-      <w:r>
-        <w:t>Regio (bijvoorbeeld)</w:t>
-      </w:r>
-    </w:p>
-    <w:p>
-      <w:pPr>
-        <w:pStyle w:val="Geenafstand"/>
-        <w:numPr>
-          <w:ilvl w:val="1"/>
-          <w:numId w:val="9"/>
-        </w:numPr>
-        <w:rPr>
-          <w:i/>
-          <w:iCs/>
-        </w:rPr>
-      </w:pPr>
-      <w:r>
-        <w:rPr>
-          <w:i/>
-          <w:iCs/>
-        </w:rPr>
-        <w:t xml:space="preserve">dataset: </w:t>
-      </w:r>
-      <w:r>
-        <w:t>NL totaal (moet gelijk zijn aan stap 12a)</w:t>
-      </w:r>
-    </w:p>
-    <w:p>
-      <w:pPr>
-        <w:pStyle w:val="Geenafstand"/>
-        <w:numPr>
-          <w:ilvl w:val="1"/>
-          <w:numId w:val="9"/>
-        </w:numPr>
-        <w:rPr>
-          <w:i/>
-          <w:iCs/>
-        </w:rPr>
-      </w:pPr>
-      <w:r>
-        <w:rPr>
-          <w:i/>
-          <w:iCs/>
-        </w:rPr>
-        <w:t xml:space="preserve">subset: </w:t>
-      </w:r>
-      <w:r>
-        <w:t>(leeg)</w:t>
-      </w:r>
-    </w:p>
-    <w:p>
-      <w:pPr>
-        <w:pStyle w:val="Geenafstand"/>
-        <w:numPr>
-          <w:ilvl w:val="1"/>
-          <w:numId w:val="9"/>
-        </w:numPr>
-        <w:rPr>
-          <w:i/>
-          <w:iCs/>
-        </w:rPr>
-      </w:pPr>
-      <w:proofErr w:type="spellStart"/>
-      <w:r>
-        <w:rPr>
-          <w:i/>
-          <w:iCs/>
-        </w:rPr>
-        <w:t>geef_crossing</w:t>
-      </w:r>
-      <w:proofErr w:type="spellEnd"/>
-      <w:r>
-        <w:rPr>
-          <w:i/>
-          <w:iCs/>
-        </w:rPr>
-        <w:t xml:space="preserve">: </w:t>
-      </w:r>
-      <w:r>
-        <w:t>ON</w:t>
-      </w:r>
-      <w:r>
-        <w:t>WAAR</w:t>
-      </w:r>
-    </w:p>
-    <w:p>
-      <w:pPr>
-        <w:pStyle w:val="Geenafstand"/>
-        <w:numPr>
-          <w:ilvl w:val="1"/>
-          <w:numId w:val="9"/>
-        </w:numPr>
-        <w:rPr>
-          <w:i/>
-          <w:iCs/>
-        </w:rPr>
-      </w:pPr>
-      <w:r>
-        <w:rPr>
-          <w:i/>
-          <w:iCs/>
-        </w:rPr>
-        <w:t xml:space="preserve">jaar: </w:t>
-      </w:r>
-      <w:r>
-        <w:t>2022 (moet gelijk zijn aan stap 12d)</w:t>
-      </w:r>
-    </w:p>
-    <w:p>
-      <w:pPr>
-        <w:pStyle w:val="Geenafstand"/>
-        <w:numPr>
-          <w:ilvl w:val="1"/>
-          <w:numId w:val="9"/>
-        </w:numPr>
-        <w:rPr>
-          <w:i/>
-          <w:iCs/>
-        </w:rPr>
-      </w:pPr>
-      <w:proofErr w:type="spellStart"/>
-      <w:r>
-        <w:rPr>
-          <w:i/>
-          <w:iCs/>
-        </w:rPr>
-        <w:t>sign_toetsen_totaal</w:t>
-      </w:r>
-      <w:proofErr w:type="spellEnd"/>
-      <w:r>
-        <w:rPr>
-          <w:i/>
-          <w:iCs/>
-        </w:rPr>
-        <w:t xml:space="preserve">: </w:t>
-      </w:r>
-      <w:proofErr w:type="spellStart"/>
-      <w:r>
-        <w:t>grote_set</w:t>
-      </w:r>
-      <w:proofErr w:type="spellEnd"/>
-    </w:p>
-    <w:p>
-      <w:pPr>
-        <w:pStyle w:val="Geenafstand"/>
-        <w:numPr>
-          <w:ilvl w:val="1"/>
-          <w:numId w:val="9"/>
-        </w:numPr>
-        <w:rPr>
-          <w:i/>
-          <w:iCs/>
-        </w:rPr>
-      </w:pPr>
-      <w:proofErr w:type="spellStart"/>
-      <w:r>
-        <w:rPr>
-          <w:i/>
-          <w:iCs/>
-        </w:rPr>
-        <w:t>sign_toetsen_crossings</w:t>
-      </w:r>
-      <w:proofErr w:type="spellEnd"/>
-      <w:r>
-        <w:rPr>
-          <w:i/>
-          <w:iCs/>
-        </w:rPr>
-        <w:t>:</w:t>
-      </w:r>
-      <w:r>
-        <w:t xml:space="preserve"> (leeg)</w:t>
-      </w:r>
-    </w:p>
-    <w:p>
-      <w:pPr>
-        <w:pStyle w:val="Geenafstand"/>
-        <w:numPr>
-          <w:ilvl w:val="0"/>
-          <w:numId w:val="9"/>
-        </w:numPr>
-        <w:rPr>
-          <w:i/>
-          <w:iCs/>
-        </w:rPr>
-      </w:pPr>
-      <w:r>
-        <w:t>Sluit wederom het bestand af en voer het script uit. Er is nu een extra kolom toegevoegd, waarin de totalen van Nederland zichtbaar zijn. Daarnaast zijn er nu een aantal getallen in de totaalkolom dikgedrukt; deze verschillen van de nationale data.</w:t>
-      </w:r>
-    </w:p>
-    <w:p>
-      <w:pPr>
-        <w:pStyle w:val="Geenafstand"/>
-        <w:numPr>
-          <w:ilvl w:val="0"/>
-          <w:numId w:val="9"/>
-        </w:numPr>
-        <w:rPr>
-          <w:i/>
-          <w:iCs/>
-        </w:rPr>
-      </w:pPr>
-      <w:r>
-        <w:t>Zie voor verdere uitbreidingen de onderstaande naslag.</w:t>
-      </w:r>
-    </w:p>
-    <w:p/>
-    <w:p>
-      <w:pPr>
-        <w:pStyle w:val="Kop1"/>
-      </w:pPr>
-      <w:r>
-        <w:t>Configuratie</w:t>
-      </w:r>
-    </w:p>
-    <w:p>
-      <w:pPr>
-        <w:pStyle w:val="Geenafstand"/>
-      </w:pPr>
-      <w:r>
-        <w:t>Hieronder worden de verschillende tabbladen in het configuratiebestand toegelicht</w:t>
-      </w:r>
-      <w:r>
-        <w:t>, op alfabetische volgorde</w:t>
-      </w:r>
-      <w:r>
-        <w:t>.</w:t>
-      </w:r>
-      <w:r>
-        <w:t xml:space="preserve"> Variabelen die waarschijnlijk aangepast moeten worden zijn vetgedrukt, met uitzondering van </w:t>
-      </w:r>
-      <w:r>
-        <w:t>de</w:t>
-      </w:r>
-      <w:r>
-        <w:t xml:space="preserve"> tabblad</w:t>
-      </w:r>
-      <w:r>
-        <w:t xml:space="preserve">en </w:t>
-      </w:r>
-      <w:r>
-        <w:rPr>
-          <w:i/>
-          <w:iCs/>
-        </w:rPr>
-        <w:t>onderdelen,</w:t>
-      </w:r>
-      <w:r>
-        <w:t xml:space="preserve"> </w:t>
-      </w:r>
-      <w:r>
-        <w:rPr>
-          <w:i/>
-          <w:iCs/>
-        </w:rPr>
-        <w:t xml:space="preserve">opmaak </w:t>
-      </w:r>
-      <w:r>
-        <w:t xml:space="preserve">en </w:t>
-      </w:r>
-      <w:proofErr w:type="spellStart"/>
-      <w:r>
-        <w:rPr>
-          <w:i/>
-          <w:iCs/>
-        </w:rPr>
-        <w:t>indeling_rijen</w:t>
-      </w:r>
-      <w:proofErr w:type="spellEnd"/>
       <w:r>
         <w:t>; daar is alles belangrijk om aan te passen naar eigen huisstijl.</w:t>
       </w:r>
@@ -2252,10 +913,7 @@
         <w:t xml:space="preserve"> </w:t>
       </w:r>
       <w:r>
-        <w:t>of onderlinge vergelijkingen binnen kruisvariabelen</w:t>
-      </w:r>
-      <w:r>
-        <w:t xml:space="preserve"> </w:t>
+        <w:t xml:space="preserve">of onderlinge vergelijkingen binnen kruisvariabelen </w:t>
       </w:r>
       <w:r>
         <w:t xml:space="preserve">mogelijk te maken. </w:t>
@@ -2328,14 +986,14 @@
         <w:tblLook w:val="04A0" w:firstRow="1" w:lastRow="0" w:firstColumn="1" w:lastColumn="0" w:noHBand="0" w:noVBand="1"/>
       </w:tblPr>
       <w:tblGrid>
-        <w:gridCol w:w="2547"/>
-        <w:gridCol w:w="1843"/>
+        <w:gridCol w:w="2689"/>
+        <w:gridCol w:w="1701"/>
         <w:gridCol w:w="4672"/>
       </w:tblGrid>
       <w:tr>
         <w:tc>
           <w:tcPr>
-            <w:tcW w:w="2547" w:type="dxa"/>
+            <w:tcW w:w="2689" w:type="dxa"/>
           </w:tcPr>
           <w:p>
             <w:r>
@@ -2345,7 +1003,7 @@
         </w:tc>
         <w:tc>
           <w:tcPr>
-            <w:tcW w:w="1843" w:type="dxa"/>
+            <w:tcW w:w="1701" w:type="dxa"/>
           </w:tcPr>
           <w:p>
             <w:r>
@@ -2367,19 +1025,17 @@
       <w:tr>
         <w:tc>
           <w:tcPr>
-            <w:tcW w:w="2547" w:type="dxa"/>
-          </w:tcPr>
-          <w:p>
-            <w:proofErr w:type="spellStart"/>
+            <w:tcW w:w="2689" w:type="dxa"/>
+          </w:tcPr>
+          <w:p>
             <w:r>
               <w:t>min_observaties_per_vraag</w:t>
             </w:r>
-            <w:proofErr w:type="spellEnd"/>
-          </w:p>
-        </w:tc>
-        <w:tc>
-          <w:tcPr>
-            <w:tcW w:w="1843" w:type="dxa"/>
+          </w:p>
+        </w:tc>
+        <w:tc>
+          <w:tcPr>
+            <w:tcW w:w="1701" w:type="dxa"/>
           </w:tcPr>
           <w:p>
             <w:r>
@@ -2416,19 +1072,17 @@
       <w:tr>
         <w:tc>
           <w:tcPr>
-            <w:tcW w:w="2547" w:type="dxa"/>
-          </w:tcPr>
-          <w:p>
-            <w:proofErr w:type="spellStart"/>
+            <w:tcW w:w="2689" w:type="dxa"/>
+          </w:tcPr>
+          <w:p>
             <w:r>
               <w:t>min_observaties_per_antwoord</w:t>
             </w:r>
-            <w:proofErr w:type="spellEnd"/>
-          </w:p>
-        </w:tc>
-        <w:tc>
-          <w:tcPr>
-            <w:tcW w:w="1843" w:type="dxa"/>
+          </w:p>
+        </w:tc>
+        <w:tc>
+          <w:tcPr>
+            <w:tcW w:w="1701" w:type="dxa"/>
           </w:tcPr>
           <w:p>
             <w:r>
@@ -2462,20 +1116,17 @@
       <w:tr>
         <w:tc>
           <w:tcPr>
-            <w:tcW w:w="2547" w:type="dxa"/>
-          </w:tcPr>
-          <w:p>
-            <w:proofErr w:type="spellStart"/>
-            <w:r>
-              <w:lastRenderedPageBreak/>
+            <w:tcW w:w="2689" w:type="dxa"/>
+          </w:tcPr>
+          <w:p>
+            <w:r>
               <w:t>tekst_min_vraag_niet_gehaald</w:t>
             </w:r>
-            <w:proofErr w:type="spellEnd"/>
-          </w:p>
-        </w:tc>
-        <w:tc>
-          <w:tcPr>
-            <w:tcW w:w="1843" w:type="dxa"/>
+          </w:p>
+        </w:tc>
+        <w:tc>
+          <w:tcPr>
+            <w:tcW w:w="1701" w:type="dxa"/>
           </w:tcPr>
           <w:p>
             <w:r>
@@ -2506,19 +1157,17 @@
       <w:tr>
         <w:tc>
           <w:tcPr>
-            <w:tcW w:w="2547" w:type="dxa"/>
-          </w:tcPr>
-          <w:p>
-            <w:proofErr w:type="spellStart"/>
+            <w:tcW w:w="2689" w:type="dxa"/>
+          </w:tcPr>
+          <w:p>
             <w:r>
               <w:t>tekst_min_antwoord_niet_gehaald</w:t>
             </w:r>
-            <w:proofErr w:type="spellEnd"/>
-          </w:p>
-        </w:tc>
-        <w:tc>
-          <w:tcPr>
-            <w:tcW w:w="1843" w:type="dxa"/>
+          </w:p>
+        </w:tc>
+        <w:tc>
+          <w:tcPr>
+            <w:tcW w:w="1701" w:type="dxa"/>
           </w:tcPr>
           <w:p>
             <w:r>
@@ -2540,19 +1189,17 @@
       <w:tr>
         <w:tc>
           <w:tcPr>
-            <w:tcW w:w="2547" w:type="dxa"/>
-          </w:tcPr>
-          <w:p>
-            <w:proofErr w:type="spellStart"/>
+            <w:tcW w:w="2689" w:type="dxa"/>
+          </w:tcPr>
+          <w:p>
             <w:r>
               <w:t>tekst_missende_data</w:t>
             </w:r>
-            <w:proofErr w:type="spellEnd"/>
-          </w:p>
-        </w:tc>
-        <w:tc>
-          <w:tcPr>
-            <w:tcW w:w="1843" w:type="dxa"/>
+          </w:p>
+        </w:tc>
+        <w:tc>
+          <w:tcPr>
+            <w:tcW w:w="1701" w:type="dxa"/>
           </w:tcPr>
           <w:p>
             <w:r>
@@ -2574,7 +1221,7 @@
       <w:tr>
         <w:tc>
           <w:tcPr>
-            <w:tcW w:w="2547" w:type="dxa"/>
+            <w:tcW w:w="2689" w:type="dxa"/>
           </w:tcPr>
           <w:p>
             <w:pPr>
@@ -2583,7 +1230,6 @@
                 <w:bCs/>
               </w:rPr>
             </w:pPr>
-            <w:proofErr w:type="spellStart"/>
             <w:r>
               <w:rPr>
                 <w:b/>
@@ -2598,12 +1244,11 @@
               </w:rPr>
               <w:t>toetsen</w:t>
             </w:r>
-            <w:proofErr w:type="spellEnd"/>
-          </w:p>
-        </w:tc>
-        <w:tc>
-          <w:tcPr>
-            <w:tcW w:w="1843" w:type="dxa"/>
+          </w:p>
+        </w:tc>
+        <w:tc>
+          <w:tcPr>
+            <w:tcW w:w="1701" w:type="dxa"/>
           </w:tcPr>
           <w:p>
             <w:r>
@@ -2625,7 +1270,6 @@
             <w:r>
               <w:t xml:space="preserve"> Het niveau kan worden aangepast middels de waarde in </w:t>
             </w:r>
-            <w:proofErr w:type="spellStart"/>
             <w:r>
               <w:rPr>
                 <w:i/>
@@ -2633,7 +1277,6 @@
               </w:rPr>
               <w:t>confidence_level</w:t>
             </w:r>
-            <w:proofErr w:type="spellEnd"/>
             <w:r>
               <w:t>.</w:t>
             </w:r>
@@ -2661,6 +1304,7 @@
               <w:t xml:space="preserve">. </w:t>
             </w:r>
             <w:r>
+              <w:lastRenderedPageBreak/>
               <w:t>Significante verschillen worden</w:t>
             </w:r>
             <w:r>
@@ -2681,7 +1325,6 @@
             <w:r>
               <w:t xml:space="preserve">worden aangepast in </w:t>
             </w:r>
-            <w:proofErr w:type="spellStart"/>
             <w:r>
               <w:rPr>
                 <w:i/>
@@ -2696,20 +1339,11 @@
               </w:rPr>
               <w:t>.R</w:t>
             </w:r>
-            <w:proofErr w:type="spellEnd"/>
             <w:r>
               <w:t xml:space="preserve">, zoek op </w:t>
             </w:r>
             <w:r>
-              <w:t>“</w:t>
-            </w:r>
-            <w:proofErr w:type="spellStart"/>
-            <w:r>
-              <w:t>style.sign</w:t>
-            </w:r>
-            <w:proofErr w:type="spellEnd"/>
-            <w:r>
-              <w:t>”</w:t>
+              <w:t>“style.sign”</w:t>
             </w:r>
             <w:r>
               <w:t>.)</w:t>
@@ -2720,7 +1354,7 @@
       <w:tr>
         <w:tc>
           <w:tcPr>
-            <w:tcW w:w="2547" w:type="dxa"/>
+            <w:tcW w:w="2689" w:type="dxa"/>
           </w:tcPr>
           <w:p>
             <w:pPr>
@@ -2729,16 +1363,15 @@
                 <w:bCs/>
               </w:rPr>
             </w:pPr>
-            <w:proofErr w:type="spellStart"/>
-            <w:r>
+            <w:r>
+              <w:lastRenderedPageBreak/>
               <w:t>confidence_level</w:t>
             </w:r>
-            <w:proofErr w:type="spellEnd"/>
-          </w:p>
-        </w:tc>
-        <w:tc>
-          <w:tcPr>
-            <w:tcW w:w="1843" w:type="dxa"/>
+          </w:p>
+        </w:tc>
+        <w:tc>
+          <w:tcPr>
+            <w:tcW w:w="1701" w:type="dxa"/>
           </w:tcPr>
           <w:p>
             <w:r>
@@ -2772,7 +1405,6 @@
             <w:r>
               <w:t xml:space="preserve"> </w:t>
             </w:r>
-            <w:proofErr w:type="spellStart"/>
             <w:r>
               <w:rPr>
                 <w:i/>
@@ -2780,7 +1412,6 @@
               </w:rPr>
               <w:t>indeling_kolommen</w:t>
             </w:r>
-            <w:proofErr w:type="spellEnd"/>
             <w:r>
               <w:t>.)</w:t>
             </w:r>
@@ -2790,7 +1421,7 @@
       <w:tr>
         <w:tc>
           <w:tcPr>
-            <w:tcW w:w="2547" w:type="dxa"/>
+            <w:tcW w:w="2689" w:type="dxa"/>
           </w:tcPr>
           <w:p>
             <w:pPr>
@@ -2799,7 +1430,6 @@
                 <w:bCs/>
               </w:rPr>
             </w:pPr>
-            <w:proofErr w:type="spellStart"/>
             <w:r>
               <w:rPr>
                 <w:b/>
@@ -2807,12 +1437,11 @@
               </w:rPr>
               <w:t>missing_weegfactoren</w:t>
             </w:r>
-            <w:proofErr w:type="spellEnd"/>
-          </w:p>
-        </w:tc>
-        <w:tc>
-          <w:tcPr>
-            <w:tcW w:w="1843" w:type="dxa"/>
+          </w:p>
+        </w:tc>
+        <w:tc>
+          <w:tcPr>
+            <w:tcW w:w="1701" w:type="dxa"/>
           </w:tcPr>
           <w:p>
             <w:r>
@@ -2838,15 +1467,7 @@
               <w:t>t</w:t>
             </w:r>
             <w:r>
-              <w:t xml:space="preserve"> als er </w:t>
-            </w:r>
-            <w:proofErr w:type="spellStart"/>
-            <w:r>
-              <w:t>missings</w:t>
-            </w:r>
-            <w:proofErr w:type="spellEnd"/>
-            <w:r>
-              <w:t xml:space="preserve"> zijn op de weegfactoren. “fout”</w:t>
+              <w:t xml:space="preserve"> als er missings zijn op de weegfactoren. “fout”</w:t>
             </w:r>
             <w:r>
               <w:t xml:space="preserve"> </w:t>
@@ -2864,15 +1485,7 @@
               <w:t>g</w:t>
             </w:r>
             <w:r>
-              <w:t xml:space="preserve">t alle </w:t>
-            </w:r>
-            <w:proofErr w:type="spellStart"/>
-            <w:r>
-              <w:t>missings</w:t>
-            </w:r>
-            <w:proofErr w:type="spellEnd"/>
-            <w:r>
-              <w:t xml:space="preserve"> met dat nummer.</w:t>
+              <w:t>t alle missings met dat nummer.</w:t>
             </w:r>
           </w:p>
         </w:tc>
@@ -2880,19 +1493,17 @@
       <w:tr>
         <w:tc>
           <w:tcPr>
-            <w:tcW w:w="2547" w:type="dxa"/>
-          </w:tcPr>
-          <w:p>
-            <w:proofErr w:type="spellStart"/>
+            <w:tcW w:w="2689" w:type="dxa"/>
+          </w:tcPr>
+          <w:p>
             <w:r>
               <w:t>multithreading</w:t>
             </w:r>
-            <w:proofErr w:type="spellEnd"/>
-          </w:p>
-        </w:tc>
-        <w:tc>
-          <w:tcPr>
-            <w:tcW w:w="1843" w:type="dxa"/>
+          </w:p>
+        </w:tc>
+        <w:tc>
+          <w:tcPr>
+            <w:tcW w:w="1701" w:type="dxa"/>
           </w:tcPr>
           <w:p>
             <w:r>
@@ -2926,7 +1537,7 @@
       <w:tr>
         <w:tc>
           <w:tcPr>
-            <w:tcW w:w="2547" w:type="dxa"/>
+            <w:tcW w:w="2689" w:type="dxa"/>
           </w:tcPr>
           <w:p>
             <w:pPr>
@@ -2935,7 +1546,6 @@
                 <w:bCs/>
               </w:rPr>
             </w:pPr>
-            <w:proofErr w:type="spellStart"/>
             <w:r>
               <w:rPr>
                 <w:b/>
@@ -2943,12 +1553,11 @@
               </w:rPr>
               <w:t>waarden_dichotoom</w:t>
             </w:r>
-            <w:proofErr w:type="spellEnd"/>
-          </w:p>
-        </w:tc>
-        <w:tc>
-          <w:tcPr>
-            <w:tcW w:w="1843" w:type="dxa"/>
+          </w:p>
+        </w:tc>
+        <w:tc>
+          <w:tcPr>
+            <w:tcW w:w="1701" w:type="dxa"/>
           </w:tcPr>
           <w:p>
             <w:r>
@@ -2963,6 +1572,57 @@
           <w:p>
             <w:r>
               <w:t>Indien er bij dichotome variabelen een ander coderingsschema gebruikt wordt dan 0 (nee) en 1 (ja), kan dit hier worden aangegeven, gescheiden door komma’s. Meerdere opties zijn mogelijk, deze dienen te worden gescheiden door |. Bij de JV monitor in 2022 zijn er bijvoorbeeld variabelen die dichotoom zijn met waarden 0/1/8, maar ook met 1/2/8. Dit kan dan worden aangegeven met “0,1,8|1,2,8” Hierbij is het van belang dat waarde 1 altijd gebruikt wordt als waarde voor ja. De andere waardes worden aangenomen als nee. Dit kan bijvoorbeeld relevant zijn als er ook een waarde is voor ‘niet ingevuld’.</w:t>
+            </w:r>
+          </w:p>
+        </w:tc>
+      </w:tr>
+      <w:tr>
+        <w:tc>
+          <w:tcPr>
+            <w:tcW w:w="2689" w:type="dxa"/>
+          </w:tcPr>
+          <w:p>
+            <w:r>
+              <w:t>vergelijk</w:t>
+            </w:r>
+            <w:r>
+              <w:t>_variabelelabels</w:t>
+            </w:r>
+          </w:p>
+        </w:tc>
+        <w:tc>
+          <w:tcPr>
+            <w:tcW w:w="1701" w:type="dxa"/>
+          </w:tcPr>
+          <w:p>
+            <w:r>
+              <w:t>WAAR / ONWAAR</w:t>
+            </w:r>
+          </w:p>
+        </w:tc>
+        <w:tc>
+          <w:tcPr>
+            <w:tcW w:w="4672" w:type="dxa"/>
+          </w:tcPr>
+          <w:p>
+            <w:r>
+              <w:t xml:space="preserve">Het script controleert over variabelen overeenkomen aan de hand van de labels in de dataset. Het kan bij het gebruik van oudere sets voorkomen dat deze niet </w:t>
+            </w:r>
+            <w:r>
+              <w:t xml:space="preserve">overal gelijk zijn. Daarom is het mogelijk om deze controle uit te schakelen. </w:t>
+            </w:r>
+            <w:r>
+              <w:rPr>
+                <w:b/>
+                <w:bCs/>
+              </w:rPr>
+              <w:t xml:space="preserve">Let op: </w:t>
+            </w:r>
+            <w:r>
+              <w:t xml:space="preserve">het is aan te raden het script eerst te draaien met deze </w:t>
+            </w:r>
+            <w:r>
+              <w:t>instelling op WAAR, zodat het inzichtelijk wordt waar mogelijke problemen voorkomen. Deze dienen handmatig gecontroleerd te worden.</w:t>
             </w:r>
           </w:p>
         </w:tc>
@@ -2977,11 +1637,9 @@
       <w:pPr>
         <w:pStyle w:val="Kop2"/>
       </w:pPr>
-      <w:proofErr w:type="spellStart"/>
       <w:r>
         <w:t>Crossings</w:t>
       </w:r>
-      <w:proofErr w:type="spellEnd"/>
     </w:p>
     <w:p>
       <w:pPr>
@@ -3000,15 +1658,7 @@
         <w:t>bijvoorbeeld</w:t>
       </w:r>
       <w:r>
-        <w:t xml:space="preserve"> geslacht, SES, of opleidingsniveau zijn. Meerdere </w:t>
-      </w:r>
-      <w:proofErr w:type="spellStart"/>
-      <w:r>
-        <w:t>crossings</w:t>
-      </w:r>
-      <w:proofErr w:type="spellEnd"/>
-      <w:r>
-        <w:t xml:space="preserve"> zijn mogelijk.</w:t>
+        <w:t xml:space="preserve"> geslacht, SES, of opleidingsniveau zijn. Meerdere crossings zijn mogelijk.</w:t>
       </w:r>
     </w:p>
     <w:p>
@@ -3021,6 +1671,7 @@
         <w:pStyle w:val="Kop2"/>
       </w:pPr>
       <w:r>
+        <w:lastRenderedPageBreak/>
         <w:t>Datasets</w:t>
       </w:r>
     </w:p>
@@ -3103,7 +1754,6 @@
                 <w:bCs/>
               </w:rPr>
             </w:pPr>
-            <w:proofErr w:type="spellStart"/>
             <w:r>
               <w:rPr>
                 <w:b/>
@@ -3111,7 +1761,6 @@
               </w:rPr>
               <w:t>naam_dataset</w:t>
             </w:r>
-            <w:proofErr w:type="spellEnd"/>
           </w:p>
         </w:tc>
         <w:tc>
@@ -3226,13 +1875,8 @@
               <w:t>Het script neemt aan dat dit bestand in dezelfde map staat als de configuratie. Een relatief pad (bijv. “../</w:t>
             </w:r>
             <w:r>
-              <w:t>2021/</w:t>
-            </w:r>
-            <w:proofErr w:type="spellStart"/>
-            <w:r>
-              <w:t>data.sav</w:t>
-            </w:r>
-            <w:proofErr w:type="spellEnd"/>
+              <w:t>2021/data.sav</w:t>
+            </w:r>
             <w:r>
               <w:t>”</w:t>
             </w:r>
@@ -3264,11 +1908,9 @@
             <w:pPr>
               <w:pStyle w:val="Geenafstand"/>
             </w:pPr>
-            <w:proofErr w:type="spellStart"/>
             <w:r>
               <w:t>Variabelenaam</w:t>
             </w:r>
-            <w:proofErr w:type="spellEnd"/>
             <w:r>
               <w:t xml:space="preserve"> / leeg</w:t>
             </w:r>
@@ -3323,13 +1965,8 @@
             <w:pPr>
               <w:pStyle w:val="Geenafstand"/>
             </w:pPr>
-            <w:proofErr w:type="spellStart"/>
-            <w:r>
-              <w:t>Variabelenaam</w:t>
-            </w:r>
-            <w:proofErr w:type="spellEnd"/>
-            <w:r>
-              <w:t xml:space="preserve"> / leeg</w:t>
+            <w:r>
+              <w:t>Variabelenaam / leeg</w:t>
             </w:r>
           </w:p>
         </w:tc>
@@ -3354,13 +1991,8 @@
             <w:pPr>
               <w:pStyle w:val="Geenafstand"/>
             </w:pPr>
-            <w:proofErr w:type="spellStart"/>
-            <w:r>
-              <w:t>Variabelenaam</w:t>
-            </w:r>
-            <w:proofErr w:type="spellEnd"/>
-            <w:r>
-              <w:t xml:space="preserve"> met informatie over de weging van het design. Als deze leeg is wordt er een ongewogen design gebruikt.</w:t>
+            <w:r>
+              <w:t>Variabelenaam met informatie over de weging van het design. Als deze leeg is wordt er een ongewogen design gebruikt.</w:t>
             </w:r>
           </w:p>
         </w:tc>
@@ -3387,13 +2019,8 @@
             <w:pPr>
               <w:pStyle w:val="Geenafstand"/>
             </w:pPr>
-            <w:proofErr w:type="spellStart"/>
-            <w:r>
-              <w:t>Variabelenaam</w:t>
-            </w:r>
-            <w:proofErr w:type="spellEnd"/>
-            <w:r>
-              <w:t xml:space="preserve"> / leeg</w:t>
+            <w:r>
+              <w:t>Variabelenaam / leeg</w:t>
             </w:r>
           </w:p>
         </w:tc>
@@ -3418,13 +2045,8 @@
             <w:pPr>
               <w:pStyle w:val="Geenafstand"/>
             </w:pPr>
-            <w:proofErr w:type="spellStart"/>
-            <w:r>
-              <w:t>Variabelenaam</w:t>
-            </w:r>
-            <w:proofErr w:type="spellEnd"/>
-            <w:r>
-              <w:t xml:space="preserve"> met informatie over de indeling van het design. Als deze leeg is wordt er een ongewogen design gebruikt.</w:t>
+            <w:r>
+              <w:t>Variabelenaam met informatie over de indeling van het design. Als deze leeg is wordt er een ongewogen design gebruikt.</w:t>
             </w:r>
           </w:p>
         </w:tc>
@@ -3450,7 +2072,6 @@
       <w:r>
         <w:t xml:space="preserve">Dichotome variabelen worden in theorie automatisch herkend door het script, en kunnen nog verder geborgd worden middels </w:t>
       </w:r>
-      <w:proofErr w:type="spellStart"/>
       <w:r>
         <w:rPr>
           <w:i/>
@@ -3458,7 +2079,6 @@
         </w:rPr>
         <w:t>waarden_dichotoom</w:t>
       </w:r>
-      <w:proofErr w:type="spellEnd"/>
       <w:r>
         <w:t xml:space="preserve"> op het tabblad </w:t>
       </w:r>
@@ -3470,29 +2090,13 @@
         <w:t>algemeen</w:t>
       </w:r>
       <w:r>
-        <w:t xml:space="preserve">. Mocht er alsnog een variabele zijn die wel dichotoom is, maar niet zo gelezen wordt door het script, of </w:t>
-      </w:r>
-      <w:proofErr w:type="spellStart"/>
-      <w:r>
-        <w:t>vice</w:t>
-      </w:r>
-      <w:proofErr w:type="spellEnd"/>
-      <w:r>
-        <w:t xml:space="preserve"> versa, dan kunnen deze worden geplaatst in het bijbehorende tabblad. Hiermee wordt de detectie omzeil</w:t>
+        <w:t>. Mocht er alsnog een variabele zijn die wel dichotoom is, maar niet zo gelezen wordt door het script, of vice versa, dan kunnen deze worden geplaatst in het bijbehorende tabblad. Hiermee wordt de detectie omzeil</w:t>
       </w:r>
       <w:r>
         <w:t>d</w:t>
       </w:r>
       <w:r>
-        <w:t xml:space="preserve"> en de status als wel/niet dichotoom geforceerd. Beide tabbladen bestaan simpelweg uit een lijst met </w:t>
-      </w:r>
-      <w:proofErr w:type="spellStart"/>
-      <w:r>
-        <w:t>variabelenamen</w:t>
-      </w:r>
-      <w:proofErr w:type="spellEnd"/>
-      <w:r>
-        <w:t>.</w:t>
+        <w:t xml:space="preserve"> en de status als wel/niet dichotoom geforceerd. Beide tabbladen bestaan simpelweg uit een lijst met variabelenamen.</w:t>
       </w:r>
     </w:p>
     <w:p>
@@ -3516,15 +2120,7 @@
         <w:t>Het kan voorkomen dat de volledige waarde van een categorie te groot is voor een cel. Voor dit geval is er een mogelijkheid om afkortingen op te geven</w:t>
       </w:r>
       <w:r>
-        <w:t xml:space="preserve">, middels een simpele tekst/vervanging combinatie. In NOG wordt de regio bijvoorbeeld onderverdeeld in </w:t>
-      </w:r>
-      <w:proofErr w:type="spellStart"/>
-      <w:r>
-        <w:t>subregio’s</w:t>
-      </w:r>
-      <w:proofErr w:type="spellEnd"/>
-      <w:r>
-        <w:t xml:space="preserve">, die </w:t>
+        <w:t xml:space="preserve">, middels een simpele tekst/vervanging combinatie. In NOG wordt de regio bijvoorbeeld onderverdeeld in subregio’s, die </w:t>
       </w:r>
       <w:r>
         <w:t>te</w:t>
@@ -3854,7 +2450,6 @@
                 <w:color w:val="000000"/>
                 <w:lang w:eastAsia="nl-NL"/>
               </w:rPr>
-              <w:lastRenderedPageBreak/>
               <w:t>kop</w:t>
             </w:r>
           </w:p>
@@ -3908,6 +2503,7 @@
                 <w:color w:val="000000"/>
                 <w:lang w:eastAsia="nl-NL"/>
               </w:rPr>
+              <w:lastRenderedPageBreak/>
               <w:t>var</w:t>
             </w:r>
           </w:p>
@@ -4418,7 +3014,6 @@
             <w:r>
               <w:t xml:space="preserve"> Let op: introtekst bevindt zich op een aparte pagina: </w:t>
             </w:r>
-            <w:proofErr w:type="spellStart"/>
             <w:r>
               <w:rPr>
                 <w:i/>
@@ -4426,7 +3021,6 @@
               </w:rPr>
               <w:t>intro_tekst</w:t>
             </w:r>
-            <w:proofErr w:type="spellEnd"/>
             <w:r>
               <w:t>.</w:t>
             </w:r>
@@ -4474,33 +3068,17 @@
           </w:tcPr>
           <w:p>
             <w:r>
-              <w:t>“var” / “</w:t>
-            </w:r>
-            <w:proofErr w:type="spellStart"/>
-            <w:r>
-              <w:t>nvar</w:t>
-            </w:r>
-            <w:proofErr w:type="spellEnd"/>
-            <w:r>
-              <w:t>”</w:t>
-            </w:r>
-          </w:p>
-        </w:tc>
-        <w:tc>
-          <w:tcPr>
-            <w:tcW w:w="0" w:type="auto"/>
-          </w:tcPr>
-          <w:p>
-            <w:r>
-              <w:t>Geeft de genoemde variabele weer. Bij “</w:t>
-            </w:r>
-            <w:proofErr w:type="spellStart"/>
-            <w:r>
-              <w:t>nvar</w:t>
-            </w:r>
-            <w:proofErr w:type="spellEnd"/>
-            <w:r>
-              <w:t>” wordt een extra regel met n = … toegevoegd.</w:t>
+              <w:t>“var” / “nvar”</w:t>
+            </w:r>
+          </w:p>
+        </w:tc>
+        <w:tc>
+          <w:tcPr>
+            <w:tcW w:w="0" w:type="auto"/>
+          </w:tcPr>
+          <w:p>
+            <w:r>
+              <w:t>Geeft de genoemde variabele weer. Bij “nvar” wordt een extra regel met n = … toegevoegd.</w:t>
             </w:r>
           </w:p>
         </w:tc>
@@ -4521,31 +3099,18 @@
             <w:tcW w:w="0" w:type="auto"/>
           </w:tcPr>
           <w:p>
-            <w:proofErr w:type="spellStart"/>
-            <w:r>
-              <w:t>Variabelenaam</w:t>
-            </w:r>
-            <w:proofErr w:type="spellEnd"/>
-            <w:r>
-              <w:t xml:space="preserve"> / tekst / leeg</w:t>
-            </w:r>
-          </w:p>
-        </w:tc>
-        <w:tc>
-          <w:tcPr>
-            <w:tcW w:w="0" w:type="auto"/>
-          </w:tcPr>
-          <w:p>
-            <w:r>
-              <w:t xml:space="preserve">In dit veld kan de bijbehorende tekst </w:t>
-            </w:r>
-            <w:proofErr w:type="spellStart"/>
-            <w:r>
-              <w:t>danwel</w:t>
-            </w:r>
-            <w:proofErr w:type="spellEnd"/>
-            <w:r>
-              <w:t xml:space="preserve"> variabele ingevuld worden.</w:t>
+            <w:r>
+              <w:t>Variabelenaam / tekst / leeg</w:t>
+            </w:r>
+          </w:p>
+        </w:tc>
+        <w:tc>
+          <w:tcPr>
+            <w:tcW w:w="0" w:type="auto"/>
+          </w:tcPr>
+          <w:p>
+            <w:r>
+              <w:t>In dit veld kan de bijbehorende tekst danwel variabele ingevuld worden.</w:t>
             </w:r>
           </w:p>
         </w:tc>
@@ -4566,13 +3131,8 @@
             <w:tcW w:w="0" w:type="auto"/>
           </w:tcPr>
           <w:p>
-            <w:proofErr w:type="spellStart"/>
-            <w:r>
-              <w:t>Variabelenaam</w:t>
-            </w:r>
-            <w:proofErr w:type="spellEnd"/>
-            <w:r>
-              <w:t xml:space="preserve"> / leeg</w:t>
+            <w:r>
+              <w:t>Variabelenaam / leeg</w:t>
             </w:r>
           </w:p>
         </w:tc>
@@ -4607,10 +3167,7 @@
         <w:pStyle w:val="Kop2"/>
       </w:pPr>
       <w:r>
-        <w:t>Intro</w:t>
-      </w:r>
-      <w:r>
-        <w:t>tekst</w:t>
+        <w:t>Introtekst</w:t>
       </w:r>
     </w:p>
     <w:p>
@@ -4803,34 +3360,10 @@
         <w:t xml:space="preserve"> Dit is zeer foutgevoelig</w:t>
       </w:r>
       <w:r>
-        <w:t xml:space="preserve">, dus een dubbel- of </w:t>
-      </w:r>
-      <w:proofErr w:type="spellStart"/>
-      <w:r>
-        <w:t>triplecheck</w:t>
-      </w:r>
-      <w:proofErr w:type="spellEnd"/>
-      <w:r>
-        <w:t xml:space="preserve"> is aan te raden.</w:t>
-      </w:r>
-      <w:r>
-        <w:t xml:space="preserve"> Zowel </w:t>
-      </w:r>
-      <w:proofErr w:type="spellStart"/>
-      <w:r>
-        <w:t>variabelelabels</w:t>
-      </w:r>
-      <w:proofErr w:type="spellEnd"/>
-      <w:r>
-        <w:t xml:space="preserve"> als </w:t>
-      </w:r>
-      <w:proofErr w:type="spellStart"/>
-      <w:r>
-        <w:t>antwoordlabels</w:t>
-      </w:r>
-      <w:proofErr w:type="spellEnd"/>
-      <w:r>
-        <w:t xml:space="preserve"> kunnen worden aangepast. Hierbij is het van belang om te kijken welk type het is, aangezien het script hier zelf niet slim genoeg voor is. Bij een dichotome waarde wordt de </w:t>
+        <w:t>, dus een dubbel- of triplecheck is aan te raden.</w:t>
+      </w:r>
+      <w:r>
+        <w:t xml:space="preserve"> Zowel variabelelabels als antwoordlabels kunnen worden aangepast. Hierbij is het van belang om te kijken welk type het is, aangezien het script hier zelf niet slim genoeg voor is. Bij een dichotome waarde wordt de </w:t>
       </w:r>
       <w:r>
         <w:rPr>
@@ -4840,15 +3373,7 @@
         <w:t>vraag</w:t>
       </w:r>
       <w:r>
-        <w:t xml:space="preserve"> (= </w:t>
-      </w:r>
-      <w:proofErr w:type="spellStart"/>
-      <w:r>
-        <w:t>variabelelabel</w:t>
-      </w:r>
-      <w:proofErr w:type="spellEnd"/>
-      <w:r>
-        <w:t xml:space="preserve">) als label weergegeven, bij een niet-dichotome waarde wordt het </w:t>
+        <w:t xml:space="preserve"> (= variabelelabel) als label weergegeven, bij een niet-dichotome waarde wordt het </w:t>
       </w:r>
       <w:r>
         <w:rPr>
@@ -4931,13 +3456,8 @@
             <w:tcW w:w="0" w:type="auto"/>
           </w:tcPr>
           <w:p>
-            <w:proofErr w:type="spellStart"/>
-            <w:r>
-              <w:t>Variabelenaam</w:t>
-            </w:r>
-            <w:proofErr w:type="spellEnd"/>
-            <w:r>
-              <w:t xml:space="preserve"> / leeg</w:t>
+            <w:r>
+              <w:t>Variabelenaam / leeg</w:t>
             </w:r>
           </w:p>
         </w:tc>
@@ -4949,7 +3469,6 @@
             <w:r>
               <w:t xml:space="preserve">Alleen indien </w:t>
             </w:r>
-            <w:proofErr w:type="spellStart"/>
             <w:r>
               <w:rPr>
                 <w:i/>
@@ -4957,44 +3476,128 @@
               </w:rPr>
               <w:t>var_label</w:t>
             </w:r>
-            <w:proofErr w:type="spellEnd"/>
             <w:r>
               <w:t xml:space="preserve"> </w:t>
             </w:r>
             <w:r>
               <w:t xml:space="preserve">of </w:t>
             </w:r>
-            <w:proofErr w:type="spellStart"/>
             <w:r>
               <w:rPr>
                 <w:i/>
                 <w:iCs/>
               </w:rPr>
+              <w:t xml:space="preserve">antwoord_waarde </w:t>
+            </w:r>
+            <w:r>
+              <w:t>is ingevuld, optioneel voor antwoorden</w:t>
+            </w:r>
+            <w:r>
+              <w:t xml:space="preserve"> met zoektekst.</w:t>
+            </w:r>
+          </w:p>
+        </w:tc>
+        <w:tc>
+          <w:tcPr>
+            <w:tcW w:w="0" w:type="auto"/>
+          </w:tcPr>
+          <w:p>
+            <w:r>
+              <w:t xml:space="preserve">Geeft de variabele aan waar de verandering moet plaatsvinden. </w:t>
+            </w:r>
+          </w:p>
+        </w:tc>
+      </w:tr>
+      <w:tr>
+        <w:tc>
+          <w:tcPr>
+            <w:tcW w:w="0" w:type="auto"/>
+          </w:tcPr>
+          <w:p>
+            <w:r>
+              <w:t>var_label</w:t>
+            </w:r>
+          </w:p>
+        </w:tc>
+        <w:tc>
+          <w:tcPr>
+            <w:tcW w:w="0" w:type="auto"/>
+          </w:tcPr>
+          <w:p>
+            <w:r>
+              <w:t>Nieuw label / leeg</w:t>
+            </w:r>
+          </w:p>
+        </w:tc>
+        <w:tc>
+          <w:tcPr>
+            <w:tcW w:w="0" w:type="auto"/>
+          </w:tcPr>
+          <w:p>
+            <w:r>
+              <w:t>Nee</w:t>
+            </w:r>
+          </w:p>
+        </w:tc>
+        <w:tc>
+          <w:tcPr>
+            <w:tcW w:w="0" w:type="auto"/>
+          </w:tcPr>
+          <w:p>
+            <w:r>
+              <w:t>De vervangende waarde voor deze variabele.</w:t>
+            </w:r>
+          </w:p>
+        </w:tc>
+      </w:tr>
+      <w:tr>
+        <w:tc>
+          <w:tcPr>
+            <w:tcW w:w="0" w:type="auto"/>
+          </w:tcPr>
+          <w:p>
+            <w:r>
               <w:t>antwoord_waarde</w:t>
             </w:r>
-            <w:proofErr w:type="spellEnd"/>
+          </w:p>
+        </w:tc>
+        <w:tc>
+          <w:tcPr>
+            <w:tcW w:w="0" w:type="auto"/>
+          </w:tcPr>
+          <w:p>
+            <w:r>
+              <w:t>Antwoordoptie / leeg</w:t>
+            </w:r>
+          </w:p>
+        </w:tc>
+        <w:tc>
+          <w:tcPr>
+            <w:tcW w:w="0" w:type="auto"/>
+          </w:tcPr>
+          <w:p>
+            <w:r>
+              <w:t xml:space="preserve">Alleen indien </w:t>
+            </w:r>
             <w:r>
               <w:rPr>
                 <w:i/>
                 <w:iCs/>
               </w:rPr>
-              <w:t xml:space="preserve"> </w:t>
-            </w:r>
-            <w:r>
-              <w:t>is ingevuld, optioneel voor antwoorden</w:t>
-            </w:r>
-            <w:r>
-              <w:t xml:space="preserve"> met zoektekst.</w:t>
-            </w:r>
-          </w:p>
-        </w:tc>
-        <w:tc>
-          <w:tcPr>
-            <w:tcW w:w="0" w:type="auto"/>
-          </w:tcPr>
-          <w:p>
-            <w:r>
-              <w:t xml:space="preserve">Geeft de variabele aan waar de verandering moet plaatsvinden. </w:t>
+              <w:t xml:space="preserve">antwoord_oud </w:t>
+            </w:r>
+            <w:r>
+              <w:t>leeg is.</w:t>
+            </w:r>
+          </w:p>
+        </w:tc>
+        <w:tc>
+          <w:tcPr>
+            <w:tcW w:w="0" w:type="auto"/>
+          </w:tcPr>
+          <w:p>
+            <w:r>
+              <w:t>De waarde van het te vervangen antwoordlabel. Dit is de numerieke waarde die in SPSS staat.</w:t>
             </w:r>
           </w:p>
         </w:tc>
@@ -5005,40 +3608,100 @@
             <w:tcW w:w="0" w:type="auto"/>
           </w:tcPr>
           <w:p>
-            <w:proofErr w:type="spellStart"/>
-            <w:r>
-              <w:t>var_label</w:t>
-            </w:r>
-            <w:proofErr w:type="spellEnd"/>
-          </w:p>
-        </w:tc>
-        <w:tc>
-          <w:tcPr>
-            <w:tcW w:w="0" w:type="auto"/>
-          </w:tcPr>
-          <w:p>
-            <w:r>
-              <w:t>Nieuw label / leeg</w:t>
-            </w:r>
-          </w:p>
-        </w:tc>
-        <w:tc>
-          <w:tcPr>
-            <w:tcW w:w="0" w:type="auto"/>
-          </w:tcPr>
-          <w:p>
-            <w:r>
-              <w:t>Nee</w:t>
-            </w:r>
-          </w:p>
-        </w:tc>
-        <w:tc>
-          <w:tcPr>
-            <w:tcW w:w="0" w:type="auto"/>
-          </w:tcPr>
-          <w:p>
-            <w:r>
-              <w:t>De vervangende waarde voor deze variabele.</w:t>
+            <w:r>
+              <w:t>antwoord_oud</w:t>
+            </w:r>
+          </w:p>
+        </w:tc>
+        <w:tc>
+          <w:tcPr>
+            <w:tcW w:w="0" w:type="auto"/>
+          </w:tcPr>
+          <w:p>
+            <w:r>
+              <w:t>Oud antwoord / leeg</w:t>
+            </w:r>
+          </w:p>
+        </w:tc>
+        <w:tc>
+          <w:tcPr>
+            <w:tcW w:w="0" w:type="auto"/>
+          </w:tcPr>
+          <w:p>
+            <w:r>
+              <w:t xml:space="preserve">Alleen indien </w:t>
+            </w:r>
+            <w:r>
+              <w:rPr>
+                <w:i/>
+                <w:iCs/>
+              </w:rPr>
+              <w:t>antwoord_nieuw</w:t>
+            </w:r>
+            <w:r>
+              <w:t xml:space="preserve"> is ingevuld</w:t>
+            </w:r>
+            <w:r>
+              <w:t xml:space="preserve"> en </w:t>
+            </w:r>
+            <w:r>
+              <w:rPr>
+                <w:i/>
+                <w:iCs/>
+              </w:rPr>
+              <w:t xml:space="preserve">antwoord_waarde </w:t>
+            </w:r>
+            <w:r>
+              <w:rPr>
+                <w:b/>
+                <w:bCs/>
+              </w:rPr>
+              <w:t>niet</w:t>
+            </w:r>
+            <w:r>
+              <w:t xml:space="preserve"> is ingevuld.</w:t>
+            </w:r>
+          </w:p>
+        </w:tc>
+        <w:tc>
+          <w:tcPr>
+            <w:tcW w:w="0" w:type="auto"/>
+          </w:tcPr>
+          <w:p>
+            <w:r>
+              <w:t>Zoekwaarde om te vervangen. Deze dient precies identiek te zijn aan de waarde in SPSS. (Dit kan ook gekopieerd worden uit het tabellenboek.)</w:t>
+            </w:r>
+          </w:p>
+          <w:p>
+            <w:r>
+              <w:rPr>
+                <w:b/>
+                <w:bCs/>
+              </w:rPr>
+              <w:t xml:space="preserve">Let op: </w:t>
+            </w:r>
+            <w:r>
+              <w:t xml:space="preserve">Als </w:t>
+            </w:r>
+            <w:r>
+              <w:rPr>
+                <w:i/>
+                <w:iCs/>
+              </w:rPr>
+              <w:t>var</w:t>
+            </w:r>
+            <w:r>
+              <w:t xml:space="preserve"> niet is opgegeven in deze regel wordt het antwoord in alle variabelen vervangen. De waarde in </w:t>
+            </w:r>
+            <w:r>
+              <w:rPr>
+                <w:i/>
+                <w:iCs/>
+              </w:rPr>
+              <w:t xml:space="preserve">var </w:t>
+            </w:r>
+            <w:r>
+              <w:t>geldt daardoor als een filter.</w:t>
             </w:r>
           </w:p>
         </w:tc>
@@ -5049,191 +3712,9 @@
             <w:tcW w:w="0" w:type="auto"/>
           </w:tcPr>
           <w:p>
-            <w:proofErr w:type="spellStart"/>
-            <w:r>
-              <w:t>antwoord_waarde</w:t>
-            </w:r>
-            <w:proofErr w:type="spellEnd"/>
-          </w:p>
-        </w:tc>
-        <w:tc>
-          <w:tcPr>
-            <w:tcW w:w="0" w:type="auto"/>
-          </w:tcPr>
-          <w:p>
-            <w:r>
-              <w:t>Antwoordoptie / leeg</w:t>
-            </w:r>
-          </w:p>
-        </w:tc>
-        <w:tc>
-          <w:tcPr>
-            <w:tcW w:w="0" w:type="auto"/>
-          </w:tcPr>
-          <w:p>
-            <w:r>
-              <w:t xml:space="preserve">Alleen indien </w:t>
-            </w:r>
-            <w:proofErr w:type="spellStart"/>
-            <w:r>
-              <w:rPr>
-                <w:i/>
-                <w:iCs/>
-              </w:rPr>
-              <w:t>antwoord_oud</w:t>
-            </w:r>
-            <w:proofErr w:type="spellEnd"/>
-            <w:r>
-              <w:rPr>
-                <w:i/>
-                <w:iCs/>
-              </w:rPr>
-              <w:t xml:space="preserve"> </w:t>
-            </w:r>
-            <w:r>
-              <w:t>leeg is.</w:t>
-            </w:r>
-          </w:p>
-        </w:tc>
-        <w:tc>
-          <w:tcPr>
-            <w:tcW w:w="0" w:type="auto"/>
-          </w:tcPr>
-          <w:p>
-            <w:r>
-              <w:t>De waarde van het te vervangen antwoordlabel. Dit is de numerieke waarde die in SPSS staat.</w:t>
-            </w:r>
-          </w:p>
-        </w:tc>
-      </w:tr>
-      <w:tr>
-        <w:tc>
-          <w:tcPr>
-            <w:tcW w:w="0" w:type="auto"/>
-          </w:tcPr>
-          <w:p>
-            <w:proofErr w:type="spellStart"/>
-            <w:r>
-              <w:t>antwoord_oud</w:t>
-            </w:r>
-            <w:proofErr w:type="spellEnd"/>
-          </w:p>
-        </w:tc>
-        <w:tc>
-          <w:tcPr>
-            <w:tcW w:w="0" w:type="auto"/>
-          </w:tcPr>
-          <w:p>
-            <w:r>
-              <w:t>Oud antwoord / leeg</w:t>
-            </w:r>
-          </w:p>
-        </w:tc>
-        <w:tc>
-          <w:tcPr>
-            <w:tcW w:w="0" w:type="auto"/>
-          </w:tcPr>
-          <w:p>
-            <w:r>
-              <w:t xml:space="preserve">Alleen indien </w:t>
-            </w:r>
-            <w:proofErr w:type="spellStart"/>
-            <w:r>
-              <w:rPr>
-                <w:i/>
-                <w:iCs/>
-              </w:rPr>
+            <w:r>
               <w:t>antwoord_nieuw</w:t>
             </w:r>
-            <w:proofErr w:type="spellEnd"/>
-            <w:r>
-              <w:t xml:space="preserve"> is ingevuld</w:t>
-            </w:r>
-            <w:r>
-              <w:t xml:space="preserve"> en </w:t>
-            </w:r>
-            <w:proofErr w:type="spellStart"/>
-            <w:r>
-              <w:rPr>
-                <w:i/>
-                <w:iCs/>
-              </w:rPr>
-              <w:t>antwoord_waarde</w:t>
-            </w:r>
-            <w:proofErr w:type="spellEnd"/>
-            <w:r>
-              <w:rPr>
-                <w:i/>
-                <w:iCs/>
-              </w:rPr>
-              <w:t xml:space="preserve"> </w:t>
-            </w:r>
-            <w:r>
-              <w:rPr>
-                <w:b/>
-                <w:bCs/>
-              </w:rPr>
-              <w:t>niet</w:t>
-            </w:r>
-            <w:r>
-              <w:t xml:space="preserve"> is ingevuld.</w:t>
-            </w:r>
-          </w:p>
-        </w:tc>
-        <w:tc>
-          <w:tcPr>
-            <w:tcW w:w="0" w:type="auto"/>
-          </w:tcPr>
-          <w:p>
-            <w:r>
-              <w:t>Zoekwaarde om te vervangen. Deze dient precies identiek te zijn aan de waarde in SPSS. (Dit kan ook gekopieerd worden uit het tabellenboek.)</w:t>
-            </w:r>
-          </w:p>
-          <w:p>
-            <w:r>
-              <w:rPr>
-                <w:b/>
-                <w:bCs/>
-              </w:rPr>
-              <w:t xml:space="preserve">Let op: </w:t>
-            </w:r>
-            <w:r>
-              <w:t xml:space="preserve">Als </w:t>
-            </w:r>
-            <w:r>
-              <w:rPr>
-                <w:i/>
-                <w:iCs/>
-              </w:rPr>
-              <w:t>var</w:t>
-            </w:r>
-            <w:r>
-              <w:t xml:space="preserve"> niet is opgegeven in deze regel wordt het antwoord in alle variabelen vervangen. De waarde in </w:t>
-            </w:r>
-            <w:r>
-              <w:rPr>
-                <w:i/>
-                <w:iCs/>
-              </w:rPr>
-              <w:t xml:space="preserve">var </w:t>
-            </w:r>
-            <w:r>
-              <w:t>geldt daardoor als een filter.</w:t>
-            </w:r>
-          </w:p>
-        </w:tc>
-      </w:tr>
-      <w:tr>
-        <w:tc>
-          <w:tcPr>
-            <w:tcW w:w="0" w:type="auto"/>
-          </w:tcPr>
-          <w:p>
-            <w:proofErr w:type="spellStart"/>
-            <w:r>
-              <w:t>antwoord_nieuw</w:t>
-            </w:r>
-            <w:proofErr w:type="spellEnd"/>
           </w:p>
         </w:tc>
         <w:tc>
@@ -5573,7 +4054,6 @@
       <w:r>
         <w:t xml:space="preserve"> Dit lijkt enigszins op </w:t>
       </w:r>
-      <w:proofErr w:type="spellStart"/>
       <w:r>
         <w:rPr>
           <w:i/>
@@ -5581,28 +4061,18 @@
         </w:rPr>
         <w:t>indeling_kolommen</w:t>
       </w:r>
-      <w:proofErr w:type="spellEnd"/>
       <w:r>
         <w:t xml:space="preserve">, maar loopt volgens een iets andere logica. </w:t>
       </w:r>
       <w:r>
         <w:t xml:space="preserve">Het huidige tabblad zorgt voor de analyse, </w:t>
       </w:r>
-      <w:proofErr w:type="spellStart"/>
       <w:r>
         <w:rPr>
           <w:i/>
           <w:iCs/>
         </w:rPr>
-        <w:t>indeling_kolommen</w:t>
-      </w:r>
-      <w:proofErr w:type="spellEnd"/>
-      <w:r>
-        <w:rPr>
-          <w:i/>
-          <w:iCs/>
-        </w:rPr>
-        <w:t xml:space="preserve"> </w:t>
+        <w:t xml:space="preserve">indeling_kolommen </w:t>
       </w:r>
       <w:r>
         <w:t xml:space="preserve">zorgt voor de weergave. </w:t>
@@ -5696,13 +4166,8 @@
                 <w:iCs/>
               </w:rPr>
             </w:pPr>
-            <w:proofErr w:type="spellStart"/>
-            <w:r>
-              <w:t>naam_dataset</w:t>
-            </w:r>
-            <w:proofErr w:type="spellEnd"/>
-            <w:r>
-              <w:t xml:space="preserve"> uit het tabblad </w:t>
+            <w:r>
+              <w:t xml:space="preserve">naam_dataset uit het tabblad </w:t>
             </w:r>
             <w:r>
               <w:rPr>
@@ -5740,13 +4205,8 @@
             <w:tcW w:w="0" w:type="auto"/>
           </w:tcPr>
           <w:p>
-            <w:proofErr w:type="spellStart"/>
-            <w:r>
-              <w:t>Variabelenaam</w:t>
-            </w:r>
-            <w:proofErr w:type="spellEnd"/>
-            <w:r>
-              <w:t xml:space="preserve"> </w:t>
+            <w:r>
+              <w:t xml:space="preserve">Variabelenaam </w:t>
             </w:r>
             <w:r>
               <w:t>/</w:t>
@@ -5789,7 +4249,6 @@
             <w:r>
               <w:t xml:space="preserve"> als subset heeft, en de tweede regel </w:t>
             </w:r>
-            <w:proofErr w:type="spellStart"/>
             <w:r>
               <w:rPr>
                 <w:i/>
@@ -5797,17 +4256,8 @@
               </w:rPr>
               <w:t>subregio</w:t>
             </w:r>
-            <w:proofErr w:type="spellEnd"/>
-            <w:r>
-              <w:t xml:space="preserve">, dan wordt de </w:t>
-            </w:r>
-            <w:proofErr w:type="spellStart"/>
-            <w:r>
-              <w:t>subregio</w:t>
-            </w:r>
-            <w:proofErr w:type="spellEnd"/>
-            <w:r>
-              <w:t xml:space="preserve"> waarin de gemeente zich bevind meegenomen. </w:t>
+            <w:r>
+              <w:t xml:space="preserve">, dan wordt de subregio waarin de gemeente zich bevind meegenomen. </w:t>
             </w:r>
             <w:r>
               <w:t>Indien</w:t>
@@ -5868,11 +4318,9 @@
             <w:tcW w:w="0" w:type="auto"/>
           </w:tcPr>
           <w:p>
-            <w:proofErr w:type="spellStart"/>
             <w:r>
               <w:t>met_crossing</w:t>
             </w:r>
-            <w:proofErr w:type="spellEnd"/>
           </w:p>
         </w:tc>
         <w:tc>
@@ -5893,7 +4341,6 @@
             <w:r>
               <w:t xml:space="preserve">Legt vast of dit onderdeel verder uitgesplitst moet worden met kruisvariabelen. (Zie ook tabblad </w:t>
             </w:r>
-            <w:proofErr w:type="spellStart"/>
             <w:r>
               <w:rPr>
                 <w:i/>
@@ -5901,7 +4348,6 @@
               </w:rPr>
               <w:t>crossings</w:t>
             </w:r>
-            <w:proofErr w:type="spellEnd"/>
             <w:r>
               <w:t>.)</w:t>
             </w:r>
@@ -5914,14 +4360,12 @@
             <w:tcW w:w="0" w:type="auto"/>
           </w:tcPr>
           <w:p>
-            <w:proofErr w:type="spellStart"/>
             <w:r>
               <w:t>s</w:t>
             </w:r>
             <w:r>
               <w:t>ign_crossing</w:t>
             </w:r>
-            <w:proofErr w:type="spellEnd"/>
           </w:p>
         </w:tc>
         <w:tc>
@@ -5970,7 +4414,6 @@
             <w:r>
               <w:t xml:space="preserve">als </w:t>
             </w:r>
-            <w:proofErr w:type="spellStart"/>
             <w:r>
               <w:rPr>
                 <w:i/>
@@ -5978,7 +4421,6 @@
               </w:rPr>
               <w:t>sign_toetsen</w:t>
             </w:r>
-            <w:proofErr w:type="spellEnd"/>
             <w:r>
               <w:t xml:space="preserve"> op het tabblad </w:t>
             </w:r>
@@ -6001,11 +4443,9 @@
             <w:tcW w:w="0" w:type="auto"/>
           </w:tcPr>
           <w:p>
-            <w:proofErr w:type="spellStart"/>
             <w:r>
               <w:t>sign_totaal</w:t>
             </w:r>
-            <w:proofErr w:type="spellEnd"/>
           </w:p>
         </w:tc>
         <w:tc>
@@ -6182,13 +4622,8 @@
               <w:t>)</w:t>
             </w:r>
             <w:r>
-              <w:t>_</w:t>
-            </w:r>
-            <w:proofErr w:type="spellStart"/>
-            <w:r>
-              <w:t>size</w:t>
-            </w:r>
-            <w:proofErr w:type="spellEnd"/>
+              <w:t>_size</w:t>
+            </w:r>
           </w:p>
         </w:tc>
         <w:tc>
@@ -6213,13 +4648,8 @@
               <w:t>koppen/</w:t>
             </w:r>
             <w:r>
-              <w:t xml:space="preserve">titels in </w:t>
-            </w:r>
-            <w:proofErr w:type="spellStart"/>
-            <w:r>
-              <w:t>pt</w:t>
-            </w:r>
-            <w:proofErr w:type="spellEnd"/>
+              <w:t>titels in pt</w:t>
+            </w:r>
             <w:r>
               <w:t xml:space="preserve"> (= lettergrootte in Word en Excel)</w:t>
             </w:r>
@@ -6248,13 +4678,8 @@
               <w:t>)</w:t>
             </w:r>
             <w:r>
-              <w:t>_</w:t>
-            </w:r>
-            <w:proofErr w:type="spellStart"/>
-            <w:r>
-              <w:t>color</w:t>
-            </w:r>
-            <w:proofErr w:type="spellEnd"/>
+              <w:t>_color</w:t>
+            </w:r>
           </w:p>
         </w:tc>
         <w:tc>
@@ -6290,55 +4715,13 @@
               <w:rPr>
                 <w:lang w:val="en-US"/>
               </w:rPr>
-              <w:t xml:space="preserve">Excel </w:t>
-            </w:r>
-            <w:proofErr w:type="spellStart"/>
+              <w:t>Excel accepteert hexadecimale codes (#FFFFFF) of</w:t>
+            </w:r>
             <w:r>
               <w:rPr>
                 <w:lang w:val="en-US"/>
               </w:rPr>
-              <w:t>accepteert</w:t>
-            </w:r>
-            <w:proofErr w:type="spellEnd"/>
-            <w:r>
-              <w:rPr>
-                <w:lang w:val="en-US"/>
-              </w:rPr>
-              <w:t xml:space="preserve"> </w:t>
-            </w:r>
-            <w:proofErr w:type="spellStart"/>
-            <w:r>
-              <w:rPr>
-                <w:lang w:val="en-US"/>
-              </w:rPr>
-              <w:t>hexadecimale</w:t>
-            </w:r>
-            <w:proofErr w:type="spellEnd"/>
-            <w:r>
-              <w:rPr>
-                <w:lang w:val="en-US"/>
-              </w:rPr>
-              <w:t xml:space="preserve"> codes (#FFFFFF) of</w:t>
-            </w:r>
-            <w:r>
-              <w:rPr>
-                <w:lang w:val="en-US"/>
-              </w:rPr>
-              <w:t xml:space="preserve"> </w:t>
-            </w:r>
-            <w:proofErr w:type="spellStart"/>
-            <w:r>
-              <w:rPr>
-                <w:lang w:val="en-US"/>
-              </w:rPr>
-              <w:t>namen</w:t>
-            </w:r>
-            <w:proofErr w:type="spellEnd"/>
-            <w:r>
-              <w:rPr>
-                <w:lang w:val="en-US"/>
-              </w:rPr>
-              <w:t xml:space="preserve"> (green/red).</w:t>
+              <w:t xml:space="preserve"> namen (green/red).</w:t>
             </w:r>
           </w:p>
         </w:tc>
@@ -6359,13 +4742,8 @@
               <w:t>)</w:t>
             </w:r>
             <w:r>
-              <w:t>_</w:t>
-            </w:r>
-            <w:proofErr w:type="spellStart"/>
-            <w:r>
-              <w:t>decoration</w:t>
-            </w:r>
-            <w:proofErr w:type="spellEnd"/>
+              <w:t>_decoration</w:t>
+            </w:r>
           </w:p>
         </w:tc>
         <w:tc>
@@ -6440,13 +4818,8 @@
               <w:t>)</w:t>
             </w:r>
             <w:r>
-              <w:t>_</w:t>
-            </w:r>
-            <w:proofErr w:type="spellStart"/>
-            <w:r>
-              <w:t>fill</w:t>
-            </w:r>
-            <w:proofErr w:type="spellEnd"/>
+              <w:t>_fill</w:t>
+            </w:r>
           </w:p>
         </w:tc>
         <w:tc>
@@ -6476,55 +4849,13 @@
               <w:rPr>
                 <w:lang w:val="en-US"/>
               </w:rPr>
-              <w:t xml:space="preserve">Excel </w:t>
-            </w:r>
-            <w:proofErr w:type="spellStart"/>
+              <w:t>Excel accepteert hexadecimale codes (#FFFFFF) of</w:t>
+            </w:r>
             <w:r>
               <w:rPr>
                 <w:lang w:val="en-US"/>
               </w:rPr>
-              <w:t>accepteert</w:t>
-            </w:r>
-            <w:proofErr w:type="spellEnd"/>
-            <w:r>
-              <w:rPr>
-                <w:lang w:val="en-US"/>
-              </w:rPr>
-              <w:t xml:space="preserve"> </w:t>
-            </w:r>
-            <w:proofErr w:type="spellStart"/>
-            <w:r>
-              <w:rPr>
-                <w:lang w:val="en-US"/>
-              </w:rPr>
-              <w:t>hexadecimale</w:t>
-            </w:r>
-            <w:proofErr w:type="spellEnd"/>
-            <w:r>
-              <w:rPr>
-                <w:lang w:val="en-US"/>
-              </w:rPr>
-              <w:t xml:space="preserve"> codes (#FFFFFF) of</w:t>
-            </w:r>
-            <w:r>
-              <w:rPr>
-                <w:lang w:val="en-US"/>
-              </w:rPr>
-              <w:t xml:space="preserve"> </w:t>
-            </w:r>
-            <w:proofErr w:type="spellStart"/>
-            <w:r>
-              <w:rPr>
-                <w:lang w:val="en-US"/>
-              </w:rPr>
-              <w:t>namen</w:t>
-            </w:r>
-            <w:proofErr w:type="spellEnd"/>
-            <w:r>
-              <w:rPr>
-                <w:lang w:val="en-US"/>
-              </w:rPr>
-              <w:t xml:space="preserve"> (green/red).</w:t>
+              <w:t xml:space="preserve"> namen (green/red).</w:t>
             </w:r>
           </w:p>
         </w:tc>
@@ -6540,7 +4871,6 @@
                 <w:lang w:val="en-US"/>
               </w:rPr>
             </w:pPr>
-            <w:proofErr w:type="spellStart"/>
             <w:r>
               <w:rPr>
                 <w:lang w:val="en-US"/>
@@ -6553,7 +4883,6 @@
               </w:rPr>
               <w:t>ont_color</w:t>
             </w:r>
-            <w:proofErr w:type="spellEnd"/>
           </w:p>
         </w:tc>
         <w:tc>
@@ -6566,83 +4895,33 @@
                 <w:lang w:val="en-US"/>
               </w:rPr>
             </w:pPr>
-            <w:proofErr w:type="spellStart"/>
             <w:r>
               <w:rPr>
                 <w:lang w:val="en-US"/>
               </w:rPr>
-              <w:t>Hexadecimale</w:t>
-            </w:r>
-            <w:proofErr w:type="spellEnd"/>
+              <w:t>Hexadecimale code of naam</w:t>
+            </w:r>
+          </w:p>
+        </w:tc>
+        <w:tc>
+          <w:tcPr>
+            <w:tcW w:w="0" w:type="auto"/>
+          </w:tcPr>
+          <w:p>
+            <w:r>
+              <w:t xml:space="preserve">De gewenste tekstkleur. </w:t>
+            </w:r>
             <w:r>
               <w:rPr>
                 <w:lang w:val="en-US"/>
               </w:rPr>
-              <w:t xml:space="preserve"> code of naam</w:t>
-            </w:r>
-          </w:p>
-        </w:tc>
-        <w:tc>
-          <w:tcPr>
-            <w:tcW w:w="0" w:type="auto"/>
-          </w:tcPr>
-          <w:p>
-            <w:r>
-              <w:t xml:space="preserve">De gewenste tekstkleur. </w:t>
+              <w:t>Excel accepteert hexadecimale codes (#FFFFFF) of</w:t>
             </w:r>
             <w:r>
               <w:rPr>
                 <w:lang w:val="en-US"/>
               </w:rPr>
-              <w:t xml:space="preserve">Excel </w:t>
-            </w:r>
-            <w:proofErr w:type="spellStart"/>
-            <w:r>
-              <w:rPr>
-                <w:lang w:val="en-US"/>
-              </w:rPr>
-              <w:t>accepteert</w:t>
-            </w:r>
-            <w:proofErr w:type="spellEnd"/>
-            <w:r>
-              <w:rPr>
-                <w:lang w:val="en-US"/>
-              </w:rPr>
-              <w:t xml:space="preserve"> </w:t>
-            </w:r>
-            <w:proofErr w:type="spellStart"/>
-            <w:r>
-              <w:rPr>
-                <w:lang w:val="en-US"/>
-              </w:rPr>
-              <w:t>hexadecimale</w:t>
-            </w:r>
-            <w:proofErr w:type="spellEnd"/>
-            <w:r>
-              <w:rPr>
-                <w:lang w:val="en-US"/>
-              </w:rPr>
-              <w:t xml:space="preserve"> codes (#FFFFFF) of</w:t>
-            </w:r>
-            <w:r>
-              <w:rPr>
-                <w:lang w:val="en-US"/>
-              </w:rPr>
-              <w:t xml:space="preserve"> </w:t>
-            </w:r>
-            <w:proofErr w:type="spellStart"/>
-            <w:r>
-              <w:rPr>
-                <w:lang w:val="en-US"/>
-              </w:rPr>
-              <w:t>namen</w:t>
-            </w:r>
-            <w:proofErr w:type="spellEnd"/>
-            <w:r>
-              <w:rPr>
-                <w:lang w:val="en-US"/>
-              </w:rPr>
-              <w:t xml:space="preserve"> (green/red).</w:t>
+              <w:t xml:space="preserve"> namen (green/red).</w:t>
             </w:r>
           </w:p>
         </w:tc>
@@ -6658,14 +4937,12 @@
                 <w:lang w:val="en-US"/>
               </w:rPr>
             </w:pPr>
-            <w:proofErr w:type="spellStart"/>
             <w:r>
               <w:rPr>
                 <w:lang w:val="en-US"/>
               </w:rPr>
               <w:t>font_type</w:t>
             </w:r>
-            <w:proofErr w:type="spellEnd"/>
           </w:p>
         </w:tc>
         <w:tc>
@@ -6682,16 +4959,8 @@
               <w:rPr>
                 <w:lang w:val="en-US"/>
               </w:rPr>
-              <w:t xml:space="preserve">Naam van </w:t>
-            </w:r>
-            <w:proofErr w:type="spellStart"/>
-            <w:r>
-              <w:rPr>
-                <w:lang w:val="en-US"/>
-              </w:rPr>
-              <w:t>lettertype</w:t>
-            </w:r>
-            <w:proofErr w:type="spellEnd"/>
+              <w:t>Naam van lettertype</w:t>
+            </w:r>
           </w:p>
         </w:tc>
         <w:tc>
@@ -6722,7 +4991,6 @@
                 <w:lang w:val="en-US"/>
               </w:rPr>
             </w:pPr>
-            <w:proofErr w:type="spellStart"/>
             <w:r>
               <w:rPr>
                 <w:lang w:val="en-US"/>
@@ -6747,7 +5015,6 @@
               </w:rPr>
               <w:t>size</w:t>
             </w:r>
-            <w:proofErr w:type="spellEnd"/>
           </w:p>
         </w:tc>
         <w:tc>
@@ -6760,14 +5027,12 @@
                 <w:lang w:val="en-US"/>
               </w:rPr>
             </w:pPr>
-            <w:proofErr w:type="spellStart"/>
             <w:r>
               <w:rPr>
                 <w:lang w:val="en-US"/>
               </w:rPr>
               <w:t>Getal</w:t>
             </w:r>
-            <w:proofErr w:type="spellEnd"/>
           </w:p>
         </w:tc>
         <w:tc>
@@ -6779,13 +5044,8 @@
               <w:t>Grootte van de tekst i</w:t>
             </w:r>
             <w:r>
-              <w:t xml:space="preserve">n </w:t>
-            </w:r>
-            <w:proofErr w:type="spellStart"/>
-            <w:r>
-              <w:t>pt</w:t>
-            </w:r>
-            <w:proofErr w:type="spellEnd"/>
+              <w:t>n pt</w:t>
+            </w:r>
             <w:r>
               <w:t xml:space="preserve"> (= lettergrootte in Word en Excel)</w:t>
             </w:r>
@@ -6810,11 +5070,9 @@
             <w:tcW w:w="3125" w:type="dxa"/>
           </w:tcPr>
           <w:p>
-            <w:proofErr w:type="spellStart"/>
             <w:r>
               <w:t>rij_hoogte</w:t>
             </w:r>
-            <w:proofErr w:type="spellEnd"/>
           </w:p>
         </w:tc>
         <w:tc>
@@ -6833,13 +5091,8 @@
           </w:tcPr>
           <w:p>
             <w:r>
-              <w:t xml:space="preserve">De rijen in Excel worden gelijkmatig verdeeld. Dit getal specificeert de hoogte van iedere rij in </w:t>
-            </w:r>
-            <w:proofErr w:type="spellStart"/>
-            <w:r>
-              <w:t>pt</w:t>
-            </w:r>
-            <w:proofErr w:type="spellEnd"/>
+              <w:t>De rijen in Excel worden gelijkmatig verdeeld. Dit getal specificeert de hoogte van iedere rij in pt</w:t>
+            </w:r>
             <w:r>
               <w:t xml:space="preserve"> (= lettergrootte in Word en Excel)</w:t>
             </w:r>
@@ -6855,11 +5108,9 @@
             <w:tcW w:w="3125" w:type="dxa"/>
           </w:tcPr>
           <w:p>
-            <w:proofErr w:type="spellStart"/>
             <w:r>
               <w:t>rij_hoogte_kop</w:t>
             </w:r>
-            <w:proofErr w:type="spellEnd"/>
           </w:p>
         </w:tc>
         <w:tc>
@@ -6881,15 +5132,7 @@
               <w:t xml:space="preserve">Het kan zijn dat de </w:t>
             </w:r>
             <w:r>
-              <w:t xml:space="preserve">kolomkoppen een andere rijhoogte nodig hebben dan de normale rijen. Daarom is de hoogte van de koppen apart in te stellen. Wederom in </w:t>
-            </w:r>
-            <w:proofErr w:type="spellStart"/>
-            <w:r>
-              <w:t>pt</w:t>
-            </w:r>
-            <w:proofErr w:type="spellEnd"/>
-            <w:r>
-              <w:t>.</w:t>
+              <w:t>kolomkoppen een andere rijhoogte nodig hebben dan de normale rijen. Daarom is de hoogte van de koppen apart in te stellen. Wederom in pt.</w:t>
             </w:r>
           </w:p>
         </w:tc>
@@ -6900,11 +5143,9 @@
             <w:tcW w:w="3125" w:type="dxa"/>
           </w:tcPr>
           <w:p>
-            <w:proofErr w:type="spellStart"/>
             <w:r>
               <w:t>kolombreedte_antwoorden</w:t>
             </w:r>
-            <w:proofErr w:type="spellEnd"/>
           </w:p>
         </w:tc>
         <w:tc>
@@ -6923,15 +5164,7 @@
           </w:tcPr>
           <w:p>
             <w:r>
-              <w:t xml:space="preserve">Breedte van de kolom met antwoordteksten in </w:t>
-            </w:r>
-            <w:proofErr w:type="spellStart"/>
-            <w:r>
-              <w:t>pt</w:t>
-            </w:r>
-            <w:proofErr w:type="spellEnd"/>
-            <w:r>
-              <w:t>.</w:t>
+              <w:t>Breedte van de kolom met antwoordteksten in pt.</w:t>
             </w:r>
           </w:p>
         </w:tc>
@@ -6963,15 +5196,7 @@
           </w:tcPr>
           <w:p>
             <w:r>
-              <w:t xml:space="preserve">Breedte van de kolommen in </w:t>
-            </w:r>
-            <w:proofErr w:type="spellStart"/>
-            <w:r>
-              <w:t>pt</w:t>
-            </w:r>
-            <w:proofErr w:type="spellEnd"/>
-            <w:r>
-              <w:t>.</w:t>
+              <w:t>Breedte van de kolommen in pt.</w:t>
             </w:r>
           </w:p>
         </w:tc>
@@ -6982,11 +5207,9 @@
             <w:tcW w:w="3125" w:type="dxa"/>
           </w:tcPr>
           <w:p>
-            <w:proofErr w:type="spellStart"/>
             <w:r>
               <w:t>label_max_lengte</w:t>
             </w:r>
-            <w:proofErr w:type="spellEnd"/>
           </w:p>
         </w:tc>
         <w:tc>
@@ -7005,21 +5228,12 @@
           </w:tcPr>
           <w:p>
             <w:r>
-              <w:t xml:space="preserve">Sommige </w:t>
-            </w:r>
-            <w:proofErr w:type="spellStart"/>
-            <w:r>
-              <w:t>variabelelabels</w:t>
-            </w:r>
-            <w:proofErr w:type="spellEnd"/>
-            <w:r>
-              <w:t xml:space="preserve"> zijn te lang om binnen de kolombreedte te passen. Excel kan automatisch tekstterugloop aanzetten, maar past </w:t>
+              <w:t xml:space="preserve">Sommige variabelelabels zijn te lang om binnen de kolombreedte te passen. Excel kan automatisch tekstterugloop aanzetten, maar past </w:t>
             </w:r>
             <w:r>
               <w:lastRenderedPageBreak/>
               <w:t xml:space="preserve">niet automatisch de rijhoogte aan. Daarom dient handmatig te worden aangegeven na hoeveel karakters de rijhoogte voor een variabele groter moet worden. In de praktijk zal dit getal ongeveer overeenkomen met </w:t>
             </w:r>
-            <w:proofErr w:type="spellStart"/>
             <w:r>
               <w:rPr>
                 <w:i/>
@@ -7027,7 +5241,6 @@
               </w:rPr>
               <w:t>kolombreedte_antwoorden</w:t>
             </w:r>
-            <w:proofErr w:type="spellEnd"/>
             <w:r>
               <w:t>.</w:t>
             </w:r>
@@ -7040,12 +5253,10 @@
             <w:tcW w:w="3125" w:type="dxa"/>
           </w:tcPr>
           <w:p>
-            <w:proofErr w:type="spellStart"/>
             <w:r>
               <w:lastRenderedPageBreak/>
               <w:t>border_tussen_gegevens</w:t>
             </w:r>
-            <w:proofErr w:type="spellEnd"/>
           </w:p>
         </w:tc>
         <w:tc>
@@ -7075,11 +5286,9 @@
             <w:tcW w:w="3125" w:type="dxa"/>
           </w:tcPr>
           <w:p>
-            <w:proofErr w:type="spellStart"/>
             <w:r>
               <w:t>rijen_afwisselend_kleuren</w:t>
             </w:r>
-            <w:proofErr w:type="spellEnd"/>
           </w:p>
         </w:tc>
         <w:tc>
@@ -7109,11 +5318,9 @@
             <w:tcW w:w="3125" w:type="dxa"/>
           </w:tcPr>
           <w:p>
-            <w:proofErr w:type="spellStart"/>
             <w:r>
               <w:t>kolommen_afwisselend_kleuren</w:t>
             </w:r>
-            <w:proofErr w:type="spellEnd"/>
           </w:p>
         </w:tc>
         <w:tc>
@@ -7143,11 +5350,9 @@
             <w:tcW w:w="3125" w:type="dxa"/>
           </w:tcPr>
           <w:p>
-            <w:proofErr w:type="spellStart"/>
             <w:r>
               <w:t>kolommen_crossings_kleuren</w:t>
             </w:r>
-            <w:proofErr w:type="spellEnd"/>
           </w:p>
         </w:tc>
         <w:tc>
@@ -7187,11 +5392,9 @@
             <w:tcW w:w="3125" w:type="dxa"/>
           </w:tcPr>
           <w:p>
-            <w:proofErr w:type="spellStart"/>
             <w:r>
               <w:t>header_stijl</w:t>
             </w:r>
-            <w:proofErr w:type="spellEnd"/>
           </w:p>
         </w:tc>
         <w:tc>
@@ -7221,11 +5424,9 @@
             <w:tcW w:w="3125" w:type="dxa"/>
           </w:tcPr>
           <w:p>
-            <w:proofErr w:type="spellStart"/>
             <w:r>
               <w:t>header_template</w:t>
             </w:r>
-            <w:proofErr w:type="spellEnd"/>
           </w:p>
         </w:tc>
         <w:tc>
@@ -7261,11 +5462,9 @@
             <w:tcW w:w="3125" w:type="dxa"/>
           </w:tcPr>
           <w:p>
-            <w:proofErr w:type="spellStart"/>
             <w:r>
               <w:t>crossing_headers_kleiner</w:t>
             </w:r>
-            <w:proofErr w:type="spellEnd"/>
           </w:p>
         </w:tc>
         <w:tc>
@@ -8985,6 +7184,7 @@
   <w:style w:type="character" w:default="1" w:styleId="Standaardalinea-lettertype">
     <w:name w:val="Default Paragraph Font"/>
     <w:uiPriority w:val="1"/>
+    <w:semiHidden/>
     <w:unhideWhenUsed/>
   </w:style>
   <w:style w:type="table" w:default="1" w:styleId="Standaardtabel">

</xml_diff>

<commit_message>
Handleiding aangepast mbt weegfactoren V&O.
</commit_message>
<xml_diff>
--- a/Handleiding configuratie.docx
+++ b/Handleiding configuratie.docx
@@ -29,7 +29,15 @@
         <w:t>Dit script wordt gebruikt om de data van een gezondheidsmonitor om te zetten in tabellenboeken voor de verschillende gemeentes, scholen, regio’s, enz. In principe kan op iedere variabele een specifieke set tabellenboeken worden gemaakt</w:t>
       </w:r>
       <w:r>
-        <w:t>, met daarbij ook uitsplitsing op een ‘hoger’ niveau. Denk bijvoorbeeld aan tabellenboeken per gemeente, waarbij ook een kolom is meegenomen voor een subregio.</w:t>
+        <w:t xml:space="preserve">, met daarbij ook uitsplitsing op een ‘hoger’ niveau. Denk bijvoorbeeld aan tabellenboeken per gemeente, waarbij ook een kolom is meegenomen voor een </w:t>
+      </w:r>
+      <w:proofErr w:type="spellStart"/>
+      <w:r>
+        <w:t>subregio</w:t>
+      </w:r>
+      <w:proofErr w:type="spellEnd"/>
+      <w:r>
+        <w:t>.</w:t>
       </w:r>
     </w:p>
     <w:p>
@@ -89,13 +97,37 @@
         <w:t xml:space="preserve">herschreven versie van het tabellenboekscript dat al een paar jaar circuleert en telkens wordt uitgebreid. </w:t>
       </w:r>
       <w:r>
-        <w:t>Deze situatie werd na het vijf keer doorgeven van het auteurschap onhoudbaar, waarop er vanuit GGData een werkgroep is opgezet om één universeel script op te zetten</w:t>
+        <w:t xml:space="preserve">Deze situatie werd na het vijf keer doorgeven van het auteurschap onhoudbaar, waarop er vanuit </w:t>
+      </w:r>
+      <w:proofErr w:type="spellStart"/>
+      <w:r>
+        <w:t>GGData</w:t>
+      </w:r>
+      <w:proofErr w:type="spellEnd"/>
+      <w:r>
+        <w:t xml:space="preserve"> een werkgroep is opgezet om één universeel script op te zetten</w:t>
       </w:r>
       <w:r>
         <w:t>, welke voor alle monitors gebruikt kan worden. Het script zal daarom vanaf heden worden onderhouden door deze werkgroep</w:t>
       </w:r>
       <w:r>
-        <w:t xml:space="preserve">. De laatste versie is altijd beschikbaar vanaf de Github van GGData: </w:t>
+        <w:t xml:space="preserve">. De laatste versie is altijd beschikbaar vanaf de </w:t>
+      </w:r>
+      <w:proofErr w:type="spellStart"/>
+      <w:r>
+        <w:t>Github</w:t>
+      </w:r>
+      <w:proofErr w:type="spellEnd"/>
+      <w:r>
+        <w:t xml:space="preserve"> van </w:t>
+      </w:r>
+      <w:proofErr w:type="spellStart"/>
+      <w:r>
+        <w:t>GGData</w:t>
+      </w:r>
+      <w:proofErr w:type="spellEnd"/>
+      <w:r>
+        <w:t xml:space="preserve">: </w:t>
       </w:r>
       <w:hyperlink r:id="rId6" w:history="1">
         <w:r>
@@ -115,9 +147,11 @@
       <w:pPr>
         <w:pStyle w:val="Geenafstand"/>
       </w:pPr>
+      <w:proofErr w:type="spellStart"/>
       <w:r>
         <w:t>Werkgroepleden</w:t>
       </w:r>
+      <w:proofErr w:type="spellEnd"/>
       <w:r>
         <w:t>:</w:t>
       </w:r>
@@ -183,7 +217,15 @@
         <w:t xml:space="preserve">Voor foutmeldingen en functionaliteitsaanvragen verwijzen we in eerste instantie naar de </w:t>
       </w:r>
       <w:r>
-        <w:t xml:space="preserve">‘Issues’ pagina op Github: </w:t>
+        <w:t xml:space="preserve">‘Issues’ pagina op </w:t>
+      </w:r>
+      <w:proofErr w:type="spellStart"/>
+      <w:r>
+        <w:t>Github</w:t>
+      </w:r>
+      <w:proofErr w:type="spellEnd"/>
+      <w:r>
+        <w:t xml:space="preserve">: </w:t>
       </w:r>
       <w:hyperlink r:id="rId7" w:history="1">
         <w:r>
@@ -226,8 +268,13 @@
       <w:r>
         <w:t>“</w:t>
       </w:r>
-      <w:r>
-        <w:t>tbl_</w:t>
+      <w:proofErr w:type="spellStart"/>
+      <w:r>
+        <w:t>tbl</w:t>
+      </w:r>
+      <w:proofErr w:type="spellEnd"/>
+      <w:r>
+        <w:t>_</w:t>
       </w:r>
       <w:r>
         <w:t>”</w:t>
@@ -236,7 +283,23 @@
         <w:t>)</w:t>
       </w:r>
       <w:r>
-        <w:t>, deze handleiding, en een configuratiebestand in Excel. Het uitvoeren van het script gebeurt door tbl_maken.R uit te voeren in R of Rstudio; de andere onderdelen worden vanuit dit script automatisch ingeladen.</w:t>
+        <w:t xml:space="preserve">, deze handleiding, en een configuratiebestand in Excel. Het uitvoeren van het script gebeurt door </w:t>
+      </w:r>
+      <w:proofErr w:type="spellStart"/>
+      <w:r>
+        <w:t>tbl_maken.R</w:t>
+      </w:r>
+      <w:proofErr w:type="spellEnd"/>
+      <w:r>
+        <w:t xml:space="preserve"> uit te voeren in R of </w:t>
+      </w:r>
+      <w:proofErr w:type="spellStart"/>
+      <w:r>
+        <w:t>Rstudio</w:t>
+      </w:r>
+      <w:proofErr w:type="spellEnd"/>
+      <w:r>
+        <w:t>; de andere onderdelen worden vanuit dit script automatisch ingeladen.</w:t>
       </w:r>
     </w:p>
     <w:p>
@@ -255,13 +318,29 @@
         <w:t>verwerken</w:t>
       </w:r>
       <w:r>
-        <w:t xml:space="preserve"> uit één of meerdere datasets. Als er meerdere datasets zijn worden deze gecombineerd tot één ‘superdataset’, waarin automatisch ‘superweegfactoren’ en ‘superstrata’ worden aangemaakt.</w:t>
+        <w:t xml:space="preserve"> uit één of meerdere datasets. Als er meerdere datasets zijn worden deze gecombineerd tot één ‘superdataset’, waarin automatisch ‘superweegfactoren’ en ‘</w:t>
+      </w:r>
+      <w:proofErr w:type="spellStart"/>
+      <w:r>
+        <w:t>superstrata</w:t>
+      </w:r>
+      <w:proofErr w:type="spellEnd"/>
+      <w:r>
+        <w:t>’ worden aangemaakt.</w:t>
       </w:r>
       <w:r>
         <w:t xml:space="preserve"> </w:t>
       </w:r>
       <w:r>
-        <w:t>Hierbij dient wel te worden aangegeven welke variabelen de strata en de weegfactoren bevatten. (Zie de naslag hieronder.)</w:t>
+        <w:t xml:space="preserve">Hierbij dient wel te worden aangegeven welke variabelen de </w:t>
+      </w:r>
+      <w:proofErr w:type="spellStart"/>
+      <w:r>
+        <w:t>strata</w:t>
+      </w:r>
+      <w:proofErr w:type="spellEnd"/>
+      <w:r>
+        <w:t xml:space="preserve"> en de weegfactoren bevatten. (Zie de naslag hieronder.)</w:t>
       </w:r>
     </w:p>
     <w:p>
@@ -315,7 +394,15 @@
         <w:t xml:space="preserve"> package </w:t>
       </w:r>
       <w:r>
-        <w:t xml:space="preserve">van Thomas Lumley. Deze werkt volgens dezelfde principes als </w:t>
+        <w:t xml:space="preserve">van Thomas </w:t>
+      </w:r>
+      <w:proofErr w:type="spellStart"/>
+      <w:r>
+        <w:t>Lumley</w:t>
+      </w:r>
+      <w:proofErr w:type="spellEnd"/>
+      <w:r>
+        <w:t xml:space="preserve">. Deze werkt volgens dezelfde principes als </w:t>
       </w:r>
       <w:r>
         <w:rPr>
@@ -432,6 +519,7 @@
       <w:r>
         <w:t xml:space="preserve"> en </w:t>
       </w:r>
+      <w:proofErr w:type="spellStart"/>
       <w:r>
         <w:rPr>
           <w:i/>
@@ -439,8 +527,17 @@
         </w:rPr>
         <w:t>resultaten_csv</w:t>
       </w:r>
-      <w:r>
-        <w:t xml:space="preserve"> automatisch aangemaakt in de map waarin de configuratie zich bevindt. Tabellenboeken zullen worden geplaatst in de submap </w:t>
+      <w:proofErr w:type="spellEnd"/>
+      <w:r>
+        <w:t xml:space="preserve"> automatisch aangemaakt in de map waarin de configuratie zich bevindt. Tabellenboeken zullen worden geplaatst in de </w:t>
+      </w:r>
+      <w:proofErr w:type="spellStart"/>
+      <w:r>
+        <w:t>submap</w:t>
+      </w:r>
+      <w:proofErr w:type="spellEnd"/>
+      <w:r>
+        <w:t xml:space="preserve"> </w:t>
       </w:r>
       <w:r>
         <w:rPr>
@@ -455,6 +552,7 @@
       <w:r>
         <w:t xml:space="preserve">Berekende resultaten worden geplaatst in </w:t>
       </w:r>
+      <w:proofErr w:type="spellStart"/>
       <w:r>
         <w:rPr>
           <w:i/>
@@ -462,6 +560,7 @@
         </w:rPr>
         <w:t>resultaten_csv</w:t>
       </w:r>
+      <w:proofErr w:type="spellEnd"/>
       <w:r>
         <w:t xml:space="preserve">. Deze tabel </w:t>
       </w:r>
@@ -597,16 +696,29 @@
         <w:t>Open R</w:t>
       </w:r>
       <w:r>
-        <w:t xml:space="preserve"> of Rstudio en vo</w:t>
+        <w:t xml:space="preserve"> of </w:t>
+      </w:r>
+      <w:proofErr w:type="spellStart"/>
+      <w:r>
+        <w:t>Rstudio</w:t>
+      </w:r>
+      <w:proofErr w:type="spellEnd"/>
+      <w:r>
+        <w:t xml:space="preserve"> en vo</w:t>
       </w:r>
       <w:r>
         <w:t xml:space="preserve">er </w:t>
       </w:r>
+      <w:proofErr w:type="spellStart"/>
       <w:r>
         <w:t>tbl</w:t>
       </w:r>
       <w:r>
-        <w:t xml:space="preserve">_maken.R uit. </w:t>
+        <w:t>_maken.R</w:t>
+      </w:r>
+      <w:proofErr w:type="spellEnd"/>
+      <w:r>
+        <w:t xml:space="preserve"> uit. </w:t>
       </w:r>
       <w:r>
         <w:t>(Andere bestanden worden automatisch geladen.)</w:t>
@@ -848,6 +960,7 @@
       <w:r>
         <w:t xml:space="preserve">en </w:t>
       </w:r>
+      <w:proofErr w:type="spellStart"/>
       <w:r>
         <w:rPr>
           <w:i/>
@@ -855,6 +968,7 @@
         </w:rPr>
         <w:t>indeling_rijen</w:t>
       </w:r>
+      <w:proofErr w:type="spellEnd"/>
       <w:r>
         <w:t>; daar is alles belangrijk om aan te passen naar eigen huisstijl.</w:t>
       </w:r>
@@ -962,6 +1076,129 @@
       <w:pPr>
         <w:pStyle w:val="Geenafstand"/>
       </w:pPr>
+    </w:p>
+    <w:p>
+      <w:pPr>
+        <w:pStyle w:val="Geenafstand"/>
+      </w:pPr>
+      <w:r>
+        <w:rPr>
+          <w:b/>
+          <w:bCs/>
+        </w:rPr>
+        <w:t xml:space="preserve">Weegfactoren </w:t>
+      </w:r>
+      <w:r>
+        <w:t>(</w:t>
+      </w:r>
+      <w:r>
+        <w:t>relevant voor V&amp;O)</w:t>
+      </w:r>
+    </w:p>
+    <w:p>
+      <w:pPr>
+        <w:pStyle w:val="Geenafstand"/>
+      </w:pPr>
+      <w:r>
+        <w:t xml:space="preserve">Het script is ontworpen om met </w:t>
+      </w:r>
+      <w:r>
+        <w:t>één weegfactor per dataset te werken (gelijk aan SPSS Complex Samples).</w:t>
+      </w:r>
+      <w:r>
+        <w:t xml:space="preserve"> Desondanks kan het voorkomen dat er verschillende weegfactoren per variabele of zelfs per variabele per </w:t>
+      </w:r>
+      <w:r>
+        <w:t xml:space="preserve">jaar nodig zijn. Deze mogelijkheid is toegevoegd, maar op eigen risico: de controles die uitgevoerd worden over de weegfactoren </w:t>
+      </w:r>
+      <w:r>
+        <w:t>vinden voor de analyse plaats. Wisselen midden in de analyse kan daarom fouten opleveren. Deze dienen opgelost te worden in de dataset.</w:t>
+      </w:r>
+    </w:p>
+    <w:p>
+      <w:pPr>
+        <w:pStyle w:val="Geenafstand"/>
+      </w:pPr>
+    </w:p>
+    <w:p>
+      <w:pPr>
+        <w:pStyle w:val="Geenafstand"/>
+      </w:pPr>
+      <w:r>
+        <w:t xml:space="preserve">Het aangeven van een afwijkende weegfactor kan op het tabblad </w:t>
+      </w:r>
+      <w:proofErr w:type="spellStart"/>
+      <w:r>
+        <w:rPr>
+          <w:i/>
+          <w:iCs/>
+        </w:rPr>
+        <w:t>indeling_rijen</w:t>
+      </w:r>
+      <w:proofErr w:type="spellEnd"/>
+      <w:r>
+        <w:rPr>
+          <w:i/>
+          <w:iCs/>
+        </w:rPr>
+        <w:softHyphen/>
+        <w:t xml:space="preserve">, </w:t>
+      </w:r>
+      <w:r>
+        <w:t>door het toevoegen van een kolom met de naam “weegfactor” (voor een andere weegfactor per variabele) of een kolom met de naam “</w:t>
+      </w:r>
+      <w:proofErr w:type="spellStart"/>
+      <w:r>
+        <w:t>weegfactor.d</w:t>
+      </w:r>
+      <w:proofErr w:type="spellEnd"/>
+      <w:r>
+        <w:t xml:space="preserve">_(datasetnaam)” (voor een weegfactor per variabele per jaar). </w:t>
+      </w:r>
+      <w:r>
+        <w:t xml:space="preserve">Het is enkel mogelijk een andere weegfactor </w:t>
+      </w:r>
+      <w:r>
+        <w:rPr>
+          <w:b/>
+          <w:bCs/>
+        </w:rPr>
+        <w:t>per dataset</w:t>
+      </w:r>
+      <w:r>
+        <w:t xml:space="preserve"> </w:t>
+      </w:r>
+      <w:r>
+        <w:t xml:space="preserve">of per gehele variabele </w:t>
+      </w:r>
+      <w:r>
+        <w:t>aan te geven. Als er voor jaar x een andere weegfactor geldt dan voor jaar y dienen deze jaren dus ingevoerd te worden als aparte dataset</w:t>
+      </w:r>
+      <w:r>
+        <w:t>s</w:t>
+      </w:r>
+      <w:r>
+        <w:t xml:space="preserve">. </w:t>
+      </w:r>
+      <w:r>
+        <w:t>Hiervoor kunnen dan twee kolommen worden toegevoegd: “</w:t>
+      </w:r>
+      <w:proofErr w:type="spellStart"/>
+      <w:r>
+        <w:t>weegfactor.d_datasetx</w:t>
+      </w:r>
+      <w:proofErr w:type="spellEnd"/>
+      <w:r>
+        <w:t>” en “</w:t>
+      </w:r>
+      <w:proofErr w:type="spellStart"/>
+      <w:r>
+        <w:t>weegfactor.d_datasety</w:t>
+      </w:r>
+      <w:proofErr w:type="spellEnd"/>
+      <w:r>
+        <w:t xml:space="preserve">”. </w:t>
+      </w:r>
     </w:p>
     <w:p>
       <w:pPr>
@@ -1028,9 +1265,11 @@
             <w:tcW w:w="2689" w:type="dxa"/>
           </w:tcPr>
           <w:p>
+            <w:proofErr w:type="spellStart"/>
             <w:r>
               <w:t>min_observaties_per_vraag</w:t>
             </w:r>
+            <w:proofErr w:type="spellEnd"/>
           </w:p>
         </w:tc>
         <w:tc>
@@ -1075,9 +1314,11 @@
             <w:tcW w:w="2689" w:type="dxa"/>
           </w:tcPr>
           <w:p>
+            <w:proofErr w:type="spellStart"/>
             <w:r>
               <w:t>min_observaties_per_antwoord</w:t>
             </w:r>
+            <w:proofErr w:type="spellEnd"/>
           </w:p>
         </w:tc>
         <w:tc>
@@ -1096,7 +1337,11 @@
           </w:tcPr>
           <w:p>
             <w:r>
-              <w:t>Minimaal aantal observaties per antwoord. Antwoorden met minder observaties worden weergegeven als missend</w:t>
+              <w:t xml:space="preserve">Minimaal aantal observaties per antwoord. Antwoorden met minder observaties worden </w:t>
+            </w:r>
+            <w:r>
+              <w:lastRenderedPageBreak/>
+              <w:t>weergegeven als missend</w:t>
             </w:r>
             <w:r>
               <w:t xml:space="preserve"> (met </w:t>
@@ -1119,9 +1364,12 @@
             <w:tcW w:w="2689" w:type="dxa"/>
           </w:tcPr>
           <w:p>
-            <w:r>
+            <w:proofErr w:type="spellStart"/>
+            <w:r>
+              <w:lastRenderedPageBreak/>
               <w:t>tekst_min_vraag_niet_gehaald</w:t>
             </w:r>
+            <w:proofErr w:type="spellEnd"/>
           </w:p>
         </w:tc>
         <w:tc>
@@ -1160,9 +1408,11 @@
             <w:tcW w:w="2689" w:type="dxa"/>
           </w:tcPr>
           <w:p>
+            <w:proofErr w:type="spellStart"/>
             <w:r>
               <w:t>tekst_min_antwoord_niet_gehaald</w:t>
             </w:r>
+            <w:proofErr w:type="spellEnd"/>
           </w:p>
         </w:tc>
         <w:tc>
@@ -1192,9 +1442,11 @@
             <w:tcW w:w="2689" w:type="dxa"/>
           </w:tcPr>
           <w:p>
+            <w:proofErr w:type="spellStart"/>
             <w:r>
               <w:t>tekst_missende_data</w:t>
             </w:r>
+            <w:proofErr w:type="spellEnd"/>
           </w:p>
         </w:tc>
         <w:tc>
@@ -1230,6 +1482,7 @@
                 <w:bCs/>
               </w:rPr>
             </w:pPr>
+            <w:proofErr w:type="spellStart"/>
             <w:r>
               <w:rPr>
                 <w:b/>
@@ -1244,6 +1497,7 @@
               </w:rPr>
               <w:t>toetsen</w:t>
             </w:r>
+            <w:proofErr w:type="spellEnd"/>
           </w:p>
         </w:tc>
         <w:tc>
@@ -1270,6 +1524,7 @@
             <w:r>
               <w:t xml:space="preserve"> Het niveau kan worden aangepast middels de waarde in </w:t>
             </w:r>
+            <w:proofErr w:type="spellStart"/>
             <w:r>
               <w:rPr>
                 <w:i/>
@@ -1277,6 +1532,7 @@
               </w:rPr>
               <w:t>confidence_level</w:t>
             </w:r>
+            <w:proofErr w:type="spellEnd"/>
             <w:r>
               <w:t>.</w:t>
             </w:r>
@@ -1304,7 +1560,6 @@
               <w:t xml:space="preserve">. </w:t>
             </w:r>
             <w:r>
-              <w:lastRenderedPageBreak/>
               <w:t>Significante verschillen worden</w:t>
             </w:r>
             <w:r>
@@ -1325,6 +1580,7 @@
             <w:r>
               <w:t xml:space="preserve">worden aangepast in </w:t>
             </w:r>
+            <w:proofErr w:type="spellStart"/>
             <w:r>
               <w:rPr>
                 <w:i/>
@@ -1339,11 +1595,20 @@
               </w:rPr>
               <w:t>.R</w:t>
             </w:r>
+            <w:proofErr w:type="spellEnd"/>
             <w:r>
               <w:t xml:space="preserve">, zoek op </w:t>
             </w:r>
             <w:r>
-              <w:t>“style.sign”</w:t>
+              <w:t>“</w:t>
+            </w:r>
+            <w:proofErr w:type="spellStart"/>
+            <w:r>
+              <w:t>style.sign</w:t>
+            </w:r>
+            <w:proofErr w:type="spellEnd"/>
+            <w:r>
+              <w:t>”</w:t>
             </w:r>
             <w:r>
               <w:t>.)</w:t>
@@ -1363,10 +1628,11 @@
                 <w:bCs/>
               </w:rPr>
             </w:pPr>
-            <w:r>
-              <w:lastRenderedPageBreak/>
+            <w:proofErr w:type="spellStart"/>
+            <w:r>
               <w:t>confidence_level</w:t>
             </w:r>
+            <w:proofErr w:type="spellEnd"/>
           </w:p>
         </w:tc>
         <w:tc>
@@ -1405,6 +1671,7 @@
             <w:r>
               <w:t xml:space="preserve"> </w:t>
             </w:r>
+            <w:proofErr w:type="spellStart"/>
             <w:r>
               <w:rPr>
                 <w:i/>
@@ -1412,6 +1679,7 @@
               </w:rPr>
               <w:t>indeling_kolommen</w:t>
             </w:r>
+            <w:proofErr w:type="spellEnd"/>
             <w:r>
               <w:t>.)</w:t>
             </w:r>
@@ -1430,6 +1698,7 @@
                 <w:bCs/>
               </w:rPr>
             </w:pPr>
+            <w:proofErr w:type="spellStart"/>
             <w:r>
               <w:rPr>
                 <w:b/>
@@ -1437,6 +1706,7 @@
               </w:rPr>
               <w:t>missing_weegfactoren</w:t>
             </w:r>
+            <w:proofErr w:type="spellEnd"/>
           </w:p>
         </w:tc>
         <w:tc>
@@ -1467,7 +1737,15 @@
               <w:t>t</w:t>
             </w:r>
             <w:r>
-              <w:t xml:space="preserve"> als er missings zijn op de weegfactoren. “fout”</w:t>
+              <w:t xml:space="preserve"> als er </w:t>
+            </w:r>
+            <w:proofErr w:type="spellStart"/>
+            <w:r>
+              <w:t>missings</w:t>
+            </w:r>
+            <w:proofErr w:type="spellEnd"/>
+            <w:r>
+              <w:t xml:space="preserve"> zijn op de weegfactoren. “fout”</w:t>
             </w:r>
             <w:r>
               <w:t xml:space="preserve"> </w:t>
@@ -1485,7 +1763,15 @@
               <w:t>g</w:t>
             </w:r>
             <w:r>
-              <w:t>t alle missings met dat nummer.</w:t>
+              <w:t xml:space="preserve">t alle </w:t>
+            </w:r>
+            <w:proofErr w:type="spellStart"/>
+            <w:r>
+              <w:t>missings</w:t>
+            </w:r>
+            <w:proofErr w:type="spellEnd"/>
+            <w:r>
+              <w:t xml:space="preserve"> met dat nummer.</w:t>
             </w:r>
           </w:p>
         </w:tc>
@@ -1496,9 +1782,11 @@
             <w:tcW w:w="2689" w:type="dxa"/>
           </w:tcPr>
           <w:p>
+            <w:proofErr w:type="spellStart"/>
             <w:r>
               <w:t>multithreading</w:t>
             </w:r>
+            <w:proofErr w:type="spellEnd"/>
           </w:p>
         </w:tc>
         <w:tc>
@@ -1546,6 +1834,7 @@
                 <w:bCs/>
               </w:rPr>
             </w:pPr>
+            <w:proofErr w:type="spellStart"/>
             <w:r>
               <w:rPr>
                 <w:b/>
@@ -1553,6 +1842,7 @@
               </w:rPr>
               <w:t>waarden_dichotoom</w:t>
             </w:r>
+            <w:proofErr w:type="spellEnd"/>
           </w:p>
         </w:tc>
         <w:tc>
@@ -1582,12 +1872,14 @@
             <w:tcW w:w="2689" w:type="dxa"/>
           </w:tcPr>
           <w:p>
+            <w:proofErr w:type="spellStart"/>
             <w:r>
               <w:t>vergelijk</w:t>
             </w:r>
             <w:r>
               <w:t>_variabelelabels</w:t>
             </w:r>
+            <w:proofErr w:type="spellEnd"/>
           </w:p>
         </w:tc>
         <w:tc>
@@ -1606,7 +1898,11 @@
           </w:tcPr>
           <w:p>
             <w:r>
-              <w:t xml:space="preserve">Het script controleert over variabelen overeenkomen aan de hand van de labels in de dataset. Het kan bij het gebruik van oudere sets voorkomen dat deze niet </w:t>
+              <w:t xml:space="preserve">Het script controleert over variabelen overeenkomen aan de hand van de labels in de </w:t>
+            </w:r>
+            <w:r>
+              <w:lastRenderedPageBreak/>
+              <w:t xml:space="preserve">dataset. Het kan bij het gebruik van oudere sets voorkomen dat deze niet </w:t>
             </w:r>
             <w:r>
               <w:t xml:space="preserve">overal gelijk zijn. Daarom is het mogelijk om deze controle uit te schakelen. </w:t>
@@ -1637,9 +1933,11 @@
       <w:pPr>
         <w:pStyle w:val="Kop2"/>
       </w:pPr>
+      <w:proofErr w:type="spellStart"/>
       <w:r>
         <w:t>Crossings</w:t>
       </w:r>
+      <w:proofErr w:type="spellEnd"/>
     </w:p>
     <w:p>
       <w:pPr>
@@ -1658,7 +1956,15 @@
         <w:t>bijvoorbeeld</w:t>
       </w:r>
       <w:r>
-        <w:t xml:space="preserve"> geslacht, SES, of opleidingsniveau zijn. Meerdere crossings zijn mogelijk.</w:t>
+        <w:t xml:space="preserve"> geslacht, SES, of opleidingsniveau zijn. Meerdere </w:t>
+      </w:r>
+      <w:proofErr w:type="spellStart"/>
+      <w:r>
+        <w:t>crossings</w:t>
+      </w:r>
+      <w:proofErr w:type="spellEnd"/>
+      <w:r>
+        <w:t xml:space="preserve"> zijn mogelijk.</w:t>
       </w:r>
     </w:p>
     <w:p>
@@ -1671,7 +1977,6 @@
         <w:pStyle w:val="Kop2"/>
       </w:pPr>
       <w:r>
-        <w:lastRenderedPageBreak/>
         <w:t>Datasets</w:t>
       </w:r>
     </w:p>
@@ -1754,6 +2059,7 @@
                 <w:bCs/>
               </w:rPr>
             </w:pPr>
+            <w:proofErr w:type="spellStart"/>
             <w:r>
               <w:rPr>
                 <w:b/>
@@ -1761,6 +2067,7 @@
               </w:rPr>
               <w:t>naam_dataset</w:t>
             </w:r>
+            <w:proofErr w:type="spellEnd"/>
           </w:p>
         </w:tc>
         <w:tc>
@@ -1875,8 +2182,13 @@
               <w:t>Het script neemt aan dat dit bestand in dezelfde map staat als de configuratie. Een relatief pad (bijv. “../</w:t>
             </w:r>
             <w:r>
-              <w:t>2021/data.sav</w:t>
-            </w:r>
+              <w:t>2021/</w:t>
+            </w:r>
+            <w:proofErr w:type="spellStart"/>
+            <w:r>
+              <w:t>data.sav</w:t>
+            </w:r>
+            <w:proofErr w:type="spellEnd"/>
             <w:r>
               <w:t>”</w:t>
             </w:r>
@@ -1908,9 +2220,11 @@
             <w:pPr>
               <w:pStyle w:val="Geenafstand"/>
             </w:pPr>
+            <w:proofErr w:type="spellStart"/>
             <w:r>
               <w:t>Variabelenaam</w:t>
             </w:r>
+            <w:proofErr w:type="spellEnd"/>
             <w:r>
               <w:t xml:space="preserve"> / leeg</w:t>
             </w:r>
@@ -1965,8 +2279,13 @@
             <w:pPr>
               <w:pStyle w:val="Geenafstand"/>
             </w:pPr>
-            <w:r>
-              <w:t>Variabelenaam / leeg</w:t>
+            <w:proofErr w:type="spellStart"/>
+            <w:r>
+              <w:t>Variabelenaam</w:t>
+            </w:r>
+            <w:proofErr w:type="spellEnd"/>
+            <w:r>
+              <w:t xml:space="preserve"> / leeg</w:t>
             </w:r>
           </w:p>
         </w:tc>
@@ -1991,8 +2310,13 @@
             <w:pPr>
               <w:pStyle w:val="Geenafstand"/>
             </w:pPr>
-            <w:r>
-              <w:t>Variabelenaam met informatie over de weging van het design. Als deze leeg is wordt er een ongewogen design gebruikt.</w:t>
+            <w:proofErr w:type="spellStart"/>
+            <w:r>
+              <w:t>Variabelenaam</w:t>
+            </w:r>
+            <w:proofErr w:type="spellEnd"/>
+            <w:r>
+              <w:t xml:space="preserve"> met informatie over de weging van het design. Als deze leeg is wordt er een ongewogen design gebruikt.</w:t>
             </w:r>
           </w:p>
         </w:tc>
@@ -2019,8 +2343,13 @@
             <w:pPr>
               <w:pStyle w:val="Geenafstand"/>
             </w:pPr>
-            <w:r>
-              <w:t>Variabelenaam / leeg</w:t>
+            <w:proofErr w:type="spellStart"/>
+            <w:r>
+              <w:t>Variabelenaam</w:t>
+            </w:r>
+            <w:proofErr w:type="spellEnd"/>
+            <w:r>
+              <w:t xml:space="preserve"> / leeg</w:t>
             </w:r>
           </w:p>
         </w:tc>
@@ -2045,8 +2374,13 @@
             <w:pPr>
               <w:pStyle w:val="Geenafstand"/>
             </w:pPr>
-            <w:r>
-              <w:t>Variabelenaam met informatie over de indeling van het design. Als deze leeg is wordt er een ongewogen design gebruikt.</w:t>
+            <w:proofErr w:type="spellStart"/>
+            <w:r>
+              <w:t>Variabelenaam</w:t>
+            </w:r>
+            <w:proofErr w:type="spellEnd"/>
+            <w:r>
+              <w:t xml:space="preserve"> met informatie over de indeling van het design. Als deze leeg is wordt er een ongewogen design gebruikt.</w:t>
             </w:r>
           </w:p>
         </w:tc>
@@ -2072,6 +2406,7 @@
       <w:r>
         <w:t xml:space="preserve">Dichotome variabelen worden in theorie automatisch herkend door het script, en kunnen nog verder geborgd worden middels </w:t>
       </w:r>
+      <w:proofErr w:type="spellStart"/>
       <w:r>
         <w:rPr>
           <w:i/>
@@ -2079,6 +2414,7 @@
         </w:rPr>
         <w:t>waarden_dichotoom</w:t>
       </w:r>
+      <w:proofErr w:type="spellEnd"/>
       <w:r>
         <w:t xml:space="preserve"> op het tabblad </w:t>
       </w:r>
@@ -2090,13 +2426,29 @@
         <w:t>algemeen</w:t>
       </w:r>
       <w:r>
-        <w:t>. Mocht er alsnog een variabele zijn die wel dichotoom is, maar niet zo gelezen wordt door het script, of vice versa, dan kunnen deze worden geplaatst in het bijbehorende tabblad. Hiermee wordt de detectie omzeil</w:t>
+        <w:t xml:space="preserve">. Mocht er alsnog een variabele zijn die wel dichotoom is, maar niet zo gelezen wordt door het script, of </w:t>
+      </w:r>
+      <w:proofErr w:type="spellStart"/>
+      <w:r>
+        <w:t>vice</w:t>
+      </w:r>
+      <w:proofErr w:type="spellEnd"/>
+      <w:r>
+        <w:t xml:space="preserve"> versa, dan kunnen deze worden geplaatst in het bijbehorende tabblad. Hiermee wordt de detectie omzeil</w:t>
       </w:r>
       <w:r>
         <w:t>d</w:t>
       </w:r>
       <w:r>
-        <w:t xml:space="preserve"> en de status als wel/niet dichotoom geforceerd. Beide tabbladen bestaan simpelweg uit een lijst met variabelenamen.</w:t>
+        <w:t xml:space="preserve"> en de status als wel/niet dichotoom geforceerd. Beide tabbladen bestaan simpelweg uit een lijst met </w:t>
+      </w:r>
+      <w:proofErr w:type="spellStart"/>
+      <w:r>
+        <w:t>variabelenamen</w:t>
+      </w:r>
+      <w:proofErr w:type="spellEnd"/>
+      <w:r>
+        <w:t>.</w:t>
       </w:r>
     </w:p>
     <w:p>
@@ -2120,7 +2472,15 @@
         <w:t>Het kan voorkomen dat de volledige waarde van een categorie te groot is voor een cel. Voor dit geval is er een mogelijkheid om afkortingen op te geven</w:t>
       </w:r>
       <w:r>
-        <w:t xml:space="preserve">, middels een simpele tekst/vervanging combinatie. In NOG wordt de regio bijvoorbeeld onderverdeeld in subregio’s, die </w:t>
+        <w:t xml:space="preserve">, middels een simpele tekst/vervanging combinatie. In NOG wordt de regio bijvoorbeeld onderverdeeld in </w:t>
+      </w:r>
+      <w:proofErr w:type="spellStart"/>
+      <w:r>
+        <w:t>subregio’s</w:t>
+      </w:r>
+      <w:proofErr w:type="spellEnd"/>
+      <w:r>
+        <w:t xml:space="preserve">, die </w:t>
       </w:r>
       <w:r>
         <w:t>te</w:t>
@@ -2174,6 +2534,7 @@
                 <w:color w:val="000000"/>
                 <w:lang w:eastAsia="nl-NL"/>
               </w:rPr>
+              <w:lastRenderedPageBreak/>
               <w:t>tekst</w:t>
             </w:r>
           </w:p>
@@ -2415,247 +2776,18 @@
       <w:pPr>
         <w:pStyle w:val="Geenafstand"/>
       </w:pPr>
-    </w:p>
-    <w:tbl>
-      <w:tblPr>
-        <w:tblStyle w:val="Tabelraster"/>
-        <w:tblW w:w="2033" w:type="dxa"/>
-        <w:tblLook w:val="04A0" w:firstRow="1" w:lastRow="0" w:firstColumn="1" w:lastColumn="0" w:noHBand="0" w:noVBand="1"/>
-      </w:tblPr>
-      <w:tblGrid>
-        <w:gridCol w:w="960"/>
-        <w:gridCol w:w="1073"/>
-      </w:tblGrid>
-      <w:tr>
-        <w:trPr>
-          <w:trHeight w:val="290"/>
-        </w:trPr>
-        <w:tc>
-          <w:tcPr>
-            <w:tcW w:w="960" w:type="dxa"/>
-            <w:noWrap/>
-            <w:hideMark/>
-          </w:tcPr>
-          <w:p>
-            <w:pPr>
-              <w:rPr>
-                <w:rFonts w:ascii="Calibri" w:eastAsia="Times New Roman" w:hAnsi="Calibri" w:cs="Calibri"/>
-                <w:color w:val="000000"/>
-                <w:lang w:eastAsia="nl-NL"/>
-              </w:rPr>
-            </w:pPr>
-            <w:r>
-              <w:rPr>
-                <w:rFonts w:ascii="Calibri" w:eastAsia="Times New Roman" w:hAnsi="Calibri" w:cs="Calibri"/>
-                <w:color w:val="000000"/>
-                <w:lang w:eastAsia="nl-NL"/>
-              </w:rPr>
-              <w:t>kop</w:t>
-            </w:r>
-          </w:p>
-        </w:tc>
-        <w:tc>
-          <w:tcPr>
-            <w:tcW w:w="1073" w:type="dxa"/>
-            <w:noWrap/>
-            <w:hideMark/>
-          </w:tcPr>
-          <w:p>
-            <w:pPr>
-              <w:rPr>
-                <w:rFonts w:ascii="Calibri" w:eastAsia="Times New Roman" w:hAnsi="Calibri" w:cs="Calibri"/>
-                <w:color w:val="000000"/>
-                <w:lang w:eastAsia="nl-NL"/>
-              </w:rPr>
-            </w:pPr>
-            <w:r>
-              <w:rPr>
-                <w:rFonts w:ascii="Calibri" w:eastAsia="Times New Roman" w:hAnsi="Calibri" w:cs="Calibri"/>
-                <w:color w:val="000000"/>
-                <w:lang w:eastAsia="nl-NL"/>
-              </w:rPr>
-              <w:t>Financiën</w:t>
-            </w:r>
-          </w:p>
-        </w:tc>
-      </w:tr>
-      <w:tr>
-        <w:trPr>
-          <w:trHeight w:val="290"/>
-        </w:trPr>
-        <w:tc>
-          <w:tcPr>
-            <w:tcW w:w="960" w:type="dxa"/>
-            <w:noWrap/>
-            <w:hideMark/>
-          </w:tcPr>
-          <w:p>
-            <w:pPr>
-              <w:rPr>
-                <w:rFonts w:ascii="Calibri" w:eastAsia="Times New Roman" w:hAnsi="Calibri" w:cs="Calibri"/>
-                <w:color w:val="000000"/>
-                <w:lang w:eastAsia="nl-NL"/>
-              </w:rPr>
-            </w:pPr>
-            <w:r>
-              <w:rPr>
-                <w:rFonts w:ascii="Calibri" w:eastAsia="Times New Roman" w:hAnsi="Calibri" w:cs="Calibri"/>
-                <w:color w:val="000000"/>
-                <w:lang w:eastAsia="nl-NL"/>
-              </w:rPr>
-              <w:lastRenderedPageBreak/>
-              <w:t>var</w:t>
-            </w:r>
-          </w:p>
-        </w:tc>
-        <w:tc>
-          <w:tcPr>
-            <w:tcW w:w="1073" w:type="dxa"/>
-            <w:noWrap/>
-            <w:hideMark/>
-          </w:tcPr>
-          <w:p>
-            <w:pPr>
-              <w:rPr>
-                <w:rFonts w:ascii="Calibri" w:eastAsia="Times New Roman" w:hAnsi="Calibri" w:cs="Calibri"/>
-                <w:color w:val="000000"/>
-                <w:lang w:eastAsia="nl-NL"/>
-              </w:rPr>
-            </w:pPr>
-            <w:r>
-              <w:rPr>
-                <w:rFonts w:ascii="Calibri" w:eastAsia="Times New Roman" w:hAnsi="Calibri" w:cs="Calibri"/>
-                <w:color w:val="000000"/>
-                <w:lang w:eastAsia="nl-NL"/>
-              </w:rPr>
-              <w:t>FIIKA403</w:t>
-            </w:r>
-          </w:p>
-        </w:tc>
-      </w:tr>
-      <w:tr>
-        <w:trPr>
-          <w:trHeight w:val="290"/>
-        </w:trPr>
-        <w:tc>
-          <w:tcPr>
-            <w:tcW w:w="960" w:type="dxa"/>
-            <w:noWrap/>
-            <w:hideMark/>
-          </w:tcPr>
-          <w:p>
-            <w:pPr>
-              <w:rPr>
-                <w:rFonts w:ascii="Calibri" w:eastAsia="Times New Roman" w:hAnsi="Calibri" w:cs="Calibri"/>
-                <w:color w:val="000000"/>
-                <w:lang w:eastAsia="nl-NL"/>
-              </w:rPr>
-            </w:pPr>
-            <w:r>
-              <w:rPr>
-                <w:rFonts w:ascii="Calibri" w:eastAsia="Times New Roman" w:hAnsi="Calibri" w:cs="Calibri"/>
-                <w:color w:val="000000"/>
-                <w:lang w:eastAsia="nl-NL"/>
-              </w:rPr>
-              <w:t>var</w:t>
-            </w:r>
-          </w:p>
-        </w:tc>
-        <w:tc>
-          <w:tcPr>
-            <w:tcW w:w="1073" w:type="dxa"/>
-            <w:noWrap/>
-            <w:hideMark/>
-          </w:tcPr>
-          <w:p>
-            <w:pPr>
-              <w:rPr>
-                <w:rFonts w:ascii="Calibri" w:eastAsia="Times New Roman" w:hAnsi="Calibri" w:cs="Calibri"/>
-                <w:color w:val="000000"/>
-                <w:lang w:eastAsia="nl-NL"/>
-              </w:rPr>
-            </w:pPr>
-            <w:r>
-              <w:rPr>
-                <w:rFonts w:ascii="Calibri" w:eastAsia="Times New Roman" w:hAnsi="Calibri" w:cs="Calibri"/>
-                <w:color w:val="000000"/>
-                <w:lang w:eastAsia="nl-NL"/>
-              </w:rPr>
-              <w:t>FIIKA401</w:t>
-            </w:r>
-          </w:p>
-        </w:tc>
-      </w:tr>
-      <w:tr>
-        <w:trPr>
-          <w:trHeight w:val="290"/>
-        </w:trPr>
-        <w:tc>
-          <w:tcPr>
-            <w:tcW w:w="960" w:type="dxa"/>
-            <w:noWrap/>
-            <w:hideMark/>
-          </w:tcPr>
-          <w:p>
-            <w:pPr>
-              <w:rPr>
-                <w:rFonts w:ascii="Calibri" w:eastAsia="Times New Roman" w:hAnsi="Calibri" w:cs="Calibri"/>
-                <w:color w:val="000000"/>
-                <w:lang w:eastAsia="nl-NL"/>
-              </w:rPr>
-            </w:pPr>
-            <w:r>
-              <w:rPr>
-                <w:rFonts w:ascii="Calibri" w:eastAsia="Times New Roman" w:hAnsi="Calibri" w:cs="Calibri"/>
-                <w:color w:val="000000"/>
-                <w:lang w:eastAsia="nl-NL"/>
-              </w:rPr>
-              <w:t>var</w:t>
-            </w:r>
-          </w:p>
-        </w:tc>
-        <w:tc>
-          <w:tcPr>
-            <w:tcW w:w="1073" w:type="dxa"/>
-            <w:noWrap/>
-            <w:hideMark/>
-          </w:tcPr>
-          <w:p>
-            <w:pPr>
-              <w:rPr>
-                <w:rFonts w:ascii="Calibri" w:eastAsia="Times New Roman" w:hAnsi="Calibri" w:cs="Calibri"/>
-                <w:color w:val="000000"/>
-                <w:lang w:eastAsia="nl-NL"/>
-              </w:rPr>
-            </w:pPr>
-            <w:r>
-              <w:rPr>
-                <w:rFonts w:ascii="Calibri" w:eastAsia="Times New Roman" w:hAnsi="Calibri" w:cs="Calibri"/>
-                <w:color w:val="000000"/>
-                <w:lang w:eastAsia="nl-NL"/>
-              </w:rPr>
-              <w:t>FIIKA402</w:t>
-            </w:r>
-          </w:p>
-        </w:tc>
-      </w:tr>
-    </w:tbl>
-    <w:p>
-      <w:pPr>
-        <w:pStyle w:val="Geenafstand"/>
-      </w:pPr>
       <w:r>
         <w:rPr>
           <w:noProof/>
         </w:rPr>
         <w:drawing>
-          <wp:anchor distT="0" distB="0" distL="114300" distR="114300" simplePos="0" relativeHeight="251658240" behindDoc="0" locked="0" layoutInCell="1" allowOverlap="1" wp14:anchorId="513A771B" wp14:editId="3EDF3E21">
+          <wp:anchor distT="0" distB="0" distL="114300" distR="114300" simplePos="0" relativeHeight="251658240" behindDoc="0" locked="0" layoutInCell="1" allowOverlap="1" wp14:anchorId="513A771B" wp14:editId="6EA585EC">
             <wp:simplePos x="0" y="0"/>
             <wp:positionH relativeFrom="margin">
-              <wp:align>right</wp:align>
+              <wp:posOffset>1961712</wp:posOffset>
             </wp:positionH>
             <wp:positionV relativeFrom="margin">
-              <wp:posOffset>-51435</wp:posOffset>
+              <wp:posOffset>2253615</wp:posOffset>
             </wp:positionV>
             <wp:extent cx="3800475" cy="1004958"/>
             <wp:effectExtent l="0" t="0" r="0" b="5080"/>
@@ -2698,6 +2830,234 @@
           </wp:anchor>
         </w:drawing>
       </w:r>
+    </w:p>
+    <w:tbl>
+      <w:tblPr>
+        <w:tblStyle w:val="Tabelraster"/>
+        <w:tblW w:w="2033" w:type="dxa"/>
+        <w:tblLook w:val="04A0" w:firstRow="1" w:lastRow="0" w:firstColumn="1" w:lastColumn="0" w:noHBand="0" w:noVBand="1"/>
+      </w:tblPr>
+      <w:tblGrid>
+        <w:gridCol w:w="960"/>
+        <w:gridCol w:w="1073"/>
+      </w:tblGrid>
+      <w:tr>
+        <w:trPr>
+          <w:trHeight w:val="290"/>
+        </w:trPr>
+        <w:tc>
+          <w:tcPr>
+            <w:tcW w:w="960" w:type="dxa"/>
+            <w:noWrap/>
+            <w:hideMark/>
+          </w:tcPr>
+          <w:p>
+            <w:pPr>
+              <w:rPr>
+                <w:rFonts w:ascii="Calibri" w:eastAsia="Times New Roman" w:hAnsi="Calibri" w:cs="Calibri"/>
+                <w:color w:val="000000"/>
+                <w:lang w:eastAsia="nl-NL"/>
+              </w:rPr>
+            </w:pPr>
+            <w:r>
+              <w:rPr>
+                <w:rFonts w:ascii="Calibri" w:eastAsia="Times New Roman" w:hAnsi="Calibri" w:cs="Calibri"/>
+                <w:color w:val="000000"/>
+                <w:lang w:eastAsia="nl-NL"/>
+              </w:rPr>
+              <w:t>kop</w:t>
+            </w:r>
+          </w:p>
+        </w:tc>
+        <w:tc>
+          <w:tcPr>
+            <w:tcW w:w="1073" w:type="dxa"/>
+            <w:noWrap/>
+            <w:hideMark/>
+          </w:tcPr>
+          <w:p>
+            <w:pPr>
+              <w:rPr>
+                <w:rFonts w:ascii="Calibri" w:eastAsia="Times New Roman" w:hAnsi="Calibri" w:cs="Calibri"/>
+                <w:color w:val="000000"/>
+                <w:lang w:eastAsia="nl-NL"/>
+              </w:rPr>
+            </w:pPr>
+            <w:r>
+              <w:rPr>
+                <w:rFonts w:ascii="Calibri" w:eastAsia="Times New Roman" w:hAnsi="Calibri" w:cs="Calibri"/>
+                <w:color w:val="000000"/>
+                <w:lang w:eastAsia="nl-NL"/>
+              </w:rPr>
+              <w:t>Financiën</w:t>
+            </w:r>
+          </w:p>
+        </w:tc>
+      </w:tr>
+      <w:tr>
+        <w:trPr>
+          <w:trHeight w:val="290"/>
+        </w:trPr>
+        <w:tc>
+          <w:tcPr>
+            <w:tcW w:w="960" w:type="dxa"/>
+            <w:noWrap/>
+            <w:hideMark/>
+          </w:tcPr>
+          <w:p>
+            <w:pPr>
+              <w:rPr>
+                <w:rFonts w:ascii="Calibri" w:eastAsia="Times New Roman" w:hAnsi="Calibri" w:cs="Calibri"/>
+                <w:color w:val="000000"/>
+                <w:lang w:eastAsia="nl-NL"/>
+              </w:rPr>
+            </w:pPr>
+            <w:r>
+              <w:rPr>
+                <w:rFonts w:ascii="Calibri" w:eastAsia="Times New Roman" w:hAnsi="Calibri" w:cs="Calibri"/>
+                <w:color w:val="000000"/>
+                <w:lang w:eastAsia="nl-NL"/>
+              </w:rPr>
+              <w:t>var</w:t>
+            </w:r>
+          </w:p>
+        </w:tc>
+        <w:tc>
+          <w:tcPr>
+            <w:tcW w:w="1073" w:type="dxa"/>
+            <w:noWrap/>
+            <w:hideMark/>
+          </w:tcPr>
+          <w:p>
+            <w:pPr>
+              <w:rPr>
+                <w:rFonts w:ascii="Calibri" w:eastAsia="Times New Roman" w:hAnsi="Calibri" w:cs="Calibri"/>
+                <w:color w:val="000000"/>
+                <w:lang w:eastAsia="nl-NL"/>
+              </w:rPr>
+            </w:pPr>
+            <w:r>
+              <w:rPr>
+                <w:rFonts w:ascii="Calibri" w:eastAsia="Times New Roman" w:hAnsi="Calibri" w:cs="Calibri"/>
+                <w:color w:val="000000"/>
+                <w:lang w:eastAsia="nl-NL"/>
+              </w:rPr>
+              <w:t>FIIKA403</w:t>
+            </w:r>
+          </w:p>
+        </w:tc>
+      </w:tr>
+      <w:tr>
+        <w:trPr>
+          <w:trHeight w:val="290"/>
+        </w:trPr>
+        <w:tc>
+          <w:tcPr>
+            <w:tcW w:w="960" w:type="dxa"/>
+            <w:noWrap/>
+            <w:hideMark/>
+          </w:tcPr>
+          <w:p>
+            <w:pPr>
+              <w:rPr>
+                <w:rFonts w:ascii="Calibri" w:eastAsia="Times New Roman" w:hAnsi="Calibri" w:cs="Calibri"/>
+                <w:color w:val="000000"/>
+                <w:lang w:eastAsia="nl-NL"/>
+              </w:rPr>
+            </w:pPr>
+            <w:r>
+              <w:rPr>
+                <w:rFonts w:ascii="Calibri" w:eastAsia="Times New Roman" w:hAnsi="Calibri" w:cs="Calibri"/>
+                <w:color w:val="000000"/>
+                <w:lang w:eastAsia="nl-NL"/>
+              </w:rPr>
+              <w:t>var</w:t>
+            </w:r>
+          </w:p>
+        </w:tc>
+        <w:tc>
+          <w:tcPr>
+            <w:tcW w:w="1073" w:type="dxa"/>
+            <w:noWrap/>
+            <w:hideMark/>
+          </w:tcPr>
+          <w:p>
+            <w:pPr>
+              <w:rPr>
+                <w:rFonts w:ascii="Calibri" w:eastAsia="Times New Roman" w:hAnsi="Calibri" w:cs="Calibri"/>
+                <w:color w:val="000000"/>
+                <w:lang w:eastAsia="nl-NL"/>
+              </w:rPr>
+            </w:pPr>
+            <w:r>
+              <w:rPr>
+                <w:rFonts w:ascii="Calibri" w:eastAsia="Times New Roman" w:hAnsi="Calibri" w:cs="Calibri"/>
+                <w:color w:val="000000"/>
+                <w:lang w:eastAsia="nl-NL"/>
+              </w:rPr>
+              <w:t>FIIKA401</w:t>
+            </w:r>
+          </w:p>
+        </w:tc>
+      </w:tr>
+      <w:tr>
+        <w:trPr>
+          <w:trHeight w:val="290"/>
+        </w:trPr>
+        <w:tc>
+          <w:tcPr>
+            <w:tcW w:w="960" w:type="dxa"/>
+            <w:noWrap/>
+            <w:hideMark/>
+          </w:tcPr>
+          <w:p>
+            <w:pPr>
+              <w:rPr>
+                <w:rFonts w:ascii="Calibri" w:eastAsia="Times New Roman" w:hAnsi="Calibri" w:cs="Calibri"/>
+                <w:color w:val="000000"/>
+                <w:lang w:eastAsia="nl-NL"/>
+              </w:rPr>
+            </w:pPr>
+            <w:r>
+              <w:rPr>
+                <w:rFonts w:ascii="Calibri" w:eastAsia="Times New Roman" w:hAnsi="Calibri" w:cs="Calibri"/>
+                <w:color w:val="000000"/>
+                <w:lang w:eastAsia="nl-NL"/>
+              </w:rPr>
+              <w:t>var</w:t>
+            </w:r>
+          </w:p>
+        </w:tc>
+        <w:tc>
+          <w:tcPr>
+            <w:tcW w:w="1073" w:type="dxa"/>
+            <w:noWrap/>
+            <w:hideMark/>
+          </w:tcPr>
+          <w:p>
+            <w:pPr>
+              <w:rPr>
+                <w:rFonts w:ascii="Calibri" w:eastAsia="Times New Roman" w:hAnsi="Calibri" w:cs="Calibri"/>
+                <w:color w:val="000000"/>
+                <w:lang w:eastAsia="nl-NL"/>
+              </w:rPr>
+            </w:pPr>
+            <w:r>
+              <w:rPr>
+                <w:rFonts w:ascii="Calibri" w:eastAsia="Times New Roman" w:hAnsi="Calibri" w:cs="Calibri"/>
+                <w:color w:val="000000"/>
+                <w:lang w:eastAsia="nl-NL"/>
+              </w:rPr>
+              <w:t>FIIKA402</w:t>
+            </w:r>
+          </w:p>
+        </w:tc>
+      </w:tr>
+    </w:tbl>
+    <w:p>
+      <w:pPr>
+        <w:pStyle w:val="Geenafstand"/>
+      </w:pPr>
     </w:p>
     <w:p>
       <w:pPr>
@@ -2851,6 +3211,43 @@
         <w:pStyle w:val="Geenafstand"/>
       </w:pPr>
     </w:p>
+    <w:p>
+      <w:pPr>
+        <w:pStyle w:val="Geenafstand"/>
+      </w:pPr>
+      <w:r>
+        <w:t xml:space="preserve">Er kunnen afwijkende </w:t>
+      </w:r>
+      <w:r>
+        <w:t>weegfactoren per variabele worden aangegeven door het toevoegen van een kolom met de naam “weegfactor” (voor de hele variabele) of “</w:t>
+      </w:r>
+      <w:proofErr w:type="spellStart"/>
+      <w:r>
+        <w:t>weegfactor.d</w:t>
+      </w:r>
+      <w:proofErr w:type="spellEnd"/>
+      <w:r>
+        <w:t xml:space="preserve">_(naam)” </w:t>
+      </w:r>
+      <w:r>
+        <w:t xml:space="preserve">(voor een splitsing per dataset). Als deze kolommen ontbreken wordt de weegfactor van het tabblad </w:t>
+      </w:r>
+      <w:r>
+        <w:rPr>
+          <w:i/>
+          <w:iCs/>
+        </w:rPr>
+        <w:t>datasets</w:t>
+      </w:r>
+      <w:r>
+        <w:t xml:space="preserve"> gebruikt.</w:t>
+      </w:r>
+    </w:p>
+    <w:p>
+      <w:pPr>
+        <w:pStyle w:val="Geenafstand"/>
+      </w:pPr>
+    </w:p>
     <w:tbl>
       <w:tblPr>
         <w:tblStyle w:val="Tabelraster"/>
@@ -2858,14 +3255,14 @@
         <w:tblLook w:val="04A0" w:firstRow="1" w:lastRow="0" w:firstColumn="1" w:lastColumn="0" w:noHBand="0" w:noVBand="1"/>
       </w:tblPr>
       <w:tblGrid>
-        <w:gridCol w:w="1228"/>
-        <w:gridCol w:w="1875"/>
-        <w:gridCol w:w="5959"/>
+        <w:gridCol w:w="2144"/>
+        <w:gridCol w:w="1824"/>
+        <w:gridCol w:w="5094"/>
       </w:tblGrid>
       <w:tr>
         <w:tc>
           <w:tcPr>
-            <w:tcW w:w="0" w:type="auto"/>
+            <w:tcW w:w="2019" w:type="dxa"/>
           </w:tcPr>
           <w:p>
             <w:r>
@@ -2875,7 +3272,7 @@
         </w:tc>
         <w:tc>
           <w:tcPr>
-            <w:tcW w:w="0" w:type="auto"/>
+            <w:tcW w:w="1824" w:type="dxa"/>
           </w:tcPr>
           <w:p>
             <w:r>
@@ -2897,7 +3294,7 @@
       <w:tr>
         <w:tc>
           <w:tcPr>
-            <w:tcW w:w="0" w:type="auto"/>
+            <w:tcW w:w="2019" w:type="dxa"/>
           </w:tcPr>
           <w:p>
             <w:r>
@@ -2907,7 +3304,7 @@
         </w:tc>
         <w:tc>
           <w:tcPr>
-            <w:tcW w:w="0" w:type="auto"/>
+            <w:tcW w:w="1824" w:type="dxa"/>
           </w:tcPr>
           <w:p>
             <w:r>
@@ -2951,7 +3348,7 @@
       <w:tr>
         <w:tc>
           <w:tcPr>
-            <w:tcW w:w="0" w:type="auto"/>
+            <w:tcW w:w="2019" w:type="dxa"/>
           </w:tcPr>
           <w:p>
             <w:pPr>
@@ -2961,7 +3358,7 @@
         </w:tc>
         <w:tc>
           <w:tcPr>
-            <w:tcW w:w="0" w:type="auto"/>
+            <w:tcW w:w="1824" w:type="dxa"/>
           </w:tcPr>
           <w:p>
             <w:r>
@@ -2983,13 +3380,13 @@
       <w:tr>
         <w:tc>
           <w:tcPr>
-            <w:tcW w:w="0" w:type="auto"/>
+            <w:tcW w:w="2019" w:type="dxa"/>
           </w:tcPr>
           <w:p/>
         </w:tc>
         <w:tc>
           <w:tcPr>
-            <w:tcW w:w="0" w:type="auto"/>
+            <w:tcW w:w="1824" w:type="dxa"/>
           </w:tcPr>
           <w:p>
             <w:r>
@@ -3014,6 +3411,7 @@
             <w:r>
               <w:t xml:space="preserve"> Let op: introtekst bevindt zich op een aparte pagina: </w:t>
             </w:r>
+            <w:proofErr w:type="spellStart"/>
             <w:r>
               <w:rPr>
                 <w:i/>
@@ -3021,6 +3419,7 @@
               </w:rPr>
               <w:t>intro_tekst</w:t>
             </w:r>
+            <w:proofErr w:type="spellEnd"/>
             <w:r>
               <w:t>.</w:t>
             </w:r>
@@ -3030,13 +3429,13 @@
       <w:tr>
         <w:tc>
           <w:tcPr>
-            <w:tcW w:w="0" w:type="auto"/>
+            <w:tcW w:w="2019" w:type="dxa"/>
           </w:tcPr>
           <w:p/>
         </w:tc>
         <w:tc>
           <w:tcPr>
-            <w:tcW w:w="0" w:type="auto"/>
+            <w:tcW w:w="1824" w:type="dxa"/>
           </w:tcPr>
           <w:p>
             <w:r>
@@ -3058,27 +3457,43 @@
       <w:tr>
         <w:tc>
           <w:tcPr>
-            <w:tcW w:w="0" w:type="auto"/>
+            <w:tcW w:w="2019" w:type="dxa"/>
           </w:tcPr>
           <w:p/>
         </w:tc>
         <w:tc>
           <w:tcPr>
-            <w:tcW w:w="0" w:type="auto"/>
-          </w:tcPr>
-          <w:p>
-            <w:r>
-              <w:t>“var” / “nvar”</w:t>
-            </w:r>
-          </w:p>
-        </w:tc>
-        <w:tc>
-          <w:tcPr>
-            <w:tcW w:w="0" w:type="auto"/>
-          </w:tcPr>
-          <w:p>
-            <w:r>
-              <w:t>Geeft de genoemde variabele weer. Bij “nvar” wordt een extra regel met n = … toegevoegd.</w:t>
+            <w:tcW w:w="1824" w:type="dxa"/>
+          </w:tcPr>
+          <w:p>
+            <w:r>
+              <w:t>“var” / “</w:t>
+            </w:r>
+            <w:proofErr w:type="spellStart"/>
+            <w:r>
+              <w:t>nvar</w:t>
+            </w:r>
+            <w:proofErr w:type="spellEnd"/>
+            <w:r>
+              <w:t>”</w:t>
+            </w:r>
+          </w:p>
+        </w:tc>
+        <w:tc>
+          <w:tcPr>
+            <w:tcW w:w="0" w:type="auto"/>
+          </w:tcPr>
+          <w:p>
+            <w:r>
+              <w:t>Geeft de genoemde variabele weer. Bij “</w:t>
+            </w:r>
+            <w:proofErr w:type="spellStart"/>
+            <w:r>
+              <w:t>nvar</w:t>
+            </w:r>
+            <w:proofErr w:type="spellEnd"/>
+            <w:r>
+              <w:t>” wordt een extra regel met n = … toegevoegd.</w:t>
             </w:r>
           </w:p>
         </w:tc>
@@ -3086,7 +3501,7 @@
       <w:tr>
         <w:tc>
           <w:tcPr>
-            <w:tcW w:w="0" w:type="auto"/>
+            <w:tcW w:w="2019" w:type="dxa"/>
           </w:tcPr>
           <w:p>
             <w:r>
@@ -3096,21 +3511,34 @@
         </w:tc>
         <w:tc>
           <w:tcPr>
-            <w:tcW w:w="0" w:type="auto"/>
-          </w:tcPr>
-          <w:p>
-            <w:r>
-              <w:t>Variabelenaam / tekst / leeg</w:t>
-            </w:r>
-          </w:p>
-        </w:tc>
-        <w:tc>
-          <w:tcPr>
-            <w:tcW w:w="0" w:type="auto"/>
-          </w:tcPr>
-          <w:p>
-            <w:r>
-              <w:t>In dit veld kan de bijbehorende tekst danwel variabele ingevuld worden.</w:t>
+            <w:tcW w:w="1824" w:type="dxa"/>
+          </w:tcPr>
+          <w:p>
+            <w:proofErr w:type="spellStart"/>
+            <w:r>
+              <w:t>Variabelenaam</w:t>
+            </w:r>
+            <w:proofErr w:type="spellEnd"/>
+            <w:r>
+              <w:t xml:space="preserve"> / tekst / leeg</w:t>
+            </w:r>
+          </w:p>
+        </w:tc>
+        <w:tc>
+          <w:tcPr>
+            <w:tcW w:w="0" w:type="auto"/>
+          </w:tcPr>
+          <w:p>
+            <w:r>
+              <w:t xml:space="preserve">In dit veld kan de bijbehorende tekst </w:t>
+            </w:r>
+            <w:proofErr w:type="spellStart"/>
+            <w:r>
+              <w:t>danwel</w:t>
+            </w:r>
+            <w:proofErr w:type="spellEnd"/>
+            <w:r>
+              <w:t xml:space="preserve"> variabele ingevuld worden.</w:t>
             </w:r>
           </w:p>
         </w:tc>
@@ -3118,7 +3546,7 @@
       <w:tr>
         <w:tc>
           <w:tcPr>
-            <w:tcW w:w="0" w:type="auto"/>
+            <w:tcW w:w="2019" w:type="dxa"/>
           </w:tcPr>
           <w:p>
             <w:r>
@@ -3128,11 +3556,16 @@
         </w:tc>
         <w:tc>
           <w:tcPr>
-            <w:tcW w:w="0" w:type="auto"/>
-          </w:tcPr>
-          <w:p>
-            <w:r>
-              <w:t>Variabelenaam / leeg</w:t>
+            <w:tcW w:w="1824" w:type="dxa"/>
+          </w:tcPr>
+          <w:p>
+            <w:proofErr w:type="spellStart"/>
+            <w:r>
+              <w:t>Variabelenaam</w:t>
+            </w:r>
+            <w:proofErr w:type="spellEnd"/>
+            <w:r>
+              <w:t xml:space="preserve"> / leeg</w:t>
             </w:r>
           </w:p>
         </w:tc>
@@ -3156,6 +3589,130 @@
             </w:r>
             <w:r>
               <w:t xml:space="preserve"> gebruikt.</w:t>
+            </w:r>
+            <w:r>
+              <w:t xml:space="preserve"> </w:t>
+            </w:r>
+            <w:r>
+              <w:rPr>
+                <w:b/>
+                <w:bCs/>
+              </w:rPr>
+              <w:t xml:space="preserve">Let op: </w:t>
+            </w:r>
+            <w:r>
+              <w:t xml:space="preserve">controles op weegfactoren worden niet uitgevoerd </w:t>
+            </w:r>
+          </w:p>
+        </w:tc>
+      </w:tr>
+      <w:tr>
+        <w:tc>
+          <w:tcPr>
+            <w:tcW w:w="2019" w:type="dxa"/>
+          </w:tcPr>
+          <w:p>
+            <w:proofErr w:type="spellStart"/>
+            <w:r>
+              <w:t>weegfactor.d</w:t>
+            </w:r>
+            <w:proofErr w:type="spellEnd"/>
+            <w:r>
+              <w:t>(getal)</w:t>
+            </w:r>
+          </w:p>
+        </w:tc>
+        <w:tc>
+          <w:tcPr>
+            <w:tcW w:w="1824" w:type="dxa"/>
+          </w:tcPr>
+          <w:p>
+            <w:proofErr w:type="spellStart"/>
+            <w:r>
+              <w:t>Variabelenaam</w:t>
+            </w:r>
+            <w:proofErr w:type="spellEnd"/>
+            <w:r>
+              <w:t xml:space="preserve"> / leeg</w:t>
+            </w:r>
+          </w:p>
+        </w:tc>
+        <w:tc>
+          <w:tcPr>
+            <w:tcW w:w="0" w:type="auto"/>
+          </w:tcPr>
+          <w:p>
+            <w:r>
+              <w:t>Indien deze kolom aanwezig is wordt de hierin aangegeven variabele gebruikt als weegfactor. Hiermee kan een splitsing worden gemaakt tussen bijvoorbeeld verschillende jaren</w:t>
+            </w:r>
+            <w:r>
+              <w:t xml:space="preserve">. (getal) duidt op het volggetal van de dataset in </w:t>
+            </w:r>
+            <w:r>
+              <w:rPr>
+                <w:i/>
+                <w:iCs/>
+              </w:rPr>
+              <w:t>datasets</w:t>
+            </w:r>
+            <w:r>
+              <w:t>, waarbij 1 de eerste dataset is, 2 de tweede, enz.</w:t>
+            </w:r>
+          </w:p>
+        </w:tc>
+      </w:tr>
+      <w:tr>
+        <w:tc>
+          <w:tcPr>
+            <w:tcW w:w="2019" w:type="dxa"/>
+          </w:tcPr>
+          <w:p>
+            <w:proofErr w:type="spellStart"/>
+            <w:r>
+              <w:t>weegfactor.d</w:t>
+            </w:r>
+            <w:proofErr w:type="spellEnd"/>
+            <w:r>
+              <w:t>_(naam)</w:t>
+            </w:r>
+          </w:p>
+        </w:tc>
+        <w:tc>
+          <w:tcPr>
+            <w:tcW w:w="1824" w:type="dxa"/>
+          </w:tcPr>
+          <w:p>
+            <w:proofErr w:type="spellStart"/>
+            <w:r>
+              <w:t>Variabelenaam</w:t>
+            </w:r>
+            <w:proofErr w:type="spellEnd"/>
+            <w:r>
+              <w:t xml:space="preserve"> / leeg</w:t>
+            </w:r>
+          </w:p>
+        </w:tc>
+        <w:tc>
+          <w:tcPr>
+            <w:tcW w:w="0" w:type="auto"/>
+          </w:tcPr>
+          <w:p>
+            <w:r>
+              <w:t>Identiek aan</w:t>
+            </w:r>
+            <w:r>
+              <w:t xml:space="preserve"> de kolom hierboven, maar dan op basis van de naam van een dataset i.p.v. het volggetal.</w:t>
+            </w:r>
+            <w:r>
+              <w:t xml:space="preserve"> N.B.: Het script differentieert tussen deze twee mogelijkheden door het zoeken naar een </w:t>
+            </w:r>
+            <w:proofErr w:type="spellStart"/>
+            <w:r>
+              <w:t>underscore</w:t>
+            </w:r>
+            <w:proofErr w:type="spellEnd"/>
+            <w:r>
+              <w:t xml:space="preserve"> (_). Deze is daarom verplicht.</w:t>
             </w:r>
           </w:p>
         </w:tc>
@@ -3330,11 +3887,7 @@
               <w:t xml:space="preserve"> Een witregel kan gemaakt worden door deze leeg te laten.</w:t>
             </w:r>
             <w:r>
-              <w:t xml:space="preserve"> </w:t>
-            </w:r>
-            <w:r>
-              <w:lastRenderedPageBreak/>
-              <w:t xml:space="preserve">“[naam]” wordt vervangen door </w:t>
+              <w:t xml:space="preserve"> “[naam]” wordt vervangen door </w:t>
             </w:r>
             <w:r>
               <w:t>de naam van het tabellenboek. (Bijvoorbeeld de gemeentenaam.)</w:t>
@@ -3360,10 +3913,34 @@
         <w:t xml:space="preserve"> Dit is zeer foutgevoelig</w:t>
       </w:r>
       <w:r>
-        <w:t>, dus een dubbel- of triplecheck is aan te raden.</w:t>
-      </w:r>
-      <w:r>
-        <w:t xml:space="preserve"> Zowel variabelelabels als antwoordlabels kunnen worden aangepast. Hierbij is het van belang om te kijken welk type het is, aangezien het script hier zelf niet slim genoeg voor is. Bij een dichotome waarde wordt de </w:t>
+        <w:t xml:space="preserve">, dus een dubbel- of </w:t>
+      </w:r>
+      <w:proofErr w:type="spellStart"/>
+      <w:r>
+        <w:t>triplecheck</w:t>
+      </w:r>
+      <w:proofErr w:type="spellEnd"/>
+      <w:r>
+        <w:t xml:space="preserve"> is aan te raden.</w:t>
+      </w:r>
+      <w:r>
+        <w:t xml:space="preserve"> Zowel </w:t>
+      </w:r>
+      <w:proofErr w:type="spellStart"/>
+      <w:r>
+        <w:t>variabelelabels</w:t>
+      </w:r>
+      <w:proofErr w:type="spellEnd"/>
+      <w:r>
+        <w:t xml:space="preserve"> als </w:t>
+      </w:r>
+      <w:proofErr w:type="spellStart"/>
+      <w:r>
+        <w:t>antwoordlabels</w:t>
+      </w:r>
+      <w:proofErr w:type="spellEnd"/>
+      <w:r>
+        <w:t xml:space="preserve"> kunnen worden aangepast. Hierbij is het van belang om te kijken welk type het is, aangezien het script hier zelf niet slim genoeg voor is. Bij een dichotome waarde wordt de </w:t>
       </w:r>
       <w:r>
         <w:rPr>
@@ -3373,7 +3950,15 @@
         <w:t>vraag</w:t>
       </w:r>
       <w:r>
-        <w:t xml:space="preserve"> (= variabelelabel) als label weergegeven, bij een niet-dichotome waarde wordt het </w:t>
+        <w:t xml:space="preserve"> (= </w:t>
+      </w:r>
+      <w:proofErr w:type="spellStart"/>
+      <w:r>
+        <w:t>variabelelabel</w:t>
+      </w:r>
+      <w:proofErr w:type="spellEnd"/>
+      <w:r>
+        <w:t xml:space="preserve">) als label weergegeven, bij een niet-dichotome waarde wordt het </w:t>
       </w:r>
       <w:r>
         <w:rPr>
@@ -3456,8 +4041,13 @@
             <w:tcW w:w="0" w:type="auto"/>
           </w:tcPr>
           <w:p>
-            <w:r>
-              <w:t>Variabelenaam / leeg</w:t>
+            <w:proofErr w:type="spellStart"/>
+            <w:r>
+              <w:t>Variabelenaam</w:t>
+            </w:r>
+            <w:proofErr w:type="spellEnd"/>
+            <w:r>
+              <w:t xml:space="preserve"> / leeg</w:t>
             </w:r>
           </w:p>
         </w:tc>
@@ -3469,6 +4059,7 @@
             <w:r>
               <w:t xml:space="preserve">Alleen indien </w:t>
             </w:r>
+            <w:proofErr w:type="spellStart"/>
             <w:r>
               <w:rPr>
                 <w:i/>
@@ -3476,21 +4067,35 @@
               </w:rPr>
               <w:t>var_label</w:t>
             </w:r>
+            <w:proofErr w:type="spellEnd"/>
             <w:r>
               <w:t xml:space="preserve"> </w:t>
             </w:r>
             <w:r>
               <w:t xml:space="preserve">of </w:t>
             </w:r>
+            <w:proofErr w:type="spellStart"/>
             <w:r>
               <w:rPr>
                 <w:i/>
                 <w:iCs/>
               </w:rPr>
-              <w:t xml:space="preserve">antwoord_waarde </w:t>
-            </w:r>
-            <w:r>
-              <w:t>is ingevuld, optioneel voor antwoorden</w:t>
+              <w:t>antwoord_waarde</w:t>
+            </w:r>
+            <w:proofErr w:type="spellEnd"/>
+            <w:r>
+              <w:rPr>
+                <w:i/>
+                <w:iCs/>
+              </w:rPr>
+              <w:t xml:space="preserve"> </w:t>
+            </w:r>
+            <w:r>
+              <w:t xml:space="preserve">is ingevuld, optioneel voor </w:t>
+            </w:r>
+            <w:r>
+              <w:lastRenderedPageBreak/>
+              <w:t>antwoorden</w:t>
             </w:r>
             <w:r>
               <w:t xml:space="preserve"> met zoektekst.</w:t>
@@ -3503,6 +4108,7 @@
           </w:tcPr>
           <w:p>
             <w:r>
+              <w:lastRenderedPageBreak/>
               <w:t xml:space="preserve">Geeft de variabele aan waar de verandering moet plaatsvinden. </w:t>
             </w:r>
           </w:p>
@@ -3514,9 +4120,11 @@
             <w:tcW w:w="0" w:type="auto"/>
           </w:tcPr>
           <w:p>
+            <w:proofErr w:type="spellStart"/>
             <w:r>
               <w:t>var_label</w:t>
             </w:r>
+            <w:proofErr w:type="spellEnd"/>
           </w:p>
         </w:tc>
         <w:tc>
@@ -3556,9 +4164,11 @@
             <w:tcW w:w="0" w:type="auto"/>
           </w:tcPr>
           <w:p>
+            <w:proofErr w:type="spellStart"/>
             <w:r>
               <w:t>antwoord_waarde</w:t>
             </w:r>
+            <w:proofErr w:type="spellEnd"/>
           </w:p>
         </w:tc>
         <w:tc>
@@ -3579,12 +4189,21 @@
             <w:r>
               <w:t xml:space="preserve">Alleen indien </w:t>
             </w:r>
+            <w:proofErr w:type="spellStart"/>
             <w:r>
               <w:rPr>
                 <w:i/>
                 <w:iCs/>
               </w:rPr>
-              <w:t xml:space="preserve">antwoord_oud </w:t>
+              <w:t>antwoord_oud</w:t>
+            </w:r>
+            <w:proofErr w:type="spellEnd"/>
+            <w:r>
+              <w:rPr>
+                <w:i/>
+                <w:iCs/>
+              </w:rPr>
+              <w:t xml:space="preserve"> </w:t>
             </w:r>
             <w:r>
               <w:t>leeg is.</w:t>
@@ -3608,9 +4227,11 @@
             <w:tcW w:w="0" w:type="auto"/>
           </w:tcPr>
           <w:p>
+            <w:proofErr w:type="spellStart"/>
             <w:r>
               <w:t>antwoord_oud</w:t>
             </w:r>
+            <w:proofErr w:type="spellEnd"/>
           </w:p>
         </w:tc>
         <w:tc>
@@ -3631,6 +4252,7 @@
             <w:r>
               <w:t xml:space="preserve">Alleen indien </w:t>
             </w:r>
+            <w:proofErr w:type="spellStart"/>
             <w:r>
               <w:rPr>
                 <w:i/>
@@ -3638,18 +4260,28 @@
               </w:rPr>
               <w:t>antwoord_nieuw</w:t>
             </w:r>
+            <w:proofErr w:type="spellEnd"/>
             <w:r>
               <w:t xml:space="preserve"> is ingevuld</w:t>
             </w:r>
             <w:r>
               <w:t xml:space="preserve"> en </w:t>
             </w:r>
+            <w:proofErr w:type="spellStart"/>
             <w:r>
               <w:rPr>
                 <w:i/>
                 <w:iCs/>
               </w:rPr>
-              <w:t xml:space="preserve">antwoord_waarde </w:t>
+              <w:t>antwoord_waarde</w:t>
+            </w:r>
+            <w:proofErr w:type="spellEnd"/>
+            <w:r>
+              <w:rPr>
+                <w:i/>
+                <w:iCs/>
+              </w:rPr>
+              <w:t xml:space="preserve"> </w:t>
             </w:r>
             <w:r>
               <w:rPr>
@@ -3712,9 +4344,11 @@
             <w:tcW w:w="0" w:type="auto"/>
           </w:tcPr>
           <w:p>
+            <w:proofErr w:type="spellStart"/>
             <w:r>
               <w:t>antwoord_nieuw</w:t>
             </w:r>
+            <w:proofErr w:type="spellEnd"/>
           </w:p>
         </w:tc>
         <w:tc>
@@ -3860,7 +4494,6 @@
                 <w:b/>
                 <w:bCs/>
               </w:rPr>
-              <w:lastRenderedPageBreak/>
               <w:t>rij</w:t>
             </w:r>
           </w:p>
@@ -4054,6 +4687,7 @@
       <w:r>
         <w:t xml:space="preserve"> Dit lijkt enigszins op </w:t>
       </w:r>
+      <w:proofErr w:type="spellStart"/>
       <w:r>
         <w:rPr>
           <w:i/>
@@ -4061,18 +4695,28 @@
         </w:rPr>
         <w:t>indeling_kolommen</w:t>
       </w:r>
+      <w:proofErr w:type="spellEnd"/>
       <w:r>
         <w:t xml:space="preserve">, maar loopt volgens een iets andere logica. </w:t>
       </w:r>
       <w:r>
         <w:t xml:space="preserve">Het huidige tabblad zorgt voor de analyse, </w:t>
       </w:r>
+      <w:proofErr w:type="spellStart"/>
       <w:r>
         <w:rPr>
           <w:i/>
           <w:iCs/>
         </w:rPr>
-        <w:t xml:space="preserve">indeling_kolommen </w:t>
+        <w:t>indeling_kolommen</w:t>
+      </w:r>
+      <w:proofErr w:type="spellEnd"/>
+      <w:r>
+        <w:rPr>
+          <w:i/>
+          <w:iCs/>
+        </w:rPr>
+        <w:t xml:space="preserve"> </w:t>
       </w:r>
       <w:r>
         <w:t xml:space="preserve">zorgt voor de weergave. </w:t>
@@ -4081,6 +4725,7 @@
         <w:t xml:space="preserve">Iedere nieuwe rij </w:t>
       </w:r>
       <w:r>
+        <w:lastRenderedPageBreak/>
         <w:t>beschrijft een ‘set’ kruistabellen die gemaakt zullen worden.</w:t>
       </w:r>
       <w:r>
@@ -4166,8 +4811,13 @@
                 <w:iCs/>
               </w:rPr>
             </w:pPr>
-            <w:r>
-              <w:t xml:space="preserve">naam_dataset uit het tabblad </w:t>
+            <w:proofErr w:type="spellStart"/>
+            <w:r>
+              <w:t>naam_dataset</w:t>
+            </w:r>
+            <w:proofErr w:type="spellEnd"/>
+            <w:r>
+              <w:t xml:space="preserve"> uit het tabblad </w:t>
             </w:r>
             <w:r>
               <w:rPr>
@@ -4205,8 +4855,13 @@
             <w:tcW w:w="0" w:type="auto"/>
           </w:tcPr>
           <w:p>
-            <w:r>
-              <w:t xml:space="preserve">Variabelenaam </w:t>
+            <w:proofErr w:type="spellStart"/>
+            <w:r>
+              <w:t>Variabelenaam</w:t>
+            </w:r>
+            <w:proofErr w:type="spellEnd"/>
+            <w:r>
+              <w:t xml:space="preserve"> </w:t>
             </w:r>
             <w:r>
               <w:t>/</w:t>
@@ -4249,6 +4904,7 @@
             <w:r>
               <w:t xml:space="preserve"> als subset heeft, en de tweede regel </w:t>
             </w:r>
+            <w:proofErr w:type="spellStart"/>
             <w:r>
               <w:rPr>
                 <w:i/>
@@ -4256,8 +4912,17 @@
               </w:rPr>
               <w:t>subregio</w:t>
             </w:r>
-            <w:r>
-              <w:t xml:space="preserve">, dan wordt de subregio waarin de gemeente zich bevind meegenomen. </w:t>
+            <w:proofErr w:type="spellEnd"/>
+            <w:r>
+              <w:t xml:space="preserve">, dan wordt de </w:t>
+            </w:r>
+            <w:proofErr w:type="spellStart"/>
+            <w:r>
+              <w:t>subregio</w:t>
+            </w:r>
+            <w:proofErr w:type="spellEnd"/>
+            <w:r>
+              <w:t xml:space="preserve"> waarin de gemeente zich bevind meegenomen. </w:t>
             </w:r>
             <w:r>
               <w:t>Indien</w:t>
@@ -4318,9 +4983,11 @@
             <w:tcW w:w="0" w:type="auto"/>
           </w:tcPr>
           <w:p>
+            <w:proofErr w:type="spellStart"/>
             <w:r>
               <w:t>met_crossing</w:t>
             </w:r>
+            <w:proofErr w:type="spellEnd"/>
           </w:p>
         </w:tc>
         <w:tc>
@@ -4341,6 +5008,7 @@
             <w:r>
               <w:t xml:space="preserve">Legt vast of dit onderdeel verder uitgesplitst moet worden met kruisvariabelen. (Zie ook tabblad </w:t>
             </w:r>
+            <w:proofErr w:type="spellStart"/>
             <w:r>
               <w:rPr>
                 <w:i/>
@@ -4348,6 +5016,7 @@
               </w:rPr>
               <w:t>crossings</w:t>
             </w:r>
+            <w:proofErr w:type="spellEnd"/>
             <w:r>
               <w:t>.)</w:t>
             </w:r>
@@ -4360,12 +5029,14 @@
             <w:tcW w:w="0" w:type="auto"/>
           </w:tcPr>
           <w:p>
+            <w:proofErr w:type="spellStart"/>
             <w:r>
               <w:t>s</w:t>
             </w:r>
             <w:r>
               <w:t>ign_crossing</w:t>
             </w:r>
+            <w:proofErr w:type="spellEnd"/>
           </w:p>
         </w:tc>
         <w:tc>
@@ -4414,6 +5085,7 @@
             <w:r>
               <w:t xml:space="preserve">als </w:t>
             </w:r>
+            <w:proofErr w:type="spellStart"/>
             <w:r>
               <w:rPr>
                 <w:i/>
@@ -4421,6 +5093,7 @@
               </w:rPr>
               <w:t>sign_toetsen</w:t>
             </w:r>
+            <w:proofErr w:type="spellEnd"/>
             <w:r>
               <w:t xml:space="preserve"> op het tabblad </w:t>
             </w:r>
@@ -4443,9 +5116,11 @@
             <w:tcW w:w="0" w:type="auto"/>
           </w:tcPr>
           <w:p>
+            <w:proofErr w:type="spellStart"/>
             <w:r>
               <w:t>sign_totaal</w:t>
             </w:r>
+            <w:proofErr w:type="spellEnd"/>
           </w:p>
         </w:tc>
         <w:tc>
@@ -4511,11 +5186,7 @@
               <w:t>Bijv.:</w:t>
             </w:r>
             <w:r>
-              <w:t xml:space="preserve"> 2 </w:t>
-            </w:r>
-            <w:r>
-              <w:lastRenderedPageBreak/>
-              <w:t>datasets</w:t>
+              <w:t xml:space="preserve"> 2 datasets</w:t>
             </w:r>
             <w:r>
               <w:t>:</w:t>
@@ -4622,8 +5293,13 @@
               <w:t>)</w:t>
             </w:r>
             <w:r>
-              <w:t>_size</w:t>
-            </w:r>
+              <w:t>_</w:t>
+            </w:r>
+            <w:proofErr w:type="spellStart"/>
+            <w:r>
+              <w:t>size</w:t>
+            </w:r>
+            <w:proofErr w:type="spellEnd"/>
           </w:p>
         </w:tc>
         <w:tc>
@@ -4648,8 +5324,13 @@
               <w:t>koppen/</w:t>
             </w:r>
             <w:r>
-              <w:t>titels in pt</w:t>
-            </w:r>
+              <w:t xml:space="preserve">titels in </w:t>
+            </w:r>
+            <w:proofErr w:type="spellStart"/>
+            <w:r>
+              <w:t>pt</w:t>
+            </w:r>
+            <w:proofErr w:type="spellEnd"/>
             <w:r>
               <w:t xml:space="preserve"> (= lettergrootte in Word en Excel)</w:t>
             </w:r>
@@ -4678,8 +5359,13 @@
               <w:t>)</w:t>
             </w:r>
             <w:r>
-              <w:t>_color</w:t>
-            </w:r>
+              <w:t>_</w:t>
+            </w:r>
+            <w:proofErr w:type="spellStart"/>
+            <w:r>
+              <w:t>color</w:t>
+            </w:r>
+            <w:proofErr w:type="spellEnd"/>
           </w:p>
         </w:tc>
         <w:tc>
@@ -4715,13 +5401,55 @@
               <w:rPr>
                 <w:lang w:val="en-US"/>
               </w:rPr>
-              <w:t>Excel accepteert hexadecimale codes (#FFFFFF) of</w:t>
-            </w:r>
+              <w:t xml:space="preserve">Excel </w:t>
+            </w:r>
+            <w:proofErr w:type="spellStart"/>
             <w:r>
               <w:rPr>
                 <w:lang w:val="en-US"/>
               </w:rPr>
-              <w:t xml:space="preserve"> namen (green/red).</w:t>
+              <w:t>accepteert</w:t>
+            </w:r>
+            <w:proofErr w:type="spellEnd"/>
+            <w:r>
+              <w:rPr>
+                <w:lang w:val="en-US"/>
+              </w:rPr>
+              <w:t xml:space="preserve"> </w:t>
+            </w:r>
+            <w:proofErr w:type="spellStart"/>
+            <w:r>
+              <w:rPr>
+                <w:lang w:val="en-US"/>
+              </w:rPr>
+              <w:t>hexadecimale</w:t>
+            </w:r>
+            <w:proofErr w:type="spellEnd"/>
+            <w:r>
+              <w:rPr>
+                <w:lang w:val="en-US"/>
+              </w:rPr>
+              <w:t xml:space="preserve"> codes (#FFFFFF) of</w:t>
+            </w:r>
+            <w:r>
+              <w:rPr>
+                <w:lang w:val="en-US"/>
+              </w:rPr>
+              <w:t xml:space="preserve"> </w:t>
+            </w:r>
+            <w:proofErr w:type="spellStart"/>
+            <w:r>
+              <w:rPr>
+                <w:lang w:val="en-US"/>
+              </w:rPr>
+              <w:t>namen</w:t>
+            </w:r>
+            <w:proofErr w:type="spellEnd"/>
+            <w:r>
+              <w:rPr>
+                <w:lang w:val="en-US"/>
+              </w:rPr>
+              <w:t xml:space="preserve"> (green/red).</w:t>
             </w:r>
           </w:p>
         </w:tc>
@@ -4742,8 +5470,13 @@
               <w:t>)</w:t>
             </w:r>
             <w:r>
-              <w:t>_decoration</w:t>
-            </w:r>
+              <w:t>_</w:t>
+            </w:r>
+            <w:proofErr w:type="spellStart"/>
+            <w:r>
+              <w:t>decoration</w:t>
+            </w:r>
+            <w:proofErr w:type="spellEnd"/>
           </w:p>
         </w:tc>
         <w:tc>
@@ -4766,12 +5499,19 @@
               <w:rPr>
                 <w:lang w:val="en-US"/>
               </w:rPr>
-              <w:t xml:space="preserve"> / “underline” / “underline2” / “accoun</w:t>
+              <w:t xml:space="preserve"> / “underline” / “underline2” / </w:t>
             </w:r>
             <w:r>
               <w:rPr>
                 <w:lang w:val="en-US"/>
               </w:rPr>
+              <w:lastRenderedPageBreak/>
+              <w:t>“accoun</w:t>
+            </w:r>
+            <w:r>
+              <w:rPr>
+                <w:lang w:val="en-US"/>
+              </w:rPr>
               <w:t>ting</w:t>
             </w:r>
             <w:r>
@@ -4794,6 +5534,7 @@
           </w:tcPr>
           <w:p>
             <w:r>
+              <w:lastRenderedPageBreak/>
               <w:t>Letterstijl van de koppen/t</w:t>
             </w:r>
             <w:r>
@@ -4818,8 +5559,13 @@
               <w:t>)</w:t>
             </w:r>
             <w:r>
-              <w:t>_fill</w:t>
-            </w:r>
+              <w:t>_</w:t>
+            </w:r>
+            <w:proofErr w:type="spellStart"/>
+            <w:r>
+              <w:t>fill</w:t>
+            </w:r>
+            <w:proofErr w:type="spellEnd"/>
           </w:p>
         </w:tc>
         <w:tc>
@@ -4849,13 +5595,55 @@
               <w:rPr>
                 <w:lang w:val="en-US"/>
               </w:rPr>
-              <w:t>Excel accepteert hexadecimale codes (#FFFFFF) of</w:t>
-            </w:r>
+              <w:t xml:space="preserve">Excel </w:t>
+            </w:r>
+            <w:proofErr w:type="spellStart"/>
             <w:r>
               <w:rPr>
                 <w:lang w:val="en-US"/>
               </w:rPr>
-              <w:t xml:space="preserve"> namen (green/red).</w:t>
+              <w:t>accepteert</w:t>
+            </w:r>
+            <w:proofErr w:type="spellEnd"/>
+            <w:r>
+              <w:rPr>
+                <w:lang w:val="en-US"/>
+              </w:rPr>
+              <w:t xml:space="preserve"> </w:t>
+            </w:r>
+            <w:proofErr w:type="spellStart"/>
+            <w:r>
+              <w:rPr>
+                <w:lang w:val="en-US"/>
+              </w:rPr>
+              <w:t>hexadecimale</w:t>
+            </w:r>
+            <w:proofErr w:type="spellEnd"/>
+            <w:r>
+              <w:rPr>
+                <w:lang w:val="en-US"/>
+              </w:rPr>
+              <w:t xml:space="preserve"> codes (#FFFFFF) of</w:t>
+            </w:r>
+            <w:r>
+              <w:rPr>
+                <w:lang w:val="en-US"/>
+              </w:rPr>
+              <w:t xml:space="preserve"> </w:t>
+            </w:r>
+            <w:proofErr w:type="spellStart"/>
+            <w:r>
+              <w:rPr>
+                <w:lang w:val="en-US"/>
+              </w:rPr>
+              <w:t>namen</w:t>
+            </w:r>
+            <w:proofErr w:type="spellEnd"/>
+            <w:r>
+              <w:rPr>
+                <w:lang w:val="en-US"/>
+              </w:rPr>
+              <w:t xml:space="preserve"> (green/red).</w:t>
             </w:r>
           </w:p>
         </w:tc>
@@ -4871,6 +5659,7 @@
                 <w:lang w:val="en-US"/>
               </w:rPr>
             </w:pPr>
+            <w:proofErr w:type="spellStart"/>
             <w:r>
               <w:rPr>
                 <w:lang w:val="en-US"/>
@@ -4883,6 +5672,7 @@
               </w:rPr>
               <w:t>ont_color</w:t>
             </w:r>
+            <w:proofErr w:type="spellEnd"/>
           </w:p>
         </w:tc>
         <w:tc>
@@ -4895,11 +5685,19 @@
                 <w:lang w:val="en-US"/>
               </w:rPr>
             </w:pPr>
+            <w:proofErr w:type="spellStart"/>
             <w:r>
               <w:rPr>
                 <w:lang w:val="en-US"/>
               </w:rPr>
-              <w:t>Hexadecimale code of naam</w:t>
+              <w:t>Hexadecimale</w:t>
+            </w:r>
+            <w:proofErr w:type="spellEnd"/>
+            <w:r>
+              <w:rPr>
+                <w:lang w:val="en-US"/>
+              </w:rPr>
+              <w:t xml:space="preserve"> code of naam</w:t>
             </w:r>
           </w:p>
         </w:tc>
@@ -4915,13 +5713,55 @@
               <w:rPr>
                 <w:lang w:val="en-US"/>
               </w:rPr>
-              <w:t>Excel accepteert hexadecimale codes (#FFFFFF) of</w:t>
-            </w:r>
+              <w:t xml:space="preserve">Excel </w:t>
+            </w:r>
+            <w:proofErr w:type="spellStart"/>
             <w:r>
               <w:rPr>
                 <w:lang w:val="en-US"/>
               </w:rPr>
-              <w:t xml:space="preserve"> namen (green/red).</w:t>
+              <w:t>accepteert</w:t>
+            </w:r>
+            <w:proofErr w:type="spellEnd"/>
+            <w:r>
+              <w:rPr>
+                <w:lang w:val="en-US"/>
+              </w:rPr>
+              <w:t xml:space="preserve"> </w:t>
+            </w:r>
+            <w:proofErr w:type="spellStart"/>
+            <w:r>
+              <w:rPr>
+                <w:lang w:val="en-US"/>
+              </w:rPr>
+              <w:t>hexadecimale</w:t>
+            </w:r>
+            <w:proofErr w:type="spellEnd"/>
+            <w:r>
+              <w:rPr>
+                <w:lang w:val="en-US"/>
+              </w:rPr>
+              <w:t xml:space="preserve"> codes (#FFFFFF) of</w:t>
+            </w:r>
+            <w:r>
+              <w:rPr>
+                <w:lang w:val="en-US"/>
+              </w:rPr>
+              <w:t xml:space="preserve"> </w:t>
+            </w:r>
+            <w:proofErr w:type="spellStart"/>
+            <w:r>
+              <w:rPr>
+                <w:lang w:val="en-US"/>
+              </w:rPr>
+              <w:t>namen</w:t>
+            </w:r>
+            <w:proofErr w:type="spellEnd"/>
+            <w:r>
+              <w:rPr>
+                <w:lang w:val="en-US"/>
+              </w:rPr>
+              <w:t xml:space="preserve"> (green/red).</w:t>
             </w:r>
           </w:p>
         </w:tc>
@@ -4937,12 +5777,14 @@
                 <w:lang w:val="en-US"/>
               </w:rPr>
             </w:pPr>
+            <w:proofErr w:type="spellStart"/>
             <w:r>
               <w:rPr>
                 <w:lang w:val="en-US"/>
               </w:rPr>
               <w:t>font_type</w:t>
             </w:r>
+            <w:proofErr w:type="spellEnd"/>
           </w:p>
         </w:tc>
         <w:tc>
@@ -4959,8 +5801,16 @@
               <w:rPr>
                 <w:lang w:val="en-US"/>
               </w:rPr>
-              <w:t>Naam van lettertype</w:t>
-            </w:r>
+              <w:t xml:space="preserve">Naam van </w:t>
+            </w:r>
+            <w:proofErr w:type="spellStart"/>
+            <w:r>
+              <w:rPr>
+                <w:lang w:val="en-US"/>
+              </w:rPr>
+              <w:t>lettertype</w:t>
+            </w:r>
+            <w:proofErr w:type="spellEnd"/>
           </w:p>
         </w:tc>
         <w:tc>
@@ -4991,6 +5841,7 @@
                 <w:lang w:val="en-US"/>
               </w:rPr>
             </w:pPr>
+            <w:proofErr w:type="spellStart"/>
             <w:r>
               <w:rPr>
                 <w:lang w:val="en-US"/>
@@ -5015,6 +5866,7 @@
               </w:rPr>
               <w:t>size</w:t>
             </w:r>
+            <w:proofErr w:type="spellEnd"/>
           </w:p>
         </w:tc>
         <w:tc>
@@ -5027,12 +5879,14 @@
                 <w:lang w:val="en-US"/>
               </w:rPr>
             </w:pPr>
+            <w:proofErr w:type="spellStart"/>
             <w:r>
               <w:rPr>
                 <w:lang w:val="en-US"/>
               </w:rPr>
               <w:t>Getal</w:t>
             </w:r>
+            <w:proofErr w:type="spellEnd"/>
           </w:p>
         </w:tc>
         <w:tc>
@@ -5044,8 +5898,13 @@
               <w:t>Grootte van de tekst i</w:t>
             </w:r>
             <w:r>
-              <w:t>n pt</w:t>
-            </w:r>
+              <w:t xml:space="preserve">n </w:t>
+            </w:r>
+            <w:proofErr w:type="spellStart"/>
+            <w:r>
+              <w:t>pt</w:t>
+            </w:r>
+            <w:proofErr w:type="spellEnd"/>
             <w:r>
               <w:t xml:space="preserve"> (= lettergrootte in Word en Excel)</w:t>
             </w:r>
@@ -5070,9 +5929,11 @@
             <w:tcW w:w="3125" w:type="dxa"/>
           </w:tcPr>
           <w:p>
+            <w:proofErr w:type="spellStart"/>
             <w:r>
               <w:t>rij_hoogte</w:t>
             </w:r>
+            <w:proofErr w:type="spellEnd"/>
           </w:p>
         </w:tc>
         <w:tc>
@@ -5091,8 +5952,13 @@
           </w:tcPr>
           <w:p>
             <w:r>
-              <w:t>De rijen in Excel worden gelijkmatig verdeeld. Dit getal specificeert de hoogte van iedere rij in pt</w:t>
-            </w:r>
+              <w:t xml:space="preserve">De rijen in Excel worden gelijkmatig verdeeld. Dit getal specificeert de hoogte van iedere rij in </w:t>
+            </w:r>
+            <w:proofErr w:type="spellStart"/>
+            <w:r>
+              <w:t>pt</w:t>
+            </w:r>
+            <w:proofErr w:type="spellEnd"/>
             <w:r>
               <w:t xml:space="preserve"> (= lettergrootte in Word en Excel)</w:t>
             </w:r>
@@ -5108,9 +5974,11 @@
             <w:tcW w:w="3125" w:type="dxa"/>
           </w:tcPr>
           <w:p>
+            <w:proofErr w:type="spellStart"/>
             <w:r>
               <w:t>rij_hoogte_kop</w:t>
             </w:r>
+            <w:proofErr w:type="spellEnd"/>
           </w:p>
         </w:tc>
         <w:tc>
@@ -5132,7 +6000,15 @@
               <w:t xml:space="preserve">Het kan zijn dat de </w:t>
             </w:r>
             <w:r>
-              <w:t>kolomkoppen een andere rijhoogte nodig hebben dan de normale rijen. Daarom is de hoogte van de koppen apart in te stellen. Wederom in pt.</w:t>
+              <w:t xml:space="preserve">kolomkoppen een andere rijhoogte nodig hebben dan de normale rijen. Daarom is de hoogte van de koppen apart in te stellen. Wederom in </w:t>
+            </w:r>
+            <w:proofErr w:type="spellStart"/>
+            <w:r>
+              <w:t>pt</w:t>
+            </w:r>
+            <w:proofErr w:type="spellEnd"/>
+            <w:r>
+              <w:t>.</w:t>
             </w:r>
           </w:p>
         </w:tc>
@@ -5143,9 +6019,11 @@
             <w:tcW w:w="3125" w:type="dxa"/>
           </w:tcPr>
           <w:p>
+            <w:proofErr w:type="spellStart"/>
             <w:r>
               <w:t>kolombreedte_antwoorden</w:t>
             </w:r>
+            <w:proofErr w:type="spellEnd"/>
           </w:p>
         </w:tc>
         <w:tc>
@@ -5164,7 +6042,15 @@
           </w:tcPr>
           <w:p>
             <w:r>
-              <w:t>Breedte van de kolom met antwoordteksten in pt.</w:t>
+              <w:t xml:space="preserve">Breedte van de kolom met antwoordteksten in </w:t>
+            </w:r>
+            <w:proofErr w:type="spellStart"/>
+            <w:r>
+              <w:t>pt</w:t>
+            </w:r>
+            <w:proofErr w:type="spellEnd"/>
+            <w:r>
+              <w:t>.</w:t>
             </w:r>
           </w:p>
         </w:tc>
@@ -5196,7 +6082,15 @@
           </w:tcPr>
           <w:p>
             <w:r>
-              <w:t>Breedte van de kolommen in pt.</w:t>
+              <w:t xml:space="preserve">Breedte van de kolommen in </w:t>
+            </w:r>
+            <w:proofErr w:type="spellStart"/>
+            <w:r>
+              <w:t>pt</w:t>
+            </w:r>
+            <w:proofErr w:type="spellEnd"/>
+            <w:r>
+              <w:t>.</w:t>
             </w:r>
           </w:p>
         </w:tc>
@@ -5207,9 +6101,11 @@
             <w:tcW w:w="3125" w:type="dxa"/>
           </w:tcPr>
           <w:p>
+            <w:proofErr w:type="spellStart"/>
             <w:r>
               <w:t>label_max_lengte</w:t>
             </w:r>
+            <w:proofErr w:type="spellEnd"/>
           </w:p>
         </w:tc>
         <w:tc>
@@ -5228,12 +6124,17 @@
           </w:tcPr>
           <w:p>
             <w:r>
-              <w:t xml:space="preserve">Sommige variabelelabels zijn te lang om binnen de kolombreedte te passen. Excel kan automatisch tekstterugloop aanzetten, maar past </w:t>
-            </w:r>
-            <w:r>
-              <w:lastRenderedPageBreak/>
-              <w:t xml:space="preserve">niet automatisch de rijhoogte aan. Daarom dient handmatig te worden aangegeven na hoeveel karakters de rijhoogte voor een variabele groter moet worden. In de praktijk zal dit getal ongeveer overeenkomen met </w:t>
-            </w:r>
+              <w:t xml:space="preserve">Sommige </w:t>
+            </w:r>
+            <w:proofErr w:type="spellStart"/>
+            <w:r>
+              <w:t>variabelelabels</w:t>
+            </w:r>
+            <w:proofErr w:type="spellEnd"/>
+            <w:r>
+              <w:t xml:space="preserve"> zijn te lang om binnen de kolombreedte te passen. Excel kan automatisch tekstterugloop aanzetten, maar past niet automatisch de rijhoogte aan. Daarom dient handmatig te worden aangegeven na hoeveel karakters de rijhoogte voor een variabele groter moet worden. In de praktijk zal dit getal ongeveer overeenkomen met </w:t>
+            </w:r>
+            <w:proofErr w:type="spellStart"/>
             <w:r>
               <w:rPr>
                 <w:i/>
@@ -5241,6 +6142,7 @@
               </w:rPr>
               <w:t>kolombreedte_antwoorden</w:t>
             </w:r>
+            <w:proofErr w:type="spellEnd"/>
             <w:r>
               <w:t>.</w:t>
             </w:r>
@@ -5253,10 +6155,11 @@
             <w:tcW w:w="3125" w:type="dxa"/>
           </w:tcPr>
           <w:p>
-            <w:r>
-              <w:lastRenderedPageBreak/>
+            <w:proofErr w:type="spellStart"/>
+            <w:r>
               <w:t>border_tussen_gegevens</w:t>
             </w:r>
+            <w:proofErr w:type="spellEnd"/>
           </w:p>
         </w:tc>
         <w:tc>
@@ -5286,9 +6189,11 @@
             <w:tcW w:w="3125" w:type="dxa"/>
           </w:tcPr>
           <w:p>
+            <w:proofErr w:type="spellStart"/>
             <w:r>
               <w:t>rijen_afwisselend_kleuren</w:t>
             </w:r>
+            <w:proofErr w:type="spellEnd"/>
           </w:p>
         </w:tc>
         <w:tc>
@@ -5318,9 +6223,11 @@
             <w:tcW w:w="3125" w:type="dxa"/>
           </w:tcPr>
           <w:p>
+            <w:proofErr w:type="spellStart"/>
             <w:r>
               <w:t>kolommen_afwisselend_kleuren</w:t>
             </w:r>
+            <w:proofErr w:type="spellEnd"/>
           </w:p>
         </w:tc>
         <w:tc>
@@ -5350,9 +6257,11 @@
             <w:tcW w:w="3125" w:type="dxa"/>
           </w:tcPr>
           <w:p>
+            <w:proofErr w:type="spellStart"/>
             <w:r>
               <w:t>kolommen_crossings_kleuren</w:t>
             </w:r>
+            <w:proofErr w:type="spellEnd"/>
           </w:p>
         </w:tc>
         <w:tc>
@@ -5381,7 +6290,11 @@
               <w:t>per categorie</w:t>
             </w:r>
             <w:r>
-              <w:t>. Dit betekent dat iedere crossing en iedere totaalkolom een afwisselende kleur krijgt, waardoor het verschil goed zichtbaar is.</w:t>
+              <w:t xml:space="preserve">. Dit betekent dat iedere crossing en iedere totaalkolom een afwisselende kleur </w:t>
+            </w:r>
+            <w:r>
+              <w:lastRenderedPageBreak/>
+              <w:t>krijgt, waardoor het verschil goed zichtbaar is.</w:t>
             </w:r>
           </w:p>
         </w:tc>
@@ -5392,9 +6305,12 @@
             <w:tcW w:w="3125" w:type="dxa"/>
           </w:tcPr>
           <w:p>
-            <w:r>
+            <w:proofErr w:type="spellStart"/>
+            <w:r>
+              <w:lastRenderedPageBreak/>
               <w:t>header_stijl</w:t>
             </w:r>
+            <w:proofErr w:type="spellEnd"/>
           </w:p>
         </w:tc>
         <w:tc>
@@ -5424,9 +6340,11 @@
             <w:tcW w:w="3125" w:type="dxa"/>
           </w:tcPr>
           <w:p>
+            <w:proofErr w:type="spellStart"/>
             <w:r>
               <w:t>header_template</w:t>
             </w:r>
+            <w:proofErr w:type="spellEnd"/>
           </w:p>
         </w:tc>
         <w:tc>
@@ -5462,9 +6380,11 @@
             <w:tcW w:w="3125" w:type="dxa"/>
           </w:tcPr>
           <w:p>
+            <w:proofErr w:type="spellStart"/>
             <w:r>
               <w:t>crossing_headers_kleiner</w:t>
             </w:r>
+            <w:proofErr w:type="spellEnd"/>
           </w:p>
         </w:tc>
         <w:tc>

</xml_diff>

<commit_message>
Dichotoom/niet dichotoom toegevoegd. Log levels toegevoegd. Forceren van datatypen toegevoegd. Probleem opgelost waarbij data van de VO monitor zorgt voor problemen door de omzetting naar strings van gemeentecodes.
</commit_message>
<xml_diff>
--- a/Handleiding configuratie.docx
+++ b/Handleiding configuratie.docx
@@ -1,6 +1,6 @@
 
 <file path=word/document.xml><?xml version="1.0" encoding="utf-8"?>
-<w:document xmlns:wpc="http://schemas.microsoft.com/office/word/2010/wordprocessingCanvas" xmlns:cx="http://schemas.microsoft.com/office/drawing/2014/chartex" xmlns:cx1="http://schemas.microsoft.com/office/drawing/2015/9/8/chartex" xmlns:cx2="http://schemas.microsoft.com/office/drawing/2015/10/21/chartex" xmlns:cx3="http://schemas.microsoft.com/office/drawing/2016/5/9/chartex" xmlns:cx4="http://schemas.microsoft.com/office/drawing/2016/5/10/chartex" xmlns:cx5="http://schemas.microsoft.com/office/drawing/2016/5/11/chartex" xmlns:cx6="http://schemas.microsoft.com/office/drawing/2016/5/12/chartex" xmlns:cx7="http://schemas.microsoft.com/office/drawing/2016/5/13/chartex" xmlns:cx8="http://schemas.microsoft.com/office/drawing/2016/5/14/chartex" xmlns:mc="http://schemas.openxmlformats.org/markup-compatibility/2006" xmlns:aink="http://schemas.microsoft.com/office/drawing/2016/ink" xmlns:am3d="http://schemas.microsoft.com/office/drawing/2017/model3d" xmlns:o="urn:schemas-microsoft-com:office:office" xmlns:oel="http://schemas.microsoft.com/office/2019/extlst" xmlns:r="http://schemas.openxmlformats.org/officeDocument/2006/relationships" xmlns:m="http://schemas.openxmlformats.org/officeDocument/2006/math" xmlns:v="urn:schemas-microsoft-com:vml" xmlns:wp14="http://schemas.microsoft.com/office/word/2010/wordprocessingDrawing" xmlns:wp="http://schemas.openxmlformats.org/drawingml/2006/wordprocessingDrawing" xmlns:w10="urn:schemas-microsoft-com:office:word" xmlns:w="http://schemas.openxmlformats.org/wordprocessingml/2006/main" xmlns:w14="http://schemas.microsoft.com/office/word/2010/wordml" xmlns:w15="http://schemas.microsoft.com/office/word/2012/wordml" xmlns:w16cex="http://schemas.microsoft.com/office/word/2018/wordml/cex" xmlns:w16cid="http://schemas.microsoft.com/office/word/2016/wordml/cid" xmlns:w16="http://schemas.microsoft.com/office/word/2018/wordml" xmlns:w16sdtdh="http://schemas.microsoft.com/office/word/2020/wordml/sdtdatahash" xmlns:w16se="http://schemas.microsoft.com/office/word/2015/wordml/symex" xmlns:wpg="http://schemas.microsoft.com/office/word/2010/wordprocessingGroup" xmlns:wpi="http://schemas.microsoft.com/office/word/2010/wordprocessingInk" xmlns:wne="http://schemas.microsoft.com/office/word/2006/wordml" xmlns:wps="http://schemas.microsoft.com/office/word/2010/wordprocessingShape" mc:Ignorable="w14 w15 w16se w16cid w16 w16cex w16sdtdh wp14">
+<w:document xmlns:wpc="http://schemas.microsoft.com/office/word/2010/wordprocessingCanvas" xmlns:cx="http://schemas.microsoft.com/office/drawing/2014/chartex" xmlns:cx1="http://schemas.microsoft.com/office/drawing/2015/9/8/chartex" xmlns:cx2="http://schemas.microsoft.com/office/drawing/2015/10/21/chartex" xmlns:cx3="http://schemas.microsoft.com/office/drawing/2016/5/9/chartex" xmlns:cx4="http://schemas.microsoft.com/office/drawing/2016/5/10/chartex" xmlns:cx5="http://schemas.microsoft.com/office/drawing/2016/5/11/chartex" xmlns:cx6="http://schemas.microsoft.com/office/drawing/2016/5/12/chartex" xmlns:cx7="http://schemas.microsoft.com/office/drawing/2016/5/13/chartex" xmlns:cx8="http://schemas.microsoft.com/office/drawing/2016/5/14/chartex" xmlns:mc="http://schemas.openxmlformats.org/markup-compatibility/2006" xmlns:aink="http://schemas.microsoft.com/office/drawing/2016/ink" xmlns:am3d="http://schemas.microsoft.com/office/drawing/2017/model3d" xmlns:o="urn:schemas-microsoft-com:office:office" xmlns:oel="http://schemas.microsoft.com/office/2019/extlst" xmlns:r="http://schemas.openxmlformats.org/officeDocument/2006/relationships" xmlns:m="http://schemas.openxmlformats.org/officeDocument/2006/math" xmlns:v="urn:schemas-microsoft-com:vml" xmlns:wp14="http://schemas.microsoft.com/office/word/2010/wordprocessingDrawing" xmlns:wp="http://schemas.openxmlformats.org/drawingml/2006/wordprocessingDrawing" xmlns:w10="urn:schemas-microsoft-com:office:word" xmlns:w="http://schemas.openxmlformats.org/wordprocessingml/2006/main" xmlns:w14="http://schemas.microsoft.com/office/word/2010/wordml" xmlns:w15="http://schemas.microsoft.com/office/word/2012/wordml" xmlns:w16cex="http://schemas.microsoft.com/office/word/2018/wordml/cex" xmlns:w16cid="http://schemas.microsoft.com/office/word/2016/wordml/cid" xmlns:w16="http://schemas.microsoft.com/office/word/2018/wordml" xmlns:w16du="http://schemas.microsoft.com/office/word/2023/wordml/word16du" xmlns:w16sdtdh="http://schemas.microsoft.com/office/word/2020/wordml/sdtdatahash" xmlns:w16se="http://schemas.microsoft.com/office/word/2015/wordml/symex" xmlns:wpg="http://schemas.microsoft.com/office/word/2010/wordprocessingGroup" xmlns:wpi="http://schemas.microsoft.com/office/word/2010/wordprocessingInk" xmlns:wne="http://schemas.microsoft.com/office/word/2006/wordml" xmlns:wps="http://schemas.microsoft.com/office/word/2010/wordprocessingShape" mc:Ignorable="w14 w15 w16se w16cid w16 w16cex w16sdtdh wp14">
   <w:body>
     <w:p>
       <w:pPr>
@@ -1988,9 +1988,9 @@
       </w:tblPr>
       <w:tblGrid>
         <w:gridCol w:w="1556"/>
-        <w:gridCol w:w="1658"/>
+        <w:gridCol w:w="1614"/>
         <w:gridCol w:w="1026"/>
-        <w:gridCol w:w="4822"/>
+        <w:gridCol w:w="4866"/>
       </w:tblGrid>
       <w:tr>
         <w:tc>
@@ -2194,6 +2194,25 @@
             </w:r>
             <w:r>
               <w:t>) is mogelijk, maar niet aan te raden vanwege de onleesbaarheid.</w:t>
+            </w:r>
+            <w:r>
+              <w:t xml:space="preserve"> N.B.: Wachtwoordbeveiliging van de databestanden is </w:t>
+            </w:r>
+            <w:r>
+              <w:rPr>
+                <w:b/>
+                <w:bCs/>
+              </w:rPr>
+              <w:t>niet</w:t>
+            </w:r>
+            <w:r>
+              <w:t xml:space="preserve"> beschikbaar binnen R. </w:t>
+            </w:r>
+            <w:r>
+              <w:t xml:space="preserve">Voor verwerking binnen dit script moet </w:t>
+            </w:r>
+            <w:r>
+              <w:t>een mogelijk wachtwoord daarom eerst verwijderd worden.</w:t>
             </w:r>
           </w:p>
         </w:tc>
@@ -2472,7 +2491,11 @@
         <w:t>Het kan voorkomen dat de volledige waarde van een categorie te groot is voor een cel. Voor dit geval is er een mogelijkheid om afkortingen op te geven</w:t>
       </w:r>
       <w:r>
-        <w:t xml:space="preserve">, middels een simpele tekst/vervanging combinatie. In NOG wordt de regio bijvoorbeeld onderverdeeld in </w:t>
+        <w:t xml:space="preserve">, middels een simpele tekst/vervanging </w:t>
+      </w:r>
+      <w:r>
+        <w:lastRenderedPageBreak/>
+        <w:t xml:space="preserve">combinatie. In NOG wordt de regio bijvoorbeeld onderverdeeld in </w:t>
       </w:r>
       <w:proofErr w:type="spellStart"/>
       <w:r>
@@ -2534,7 +2557,6 @@
                 <w:color w:val="000000"/>
                 <w:lang w:eastAsia="nl-NL"/>
               </w:rPr>
-              <w:lastRenderedPageBreak/>
               <w:t>tekst</w:t>
             </w:r>
           </w:p>
@@ -3940,7 +3962,11 @@
       </w:r>
       <w:proofErr w:type="spellEnd"/>
       <w:r>
-        <w:t xml:space="preserve"> kunnen worden aangepast. Hierbij is het van belang om te kijken welk type het is, aangezien het script hier zelf niet slim genoeg voor is. Bij een dichotome waarde wordt de </w:t>
+        <w:t xml:space="preserve"> kunnen worden aangepast. Hierbij is het van belang om te kijken welk type het is, </w:t>
+      </w:r>
+      <w:r>
+        <w:lastRenderedPageBreak/>
+        <w:t xml:space="preserve">aangezien het script hier zelf niet slim genoeg voor is. Bij een dichotome waarde wordt de </w:t>
       </w:r>
       <w:r>
         <w:rPr>
@@ -4091,11 +4117,7 @@
               <w:t xml:space="preserve"> </w:t>
             </w:r>
             <w:r>
-              <w:t xml:space="preserve">is ingevuld, optioneel voor </w:t>
-            </w:r>
-            <w:r>
-              <w:lastRenderedPageBreak/>
-              <w:t>antwoorden</w:t>
+              <w:t>is ingevuld, optioneel voor antwoorden</w:t>
             </w:r>
             <w:r>
               <w:t xml:space="preserve"> met zoektekst.</w:t>
@@ -4108,7 +4130,6 @@
           </w:tcPr>
           <w:p>
             <w:r>
-              <w:lastRenderedPageBreak/>
               <w:t xml:space="preserve">Geeft de variabele aan waar de verandering moet plaatsvinden. </w:t>
             </w:r>
           </w:p>
@@ -4587,6 +4608,7 @@
                 <w:b/>
                 <w:bCs/>
               </w:rPr>
+              <w:lastRenderedPageBreak/>
               <w:t>breedte</w:t>
             </w:r>
           </w:p>
@@ -4725,7 +4747,6 @@
         <w:t xml:space="preserve">Iedere nieuwe rij </w:t>
       </w:r>
       <w:r>
-        <w:lastRenderedPageBreak/>
         <w:t>beschrijft een ‘set’ kruistabellen die gemaakt zullen worden.</w:t>
       </w:r>
       <w:r>
@@ -5284,6 +5305,7 @@
           </w:tcPr>
           <w:p>
             <w:r>
+              <w:lastRenderedPageBreak/>
               <w:t>(kop/</w:t>
             </w:r>
             <w:r>
@@ -5499,31 +5521,24 @@
               <w:rPr>
                 <w:lang w:val="en-US"/>
               </w:rPr>
-              <w:t xml:space="preserve"> / “underline” / “underline2” / </w:t>
+              <w:t xml:space="preserve"> / “underline” / “underline2” / “accoun</w:t>
             </w:r>
             <w:r>
               <w:rPr>
                 <w:lang w:val="en-US"/>
               </w:rPr>
-              <w:lastRenderedPageBreak/>
-              <w:t>“accoun</w:t>
+              <w:t>ting</w:t>
             </w:r>
             <w:r>
               <w:rPr>
                 <w:lang w:val="en-US"/>
               </w:rPr>
-              <w:t>ting</w:t>
+              <w:t>”</w:t>
             </w:r>
             <w:r>
               <w:rPr>
                 <w:lang w:val="en-US"/>
               </w:rPr>
-              <w:t>”</w:t>
-            </w:r>
-            <w:r>
-              <w:rPr>
-                <w:lang w:val="en-US"/>
-              </w:rPr>
               <w:t xml:space="preserve"> / “accounting2”</w:t>
             </w:r>
           </w:p>
@@ -5534,7 +5549,6 @@
           </w:tcPr>
           <w:p>
             <w:r>
-              <w:lastRenderedPageBreak/>
               <w:t>Letterstijl van de koppen/t</w:t>
             </w:r>
             <w:r>
@@ -6157,6 +6171,7 @@
           <w:p>
             <w:proofErr w:type="spellStart"/>
             <w:r>
+              <w:lastRenderedPageBreak/>
               <w:t>border_tussen_gegevens</w:t>
             </w:r>
             <w:proofErr w:type="spellEnd"/>
@@ -6290,11 +6305,7 @@
               <w:t>per categorie</w:t>
             </w:r>
             <w:r>
-              <w:t xml:space="preserve">. Dit betekent dat iedere crossing en iedere totaalkolom een afwisselende kleur </w:t>
-            </w:r>
-            <w:r>
-              <w:lastRenderedPageBreak/>
-              <w:t>krijgt, waardoor het verschil goed zichtbaar is.</w:t>
+              <w:t>. Dit betekent dat iedere crossing en iedere totaalkolom een afwisselende kleur krijgt, waardoor het verschil goed zichtbaar is.</w:t>
             </w:r>
           </w:p>
         </w:tc>
@@ -6307,7 +6318,6 @@
           <w:p>
             <w:proofErr w:type="spellStart"/>
             <w:r>
-              <w:lastRenderedPageBreak/>
               <w:t>header_stijl</w:t>
             </w:r>
             <w:proofErr w:type="spellEnd"/>
@@ -6578,7 +6588,7 @@
 </file>
 
 <file path=word/numbering.xml><?xml version="1.0" encoding="utf-8"?>
-<w:numbering xmlns:wpc="http://schemas.microsoft.com/office/word/2010/wordprocessingCanvas" xmlns:cx="http://schemas.microsoft.com/office/drawing/2014/chartex" xmlns:cx1="http://schemas.microsoft.com/office/drawing/2015/9/8/chartex" xmlns:cx2="http://schemas.microsoft.com/office/drawing/2015/10/21/chartex" xmlns:cx3="http://schemas.microsoft.com/office/drawing/2016/5/9/chartex" xmlns:cx4="http://schemas.microsoft.com/office/drawing/2016/5/10/chartex" xmlns:cx5="http://schemas.microsoft.com/office/drawing/2016/5/11/chartex" xmlns:cx6="http://schemas.microsoft.com/office/drawing/2016/5/12/chartex" xmlns:cx7="http://schemas.microsoft.com/office/drawing/2016/5/13/chartex" xmlns:cx8="http://schemas.microsoft.com/office/drawing/2016/5/14/chartex" xmlns:mc="http://schemas.openxmlformats.org/markup-compatibility/2006" xmlns:aink="http://schemas.microsoft.com/office/drawing/2016/ink" xmlns:am3d="http://schemas.microsoft.com/office/drawing/2017/model3d" xmlns:o="urn:schemas-microsoft-com:office:office" xmlns:oel="http://schemas.microsoft.com/office/2019/extlst" xmlns:r="http://schemas.openxmlformats.org/officeDocument/2006/relationships" xmlns:m="http://schemas.openxmlformats.org/officeDocument/2006/math" xmlns:v="urn:schemas-microsoft-com:vml" xmlns:wp14="http://schemas.microsoft.com/office/word/2010/wordprocessingDrawing" xmlns:wp="http://schemas.openxmlformats.org/drawingml/2006/wordprocessingDrawing" xmlns:w10="urn:schemas-microsoft-com:office:word" xmlns:w="http://schemas.openxmlformats.org/wordprocessingml/2006/main" xmlns:w14="http://schemas.microsoft.com/office/word/2010/wordml" xmlns:w15="http://schemas.microsoft.com/office/word/2012/wordml" xmlns:w16cex="http://schemas.microsoft.com/office/word/2018/wordml/cex" xmlns:w16cid="http://schemas.microsoft.com/office/word/2016/wordml/cid" xmlns:w16="http://schemas.microsoft.com/office/word/2018/wordml" xmlns:w16sdtdh="http://schemas.microsoft.com/office/word/2020/wordml/sdtdatahash" xmlns:w16se="http://schemas.microsoft.com/office/word/2015/wordml/symex" xmlns:wpg="http://schemas.microsoft.com/office/word/2010/wordprocessingGroup" xmlns:wpi="http://schemas.microsoft.com/office/word/2010/wordprocessingInk" xmlns:wne="http://schemas.microsoft.com/office/word/2006/wordml" xmlns:wps="http://schemas.microsoft.com/office/word/2010/wordprocessingShape" mc:Ignorable="w14 w15 w16se w16cid w16 w16cex w16sdtdh wp14">
+<w:numbering xmlns:wpc="http://schemas.microsoft.com/office/word/2010/wordprocessingCanvas" xmlns:cx="http://schemas.microsoft.com/office/drawing/2014/chartex" xmlns:cx1="http://schemas.microsoft.com/office/drawing/2015/9/8/chartex" xmlns:cx2="http://schemas.microsoft.com/office/drawing/2015/10/21/chartex" xmlns:cx3="http://schemas.microsoft.com/office/drawing/2016/5/9/chartex" xmlns:cx4="http://schemas.microsoft.com/office/drawing/2016/5/10/chartex" xmlns:cx5="http://schemas.microsoft.com/office/drawing/2016/5/11/chartex" xmlns:cx6="http://schemas.microsoft.com/office/drawing/2016/5/12/chartex" xmlns:cx7="http://schemas.microsoft.com/office/drawing/2016/5/13/chartex" xmlns:cx8="http://schemas.microsoft.com/office/drawing/2016/5/14/chartex" xmlns:mc="http://schemas.openxmlformats.org/markup-compatibility/2006" xmlns:aink="http://schemas.microsoft.com/office/drawing/2016/ink" xmlns:am3d="http://schemas.microsoft.com/office/drawing/2017/model3d" xmlns:o="urn:schemas-microsoft-com:office:office" xmlns:oel="http://schemas.microsoft.com/office/2019/extlst" xmlns:r="http://schemas.openxmlformats.org/officeDocument/2006/relationships" xmlns:m="http://schemas.openxmlformats.org/officeDocument/2006/math" xmlns:v="urn:schemas-microsoft-com:vml" xmlns:wp14="http://schemas.microsoft.com/office/word/2010/wordprocessingDrawing" xmlns:wp="http://schemas.openxmlformats.org/drawingml/2006/wordprocessingDrawing" xmlns:w10="urn:schemas-microsoft-com:office:word" xmlns:w="http://schemas.openxmlformats.org/wordprocessingml/2006/main" xmlns:w14="http://schemas.microsoft.com/office/word/2010/wordml" xmlns:w15="http://schemas.microsoft.com/office/word/2012/wordml" xmlns:w16cex="http://schemas.microsoft.com/office/word/2018/wordml/cex" xmlns:w16cid="http://schemas.microsoft.com/office/word/2016/wordml/cid" xmlns:w16="http://schemas.microsoft.com/office/word/2018/wordml" xmlns:w16du="http://schemas.microsoft.com/office/word/2023/wordml/word16du" xmlns:w16sdtdh="http://schemas.microsoft.com/office/word/2020/wordml/sdtdatahash" xmlns:w16se="http://schemas.microsoft.com/office/word/2015/wordml/symex" xmlns:wpg="http://schemas.microsoft.com/office/word/2010/wordprocessingGroup" xmlns:wpi="http://schemas.microsoft.com/office/word/2010/wordprocessingInk" xmlns:wne="http://schemas.microsoft.com/office/word/2006/wordml" xmlns:wps="http://schemas.microsoft.com/office/word/2010/wordprocessingShape" mc:Ignorable="w14 w15 w16se w16cid w16 w16cex w16sdtdh wp14">
   <w:abstractNum w:abstractNumId="0" w15:restartNumberingAfterBreak="0">
     <w:nsid w:val="11A214E3"/>
     <w:multiLevelType w:val="hybridMultilevel"/>

</xml_diff>

<commit_message>
Forceer_datatypen ingebouwd en gecorrigeerd.
</commit_message>
<xml_diff>
--- a/Handleiding configuratie.docx
+++ b/Handleiding configuratie.docx
@@ -2480,6 +2480,229 @@
         <w:pStyle w:val="Kop2"/>
       </w:pPr>
       <w:r>
+        <w:t>Forceer datatypen</w:t>
+      </w:r>
+    </w:p>
+    <w:p>
+      <w:pPr>
+        <w:pStyle w:val="Geenafstand"/>
+      </w:pPr>
+      <w:r>
+        <w:t xml:space="preserve">De datatypen worden overgenomen uit het databestand van SPSS. </w:t>
+      </w:r>
+      <w:r>
+        <w:t xml:space="preserve">Het kan voorkomen dat hier om moverende redenen een ‘onhandig’ datatype is gekozen. Zo is er bijvoorbeeld bij de VO monitor </w:t>
+      </w:r>
+      <w:r>
+        <w:lastRenderedPageBreak/>
+        <w:t xml:space="preserve">2022 </w:t>
+      </w:r>
+      <w:r>
+        <w:t>bij Gemeentecode gekozen om hier een string van te maken i.v.m. de combinatie met CBS-data. Dit is anders dan bij eerdere monitors, waardoor een combinatie tussen deze datasets niet meer mogelijk is. Om dit mogelijk te maken kan het datatype geforceerd worden. Het script zal dan de gewenste variabele omzetten naar het gewenste datatype.</w:t>
+      </w:r>
+    </w:p>
+    <w:p>
+      <w:pPr>
+        <w:pStyle w:val="Geenafstand"/>
+      </w:pPr>
+    </w:p>
+    <w:tbl>
+      <w:tblPr>
+        <w:tblStyle w:val="Tabelraster"/>
+        <w:tblW w:w="0" w:type="auto"/>
+        <w:tblLook w:val="04A0" w:firstRow="1" w:lastRow="0" w:firstColumn="1" w:lastColumn="0" w:noHBand="0" w:noVBand="1"/>
+      </w:tblPr>
+      <w:tblGrid>
+        <w:gridCol w:w="1271"/>
+        <w:gridCol w:w="2693"/>
+        <w:gridCol w:w="5098"/>
+      </w:tblGrid>
+      <w:tr>
+        <w:tc>
+          <w:tcPr>
+            <w:tcW w:w="1271" w:type="dxa"/>
+          </w:tcPr>
+          <w:p>
+            <w:pPr>
+              <w:pStyle w:val="Geenafstand"/>
+            </w:pPr>
+            <w:r>
+              <w:t>Variabele</w:t>
+            </w:r>
+          </w:p>
+        </w:tc>
+        <w:tc>
+          <w:tcPr>
+            <w:tcW w:w="2693" w:type="dxa"/>
+          </w:tcPr>
+          <w:p>
+            <w:pPr>
+              <w:pStyle w:val="Geenafstand"/>
+            </w:pPr>
+            <w:r>
+              <w:t>Waarde</w:t>
+            </w:r>
+          </w:p>
+        </w:tc>
+        <w:tc>
+          <w:tcPr>
+            <w:tcW w:w="5098" w:type="dxa"/>
+          </w:tcPr>
+          <w:p>
+            <w:pPr>
+              <w:pStyle w:val="Geenafstand"/>
+            </w:pPr>
+            <w:r>
+              <w:t>Betekenis</w:t>
+            </w:r>
+          </w:p>
+        </w:tc>
+      </w:tr>
+      <w:tr>
+        <w:tc>
+          <w:tcPr>
+            <w:tcW w:w="1271" w:type="dxa"/>
+          </w:tcPr>
+          <w:p>
+            <w:pPr>
+              <w:pStyle w:val="Geenafstand"/>
+            </w:pPr>
+            <w:r>
+              <w:t>variabele</w:t>
+            </w:r>
+          </w:p>
+        </w:tc>
+        <w:tc>
+          <w:tcPr>
+            <w:tcW w:w="2693" w:type="dxa"/>
+          </w:tcPr>
+          <w:p>
+            <w:pPr>
+              <w:pStyle w:val="Geenafstand"/>
+            </w:pPr>
+            <w:proofErr w:type="spellStart"/>
+            <w:r>
+              <w:t>Variabelenaam</w:t>
+            </w:r>
+            <w:proofErr w:type="spellEnd"/>
+          </w:p>
+        </w:tc>
+        <w:tc>
+          <w:tcPr>
+            <w:tcW w:w="5098" w:type="dxa"/>
+          </w:tcPr>
+          <w:p>
+            <w:pPr>
+              <w:pStyle w:val="Geenafstand"/>
+            </w:pPr>
+            <w:r>
+              <w:t>Spreekt voor zich</w:t>
+            </w:r>
+          </w:p>
+        </w:tc>
+      </w:tr>
+      <w:tr>
+        <w:tc>
+          <w:tcPr>
+            <w:tcW w:w="1271" w:type="dxa"/>
+          </w:tcPr>
+          <w:p>
+            <w:pPr>
+              <w:pStyle w:val="Geenafstand"/>
+            </w:pPr>
+            <w:r>
+              <w:t>type</w:t>
+            </w:r>
+          </w:p>
+        </w:tc>
+        <w:tc>
+          <w:tcPr>
+            <w:tcW w:w="2693" w:type="dxa"/>
+          </w:tcPr>
+          <w:p>
+            <w:pPr>
+              <w:pStyle w:val="Geenafstand"/>
+            </w:pPr>
+            <w:r>
+              <w:t>“</w:t>
+            </w:r>
+            <w:proofErr w:type="spellStart"/>
+            <w:r>
+              <w:t>numeric</w:t>
+            </w:r>
+            <w:proofErr w:type="spellEnd"/>
+            <w:r>
+              <w:t>” / “</w:t>
+            </w:r>
+            <w:proofErr w:type="spellStart"/>
+            <w:r>
+              <w:t>character</w:t>
+            </w:r>
+            <w:proofErr w:type="spellEnd"/>
+            <w:r>
+              <w:t>”</w:t>
+            </w:r>
+          </w:p>
+        </w:tc>
+        <w:tc>
+          <w:tcPr>
+            <w:tcW w:w="5098" w:type="dxa"/>
+          </w:tcPr>
+          <w:p>
+            <w:pPr>
+              <w:pStyle w:val="Geenafstand"/>
+            </w:pPr>
+            <w:r>
+              <w:t>Gewenst datatype. Er zijn momenteel twee opties ingebouwd: getallen (“</w:t>
+            </w:r>
+            <w:proofErr w:type="spellStart"/>
+            <w:r>
+              <w:t>numeric</w:t>
+            </w:r>
+            <w:proofErr w:type="spellEnd"/>
+            <w:r>
+              <w:t>”) en strings (“</w:t>
+            </w:r>
+            <w:proofErr w:type="spellStart"/>
+            <w:r>
+              <w:t>character</w:t>
+            </w:r>
+            <w:proofErr w:type="spellEnd"/>
+            <w:r>
+              <w:t xml:space="preserve">”). De variabele wordt </w:t>
+            </w:r>
+            <w:r>
+              <w:t xml:space="preserve">binnen R omgezet naar het gewenste type. </w:t>
+            </w:r>
+            <w:r>
+              <w:rPr>
+                <w:b/>
+                <w:bCs/>
+              </w:rPr>
+              <w:t xml:space="preserve">Let op: </w:t>
+            </w:r>
+            <w:r>
+              <w:t>als er ongeldige waarden bestaan worden deze verwijderd. Bij een conversie naar getallen kunnen bijvoorbeeld geen letters bestaan.</w:t>
+            </w:r>
+          </w:p>
+        </w:tc>
+      </w:tr>
+    </w:tbl>
+    <w:p>
+      <w:pPr>
+        <w:pStyle w:val="Geenafstand"/>
+      </w:pPr>
+    </w:p>
+    <w:p>
+      <w:pPr>
+        <w:pStyle w:val="Geenafstand"/>
+      </w:pPr>
+    </w:p>
+    <w:p>
+      <w:pPr>
+        <w:pStyle w:val="Kop2"/>
+      </w:pPr>
+      <w:r>
         <w:t>Headers afkortingen</w:t>
       </w:r>
     </w:p>
@@ -2491,11 +2714,7 @@
         <w:t>Het kan voorkomen dat de volledige waarde van een categorie te groot is voor een cel. Voor dit geval is er een mogelijkheid om afkortingen op te geven</w:t>
       </w:r>
       <w:r>
-        <w:t xml:space="preserve">, middels een simpele tekst/vervanging </w:t>
-      </w:r>
-      <w:r>
-        <w:lastRenderedPageBreak/>
-        <w:t xml:space="preserve">combinatie. In NOG wordt de regio bijvoorbeeld onderverdeeld in </w:t>
+        <w:t xml:space="preserve">, middels een simpele tekst/vervanging combinatie. In NOG wordt de regio bijvoorbeeld onderverdeeld in </w:t>
       </w:r>
       <w:proofErr w:type="spellStart"/>
       <w:r>
@@ -2803,13 +3022,13 @@
           <w:noProof/>
         </w:rPr>
         <w:drawing>
-          <wp:anchor distT="0" distB="0" distL="114300" distR="114300" simplePos="0" relativeHeight="251658240" behindDoc="0" locked="0" layoutInCell="1" allowOverlap="1" wp14:anchorId="513A771B" wp14:editId="6EA585EC">
+          <wp:anchor distT="0" distB="0" distL="114300" distR="114300" simplePos="0" relativeHeight="251658240" behindDoc="0" locked="0" layoutInCell="1" allowOverlap="1" wp14:anchorId="513A771B" wp14:editId="59AE4C5D">
             <wp:simplePos x="0" y="0"/>
             <wp:positionH relativeFrom="margin">
-              <wp:posOffset>1961712</wp:posOffset>
+              <wp:align>right</wp:align>
             </wp:positionH>
             <wp:positionV relativeFrom="margin">
-              <wp:posOffset>2253615</wp:posOffset>
+              <wp:posOffset>6092190</wp:posOffset>
             </wp:positionV>
             <wp:extent cx="3800475" cy="1004958"/>
             <wp:effectExtent l="0" t="0" r="0" b="5080"/>
@@ -3185,6 +3404,7 @@
         <w:rPr>
           <w:noProof/>
         </w:rPr>
+        <w:lastRenderedPageBreak/>
         <w:drawing>
           <wp:inline distT="0" distB="0" distL="0" distR="0" wp14:anchorId="0DF7293A" wp14:editId="78598277">
             <wp:extent cx="4730993" cy="1225613"/>
@@ -3783,6 +4003,7 @@
           </w:tcPr>
           <w:p>
             <w:r>
+              <w:lastRenderedPageBreak/>
               <w:t>Variabele</w:t>
             </w:r>
           </w:p>
@@ -3962,11 +4183,7 @@
       </w:r>
       <w:proofErr w:type="spellEnd"/>
       <w:r>
-        <w:t xml:space="preserve"> kunnen worden aangepast. Hierbij is het van belang om te kijken welk type het is, </w:t>
-      </w:r>
-      <w:r>
-        <w:lastRenderedPageBreak/>
-        <w:t xml:space="preserve">aangezien het script hier zelf niet slim genoeg voor is. Bij een dichotome waarde wordt de </w:t>
+        <w:t xml:space="preserve"> kunnen worden aangepast. Hierbij is het van belang om te kijken welk type het is, aangezien het script hier zelf niet slim genoeg voor is. Bij een dichotome waarde wordt de </w:t>
       </w:r>
       <w:r>
         <w:rPr>
@@ -4473,6 +4690,7 @@
                 <w:b/>
                 <w:bCs/>
               </w:rPr>
+              <w:lastRenderedPageBreak/>
               <w:t>bestand</w:t>
             </w:r>
           </w:p>
@@ -4608,7 +4826,6 @@
                 <w:b/>
                 <w:bCs/>
               </w:rPr>
-              <w:lastRenderedPageBreak/>
               <w:t>breedte</w:t>
             </w:r>
           </w:p>
@@ -5150,17 +5367,26 @@
           </w:tcPr>
           <w:p>
             <w:r>
-              <w:t>Naam van een dataset / nummer van een kolom / leeg</w:t>
-            </w:r>
-          </w:p>
-        </w:tc>
-        <w:tc>
-          <w:tcPr>
-            <w:tcW w:w="0" w:type="auto"/>
-          </w:tcPr>
-          <w:p>
-            <w:r>
-              <w:t xml:space="preserve">Indien totalen getest moeten worden kan hier worden aangegeven met welke dataset/kolom vergeleken dient te worden. Hier kan de naam van een dataset worden ingevuld, of een kolomnummer. </w:t>
+              <w:t xml:space="preserve">Naam van een dataset / nummer </w:t>
+            </w:r>
+            <w:r>
+              <w:lastRenderedPageBreak/>
+              <w:t>van een kolom / leeg</w:t>
+            </w:r>
+          </w:p>
+        </w:tc>
+        <w:tc>
+          <w:tcPr>
+            <w:tcW w:w="0" w:type="auto"/>
+          </w:tcPr>
+          <w:p>
+            <w:r>
+              <w:lastRenderedPageBreak/>
+              <w:t xml:space="preserve">Indien totalen getest moeten worden kan hier worden aangegeven met welke dataset/kolom vergeleken dient te </w:t>
+            </w:r>
+            <w:r>
+              <w:lastRenderedPageBreak/>
+              <w:t xml:space="preserve">worden. Hier kan de naam van een dataset worden ingevuld, of een kolomnummer. </w:t>
             </w:r>
             <w:r>
               <w:rPr>
@@ -5305,7 +5531,6 @@
           </w:tcPr>
           <w:p>
             <w:r>
-              <w:lastRenderedPageBreak/>
               <w:t>(kop/</w:t>
             </w:r>
             <w:r>
@@ -6035,6 +6260,7 @@
           <w:p>
             <w:proofErr w:type="spellStart"/>
             <w:r>
+              <w:lastRenderedPageBreak/>
               <w:t>kolombreedte_antwoorden</w:t>
             </w:r>
             <w:proofErr w:type="spellEnd"/>
@@ -6171,7 +6397,6 @@
           <w:p>
             <w:proofErr w:type="spellStart"/>
             <w:r>
-              <w:lastRenderedPageBreak/>
               <w:t>border_tussen_gegevens</w:t>
             </w:r>
             <w:proofErr w:type="spellEnd"/>
@@ -6517,6 +6742,7 @@
           <w:i/>
           <w:iCs/>
         </w:rPr>
+        <w:lastRenderedPageBreak/>
         <w:t>Dubbel</w:t>
       </w:r>
     </w:p>

</xml_diff>

<commit_message>
Verduidelijking wat de mogelijheden zijn qua strata en weegfactoren, en een foutmelding als dit niet klopt.
</commit_message>
<xml_diff>
--- a/Handleiding configuratie.docx
+++ b/Handleiding configuratie.docx
@@ -2337,6 +2337,29 @@
             <w:r>
               <w:t xml:space="preserve"> met informatie over de weging van het design. Als deze leeg is wordt er een ongewogen design gebruikt.</w:t>
             </w:r>
+            <w:r>
+              <w:t xml:space="preserve"> </w:t>
+            </w:r>
+            <w:r>
+              <w:rPr>
+                <w:b/>
+                <w:bCs/>
+              </w:rPr>
+              <w:t>Let op:</w:t>
+            </w:r>
+            <w:r>
+              <w:t xml:space="preserve"> als er per variabele een andere weegfactor wordt gebruikt </w:t>
+            </w:r>
+            <w:r>
+              <w:rPr>
+                <w:b/>
+                <w:bCs/>
+              </w:rPr>
+              <w:t>moet</w:t>
+            </w:r>
+            <w:r>
+              <w:t xml:space="preserve"> deze leeg zijn.</w:t>
+            </w:r>
           </w:p>
         </w:tc>
       </w:tr>
@@ -2480,6 +2503,7 @@
         <w:pStyle w:val="Kop2"/>
       </w:pPr>
       <w:r>
+        <w:lastRenderedPageBreak/>
         <w:t>Forceer datatypen</w:t>
       </w:r>
     </w:p>
@@ -2491,11 +2515,7 @@
         <w:t xml:space="preserve">De datatypen worden overgenomen uit het databestand van SPSS. </w:t>
       </w:r>
       <w:r>
-        <w:t xml:space="preserve">Het kan voorkomen dat hier om moverende redenen een ‘onhandig’ datatype is gekozen. Zo is er bijvoorbeeld bij de VO monitor </w:t>
-      </w:r>
-      <w:r>
-        <w:lastRenderedPageBreak/>
-        <w:t xml:space="preserve">2022 </w:t>
+        <w:t xml:space="preserve">Het kan voorkomen dat hier om moverende redenen een ‘onhandig’ datatype is gekozen. Zo is er bijvoorbeeld bij de VO monitor 2022 </w:t>
       </w:r>
       <w:r>
         <w:t>bij Gemeentecode gekozen om hier een string van te maken i.v.m. de combinatie met CBS-data. Dit is anders dan bij eerdere monitors, waardoor een combinatie tussen deze datasets niet meer mogelijk is. Om dit mogelijk te maken kan het datatype geforceerd worden. Het script zal dan de gewenste variabele omzetten naar het gewenste datatype.</w:t>
@@ -3022,13 +3042,13 @@
           <w:noProof/>
         </w:rPr>
         <w:drawing>
-          <wp:anchor distT="0" distB="0" distL="114300" distR="114300" simplePos="0" relativeHeight="251658240" behindDoc="0" locked="0" layoutInCell="1" allowOverlap="1" wp14:anchorId="513A771B" wp14:editId="59AE4C5D">
+          <wp:anchor distT="0" distB="0" distL="114300" distR="114300" simplePos="0" relativeHeight="251658240" behindDoc="0" locked="0" layoutInCell="1" allowOverlap="1" wp14:anchorId="513A771B" wp14:editId="76A311FB">
             <wp:simplePos x="0" y="0"/>
             <wp:positionH relativeFrom="margin">
               <wp:align>right</wp:align>
             </wp:positionH>
             <wp:positionV relativeFrom="margin">
-              <wp:posOffset>6092190</wp:posOffset>
+              <wp:posOffset>6654165</wp:posOffset>
             </wp:positionV>
             <wp:extent cx="3800475" cy="1004958"/>
             <wp:effectExtent l="0" t="0" r="0" b="5080"/>
@@ -3845,6 +3865,39 @@
             <w:r>
               <w:t xml:space="preserve">controles op weegfactoren worden niet uitgevoerd </w:t>
             </w:r>
+            <w:r>
+              <w:t xml:space="preserve">. </w:t>
+            </w:r>
+            <w:r>
+              <w:rPr>
+                <w:b/>
+                <w:bCs/>
+              </w:rPr>
+              <w:t xml:space="preserve">Let op: </w:t>
+            </w:r>
+            <w:r>
+              <w:t xml:space="preserve">indien deze functie gebruikt wordt </w:t>
+            </w:r>
+            <w:r>
+              <w:rPr>
+                <w:b/>
+                <w:bCs/>
+              </w:rPr>
+              <w:t>moet</w:t>
+            </w:r>
+            <w:r>
+              <w:t xml:space="preserve"> de weegfactor op het tabblad </w:t>
+            </w:r>
+            <w:r>
+              <w:rPr>
+                <w:i/>
+                <w:iCs/>
+              </w:rPr>
+              <w:t>datasets</w:t>
+            </w:r>
+            <w:r>
+              <w:t xml:space="preserve"> leeg zijn.</w:t>
+            </w:r>
           </w:p>
         </w:tc>
       </w:tr>
@@ -3966,6 +4019,7 @@
         <w:pStyle w:val="Kop2"/>
       </w:pPr>
       <w:r>
+        <w:lastRenderedPageBreak/>
         <w:t>Introtekst</w:t>
       </w:r>
     </w:p>
@@ -4003,7 +4057,6 @@
           </w:tcPr>
           <w:p>
             <w:r>
-              <w:lastRenderedPageBreak/>
               <w:t>Variabele</w:t>
             </w:r>
           </w:p>
@@ -4690,7 +4743,6 @@
                 <w:b/>
                 <w:bCs/>
               </w:rPr>
-              <w:lastRenderedPageBreak/>
               <w:t>bestand</w:t>
             </w:r>
           </w:p>
@@ -5340,6 +5392,7 @@
                 <w:i/>
                 <w:iCs/>
               </w:rPr>
+              <w:lastRenderedPageBreak/>
               <w:t>algemeen</w:t>
             </w:r>
             <w:r>
@@ -5356,6 +5409,7 @@
           <w:p>
             <w:proofErr w:type="spellStart"/>
             <w:r>
+              <w:lastRenderedPageBreak/>
               <w:t>sign_totaal</w:t>
             </w:r>
             <w:proofErr w:type="spellEnd"/>
@@ -5367,26 +5421,17 @@
           </w:tcPr>
           <w:p>
             <w:r>
-              <w:t xml:space="preserve">Naam van een dataset / nummer </w:t>
-            </w:r>
-            <w:r>
-              <w:lastRenderedPageBreak/>
-              <w:t>van een kolom / leeg</w:t>
-            </w:r>
-          </w:p>
-        </w:tc>
-        <w:tc>
-          <w:tcPr>
-            <w:tcW w:w="0" w:type="auto"/>
-          </w:tcPr>
-          <w:p>
-            <w:r>
-              <w:lastRenderedPageBreak/>
-              <w:t xml:space="preserve">Indien totalen getest moeten worden kan hier worden aangegeven met welke dataset/kolom vergeleken dient te </w:t>
-            </w:r>
-            <w:r>
-              <w:lastRenderedPageBreak/>
-              <w:t xml:space="preserve">worden. Hier kan de naam van een dataset worden ingevuld, of een kolomnummer. </w:t>
+              <w:t>Naam van een dataset / nummer van een kolom / leeg</w:t>
+            </w:r>
+          </w:p>
+        </w:tc>
+        <w:tc>
+          <w:tcPr>
+            <w:tcW w:w="0" w:type="auto"/>
+          </w:tcPr>
+          <w:p>
+            <w:r>
+              <w:t xml:space="preserve">Indien totalen getest moeten worden kan hier worden aangegeven met welke dataset/kolom vergeleken dient te worden. Hier kan de naam van een dataset worden ingevuld, of een kolomnummer. </w:t>
             </w:r>
             <w:r>
               <w:rPr>
@@ -6215,6 +6260,7 @@
           <w:p>
             <w:proofErr w:type="spellStart"/>
             <w:r>
+              <w:lastRenderedPageBreak/>
               <w:t>rij_hoogte_kop</w:t>
             </w:r>
             <w:proofErr w:type="spellEnd"/>
@@ -6260,7 +6306,6 @@
           <w:p>
             <w:proofErr w:type="spellStart"/>
             <w:r>
-              <w:lastRenderedPageBreak/>
               <w:t>kolombreedte_antwoorden</w:t>
             </w:r>
             <w:proofErr w:type="spellEnd"/>
@@ -6678,6 +6723,7 @@
           <w:i/>
           <w:iCs/>
         </w:rPr>
+        <w:lastRenderedPageBreak/>
         <w:t>Enkel</w:t>
       </w:r>
     </w:p>
@@ -6742,7 +6788,6 @@
           <w:i/>
           <w:iCs/>
         </w:rPr>
-        <w:lastRenderedPageBreak/>
         <w:t>Dubbel</w:t>
       </w:r>
     </w:p>

</xml_diff>

<commit_message>
Weegfactoren en strata verder gecorrigeerd. Onderzoeksexport toegevoegd, waardoor de resultaten op een leesbare wijze in Excelbestanden worden geplaatst.
</commit_message>
<xml_diff>
--- a/Handleiding configuratie.docx
+++ b/Handleiding configuratie.docx
@@ -29,15 +29,7 @@
         <w:t>Dit script wordt gebruikt om de data van een gezondheidsmonitor om te zetten in tabellenboeken voor de verschillende gemeentes, scholen, regio’s, enz. In principe kan op iedere variabele een specifieke set tabellenboeken worden gemaakt</w:t>
       </w:r>
       <w:r>
-        <w:t xml:space="preserve">, met daarbij ook uitsplitsing op een ‘hoger’ niveau. Denk bijvoorbeeld aan tabellenboeken per gemeente, waarbij ook een kolom is meegenomen voor een </w:t>
-      </w:r>
-      <w:proofErr w:type="spellStart"/>
-      <w:r>
-        <w:t>subregio</w:t>
-      </w:r>
-      <w:proofErr w:type="spellEnd"/>
-      <w:r>
-        <w:t>.</w:t>
+        <w:t>, met daarbij ook uitsplitsing op een ‘hoger’ niveau. Denk bijvoorbeeld aan tabellenboeken per gemeente, waarbij ook een kolom is meegenomen voor een subregio.</w:t>
       </w:r>
     </w:p>
     <w:p>
@@ -97,37 +89,13 @@
         <w:t xml:space="preserve">herschreven versie van het tabellenboekscript dat al een paar jaar circuleert en telkens wordt uitgebreid. </w:t>
       </w:r>
       <w:r>
-        <w:t xml:space="preserve">Deze situatie werd na het vijf keer doorgeven van het auteurschap onhoudbaar, waarop er vanuit </w:t>
-      </w:r>
-      <w:proofErr w:type="spellStart"/>
-      <w:r>
-        <w:t>GGData</w:t>
-      </w:r>
-      <w:proofErr w:type="spellEnd"/>
-      <w:r>
-        <w:t xml:space="preserve"> een werkgroep is opgezet om één universeel script op te zetten</w:t>
+        <w:t>Deze situatie werd na het vijf keer doorgeven van het auteurschap onhoudbaar, waarop er vanuit GGData een werkgroep is opgezet om één universeel script op te zetten</w:t>
       </w:r>
       <w:r>
         <w:t>, welke voor alle monitors gebruikt kan worden. Het script zal daarom vanaf heden worden onderhouden door deze werkgroep</w:t>
       </w:r>
       <w:r>
-        <w:t xml:space="preserve">. De laatste versie is altijd beschikbaar vanaf de </w:t>
-      </w:r>
-      <w:proofErr w:type="spellStart"/>
-      <w:r>
-        <w:t>Github</w:t>
-      </w:r>
-      <w:proofErr w:type="spellEnd"/>
-      <w:r>
-        <w:t xml:space="preserve"> van </w:t>
-      </w:r>
-      <w:proofErr w:type="spellStart"/>
-      <w:r>
-        <w:t>GGData</w:t>
-      </w:r>
-      <w:proofErr w:type="spellEnd"/>
-      <w:r>
-        <w:t xml:space="preserve">: </w:t>
+        <w:t xml:space="preserve">. De laatste versie is altijd beschikbaar vanaf de Github van GGData: </w:t>
       </w:r>
       <w:hyperlink r:id="rId6" w:history="1">
         <w:r>
@@ -147,11 +115,9 @@
       <w:pPr>
         <w:pStyle w:val="Geenafstand"/>
       </w:pPr>
-      <w:proofErr w:type="spellStart"/>
       <w:r>
         <w:t>Werkgroepleden</w:t>
       </w:r>
-      <w:proofErr w:type="spellEnd"/>
       <w:r>
         <w:t>:</w:t>
       </w:r>
@@ -217,15 +183,7 @@
         <w:t xml:space="preserve">Voor foutmeldingen en functionaliteitsaanvragen verwijzen we in eerste instantie naar de </w:t>
       </w:r>
       <w:r>
-        <w:t xml:space="preserve">‘Issues’ pagina op </w:t>
-      </w:r>
-      <w:proofErr w:type="spellStart"/>
-      <w:r>
-        <w:t>Github</w:t>
-      </w:r>
-      <w:proofErr w:type="spellEnd"/>
-      <w:r>
-        <w:t xml:space="preserve">: </w:t>
+        <w:t xml:space="preserve">‘Issues’ pagina op Github: </w:t>
       </w:r>
       <w:hyperlink r:id="rId7" w:history="1">
         <w:r>
@@ -268,13 +226,8 @@
       <w:r>
         <w:t>“</w:t>
       </w:r>
-      <w:proofErr w:type="spellStart"/>
-      <w:r>
-        <w:t>tbl</w:t>
-      </w:r>
-      <w:proofErr w:type="spellEnd"/>
-      <w:r>
-        <w:t>_</w:t>
+      <w:r>
+        <w:t>tbl_</w:t>
       </w:r>
       <w:r>
         <w:t>”</w:t>
@@ -283,23 +236,7 @@
         <w:t>)</w:t>
       </w:r>
       <w:r>
-        <w:t xml:space="preserve">, deze handleiding, en een configuratiebestand in Excel. Het uitvoeren van het script gebeurt door </w:t>
-      </w:r>
-      <w:proofErr w:type="spellStart"/>
-      <w:r>
-        <w:t>tbl_maken.R</w:t>
-      </w:r>
-      <w:proofErr w:type="spellEnd"/>
-      <w:r>
-        <w:t xml:space="preserve"> uit te voeren in R of </w:t>
-      </w:r>
-      <w:proofErr w:type="spellStart"/>
-      <w:r>
-        <w:t>Rstudio</w:t>
-      </w:r>
-      <w:proofErr w:type="spellEnd"/>
-      <w:r>
-        <w:t>; de andere onderdelen worden vanuit dit script automatisch ingeladen.</w:t>
+        <w:t>, deze handleiding, en een configuratiebestand in Excel. Het uitvoeren van het script gebeurt door tbl_maken.R uit te voeren in R of Rstudio; de andere onderdelen worden vanuit dit script automatisch ingeladen.</w:t>
       </w:r>
     </w:p>
     <w:p>
@@ -318,29 +255,13 @@
         <w:t>verwerken</w:t>
       </w:r>
       <w:r>
-        <w:t xml:space="preserve"> uit één of meerdere datasets. Als er meerdere datasets zijn worden deze gecombineerd tot één ‘superdataset’, waarin automatisch ‘superweegfactoren’ en ‘</w:t>
-      </w:r>
-      <w:proofErr w:type="spellStart"/>
-      <w:r>
-        <w:t>superstrata</w:t>
-      </w:r>
-      <w:proofErr w:type="spellEnd"/>
-      <w:r>
-        <w:t>’ worden aangemaakt.</w:t>
+        <w:t xml:space="preserve"> uit één of meerdere datasets. Als er meerdere datasets zijn worden deze gecombineerd tot één ‘superdataset’, waarin automatisch ‘superweegfactoren’ en ‘superstrata’ worden aangemaakt.</w:t>
       </w:r>
       <w:r>
         <w:t xml:space="preserve"> </w:t>
       </w:r>
       <w:r>
-        <w:t xml:space="preserve">Hierbij dient wel te worden aangegeven welke variabelen de </w:t>
-      </w:r>
-      <w:proofErr w:type="spellStart"/>
-      <w:r>
-        <w:t>strata</w:t>
-      </w:r>
-      <w:proofErr w:type="spellEnd"/>
-      <w:r>
-        <w:t xml:space="preserve"> en de weegfactoren bevatten. (Zie de naslag hieronder.)</w:t>
+        <w:t>Hierbij dient wel te worden aangegeven welke variabelen de strata en de weegfactoren bevatten. (Zie de naslag hieronder.)</w:t>
       </w:r>
     </w:p>
     <w:p>
@@ -394,15 +315,7 @@
         <w:t xml:space="preserve"> package </w:t>
       </w:r>
       <w:r>
-        <w:t xml:space="preserve">van Thomas </w:t>
-      </w:r>
-      <w:proofErr w:type="spellStart"/>
-      <w:r>
-        <w:t>Lumley</w:t>
-      </w:r>
-      <w:proofErr w:type="spellEnd"/>
-      <w:r>
-        <w:t xml:space="preserve">. Deze werkt volgens dezelfde principes als </w:t>
+        <w:t xml:space="preserve">van Thomas Lumley. Deze werkt volgens dezelfde principes als </w:t>
       </w:r>
       <w:r>
         <w:rPr>
@@ -519,7 +432,6 @@
       <w:r>
         <w:t xml:space="preserve"> en </w:t>
       </w:r>
-      <w:proofErr w:type="spellStart"/>
       <w:r>
         <w:rPr>
           <w:i/>
@@ -527,17 +439,8 @@
         </w:rPr>
         <w:t>resultaten_csv</w:t>
       </w:r>
-      <w:proofErr w:type="spellEnd"/>
-      <w:r>
-        <w:t xml:space="preserve"> automatisch aangemaakt in de map waarin de configuratie zich bevindt. Tabellenboeken zullen worden geplaatst in de </w:t>
-      </w:r>
-      <w:proofErr w:type="spellStart"/>
-      <w:r>
-        <w:t>submap</w:t>
-      </w:r>
-      <w:proofErr w:type="spellEnd"/>
-      <w:r>
-        <w:t xml:space="preserve"> </w:t>
+      <w:r>
+        <w:t xml:space="preserve"> automatisch aangemaakt in de map waarin de configuratie zich bevindt. Tabellenboeken zullen worden geplaatst in de submap </w:t>
       </w:r>
       <w:r>
         <w:rPr>
@@ -552,7 +455,6 @@
       <w:r>
         <w:t xml:space="preserve">Berekende resultaten worden geplaatst in </w:t>
       </w:r>
-      <w:proofErr w:type="spellStart"/>
       <w:r>
         <w:rPr>
           <w:i/>
@@ -560,19 +462,27 @@
         </w:rPr>
         <w:t>resultaten_csv</w:t>
       </w:r>
-      <w:proofErr w:type="spellEnd"/>
       <w:r>
         <w:t xml:space="preserve">. Deze tabel </w:t>
       </w:r>
       <w:r>
+        <w:t>kan</w:t>
+      </w:r>
+      <w:r>
+        <w:t xml:space="preserve"> gebruikt worden voor bijvoorbeeld het schrijven van de rapportage, aangezien alle aantallen, percentages en p-waarden hierin weergegeven zijn. </w:t>
+      </w:r>
+      <w:r>
+        <w:t xml:space="preserve">Door gebruik van tbl_onderzoeksexport.R worden hiervan leesbare tabellen gemaakt die eveneens in de map </w:t>
+      </w:r>
+      <w:r>
         <w:rPr>
-          <w:b/>
-          <w:bCs/>
+          <w:i/>
+          <w:iCs/>
         </w:rPr>
-        <w:t>kan</w:t>
-      </w:r>
-      <w:r>
-        <w:t xml:space="preserve"> gebruikt worden voor bijvoorbeeld het schrijven van de rapportage, aangezien alle aantallen, percentages en p-waarden hierin weergegeven zijn. (Al is dit niet heel aantrekkelijk gepresenteerd; de tabellen zijn bedoeld voor verwerking in R.)</w:t>
+        <w:t>output</w:t>
+      </w:r>
+      <w:r>
+        <w:t xml:space="preserve"> zullen verschijnen.</w:t>
       </w:r>
     </w:p>
     <w:p>
@@ -696,29 +606,16 @@
         <w:t>Open R</w:t>
       </w:r>
       <w:r>
-        <w:t xml:space="preserve"> of </w:t>
-      </w:r>
-      <w:proofErr w:type="spellStart"/>
-      <w:r>
-        <w:t>Rstudio</w:t>
-      </w:r>
-      <w:proofErr w:type="spellEnd"/>
-      <w:r>
-        <w:t xml:space="preserve"> en vo</w:t>
+        <w:t xml:space="preserve"> of Rstudio en vo</w:t>
       </w:r>
       <w:r>
         <w:t xml:space="preserve">er </w:t>
       </w:r>
-      <w:proofErr w:type="spellStart"/>
       <w:r>
         <w:t>tbl</w:t>
       </w:r>
       <w:r>
-        <w:t>_maken.R</w:t>
-      </w:r>
-      <w:proofErr w:type="spellEnd"/>
-      <w:r>
-        <w:t xml:space="preserve"> uit. </w:t>
+        <w:t xml:space="preserve">_maken.R uit. </w:t>
       </w:r>
       <w:r>
         <w:t>(Andere bestanden worden automatisch geladen.)</w:t>
@@ -869,6 +766,24 @@
     </w:p>
     <w:p>
       <w:pPr>
+        <w:pStyle w:val="Lijstalinea"/>
+        <w:numPr>
+          <w:ilvl w:val="0"/>
+          <w:numId w:val="5"/>
+        </w:numPr>
+      </w:pPr>
+      <w:r>
+        <w:t xml:space="preserve">De resultaten kunnen ook </w:t>
+      </w:r>
+      <w:r>
+        <w:t>gebruikt worden vo</w:t>
+      </w:r>
+      <w:r>
+        <w:t>or verdere analyse of het maken van een rapportage. Voer tbl_onderzoeksexport.R uit om hier een leesbare tabel van te maken.</w:t>
+      </w:r>
+    </w:p>
+    <w:p>
+      <w:pPr>
         <w:pStyle w:val="Kop2"/>
       </w:pPr>
       <w:bookmarkStart w:id="1" w:name="_Snel_van_start_1"/>
@@ -960,7 +875,6 @@
       <w:r>
         <w:t xml:space="preserve">en </w:t>
       </w:r>
-      <w:proofErr w:type="spellStart"/>
       <w:r>
         <w:rPr>
           <w:i/>
@@ -968,7 +882,6 @@
         </w:rPr>
         <w:t>indeling_rijen</w:t>
       </w:r>
-      <w:proofErr w:type="spellEnd"/>
       <w:r>
         <w:t>; daar is alles belangrijk om aan te passen naar eigen huisstijl.</w:t>
       </w:r>
@@ -1127,7 +1040,6 @@
       <w:r>
         <w:t xml:space="preserve">Het aangeven van een afwijkende weegfactor kan op het tabblad </w:t>
       </w:r>
-      <w:proofErr w:type="spellStart"/>
       <w:r>
         <w:rPr>
           <w:i/>
@@ -1135,7 +1047,6 @@
         </w:rPr>
         <w:t>indeling_rijen</w:t>
       </w:r>
-      <w:proofErr w:type="spellEnd"/>
       <w:r>
         <w:rPr>
           <w:i/>
@@ -1145,15 +1056,7 @@
         <w:t xml:space="preserve">, </w:t>
       </w:r>
       <w:r>
-        <w:t>door het toevoegen van een kolom met de naam “weegfactor” (voor een andere weegfactor per variabele) of een kolom met de naam “</w:t>
-      </w:r>
-      <w:proofErr w:type="spellStart"/>
-      <w:r>
-        <w:t>weegfactor.d</w:t>
-      </w:r>
-      <w:proofErr w:type="spellEnd"/>
-      <w:r>
-        <w:t xml:space="preserve">_(datasetnaam)” (voor een weegfactor per variabele per jaar). </w:t>
+        <w:t xml:space="preserve">door het toevoegen van een kolom met de naam “weegfactor” (voor een andere weegfactor per variabele) of een kolom met de naam “weegfactor.d_(datasetnaam)” (voor een weegfactor per variabele per jaar). </w:t>
       </w:r>
       <w:r>
         <w:t xml:space="preserve">Het is enkel mogelijk een andere weegfactor </w:t>
@@ -1181,23 +1084,7 @@
         <w:t xml:space="preserve">. </w:t>
       </w:r>
       <w:r>
-        <w:t>Hiervoor kunnen dan twee kolommen worden toegevoegd: “</w:t>
-      </w:r>
-      <w:proofErr w:type="spellStart"/>
-      <w:r>
-        <w:t>weegfactor.d_datasetx</w:t>
-      </w:r>
-      <w:proofErr w:type="spellEnd"/>
-      <w:r>
-        <w:t>” en “</w:t>
-      </w:r>
-      <w:proofErr w:type="spellStart"/>
-      <w:r>
-        <w:t>weegfactor.d_datasety</w:t>
-      </w:r>
-      <w:proofErr w:type="spellEnd"/>
-      <w:r>
-        <w:t xml:space="preserve">”. </w:t>
+        <w:t xml:space="preserve">Hiervoor kunnen dan twee kolommen worden toegevoegd: “weegfactor.d_datasetx” en “weegfactor.d_datasety”. </w:t>
       </w:r>
     </w:p>
     <w:p>
@@ -1265,11 +1152,9 @@
             <w:tcW w:w="2689" w:type="dxa"/>
           </w:tcPr>
           <w:p>
-            <w:proofErr w:type="spellStart"/>
             <w:r>
               <w:t>min_observaties_per_vraag</w:t>
             </w:r>
-            <w:proofErr w:type="spellEnd"/>
           </w:p>
         </w:tc>
         <w:tc>
@@ -1314,11 +1199,10 @@
             <w:tcW w:w="2689" w:type="dxa"/>
           </w:tcPr>
           <w:p>
-            <w:proofErr w:type="spellStart"/>
-            <w:r>
+            <w:r>
+              <w:lastRenderedPageBreak/>
               <w:t>min_observaties_per_antwoord</w:t>
             </w:r>
-            <w:proofErr w:type="spellEnd"/>
           </w:p>
         </w:tc>
         <w:tc>
@@ -1337,11 +1221,7 @@
           </w:tcPr>
           <w:p>
             <w:r>
-              <w:t xml:space="preserve">Minimaal aantal observaties per antwoord. Antwoorden met minder observaties worden </w:t>
-            </w:r>
-            <w:r>
-              <w:lastRenderedPageBreak/>
-              <w:t>weergegeven als missend</w:t>
+              <w:t>Minimaal aantal observaties per antwoord. Antwoorden met minder observaties worden weergegeven als missend</w:t>
             </w:r>
             <w:r>
               <w:t xml:space="preserve"> (met </w:t>
@@ -1364,12 +1244,9 @@
             <w:tcW w:w="2689" w:type="dxa"/>
           </w:tcPr>
           <w:p>
-            <w:proofErr w:type="spellStart"/>
-            <w:r>
-              <w:lastRenderedPageBreak/>
+            <w:r>
               <w:t>tekst_min_vraag_niet_gehaald</w:t>
             </w:r>
-            <w:proofErr w:type="spellEnd"/>
           </w:p>
         </w:tc>
         <w:tc>
@@ -1408,11 +1285,9 @@
             <w:tcW w:w="2689" w:type="dxa"/>
           </w:tcPr>
           <w:p>
-            <w:proofErr w:type="spellStart"/>
             <w:r>
               <w:t>tekst_min_antwoord_niet_gehaald</w:t>
             </w:r>
-            <w:proofErr w:type="spellEnd"/>
           </w:p>
         </w:tc>
         <w:tc>
@@ -1442,11 +1317,9 @@
             <w:tcW w:w="2689" w:type="dxa"/>
           </w:tcPr>
           <w:p>
-            <w:proofErr w:type="spellStart"/>
             <w:r>
               <w:t>tekst_missende_data</w:t>
             </w:r>
-            <w:proofErr w:type="spellEnd"/>
           </w:p>
         </w:tc>
         <w:tc>
@@ -1482,7 +1355,6 @@
                 <w:bCs/>
               </w:rPr>
             </w:pPr>
-            <w:proofErr w:type="spellStart"/>
             <w:r>
               <w:rPr>
                 <w:b/>
@@ -1497,7 +1369,6 @@
               </w:rPr>
               <w:t>toetsen</w:t>
             </w:r>
-            <w:proofErr w:type="spellEnd"/>
           </w:p>
         </w:tc>
         <w:tc>
@@ -1524,7 +1395,6 @@
             <w:r>
               <w:t xml:space="preserve"> Het niveau kan worden aangepast middels de waarde in </w:t>
             </w:r>
-            <w:proofErr w:type="spellStart"/>
             <w:r>
               <w:rPr>
                 <w:i/>
@@ -1532,7 +1402,6 @@
               </w:rPr>
               <w:t>confidence_level</w:t>
             </w:r>
-            <w:proofErr w:type="spellEnd"/>
             <w:r>
               <w:t>.</w:t>
             </w:r>
@@ -1580,7 +1449,6 @@
             <w:r>
               <w:t xml:space="preserve">worden aangepast in </w:t>
             </w:r>
-            <w:proofErr w:type="spellStart"/>
             <w:r>
               <w:rPr>
                 <w:i/>
@@ -1595,20 +1463,11 @@
               </w:rPr>
               <w:t>.R</w:t>
             </w:r>
-            <w:proofErr w:type="spellEnd"/>
             <w:r>
               <w:t xml:space="preserve">, zoek op </w:t>
             </w:r>
             <w:r>
-              <w:t>“</w:t>
-            </w:r>
-            <w:proofErr w:type="spellStart"/>
-            <w:r>
-              <w:t>style.sign</w:t>
-            </w:r>
-            <w:proofErr w:type="spellEnd"/>
-            <w:r>
-              <w:t>”</w:t>
+              <w:t>“style.sign”</w:t>
             </w:r>
             <w:r>
               <w:t>.)</w:t>
@@ -1628,11 +1487,9 @@
                 <w:bCs/>
               </w:rPr>
             </w:pPr>
-            <w:proofErr w:type="spellStart"/>
             <w:r>
               <w:t>confidence_level</w:t>
             </w:r>
-            <w:proofErr w:type="spellEnd"/>
           </w:p>
         </w:tc>
         <w:tc>
@@ -1671,7 +1528,6 @@
             <w:r>
               <w:t xml:space="preserve"> </w:t>
             </w:r>
-            <w:proofErr w:type="spellStart"/>
             <w:r>
               <w:rPr>
                 <w:i/>
@@ -1679,7 +1535,6 @@
               </w:rPr>
               <w:t>indeling_kolommen</w:t>
             </w:r>
-            <w:proofErr w:type="spellEnd"/>
             <w:r>
               <w:t>.)</w:t>
             </w:r>
@@ -1698,7 +1553,6 @@
                 <w:bCs/>
               </w:rPr>
             </w:pPr>
-            <w:proofErr w:type="spellStart"/>
             <w:r>
               <w:rPr>
                 <w:b/>
@@ -1706,7 +1560,6 @@
               </w:rPr>
               <w:t>missing_weegfactoren</w:t>
             </w:r>
-            <w:proofErr w:type="spellEnd"/>
           </w:p>
         </w:tc>
         <w:tc>
@@ -1737,15 +1590,7 @@
               <w:t>t</w:t>
             </w:r>
             <w:r>
-              <w:t xml:space="preserve"> als er </w:t>
-            </w:r>
-            <w:proofErr w:type="spellStart"/>
-            <w:r>
-              <w:t>missings</w:t>
-            </w:r>
-            <w:proofErr w:type="spellEnd"/>
-            <w:r>
-              <w:t xml:space="preserve"> zijn op de weegfactoren. “fout”</w:t>
+              <w:t xml:space="preserve"> als er missings zijn op de weegfactoren. “fout”</w:t>
             </w:r>
             <w:r>
               <w:t xml:space="preserve"> </w:t>
@@ -1763,15 +1608,7 @@
               <w:t>g</w:t>
             </w:r>
             <w:r>
-              <w:t xml:space="preserve">t alle </w:t>
-            </w:r>
-            <w:proofErr w:type="spellStart"/>
-            <w:r>
-              <w:t>missings</w:t>
-            </w:r>
-            <w:proofErr w:type="spellEnd"/>
-            <w:r>
-              <w:t xml:space="preserve"> met dat nummer.</w:t>
+              <w:t>t alle missings met dat nummer.</w:t>
             </w:r>
           </w:p>
         </w:tc>
@@ -1782,11 +1619,9 @@
             <w:tcW w:w="2689" w:type="dxa"/>
           </w:tcPr>
           <w:p>
-            <w:proofErr w:type="spellStart"/>
             <w:r>
               <w:t>multithreading</w:t>
             </w:r>
-            <w:proofErr w:type="spellEnd"/>
           </w:p>
         </w:tc>
         <w:tc>
@@ -1834,7 +1669,6 @@
                 <w:bCs/>
               </w:rPr>
             </w:pPr>
-            <w:proofErr w:type="spellStart"/>
             <w:r>
               <w:rPr>
                 <w:b/>
@@ -1842,7 +1676,6 @@
               </w:rPr>
               <w:t>waarden_dichotoom</w:t>
             </w:r>
-            <w:proofErr w:type="spellEnd"/>
           </w:p>
         </w:tc>
         <w:tc>
@@ -1872,14 +1705,13 @@
             <w:tcW w:w="2689" w:type="dxa"/>
           </w:tcPr>
           <w:p>
-            <w:proofErr w:type="spellStart"/>
-            <w:r>
+            <w:r>
+              <w:lastRenderedPageBreak/>
               <w:t>vergelijk</w:t>
             </w:r>
             <w:r>
               <w:t>_variabelelabels</w:t>
             </w:r>
-            <w:proofErr w:type="spellEnd"/>
           </w:p>
         </w:tc>
         <w:tc>
@@ -1898,11 +1730,7 @@
           </w:tcPr>
           <w:p>
             <w:r>
-              <w:t xml:space="preserve">Het script controleert over variabelen overeenkomen aan de hand van de labels in de </w:t>
-            </w:r>
-            <w:r>
-              <w:lastRenderedPageBreak/>
-              <w:t xml:space="preserve">dataset. Het kan bij het gebruik van oudere sets voorkomen dat deze niet </w:t>
+              <w:t xml:space="preserve">Het script controleert over variabelen overeenkomen aan de hand van de labels in de dataset. Het kan bij het gebruik van oudere sets voorkomen dat deze niet </w:t>
             </w:r>
             <w:r>
               <w:t xml:space="preserve">overal gelijk zijn. Daarom is het mogelijk om deze controle uit te schakelen. </w:t>
@@ -1933,11 +1761,9 @@
       <w:pPr>
         <w:pStyle w:val="Kop2"/>
       </w:pPr>
-      <w:proofErr w:type="spellStart"/>
       <w:r>
         <w:t>Crossings</w:t>
       </w:r>
-      <w:proofErr w:type="spellEnd"/>
     </w:p>
     <w:p>
       <w:pPr>
@@ -1956,15 +1782,7 @@
         <w:t>bijvoorbeeld</w:t>
       </w:r>
       <w:r>
-        <w:t xml:space="preserve"> geslacht, SES, of opleidingsniveau zijn. Meerdere </w:t>
-      </w:r>
-      <w:proofErr w:type="spellStart"/>
-      <w:r>
-        <w:t>crossings</w:t>
-      </w:r>
-      <w:proofErr w:type="spellEnd"/>
-      <w:r>
-        <w:t xml:space="preserve"> zijn mogelijk.</w:t>
+        <w:t xml:space="preserve"> geslacht, SES, of opleidingsniveau zijn. Meerdere crossings zijn mogelijk.</w:t>
       </w:r>
     </w:p>
     <w:p>
@@ -2059,7 +1877,6 @@
                 <w:bCs/>
               </w:rPr>
             </w:pPr>
-            <w:proofErr w:type="spellStart"/>
             <w:r>
               <w:rPr>
                 <w:b/>
@@ -2067,7 +1884,6 @@
               </w:rPr>
               <w:t>naam_dataset</w:t>
             </w:r>
-            <w:proofErr w:type="spellEnd"/>
           </w:p>
         </w:tc>
         <w:tc>
@@ -2182,13 +1998,8 @@
               <w:t>Het script neemt aan dat dit bestand in dezelfde map staat als de configuratie. Een relatief pad (bijv. “../</w:t>
             </w:r>
             <w:r>
-              <w:t>2021/</w:t>
-            </w:r>
-            <w:proofErr w:type="spellStart"/>
-            <w:r>
-              <w:t>data.sav</w:t>
-            </w:r>
-            <w:proofErr w:type="spellEnd"/>
+              <w:t>2021/data.sav</w:t>
+            </w:r>
             <w:r>
               <w:t>”</w:t>
             </w:r>
@@ -2239,11 +2050,9 @@
             <w:pPr>
               <w:pStyle w:val="Geenafstand"/>
             </w:pPr>
-            <w:proofErr w:type="spellStart"/>
             <w:r>
               <w:t>Variabelenaam</w:t>
             </w:r>
-            <w:proofErr w:type="spellEnd"/>
             <w:r>
               <w:t xml:space="preserve"> / leeg</w:t>
             </w:r>
@@ -2298,13 +2107,8 @@
             <w:pPr>
               <w:pStyle w:val="Geenafstand"/>
             </w:pPr>
-            <w:proofErr w:type="spellStart"/>
-            <w:r>
-              <w:t>Variabelenaam</w:t>
-            </w:r>
-            <w:proofErr w:type="spellEnd"/>
-            <w:r>
-              <w:t xml:space="preserve"> / leeg</w:t>
+            <w:r>
+              <w:t>Variabelenaam / leeg</w:t>
             </w:r>
           </w:p>
         </w:tc>
@@ -2329,13 +2133,8 @@
             <w:pPr>
               <w:pStyle w:val="Geenafstand"/>
             </w:pPr>
-            <w:proofErr w:type="spellStart"/>
-            <w:r>
-              <w:t>Variabelenaam</w:t>
-            </w:r>
-            <w:proofErr w:type="spellEnd"/>
-            <w:r>
-              <w:t xml:space="preserve"> met informatie over de weging van het design. Als deze leeg is wordt er een ongewogen design gebruikt.</w:t>
+            <w:r>
+              <w:t>Variabelenaam met informatie over de weging van het design. Als deze leeg is wordt er een ongewogen design gebruikt.</w:t>
             </w:r>
             <w:r>
               <w:t xml:space="preserve"> </w:t>
@@ -2385,13 +2184,8 @@
             <w:pPr>
               <w:pStyle w:val="Geenafstand"/>
             </w:pPr>
-            <w:proofErr w:type="spellStart"/>
-            <w:r>
-              <w:t>Variabelenaam</w:t>
-            </w:r>
-            <w:proofErr w:type="spellEnd"/>
-            <w:r>
-              <w:t xml:space="preserve"> / leeg</w:t>
+            <w:r>
+              <w:t>Variabelenaam / leeg</w:t>
             </w:r>
           </w:p>
         </w:tc>
@@ -2416,13 +2210,8 @@
             <w:pPr>
               <w:pStyle w:val="Geenafstand"/>
             </w:pPr>
-            <w:proofErr w:type="spellStart"/>
-            <w:r>
-              <w:t>Variabelenaam</w:t>
-            </w:r>
-            <w:proofErr w:type="spellEnd"/>
-            <w:r>
-              <w:t xml:space="preserve"> met informatie over de indeling van het design. Als deze leeg is wordt er een ongewogen design gebruikt.</w:t>
+            <w:r>
+              <w:t>Variabelenaam met informatie over de indeling van het design. Als deze leeg is wordt er een ongewogen design gebruikt.</w:t>
             </w:r>
           </w:p>
         </w:tc>
@@ -2448,7 +2237,6 @@
       <w:r>
         <w:t xml:space="preserve">Dichotome variabelen worden in theorie automatisch herkend door het script, en kunnen nog verder geborgd worden middels </w:t>
       </w:r>
-      <w:proofErr w:type="spellStart"/>
       <w:r>
         <w:rPr>
           <w:i/>
@@ -2456,7 +2244,6 @@
         </w:rPr>
         <w:t>waarden_dichotoom</w:t>
       </w:r>
-      <w:proofErr w:type="spellEnd"/>
       <w:r>
         <w:t xml:space="preserve"> op het tabblad </w:t>
       </w:r>
@@ -2468,29 +2255,13 @@
         <w:t>algemeen</w:t>
       </w:r>
       <w:r>
-        <w:t xml:space="preserve">. Mocht er alsnog een variabele zijn die wel dichotoom is, maar niet zo gelezen wordt door het script, of </w:t>
-      </w:r>
-      <w:proofErr w:type="spellStart"/>
-      <w:r>
-        <w:t>vice</w:t>
-      </w:r>
-      <w:proofErr w:type="spellEnd"/>
-      <w:r>
-        <w:t xml:space="preserve"> versa, dan kunnen deze worden geplaatst in het bijbehorende tabblad. Hiermee wordt de detectie omzeil</w:t>
+        <w:t>. Mocht er alsnog een variabele zijn die wel dichotoom is, maar niet zo gelezen wordt door het script, of vice versa, dan kunnen deze worden geplaatst in het bijbehorende tabblad. Hiermee wordt de detectie omzeil</w:t>
       </w:r>
       <w:r>
         <w:t>d</w:t>
       </w:r>
       <w:r>
-        <w:t xml:space="preserve"> en de status als wel/niet dichotoom geforceerd. Beide tabbladen bestaan simpelweg uit een lijst met </w:t>
-      </w:r>
-      <w:proofErr w:type="spellStart"/>
-      <w:r>
-        <w:t>variabelenamen</w:t>
-      </w:r>
-      <w:proofErr w:type="spellEnd"/>
-      <w:r>
-        <w:t>.</w:t>
+        <w:t xml:space="preserve"> en de status als wel/niet dichotoom geforceerd. Beide tabbladen bestaan simpelweg uit een lijst met variabelenamen.</w:t>
       </w:r>
     </w:p>
     <w:p>
@@ -2503,7 +2274,6 @@
         <w:pStyle w:val="Kop2"/>
       </w:pPr>
       <w:r>
-        <w:lastRenderedPageBreak/>
         <w:t>Forceer datatypen</w:t>
       </w:r>
     </w:p>
@@ -2600,11 +2370,9 @@
             <w:pPr>
               <w:pStyle w:val="Geenafstand"/>
             </w:pPr>
-            <w:proofErr w:type="spellStart"/>
             <w:r>
               <w:t>Variabelenaam</w:t>
             </w:r>
-            <w:proofErr w:type="spellEnd"/>
           </w:p>
         </w:tc>
         <w:tc>
@@ -2644,23 +2412,7 @@
               <w:pStyle w:val="Geenafstand"/>
             </w:pPr>
             <w:r>
-              <w:t>“</w:t>
-            </w:r>
-            <w:proofErr w:type="spellStart"/>
-            <w:r>
-              <w:t>numeric</w:t>
-            </w:r>
-            <w:proofErr w:type="spellEnd"/>
-            <w:r>
-              <w:t>” / “</w:t>
-            </w:r>
-            <w:proofErr w:type="spellStart"/>
-            <w:r>
-              <w:t>character</w:t>
-            </w:r>
-            <w:proofErr w:type="spellEnd"/>
-            <w:r>
-              <w:t>”</w:t>
+              <w:t>“numeric” / “character”</w:t>
             </w:r>
           </w:p>
         </w:tc>
@@ -2673,23 +2425,7 @@
               <w:pStyle w:val="Geenafstand"/>
             </w:pPr>
             <w:r>
-              <w:t>Gewenst datatype. Er zijn momenteel twee opties ingebouwd: getallen (“</w:t>
-            </w:r>
-            <w:proofErr w:type="spellStart"/>
-            <w:r>
-              <w:t>numeric</w:t>
-            </w:r>
-            <w:proofErr w:type="spellEnd"/>
-            <w:r>
-              <w:t>”) en strings (“</w:t>
-            </w:r>
-            <w:proofErr w:type="spellStart"/>
-            <w:r>
-              <w:t>character</w:t>
-            </w:r>
-            <w:proofErr w:type="spellEnd"/>
-            <w:r>
-              <w:t xml:space="preserve">”). De variabele wordt </w:t>
+              <w:t xml:space="preserve">Gewenst datatype. Er zijn momenteel twee opties ingebouwd: getallen (“numeric”) en strings (“character”). De variabele wordt </w:t>
             </w:r>
             <w:r>
               <w:t xml:space="preserve">binnen R omgezet naar het gewenste type. </w:t>
@@ -2734,15 +2470,7 @@
         <w:t>Het kan voorkomen dat de volledige waarde van een categorie te groot is voor een cel. Voor dit geval is er een mogelijkheid om afkortingen op te geven</w:t>
       </w:r>
       <w:r>
-        <w:t xml:space="preserve">, middels een simpele tekst/vervanging combinatie. In NOG wordt de regio bijvoorbeeld onderverdeeld in </w:t>
-      </w:r>
-      <w:proofErr w:type="spellStart"/>
-      <w:r>
-        <w:t>subregio’s</w:t>
-      </w:r>
-      <w:proofErr w:type="spellEnd"/>
-      <w:r>
-        <w:t xml:space="preserve">, die </w:t>
+        <w:t xml:space="preserve">, middels een simpele tekst/vervanging combinatie. In NOG wordt de regio bijvoorbeeld onderverdeeld in subregio’s, die </w:t>
       </w:r>
       <w:r>
         <w:t>te</w:t>
@@ -3424,7 +3152,6 @@
         <w:rPr>
           <w:noProof/>
         </w:rPr>
-        <w:lastRenderedPageBreak/>
         <w:drawing>
           <wp:inline distT="0" distB="0" distL="0" distR="0" wp14:anchorId="0DF7293A" wp14:editId="78598277">
             <wp:extent cx="4730993" cy="1225613"/>
@@ -3481,15 +3208,7 @@
         <w:t xml:space="preserve">Er kunnen afwijkende </w:t>
       </w:r>
       <w:r>
-        <w:t>weegfactoren per variabele worden aangegeven door het toevoegen van een kolom met de naam “weegfactor” (voor de hele variabele) of “</w:t>
-      </w:r>
-      <w:proofErr w:type="spellStart"/>
-      <w:r>
-        <w:t>weegfactor.d</w:t>
-      </w:r>
-      <w:proofErr w:type="spellEnd"/>
-      <w:r>
-        <w:t xml:space="preserve">_(naam)” </w:t>
+        <w:t xml:space="preserve">weegfactoren per variabele worden aangegeven door het toevoegen van een kolom met de naam “weegfactor” (voor de hele variabele) of “weegfactor.d_(naam)” </w:t>
       </w:r>
       <w:r>
         <w:t xml:space="preserve">(voor een splitsing per dataset). Als deze kolommen ontbreken wordt de weegfactor van het tabblad </w:t>
@@ -3673,7 +3392,6 @@
             <w:r>
               <w:t xml:space="preserve"> Let op: introtekst bevindt zich op een aparte pagina: </w:t>
             </w:r>
-            <w:proofErr w:type="spellStart"/>
             <w:r>
               <w:rPr>
                 <w:i/>
@@ -3681,7 +3399,6 @@
               </w:rPr>
               <w:t>intro_tekst</w:t>
             </w:r>
-            <w:proofErr w:type="spellEnd"/>
             <w:r>
               <w:t>.</w:t>
             </w:r>
@@ -3729,33 +3446,17 @@
           </w:tcPr>
           <w:p>
             <w:r>
-              <w:t>“var” / “</w:t>
-            </w:r>
-            <w:proofErr w:type="spellStart"/>
-            <w:r>
-              <w:t>nvar</w:t>
-            </w:r>
-            <w:proofErr w:type="spellEnd"/>
-            <w:r>
-              <w:t>”</w:t>
-            </w:r>
-          </w:p>
-        </w:tc>
-        <w:tc>
-          <w:tcPr>
-            <w:tcW w:w="0" w:type="auto"/>
-          </w:tcPr>
-          <w:p>
-            <w:r>
-              <w:t>Geeft de genoemde variabele weer. Bij “</w:t>
-            </w:r>
-            <w:proofErr w:type="spellStart"/>
-            <w:r>
-              <w:t>nvar</w:t>
-            </w:r>
-            <w:proofErr w:type="spellEnd"/>
-            <w:r>
-              <w:t>” wordt een extra regel met n = … toegevoegd.</w:t>
+              <w:t>“var” / “nvar”</w:t>
+            </w:r>
+          </w:p>
+        </w:tc>
+        <w:tc>
+          <w:tcPr>
+            <w:tcW w:w="0" w:type="auto"/>
+          </w:tcPr>
+          <w:p>
+            <w:r>
+              <w:t>Geeft de genoemde variabele weer. Bij “nvar” wordt een extra regel met n = … toegevoegd.</w:t>
             </w:r>
           </w:p>
         </w:tc>
@@ -3776,31 +3477,18 @@
             <w:tcW w:w="1824" w:type="dxa"/>
           </w:tcPr>
           <w:p>
-            <w:proofErr w:type="spellStart"/>
-            <w:r>
-              <w:t>Variabelenaam</w:t>
-            </w:r>
-            <w:proofErr w:type="spellEnd"/>
-            <w:r>
-              <w:t xml:space="preserve"> / tekst / leeg</w:t>
-            </w:r>
-          </w:p>
-        </w:tc>
-        <w:tc>
-          <w:tcPr>
-            <w:tcW w:w="0" w:type="auto"/>
-          </w:tcPr>
-          <w:p>
-            <w:r>
-              <w:t xml:space="preserve">In dit veld kan de bijbehorende tekst </w:t>
-            </w:r>
-            <w:proofErr w:type="spellStart"/>
-            <w:r>
-              <w:t>danwel</w:t>
-            </w:r>
-            <w:proofErr w:type="spellEnd"/>
-            <w:r>
-              <w:t xml:space="preserve"> variabele ingevuld worden.</w:t>
+            <w:r>
+              <w:t>Variabelenaam / tekst / leeg</w:t>
+            </w:r>
+          </w:p>
+        </w:tc>
+        <w:tc>
+          <w:tcPr>
+            <w:tcW w:w="0" w:type="auto"/>
+          </w:tcPr>
+          <w:p>
+            <w:r>
+              <w:t>In dit veld kan de bijbehorende tekst danwel variabele ingevuld worden.</w:t>
             </w:r>
           </w:p>
         </w:tc>
@@ -3821,13 +3509,8 @@
             <w:tcW w:w="1824" w:type="dxa"/>
           </w:tcPr>
           <w:p>
-            <w:proofErr w:type="spellStart"/>
-            <w:r>
-              <w:t>Variabelenaam</w:t>
-            </w:r>
-            <w:proofErr w:type="spellEnd"/>
-            <w:r>
-              <w:t xml:space="preserve"> / leeg</w:t>
+            <w:r>
+              <w:t>Variabelenaam / leeg</w:t>
             </w:r>
           </w:p>
         </w:tc>
@@ -3907,13 +3590,8 @@
             <w:tcW w:w="2019" w:type="dxa"/>
           </w:tcPr>
           <w:p>
-            <w:proofErr w:type="spellStart"/>
-            <w:r>
-              <w:t>weegfactor.d</w:t>
-            </w:r>
-            <w:proofErr w:type="spellEnd"/>
-            <w:r>
-              <w:t>(getal)</w:t>
+            <w:r>
+              <w:t>weegfactor.d(getal)</w:t>
             </w:r>
           </w:p>
         </w:tc>
@@ -3922,13 +3600,8 @@
             <w:tcW w:w="1824" w:type="dxa"/>
           </w:tcPr>
           <w:p>
-            <w:proofErr w:type="spellStart"/>
-            <w:r>
-              <w:t>Variabelenaam</w:t>
-            </w:r>
-            <w:proofErr w:type="spellEnd"/>
-            <w:r>
-              <w:t xml:space="preserve"> / leeg</w:t>
+            <w:r>
+              <w:t>Variabelenaam / leeg</w:t>
             </w:r>
           </w:p>
         </w:tc>
@@ -3962,13 +3635,8 @@
             <w:tcW w:w="2019" w:type="dxa"/>
           </w:tcPr>
           <w:p>
-            <w:proofErr w:type="spellStart"/>
-            <w:r>
-              <w:t>weegfactor.d</w:t>
-            </w:r>
-            <w:proofErr w:type="spellEnd"/>
-            <w:r>
-              <w:t>_(naam)</w:t>
+            <w:r>
+              <w:t>weegfactor.d_(naam)</w:t>
             </w:r>
           </w:p>
         </w:tc>
@@ -3977,13 +3645,8 @@
             <w:tcW w:w="1824" w:type="dxa"/>
           </w:tcPr>
           <w:p>
-            <w:proofErr w:type="spellStart"/>
-            <w:r>
-              <w:t>Variabelenaam</w:t>
-            </w:r>
-            <w:proofErr w:type="spellEnd"/>
-            <w:r>
-              <w:t xml:space="preserve"> / leeg</w:t>
+            <w:r>
+              <w:t>Variabelenaam / leeg</w:t>
             </w:r>
           </w:p>
         </w:tc>
@@ -3999,15 +3662,7 @@
               <w:t xml:space="preserve"> de kolom hierboven, maar dan op basis van de naam van een dataset i.p.v. het volggetal.</w:t>
             </w:r>
             <w:r>
-              <w:t xml:space="preserve"> N.B.: Het script differentieert tussen deze twee mogelijkheden door het zoeken naar een </w:t>
-            </w:r>
-            <w:proofErr w:type="spellStart"/>
-            <w:r>
-              <w:t>underscore</w:t>
-            </w:r>
-            <w:proofErr w:type="spellEnd"/>
-            <w:r>
-              <w:t xml:space="preserve"> (_). Deze is daarom verplicht.</w:t>
+              <w:t xml:space="preserve"> N.B.: Het script differentieert tussen deze twee mogelijkheden door het zoeken naar een underscore (_). Deze is daarom verplicht.</w:t>
             </w:r>
           </w:p>
         </w:tc>
@@ -4209,34 +3864,10 @@
         <w:t xml:space="preserve"> Dit is zeer foutgevoelig</w:t>
       </w:r>
       <w:r>
-        <w:t xml:space="preserve">, dus een dubbel- of </w:t>
-      </w:r>
-      <w:proofErr w:type="spellStart"/>
-      <w:r>
-        <w:t>triplecheck</w:t>
-      </w:r>
-      <w:proofErr w:type="spellEnd"/>
-      <w:r>
-        <w:t xml:space="preserve"> is aan te raden.</w:t>
-      </w:r>
-      <w:r>
-        <w:t xml:space="preserve"> Zowel </w:t>
-      </w:r>
-      <w:proofErr w:type="spellStart"/>
-      <w:r>
-        <w:t>variabelelabels</w:t>
-      </w:r>
-      <w:proofErr w:type="spellEnd"/>
-      <w:r>
-        <w:t xml:space="preserve"> als </w:t>
-      </w:r>
-      <w:proofErr w:type="spellStart"/>
-      <w:r>
-        <w:t>antwoordlabels</w:t>
-      </w:r>
-      <w:proofErr w:type="spellEnd"/>
-      <w:r>
-        <w:t xml:space="preserve"> kunnen worden aangepast. Hierbij is het van belang om te kijken welk type het is, aangezien het script hier zelf niet slim genoeg voor is. Bij een dichotome waarde wordt de </w:t>
+        <w:t>, dus een dubbel- of triplecheck is aan te raden.</w:t>
+      </w:r>
+      <w:r>
+        <w:t xml:space="preserve"> Zowel variabelelabels als antwoordlabels kunnen worden aangepast. Hierbij is het van belang om te kijken welk type het is, aangezien het script hier zelf niet slim genoeg voor is. Bij een dichotome waarde wordt de </w:t>
       </w:r>
       <w:r>
         <w:rPr>
@@ -4246,15 +3877,7 @@
         <w:t>vraag</w:t>
       </w:r>
       <w:r>
-        <w:t xml:space="preserve"> (= </w:t>
-      </w:r>
-      <w:proofErr w:type="spellStart"/>
-      <w:r>
-        <w:t>variabelelabel</w:t>
-      </w:r>
-      <w:proofErr w:type="spellEnd"/>
-      <w:r>
-        <w:t xml:space="preserve">) als label weergegeven, bij een niet-dichotome waarde wordt het </w:t>
+        <w:t xml:space="preserve"> (= variabelelabel) als label weergegeven, bij een niet-dichotome waarde wordt het </w:t>
       </w:r>
       <w:r>
         <w:rPr>
@@ -4337,13 +3960,8 @@
             <w:tcW w:w="0" w:type="auto"/>
           </w:tcPr>
           <w:p>
-            <w:proofErr w:type="spellStart"/>
-            <w:r>
-              <w:t>Variabelenaam</w:t>
-            </w:r>
-            <w:proofErr w:type="spellEnd"/>
-            <w:r>
-              <w:t xml:space="preserve"> / leeg</w:t>
+            <w:r>
+              <w:t>Variabelenaam / leeg</w:t>
             </w:r>
           </w:p>
         </w:tc>
@@ -4355,7 +3973,6 @@
             <w:r>
               <w:t xml:space="preserve">Alleen indien </w:t>
             </w:r>
-            <w:proofErr w:type="spellStart"/>
             <w:r>
               <w:rPr>
                 <w:i/>
@@ -4363,44 +3980,128 @@
               </w:rPr>
               <w:t>var_label</w:t>
             </w:r>
-            <w:proofErr w:type="spellEnd"/>
             <w:r>
               <w:t xml:space="preserve"> </w:t>
             </w:r>
             <w:r>
               <w:t xml:space="preserve">of </w:t>
             </w:r>
-            <w:proofErr w:type="spellStart"/>
             <w:r>
               <w:rPr>
                 <w:i/>
                 <w:iCs/>
               </w:rPr>
+              <w:t xml:space="preserve">antwoord_waarde </w:t>
+            </w:r>
+            <w:r>
+              <w:t>is ingevuld, optioneel voor antwoorden</w:t>
+            </w:r>
+            <w:r>
+              <w:t xml:space="preserve"> met zoektekst.</w:t>
+            </w:r>
+          </w:p>
+        </w:tc>
+        <w:tc>
+          <w:tcPr>
+            <w:tcW w:w="0" w:type="auto"/>
+          </w:tcPr>
+          <w:p>
+            <w:r>
+              <w:t xml:space="preserve">Geeft de variabele aan waar de verandering moet plaatsvinden. </w:t>
+            </w:r>
+          </w:p>
+        </w:tc>
+      </w:tr>
+      <w:tr>
+        <w:tc>
+          <w:tcPr>
+            <w:tcW w:w="0" w:type="auto"/>
+          </w:tcPr>
+          <w:p>
+            <w:r>
+              <w:t>var_label</w:t>
+            </w:r>
+          </w:p>
+        </w:tc>
+        <w:tc>
+          <w:tcPr>
+            <w:tcW w:w="0" w:type="auto"/>
+          </w:tcPr>
+          <w:p>
+            <w:r>
+              <w:t>Nieuw label / leeg</w:t>
+            </w:r>
+          </w:p>
+        </w:tc>
+        <w:tc>
+          <w:tcPr>
+            <w:tcW w:w="0" w:type="auto"/>
+          </w:tcPr>
+          <w:p>
+            <w:r>
+              <w:t>Nee</w:t>
+            </w:r>
+          </w:p>
+        </w:tc>
+        <w:tc>
+          <w:tcPr>
+            <w:tcW w:w="0" w:type="auto"/>
+          </w:tcPr>
+          <w:p>
+            <w:r>
+              <w:t>De vervangende waarde voor deze variabele.</w:t>
+            </w:r>
+          </w:p>
+        </w:tc>
+      </w:tr>
+      <w:tr>
+        <w:tc>
+          <w:tcPr>
+            <w:tcW w:w="0" w:type="auto"/>
+          </w:tcPr>
+          <w:p>
+            <w:r>
               <w:t>antwoord_waarde</w:t>
             </w:r>
-            <w:proofErr w:type="spellEnd"/>
+          </w:p>
+        </w:tc>
+        <w:tc>
+          <w:tcPr>
+            <w:tcW w:w="0" w:type="auto"/>
+          </w:tcPr>
+          <w:p>
+            <w:r>
+              <w:t>Antwoordoptie / leeg</w:t>
+            </w:r>
+          </w:p>
+        </w:tc>
+        <w:tc>
+          <w:tcPr>
+            <w:tcW w:w="0" w:type="auto"/>
+          </w:tcPr>
+          <w:p>
+            <w:r>
+              <w:t xml:space="preserve">Alleen indien </w:t>
+            </w:r>
             <w:r>
               <w:rPr>
                 <w:i/>
                 <w:iCs/>
               </w:rPr>
-              <w:t xml:space="preserve"> </w:t>
-            </w:r>
-            <w:r>
-              <w:t>is ingevuld, optioneel voor antwoorden</w:t>
-            </w:r>
-            <w:r>
-              <w:t xml:space="preserve"> met zoektekst.</w:t>
-            </w:r>
-          </w:p>
-        </w:tc>
-        <w:tc>
-          <w:tcPr>
-            <w:tcW w:w="0" w:type="auto"/>
-          </w:tcPr>
-          <w:p>
-            <w:r>
-              <w:t xml:space="preserve">Geeft de variabele aan waar de verandering moet plaatsvinden. </w:t>
+              <w:t xml:space="preserve">antwoord_oud </w:t>
+            </w:r>
+            <w:r>
+              <w:t>leeg is.</w:t>
+            </w:r>
+          </w:p>
+        </w:tc>
+        <w:tc>
+          <w:tcPr>
+            <w:tcW w:w="0" w:type="auto"/>
+          </w:tcPr>
+          <w:p>
+            <w:r>
+              <w:t>De waarde van het te vervangen antwoordlabel. Dit is de numerieke waarde die in SPSS staat.</w:t>
             </w:r>
           </w:p>
         </w:tc>
@@ -4411,40 +4112,100 @@
             <w:tcW w:w="0" w:type="auto"/>
           </w:tcPr>
           <w:p>
-            <w:proofErr w:type="spellStart"/>
-            <w:r>
-              <w:t>var_label</w:t>
-            </w:r>
-            <w:proofErr w:type="spellEnd"/>
-          </w:p>
-        </w:tc>
-        <w:tc>
-          <w:tcPr>
-            <w:tcW w:w="0" w:type="auto"/>
-          </w:tcPr>
-          <w:p>
-            <w:r>
-              <w:t>Nieuw label / leeg</w:t>
-            </w:r>
-          </w:p>
-        </w:tc>
-        <w:tc>
-          <w:tcPr>
-            <w:tcW w:w="0" w:type="auto"/>
-          </w:tcPr>
-          <w:p>
-            <w:r>
-              <w:t>Nee</w:t>
-            </w:r>
-          </w:p>
-        </w:tc>
-        <w:tc>
-          <w:tcPr>
-            <w:tcW w:w="0" w:type="auto"/>
-          </w:tcPr>
-          <w:p>
-            <w:r>
-              <w:t>De vervangende waarde voor deze variabele.</w:t>
+            <w:r>
+              <w:t>antwoord_oud</w:t>
+            </w:r>
+          </w:p>
+        </w:tc>
+        <w:tc>
+          <w:tcPr>
+            <w:tcW w:w="0" w:type="auto"/>
+          </w:tcPr>
+          <w:p>
+            <w:r>
+              <w:t>Oud antwoord / leeg</w:t>
+            </w:r>
+          </w:p>
+        </w:tc>
+        <w:tc>
+          <w:tcPr>
+            <w:tcW w:w="0" w:type="auto"/>
+          </w:tcPr>
+          <w:p>
+            <w:r>
+              <w:t xml:space="preserve">Alleen indien </w:t>
+            </w:r>
+            <w:r>
+              <w:rPr>
+                <w:i/>
+                <w:iCs/>
+              </w:rPr>
+              <w:t>antwoord_nieuw</w:t>
+            </w:r>
+            <w:r>
+              <w:t xml:space="preserve"> is ingevuld</w:t>
+            </w:r>
+            <w:r>
+              <w:t xml:space="preserve"> en </w:t>
+            </w:r>
+            <w:r>
+              <w:rPr>
+                <w:i/>
+                <w:iCs/>
+              </w:rPr>
+              <w:t xml:space="preserve">antwoord_waarde </w:t>
+            </w:r>
+            <w:r>
+              <w:rPr>
+                <w:b/>
+                <w:bCs/>
+              </w:rPr>
+              <w:t>niet</w:t>
+            </w:r>
+            <w:r>
+              <w:t xml:space="preserve"> is ingevuld.</w:t>
+            </w:r>
+          </w:p>
+        </w:tc>
+        <w:tc>
+          <w:tcPr>
+            <w:tcW w:w="0" w:type="auto"/>
+          </w:tcPr>
+          <w:p>
+            <w:r>
+              <w:t>Zoekwaarde om te vervangen. Deze dient precies identiek te zijn aan de waarde in SPSS. (Dit kan ook gekopieerd worden uit het tabellenboek.)</w:t>
+            </w:r>
+          </w:p>
+          <w:p>
+            <w:r>
+              <w:rPr>
+                <w:b/>
+                <w:bCs/>
+              </w:rPr>
+              <w:t xml:space="preserve">Let op: </w:t>
+            </w:r>
+            <w:r>
+              <w:t xml:space="preserve">Als </w:t>
+            </w:r>
+            <w:r>
+              <w:rPr>
+                <w:i/>
+                <w:iCs/>
+              </w:rPr>
+              <w:t>var</w:t>
+            </w:r>
+            <w:r>
+              <w:t xml:space="preserve"> niet is opgegeven in deze regel wordt het antwoord in alle variabelen vervangen. De waarde in </w:t>
+            </w:r>
+            <w:r>
+              <w:rPr>
+                <w:i/>
+                <w:iCs/>
+              </w:rPr>
+              <w:t xml:space="preserve">var </w:t>
+            </w:r>
+            <w:r>
+              <w:t>geldt daardoor als een filter.</w:t>
             </w:r>
           </w:p>
         </w:tc>
@@ -4455,191 +4216,9 @@
             <w:tcW w:w="0" w:type="auto"/>
           </w:tcPr>
           <w:p>
-            <w:proofErr w:type="spellStart"/>
-            <w:r>
-              <w:t>antwoord_waarde</w:t>
-            </w:r>
-            <w:proofErr w:type="spellEnd"/>
-          </w:p>
-        </w:tc>
-        <w:tc>
-          <w:tcPr>
-            <w:tcW w:w="0" w:type="auto"/>
-          </w:tcPr>
-          <w:p>
-            <w:r>
-              <w:t>Antwoordoptie / leeg</w:t>
-            </w:r>
-          </w:p>
-        </w:tc>
-        <w:tc>
-          <w:tcPr>
-            <w:tcW w:w="0" w:type="auto"/>
-          </w:tcPr>
-          <w:p>
-            <w:r>
-              <w:t xml:space="preserve">Alleen indien </w:t>
-            </w:r>
-            <w:proofErr w:type="spellStart"/>
-            <w:r>
-              <w:rPr>
-                <w:i/>
-                <w:iCs/>
-              </w:rPr>
-              <w:t>antwoord_oud</w:t>
-            </w:r>
-            <w:proofErr w:type="spellEnd"/>
-            <w:r>
-              <w:rPr>
-                <w:i/>
-                <w:iCs/>
-              </w:rPr>
-              <w:t xml:space="preserve"> </w:t>
-            </w:r>
-            <w:r>
-              <w:t>leeg is.</w:t>
-            </w:r>
-          </w:p>
-        </w:tc>
-        <w:tc>
-          <w:tcPr>
-            <w:tcW w:w="0" w:type="auto"/>
-          </w:tcPr>
-          <w:p>
-            <w:r>
-              <w:t>De waarde van het te vervangen antwoordlabel. Dit is de numerieke waarde die in SPSS staat.</w:t>
-            </w:r>
-          </w:p>
-        </w:tc>
-      </w:tr>
-      <w:tr>
-        <w:tc>
-          <w:tcPr>
-            <w:tcW w:w="0" w:type="auto"/>
-          </w:tcPr>
-          <w:p>
-            <w:proofErr w:type="spellStart"/>
-            <w:r>
-              <w:t>antwoord_oud</w:t>
-            </w:r>
-            <w:proofErr w:type="spellEnd"/>
-          </w:p>
-        </w:tc>
-        <w:tc>
-          <w:tcPr>
-            <w:tcW w:w="0" w:type="auto"/>
-          </w:tcPr>
-          <w:p>
-            <w:r>
-              <w:t>Oud antwoord / leeg</w:t>
-            </w:r>
-          </w:p>
-        </w:tc>
-        <w:tc>
-          <w:tcPr>
-            <w:tcW w:w="0" w:type="auto"/>
-          </w:tcPr>
-          <w:p>
-            <w:r>
-              <w:t xml:space="preserve">Alleen indien </w:t>
-            </w:r>
-            <w:proofErr w:type="spellStart"/>
-            <w:r>
-              <w:rPr>
-                <w:i/>
-                <w:iCs/>
-              </w:rPr>
+            <w:r>
               <w:t>antwoord_nieuw</w:t>
             </w:r>
-            <w:proofErr w:type="spellEnd"/>
-            <w:r>
-              <w:t xml:space="preserve"> is ingevuld</w:t>
-            </w:r>
-            <w:r>
-              <w:t xml:space="preserve"> en </w:t>
-            </w:r>
-            <w:proofErr w:type="spellStart"/>
-            <w:r>
-              <w:rPr>
-                <w:i/>
-                <w:iCs/>
-              </w:rPr>
-              <w:t>antwoord_waarde</w:t>
-            </w:r>
-            <w:proofErr w:type="spellEnd"/>
-            <w:r>
-              <w:rPr>
-                <w:i/>
-                <w:iCs/>
-              </w:rPr>
-              <w:t xml:space="preserve"> </w:t>
-            </w:r>
-            <w:r>
-              <w:rPr>
-                <w:b/>
-                <w:bCs/>
-              </w:rPr>
-              <w:t>niet</w:t>
-            </w:r>
-            <w:r>
-              <w:t xml:space="preserve"> is ingevuld.</w:t>
-            </w:r>
-          </w:p>
-        </w:tc>
-        <w:tc>
-          <w:tcPr>
-            <w:tcW w:w="0" w:type="auto"/>
-          </w:tcPr>
-          <w:p>
-            <w:r>
-              <w:t>Zoekwaarde om te vervangen. Deze dient precies identiek te zijn aan de waarde in SPSS. (Dit kan ook gekopieerd worden uit het tabellenboek.)</w:t>
-            </w:r>
-          </w:p>
-          <w:p>
-            <w:r>
-              <w:rPr>
-                <w:b/>
-                <w:bCs/>
-              </w:rPr>
-              <w:t xml:space="preserve">Let op: </w:t>
-            </w:r>
-            <w:r>
-              <w:t xml:space="preserve">Als </w:t>
-            </w:r>
-            <w:r>
-              <w:rPr>
-                <w:i/>
-                <w:iCs/>
-              </w:rPr>
-              <w:t>var</w:t>
-            </w:r>
-            <w:r>
-              <w:t xml:space="preserve"> niet is opgegeven in deze regel wordt het antwoord in alle variabelen vervangen. De waarde in </w:t>
-            </w:r>
-            <w:r>
-              <w:rPr>
-                <w:i/>
-                <w:iCs/>
-              </w:rPr>
-              <w:t xml:space="preserve">var </w:t>
-            </w:r>
-            <w:r>
-              <w:t>geldt daardoor als een filter.</w:t>
-            </w:r>
-          </w:p>
-        </w:tc>
-      </w:tr>
-      <w:tr>
-        <w:tc>
-          <w:tcPr>
-            <w:tcW w:w="0" w:type="auto"/>
-          </w:tcPr>
-          <w:p>
-            <w:proofErr w:type="spellStart"/>
-            <w:r>
-              <w:t>antwoord_nieuw</w:t>
-            </w:r>
-            <w:proofErr w:type="spellEnd"/>
           </w:p>
         </w:tc>
         <w:tc>
@@ -4978,7 +4557,6 @@
       <w:r>
         <w:t xml:space="preserve"> Dit lijkt enigszins op </w:t>
       </w:r>
-      <w:proofErr w:type="spellStart"/>
       <w:r>
         <w:rPr>
           <w:i/>
@@ -4986,28 +4564,18 @@
         </w:rPr>
         <w:t>indeling_kolommen</w:t>
       </w:r>
-      <w:proofErr w:type="spellEnd"/>
       <w:r>
         <w:t xml:space="preserve">, maar loopt volgens een iets andere logica. </w:t>
       </w:r>
       <w:r>
         <w:t xml:space="preserve">Het huidige tabblad zorgt voor de analyse, </w:t>
       </w:r>
-      <w:proofErr w:type="spellStart"/>
       <w:r>
         <w:rPr>
           <w:i/>
           <w:iCs/>
         </w:rPr>
-        <w:t>indeling_kolommen</w:t>
-      </w:r>
-      <w:proofErr w:type="spellEnd"/>
-      <w:r>
-        <w:rPr>
-          <w:i/>
-          <w:iCs/>
-        </w:rPr>
-        <w:t xml:space="preserve"> </w:t>
+        <w:t xml:space="preserve">indeling_kolommen </w:t>
       </w:r>
       <w:r>
         <w:t xml:space="preserve">zorgt voor de weergave. </w:t>
@@ -5101,13 +4669,8 @@
                 <w:iCs/>
               </w:rPr>
             </w:pPr>
-            <w:proofErr w:type="spellStart"/>
-            <w:r>
-              <w:t>naam_dataset</w:t>
-            </w:r>
-            <w:proofErr w:type="spellEnd"/>
-            <w:r>
-              <w:t xml:space="preserve"> uit het tabblad </w:t>
+            <w:r>
+              <w:t xml:space="preserve">naam_dataset uit het tabblad </w:t>
             </w:r>
             <w:r>
               <w:rPr>
@@ -5145,13 +4708,8 @@
             <w:tcW w:w="0" w:type="auto"/>
           </w:tcPr>
           <w:p>
-            <w:proofErr w:type="spellStart"/>
-            <w:r>
-              <w:t>Variabelenaam</w:t>
-            </w:r>
-            <w:proofErr w:type="spellEnd"/>
-            <w:r>
-              <w:t xml:space="preserve"> </w:t>
+            <w:r>
+              <w:t xml:space="preserve">Variabelenaam </w:t>
             </w:r>
             <w:r>
               <w:t>/</w:t>
@@ -5194,7 +4752,6 @@
             <w:r>
               <w:t xml:space="preserve"> als subset heeft, en de tweede regel </w:t>
             </w:r>
-            <w:proofErr w:type="spellStart"/>
             <w:r>
               <w:rPr>
                 <w:i/>
@@ -5202,17 +4759,8 @@
               </w:rPr>
               <w:t>subregio</w:t>
             </w:r>
-            <w:proofErr w:type="spellEnd"/>
-            <w:r>
-              <w:t xml:space="preserve">, dan wordt de </w:t>
-            </w:r>
-            <w:proofErr w:type="spellStart"/>
-            <w:r>
-              <w:t>subregio</w:t>
-            </w:r>
-            <w:proofErr w:type="spellEnd"/>
-            <w:r>
-              <w:t xml:space="preserve"> waarin de gemeente zich bevind meegenomen. </w:t>
+            <w:r>
+              <w:t xml:space="preserve">, dan wordt de subregio waarin de gemeente zich bevind meegenomen. </w:t>
             </w:r>
             <w:r>
               <w:t>Indien</w:t>
@@ -5273,11 +4821,9 @@
             <w:tcW w:w="0" w:type="auto"/>
           </w:tcPr>
           <w:p>
-            <w:proofErr w:type="spellStart"/>
             <w:r>
               <w:t>met_crossing</w:t>
             </w:r>
-            <w:proofErr w:type="spellEnd"/>
           </w:p>
         </w:tc>
         <w:tc>
@@ -5298,7 +4844,6 @@
             <w:r>
               <w:t xml:space="preserve">Legt vast of dit onderdeel verder uitgesplitst moet worden met kruisvariabelen. (Zie ook tabblad </w:t>
             </w:r>
-            <w:proofErr w:type="spellStart"/>
             <w:r>
               <w:rPr>
                 <w:i/>
@@ -5306,7 +4851,6 @@
               </w:rPr>
               <w:t>crossings</w:t>
             </w:r>
-            <w:proofErr w:type="spellEnd"/>
             <w:r>
               <w:t>.)</w:t>
             </w:r>
@@ -5319,14 +4863,12 @@
             <w:tcW w:w="0" w:type="auto"/>
           </w:tcPr>
           <w:p>
-            <w:proofErr w:type="spellStart"/>
             <w:r>
               <w:t>s</w:t>
             </w:r>
             <w:r>
               <w:t>ign_crossing</w:t>
             </w:r>
-            <w:proofErr w:type="spellEnd"/>
           </w:p>
         </w:tc>
         <w:tc>
@@ -5375,7 +4917,6 @@
             <w:r>
               <w:t xml:space="preserve">als </w:t>
             </w:r>
-            <w:proofErr w:type="spellStart"/>
             <w:r>
               <w:rPr>
                 <w:i/>
@@ -5383,7 +4924,6 @@
               </w:rPr>
               <w:t>sign_toetsen</w:t>
             </w:r>
-            <w:proofErr w:type="spellEnd"/>
             <w:r>
               <w:t xml:space="preserve"> op het tabblad </w:t>
             </w:r>
@@ -5407,12 +4947,10 @@
             <w:tcW w:w="0" w:type="auto"/>
           </w:tcPr>
           <w:p>
-            <w:proofErr w:type="spellStart"/>
             <w:r>
               <w:lastRenderedPageBreak/>
               <w:t>sign_totaal</w:t>
             </w:r>
-            <w:proofErr w:type="spellEnd"/>
           </w:p>
         </w:tc>
         <w:tc>
@@ -5585,13 +5123,8 @@
               <w:t>)</w:t>
             </w:r>
             <w:r>
-              <w:t>_</w:t>
-            </w:r>
-            <w:proofErr w:type="spellStart"/>
-            <w:r>
-              <w:t>size</w:t>
-            </w:r>
-            <w:proofErr w:type="spellEnd"/>
+              <w:t>_size</w:t>
+            </w:r>
           </w:p>
         </w:tc>
         <w:tc>
@@ -5616,13 +5149,8 @@
               <w:t>koppen/</w:t>
             </w:r>
             <w:r>
-              <w:t xml:space="preserve">titels in </w:t>
-            </w:r>
-            <w:proofErr w:type="spellStart"/>
-            <w:r>
-              <w:t>pt</w:t>
-            </w:r>
-            <w:proofErr w:type="spellEnd"/>
+              <w:t>titels in pt</w:t>
+            </w:r>
             <w:r>
               <w:t xml:space="preserve"> (= lettergrootte in Word en Excel)</w:t>
             </w:r>
@@ -5651,13 +5179,8 @@
               <w:t>)</w:t>
             </w:r>
             <w:r>
-              <w:t>_</w:t>
-            </w:r>
-            <w:proofErr w:type="spellStart"/>
-            <w:r>
-              <w:t>color</w:t>
-            </w:r>
-            <w:proofErr w:type="spellEnd"/>
+              <w:t>_color</w:t>
+            </w:r>
           </w:p>
         </w:tc>
         <w:tc>
@@ -5693,55 +5216,13 @@
               <w:rPr>
                 <w:lang w:val="en-US"/>
               </w:rPr>
-              <w:t xml:space="preserve">Excel </w:t>
-            </w:r>
-            <w:proofErr w:type="spellStart"/>
+              <w:t>Excel accepteert hexadecimale codes (#FFFFFF) of</w:t>
+            </w:r>
             <w:r>
               <w:rPr>
                 <w:lang w:val="en-US"/>
               </w:rPr>
-              <w:t>accepteert</w:t>
-            </w:r>
-            <w:proofErr w:type="spellEnd"/>
-            <w:r>
-              <w:rPr>
-                <w:lang w:val="en-US"/>
-              </w:rPr>
-              <w:t xml:space="preserve"> </w:t>
-            </w:r>
-            <w:proofErr w:type="spellStart"/>
-            <w:r>
-              <w:rPr>
-                <w:lang w:val="en-US"/>
-              </w:rPr>
-              <w:t>hexadecimale</w:t>
-            </w:r>
-            <w:proofErr w:type="spellEnd"/>
-            <w:r>
-              <w:rPr>
-                <w:lang w:val="en-US"/>
-              </w:rPr>
-              <w:t xml:space="preserve"> codes (#FFFFFF) of</w:t>
-            </w:r>
-            <w:r>
-              <w:rPr>
-                <w:lang w:val="en-US"/>
-              </w:rPr>
-              <w:t xml:space="preserve"> </w:t>
-            </w:r>
-            <w:proofErr w:type="spellStart"/>
-            <w:r>
-              <w:rPr>
-                <w:lang w:val="en-US"/>
-              </w:rPr>
-              <w:t>namen</w:t>
-            </w:r>
-            <w:proofErr w:type="spellEnd"/>
-            <w:r>
-              <w:rPr>
-                <w:lang w:val="en-US"/>
-              </w:rPr>
-              <w:t xml:space="preserve"> (green/red).</w:t>
+              <w:t xml:space="preserve"> namen (green/red).</w:t>
             </w:r>
           </w:p>
         </w:tc>
@@ -5762,13 +5243,8 @@
               <w:t>)</w:t>
             </w:r>
             <w:r>
-              <w:t>_</w:t>
-            </w:r>
-            <w:proofErr w:type="spellStart"/>
-            <w:r>
-              <w:t>decoration</w:t>
-            </w:r>
-            <w:proofErr w:type="spellEnd"/>
+              <w:t>_decoration</w:t>
+            </w:r>
           </w:p>
         </w:tc>
         <w:tc>
@@ -5843,13 +5319,8 @@
               <w:t>)</w:t>
             </w:r>
             <w:r>
-              <w:t>_</w:t>
-            </w:r>
-            <w:proofErr w:type="spellStart"/>
-            <w:r>
-              <w:t>fill</w:t>
-            </w:r>
-            <w:proofErr w:type="spellEnd"/>
+              <w:t>_fill</w:t>
+            </w:r>
           </w:p>
         </w:tc>
         <w:tc>
@@ -5879,55 +5350,13 @@
               <w:rPr>
                 <w:lang w:val="en-US"/>
               </w:rPr>
-              <w:t xml:space="preserve">Excel </w:t>
-            </w:r>
-            <w:proofErr w:type="spellStart"/>
+              <w:t>Excel accepteert hexadecimale codes (#FFFFFF) of</w:t>
+            </w:r>
             <w:r>
               <w:rPr>
                 <w:lang w:val="en-US"/>
               </w:rPr>
-              <w:t>accepteert</w:t>
-            </w:r>
-            <w:proofErr w:type="spellEnd"/>
-            <w:r>
-              <w:rPr>
-                <w:lang w:val="en-US"/>
-              </w:rPr>
-              <w:t xml:space="preserve"> </w:t>
-            </w:r>
-            <w:proofErr w:type="spellStart"/>
-            <w:r>
-              <w:rPr>
-                <w:lang w:val="en-US"/>
-              </w:rPr>
-              <w:t>hexadecimale</w:t>
-            </w:r>
-            <w:proofErr w:type="spellEnd"/>
-            <w:r>
-              <w:rPr>
-                <w:lang w:val="en-US"/>
-              </w:rPr>
-              <w:t xml:space="preserve"> codes (#FFFFFF) of</w:t>
-            </w:r>
-            <w:r>
-              <w:rPr>
-                <w:lang w:val="en-US"/>
-              </w:rPr>
-              <w:t xml:space="preserve"> </w:t>
-            </w:r>
-            <w:proofErr w:type="spellStart"/>
-            <w:r>
-              <w:rPr>
-                <w:lang w:val="en-US"/>
-              </w:rPr>
-              <w:t>namen</w:t>
-            </w:r>
-            <w:proofErr w:type="spellEnd"/>
-            <w:r>
-              <w:rPr>
-                <w:lang w:val="en-US"/>
-              </w:rPr>
-              <w:t xml:space="preserve"> (green/red).</w:t>
+              <w:t xml:space="preserve"> namen (green/red).</w:t>
             </w:r>
           </w:p>
         </w:tc>
@@ -5943,7 +5372,6 @@
                 <w:lang w:val="en-US"/>
               </w:rPr>
             </w:pPr>
-            <w:proofErr w:type="spellStart"/>
             <w:r>
               <w:rPr>
                 <w:lang w:val="en-US"/>
@@ -5956,7 +5384,6 @@
               </w:rPr>
               <w:t>ont_color</w:t>
             </w:r>
-            <w:proofErr w:type="spellEnd"/>
           </w:p>
         </w:tc>
         <w:tc>
@@ -5969,83 +5396,33 @@
                 <w:lang w:val="en-US"/>
               </w:rPr>
             </w:pPr>
-            <w:proofErr w:type="spellStart"/>
             <w:r>
               <w:rPr>
                 <w:lang w:val="en-US"/>
               </w:rPr>
-              <w:t>Hexadecimale</w:t>
-            </w:r>
-            <w:proofErr w:type="spellEnd"/>
+              <w:t>Hexadecimale code of naam</w:t>
+            </w:r>
+          </w:p>
+        </w:tc>
+        <w:tc>
+          <w:tcPr>
+            <w:tcW w:w="0" w:type="auto"/>
+          </w:tcPr>
+          <w:p>
+            <w:r>
+              <w:t xml:space="preserve">De gewenste tekstkleur. </w:t>
+            </w:r>
             <w:r>
               <w:rPr>
                 <w:lang w:val="en-US"/>
               </w:rPr>
-              <w:t xml:space="preserve"> code of naam</w:t>
-            </w:r>
-          </w:p>
-        </w:tc>
-        <w:tc>
-          <w:tcPr>
-            <w:tcW w:w="0" w:type="auto"/>
-          </w:tcPr>
-          <w:p>
-            <w:r>
-              <w:t xml:space="preserve">De gewenste tekstkleur. </w:t>
+              <w:t>Excel accepteert hexadecimale codes (#FFFFFF) of</w:t>
             </w:r>
             <w:r>
               <w:rPr>
                 <w:lang w:val="en-US"/>
               </w:rPr>
-              <w:t xml:space="preserve">Excel </w:t>
-            </w:r>
-            <w:proofErr w:type="spellStart"/>
-            <w:r>
-              <w:rPr>
-                <w:lang w:val="en-US"/>
-              </w:rPr>
-              <w:t>accepteert</w:t>
-            </w:r>
-            <w:proofErr w:type="spellEnd"/>
-            <w:r>
-              <w:rPr>
-                <w:lang w:val="en-US"/>
-              </w:rPr>
-              <w:t xml:space="preserve"> </w:t>
-            </w:r>
-            <w:proofErr w:type="spellStart"/>
-            <w:r>
-              <w:rPr>
-                <w:lang w:val="en-US"/>
-              </w:rPr>
-              <w:t>hexadecimale</w:t>
-            </w:r>
-            <w:proofErr w:type="spellEnd"/>
-            <w:r>
-              <w:rPr>
-                <w:lang w:val="en-US"/>
-              </w:rPr>
-              <w:t xml:space="preserve"> codes (#FFFFFF) of</w:t>
-            </w:r>
-            <w:r>
-              <w:rPr>
-                <w:lang w:val="en-US"/>
-              </w:rPr>
-              <w:t xml:space="preserve"> </w:t>
-            </w:r>
-            <w:proofErr w:type="spellStart"/>
-            <w:r>
-              <w:rPr>
-                <w:lang w:val="en-US"/>
-              </w:rPr>
-              <w:t>namen</w:t>
-            </w:r>
-            <w:proofErr w:type="spellEnd"/>
-            <w:r>
-              <w:rPr>
-                <w:lang w:val="en-US"/>
-              </w:rPr>
-              <w:t xml:space="preserve"> (green/red).</w:t>
+              <w:t xml:space="preserve"> namen (green/red).</w:t>
             </w:r>
           </w:p>
         </w:tc>
@@ -6061,14 +5438,12 @@
                 <w:lang w:val="en-US"/>
               </w:rPr>
             </w:pPr>
-            <w:proofErr w:type="spellStart"/>
             <w:r>
               <w:rPr>
                 <w:lang w:val="en-US"/>
               </w:rPr>
               <w:t>font_type</w:t>
             </w:r>
-            <w:proofErr w:type="spellEnd"/>
           </w:p>
         </w:tc>
         <w:tc>
@@ -6085,16 +5460,8 @@
               <w:rPr>
                 <w:lang w:val="en-US"/>
               </w:rPr>
-              <w:t xml:space="preserve">Naam van </w:t>
-            </w:r>
-            <w:proofErr w:type="spellStart"/>
-            <w:r>
-              <w:rPr>
-                <w:lang w:val="en-US"/>
-              </w:rPr>
-              <w:t>lettertype</w:t>
-            </w:r>
-            <w:proofErr w:type="spellEnd"/>
+              <w:t>Naam van lettertype</w:t>
+            </w:r>
           </w:p>
         </w:tc>
         <w:tc>
@@ -6125,7 +5492,6 @@
                 <w:lang w:val="en-US"/>
               </w:rPr>
             </w:pPr>
-            <w:proofErr w:type="spellStart"/>
             <w:r>
               <w:rPr>
                 <w:lang w:val="en-US"/>
@@ -6150,7 +5516,6 @@
               </w:rPr>
               <w:t>size</w:t>
             </w:r>
-            <w:proofErr w:type="spellEnd"/>
           </w:p>
         </w:tc>
         <w:tc>
@@ -6163,14 +5528,12 @@
                 <w:lang w:val="en-US"/>
               </w:rPr>
             </w:pPr>
-            <w:proofErr w:type="spellStart"/>
             <w:r>
               <w:rPr>
                 <w:lang w:val="en-US"/>
               </w:rPr>
               <w:t>Getal</w:t>
             </w:r>
-            <w:proofErr w:type="spellEnd"/>
           </w:p>
         </w:tc>
         <w:tc>
@@ -6182,13 +5545,8 @@
               <w:t>Grootte van de tekst i</w:t>
             </w:r>
             <w:r>
-              <w:t xml:space="preserve">n </w:t>
-            </w:r>
-            <w:proofErr w:type="spellStart"/>
-            <w:r>
-              <w:t>pt</w:t>
-            </w:r>
-            <w:proofErr w:type="spellEnd"/>
+              <w:t>n pt</w:t>
+            </w:r>
             <w:r>
               <w:t xml:space="preserve"> (= lettergrootte in Word en Excel)</w:t>
             </w:r>
@@ -6213,11 +5571,9 @@
             <w:tcW w:w="3125" w:type="dxa"/>
           </w:tcPr>
           <w:p>
-            <w:proofErr w:type="spellStart"/>
             <w:r>
               <w:t>rij_hoogte</w:t>
             </w:r>
-            <w:proofErr w:type="spellEnd"/>
           </w:p>
         </w:tc>
         <w:tc>
@@ -6236,13 +5592,8 @@
           </w:tcPr>
           <w:p>
             <w:r>
-              <w:t xml:space="preserve">De rijen in Excel worden gelijkmatig verdeeld. Dit getal specificeert de hoogte van iedere rij in </w:t>
-            </w:r>
-            <w:proofErr w:type="spellStart"/>
-            <w:r>
-              <w:t>pt</w:t>
-            </w:r>
-            <w:proofErr w:type="spellEnd"/>
+              <w:t>De rijen in Excel worden gelijkmatig verdeeld. Dit getal specificeert de hoogte van iedere rij in pt</w:t>
+            </w:r>
             <w:r>
               <w:t xml:space="preserve"> (= lettergrootte in Word en Excel)</w:t>
             </w:r>
@@ -6258,12 +5609,10 @@
             <w:tcW w:w="3125" w:type="dxa"/>
           </w:tcPr>
           <w:p>
-            <w:proofErr w:type="spellStart"/>
             <w:r>
               <w:lastRenderedPageBreak/>
               <w:t>rij_hoogte_kop</w:t>
             </w:r>
-            <w:proofErr w:type="spellEnd"/>
           </w:p>
         </w:tc>
         <w:tc>
@@ -6285,15 +5634,7 @@
               <w:t xml:space="preserve">Het kan zijn dat de </w:t>
             </w:r>
             <w:r>
-              <w:t xml:space="preserve">kolomkoppen een andere rijhoogte nodig hebben dan de normale rijen. Daarom is de hoogte van de koppen apart in te stellen. Wederom in </w:t>
-            </w:r>
-            <w:proofErr w:type="spellStart"/>
-            <w:r>
-              <w:t>pt</w:t>
-            </w:r>
-            <w:proofErr w:type="spellEnd"/>
-            <w:r>
-              <w:t>.</w:t>
+              <w:t>kolomkoppen een andere rijhoogte nodig hebben dan de normale rijen. Daarom is de hoogte van de koppen apart in te stellen. Wederom in pt.</w:t>
             </w:r>
           </w:p>
         </w:tc>
@@ -6304,11 +5645,9 @@
             <w:tcW w:w="3125" w:type="dxa"/>
           </w:tcPr>
           <w:p>
-            <w:proofErr w:type="spellStart"/>
             <w:r>
               <w:t>kolombreedte_antwoorden</w:t>
             </w:r>
-            <w:proofErr w:type="spellEnd"/>
           </w:p>
         </w:tc>
         <w:tc>
@@ -6327,15 +5666,7 @@
           </w:tcPr>
           <w:p>
             <w:r>
-              <w:t xml:space="preserve">Breedte van de kolom met antwoordteksten in </w:t>
-            </w:r>
-            <w:proofErr w:type="spellStart"/>
-            <w:r>
-              <w:t>pt</w:t>
-            </w:r>
-            <w:proofErr w:type="spellEnd"/>
-            <w:r>
-              <w:t>.</w:t>
+              <w:t>Breedte van de kolom met antwoordteksten in pt.</w:t>
             </w:r>
           </w:p>
         </w:tc>
@@ -6367,15 +5698,7 @@
           </w:tcPr>
           <w:p>
             <w:r>
-              <w:t xml:space="preserve">Breedte van de kolommen in </w:t>
-            </w:r>
-            <w:proofErr w:type="spellStart"/>
-            <w:r>
-              <w:t>pt</w:t>
-            </w:r>
-            <w:proofErr w:type="spellEnd"/>
-            <w:r>
-              <w:t>.</w:t>
+              <w:t>Breedte van de kolommen in pt.</w:t>
             </w:r>
           </w:p>
         </w:tc>
@@ -6386,11 +5709,9 @@
             <w:tcW w:w="3125" w:type="dxa"/>
           </w:tcPr>
           <w:p>
-            <w:proofErr w:type="spellStart"/>
             <w:r>
               <w:t>label_max_lengte</w:t>
             </w:r>
-            <w:proofErr w:type="spellEnd"/>
           </w:p>
         </w:tc>
         <w:tc>
@@ -6409,17 +5730,8 @@
           </w:tcPr>
           <w:p>
             <w:r>
-              <w:t xml:space="preserve">Sommige </w:t>
-            </w:r>
-            <w:proofErr w:type="spellStart"/>
-            <w:r>
-              <w:t>variabelelabels</w:t>
-            </w:r>
-            <w:proofErr w:type="spellEnd"/>
-            <w:r>
-              <w:t xml:space="preserve"> zijn te lang om binnen de kolombreedte te passen. Excel kan automatisch tekstterugloop aanzetten, maar past niet automatisch de rijhoogte aan. Daarom dient handmatig te worden aangegeven na hoeveel karakters de rijhoogte voor een variabele groter moet worden. In de praktijk zal dit getal ongeveer overeenkomen met </w:t>
-            </w:r>
-            <w:proofErr w:type="spellStart"/>
+              <w:t xml:space="preserve">Sommige variabelelabels zijn te lang om binnen de kolombreedte te passen. Excel kan automatisch tekstterugloop aanzetten, maar past niet automatisch de rijhoogte aan. Daarom dient handmatig te worden aangegeven na hoeveel karakters de rijhoogte voor een variabele groter moet worden. In de praktijk zal dit getal ongeveer overeenkomen met </w:t>
+            </w:r>
             <w:r>
               <w:rPr>
                 <w:i/>
@@ -6427,7 +5739,6 @@
               </w:rPr>
               <w:t>kolombreedte_antwoorden</w:t>
             </w:r>
-            <w:proofErr w:type="spellEnd"/>
             <w:r>
               <w:t>.</w:t>
             </w:r>
@@ -6440,11 +5751,9 @@
             <w:tcW w:w="3125" w:type="dxa"/>
           </w:tcPr>
           <w:p>
-            <w:proofErr w:type="spellStart"/>
             <w:r>
               <w:t>border_tussen_gegevens</w:t>
             </w:r>
-            <w:proofErr w:type="spellEnd"/>
           </w:p>
         </w:tc>
         <w:tc>
@@ -6474,11 +5783,9 @@
             <w:tcW w:w="3125" w:type="dxa"/>
           </w:tcPr>
           <w:p>
-            <w:proofErr w:type="spellStart"/>
             <w:r>
               <w:t>rijen_afwisselend_kleuren</w:t>
             </w:r>
-            <w:proofErr w:type="spellEnd"/>
           </w:p>
         </w:tc>
         <w:tc>
@@ -6508,11 +5815,9 @@
             <w:tcW w:w="3125" w:type="dxa"/>
           </w:tcPr>
           <w:p>
-            <w:proofErr w:type="spellStart"/>
             <w:r>
               <w:t>kolommen_afwisselend_kleuren</w:t>
             </w:r>
-            <w:proofErr w:type="spellEnd"/>
           </w:p>
         </w:tc>
         <w:tc>
@@ -6542,11 +5847,9 @@
             <w:tcW w:w="3125" w:type="dxa"/>
           </w:tcPr>
           <w:p>
-            <w:proofErr w:type="spellStart"/>
             <w:r>
               <w:t>kolommen_crossings_kleuren</w:t>
             </w:r>
-            <w:proofErr w:type="spellEnd"/>
           </w:p>
         </w:tc>
         <w:tc>
@@ -6586,11 +5889,9 @@
             <w:tcW w:w="3125" w:type="dxa"/>
           </w:tcPr>
           <w:p>
-            <w:proofErr w:type="spellStart"/>
             <w:r>
               <w:t>header_stijl</w:t>
             </w:r>
-            <w:proofErr w:type="spellEnd"/>
           </w:p>
         </w:tc>
         <w:tc>
@@ -6620,11 +5921,9 @@
             <w:tcW w:w="3125" w:type="dxa"/>
           </w:tcPr>
           <w:p>
-            <w:proofErr w:type="spellStart"/>
             <w:r>
               <w:t>header_template</w:t>
             </w:r>
-            <w:proofErr w:type="spellEnd"/>
           </w:p>
         </w:tc>
         <w:tc>
@@ -6660,11 +5959,9 @@
             <w:tcW w:w="3125" w:type="dxa"/>
           </w:tcPr>
           <w:p>
-            <w:proofErr w:type="spellStart"/>
             <w:r>
               <w:t>crossing_headers_kleiner</w:t>
             </w:r>
-            <w:proofErr w:type="spellEnd"/>
           </w:p>
         </w:tc>
         <w:tc>

</xml_diff>

<commit_message>
Handleiding bijgewerkt aan de laatste veranderingen.
</commit_message>
<xml_diff>
--- a/Handleiding configuratie.docx
+++ b/Handleiding configuratie.docx
@@ -559,32 +559,6 @@
       <w:r>
         <w:t xml:space="preserve"> De bijgevoegde configuratie is puur ter voorbeeld, en geenszins volledig.</w:t>
       </w:r>
-      <w:r>
-        <w:t xml:space="preserve"> </w:t>
-      </w:r>
-      <w:r>
-        <w:t>Er is hieronder</w:t>
-      </w:r>
-      <w:r>
-        <w:t xml:space="preserve"> (bij </w:t>
-      </w:r>
-      <w:hyperlink w:anchor="_Snel_van_start_1" w:history="1">
-        <w:r>
-          <w:rPr>
-            <w:rStyle w:val="Hyperlink"/>
-          </w:rPr>
-          <w:t>Snel van start</w:t>
-        </w:r>
-      </w:hyperlink>
-      <w:r>
-        <w:t>)</w:t>
-      </w:r>
-      <w:r>
-        <w:t xml:space="preserve"> een kort stappenplan toegevoegd </w:t>
-      </w:r>
-      <w:r>
-        <w:t>om hiermee te beginnen.</w:t>
-      </w:r>
     </w:p>
     <w:p>
       <w:pPr>
@@ -742,11 +716,7 @@
         <w:t>H</w:t>
       </w:r>
       <w:r>
-        <w:t xml:space="preserve">et script zal dan alleen nieuwe </w:t>
-      </w:r>
-      <w:r>
-        <w:lastRenderedPageBreak/>
-        <w:t xml:space="preserve">tabellenboeken maken, maar geen berekeningen meer </w:t>
+        <w:t xml:space="preserve">et script zal dan alleen nieuwe tabellenboeken maken, maar geen berekeningen meer </w:t>
       </w:r>
       <w:r>
         <w:t>uitvoeren. Dit scheelt aanzienlijk in tijd. (Reken nu op een minuut of 2-3.)</w:t>
@@ -761,6 +731,7 @@
         </w:numPr>
       </w:pPr>
       <w:r>
+        <w:lastRenderedPageBreak/>
         <w:t>Als alles naar wens is kunnen de tabellenboeken worden gepubliceerd.</w:t>
       </w:r>
     </w:p>
@@ -784,48 +755,10 @@
     </w:p>
     <w:p>
       <w:pPr>
-        <w:pStyle w:val="Kop2"/>
+        <w:pStyle w:val="Kop1"/>
       </w:pPr>
       <w:bookmarkStart w:id="1" w:name="_Snel_van_start_1"/>
       <w:bookmarkEnd w:id="1"/>
-      <w:r>
-        <w:t>Snel van start</w:t>
-      </w:r>
-      <w:r>
-        <w:t xml:space="preserve"> </w:t>
-      </w:r>
-      <w:r>
-        <w:t>(LET OP: nog niet actueel voor het nieuwe script)</w:t>
-      </w:r>
-    </w:p>
-    <w:p>
-      <w:pPr>
-        <w:pStyle w:val="Geenafstand"/>
-        <w:rPr>
-          <w:i/>
-          <w:iCs/>
-        </w:rPr>
-      </w:pPr>
-      <w:r>
-        <w:t>Het is makkelijker om vanuit een werkend prototype verder te werken aan verduidelijking of verdere toevoegingen dan</w:t>
-      </w:r>
-      <w:r>
-        <w:t xml:space="preserve"> om</w:t>
-      </w:r>
-      <w:r>
-        <w:t xml:space="preserve"> </w:t>
-      </w:r>
-      <w:r>
-        <w:t>direct alles in te stellen</w:t>
-      </w:r>
-      <w:r>
-        <w:t>. Om een eerste beeld te vormen is het daarom aan te raden om te beginnen met één dataset en een paar variabelen. Van daaruit wordt het vanzelf duidelijk wat iedere optie doet en kan er meer worden toegevoegd. Ter voorbeeld staat hieronder een stappenplan om vanuit de recente jongvolwassenenmonitor een snel tabellenboek te maken.</w:t>
-      </w:r>
-    </w:p>
-    <w:p>
-      <w:pPr>
-        <w:pStyle w:val="Kop1"/>
-      </w:pPr>
       <w:r>
         <w:t>Configuratie</w:t>
       </w:r>
@@ -1200,124 +1133,124 @@
           </w:tcPr>
           <w:p>
             <w:r>
+              <w:t>min_observaties_per_antwoord</w:t>
+            </w:r>
+          </w:p>
+        </w:tc>
+        <w:tc>
+          <w:tcPr>
+            <w:tcW w:w="1701" w:type="dxa"/>
+          </w:tcPr>
+          <w:p>
+            <w:r>
+              <w:t>Getal</w:t>
+            </w:r>
+          </w:p>
+        </w:tc>
+        <w:tc>
+          <w:tcPr>
+            <w:tcW w:w="4672" w:type="dxa"/>
+          </w:tcPr>
+          <w:p>
+            <w:r>
+              <w:t>Minimaal aantal observaties per antwoord. Antwoorden met minder observaties worden weergegeven als missend</w:t>
+            </w:r>
+            <w:r>
+              <w:t xml:space="preserve"> (met </w:t>
+            </w:r>
+            <w:r>
+              <w:t>de tekst hieronder</w:t>
+            </w:r>
+            <w:r>
+              <w:t>)</w:t>
+            </w:r>
+            <w:r>
+              <w:t>.</w:t>
+            </w:r>
+          </w:p>
+        </w:tc>
+      </w:tr>
+      <w:tr>
+        <w:tc>
+          <w:tcPr>
+            <w:tcW w:w="2689" w:type="dxa"/>
+          </w:tcPr>
+          <w:p>
+            <w:r>
+              <w:t>tekst_min_vraag_niet_gehaald</w:t>
+            </w:r>
+          </w:p>
+        </w:tc>
+        <w:tc>
+          <w:tcPr>
+            <w:tcW w:w="1701" w:type="dxa"/>
+          </w:tcPr>
+          <w:p>
+            <w:r>
+              <w:t>Tekst</w:t>
+            </w:r>
+          </w:p>
+        </w:tc>
+        <w:tc>
+          <w:tcPr>
+            <w:tcW w:w="4672" w:type="dxa"/>
+          </w:tcPr>
+          <w:p>
+            <w:r>
+              <w:t xml:space="preserve">Tekst die </w:t>
+            </w:r>
+            <w:r>
+              <w:t xml:space="preserve">moet worden </w:t>
+            </w:r>
+            <w:r>
+              <w:t xml:space="preserve">weergegeven als </w:t>
+            </w:r>
+            <w:r>
+              <w:t>het aantal observaties niet is gehaald.</w:t>
+            </w:r>
+          </w:p>
+        </w:tc>
+      </w:tr>
+      <w:tr>
+        <w:tc>
+          <w:tcPr>
+            <w:tcW w:w="2689" w:type="dxa"/>
+          </w:tcPr>
+          <w:p>
+            <w:r>
+              <w:t>tekst_min_antwoord_niet_gehaald</w:t>
+            </w:r>
+          </w:p>
+        </w:tc>
+        <w:tc>
+          <w:tcPr>
+            <w:tcW w:w="1701" w:type="dxa"/>
+          </w:tcPr>
+          <w:p>
+            <w:r>
+              <w:t>Tekst</w:t>
+            </w:r>
+          </w:p>
+        </w:tc>
+        <w:tc>
+          <w:tcPr>
+            <w:tcW w:w="4672" w:type="dxa"/>
+          </w:tcPr>
+          <w:p>
+            <w:r>
+              <w:t>Tekst die moet worden weergegeven als het aantal antwoorden per vraag niet is gehaald.</w:t>
+            </w:r>
+          </w:p>
+        </w:tc>
+      </w:tr>
+      <w:tr>
+        <w:tc>
+          <w:tcPr>
+            <w:tcW w:w="2689" w:type="dxa"/>
+          </w:tcPr>
+          <w:p>
+            <w:r>
               <w:lastRenderedPageBreak/>
-              <w:t>min_observaties_per_antwoord</w:t>
-            </w:r>
-          </w:p>
-        </w:tc>
-        <w:tc>
-          <w:tcPr>
-            <w:tcW w:w="1701" w:type="dxa"/>
-          </w:tcPr>
-          <w:p>
-            <w:r>
-              <w:t>Getal</w:t>
-            </w:r>
-          </w:p>
-        </w:tc>
-        <w:tc>
-          <w:tcPr>
-            <w:tcW w:w="4672" w:type="dxa"/>
-          </w:tcPr>
-          <w:p>
-            <w:r>
-              <w:t>Minimaal aantal observaties per antwoord. Antwoorden met minder observaties worden weergegeven als missend</w:t>
-            </w:r>
-            <w:r>
-              <w:t xml:space="preserve"> (met </w:t>
-            </w:r>
-            <w:r>
-              <w:t>de tekst hieronder</w:t>
-            </w:r>
-            <w:r>
-              <w:t>)</w:t>
-            </w:r>
-            <w:r>
-              <w:t>.</w:t>
-            </w:r>
-          </w:p>
-        </w:tc>
-      </w:tr>
-      <w:tr>
-        <w:tc>
-          <w:tcPr>
-            <w:tcW w:w="2689" w:type="dxa"/>
-          </w:tcPr>
-          <w:p>
-            <w:r>
-              <w:t>tekst_min_vraag_niet_gehaald</w:t>
-            </w:r>
-          </w:p>
-        </w:tc>
-        <w:tc>
-          <w:tcPr>
-            <w:tcW w:w="1701" w:type="dxa"/>
-          </w:tcPr>
-          <w:p>
-            <w:r>
-              <w:t>Tekst</w:t>
-            </w:r>
-          </w:p>
-        </w:tc>
-        <w:tc>
-          <w:tcPr>
-            <w:tcW w:w="4672" w:type="dxa"/>
-          </w:tcPr>
-          <w:p>
-            <w:r>
-              <w:t xml:space="preserve">Tekst die </w:t>
-            </w:r>
-            <w:r>
-              <w:t xml:space="preserve">moet worden </w:t>
-            </w:r>
-            <w:r>
-              <w:t xml:space="preserve">weergegeven als </w:t>
-            </w:r>
-            <w:r>
-              <w:t>het aantal observaties niet is gehaald.</w:t>
-            </w:r>
-          </w:p>
-        </w:tc>
-      </w:tr>
-      <w:tr>
-        <w:tc>
-          <w:tcPr>
-            <w:tcW w:w="2689" w:type="dxa"/>
-          </w:tcPr>
-          <w:p>
-            <w:r>
-              <w:t>tekst_min_antwoord_niet_gehaald</w:t>
-            </w:r>
-          </w:p>
-        </w:tc>
-        <w:tc>
-          <w:tcPr>
-            <w:tcW w:w="1701" w:type="dxa"/>
-          </w:tcPr>
-          <w:p>
-            <w:r>
-              <w:t>Tekst</w:t>
-            </w:r>
-          </w:p>
-        </w:tc>
-        <w:tc>
-          <w:tcPr>
-            <w:tcW w:w="4672" w:type="dxa"/>
-          </w:tcPr>
-          <w:p>
-            <w:r>
-              <w:t>Tekst die moet worden weergegeven als het aantal antwoorden per vraag niet is gehaald.</w:t>
-            </w:r>
-          </w:p>
-        </w:tc>
-      </w:tr>
-      <w:tr>
-        <w:tc>
-          <w:tcPr>
-            <w:tcW w:w="2689" w:type="dxa"/>
-          </w:tcPr>
-          <w:p>
-            <w:r>
               <w:t>tekst_missende_data</w:t>
             </w:r>
           </w:p>
@@ -1706,7 +1639,6 @@
           </w:tcPr>
           <w:p>
             <w:r>
-              <w:lastRenderedPageBreak/>
               <w:t>vergelijk</w:t>
             </w:r>
             <w:r>
@@ -1746,7 +1678,11 @@
               <w:t xml:space="preserve">het is aan te raden het script eerst te draaien met deze </w:t>
             </w:r>
             <w:r>
-              <w:t>instelling op WAAR, zodat het inzichtelijk wordt waar mogelijke problemen voorkomen. Deze dienen handmatig gecontroleerd te worden.</w:t>
+              <w:t xml:space="preserve">instelling op WAAR, zodat het inzichtelijk wordt waar mogelijke </w:t>
+            </w:r>
+            <w:r>
+              <w:lastRenderedPageBreak/>
+              <w:t>problemen voorkomen. Deze dienen handmatig gecontroleerd te worden.</w:t>
             </w:r>
           </w:p>
         </w:tc>
@@ -3152,6 +3088,7 @@
         <w:rPr>
           <w:noProof/>
         </w:rPr>
+        <w:lastRenderedPageBreak/>
         <w:drawing>
           <wp:inline distT="0" distB="0" distL="0" distR="0" wp14:anchorId="0DF7293A" wp14:editId="78598277">
             <wp:extent cx="4730993" cy="1225613"/>

</xml_diff>

<commit_message>
Logging toegevoegd aan het script, zodat meldingen beter leesbaar zijn.
</commit_message>
<xml_diff>
--- a/Handleiding configuratie.docx
+++ b/Handleiding configuratie.docx
@@ -4974,6 +4974,92 @@
               <w:t xml:space="preserve"> totaal 2 + 2 + 1 = 5 kolommen. Nationaal zit dan in kolom 6.)</w:t>
             </w:r>
           </w:p>
+          <w:p/>
+          <w:p>
+            <w:r>
+              <w:rPr>
+                <w:b/>
+                <w:bCs/>
+              </w:rPr>
+              <w:t xml:space="preserve">Let op: </w:t>
+            </w:r>
+            <w:r>
+              <w:t xml:space="preserve">vanuit een kolom </w:t>
+            </w:r>
+            <w:r>
+              <w:rPr>
+                <w:b/>
+                <w:bCs/>
+              </w:rPr>
+              <w:t>zonder</w:t>
+            </w:r>
+            <w:r>
+              <w:t xml:space="preserve"> subset kan niet worden vergeleken met een kolom </w:t>
+            </w:r>
+            <w:r>
+              <w:rPr>
+                <w:b/>
+                <w:bCs/>
+              </w:rPr>
+              <w:t>met</w:t>
+            </w:r>
+            <w:r>
+              <w:t xml:space="preserve"> subset, maar wel andersom. Het is bijvoorbeeld</w:t>
+            </w:r>
+            <w:r>
+              <w:t xml:space="preserve"> </w:t>
+            </w:r>
+            <w:r>
+              <w:t xml:space="preserve">wel </w:t>
+            </w:r>
+            <w:r>
+              <w:t>mogelijk om vanuit de totaalkolom van een gemeente te vergelijken met het totaal van Nederland, maar niet vice versa</w:t>
+            </w:r>
+            <w:r>
+              <w:t xml:space="preserve">. </w:t>
+            </w:r>
+            <w:r>
+              <w:t>De reden is wat lastig uit te leggen</w:t>
+            </w:r>
+            <w:r>
+              <w:t>; voor nu gewoon niet doen</w:t>
+            </w:r>
+            <w:r>
+              <w:t>. (Vraag het een keer op een fysieke bijeenkomst, dan doe ik een poging</w:t>
+            </w:r>
+            <w:r>
+              <w:t>. - AD</w:t>
+            </w:r>
+            <w:r>
+              <w:t>)</w:t>
+            </w:r>
+            <w:r>
+              <w:t xml:space="preserve"> Van </w:t>
+            </w:r>
+            <w:r>
+              <w:t xml:space="preserve">een kolom </w:t>
+            </w:r>
+            <w:r>
+              <w:rPr>
+                <w:b/>
+                <w:bCs/>
+              </w:rPr>
+              <w:t xml:space="preserve">met </w:t>
+            </w:r>
+            <w:r>
+              <w:t xml:space="preserve">subset naar een kolom </w:t>
+            </w:r>
+            <w:r>
+              <w:rPr>
+                <w:b/>
+                <w:bCs/>
+              </w:rPr>
+              <w:t>met</w:t>
+            </w:r>
+            <w:r>
+              <w:t xml:space="preserve"> subset is ook geen probleem.</w:t>
+            </w:r>
+          </w:p>
         </w:tc>
       </w:tr>
     </w:tbl>
@@ -5413,7 +5499,11 @@
               <w:t xml:space="preserve">oor alle tekst. </w:t>
             </w:r>
             <w:r>
-              <w:t>Dit dient een geldige naam van een lettertype te zijn. Tip: gebruik de lijst bovenaan in Word als voorbeeld.</w:t>
+              <w:t xml:space="preserve">Dit dient een geldige naam van een lettertype te zijn. Tip: gebruik </w:t>
+            </w:r>
+            <w:r>
+              <w:lastRenderedPageBreak/>
+              <w:t>de lijst bovenaan in Word als voorbeeld.</w:t>
             </w:r>
           </w:p>
         </w:tc>
@@ -5433,6 +5523,7 @@
               <w:rPr>
                 <w:lang w:val="en-US"/>
               </w:rPr>
+              <w:lastRenderedPageBreak/>
               <w:t>f</w:t>
             </w:r>
             <w:r>
@@ -5547,7 +5638,6 @@
           </w:tcPr>
           <w:p>
             <w:r>
-              <w:lastRenderedPageBreak/>
               <w:t>rij_hoogte_kop</w:t>
             </w:r>
           </w:p>
@@ -5882,7 +5972,11 @@
               <w:t xml:space="preserve">Titel die weergegeven moet worden in de </w:t>
             </w:r>
             <w:r>
-              <w:t xml:space="preserve">kop van de totaalkolom. “[naam]” en “[jaar]” worden vervangen door de naam van de dataset en </w:t>
+              <w:t xml:space="preserve">kop van de totaalkolom. “[naam]” en “[jaar]” worden vervangen door de naam van de </w:t>
+            </w:r>
+            <w:r>
+              <w:lastRenderedPageBreak/>
+              <w:t xml:space="preserve">dataset en </w:t>
             </w:r>
             <w:r>
               <w:t>het onderzochte jaar, respectievelijk.</w:t>
@@ -5897,6 +5991,7 @@
           </w:tcPr>
           <w:p>
             <w:r>
+              <w:lastRenderedPageBreak/>
               <w:t>crossing_headers_kleiner</w:t>
             </w:r>
           </w:p>
@@ -5957,7 +6052,6 @@
           <w:i/>
           <w:iCs/>
         </w:rPr>
-        <w:lastRenderedPageBreak/>
         <w:t>Enkel</w:t>
       </w:r>
     </w:p>

</xml_diff>

<commit_message>
Verduidelijking nav workshop toegevoegd.
</commit_message>
<xml_diff>
--- a/Handleiding configuratie.docx
+++ b/Handleiding configuratie.docx
@@ -2700,6 +2700,19 @@
         <w:t>variabelen in het tabellenboek kan op dit tabblad opgemaakt worden. Ieder element staat op een nieuwe rij, en wordt automatisch opgemaakt door het script.</w:t>
       </w:r>
       <w:r>
+        <w:t xml:space="preserve"> Van iedere variabele wordt uit elke opgegeven dataset data gezocht. Indien deze afwezig is wordt er een vervangende tekst weergegeven. (Zie </w:t>
+      </w:r>
+      <w:r>
+        <w:rPr>
+          <w:i/>
+          <w:iCs/>
+        </w:rPr>
+        <w:t>algemeen</w:t>
+      </w:r>
+      <w:r>
+        <w:t>.)</w:t>
+      </w:r>
+      <w:r>
         <w:t xml:space="preserve"> </w:t>
       </w:r>
       <w:r>
@@ -2737,13 +2750,13 @@
           <w:noProof/>
         </w:rPr>
         <w:drawing>
-          <wp:anchor distT="0" distB="0" distL="114300" distR="114300" simplePos="0" relativeHeight="251658240" behindDoc="0" locked="0" layoutInCell="1" allowOverlap="1" wp14:anchorId="513A771B" wp14:editId="76A311FB">
+          <wp:anchor distT="0" distB="0" distL="114300" distR="114300" simplePos="0" relativeHeight="251658240" behindDoc="0" locked="0" layoutInCell="1" allowOverlap="1" wp14:anchorId="513A771B" wp14:editId="0F180F0F">
             <wp:simplePos x="0" y="0"/>
             <wp:positionH relativeFrom="margin">
               <wp:align>right</wp:align>
             </wp:positionH>
             <wp:positionV relativeFrom="margin">
-              <wp:posOffset>6654165</wp:posOffset>
+              <wp:posOffset>6463665</wp:posOffset>
             </wp:positionV>
             <wp:extent cx="3800475" cy="1004958"/>
             <wp:effectExtent l="0" t="0" r="0" b="5080"/>
@@ -3179,7 +3192,16 @@
         <w:t xml:space="preserve">weegfactoren per variabele worden aangegeven door het toevoegen van een kolom met de naam “weegfactor” (voor de hele variabele) of “weegfactor.d_(naam)” </w:t>
       </w:r>
       <w:r>
-        <w:t xml:space="preserve">(voor een splitsing per dataset). Als deze kolommen ontbreken wordt de weegfactor van het tabblad </w:t>
+        <w:t>(voor een splitsing per dataset).</w:t>
+      </w:r>
+      <w:r>
+        <w:t xml:space="preserve"> (Specifiek voor VO: als er gebruik wordt gemaakt van een combinatiebestand met meerdere jaren kan er dus gebruik gemaakt worden van een kolom met de naam “weegfactor”, als er gebruik wordt gemaakt van een bestand per jaar dient</w:t>
+      </w:r>
+      <w:r>
+        <w:t xml:space="preserve"> dit per dataset te worden aangegeven.)</w:t>
+      </w:r>
+      <w:r>
+        <w:t xml:space="preserve"> Als deze kolommen ontbreken wordt de weegfactor van het tabblad </w:t>
       </w:r>
       <w:r>
         <w:rPr>
@@ -4523,30 +4545,7 @@
         <w:t>dataset uitgewerkt. Op basis hiervan wordt de analyse uitgevoerd.</w:t>
       </w:r>
       <w:r>
-        <w:t xml:space="preserve"> Dit lijkt enigszins op </w:t>
-      </w:r>
-      <w:r>
-        <w:rPr>
-          <w:i/>
-          <w:iCs/>
-        </w:rPr>
-        <w:t>indeling_kolommen</w:t>
-      </w:r>
-      <w:r>
-        <w:t xml:space="preserve">, maar loopt volgens een iets andere logica. </w:t>
-      </w:r>
-      <w:r>
-        <w:t xml:space="preserve">Het huidige tabblad zorgt voor de analyse, </w:t>
-      </w:r>
-      <w:r>
-        <w:rPr>
-          <w:i/>
-          <w:iCs/>
-        </w:rPr>
-        <w:t xml:space="preserve">indeling_kolommen </w:t>
-      </w:r>
-      <w:r>
-        <w:t xml:space="preserve">zorgt voor de weergave. </w:t>
+        <w:t xml:space="preserve"> </w:t>
       </w:r>
       <w:r>
         <w:t xml:space="preserve">Iedere nieuwe rij </w:t>
@@ -4555,7 +4554,25 @@
         <w:t>beschrijft een ‘set’ kruistabellen die gemaakt zullen worden.</w:t>
       </w:r>
       <w:r>
-        <w:t xml:space="preserve"> De eerste rij is leidend; hierop word</w:t>
+        <w:t xml:space="preserve"> Zo kunnen meerdere datasets naast elkaar worden weergegeven, bijvoorbeeld een regionale en een landelijke dataset</w:t>
+      </w:r>
+      <w:r>
+        <w:t>, of een huidige en een voorgaande monitor</w:t>
+      </w:r>
+      <w:r>
+        <w:t>, door op een volgende rij een bijpassend</w:t>
+      </w:r>
+      <w:r>
+        <w:t xml:space="preserve"> ‘onderdeel’ toe te voegen.</w:t>
+      </w:r>
+      <w:r>
+        <w:t xml:space="preserve"> De eerste rij</w:t>
+      </w:r>
+      <w:r>
+        <w:t xml:space="preserve"> met een subset</w:t>
+      </w:r>
+      <w:r>
+        <w:t xml:space="preserve"> is leidend; hierop word</w:t>
       </w:r>
       <w:r>
         <w:t>en de tabellenboeken gesplitst. In de praktijk zal dit bijvoorbeeld gemeentecode of school zijn.</w:t>
@@ -4873,7 +4890,11 @@
               <w:t>2</w:t>
             </w:r>
             <w:r>
-              <w:t xml:space="preserve">-test moet worden uitgevoerd. </w:t>
+              <w:t xml:space="preserve">-test moet </w:t>
+            </w:r>
+            <w:r>
+              <w:lastRenderedPageBreak/>
+              <w:t xml:space="preserve">worden uitgevoerd. </w:t>
             </w:r>
             <w:r>
               <w:rPr>
@@ -4900,7 +4921,6 @@
                 <w:i/>
                 <w:iCs/>
               </w:rPr>
-              <w:lastRenderedPageBreak/>
               <w:t>algemeen</w:t>
             </w:r>
             <w:r>

</xml_diff>

<commit_message>
Uitleg over testen met chi2 toegevoegd.
</commit_message>
<xml_diff>
--- a/Handleiding configuratie.docx
+++ b/Handleiding configuratie.docx
@@ -587,6 +587,9 @@
           <w:ilvl w:val="0"/>
           <w:numId w:val="4"/>
         </w:numPr>
+        <w:rPr>
+          <w:lang w:val="de-DE"/>
+        </w:rPr>
       </w:pPr>
       <w:r>
         <w:t>Open R</w:t>
@@ -604,6 +607,9 @@
         <w:t xml:space="preserve">_maken.R uit. </w:t>
       </w:r>
       <w:r>
+        <w:rPr>
+          <w:lang w:val="de-DE"/>
+        </w:rPr>
         <w:t>(Andere bestanden worden automatisch geladen.)</w:t>
       </w:r>
     </w:p>
@@ -943,6 +949,561 @@
       </w:r>
       <w:r>
         <w:t>Een post-hoc test om te bepalen welke groep afwijkt is niet ingebouwd.</w:t>
+      </w:r>
+    </w:p>
+    <w:p>
+      <w:pPr>
+        <w:pStyle w:val="Geenafstand"/>
+      </w:pPr>
+    </w:p>
+    <w:p>
+      <w:pPr>
+        <w:pStyle w:val="Geenafstand"/>
+      </w:pPr>
+      <w:r>
+        <w:t xml:space="preserve">Het vergelijken gebeurt op basis van </w:t>
+      </w:r>
+      <w:r>
+        <w:t>de</w:t>
+      </w:r>
+      <w:r>
+        <w:t xml:space="preserve"> kolomselectie. </w:t>
+      </w:r>
+      <w:r>
+        <w:t xml:space="preserve">Vanuit de configuratie wordt </w:t>
+      </w:r>
+      <w:r>
+        <w:t>de onderliggende data voor iedere kolom bepaald, bestaande uit een dataset en</w:t>
+      </w:r>
+      <w:r>
+        <w:t xml:space="preserve"> </w:t>
+      </w:r>
+      <w:r>
+        <w:t xml:space="preserve">optioneel een jaar of subset. </w:t>
+      </w:r>
+      <w:r>
+        <w:t xml:space="preserve">Vanuit deze data worden dummies aangemaakt, welke aangeven of een rij bij een bepaalde kolom hoort. Wanneer een test wordt uitgevoerd wordt data geselecteerd op WAAR in beide bijbehorende dummies, en vervolgens getest op </w:t>
+      </w:r>
+      <w:r>
+        <w:t>WAAR voor de eerste dummy versus ONWAAR voor de eerste dummy.</w:t>
+      </w:r>
+      <w:r>
+        <w:t xml:space="preserve"> </w:t>
+      </w:r>
+      <w:r>
+        <w:t xml:space="preserve">Dit klinkt ingewikkelder dan het is. Stel bijvoorbeeld dat we een splitsing hebben op gemeente (dus subset = Gemeentecode) en </w:t>
+      </w:r>
+      <w:r>
+        <w:t>het totaal van deze gemeente willen vergelijken met het regionale totaal</w:t>
+      </w:r>
+      <w:r>
+        <w:t>, zie onderstaande tabel</w:t>
+      </w:r>
+      <w:r>
+        <w:t>.</w:t>
+      </w:r>
+      <w:r>
+        <w:t xml:space="preserve"> Data in de gemeentekolom (kolom </w:t>
+      </w:r>
+      <w:r>
+        <w:t>a</w:t>
+      </w:r>
+      <w:r>
+        <w:t xml:space="preserve">) bevindt zich per definitie ook in kolom </w:t>
+      </w:r>
+      <w:r>
+        <w:t>b</w:t>
+      </w:r>
+      <w:r>
+        <w:t xml:space="preserve">; gemeentedata behoort immers ook in </w:t>
+      </w:r>
+      <w:r>
+        <w:t>de gehele regio</w:t>
+      </w:r>
+      <w:r>
+        <w:t>, en dit bevindt zich in dezelfde dataset</w:t>
+      </w:r>
+      <w:r>
+        <w:t>. De chi</w:t>
+      </w:r>
+      <w:r>
+        <w:rPr>
+          <w:vertAlign w:val="superscript"/>
+        </w:rPr>
+        <w:t>2</w:t>
+      </w:r>
+      <w:r>
+        <w:t xml:space="preserve">-test wordt uitgevoerd op alle rijen die in één van deze kolommen voorkomen en gesplitst op “is onderdeel van kolom </w:t>
+      </w:r>
+      <w:r>
+        <w:t>a</w:t>
+      </w:r>
+      <w:r>
+        <w:t>”</w:t>
+      </w:r>
+      <w:r>
+        <w:t xml:space="preserve">. In dit geval wordt de gemeente daarom vergeleken met alle regionale data </w:t>
+      </w:r>
+      <w:r>
+        <w:rPr>
+          <w:b/>
+          <w:bCs/>
+        </w:rPr>
+        <w:t>behalve</w:t>
+      </w:r>
+      <w:r>
+        <w:t xml:space="preserve"> die van de gemeente. Deze data zit immers </w:t>
+      </w:r>
+      <w:r>
+        <w:rPr>
+          <w:b/>
+          <w:bCs/>
+        </w:rPr>
+        <w:t>wel</w:t>
+      </w:r>
+      <w:r>
+        <w:t xml:space="preserve"> in kolom </w:t>
+      </w:r>
+      <w:r>
+        <w:t>a</w:t>
+      </w:r>
+      <w:r>
+        <w:t xml:space="preserve">, dus in de vraag “bevindt de data zich wel of niet in kolom </w:t>
+      </w:r>
+      <w:r>
+        <w:t>a</w:t>
+      </w:r>
+      <w:r>
+        <w:t xml:space="preserve">” is het antwoord ja. </w:t>
+      </w:r>
+    </w:p>
+    <w:p>
+      <w:pPr>
+        <w:pStyle w:val="Geenafstand"/>
+      </w:pPr>
+    </w:p>
+    <w:tbl>
+      <w:tblPr>
+        <w:tblStyle w:val="Tabelraster"/>
+        <w:tblW w:w="0" w:type="auto"/>
+        <w:tblLook w:val="04A0" w:firstRow="1" w:lastRow="0" w:firstColumn="1" w:lastColumn="0" w:noHBand="0" w:noVBand="1"/>
+      </w:tblPr>
+      <w:tblGrid>
+        <w:gridCol w:w="3020"/>
+        <w:gridCol w:w="3021"/>
+        <w:gridCol w:w="3021"/>
+      </w:tblGrid>
+      <w:tr>
+        <w:tc>
+          <w:tcPr>
+            <w:tcW w:w="3020" w:type="dxa"/>
+          </w:tcPr>
+          <w:p>
+            <w:pPr>
+              <w:pStyle w:val="Geenafstand"/>
+            </w:pPr>
+          </w:p>
+        </w:tc>
+        <w:tc>
+          <w:tcPr>
+            <w:tcW w:w="3021" w:type="dxa"/>
+          </w:tcPr>
+          <w:p>
+            <w:pPr>
+              <w:pStyle w:val="Geenafstand"/>
+            </w:pPr>
+            <w:r>
+              <w:t xml:space="preserve">Kolom </w:t>
+            </w:r>
+            <w:r>
+              <w:t>a</w:t>
+            </w:r>
+          </w:p>
+        </w:tc>
+        <w:tc>
+          <w:tcPr>
+            <w:tcW w:w="3021" w:type="dxa"/>
+          </w:tcPr>
+          <w:p>
+            <w:pPr>
+              <w:pStyle w:val="Geenafstand"/>
+            </w:pPr>
+            <w:r>
+              <w:t xml:space="preserve">Kolom </w:t>
+            </w:r>
+            <w:r>
+              <w:t>b</w:t>
+            </w:r>
+          </w:p>
+        </w:tc>
+      </w:tr>
+      <w:tr>
+        <w:tc>
+          <w:tcPr>
+            <w:tcW w:w="3020" w:type="dxa"/>
+          </w:tcPr>
+          <w:p>
+            <w:pPr>
+              <w:pStyle w:val="Geenafstand"/>
+            </w:pPr>
+            <w:r>
+              <w:t>Dataset</w:t>
+            </w:r>
+          </w:p>
+        </w:tc>
+        <w:tc>
+          <w:tcPr>
+            <w:tcW w:w="3021" w:type="dxa"/>
+          </w:tcPr>
+          <w:p>
+            <w:pPr>
+              <w:pStyle w:val="Geenafstand"/>
+            </w:pPr>
+            <w:r>
+              <w:t>Regionaal</w:t>
+            </w:r>
+          </w:p>
+        </w:tc>
+        <w:tc>
+          <w:tcPr>
+            <w:tcW w:w="3021" w:type="dxa"/>
+          </w:tcPr>
+          <w:p>
+            <w:pPr>
+              <w:pStyle w:val="Geenafstand"/>
+            </w:pPr>
+            <w:r>
+              <w:t>Regionaal</w:t>
+            </w:r>
+          </w:p>
+        </w:tc>
+      </w:tr>
+      <w:tr>
+        <w:tc>
+          <w:tcPr>
+            <w:tcW w:w="3020" w:type="dxa"/>
+          </w:tcPr>
+          <w:p>
+            <w:pPr>
+              <w:pStyle w:val="Geenafstand"/>
+            </w:pPr>
+            <w:r>
+              <w:t>Jaar</w:t>
+            </w:r>
+          </w:p>
+        </w:tc>
+        <w:tc>
+          <w:tcPr>
+            <w:tcW w:w="3021" w:type="dxa"/>
+          </w:tcPr>
+          <w:p>
+            <w:pPr>
+              <w:pStyle w:val="Geenafstand"/>
+            </w:pPr>
+            <w:r>
+              <w:t>2022</w:t>
+            </w:r>
+          </w:p>
+        </w:tc>
+        <w:tc>
+          <w:tcPr>
+            <w:tcW w:w="3021" w:type="dxa"/>
+          </w:tcPr>
+          <w:p>
+            <w:pPr>
+              <w:pStyle w:val="Geenafstand"/>
+            </w:pPr>
+            <w:r>
+              <w:t>2022</w:t>
+            </w:r>
+          </w:p>
+        </w:tc>
+      </w:tr>
+      <w:tr>
+        <w:tc>
+          <w:tcPr>
+            <w:tcW w:w="3020" w:type="dxa"/>
+          </w:tcPr>
+          <w:p>
+            <w:pPr>
+              <w:pStyle w:val="Geenafstand"/>
+            </w:pPr>
+            <w:r>
+              <w:t>Subset</w:t>
+            </w:r>
+          </w:p>
+        </w:tc>
+        <w:tc>
+          <w:tcPr>
+            <w:tcW w:w="3021" w:type="dxa"/>
+          </w:tcPr>
+          <w:p>
+            <w:pPr>
+              <w:pStyle w:val="Geenafstand"/>
+            </w:pPr>
+            <w:r>
+              <w:t>Gemeentecode</w:t>
+            </w:r>
+          </w:p>
+        </w:tc>
+        <w:tc>
+          <w:tcPr>
+            <w:tcW w:w="3021" w:type="dxa"/>
+          </w:tcPr>
+          <w:p>
+            <w:pPr>
+              <w:pStyle w:val="Geenafstand"/>
+            </w:pPr>
+          </w:p>
+        </w:tc>
+      </w:tr>
+    </w:tbl>
+    <w:p>
+      <w:pPr>
+        <w:pStyle w:val="Geenafstand"/>
+      </w:pPr>
+    </w:p>
+    <w:p>
+      <w:pPr>
+        <w:pStyle w:val="Geenafstand"/>
+      </w:pPr>
+      <w:r>
+        <w:t xml:space="preserve">Vergelijk dit met de situatie waarin een totaalkolom </w:t>
+      </w:r>
+      <w:r>
+        <w:t xml:space="preserve">van een gemeente uit een regionale dataset wordt vergeleken met het totaal van de landelijke dataset, zie onderstaande tabel. Data uit kolom c kan voorkomen in kolom d, maar dit is op basis van een universeel script niet te herleiden. </w:t>
+      </w:r>
+      <w:r>
+        <w:t>Daarom zal een test op deze vergelijking mogelijk ook data bevatten van de gemeente in kolom c</w:t>
+      </w:r>
+      <w:r>
+        <w:t xml:space="preserve">. De vergelijking vindt daarom plaats tussen data van de gemeente in de regionale dataset versus </w:t>
+      </w:r>
+      <w:r>
+        <w:rPr>
+          <w:b/>
+          <w:bCs/>
+        </w:rPr>
+        <w:t>alle</w:t>
+      </w:r>
+      <w:r>
+        <w:t xml:space="preserve"> </w:t>
+      </w:r>
+      <w:r>
+        <w:lastRenderedPageBreak/>
+        <w:t>data in de landelijke dataset.</w:t>
+      </w:r>
+      <w:r>
+        <w:t xml:space="preserve"> De gemeentelijke data is in de frequentietabel dus mogelijk aanwezig aan beide kanten, aangezien hier niet op gesplitst kan worden.</w:t>
+      </w:r>
+    </w:p>
+    <w:p>
+      <w:pPr>
+        <w:pStyle w:val="Geenafstand"/>
+      </w:pPr>
+    </w:p>
+    <w:tbl>
+      <w:tblPr>
+        <w:tblStyle w:val="Tabelraster"/>
+        <w:tblW w:w="0" w:type="auto"/>
+        <w:tblLook w:val="04A0" w:firstRow="1" w:lastRow="0" w:firstColumn="1" w:lastColumn="0" w:noHBand="0" w:noVBand="1"/>
+      </w:tblPr>
+      <w:tblGrid>
+        <w:gridCol w:w="3020"/>
+        <w:gridCol w:w="3021"/>
+        <w:gridCol w:w="3021"/>
+      </w:tblGrid>
+      <w:tr>
+        <w:tc>
+          <w:tcPr>
+            <w:tcW w:w="3020" w:type="dxa"/>
+          </w:tcPr>
+          <w:p>
+            <w:pPr>
+              <w:pStyle w:val="Geenafstand"/>
+            </w:pPr>
+          </w:p>
+        </w:tc>
+        <w:tc>
+          <w:tcPr>
+            <w:tcW w:w="3021" w:type="dxa"/>
+          </w:tcPr>
+          <w:p>
+            <w:pPr>
+              <w:pStyle w:val="Geenafstand"/>
+            </w:pPr>
+            <w:r>
+              <w:t xml:space="preserve">Kolom </w:t>
+            </w:r>
+            <w:r>
+              <w:t>c</w:t>
+            </w:r>
+          </w:p>
+        </w:tc>
+        <w:tc>
+          <w:tcPr>
+            <w:tcW w:w="3021" w:type="dxa"/>
+          </w:tcPr>
+          <w:p>
+            <w:pPr>
+              <w:pStyle w:val="Geenafstand"/>
+            </w:pPr>
+            <w:r>
+              <w:t xml:space="preserve">Kolom </w:t>
+            </w:r>
+            <w:r>
+              <w:t>d</w:t>
+            </w:r>
+          </w:p>
+        </w:tc>
+      </w:tr>
+      <w:tr>
+        <w:tc>
+          <w:tcPr>
+            <w:tcW w:w="3020" w:type="dxa"/>
+          </w:tcPr>
+          <w:p>
+            <w:pPr>
+              <w:pStyle w:val="Geenafstand"/>
+            </w:pPr>
+            <w:r>
+              <w:t>Dataset</w:t>
+            </w:r>
+          </w:p>
+        </w:tc>
+        <w:tc>
+          <w:tcPr>
+            <w:tcW w:w="3021" w:type="dxa"/>
+          </w:tcPr>
+          <w:p>
+            <w:pPr>
+              <w:pStyle w:val="Geenafstand"/>
+            </w:pPr>
+            <w:r>
+              <w:t>Regionaal</w:t>
+            </w:r>
+          </w:p>
+        </w:tc>
+        <w:tc>
+          <w:tcPr>
+            <w:tcW w:w="3021" w:type="dxa"/>
+          </w:tcPr>
+          <w:p>
+            <w:pPr>
+              <w:pStyle w:val="Geenafstand"/>
+            </w:pPr>
+            <w:r>
+              <w:t>Landelijk</w:t>
+            </w:r>
+          </w:p>
+        </w:tc>
+      </w:tr>
+      <w:tr>
+        <w:tc>
+          <w:tcPr>
+            <w:tcW w:w="3020" w:type="dxa"/>
+          </w:tcPr>
+          <w:p>
+            <w:pPr>
+              <w:pStyle w:val="Geenafstand"/>
+            </w:pPr>
+            <w:r>
+              <w:t>Jaar</w:t>
+            </w:r>
+          </w:p>
+        </w:tc>
+        <w:tc>
+          <w:tcPr>
+            <w:tcW w:w="3021" w:type="dxa"/>
+          </w:tcPr>
+          <w:p>
+            <w:pPr>
+              <w:pStyle w:val="Geenafstand"/>
+            </w:pPr>
+            <w:r>
+              <w:t>2022</w:t>
+            </w:r>
+          </w:p>
+        </w:tc>
+        <w:tc>
+          <w:tcPr>
+            <w:tcW w:w="3021" w:type="dxa"/>
+          </w:tcPr>
+          <w:p>
+            <w:pPr>
+              <w:pStyle w:val="Geenafstand"/>
+            </w:pPr>
+            <w:r>
+              <w:t>2022</w:t>
+            </w:r>
+          </w:p>
+        </w:tc>
+      </w:tr>
+      <w:tr>
+        <w:tc>
+          <w:tcPr>
+            <w:tcW w:w="3020" w:type="dxa"/>
+          </w:tcPr>
+          <w:p>
+            <w:pPr>
+              <w:pStyle w:val="Geenafstand"/>
+            </w:pPr>
+            <w:r>
+              <w:t>Subset</w:t>
+            </w:r>
+          </w:p>
+        </w:tc>
+        <w:tc>
+          <w:tcPr>
+            <w:tcW w:w="3021" w:type="dxa"/>
+          </w:tcPr>
+          <w:p>
+            <w:pPr>
+              <w:pStyle w:val="Geenafstand"/>
+            </w:pPr>
+            <w:r>
+              <w:t>Gemeentecode</w:t>
+            </w:r>
+          </w:p>
+        </w:tc>
+        <w:tc>
+          <w:tcPr>
+            <w:tcW w:w="3021" w:type="dxa"/>
+          </w:tcPr>
+          <w:p>
+            <w:pPr>
+              <w:pStyle w:val="Geenafstand"/>
+            </w:pPr>
+          </w:p>
+        </w:tc>
+      </w:tr>
+    </w:tbl>
+    <w:p>
+      <w:pPr>
+        <w:pStyle w:val="Geenafstand"/>
+      </w:pPr>
+    </w:p>
+    <w:p>
+      <w:pPr>
+        <w:pStyle w:val="Geenafstand"/>
+      </w:pPr>
+      <w:r>
+        <w:t xml:space="preserve">Om te vergelijken </w:t>
+      </w:r>
+      <w:r>
+        <w:t>tussen kolommen met wederzijdse uitsluiting is het noodzakelijk om vanuit één dataset te werken</w:t>
+      </w:r>
+      <w:r>
+        <w:t xml:space="preserve">, waarin de splitsing op basis van één variabele (optioneel binnen een specifiek jaar) </w:t>
+      </w:r>
+      <w:r>
+        <w:t xml:space="preserve">gemaakt kan worden. </w:t>
+      </w:r>
+      <w:r>
+        <w:t>Dit is per definitie het geval bij het vergelijken binnen kruisvariabelen</w:t>
+      </w:r>
+      <w:r>
+        <w:t>.</w:t>
       </w:r>
     </w:p>
     <w:p>
@@ -1204,7 +1765,6 @@
           </w:tcPr>
           <w:p>
             <w:r>
-              <w:lastRenderedPageBreak/>
               <w:t>tekst_min_vraag_niet_gehaald</w:t>
             </w:r>
           </w:p>
@@ -1407,6 +1967,7 @@
               <w:t xml:space="preserve">desgewenst </w:t>
             </w:r>
             <w:r>
+              <w:lastRenderedPageBreak/>
               <w:t xml:space="preserve">worden aangepast in </w:t>
             </w:r>
             <w:r>
@@ -1448,6 +2009,7 @@
               </w:rPr>
             </w:pPr>
             <w:r>
+              <w:lastRenderedPageBreak/>
               <w:t>confidence_level</w:t>
             </w:r>
           </w:p>
@@ -1692,11 +2254,7 @@
               <w:t xml:space="preserve">Het script controleert over variabelen overeenkomen aan de hand van de labels in de dataset. Het kan bij het gebruik van oudere sets voorkomen dat deze niet </w:t>
             </w:r>
             <w:r>
-              <w:t xml:space="preserve">overal gelijk zijn. </w:t>
-            </w:r>
-            <w:r>
-              <w:lastRenderedPageBreak/>
-              <w:t xml:space="preserve">Daarom is het mogelijk om deze controle uit te schakelen. </w:t>
+              <w:t xml:space="preserve">overal gelijk zijn. Daarom is het mogelijk om deze controle uit te schakelen. </w:t>
             </w:r>
             <w:r>
               <w:rPr>
@@ -1845,6 +2403,7 @@
                 <w:b/>
                 <w:bCs/>
               </w:rPr>
+              <w:lastRenderedPageBreak/>
               <w:t>naam_dataset</w:t>
             </w:r>
           </w:p>
@@ -2248,11 +2807,7 @@
         <w:t xml:space="preserve">De datatypen worden overgenomen uit het databestand van SPSS. </w:t>
       </w:r>
       <w:r>
-        <w:t xml:space="preserve">Het kan voorkomen dat hier om moverende redenen een ‘onhandig’ datatype is gekozen. Zo is er bijvoorbeeld bij de VO monitor </w:t>
-      </w:r>
-      <w:r>
-        <w:lastRenderedPageBreak/>
-        <w:t xml:space="preserve">2022 </w:t>
+        <w:t xml:space="preserve">Het kan voorkomen dat hier om moverende redenen een ‘onhandig’ datatype is gekozen. Zo is er bijvoorbeeld bij de VO monitor 2022 </w:t>
       </w:r>
       <w:r>
         <w:t>bij Gemeentecode gekozen om hier een string van te maken i.v.m. de combinatie met CBS-data. Dit is anders dan bij eerdere monitors, waardoor een combinatie tussen deze datasets niet meer mogelijk is. Om dit mogelijk te maken kan het datatype geforceerd worden. Het script zal dan de gewenste variabele omzetten naar het gewenste datatype.</w:t>
@@ -2405,7 +2960,11 @@
               <w:t xml:space="preserve">Let op: </w:t>
             </w:r>
             <w:r>
-              <w:t>als er ongeldige waarden bestaan worden deze verwijderd. Bij een conversie naar getallen kunnen bijvoorbeeld geen letters bestaan.</w:t>
+              <w:t xml:space="preserve">als er ongeldige waarden bestaan worden deze verwijderd. Bij een </w:t>
+            </w:r>
+            <w:r>
+              <w:lastRenderedPageBreak/>
+              <w:t>conversie naar getallen kunnen bijvoorbeeld geen letters bestaan.</w:t>
             </w:r>
           </w:p>
         </w:tc>
@@ -2750,13 +3309,13 @@
           <w:noProof/>
         </w:rPr>
         <w:drawing>
-          <wp:anchor distT="0" distB="0" distL="114300" distR="114300" simplePos="0" relativeHeight="251658240" behindDoc="0" locked="0" layoutInCell="1" allowOverlap="1" wp14:anchorId="513A771B" wp14:editId="0F180F0F">
+          <wp:anchor distT="0" distB="0" distL="114300" distR="114300" simplePos="0" relativeHeight="251658240" behindDoc="0" locked="0" layoutInCell="1" allowOverlap="1" wp14:anchorId="513A771B" wp14:editId="69DD218D">
             <wp:simplePos x="0" y="0"/>
             <wp:positionH relativeFrom="margin">
               <wp:align>right</wp:align>
             </wp:positionH>
             <wp:positionV relativeFrom="margin">
-              <wp:posOffset>6463665</wp:posOffset>
+              <wp:posOffset>3606165</wp:posOffset>
             </wp:positionV>
             <wp:extent cx="3800475" cy="1004958"/>
             <wp:effectExtent l="0" t="0" r="0" b="5080"/>
@@ -3132,7 +3691,6 @@
         <w:rPr>
           <w:noProof/>
         </w:rPr>
-        <w:lastRenderedPageBreak/>
         <w:drawing>
           <wp:inline distT="0" distB="0" distL="0" distR="0" wp14:anchorId="0DF7293A" wp14:editId="78598277">
             <wp:extent cx="4730993" cy="1225613"/>
@@ -3186,6 +3744,7 @@
         <w:pStyle w:val="Geenafstand"/>
       </w:pPr>
       <w:r>
+        <w:lastRenderedPageBreak/>
         <w:t xml:space="preserve">Er kunnen afwijkende </w:t>
       </w:r>
       <w:r>
@@ -3279,7 +3838,13 @@
           </w:tcPr>
           <w:p>
             <w:r>
-              <w:t>“aantal”</w:t>
+              <w:t>“aantal</w:t>
+            </w:r>
+            <w:r>
+              <w:t>len</w:t>
+            </w:r>
+            <w:r>
+              <w:t>”</w:t>
             </w:r>
           </w:p>
         </w:tc>
@@ -3664,7 +4229,6 @@
         <w:pStyle w:val="Kop2"/>
       </w:pPr>
       <w:r>
-        <w:lastRenderedPageBreak/>
         <w:t>Introtekst</w:t>
       </w:r>
     </w:p>
@@ -3777,7 +4341,11 @@
               <w:t>inhoud</w:t>
             </w:r>
             <w:r>
-              <w:t>. Hierbij verschillen “titel” en “kop” in grootte van de normale tekst.</w:t>
+              <w:t xml:space="preserve">. Hierbij verschillen “titel” en “kop” in grootte van </w:t>
+            </w:r>
+            <w:r>
+              <w:lastRenderedPageBreak/>
+              <w:t>de normale tekst.</w:t>
             </w:r>
             <w:r>
               <w:t xml:space="preserve"> “tekst” en een lege cel zijn equivalent.</w:t>
@@ -3802,6 +4370,7 @@
                 <w:b/>
                 <w:bCs/>
               </w:rPr>
+              <w:lastRenderedPageBreak/>
               <w:t>inhoud</w:t>
             </w:r>
           </w:p>
@@ -4332,7 +4901,11 @@
           </w:tcPr>
           <w:p>
             <w:r>
-              <w:t>Indien er een logo toegevoegd moet worden aan het tabellenboek, kan hier de bestandsnaam worden gespecificeerd. Let erop dat het pad relatief vanaf het configuratiebestand moet zijn. (Dus stel dat de configuratie in Mijn documenten staat en het logo in Afbeeldingen, dan is het pad “../Afbeeldingen/plaatje.png”.) Voor het gemak is het aan te raden om het bestand in dezelfde map te zetten, dat voorkomt gedoe.</w:t>
+              <w:t xml:space="preserve">Indien er een logo toegevoegd moet worden aan het tabellenboek, kan hier de bestandsnaam worden gespecificeerd. Let erop dat het pad relatief vanaf het configuratiebestand moet zijn. (Dus stel dat de </w:t>
+            </w:r>
+            <w:r>
+              <w:lastRenderedPageBreak/>
+              <w:t>configuratie in Mijn documenten staat en het logo in Afbeeldingen, dan is het pad “../Afbeeldingen/plaatje.png”.) Voor het gemak is het aan te raden om het bestand in dezelfde map te zetten, dat voorkomt gedoe.</w:t>
             </w:r>
           </w:p>
         </w:tc>
@@ -4354,6 +4927,7 @@
                 <w:b/>
                 <w:bCs/>
               </w:rPr>
+              <w:lastRenderedPageBreak/>
               <w:t>rij</w:t>
             </w:r>
           </w:p>
@@ -4890,11 +5464,7 @@
               <w:t>2</w:t>
             </w:r>
             <w:r>
-              <w:t xml:space="preserve">-test moet </w:t>
-            </w:r>
-            <w:r>
-              <w:lastRenderedPageBreak/>
-              <w:t xml:space="preserve">worden uitgevoerd. </w:t>
+              <w:t xml:space="preserve">-test moet worden uitgevoerd. </w:t>
             </w:r>
             <w:r>
               <w:rPr>
@@ -4936,7 +5506,6 @@
           </w:tcPr>
           <w:p>
             <w:r>
-              <w:lastRenderedPageBreak/>
               <w:t>sign_totaal</w:t>
             </w:r>
           </w:p>
@@ -4967,7 +5536,11 @@
               <w:t xml:space="preserve">Let op: </w:t>
             </w:r>
             <w:r>
-              <w:t xml:space="preserve">indien een naam wordt opgegeven neemt het script de </w:t>
+              <w:t xml:space="preserve">indien een naam </w:t>
+            </w:r>
+            <w:r>
+              <w:lastRenderedPageBreak/>
+              <w:t xml:space="preserve">wordt opgegeven neemt het script de </w:t>
             </w:r>
             <w:r>
               <w:rPr>
@@ -5487,16 +6060,61 @@
               <w:t xml:space="preserve">De gewenste tekstkleur. </w:t>
             </w:r>
             <w:r>
+              <w:t>Excel accepteert hexadecimale codes (#FFFFFF) of namen (green/red).</w:t>
+            </w:r>
+          </w:p>
+        </w:tc>
+      </w:tr>
+      <w:tr>
+        <w:tc>
+          <w:tcPr>
+            <w:tcW w:w="3125" w:type="dxa"/>
+          </w:tcPr>
+          <w:p>
+            <w:pPr>
               <w:rPr>
                 <w:lang w:val="en-US"/>
               </w:rPr>
-              <w:t>Excel accepteert hexadecimale codes (#FFFFFF) of</w:t>
-            </w:r>
+            </w:pPr>
             <w:r>
               <w:rPr>
                 <w:lang w:val="en-US"/>
               </w:rPr>
-              <w:t xml:space="preserve"> namen (green/red).</w:t>
+              <w:t>font_type</w:t>
+            </w:r>
+          </w:p>
+        </w:tc>
+        <w:tc>
+          <w:tcPr>
+            <w:tcW w:w="2287" w:type="dxa"/>
+          </w:tcPr>
+          <w:p>
+            <w:pPr>
+              <w:rPr>
+                <w:lang w:val="en-US"/>
+              </w:rPr>
+            </w:pPr>
+            <w:r>
+              <w:rPr>
+                <w:lang w:val="en-US"/>
+              </w:rPr>
+              <w:t>Naam van lettertype</w:t>
+            </w:r>
+          </w:p>
+        </w:tc>
+        <w:tc>
+          <w:tcPr>
+            <w:tcW w:w="0" w:type="auto"/>
+          </w:tcPr>
+          <w:p>
+            <w:r>
+              <w:t>Lettertype dat gebruikt wordt v</w:t>
+            </w:r>
+            <w:r>
+              <w:t xml:space="preserve">oor alle tekst. </w:t>
+            </w:r>
+            <w:r>
+              <w:t>Dit dient een geldige naam van een lettertype te zijn. Tip: gebruik de lijst bovenaan in Word als voorbeeld.</w:t>
             </w:r>
           </w:p>
         </w:tc>
@@ -5516,7 +6134,25 @@
               <w:rPr>
                 <w:lang w:val="en-US"/>
               </w:rPr>
-              <w:t>font_type</w:t>
+              <w:t>f</w:t>
+            </w:r>
+            <w:r>
+              <w:rPr>
+                <w:lang w:val="en-US"/>
+              </w:rPr>
+              <w:t>ont</w:t>
+            </w:r>
+            <w:r>
+              <w:rPr>
+                <w:lang w:val="en-US"/>
+              </w:rPr>
+              <w:t>_</w:t>
+            </w:r>
+            <w:r>
+              <w:rPr>
+                <w:lang w:val="en-US"/>
+              </w:rPr>
+              <w:t>size</w:t>
             </w:r>
           </w:p>
         </w:tc>
@@ -5534,123 +6170,47 @@
               <w:rPr>
                 <w:lang w:val="en-US"/>
               </w:rPr>
-              <w:t>Naam van lettertype</w:t>
-            </w:r>
-          </w:p>
-        </w:tc>
-        <w:tc>
-          <w:tcPr>
-            <w:tcW w:w="0" w:type="auto"/>
-          </w:tcPr>
-          <w:p>
-            <w:r>
-              <w:t>Lettertype dat gebruikt wordt v</w:t>
-            </w:r>
-            <w:r>
-              <w:t xml:space="preserve">oor alle tekst. </w:t>
-            </w:r>
-            <w:r>
-              <w:t xml:space="preserve">Dit dient een geldige naam van een lettertype te zijn. Tip: gebruik </w:t>
-            </w:r>
+              <w:t>Getal</w:t>
+            </w:r>
+          </w:p>
+        </w:tc>
+        <w:tc>
+          <w:tcPr>
+            <w:tcW w:w="0" w:type="auto"/>
+          </w:tcPr>
+          <w:p>
+            <w:r>
+              <w:t>Grootte van de tekst i</w:t>
+            </w:r>
+            <w:r>
+              <w:t>n pt</w:t>
+            </w:r>
+            <w:r>
+              <w:t xml:space="preserve"> (= lettergrootte in Word en Excel)</w:t>
+            </w:r>
+            <w:r>
+              <w:t xml:space="preserve">. Dit geldt voor zowel introtekst als tekst tussen </w:t>
+            </w:r>
+            <w:r>
+              <w:t xml:space="preserve">en bij </w:t>
+            </w:r>
+            <w:r>
+              <w:t>variabelen</w:t>
+            </w:r>
+            <w:r>
+              <w:t>.</w:t>
+            </w:r>
+          </w:p>
+        </w:tc>
+      </w:tr>
+      <w:tr>
+        <w:tc>
+          <w:tcPr>
+            <w:tcW w:w="3125" w:type="dxa"/>
+          </w:tcPr>
+          <w:p>
             <w:r>
               <w:lastRenderedPageBreak/>
-              <w:t>de lijst bovenaan in Word als voorbeeld.</w:t>
-            </w:r>
-          </w:p>
-        </w:tc>
-      </w:tr>
-      <w:tr>
-        <w:tc>
-          <w:tcPr>
-            <w:tcW w:w="3125" w:type="dxa"/>
-          </w:tcPr>
-          <w:p>
-            <w:pPr>
-              <w:rPr>
-                <w:lang w:val="en-US"/>
-              </w:rPr>
-            </w:pPr>
-            <w:r>
-              <w:rPr>
-                <w:lang w:val="en-US"/>
-              </w:rPr>
-              <w:lastRenderedPageBreak/>
-              <w:t>f</w:t>
-            </w:r>
-            <w:r>
-              <w:rPr>
-                <w:lang w:val="en-US"/>
-              </w:rPr>
-              <w:t>ont</w:t>
-            </w:r>
-            <w:r>
-              <w:rPr>
-                <w:lang w:val="en-US"/>
-              </w:rPr>
-              <w:t>_</w:t>
-            </w:r>
-            <w:r>
-              <w:rPr>
-                <w:lang w:val="en-US"/>
-              </w:rPr>
-              <w:t>size</w:t>
-            </w:r>
-          </w:p>
-        </w:tc>
-        <w:tc>
-          <w:tcPr>
-            <w:tcW w:w="2287" w:type="dxa"/>
-          </w:tcPr>
-          <w:p>
-            <w:pPr>
-              <w:rPr>
-                <w:lang w:val="en-US"/>
-              </w:rPr>
-            </w:pPr>
-            <w:r>
-              <w:rPr>
-                <w:lang w:val="en-US"/>
-              </w:rPr>
-              <w:t>Getal</w:t>
-            </w:r>
-          </w:p>
-        </w:tc>
-        <w:tc>
-          <w:tcPr>
-            <w:tcW w:w="0" w:type="auto"/>
-          </w:tcPr>
-          <w:p>
-            <w:r>
-              <w:t>Grootte van de tekst i</w:t>
-            </w:r>
-            <w:r>
-              <w:t>n pt</w:t>
-            </w:r>
-            <w:r>
-              <w:t xml:space="preserve"> (= lettergrootte in Word en Excel)</w:t>
-            </w:r>
-            <w:r>
-              <w:t xml:space="preserve">. Dit geldt voor zowel introtekst als tekst tussen </w:t>
-            </w:r>
-            <w:r>
-              <w:t xml:space="preserve">en bij </w:t>
-            </w:r>
-            <w:r>
-              <w:t>variabelen</w:t>
-            </w:r>
-            <w:r>
-              <w:t>.</w:t>
-            </w:r>
-          </w:p>
-        </w:tc>
-      </w:tr>
-      <w:tr>
-        <w:tc>
-          <w:tcPr>
-            <w:tcW w:w="3125" w:type="dxa"/>
-          </w:tcPr>
-          <w:p>
-            <w:r>
               <w:t>rij_hoogte</w:t>
             </w:r>
           </w:p>
@@ -6023,47 +6583,46 @@
               <w:t xml:space="preserve">Titel die weergegeven moet worden in de </w:t>
             </w:r>
             <w:r>
-              <w:t xml:space="preserve">kop van de totaalkolom. “[naam]” en “[jaar]” worden vervangen door de naam van de </w:t>
+              <w:t xml:space="preserve">kop van de totaalkolom. “[naam]” en “[jaar]” worden vervangen door de naam van de dataset en </w:t>
+            </w:r>
+            <w:r>
+              <w:t>het onderzochte jaar, respectievelijk.</w:t>
+            </w:r>
+          </w:p>
+        </w:tc>
+      </w:tr>
+      <w:tr>
+        <w:tc>
+          <w:tcPr>
+            <w:tcW w:w="3125" w:type="dxa"/>
+          </w:tcPr>
+          <w:p>
+            <w:r>
+              <w:t>crossing_headers_kleiner</w:t>
+            </w:r>
+          </w:p>
+        </w:tc>
+        <w:tc>
+          <w:tcPr>
+            <w:tcW w:w="2287" w:type="dxa"/>
+          </w:tcPr>
+          <w:p>
+            <w:r>
+              <w:t>WAAR / ONWAAR</w:t>
+            </w:r>
+          </w:p>
+        </w:tc>
+        <w:tc>
+          <w:tcPr>
+            <w:tcW w:w="0" w:type="auto"/>
+          </w:tcPr>
+          <w:p>
+            <w:r>
+              <w:t xml:space="preserve">Om onderscheid te maken tussen de kruisvariabelen en totaalkolommen kan ervoor gekozen worden om de kruisvariabelen een kleiner label te geven. Indien WAAR worden alleen de </w:t>
             </w:r>
             <w:r>
               <w:lastRenderedPageBreak/>
-              <w:t xml:space="preserve">dataset en </w:t>
-            </w:r>
-            <w:r>
-              <w:t>het onderzochte jaar, respectievelijk.</w:t>
-            </w:r>
-          </w:p>
-        </w:tc>
-      </w:tr>
-      <w:tr>
-        <w:tc>
-          <w:tcPr>
-            <w:tcW w:w="3125" w:type="dxa"/>
-          </w:tcPr>
-          <w:p>
-            <w:r>
-              <w:lastRenderedPageBreak/>
-              <w:t>crossing_headers_kleiner</w:t>
-            </w:r>
-          </w:p>
-        </w:tc>
-        <w:tc>
-          <w:tcPr>
-            <w:tcW w:w="2287" w:type="dxa"/>
-          </w:tcPr>
-          <w:p>
-            <w:r>
-              <w:t>WAAR / ONWAAR</w:t>
-            </w:r>
-          </w:p>
-        </w:tc>
-        <w:tc>
-          <w:tcPr>
-            <w:tcW w:w="0" w:type="auto"/>
-          </w:tcPr>
-          <w:p>
-            <w:r>
-              <w:t>Om onderscheid te maken tussen de kruisvariabelen en totaalkolommen kan ervoor gekozen worden om de kruisvariabelen een kleiner label te geven. Indien WAAR worden alleen de labels van totaalkolommen vet, bij ONWAAR worden alle labels vet.</w:t>
+              <w:t>labels van totaalkolommen vet, bij ONWAAR worden alle labels vet.</w:t>
             </w:r>
           </w:p>
         </w:tc>

</xml_diff>

<commit_message>
Sorteerprobleem bij >9 categorieën opgelost.
</commit_message>
<xml_diff>
--- a/Handleiding configuratie.docx
+++ b/Handleiding configuratie.docx
@@ -29,7 +29,15 @@
         <w:t>Dit script wordt gebruikt om de data van een gezondheidsmonitor om te zetten in tabellenboeken voor de verschillende gemeentes, scholen, regio’s, enz. In principe kan op iedere variabele een specifieke set tabellenboeken worden gemaakt</w:t>
       </w:r>
       <w:r>
-        <w:t>, met daarbij ook uitsplitsing op een ‘hoger’ niveau. Denk bijvoorbeeld aan tabellenboeken per gemeente, waarbij ook een kolom is meegenomen voor een subregio.</w:t>
+        <w:t xml:space="preserve">, met daarbij ook uitsplitsing op een ‘hoger’ niveau. Denk bijvoorbeeld aan tabellenboeken per gemeente, waarbij ook een kolom is meegenomen voor een </w:t>
+      </w:r>
+      <w:proofErr w:type="spellStart"/>
+      <w:r>
+        <w:t>subregio</w:t>
+      </w:r>
+      <w:proofErr w:type="spellEnd"/>
+      <w:r>
+        <w:t>.</w:t>
       </w:r>
     </w:p>
     <w:p>
@@ -89,13 +97,37 @@
         <w:t xml:space="preserve">herschreven versie van het tabellenboekscript dat al een paar jaar circuleert en telkens wordt uitgebreid. </w:t>
       </w:r>
       <w:r>
-        <w:t>Deze situatie werd na het vijf keer doorgeven van het auteurschap onhoudbaar, waarop er vanuit GGData een werkgroep is opgezet om één universeel script op te zetten</w:t>
+        <w:t xml:space="preserve">Deze situatie werd na het vijf keer doorgeven van het auteurschap onhoudbaar, waarop er vanuit </w:t>
+      </w:r>
+      <w:proofErr w:type="spellStart"/>
+      <w:r>
+        <w:t>GGData</w:t>
+      </w:r>
+      <w:proofErr w:type="spellEnd"/>
+      <w:r>
+        <w:t xml:space="preserve"> een werkgroep is opgezet om één universeel script op te zetten</w:t>
       </w:r>
       <w:r>
         <w:t>, welke voor alle monitors gebruikt kan worden. Het script zal daarom vanaf heden worden onderhouden door deze werkgroep</w:t>
       </w:r>
       <w:r>
-        <w:t xml:space="preserve">. De laatste versie is altijd beschikbaar vanaf de Github van GGData: </w:t>
+        <w:t xml:space="preserve">. De laatste versie is altijd beschikbaar vanaf de </w:t>
+      </w:r>
+      <w:proofErr w:type="spellStart"/>
+      <w:r>
+        <w:t>Github</w:t>
+      </w:r>
+      <w:proofErr w:type="spellEnd"/>
+      <w:r>
+        <w:t xml:space="preserve"> van </w:t>
+      </w:r>
+      <w:proofErr w:type="spellStart"/>
+      <w:r>
+        <w:t>GGData</w:t>
+      </w:r>
+      <w:proofErr w:type="spellEnd"/>
+      <w:r>
+        <w:t xml:space="preserve">: </w:t>
       </w:r>
       <w:hyperlink r:id="rId6" w:history="1">
         <w:r>
@@ -115,9 +147,11 @@
       <w:pPr>
         <w:pStyle w:val="Geenafstand"/>
       </w:pPr>
+      <w:proofErr w:type="spellStart"/>
       <w:r>
         <w:t>Werkgroepleden</w:t>
       </w:r>
+      <w:proofErr w:type="spellEnd"/>
       <w:r>
         <w:t>:</w:t>
       </w:r>
@@ -183,7 +217,15 @@
         <w:t xml:space="preserve">Voor foutmeldingen en functionaliteitsaanvragen verwijzen we in eerste instantie naar de </w:t>
       </w:r>
       <w:r>
-        <w:t xml:space="preserve">‘Issues’ pagina op Github: </w:t>
+        <w:t xml:space="preserve">‘Issues’ pagina op </w:t>
+      </w:r>
+      <w:proofErr w:type="spellStart"/>
+      <w:r>
+        <w:t>Github</w:t>
+      </w:r>
+      <w:proofErr w:type="spellEnd"/>
+      <w:r>
+        <w:t xml:space="preserve">: </w:t>
       </w:r>
       <w:hyperlink r:id="rId7" w:history="1">
         <w:r>
@@ -238,8 +280,13 @@
       <w:r>
         <w:t>“</w:t>
       </w:r>
-      <w:r>
-        <w:t>tbl_</w:t>
+      <w:proofErr w:type="spellStart"/>
+      <w:r>
+        <w:t>tbl</w:t>
+      </w:r>
+      <w:proofErr w:type="spellEnd"/>
+      <w:r>
+        <w:t>_</w:t>
       </w:r>
       <w:r>
         <w:t>”</w:t>
@@ -248,7 +295,23 @@
         <w:t>)</w:t>
       </w:r>
       <w:r>
-        <w:t>, deze handleiding, en een configuratiebestand in Excel. Het uitvoeren van het script gebeurt door tbl_maken.R uit te voeren in R of Rstudio; de andere onderdelen worden vanuit dit script automatisch ingeladen.</w:t>
+        <w:t xml:space="preserve">, deze handleiding, en een configuratiebestand in Excel. Het uitvoeren van het script gebeurt door </w:t>
+      </w:r>
+      <w:proofErr w:type="spellStart"/>
+      <w:r>
+        <w:t>tbl_maken.R</w:t>
+      </w:r>
+      <w:proofErr w:type="spellEnd"/>
+      <w:r>
+        <w:t xml:space="preserve"> uit te voeren in R of </w:t>
+      </w:r>
+      <w:proofErr w:type="spellStart"/>
+      <w:r>
+        <w:t>Rstudio</w:t>
+      </w:r>
+      <w:proofErr w:type="spellEnd"/>
+      <w:r>
+        <w:t>; de andere onderdelen worden vanuit dit script automatisch ingeladen.</w:t>
       </w:r>
     </w:p>
     <w:p>
@@ -267,13 +330,29 @@
         <w:t>verwerken</w:t>
       </w:r>
       <w:r>
-        <w:t xml:space="preserve"> uit één of meerdere datasets. Als er meerdere datasets zijn worden deze gecombineerd tot één ‘superdataset’, waarin automatisch ‘superweegfactoren’ en ‘superstrata’ worden aangemaakt.</w:t>
+        <w:t xml:space="preserve"> uit één of meerdere datasets. Als er meerdere datasets zijn worden deze gecombineerd tot één ‘superdataset’, waarin automatisch ‘superweegfactoren’ en ‘</w:t>
+      </w:r>
+      <w:proofErr w:type="spellStart"/>
+      <w:r>
+        <w:t>superstrata</w:t>
+      </w:r>
+      <w:proofErr w:type="spellEnd"/>
+      <w:r>
+        <w:t>’ worden aangemaakt.</w:t>
       </w:r>
       <w:r>
         <w:t xml:space="preserve"> </w:t>
       </w:r>
       <w:r>
-        <w:t>Hierbij dient wel te worden aangegeven welke variabelen de strata en de weegfactoren bevatten. (Zie de naslag hieronder.)</w:t>
+        <w:t xml:space="preserve">Hierbij dient wel te worden aangegeven welke variabelen de </w:t>
+      </w:r>
+      <w:proofErr w:type="spellStart"/>
+      <w:r>
+        <w:t>strata</w:t>
+      </w:r>
+      <w:proofErr w:type="spellEnd"/>
+      <w:r>
+        <w:t xml:space="preserve"> en de weegfactoren bevatten. (Zie de naslag hieronder.)</w:t>
       </w:r>
     </w:p>
     <w:p>
@@ -327,7 +406,15 @@
         <w:t xml:space="preserve"> package </w:t>
       </w:r>
       <w:r>
-        <w:t xml:space="preserve">van Thomas Lumley. Deze werkt volgens dezelfde principes als </w:t>
+        <w:t xml:space="preserve">van Thomas </w:t>
+      </w:r>
+      <w:proofErr w:type="spellStart"/>
+      <w:r>
+        <w:t>Lumley</w:t>
+      </w:r>
+      <w:proofErr w:type="spellEnd"/>
+      <w:r>
+        <w:t xml:space="preserve">. Deze werkt volgens dezelfde principes als </w:t>
       </w:r>
       <w:r>
         <w:rPr>
@@ -444,6 +531,7 @@
       <w:r>
         <w:t xml:space="preserve"> en </w:t>
       </w:r>
+      <w:proofErr w:type="spellStart"/>
       <w:r>
         <w:rPr>
           <w:i/>
@@ -451,8 +539,17 @@
         </w:rPr>
         <w:t>resultaten_csv</w:t>
       </w:r>
-      <w:r>
-        <w:t xml:space="preserve"> automatisch aangemaakt in de map waarin de configuratie zich bevindt. Tabellenboeken zullen worden geplaatst in de submap </w:t>
+      <w:proofErr w:type="spellEnd"/>
+      <w:r>
+        <w:t xml:space="preserve"> automatisch aangemaakt in de map waarin de configuratie zich bevindt. Tabellenboeken zullen worden geplaatst in de </w:t>
+      </w:r>
+      <w:proofErr w:type="spellStart"/>
+      <w:r>
+        <w:t>submap</w:t>
+      </w:r>
+      <w:proofErr w:type="spellEnd"/>
+      <w:r>
+        <w:t xml:space="preserve"> </w:t>
       </w:r>
       <w:r>
         <w:rPr>
@@ -467,6 +564,7 @@
       <w:r>
         <w:t xml:space="preserve">Berekende resultaten worden geplaatst in </w:t>
       </w:r>
+      <w:proofErr w:type="spellStart"/>
       <w:r>
         <w:rPr>
           <w:i/>
@@ -474,6 +572,7 @@
         </w:rPr>
         <w:t>resultaten_csv</w:t>
       </w:r>
+      <w:proofErr w:type="spellEnd"/>
       <w:r>
         <w:t xml:space="preserve">. Deze tabel </w:t>
       </w:r>
@@ -484,7 +583,15 @@
         <w:t xml:space="preserve"> gebruikt worden voor bijvoorbeeld het schrijven van de rapportage, aangezien alle aantallen, percentages en p-waarden hierin weergegeven zijn. </w:t>
       </w:r>
       <w:r>
-        <w:t xml:space="preserve">Door gebruik van tbl_onderzoeksexport.R worden hiervan leesbare tabellen gemaakt die eveneens in de map </w:t>
+        <w:t xml:space="preserve">Door gebruik van </w:t>
+      </w:r>
+      <w:proofErr w:type="spellStart"/>
+      <w:r>
+        <w:t>tbl_onderzoeksexport.R</w:t>
+      </w:r>
+      <w:proofErr w:type="spellEnd"/>
+      <w:r>
+        <w:t xml:space="preserve"> worden hiervan leesbare tabellen gemaakt die eveneens in de map </w:t>
       </w:r>
       <w:r>
         <w:rPr>
@@ -595,16 +702,29 @@
         <w:t>Open R</w:t>
       </w:r>
       <w:r>
-        <w:t xml:space="preserve"> of Rstudio en vo</w:t>
+        <w:t xml:space="preserve"> of </w:t>
+      </w:r>
+      <w:proofErr w:type="spellStart"/>
+      <w:r>
+        <w:t>Rstudio</w:t>
+      </w:r>
+      <w:proofErr w:type="spellEnd"/>
+      <w:r>
+        <w:t xml:space="preserve"> en vo</w:t>
       </w:r>
       <w:r>
         <w:t xml:space="preserve">er </w:t>
       </w:r>
+      <w:proofErr w:type="spellStart"/>
       <w:r>
         <w:t>tbl</w:t>
       </w:r>
       <w:r>
-        <w:t xml:space="preserve">_maken.R uit. </w:t>
+        <w:t>_maken.R</w:t>
+      </w:r>
+      <w:proofErr w:type="spellEnd"/>
+      <w:r>
+        <w:t xml:space="preserve"> uit. </w:t>
       </w:r>
       <w:r>
         <w:rPr>
@@ -783,7 +903,15 @@
         <w:t>gebruikt worden vo</w:t>
       </w:r>
       <w:r>
-        <w:t>or verdere analyse of het maken van een rapportage. Voer tbl_onderzoeksexport.R uit om hier een leesbare tabel van te maken.</w:t>
+        <w:t xml:space="preserve">or verdere analyse of het maken van een rapportage. Voer </w:t>
+      </w:r>
+      <w:proofErr w:type="spellStart"/>
+      <w:r>
+        <w:t>tbl_onderzoeksexport.R</w:t>
+      </w:r>
+      <w:proofErr w:type="spellEnd"/>
+      <w:r>
+        <w:t xml:space="preserve"> uit om hier een leesbare tabel van te maken.</w:t>
       </w:r>
     </w:p>
     <w:p>
@@ -841,6 +969,7 @@
       <w:r>
         <w:t xml:space="preserve">en </w:t>
       </w:r>
+      <w:proofErr w:type="spellStart"/>
       <w:r>
         <w:rPr>
           <w:i/>
@@ -848,6 +977,7 @@
         </w:rPr>
         <w:t>indeling_rijen</w:t>
       </w:r>
+      <w:proofErr w:type="spellEnd"/>
       <w:r>
         <w:t>; daar is alles belangrijk om aan te passen naar eigen huisstijl.</w:t>
       </w:r>
@@ -950,6 +1080,56 @@
       <w:r>
         <w:t>Een post-hoc test om te bepalen welke groep afwijkt is niet ingebouwd.</w:t>
       </w:r>
+      <w:r>
+        <w:t xml:space="preserve"> </w:t>
+      </w:r>
+      <w:r>
+        <w:rPr>
+          <w:b/>
+          <w:bCs/>
+        </w:rPr>
+        <w:t xml:space="preserve">Let op: </w:t>
+      </w:r>
+      <w:r>
+        <w:t>De chi</w:t>
+      </w:r>
+      <w:r>
+        <w:rPr>
+          <w:vertAlign w:val="superscript"/>
+        </w:rPr>
+        <w:t>2</w:t>
+      </w:r>
+      <w:r>
+        <w:t>-test kan alleen omgaan met één lege groep. Ter voorbeeld: binnen de monitor VO was er een vraag die alleen aan 65+’ers werd gesteld. Als de leeftijd dan gesplitst is op 65+ en 65- kan er een chi</w:t>
+      </w:r>
+      <w:r>
+        <w:rPr>
+          <w:vertAlign w:val="superscript"/>
+        </w:rPr>
+        <w:t>2</w:t>
+      </w:r>
+      <w:r>
+        <w:t>-test worden uitgevoerd; deze is vanzelfsprekend significant. Als er gesplitst wordt op 18-44, 44-65, en 65+, dan zijn er twee volledige groepen leeg, en zal de functie vastlopen. In zo’n geval zal het script een waarschuwing weergeven en wordt de chi</w:t>
+      </w:r>
+      <w:r>
+        <w:rPr>
+          <w:vertAlign w:val="superscript"/>
+        </w:rPr>
+        <w:t>2</w:t>
+      </w:r>
+      <w:r>
+        <w:t xml:space="preserve">-test overgeslagen. Hierdoor zullen de cellen </w:t>
+      </w:r>
+      <w:r>
+        <w:rPr>
+          <w:b/>
+          <w:bCs/>
+        </w:rPr>
+        <w:t>niet</w:t>
+      </w:r>
+      <w:r>
+        <w:t xml:space="preserve"> aangegeven worden als significant, ook als er tussen de wel aanwezige groepen wel verschillen bestaan.</w:t>
+      </w:r>
     </w:p>
     <w:p>
       <w:pPr>
@@ -982,7 +1162,23 @@
         <w:t xml:space="preserve">optioneel een jaar of subset. </w:t>
       </w:r>
       <w:r>
-        <w:t xml:space="preserve">Vanuit deze data worden dummies aangemaakt, welke aangeven of een rij bij een bepaalde kolom hoort. Wanneer een test wordt uitgevoerd wordt data geselecteerd op WAAR in beide bijbehorende dummies, en vervolgens getest op </w:t>
+        <w:t xml:space="preserve">Vanuit deze data worden </w:t>
+      </w:r>
+      <w:proofErr w:type="spellStart"/>
+      <w:r>
+        <w:t>dummies</w:t>
+      </w:r>
+      <w:proofErr w:type="spellEnd"/>
+      <w:r>
+        <w:t xml:space="preserve"> aangemaakt, welke aangeven of een rij bij een bepaalde kolom hoort. Wanneer een test wordt uitgevoerd wordt data geselecteerd op WAAR in beide bijbehorende </w:t>
+      </w:r>
+      <w:proofErr w:type="spellStart"/>
+      <w:r>
+        <w:t>dummies</w:t>
+      </w:r>
+      <w:proofErr w:type="spellEnd"/>
+      <w:r>
+        <w:t xml:space="preserve">, en vervolgens getest op </w:t>
       </w:r>
       <w:r>
         <w:t>WAAR voor de eerste dummy versus ONWAAR voor de eerste dummy.</w:t>
@@ -1268,6 +1464,7 @@
         <w:pStyle w:val="Geenafstand"/>
       </w:pPr>
       <w:r>
+        <w:lastRenderedPageBreak/>
         <w:t xml:space="preserve">Vergelijk dit met de situatie waarin een totaalkolom </w:t>
       </w:r>
       <w:r>
@@ -1287,11 +1484,7 @@
         <w:t>alle</w:t>
       </w:r>
       <w:r>
-        <w:t xml:space="preserve"> </w:t>
-      </w:r>
-      <w:r>
-        <w:lastRenderedPageBreak/>
-        <w:t>data in de landelijke dataset.</w:t>
+        <w:t xml:space="preserve"> data in de landelijke dataset.</w:t>
       </w:r>
       <w:r>
         <w:t xml:space="preserve"> De gemeentelijke data is in de frequentietabel dus mogelijk aanwezig aan beide kanten, aangezien hier niet op gesplitst kan worden.</w:t>
@@ -1333,10 +1526,7 @@
               <w:pStyle w:val="Geenafstand"/>
             </w:pPr>
             <w:r>
-              <w:t xml:space="preserve">Kolom </w:t>
-            </w:r>
-            <w:r>
-              <w:t>c</w:t>
+              <w:t>Kolom c</w:t>
             </w:r>
           </w:p>
         </w:tc>
@@ -1349,10 +1539,7 @@
               <w:pStyle w:val="Geenafstand"/>
             </w:pPr>
             <w:r>
-              <w:t xml:space="preserve">Kolom </w:t>
-            </w:r>
-            <w:r>
-              <w:t>d</w:t>
+              <w:t>Kolom d</w:t>
             </w:r>
           </w:p>
         </w:tc>
@@ -1497,13 +1684,7 @@
         <w:t xml:space="preserve">, waarin de splitsing op basis van één variabele (optioneel binnen een specifiek jaar) </w:t>
       </w:r>
       <w:r>
-        <w:t xml:space="preserve">gemaakt kan worden. </w:t>
-      </w:r>
-      <w:r>
-        <w:t>Dit is per definitie het geval bij het vergelijken binnen kruisvariabelen</w:t>
-      </w:r>
-      <w:r>
-        <w:t>.</w:t>
+        <w:t>gemaakt kan worden. Dit is per definitie het geval bij het vergelijken binnen kruisvariabelen.</w:t>
       </w:r>
     </w:p>
     <w:p>
@@ -1561,6 +1742,7 @@
       <w:r>
         <w:t xml:space="preserve">Het aangeven van een afwijkende weegfactor kan op het tabblad </w:t>
       </w:r>
+      <w:proofErr w:type="spellStart"/>
       <w:r>
         <w:rPr>
           <w:i/>
@@ -1568,6 +1750,7 @@
         </w:rPr>
         <w:t>indeling_rijen</w:t>
       </w:r>
+      <w:proofErr w:type="spellEnd"/>
       <w:r>
         <w:rPr>
           <w:i/>
@@ -1577,7 +1760,15 @@
         <w:t xml:space="preserve">, </w:t>
       </w:r>
       <w:r>
-        <w:t xml:space="preserve">door het toevoegen van een kolom met de naam “weegfactor” (voor een andere weegfactor per variabele) of een kolom met de naam “weegfactor.d_(datasetnaam)” (voor een weegfactor per variabele per jaar). </w:t>
+        <w:t>door het toevoegen van een kolom met de naam “weegfactor” (voor een andere weegfactor per variabele) of een kolom met de naam “</w:t>
+      </w:r>
+      <w:proofErr w:type="spellStart"/>
+      <w:r>
+        <w:t>weegfactor.d</w:t>
+      </w:r>
+      <w:proofErr w:type="spellEnd"/>
+      <w:r>
+        <w:t xml:space="preserve">_(datasetnaam)” (voor een weegfactor per variabele per jaar). </w:t>
       </w:r>
       <w:r>
         <w:t xml:space="preserve">Het is enkel mogelijk een andere weegfactor </w:t>
@@ -1605,7 +1796,23 @@
         <w:t xml:space="preserve">. </w:t>
       </w:r>
       <w:r>
-        <w:t xml:space="preserve">Hiervoor kunnen dan twee kolommen worden toegevoegd: “weegfactor.d_datasetx” en “weegfactor.d_datasety”. </w:t>
+        <w:t>Hiervoor kunnen dan twee kolommen worden toegevoegd: “</w:t>
+      </w:r>
+      <w:proofErr w:type="spellStart"/>
+      <w:r>
+        <w:t>weegfactor.d_datasetx</w:t>
+      </w:r>
+      <w:proofErr w:type="spellEnd"/>
+      <w:r>
+        <w:t>” en “</w:t>
+      </w:r>
+      <w:proofErr w:type="spellStart"/>
+      <w:r>
+        <w:t>weegfactor.d_datasety</w:t>
+      </w:r>
+      <w:proofErr w:type="spellEnd"/>
+      <w:r>
+        <w:t xml:space="preserve">”. </w:t>
       </w:r>
     </w:p>
     <w:p>
@@ -1673,9 +1880,11 @@
             <w:tcW w:w="2689" w:type="dxa"/>
           </w:tcPr>
           <w:p>
+            <w:proofErr w:type="spellStart"/>
             <w:r>
               <w:t>min_observaties_per_vraag</w:t>
             </w:r>
+            <w:proofErr w:type="spellEnd"/>
           </w:p>
         </w:tc>
         <w:tc>
@@ -1720,9 +1929,11 @@
             <w:tcW w:w="2689" w:type="dxa"/>
           </w:tcPr>
           <w:p>
+            <w:proofErr w:type="spellStart"/>
             <w:r>
               <w:t>min_observaties_per_antwoord</w:t>
             </w:r>
+            <w:proofErr w:type="spellEnd"/>
           </w:p>
         </w:tc>
         <w:tc>
@@ -1764,9 +1975,11 @@
             <w:tcW w:w="2689" w:type="dxa"/>
           </w:tcPr>
           <w:p>
+            <w:proofErr w:type="spellStart"/>
             <w:r>
               <w:t>tekst_min_vraag_niet_gehaald</w:t>
             </w:r>
+            <w:proofErr w:type="spellEnd"/>
           </w:p>
         </w:tc>
         <w:tc>
@@ -1805,9 +2018,11 @@
             <w:tcW w:w="2689" w:type="dxa"/>
           </w:tcPr>
           <w:p>
+            <w:proofErr w:type="spellStart"/>
             <w:r>
               <w:t>tekst_min_antwoord_niet_gehaald</w:t>
             </w:r>
+            <w:proofErr w:type="spellEnd"/>
           </w:p>
         </w:tc>
         <w:tc>
@@ -1837,9 +2052,11 @@
             <w:tcW w:w="2689" w:type="dxa"/>
           </w:tcPr>
           <w:p>
+            <w:proofErr w:type="spellStart"/>
             <w:r>
               <w:t>tekst_missende_data</w:t>
             </w:r>
+            <w:proofErr w:type="spellEnd"/>
           </w:p>
         </w:tc>
         <w:tc>
@@ -1875,6 +2092,7 @@
                 <w:bCs/>
               </w:rPr>
             </w:pPr>
+            <w:proofErr w:type="spellStart"/>
             <w:r>
               <w:rPr>
                 <w:b/>
@@ -1889,6 +2107,7 @@
               </w:rPr>
               <w:t>toetsen</w:t>
             </w:r>
+            <w:proofErr w:type="spellEnd"/>
           </w:p>
         </w:tc>
         <w:tc>
@@ -1915,6 +2134,7 @@
             <w:r>
               <w:t xml:space="preserve"> Het niveau kan worden aangepast middels de waarde in </w:t>
             </w:r>
+            <w:proofErr w:type="spellStart"/>
             <w:r>
               <w:rPr>
                 <w:i/>
@@ -1922,11 +2142,16 @@
               </w:rPr>
               <w:t>confidence_level</w:t>
             </w:r>
+            <w:proofErr w:type="spellEnd"/>
             <w:r>
               <w:t>.</w:t>
             </w:r>
             <w:r>
-              <w:t xml:space="preserve"> De vergelijking </w:t>
+              <w:t xml:space="preserve"> De </w:t>
+            </w:r>
+            <w:r>
+              <w:lastRenderedPageBreak/>
+              <w:t xml:space="preserve">vergelijking </w:t>
             </w:r>
             <w:r>
               <w:t xml:space="preserve">die getoetst moet worden </w:t>
@@ -1967,9 +2192,9 @@
               <w:t xml:space="preserve">desgewenst </w:t>
             </w:r>
             <w:r>
-              <w:lastRenderedPageBreak/>
               <w:t xml:space="preserve">worden aangepast in </w:t>
             </w:r>
+            <w:proofErr w:type="spellStart"/>
             <w:r>
               <w:rPr>
                 <w:i/>
@@ -1984,11 +2209,20 @@
               </w:rPr>
               <w:t>.R</w:t>
             </w:r>
+            <w:proofErr w:type="spellEnd"/>
             <w:r>
               <w:t xml:space="preserve">, zoek op </w:t>
             </w:r>
             <w:r>
-              <w:t>“style.sign”</w:t>
+              <w:t>“</w:t>
+            </w:r>
+            <w:proofErr w:type="spellStart"/>
+            <w:r>
+              <w:t>style.sign</w:t>
+            </w:r>
+            <w:proofErr w:type="spellEnd"/>
+            <w:r>
+              <w:t>”</w:t>
             </w:r>
             <w:r>
               <w:t>.)</w:t>
@@ -2008,10 +2242,12 @@
                 <w:bCs/>
               </w:rPr>
             </w:pPr>
+            <w:proofErr w:type="spellStart"/>
             <w:r>
               <w:lastRenderedPageBreak/>
               <w:t>confidence_level</w:t>
             </w:r>
+            <w:proofErr w:type="spellEnd"/>
           </w:p>
         </w:tc>
         <w:tc>
@@ -2050,6 +2286,7 @@
             <w:r>
               <w:t xml:space="preserve"> </w:t>
             </w:r>
+            <w:proofErr w:type="spellStart"/>
             <w:r>
               <w:rPr>
                 <w:i/>
@@ -2057,6 +2294,7 @@
               </w:rPr>
               <w:t>indeling_kolommen</w:t>
             </w:r>
+            <w:proofErr w:type="spellEnd"/>
             <w:r>
               <w:t>.)</w:t>
             </w:r>
@@ -2075,6 +2313,7 @@
                 <w:bCs/>
               </w:rPr>
             </w:pPr>
+            <w:proofErr w:type="spellStart"/>
             <w:r>
               <w:rPr>
                 <w:b/>
@@ -2082,6 +2321,7 @@
               </w:rPr>
               <w:t>missing_weegfactoren</w:t>
             </w:r>
+            <w:proofErr w:type="spellEnd"/>
           </w:p>
         </w:tc>
         <w:tc>
@@ -2112,7 +2352,15 @@
               <w:t>t</w:t>
             </w:r>
             <w:r>
-              <w:t xml:space="preserve"> als er missings zijn op de weegfactoren. “fout”</w:t>
+              <w:t xml:space="preserve"> als er </w:t>
+            </w:r>
+            <w:proofErr w:type="spellStart"/>
+            <w:r>
+              <w:t>missings</w:t>
+            </w:r>
+            <w:proofErr w:type="spellEnd"/>
+            <w:r>
+              <w:t xml:space="preserve"> zijn op de weegfactoren. “fout”</w:t>
             </w:r>
             <w:r>
               <w:t xml:space="preserve"> </w:t>
@@ -2130,7 +2378,15 @@
               <w:t>g</w:t>
             </w:r>
             <w:r>
-              <w:t>t alle missings met dat nummer.</w:t>
+              <w:t xml:space="preserve">t alle </w:t>
+            </w:r>
+            <w:proofErr w:type="spellStart"/>
+            <w:r>
+              <w:t>missings</w:t>
+            </w:r>
+            <w:proofErr w:type="spellEnd"/>
+            <w:r>
+              <w:t xml:space="preserve"> met dat nummer.</w:t>
             </w:r>
           </w:p>
         </w:tc>
@@ -2141,9 +2397,11 @@
             <w:tcW w:w="2689" w:type="dxa"/>
           </w:tcPr>
           <w:p>
+            <w:proofErr w:type="spellStart"/>
             <w:r>
               <w:t>multithreading</w:t>
             </w:r>
+            <w:proofErr w:type="spellEnd"/>
           </w:p>
         </w:tc>
         <w:tc>
@@ -2191,6 +2449,7 @@
                 <w:bCs/>
               </w:rPr>
             </w:pPr>
+            <w:proofErr w:type="spellStart"/>
             <w:r>
               <w:rPr>
                 <w:b/>
@@ -2198,6 +2457,7 @@
               </w:rPr>
               <w:t>waarden_dichotoom</w:t>
             </w:r>
+            <w:proofErr w:type="spellEnd"/>
           </w:p>
         </w:tc>
         <w:tc>
@@ -2227,12 +2487,14 @@
             <w:tcW w:w="2689" w:type="dxa"/>
           </w:tcPr>
           <w:p>
+            <w:proofErr w:type="spellStart"/>
             <w:r>
               <w:t>vergelijk</w:t>
             </w:r>
             <w:r>
               <w:t>_variabelelabels</w:t>
             </w:r>
+            <w:proofErr w:type="spellEnd"/>
           </w:p>
         </w:tc>
         <w:tc>
@@ -2282,9 +2544,11 @@
       <w:pPr>
         <w:pStyle w:val="Kop2"/>
       </w:pPr>
+      <w:proofErr w:type="spellStart"/>
       <w:r>
         <w:t>Crossings</w:t>
       </w:r>
+      <w:proofErr w:type="spellEnd"/>
     </w:p>
     <w:p>
       <w:pPr>
@@ -2303,7 +2567,15 @@
         <w:t>bijvoorbeeld</w:t>
       </w:r>
       <w:r>
-        <w:t xml:space="preserve"> geslacht, SES, of opleidingsniveau zijn. Meerdere crossings zijn mogelijk.</w:t>
+        <w:t xml:space="preserve"> geslacht, SES, of opleidingsniveau zijn. Meerdere </w:t>
+      </w:r>
+      <w:proofErr w:type="spellStart"/>
+      <w:r>
+        <w:t>crossings</w:t>
+      </w:r>
+      <w:proofErr w:type="spellEnd"/>
+      <w:r>
+        <w:t xml:space="preserve"> zijn mogelijk.</w:t>
       </w:r>
     </w:p>
     <w:p>
@@ -2398,14 +2670,15 @@
                 <w:bCs/>
               </w:rPr>
             </w:pPr>
+            <w:proofErr w:type="spellStart"/>
             <w:r>
               <w:rPr>
                 <w:b/>
                 <w:bCs/>
               </w:rPr>
-              <w:lastRenderedPageBreak/>
               <w:t>naam_dataset</w:t>
             </w:r>
+            <w:proofErr w:type="spellEnd"/>
           </w:p>
         </w:tc>
         <w:tc>
@@ -2520,8 +2793,13 @@
               <w:t>Het script neemt aan dat dit bestand in dezelfde map staat als de configuratie. Een relatief pad (bijv. “../</w:t>
             </w:r>
             <w:r>
-              <w:t>2021/data.sav</w:t>
-            </w:r>
+              <w:t>2021/</w:t>
+            </w:r>
+            <w:proofErr w:type="spellStart"/>
+            <w:r>
+              <w:t>data.sav</w:t>
+            </w:r>
+            <w:proofErr w:type="spellEnd"/>
             <w:r>
               <w:t>”</w:t>
             </w:r>
@@ -2572,9 +2850,11 @@
             <w:pPr>
               <w:pStyle w:val="Geenafstand"/>
             </w:pPr>
+            <w:proofErr w:type="spellStart"/>
             <w:r>
               <w:t>Variabelenaam</w:t>
             </w:r>
+            <w:proofErr w:type="spellEnd"/>
             <w:r>
               <w:t xml:space="preserve"> / leeg</w:t>
             </w:r>
@@ -2629,8 +2909,13 @@
             <w:pPr>
               <w:pStyle w:val="Geenafstand"/>
             </w:pPr>
-            <w:r>
-              <w:t>Variabelenaam / leeg</w:t>
+            <w:proofErr w:type="spellStart"/>
+            <w:r>
+              <w:t>Variabelenaam</w:t>
+            </w:r>
+            <w:proofErr w:type="spellEnd"/>
+            <w:r>
+              <w:t xml:space="preserve"> / leeg</w:t>
             </w:r>
           </w:p>
         </w:tc>
@@ -2655,8 +2940,13 @@
             <w:pPr>
               <w:pStyle w:val="Geenafstand"/>
             </w:pPr>
-            <w:r>
-              <w:t>Variabelenaam met informatie over de weging van het design. Als deze leeg is wordt er een ongewogen design gebruikt.</w:t>
+            <w:proofErr w:type="spellStart"/>
+            <w:r>
+              <w:t>Variabelenaam</w:t>
+            </w:r>
+            <w:proofErr w:type="spellEnd"/>
+            <w:r>
+              <w:t xml:space="preserve"> met informatie over de weging van het design. Als deze leeg is wordt er een ongewogen design gebruikt.</w:t>
             </w:r>
             <w:r>
               <w:t xml:space="preserve"> </w:t>
@@ -2706,8 +2996,13 @@
             <w:pPr>
               <w:pStyle w:val="Geenafstand"/>
             </w:pPr>
-            <w:r>
-              <w:t>Variabelenaam / leeg</w:t>
+            <w:proofErr w:type="spellStart"/>
+            <w:r>
+              <w:t>Variabelenaam</w:t>
+            </w:r>
+            <w:proofErr w:type="spellEnd"/>
+            <w:r>
+              <w:t xml:space="preserve"> / leeg</w:t>
             </w:r>
           </w:p>
         </w:tc>
@@ -2732,8 +3027,13 @@
             <w:pPr>
               <w:pStyle w:val="Geenafstand"/>
             </w:pPr>
-            <w:r>
-              <w:t>Variabelenaam met informatie over de indeling van het design. Als deze leeg is wordt er een ongewogen design gebruikt.</w:t>
+            <w:proofErr w:type="spellStart"/>
+            <w:r>
+              <w:t>Variabelenaam</w:t>
+            </w:r>
+            <w:proofErr w:type="spellEnd"/>
+            <w:r>
+              <w:t xml:space="preserve"> met informatie over de indeling van het design. Als deze leeg is wordt er een ongewogen design gebruikt.</w:t>
             </w:r>
           </w:p>
         </w:tc>
@@ -2759,6 +3059,7 @@
       <w:r>
         <w:t xml:space="preserve">Dichotome variabelen worden in theorie automatisch herkend door het script, en kunnen nog verder geborgd worden middels </w:t>
       </w:r>
+      <w:proofErr w:type="spellStart"/>
       <w:r>
         <w:rPr>
           <w:i/>
@@ -2766,6 +3067,7 @@
         </w:rPr>
         <w:t>waarden_dichotoom</w:t>
       </w:r>
+      <w:proofErr w:type="spellEnd"/>
       <w:r>
         <w:t xml:space="preserve"> op het tabblad </w:t>
       </w:r>
@@ -2777,13 +3079,29 @@
         <w:t>algemeen</w:t>
       </w:r>
       <w:r>
-        <w:t>. Mocht er alsnog een variabele zijn die wel dichotoom is, maar niet zo gelezen wordt door het script, of vice versa, dan kunnen deze worden geplaatst in het bijbehorende tabblad. Hiermee wordt de detectie omzeil</w:t>
+        <w:t xml:space="preserve">. Mocht er alsnog een variabele zijn die wel dichotoom is, maar niet zo gelezen wordt door het script, of </w:t>
+      </w:r>
+      <w:proofErr w:type="spellStart"/>
+      <w:r>
+        <w:t>vice</w:t>
+      </w:r>
+      <w:proofErr w:type="spellEnd"/>
+      <w:r>
+        <w:t xml:space="preserve"> versa, dan kunnen deze worden geplaatst in het bijbehorende tabblad. Hiermee wordt de detectie omzeil</w:t>
       </w:r>
       <w:r>
         <w:t>d</w:t>
       </w:r>
       <w:r>
-        <w:t xml:space="preserve"> en de status als wel/niet dichotoom geforceerd. Beide tabbladen bestaan simpelweg uit een lijst met variabelenamen.</w:t>
+        <w:t xml:space="preserve"> en de status als wel/niet dichotoom geforceerd. Beide tabbladen bestaan simpelweg uit een lijst met </w:t>
+      </w:r>
+      <w:proofErr w:type="spellStart"/>
+      <w:r>
+        <w:t>variabelenamen</w:t>
+      </w:r>
+      <w:proofErr w:type="spellEnd"/>
+      <w:r>
+        <w:t>.</w:t>
       </w:r>
     </w:p>
     <w:p>
@@ -2892,9 +3210,11 @@
             <w:pPr>
               <w:pStyle w:val="Geenafstand"/>
             </w:pPr>
+            <w:proofErr w:type="spellStart"/>
             <w:r>
               <w:t>Variabelenaam</w:t>
             </w:r>
+            <w:proofErr w:type="spellEnd"/>
           </w:p>
         </w:tc>
         <w:tc>
@@ -2934,7 +3254,23 @@
               <w:pStyle w:val="Geenafstand"/>
             </w:pPr>
             <w:r>
-              <w:t>“numeric” / “character”</w:t>
+              <w:t>“</w:t>
+            </w:r>
+            <w:proofErr w:type="spellStart"/>
+            <w:r>
+              <w:t>numeric</w:t>
+            </w:r>
+            <w:proofErr w:type="spellEnd"/>
+            <w:r>
+              <w:t>” / “</w:t>
+            </w:r>
+            <w:proofErr w:type="spellStart"/>
+            <w:r>
+              <w:t>character</w:t>
+            </w:r>
+            <w:proofErr w:type="spellEnd"/>
+            <w:r>
+              <w:t>”</w:t>
             </w:r>
           </w:p>
         </w:tc>
@@ -2947,10 +3283,30 @@
               <w:pStyle w:val="Geenafstand"/>
             </w:pPr>
             <w:r>
-              <w:t xml:space="preserve">Gewenst datatype. Er zijn momenteel twee opties ingebouwd: getallen (“numeric”) en strings (“character”). De variabele wordt </w:t>
-            </w:r>
-            <w:r>
-              <w:t xml:space="preserve">binnen R omgezet naar het gewenste type. </w:t>
+              <w:t>Gewenst datatype. Er zijn momenteel twee opties ingebouwd: getallen (“</w:t>
+            </w:r>
+            <w:proofErr w:type="spellStart"/>
+            <w:r>
+              <w:t>numeric</w:t>
+            </w:r>
+            <w:proofErr w:type="spellEnd"/>
+            <w:r>
+              <w:t>”) en strings (“</w:t>
+            </w:r>
+            <w:proofErr w:type="spellStart"/>
+            <w:r>
+              <w:t>character</w:t>
+            </w:r>
+            <w:proofErr w:type="spellEnd"/>
+            <w:r>
+              <w:t xml:space="preserve">”). De variabele wordt </w:t>
+            </w:r>
+            <w:r>
+              <w:t xml:space="preserve">binnen R omgezet </w:t>
+            </w:r>
+            <w:r>
+              <w:lastRenderedPageBreak/>
+              <w:t xml:space="preserve">naar het gewenste type. </w:t>
             </w:r>
             <w:r>
               <w:rPr>
@@ -2960,11 +3316,7 @@
               <w:t xml:space="preserve">Let op: </w:t>
             </w:r>
             <w:r>
-              <w:t xml:space="preserve">als er ongeldige waarden bestaan worden deze verwijderd. Bij een </w:t>
-            </w:r>
-            <w:r>
-              <w:lastRenderedPageBreak/>
-              <w:t>conversie naar getallen kunnen bijvoorbeeld geen letters bestaan.</w:t>
+              <w:t>als er ongeldige waarden bestaan worden deze verwijderd. Bij een conversie naar getallen kunnen bijvoorbeeld geen letters bestaan.</w:t>
             </w:r>
           </w:p>
         </w:tc>
@@ -2996,7 +3348,15 @@
         <w:t>Het kan voorkomen dat de volledige waarde van een categorie te groot is voor een cel. Voor dit geval is er een mogelijkheid om afkortingen op te geven</w:t>
       </w:r>
       <w:r>
-        <w:t xml:space="preserve">, middels een simpele tekst/vervanging combinatie. In NOG wordt de regio bijvoorbeeld onderverdeeld in subregio’s, die </w:t>
+        <w:t xml:space="preserve">, middels een simpele tekst/vervanging combinatie. In NOG wordt de regio bijvoorbeeld onderverdeeld in </w:t>
+      </w:r>
+      <w:proofErr w:type="spellStart"/>
+      <w:r>
+        <w:t>subregio’s</w:t>
+      </w:r>
+      <w:proofErr w:type="spellEnd"/>
+      <w:r>
+        <w:t xml:space="preserve">, die </w:t>
       </w:r>
       <w:r>
         <w:t>te</w:t>
@@ -3691,6 +4051,7 @@
         <w:rPr>
           <w:noProof/>
         </w:rPr>
+        <w:lastRenderedPageBreak/>
         <w:drawing>
           <wp:inline distT="0" distB="0" distL="0" distR="0" wp14:anchorId="0DF7293A" wp14:editId="78598277">
             <wp:extent cx="4730993" cy="1225613"/>
@@ -3744,11 +4105,18 @@
         <w:pStyle w:val="Geenafstand"/>
       </w:pPr>
       <w:r>
-        <w:lastRenderedPageBreak/>
         <w:t xml:space="preserve">Er kunnen afwijkende </w:t>
       </w:r>
       <w:r>
-        <w:t xml:space="preserve">weegfactoren per variabele worden aangegeven door het toevoegen van een kolom met de naam “weegfactor” (voor de hele variabele) of “weegfactor.d_(naam)” </w:t>
+        <w:t>weegfactoren per variabele worden aangegeven door het toevoegen van een kolom met de naam “weegfactor” (voor de hele variabele) of “</w:t>
+      </w:r>
+      <w:proofErr w:type="spellStart"/>
+      <w:r>
+        <w:t>weegfactor.d</w:t>
+      </w:r>
+      <w:proofErr w:type="spellEnd"/>
+      <w:r>
+        <w:t xml:space="preserve">_(naam)” </w:t>
       </w:r>
       <w:r>
         <w:t>(voor een splitsing per dataset).</w:t>
@@ -3947,6 +4315,7 @@
             <w:r>
               <w:t xml:space="preserve"> Let op: introtekst bevindt zich op een aparte pagina: </w:t>
             </w:r>
+            <w:proofErr w:type="spellStart"/>
             <w:r>
               <w:rPr>
                 <w:i/>
@@ -3954,6 +4323,7 @@
               </w:rPr>
               <w:t>intro_tekst</w:t>
             </w:r>
+            <w:proofErr w:type="spellEnd"/>
             <w:r>
               <w:t>.</w:t>
             </w:r>
@@ -4001,17 +4371,33 @@
           </w:tcPr>
           <w:p>
             <w:r>
-              <w:t>“var” / “nvar”</w:t>
-            </w:r>
-          </w:p>
-        </w:tc>
-        <w:tc>
-          <w:tcPr>
-            <w:tcW w:w="0" w:type="auto"/>
-          </w:tcPr>
-          <w:p>
-            <w:r>
-              <w:t>Geeft de genoemde variabele weer. Bij “nvar” wordt een extra regel met n = … toegevoegd.</w:t>
+              <w:t>“var” / “</w:t>
+            </w:r>
+            <w:proofErr w:type="spellStart"/>
+            <w:r>
+              <w:t>nvar</w:t>
+            </w:r>
+            <w:proofErr w:type="spellEnd"/>
+            <w:r>
+              <w:t>”</w:t>
+            </w:r>
+          </w:p>
+        </w:tc>
+        <w:tc>
+          <w:tcPr>
+            <w:tcW w:w="0" w:type="auto"/>
+          </w:tcPr>
+          <w:p>
+            <w:r>
+              <w:t>Geeft de genoemde variabele weer. Bij “</w:t>
+            </w:r>
+            <w:proofErr w:type="spellStart"/>
+            <w:r>
+              <w:t>nvar</w:t>
+            </w:r>
+            <w:proofErr w:type="spellEnd"/>
+            <w:r>
+              <w:t>” wordt een extra regel met n = … toegevoegd.</w:t>
             </w:r>
           </w:p>
         </w:tc>
@@ -4032,18 +4418,31 @@
             <w:tcW w:w="1824" w:type="dxa"/>
           </w:tcPr>
           <w:p>
-            <w:r>
-              <w:t>Variabelenaam / tekst / leeg</w:t>
-            </w:r>
-          </w:p>
-        </w:tc>
-        <w:tc>
-          <w:tcPr>
-            <w:tcW w:w="0" w:type="auto"/>
-          </w:tcPr>
-          <w:p>
-            <w:r>
-              <w:t>In dit veld kan de bijbehorende tekst danwel variabele ingevuld worden.</w:t>
+            <w:proofErr w:type="spellStart"/>
+            <w:r>
+              <w:t>Variabelenaam</w:t>
+            </w:r>
+            <w:proofErr w:type="spellEnd"/>
+            <w:r>
+              <w:t xml:space="preserve"> / tekst / leeg</w:t>
+            </w:r>
+          </w:p>
+        </w:tc>
+        <w:tc>
+          <w:tcPr>
+            <w:tcW w:w="0" w:type="auto"/>
+          </w:tcPr>
+          <w:p>
+            <w:r>
+              <w:t xml:space="preserve">In dit veld kan de bijbehorende tekst </w:t>
+            </w:r>
+            <w:proofErr w:type="spellStart"/>
+            <w:r>
+              <w:t>danwel</w:t>
+            </w:r>
+            <w:proofErr w:type="spellEnd"/>
+            <w:r>
+              <w:t xml:space="preserve"> variabele ingevuld worden.</w:t>
             </w:r>
           </w:p>
         </w:tc>
@@ -4064,8 +4463,13 @@
             <w:tcW w:w="1824" w:type="dxa"/>
           </w:tcPr>
           <w:p>
-            <w:r>
-              <w:t>Variabelenaam / leeg</w:t>
+            <w:proofErr w:type="spellStart"/>
+            <w:r>
+              <w:t>Variabelenaam</w:t>
+            </w:r>
+            <w:proofErr w:type="spellEnd"/>
+            <w:r>
+              <w:t xml:space="preserve"> / leeg</w:t>
             </w:r>
           </w:p>
         </w:tc>
@@ -4145,8 +4549,13 @@
             <w:tcW w:w="2019" w:type="dxa"/>
           </w:tcPr>
           <w:p>
-            <w:r>
-              <w:t>weegfactor.d(getal)</w:t>
+            <w:proofErr w:type="spellStart"/>
+            <w:r>
+              <w:t>weegfactor.d</w:t>
+            </w:r>
+            <w:proofErr w:type="spellEnd"/>
+            <w:r>
+              <w:t>(getal)</w:t>
             </w:r>
           </w:p>
         </w:tc>
@@ -4155,8 +4564,13 @@
             <w:tcW w:w="1824" w:type="dxa"/>
           </w:tcPr>
           <w:p>
-            <w:r>
-              <w:t>Variabelenaam / leeg</w:t>
+            <w:proofErr w:type="spellStart"/>
+            <w:r>
+              <w:t>Variabelenaam</w:t>
+            </w:r>
+            <w:proofErr w:type="spellEnd"/>
+            <w:r>
+              <w:t xml:space="preserve"> / leeg</w:t>
             </w:r>
           </w:p>
         </w:tc>
@@ -4190,8 +4604,13 @@
             <w:tcW w:w="2019" w:type="dxa"/>
           </w:tcPr>
           <w:p>
-            <w:r>
-              <w:t>weegfactor.d_(naam)</w:t>
+            <w:proofErr w:type="spellStart"/>
+            <w:r>
+              <w:t>weegfactor.d</w:t>
+            </w:r>
+            <w:proofErr w:type="spellEnd"/>
+            <w:r>
+              <w:t>_(naam)</w:t>
             </w:r>
           </w:p>
         </w:tc>
@@ -4200,8 +4619,13 @@
             <w:tcW w:w="1824" w:type="dxa"/>
           </w:tcPr>
           <w:p>
-            <w:r>
-              <w:t>Variabelenaam / leeg</w:t>
+            <w:proofErr w:type="spellStart"/>
+            <w:r>
+              <w:t>Variabelenaam</w:t>
+            </w:r>
+            <w:proofErr w:type="spellEnd"/>
+            <w:r>
+              <w:t xml:space="preserve"> / leeg</w:t>
             </w:r>
           </w:p>
         </w:tc>
@@ -4217,7 +4641,15 @@
               <w:t xml:space="preserve"> de kolom hierboven, maar dan op basis van de naam van een dataset i.p.v. het volggetal.</w:t>
             </w:r>
             <w:r>
-              <w:t xml:space="preserve"> N.B.: Het script differentieert tussen deze twee mogelijkheden door het zoeken naar een underscore (_). Deze is daarom verplicht.</w:t>
+              <w:t xml:space="preserve"> N.B.: Het script differentieert tussen deze twee mogelijkheden door het zoeken naar een </w:t>
+            </w:r>
+            <w:proofErr w:type="spellStart"/>
+            <w:r>
+              <w:t>underscore</w:t>
+            </w:r>
+            <w:proofErr w:type="spellEnd"/>
+            <w:r>
+              <w:t xml:space="preserve"> (_). Deze is daarom verplicht.</w:t>
             </w:r>
           </w:p>
         </w:tc>
@@ -4229,6 +4661,7 @@
         <w:pStyle w:val="Kop2"/>
       </w:pPr>
       <w:r>
+        <w:lastRenderedPageBreak/>
         <w:t>Introtekst</w:t>
       </w:r>
     </w:p>
@@ -4341,11 +4774,7 @@
               <w:t>inhoud</w:t>
             </w:r>
             <w:r>
-              <w:t xml:space="preserve">. Hierbij verschillen “titel” en “kop” in grootte van </w:t>
-            </w:r>
-            <w:r>
-              <w:lastRenderedPageBreak/>
-              <w:t>de normale tekst.</w:t>
+              <w:t>. Hierbij verschillen “titel” en “kop” in grootte van de normale tekst.</w:t>
             </w:r>
             <w:r>
               <w:t xml:space="preserve"> “tekst” en een lege cel zijn equivalent.</w:t>
@@ -4370,7 +4799,6 @@
                 <w:b/>
                 <w:bCs/>
               </w:rPr>
-              <w:lastRenderedPageBreak/>
               <w:t>inhoud</w:t>
             </w:r>
           </w:p>
@@ -4423,10 +4851,34 @@
         <w:t xml:space="preserve"> Dit is zeer foutgevoelig</w:t>
       </w:r>
       <w:r>
-        <w:t>, dus een dubbel- of triplecheck is aan te raden.</w:t>
-      </w:r>
-      <w:r>
-        <w:t xml:space="preserve"> Zowel variabelelabels als antwoordlabels kunnen worden aangepast. Hierbij is het van belang om te kijken welk type het is, aangezien het script hier zelf niet slim genoeg voor is. Bij een dichotome waarde wordt de </w:t>
+        <w:t xml:space="preserve">, dus een dubbel- of </w:t>
+      </w:r>
+      <w:proofErr w:type="spellStart"/>
+      <w:r>
+        <w:t>triplecheck</w:t>
+      </w:r>
+      <w:proofErr w:type="spellEnd"/>
+      <w:r>
+        <w:t xml:space="preserve"> is aan te raden.</w:t>
+      </w:r>
+      <w:r>
+        <w:t xml:space="preserve"> Zowel </w:t>
+      </w:r>
+      <w:proofErr w:type="spellStart"/>
+      <w:r>
+        <w:t>variabelelabels</w:t>
+      </w:r>
+      <w:proofErr w:type="spellEnd"/>
+      <w:r>
+        <w:t xml:space="preserve"> als </w:t>
+      </w:r>
+      <w:proofErr w:type="spellStart"/>
+      <w:r>
+        <w:t>antwoordlabels</w:t>
+      </w:r>
+      <w:proofErr w:type="spellEnd"/>
+      <w:r>
+        <w:t xml:space="preserve"> kunnen worden aangepast. Hierbij is het van belang om te kijken welk type het is, aangezien het script hier zelf niet slim genoeg voor is. Bij een dichotome waarde wordt de </w:t>
       </w:r>
       <w:r>
         <w:rPr>
@@ -4436,7 +4888,15 @@
         <w:t>vraag</w:t>
       </w:r>
       <w:r>
-        <w:t xml:space="preserve"> (= variabelelabel) als label weergegeven, bij een niet-dichotome waarde wordt het </w:t>
+        <w:t xml:space="preserve"> (= </w:t>
+      </w:r>
+      <w:proofErr w:type="spellStart"/>
+      <w:r>
+        <w:t>variabelelabel</w:t>
+      </w:r>
+      <w:proofErr w:type="spellEnd"/>
+      <w:r>
+        <w:t xml:space="preserve">) als label weergegeven, bij een niet-dichotome waarde wordt het </w:t>
       </w:r>
       <w:r>
         <w:rPr>
@@ -4519,8 +4979,13 @@
             <w:tcW w:w="0" w:type="auto"/>
           </w:tcPr>
           <w:p>
-            <w:r>
-              <w:t>Variabelenaam / leeg</w:t>
+            <w:proofErr w:type="spellStart"/>
+            <w:r>
+              <w:t>Variabelenaam</w:t>
+            </w:r>
+            <w:proofErr w:type="spellEnd"/>
+            <w:r>
+              <w:t xml:space="preserve"> / leeg</w:t>
             </w:r>
           </w:p>
         </w:tc>
@@ -4532,6 +4997,7 @@
             <w:r>
               <w:t xml:space="preserve">Alleen indien </w:t>
             </w:r>
+            <w:proofErr w:type="spellStart"/>
             <w:r>
               <w:rPr>
                 <w:i/>
@@ -4539,18 +5005,28 @@
               </w:rPr>
               <w:t>var_label</w:t>
             </w:r>
+            <w:proofErr w:type="spellEnd"/>
             <w:r>
               <w:t xml:space="preserve"> </w:t>
             </w:r>
             <w:r>
               <w:t xml:space="preserve">of </w:t>
             </w:r>
+            <w:proofErr w:type="spellStart"/>
             <w:r>
               <w:rPr>
                 <w:i/>
                 <w:iCs/>
               </w:rPr>
-              <w:t xml:space="preserve">antwoord_waarde </w:t>
+              <w:t>antwoord_waarde</w:t>
+            </w:r>
+            <w:proofErr w:type="spellEnd"/>
+            <w:r>
+              <w:rPr>
+                <w:i/>
+                <w:iCs/>
+              </w:rPr>
+              <w:t xml:space="preserve"> </w:t>
             </w:r>
             <w:r>
               <w:t>is ingevuld, optioneel voor antwoorden</w:t>
@@ -4577,9 +5053,11 @@
             <w:tcW w:w="0" w:type="auto"/>
           </w:tcPr>
           <w:p>
+            <w:proofErr w:type="spellStart"/>
             <w:r>
               <w:t>var_label</w:t>
             </w:r>
+            <w:proofErr w:type="spellEnd"/>
           </w:p>
         </w:tc>
         <w:tc>
@@ -4619,9 +5097,11 @@
             <w:tcW w:w="0" w:type="auto"/>
           </w:tcPr>
           <w:p>
+            <w:proofErr w:type="spellStart"/>
             <w:r>
               <w:t>antwoord_waarde</w:t>
             </w:r>
+            <w:proofErr w:type="spellEnd"/>
           </w:p>
         </w:tc>
         <w:tc>
@@ -4642,12 +5122,21 @@
             <w:r>
               <w:t xml:space="preserve">Alleen indien </w:t>
             </w:r>
+            <w:proofErr w:type="spellStart"/>
             <w:r>
               <w:rPr>
                 <w:i/>
                 <w:iCs/>
               </w:rPr>
-              <w:t xml:space="preserve">antwoord_oud </w:t>
+              <w:t>antwoord_oud</w:t>
+            </w:r>
+            <w:proofErr w:type="spellEnd"/>
+            <w:r>
+              <w:rPr>
+                <w:i/>
+                <w:iCs/>
+              </w:rPr>
+              <w:t xml:space="preserve"> </w:t>
             </w:r>
             <w:r>
               <w:t>leeg is.</w:t>
@@ -4671,9 +5160,11 @@
             <w:tcW w:w="0" w:type="auto"/>
           </w:tcPr>
           <w:p>
+            <w:proofErr w:type="spellStart"/>
             <w:r>
               <w:t>antwoord_oud</w:t>
             </w:r>
+            <w:proofErr w:type="spellEnd"/>
           </w:p>
         </w:tc>
         <w:tc>
@@ -4694,6 +5185,7 @@
             <w:r>
               <w:t xml:space="preserve">Alleen indien </w:t>
             </w:r>
+            <w:proofErr w:type="spellStart"/>
             <w:r>
               <w:rPr>
                 <w:i/>
@@ -4701,18 +5193,28 @@
               </w:rPr>
               <w:t>antwoord_nieuw</w:t>
             </w:r>
+            <w:proofErr w:type="spellEnd"/>
             <w:r>
               <w:t xml:space="preserve"> is ingevuld</w:t>
             </w:r>
             <w:r>
               <w:t xml:space="preserve"> en </w:t>
             </w:r>
+            <w:proofErr w:type="spellStart"/>
             <w:r>
               <w:rPr>
                 <w:i/>
                 <w:iCs/>
               </w:rPr>
-              <w:t xml:space="preserve">antwoord_waarde </w:t>
+              <w:t>antwoord_waarde</w:t>
+            </w:r>
+            <w:proofErr w:type="spellEnd"/>
+            <w:r>
+              <w:rPr>
+                <w:i/>
+                <w:iCs/>
+              </w:rPr>
+              <w:t xml:space="preserve"> </w:t>
             </w:r>
             <w:r>
               <w:rPr>
@@ -4775,9 +5277,11 @@
             <w:tcW w:w="0" w:type="auto"/>
           </w:tcPr>
           <w:p>
+            <w:proofErr w:type="spellStart"/>
             <w:r>
               <w:t>antwoord_nieuw</w:t>
             </w:r>
+            <w:proofErr w:type="spellEnd"/>
           </w:p>
         </w:tc>
         <w:tc>
@@ -4901,11 +5405,7 @@
           </w:tcPr>
           <w:p>
             <w:r>
-              <w:t xml:space="preserve">Indien er een logo toegevoegd moet worden aan het tabellenboek, kan hier de bestandsnaam worden gespecificeerd. Let erop dat het pad relatief vanaf het configuratiebestand moet zijn. (Dus stel dat de </w:t>
-            </w:r>
-            <w:r>
-              <w:lastRenderedPageBreak/>
-              <w:t>configuratie in Mijn documenten staat en het logo in Afbeeldingen, dan is het pad “../Afbeeldingen/plaatje.png”.) Voor het gemak is het aan te raden om het bestand in dezelfde map te zetten, dat voorkomt gedoe.</w:t>
+              <w:t>Indien er een logo toegevoegd moet worden aan het tabellenboek, kan hier de bestandsnaam worden gespecificeerd. Let erop dat het pad relatief vanaf het configuratiebestand moet zijn. (Dus stel dat de configuratie in Mijn documenten staat en het logo in Afbeeldingen, dan is het pad “../Afbeeldingen/plaatje.png”.) Voor het gemak is het aan te raden om het bestand in dezelfde map te zetten, dat voorkomt gedoe.</w:t>
             </w:r>
           </w:p>
         </w:tc>
@@ -4927,7 +5427,6 @@
                 <w:b/>
                 <w:bCs/>
               </w:rPr>
-              <w:lastRenderedPageBreak/>
               <w:t>rij</w:t>
             </w:r>
           </w:p>
@@ -5228,8 +5727,13 @@
                 <w:iCs/>
               </w:rPr>
             </w:pPr>
-            <w:r>
-              <w:t xml:space="preserve">naam_dataset uit het tabblad </w:t>
+            <w:proofErr w:type="spellStart"/>
+            <w:r>
+              <w:t>naam_dataset</w:t>
+            </w:r>
+            <w:proofErr w:type="spellEnd"/>
+            <w:r>
+              <w:t xml:space="preserve"> uit het tabblad </w:t>
             </w:r>
             <w:r>
               <w:rPr>
@@ -5267,8 +5771,13 @@
             <w:tcW w:w="0" w:type="auto"/>
           </w:tcPr>
           <w:p>
-            <w:r>
-              <w:t xml:space="preserve">Variabelenaam </w:t>
+            <w:proofErr w:type="spellStart"/>
+            <w:r>
+              <w:t>Variabelenaam</w:t>
+            </w:r>
+            <w:proofErr w:type="spellEnd"/>
+            <w:r>
+              <w:t xml:space="preserve"> </w:t>
             </w:r>
             <w:r>
               <w:t>/</w:t>
@@ -5311,6 +5820,7 @@
             <w:r>
               <w:t xml:space="preserve"> als subset heeft, en de tweede regel </w:t>
             </w:r>
+            <w:proofErr w:type="spellStart"/>
             <w:r>
               <w:rPr>
                 <w:i/>
@@ -5318,8 +5828,17 @@
               </w:rPr>
               <w:t>subregio</w:t>
             </w:r>
-            <w:r>
-              <w:t xml:space="preserve">, dan wordt de subregio waarin de gemeente zich bevind meegenomen. </w:t>
+            <w:proofErr w:type="spellEnd"/>
+            <w:r>
+              <w:t xml:space="preserve">, dan wordt de </w:t>
+            </w:r>
+            <w:proofErr w:type="spellStart"/>
+            <w:r>
+              <w:t>subregio</w:t>
+            </w:r>
+            <w:proofErr w:type="spellEnd"/>
+            <w:r>
+              <w:t xml:space="preserve"> waarin de gemeente zich bevind meegenomen. </w:t>
             </w:r>
             <w:r>
               <w:t>Indien</w:t>
@@ -5380,9 +5899,11 @@
             <w:tcW w:w="0" w:type="auto"/>
           </w:tcPr>
           <w:p>
+            <w:proofErr w:type="spellStart"/>
             <w:r>
               <w:t>met_crossing</w:t>
             </w:r>
+            <w:proofErr w:type="spellEnd"/>
           </w:p>
         </w:tc>
         <w:tc>
@@ -5403,6 +5924,7 @@
             <w:r>
               <w:t xml:space="preserve">Legt vast of dit onderdeel verder uitgesplitst moet worden met kruisvariabelen. (Zie ook tabblad </w:t>
             </w:r>
+            <w:proofErr w:type="spellStart"/>
             <w:r>
               <w:rPr>
                 <w:i/>
@@ -5410,6 +5932,7 @@
               </w:rPr>
               <w:t>crossings</w:t>
             </w:r>
+            <w:proofErr w:type="spellEnd"/>
             <w:r>
               <w:t>.)</w:t>
             </w:r>
@@ -5422,12 +5945,14 @@
             <w:tcW w:w="0" w:type="auto"/>
           </w:tcPr>
           <w:p>
+            <w:proofErr w:type="spellStart"/>
             <w:r>
               <w:t>s</w:t>
             </w:r>
             <w:r>
               <w:t>ign_crossing</w:t>
             </w:r>
+            <w:proofErr w:type="spellEnd"/>
           </w:p>
         </w:tc>
         <w:tc>
@@ -5464,7 +5989,11 @@
               <w:t>2</w:t>
             </w:r>
             <w:r>
-              <w:t xml:space="preserve">-test moet worden uitgevoerd. </w:t>
+              <w:t xml:space="preserve">-test moet </w:t>
+            </w:r>
+            <w:r>
+              <w:lastRenderedPageBreak/>
+              <w:t xml:space="preserve">worden uitgevoerd. </w:t>
             </w:r>
             <w:r>
               <w:rPr>
@@ -5476,6 +6005,7 @@
             <w:r>
               <w:t xml:space="preserve">als </w:t>
             </w:r>
+            <w:proofErr w:type="spellStart"/>
             <w:r>
               <w:rPr>
                 <w:i/>
@@ -5483,6 +6013,7 @@
               </w:rPr>
               <w:t>sign_toetsen</w:t>
             </w:r>
+            <w:proofErr w:type="spellEnd"/>
             <w:r>
               <w:t xml:space="preserve"> op het tabblad </w:t>
             </w:r>
@@ -5505,9 +6036,12 @@
             <w:tcW w:w="0" w:type="auto"/>
           </w:tcPr>
           <w:p>
-            <w:r>
+            <w:proofErr w:type="spellStart"/>
+            <w:r>
+              <w:lastRenderedPageBreak/>
               <w:t>sign_totaal</w:t>
             </w:r>
+            <w:proofErr w:type="spellEnd"/>
           </w:p>
         </w:tc>
         <w:tc>
@@ -5536,11 +6070,7 @@
               <w:t xml:space="preserve">Let op: </w:t>
             </w:r>
             <w:r>
-              <w:t xml:space="preserve">indien een naam </w:t>
-            </w:r>
-            <w:r>
-              <w:lastRenderedPageBreak/>
-              <w:t xml:space="preserve">wordt opgegeven neemt het script de </w:t>
+              <w:t xml:space="preserve">indien een naam wordt opgegeven neemt het script de </w:t>
             </w:r>
             <w:r>
               <w:rPr>
@@ -5637,7 +6167,15 @@
               <w:t xml:space="preserve">wel </w:t>
             </w:r>
             <w:r>
-              <w:t>mogelijk om vanuit de totaalkolom van een gemeente te vergelijken met het totaal van Nederland, maar niet vice versa</w:t>
+              <w:t xml:space="preserve">mogelijk om vanuit de totaalkolom van een gemeente te vergelijken met het totaal van Nederland, maar niet </w:t>
+            </w:r>
+            <w:proofErr w:type="spellStart"/>
+            <w:r>
+              <w:t>vice</w:t>
+            </w:r>
+            <w:proofErr w:type="spellEnd"/>
+            <w:r>
+              <w:t xml:space="preserve"> versa</w:t>
             </w:r>
             <w:r>
               <w:t xml:space="preserve">. </w:t>
@@ -5770,8 +6308,13 @@
               <w:t>)</w:t>
             </w:r>
             <w:r>
-              <w:t>_size</w:t>
-            </w:r>
+              <w:t>_</w:t>
+            </w:r>
+            <w:proofErr w:type="spellStart"/>
+            <w:r>
+              <w:t>size</w:t>
+            </w:r>
+            <w:proofErr w:type="spellEnd"/>
           </w:p>
         </w:tc>
         <w:tc>
@@ -5796,8 +6339,13 @@
               <w:t>koppen/</w:t>
             </w:r>
             <w:r>
-              <w:t>titels in pt</w:t>
-            </w:r>
+              <w:t xml:space="preserve">titels in </w:t>
+            </w:r>
+            <w:proofErr w:type="spellStart"/>
+            <w:r>
+              <w:t>pt</w:t>
+            </w:r>
+            <w:proofErr w:type="spellEnd"/>
             <w:r>
               <w:t xml:space="preserve"> (= lettergrootte in Word en Excel)</w:t>
             </w:r>
@@ -5826,8 +6374,13 @@
               <w:t>)</w:t>
             </w:r>
             <w:r>
-              <w:t>_color</w:t>
-            </w:r>
+              <w:t>_</w:t>
+            </w:r>
+            <w:proofErr w:type="spellStart"/>
+            <w:r>
+              <w:t>color</w:t>
+            </w:r>
+            <w:proofErr w:type="spellEnd"/>
           </w:p>
         </w:tc>
         <w:tc>
@@ -5863,13 +6416,55 @@
               <w:rPr>
                 <w:lang w:val="en-US"/>
               </w:rPr>
-              <w:t>Excel accepteert hexadecimale codes (#FFFFFF) of</w:t>
-            </w:r>
+              <w:t xml:space="preserve">Excel </w:t>
+            </w:r>
+            <w:proofErr w:type="spellStart"/>
             <w:r>
               <w:rPr>
                 <w:lang w:val="en-US"/>
               </w:rPr>
-              <w:t xml:space="preserve"> namen (green/red).</w:t>
+              <w:t>accepteert</w:t>
+            </w:r>
+            <w:proofErr w:type="spellEnd"/>
+            <w:r>
+              <w:rPr>
+                <w:lang w:val="en-US"/>
+              </w:rPr>
+              <w:t xml:space="preserve"> </w:t>
+            </w:r>
+            <w:proofErr w:type="spellStart"/>
+            <w:r>
+              <w:rPr>
+                <w:lang w:val="en-US"/>
+              </w:rPr>
+              <w:t>hexadecimale</w:t>
+            </w:r>
+            <w:proofErr w:type="spellEnd"/>
+            <w:r>
+              <w:rPr>
+                <w:lang w:val="en-US"/>
+              </w:rPr>
+              <w:t xml:space="preserve"> codes (#FFFFFF) of</w:t>
+            </w:r>
+            <w:r>
+              <w:rPr>
+                <w:lang w:val="en-US"/>
+              </w:rPr>
+              <w:t xml:space="preserve"> </w:t>
+            </w:r>
+            <w:proofErr w:type="spellStart"/>
+            <w:r>
+              <w:rPr>
+                <w:lang w:val="en-US"/>
+              </w:rPr>
+              <w:t>namen</w:t>
+            </w:r>
+            <w:proofErr w:type="spellEnd"/>
+            <w:r>
+              <w:rPr>
+                <w:lang w:val="en-US"/>
+              </w:rPr>
+              <w:t xml:space="preserve"> (green/red).</w:t>
             </w:r>
           </w:p>
         </w:tc>
@@ -5890,8 +6485,13 @@
               <w:t>)</w:t>
             </w:r>
             <w:r>
-              <w:t>_decoration</w:t>
-            </w:r>
+              <w:t>_</w:t>
+            </w:r>
+            <w:proofErr w:type="spellStart"/>
+            <w:r>
+              <w:t>decoration</w:t>
+            </w:r>
+            <w:proofErr w:type="spellEnd"/>
           </w:p>
         </w:tc>
         <w:tc>
@@ -5966,8 +6566,13 @@
               <w:t>)</w:t>
             </w:r>
             <w:r>
-              <w:t>_fill</w:t>
-            </w:r>
+              <w:t>_</w:t>
+            </w:r>
+            <w:proofErr w:type="spellStart"/>
+            <w:r>
+              <w:t>fill</w:t>
+            </w:r>
+            <w:proofErr w:type="spellEnd"/>
           </w:p>
         </w:tc>
         <w:tc>
@@ -5997,13 +6602,55 @@
               <w:rPr>
                 <w:lang w:val="en-US"/>
               </w:rPr>
-              <w:t>Excel accepteert hexadecimale codes (#FFFFFF) of</w:t>
-            </w:r>
+              <w:t xml:space="preserve">Excel </w:t>
+            </w:r>
+            <w:proofErr w:type="spellStart"/>
             <w:r>
               <w:rPr>
                 <w:lang w:val="en-US"/>
               </w:rPr>
-              <w:t xml:space="preserve"> namen (green/red).</w:t>
+              <w:t>accepteert</w:t>
+            </w:r>
+            <w:proofErr w:type="spellEnd"/>
+            <w:r>
+              <w:rPr>
+                <w:lang w:val="en-US"/>
+              </w:rPr>
+              <w:t xml:space="preserve"> </w:t>
+            </w:r>
+            <w:proofErr w:type="spellStart"/>
+            <w:r>
+              <w:rPr>
+                <w:lang w:val="en-US"/>
+              </w:rPr>
+              <w:t>hexadecimale</w:t>
+            </w:r>
+            <w:proofErr w:type="spellEnd"/>
+            <w:r>
+              <w:rPr>
+                <w:lang w:val="en-US"/>
+              </w:rPr>
+              <w:t xml:space="preserve"> codes (#FFFFFF) of</w:t>
+            </w:r>
+            <w:r>
+              <w:rPr>
+                <w:lang w:val="en-US"/>
+              </w:rPr>
+              <w:t xml:space="preserve"> </w:t>
+            </w:r>
+            <w:proofErr w:type="spellStart"/>
+            <w:r>
+              <w:rPr>
+                <w:lang w:val="en-US"/>
+              </w:rPr>
+              <w:t>namen</w:t>
+            </w:r>
+            <w:proofErr w:type="spellEnd"/>
+            <w:r>
+              <w:rPr>
+                <w:lang w:val="en-US"/>
+              </w:rPr>
+              <w:t xml:space="preserve"> (green/red).</w:t>
             </w:r>
           </w:p>
         </w:tc>
@@ -6019,6 +6666,7 @@
                 <w:lang w:val="en-US"/>
               </w:rPr>
             </w:pPr>
+            <w:proofErr w:type="spellStart"/>
             <w:r>
               <w:rPr>
                 <w:lang w:val="en-US"/>
@@ -6031,6 +6679,7 @@
               </w:rPr>
               <w:t>ont_color</w:t>
             </w:r>
+            <w:proofErr w:type="spellEnd"/>
           </w:p>
         </w:tc>
         <w:tc>
@@ -6043,11 +6692,19 @@
                 <w:lang w:val="en-US"/>
               </w:rPr>
             </w:pPr>
+            <w:proofErr w:type="spellStart"/>
             <w:r>
               <w:rPr>
                 <w:lang w:val="en-US"/>
               </w:rPr>
-              <w:t>Hexadecimale code of naam</w:t>
+              <w:t>Hexadecimale</w:t>
+            </w:r>
+            <w:proofErr w:type="spellEnd"/>
+            <w:r>
+              <w:rPr>
+                <w:lang w:val="en-US"/>
+              </w:rPr>
+              <w:t xml:space="preserve"> code of naam</w:t>
             </w:r>
           </w:p>
         </w:tc>
@@ -6076,12 +6733,14 @@
                 <w:lang w:val="en-US"/>
               </w:rPr>
             </w:pPr>
+            <w:proofErr w:type="spellStart"/>
             <w:r>
               <w:rPr>
                 <w:lang w:val="en-US"/>
               </w:rPr>
               <w:t>font_type</w:t>
             </w:r>
+            <w:proofErr w:type="spellEnd"/>
           </w:p>
         </w:tc>
         <w:tc>
@@ -6098,8 +6757,16 @@
               <w:rPr>
                 <w:lang w:val="en-US"/>
               </w:rPr>
-              <w:t>Naam van lettertype</w:t>
-            </w:r>
+              <w:t xml:space="preserve">Naam van </w:t>
+            </w:r>
+            <w:proofErr w:type="spellStart"/>
+            <w:r>
+              <w:rPr>
+                <w:lang w:val="en-US"/>
+              </w:rPr>
+              <w:t>lettertype</w:t>
+            </w:r>
+            <w:proofErr w:type="spellEnd"/>
           </w:p>
         </w:tc>
         <w:tc>
@@ -6114,7 +6781,11 @@
               <w:t xml:space="preserve">oor alle tekst. </w:t>
             </w:r>
             <w:r>
-              <w:t>Dit dient een geldige naam van een lettertype te zijn. Tip: gebruik de lijst bovenaan in Word als voorbeeld.</w:t>
+              <w:t xml:space="preserve">Dit dient een geldige naam van een lettertype te zijn. Tip: gebruik </w:t>
+            </w:r>
+            <w:r>
+              <w:lastRenderedPageBreak/>
+              <w:t>de lijst bovenaan in Word als voorbeeld.</w:t>
             </w:r>
           </w:p>
         </w:tc>
@@ -6130,10 +6801,12 @@
                 <w:lang w:val="en-US"/>
               </w:rPr>
             </w:pPr>
+            <w:proofErr w:type="spellStart"/>
             <w:r>
               <w:rPr>
                 <w:lang w:val="en-US"/>
               </w:rPr>
+              <w:lastRenderedPageBreak/>
               <w:t>f</w:t>
             </w:r>
             <w:r>
@@ -6154,6 +6827,7 @@
               </w:rPr>
               <w:t>size</w:t>
             </w:r>
+            <w:proofErr w:type="spellEnd"/>
           </w:p>
         </w:tc>
         <w:tc>
@@ -6166,12 +6840,14 @@
                 <w:lang w:val="en-US"/>
               </w:rPr>
             </w:pPr>
+            <w:proofErr w:type="spellStart"/>
             <w:r>
               <w:rPr>
                 <w:lang w:val="en-US"/>
               </w:rPr>
               <w:t>Getal</w:t>
             </w:r>
+            <w:proofErr w:type="spellEnd"/>
           </w:p>
         </w:tc>
         <w:tc>
@@ -6183,8 +6859,13 @@
               <w:t>Grootte van de tekst i</w:t>
             </w:r>
             <w:r>
-              <w:t>n pt</w:t>
-            </w:r>
+              <w:t xml:space="preserve">n </w:t>
+            </w:r>
+            <w:proofErr w:type="spellStart"/>
+            <w:r>
+              <w:t>pt</w:t>
+            </w:r>
+            <w:proofErr w:type="spellEnd"/>
             <w:r>
               <w:t xml:space="preserve"> (= lettergrootte in Word en Excel)</w:t>
             </w:r>
@@ -6209,10 +6890,11 @@
             <w:tcW w:w="3125" w:type="dxa"/>
           </w:tcPr>
           <w:p>
-            <w:r>
-              <w:lastRenderedPageBreak/>
+            <w:proofErr w:type="spellStart"/>
+            <w:r>
               <w:t>rij_hoogte</w:t>
             </w:r>
+            <w:proofErr w:type="spellEnd"/>
           </w:p>
         </w:tc>
         <w:tc>
@@ -6231,8 +6913,13 @@
           </w:tcPr>
           <w:p>
             <w:r>
-              <w:t>De rijen in Excel worden gelijkmatig verdeeld. Dit getal specificeert de hoogte van iedere rij in pt</w:t>
-            </w:r>
+              <w:t xml:space="preserve">De rijen in Excel worden gelijkmatig verdeeld. Dit getal specificeert de hoogte van iedere rij in </w:t>
+            </w:r>
+            <w:proofErr w:type="spellStart"/>
+            <w:r>
+              <w:t>pt</w:t>
+            </w:r>
+            <w:proofErr w:type="spellEnd"/>
             <w:r>
               <w:t xml:space="preserve"> (= lettergrootte in Word en Excel)</w:t>
             </w:r>
@@ -6248,9 +6935,11 @@
             <w:tcW w:w="3125" w:type="dxa"/>
           </w:tcPr>
           <w:p>
+            <w:proofErr w:type="spellStart"/>
             <w:r>
               <w:t>rij_hoogte_kop</w:t>
             </w:r>
+            <w:proofErr w:type="spellEnd"/>
           </w:p>
         </w:tc>
         <w:tc>
@@ -6272,7 +6961,15 @@
               <w:t xml:space="preserve">Het kan zijn dat de </w:t>
             </w:r>
             <w:r>
-              <w:t>kolomkoppen een andere rijhoogte nodig hebben dan de normale rijen. Daarom is de hoogte van de koppen apart in te stellen. Wederom in pt.</w:t>
+              <w:t xml:space="preserve">kolomkoppen een andere rijhoogte nodig hebben dan de normale rijen. Daarom is de hoogte van de koppen apart in te stellen. Wederom in </w:t>
+            </w:r>
+            <w:proofErr w:type="spellStart"/>
+            <w:r>
+              <w:t>pt</w:t>
+            </w:r>
+            <w:proofErr w:type="spellEnd"/>
+            <w:r>
+              <w:t>.</w:t>
             </w:r>
           </w:p>
         </w:tc>
@@ -6283,9 +6980,11 @@
             <w:tcW w:w="3125" w:type="dxa"/>
           </w:tcPr>
           <w:p>
+            <w:proofErr w:type="spellStart"/>
             <w:r>
               <w:t>kolombreedte_antwoorden</w:t>
             </w:r>
+            <w:proofErr w:type="spellEnd"/>
           </w:p>
         </w:tc>
         <w:tc>
@@ -6304,7 +7003,15 @@
           </w:tcPr>
           <w:p>
             <w:r>
-              <w:t>Breedte van de kolom met antwoordteksten in pt.</w:t>
+              <w:t xml:space="preserve">Breedte van de kolom met antwoordteksten in </w:t>
+            </w:r>
+            <w:proofErr w:type="spellStart"/>
+            <w:r>
+              <w:t>pt</w:t>
+            </w:r>
+            <w:proofErr w:type="spellEnd"/>
+            <w:r>
+              <w:t>.</w:t>
             </w:r>
           </w:p>
         </w:tc>
@@ -6336,7 +7043,15 @@
           </w:tcPr>
           <w:p>
             <w:r>
-              <w:t>Breedte van de kolommen in pt.</w:t>
+              <w:t xml:space="preserve">Breedte van de kolommen in </w:t>
+            </w:r>
+            <w:proofErr w:type="spellStart"/>
+            <w:r>
+              <w:t>pt</w:t>
+            </w:r>
+            <w:proofErr w:type="spellEnd"/>
+            <w:r>
+              <w:t>.</w:t>
             </w:r>
           </w:p>
         </w:tc>
@@ -6347,9 +7062,11 @@
             <w:tcW w:w="3125" w:type="dxa"/>
           </w:tcPr>
           <w:p>
+            <w:proofErr w:type="spellStart"/>
             <w:r>
               <w:t>label_max_lengte</w:t>
             </w:r>
+            <w:proofErr w:type="spellEnd"/>
           </w:p>
         </w:tc>
         <w:tc>
@@ -6368,8 +7085,17 @@
           </w:tcPr>
           <w:p>
             <w:r>
-              <w:t xml:space="preserve">Sommige variabelelabels zijn te lang om binnen de kolombreedte te passen. Excel kan automatisch tekstterugloop aanzetten, maar past niet automatisch de rijhoogte aan. Daarom dient handmatig te worden aangegeven na hoeveel karakters de rijhoogte voor een variabele groter moet worden. In de praktijk zal dit getal ongeveer overeenkomen met </w:t>
-            </w:r>
+              <w:t xml:space="preserve">Sommige </w:t>
+            </w:r>
+            <w:proofErr w:type="spellStart"/>
+            <w:r>
+              <w:t>variabelelabels</w:t>
+            </w:r>
+            <w:proofErr w:type="spellEnd"/>
+            <w:r>
+              <w:t xml:space="preserve"> zijn te lang om binnen de kolombreedte te passen. Excel kan automatisch tekstterugloop aanzetten, maar past niet automatisch de rijhoogte aan. Daarom dient handmatig te worden aangegeven na hoeveel karakters de rijhoogte voor een variabele groter moet worden. In de praktijk zal dit getal ongeveer overeenkomen met </w:t>
+            </w:r>
+            <w:proofErr w:type="spellStart"/>
             <w:r>
               <w:rPr>
                 <w:i/>
@@ -6377,6 +7103,7 @@
               </w:rPr>
               <w:t>kolombreedte_antwoorden</w:t>
             </w:r>
+            <w:proofErr w:type="spellEnd"/>
             <w:r>
               <w:t>.</w:t>
             </w:r>
@@ -6389,9 +7116,11 @@
             <w:tcW w:w="3125" w:type="dxa"/>
           </w:tcPr>
           <w:p>
+            <w:proofErr w:type="spellStart"/>
             <w:r>
               <w:t>border_tussen_gegevens</w:t>
             </w:r>
+            <w:proofErr w:type="spellEnd"/>
           </w:p>
         </w:tc>
         <w:tc>
@@ -6421,9 +7150,11 @@
             <w:tcW w:w="3125" w:type="dxa"/>
           </w:tcPr>
           <w:p>
+            <w:proofErr w:type="spellStart"/>
             <w:r>
               <w:t>rijen_afwisselend_kleuren</w:t>
             </w:r>
+            <w:proofErr w:type="spellEnd"/>
           </w:p>
         </w:tc>
         <w:tc>
@@ -6453,9 +7184,11 @@
             <w:tcW w:w="3125" w:type="dxa"/>
           </w:tcPr>
           <w:p>
+            <w:proofErr w:type="spellStart"/>
             <w:r>
               <w:t>kolommen_afwisselend_kleuren</w:t>
             </w:r>
+            <w:proofErr w:type="spellEnd"/>
           </w:p>
         </w:tc>
         <w:tc>
@@ -6485,9 +7218,11 @@
             <w:tcW w:w="3125" w:type="dxa"/>
           </w:tcPr>
           <w:p>
+            <w:proofErr w:type="spellStart"/>
             <w:r>
               <w:t>kolommen_crossings_kleuren</w:t>
             </w:r>
+            <w:proofErr w:type="spellEnd"/>
           </w:p>
         </w:tc>
         <w:tc>
@@ -6527,9 +7262,11 @@
             <w:tcW w:w="3125" w:type="dxa"/>
           </w:tcPr>
           <w:p>
+            <w:proofErr w:type="spellStart"/>
             <w:r>
               <w:t>header_stijl</w:t>
             </w:r>
+            <w:proofErr w:type="spellEnd"/>
           </w:p>
         </w:tc>
         <w:tc>
@@ -6559,9 +7296,11 @@
             <w:tcW w:w="3125" w:type="dxa"/>
           </w:tcPr>
           <w:p>
+            <w:proofErr w:type="spellStart"/>
             <w:r>
               <w:t>header_template</w:t>
             </w:r>
+            <w:proofErr w:type="spellEnd"/>
           </w:p>
         </w:tc>
         <w:tc>
@@ -6583,7 +7322,11 @@
               <w:t xml:space="preserve">Titel die weergegeven moet worden in de </w:t>
             </w:r>
             <w:r>
-              <w:t xml:space="preserve">kop van de totaalkolom. “[naam]” en “[jaar]” worden vervangen door de naam van de dataset en </w:t>
+              <w:t xml:space="preserve">kop van de totaalkolom. “[naam]” en “[jaar]” worden vervangen door de naam van de </w:t>
+            </w:r>
+            <w:r>
+              <w:lastRenderedPageBreak/>
+              <w:t xml:space="preserve">dataset en </w:t>
             </w:r>
             <w:r>
               <w:t>het onderzochte jaar, respectievelijk.</w:t>
@@ -6597,9 +7340,12 @@
             <w:tcW w:w="3125" w:type="dxa"/>
           </w:tcPr>
           <w:p>
-            <w:r>
+            <w:proofErr w:type="spellStart"/>
+            <w:r>
+              <w:lastRenderedPageBreak/>
               <w:t>crossing_headers_kleiner</w:t>
             </w:r>
+            <w:proofErr w:type="spellEnd"/>
           </w:p>
         </w:tc>
         <w:tc>
@@ -6618,11 +7364,7 @@
           </w:tcPr>
           <w:p>
             <w:r>
-              <w:t xml:space="preserve">Om onderscheid te maken tussen de kruisvariabelen en totaalkolommen kan ervoor gekozen worden om de kruisvariabelen een kleiner label te geven. Indien WAAR worden alleen de </w:t>
-            </w:r>
-            <w:r>
-              <w:lastRenderedPageBreak/>
-              <w:t>labels van totaalkolommen vet, bij ONWAAR worden alle labels vet.</w:t>
+              <w:t>Om onderscheid te maken tussen de kruisvariabelen en totaalkolommen kan ervoor gekozen worden om de kruisvariabelen een kleiner label te geven. Indien WAAR worden alleen de labels van totaalkolommen vet, bij ONWAAR worden alle labels vet.</w:t>
             </w:r>
           </w:p>
         </w:tc>

</xml_diff>

<commit_message>
Twee opties toegevoegd aan tabblad algemeen. Er is nu een afkapwaarde mogelijk voor weergave in het tabellenboek en er kan gekozen worden of er bij te weinig antwoorden in een cel de hele vraag moet worden verborgen, of alleen die cel.
</commit_message>
<xml_diff>
--- a/Handleiding configuratie.docx
+++ b/Handleiding configuratie.docx
@@ -1264,7 +1264,13 @@
         <w:t>a</w:t>
       </w:r>
       <w:r>
-        <w:t xml:space="preserve">, dus in de vraag “bevindt de data zich wel of niet in kolom </w:t>
+        <w:t xml:space="preserve">, dus </w:t>
+      </w:r>
+      <w:r>
+        <w:t>op</w:t>
+      </w:r>
+      <w:r>
+        <w:t xml:space="preserve"> de vraag “bevindt de data zich wel of niet in kolom </w:t>
       </w:r>
       <w:r>
         <w:t>a</w:t>
@@ -1977,7 +1983,7 @@
           <w:p>
             <w:proofErr w:type="spellStart"/>
             <w:r>
-              <w:t>tekst_min_vraag_niet_gehaald</w:t>
+              <w:t>afkapwaarde_antwoord</w:t>
             </w:r>
             <w:proofErr w:type="spellEnd"/>
           </w:p>
@@ -1988,7 +1994,7 @@
           </w:tcPr>
           <w:p>
             <w:r>
-              <w:t>Tekst</w:t>
+              <w:t>Getal</w:t>
             </w:r>
           </w:p>
         </w:tc>
@@ -1998,16 +2004,28 @@
           </w:tcPr>
           <w:p>
             <w:r>
-              <w:t xml:space="preserve">Tekst die </w:t>
-            </w:r>
-            <w:r>
-              <w:t xml:space="preserve">moet worden </w:t>
-            </w:r>
-            <w:r>
-              <w:t xml:space="preserve">weergegeven als </w:t>
-            </w:r>
-            <w:r>
-              <w:t>het aantal observaties niet is gehaald.</w:t>
+              <w:t>Indien gewenst kan bij een percentage onder deze afkapwaarde</w:t>
+            </w:r>
+            <w:r>
+              <w:t xml:space="preserve"> het percentage worden verbogen</w:t>
+            </w:r>
+            <w:r>
+              <w:t xml:space="preserve">. </w:t>
+            </w:r>
+            <w:r>
+              <w:t xml:space="preserve">Getallen kleiner dan of gelijk aan deze waarde worden vervangen door de tekst in </w:t>
+            </w:r>
+            <w:proofErr w:type="spellStart"/>
+            <w:r>
+              <w:rPr>
+                <w:i/>
+                <w:iCs/>
+              </w:rPr>
+              <w:t>tekst_min_antwoord_niet_gehaald</w:t>
+            </w:r>
+            <w:proofErr w:type="spellEnd"/>
+            <w:r>
+              <w:t>.</w:t>
             </w:r>
           </w:p>
         </w:tc>
@@ -2020,7 +2038,7 @@
           <w:p>
             <w:proofErr w:type="spellStart"/>
             <w:r>
-              <w:t>tekst_min_antwoord_niet_gehaald</w:t>
+              <w:t>vraag_verbergen_bij_missend_antwoord</w:t>
             </w:r>
             <w:proofErr w:type="spellEnd"/>
           </w:p>
@@ -2031,7 +2049,7 @@
           </w:tcPr>
           <w:p>
             <w:r>
-              <w:t>Tekst</w:t>
+              <w:t>WAAR / ONWAAR</w:t>
             </w:r>
           </w:p>
         </w:tc>
@@ -2041,7 +2059,24 @@
           </w:tcPr>
           <w:p>
             <w:r>
-              <w:t>Tekst die moet worden weergegeven als het aantal antwoorden per vraag niet is gehaald.</w:t>
+              <w:t>Wanneer een antwoord niet het benodigde aantal haalt</w:t>
+            </w:r>
+            <w:r>
+              <w:t xml:space="preserve"> kan ofwel de hele vraag worden verborgen (WAAR) of alleen de cel waarin het te kleine aantal staat (ONWAAR). </w:t>
+            </w:r>
+            <w:r>
+              <w:rPr>
+                <w:b/>
+                <w:bCs/>
+              </w:rPr>
+              <w:t>Let op:</w:t>
+            </w:r>
+            <w:r>
+              <w:t xml:space="preserve"> door </w:t>
+            </w:r>
+            <w:r>
+              <w:lastRenderedPageBreak/>
+              <w:t xml:space="preserve">alleen de cel te verbergen is het resultaat mogelijk wel herleidbaar. </w:t>
             </w:r>
           </w:p>
         </w:tc>
@@ -2054,7 +2089,8 @@
           <w:p>
             <w:proofErr w:type="spellStart"/>
             <w:r>
-              <w:t>tekst_missende_data</w:t>
+              <w:lastRenderedPageBreak/>
+              <w:t>tekst_min_vraag_niet_gehaald</w:t>
             </w:r>
             <w:proofErr w:type="spellEnd"/>
           </w:p>
@@ -2075,7 +2111,16 @@
           </w:tcPr>
           <w:p>
             <w:r>
-              <w:t>Tekst die moet worden weergegeven als de data volledig mist. (Dit kan bijvoorbeeld gebeuren bij het combineren van data uit voorgaande jaren.)</w:t>
+              <w:t xml:space="preserve">Tekst die </w:t>
+            </w:r>
+            <w:r>
+              <w:t xml:space="preserve">moet worden </w:t>
+            </w:r>
+            <w:r>
+              <w:t xml:space="preserve">weergegeven als </w:t>
+            </w:r>
+            <w:r>
+              <w:t>het aantal observaties niet is gehaald.</w:t>
             </w:r>
           </w:p>
         </w:tc>
@@ -2086,6 +2131,74 @@
             <w:tcW w:w="2689" w:type="dxa"/>
           </w:tcPr>
           <w:p>
+            <w:proofErr w:type="spellStart"/>
+            <w:r>
+              <w:t>tekst_min_antwoord_niet_gehaald</w:t>
+            </w:r>
+            <w:proofErr w:type="spellEnd"/>
+          </w:p>
+        </w:tc>
+        <w:tc>
+          <w:tcPr>
+            <w:tcW w:w="1701" w:type="dxa"/>
+          </w:tcPr>
+          <w:p>
+            <w:r>
+              <w:t>Tekst</w:t>
+            </w:r>
+          </w:p>
+        </w:tc>
+        <w:tc>
+          <w:tcPr>
+            <w:tcW w:w="4672" w:type="dxa"/>
+          </w:tcPr>
+          <w:p>
+            <w:r>
+              <w:t>Tekst die moet worden weergegeven als het aantal antwoorden per vraag niet is gehaald.</w:t>
+            </w:r>
+          </w:p>
+        </w:tc>
+      </w:tr>
+      <w:tr>
+        <w:tc>
+          <w:tcPr>
+            <w:tcW w:w="2689" w:type="dxa"/>
+          </w:tcPr>
+          <w:p>
+            <w:proofErr w:type="spellStart"/>
+            <w:r>
+              <w:t>tekst_missende_data</w:t>
+            </w:r>
+            <w:proofErr w:type="spellEnd"/>
+          </w:p>
+        </w:tc>
+        <w:tc>
+          <w:tcPr>
+            <w:tcW w:w="1701" w:type="dxa"/>
+          </w:tcPr>
+          <w:p>
+            <w:r>
+              <w:t>Tekst</w:t>
+            </w:r>
+          </w:p>
+        </w:tc>
+        <w:tc>
+          <w:tcPr>
+            <w:tcW w:w="4672" w:type="dxa"/>
+          </w:tcPr>
+          <w:p>
+            <w:r>
+              <w:t>Tekst die moet worden weergegeven als de data volledig mist. (Dit kan bijvoorbeeld gebeuren bij het combineren van data uit voorgaande jaren.)</w:t>
+            </w:r>
+          </w:p>
+        </w:tc>
+      </w:tr>
+      <w:tr>
+        <w:tc>
+          <w:tcPr>
+            <w:tcW w:w="2689" w:type="dxa"/>
+          </w:tcPr>
+          <w:p>
             <w:pPr>
               <w:rPr>
                 <w:b/>
@@ -2147,11 +2260,7 @@
               <w:t>.</w:t>
             </w:r>
             <w:r>
-              <w:t xml:space="preserve"> De </w:t>
-            </w:r>
-            <w:r>
-              <w:lastRenderedPageBreak/>
-              <w:t xml:space="preserve">vergelijking </w:t>
+              <w:t xml:space="preserve"> De vergelijking </w:t>
             </w:r>
             <w:r>
               <w:t xml:space="preserve">die getoetst moet worden </w:t>
@@ -2244,7 +2353,6 @@
             </w:pPr>
             <w:proofErr w:type="spellStart"/>
             <w:r>
-              <w:lastRenderedPageBreak/>
               <w:t>confidence_level</w:t>
             </w:r>
             <w:proofErr w:type="spellEnd"/>
@@ -2513,7 +2621,11 @@
           </w:tcPr>
           <w:p>
             <w:r>
-              <w:t xml:space="preserve">Het script controleert over variabelen overeenkomen aan de hand van de labels in de dataset. Het kan bij het gebruik van oudere sets voorkomen dat deze niet </w:t>
+              <w:t xml:space="preserve">Het script controleert over variabelen overeenkomen aan de hand van de labels in de </w:t>
+            </w:r>
+            <w:r>
+              <w:lastRenderedPageBreak/>
+              <w:t xml:space="preserve">dataset. Het kan bij het gebruik van oudere sets voorkomen dat deze niet </w:t>
             </w:r>
             <w:r>
               <w:t xml:space="preserve">overal gelijk zijn. Daarom is het mogelijk om deze controle uit te schakelen. </w:t>
@@ -3114,6 +3226,7 @@
         <w:pStyle w:val="Kop2"/>
       </w:pPr>
       <w:r>
+        <w:lastRenderedPageBreak/>
         <w:t>Forceer datatypen</w:t>
       </w:r>
     </w:p>
@@ -3302,11 +3415,7 @@
               <w:t xml:space="preserve">”). De variabele wordt </w:t>
             </w:r>
             <w:r>
-              <w:t xml:space="preserve">binnen R omgezet </w:t>
-            </w:r>
-            <w:r>
-              <w:lastRenderedPageBreak/>
-              <w:t xml:space="preserve">naar het gewenste type. </w:t>
+              <w:t xml:space="preserve">binnen R omgezet naar het gewenste type. </w:t>
             </w:r>
             <w:r>
               <w:rPr>
@@ -4051,7 +4160,6 @@
         <w:rPr>
           <w:noProof/>
         </w:rPr>
-        <w:lastRenderedPageBreak/>
         <w:drawing>
           <wp:inline distT="0" distB="0" distL="0" distR="0" wp14:anchorId="0DF7293A" wp14:editId="78598277">
             <wp:extent cx="4730993" cy="1225613"/>
@@ -4606,6 +4714,7 @@
           <w:p>
             <w:proofErr w:type="spellStart"/>
             <w:r>
+              <w:lastRenderedPageBreak/>
               <w:t>weegfactor.d</w:t>
             </w:r>
             <w:proofErr w:type="spellEnd"/>
@@ -4661,7 +4770,6 @@
         <w:pStyle w:val="Kop2"/>
       </w:pPr>
       <w:r>
-        <w:lastRenderedPageBreak/>
         <w:t>Introtekst</w:t>
       </w:r>
     </w:p>
@@ -5243,6 +5351,7 @@
                 <w:b/>
                 <w:bCs/>
               </w:rPr>
+              <w:lastRenderedPageBreak/>
               <w:t xml:space="preserve">Let op: </w:t>
             </w:r>
             <w:r>
@@ -5279,6 +5388,7 @@
           <w:p>
             <w:proofErr w:type="spellStart"/>
             <w:r>
+              <w:lastRenderedPageBreak/>
               <w:t>antwoord_nieuw</w:t>
             </w:r>
             <w:proofErr w:type="spellEnd"/>
@@ -5834,6 +5944,7 @@
             </w:r>
             <w:proofErr w:type="spellStart"/>
             <w:r>
+              <w:lastRenderedPageBreak/>
               <w:t>subregio</w:t>
             </w:r>
             <w:proofErr w:type="spellEnd"/>
@@ -5862,6 +5973,7 @@
               </w:rPr>
             </w:pPr>
             <w:r>
+              <w:lastRenderedPageBreak/>
               <w:t>jaar</w:t>
             </w:r>
           </w:p>
@@ -5989,11 +6101,7 @@
               <w:t>2</w:t>
             </w:r>
             <w:r>
-              <w:t xml:space="preserve">-test moet </w:t>
-            </w:r>
-            <w:r>
-              <w:lastRenderedPageBreak/>
-              <w:t xml:space="preserve">worden uitgevoerd. </w:t>
+              <w:t xml:space="preserve">-test moet worden uitgevoerd. </w:t>
             </w:r>
             <w:r>
               <w:rPr>
@@ -6038,7 +6146,6 @@
           <w:p>
             <w:proofErr w:type="spellStart"/>
             <w:r>
-              <w:lastRenderedPageBreak/>
               <w:t>sign_totaal</w:t>
             </w:r>
             <w:proofErr w:type="spellEnd"/>
@@ -6623,6 +6730,7 @@
               <w:rPr>
                 <w:lang w:val="en-US"/>
               </w:rPr>
+              <w:lastRenderedPageBreak/>
               <w:t>hexadecimale</w:t>
             </w:r>
             <w:proofErr w:type="spellEnd"/>
@@ -6671,6 +6779,7 @@
               <w:rPr>
                 <w:lang w:val="en-US"/>
               </w:rPr>
+              <w:lastRenderedPageBreak/>
               <w:t>f</w:t>
             </w:r>
             <w:r>
@@ -6781,11 +6890,7 @@
               <w:t xml:space="preserve">oor alle tekst. </w:t>
             </w:r>
             <w:r>
-              <w:t xml:space="preserve">Dit dient een geldige naam van een lettertype te zijn. Tip: gebruik </w:t>
-            </w:r>
-            <w:r>
-              <w:lastRenderedPageBreak/>
-              <w:t>de lijst bovenaan in Word als voorbeeld.</w:t>
+              <w:t>Dit dient een geldige naam van een lettertype te zijn. Tip: gebruik de lijst bovenaan in Word als voorbeeld.</w:t>
             </w:r>
           </w:p>
         </w:tc>
@@ -6806,7 +6911,6 @@
               <w:rPr>
                 <w:lang w:val="en-US"/>
               </w:rPr>
-              <w:lastRenderedPageBreak/>
               <w:t>f</w:t>
             </w:r>
             <w:r>
@@ -7285,7 +7389,11 @@
           </w:tcPr>
           <w:p>
             <w:r>
-              <w:t>Om ruimte te besparen is het mogelijk om de kolomkoppen samen te voegen. Hierdoor wordt per kop slechts één rij gebruikt, i.p.v. twee. (Zie voorbeeld hieronder.)</w:t>
+              <w:t xml:space="preserve">Om ruimte te besparen is het mogelijk om de kolomkoppen samen te </w:t>
+            </w:r>
+            <w:r>
+              <w:lastRenderedPageBreak/>
+              <w:t>voegen. Hierdoor wordt per kop slechts één rij gebruikt, i.p.v. twee. (Zie voorbeeld hieronder.)</w:t>
             </w:r>
           </w:p>
         </w:tc>
@@ -7298,6 +7406,7 @@
           <w:p>
             <w:proofErr w:type="spellStart"/>
             <w:r>
+              <w:lastRenderedPageBreak/>
               <w:t>header_template</w:t>
             </w:r>
             <w:proofErr w:type="spellEnd"/>
@@ -7322,11 +7431,7 @@
               <w:t xml:space="preserve">Titel die weergegeven moet worden in de </w:t>
             </w:r>
             <w:r>
-              <w:t xml:space="preserve">kop van de totaalkolom. “[naam]” en “[jaar]” worden vervangen door de naam van de </w:t>
-            </w:r>
-            <w:r>
-              <w:lastRenderedPageBreak/>
-              <w:t xml:space="preserve">dataset en </w:t>
+              <w:t xml:space="preserve">kop van de totaalkolom. “[naam]” en “[jaar]” worden vervangen door de naam van de dataset en </w:t>
             </w:r>
             <w:r>
               <w:t>het onderzochte jaar, respectievelijk.</w:t>
@@ -7342,7 +7447,6 @@
           <w:p>
             <w:proofErr w:type="spellStart"/>
             <w:r>
-              <w:lastRenderedPageBreak/>
               <w:t>crossing_headers_kleiner</w:t>
             </w:r>
             <w:proofErr w:type="spellEnd"/>

</xml_diff>

<commit_message>
Extra check toegevoegd bij het berekenen van de aantallen, zodat een dubbele kolom niet leidt tot een dubbel aantal metingen.
</commit_message>
<xml_diff>
--- a/Handleiding configuratie.docx
+++ b/Handleiding configuratie.docx
@@ -1,6 +1,6 @@
 
 <file path=word/document.xml><?xml version="1.0" encoding="utf-8"?>
-<w:document xmlns:wpc="http://schemas.microsoft.com/office/word/2010/wordprocessingCanvas" xmlns:cx="http://schemas.microsoft.com/office/drawing/2014/chartex" xmlns:cx1="http://schemas.microsoft.com/office/drawing/2015/9/8/chartex" xmlns:cx2="http://schemas.microsoft.com/office/drawing/2015/10/21/chartex" xmlns:cx3="http://schemas.microsoft.com/office/drawing/2016/5/9/chartex" xmlns:cx4="http://schemas.microsoft.com/office/drawing/2016/5/10/chartex" xmlns:cx5="http://schemas.microsoft.com/office/drawing/2016/5/11/chartex" xmlns:cx6="http://schemas.microsoft.com/office/drawing/2016/5/12/chartex" xmlns:cx7="http://schemas.microsoft.com/office/drawing/2016/5/13/chartex" xmlns:cx8="http://schemas.microsoft.com/office/drawing/2016/5/14/chartex" xmlns:mc="http://schemas.openxmlformats.org/markup-compatibility/2006" xmlns:aink="http://schemas.microsoft.com/office/drawing/2016/ink" xmlns:am3d="http://schemas.microsoft.com/office/drawing/2017/model3d" xmlns:o="urn:schemas-microsoft-com:office:office" xmlns:oel="http://schemas.microsoft.com/office/2019/extlst" xmlns:r="http://schemas.openxmlformats.org/officeDocument/2006/relationships" xmlns:m="http://schemas.openxmlformats.org/officeDocument/2006/math" xmlns:v="urn:schemas-microsoft-com:vml" xmlns:wp14="http://schemas.microsoft.com/office/word/2010/wordprocessingDrawing" xmlns:wp="http://schemas.openxmlformats.org/drawingml/2006/wordprocessingDrawing" xmlns:w10="urn:schemas-microsoft-com:office:word" xmlns:w="http://schemas.openxmlformats.org/wordprocessingml/2006/main" xmlns:w14="http://schemas.microsoft.com/office/word/2010/wordml" xmlns:w15="http://schemas.microsoft.com/office/word/2012/wordml" xmlns:w16cex="http://schemas.microsoft.com/office/word/2018/wordml/cex" xmlns:w16cid="http://schemas.microsoft.com/office/word/2016/wordml/cid" xmlns:w16="http://schemas.microsoft.com/office/word/2018/wordml" xmlns:w16du="http://schemas.microsoft.com/office/word/2023/wordml/word16du" xmlns:w16sdtdh="http://schemas.microsoft.com/office/word/2020/wordml/sdtdatahash" xmlns:w16se="http://schemas.microsoft.com/office/word/2015/wordml/symex" xmlns:wpg="http://schemas.microsoft.com/office/word/2010/wordprocessingGroup" xmlns:wpi="http://schemas.microsoft.com/office/word/2010/wordprocessingInk" xmlns:wne="http://schemas.microsoft.com/office/word/2006/wordml" xmlns:wps="http://schemas.microsoft.com/office/word/2010/wordprocessingShape" mc:Ignorable="w14 w15 w16se w16cid w16 w16cex w16sdtdh wp14">
+<w:document xmlns:wpc="http://schemas.microsoft.com/office/word/2010/wordprocessingCanvas" xmlns:cx="http://schemas.microsoft.com/office/drawing/2014/chartex" xmlns:cx1="http://schemas.microsoft.com/office/drawing/2015/9/8/chartex" xmlns:cx2="http://schemas.microsoft.com/office/drawing/2015/10/21/chartex" xmlns:cx3="http://schemas.microsoft.com/office/drawing/2016/5/9/chartex" xmlns:cx4="http://schemas.microsoft.com/office/drawing/2016/5/10/chartex" xmlns:cx5="http://schemas.microsoft.com/office/drawing/2016/5/11/chartex" xmlns:cx6="http://schemas.microsoft.com/office/drawing/2016/5/12/chartex" xmlns:cx7="http://schemas.microsoft.com/office/drawing/2016/5/13/chartex" xmlns:cx8="http://schemas.microsoft.com/office/drawing/2016/5/14/chartex" xmlns:mc="http://schemas.openxmlformats.org/markup-compatibility/2006" xmlns:aink="http://schemas.microsoft.com/office/drawing/2016/ink" xmlns:am3d="http://schemas.microsoft.com/office/drawing/2017/model3d" xmlns:o="urn:schemas-microsoft-com:office:office" xmlns:oel="http://schemas.microsoft.com/office/2019/extlst" xmlns:r="http://schemas.openxmlformats.org/officeDocument/2006/relationships" xmlns:m="http://schemas.openxmlformats.org/officeDocument/2006/math" xmlns:v="urn:schemas-microsoft-com:vml" xmlns:wp14="http://schemas.microsoft.com/office/word/2010/wordprocessingDrawing" xmlns:wp="http://schemas.openxmlformats.org/drawingml/2006/wordprocessingDrawing" xmlns:w10="urn:schemas-microsoft-com:office:word" xmlns:w="http://schemas.openxmlformats.org/wordprocessingml/2006/main" xmlns:w14="http://schemas.microsoft.com/office/word/2010/wordml" xmlns:w15="http://schemas.microsoft.com/office/word/2012/wordml" xmlns:w16cex="http://schemas.microsoft.com/office/word/2018/wordml/cex" xmlns:w16cid="http://schemas.microsoft.com/office/word/2016/wordml/cid" xmlns:w16="http://schemas.microsoft.com/office/word/2018/wordml" xmlns:w16sdtdh="http://schemas.microsoft.com/office/word/2020/wordml/sdtdatahash" xmlns:w16se="http://schemas.microsoft.com/office/word/2015/wordml/symex" xmlns:wpg="http://schemas.microsoft.com/office/word/2010/wordprocessingGroup" xmlns:wpi="http://schemas.microsoft.com/office/word/2010/wordprocessingInk" xmlns:wne="http://schemas.microsoft.com/office/word/2006/wordml" xmlns:wps="http://schemas.microsoft.com/office/word/2010/wordprocessingShape" mc:Ignorable="w14 w15 w16se w16cid w16 w16cex w16sdtdh wp14">
   <w:body>
     <w:p>
       <w:pPr>
@@ -3778,13 +3778,13 @@
           <w:noProof/>
         </w:rPr>
         <w:drawing>
-          <wp:anchor distT="0" distB="0" distL="114300" distR="114300" simplePos="0" relativeHeight="251658240" behindDoc="0" locked="0" layoutInCell="1" allowOverlap="1" wp14:anchorId="513A771B" wp14:editId="69DD218D">
+          <wp:anchor distT="0" distB="0" distL="114300" distR="114300" simplePos="0" relativeHeight="251658240" behindDoc="0" locked="0" layoutInCell="1" allowOverlap="1" wp14:anchorId="513A771B" wp14:editId="2490E2DD">
             <wp:simplePos x="0" y="0"/>
             <wp:positionH relativeFrom="margin">
-              <wp:align>right</wp:align>
+              <wp:posOffset>2074545</wp:posOffset>
             </wp:positionH>
             <wp:positionV relativeFrom="margin">
-              <wp:posOffset>3606165</wp:posOffset>
+              <wp:posOffset>7044690</wp:posOffset>
             </wp:positionV>
             <wp:extent cx="3800475" cy="1004958"/>
             <wp:effectExtent l="0" t="0" r="0" b="5080"/>
@@ -4117,6 +4117,7 @@
                 <w:color w:val="000000"/>
                 <w:lang w:eastAsia="nl-NL"/>
               </w:rPr>
+              <w:lastRenderedPageBreak/>
               <w:t>var</w:t>
             </w:r>
           </w:p>
@@ -4714,7 +4715,6 @@
           <w:p>
             <w:proofErr w:type="spellStart"/>
             <w:r>
-              <w:lastRenderedPageBreak/>
               <w:t>weegfactor.d</w:t>
             </w:r>
             <w:proofErr w:type="spellEnd"/>
@@ -5351,7 +5351,6 @@
                 <w:b/>
                 <w:bCs/>
               </w:rPr>
-              <w:lastRenderedPageBreak/>
               <w:t xml:space="preserve">Let op: </w:t>
             </w:r>
             <w:r>
@@ -5944,7 +5943,6 @@
             </w:r>
             <w:proofErr w:type="spellStart"/>
             <w:r>
-              <w:lastRenderedPageBreak/>
               <w:t>subregio</w:t>
             </w:r>
             <w:proofErr w:type="spellEnd"/>
@@ -5973,7 +5971,6 @@
               </w:rPr>
             </w:pPr>
             <w:r>
-              <w:lastRenderedPageBreak/>
               <w:t>jaar</w:t>
             </w:r>
           </w:p>
@@ -6059,6 +6056,7 @@
           <w:p>
             <w:proofErr w:type="spellStart"/>
             <w:r>
+              <w:lastRenderedPageBreak/>
               <w:t>s</w:t>
             </w:r>
             <w:r>
@@ -6730,7 +6728,6 @@
               <w:rPr>
                 <w:lang w:val="en-US"/>
               </w:rPr>
-              <w:lastRenderedPageBreak/>
               <w:t>hexadecimale</w:t>
             </w:r>
             <w:proofErr w:type="spellEnd"/>
@@ -6779,7 +6776,6 @@
               <w:rPr>
                 <w:lang w:val="en-US"/>
               </w:rPr>
-              <w:lastRenderedPageBreak/>
               <w:t>f</w:t>
             </w:r>
             <w:r>
@@ -6847,6 +6843,7 @@
               <w:rPr>
                 <w:lang w:val="en-US"/>
               </w:rPr>
+              <w:lastRenderedPageBreak/>
               <w:t>font_type</w:t>
             </w:r>
             <w:proofErr w:type="spellEnd"/>
@@ -7389,11 +7386,7 @@
           </w:tcPr>
           <w:p>
             <w:r>
-              <w:t xml:space="preserve">Om ruimte te besparen is het mogelijk om de kolomkoppen samen te </w:t>
-            </w:r>
-            <w:r>
-              <w:lastRenderedPageBreak/>
-              <w:t>voegen. Hierdoor wordt per kop slechts één rij gebruikt, i.p.v. twee. (Zie voorbeeld hieronder.)</w:t>
+              <w:t>Om ruimte te besparen is het mogelijk om de kolomkoppen samen te voegen. Hierdoor wordt per kop slechts één rij gebruikt, i.p.v. twee. (Zie voorbeeld hieronder.)</w:t>
             </w:r>
           </w:p>
         </w:tc>
@@ -7406,32 +7399,35 @@
           <w:p>
             <w:proofErr w:type="spellStart"/>
             <w:r>
+              <w:t>header_template</w:t>
+            </w:r>
+            <w:proofErr w:type="spellEnd"/>
+          </w:p>
+        </w:tc>
+        <w:tc>
+          <w:tcPr>
+            <w:tcW w:w="2287" w:type="dxa"/>
+          </w:tcPr>
+          <w:p>
+            <w:r>
+              <w:t>Tekst</w:t>
+            </w:r>
+          </w:p>
+        </w:tc>
+        <w:tc>
+          <w:tcPr>
+            <w:tcW w:w="0" w:type="auto"/>
+          </w:tcPr>
+          <w:p>
+            <w:r>
+              <w:t xml:space="preserve">Titel die weergegeven moet worden in de </w:t>
+            </w:r>
+            <w:r>
+              <w:t xml:space="preserve">kop van de totaalkolom. </w:t>
+            </w:r>
+            <w:r>
               <w:lastRenderedPageBreak/>
-              <w:t>header_template</w:t>
-            </w:r>
-            <w:proofErr w:type="spellEnd"/>
-          </w:p>
-        </w:tc>
-        <w:tc>
-          <w:tcPr>
-            <w:tcW w:w="2287" w:type="dxa"/>
-          </w:tcPr>
-          <w:p>
-            <w:r>
-              <w:t>Tekst</w:t>
-            </w:r>
-          </w:p>
-        </w:tc>
-        <w:tc>
-          <w:tcPr>
-            <w:tcW w:w="0" w:type="auto"/>
-          </w:tcPr>
-          <w:p>
-            <w:r>
-              <w:t xml:space="preserve">Titel die weergegeven moet worden in de </w:t>
-            </w:r>
-            <w:r>
-              <w:t xml:space="preserve">kop van de totaalkolom. “[naam]” en “[jaar]” worden vervangen door de naam van de dataset en </w:t>
+              <w:t xml:space="preserve">“[naam]” en “[jaar]” worden vervangen door de naam van de dataset en </w:t>
             </w:r>
             <w:r>
               <w:t>het onderzochte jaar, respectievelijk.</w:t>
@@ -7447,6 +7443,7 @@
           <w:p>
             <w:proofErr w:type="spellStart"/>
             <w:r>
+              <w:lastRenderedPageBreak/>
               <w:t>crossing_headers_kleiner</w:t>
             </w:r>
             <w:proofErr w:type="spellEnd"/>
@@ -7643,7 +7640,7 @@
 </file>
 
 <file path=word/numbering.xml><?xml version="1.0" encoding="utf-8"?>
-<w:numbering xmlns:wpc="http://schemas.microsoft.com/office/word/2010/wordprocessingCanvas" xmlns:cx="http://schemas.microsoft.com/office/drawing/2014/chartex" xmlns:cx1="http://schemas.microsoft.com/office/drawing/2015/9/8/chartex" xmlns:cx2="http://schemas.microsoft.com/office/drawing/2015/10/21/chartex" xmlns:cx3="http://schemas.microsoft.com/office/drawing/2016/5/9/chartex" xmlns:cx4="http://schemas.microsoft.com/office/drawing/2016/5/10/chartex" xmlns:cx5="http://schemas.microsoft.com/office/drawing/2016/5/11/chartex" xmlns:cx6="http://schemas.microsoft.com/office/drawing/2016/5/12/chartex" xmlns:cx7="http://schemas.microsoft.com/office/drawing/2016/5/13/chartex" xmlns:cx8="http://schemas.microsoft.com/office/drawing/2016/5/14/chartex" xmlns:mc="http://schemas.openxmlformats.org/markup-compatibility/2006" xmlns:aink="http://schemas.microsoft.com/office/drawing/2016/ink" xmlns:am3d="http://schemas.microsoft.com/office/drawing/2017/model3d" xmlns:o="urn:schemas-microsoft-com:office:office" xmlns:oel="http://schemas.microsoft.com/office/2019/extlst" xmlns:r="http://schemas.openxmlformats.org/officeDocument/2006/relationships" xmlns:m="http://schemas.openxmlformats.org/officeDocument/2006/math" xmlns:v="urn:schemas-microsoft-com:vml" xmlns:wp14="http://schemas.microsoft.com/office/word/2010/wordprocessingDrawing" xmlns:wp="http://schemas.openxmlformats.org/drawingml/2006/wordprocessingDrawing" xmlns:w10="urn:schemas-microsoft-com:office:word" xmlns:w="http://schemas.openxmlformats.org/wordprocessingml/2006/main" xmlns:w14="http://schemas.microsoft.com/office/word/2010/wordml" xmlns:w15="http://schemas.microsoft.com/office/word/2012/wordml" xmlns:w16cex="http://schemas.microsoft.com/office/word/2018/wordml/cex" xmlns:w16cid="http://schemas.microsoft.com/office/word/2016/wordml/cid" xmlns:w16="http://schemas.microsoft.com/office/word/2018/wordml" xmlns:w16du="http://schemas.microsoft.com/office/word/2023/wordml/word16du" xmlns:w16sdtdh="http://schemas.microsoft.com/office/word/2020/wordml/sdtdatahash" xmlns:w16se="http://schemas.microsoft.com/office/word/2015/wordml/symex" xmlns:wpg="http://schemas.microsoft.com/office/word/2010/wordprocessingGroup" xmlns:wpi="http://schemas.microsoft.com/office/word/2010/wordprocessingInk" xmlns:wne="http://schemas.microsoft.com/office/word/2006/wordml" xmlns:wps="http://schemas.microsoft.com/office/word/2010/wordprocessingShape" mc:Ignorable="w14 w15 w16se w16cid w16 w16cex w16sdtdh wp14">
+<w:numbering xmlns:wpc="http://schemas.microsoft.com/office/word/2010/wordprocessingCanvas" xmlns:cx="http://schemas.microsoft.com/office/drawing/2014/chartex" xmlns:cx1="http://schemas.microsoft.com/office/drawing/2015/9/8/chartex" xmlns:cx2="http://schemas.microsoft.com/office/drawing/2015/10/21/chartex" xmlns:cx3="http://schemas.microsoft.com/office/drawing/2016/5/9/chartex" xmlns:cx4="http://schemas.microsoft.com/office/drawing/2016/5/10/chartex" xmlns:cx5="http://schemas.microsoft.com/office/drawing/2016/5/11/chartex" xmlns:cx6="http://schemas.microsoft.com/office/drawing/2016/5/12/chartex" xmlns:cx7="http://schemas.microsoft.com/office/drawing/2016/5/13/chartex" xmlns:cx8="http://schemas.microsoft.com/office/drawing/2016/5/14/chartex" xmlns:mc="http://schemas.openxmlformats.org/markup-compatibility/2006" xmlns:aink="http://schemas.microsoft.com/office/drawing/2016/ink" xmlns:am3d="http://schemas.microsoft.com/office/drawing/2017/model3d" xmlns:o="urn:schemas-microsoft-com:office:office" xmlns:oel="http://schemas.microsoft.com/office/2019/extlst" xmlns:r="http://schemas.openxmlformats.org/officeDocument/2006/relationships" xmlns:m="http://schemas.openxmlformats.org/officeDocument/2006/math" xmlns:v="urn:schemas-microsoft-com:vml" xmlns:wp14="http://schemas.microsoft.com/office/word/2010/wordprocessingDrawing" xmlns:wp="http://schemas.openxmlformats.org/drawingml/2006/wordprocessingDrawing" xmlns:w10="urn:schemas-microsoft-com:office:word" xmlns:w="http://schemas.openxmlformats.org/wordprocessingml/2006/main" xmlns:w14="http://schemas.microsoft.com/office/word/2010/wordml" xmlns:w15="http://schemas.microsoft.com/office/word/2012/wordml" xmlns:w16cex="http://schemas.microsoft.com/office/word/2018/wordml/cex" xmlns:w16cid="http://schemas.microsoft.com/office/word/2016/wordml/cid" xmlns:w16="http://schemas.microsoft.com/office/word/2018/wordml" xmlns:w16sdtdh="http://schemas.microsoft.com/office/word/2020/wordml/sdtdatahash" xmlns:w16se="http://schemas.microsoft.com/office/word/2015/wordml/symex" xmlns:wpg="http://schemas.microsoft.com/office/word/2010/wordprocessingGroup" xmlns:wpi="http://schemas.microsoft.com/office/word/2010/wordprocessingInk" xmlns:wne="http://schemas.microsoft.com/office/word/2006/wordml" xmlns:wps="http://schemas.microsoft.com/office/word/2010/wordprocessingShape" mc:Ignorable="w14 w15 w16se w16cid w16 w16cex w16sdtdh wp14">
   <w:abstractNum w:abstractNumId="0" w15:restartNumberingAfterBreak="0">
     <w:nsid w:val="11A214E3"/>
     <w:multiLevelType w:val="hybridMultilevel"/>

</xml_diff>

<commit_message>
Aparte opmaak voor vraag en kop toegevoegd.
</commit_message>
<xml_diff>
--- a/Handleiding configuratie.docx
+++ b/Handleiding configuratie.docx
@@ -190,18 +190,6 @@
       </w:pPr>
       <w:r>
         <w:t>Joanne Nies (Twente)</w:t>
-      </w:r>
-    </w:p>
-    <w:p>
-      <w:pPr>
-        <w:pStyle w:val="Geenafstand"/>
-        <w:numPr>
-          <w:ilvl w:val="0"/>
-          <w:numId w:val="10"/>
-        </w:numPr>
-      </w:pPr>
-      <w:r>
-        <w:t>Pieter Seinen (Gelderland-Zuid)</w:t>
       </w:r>
     </w:p>
     <w:p>
@@ -3763,7 +3751,26 @@
         <w:t xml:space="preserve"> middels de waarde “kop”</w:t>
       </w:r>
       <w:r>
-        <w:t xml:space="preserve">. </w:t>
+        <w:t xml:space="preserve"> of “vraag”</w:t>
+      </w:r>
+      <w:r>
+        <w:t>.</w:t>
+      </w:r>
+      <w:r>
+        <w:t xml:space="preserve"> Deze bereiken in principe hetzelfde, maar kunnen in opmaak verschillen. (Zie </w:t>
+      </w:r>
+      <w:r>
+        <w:rPr>
+          <w:i/>
+          <w:iCs/>
+        </w:rPr>
+        <w:t>opmaak</w:t>
+      </w:r>
+      <w:r>
+        <w:t>.)</w:t>
+      </w:r>
+      <w:r>
+        <w:t xml:space="preserve"> </w:t>
       </w:r>
       <w:r>
         <w:t>In het voorbeeld wordt de kop Financiën toegevoegd:</w:t>
@@ -4117,7 +4124,6 @@
                 <w:color w:val="000000"/>
                 <w:lang w:eastAsia="nl-NL"/>
               </w:rPr>
-              <w:lastRenderedPageBreak/>
               <w:t>var</w:t>
             </w:r>
           </w:p>
@@ -4212,6 +4218,30 @@
     <w:p>
       <w:pPr>
         <w:pStyle w:val="Geenafstand"/>
+        <w:rPr>
+          <w:i/>
+          <w:iCs/>
+        </w:rPr>
+      </w:pPr>
+      <w:r>
+        <w:t xml:space="preserve">Dit gedrag kan, indien gewenst, aangepast worden door tekst te plaatsen in de kolom </w:t>
+      </w:r>
+      <w:r>
+        <w:rPr>
+          <w:i/>
+          <w:iCs/>
+        </w:rPr>
+        <w:t>kolomkoppen.</w:t>
+      </w:r>
+    </w:p>
+    <w:p>
+      <w:pPr>
+        <w:pStyle w:val="Geenafstand"/>
+      </w:pPr>
+    </w:p>
+    <w:p>
+      <w:pPr>
+        <w:pStyle w:val="Geenafstand"/>
       </w:pPr>
       <w:r>
         <w:t xml:space="preserve">Er kunnen afwijkende </w:t>
@@ -4462,7 +4492,19 @@
           </w:tcPr>
           <w:p>
             <w:r>
-              <w:t>Een kop om een set dichotome variabelen samen te voegen. Zie bovenstaand voorbeeld.</w:t>
+              <w:t>Een kop om een set dichotome variabelen samen te voegen</w:t>
+            </w:r>
+            <w:r>
+              <w:t xml:space="preserve"> of </w:t>
+            </w:r>
+            <w:r>
+              <w:t>variabelen te groeperen</w:t>
+            </w:r>
+            <w:r>
+              <w:t>. Zie bovenstaand voorbeeld.</w:t>
+            </w:r>
+            <w:r>
+              <w:t xml:space="preserve"> Het verschil tussen een kop en een vraag is de opmaak, de functionaliteit is identiek.</w:t>
             </w:r>
           </w:p>
         </w:tc>
@@ -4480,33 +4522,42 @@
           </w:tcPr>
           <w:p>
             <w:r>
-              <w:t>“var” / “</w:t>
-            </w:r>
-            <w:proofErr w:type="spellStart"/>
-            <w:r>
-              <w:t>nvar</w:t>
-            </w:r>
-            <w:proofErr w:type="spellEnd"/>
-            <w:r>
-              <w:t>”</w:t>
-            </w:r>
-          </w:p>
-        </w:tc>
-        <w:tc>
-          <w:tcPr>
-            <w:tcW w:w="0" w:type="auto"/>
-          </w:tcPr>
-          <w:p>
-            <w:r>
-              <w:t>Geeft de genoemde variabele weer. Bij “</w:t>
-            </w:r>
-            <w:proofErr w:type="spellStart"/>
-            <w:r>
-              <w:t>nvar</w:t>
-            </w:r>
-            <w:proofErr w:type="spellEnd"/>
-            <w:r>
-              <w:t>” wordt een extra regel met n = … toegevoegd.</w:t>
+              <w:t>“vraag”</w:t>
+            </w:r>
+          </w:p>
+        </w:tc>
+        <w:tc>
+          <w:tcPr>
+            <w:tcW w:w="0" w:type="auto"/>
+          </w:tcPr>
+          <w:p>
+            <w:r>
+              <w:t xml:space="preserve">Niet-dichotome vragen krijgen automatisch een vraaglabel. Dichotome vragen krijgen dit </w:t>
+            </w:r>
+            <w:r>
+              <w:rPr>
+                <w:b/>
+                <w:bCs/>
+              </w:rPr>
+              <w:t>niet</w:t>
+            </w:r>
+            <w:r>
+              <w:t xml:space="preserve">. </w:t>
+            </w:r>
+            <w:r>
+              <w:t>E</w:t>
+            </w:r>
+            <w:r>
+              <w:t xml:space="preserve">r kan </w:t>
+            </w:r>
+            <w:r>
+              <w:t>handmatig een vraag worden toegevoegd met deze regel.</w:t>
+            </w:r>
+            <w:r>
+              <w:t xml:space="preserve"> </w:t>
+            </w:r>
+            <w:r>
+              <w:t>Het verschil tussen een kop en een vraag is de opmaak, de functionaliteit is identiek.</w:t>
             </w:r>
           </w:p>
         </w:tc>
@@ -4516,42 +4567,41 @@
           <w:tcPr>
             <w:tcW w:w="2019" w:type="dxa"/>
           </w:tcPr>
-          <w:p>
-            <w:r>
-              <w:t>inhoud</w:t>
-            </w:r>
-          </w:p>
+          <w:p/>
         </w:tc>
         <w:tc>
           <w:tcPr>
             <w:tcW w:w="1824" w:type="dxa"/>
           </w:tcPr>
           <w:p>
+            <w:r>
+              <w:t>“var” / “</w:t>
+            </w:r>
             <w:proofErr w:type="spellStart"/>
             <w:r>
-              <w:t>Variabelenaam</w:t>
+              <w:t>nvar</w:t>
             </w:r>
             <w:proofErr w:type="spellEnd"/>
             <w:r>
-              <w:t xml:space="preserve"> / tekst / leeg</w:t>
-            </w:r>
-          </w:p>
-        </w:tc>
-        <w:tc>
-          <w:tcPr>
-            <w:tcW w:w="0" w:type="auto"/>
-          </w:tcPr>
-          <w:p>
-            <w:r>
-              <w:t xml:space="preserve">In dit veld kan de bijbehorende tekst </w:t>
+              <w:t>”</w:t>
+            </w:r>
+          </w:p>
+        </w:tc>
+        <w:tc>
+          <w:tcPr>
+            <w:tcW w:w="0" w:type="auto"/>
+          </w:tcPr>
+          <w:p>
+            <w:r>
+              <w:t>Geeft de genoemde variabele weer. Bij “</w:t>
             </w:r>
             <w:proofErr w:type="spellStart"/>
             <w:r>
-              <w:t>danwel</w:t>
+              <w:t>nvar</w:t>
             </w:r>
             <w:proofErr w:type="spellEnd"/>
             <w:r>
-              <w:t xml:space="preserve"> variabele ingevuld worden.</w:t>
+              <w:t>” wordt een extra regel met n = … toegevoegd.</w:t>
             </w:r>
           </w:p>
         </w:tc>
@@ -4563,6 +4613,93 @@
           </w:tcPr>
           <w:p>
             <w:r>
+              <w:t>inhoud</w:t>
+            </w:r>
+          </w:p>
+        </w:tc>
+        <w:tc>
+          <w:tcPr>
+            <w:tcW w:w="1824" w:type="dxa"/>
+          </w:tcPr>
+          <w:p>
+            <w:proofErr w:type="spellStart"/>
+            <w:r>
+              <w:t>Variabelenaam</w:t>
+            </w:r>
+            <w:proofErr w:type="spellEnd"/>
+            <w:r>
+              <w:t xml:space="preserve"> / tekst / leeg</w:t>
+            </w:r>
+          </w:p>
+        </w:tc>
+        <w:tc>
+          <w:tcPr>
+            <w:tcW w:w="0" w:type="auto"/>
+          </w:tcPr>
+          <w:p>
+            <w:r>
+              <w:t xml:space="preserve">In dit veld kan de bijbehorende tekst </w:t>
+            </w:r>
+            <w:proofErr w:type="spellStart"/>
+            <w:r>
+              <w:t>danwel</w:t>
+            </w:r>
+            <w:proofErr w:type="spellEnd"/>
+            <w:r>
+              <w:t xml:space="preserve"> variabele ingevuld worden.</w:t>
+            </w:r>
+          </w:p>
+        </w:tc>
+      </w:tr>
+      <w:tr>
+        <w:tc>
+          <w:tcPr>
+            <w:tcW w:w="2019" w:type="dxa"/>
+          </w:tcPr>
+          <w:p>
+            <w:r>
+              <w:t>kolomkoppen</w:t>
+            </w:r>
+          </w:p>
+        </w:tc>
+        <w:tc>
+          <w:tcPr>
+            <w:tcW w:w="1824" w:type="dxa"/>
+          </w:tcPr>
+          <w:p>
+            <w:r>
+              <w:t>Tekst / leeg</w:t>
+            </w:r>
+          </w:p>
+        </w:tc>
+        <w:tc>
+          <w:tcPr>
+            <w:tcW w:w="0" w:type="auto"/>
+          </w:tcPr>
+          <w:p>
+            <w:r>
+              <w:t xml:space="preserve">Standaard krijgt een niet-dichotome variabele </w:t>
+            </w:r>
+            <w:r>
+              <w:t xml:space="preserve">of een kop gevolgd door een dichotome variabele kolomkoppen. Dit gedrag kan worden voorkomen door </w:t>
+            </w:r>
+            <w:r>
+              <w:t xml:space="preserve">in dit veld tekst te plaatsen. Bij een variabele </w:t>
+            </w:r>
+            <w:r>
+              <w:t>worden kolomkoppen bij boven deze variabele voorkomen, bij een kop de kolomkoppen onder de kop.</w:t>
+            </w:r>
+          </w:p>
+        </w:tc>
+      </w:tr>
+      <w:tr>
+        <w:tc>
+          <w:tcPr>
+            <w:tcW w:w="2019" w:type="dxa"/>
+          </w:tcPr>
+          <w:p>
+            <w:r>
+              <w:lastRenderedPageBreak/>
               <w:t>weegfactor</w:t>
             </w:r>
           </w:p>
@@ -5163,6 +5300,7 @@
           <w:p>
             <w:proofErr w:type="spellStart"/>
             <w:r>
+              <w:lastRenderedPageBreak/>
               <w:t>var_label</w:t>
             </w:r>
             <w:proofErr w:type="spellEnd"/>
@@ -5387,7 +5525,6 @@
           <w:p>
             <w:proofErr w:type="spellStart"/>
             <w:r>
-              <w:lastRenderedPageBreak/>
               <w:t>antwoord_nieuw</w:t>
             </w:r>
             <w:proofErr w:type="spellEnd"/>
@@ -5745,7 +5882,11 @@
         <w:t>, door op een volgende rij een bijpassend</w:t>
       </w:r>
       <w:r>
-        <w:t xml:space="preserve"> ‘onderdeel’ toe te voegen.</w:t>
+        <w:t xml:space="preserve"> ‘onderdeel’ toe te </w:t>
+      </w:r>
+      <w:r>
+        <w:lastRenderedPageBreak/>
+        <w:t>voegen.</w:t>
       </w:r>
       <w:r>
         <w:t xml:space="preserve"> De eerste rij</w:t>
@@ -6056,7 +6197,6 @@
           <w:p>
             <w:proofErr w:type="spellStart"/>
             <w:r>
-              <w:lastRenderedPageBreak/>
               <w:t>s</w:t>
             </w:r>
             <w:r>
@@ -6352,6 +6492,52 @@
       </w:r>
       <w:r>
         <w:t xml:space="preserve">Indien een waarde mist wordt een standaardwaarde aangehouden. </w:t>
+      </w:r>
+      <w:r>
+        <w:t xml:space="preserve">De opmaak voor vragen is later toegevoegd, waardoor er voor </w:t>
+      </w:r>
+      <w:r>
+        <w:lastRenderedPageBreak/>
+        <w:t xml:space="preserve">terugwerkende functionaliteit gekozen is om </w:t>
+      </w:r>
+      <w:r>
+        <w:t>de opmaak van een kop over te nemen als opmaak voor een vraag mist. (Dus simpel gezegd:</w:t>
+      </w:r>
+      <w:r>
+        <w:t xml:space="preserve"> als </w:t>
+      </w:r>
+      <w:proofErr w:type="spellStart"/>
+      <w:r>
+        <w:t>vraag_size</w:t>
+      </w:r>
+      <w:proofErr w:type="spellEnd"/>
+      <w:r>
+        <w:t xml:space="preserve"> = leeg</w:t>
+      </w:r>
+      <w:r>
+        <w:t>, dan</w:t>
+      </w:r>
+      <w:r>
+        <w:t xml:space="preserve"> </w:t>
+      </w:r>
+      <w:proofErr w:type="spellStart"/>
+      <w:r>
+        <w:t>vraag_</w:t>
+      </w:r>
+      <w:r>
+        <w:t>size</w:t>
+      </w:r>
+      <w:proofErr w:type="spellEnd"/>
+      <w:r>
+        <w:t xml:space="preserve"> = </w:t>
+      </w:r>
+      <w:proofErr w:type="spellStart"/>
+      <w:r>
+        <w:t>kop_size</w:t>
+      </w:r>
+      <w:proofErr w:type="spellEnd"/>
+      <w:r>
+        <w:t>.)</w:t>
       </w:r>
     </w:p>
     <w:tbl>
@@ -6404,7 +6590,13 @@
           </w:tcPr>
           <w:p>
             <w:r>
-              <w:t>(kop/</w:t>
+              <w:t>(</w:t>
+            </w:r>
+            <w:r>
+              <w:t>vraag/</w:t>
+            </w:r>
+            <w:r>
+              <w:t>kop/</w:t>
             </w:r>
             <w:r>
               <w:t>titel</w:t>
@@ -6439,6 +6631,9 @@
           <w:p>
             <w:r>
               <w:t xml:space="preserve">Grootte van </w:t>
+            </w:r>
+            <w:r>
+              <w:t>vragen/</w:t>
             </w:r>
             <w:r>
               <w:t>koppen/</w:t>
@@ -6467,7 +6662,13 @@
           </w:tcPr>
           <w:p>
             <w:r>
-              <w:t>(kop/</w:t>
+              <w:t>(</w:t>
+            </w:r>
+            <w:r>
+              <w:t>vraag/</w:t>
+            </w:r>
+            <w:r>
+              <w:t>kop/</w:t>
             </w:r>
             <w:r>
               <w:t>t</w:t>
@@ -6510,6 +6711,9 @@
             </w:pPr>
             <w:r>
               <w:t xml:space="preserve">De gewenste tekstkleur van </w:t>
+            </w:r>
+            <w:r>
+              <w:t>vragen/</w:t>
             </w:r>
             <w:r>
               <w:t>koppen/</w:t>
@@ -6581,7 +6785,13 @@
           </w:tcPr>
           <w:p>
             <w:r>
-              <w:t>(kop/</w:t>
+              <w:t>(</w:t>
+            </w:r>
+            <w:r>
+              <w:t>vraag/</w:t>
+            </w:r>
+            <w:r>
+              <w:t>kop/</w:t>
             </w:r>
             <w:r>
               <w:t>titel</w:t>
@@ -6647,7 +6857,13 @@
           </w:tcPr>
           <w:p>
             <w:r>
-              <w:t>Letterstijl van de koppen/t</w:t>
+              <w:t xml:space="preserve">Letterstijl van de </w:t>
+            </w:r>
+            <w:r>
+              <w:t>vragen/</w:t>
+            </w:r>
+            <w:r>
+              <w:t>koppen/t</w:t>
             </w:r>
             <w:r>
               <w:t>itels. Dit is vergelijkbaar met de knoppen bovenin Word en Excel.</w:t>
@@ -6662,7 +6878,13 @@
           </w:tcPr>
           <w:p>
             <w:r>
-              <w:t>(kop/</w:t>
+              <w:t>(</w:t>
+            </w:r>
+            <w:r>
+              <w:t>vraag/</w:t>
+            </w:r>
+            <w:r>
+              <w:t>kop/</w:t>
             </w:r>
             <w:r>
               <w:t>titel</w:t>
@@ -6701,7 +6923,13 @@
               </w:rPr>
             </w:pPr>
             <w:r>
-              <w:t xml:space="preserve">De gewenste achtergrondkleur voor koppen/titels. </w:t>
+              <w:t xml:space="preserve">De gewenste achtergrondkleur voor </w:t>
+            </w:r>
+            <w:r>
+              <w:t>vragen/</w:t>
+            </w:r>
+            <w:r>
+              <w:t xml:space="preserve">koppen/titels. </w:t>
             </w:r>
             <w:r>
               <w:rPr>
@@ -6843,7 +7071,6 @@
               <w:rPr>
                 <w:lang w:val="en-US"/>
               </w:rPr>
-              <w:lastRenderedPageBreak/>
               <w:t>font_type</w:t>
             </w:r>
             <w:proofErr w:type="spellEnd"/>
@@ -7194,7 +7421,11 @@
             </w:r>
             <w:proofErr w:type="spellEnd"/>
             <w:r>
-              <w:t xml:space="preserve"> zijn te lang om binnen de kolombreedte te passen. Excel kan automatisch tekstterugloop aanzetten, maar past niet automatisch de rijhoogte aan. Daarom dient handmatig te worden aangegeven na hoeveel karakters de rijhoogte voor een variabele groter moet worden. In de praktijk zal dit getal ongeveer overeenkomen met </w:t>
+              <w:t xml:space="preserve"> zijn te lang om binnen de kolombreedte te passen. Excel kan automatisch tekstterugloop aanzetten, maar past niet automatisch de rijhoogte aan. Daarom dient handmatig te worden aangegeven na hoeveel karakters de rijhoogte voor een variabele groter moet worden. In de praktijk zal dit </w:t>
+            </w:r>
+            <w:r>
+              <w:lastRenderedPageBreak/>
+              <w:t xml:space="preserve">getal ongeveer overeenkomen met </w:t>
             </w:r>
             <w:proofErr w:type="spellStart"/>
             <w:r>
@@ -7219,6 +7450,7 @@
           <w:p>
             <w:proofErr w:type="spellStart"/>
             <w:r>
+              <w:lastRenderedPageBreak/>
               <w:t>border_tussen_gegevens</w:t>
             </w:r>
             <w:proofErr w:type="spellEnd"/>
@@ -7423,11 +7655,7 @@
               <w:t xml:space="preserve">Titel die weergegeven moet worden in de </w:t>
             </w:r>
             <w:r>
-              <w:t xml:space="preserve">kop van de totaalkolom. </w:t>
-            </w:r>
-            <w:r>
-              <w:lastRenderedPageBreak/>
-              <w:t xml:space="preserve">“[naam]” en “[jaar]” worden vervangen door de naam van de dataset en </w:t>
+              <w:t xml:space="preserve">kop van de totaalkolom. “[naam]” en “[jaar]” worden vervangen door de naam van de dataset en </w:t>
             </w:r>
             <w:r>
               <w:t>het onderzochte jaar, respectievelijk.</w:t>
@@ -7443,7 +7671,6 @@
           <w:p>
             <w:proofErr w:type="spellStart"/>
             <w:r>
-              <w:lastRenderedPageBreak/>
               <w:t>crossing_headers_kleiner</w:t>
             </w:r>
             <w:proofErr w:type="spellEnd"/>

</xml_diff>

<commit_message>
Functionaliteit voor het overnemen van tabbladen uit een andere configuratie toegevoegd.
</commit_message>
<xml_diff>
--- a/Handleiding configuratie.docx
+++ b/Handleiding configuratie.docx
@@ -29,15 +29,7 @@
         <w:t>Dit script wordt gebruikt om de data van een gezondheidsmonitor om te zetten in tabellenboeken voor de verschillende gemeentes, scholen, regio’s, enz. In principe kan op iedere variabele een specifieke set tabellenboeken worden gemaakt</w:t>
       </w:r>
       <w:r>
-        <w:t xml:space="preserve">, met daarbij ook uitsplitsing op een ‘hoger’ niveau. Denk bijvoorbeeld aan tabellenboeken per gemeente, waarbij ook een kolom is meegenomen voor een </w:t>
-      </w:r>
-      <w:proofErr w:type="spellStart"/>
-      <w:r>
-        <w:t>subregio</w:t>
-      </w:r>
-      <w:proofErr w:type="spellEnd"/>
-      <w:r>
-        <w:t>.</w:t>
+        <w:t>, met daarbij ook uitsplitsing op een ‘hoger’ niveau. Denk bijvoorbeeld aan tabellenboeken per gemeente, waarbij ook een kolom is meegenomen voor een subregio.</w:t>
       </w:r>
     </w:p>
     <w:p>
@@ -97,37 +89,13 @@
         <w:t xml:space="preserve">herschreven versie van het tabellenboekscript dat al een paar jaar circuleert en telkens wordt uitgebreid. </w:t>
       </w:r>
       <w:r>
-        <w:t xml:space="preserve">Deze situatie werd na het vijf keer doorgeven van het auteurschap onhoudbaar, waarop er vanuit </w:t>
-      </w:r>
-      <w:proofErr w:type="spellStart"/>
-      <w:r>
-        <w:t>GGData</w:t>
-      </w:r>
-      <w:proofErr w:type="spellEnd"/>
-      <w:r>
-        <w:t xml:space="preserve"> een werkgroep is opgezet om één universeel script op te zetten</w:t>
+        <w:t>Deze situatie werd na het vijf keer doorgeven van het auteurschap onhoudbaar, waarop er vanuit GGData een werkgroep is opgezet om één universeel script op te zetten</w:t>
       </w:r>
       <w:r>
         <w:t>, welke voor alle monitors gebruikt kan worden. Het script zal daarom vanaf heden worden onderhouden door deze werkgroep</w:t>
       </w:r>
       <w:r>
-        <w:t xml:space="preserve">. De laatste versie is altijd beschikbaar vanaf de </w:t>
-      </w:r>
-      <w:proofErr w:type="spellStart"/>
-      <w:r>
-        <w:t>Github</w:t>
-      </w:r>
-      <w:proofErr w:type="spellEnd"/>
-      <w:r>
-        <w:t xml:space="preserve"> van </w:t>
-      </w:r>
-      <w:proofErr w:type="spellStart"/>
-      <w:r>
-        <w:t>GGData</w:t>
-      </w:r>
-      <w:proofErr w:type="spellEnd"/>
-      <w:r>
-        <w:t xml:space="preserve">: </w:t>
+        <w:t xml:space="preserve">. De laatste versie is altijd beschikbaar vanaf de Github van GGData: </w:t>
       </w:r>
       <w:hyperlink r:id="rId6" w:history="1">
         <w:r>
@@ -147,11 +115,9 @@
       <w:pPr>
         <w:pStyle w:val="Geenafstand"/>
       </w:pPr>
-      <w:proofErr w:type="spellStart"/>
       <w:r>
         <w:t>Werkgroepleden</w:t>
       </w:r>
-      <w:proofErr w:type="spellEnd"/>
       <w:r>
         <w:t>:</w:t>
       </w:r>
@@ -205,15 +171,7 @@
         <w:t xml:space="preserve">Voor foutmeldingen en functionaliteitsaanvragen verwijzen we in eerste instantie naar de </w:t>
       </w:r>
       <w:r>
-        <w:t xml:space="preserve">‘Issues’ pagina op </w:t>
-      </w:r>
-      <w:proofErr w:type="spellStart"/>
-      <w:r>
-        <w:t>Github</w:t>
-      </w:r>
-      <w:proofErr w:type="spellEnd"/>
-      <w:r>
-        <w:t xml:space="preserve">: </w:t>
+        <w:t xml:space="preserve">‘Issues’ pagina op Github: </w:t>
       </w:r>
       <w:hyperlink r:id="rId7" w:history="1">
         <w:r>
@@ -268,13 +226,8 @@
       <w:r>
         <w:t>“</w:t>
       </w:r>
-      <w:proofErr w:type="spellStart"/>
-      <w:r>
-        <w:t>tbl</w:t>
-      </w:r>
-      <w:proofErr w:type="spellEnd"/>
-      <w:r>
-        <w:t>_</w:t>
+      <w:r>
+        <w:t>tbl_</w:t>
       </w:r>
       <w:r>
         <w:t>”</w:t>
@@ -283,23 +236,7 @@
         <w:t>)</w:t>
       </w:r>
       <w:r>
-        <w:t xml:space="preserve">, deze handleiding, en een configuratiebestand in Excel. Het uitvoeren van het script gebeurt door </w:t>
-      </w:r>
-      <w:proofErr w:type="spellStart"/>
-      <w:r>
-        <w:t>tbl_maken.R</w:t>
-      </w:r>
-      <w:proofErr w:type="spellEnd"/>
-      <w:r>
-        <w:t xml:space="preserve"> uit te voeren in R of </w:t>
-      </w:r>
-      <w:proofErr w:type="spellStart"/>
-      <w:r>
-        <w:t>Rstudio</w:t>
-      </w:r>
-      <w:proofErr w:type="spellEnd"/>
-      <w:r>
-        <w:t>; de andere onderdelen worden vanuit dit script automatisch ingeladen.</w:t>
+        <w:t>, deze handleiding, en een configuratiebestand in Excel. Het uitvoeren van het script gebeurt door tbl_maken.R uit te voeren in R of Rstudio; de andere onderdelen worden vanuit dit script automatisch ingeladen.</w:t>
       </w:r>
     </w:p>
     <w:p>
@@ -318,29 +255,13 @@
         <w:t>verwerken</w:t>
       </w:r>
       <w:r>
-        <w:t xml:space="preserve"> uit één of meerdere datasets. Als er meerdere datasets zijn worden deze gecombineerd tot één ‘superdataset’, waarin automatisch ‘superweegfactoren’ en ‘</w:t>
-      </w:r>
-      <w:proofErr w:type="spellStart"/>
-      <w:r>
-        <w:t>superstrata</w:t>
-      </w:r>
-      <w:proofErr w:type="spellEnd"/>
-      <w:r>
-        <w:t>’ worden aangemaakt.</w:t>
+        <w:t xml:space="preserve"> uit één of meerdere datasets. Als er meerdere datasets zijn worden deze gecombineerd tot één ‘superdataset’, waarin automatisch ‘superweegfactoren’ en ‘superstrata’ worden aangemaakt.</w:t>
       </w:r>
       <w:r>
         <w:t xml:space="preserve"> </w:t>
       </w:r>
       <w:r>
-        <w:t xml:space="preserve">Hierbij dient wel te worden aangegeven welke variabelen de </w:t>
-      </w:r>
-      <w:proofErr w:type="spellStart"/>
-      <w:r>
-        <w:t>strata</w:t>
-      </w:r>
-      <w:proofErr w:type="spellEnd"/>
-      <w:r>
-        <w:t xml:space="preserve"> en de weegfactoren bevatten. (Zie de naslag hieronder.)</w:t>
+        <w:t>Hierbij dient wel te worden aangegeven welke variabelen de strata en de weegfactoren bevatten. (Zie de naslag hieronder.)</w:t>
       </w:r>
     </w:p>
     <w:p>
@@ -394,15 +315,7 @@
         <w:t xml:space="preserve"> package </w:t>
       </w:r>
       <w:r>
-        <w:t xml:space="preserve">van Thomas </w:t>
-      </w:r>
-      <w:proofErr w:type="spellStart"/>
-      <w:r>
-        <w:t>Lumley</w:t>
-      </w:r>
-      <w:proofErr w:type="spellEnd"/>
-      <w:r>
-        <w:t xml:space="preserve">. Deze werkt volgens dezelfde principes als </w:t>
+        <w:t xml:space="preserve">van Thomas Lumley. Deze werkt volgens dezelfde principes als </w:t>
       </w:r>
       <w:r>
         <w:rPr>
@@ -519,7 +432,6 @@
       <w:r>
         <w:t xml:space="preserve"> en </w:t>
       </w:r>
-      <w:proofErr w:type="spellStart"/>
       <w:r>
         <w:rPr>
           <w:i/>
@@ -527,17 +439,8 @@
         </w:rPr>
         <w:t>resultaten_csv</w:t>
       </w:r>
-      <w:proofErr w:type="spellEnd"/>
-      <w:r>
-        <w:t xml:space="preserve"> automatisch aangemaakt in de map waarin de configuratie zich bevindt. Tabellenboeken zullen worden geplaatst in de </w:t>
-      </w:r>
-      <w:proofErr w:type="spellStart"/>
-      <w:r>
-        <w:t>submap</w:t>
-      </w:r>
-      <w:proofErr w:type="spellEnd"/>
-      <w:r>
-        <w:t xml:space="preserve"> </w:t>
+      <w:r>
+        <w:t xml:space="preserve"> automatisch aangemaakt in de map waarin de configuratie zich bevindt. Tabellenboeken zullen worden geplaatst in de submap </w:t>
       </w:r>
       <w:r>
         <w:rPr>
@@ -552,7 +455,6 @@
       <w:r>
         <w:t xml:space="preserve">Berekende resultaten worden geplaatst in </w:t>
       </w:r>
-      <w:proofErr w:type="spellStart"/>
       <w:r>
         <w:rPr>
           <w:i/>
@@ -560,7 +462,6 @@
         </w:rPr>
         <w:t>resultaten_csv</w:t>
       </w:r>
-      <w:proofErr w:type="spellEnd"/>
       <w:r>
         <w:t xml:space="preserve">. Deze tabel </w:t>
       </w:r>
@@ -571,15 +472,7 @@
         <w:t xml:space="preserve"> gebruikt worden voor bijvoorbeeld het schrijven van de rapportage, aangezien alle aantallen, percentages en p-waarden hierin weergegeven zijn. </w:t>
       </w:r>
       <w:r>
-        <w:t xml:space="preserve">Door gebruik van </w:t>
-      </w:r>
-      <w:proofErr w:type="spellStart"/>
-      <w:r>
-        <w:t>tbl_onderzoeksexport.R</w:t>
-      </w:r>
-      <w:proofErr w:type="spellEnd"/>
-      <w:r>
-        <w:t xml:space="preserve"> worden hiervan leesbare tabellen gemaakt die eveneens in de map </w:t>
+        <w:t xml:space="preserve">Door gebruik van tbl_onderzoeksexport.R worden hiervan leesbare tabellen gemaakt die eveneens in de map </w:t>
       </w:r>
       <w:r>
         <w:rPr>
@@ -690,29 +583,16 @@
         <w:t>Open R</w:t>
       </w:r>
       <w:r>
-        <w:t xml:space="preserve"> of </w:t>
-      </w:r>
-      <w:proofErr w:type="spellStart"/>
-      <w:r>
-        <w:t>Rstudio</w:t>
-      </w:r>
-      <w:proofErr w:type="spellEnd"/>
-      <w:r>
-        <w:t xml:space="preserve"> en vo</w:t>
+        <w:t xml:space="preserve"> of Rstudio en vo</w:t>
       </w:r>
       <w:r>
         <w:t xml:space="preserve">er </w:t>
       </w:r>
-      <w:proofErr w:type="spellStart"/>
       <w:r>
         <w:t>tbl</w:t>
       </w:r>
       <w:r>
-        <w:t>_maken.R</w:t>
-      </w:r>
-      <w:proofErr w:type="spellEnd"/>
-      <w:r>
-        <w:t xml:space="preserve"> uit. </w:t>
+        <w:t xml:space="preserve">_maken.R uit. </w:t>
       </w:r>
       <w:r>
         <w:rPr>
@@ -891,15 +771,7 @@
         <w:t>gebruikt worden vo</w:t>
       </w:r>
       <w:r>
-        <w:t xml:space="preserve">or verdere analyse of het maken van een rapportage. Voer </w:t>
-      </w:r>
-      <w:proofErr w:type="spellStart"/>
-      <w:r>
-        <w:t>tbl_onderzoeksexport.R</w:t>
-      </w:r>
-      <w:proofErr w:type="spellEnd"/>
-      <w:r>
-        <w:t xml:space="preserve"> uit om hier een leesbare tabel van te maken.</w:t>
+        <w:t>or verdere analyse of het maken van een rapportage. Voer tbl_onderzoeksexport.R uit om hier een leesbare tabel van te maken.</w:t>
       </w:r>
     </w:p>
     <w:p>
@@ -957,7 +829,6 @@
       <w:r>
         <w:t xml:space="preserve">en </w:t>
       </w:r>
-      <w:proofErr w:type="spellStart"/>
       <w:r>
         <w:rPr>
           <w:i/>
@@ -965,7 +836,6 @@
         </w:rPr>
         <w:t>indeling_rijen</w:t>
       </w:r>
-      <w:proofErr w:type="spellEnd"/>
       <w:r>
         <w:t>; daar is alles belangrijk om aan te passen naar eigen huisstijl.</w:t>
       </w:r>
@@ -974,6 +844,9 @@
       </w:r>
       <w:r>
         <w:t xml:space="preserve"> Verplaatsen van tabbladen is eveneens geen probleem: het script zoekt op basis van naam.</w:t>
+      </w:r>
+      <w:r>
+        <w:t xml:space="preserve"> Daarnaast kunnen tabbladen overgenomen worden uit andere configuraties.</w:t>
       </w:r>
     </w:p>
     <w:p>
@@ -994,6 +867,53 @@
           <w:b/>
           <w:bCs/>
         </w:rPr>
+        <w:t>Meerdere configuraties gebruiken</w:t>
+      </w:r>
+    </w:p>
+    <w:p>
+      <w:pPr>
+        <w:pStyle w:val="Geenafstand"/>
+      </w:pPr>
+      <w:r>
+        <w:t xml:space="preserve">Het komt vaak voor dat er per monitor meerdere configuratiebestanden nodig zijn om alle gewenste tabellenboeken te maken. Om </w:t>
+      </w:r>
+      <w:r>
+        <w:t xml:space="preserve">dit proces makkelijker te maken is het mogelijk om tabbladen te delen tussen configuraties. Hierbij wordt vanuit de ene configuratie naar de andere verwezen, en wordt dit tabblad in zijn geheel overgenomen. Om hier gebruik van te maken kan het gewenste tabblad geheel leeg worden gelaten, met uitzondering van de </w:t>
+      </w:r>
+      <w:r>
+        <w:t>eerste twee cellen. In de eerste cel linksboven</w:t>
+      </w:r>
+      <w:r>
+        <w:t xml:space="preserve"> (A1)</w:t>
+      </w:r>
+      <w:r>
+        <w:t xml:space="preserve"> dient het woord “KOPIEER” te staan, en in de cel direct daaronder</w:t>
+      </w:r>
+      <w:r>
+        <w:t xml:space="preserve"> (A2)</w:t>
+      </w:r>
+      <w:r>
+        <w:t xml:space="preserve"> het gewenste bestand. </w:t>
+      </w:r>
+    </w:p>
+    <w:p>
+      <w:pPr>
+        <w:pStyle w:val="Geenafstand"/>
+      </w:pPr>
+    </w:p>
+    <w:p>
+      <w:pPr>
+        <w:pStyle w:val="Geenafstand"/>
+        <w:rPr>
+          <w:b/>
+          <w:bCs/>
+        </w:rPr>
+      </w:pPr>
+      <w:r>
+        <w:rPr>
+          <w:b/>
+          <w:bCs/>
+        </w:rPr>
         <w:t>Statistische s</w:t>
       </w:r>
       <w:r>
@@ -1150,23 +1070,7 @@
         <w:t xml:space="preserve">optioneel een jaar of subset. </w:t>
       </w:r>
       <w:r>
-        <w:t xml:space="preserve">Vanuit deze data worden </w:t>
-      </w:r>
-      <w:proofErr w:type="spellStart"/>
-      <w:r>
-        <w:t>dummies</w:t>
-      </w:r>
-      <w:proofErr w:type="spellEnd"/>
-      <w:r>
-        <w:t xml:space="preserve"> aangemaakt, welke aangeven of een rij bij een bepaalde kolom hoort. Wanneer een test wordt uitgevoerd wordt data geselecteerd op WAAR in beide bijbehorende </w:t>
-      </w:r>
-      <w:proofErr w:type="spellStart"/>
-      <w:r>
-        <w:t>dummies</w:t>
-      </w:r>
-      <w:proofErr w:type="spellEnd"/>
-      <w:r>
-        <w:t xml:space="preserve">, en vervolgens getest op </w:t>
+        <w:t xml:space="preserve">Vanuit deze data worden dummies aangemaakt, welke aangeven of een rij bij een bepaalde kolom hoort. Wanneer een test wordt uitgevoerd wordt data geselecteerd op WAAR in beide bijbehorende dummies, en vervolgens getest op </w:t>
       </w:r>
       <w:r>
         <w:t>WAAR voor de eerste dummy versus ONWAAR voor de eerste dummy.</w:t>
@@ -1217,7 +1121,11 @@
         <w:t>2</w:t>
       </w:r>
       <w:r>
-        <w:t xml:space="preserve">-test wordt uitgevoerd op alle rijen die in één van deze kolommen voorkomen en gesplitst op “is onderdeel van kolom </w:t>
+        <w:t xml:space="preserve">-test wordt uitgevoerd op alle rijen die in één van deze kolommen </w:t>
+      </w:r>
+      <w:r>
+        <w:lastRenderedPageBreak/>
+        <w:t xml:space="preserve">voorkomen en gesplitst op “is onderdeel van kolom </w:t>
       </w:r>
       <w:r>
         <w:t>a</w:t>
@@ -1458,7 +1366,6 @@
         <w:pStyle w:val="Geenafstand"/>
       </w:pPr>
       <w:r>
-        <w:lastRenderedPageBreak/>
         <w:t xml:space="preserve">Vergelijk dit met de situatie waarin een totaalkolom </w:t>
       </w:r>
       <w:r>
@@ -1736,7 +1643,6 @@
       <w:r>
         <w:t xml:space="preserve">Het aangeven van een afwijkende weegfactor kan op het tabblad </w:t>
       </w:r>
-      <w:proofErr w:type="spellStart"/>
       <w:r>
         <w:rPr>
           <w:i/>
@@ -1744,7 +1650,6 @@
         </w:rPr>
         <w:t>indeling_rijen</w:t>
       </w:r>
-      <w:proofErr w:type="spellEnd"/>
       <w:r>
         <w:rPr>
           <w:i/>
@@ -1754,15 +1659,7 @@
         <w:t xml:space="preserve">, </w:t>
       </w:r>
       <w:r>
-        <w:t>door het toevoegen van een kolom met de naam “weegfactor” (voor een andere weegfactor per variabele) of een kolom met de naam “</w:t>
-      </w:r>
-      <w:proofErr w:type="spellStart"/>
-      <w:r>
-        <w:t>weegfactor.d</w:t>
-      </w:r>
-      <w:proofErr w:type="spellEnd"/>
-      <w:r>
-        <w:t xml:space="preserve">_(datasetnaam)” (voor een weegfactor per variabele per jaar). </w:t>
+        <w:t xml:space="preserve">door het toevoegen van een kolom met de naam “weegfactor” (voor een andere weegfactor per variabele) of een kolom met de naam “weegfactor.d_(datasetnaam)” (voor een weegfactor per variabele per jaar). </w:t>
       </w:r>
       <w:r>
         <w:t xml:space="preserve">Het is enkel mogelijk een andere weegfactor </w:t>
@@ -1790,23 +1687,7 @@
         <w:t xml:space="preserve">. </w:t>
       </w:r>
       <w:r>
-        <w:t>Hiervoor kunnen dan twee kolommen worden toegevoegd: “</w:t>
-      </w:r>
-      <w:proofErr w:type="spellStart"/>
-      <w:r>
-        <w:t>weegfactor.d_datasetx</w:t>
-      </w:r>
-      <w:proofErr w:type="spellEnd"/>
-      <w:r>
-        <w:t>” en “</w:t>
-      </w:r>
-      <w:proofErr w:type="spellStart"/>
-      <w:r>
-        <w:t>weegfactor.d_datasety</w:t>
-      </w:r>
-      <w:proofErr w:type="spellEnd"/>
-      <w:r>
-        <w:t xml:space="preserve">”. </w:t>
+        <w:t xml:space="preserve">Hiervoor kunnen dan twee kolommen worden toegevoegd: “weegfactor.d_datasetx” en “weegfactor.d_datasety”. </w:t>
       </w:r>
     </w:p>
     <w:p>
@@ -1874,11 +1755,9 @@
             <w:tcW w:w="2689" w:type="dxa"/>
           </w:tcPr>
           <w:p>
-            <w:proofErr w:type="spellStart"/>
             <w:r>
               <w:t>min_observaties_per_vraag</w:t>
             </w:r>
-            <w:proofErr w:type="spellEnd"/>
           </w:p>
         </w:tc>
         <w:tc>
@@ -1923,11 +1802,9 @@
             <w:tcW w:w="2689" w:type="dxa"/>
           </w:tcPr>
           <w:p>
-            <w:proofErr w:type="spellStart"/>
             <w:r>
               <w:t>min_observaties_per_antwoord</w:t>
             </w:r>
-            <w:proofErr w:type="spellEnd"/>
           </w:p>
         </w:tc>
         <w:tc>
@@ -1969,11 +1846,10 @@
             <w:tcW w:w="2689" w:type="dxa"/>
           </w:tcPr>
           <w:p>
-            <w:proofErr w:type="spellStart"/>
-            <w:r>
+            <w:r>
+              <w:lastRenderedPageBreak/>
               <w:t>afkapwaarde_antwoord</w:t>
             </w:r>
-            <w:proofErr w:type="spellEnd"/>
           </w:p>
         </w:tc>
         <w:tc>
@@ -2003,7 +1879,6 @@
             <w:r>
               <w:t xml:space="preserve">Getallen kleiner dan of gelijk aan deze waarde worden vervangen door de tekst in </w:t>
             </w:r>
-            <w:proofErr w:type="spellStart"/>
             <w:r>
               <w:rPr>
                 <w:i/>
@@ -2011,7 +1886,6 @@
               </w:rPr>
               <w:t>tekst_min_antwoord_niet_gehaald</w:t>
             </w:r>
-            <w:proofErr w:type="spellEnd"/>
             <w:r>
               <w:t>.</w:t>
             </w:r>
@@ -2024,11 +1898,9 @@
             <w:tcW w:w="2689" w:type="dxa"/>
           </w:tcPr>
           <w:p>
-            <w:proofErr w:type="spellStart"/>
             <w:r>
               <w:t>vraag_verbergen_bij_missend_antwoord</w:t>
             </w:r>
-            <w:proofErr w:type="spellEnd"/>
           </w:p>
         </w:tc>
         <w:tc>
@@ -2060,11 +1932,7 @@
               <w:t>Let op:</w:t>
             </w:r>
             <w:r>
-              <w:t xml:space="preserve"> door </w:t>
-            </w:r>
-            <w:r>
-              <w:lastRenderedPageBreak/>
-              <w:t xml:space="preserve">alleen de cel te verbergen is het resultaat mogelijk wel herleidbaar. </w:t>
+              <w:t xml:space="preserve"> door alleen de cel te verbergen is het resultaat mogelijk wel herleidbaar. </w:t>
             </w:r>
           </w:p>
         </w:tc>
@@ -2075,12 +1943,9 @@
             <w:tcW w:w="2689" w:type="dxa"/>
           </w:tcPr>
           <w:p>
-            <w:proofErr w:type="spellStart"/>
-            <w:r>
-              <w:lastRenderedPageBreak/>
+            <w:r>
               <w:t>tekst_min_vraag_niet_gehaald</w:t>
             </w:r>
-            <w:proofErr w:type="spellEnd"/>
           </w:p>
         </w:tc>
         <w:tc>
@@ -2119,11 +1984,9 @@
             <w:tcW w:w="2689" w:type="dxa"/>
           </w:tcPr>
           <w:p>
-            <w:proofErr w:type="spellStart"/>
             <w:r>
               <w:t>tekst_min_antwoord_niet_gehaald</w:t>
             </w:r>
-            <w:proofErr w:type="spellEnd"/>
           </w:p>
         </w:tc>
         <w:tc>
@@ -2153,11 +2016,9 @@
             <w:tcW w:w="2689" w:type="dxa"/>
           </w:tcPr>
           <w:p>
-            <w:proofErr w:type="spellStart"/>
             <w:r>
               <w:t>tekst_missende_data</w:t>
             </w:r>
-            <w:proofErr w:type="spellEnd"/>
           </w:p>
         </w:tc>
         <w:tc>
@@ -2193,7 +2054,6 @@
                 <w:bCs/>
               </w:rPr>
             </w:pPr>
-            <w:proofErr w:type="spellStart"/>
             <w:r>
               <w:rPr>
                 <w:b/>
@@ -2208,7 +2068,6 @@
               </w:rPr>
               <w:t>toetsen</w:t>
             </w:r>
-            <w:proofErr w:type="spellEnd"/>
           </w:p>
         </w:tc>
         <w:tc>
@@ -2235,7 +2094,6 @@
             <w:r>
               <w:t xml:space="preserve"> Het niveau kan worden aangepast middels de waarde in </w:t>
             </w:r>
-            <w:proofErr w:type="spellStart"/>
             <w:r>
               <w:rPr>
                 <w:i/>
@@ -2243,7 +2101,6 @@
               </w:rPr>
               <w:t>confidence_level</w:t>
             </w:r>
-            <w:proofErr w:type="spellEnd"/>
             <w:r>
               <w:t>.</w:t>
             </w:r>
@@ -2291,7 +2148,6 @@
             <w:r>
               <w:t xml:space="preserve">worden aangepast in </w:t>
             </w:r>
-            <w:proofErr w:type="spellStart"/>
             <w:r>
               <w:rPr>
                 <w:i/>
@@ -2306,20 +2162,11 @@
               </w:rPr>
               <w:t>.R</w:t>
             </w:r>
-            <w:proofErr w:type="spellEnd"/>
             <w:r>
               <w:t xml:space="preserve">, zoek op </w:t>
             </w:r>
             <w:r>
-              <w:t>“</w:t>
-            </w:r>
-            <w:proofErr w:type="spellStart"/>
-            <w:r>
-              <w:t>style.sign</w:t>
-            </w:r>
-            <w:proofErr w:type="spellEnd"/>
-            <w:r>
-              <w:t>”</w:t>
+              <w:t>“style.sign”</w:t>
             </w:r>
             <w:r>
               <w:t>.)</w:t>
@@ -2339,11 +2186,9 @@
                 <w:bCs/>
               </w:rPr>
             </w:pPr>
-            <w:proofErr w:type="spellStart"/>
             <w:r>
               <w:t>confidence_level</w:t>
             </w:r>
-            <w:proofErr w:type="spellEnd"/>
           </w:p>
         </w:tc>
         <w:tc>
@@ -2382,7 +2227,6 @@
             <w:r>
               <w:t xml:space="preserve"> </w:t>
             </w:r>
-            <w:proofErr w:type="spellStart"/>
             <w:r>
               <w:rPr>
                 <w:i/>
@@ -2390,7 +2234,6 @@
               </w:rPr>
               <w:t>indeling_kolommen</w:t>
             </w:r>
-            <w:proofErr w:type="spellEnd"/>
             <w:r>
               <w:t>.)</w:t>
             </w:r>
@@ -2409,7 +2252,6 @@
                 <w:bCs/>
               </w:rPr>
             </w:pPr>
-            <w:proofErr w:type="spellStart"/>
             <w:r>
               <w:rPr>
                 <w:b/>
@@ -2417,7 +2259,6 @@
               </w:rPr>
               <w:t>missing_weegfactoren</w:t>
             </w:r>
-            <w:proofErr w:type="spellEnd"/>
           </w:p>
         </w:tc>
         <w:tc>
@@ -2448,15 +2289,7 @@
               <w:t>t</w:t>
             </w:r>
             <w:r>
-              <w:t xml:space="preserve"> als er </w:t>
-            </w:r>
-            <w:proofErr w:type="spellStart"/>
-            <w:r>
-              <w:t>missings</w:t>
-            </w:r>
-            <w:proofErr w:type="spellEnd"/>
-            <w:r>
-              <w:t xml:space="preserve"> zijn op de weegfactoren. “fout”</w:t>
+              <w:t xml:space="preserve"> als er missings zijn op de weegfactoren. “fout”</w:t>
             </w:r>
             <w:r>
               <w:t xml:space="preserve"> </w:t>
@@ -2474,15 +2307,7 @@
               <w:t>g</w:t>
             </w:r>
             <w:r>
-              <w:t xml:space="preserve">t alle </w:t>
-            </w:r>
-            <w:proofErr w:type="spellStart"/>
-            <w:r>
-              <w:t>missings</w:t>
-            </w:r>
-            <w:proofErr w:type="spellEnd"/>
-            <w:r>
-              <w:t xml:space="preserve"> met dat nummer.</w:t>
+              <w:t>t alle missings met dat nummer.</w:t>
             </w:r>
           </w:p>
         </w:tc>
@@ -2493,11 +2318,9 @@
             <w:tcW w:w="2689" w:type="dxa"/>
           </w:tcPr>
           <w:p>
-            <w:proofErr w:type="spellStart"/>
             <w:r>
               <w:t>multithreading</w:t>
             </w:r>
-            <w:proofErr w:type="spellEnd"/>
           </w:p>
         </w:tc>
         <w:tc>
@@ -2545,7 +2368,6 @@
                 <w:bCs/>
               </w:rPr>
             </w:pPr>
-            <w:proofErr w:type="spellStart"/>
             <w:r>
               <w:rPr>
                 <w:b/>
@@ -2553,7 +2375,6 @@
               </w:rPr>
               <w:t>waarden_dichotoom</w:t>
             </w:r>
-            <w:proofErr w:type="spellEnd"/>
           </w:p>
         </w:tc>
         <w:tc>
@@ -2572,7 +2393,11 @@
           </w:tcPr>
           <w:p>
             <w:r>
-              <w:t>Indien er bij dichotome variabelen een ander coderingsschema gebruikt wordt dan 0 (nee) en 1 (ja), kan dit hier worden aangegeven, gescheiden door komma’s. Meerdere opties zijn mogelijk, deze dienen te worden gescheiden door |. Bij de JV monitor in 2022 zijn er bijvoorbeeld variabelen die dichotoom zijn met waarden 0/1/8, maar ook met 1/2/8. Dit kan dan worden aangegeven met “0,1,8|1,2,8” Hierbij is het van belang dat waarde 1 altijd gebruikt wordt als waarde voor ja. De andere waardes worden aangenomen als nee. Dit kan bijvoorbeeld relevant zijn als er ook een waarde is voor ‘niet ingevuld’.</w:t>
+              <w:t xml:space="preserve">Indien er bij dichotome variabelen een ander coderingsschema gebruikt wordt dan 0 (nee) en 1 (ja), kan dit hier worden aangegeven, gescheiden door komma’s. Meerdere opties zijn mogelijk, deze dienen te worden gescheiden door |. Bij de JV monitor in 2022 zijn er bijvoorbeeld variabelen </w:t>
+            </w:r>
+            <w:r>
+              <w:lastRenderedPageBreak/>
+              <w:t>die dichotoom zijn met waarden 0/1/8, maar ook met 1/2/8. Dit kan dan worden aangegeven met “0,1,8|1,2,8” Hierbij is het van belang dat waarde 1 altijd gebruikt wordt als waarde voor ja. De andere waardes worden aangenomen als nee. Dit kan bijvoorbeeld relevant zijn als er ook een waarde is voor ‘niet ingevuld’.</w:t>
             </w:r>
           </w:p>
         </w:tc>
@@ -2583,14 +2408,13 @@
             <w:tcW w:w="2689" w:type="dxa"/>
           </w:tcPr>
           <w:p>
-            <w:proofErr w:type="spellStart"/>
-            <w:r>
+            <w:r>
+              <w:lastRenderedPageBreak/>
               <w:t>vergelijk</w:t>
             </w:r>
             <w:r>
               <w:t>_variabelelabels</w:t>
             </w:r>
-            <w:proofErr w:type="spellEnd"/>
           </w:p>
         </w:tc>
         <w:tc>
@@ -2609,11 +2433,7 @@
           </w:tcPr>
           <w:p>
             <w:r>
-              <w:t xml:space="preserve">Het script controleert over variabelen overeenkomen aan de hand van de labels in de </w:t>
-            </w:r>
-            <w:r>
-              <w:lastRenderedPageBreak/>
-              <w:t xml:space="preserve">dataset. Het kan bij het gebruik van oudere sets voorkomen dat deze niet </w:t>
+              <w:t xml:space="preserve">Het script controleert over variabelen overeenkomen aan de hand van de labels in de dataset. Het kan bij het gebruik van oudere sets voorkomen dat deze niet </w:t>
             </w:r>
             <w:r>
               <w:t xml:space="preserve">overal gelijk zijn. Daarom is het mogelijk om deze controle uit te schakelen. </w:t>
@@ -2644,11 +2464,9 @@
       <w:pPr>
         <w:pStyle w:val="Kop2"/>
       </w:pPr>
-      <w:proofErr w:type="spellStart"/>
       <w:r>
         <w:t>Crossings</w:t>
       </w:r>
-      <w:proofErr w:type="spellEnd"/>
     </w:p>
     <w:p>
       <w:pPr>
@@ -2667,15 +2485,7 @@
         <w:t>bijvoorbeeld</w:t>
       </w:r>
       <w:r>
-        <w:t xml:space="preserve"> geslacht, SES, of opleidingsniveau zijn. Meerdere </w:t>
-      </w:r>
-      <w:proofErr w:type="spellStart"/>
-      <w:r>
-        <w:t>crossings</w:t>
-      </w:r>
-      <w:proofErr w:type="spellEnd"/>
-      <w:r>
-        <w:t xml:space="preserve"> zijn mogelijk.</w:t>
+        <w:t xml:space="preserve"> geslacht, SES, of opleidingsniveau zijn. Meerdere crossings zijn mogelijk.</w:t>
       </w:r>
     </w:p>
     <w:p>
@@ -2770,7 +2580,6 @@
                 <w:bCs/>
               </w:rPr>
             </w:pPr>
-            <w:proofErr w:type="spellStart"/>
             <w:r>
               <w:rPr>
                 <w:b/>
@@ -2778,7 +2587,6 @@
               </w:rPr>
               <w:t>naam_dataset</w:t>
             </w:r>
-            <w:proofErr w:type="spellEnd"/>
           </w:p>
         </w:tc>
         <w:tc>
@@ -2893,13 +2701,8 @@
               <w:t>Het script neemt aan dat dit bestand in dezelfde map staat als de configuratie. Een relatief pad (bijv. “../</w:t>
             </w:r>
             <w:r>
-              <w:t>2021/</w:t>
-            </w:r>
-            <w:proofErr w:type="spellStart"/>
-            <w:r>
-              <w:t>data.sav</w:t>
-            </w:r>
-            <w:proofErr w:type="spellEnd"/>
+              <w:t>2021/data.sav</w:t>
+            </w:r>
             <w:r>
               <w:t>”</w:t>
             </w:r>
@@ -2950,11 +2753,9 @@
             <w:pPr>
               <w:pStyle w:val="Geenafstand"/>
             </w:pPr>
-            <w:proofErr w:type="spellStart"/>
             <w:r>
               <w:t>Variabelenaam</w:t>
             </w:r>
-            <w:proofErr w:type="spellEnd"/>
             <w:r>
               <w:t xml:space="preserve"> / leeg</w:t>
             </w:r>
@@ -3009,13 +2810,8 @@
             <w:pPr>
               <w:pStyle w:val="Geenafstand"/>
             </w:pPr>
-            <w:proofErr w:type="spellStart"/>
-            <w:r>
-              <w:t>Variabelenaam</w:t>
-            </w:r>
-            <w:proofErr w:type="spellEnd"/>
-            <w:r>
-              <w:t xml:space="preserve"> / leeg</w:t>
+            <w:r>
+              <w:t>Variabelenaam / leeg</w:t>
             </w:r>
           </w:p>
         </w:tc>
@@ -3040,13 +2836,8 @@
             <w:pPr>
               <w:pStyle w:val="Geenafstand"/>
             </w:pPr>
-            <w:proofErr w:type="spellStart"/>
-            <w:r>
-              <w:t>Variabelenaam</w:t>
-            </w:r>
-            <w:proofErr w:type="spellEnd"/>
-            <w:r>
-              <w:t xml:space="preserve"> met informatie over de weging van het design. Als deze leeg is wordt er een ongewogen design gebruikt.</w:t>
+            <w:r>
+              <w:t>Variabelenaam met informatie over de weging van het design. Als deze leeg is wordt er een ongewogen design gebruikt.</w:t>
             </w:r>
             <w:r>
               <w:t xml:space="preserve"> </w:t>
@@ -3096,13 +2887,8 @@
             <w:pPr>
               <w:pStyle w:val="Geenafstand"/>
             </w:pPr>
-            <w:proofErr w:type="spellStart"/>
-            <w:r>
-              <w:t>Variabelenaam</w:t>
-            </w:r>
-            <w:proofErr w:type="spellEnd"/>
-            <w:r>
-              <w:t xml:space="preserve"> / leeg</w:t>
+            <w:r>
+              <w:t>Variabelenaam / leeg</w:t>
             </w:r>
           </w:p>
         </w:tc>
@@ -3127,13 +2913,8 @@
             <w:pPr>
               <w:pStyle w:val="Geenafstand"/>
             </w:pPr>
-            <w:proofErr w:type="spellStart"/>
-            <w:r>
-              <w:t>Variabelenaam</w:t>
-            </w:r>
-            <w:proofErr w:type="spellEnd"/>
-            <w:r>
-              <w:t xml:space="preserve"> met informatie over de indeling van het design. Als deze leeg is wordt er een ongewogen design gebruikt.</w:t>
+            <w:r>
+              <w:t>Variabelenaam met informatie over de indeling van het design. Als deze leeg is wordt er een ongewogen design gebruikt.</w:t>
             </w:r>
           </w:p>
         </w:tc>
@@ -3149,6 +2930,7 @@
         <w:pStyle w:val="Kop2"/>
       </w:pPr>
       <w:r>
+        <w:lastRenderedPageBreak/>
         <w:t>Dichotoom / niet dichotoom</w:t>
       </w:r>
     </w:p>
@@ -3159,7 +2941,6 @@
       <w:r>
         <w:t xml:space="preserve">Dichotome variabelen worden in theorie automatisch herkend door het script, en kunnen nog verder geborgd worden middels </w:t>
       </w:r>
-      <w:proofErr w:type="spellStart"/>
       <w:r>
         <w:rPr>
           <w:i/>
@@ -3167,7 +2948,6 @@
         </w:rPr>
         <w:t>waarden_dichotoom</w:t>
       </w:r>
-      <w:proofErr w:type="spellEnd"/>
       <w:r>
         <w:t xml:space="preserve"> op het tabblad </w:t>
       </w:r>
@@ -3179,29 +2959,13 @@
         <w:t>algemeen</w:t>
       </w:r>
       <w:r>
-        <w:t xml:space="preserve">. Mocht er alsnog een variabele zijn die wel dichotoom is, maar niet zo gelezen wordt door het script, of </w:t>
-      </w:r>
-      <w:proofErr w:type="spellStart"/>
-      <w:r>
-        <w:t>vice</w:t>
-      </w:r>
-      <w:proofErr w:type="spellEnd"/>
-      <w:r>
-        <w:t xml:space="preserve"> versa, dan kunnen deze worden geplaatst in het bijbehorende tabblad. Hiermee wordt de detectie omzeil</w:t>
+        <w:t>. Mocht er alsnog een variabele zijn die wel dichotoom is, maar niet zo gelezen wordt door het script, of vice versa, dan kunnen deze worden geplaatst in het bijbehorende tabblad. Hiermee wordt de detectie omzeil</w:t>
       </w:r>
       <w:r>
         <w:t>d</w:t>
       </w:r>
       <w:r>
-        <w:t xml:space="preserve"> en de status als wel/niet dichotoom geforceerd. Beide tabbladen bestaan simpelweg uit een lijst met </w:t>
-      </w:r>
-      <w:proofErr w:type="spellStart"/>
-      <w:r>
-        <w:t>variabelenamen</w:t>
-      </w:r>
-      <w:proofErr w:type="spellEnd"/>
-      <w:r>
-        <w:t>.</w:t>
+        <w:t xml:space="preserve"> en de status als wel/niet dichotoom geforceerd. Beide tabbladen bestaan simpelweg uit een lijst met variabelenamen.</w:t>
       </w:r>
     </w:p>
     <w:p>
@@ -3214,7 +2978,6 @@
         <w:pStyle w:val="Kop2"/>
       </w:pPr>
       <w:r>
-        <w:lastRenderedPageBreak/>
         <w:t>Forceer datatypen</w:t>
       </w:r>
     </w:p>
@@ -3311,11 +3074,9 @@
             <w:pPr>
               <w:pStyle w:val="Geenafstand"/>
             </w:pPr>
-            <w:proofErr w:type="spellStart"/>
             <w:r>
               <w:t>Variabelenaam</w:t>
             </w:r>
-            <w:proofErr w:type="spellEnd"/>
           </w:p>
         </w:tc>
         <w:tc>
@@ -3355,23 +3116,7 @@
               <w:pStyle w:val="Geenafstand"/>
             </w:pPr>
             <w:r>
-              <w:t>“</w:t>
-            </w:r>
-            <w:proofErr w:type="spellStart"/>
-            <w:r>
-              <w:t>numeric</w:t>
-            </w:r>
-            <w:proofErr w:type="spellEnd"/>
-            <w:r>
-              <w:t>” / “</w:t>
-            </w:r>
-            <w:proofErr w:type="spellStart"/>
-            <w:r>
-              <w:t>character</w:t>
-            </w:r>
-            <w:proofErr w:type="spellEnd"/>
-            <w:r>
-              <w:t>”</w:t>
+              <w:t>“numeric” / “character”</w:t>
             </w:r>
           </w:p>
         </w:tc>
@@ -3384,23 +3129,7 @@
               <w:pStyle w:val="Geenafstand"/>
             </w:pPr>
             <w:r>
-              <w:t>Gewenst datatype. Er zijn momenteel twee opties ingebouwd: getallen (“</w:t>
-            </w:r>
-            <w:proofErr w:type="spellStart"/>
-            <w:r>
-              <w:t>numeric</w:t>
-            </w:r>
-            <w:proofErr w:type="spellEnd"/>
-            <w:r>
-              <w:t>”) en strings (“</w:t>
-            </w:r>
-            <w:proofErr w:type="spellStart"/>
-            <w:r>
-              <w:t>character</w:t>
-            </w:r>
-            <w:proofErr w:type="spellEnd"/>
-            <w:r>
-              <w:t xml:space="preserve">”). De variabele wordt </w:t>
+              <w:t xml:space="preserve">Gewenst datatype. Er zijn momenteel twee opties ingebouwd: getallen (“numeric”) en strings (“character”). De variabele wordt </w:t>
             </w:r>
             <w:r>
               <w:t xml:space="preserve">binnen R omgezet naar het gewenste type. </w:t>
@@ -3445,15 +3174,7 @@
         <w:t>Het kan voorkomen dat de volledige waarde van een categorie te groot is voor een cel. Voor dit geval is er een mogelijkheid om afkortingen op te geven</w:t>
       </w:r>
       <w:r>
-        <w:t xml:space="preserve">, middels een simpele tekst/vervanging combinatie. In NOG wordt de regio bijvoorbeeld onderverdeeld in </w:t>
-      </w:r>
-      <w:proofErr w:type="spellStart"/>
-      <w:r>
-        <w:t>subregio’s</w:t>
-      </w:r>
-      <w:proofErr w:type="spellEnd"/>
-      <w:r>
-        <w:t xml:space="preserve">, die </w:t>
+        <w:t xml:space="preserve">, middels een simpele tekst/vervanging combinatie. In NOG wordt de regio bijvoorbeeld onderverdeeld in subregio’s, die </w:t>
       </w:r>
       <w:r>
         <w:t>te</w:t>
@@ -3780,18 +3501,252 @@
       <w:pPr>
         <w:pStyle w:val="Geenafstand"/>
       </w:pPr>
+    </w:p>
+    <w:p>
+      <w:pPr>
+        <w:pStyle w:val="Geenafstand"/>
+      </w:pPr>
+    </w:p>
+    <w:tbl>
+      <w:tblPr>
+        <w:tblStyle w:val="Tabelraster"/>
+        <w:tblW w:w="2033" w:type="dxa"/>
+        <w:tblLook w:val="04A0" w:firstRow="1" w:lastRow="0" w:firstColumn="1" w:lastColumn="0" w:noHBand="0" w:noVBand="1"/>
+      </w:tblPr>
+      <w:tblGrid>
+        <w:gridCol w:w="960"/>
+        <w:gridCol w:w="1073"/>
+      </w:tblGrid>
+      <w:tr>
+        <w:trPr>
+          <w:trHeight w:val="290"/>
+        </w:trPr>
+        <w:tc>
+          <w:tcPr>
+            <w:tcW w:w="960" w:type="dxa"/>
+            <w:noWrap/>
+            <w:hideMark/>
+          </w:tcPr>
+          <w:p>
+            <w:pPr>
+              <w:rPr>
+                <w:rFonts w:ascii="Calibri" w:eastAsia="Times New Roman" w:hAnsi="Calibri" w:cs="Calibri"/>
+                <w:color w:val="000000"/>
+                <w:lang w:eastAsia="nl-NL"/>
+              </w:rPr>
+            </w:pPr>
+            <w:r>
+              <w:rPr>
+                <w:rFonts w:ascii="Calibri" w:eastAsia="Times New Roman" w:hAnsi="Calibri" w:cs="Calibri"/>
+                <w:color w:val="000000"/>
+                <w:lang w:eastAsia="nl-NL"/>
+              </w:rPr>
+              <w:lastRenderedPageBreak/>
+              <w:t>kop</w:t>
+            </w:r>
+          </w:p>
+        </w:tc>
+        <w:tc>
+          <w:tcPr>
+            <w:tcW w:w="1073" w:type="dxa"/>
+            <w:noWrap/>
+            <w:hideMark/>
+          </w:tcPr>
+          <w:p>
+            <w:pPr>
+              <w:rPr>
+                <w:rFonts w:ascii="Calibri" w:eastAsia="Times New Roman" w:hAnsi="Calibri" w:cs="Calibri"/>
+                <w:color w:val="000000"/>
+                <w:lang w:eastAsia="nl-NL"/>
+              </w:rPr>
+            </w:pPr>
+            <w:r>
+              <w:rPr>
+                <w:rFonts w:ascii="Calibri" w:eastAsia="Times New Roman" w:hAnsi="Calibri" w:cs="Calibri"/>
+                <w:color w:val="000000"/>
+                <w:lang w:eastAsia="nl-NL"/>
+              </w:rPr>
+              <w:t>Financiën</w:t>
+            </w:r>
+          </w:p>
+        </w:tc>
+      </w:tr>
+      <w:tr>
+        <w:trPr>
+          <w:trHeight w:val="290"/>
+        </w:trPr>
+        <w:tc>
+          <w:tcPr>
+            <w:tcW w:w="960" w:type="dxa"/>
+            <w:noWrap/>
+            <w:hideMark/>
+          </w:tcPr>
+          <w:p>
+            <w:pPr>
+              <w:rPr>
+                <w:rFonts w:ascii="Calibri" w:eastAsia="Times New Roman" w:hAnsi="Calibri" w:cs="Calibri"/>
+                <w:color w:val="000000"/>
+                <w:lang w:eastAsia="nl-NL"/>
+              </w:rPr>
+            </w:pPr>
+            <w:r>
+              <w:rPr>
+                <w:rFonts w:ascii="Calibri" w:eastAsia="Times New Roman" w:hAnsi="Calibri" w:cs="Calibri"/>
+                <w:color w:val="000000"/>
+                <w:lang w:eastAsia="nl-NL"/>
+              </w:rPr>
+              <w:t>var</w:t>
+            </w:r>
+          </w:p>
+        </w:tc>
+        <w:tc>
+          <w:tcPr>
+            <w:tcW w:w="1073" w:type="dxa"/>
+            <w:noWrap/>
+            <w:hideMark/>
+          </w:tcPr>
+          <w:p>
+            <w:pPr>
+              <w:rPr>
+                <w:rFonts w:ascii="Calibri" w:eastAsia="Times New Roman" w:hAnsi="Calibri" w:cs="Calibri"/>
+                <w:color w:val="000000"/>
+                <w:lang w:eastAsia="nl-NL"/>
+              </w:rPr>
+            </w:pPr>
+            <w:r>
+              <w:rPr>
+                <w:rFonts w:ascii="Calibri" w:eastAsia="Times New Roman" w:hAnsi="Calibri" w:cs="Calibri"/>
+                <w:color w:val="000000"/>
+                <w:lang w:eastAsia="nl-NL"/>
+              </w:rPr>
+              <w:t>FIIKA403</w:t>
+            </w:r>
+          </w:p>
+        </w:tc>
+      </w:tr>
+      <w:tr>
+        <w:trPr>
+          <w:trHeight w:val="290"/>
+        </w:trPr>
+        <w:tc>
+          <w:tcPr>
+            <w:tcW w:w="960" w:type="dxa"/>
+            <w:noWrap/>
+            <w:hideMark/>
+          </w:tcPr>
+          <w:p>
+            <w:pPr>
+              <w:rPr>
+                <w:rFonts w:ascii="Calibri" w:eastAsia="Times New Roman" w:hAnsi="Calibri" w:cs="Calibri"/>
+                <w:color w:val="000000"/>
+                <w:lang w:eastAsia="nl-NL"/>
+              </w:rPr>
+            </w:pPr>
+            <w:r>
+              <w:rPr>
+                <w:rFonts w:ascii="Calibri" w:eastAsia="Times New Roman" w:hAnsi="Calibri" w:cs="Calibri"/>
+                <w:color w:val="000000"/>
+                <w:lang w:eastAsia="nl-NL"/>
+              </w:rPr>
+              <w:t>var</w:t>
+            </w:r>
+          </w:p>
+        </w:tc>
+        <w:tc>
+          <w:tcPr>
+            <w:tcW w:w="1073" w:type="dxa"/>
+            <w:noWrap/>
+            <w:hideMark/>
+          </w:tcPr>
+          <w:p>
+            <w:pPr>
+              <w:rPr>
+                <w:rFonts w:ascii="Calibri" w:eastAsia="Times New Roman" w:hAnsi="Calibri" w:cs="Calibri"/>
+                <w:color w:val="000000"/>
+                <w:lang w:eastAsia="nl-NL"/>
+              </w:rPr>
+            </w:pPr>
+            <w:r>
+              <w:rPr>
+                <w:rFonts w:ascii="Calibri" w:eastAsia="Times New Roman" w:hAnsi="Calibri" w:cs="Calibri"/>
+                <w:color w:val="000000"/>
+                <w:lang w:eastAsia="nl-NL"/>
+              </w:rPr>
+              <w:t>FIIKA401</w:t>
+            </w:r>
+          </w:p>
+        </w:tc>
+      </w:tr>
+      <w:tr>
+        <w:trPr>
+          <w:trHeight w:val="290"/>
+        </w:trPr>
+        <w:tc>
+          <w:tcPr>
+            <w:tcW w:w="960" w:type="dxa"/>
+            <w:noWrap/>
+            <w:hideMark/>
+          </w:tcPr>
+          <w:p>
+            <w:pPr>
+              <w:rPr>
+                <w:rFonts w:ascii="Calibri" w:eastAsia="Times New Roman" w:hAnsi="Calibri" w:cs="Calibri"/>
+                <w:color w:val="000000"/>
+                <w:lang w:eastAsia="nl-NL"/>
+              </w:rPr>
+            </w:pPr>
+            <w:r>
+              <w:rPr>
+                <w:rFonts w:ascii="Calibri" w:eastAsia="Times New Roman" w:hAnsi="Calibri" w:cs="Calibri"/>
+                <w:color w:val="000000"/>
+                <w:lang w:eastAsia="nl-NL"/>
+              </w:rPr>
+              <w:t>var</w:t>
+            </w:r>
+          </w:p>
+        </w:tc>
+        <w:tc>
+          <w:tcPr>
+            <w:tcW w:w="1073" w:type="dxa"/>
+            <w:noWrap/>
+            <w:hideMark/>
+          </w:tcPr>
+          <w:p>
+            <w:pPr>
+              <w:rPr>
+                <w:rFonts w:ascii="Calibri" w:eastAsia="Times New Roman" w:hAnsi="Calibri" w:cs="Calibri"/>
+                <w:color w:val="000000"/>
+                <w:lang w:eastAsia="nl-NL"/>
+              </w:rPr>
+            </w:pPr>
+            <w:r>
+              <w:rPr>
+                <w:rFonts w:ascii="Calibri" w:eastAsia="Times New Roman" w:hAnsi="Calibri" w:cs="Calibri"/>
+                <w:color w:val="000000"/>
+                <w:lang w:eastAsia="nl-NL"/>
+              </w:rPr>
+              <w:t>FIIKA402</w:t>
+            </w:r>
+          </w:p>
+        </w:tc>
+      </w:tr>
+    </w:tbl>
+    <w:p>
+      <w:pPr>
+        <w:pStyle w:val="Geenafstand"/>
+      </w:pPr>
       <w:r>
         <w:rPr>
           <w:noProof/>
         </w:rPr>
         <w:drawing>
-          <wp:anchor distT="0" distB="0" distL="114300" distR="114300" simplePos="0" relativeHeight="251658240" behindDoc="0" locked="0" layoutInCell="1" allowOverlap="1" wp14:anchorId="513A771B" wp14:editId="2490E2DD">
+          <wp:anchor distT="0" distB="0" distL="114300" distR="114300" simplePos="0" relativeHeight="251658240" behindDoc="0" locked="0" layoutInCell="1" allowOverlap="1" wp14:anchorId="513A771B" wp14:editId="2EE2F269">
             <wp:simplePos x="0" y="0"/>
             <wp:positionH relativeFrom="margin">
-              <wp:posOffset>2074545</wp:posOffset>
+              <wp:align>right</wp:align>
             </wp:positionH>
             <wp:positionV relativeFrom="margin">
-              <wp:posOffset>7044690</wp:posOffset>
+              <wp:align>top</wp:align>
             </wp:positionV>
             <wp:extent cx="3800475" cy="1004958"/>
             <wp:effectExtent l="0" t="0" r="0" b="5080"/>
@@ -3835,229 +3790,6 @@
         </w:drawing>
       </w:r>
     </w:p>
-    <w:tbl>
-      <w:tblPr>
-        <w:tblStyle w:val="Tabelraster"/>
-        <w:tblW w:w="2033" w:type="dxa"/>
-        <w:tblLook w:val="04A0" w:firstRow="1" w:lastRow="0" w:firstColumn="1" w:lastColumn="0" w:noHBand="0" w:noVBand="1"/>
-      </w:tblPr>
-      <w:tblGrid>
-        <w:gridCol w:w="960"/>
-        <w:gridCol w:w="1073"/>
-      </w:tblGrid>
-      <w:tr>
-        <w:trPr>
-          <w:trHeight w:val="290"/>
-        </w:trPr>
-        <w:tc>
-          <w:tcPr>
-            <w:tcW w:w="960" w:type="dxa"/>
-            <w:noWrap/>
-            <w:hideMark/>
-          </w:tcPr>
-          <w:p>
-            <w:pPr>
-              <w:rPr>
-                <w:rFonts w:ascii="Calibri" w:eastAsia="Times New Roman" w:hAnsi="Calibri" w:cs="Calibri"/>
-                <w:color w:val="000000"/>
-                <w:lang w:eastAsia="nl-NL"/>
-              </w:rPr>
-            </w:pPr>
-            <w:r>
-              <w:rPr>
-                <w:rFonts w:ascii="Calibri" w:eastAsia="Times New Roman" w:hAnsi="Calibri" w:cs="Calibri"/>
-                <w:color w:val="000000"/>
-                <w:lang w:eastAsia="nl-NL"/>
-              </w:rPr>
-              <w:t>kop</w:t>
-            </w:r>
-          </w:p>
-        </w:tc>
-        <w:tc>
-          <w:tcPr>
-            <w:tcW w:w="1073" w:type="dxa"/>
-            <w:noWrap/>
-            <w:hideMark/>
-          </w:tcPr>
-          <w:p>
-            <w:pPr>
-              <w:rPr>
-                <w:rFonts w:ascii="Calibri" w:eastAsia="Times New Roman" w:hAnsi="Calibri" w:cs="Calibri"/>
-                <w:color w:val="000000"/>
-                <w:lang w:eastAsia="nl-NL"/>
-              </w:rPr>
-            </w:pPr>
-            <w:r>
-              <w:rPr>
-                <w:rFonts w:ascii="Calibri" w:eastAsia="Times New Roman" w:hAnsi="Calibri" w:cs="Calibri"/>
-                <w:color w:val="000000"/>
-                <w:lang w:eastAsia="nl-NL"/>
-              </w:rPr>
-              <w:t>Financiën</w:t>
-            </w:r>
-          </w:p>
-        </w:tc>
-      </w:tr>
-      <w:tr>
-        <w:trPr>
-          <w:trHeight w:val="290"/>
-        </w:trPr>
-        <w:tc>
-          <w:tcPr>
-            <w:tcW w:w="960" w:type="dxa"/>
-            <w:noWrap/>
-            <w:hideMark/>
-          </w:tcPr>
-          <w:p>
-            <w:pPr>
-              <w:rPr>
-                <w:rFonts w:ascii="Calibri" w:eastAsia="Times New Roman" w:hAnsi="Calibri" w:cs="Calibri"/>
-                <w:color w:val="000000"/>
-                <w:lang w:eastAsia="nl-NL"/>
-              </w:rPr>
-            </w:pPr>
-            <w:r>
-              <w:rPr>
-                <w:rFonts w:ascii="Calibri" w:eastAsia="Times New Roman" w:hAnsi="Calibri" w:cs="Calibri"/>
-                <w:color w:val="000000"/>
-                <w:lang w:eastAsia="nl-NL"/>
-              </w:rPr>
-              <w:t>var</w:t>
-            </w:r>
-          </w:p>
-        </w:tc>
-        <w:tc>
-          <w:tcPr>
-            <w:tcW w:w="1073" w:type="dxa"/>
-            <w:noWrap/>
-            <w:hideMark/>
-          </w:tcPr>
-          <w:p>
-            <w:pPr>
-              <w:rPr>
-                <w:rFonts w:ascii="Calibri" w:eastAsia="Times New Roman" w:hAnsi="Calibri" w:cs="Calibri"/>
-                <w:color w:val="000000"/>
-                <w:lang w:eastAsia="nl-NL"/>
-              </w:rPr>
-            </w:pPr>
-            <w:r>
-              <w:rPr>
-                <w:rFonts w:ascii="Calibri" w:eastAsia="Times New Roman" w:hAnsi="Calibri" w:cs="Calibri"/>
-                <w:color w:val="000000"/>
-                <w:lang w:eastAsia="nl-NL"/>
-              </w:rPr>
-              <w:t>FIIKA403</w:t>
-            </w:r>
-          </w:p>
-        </w:tc>
-      </w:tr>
-      <w:tr>
-        <w:trPr>
-          <w:trHeight w:val="290"/>
-        </w:trPr>
-        <w:tc>
-          <w:tcPr>
-            <w:tcW w:w="960" w:type="dxa"/>
-            <w:noWrap/>
-            <w:hideMark/>
-          </w:tcPr>
-          <w:p>
-            <w:pPr>
-              <w:rPr>
-                <w:rFonts w:ascii="Calibri" w:eastAsia="Times New Roman" w:hAnsi="Calibri" w:cs="Calibri"/>
-                <w:color w:val="000000"/>
-                <w:lang w:eastAsia="nl-NL"/>
-              </w:rPr>
-            </w:pPr>
-            <w:r>
-              <w:rPr>
-                <w:rFonts w:ascii="Calibri" w:eastAsia="Times New Roman" w:hAnsi="Calibri" w:cs="Calibri"/>
-                <w:color w:val="000000"/>
-                <w:lang w:eastAsia="nl-NL"/>
-              </w:rPr>
-              <w:t>var</w:t>
-            </w:r>
-          </w:p>
-        </w:tc>
-        <w:tc>
-          <w:tcPr>
-            <w:tcW w:w="1073" w:type="dxa"/>
-            <w:noWrap/>
-            <w:hideMark/>
-          </w:tcPr>
-          <w:p>
-            <w:pPr>
-              <w:rPr>
-                <w:rFonts w:ascii="Calibri" w:eastAsia="Times New Roman" w:hAnsi="Calibri" w:cs="Calibri"/>
-                <w:color w:val="000000"/>
-                <w:lang w:eastAsia="nl-NL"/>
-              </w:rPr>
-            </w:pPr>
-            <w:r>
-              <w:rPr>
-                <w:rFonts w:ascii="Calibri" w:eastAsia="Times New Roman" w:hAnsi="Calibri" w:cs="Calibri"/>
-                <w:color w:val="000000"/>
-                <w:lang w:eastAsia="nl-NL"/>
-              </w:rPr>
-              <w:t>FIIKA401</w:t>
-            </w:r>
-          </w:p>
-        </w:tc>
-      </w:tr>
-      <w:tr>
-        <w:trPr>
-          <w:trHeight w:val="290"/>
-        </w:trPr>
-        <w:tc>
-          <w:tcPr>
-            <w:tcW w:w="960" w:type="dxa"/>
-            <w:noWrap/>
-            <w:hideMark/>
-          </w:tcPr>
-          <w:p>
-            <w:pPr>
-              <w:rPr>
-                <w:rFonts w:ascii="Calibri" w:eastAsia="Times New Roman" w:hAnsi="Calibri" w:cs="Calibri"/>
-                <w:color w:val="000000"/>
-                <w:lang w:eastAsia="nl-NL"/>
-              </w:rPr>
-            </w:pPr>
-            <w:r>
-              <w:rPr>
-                <w:rFonts w:ascii="Calibri" w:eastAsia="Times New Roman" w:hAnsi="Calibri" w:cs="Calibri"/>
-                <w:color w:val="000000"/>
-                <w:lang w:eastAsia="nl-NL"/>
-              </w:rPr>
-              <w:t>var</w:t>
-            </w:r>
-          </w:p>
-        </w:tc>
-        <w:tc>
-          <w:tcPr>
-            <w:tcW w:w="1073" w:type="dxa"/>
-            <w:noWrap/>
-            <w:hideMark/>
-          </w:tcPr>
-          <w:p>
-            <w:pPr>
-              <w:rPr>
-                <w:rFonts w:ascii="Calibri" w:eastAsia="Times New Roman" w:hAnsi="Calibri" w:cs="Calibri"/>
-                <w:color w:val="000000"/>
-                <w:lang w:eastAsia="nl-NL"/>
-              </w:rPr>
-            </w:pPr>
-            <w:r>
-              <w:rPr>
-                <w:rFonts w:ascii="Calibri" w:eastAsia="Times New Roman" w:hAnsi="Calibri" w:cs="Calibri"/>
-                <w:color w:val="000000"/>
-                <w:lang w:eastAsia="nl-NL"/>
-              </w:rPr>
-              <w:t>FIIKA402</w:t>
-            </w:r>
-          </w:p>
-        </w:tc>
-      </w:tr>
-    </w:tbl>
     <w:p>
       <w:pPr>
         <w:pStyle w:val="Geenafstand"/>
@@ -4073,7 +3805,13 @@
         <w:pStyle w:val="Geenafstand"/>
       </w:pPr>
       <w:r>
-        <w:t xml:space="preserve">De kolomkoppen (Man/Vrouw) worden aangemaakt door de kop, niet door de variabelen. </w:t>
+        <w:t>De kolomkoppen (Man/Vrouw) worden aangemaakt door de kop</w:t>
+      </w:r>
+      <w:r>
+        <w:t xml:space="preserve"> of vraag</w:t>
+      </w:r>
+      <w:r>
+        <w:t xml:space="preserve">, niet door de variabelen. </w:t>
       </w:r>
       <w:r>
         <w:t xml:space="preserve">Het </w:t>
@@ -4247,15 +3985,7 @@
         <w:t xml:space="preserve">Er kunnen afwijkende </w:t>
       </w:r>
       <w:r>
-        <w:t>weegfactoren per variabele worden aangegeven door het toevoegen van een kolom met de naam “weegfactor” (voor de hele variabele) of “</w:t>
-      </w:r>
-      <w:proofErr w:type="spellStart"/>
-      <w:r>
-        <w:t>weegfactor.d</w:t>
-      </w:r>
-      <w:proofErr w:type="spellEnd"/>
-      <w:r>
-        <w:t xml:space="preserve">_(naam)” </w:t>
+        <w:t xml:space="preserve">weegfactoren per variabele worden aangegeven door het toevoegen van een kolom met de naam “weegfactor” (voor de hele variabele) of “weegfactor.d_(naam)” </w:t>
       </w:r>
       <w:r>
         <w:t>(voor een splitsing per dataset).</w:t>
@@ -4454,7 +4184,6 @@
             <w:r>
               <w:t xml:space="preserve"> Let op: introtekst bevindt zich op een aparte pagina: </w:t>
             </w:r>
-            <w:proofErr w:type="spellStart"/>
             <w:r>
               <w:rPr>
                 <w:i/>
@@ -4462,7 +4191,6 @@
               </w:rPr>
               <w:t>intro_tekst</w:t>
             </w:r>
-            <w:proofErr w:type="spellEnd"/>
             <w:r>
               <w:t>.</w:t>
             </w:r>
@@ -4554,10 +4282,7 @@
               <w:t>handmatig een vraag worden toegevoegd met deze regel.</w:t>
             </w:r>
             <w:r>
-              <w:t xml:space="preserve"> </w:t>
-            </w:r>
-            <w:r>
-              <w:t>Het verschil tussen een kop en een vraag is de opmaak, de functionaliteit is identiek.</w:t>
+              <w:t xml:space="preserve"> Het verschil tussen een kop en een vraag is de opmaak, de functionaliteit is identiek.</w:t>
             </w:r>
           </w:p>
         </w:tc>
@@ -4575,33 +4300,17 @@
           </w:tcPr>
           <w:p>
             <w:r>
-              <w:t>“var” / “</w:t>
-            </w:r>
-            <w:proofErr w:type="spellStart"/>
-            <w:r>
-              <w:t>nvar</w:t>
-            </w:r>
-            <w:proofErr w:type="spellEnd"/>
-            <w:r>
-              <w:t>”</w:t>
-            </w:r>
-          </w:p>
-        </w:tc>
-        <w:tc>
-          <w:tcPr>
-            <w:tcW w:w="0" w:type="auto"/>
-          </w:tcPr>
-          <w:p>
-            <w:r>
-              <w:t>Geeft de genoemde variabele weer. Bij “</w:t>
-            </w:r>
-            <w:proofErr w:type="spellStart"/>
-            <w:r>
-              <w:t>nvar</w:t>
-            </w:r>
-            <w:proofErr w:type="spellEnd"/>
-            <w:r>
-              <w:t>” wordt een extra regel met n = … toegevoegd.</w:t>
+              <w:t>“var” / “nvar”</w:t>
+            </w:r>
+          </w:p>
+        </w:tc>
+        <w:tc>
+          <w:tcPr>
+            <w:tcW w:w="0" w:type="auto"/>
+          </w:tcPr>
+          <w:p>
+            <w:r>
+              <w:t>Geeft de genoemde variabele weer. Bij “nvar” wordt een extra regel met n = … toegevoegd.</w:t>
             </w:r>
           </w:p>
         </w:tc>
@@ -4613,6 +4322,7 @@
           </w:tcPr>
           <w:p>
             <w:r>
+              <w:lastRenderedPageBreak/>
               <w:t>inhoud</w:t>
             </w:r>
           </w:p>
@@ -4622,31 +4332,18 @@
             <w:tcW w:w="1824" w:type="dxa"/>
           </w:tcPr>
           <w:p>
-            <w:proofErr w:type="spellStart"/>
-            <w:r>
-              <w:t>Variabelenaam</w:t>
-            </w:r>
-            <w:proofErr w:type="spellEnd"/>
-            <w:r>
-              <w:t xml:space="preserve"> / tekst / leeg</w:t>
-            </w:r>
-          </w:p>
-        </w:tc>
-        <w:tc>
-          <w:tcPr>
-            <w:tcW w:w="0" w:type="auto"/>
-          </w:tcPr>
-          <w:p>
-            <w:r>
-              <w:t xml:space="preserve">In dit veld kan de bijbehorende tekst </w:t>
-            </w:r>
-            <w:proofErr w:type="spellStart"/>
-            <w:r>
-              <w:t>danwel</w:t>
-            </w:r>
-            <w:proofErr w:type="spellEnd"/>
-            <w:r>
-              <w:t xml:space="preserve"> variabele ingevuld worden.</w:t>
+            <w:r>
+              <w:t>Variabelenaam / tekst / leeg</w:t>
+            </w:r>
+          </w:p>
+        </w:tc>
+        <w:tc>
+          <w:tcPr>
+            <w:tcW w:w="0" w:type="auto"/>
+          </w:tcPr>
+          <w:p>
+            <w:r>
+              <w:t>In dit veld kan de bijbehorende tekst danwel variabele ingevuld worden.</w:t>
             </w:r>
           </w:p>
         </w:tc>
@@ -4699,7 +4396,6 @@
           </w:tcPr>
           <w:p>
             <w:r>
-              <w:lastRenderedPageBreak/>
               <w:t>weegfactor</w:t>
             </w:r>
           </w:p>
@@ -4709,13 +4405,8 @@
             <w:tcW w:w="1824" w:type="dxa"/>
           </w:tcPr>
           <w:p>
-            <w:proofErr w:type="spellStart"/>
-            <w:r>
-              <w:t>Variabelenaam</w:t>
-            </w:r>
-            <w:proofErr w:type="spellEnd"/>
-            <w:r>
-              <w:t xml:space="preserve"> / leeg</w:t>
+            <w:r>
+              <w:t>Variabelenaam / leeg</w:t>
             </w:r>
           </w:p>
         </w:tc>
@@ -4795,13 +4486,8 @@
             <w:tcW w:w="2019" w:type="dxa"/>
           </w:tcPr>
           <w:p>
-            <w:proofErr w:type="spellStart"/>
-            <w:r>
-              <w:t>weegfactor.d</w:t>
-            </w:r>
-            <w:proofErr w:type="spellEnd"/>
-            <w:r>
-              <w:t>(getal)</w:t>
+            <w:r>
+              <w:t>weegfactor.d(getal)</w:t>
             </w:r>
           </w:p>
         </w:tc>
@@ -4810,13 +4496,8 @@
             <w:tcW w:w="1824" w:type="dxa"/>
           </w:tcPr>
           <w:p>
-            <w:proofErr w:type="spellStart"/>
-            <w:r>
-              <w:t>Variabelenaam</w:t>
-            </w:r>
-            <w:proofErr w:type="spellEnd"/>
-            <w:r>
-              <w:t xml:space="preserve"> / leeg</w:t>
+            <w:r>
+              <w:t>Variabelenaam / leeg</w:t>
             </w:r>
           </w:p>
         </w:tc>
@@ -4850,13 +4531,8 @@
             <w:tcW w:w="2019" w:type="dxa"/>
           </w:tcPr>
           <w:p>
-            <w:proofErr w:type="spellStart"/>
-            <w:r>
-              <w:t>weegfactor.d</w:t>
-            </w:r>
-            <w:proofErr w:type="spellEnd"/>
-            <w:r>
-              <w:t>_(naam)</w:t>
+            <w:r>
+              <w:t>weegfactor.d_(naam)</w:t>
             </w:r>
           </w:p>
         </w:tc>
@@ -4865,13 +4541,8 @@
             <w:tcW w:w="1824" w:type="dxa"/>
           </w:tcPr>
           <w:p>
-            <w:proofErr w:type="spellStart"/>
-            <w:r>
-              <w:t>Variabelenaam</w:t>
-            </w:r>
-            <w:proofErr w:type="spellEnd"/>
-            <w:r>
-              <w:t xml:space="preserve"> / leeg</w:t>
+            <w:r>
+              <w:t>Variabelenaam / leeg</w:t>
             </w:r>
           </w:p>
         </w:tc>
@@ -4887,15 +4558,7 @@
               <w:t xml:space="preserve"> de kolom hierboven, maar dan op basis van de naam van een dataset i.p.v. het volggetal.</w:t>
             </w:r>
             <w:r>
-              <w:t xml:space="preserve"> N.B.: Het script differentieert tussen deze twee mogelijkheden door het zoeken naar een </w:t>
-            </w:r>
-            <w:proofErr w:type="spellStart"/>
-            <w:r>
-              <w:t>underscore</w:t>
-            </w:r>
-            <w:proofErr w:type="spellEnd"/>
-            <w:r>
-              <w:t xml:space="preserve"> (_). Deze is daarom verplicht.</w:t>
+              <w:t xml:space="preserve"> N.B.: Het script differentieert tussen deze twee mogelijkheden door het zoeken naar een underscore (_). Deze is daarom verplicht.</w:t>
             </w:r>
           </w:p>
         </w:tc>
@@ -5096,34 +4759,10 @@
         <w:t xml:space="preserve"> Dit is zeer foutgevoelig</w:t>
       </w:r>
       <w:r>
-        <w:t xml:space="preserve">, dus een dubbel- of </w:t>
-      </w:r>
-      <w:proofErr w:type="spellStart"/>
-      <w:r>
-        <w:t>triplecheck</w:t>
-      </w:r>
-      <w:proofErr w:type="spellEnd"/>
-      <w:r>
-        <w:t xml:space="preserve"> is aan te raden.</w:t>
-      </w:r>
-      <w:r>
-        <w:t xml:space="preserve"> Zowel </w:t>
-      </w:r>
-      <w:proofErr w:type="spellStart"/>
-      <w:r>
-        <w:t>variabelelabels</w:t>
-      </w:r>
-      <w:proofErr w:type="spellEnd"/>
-      <w:r>
-        <w:t xml:space="preserve"> als </w:t>
-      </w:r>
-      <w:proofErr w:type="spellStart"/>
-      <w:r>
-        <w:t>antwoordlabels</w:t>
-      </w:r>
-      <w:proofErr w:type="spellEnd"/>
-      <w:r>
-        <w:t xml:space="preserve"> kunnen worden aangepast. Hierbij is het van belang om te kijken welk type het is, aangezien het script hier zelf niet slim genoeg voor is. Bij een dichotome waarde wordt de </w:t>
+        <w:t>, dus een dubbel- of triplecheck is aan te raden.</w:t>
+      </w:r>
+      <w:r>
+        <w:t xml:space="preserve"> Zowel variabelelabels als antwoordlabels kunnen worden aangepast. Hierbij is het van belang om te kijken welk type het is, aangezien het script hier zelf niet slim genoeg voor is. Bij een dichotome waarde wordt de </w:t>
       </w:r>
       <w:r>
         <w:rPr>
@@ -5135,13 +4774,9 @@
       <w:r>
         <w:t xml:space="preserve"> (= </w:t>
       </w:r>
-      <w:proofErr w:type="spellStart"/>
-      <w:r>
-        <w:t>variabelelabel</w:t>
-      </w:r>
-      <w:proofErr w:type="spellEnd"/>
-      <w:r>
-        <w:t xml:space="preserve">) als label weergegeven, bij een niet-dichotome waarde wordt het </w:t>
+      <w:r>
+        <w:lastRenderedPageBreak/>
+        <w:t xml:space="preserve">variabelelabel) als label weergegeven, bij een niet-dichotome waarde wordt het </w:t>
       </w:r>
       <w:r>
         <w:rPr>
@@ -5224,13 +4859,8 @@
             <w:tcW w:w="0" w:type="auto"/>
           </w:tcPr>
           <w:p>
-            <w:proofErr w:type="spellStart"/>
-            <w:r>
-              <w:t>Variabelenaam</w:t>
-            </w:r>
-            <w:proofErr w:type="spellEnd"/>
-            <w:r>
-              <w:t xml:space="preserve"> / leeg</w:t>
+            <w:r>
+              <w:t>Variabelenaam / leeg</w:t>
             </w:r>
           </w:p>
         </w:tc>
@@ -5242,7 +4872,6 @@
             <w:r>
               <w:t xml:space="preserve">Alleen indien </w:t>
             </w:r>
-            <w:proofErr w:type="spellStart"/>
             <w:r>
               <w:rPr>
                 <w:i/>
@@ -5250,113 +4879,150 @@
               </w:rPr>
               <w:t>var_label</w:t>
             </w:r>
-            <w:proofErr w:type="spellEnd"/>
             <w:r>
               <w:t xml:space="preserve"> </w:t>
             </w:r>
             <w:r>
               <w:t xml:space="preserve">of </w:t>
             </w:r>
-            <w:proofErr w:type="spellStart"/>
             <w:r>
               <w:rPr>
                 <w:i/>
                 <w:iCs/>
               </w:rPr>
+              <w:t xml:space="preserve">antwoord_waarde </w:t>
+            </w:r>
+            <w:r>
+              <w:t>is ingevuld, optioneel voor antwoorden</w:t>
+            </w:r>
+            <w:r>
+              <w:t xml:space="preserve"> met zoektekst.</w:t>
+            </w:r>
+          </w:p>
+        </w:tc>
+        <w:tc>
+          <w:tcPr>
+            <w:tcW w:w="0" w:type="auto"/>
+          </w:tcPr>
+          <w:p>
+            <w:r>
+              <w:t xml:space="preserve">Geeft de variabele aan waar de verandering moet plaatsvinden. </w:t>
+            </w:r>
+          </w:p>
+        </w:tc>
+      </w:tr>
+      <w:tr>
+        <w:tc>
+          <w:tcPr>
+            <w:tcW w:w="0" w:type="auto"/>
+          </w:tcPr>
+          <w:p>
+            <w:r>
+              <w:t>var_label</w:t>
+            </w:r>
+          </w:p>
+        </w:tc>
+        <w:tc>
+          <w:tcPr>
+            <w:tcW w:w="0" w:type="auto"/>
+          </w:tcPr>
+          <w:p>
+            <w:r>
+              <w:t>Nieuw label / leeg</w:t>
+            </w:r>
+          </w:p>
+        </w:tc>
+        <w:tc>
+          <w:tcPr>
+            <w:tcW w:w="0" w:type="auto"/>
+          </w:tcPr>
+          <w:p>
+            <w:r>
+              <w:t>Nee</w:t>
+            </w:r>
+          </w:p>
+        </w:tc>
+        <w:tc>
+          <w:tcPr>
+            <w:tcW w:w="0" w:type="auto"/>
+          </w:tcPr>
+          <w:p>
+            <w:r>
+              <w:t>De vervangende waarde voor deze variabele.</w:t>
+            </w:r>
+          </w:p>
+        </w:tc>
+      </w:tr>
+      <w:tr>
+        <w:tc>
+          <w:tcPr>
+            <w:tcW w:w="0" w:type="auto"/>
+          </w:tcPr>
+          <w:p>
+            <w:r>
               <w:t>antwoord_waarde</w:t>
             </w:r>
-            <w:proofErr w:type="spellEnd"/>
+          </w:p>
+        </w:tc>
+        <w:tc>
+          <w:tcPr>
+            <w:tcW w:w="0" w:type="auto"/>
+          </w:tcPr>
+          <w:p>
+            <w:r>
+              <w:t>Antwoordoptie / leeg</w:t>
+            </w:r>
+          </w:p>
+        </w:tc>
+        <w:tc>
+          <w:tcPr>
+            <w:tcW w:w="0" w:type="auto"/>
+          </w:tcPr>
+          <w:p>
+            <w:r>
+              <w:t xml:space="preserve">Alleen indien </w:t>
+            </w:r>
             <w:r>
               <w:rPr>
                 <w:i/>
                 <w:iCs/>
               </w:rPr>
-              <w:t xml:space="preserve"> </w:t>
-            </w:r>
-            <w:r>
-              <w:t>is ingevuld, optioneel voor antwoorden</w:t>
-            </w:r>
-            <w:r>
-              <w:t xml:space="preserve"> met zoektekst.</w:t>
-            </w:r>
-          </w:p>
-        </w:tc>
-        <w:tc>
-          <w:tcPr>
-            <w:tcW w:w="0" w:type="auto"/>
-          </w:tcPr>
-          <w:p>
-            <w:r>
-              <w:t xml:space="preserve">Geeft de variabele aan waar de verandering moet plaatsvinden. </w:t>
-            </w:r>
-          </w:p>
-        </w:tc>
-      </w:tr>
-      <w:tr>
-        <w:tc>
-          <w:tcPr>
-            <w:tcW w:w="0" w:type="auto"/>
-          </w:tcPr>
-          <w:p>
-            <w:proofErr w:type="spellStart"/>
-            <w:r>
-              <w:lastRenderedPageBreak/>
-              <w:t>var_label</w:t>
-            </w:r>
-            <w:proofErr w:type="spellEnd"/>
-          </w:p>
-        </w:tc>
-        <w:tc>
-          <w:tcPr>
-            <w:tcW w:w="0" w:type="auto"/>
-          </w:tcPr>
-          <w:p>
-            <w:r>
-              <w:t>Nieuw label / leeg</w:t>
-            </w:r>
-          </w:p>
-        </w:tc>
-        <w:tc>
-          <w:tcPr>
-            <w:tcW w:w="0" w:type="auto"/>
-          </w:tcPr>
-          <w:p>
-            <w:r>
-              <w:t>Nee</w:t>
-            </w:r>
-          </w:p>
-        </w:tc>
-        <w:tc>
-          <w:tcPr>
-            <w:tcW w:w="0" w:type="auto"/>
-          </w:tcPr>
-          <w:p>
-            <w:r>
-              <w:t>De vervangende waarde voor deze variabele.</w:t>
-            </w:r>
-          </w:p>
-        </w:tc>
-      </w:tr>
-      <w:tr>
-        <w:tc>
-          <w:tcPr>
-            <w:tcW w:w="0" w:type="auto"/>
-          </w:tcPr>
-          <w:p>
-            <w:proofErr w:type="spellStart"/>
-            <w:r>
-              <w:t>antwoord_waarde</w:t>
-            </w:r>
-            <w:proofErr w:type="spellEnd"/>
-          </w:p>
-        </w:tc>
-        <w:tc>
-          <w:tcPr>
-            <w:tcW w:w="0" w:type="auto"/>
-          </w:tcPr>
-          <w:p>
-            <w:r>
-              <w:t>Antwoordoptie / leeg</w:t>
+              <w:t xml:space="preserve">antwoord_oud </w:t>
+            </w:r>
+            <w:r>
+              <w:t>leeg is.</w:t>
+            </w:r>
+          </w:p>
+        </w:tc>
+        <w:tc>
+          <w:tcPr>
+            <w:tcW w:w="0" w:type="auto"/>
+          </w:tcPr>
+          <w:p>
+            <w:r>
+              <w:t>De waarde van het te vervangen antwoordlabel. Dit is de numerieke waarde die in SPSS staat.</w:t>
+            </w:r>
+          </w:p>
+        </w:tc>
+      </w:tr>
+      <w:tr>
+        <w:tc>
+          <w:tcPr>
+            <w:tcW w:w="0" w:type="auto"/>
+          </w:tcPr>
+          <w:p>
+            <w:r>
+              <w:t>antwoord_oud</w:t>
+            </w:r>
+          </w:p>
+        </w:tc>
+        <w:tc>
+          <w:tcPr>
+            <w:tcW w:w="0" w:type="auto"/>
+          </w:tcPr>
+          <w:p>
+            <w:r>
+              <w:t>Oud antwoord / leeg</w:t>
             </w:r>
           </w:p>
         </w:tc>
@@ -5368,147 +5034,73 @@
             <w:r>
               <w:t xml:space="preserve">Alleen indien </w:t>
             </w:r>
-            <w:proofErr w:type="spellStart"/>
             <w:r>
               <w:rPr>
                 <w:i/>
                 <w:iCs/>
               </w:rPr>
-              <w:t>antwoord_oud</w:t>
-            </w:r>
-            <w:proofErr w:type="spellEnd"/>
+              <w:t>antwoord_nieuw</w:t>
+            </w:r>
+            <w:r>
+              <w:t xml:space="preserve"> is ingevuld</w:t>
+            </w:r>
+            <w:r>
+              <w:t xml:space="preserve"> en </w:t>
+            </w:r>
             <w:r>
               <w:rPr>
                 <w:i/>
                 <w:iCs/>
               </w:rPr>
-              <w:t xml:space="preserve"> </w:t>
-            </w:r>
-            <w:r>
-              <w:t>leeg is.</w:t>
-            </w:r>
-          </w:p>
-        </w:tc>
-        <w:tc>
-          <w:tcPr>
-            <w:tcW w:w="0" w:type="auto"/>
-          </w:tcPr>
-          <w:p>
-            <w:r>
-              <w:t>De waarde van het te vervangen antwoordlabel. Dit is de numerieke waarde die in SPSS staat.</w:t>
-            </w:r>
-          </w:p>
-        </w:tc>
-      </w:tr>
-      <w:tr>
-        <w:tc>
-          <w:tcPr>
-            <w:tcW w:w="0" w:type="auto"/>
-          </w:tcPr>
-          <w:p>
-            <w:proofErr w:type="spellStart"/>
-            <w:r>
-              <w:t>antwoord_oud</w:t>
-            </w:r>
-            <w:proofErr w:type="spellEnd"/>
-          </w:p>
-        </w:tc>
-        <w:tc>
-          <w:tcPr>
-            <w:tcW w:w="0" w:type="auto"/>
-          </w:tcPr>
-          <w:p>
-            <w:r>
-              <w:t>Oud antwoord / leeg</w:t>
-            </w:r>
-          </w:p>
-        </w:tc>
-        <w:tc>
-          <w:tcPr>
-            <w:tcW w:w="0" w:type="auto"/>
-          </w:tcPr>
-          <w:p>
-            <w:r>
-              <w:t xml:space="preserve">Alleen indien </w:t>
-            </w:r>
-            <w:proofErr w:type="spellStart"/>
+              <w:t xml:space="preserve">antwoord_waarde </w:t>
+            </w:r>
+            <w:r>
+              <w:rPr>
+                <w:b/>
+                <w:bCs/>
+              </w:rPr>
+              <w:t>niet</w:t>
+            </w:r>
+            <w:r>
+              <w:t xml:space="preserve"> is ingevuld.</w:t>
+            </w:r>
+          </w:p>
+        </w:tc>
+        <w:tc>
+          <w:tcPr>
+            <w:tcW w:w="0" w:type="auto"/>
+          </w:tcPr>
+          <w:p>
+            <w:r>
+              <w:t>Zoekwaarde om te vervangen. Deze dient precies identiek te zijn aan de waarde in SPSS. (Dit kan ook gekopieerd worden uit het tabellenboek.)</w:t>
+            </w:r>
+          </w:p>
+          <w:p>
+            <w:r>
+              <w:rPr>
+                <w:b/>
+                <w:bCs/>
+              </w:rPr>
+              <w:t xml:space="preserve">Let op: </w:t>
+            </w:r>
+            <w:r>
+              <w:t xml:space="preserve">Als </w:t>
+            </w:r>
             <w:r>
               <w:rPr>
                 <w:i/>
                 <w:iCs/>
               </w:rPr>
-              <w:t>antwoord_nieuw</w:t>
-            </w:r>
-            <w:proofErr w:type="spellEnd"/>
-            <w:r>
-              <w:t xml:space="preserve"> is ingevuld</w:t>
-            </w:r>
-            <w:r>
-              <w:t xml:space="preserve"> en </w:t>
-            </w:r>
-            <w:proofErr w:type="spellStart"/>
+              <w:t>var</w:t>
+            </w:r>
+            <w:r>
+              <w:t xml:space="preserve"> niet is opgegeven in deze regel wordt het antwoord in alle variabelen vervangen. De waarde in </w:t>
+            </w:r>
             <w:r>
               <w:rPr>
                 <w:i/>
                 <w:iCs/>
               </w:rPr>
-              <w:t>antwoord_waarde</w:t>
-            </w:r>
-            <w:proofErr w:type="spellEnd"/>
-            <w:r>
-              <w:rPr>
-                <w:i/>
-                <w:iCs/>
-              </w:rPr>
-              <w:t xml:space="preserve"> </w:t>
-            </w:r>
-            <w:r>
-              <w:rPr>
-                <w:b/>
-                <w:bCs/>
-              </w:rPr>
-              <w:t>niet</w:t>
-            </w:r>
-            <w:r>
-              <w:t xml:space="preserve"> is ingevuld.</w:t>
-            </w:r>
-          </w:p>
-        </w:tc>
-        <w:tc>
-          <w:tcPr>
-            <w:tcW w:w="0" w:type="auto"/>
-          </w:tcPr>
-          <w:p>
-            <w:r>
-              <w:t>Zoekwaarde om te vervangen. Deze dient precies identiek te zijn aan de waarde in SPSS. (Dit kan ook gekopieerd worden uit het tabellenboek.)</w:t>
-            </w:r>
-          </w:p>
-          <w:p>
-            <w:r>
-              <w:rPr>
-                <w:b/>
-                <w:bCs/>
-              </w:rPr>
-              <w:t xml:space="preserve">Let op: </w:t>
-            </w:r>
-            <w:r>
-              <w:t xml:space="preserve">Als </w:t>
-            </w:r>
-            <w:r>
-              <w:rPr>
-                <w:i/>
-                <w:iCs/>
-              </w:rPr>
-              <w:t>var</w:t>
-            </w:r>
-            <w:r>
-              <w:t xml:space="preserve"> niet is opgegeven in deze regel wordt het antwoord in alle variabelen vervangen. De waarde in </w:t>
-            </w:r>
-            <w:r>
-              <w:rPr>
-                <w:i/>
-                <w:iCs/>
-              </w:rPr>
               <w:t xml:space="preserve">var </w:t>
             </w:r>
             <w:r>
@@ -5523,11 +5115,9 @@
             <w:tcW w:w="0" w:type="auto"/>
           </w:tcPr>
           <w:p>
-            <w:proofErr w:type="spellStart"/>
             <w:r>
               <w:t>antwoord_nieuw</w:t>
             </w:r>
-            <w:proofErr w:type="spellEnd"/>
           </w:p>
         </w:tc>
         <w:tc>
@@ -5818,6 +5408,7 @@
                 <w:b/>
                 <w:bCs/>
               </w:rPr>
+              <w:lastRenderedPageBreak/>
               <w:t>hoogte</w:t>
             </w:r>
           </w:p>
@@ -5882,11 +5473,7 @@
         <w:t>, door op een volgende rij een bijpassend</w:t>
       </w:r>
       <w:r>
-        <w:t xml:space="preserve"> ‘onderdeel’ toe te </w:t>
-      </w:r>
-      <w:r>
-        <w:lastRenderedPageBreak/>
-        <w:t>voegen.</w:t>
+        <w:t xml:space="preserve"> ‘onderdeel’ toe te voegen.</w:t>
       </w:r>
       <w:r>
         <w:t xml:space="preserve"> De eerste rij</w:t>
@@ -5977,13 +5564,8 @@
                 <w:iCs/>
               </w:rPr>
             </w:pPr>
-            <w:proofErr w:type="spellStart"/>
-            <w:r>
-              <w:t>naam_dataset</w:t>
-            </w:r>
-            <w:proofErr w:type="spellEnd"/>
-            <w:r>
-              <w:t xml:space="preserve"> uit het tabblad </w:t>
+            <w:r>
+              <w:t xml:space="preserve">naam_dataset uit het tabblad </w:t>
             </w:r>
             <w:r>
               <w:rPr>
@@ -6021,13 +5603,8 @@
             <w:tcW w:w="0" w:type="auto"/>
           </w:tcPr>
           <w:p>
-            <w:proofErr w:type="spellStart"/>
-            <w:r>
-              <w:t>Variabelenaam</w:t>
-            </w:r>
-            <w:proofErr w:type="spellEnd"/>
-            <w:r>
-              <w:t xml:space="preserve"> </w:t>
+            <w:r>
+              <w:t xml:space="preserve">Variabelenaam </w:t>
             </w:r>
             <w:r>
               <w:t>/</w:t>
@@ -6070,7 +5647,6 @@
             <w:r>
               <w:t xml:space="preserve"> als subset heeft, en de tweede regel </w:t>
             </w:r>
-            <w:proofErr w:type="spellStart"/>
             <w:r>
               <w:rPr>
                 <w:i/>
@@ -6078,17 +5654,8 @@
               </w:rPr>
               <w:t>subregio</w:t>
             </w:r>
-            <w:proofErr w:type="spellEnd"/>
-            <w:r>
-              <w:t xml:space="preserve">, dan wordt de </w:t>
-            </w:r>
-            <w:proofErr w:type="spellStart"/>
-            <w:r>
-              <w:t>subregio</w:t>
-            </w:r>
-            <w:proofErr w:type="spellEnd"/>
-            <w:r>
-              <w:t xml:space="preserve"> waarin de gemeente zich bevind meegenomen. </w:t>
+            <w:r>
+              <w:t xml:space="preserve">, dan wordt de subregio waarin de gemeente zich bevind meegenomen. </w:t>
             </w:r>
             <w:r>
               <w:t>Indien</w:t>
@@ -6149,11 +5716,9 @@
             <w:tcW w:w="0" w:type="auto"/>
           </w:tcPr>
           <w:p>
-            <w:proofErr w:type="spellStart"/>
             <w:r>
               <w:t>met_crossing</w:t>
             </w:r>
-            <w:proofErr w:type="spellEnd"/>
           </w:p>
         </w:tc>
         <w:tc>
@@ -6174,7 +5739,6 @@
             <w:r>
               <w:t xml:space="preserve">Legt vast of dit onderdeel verder uitgesplitst moet worden met kruisvariabelen. (Zie ook tabblad </w:t>
             </w:r>
-            <w:proofErr w:type="spellStart"/>
             <w:r>
               <w:rPr>
                 <w:i/>
@@ -6182,7 +5746,6 @@
               </w:rPr>
               <w:t>crossings</w:t>
             </w:r>
-            <w:proofErr w:type="spellEnd"/>
             <w:r>
               <w:t>.)</w:t>
             </w:r>
@@ -6195,14 +5758,12 @@
             <w:tcW w:w="0" w:type="auto"/>
           </w:tcPr>
           <w:p>
-            <w:proofErr w:type="spellStart"/>
             <w:r>
               <w:t>s</w:t>
             </w:r>
             <w:r>
               <w:t>ign_crossing</w:t>
             </w:r>
-            <w:proofErr w:type="spellEnd"/>
           </w:p>
         </w:tc>
         <w:tc>
@@ -6251,7 +5812,6 @@
             <w:r>
               <w:t xml:space="preserve">als </w:t>
             </w:r>
-            <w:proofErr w:type="spellStart"/>
             <w:r>
               <w:rPr>
                 <w:i/>
@@ -6259,7 +5819,6 @@
               </w:rPr>
               <w:t>sign_toetsen</w:t>
             </w:r>
-            <w:proofErr w:type="spellEnd"/>
             <w:r>
               <w:t xml:space="preserve"> op het tabblad </w:t>
             </w:r>
@@ -6282,11 +5841,9 @@
             <w:tcW w:w="0" w:type="auto"/>
           </w:tcPr>
           <w:p>
-            <w:proofErr w:type="spellStart"/>
             <w:r>
               <w:t>sign_totaal</w:t>
             </w:r>
-            <w:proofErr w:type="spellEnd"/>
           </w:p>
         </w:tc>
         <w:tc>
@@ -6412,15 +5969,7 @@
               <w:t xml:space="preserve">wel </w:t>
             </w:r>
             <w:r>
-              <w:t xml:space="preserve">mogelijk om vanuit de totaalkolom van een gemeente te vergelijken met het totaal van Nederland, maar niet </w:t>
-            </w:r>
-            <w:proofErr w:type="spellStart"/>
-            <w:r>
-              <w:t>vice</w:t>
-            </w:r>
-            <w:proofErr w:type="spellEnd"/>
-            <w:r>
-              <w:t xml:space="preserve"> versa</w:t>
+              <w:t>mogelijk om vanuit de totaalkolom van een gemeente te vergelijken met het totaal van Nederland, maar niet vice versa</w:t>
             </w:r>
             <w:r>
               <w:t xml:space="preserve">. </w:t>
@@ -6432,7 +5981,11 @@
               <w:t>; voor nu gewoon niet doen</w:t>
             </w:r>
             <w:r>
-              <w:t>. (Vraag het een keer op een fysieke bijeenkomst, dan doe ik een poging</w:t>
+              <w:t xml:space="preserve">. (Vraag het een keer op </w:t>
+            </w:r>
+            <w:r>
+              <w:lastRenderedPageBreak/>
+              <w:t>een fysieke bijeenkomst, dan doe ik een poging</w:t>
             </w:r>
             <w:r>
               <w:t>. - AD</w:t>
@@ -6494,50 +6047,19 @@
         <w:t xml:space="preserve">Indien een waarde mist wordt een standaardwaarde aangehouden. </w:t>
       </w:r>
       <w:r>
-        <w:t xml:space="preserve">De opmaak voor vragen is later toegevoegd, waardoor er voor </w:t>
-      </w:r>
-      <w:r>
-        <w:lastRenderedPageBreak/>
-        <w:t xml:space="preserve">terugwerkende functionaliteit gekozen is om </w:t>
+        <w:t xml:space="preserve">De opmaak voor vragen is later toegevoegd, waardoor er voor terugwerkende functionaliteit gekozen is om </w:t>
       </w:r>
       <w:r>
         <w:t>de opmaak van een kop over te nemen als opmaak voor een vraag mist. (Dus simpel gezegd:</w:t>
       </w:r>
       <w:r>
-        <w:t xml:space="preserve"> als </w:t>
-      </w:r>
-      <w:proofErr w:type="spellStart"/>
-      <w:r>
-        <w:t>vraag_size</w:t>
-      </w:r>
-      <w:proofErr w:type="spellEnd"/>
-      <w:r>
-        <w:t xml:space="preserve"> = leeg</w:t>
-      </w:r>
-      <w:r>
-        <w:t>, dan</w:t>
-      </w:r>
-      <w:r>
-        <w:t xml:space="preserve"> </w:t>
-      </w:r>
-      <w:proofErr w:type="spellStart"/>
-      <w:r>
-        <w:t>vraag_</w:t>
-      </w:r>
-      <w:r>
-        <w:t>size</w:t>
-      </w:r>
-      <w:proofErr w:type="spellEnd"/>
-      <w:r>
-        <w:t xml:space="preserve"> = </w:t>
-      </w:r>
-      <w:proofErr w:type="spellStart"/>
-      <w:r>
-        <w:t>kop_size</w:t>
-      </w:r>
-      <w:proofErr w:type="spellEnd"/>
-      <w:r>
-        <w:t>.)</w:t>
+        <w:t xml:space="preserve"> als vraag_size = leeg, dan</w:t>
+      </w:r>
+      <w:r>
+        <w:t xml:space="preserve"> vraag_</w:t>
+      </w:r>
+      <w:r>
+        <w:t>size = kop_size.)</w:t>
       </w:r>
     </w:p>
     <w:tbl>
@@ -6605,13 +6127,426 @@
               <w:t>)</w:t>
             </w:r>
             <w:r>
+              <w:t>_size</w:t>
+            </w:r>
+          </w:p>
+        </w:tc>
+        <w:tc>
+          <w:tcPr>
+            <w:tcW w:w="2287" w:type="dxa"/>
+          </w:tcPr>
+          <w:p>
+            <w:r>
+              <w:t>Getal</w:t>
+            </w:r>
+          </w:p>
+        </w:tc>
+        <w:tc>
+          <w:tcPr>
+            <w:tcW w:w="0" w:type="auto"/>
+          </w:tcPr>
+          <w:p>
+            <w:r>
+              <w:t xml:space="preserve">Grootte van </w:t>
+            </w:r>
+            <w:r>
+              <w:t>vragen/</w:t>
+            </w:r>
+            <w:r>
+              <w:t>koppen/</w:t>
+            </w:r>
+            <w:r>
+              <w:t>titels in pt</w:t>
+            </w:r>
+            <w:r>
+              <w:t xml:space="preserve"> (= lettergrootte in Word en Excel)</w:t>
+            </w:r>
+            <w:r>
+              <w:t>.</w:t>
+            </w:r>
+          </w:p>
+        </w:tc>
+      </w:tr>
+      <w:tr>
+        <w:tc>
+          <w:tcPr>
+            <w:tcW w:w="3125" w:type="dxa"/>
+          </w:tcPr>
+          <w:p>
+            <w:r>
+              <w:t>(</w:t>
+            </w:r>
+            <w:r>
+              <w:t>vraag/</w:t>
+            </w:r>
+            <w:r>
+              <w:t>kop/</w:t>
+            </w:r>
+            <w:r>
+              <w:t>t</w:t>
+            </w:r>
+            <w:r>
+              <w:t>itel</w:t>
+            </w:r>
+            <w:r>
+              <w:t>)</w:t>
+            </w:r>
+            <w:r>
+              <w:t>_color</w:t>
+            </w:r>
+          </w:p>
+        </w:tc>
+        <w:tc>
+          <w:tcPr>
+            <w:tcW w:w="2287" w:type="dxa"/>
+          </w:tcPr>
+          <w:p>
+            <w:r>
+              <w:t>Hexadecimale code of naam</w:t>
+            </w:r>
+          </w:p>
+        </w:tc>
+        <w:tc>
+          <w:tcPr>
+            <w:tcW w:w="0" w:type="auto"/>
+          </w:tcPr>
+          <w:p>
+            <w:pPr>
+              <w:rPr>
+                <w:lang w:val="en-US"/>
+              </w:rPr>
+            </w:pPr>
+            <w:r>
+              <w:t xml:space="preserve">De gewenste tekstkleur van </w:t>
+            </w:r>
+            <w:r>
+              <w:t>vragen/</w:t>
+            </w:r>
+            <w:r>
+              <w:t>koppen/</w:t>
+            </w:r>
+            <w:r>
+              <w:t xml:space="preserve">titels. </w:t>
+            </w:r>
+            <w:r>
+              <w:rPr>
+                <w:lang w:val="en-US"/>
+              </w:rPr>
+              <w:t>Excel accepteert hexadecimale codes (#FFFFFF) of</w:t>
+            </w:r>
+            <w:r>
+              <w:rPr>
+                <w:lang w:val="en-US"/>
+              </w:rPr>
+              <w:t xml:space="preserve"> namen (green/red).</w:t>
+            </w:r>
+          </w:p>
+        </w:tc>
+      </w:tr>
+      <w:tr>
+        <w:tc>
+          <w:tcPr>
+            <w:tcW w:w="3125" w:type="dxa"/>
+          </w:tcPr>
+          <w:p>
+            <w:r>
+              <w:t>(</w:t>
+            </w:r>
+            <w:r>
+              <w:t>vraag/</w:t>
+            </w:r>
+            <w:r>
+              <w:t>kop/</w:t>
+            </w:r>
+            <w:r>
+              <w:t>titel</w:t>
+            </w:r>
+            <w:r>
+              <w:t>)</w:t>
+            </w:r>
+            <w:r>
+              <w:t>_decoration</w:t>
+            </w:r>
+          </w:p>
+        </w:tc>
+        <w:tc>
+          <w:tcPr>
+            <w:tcW w:w="2287" w:type="dxa"/>
+          </w:tcPr>
+          <w:p>
+            <w:pPr>
+              <w:rPr>
+                <w:lang w:val="en-US"/>
+              </w:rPr>
+            </w:pPr>
+            <w:r>
+              <w:rPr>
+                <w:lang w:val="en-US"/>
+              </w:rPr>
+              <w:t>“bold” / “strikeout” / “italic”</w:t>
+            </w:r>
+            <w:r>
+              <w:rPr>
+                <w:lang w:val="en-US"/>
+              </w:rPr>
+              <w:t xml:space="preserve"> / “underline” / “underline2” / “accoun</w:t>
+            </w:r>
+            <w:r>
+              <w:rPr>
+                <w:lang w:val="en-US"/>
+              </w:rPr>
+              <w:t>ting</w:t>
+            </w:r>
+            <w:r>
+              <w:rPr>
+                <w:lang w:val="en-US"/>
+              </w:rPr>
+              <w:t>”</w:t>
+            </w:r>
+            <w:r>
+              <w:rPr>
+                <w:lang w:val="en-US"/>
+              </w:rPr>
+              <w:t xml:space="preserve"> / “accounting2”</w:t>
+            </w:r>
+          </w:p>
+        </w:tc>
+        <w:tc>
+          <w:tcPr>
+            <w:tcW w:w="0" w:type="auto"/>
+          </w:tcPr>
+          <w:p>
+            <w:r>
+              <w:t xml:space="preserve">Letterstijl van de </w:t>
+            </w:r>
+            <w:r>
+              <w:t>vragen/</w:t>
+            </w:r>
+            <w:r>
+              <w:t>koppen/t</w:t>
+            </w:r>
+            <w:r>
+              <w:t>itels. Dit is vergelijkbaar met de knoppen bovenin Word en Excel.</w:t>
+            </w:r>
+          </w:p>
+        </w:tc>
+      </w:tr>
+      <w:tr>
+        <w:tc>
+          <w:tcPr>
+            <w:tcW w:w="3125" w:type="dxa"/>
+          </w:tcPr>
+          <w:p>
+            <w:r>
+              <w:t>(</w:t>
+            </w:r>
+            <w:r>
+              <w:t>vraag/</w:t>
+            </w:r>
+            <w:r>
+              <w:t>kop/</w:t>
+            </w:r>
+            <w:r>
+              <w:t>titel</w:t>
+            </w:r>
+            <w:r>
+              <w:t>)</w:t>
+            </w:r>
+            <w:r>
+              <w:t>_fill</w:t>
+            </w:r>
+          </w:p>
+        </w:tc>
+        <w:tc>
+          <w:tcPr>
+            <w:tcW w:w="2287" w:type="dxa"/>
+          </w:tcPr>
+          <w:p>
+            <w:r>
+              <w:t>Hexadecimale code of naam</w:t>
+            </w:r>
+          </w:p>
+        </w:tc>
+        <w:tc>
+          <w:tcPr>
+            <w:tcW w:w="0" w:type="auto"/>
+          </w:tcPr>
+          <w:p>
+            <w:pPr>
+              <w:rPr>
+                <w:lang w:val="en-US"/>
+              </w:rPr>
+            </w:pPr>
+            <w:r>
+              <w:t xml:space="preserve">De gewenste achtergrondkleur voor </w:t>
+            </w:r>
+            <w:r>
+              <w:t>vragen/</w:t>
+            </w:r>
+            <w:r>
+              <w:t xml:space="preserve">koppen/titels. </w:t>
+            </w:r>
+            <w:r>
+              <w:rPr>
+                <w:lang w:val="en-US"/>
+              </w:rPr>
+              <w:t>Excel accepteert hexadecimale codes (#FFFFFF) of</w:t>
+            </w:r>
+            <w:r>
+              <w:rPr>
+                <w:lang w:val="en-US"/>
+              </w:rPr>
+              <w:t xml:space="preserve"> namen (green/red).</w:t>
+            </w:r>
+          </w:p>
+        </w:tc>
+      </w:tr>
+      <w:tr>
+        <w:tc>
+          <w:tcPr>
+            <w:tcW w:w="3125" w:type="dxa"/>
+          </w:tcPr>
+          <w:p>
+            <w:pPr>
+              <w:rPr>
+                <w:lang w:val="en-US"/>
+              </w:rPr>
+            </w:pPr>
+            <w:r>
+              <w:rPr>
+                <w:lang w:val="en-US"/>
+              </w:rPr>
+              <w:t>f</w:t>
+            </w:r>
+            <w:r>
+              <w:rPr>
+                <w:lang w:val="en-US"/>
+              </w:rPr>
+              <w:t>ont_color</w:t>
+            </w:r>
+          </w:p>
+        </w:tc>
+        <w:tc>
+          <w:tcPr>
+            <w:tcW w:w="2287" w:type="dxa"/>
+          </w:tcPr>
+          <w:p>
+            <w:pPr>
+              <w:rPr>
+                <w:lang w:val="en-US"/>
+              </w:rPr>
+            </w:pPr>
+            <w:r>
+              <w:rPr>
+                <w:lang w:val="en-US"/>
+              </w:rPr>
+              <w:t>Hexadecimale code of naam</w:t>
+            </w:r>
+          </w:p>
+        </w:tc>
+        <w:tc>
+          <w:tcPr>
+            <w:tcW w:w="0" w:type="auto"/>
+          </w:tcPr>
+          <w:p>
+            <w:r>
+              <w:t xml:space="preserve">De gewenste tekstkleur. </w:t>
+            </w:r>
+            <w:r>
+              <w:t>Excel accepteert hexadecimale codes (#FFFFFF) of namen (green/red).</w:t>
+            </w:r>
+          </w:p>
+        </w:tc>
+      </w:tr>
+      <w:tr>
+        <w:tc>
+          <w:tcPr>
+            <w:tcW w:w="3125" w:type="dxa"/>
+          </w:tcPr>
+          <w:p>
+            <w:pPr>
+              <w:rPr>
+                <w:lang w:val="en-US"/>
+              </w:rPr>
+            </w:pPr>
+            <w:r>
+              <w:rPr>
+                <w:lang w:val="en-US"/>
+              </w:rPr>
+              <w:t>font_type</w:t>
+            </w:r>
+          </w:p>
+        </w:tc>
+        <w:tc>
+          <w:tcPr>
+            <w:tcW w:w="2287" w:type="dxa"/>
+          </w:tcPr>
+          <w:p>
+            <w:pPr>
+              <w:rPr>
+                <w:lang w:val="en-US"/>
+              </w:rPr>
+            </w:pPr>
+            <w:r>
+              <w:rPr>
+                <w:lang w:val="en-US"/>
+              </w:rPr>
+              <w:t>Naam van lettertype</w:t>
+            </w:r>
+          </w:p>
+        </w:tc>
+        <w:tc>
+          <w:tcPr>
+            <w:tcW w:w="0" w:type="auto"/>
+          </w:tcPr>
+          <w:p>
+            <w:r>
+              <w:t>Lettertype dat gebruikt wordt v</w:t>
+            </w:r>
+            <w:r>
+              <w:t xml:space="preserve">oor alle tekst. </w:t>
+            </w:r>
+            <w:r>
+              <w:t>Dit dient een geldige naam van een lettertype te zijn. Tip: gebruik de lijst bovenaan in Word als voorbeeld.</w:t>
+            </w:r>
+          </w:p>
+        </w:tc>
+      </w:tr>
+      <w:tr>
+        <w:tc>
+          <w:tcPr>
+            <w:tcW w:w="3125" w:type="dxa"/>
+          </w:tcPr>
+          <w:p>
+            <w:pPr>
+              <w:rPr>
+                <w:lang w:val="en-US"/>
+              </w:rPr>
+            </w:pPr>
+            <w:r>
+              <w:rPr>
+                <w:lang w:val="en-US"/>
+              </w:rPr>
+              <w:t>f</w:t>
+            </w:r>
+            <w:r>
+              <w:rPr>
+                <w:lang w:val="en-US"/>
+              </w:rPr>
+              <w:t>ont</w:t>
+            </w:r>
+            <w:r>
+              <w:rPr>
+                <w:lang w:val="en-US"/>
+              </w:rPr>
               <w:t>_</w:t>
             </w:r>
-            <w:proofErr w:type="spellStart"/>
-            <w:r>
+            <w:r>
+              <w:rPr>
+                <w:lang w:val="en-US"/>
+              </w:rPr>
               <w:t>size</w:t>
             </w:r>
-            <w:proofErr w:type="spellEnd"/>
           </w:p>
         </w:tc>
         <w:tc>
@@ -6619,7 +6554,15 @@
             <w:tcW w:w="2287" w:type="dxa"/>
           </w:tcPr>
           <w:p>
-            <w:r>
+            <w:pPr>
+              <w:rPr>
+                <w:lang w:val="en-US"/>
+              </w:rPr>
+            </w:pPr>
+            <w:r>
+              <w:rPr>
+                <w:lang w:val="en-US"/>
+              </w:rPr>
               <w:t>Getal</w:t>
             </w:r>
           </w:p>
@@ -6630,26 +6573,24 @@
           </w:tcPr>
           <w:p>
             <w:r>
-              <w:t xml:space="preserve">Grootte van </w:t>
-            </w:r>
-            <w:r>
-              <w:t>vragen/</w:t>
-            </w:r>
-            <w:r>
-              <w:t>koppen/</w:t>
-            </w:r>
-            <w:r>
-              <w:t xml:space="preserve">titels in </w:t>
-            </w:r>
-            <w:proofErr w:type="spellStart"/>
-            <w:r>
-              <w:t>pt</w:t>
-            </w:r>
-            <w:proofErr w:type="spellEnd"/>
+              <w:t>Grootte van de tekst i</w:t>
+            </w:r>
+            <w:r>
+              <w:t>n pt</w:t>
+            </w:r>
             <w:r>
               <w:t xml:space="preserve"> (= lettergrootte in Word en Excel)</w:t>
             </w:r>
             <w:r>
+              <w:t xml:space="preserve">. Dit geldt voor zowel introtekst als tekst tussen </w:t>
+            </w:r>
+            <w:r>
+              <w:t xml:space="preserve">en bij </w:t>
+            </w:r>
+            <w:r>
+              <w:t>variabelen</w:t>
+            </w:r>
+            <w:r>
               <w:t>.</w:t>
             </w:r>
           </w:p>
@@ -6662,31 +6603,8 @@
           </w:tcPr>
           <w:p>
             <w:r>
-              <w:t>(</w:t>
-            </w:r>
-            <w:r>
-              <w:t>vraag/</w:t>
-            </w:r>
-            <w:r>
-              <w:t>kop/</w:t>
-            </w:r>
-            <w:r>
-              <w:t>t</w:t>
-            </w:r>
-            <w:r>
-              <w:t>itel</w:t>
-            </w:r>
-            <w:r>
-              <w:t>)</w:t>
-            </w:r>
-            <w:r>
-              <w:t>_</w:t>
-            </w:r>
-            <w:proofErr w:type="spellStart"/>
-            <w:r>
-              <w:t>color</w:t>
-            </w:r>
-            <w:proofErr w:type="spellEnd"/>
+              <w:t>rij_hoogte</w:t>
+            </w:r>
           </w:p>
         </w:tc>
         <w:tc>
@@ -6695,85 +6613,23 @@
           </w:tcPr>
           <w:p>
             <w:r>
-              <w:t>Hexadecimale code of naam</w:t>
-            </w:r>
-          </w:p>
-        </w:tc>
-        <w:tc>
-          <w:tcPr>
-            <w:tcW w:w="0" w:type="auto"/>
-          </w:tcPr>
-          <w:p>
-            <w:pPr>
-              <w:rPr>
-                <w:lang w:val="en-US"/>
-              </w:rPr>
-            </w:pPr>
-            <w:r>
-              <w:t xml:space="preserve">De gewenste tekstkleur van </w:t>
-            </w:r>
-            <w:r>
-              <w:t>vragen/</w:t>
-            </w:r>
-            <w:r>
-              <w:t>koppen/</w:t>
-            </w:r>
-            <w:r>
-              <w:t xml:space="preserve">titels. </w:t>
-            </w:r>
-            <w:r>
-              <w:rPr>
-                <w:lang w:val="en-US"/>
-              </w:rPr>
-              <w:t xml:space="preserve">Excel </w:t>
-            </w:r>
-            <w:proofErr w:type="spellStart"/>
-            <w:r>
-              <w:rPr>
-                <w:lang w:val="en-US"/>
-              </w:rPr>
-              <w:t>accepteert</w:t>
-            </w:r>
-            <w:proofErr w:type="spellEnd"/>
-            <w:r>
-              <w:rPr>
-                <w:lang w:val="en-US"/>
-              </w:rPr>
-              <w:t xml:space="preserve"> </w:t>
-            </w:r>
-            <w:proofErr w:type="spellStart"/>
-            <w:r>
-              <w:rPr>
-                <w:lang w:val="en-US"/>
-              </w:rPr>
-              <w:t>hexadecimale</w:t>
-            </w:r>
-            <w:proofErr w:type="spellEnd"/>
-            <w:r>
-              <w:rPr>
-                <w:lang w:val="en-US"/>
-              </w:rPr>
-              <w:t xml:space="preserve"> codes (#FFFFFF) of</w:t>
-            </w:r>
-            <w:r>
-              <w:rPr>
-                <w:lang w:val="en-US"/>
-              </w:rPr>
-              <w:t xml:space="preserve"> </w:t>
-            </w:r>
-            <w:proofErr w:type="spellStart"/>
-            <w:r>
-              <w:rPr>
-                <w:lang w:val="en-US"/>
-              </w:rPr>
-              <w:t>namen</w:t>
-            </w:r>
-            <w:proofErr w:type="spellEnd"/>
-            <w:r>
-              <w:rPr>
-                <w:lang w:val="en-US"/>
-              </w:rPr>
-              <w:t xml:space="preserve"> (green/red).</w:t>
+              <w:t>Getal</w:t>
+            </w:r>
+          </w:p>
+        </w:tc>
+        <w:tc>
+          <w:tcPr>
+            <w:tcW w:w="0" w:type="auto"/>
+          </w:tcPr>
+          <w:p>
+            <w:r>
+              <w:t>De rijen in Excel worden gelijkmatig verdeeld. Dit getal specificeert de hoogte van iedere rij in pt</w:t>
+            </w:r>
+            <w:r>
+              <w:t xml:space="preserve"> (= lettergrootte in Word en Excel)</w:t>
+            </w:r>
+            <w:r>
+              <w:t>.</w:t>
             </w:r>
           </w:p>
         </w:tc>
@@ -6785,28 +6641,8 @@
           </w:tcPr>
           <w:p>
             <w:r>
-              <w:t>(</w:t>
-            </w:r>
-            <w:r>
-              <w:t>vraag/</w:t>
-            </w:r>
-            <w:r>
-              <w:t>kop/</w:t>
-            </w:r>
-            <w:r>
-              <w:t>titel</w:t>
-            </w:r>
-            <w:r>
-              <w:t>)</w:t>
-            </w:r>
-            <w:r>
-              <w:t>_</w:t>
-            </w:r>
-            <w:proofErr w:type="spellStart"/>
-            <w:r>
-              <w:t>decoration</w:t>
-            </w:r>
-            <w:proofErr w:type="spellEnd"/>
+              <w:t>rij_hoogte_kop</w:t>
+            </w:r>
           </w:p>
         </w:tc>
         <w:tc>
@@ -6814,59 +6650,21 @@
             <w:tcW w:w="2287" w:type="dxa"/>
           </w:tcPr>
           <w:p>
-            <w:pPr>
-              <w:rPr>
-                <w:lang w:val="en-US"/>
-              </w:rPr>
-            </w:pPr>
-            <w:r>
-              <w:rPr>
-                <w:lang w:val="en-US"/>
-              </w:rPr>
-              <w:t>“bold” / “strikeout” / “italic”</w:t>
-            </w:r>
-            <w:r>
-              <w:rPr>
-                <w:lang w:val="en-US"/>
-              </w:rPr>
-              <w:t xml:space="preserve"> / “underline” / “underline2” / “accoun</w:t>
-            </w:r>
-            <w:r>
-              <w:rPr>
-                <w:lang w:val="en-US"/>
-              </w:rPr>
-              <w:t>ting</w:t>
-            </w:r>
-            <w:r>
-              <w:rPr>
-                <w:lang w:val="en-US"/>
-              </w:rPr>
-              <w:t>”</w:t>
-            </w:r>
-            <w:r>
-              <w:rPr>
-                <w:lang w:val="en-US"/>
-              </w:rPr>
-              <w:t xml:space="preserve"> / “accounting2”</w:t>
-            </w:r>
-          </w:p>
-        </w:tc>
-        <w:tc>
-          <w:tcPr>
-            <w:tcW w:w="0" w:type="auto"/>
-          </w:tcPr>
-          <w:p>
-            <w:r>
-              <w:t xml:space="preserve">Letterstijl van de </w:t>
-            </w:r>
-            <w:r>
-              <w:t>vragen/</w:t>
-            </w:r>
-            <w:r>
-              <w:t>koppen/t</w:t>
-            </w:r>
-            <w:r>
-              <w:t>itels. Dit is vergelijkbaar met de knoppen bovenin Word en Excel.</w:t>
+            <w:r>
+              <w:t>Getal</w:t>
+            </w:r>
+          </w:p>
+        </w:tc>
+        <w:tc>
+          <w:tcPr>
+            <w:tcW w:w="0" w:type="auto"/>
+          </w:tcPr>
+          <w:p>
+            <w:r>
+              <w:t xml:space="preserve">Het kan zijn dat de </w:t>
+            </w:r>
+            <w:r>
+              <w:t>kolomkoppen een andere rijhoogte nodig hebben dan de normale rijen. Daarom is de hoogte van de koppen apart in te stellen. Wederom in pt.</w:t>
             </w:r>
           </w:p>
         </w:tc>
@@ -6878,28 +6676,8 @@
           </w:tcPr>
           <w:p>
             <w:r>
-              <w:t>(</w:t>
-            </w:r>
-            <w:r>
-              <w:t>vraag/</w:t>
-            </w:r>
-            <w:r>
-              <w:t>kop/</w:t>
-            </w:r>
-            <w:r>
-              <w:t>titel</w:t>
-            </w:r>
-            <w:r>
-              <w:t>)</w:t>
-            </w:r>
-            <w:r>
-              <w:t>_</w:t>
-            </w:r>
-            <w:proofErr w:type="spellStart"/>
-            <w:r>
-              <w:t>fill</w:t>
-            </w:r>
-            <w:proofErr w:type="spellEnd"/>
+              <w:t>kolombreedte_antwoorden</w:t>
+            </w:r>
           </w:p>
         </w:tc>
         <w:tc>
@@ -6908,82 +6686,17 @@
           </w:tcPr>
           <w:p>
             <w:r>
-              <w:t>Hexadecimale code of naam</w:t>
-            </w:r>
-          </w:p>
-        </w:tc>
-        <w:tc>
-          <w:tcPr>
-            <w:tcW w:w="0" w:type="auto"/>
-          </w:tcPr>
-          <w:p>
-            <w:pPr>
-              <w:rPr>
-                <w:lang w:val="en-US"/>
-              </w:rPr>
-            </w:pPr>
-            <w:r>
-              <w:t xml:space="preserve">De gewenste achtergrondkleur voor </w:t>
-            </w:r>
-            <w:r>
-              <w:t>vragen/</w:t>
-            </w:r>
-            <w:r>
-              <w:t xml:space="preserve">koppen/titels. </w:t>
-            </w:r>
-            <w:r>
-              <w:rPr>
-                <w:lang w:val="en-US"/>
-              </w:rPr>
-              <w:t xml:space="preserve">Excel </w:t>
-            </w:r>
-            <w:proofErr w:type="spellStart"/>
-            <w:r>
-              <w:rPr>
-                <w:lang w:val="en-US"/>
-              </w:rPr>
-              <w:t>accepteert</w:t>
-            </w:r>
-            <w:proofErr w:type="spellEnd"/>
-            <w:r>
-              <w:rPr>
-                <w:lang w:val="en-US"/>
-              </w:rPr>
-              <w:t xml:space="preserve"> </w:t>
-            </w:r>
-            <w:proofErr w:type="spellStart"/>
-            <w:r>
-              <w:rPr>
-                <w:lang w:val="en-US"/>
-              </w:rPr>
-              <w:t>hexadecimale</w:t>
-            </w:r>
-            <w:proofErr w:type="spellEnd"/>
-            <w:r>
-              <w:rPr>
-                <w:lang w:val="en-US"/>
-              </w:rPr>
-              <w:t xml:space="preserve"> codes (#FFFFFF) of</w:t>
-            </w:r>
-            <w:r>
-              <w:rPr>
-                <w:lang w:val="en-US"/>
-              </w:rPr>
-              <w:t xml:space="preserve"> </w:t>
-            </w:r>
-            <w:proofErr w:type="spellStart"/>
-            <w:r>
-              <w:rPr>
-                <w:lang w:val="en-US"/>
-              </w:rPr>
-              <w:t>namen</w:t>
-            </w:r>
-            <w:proofErr w:type="spellEnd"/>
-            <w:r>
-              <w:rPr>
-                <w:lang w:val="en-US"/>
-              </w:rPr>
-              <w:t xml:space="preserve"> (green/red).</w:t>
+              <w:t>Getal</w:t>
+            </w:r>
+          </w:p>
+        </w:tc>
+        <w:tc>
+          <w:tcPr>
+            <w:tcW w:w="0" w:type="auto"/>
+          </w:tcPr>
+          <w:p>
+            <w:r>
+              <w:t>Breedte van de kolom met antwoordteksten in pt.</w:t>
             </w:r>
           </w:p>
         </w:tc>
@@ -6994,25 +6707,9 @@
             <w:tcW w:w="3125" w:type="dxa"/>
           </w:tcPr>
           <w:p>
-            <w:pPr>
-              <w:rPr>
-                <w:lang w:val="en-US"/>
-              </w:rPr>
-            </w:pPr>
-            <w:proofErr w:type="spellStart"/>
-            <w:r>
-              <w:rPr>
-                <w:lang w:val="en-US"/>
-              </w:rPr>
-              <w:t>f</w:t>
-            </w:r>
-            <w:r>
-              <w:rPr>
-                <w:lang w:val="en-US"/>
-              </w:rPr>
-              <w:t>ont_color</w:t>
-            </w:r>
-            <w:proofErr w:type="spellEnd"/>
+            <w:r>
+              <w:t>kolombreedte</w:t>
+            </w:r>
           </w:p>
         </w:tc>
         <w:tc>
@@ -7020,37 +6717,18 @@
             <w:tcW w:w="2287" w:type="dxa"/>
           </w:tcPr>
           <w:p>
-            <w:pPr>
-              <w:rPr>
-                <w:lang w:val="en-US"/>
-              </w:rPr>
-            </w:pPr>
-            <w:proofErr w:type="spellStart"/>
-            <w:r>
-              <w:rPr>
-                <w:lang w:val="en-US"/>
-              </w:rPr>
-              <w:t>Hexadecimale</w:t>
-            </w:r>
-            <w:proofErr w:type="spellEnd"/>
-            <w:r>
-              <w:rPr>
-                <w:lang w:val="en-US"/>
-              </w:rPr>
-              <w:t xml:space="preserve"> code of naam</w:t>
-            </w:r>
-          </w:p>
-        </w:tc>
-        <w:tc>
-          <w:tcPr>
-            <w:tcW w:w="0" w:type="auto"/>
-          </w:tcPr>
-          <w:p>
-            <w:r>
-              <w:t xml:space="preserve">De gewenste tekstkleur. </w:t>
-            </w:r>
-            <w:r>
-              <w:t>Excel accepteert hexadecimale codes (#FFFFFF) of namen (green/red).</w:t>
+            <w:r>
+              <w:t>Getal</w:t>
+            </w:r>
+          </w:p>
+        </w:tc>
+        <w:tc>
+          <w:tcPr>
+            <w:tcW w:w="0" w:type="auto"/>
+          </w:tcPr>
+          <w:p>
+            <w:r>
+              <w:t>Breedte van de kolommen in pt.</w:t>
             </w:r>
           </w:p>
         </w:tc>
@@ -7061,19 +6739,9 @@
             <w:tcW w:w="3125" w:type="dxa"/>
           </w:tcPr>
           <w:p>
-            <w:pPr>
-              <w:rPr>
-                <w:lang w:val="en-US"/>
-              </w:rPr>
-            </w:pPr>
-            <w:proofErr w:type="spellStart"/>
-            <w:r>
-              <w:rPr>
-                <w:lang w:val="en-US"/>
-              </w:rPr>
-              <w:t>font_type</w:t>
-            </w:r>
-            <w:proofErr w:type="spellEnd"/>
+            <w:r>
+              <w:t>label_max_lengte</w:t>
+            </w:r>
           </w:p>
         </w:tc>
         <w:tc>
@@ -7081,353 +6749,23 @@
             <w:tcW w:w="2287" w:type="dxa"/>
           </w:tcPr>
           <w:p>
-            <w:pPr>
-              <w:rPr>
-                <w:lang w:val="en-US"/>
-              </w:rPr>
-            </w:pPr>
-            <w:r>
-              <w:rPr>
-                <w:lang w:val="en-US"/>
-              </w:rPr>
-              <w:t xml:space="preserve">Naam van </w:t>
-            </w:r>
-            <w:proofErr w:type="spellStart"/>
-            <w:r>
-              <w:rPr>
-                <w:lang w:val="en-US"/>
-              </w:rPr>
-              <w:t>lettertype</w:t>
-            </w:r>
-            <w:proofErr w:type="spellEnd"/>
-          </w:p>
-        </w:tc>
-        <w:tc>
-          <w:tcPr>
-            <w:tcW w:w="0" w:type="auto"/>
-          </w:tcPr>
-          <w:p>
-            <w:r>
-              <w:t>Lettertype dat gebruikt wordt v</w:t>
-            </w:r>
-            <w:r>
-              <w:t xml:space="preserve">oor alle tekst. </w:t>
-            </w:r>
-            <w:r>
-              <w:t>Dit dient een geldige naam van een lettertype te zijn. Tip: gebruik de lijst bovenaan in Word als voorbeeld.</w:t>
-            </w:r>
-          </w:p>
-        </w:tc>
-      </w:tr>
-      <w:tr>
-        <w:tc>
-          <w:tcPr>
-            <w:tcW w:w="3125" w:type="dxa"/>
-          </w:tcPr>
-          <w:p>
-            <w:pPr>
-              <w:rPr>
-                <w:lang w:val="en-US"/>
-              </w:rPr>
-            </w:pPr>
-            <w:proofErr w:type="spellStart"/>
-            <w:r>
-              <w:rPr>
-                <w:lang w:val="en-US"/>
-              </w:rPr>
-              <w:t>f</w:t>
-            </w:r>
-            <w:r>
-              <w:rPr>
-                <w:lang w:val="en-US"/>
-              </w:rPr>
-              <w:t>ont</w:t>
-            </w:r>
-            <w:r>
-              <w:rPr>
-                <w:lang w:val="en-US"/>
-              </w:rPr>
-              <w:t>_</w:t>
-            </w:r>
-            <w:r>
-              <w:rPr>
-                <w:lang w:val="en-US"/>
-              </w:rPr>
-              <w:t>size</w:t>
-            </w:r>
-            <w:proofErr w:type="spellEnd"/>
-          </w:p>
-        </w:tc>
-        <w:tc>
-          <w:tcPr>
-            <w:tcW w:w="2287" w:type="dxa"/>
-          </w:tcPr>
-          <w:p>
-            <w:pPr>
-              <w:rPr>
-                <w:lang w:val="en-US"/>
-              </w:rPr>
-            </w:pPr>
-            <w:proofErr w:type="spellStart"/>
-            <w:r>
-              <w:rPr>
-                <w:lang w:val="en-US"/>
-              </w:rPr>
+            <w:r>
               <w:t>Getal</w:t>
             </w:r>
-            <w:proofErr w:type="spellEnd"/>
-          </w:p>
-        </w:tc>
-        <w:tc>
-          <w:tcPr>
-            <w:tcW w:w="0" w:type="auto"/>
-          </w:tcPr>
-          <w:p>
-            <w:r>
-              <w:t>Grootte van de tekst i</w:t>
-            </w:r>
-            <w:r>
-              <w:t xml:space="preserve">n </w:t>
-            </w:r>
-            <w:proofErr w:type="spellStart"/>
-            <w:r>
-              <w:t>pt</w:t>
-            </w:r>
-            <w:proofErr w:type="spellEnd"/>
-            <w:r>
-              <w:t xml:space="preserve"> (= lettergrootte in Word en Excel)</w:t>
-            </w:r>
-            <w:r>
-              <w:t xml:space="preserve">. Dit geldt voor zowel introtekst als tekst tussen </w:t>
-            </w:r>
-            <w:r>
-              <w:t xml:space="preserve">en bij </w:t>
-            </w:r>
-            <w:r>
-              <w:t>variabelen</w:t>
-            </w:r>
-            <w:r>
-              <w:t>.</w:t>
-            </w:r>
-          </w:p>
-        </w:tc>
-      </w:tr>
-      <w:tr>
-        <w:tc>
-          <w:tcPr>
-            <w:tcW w:w="3125" w:type="dxa"/>
-          </w:tcPr>
-          <w:p>
-            <w:proofErr w:type="spellStart"/>
-            <w:r>
-              <w:t>rij_hoogte</w:t>
-            </w:r>
-            <w:proofErr w:type="spellEnd"/>
-          </w:p>
-        </w:tc>
-        <w:tc>
-          <w:tcPr>
-            <w:tcW w:w="2287" w:type="dxa"/>
-          </w:tcPr>
-          <w:p>
-            <w:r>
-              <w:t>Getal</w:t>
-            </w:r>
-          </w:p>
-        </w:tc>
-        <w:tc>
-          <w:tcPr>
-            <w:tcW w:w="0" w:type="auto"/>
-          </w:tcPr>
-          <w:p>
-            <w:r>
-              <w:t xml:space="preserve">De rijen in Excel worden gelijkmatig verdeeld. Dit getal specificeert de hoogte van iedere rij in </w:t>
-            </w:r>
-            <w:proofErr w:type="spellStart"/>
-            <w:r>
-              <w:t>pt</w:t>
-            </w:r>
-            <w:proofErr w:type="spellEnd"/>
-            <w:r>
-              <w:t xml:space="preserve"> (= lettergrootte in Word en Excel)</w:t>
-            </w:r>
-            <w:r>
-              <w:t>.</w:t>
-            </w:r>
-          </w:p>
-        </w:tc>
-      </w:tr>
-      <w:tr>
-        <w:tc>
-          <w:tcPr>
-            <w:tcW w:w="3125" w:type="dxa"/>
-          </w:tcPr>
-          <w:p>
-            <w:proofErr w:type="spellStart"/>
-            <w:r>
-              <w:t>rij_hoogte_kop</w:t>
-            </w:r>
-            <w:proofErr w:type="spellEnd"/>
-          </w:p>
-        </w:tc>
-        <w:tc>
-          <w:tcPr>
-            <w:tcW w:w="2287" w:type="dxa"/>
-          </w:tcPr>
-          <w:p>
-            <w:r>
-              <w:t>Getal</w:t>
-            </w:r>
-          </w:p>
-        </w:tc>
-        <w:tc>
-          <w:tcPr>
-            <w:tcW w:w="0" w:type="auto"/>
-          </w:tcPr>
-          <w:p>
-            <w:r>
-              <w:t xml:space="preserve">Het kan zijn dat de </w:t>
-            </w:r>
-            <w:r>
-              <w:t xml:space="preserve">kolomkoppen een andere rijhoogte nodig hebben dan de normale rijen. Daarom is de hoogte van de koppen apart in te stellen. Wederom in </w:t>
-            </w:r>
-            <w:proofErr w:type="spellStart"/>
-            <w:r>
-              <w:t>pt</w:t>
-            </w:r>
-            <w:proofErr w:type="spellEnd"/>
-            <w:r>
-              <w:t>.</w:t>
-            </w:r>
-          </w:p>
-        </w:tc>
-      </w:tr>
-      <w:tr>
-        <w:tc>
-          <w:tcPr>
-            <w:tcW w:w="3125" w:type="dxa"/>
-          </w:tcPr>
-          <w:p>
-            <w:proofErr w:type="spellStart"/>
-            <w:r>
-              <w:t>kolombreedte_antwoorden</w:t>
-            </w:r>
-            <w:proofErr w:type="spellEnd"/>
-          </w:p>
-        </w:tc>
-        <w:tc>
-          <w:tcPr>
-            <w:tcW w:w="2287" w:type="dxa"/>
-          </w:tcPr>
-          <w:p>
-            <w:r>
-              <w:t>Getal</w:t>
-            </w:r>
-          </w:p>
-        </w:tc>
-        <w:tc>
-          <w:tcPr>
-            <w:tcW w:w="0" w:type="auto"/>
-          </w:tcPr>
-          <w:p>
-            <w:r>
-              <w:t xml:space="preserve">Breedte van de kolom met antwoordteksten in </w:t>
-            </w:r>
-            <w:proofErr w:type="spellStart"/>
-            <w:r>
-              <w:t>pt</w:t>
-            </w:r>
-            <w:proofErr w:type="spellEnd"/>
-            <w:r>
-              <w:t>.</w:t>
-            </w:r>
-          </w:p>
-        </w:tc>
-      </w:tr>
-      <w:tr>
-        <w:tc>
-          <w:tcPr>
-            <w:tcW w:w="3125" w:type="dxa"/>
-          </w:tcPr>
-          <w:p>
-            <w:r>
-              <w:t>kolombreedte</w:t>
-            </w:r>
-          </w:p>
-        </w:tc>
-        <w:tc>
-          <w:tcPr>
-            <w:tcW w:w="2287" w:type="dxa"/>
-          </w:tcPr>
-          <w:p>
-            <w:r>
-              <w:t>Getal</w:t>
-            </w:r>
-          </w:p>
-        </w:tc>
-        <w:tc>
-          <w:tcPr>
-            <w:tcW w:w="0" w:type="auto"/>
-          </w:tcPr>
-          <w:p>
-            <w:r>
-              <w:t xml:space="preserve">Breedte van de kolommen in </w:t>
-            </w:r>
-            <w:proofErr w:type="spellStart"/>
-            <w:r>
-              <w:t>pt</w:t>
-            </w:r>
-            <w:proofErr w:type="spellEnd"/>
-            <w:r>
-              <w:t>.</w:t>
-            </w:r>
-          </w:p>
-        </w:tc>
-      </w:tr>
-      <w:tr>
-        <w:tc>
-          <w:tcPr>
-            <w:tcW w:w="3125" w:type="dxa"/>
-          </w:tcPr>
-          <w:p>
-            <w:proofErr w:type="spellStart"/>
-            <w:r>
-              <w:t>label_max_lengte</w:t>
-            </w:r>
-            <w:proofErr w:type="spellEnd"/>
-          </w:p>
-        </w:tc>
-        <w:tc>
-          <w:tcPr>
-            <w:tcW w:w="2287" w:type="dxa"/>
-          </w:tcPr>
-          <w:p>
-            <w:r>
-              <w:t>Getal</w:t>
-            </w:r>
-          </w:p>
-        </w:tc>
-        <w:tc>
-          <w:tcPr>
-            <w:tcW w:w="0" w:type="auto"/>
-          </w:tcPr>
-          <w:p>
-            <w:r>
-              <w:t xml:space="preserve">Sommige </w:t>
-            </w:r>
-            <w:proofErr w:type="spellStart"/>
-            <w:r>
-              <w:t>variabelelabels</w:t>
-            </w:r>
-            <w:proofErr w:type="spellEnd"/>
-            <w:r>
-              <w:t xml:space="preserve"> zijn te lang om binnen de kolombreedte te passen. Excel kan automatisch tekstterugloop aanzetten, maar past niet automatisch de rijhoogte aan. Daarom dient handmatig te worden aangegeven na hoeveel karakters de rijhoogte voor een variabele groter moet worden. In de praktijk zal dit </w:t>
+          </w:p>
+        </w:tc>
+        <w:tc>
+          <w:tcPr>
+            <w:tcW w:w="0" w:type="auto"/>
+          </w:tcPr>
+          <w:p>
+            <w:r>
+              <w:t xml:space="preserve">Sommige variabelelabels zijn te lang om binnen de kolombreedte te </w:t>
             </w:r>
             <w:r>
               <w:lastRenderedPageBreak/>
-              <w:t xml:space="preserve">getal ongeveer overeenkomen met </w:t>
-            </w:r>
-            <w:proofErr w:type="spellStart"/>
+              <w:t xml:space="preserve">passen. Excel kan automatisch tekstterugloop aanzetten, maar past niet automatisch de rijhoogte aan. Daarom dient handmatig te worden aangegeven na hoeveel karakters de rijhoogte voor een variabele groter moet worden. In de praktijk zal dit getal ongeveer overeenkomen met </w:t>
+            </w:r>
             <w:r>
               <w:rPr>
                 <w:i/>
@@ -7435,7 +6773,6 @@
               </w:rPr>
               <w:t>kolombreedte_antwoorden</w:t>
             </w:r>
-            <w:proofErr w:type="spellEnd"/>
             <w:r>
               <w:t>.</w:t>
             </w:r>
@@ -7448,12 +6785,10 @@
             <w:tcW w:w="3125" w:type="dxa"/>
           </w:tcPr>
           <w:p>
-            <w:proofErr w:type="spellStart"/>
             <w:r>
               <w:lastRenderedPageBreak/>
               <w:t>border_tussen_gegevens</w:t>
             </w:r>
-            <w:proofErr w:type="spellEnd"/>
           </w:p>
         </w:tc>
         <w:tc>
@@ -7483,11 +6818,9 @@
             <w:tcW w:w="3125" w:type="dxa"/>
           </w:tcPr>
           <w:p>
-            <w:proofErr w:type="spellStart"/>
             <w:r>
               <w:t>rijen_afwisselend_kleuren</w:t>
             </w:r>
-            <w:proofErr w:type="spellEnd"/>
           </w:p>
         </w:tc>
         <w:tc>
@@ -7517,11 +6850,9 @@
             <w:tcW w:w="3125" w:type="dxa"/>
           </w:tcPr>
           <w:p>
-            <w:proofErr w:type="spellStart"/>
             <w:r>
               <w:t>kolommen_afwisselend_kleuren</w:t>
             </w:r>
-            <w:proofErr w:type="spellEnd"/>
           </w:p>
         </w:tc>
         <w:tc>
@@ -7551,11 +6882,9 @@
             <w:tcW w:w="3125" w:type="dxa"/>
           </w:tcPr>
           <w:p>
-            <w:proofErr w:type="spellStart"/>
             <w:r>
               <w:t>kolommen_crossings_kleuren</w:t>
             </w:r>
-            <w:proofErr w:type="spellEnd"/>
           </w:p>
         </w:tc>
         <w:tc>
@@ -7595,11 +6924,9 @@
             <w:tcW w:w="3125" w:type="dxa"/>
           </w:tcPr>
           <w:p>
-            <w:proofErr w:type="spellStart"/>
             <w:r>
               <w:t>header_stijl</w:t>
             </w:r>
-            <w:proofErr w:type="spellEnd"/>
           </w:p>
         </w:tc>
         <w:tc>
@@ -7629,11 +6956,9 @@
             <w:tcW w:w="3125" w:type="dxa"/>
           </w:tcPr>
           <w:p>
-            <w:proofErr w:type="spellStart"/>
             <w:r>
               <w:t>header_template</w:t>
             </w:r>
-            <w:proofErr w:type="spellEnd"/>
           </w:p>
         </w:tc>
         <w:tc>
@@ -7669,11 +6994,9 @@
             <w:tcW w:w="3125" w:type="dxa"/>
           </w:tcPr>
           <w:p>
-            <w:proofErr w:type="spellStart"/>
             <w:r>
               <w:t>crossing_headers_kleiner</w:t>
             </w:r>
-            <w:proofErr w:type="spellEnd"/>
           </w:p>
         </w:tc>
         <w:tc>
@@ -7813,6 +7136,7 @@
           <w:iCs/>
           <w:noProof/>
         </w:rPr>
+        <w:lastRenderedPageBreak/>
         <w:drawing>
           <wp:inline distT="0" distB="0" distL="0" distR="0" wp14:anchorId="54F13638" wp14:editId="76B01574">
             <wp:extent cx="5760720" cy="1000125"/>

</xml_diff>

<commit_message>
Digitoegankelijkheid uitgebreid en opmaak toegevoegd om overeen te komen met Excelversie.
</commit_message>
<xml_diff>
--- a/Handleiding configuratie.docx
+++ b/Handleiding configuratie.docx
@@ -1694,6 +1694,86 @@
       <w:pPr>
         <w:pStyle w:val="Geenafstand"/>
       </w:pPr>
+    </w:p>
+    <w:p>
+      <w:pPr>
+        <w:pStyle w:val="Geenafstand"/>
+        <w:rPr>
+          <w:b/>
+          <w:bCs/>
+        </w:rPr>
+      </w:pPr>
+      <w:r>
+        <w:rPr>
+          <w:b/>
+          <w:bCs/>
+        </w:rPr>
+        <w:t>Digitoegankelijkheid</w:t>
+      </w:r>
+    </w:p>
+    <w:p>
+      <w:pPr>
+        <w:pStyle w:val="Geenafstand"/>
+        <w:rPr>
+          <w:b/>
+          <w:bCs/>
+        </w:rPr>
+      </w:pPr>
+      <w:r>
+        <w:t xml:space="preserve">De tabellenboeken in Excel zijn niet digitoegankelijk, en ook niet </w:t>
+      </w:r>
+      <w:r>
+        <w:t>ge</w:t>
+      </w:r>
+      <w:r>
+        <w:t>makkelijk digitoegankelijk te maken. Daarnaast wordt het gebruik van Excel afgeraden, aangezien dit een besloten applicatie is</w:t>
+      </w:r>
+      <w:r>
+        <w:t xml:space="preserve"> (zie ook </w:t>
+      </w:r>
+      <w:r>
+        <w:t>https://digitoegankelijk.nl/aan-de-slag/tips/kantoorbestanden</w:t>
+      </w:r>
+      <w:r>
+        <w:t>)</w:t>
+      </w:r>
+      <w:r>
+        <w:t xml:space="preserve">. Daarom </w:t>
+      </w:r>
+      <w:r>
+        <w:t xml:space="preserve">is </w:t>
+      </w:r>
+      <w:r>
+        <w:t>uitvoer</w:t>
+      </w:r>
+      <w:r>
+        <w:t xml:space="preserve"> ook</w:t>
+      </w:r>
+      <w:r>
+        <w:t xml:space="preserve"> mogelijk in HTML. Deze is volledig digitoegankelijk</w:t>
+      </w:r>
+      <w:r>
+        <w:t>, en kan in opmaak identiek gemaakt worden aan de uitvoer in Excel.</w:t>
+      </w:r>
+    </w:p>
+    <w:p>
+      <w:pPr>
+        <w:pStyle w:val="Geenafstand"/>
+        <w:rPr>
+          <w:b/>
+          <w:bCs/>
+        </w:rPr>
+      </w:pPr>
+    </w:p>
+    <w:p>
+      <w:pPr>
+        <w:pStyle w:val="Geenafstand"/>
+      </w:pPr>
+    </w:p>
+    <w:p>
+      <w:pPr>
+        <w:pStyle w:val="Geenafstand"/>
+      </w:pPr>
       <w:bookmarkStart w:id="2" w:name="_Snel_van_start"/>
       <w:bookmarkEnd w:id="2"/>
     </w:p>
@@ -1702,6 +1782,7 @@
         <w:pStyle w:val="Kop2"/>
       </w:pPr>
       <w:r>
+        <w:lastRenderedPageBreak/>
         <w:t>Algemeen</w:t>
       </w:r>
     </w:p>
@@ -1847,7 +1928,6 @@
           </w:tcPr>
           <w:p>
             <w:r>
-              <w:lastRenderedPageBreak/>
               <w:t>afkapwaarde_antwoord</w:t>
             </w:r>
           </w:p>
@@ -2318,8 +2398,18 @@
             <w:tcW w:w="2689" w:type="dxa"/>
           </w:tcPr>
           <w:p>
-            <w:r>
-              <w:t>multithreading</w:t>
+            <w:pPr>
+              <w:rPr>
+                <w:b/>
+                <w:bCs/>
+              </w:rPr>
+            </w:pPr>
+            <w:r>
+              <w:rPr>
+                <w:b/>
+                <w:bCs/>
+              </w:rPr>
+              <w:t>waarden_dichotoom</w:t>
             </w:r>
           </w:p>
         </w:tc>
@@ -2329,7 +2419,7 @@
           </w:tcPr>
           <w:p>
             <w:r>
-              <w:t>WAAR / ONWAAR</w:t>
+              <w:t>Getal / leeg</w:t>
             </w:r>
           </w:p>
         </w:tc>
@@ -2339,19 +2429,11 @@
           </w:tcPr>
           <w:p>
             <w:r>
-              <w:t xml:space="preserve">Om de rekentijd korter te maken kan er gebruik worden gemaakt van parallelle berekeningen. Hierbij worden meerdere processorkernen gebruikt om de berekeningen uit te voeren, waardoor de rekenkracht beter benut wordt. </w:t>
-            </w:r>
-            <w:r>
-              <w:t xml:space="preserve">Het kan echter zijn dat deze mogelijkheid door de afdeling IT is begrensd. </w:t>
-            </w:r>
-            <w:r>
-              <w:t xml:space="preserve">Verder moet R voor deze mogelijkheid gedeblokkeerd worden in de firewall. Deze melding verschijnt automatisch, maar accepteren vereist </w:t>
-            </w:r>
-            <w:r>
-              <w:t xml:space="preserve">meestal </w:t>
-            </w:r>
-            <w:r>
-              <w:t>administratorprivileges.</w:t>
+              <w:t xml:space="preserve">Indien er bij dichotome variabelen een ander coderingsschema gebruikt wordt dan 0 (nee) en 1 (ja), kan dit hier worden aangegeven, gescheiden door komma’s. Meerdere opties zijn mogelijk, deze dienen te worden gescheiden door |. Bij de JV monitor in 2022 zijn er bijvoorbeeld variabelen die dichotoom zijn met waarden 0/1/8, maar ook met 1/2/8. Dit kan dan worden aangegeven met </w:t>
+            </w:r>
+            <w:r>
+              <w:lastRenderedPageBreak/>
+              <w:t>“0,1,8|1,2,8” Hierbij is het van belang dat waarde 1 altijd gebruikt wordt als waarde voor ja. De andere waardes worden aangenomen als nee. Dit kan bijvoorbeeld relevant zijn als er ook een waarde is voor ‘niet ingevuld’.</w:t>
             </w:r>
           </w:p>
         </w:tc>
@@ -2362,94 +2444,109 @@
             <w:tcW w:w="2689" w:type="dxa"/>
           </w:tcPr>
           <w:p>
-            <w:pPr>
+            <w:r>
+              <w:lastRenderedPageBreak/>
+              <w:t>vergelijk</w:t>
+            </w:r>
+            <w:r>
+              <w:t>_variabelelabels</w:t>
+            </w:r>
+          </w:p>
+        </w:tc>
+        <w:tc>
+          <w:tcPr>
+            <w:tcW w:w="1701" w:type="dxa"/>
+          </w:tcPr>
+          <w:p>
+            <w:r>
+              <w:t>WAAR / ONWAAR</w:t>
+            </w:r>
+          </w:p>
+        </w:tc>
+        <w:tc>
+          <w:tcPr>
+            <w:tcW w:w="4672" w:type="dxa"/>
+          </w:tcPr>
+          <w:p>
+            <w:r>
+              <w:t xml:space="preserve">Het script controleert over variabelen overeenkomen aan de hand van de labels in de dataset. Het kan bij het gebruik van oudere sets voorkomen dat deze niet </w:t>
+            </w:r>
+            <w:r>
+              <w:t xml:space="preserve">overal gelijk zijn. Daarom is het mogelijk om deze controle uit te schakelen. </w:t>
+            </w:r>
+            <w:r>
               <w:rPr>
                 <w:b/>
                 <w:bCs/>
               </w:rPr>
-            </w:pPr>
-            <w:r>
+              <w:t xml:space="preserve">Let op: </w:t>
+            </w:r>
+            <w:r>
+              <w:t xml:space="preserve">het is aan te raden het script eerst te draaien met deze </w:t>
+            </w:r>
+            <w:r>
+              <w:t>instelling op WAAR, zodat het inzichtelijk wordt waar mogelijke problemen voorkomen. Deze dienen handmatig gecontroleerd te worden.</w:t>
+            </w:r>
+          </w:p>
+        </w:tc>
+      </w:tr>
+      <w:tr>
+        <w:tc>
+          <w:tcPr>
+            <w:tcW w:w="2689" w:type="dxa"/>
+          </w:tcPr>
+          <w:p>
+            <w:pPr>
               <w:rPr>
                 <w:b/>
                 <w:bCs/>
               </w:rPr>
-              <w:t>waarden_dichotoom</w:t>
-            </w:r>
-          </w:p>
-        </w:tc>
-        <w:tc>
-          <w:tcPr>
-            <w:tcW w:w="1701" w:type="dxa"/>
-          </w:tcPr>
-          <w:p>
-            <w:r>
-              <w:t>Getal / leeg</w:t>
-            </w:r>
-          </w:p>
-        </w:tc>
-        <w:tc>
-          <w:tcPr>
-            <w:tcW w:w="4672" w:type="dxa"/>
-          </w:tcPr>
-          <w:p>
-            <w:r>
-              <w:t xml:space="preserve">Indien er bij dichotome variabelen een ander coderingsschema gebruikt wordt dan 0 (nee) en 1 (ja), kan dit hier worden aangegeven, gescheiden door komma’s. Meerdere opties zijn mogelijk, deze dienen te worden gescheiden door |. Bij de JV monitor in 2022 zijn er bijvoorbeeld variabelen </w:t>
-            </w:r>
-            <w:r>
-              <w:lastRenderedPageBreak/>
-              <w:t>die dichotoom zijn met waarden 0/1/8, maar ook met 1/2/8. Dit kan dan worden aangegeven met “0,1,8|1,2,8” Hierbij is het van belang dat waarde 1 altijd gebruikt wordt als waarde voor ja. De andere waardes worden aangenomen als nee. Dit kan bijvoorbeeld relevant zijn als er ook een waarde is voor ‘niet ingevuld’.</w:t>
-            </w:r>
-          </w:p>
-        </w:tc>
-      </w:tr>
-      <w:tr>
-        <w:tc>
-          <w:tcPr>
-            <w:tcW w:w="2689" w:type="dxa"/>
-          </w:tcPr>
-          <w:p>
-            <w:r>
-              <w:lastRenderedPageBreak/>
-              <w:t>vergelijk</w:t>
-            </w:r>
-            <w:r>
-              <w:t>_variabelelabels</w:t>
-            </w:r>
-          </w:p>
-        </w:tc>
-        <w:tc>
-          <w:tcPr>
-            <w:tcW w:w="1701" w:type="dxa"/>
-          </w:tcPr>
-          <w:p>
-            <w:r>
-              <w:t>WAAR / ONWAAR</w:t>
-            </w:r>
-          </w:p>
-        </w:tc>
-        <w:tc>
-          <w:tcPr>
-            <w:tcW w:w="4672" w:type="dxa"/>
-          </w:tcPr>
-          <w:p>
-            <w:r>
-              <w:t xml:space="preserve">Het script controleert over variabelen overeenkomen aan de hand van de labels in de dataset. Het kan bij het gebruik van oudere sets voorkomen dat deze niet </w:t>
-            </w:r>
-            <w:r>
-              <w:t xml:space="preserve">overal gelijk zijn. Daarom is het mogelijk om deze controle uit te schakelen. </w:t>
-            </w:r>
+            </w:pPr>
             <w:r>
               <w:rPr>
                 <w:b/>
                 <w:bCs/>
               </w:rPr>
-              <w:t xml:space="preserve">Let op: </w:t>
-            </w:r>
-            <w:r>
-              <w:t xml:space="preserve">het is aan te raden het script eerst te draaien met deze </w:t>
-            </w:r>
-            <w:r>
-              <w:t>instelling op WAAR, zodat het inzichtelijk wordt waar mogelijke problemen voorkomen. Deze dienen handmatig gecontroleerd te worden.</w:t>
+              <w:t>template_html</w:t>
+            </w:r>
+          </w:p>
+        </w:tc>
+        <w:tc>
+          <w:tcPr>
+            <w:tcW w:w="1701" w:type="dxa"/>
+          </w:tcPr>
+          <w:p>
+            <w:r>
+              <w:t>Tekst / leeg</w:t>
+            </w:r>
+          </w:p>
+        </w:tc>
+        <w:tc>
+          <w:tcPr>
+            <w:tcW w:w="4672" w:type="dxa"/>
+          </w:tcPr>
+          <w:p>
+            <w:r>
+              <w:t>De uitvoer in HTML vereist een template waarin de tabellenboeken geplaatst worden. In de meeste gevallen zal het meege</w:t>
+            </w:r>
+            <w:r>
+              <w:t>leverde voorbeeld (</w:t>
+            </w:r>
+            <w:r>
+              <w:rPr>
+                <w:i/>
+                <w:iCs/>
+              </w:rPr>
+              <w:t>template_digitoegankelijk.html</w:t>
+            </w:r>
+            <w:r>
+              <w:t>) afdoende zijn. Indien gewenst kan hier een eigen bestand worden ingevoerd, door hiervan de bestandsnaam op te geven.</w:t>
+            </w:r>
+            <w:r>
+              <w:t xml:space="preserve"> Als deze variabele leeg is </w:t>
+            </w:r>
+            <w:r>
+              <w:t>worden er geen HTML-bestanden gemaakt.</w:t>
             </w:r>
           </w:p>
         </w:tc>
@@ -2837,7 +2934,11 @@
               <w:pStyle w:val="Geenafstand"/>
             </w:pPr>
             <w:r>
-              <w:t>Variabelenaam met informatie over de weging van het design. Als deze leeg is wordt er een ongewogen design gebruikt.</w:t>
+              <w:t xml:space="preserve">Variabelenaam met informatie over de weging van het design. Als deze leeg is wordt er een </w:t>
+            </w:r>
+            <w:r>
+              <w:lastRenderedPageBreak/>
+              <w:t>ongewogen design gebruikt.</w:t>
             </w:r>
             <w:r>
               <w:t xml:space="preserve"> </w:t>
@@ -2875,6 +2976,7 @@
               <w:pStyle w:val="Geenafstand"/>
             </w:pPr>
             <w:r>
+              <w:lastRenderedPageBreak/>
               <w:t>stratum</w:t>
             </w:r>
           </w:p>
@@ -2930,7 +3032,6 @@
         <w:pStyle w:val="Kop2"/>
       </w:pPr>
       <w:r>
-        <w:lastRenderedPageBreak/>
         <w:t>Dichotoom / niet dichotoom</w:t>
       </w:r>
     </w:p>
@@ -3437,7 +3538,11 @@
         <w:t>variabelen in het tabellenboek kan op dit tabblad opgemaakt worden. Ieder element staat op een nieuwe rij, en wordt automatisch opgemaakt door het script.</w:t>
       </w:r>
       <w:r>
-        <w:t xml:space="preserve"> Van iedere variabele wordt uit elke opgegeven dataset data gezocht. Indien deze afwezig is wordt er een vervangende tekst weergegeven. (Zie </w:t>
+        <w:t xml:space="preserve"> Van iedere variabele </w:t>
+      </w:r>
+      <w:r>
+        <w:lastRenderedPageBreak/>
+        <w:t xml:space="preserve">wordt uit elke opgegeven dataset data gezocht. Indien deze afwezig is wordt er een vervangende tekst weergegeven. (Zie </w:t>
       </w:r>
       <w:r>
         <w:rPr>
@@ -3506,247 +3611,18 @@
       <w:pPr>
         <w:pStyle w:val="Geenafstand"/>
       </w:pPr>
-    </w:p>
-    <w:tbl>
-      <w:tblPr>
-        <w:tblStyle w:val="Tabelraster"/>
-        <w:tblW w:w="2033" w:type="dxa"/>
-        <w:tblLook w:val="04A0" w:firstRow="1" w:lastRow="0" w:firstColumn="1" w:lastColumn="0" w:noHBand="0" w:noVBand="1"/>
-      </w:tblPr>
-      <w:tblGrid>
-        <w:gridCol w:w="960"/>
-        <w:gridCol w:w="1073"/>
-      </w:tblGrid>
-      <w:tr>
-        <w:trPr>
-          <w:trHeight w:val="290"/>
-        </w:trPr>
-        <w:tc>
-          <w:tcPr>
-            <w:tcW w:w="960" w:type="dxa"/>
-            <w:noWrap/>
-            <w:hideMark/>
-          </w:tcPr>
-          <w:p>
-            <w:pPr>
-              <w:rPr>
-                <w:rFonts w:ascii="Calibri" w:eastAsia="Times New Roman" w:hAnsi="Calibri" w:cs="Calibri"/>
-                <w:color w:val="000000"/>
-                <w:lang w:eastAsia="nl-NL"/>
-              </w:rPr>
-            </w:pPr>
-            <w:r>
-              <w:rPr>
-                <w:rFonts w:ascii="Calibri" w:eastAsia="Times New Roman" w:hAnsi="Calibri" w:cs="Calibri"/>
-                <w:color w:val="000000"/>
-                <w:lang w:eastAsia="nl-NL"/>
-              </w:rPr>
-              <w:lastRenderedPageBreak/>
-              <w:t>kop</w:t>
-            </w:r>
-          </w:p>
-        </w:tc>
-        <w:tc>
-          <w:tcPr>
-            <w:tcW w:w="1073" w:type="dxa"/>
-            <w:noWrap/>
-            <w:hideMark/>
-          </w:tcPr>
-          <w:p>
-            <w:pPr>
-              <w:rPr>
-                <w:rFonts w:ascii="Calibri" w:eastAsia="Times New Roman" w:hAnsi="Calibri" w:cs="Calibri"/>
-                <w:color w:val="000000"/>
-                <w:lang w:eastAsia="nl-NL"/>
-              </w:rPr>
-            </w:pPr>
-            <w:r>
-              <w:rPr>
-                <w:rFonts w:ascii="Calibri" w:eastAsia="Times New Roman" w:hAnsi="Calibri" w:cs="Calibri"/>
-                <w:color w:val="000000"/>
-                <w:lang w:eastAsia="nl-NL"/>
-              </w:rPr>
-              <w:t>Financiën</w:t>
-            </w:r>
-          </w:p>
-        </w:tc>
-      </w:tr>
-      <w:tr>
-        <w:trPr>
-          <w:trHeight w:val="290"/>
-        </w:trPr>
-        <w:tc>
-          <w:tcPr>
-            <w:tcW w:w="960" w:type="dxa"/>
-            <w:noWrap/>
-            <w:hideMark/>
-          </w:tcPr>
-          <w:p>
-            <w:pPr>
-              <w:rPr>
-                <w:rFonts w:ascii="Calibri" w:eastAsia="Times New Roman" w:hAnsi="Calibri" w:cs="Calibri"/>
-                <w:color w:val="000000"/>
-                <w:lang w:eastAsia="nl-NL"/>
-              </w:rPr>
-            </w:pPr>
-            <w:r>
-              <w:rPr>
-                <w:rFonts w:ascii="Calibri" w:eastAsia="Times New Roman" w:hAnsi="Calibri" w:cs="Calibri"/>
-                <w:color w:val="000000"/>
-                <w:lang w:eastAsia="nl-NL"/>
-              </w:rPr>
-              <w:t>var</w:t>
-            </w:r>
-          </w:p>
-        </w:tc>
-        <w:tc>
-          <w:tcPr>
-            <w:tcW w:w="1073" w:type="dxa"/>
-            <w:noWrap/>
-            <w:hideMark/>
-          </w:tcPr>
-          <w:p>
-            <w:pPr>
-              <w:rPr>
-                <w:rFonts w:ascii="Calibri" w:eastAsia="Times New Roman" w:hAnsi="Calibri" w:cs="Calibri"/>
-                <w:color w:val="000000"/>
-                <w:lang w:eastAsia="nl-NL"/>
-              </w:rPr>
-            </w:pPr>
-            <w:r>
-              <w:rPr>
-                <w:rFonts w:ascii="Calibri" w:eastAsia="Times New Roman" w:hAnsi="Calibri" w:cs="Calibri"/>
-                <w:color w:val="000000"/>
-                <w:lang w:eastAsia="nl-NL"/>
-              </w:rPr>
-              <w:t>FIIKA403</w:t>
-            </w:r>
-          </w:p>
-        </w:tc>
-      </w:tr>
-      <w:tr>
-        <w:trPr>
-          <w:trHeight w:val="290"/>
-        </w:trPr>
-        <w:tc>
-          <w:tcPr>
-            <w:tcW w:w="960" w:type="dxa"/>
-            <w:noWrap/>
-            <w:hideMark/>
-          </w:tcPr>
-          <w:p>
-            <w:pPr>
-              <w:rPr>
-                <w:rFonts w:ascii="Calibri" w:eastAsia="Times New Roman" w:hAnsi="Calibri" w:cs="Calibri"/>
-                <w:color w:val="000000"/>
-                <w:lang w:eastAsia="nl-NL"/>
-              </w:rPr>
-            </w:pPr>
-            <w:r>
-              <w:rPr>
-                <w:rFonts w:ascii="Calibri" w:eastAsia="Times New Roman" w:hAnsi="Calibri" w:cs="Calibri"/>
-                <w:color w:val="000000"/>
-                <w:lang w:eastAsia="nl-NL"/>
-              </w:rPr>
-              <w:t>var</w:t>
-            </w:r>
-          </w:p>
-        </w:tc>
-        <w:tc>
-          <w:tcPr>
-            <w:tcW w:w="1073" w:type="dxa"/>
-            <w:noWrap/>
-            <w:hideMark/>
-          </w:tcPr>
-          <w:p>
-            <w:pPr>
-              <w:rPr>
-                <w:rFonts w:ascii="Calibri" w:eastAsia="Times New Roman" w:hAnsi="Calibri" w:cs="Calibri"/>
-                <w:color w:val="000000"/>
-                <w:lang w:eastAsia="nl-NL"/>
-              </w:rPr>
-            </w:pPr>
-            <w:r>
-              <w:rPr>
-                <w:rFonts w:ascii="Calibri" w:eastAsia="Times New Roman" w:hAnsi="Calibri" w:cs="Calibri"/>
-                <w:color w:val="000000"/>
-                <w:lang w:eastAsia="nl-NL"/>
-              </w:rPr>
-              <w:t>FIIKA401</w:t>
-            </w:r>
-          </w:p>
-        </w:tc>
-      </w:tr>
-      <w:tr>
-        <w:trPr>
-          <w:trHeight w:val="290"/>
-        </w:trPr>
-        <w:tc>
-          <w:tcPr>
-            <w:tcW w:w="960" w:type="dxa"/>
-            <w:noWrap/>
-            <w:hideMark/>
-          </w:tcPr>
-          <w:p>
-            <w:pPr>
-              <w:rPr>
-                <w:rFonts w:ascii="Calibri" w:eastAsia="Times New Roman" w:hAnsi="Calibri" w:cs="Calibri"/>
-                <w:color w:val="000000"/>
-                <w:lang w:eastAsia="nl-NL"/>
-              </w:rPr>
-            </w:pPr>
-            <w:r>
-              <w:rPr>
-                <w:rFonts w:ascii="Calibri" w:eastAsia="Times New Roman" w:hAnsi="Calibri" w:cs="Calibri"/>
-                <w:color w:val="000000"/>
-                <w:lang w:eastAsia="nl-NL"/>
-              </w:rPr>
-              <w:t>var</w:t>
-            </w:r>
-          </w:p>
-        </w:tc>
-        <w:tc>
-          <w:tcPr>
-            <w:tcW w:w="1073" w:type="dxa"/>
-            <w:noWrap/>
-            <w:hideMark/>
-          </w:tcPr>
-          <w:p>
-            <w:pPr>
-              <w:rPr>
-                <w:rFonts w:ascii="Calibri" w:eastAsia="Times New Roman" w:hAnsi="Calibri" w:cs="Calibri"/>
-                <w:color w:val="000000"/>
-                <w:lang w:eastAsia="nl-NL"/>
-              </w:rPr>
-            </w:pPr>
-            <w:r>
-              <w:rPr>
-                <w:rFonts w:ascii="Calibri" w:eastAsia="Times New Roman" w:hAnsi="Calibri" w:cs="Calibri"/>
-                <w:color w:val="000000"/>
-                <w:lang w:eastAsia="nl-NL"/>
-              </w:rPr>
-              <w:t>FIIKA402</w:t>
-            </w:r>
-          </w:p>
-        </w:tc>
-      </w:tr>
-    </w:tbl>
-    <w:p>
-      <w:pPr>
-        <w:pStyle w:val="Geenafstand"/>
-      </w:pPr>
       <w:r>
         <w:rPr>
           <w:noProof/>
         </w:rPr>
         <w:drawing>
-          <wp:anchor distT="0" distB="0" distL="114300" distR="114300" simplePos="0" relativeHeight="251658240" behindDoc="0" locked="0" layoutInCell="1" allowOverlap="1" wp14:anchorId="513A771B" wp14:editId="2EE2F269">
+          <wp:anchor distT="0" distB="0" distL="114300" distR="114300" simplePos="0" relativeHeight="251658240" behindDoc="0" locked="0" layoutInCell="1" allowOverlap="1" wp14:anchorId="513A771B" wp14:editId="40BB691A">
             <wp:simplePos x="0" y="0"/>
             <wp:positionH relativeFrom="margin">
-              <wp:align>right</wp:align>
+              <wp:posOffset>1832172</wp:posOffset>
             </wp:positionH>
             <wp:positionV relativeFrom="margin">
-              <wp:align>top</wp:align>
+              <wp:posOffset>1233122</wp:posOffset>
             </wp:positionV>
             <wp:extent cx="3800475" cy="1004958"/>
             <wp:effectExtent l="0" t="0" r="0" b="5080"/>
@@ -3789,6 +3665,234 @@
           </wp:anchor>
         </w:drawing>
       </w:r>
+    </w:p>
+    <w:tbl>
+      <w:tblPr>
+        <w:tblStyle w:val="Tabelraster"/>
+        <w:tblW w:w="2033" w:type="dxa"/>
+        <w:tblLook w:val="04A0" w:firstRow="1" w:lastRow="0" w:firstColumn="1" w:lastColumn="0" w:noHBand="0" w:noVBand="1"/>
+      </w:tblPr>
+      <w:tblGrid>
+        <w:gridCol w:w="960"/>
+        <w:gridCol w:w="1073"/>
+      </w:tblGrid>
+      <w:tr>
+        <w:trPr>
+          <w:trHeight w:val="290"/>
+        </w:trPr>
+        <w:tc>
+          <w:tcPr>
+            <w:tcW w:w="960" w:type="dxa"/>
+            <w:noWrap/>
+            <w:hideMark/>
+          </w:tcPr>
+          <w:p>
+            <w:pPr>
+              <w:rPr>
+                <w:rFonts w:ascii="Calibri" w:eastAsia="Times New Roman" w:hAnsi="Calibri" w:cs="Calibri"/>
+                <w:color w:val="000000"/>
+                <w:lang w:eastAsia="nl-NL"/>
+              </w:rPr>
+            </w:pPr>
+            <w:r>
+              <w:rPr>
+                <w:rFonts w:ascii="Calibri" w:eastAsia="Times New Roman" w:hAnsi="Calibri" w:cs="Calibri"/>
+                <w:color w:val="000000"/>
+                <w:lang w:eastAsia="nl-NL"/>
+              </w:rPr>
+              <w:t>kop</w:t>
+            </w:r>
+          </w:p>
+        </w:tc>
+        <w:tc>
+          <w:tcPr>
+            <w:tcW w:w="1073" w:type="dxa"/>
+            <w:noWrap/>
+            <w:hideMark/>
+          </w:tcPr>
+          <w:p>
+            <w:pPr>
+              <w:rPr>
+                <w:rFonts w:ascii="Calibri" w:eastAsia="Times New Roman" w:hAnsi="Calibri" w:cs="Calibri"/>
+                <w:color w:val="000000"/>
+                <w:lang w:eastAsia="nl-NL"/>
+              </w:rPr>
+            </w:pPr>
+            <w:r>
+              <w:rPr>
+                <w:rFonts w:ascii="Calibri" w:eastAsia="Times New Roman" w:hAnsi="Calibri" w:cs="Calibri"/>
+                <w:color w:val="000000"/>
+                <w:lang w:eastAsia="nl-NL"/>
+              </w:rPr>
+              <w:t>Financiën</w:t>
+            </w:r>
+          </w:p>
+        </w:tc>
+      </w:tr>
+      <w:tr>
+        <w:trPr>
+          <w:trHeight w:val="290"/>
+        </w:trPr>
+        <w:tc>
+          <w:tcPr>
+            <w:tcW w:w="960" w:type="dxa"/>
+            <w:noWrap/>
+            <w:hideMark/>
+          </w:tcPr>
+          <w:p>
+            <w:pPr>
+              <w:rPr>
+                <w:rFonts w:ascii="Calibri" w:eastAsia="Times New Roman" w:hAnsi="Calibri" w:cs="Calibri"/>
+                <w:color w:val="000000"/>
+                <w:lang w:eastAsia="nl-NL"/>
+              </w:rPr>
+            </w:pPr>
+            <w:r>
+              <w:rPr>
+                <w:rFonts w:ascii="Calibri" w:eastAsia="Times New Roman" w:hAnsi="Calibri" w:cs="Calibri"/>
+                <w:color w:val="000000"/>
+                <w:lang w:eastAsia="nl-NL"/>
+              </w:rPr>
+              <w:t>var</w:t>
+            </w:r>
+          </w:p>
+        </w:tc>
+        <w:tc>
+          <w:tcPr>
+            <w:tcW w:w="1073" w:type="dxa"/>
+            <w:noWrap/>
+            <w:hideMark/>
+          </w:tcPr>
+          <w:p>
+            <w:pPr>
+              <w:rPr>
+                <w:rFonts w:ascii="Calibri" w:eastAsia="Times New Roman" w:hAnsi="Calibri" w:cs="Calibri"/>
+                <w:color w:val="000000"/>
+                <w:lang w:eastAsia="nl-NL"/>
+              </w:rPr>
+            </w:pPr>
+            <w:r>
+              <w:rPr>
+                <w:rFonts w:ascii="Calibri" w:eastAsia="Times New Roman" w:hAnsi="Calibri" w:cs="Calibri"/>
+                <w:color w:val="000000"/>
+                <w:lang w:eastAsia="nl-NL"/>
+              </w:rPr>
+              <w:t>FIIKA403</w:t>
+            </w:r>
+          </w:p>
+        </w:tc>
+      </w:tr>
+      <w:tr>
+        <w:trPr>
+          <w:trHeight w:val="290"/>
+        </w:trPr>
+        <w:tc>
+          <w:tcPr>
+            <w:tcW w:w="960" w:type="dxa"/>
+            <w:noWrap/>
+            <w:hideMark/>
+          </w:tcPr>
+          <w:p>
+            <w:pPr>
+              <w:rPr>
+                <w:rFonts w:ascii="Calibri" w:eastAsia="Times New Roman" w:hAnsi="Calibri" w:cs="Calibri"/>
+                <w:color w:val="000000"/>
+                <w:lang w:eastAsia="nl-NL"/>
+              </w:rPr>
+            </w:pPr>
+            <w:r>
+              <w:rPr>
+                <w:rFonts w:ascii="Calibri" w:eastAsia="Times New Roman" w:hAnsi="Calibri" w:cs="Calibri"/>
+                <w:color w:val="000000"/>
+                <w:lang w:eastAsia="nl-NL"/>
+              </w:rPr>
+              <w:t>var</w:t>
+            </w:r>
+          </w:p>
+        </w:tc>
+        <w:tc>
+          <w:tcPr>
+            <w:tcW w:w="1073" w:type="dxa"/>
+            <w:noWrap/>
+            <w:hideMark/>
+          </w:tcPr>
+          <w:p>
+            <w:pPr>
+              <w:rPr>
+                <w:rFonts w:ascii="Calibri" w:eastAsia="Times New Roman" w:hAnsi="Calibri" w:cs="Calibri"/>
+                <w:color w:val="000000"/>
+                <w:lang w:eastAsia="nl-NL"/>
+              </w:rPr>
+            </w:pPr>
+            <w:r>
+              <w:rPr>
+                <w:rFonts w:ascii="Calibri" w:eastAsia="Times New Roman" w:hAnsi="Calibri" w:cs="Calibri"/>
+                <w:color w:val="000000"/>
+                <w:lang w:eastAsia="nl-NL"/>
+              </w:rPr>
+              <w:t>FIIKA401</w:t>
+            </w:r>
+          </w:p>
+        </w:tc>
+      </w:tr>
+      <w:tr>
+        <w:trPr>
+          <w:trHeight w:val="290"/>
+        </w:trPr>
+        <w:tc>
+          <w:tcPr>
+            <w:tcW w:w="960" w:type="dxa"/>
+            <w:noWrap/>
+            <w:hideMark/>
+          </w:tcPr>
+          <w:p>
+            <w:pPr>
+              <w:rPr>
+                <w:rFonts w:ascii="Calibri" w:eastAsia="Times New Roman" w:hAnsi="Calibri" w:cs="Calibri"/>
+                <w:color w:val="000000"/>
+                <w:lang w:eastAsia="nl-NL"/>
+              </w:rPr>
+            </w:pPr>
+            <w:r>
+              <w:rPr>
+                <w:rFonts w:ascii="Calibri" w:eastAsia="Times New Roman" w:hAnsi="Calibri" w:cs="Calibri"/>
+                <w:color w:val="000000"/>
+                <w:lang w:eastAsia="nl-NL"/>
+              </w:rPr>
+              <w:t>var</w:t>
+            </w:r>
+          </w:p>
+        </w:tc>
+        <w:tc>
+          <w:tcPr>
+            <w:tcW w:w="1073" w:type="dxa"/>
+            <w:noWrap/>
+            <w:hideMark/>
+          </w:tcPr>
+          <w:p>
+            <w:pPr>
+              <w:rPr>
+                <w:rFonts w:ascii="Calibri" w:eastAsia="Times New Roman" w:hAnsi="Calibri" w:cs="Calibri"/>
+                <w:color w:val="000000"/>
+                <w:lang w:eastAsia="nl-NL"/>
+              </w:rPr>
+            </w:pPr>
+            <w:r>
+              <w:rPr>
+                <w:rFonts w:ascii="Calibri" w:eastAsia="Times New Roman" w:hAnsi="Calibri" w:cs="Calibri"/>
+                <w:color w:val="000000"/>
+                <w:lang w:eastAsia="nl-NL"/>
+              </w:rPr>
+              <w:t>FIIKA402</w:t>
+            </w:r>
+          </w:p>
+        </w:tc>
+      </w:tr>
+    </w:tbl>
+    <w:p>
+      <w:pPr>
+        <w:pStyle w:val="Geenafstand"/>
+      </w:pPr>
     </w:p>
     <w:p>
       <w:pPr>
@@ -4300,17 +4404,27 @@
           </w:tcPr>
           <w:p>
             <w:r>
-              <w:t>“var” / “nvar”</w:t>
-            </w:r>
-          </w:p>
-        </w:tc>
-        <w:tc>
-          <w:tcPr>
-            <w:tcW w:w="0" w:type="auto"/>
-          </w:tcPr>
-          <w:p>
-            <w:r>
-              <w:t>Geeft de genoemde variabele weer. Bij “nvar” wordt een extra regel met n = … toegevoegd.</w:t>
+              <w:t>“var”</w:t>
+            </w:r>
+          </w:p>
+        </w:tc>
+        <w:tc>
+          <w:tcPr>
+            <w:tcW w:w="0" w:type="auto"/>
+          </w:tcPr>
+          <w:p>
+            <w:r>
+              <w:t xml:space="preserve">Geeft de genoemde variabele weer. </w:t>
+            </w:r>
+            <w:r>
+              <w:rPr>
+                <w:b/>
+                <w:bCs/>
+              </w:rPr>
+              <w:t xml:space="preserve">Let op: </w:t>
+            </w:r>
+            <w:r>
+              <w:t>dichotome variabelen worden zonder koppen weergegeven, zie bovenstaande toelichting.</w:t>
             </w:r>
           </w:p>
         </w:tc>
@@ -4322,7 +4436,6 @@
           </w:tcPr>
           <w:p>
             <w:r>
-              <w:lastRenderedPageBreak/>
               <w:t>inhoud</w:t>
             </w:r>
           </w:p>
@@ -4385,6 +4498,19 @@
             </w:r>
             <w:r>
               <w:t>worden kolomkoppen bij boven deze variabele voorkomen, bij een kop de kolomkoppen onder de kop.</w:t>
+            </w:r>
+            <w:r>
+              <w:t xml:space="preserve"> </w:t>
+            </w:r>
+            <w:r>
+              <w:rPr>
+                <w:b/>
+                <w:bCs/>
+              </w:rPr>
+              <w:t xml:space="preserve">Let op: </w:t>
+            </w:r>
+            <w:r>
+              <w:t>deze variabele heeft alleen effect in de uitvoer in Excel-bestanden. Vanwege de vereisten van digitoegankelijkheid is het niet mogelijk om een tabel zonder kolomkoppen aan te maken in HTML.</w:t>
             </w:r>
           </w:p>
         </w:tc>
@@ -4733,7 +4859,11 @@
               <w:t xml:space="preserve"> Een witregel kan gemaakt worden door deze leeg te laten.</w:t>
             </w:r>
             <w:r>
-              <w:t xml:space="preserve"> “[naam]” wordt vervangen door </w:t>
+              <w:t xml:space="preserve"> </w:t>
+            </w:r>
+            <w:r>
+              <w:lastRenderedPageBreak/>
+              <w:t xml:space="preserve">“[naam]” wordt vervangen door </w:t>
             </w:r>
             <w:r>
               <w:t>de naam van het tabellenboek. (Bijvoorbeeld de gemeentenaam.)</w:t>
@@ -4772,11 +4902,7 @@
         <w:t>vraag</w:t>
       </w:r>
       <w:r>
-        <w:t xml:space="preserve"> (= </w:t>
-      </w:r>
-      <w:r>
-        <w:lastRenderedPageBreak/>
-        <w:t xml:space="preserve">variabelelabel) als label weergegeven, bij een niet-dichotome waarde wordt het </w:t>
+        <w:t xml:space="preserve"> (= variabelelabel) als label weergegeven, bij een niet-dichotome waarde wordt het </w:t>
       </w:r>
       <w:r>
         <w:rPr>
@@ -5263,6 +5389,7 @@
                 <w:b/>
                 <w:bCs/>
               </w:rPr>
+              <w:lastRenderedPageBreak/>
               <w:t>rij</w:t>
             </w:r>
           </w:p>
@@ -5408,7 +5535,6 @@
                 <w:b/>
                 <w:bCs/>
               </w:rPr>
-              <w:lastRenderedPageBreak/>
               <w:t>hoogte</w:t>
             </w:r>
           </w:p>
@@ -5897,7 +6023,11 @@
               <w:t xml:space="preserve">et kolomnummer </w:t>
             </w:r>
             <w:r>
-              <w:t>betreft de kolom in het tabellenboek. Kruisvariabelen dienen dus meegeteld te worden</w:t>
+              <w:t xml:space="preserve">betreft de kolom in het tabellenboek. </w:t>
+            </w:r>
+            <w:r>
+              <w:lastRenderedPageBreak/>
+              <w:t>Kruisvariabelen dienen dus meegeteld te worden</w:t>
             </w:r>
             <w:r>
               <w:t>.</w:t>
@@ -5981,11 +6111,7 @@
               <w:t>; voor nu gewoon niet doen</w:t>
             </w:r>
             <w:r>
-              <w:t xml:space="preserve">. (Vraag het een keer op </w:t>
-            </w:r>
-            <w:r>
-              <w:lastRenderedPageBreak/>
-              <w:t>een fysieke bijeenkomst, dan doe ik een poging</w:t>
+              <w:t>. (Vraag het een keer op een fysieke bijeenkomst, dan doe ik een poging</w:t>
             </w:r>
             <w:r>
               <w:t>. - AD</w:t>
@@ -6623,7 +6749,11 @@
           </w:tcPr>
           <w:p>
             <w:r>
-              <w:t>De rijen in Excel worden gelijkmatig verdeeld. Dit getal specificeert de hoogte van iedere rij in pt</w:t>
+              <w:t xml:space="preserve">De rijen in Excel worden gelijkmatig verdeeld. Dit getal specificeert de </w:t>
+            </w:r>
+            <w:r>
+              <w:lastRenderedPageBreak/>
+              <w:t>hoogte van iedere rij in pt</w:t>
             </w:r>
             <w:r>
               <w:t xml:space="preserve"> (= lettergrootte in Word en Excel)</w:t>
@@ -6641,6 +6771,7 @@
           </w:tcPr>
           <w:p>
             <w:r>
+              <w:lastRenderedPageBreak/>
               <w:t>rij_hoogte_kop</w:t>
             </w:r>
           </w:p>
@@ -6760,11 +6891,7 @@
           </w:tcPr>
           <w:p>
             <w:r>
-              <w:t xml:space="preserve">Sommige variabelelabels zijn te lang om binnen de kolombreedte te </w:t>
-            </w:r>
-            <w:r>
-              <w:lastRenderedPageBreak/>
-              <w:t xml:space="preserve">passen. Excel kan automatisch tekstterugloop aanzetten, maar past niet automatisch de rijhoogte aan. Daarom dient handmatig te worden aangegeven na hoeveel karakters de rijhoogte voor een variabele groter moet worden. In de praktijk zal dit getal ongeveer overeenkomen met </w:t>
+              <w:t xml:space="preserve">Sommige variabelelabels zijn te lang om binnen de kolombreedte te passen. Excel kan automatisch tekstterugloop aanzetten, maar past niet automatisch de rijhoogte aan. Daarom dient handmatig te worden aangegeven na hoeveel karakters de rijhoogte voor een variabele groter moet worden. In de praktijk zal dit getal ongeveer overeenkomen met </w:t>
             </w:r>
             <w:r>
               <w:rPr>
@@ -6786,7 +6913,6 @@
           </w:tcPr>
           <w:p>
             <w:r>
-              <w:lastRenderedPageBreak/>
               <w:t>border_tussen_gegevens</w:t>
             </w:r>
           </w:p>
@@ -7136,7 +7262,6 @@
           <w:iCs/>
           <w:noProof/>
         </w:rPr>
-        <w:lastRenderedPageBreak/>
         <w:drawing>
           <wp:inline distT="0" distB="0" distL="0" distR="0" wp14:anchorId="54F13638" wp14:editId="76B01574">
             <wp:extent cx="5760720" cy="1000125"/>
@@ -7178,6 +7303,50 @@
             </a:graphic>
           </wp:inline>
         </w:drawing>
+      </w:r>
+    </w:p>
+    <w:p>
+      <w:pPr>
+        <w:pStyle w:val="Geenafstand"/>
+        <w:rPr>
+          <w:i/>
+          <w:iCs/>
+        </w:rPr>
+      </w:pPr>
+      <w:r>
+        <w:rPr>
+          <w:i/>
+          <w:iCs/>
+        </w:rPr>
+        <w:t xml:space="preserve">N.B.: Beide varianten zijn digitoegankelijk, </w:t>
+      </w:r>
+      <w:r>
+        <w:rPr>
+          <w:i/>
+          <w:iCs/>
+        </w:rPr>
+        <w:t>maar</w:t>
+      </w:r>
+      <w:r>
+        <w:rPr>
+          <w:i/>
+          <w:iCs/>
+        </w:rPr>
+        <w:t xml:space="preserve"> de enkele headerstijl</w:t>
+      </w:r>
+      <w:r>
+        <w:rPr>
+          <w:i/>
+          <w:iCs/>
+        </w:rPr>
+        <w:t xml:space="preserve"> is</w:t>
+      </w:r>
+      <w:r>
+        <w:rPr>
+          <w:i/>
+          <w:iCs/>
+        </w:rPr>
+        <w:t xml:space="preserve"> minder vermoeiend om naar te luisteren.</w:t>
       </w:r>
     </w:p>
     <w:sectPr>

</xml_diff>

<commit_message>
Extra foutmeldingen bij configuratieproblemen toegevoegd en handleiding verduidelijkt.
</commit_message>
<xml_diff>
--- a/Handleiding configuratie.docx
+++ b/Handleiding configuratie.docx
@@ -6023,11 +6023,17 @@
               <w:t xml:space="preserve">et kolomnummer </w:t>
             </w:r>
             <w:r>
-              <w:t xml:space="preserve">betreft de kolom in het tabellenboek. </w:t>
+              <w:t>betreft de kolom in het tabellenboek</w:t>
+            </w:r>
+            <w:r>
+              <w:t xml:space="preserve">, geteld </w:t>
             </w:r>
             <w:r>
               <w:lastRenderedPageBreak/>
-              <w:t>Kruisvariabelen dienen dus meegeteld te worden</w:t>
+              <w:t>vanaf de eerste kolom met cijfers</w:t>
+            </w:r>
+            <w:r>
+              <w:t>. Kruisvariabelen dienen meegeteld te worden</w:t>
             </w:r>
             <w:r>
               <w:t>.</w:t>
@@ -6054,7 +6060,13 @@
               <w:t>categorieë</w:t>
             </w:r>
             <w:r>
-              <w:t>n met twee levels:</w:t>
+              <w:t>n met</w:t>
+            </w:r>
+            <w:r>
+              <w:t xml:space="preserve"> ieder</w:t>
+            </w:r>
+            <w:r>
+              <w:t xml:space="preserve"> twee levels:</w:t>
             </w:r>
             <w:r>
               <w:t xml:space="preserve"> totaal 2 + 2 + 1 = 5 kolommen. Nationaal zit dan in kolom 6.)</w:t>

</xml_diff>

<commit_message>
Nieuwe functie toegevoegd: beperkte subset waardes weergeven. Hiervoor nieuwe kolom 'waardes' in tabblad indeling_rijen.
</commit_message>
<xml_diff>
--- a/Handleiding configuratie.docx
+++ b/Handleiding configuratie.docx
@@ -4468,6 +4468,76 @@
           </w:tcPr>
           <w:p>
             <w:r>
+              <w:t>waardes</w:t>
+            </w:r>
+          </w:p>
+        </w:tc>
+        <w:tc>
+          <w:tcPr>
+            <w:tcW w:w="1824" w:type="dxa"/>
+          </w:tcPr>
+          <w:p>
+            <w:r>
+              <w:t>Getallen gescheiden door komma’s / leeg</w:t>
+            </w:r>
+          </w:p>
+        </w:tc>
+        <w:tc>
+          <w:tcPr>
+            <w:tcW w:w="0" w:type="auto"/>
+          </w:tcPr>
+          <w:p>
+            <w:r>
+              <w:t>Indien er een beperkte subset</w:t>
+            </w:r>
+            <w:r>
+              <w:t xml:space="preserve"> of een andere volgorde</w:t>
+            </w:r>
+            <w:r>
+              <w:t xml:space="preserve"> van antwoorden </w:t>
+            </w:r>
+            <w:r>
+              <w:t>moet</w:t>
+            </w:r>
+            <w:r>
+              <w:t xml:space="preserve"> worden weergegeven kunnen deze hier worden opgegeven in de gewenste volgorde, gescheiden door komma’s. </w:t>
+            </w:r>
+            <w:r>
+              <w:t>De volgorde van drie categorieën kan zo bijvoorbeeld omgedraaid worden met “3,2,1”.</w:t>
+            </w:r>
+            <w:r>
+              <w:t xml:space="preserve"> </w:t>
+            </w:r>
+            <w:r>
+              <w:rPr>
+                <w:b/>
+                <w:bCs/>
+              </w:rPr>
+              <w:t xml:space="preserve">Let op: </w:t>
+            </w:r>
+            <w:r>
+              <w:t xml:space="preserve">dit betreft de antwoordcodes zoals aangemaakt in SPSS, </w:t>
+            </w:r>
+            <w:r>
+              <w:rPr>
+                <w:b/>
+                <w:bCs/>
+              </w:rPr>
+              <w:t>niet</w:t>
+            </w:r>
+            <w:r>
+              <w:t xml:space="preserve"> de labels. Indien dit veld leeg is worden alle antwoordmogelijkheden weergegeven.</w:t>
+            </w:r>
+          </w:p>
+        </w:tc>
+      </w:tr>
+      <w:tr>
+        <w:tc>
+          <w:tcPr>
+            <w:tcW w:w="2019" w:type="dxa"/>
+          </w:tcPr>
+          <w:p>
+            <w:r>
               <w:t>kolomkoppen</w:t>
             </w:r>
           </w:p>
@@ -4696,6 +4766,7 @@
         <w:pStyle w:val="Kop2"/>
       </w:pPr>
       <w:r>
+        <w:lastRenderedPageBreak/>
         <w:t>Introtekst</w:t>
       </w:r>
     </w:p>
@@ -4859,11 +4930,7 @@
               <w:t xml:space="preserve"> Een witregel kan gemaakt worden door deze leeg te laten.</w:t>
             </w:r>
             <w:r>
-              <w:t xml:space="preserve"> </w:t>
-            </w:r>
-            <w:r>
-              <w:lastRenderedPageBreak/>
-              <w:t xml:space="preserve">“[naam]” wordt vervangen door </w:t>
+              <w:t xml:space="preserve"> “[naam]” wordt vervangen door </w:t>
             </w:r>
             <w:r>
               <w:t>de naam van het tabellenboek. (Bijvoorbeeld de gemeentenaam.)</w:t>
@@ -5389,7 +5456,6 @@
                 <w:b/>
                 <w:bCs/>
               </w:rPr>
-              <w:lastRenderedPageBreak/>
               <w:t>rij</w:t>
             </w:r>
           </w:p>
@@ -5926,7 +5992,11 @@
               <w:t>2</w:t>
             </w:r>
             <w:r>
-              <w:t xml:space="preserve">-test moet worden uitgevoerd. </w:t>
+              <w:t xml:space="preserve">-test moet </w:t>
+            </w:r>
+            <w:r>
+              <w:lastRenderedPageBreak/>
+              <w:t xml:space="preserve">worden uitgevoerd. </w:t>
             </w:r>
             <w:r>
               <w:rPr>
@@ -5968,6 +6038,7 @@
           </w:tcPr>
           <w:p>
             <w:r>
+              <w:lastRenderedPageBreak/>
               <w:t>sign_totaal</w:t>
             </w:r>
           </w:p>
@@ -6026,11 +6097,7 @@
               <w:t>betreft de kolom in het tabellenboek</w:t>
             </w:r>
             <w:r>
-              <w:t xml:space="preserve">, geteld </w:t>
-            </w:r>
-            <w:r>
-              <w:lastRenderedPageBreak/>
-              <w:t>vanaf de eerste kolom met cijfers</w:t>
+              <w:t>, geteld vanaf de eerste kolom met cijfers</w:t>
             </w:r>
             <w:r>
               <w:t>. Kruisvariabelen dienen meegeteld te worden</w:t>
@@ -6611,6 +6678,7 @@
               <w:rPr>
                 <w:lang w:val="en-US"/>
               </w:rPr>
+              <w:lastRenderedPageBreak/>
               <w:t>font_type</w:t>
             </w:r>
           </w:p>
@@ -6761,11 +6829,7 @@
           </w:tcPr>
           <w:p>
             <w:r>
-              <w:t xml:space="preserve">De rijen in Excel worden gelijkmatig verdeeld. Dit getal specificeert de </w:t>
-            </w:r>
-            <w:r>
-              <w:lastRenderedPageBreak/>
-              <w:t>hoogte van iedere rij in pt</w:t>
+              <w:t>De rijen in Excel worden gelijkmatig verdeeld. Dit getal specificeert de hoogte van iedere rij in pt</w:t>
             </w:r>
             <w:r>
               <w:t xml:space="preserve"> (= lettergrootte in Word en Excel)</w:t>
@@ -6783,7 +6847,6 @@
           </w:tcPr>
           <w:p>
             <w:r>
-              <w:lastRenderedPageBreak/>
               <w:t>rij_hoogte_kop</w:t>
             </w:r>
           </w:p>
@@ -7118,7 +7181,11 @@
               <w:t xml:space="preserve">Titel die weergegeven moet worden in de </w:t>
             </w:r>
             <w:r>
-              <w:t xml:space="preserve">kop van de totaalkolom. “[naam]” en “[jaar]” worden vervangen door de naam van de dataset en </w:t>
+              <w:t xml:space="preserve">kop van de totaalkolom. </w:t>
+            </w:r>
+            <w:r>
+              <w:lastRenderedPageBreak/>
+              <w:t xml:space="preserve">“[naam]” en “[jaar]” worden vervangen door de naam van de dataset en </w:t>
             </w:r>
             <w:r>
               <w:t>het onderzochte jaar, respectievelijk.</w:t>
@@ -7133,6 +7200,7 @@
           </w:tcPr>
           <w:p>
             <w:r>
+              <w:lastRenderedPageBreak/>
               <w:t>crossing_headers_kleiner</w:t>
             </w:r>
           </w:p>

</xml_diff>

<commit_message>
Splitskarakter voor waardes gewijzigd van komma naar streepje, omdat Excel er anders getallen van maakt. Uitzonderlijk geval waarbij een kruisvariabele voor een vervormde tabel zorgt opgelost.
</commit_message>
<xml_diff>
--- a/Handleiding configuratie.docx
+++ b/Handleiding configuratie.docx
@@ -1951,7 +1951,13 @@
               <w:t>Indien gewenst kan bij een percentage onder deze afkapwaarde</w:t>
             </w:r>
             <w:r>
-              <w:t xml:space="preserve"> het percentage worden verbogen</w:t>
+              <w:t xml:space="preserve"> het percentage worden verbo</w:t>
+            </w:r>
+            <w:r>
+              <w:t>r</w:t>
+            </w:r>
+            <w:r>
+              <w:t>gen</w:t>
             </w:r>
             <w:r>
               <w:t xml:space="preserve">. </w:t>
@@ -4478,7 +4484,13 @@
           </w:tcPr>
           <w:p>
             <w:r>
-              <w:t>Getallen gescheiden door komma’s / leeg</w:t>
+              <w:t xml:space="preserve">Getallen gescheiden door </w:t>
+            </w:r>
+            <w:r>
+              <w:t>rechte streepjes (|)</w:t>
+            </w:r>
+            <w:r>
+              <w:t xml:space="preserve"> / leeg</w:t>
             </w:r>
           </w:p>
         </w:tc>
@@ -4500,10 +4512,28 @@
               <w:t>moet</w:t>
             </w:r>
             <w:r>
-              <w:t xml:space="preserve"> worden weergegeven kunnen deze hier worden opgegeven in de gewenste volgorde, gescheiden door komma’s. </w:t>
-            </w:r>
-            <w:r>
-              <w:t>De volgorde van drie categorieën kan zo bijvoorbeeld omgedraaid worden met “3,2,1”.</w:t>
+              <w:t xml:space="preserve"> worden weergegeven kunnen deze hier worden opgegeven in de gewenste volgorde, gescheiden doo</w:t>
+            </w:r>
+            <w:r>
+              <w:t>r |</w:t>
+            </w:r>
+            <w:r>
+              <w:t xml:space="preserve">. </w:t>
+            </w:r>
+            <w:r>
+              <w:t>De volgorde van drie categorieën kan zo bijvoorbeeld omgedraaid worden met “3</w:t>
+            </w:r>
+            <w:r>
+              <w:t>|</w:t>
+            </w:r>
+            <w:r>
+              <w:t>2</w:t>
+            </w:r>
+            <w:r>
+              <w:t>|</w:t>
+            </w:r>
+            <w:r>
+              <w:t>1”.</w:t>
             </w:r>
             <w:r>
               <w:t xml:space="preserve"> </w:t>

</xml_diff>

<commit_message>
Toegevoegd: bold/italic/underline in digitoegankelijke versie, handleiding uitgebreid met veranderingen sinds V&O. Fix: eerste optie in springmenu digitoegankelijke versie werkt weer, aantallen zijn nu gebaseerd op aantal rijen ipv aantal antwoorden.
</commit_message>
<xml_diff>
--- a/Handleiding configuratie.docx
+++ b/Handleiding configuratie.docx
@@ -213,6 +213,188 @@
         <w:pStyle w:val="Kop1"/>
       </w:pPr>
       <w:r>
+        <w:t>Veranderingen</w:t>
+      </w:r>
+    </w:p>
+    <w:p>
+      <w:pPr>
+        <w:pStyle w:val="Geenafstand"/>
+      </w:pPr>
+      <w:r>
+        <w:t>Sinds de laatste monitor (V&amp;O) zijn een aantal elementen aangepast, en een aantal nieuwe functies toegevoegd. Deze zijn</w:t>
+      </w:r>
+      <w:r>
+        <w:t xml:space="preserve"> backwards compatible</w:t>
+      </w:r>
+      <w:r>
+        <w:t xml:space="preserve"> verwerkt in het script</w:t>
+      </w:r>
+      <w:r>
+        <w:t xml:space="preserve">, wat concreet betekent dat oude configuraties probleemloos in het nieuwe script moeten werken. Er verschijnen dan wel </w:t>
+      </w:r>
+      <w:r>
+        <w:t>waarschuwing over de nieuw toegevoegde functies, maar deze kunnen genegeerd worden als de functies niet gewenst zijn.</w:t>
+      </w:r>
+    </w:p>
+    <w:p>
+      <w:pPr>
+        <w:pStyle w:val="Geenafstand"/>
+      </w:pPr>
+    </w:p>
+    <w:p>
+      <w:pPr>
+        <w:pStyle w:val="Geenafstand"/>
+      </w:pPr>
+      <w:r>
+        <w:t>De volgende elementen zijn aangepast of toegevoegd:</w:t>
+      </w:r>
+    </w:p>
+    <w:p>
+      <w:pPr>
+        <w:pStyle w:val="Geenafstand"/>
+        <w:numPr>
+          <w:ilvl w:val="0"/>
+          <w:numId w:val="11"/>
+        </w:numPr>
+      </w:pPr>
+      <w:r>
+        <w:t>Er is een digitoegankelijke versie van het tabellenboek toegevoegd. Dit is in aanvulling op de bestaande Excel</w:t>
+      </w:r>
+      <w:r>
+        <w:t>uitvoer.</w:t>
+      </w:r>
+      <w:r>
+        <w:t xml:space="preserve"> Zie voor meer informatie de alinea over </w:t>
+      </w:r>
+      <w:hyperlink w:anchor="_Algemeen" w:history="1">
+        <w:r>
+          <w:rPr>
+            <w:rStyle w:val="Hyperlink"/>
+          </w:rPr>
+          <w:t>digitoegankelijkheid</w:t>
+        </w:r>
+      </w:hyperlink>
+      <w:r>
+        <w:t>.</w:t>
+      </w:r>
+    </w:p>
+    <w:p>
+      <w:pPr>
+        <w:pStyle w:val="Geenafstand"/>
+        <w:numPr>
+          <w:ilvl w:val="0"/>
+          <w:numId w:val="11"/>
+        </w:numPr>
+      </w:pPr>
+      <w:r>
+        <w:t xml:space="preserve">Nieuwe </w:t>
+      </w:r>
+      <w:r>
+        <w:t xml:space="preserve">indelingsmogelijkheid: </w:t>
+      </w:r>
+      <w:hyperlink w:anchor="_Indeling_rijen" w:history="1">
+        <w:r>
+          <w:rPr>
+            <w:rStyle w:val="Hyperlink"/>
+          </w:rPr>
+          <w:t>koppen en vragen</w:t>
+        </w:r>
+      </w:hyperlink>
+      <w:r>
+        <w:t>. Hiermee kan de uitvoer nog iets verder verdeeld worden.</w:t>
+      </w:r>
+    </w:p>
+    <w:p>
+      <w:pPr>
+        <w:pStyle w:val="Geenafstand"/>
+        <w:numPr>
+          <w:ilvl w:val="0"/>
+          <w:numId w:val="11"/>
+        </w:numPr>
+      </w:pPr>
+      <w:r>
+        <w:t>Kolomkoppen bij iedere vraag zijn nu optioneel. Let op: dit werkt alleen in Excel, aangezien digitoegankelijkheid vereist dat iedere tabel kolomkoppen heeft.)</w:t>
+      </w:r>
+    </w:p>
+    <w:p>
+      <w:pPr>
+        <w:pStyle w:val="Geenafstand"/>
+        <w:numPr>
+          <w:ilvl w:val="0"/>
+          <w:numId w:val="11"/>
+        </w:numPr>
+      </w:pPr>
+      <w:r>
+        <w:t xml:space="preserve">Het is nu mogelijk om antwoordmogelijkheden te verbergen of de volgorde te veranderen. Zie </w:t>
+      </w:r>
+      <w:hyperlink w:anchor="_Indeling_rijen" w:history="1">
+        <w:r>
+          <w:rPr>
+            <w:rStyle w:val="Hyperlink"/>
+          </w:rPr>
+          <w:t>de kolom waardes</w:t>
+        </w:r>
+      </w:hyperlink>
+      <w:r>
+        <w:t>.</w:t>
+      </w:r>
+    </w:p>
+    <w:p>
+      <w:pPr>
+        <w:pStyle w:val="Geenafstand"/>
+        <w:numPr>
+          <w:ilvl w:val="0"/>
+          <w:numId w:val="11"/>
+        </w:numPr>
+      </w:pPr>
+      <w:r>
+        <w:lastRenderedPageBreak/>
+        <w:t xml:space="preserve">De telling van het aantal deelnemers is veranderd. Voorheen was dit het maximale aantal antwoorden in de dataset. Dit is </w:t>
+      </w:r>
+      <w:r>
+        <w:t>nu het aantal rijen in die dataset. Hierdoor tellen lege rijen nu ook mee.</w:t>
+      </w:r>
+    </w:p>
+    <w:p>
+      <w:pPr>
+        <w:pStyle w:val="Geenafstand"/>
+        <w:numPr>
+          <w:ilvl w:val="0"/>
+          <w:numId w:val="11"/>
+        </w:numPr>
+      </w:pPr>
+      <w:r>
+        <w:t>Het is nu</w:t>
+      </w:r>
+      <w:r>
+        <w:t xml:space="preserve"> mogelijk om</w:t>
+      </w:r>
+      <w:r>
+        <w:t xml:space="preserve"> tabbladen uit andere</w:t>
+      </w:r>
+      <w:r>
+        <w:t xml:space="preserve"> configuraties te laden</w:t>
+      </w:r>
+      <w:r>
+        <w:t xml:space="preserve">, zodat meerdere configuraties tegelijk kunnen worden aangepast. Zie het hoofdstuk </w:t>
+      </w:r>
+      <w:hyperlink w:anchor="_Configuratie" w:history="1">
+        <w:r>
+          <w:rPr>
+            <w:rStyle w:val="Hyperlink"/>
+          </w:rPr>
+          <w:t>Configuratie</w:t>
+        </w:r>
+      </w:hyperlink>
+      <w:r>
+        <w:t>.</w:t>
+      </w:r>
+    </w:p>
+    <w:p>
+      <w:pPr>
+        <w:pStyle w:val="Kop1"/>
+      </w:pPr>
+      <w:r>
         <w:t>Werking</w:t>
       </w:r>
     </w:p>
@@ -338,7 +520,6 @@
         <w:pStyle w:val="Geenafstand"/>
       </w:pPr>
       <w:r>
-        <w:lastRenderedPageBreak/>
         <w:t xml:space="preserve">Het uitvoeren van deze berekeningen is intensief en kan lang duren. </w:t>
       </w:r>
       <w:r>
@@ -548,6 +729,7 @@
         </w:numPr>
       </w:pPr>
       <w:r>
+        <w:lastRenderedPageBreak/>
         <w:t>Vul de configuratie in</w:t>
       </w:r>
       <w:r>
@@ -706,7 +888,6 @@
         </w:numPr>
       </w:pPr>
       <w:r>
-        <w:lastRenderedPageBreak/>
         <w:t xml:space="preserve">Als er </w:t>
       </w:r>
       <w:r>
@@ -779,7 +960,9 @@
         <w:pStyle w:val="Kop1"/>
       </w:pPr>
       <w:bookmarkStart w:id="1" w:name="_Snel_van_start_1"/>
+      <w:bookmarkStart w:id="2" w:name="_Configuratie"/>
       <w:bookmarkEnd w:id="1"/>
+      <w:bookmarkEnd w:id="2"/>
       <w:r>
         <w:t>Configuratie</w:t>
       </w:r>
@@ -974,7 +1157,11 @@
         <w:t xml:space="preserve"> </w:t>
       </w:r>
       <w:r>
-        <w:t>Indien er meer dan twee categorieën zijn in een kruisvariabele worden deze als geheel in de chi</w:t>
+        <w:t xml:space="preserve">Indien er meer dan twee categorieën zijn in een kruisvariabele </w:t>
+      </w:r>
+      <w:r>
+        <w:lastRenderedPageBreak/>
+        <w:t>worden deze als geheel in de chi</w:t>
       </w:r>
       <w:r>
         <w:rPr>
@@ -1121,11 +1308,7 @@
         <w:t>2</w:t>
       </w:r>
       <w:r>
-        <w:t xml:space="preserve">-test wordt uitgevoerd op alle rijen die in één van deze kolommen </w:t>
-      </w:r>
-      <w:r>
-        <w:lastRenderedPageBreak/>
-        <w:t xml:space="preserve">voorkomen en gesplitst op “is onderdeel van kolom </w:t>
+        <w:t xml:space="preserve">-test wordt uitgevoerd op alle rijen die in één van deze kolommen voorkomen en gesplitst op “is onderdeel van kolom </w:t>
       </w:r>
       <w:r>
         <w:t>a</w:t>
@@ -1625,7 +1808,11 @@
         <w:t xml:space="preserve"> Desondanks kan het voorkomen dat er verschillende weegfactoren per variabele of zelfs per variabele per </w:t>
       </w:r>
       <w:r>
-        <w:t xml:space="preserve">jaar nodig zijn. Deze mogelijkheid is toegevoegd, maar op eigen risico: de controles die uitgevoerd worden over de weegfactoren </w:t>
+        <w:t xml:space="preserve">jaar nodig zijn. Deze mogelijkheid is toegevoegd, maar op eigen risico: de controles </w:t>
+      </w:r>
+      <w:r>
+        <w:lastRenderedPageBreak/>
+        <w:t xml:space="preserve">die uitgevoerd worden over de weegfactoren </w:t>
       </w:r>
       <w:r>
         <w:t>vinden voor de analyse plaats. Wisselen midden in de analyse kan daarom fouten opleveren. Deze dienen opgelost te worden in de dataset.</w:t>
@@ -1714,46 +1901,102 @@
     <w:p>
       <w:pPr>
         <w:pStyle w:val="Geenafstand"/>
+      </w:pPr>
+      <w:r>
+        <w:t xml:space="preserve">De tabellenboeken in Excel zijn niet digitoegankelijk, en ook niet </w:t>
+      </w:r>
+      <w:r>
+        <w:t>ge</w:t>
+      </w:r>
+      <w:r>
+        <w:t>makkelijk digitoegankelijk te maken. Daarnaast wordt het gebruik van Excel afgeraden, aangezien dit een besloten applicatie is</w:t>
+      </w:r>
+      <w:r>
+        <w:t xml:space="preserve"> (zie ook </w:t>
+      </w:r>
+      <w:r>
+        <w:t>https://digitoegankelijk.nl/aan-de-slag/tips/kantoorbestanden</w:t>
+      </w:r>
+      <w:r>
+        <w:t>)</w:t>
+      </w:r>
+      <w:r>
+        <w:t xml:space="preserve">. Daarom </w:t>
+      </w:r>
+      <w:r>
+        <w:t xml:space="preserve">is </w:t>
+      </w:r>
+      <w:r>
+        <w:t>uitvoer</w:t>
+      </w:r>
+      <w:r>
+        <w:t xml:space="preserve"> ook</w:t>
+      </w:r>
+      <w:r>
+        <w:t xml:space="preserve"> mogelijk in HTML. Deze is volledig digitoegankelijk</w:t>
+      </w:r>
+      <w:r>
+        <w:t>, en kan in opmaak identiek gemaakt worden aan de uitvoer in Excel.</w:t>
+      </w:r>
+    </w:p>
+    <w:p>
+      <w:pPr>
+        <w:pStyle w:val="Geenafstand"/>
+      </w:pPr>
+      <w:r>
         <w:rPr>
           <w:b/>
           <w:bCs/>
         </w:rPr>
-      </w:pPr>
-      <w:r>
-        <w:t xml:space="preserve">De tabellenboeken in Excel zijn niet digitoegankelijk, en ook niet </w:t>
-      </w:r>
-      <w:r>
-        <w:t>ge</w:t>
-      </w:r>
-      <w:r>
-        <w:t>makkelijk digitoegankelijk te maken. Daarnaast wordt het gebruik van Excel afgeraden, aangezien dit een besloten applicatie is</w:t>
-      </w:r>
-      <w:r>
-        <w:t xml:space="preserve"> (zie ook </w:t>
-      </w:r>
-      <w:r>
-        <w:t>https://digitoegankelijk.nl/aan-de-slag/tips/kantoorbestanden</w:t>
-      </w:r>
-      <w:r>
-        <w:t>)</w:t>
-      </w:r>
-      <w:r>
-        <w:t xml:space="preserve">. Daarom </w:t>
-      </w:r>
-      <w:r>
-        <w:t xml:space="preserve">is </w:t>
-      </w:r>
-      <w:r>
-        <w:t>uitvoer</w:t>
-      </w:r>
-      <w:r>
-        <w:t xml:space="preserve"> ook</w:t>
-      </w:r>
-      <w:r>
-        <w:t xml:space="preserve"> mogelijk in HTML. Deze is volledig digitoegankelijk</w:t>
-      </w:r>
-      <w:r>
-        <w:t>, en kan in opmaak identiek gemaakt worden aan de uitvoer in Excel.</w:t>
+        <w:t>Let op:</w:t>
+      </w:r>
+      <w:r>
+        <w:t xml:space="preserve"> Excel gebruikt een andere manier van afronden dan R. Hierdoor kan het voorkomen dat </w:t>
+      </w:r>
+      <w:r>
+        <w:t>de afronding naar een volledig percentage verschillend uitvalt</w:t>
+      </w:r>
+      <w:r>
+        <w:t xml:space="preserve">. R gebruikt hierbij de </w:t>
+      </w:r>
+      <w:r>
+        <w:t>IEC 60559</w:t>
+      </w:r>
+      <w:r>
+        <w:t>-standaard, waarbij een 5 afgerond wordt naar het even getal (</w:t>
+      </w:r>
+      <w:r>
+        <w:t>d</w:t>
+      </w:r>
+      <w:r>
+        <w:t xml:space="preserve">us </w:t>
+      </w:r>
+      <w:r>
+        <w:t xml:space="preserve">2,5 </w:t>
+      </w:r>
+      <w:r>
+        <w:sym w:font="Wingdings" w:char="F0E0"/>
+      </w:r>
+      <w:r>
+        <w:t xml:space="preserve"> 2, 3,5 </w:t>
+      </w:r>
+      <w:r>
+        <w:sym w:font="Wingdings" w:char="F0E0"/>
+      </w:r>
+      <w:r>
+        <w:t xml:space="preserve"> 4), maar Excel niet.</w:t>
+      </w:r>
+      <w:r>
+        <w:t xml:space="preserve"> </w:t>
+      </w:r>
+      <w:r>
+        <w:t xml:space="preserve">Hierdoor rondt </w:t>
+      </w:r>
+      <w:r>
+        <w:t xml:space="preserve">Excel 2,5 af naar 3, R naar 2. </w:t>
+      </w:r>
+      <w:r>
+        <w:t>2,51 wordt wel door beiden afgerond naar 3, en 2,49 door beiden naar 2.</w:t>
       </w:r>
     </w:p>
     <w:p>
@@ -1774,15 +2017,16 @@
       <w:pPr>
         <w:pStyle w:val="Geenafstand"/>
       </w:pPr>
-      <w:bookmarkStart w:id="2" w:name="_Snel_van_start"/>
-      <w:bookmarkEnd w:id="2"/>
+      <w:bookmarkStart w:id="3" w:name="_Snel_van_start"/>
+      <w:bookmarkEnd w:id="3"/>
     </w:p>
     <w:p>
       <w:pPr>
         <w:pStyle w:val="Kop2"/>
       </w:pPr>
-      <w:r>
-        <w:lastRenderedPageBreak/>
+      <w:bookmarkStart w:id="4" w:name="_Algemeen"/>
+      <w:bookmarkEnd w:id="4"/>
+      <w:r>
         <w:t>Algemeen</w:t>
       </w:r>
     </w:p>
@@ -2103,6 +2347,7 @@
           </w:tcPr>
           <w:p>
             <w:r>
+              <w:lastRenderedPageBreak/>
               <w:t>tekst_missende_data</w:t>
             </w:r>
           </w:p>
@@ -2435,11 +2680,7 @@
           </w:tcPr>
           <w:p>
             <w:r>
-              <w:t xml:space="preserve">Indien er bij dichotome variabelen een ander coderingsschema gebruikt wordt dan 0 (nee) en 1 (ja), kan dit hier worden aangegeven, gescheiden door komma’s. Meerdere opties zijn mogelijk, deze dienen te worden gescheiden door |. Bij de JV monitor in 2022 zijn er bijvoorbeeld variabelen die dichotoom zijn met waarden 0/1/8, maar ook met 1/2/8. Dit kan dan worden aangegeven met </w:t>
-            </w:r>
-            <w:r>
-              <w:lastRenderedPageBreak/>
-              <w:t>“0,1,8|1,2,8” Hierbij is het van belang dat waarde 1 altijd gebruikt wordt als waarde voor ja. De andere waardes worden aangenomen als nee. Dit kan bijvoorbeeld relevant zijn als er ook een waarde is voor ‘niet ingevuld’.</w:t>
+              <w:t>Indien er bij dichotome variabelen een ander coderingsschema gebruikt wordt dan 0 (nee) en 1 (ja), kan dit hier worden aangegeven, gescheiden door komma’s. Meerdere opties zijn mogelijk, deze dienen te worden gescheiden door |. Bij de JV monitor in 2022 zijn er bijvoorbeeld variabelen die dichotoom zijn met waarden 0/1/8, maar ook met 1/2/8. Dit kan dan worden aangegeven met “0,1,8|1,2,8” Hierbij is het van belang dat waarde 1 altijd gebruikt wordt als waarde voor ja. De andere waardes worden aangenomen als nee. Dit kan bijvoorbeeld relevant zijn als er ook een waarde is voor ‘niet ingevuld’.</w:t>
             </w:r>
           </w:p>
         </w:tc>
@@ -2451,7 +2692,6 @@
           </w:tcPr>
           <w:p>
             <w:r>
-              <w:lastRenderedPageBreak/>
               <w:t>vergelijk</w:t>
             </w:r>
             <w:r>
@@ -2940,11 +3180,7 @@
               <w:pStyle w:val="Geenafstand"/>
             </w:pPr>
             <w:r>
-              <w:t xml:space="preserve">Variabelenaam met informatie over de weging van het design. Als deze leeg is wordt er een </w:t>
-            </w:r>
-            <w:r>
-              <w:lastRenderedPageBreak/>
-              <w:t>ongewogen design gebruikt.</w:t>
+              <w:t>Variabelenaam met informatie over de weging van het design. Als deze leeg is wordt er een ongewogen design gebruikt.</w:t>
             </w:r>
             <w:r>
               <w:t xml:space="preserve"> </w:t>
@@ -2982,7 +3218,6 @@
               <w:pStyle w:val="Geenafstand"/>
             </w:pPr>
             <w:r>
-              <w:lastRenderedPageBreak/>
               <w:t>stratum</w:t>
             </w:r>
           </w:p>
@@ -3169,6 +3404,7 @@
               <w:pStyle w:val="Geenafstand"/>
             </w:pPr>
             <w:r>
+              <w:lastRenderedPageBreak/>
               <w:t>variabele</w:t>
             </w:r>
           </w:p>
@@ -3529,6 +3765,8 @@
       <w:pPr>
         <w:pStyle w:val="Kop2"/>
       </w:pPr>
+      <w:bookmarkStart w:id="5" w:name="_Indeling_rijen"/>
+      <w:bookmarkEnd w:id="5"/>
       <w:r>
         <w:t>Indeling rijen</w:t>
       </w:r>
@@ -3544,11 +3782,7 @@
         <w:t>variabelen in het tabellenboek kan op dit tabblad opgemaakt worden. Ieder element staat op een nieuwe rij, en wordt automatisch opgemaakt door het script.</w:t>
       </w:r>
       <w:r>
-        <w:t xml:space="preserve"> Van iedere variabele </w:t>
-      </w:r>
-      <w:r>
-        <w:lastRenderedPageBreak/>
-        <w:t xml:space="preserve">wordt uit elke opgegeven dataset data gezocht. Indien deze afwezig is wordt er een vervangende tekst weergegeven. (Zie </w:t>
+        <w:t xml:space="preserve"> Van iedere variabele wordt uit elke opgegeven dataset data gezocht. Indien deze afwezig is wordt er een vervangende tekst weergegeven. (Zie </w:t>
       </w:r>
       <w:r>
         <w:rPr>
@@ -3622,13 +3856,13 @@
           <w:noProof/>
         </w:rPr>
         <w:drawing>
-          <wp:anchor distT="0" distB="0" distL="114300" distR="114300" simplePos="0" relativeHeight="251658240" behindDoc="0" locked="0" layoutInCell="1" allowOverlap="1" wp14:anchorId="513A771B" wp14:editId="40BB691A">
+          <wp:anchor distT="0" distB="0" distL="114300" distR="114300" simplePos="0" relativeHeight="251658240" behindDoc="0" locked="0" layoutInCell="1" allowOverlap="1" wp14:anchorId="513A771B" wp14:editId="156522FB">
             <wp:simplePos x="0" y="0"/>
             <wp:positionH relativeFrom="margin">
-              <wp:posOffset>1832172</wp:posOffset>
+              <wp:posOffset>1622425</wp:posOffset>
             </wp:positionH>
             <wp:positionV relativeFrom="margin">
-              <wp:posOffset>1233122</wp:posOffset>
+              <wp:posOffset>2032635</wp:posOffset>
             </wp:positionV>
             <wp:extent cx="3800475" cy="1004958"/>
             <wp:effectExtent l="0" t="0" r="0" b="5080"/>
@@ -4568,6 +4802,7 @@
           </w:tcPr>
           <w:p>
             <w:r>
+              <w:lastRenderedPageBreak/>
               <w:t>kolomkoppen</w:t>
             </w:r>
           </w:p>
@@ -4796,7 +5031,6 @@
         <w:pStyle w:val="Kop2"/>
       </w:pPr>
       <w:r>
-        <w:lastRenderedPageBreak/>
         <w:t>Introtekst</w:t>
       </w:r>
     </w:p>
@@ -4989,7 +5223,11 @@
         <w:t>, dus een dubbel- of triplecheck is aan te raden.</w:t>
       </w:r>
       <w:r>
-        <w:t xml:space="preserve"> Zowel variabelelabels als antwoordlabels kunnen worden aangepast. Hierbij is het van belang om te kijken welk type het is, aangezien het script hier zelf niet slim genoeg voor is. Bij een dichotome waarde wordt de </w:t>
+        <w:t xml:space="preserve"> Zowel variabelelabels als antwoordlabels kunnen worden aangepast. Hierbij is het van belang om te kijken welk type het is, </w:t>
+      </w:r>
+      <w:r>
+        <w:lastRenderedPageBreak/>
+        <w:t xml:space="preserve">aangezien het script hier zelf niet slim genoeg voor is. Bij een dichotome waarde wordt de </w:t>
       </w:r>
       <w:r>
         <w:rPr>
@@ -5579,6 +5817,7 @@
                 <w:b/>
                 <w:bCs/>
               </w:rPr>
+              <w:lastRenderedPageBreak/>
               <w:t>breedte</w:t>
             </w:r>
           </w:p>
@@ -6022,11 +6261,7 @@
               <w:t>2</w:t>
             </w:r>
             <w:r>
-              <w:t xml:space="preserve">-test moet </w:t>
-            </w:r>
-            <w:r>
-              <w:lastRenderedPageBreak/>
-              <w:t xml:space="preserve">worden uitgevoerd. </w:t>
+              <w:t xml:space="preserve">-test moet worden uitgevoerd. </w:t>
             </w:r>
             <w:r>
               <w:rPr>
@@ -6068,7 +6303,6 @@
           </w:tcPr>
           <w:p>
             <w:r>
-              <w:lastRenderedPageBreak/>
               <w:t>sign_totaal</w:t>
             </w:r>
           </w:p>
@@ -6199,7 +6433,11 @@
               <w:t>met</w:t>
             </w:r>
             <w:r>
-              <w:t xml:space="preserve"> subset, maar wel andersom. Het is bijvoorbeeld</w:t>
+              <w:t xml:space="preserve"> subset, maar wel andersom. </w:t>
+            </w:r>
+            <w:r>
+              <w:lastRenderedPageBreak/>
+              <w:t>Het is bijvoorbeeld</w:t>
             </w:r>
             <w:r>
               <w:t xml:space="preserve"> </w:t>
@@ -6563,6 +6801,19 @@
             <w:r>
               <w:t>itels. Dit is vergelijkbaar met de knoppen bovenin Word en Excel.</w:t>
             </w:r>
+            <w:r>
+              <w:t xml:space="preserve"> </w:t>
+            </w:r>
+            <w:r>
+              <w:rPr>
+                <w:b/>
+                <w:bCs/>
+              </w:rPr>
+              <w:t xml:space="preserve">Let op: </w:t>
+            </w:r>
+            <w:r>
+              <w:t>binnen de digitoegankelijke versie is alleen bold / italic / underline toegestaan.</w:t>
+            </w:r>
           </w:p>
         </w:tc>
       </w:tr>
@@ -6708,7 +6959,6 @@
               <w:rPr>
                 <w:lang w:val="en-US"/>
               </w:rPr>
-              <w:lastRenderedPageBreak/>
               <w:t>font_type</w:t>
             </w:r>
           </w:p>
@@ -6900,7 +7150,11 @@
               <w:t xml:space="preserve">Het kan zijn dat de </w:t>
             </w:r>
             <w:r>
-              <w:t>kolomkoppen een andere rijhoogte nodig hebben dan de normale rijen. Daarom is de hoogte van de koppen apart in te stellen. Wederom in pt.</w:t>
+              <w:t xml:space="preserve">kolomkoppen een andere rijhoogte nodig hebben dan de normale rijen. Daarom is de </w:t>
+            </w:r>
+            <w:r>
+              <w:lastRenderedPageBreak/>
+              <w:t>hoogte van de koppen apart in te stellen. Wederom in pt.</w:t>
             </w:r>
           </w:p>
         </w:tc>
@@ -6912,6 +7166,7 @@
           </w:tcPr>
           <w:p>
             <w:r>
+              <w:lastRenderedPageBreak/>
               <w:t>kolombreedte_antwoorden</w:t>
             </w:r>
           </w:p>
@@ -7211,11 +7466,7 @@
               <w:t xml:space="preserve">Titel die weergegeven moet worden in de </w:t>
             </w:r>
             <w:r>
-              <w:t xml:space="preserve">kop van de totaalkolom. </w:t>
-            </w:r>
-            <w:r>
-              <w:lastRenderedPageBreak/>
-              <w:t xml:space="preserve">“[naam]” en “[jaar]” worden vervangen door de naam van de dataset en </w:t>
+              <w:t xml:space="preserve">kop van de totaalkolom. “[naam]” en “[jaar]” worden vervangen door de naam van de dataset en </w:t>
             </w:r>
             <w:r>
               <w:t>het onderzochte jaar, respectievelijk.</w:t>
@@ -7230,7 +7481,6 @@
           </w:tcPr>
           <w:p>
             <w:r>
-              <w:lastRenderedPageBreak/>
               <w:t>crossing_headers_kleiner</w:t>
             </w:r>
           </w:p>
@@ -7299,6 +7549,7 @@
         <w:rPr>
           <w:noProof/>
         </w:rPr>
+        <w:lastRenderedPageBreak/>
         <w:drawing>
           <wp:inline distT="0" distB="0" distL="0" distR="0" wp14:anchorId="1751721D" wp14:editId="258B29EE">
             <wp:extent cx="5760720" cy="712470"/>
@@ -7783,95 +8034,9 @@
     </w:lvl>
   </w:abstractNum>
   <w:abstractNum w:abstractNumId="3" w15:restartNumberingAfterBreak="0">
-    <w:nsid w:val="2B506A2D"/>
+    <w:nsid w:val="29280AF4"/>
     <w:multiLevelType w:val="hybridMultilevel"/>
-    <w:tmpl w:val="2154E6CE"/>
-    <w:lvl w:ilvl="0" w:tplc="0413000F">
-      <w:start w:val="1"/>
-      <w:numFmt w:val="decimal"/>
-      <w:lvlText w:val="%1."/>
-      <w:lvlJc w:val="left"/>
-      <w:pPr>
-        <w:ind w:left="720" w:hanging="360"/>
-      </w:pPr>
-    </w:lvl>
-    <w:lvl w:ilvl="1" w:tplc="04130019" w:tentative="1">
-      <w:start w:val="1"/>
-      <w:numFmt w:val="lowerLetter"/>
-      <w:lvlText w:val="%2."/>
-      <w:lvlJc w:val="left"/>
-      <w:pPr>
-        <w:ind w:left="1440" w:hanging="360"/>
-      </w:pPr>
-    </w:lvl>
-    <w:lvl w:ilvl="2" w:tplc="0413001B" w:tentative="1">
-      <w:start w:val="1"/>
-      <w:numFmt w:val="lowerRoman"/>
-      <w:lvlText w:val="%3."/>
-      <w:lvlJc w:val="right"/>
-      <w:pPr>
-        <w:ind w:left="2160" w:hanging="180"/>
-      </w:pPr>
-    </w:lvl>
-    <w:lvl w:ilvl="3" w:tplc="0413000F" w:tentative="1">
-      <w:start w:val="1"/>
-      <w:numFmt w:val="decimal"/>
-      <w:lvlText w:val="%4."/>
-      <w:lvlJc w:val="left"/>
-      <w:pPr>
-        <w:ind w:left="2880" w:hanging="360"/>
-      </w:pPr>
-    </w:lvl>
-    <w:lvl w:ilvl="4" w:tplc="04130019" w:tentative="1">
-      <w:start w:val="1"/>
-      <w:numFmt w:val="lowerLetter"/>
-      <w:lvlText w:val="%5."/>
-      <w:lvlJc w:val="left"/>
-      <w:pPr>
-        <w:ind w:left="3600" w:hanging="360"/>
-      </w:pPr>
-    </w:lvl>
-    <w:lvl w:ilvl="5" w:tplc="0413001B" w:tentative="1">
-      <w:start w:val="1"/>
-      <w:numFmt w:val="lowerRoman"/>
-      <w:lvlText w:val="%6."/>
-      <w:lvlJc w:val="right"/>
-      <w:pPr>
-        <w:ind w:left="4320" w:hanging="180"/>
-      </w:pPr>
-    </w:lvl>
-    <w:lvl w:ilvl="6" w:tplc="0413000F" w:tentative="1">
-      <w:start w:val="1"/>
-      <w:numFmt w:val="decimal"/>
-      <w:lvlText w:val="%7."/>
-      <w:lvlJc w:val="left"/>
-      <w:pPr>
-        <w:ind w:left="5040" w:hanging="360"/>
-      </w:pPr>
-    </w:lvl>
-    <w:lvl w:ilvl="7" w:tplc="04130019" w:tentative="1">
-      <w:start w:val="1"/>
-      <w:numFmt w:val="lowerLetter"/>
-      <w:lvlText w:val="%8."/>
-      <w:lvlJc w:val="left"/>
-      <w:pPr>
-        <w:ind w:left="5760" w:hanging="360"/>
-      </w:pPr>
-    </w:lvl>
-    <w:lvl w:ilvl="8" w:tplc="0413001B" w:tentative="1">
-      <w:start w:val="1"/>
-      <w:numFmt w:val="lowerRoman"/>
-      <w:lvlText w:val="%9."/>
-      <w:lvlJc w:val="right"/>
-      <w:pPr>
-        <w:ind w:left="6480" w:hanging="180"/>
-      </w:pPr>
-    </w:lvl>
-  </w:abstractNum>
-  <w:abstractNum w:abstractNumId="4" w15:restartNumberingAfterBreak="0">
-    <w:nsid w:val="398A23C4"/>
-    <w:multiLevelType w:val="hybridMultilevel"/>
-    <w:tmpl w:val="B93264EA"/>
+    <w:tmpl w:val="D8FAAB2C"/>
     <w:lvl w:ilvl="0" w:tplc="04130001">
       <w:start w:val="1"/>
       <w:numFmt w:val="bullet"/>
@@ -7981,10 +8146,10 @@
       </w:rPr>
     </w:lvl>
   </w:abstractNum>
-  <w:abstractNum w:abstractNumId="5" w15:restartNumberingAfterBreak="0">
-    <w:nsid w:val="3E574F29"/>
+  <w:abstractNum w:abstractNumId="4" w15:restartNumberingAfterBreak="0">
+    <w:nsid w:val="2B506A2D"/>
     <w:multiLevelType w:val="hybridMultilevel"/>
-    <w:tmpl w:val="3C5011C4"/>
+    <w:tmpl w:val="2154E6CE"/>
     <w:lvl w:ilvl="0" w:tplc="0413000F">
       <w:start w:val="1"/>
       <w:numFmt w:val="decimal"/>
@@ -8067,10 +8232,10 @@
       </w:pPr>
     </w:lvl>
   </w:abstractNum>
-  <w:abstractNum w:abstractNumId="6" w15:restartNumberingAfterBreak="0">
-    <w:nsid w:val="67D0618C"/>
+  <w:abstractNum w:abstractNumId="5" w15:restartNumberingAfterBreak="0">
+    <w:nsid w:val="398A23C4"/>
     <w:multiLevelType w:val="hybridMultilevel"/>
-    <w:tmpl w:val="090C8626"/>
+    <w:tmpl w:val="B93264EA"/>
     <w:lvl w:ilvl="0" w:tplc="04130001">
       <w:start w:val="1"/>
       <w:numFmt w:val="bullet"/>
@@ -8180,7 +8345,206 @@
       </w:rPr>
     </w:lvl>
   </w:abstractNum>
+  <w:abstractNum w:abstractNumId="6" w15:restartNumberingAfterBreak="0">
+    <w:nsid w:val="3E574F29"/>
+    <w:multiLevelType w:val="hybridMultilevel"/>
+    <w:tmpl w:val="3C5011C4"/>
+    <w:lvl w:ilvl="0" w:tplc="0413000F">
+      <w:start w:val="1"/>
+      <w:numFmt w:val="decimal"/>
+      <w:lvlText w:val="%1."/>
+      <w:lvlJc w:val="left"/>
+      <w:pPr>
+        <w:ind w:left="720" w:hanging="360"/>
+      </w:pPr>
+    </w:lvl>
+    <w:lvl w:ilvl="1" w:tplc="04130019" w:tentative="1">
+      <w:start w:val="1"/>
+      <w:numFmt w:val="lowerLetter"/>
+      <w:lvlText w:val="%2."/>
+      <w:lvlJc w:val="left"/>
+      <w:pPr>
+        <w:ind w:left="1440" w:hanging="360"/>
+      </w:pPr>
+    </w:lvl>
+    <w:lvl w:ilvl="2" w:tplc="0413001B" w:tentative="1">
+      <w:start w:val="1"/>
+      <w:numFmt w:val="lowerRoman"/>
+      <w:lvlText w:val="%3."/>
+      <w:lvlJc w:val="right"/>
+      <w:pPr>
+        <w:ind w:left="2160" w:hanging="180"/>
+      </w:pPr>
+    </w:lvl>
+    <w:lvl w:ilvl="3" w:tplc="0413000F" w:tentative="1">
+      <w:start w:val="1"/>
+      <w:numFmt w:val="decimal"/>
+      <w:lvlText w:val="%4."/>
+      <w:lvlJc w:val="left"/>
+      <w:pPr>
+        <w:ind w:left="2880" w:hanging="360"/>
+      </w:pPr>
+    </w:lvl>
+    <w:lvl w:ilvl="4" w:tplc="04130019" w:tentative="1">
+      <w:start w:val="1"/>
+      <w:numFmt w:val="lowerLetter"/>
+      <w:lvlText w:val="%5."/>
+      <w:lvlJc w:val="left"/>
+      <w:pPr>
+        <w:ind w:left="3600" w:hanging="360"/>
+      </w:pPr>
+    </w:lvl>
+    <w:lvl w:ilvl="5" w:tplc="0413001B" w:tentative="1">
+      <w:start w:val="1"/>
+      <w:numFmt w:val="lowerRoman"/>
+      <w:lvlText w:val="%6."/>
+      <w:lvlJc w:val="right"/>
+      <w:pPr>
+        <w:ind w:left="4320" w:hanging="180"/>
+      </w:pPr>
+    </w:lvl>
+    <w:lvl w:ilvl="6" w:tplc="0413000F" w:tentative="1">
+      <w:start w:val="1"/>
+      <w:numFmt w:val="decimal"/>
+      <w:lvlText w:val="%7."/>
+      <w:lvlJc w:val="left"/>
+      <w:pPr>
+        <w:ind w:left="5040" w:hanging="360"/>
+      </w:pPr>
+    </w:lvl>
+    <w:lvl w:ilvl="7" w:tplc="04130019" w:tentative="1">
+      <w:start w:val="1"/>
+      <w:numFmt w:val="lowerLetter"/>
+      <w:lvlText w:val="%8."/>
+      <w:lvlJc w:val="left"/>
+      <w:pPr>
+        <w:ind w:left="5760" w:hanging="360"/>
+      </w:pPr>
+    </w:lvl>
+    <w:lvl w:ilvl="8" w:tplc="0413001B" w:tentative="1">
+      <w:start w:val="1"/>
+      <w:numFmt w:val="lowerRoman"/>
+      <w:lvlText w:val="%9."/>
+      <w:lvlJc w:val="right"/>
+      <w:pPr>
+        <w:ind w:left="6480" w:hanging="180"/>
+      </w:pPr>
+    </w:lvl>
+  </w:abstractNum>
   <w:abstractNum w:abstractNumId="7" w15:restartNumberingAfterBreak="0">
+    <w:nsid w:val="67D0618C"/>
+    <w:multiLevelType w:val="hybridMultilevel"/>
+    <w:tmpl w:val="090C8626"/>
+    <w:lvl w:ilvl="0" w:tplc="04130001">
+      <w:start w:val="1"/>
+      <w:numFmt w:val="bullet"/>
+      <w:lvlText w:val=""/>
+      <w:lvlJc w:val="left"/>
+      <w:pPr>
+        <w:ind w:left="720" w:hanging="360"/>
+      </w:pPr>
+      <w:rPr>
+        <w:rFonts w:ascii="Symbol" w:hAnsi="Symbol" w:hint="default"/>
+      </w:rPr>
+    </w:lvl>
+    <w:lvl w:ilvl="1" w:tplc="04130003" w:tentative="1">
+      <w:start w:val="1"/>
+      <w:numFmt w:val="bullet"/>
+      <w:lvlText w:val="o"/>
+      <w:lvlJc w:val="left"/>
+      <w:pPr>
+        <w:ind w:left="1440" w:hanging="360"/>
+      </w:pPr>
+      <w:rPr>
+        <w:rFonts w:ascii="Courier New" w:hAnsi="Courier New" w:cs="Courier New" w:hint="default"/>
+      </w:rPr>
+    </w:lvl>
+    <w:lvl w:ilvl="2" w:tplc="04130005" w:tentative="1">
+      <w:start w:val="1"/>
+      <w:numFmt w:val="bullet"/>
+      <w:lvlText w:val=""/>
+      <w:lvlJc w:val="left"/>
+      <w:pPr>
+        <w:ind w:left="2160" w:hanging="360"/>
+      </w:pPr>
+      <w:rPr>
+        <w:rFonts w:ascii="Wingdings" w:hAnsi="Wingdings" w:hint="default"/>
+      </w:rPr>
+    </w:lvl>
+    <w:lvl w:ilvl="3" w:tplc="04130001" w:tentative="1">
+      <w:start w:val="1"/>
+      <w:numFmt w:val="bullet"/>
+      <w:lvlText w:val=""/>
+      <w:lvlJc w:val="left"/>
+      <w:pPr>
+        <w:ind w:left="2880" w:hanging="360"/>
+      </w:pPr>
+      <w:rPr>
+        <w:rFonts w:ascii="Symbol" w:hAnsi="Symbol" w:hint="default"/>
+      </w:rPr>
+    </w:lvl>
+    <w:lvl w:ilvl="4" w:tplc="04130003" w:tentative="1">
+      <w:start w:val="1"/>
+      <w:numFmt w:val="bullet"/>
+      <w:lvlText w:val="o"/>
+      <w:lvlJc w:val="left"/>
+      <w:pPr>
+        <w:ind w:left="3600" w:hanging="360"/>
+      </w:pPr>
+      <w:rPr>
+        <w:rFonts w:ascii="Courier New" w:hAnsi="Courier New" w:cs="Courier New" w:hint="default"/>
+      </w:rPr>
+    </w:lvl>
+    <w:lvl w:ilvl="5" w:tplc="04130005" w:tentative="1">
+      <w:start w:val="1"/>
+      <w:numFmt w:val="bullet"/>
+      <w:lvlText w:val=""/>
+      <w:lvlJc w:val="left"/>
+      <w:pPr>
+        <w:ind w:left="4320" w:hanging="360"/>
+      </w:pPr>
+      <w:rPr>
+        <w:rFonts w:ascii="Wingdings" w:hAnsi="Wingdings" w:hint="default"/>
+      </w:rPr>
+    </w:lvl>
+    <w:lvl w:ilvl="6" w:tplc="04130001" w:tentative="1">
+      <w:start w:val="1"/>
+      <w:numFmt w:val="bullet"/>
+      <w:lvlText w:val=""/>
+      <w:lvlJc w:val="left"/>
+      <w:pPr>
+        <w:ind w:left="5040" w:hanging="360"/>
+      </w:pPr>
+      <w:rPr>
+        <w:rFonts w:ascii="Symbol" w:hAnsi="Symbol" w:hint="default"/>
+      </w:rPr>
+    </w:lvl>
+    <w:lvl w:ilvl="7" w:tplc="04130003" w:tentative="1">
+      <w:start w:val="1"/>
+      <w:numFmt w:val="bullet"/>
+      <w:lvlText w:val="o"/>
+      <w:lvlJc w:val="left"/>
+      <w:pPr>
+        <w:ind w:left="5760" w:hanging="360"/>
+      </w:pPr>
+      <w:rPr>
+        <w:rFonts w:ascii="Courier New" w:hAnsi="Courier New" w:cs="Courier New" w:hint="default"/>
+      </w:rPr>
+    </w:lvl>
+    <w:lvl w:ilvl="8" w:tplc="04130005" w:tentative="1">
+      <w:start w:val="1"/>
+      <w:numFmt w:val="bullet"/>
+      <w:lvlText w:val=""/>
+      <w:lvlJc w:val="left"/>
+      <w:pPr>
+        <w:ind w:left="6480" w:hanging="360"/>
+      </w:pPr>
+      <w:rPr>
+        <w:rFonts w:ascii="Wingdings" w:hAnsi="Wingdings" w:hint="default"/>
+      </w:rPr>
+    </w:lvl>
+  </w:abstractNum>
+  <w:abstractNum w:abstractNumId="8" w15:restartNumberingAfterBreak="0">
     <w:nsid w:val="739B5528"/>
     <w:multiLevelType w:val="hybridMultilevel"/>
     <w:tmpl w:val="A0EE3A48"/>
@@ -8292,7 +8656,7 @@
       </w:rPr>
     </w:lvl>
   </w:abstractNum>
-  <w:abstractNum w:abstractNumId="8" w15:restartNumberingAfterBreak="0">
+  <w:abstractNum w:abstractNumId="9" w15:restartNumberingAfterBreak="0">
     <w:nsid w:val="7773411F"/>
     <w:multiLevelType w:val="hybridMultilevel"/>
     <w:tmpl w:val="211EF982"/>
@@ -8405,7 +8769,7 @@
       </w:rPr>
     </w:lvl>
   </w:abstractNum>
-  <w:abstractNum w:abstractNumId="9" w15:restartNumberingAfterBreak="0">
+  <w:abstractNum w:abstractNumId="10" w15:restartNumberingAfterBreak="0">
     <w:nsid w:val="7B1E0CBF"/>
     <w:multiLevelType w:val="hybridMultilevel"/>
     <w:tmpl w:val="38DCD9F4"/>
@@ -8519,25 +8883,25 @@
     </w:lvl>
   </w:abstractNum>
   <w:num w:numId="1" w16cid:durableId="1432362159">
-    <w:abstractNumId w:val="3"/>
+    <w:abstractNumId w:val="4"/>
   </w:num>
   <w:num w:numId="2" w16cid:durableId="1486507377">
+    <w:abstractNumId w:val="6"/>
+  </w:num>
+  <w:num w:numId="3" w16cid:durableId="1017655146">
     <w:abstractNumId w:val="5"/>
   </w:num>
-  <w:num w:numId="3" w16cid:durableId="1017655146">
-    <w:abstractNumId w:val="4"/>
-  </w:num>
   <w:num w:numId="4" w16cid:durableId="1861821027">
-    <w:abstractNumId w:val="9"/>
+    <w:abstractNumId w:val="10"/>
   </w:num>
   <w:num w:numId="5" w16cid:durableId="1882205119">
-    <w:abstractNumId w:val="6"/>
+    <w:abstractNumId w:val="7"/>
   </w:num>
   <w:num w:numId="6" w16cid:durableId="321857825">
     <w:abstractNumId w:val="0"/>
   </w:num>
   <w:num w:numId="7" w16cid:durableId="115491956">
-    <w:abstractNumId w:val="7"/>
+    <w:abstractNumId w:val="8"/>
   </w:num>
   <w:num w:numId="8" w16cid:durableId="256595242">
     <w:abstractNumId w:val="1"/>
@@ -8546,7 +8910,10 @@
     <w:abstractNumId w:val="2"/>
   </w:num>
   <w:num w:numId="10" w16cid:durableId="270477180">
-    <w:abstractNumId w:val="8"/>
+    <w:abstractNumId w:val="9"/>
+  </w:num>
+  <w:num w:numId="11" w16cid:durableId="1013459621">
+    <w:abstractNumId w:val="3"/>
   </w:num>
 </w:numbering>
 </file>

</xml_diff>

<commit_message>
Handleiding digitoegankelijkheid geschreven, fout in weergeven aantallen opgelost, logo's toegevoegd aan digitoegankelijke versie.
</commit_message>
<xml_diff>
--- a/Handleiding configuratie.docx
+++ b/Handleiding configuratie.docx
@@ -29,7 +29,15 @@
         <w:t>Dit script wordt gebruikt om de data van een gezondheidsmonitor om te zetten in tabellenboeken voor de verschillende gemeentes, scholen, regio’s, enz. In principe kan op iedere variabele een specifieke set tabellenboeken worden gemaakt</w:t>
       </w:r>
       <w:r>
-        <w:t>, met daarbij ook uitsplitsing op een ‘hoger’ niveau. Denk bijvoorbeeld aan tabellenboeken per gemeente, waarbij ook een kolom is meegenomen voor een subregio.</w:t>
+        <w:t xml:space="preserve">, met daarbij ook uitsplitsing op een ‘hoger’ niveau. Denk bijvoorbeeld aan tabellenboeken per gemeente, waarbij ook een kolom is meegenomen voor een </w:t>
+      </w:r>
+      <w:proofErr w:type="spellStart"/>
+      <w:r>
+        <w:t>subregio</w:t>
+      </w:r>
+      <w:proofErr w:type="spellEnd"/>
+      <w:r>
+        <w:t>.</w:t>
       </w:r>
     </w:p>
     <w:p>
@@ -89,13 +97,37 @@
         <w:t xml:space="preserve">herschreven versie van het tabellenboekscript dat al een paar jaar circuleert en telkens wordt uitgebreid. </w:t>
       </w:r>
       <w:r>
-        <w:t>Deze situatie werd na het vijf keer doorgeven van het auteurschap onhoudbaar, waarop er vanuit GGData een werkgroep is opgezet om één universeel script op te zetten</w:t>
+        <w:t xml:space="preserve">Deze situatie werd na het vijf keer doorgeven van het auteurschap onhoudbaar, waarop er vanuit </w:t>
+      </w:r>
+      <w:proofErr w:type="spellStart"/>
+      <w:r>
+        <w:t>GGData</w:t>
+      </w:r>
+      <w:proofErr w:type="spellEnd"/>
+      <w:r>
+        <w:t xml:space="preserve"> een werkgroep is opgezet om één universeel script op te zetten</w:t>
       </w:r>
       <w:r>
         <w:t>, welke voor alle monitors gebruikt kan worden. Het script zal daarom vanaf heden worden onderhouden door deze werkgroep</w:t>
       </w:r>
       <w:r>
-        <w:t xml:space="preserve">. De laatste versie is altijd beschikbaar vanaf de Github van GGData: </w:t>
+        <w:t xml:space="preserve">. De laatste versie is altijd beschikbaar vanaf de </w:t>
+      </w:r>
+      <w:proofErr w:type="spellStart"/>
+      <w:r>
+        <w:t>Github</w:t>
+      </w:r>
+      <w:proofErr w:type="spellEnd"/>
+      <w:r>
+        <w:t xml:space="preserve"> van </w:t>
+      </w:r>
+      <w:proofErr w:type="spellStart"/>
+      <w:r>
+        <w:t>GGData</w:t>
+      </w:r>
+      <w:proofErr w:type="spellEnd"/>
+      <w:r>
+        <w:t xml:space="preserve">: </w:t>
       </w:r>
       <w:hyperlink r:id="rId6" w:history="1">
         <w:r>
@@ -115,9 +147,11 @@
       <w:pPr>
         <w:pStyle w:val="Geenafstand"/>
       </w:pPr>
+      <w:proofErr w:type="spellStart"/>
       <w:r>
         <w:t>Werkgroepleden</w:t>
       </w:r>
+      <w:proofErr w:type="spellEnd"/>
       <w:r>
         <w:t>:</w:t>
       </w:r>
@@ -171,7 +205,15 @@
         <w:t xml:space="preserve">Voor foutmeldingen en functionaliteitsaanvragen verwijzen we in eerste instantie naar de </w:t>
       </w:r>
       <w:r>
-        <w:t xml:space="preserve">‘Issues’ pagina op Github: </w:t>
+        <w:t xml:space="preserve">‘Issues’ pagina op </w:t>
+      </w:r>
+      <w:proofErr w:type="spellStart"/>
+      <w:r>
+        <w:t>Github</w:t>
+      </w:r>
+      <w:proofErr w:type="spellEnd"/>
+      <w:r>
+        <w:t xml:space="preserve">: </w:t>
       </w:r>
       <w:hyperlink r:id="rId7" w:history="1">
         <w:r>
@@ -224,7 +266,15 @@
         <w:t>Sinds de laatste monitor (V&amp;O) zijn een aantal elementen aangepast, en een aantal nieuwe functies toegevoegd. Deze zijn</w:t>
       </w:r>
       <w:r>
-        <w:t xml:space="preserve"> backwards compatible</w:t>
+        <w:t xml:space="preserve"> </w:t>
+      </w:r>
+      <w:proofErr w:type="spellStart"/>
+      <w:r>
+        <w:t>backwards</w:t>
+      </w:r>
+      <w:proofErr w:type="spellEnd"/>
+      <w:r>
+        <w:t xml:space="preserve"> compatible</w:t>
       </w:r>
       <w:r>
         <w:t xml:space="preserve"> verwerkt in het script</w:t>
@@ -258,21 +308,37 @@
         </w:numPr>
       </w:pPr>
       <w:r>
-        <w:t>Er is een digitoegankelijke versie van het tabellenboek toegevoegd. Dit is in aanvulling op de bestaande Excel</w:t>
+        <w:t xml:space="preserve">Er is een </w:t>
+      </w:r>
+      <w:proofErr w:type="spellStart"/>
+      <w:r>
+        <w:t>digitoegankelijke</w:t>
+      </w:r>
+      <w:proofErr w:type="spellEnd"/>
+      <w:r>
+        <w:t xml:space="preserve"> versie van het tabellenboek toegevoegd. Dit is in aanvulling op de bestaande Excel</w:t>
       </w:r>
       <w:r>
         <w:t>uitvoer.</w:t>
       </w:r>
       <w:r>
-        <w:t xml:space="preserve"> Zie voor meer informatie de alinea over </w:t>
-      </w:r>
-      <w:hyperlink w:anchor="_Algemeen" w:history="1">
+        <w:t xml:space="preserve"> Zie voor meer informatie </w:t>
+      </w:r>
+      <w:r>
+        <w:t>het hoofdstuk</w:t>
+      </w:r>
+      <w:r>
+        <w:t xml:space="preserve"> over </w:t>
+      </w:r>
+      <w:hyperlink w:anchor="_Digitoegankelijke_versie" w:history="1">
+        <w:proofErr w:type="spellStart"/>
         <w:r>
           <w:rPr>
             <w:rStyle w:val="Hyperlink"/>
           </w:rPr>
           <w:t>digitoegankelijkheid</w:t>
         </w:r>
+        <w:proofErr w:type="spellEnd"/>
       </w:hyperlink>
       <w:r>
         <w:t>.</w:t>
@@ -313,7 +379,15 @@
         </w:numPr>
       </w:pPr>
       <w:r>
-        <w:t>Kolomkoppen bij iedere vraag zijn nu optioneel. Let op: dit werkt alleen in Excel, aangezien digitoegankelijkheid vereist dat iedere tabel kolomkoppen heeft.)</w:t>
+        <w:t xml:space="preserve">Kolomkoppen bij iedere vraag zijn nu optioneel. Let op: dit werkt alleen in Excel, aangezien </w:t>
+      </w:r>
+      <w:proofErr w:type="spellStart"/>
+      <w:r>
+        <w:t>digitoegankelijkheid</w:t>
+      </w:r>
+      <w:proofErr w:type="spellEnd"/>
+      <w:r>
+        <w:t xml:space="preserve"> vereist dat iedere tabel kolomkoppen heeft.</w:t>
       </w:r>
     </w:p>
     <w:p>
@@ -408,8 +482,13 @@
       <w:r>
         <w:t>“</w:t>
       </w:r>
-      <w:r>
-        <w:t>tbl_</w:t>
+      <w:proofErr w:type="spellStart"/>
+      <w:r>
+        <w:t>tbl</w:t>
+      </w:r>
+      <w:proofErr w:type="spellEnd"/>
+      <w:r>
+        <w:t>_</w:t>
       </w:r>
       <w:r>
         <w:t>”</w:t>
@@ -418,7 +497,23 @@
         <w:t>)</w:t>
       </w:r>
       <w:r>
-        <w:t>, deze handleiding, en een configuratiebestand in Excel. Het uitvoeren van het script gebeurt door tbl_maken.R uit te voeren in R of Rstudio; de andere onderdelen worden vanuit dit script automatisch ingeladen.</w:t>
+        <w:t xml:space="preserve">, deze handleiding, en een configuratiebestand in Excel. Het uitvoeren van het script gebeurt door </w:t>
+      </w:r>
+      <w:proofErr w:type="spellStart"/>
+      <w:r>
+        <w:t>tbl_maken.R</w:t>
+      </w:r>
+      <w:proofErr w:type="spellEnd"/>
+      <w:r>
+        <w:t xml:space="preserve"> uit te voeren in R of </w:t>
+      </w:r>
+      <w:proofErr w:type="spellStart"/>
+      <w:r>
+        <w:t>Rstudio</w:t>
+      </w:r>
+      <w:proofErr w:type="spellEnd"/>
+      <w:r>
+        <w:t>; de andere onderdelen worden vanuit dit script automatisch ingeladen.</w:t>
       </w:r>
     </w:p>
     <w:p>
@@ -437,13 +532,29 @@
         <w:t>verwerken</w:t>
       </w:r>
       <w:r>
-        <w:t xml:space="preserve"> uit één of meerdere datasets. Als er meerdere datasets zijn worden deze gecombineerd tot één ‘superdataset’, waarin automatisch ‘superweegfactoren’ en ‘superstrata’ worden aangemaakt.</w:t>
+        <w:t xml:space="preserve"> uit één of meerdere datasets. Als er meerdere datasets zijn worden deze gecombineerd tot één ‘superdataset’, waarin automatisch ‘superweegfactoren’ en ‘</w:t>
+      </w:r>
+      <w:proofErr w:type="spellStart"/>
+      <w:r>
+        <w:t>superstrata</w:t>
+      </w:r>
+      <w:proofErr w:type="spellEnd"/>
+      <w:r>
+        <w:t>’ worden aangemaakt.</w:t>
       </w:r>
       <w:r>
         <w:t xml:space="preserve"> </w:t>
       </w:r>
       <w:r>
-        <w:t>Hierbij dient wel te worden aangegeven welke variabelen de strata en de weegfactoren bevatten. (Zie de naslag hieronder.)</w:t>
+        <w:t xml:space="preserve">Hierbij dient wel te worden aangegeven welke variabelen de </w:t>
+      </w:r>
+      <w:proofErr w:type="spellStart"/>
+      <w:r>
+        <w:t>strata</w:t>
+      </w:r>
+      <w:proofErr w:type="spellEnd"/>
+      <w:r>
+        <w:t xml:space="preserve"> en de weegfactoren bevatten. (Zie de naslag hieronder.)</w:t>
       </w:r>
     </w:p>
     <w:p>
@@ -497,7 +608,15 @@
         <w:t xml:space="preserve"> package </w:t>
       </w:r>
       <w:r>
-        <w:t xml:space="preserve">van Thomas Lumley. Deze werkt volgens dezelfde principes als </w:t>
+        <w:t xml:space="preserve">van Thomas </w:t>
+      </w:r>
+      <w:proofErr w:type="spellStart"/>
+      <w:r>
+        <w:t>Lumley</w:t>
+      </w:r>
+      <w:proofErr w:type="spellEnd"/>
+      <w:r>
+        <w:t xml:space="preserve">. Deze werkt volgens dezelfde principes als </w:t>
       </w:r>
       <w:r>
         <w:rPr>
@@ -613,6 +732,7 @@
       <w:r>
         <w:t xml:space="preserve"> en </w:t>
       </w:r>
+      <w:proofErr w:type="spellStart"/>
       <w:r>
         <w:rPr>
           <w:i/>
@@ -620,8 +740,17 @@
         </w:rPr>
         <w:t>resultaten_csv</w:t>
       </w:r>
-      <w:r>
-        <w:t xml:space="preserve"> automatisch aangemaakt in de map waarin de configuratie zich bevindt. Tabellenboeken zullen worden geplaatst in de submap </w:t>
+      <w:proofErr w:type="spellEnd"/>
+      <w:r>
+        <w:t xml:space="preserve"> automatisch aangemaakt in de map waarin de configuratie zich bevindt. Tabellenboeken zullen worden geplaatst in de </w:t>
+      </w:r>
+      <w:proofErr w:type="spellStart"/>
+      <w:r>
+        <w:t>submap</w:t>
+      </w:r>
+      <w:proofErr w:type="spellEnd"/>
+      <w:r>
+        <w:t xml:space="preserve"> </w:t>
       </w:r>
       <w:r>
         <w:rPr>
@@ -636,6 +765,7 @@
       <w:r>
         <w:t xml:space="preserve">Berekende resultaten worden geplaatst in </w:t>
       </w:r>
+      <w:proofErr w:type="spellStart"/>
       <w:r>
         <w:rPr>
           <w:i/>
@@ -643,6 +773,7 @@
         </w:rPr>
         <w:t>resultaten_csv</w:t>
       </w:r>
+      <w:proofErr w:type="spellEnd"/>
       <w:r>
         <w:t xml:space="preserve">. Deze tabel </w:t>
       </w:r>
@@ -653,7 +784,15 @@
         <w:t xml:space="preserve"> gebruikt worden voor bijvoorbeeld het schrijven van de rapportage, aangezien alle aantallen, percentages en p-waarden hierin weergegeven zijn. </w:t>
       </w:r>
       <w:r>
-        <w:t xml:space="preserve">Door gebruik van tbl_onderzoeksexport.R worden hiervan leesbare tabellen gemaakt die eveneens in de map </w:t>
+        <w:t xml:space="preserve">Door gebruik van </w:t>
+      </w:r>
+      <w:proofErr w:type="spellStart"/>
+      <w:r>
+        <w:t>tbl_onderzoeksexport.R</w:t>
+      </w:r>
+      <w:proofErr w:type="spellEnd"/>
+      <w:r>
+        <w:t xml:space="preserve"> worden hiervan leesbare tabellen gemaakt die eveneens in de map </w:t>
       </w:r>
       <w:r>
         <w:rPr>
@@ -765,16 +904,29 @@
         <w:t>Open R</w:t>
       </w:r>
       <w:r>
-        <w:t xml:space="preserve"> of Rstudio en vo</w:t>
+        <w:t xml:space="preserve"> of </w:t>
+      </w:r>
+      <w:proofErr w:type="spellStart"/>
+      <w:r>
+        <w:t>Rstudio</w:t>
+      </w:r>
+      <w:proofErr w:type="spellEnd"/>
+      <w:r>
+        <w:t xml:space="preserve"> en vo</w:t>
       </w:r>
       <w:r>
         <w:t xml:space="preserve">er </w:t>
       </w:r>
+      <w:proofErr w:type="spellStart"/>
       <w:r>
         <w:t>tbl</w:t>
       </w:r>
       <w:r>
-        <w:t xml:space="preserve">_maken.R uit. </w:t>
+        <w:t>_maken.R</w:t>
+      </w:r>
+      <w:proofErr w:type="spellEnd"/>
+      <w:r>
+        <w:t xml:space="preserve"> uit. </w:t>
       </w:r>
       <w:r>
         <w:rPr>
@@ -952,7 +1104,15 @@
         <w:t>gebruikt worden vo</w:t>
       </w:r>
       <w:r>
-        <w:t>or verdere analyse of het maken van een rapportage. Voer tbl_onderzoeksexport.R uit om hier een leesbare tabel van te maken.</w:t>
+        <w:t xml:space="preserve">or verdere analyse of het maken van een rapportage. Voer </w:t>
+      </w:r>
+      <w:proofErr w:type="spellStart"/>
+      <w:r>
+        <w:t>tbl_onderzoeksexport.R</w:t>
+      </w:r>
+      <w:proofErr w:type="spellEnd"/>
+      <w:r>
+        <w:t xml:space="preserve"> uit om hier een leesbare tabel van te maken.</w:t>
       </w:r>
     </w:p>
     <w:p>
@@ -1012,6 +1172,7 @@
       <w:r>
         <w:t xml:space="preserve">en </w:t>
       </w:r>
+      <w:proofErr w:type="spellStart"/>
       <w:r>
         <w:rPr>
           <w:i/>
@@ -1019,6 +1180,7 @@
         </w:rPr>
         <w:t>indeling_rijen</w:t>
       </w:r>
+      <w:proofErr w:type="spellEnd"/>
       <w:r>
         <w:t>; daar is alles belangrijk om aan te passen naar eigen huisstijl.</w:t>
       </w:r>
@@ -1257,7 +1419,23 @@
         <w:t xml:space="preserve">optioneel een jaar of subset. </w:t>
       </w:r>
       <w:r>
-        <w:t xml:space="preserve">Vanuit deze data worden dummies aangemaakt, welke aangeven of een rij bij een bepaalde kolom hoort. Wanneer een test wordt uitgevoerd wordt data geselecteerd op WAAR in beide bijbehorende dummies, en vervolgens getest op </w:t>
+        <w:t xml:space="preserve">Vanuit deze data worden </w:t>
+      </w:r>
+      <w:proofErr w:type="spellStart"/>
+      <w:r>
+        <w:t>dummies</w:t>
+      </w:r>
+      <w:proofErr w:type="spellEnd"/>
+      <w:r>
+        <w:t xml:space="preserve"> aangemaakt, welke aangeven of een rij bij een bepaalde kolom hoort. Wanneer een test wordt uitgevoerd wordt data geselecteerd op WAAR in beide bijbehorende </w:t>
+      </w:r>
+      <w:proofErr w:type="spellStart"/>
+      <w:r>
+        <w:t>dummies</w:t>
+      </w:r>
+      <w:proofErr w:type="spellEnd"/>
+      <w:r>
+        <w:t xml:space="preserve">, en vervolgens getest op </w:t>
       </w:r>
       <w:r>
         <w:t>WAAR voor de eerste dummy versus ONWAAR voor de eerste dummy.</w:t>
@@ -1830,6 +2008,7 @@
       <w:r>
         <w:t xml:space="preserve">Het aangeven van een afwijkende weegfactor kan op het tabblad </w:t>
       </w:r>
+      <w:proofErr w:type="spellStart"/>
       <w:r>
         <w:rPr>
           <w:i/>
@@ -1837,6 +2016,7 @@
         </w:rPr>
         <w:t>indeling_rijen</w:t>
       </w:r>
+      <w:proofErr w:type="spellEnd"/>
       <w:r>
         <w:rPr>
           <w:i/>
@@ -1846,7 +2026,15 @@
         <w:t xml:space="preserve">, </w:t>
       </w:r>
       <w:r>
-        <w:t xml:space="preserve">door het toevoegen van een kolom met de naam “weegfactor” (voor een andere weegfactor per variabele) of een kolom met de naam “weegfactor.d_(datasetnaam)” (voor een weegfactor per variabele per jaar). </w:t>
+        <w:t>door het toevoegen van een kolom met de naam “weegfactor” (voor een andere weegfactor per variabele) of een kolom met de naam “</w:t>
+      </w:r>
+      <w:proofErr w:type="spellStart"/>
+      <w:r>
+        <w:t>weegfactor.d</w:t>
+      </w:r>
+      <w:proofErr w:type="spellEnd"/>
+      <w:r>
+        <w:t xml:space="preserve">_(datasetnaam)” (voor een weegfactor per variabele per jaar). </w:t>
       </w:r>
       <w:r>
         <w:t xml:space="preserve">Het is enkel mogelijk een andere weegfactor </w:t>
@@ -1874,144 +2062,24 @@
         <w:t xml:space="preserve">. </w:t>
       </w:r>
       <w:r>
-        <w:t xml:space="preserve">Hiervoor kunnen dan twee kolommen worden toegevoegd: “weegfactor.d_datasetx” en “weegfactor.d_datasety”. </w:t>
-      </w:r>
-    </w:p>
-    <w:p>
-      <w:pPr>
-        <w:pStyle w:val="Geenafstand"/>
-      </w:pPr>
-    </w:p>
-    <w:p>
-      <w:pPr>
-        <w:pStyle w:val="Geenafstand"/>
-        <w:rPr>
-          <w:b/>
-          <w:bCs/>
-        </w:rPr>
-      </w:pPr>
-      <w:r>
-        <w:rPr>
-          <w:b/>
-          <w:bCs/>
-        </w:rPr>
-        <w:t>Digitoegankelijkheid</w:t>
-      </w:r>
-    </w:p>
-    <w:p>
-      <w:pPr>
-        <w:pStyle w:val="Geenafstand"/>
-      </w:pPr>
-      <w:r>
-        <w:t xml:space="preserve">De tabellenboeken in Excel zijn niet digitoegankelijk, en ook niet </w:t>
-      </w:r>
-      <w:r>
-        <w:t>ge</w:t>
-      </w:r>
-      <w:r>
-        <w:t>makkelijk digitoegankelijk te maken. Daarnaast wordt het gebruik van Excel afgeraden, aangezien dit een besloten applicatie is</w:t>
-      </w:r>
-      <w:r>
-        <w:t xml:space="preserve"> (zie ook </w:t>
-      </w:r>
-      <w:r>
-        <w:t>https://digitoegankelijk.nl/aan-de-slag/tips/kantoorbestanden</w:t>
-      </w:r>
-      <w:r>
-        <w:t>)</w:t>
-      </w:r>
-      <w:r>
-        <w:t xml:space="preserve">. Daarom </w:t>
-      </w:r>
-      <w:r>
-        <w:t xml:space="preserve">is </w:t>
-      </w:r>
-      <w:r>
-        <w:t>uitvoer</w:t>
-      </w:r>
-      <w:r>
-        <w:t xml:space="preserve"> ook</w:t>
-      </w:r>
-      <w:r>
-        <w:t xml:space="preserve"> mogelijk in HTML. Deze is volledig digitoegankelijk</w:t>
-      </w:r>
-      <w:r>
-        <w:t>, en kan in opmaak identiek gemaakt worden aan de uitvoer in Excel.</w:t>
-      </w:r>
-    </w:p>
-    <w:p>
-      <w:pPr>
-        <w:pStyle w:val="Geenafstand"/>
-      </w:pPr>
-      <w:r>
-        <w:rPr>
-          <w:b/>
-          <w:bCs/>
-        </w:rPr>
-        <w:t>Let op:</w:t>
-      </w:r>
-      <w:r>
-        <w:t xml:space="preserve"> Excel gebruikt een andere manier van afronden dan R. Hierdoor kan het voorkomen dat </w:t>
-      </w:r>
-      <w:r>
-        <w:t>de afronding naar een volledig percentage verschillend uitvalt</w:t>
-      </w:r>
-      <w:r>
-        <w:t xml:space="preserve">. R gebruikt hierbij de </w:t>
-      </w:r>
-      <w:r>
-        <w:t>IEC 60559</w:t>
-      </w:r>
-      <w:r>
-        <w:t>-standaard, waarbij een 5 afgerond wordt naar het even getal (</w:t>
-      </w:r>
-      <w:r>
-        <w:t>d</w:t>
-      </w:r>
-      <w:r>
-        <w:t xml:space="preserve">us </w:t>
-      </w:r>
-      <w:r>
-        <w:t xml:space="preserve">2,5 </w:t>
-      </w:r>
-      <w:r>
-        <w:sym w:font="Wingdings" w:char="F0E0"/>
-      </w:r>
-      <w:r>
-        <w:t xml:space="preserve"> 2, 3,5 </w:t>
-      </w:r>
-      <w:r>
-        <w:sym w:font="Wingdings" w:char="F0E0"/>
-      </w:r>
-      <w:r>
-        <w:t xml:space="preserve"> 4), maar Excel niet.</w:t>
-      </w:r>
-      <w:r>
-        <w:t xml:space="preserve"> </w:t>
-      </w:r>
-      <w:r>
-        <w:t xml:space="preserve">Hierdoor rondt </w:t>
-      </w:r>
-      <w:r>
-        <w:t xml:space="preserve">Excel 2,5 af naar 3, R naar 2. </w:t>
-      </w:r>
-      <w:r>
-        <w:t>2,51 wordt wel door beiden afgerond naar 3, en 2,49 door beiden naar 2.</w:t>
-      </w:r>
-    </w:p>
-    <w:p>
-      <w:pPr>
-        <w:pStyle w:val="Geenafstand"/>
-        <w:rPr>
-          <w:b/>
-          <w:bCs/>
-        </w:rPr>
-      </w:pPr>
-    </w:p>
-    <w:p>
-      <w:pPr>
-        <w:pStyle w:val="Geenafstand"/>
-      </w:pPr>
+        <w:t>Hiervoor kunnen dan twee kolommen worden toegevoegd: “</w:t>
+      </w:r>
+      <w:proofErr w:type="spellStart"/>
+      <w:r>
+        <w:t>weegfactor.d_datasetx</w:t>
+      </w:r>
+      <w:proofErr w:type="spellEnd"/>
+      <w:r>
+        <w:t>” en “</w:t>
+      </w:r>
+      <w:proofErr w:type="spellStart"/>
+      <w:r>
+        <w:t>weegfactor.d_datasety</w:t>
+      </w:r>
+      <w:proofErr w:type="spellEnd"/>
+      <w:r>
+        <w:t xml:space="preserve">”. </w:t>
+      </w:r>
     </w:p>
     <w:p>
       <w:pPr>
@@ -2080,9 +2148,11 @@
             <w:tcW w:w="2689" w:type="dxa"/>
           </w:tcPr>
           <w:p>
+            <w:proofErr w:type="spellStart"/>
             <w:r>
               <w:t>min_observaties_per_vraag</w:t>
             </w:r>
+            <w:proofErr w:type="spellEnd"/>
           </w:p>
         </w:tc>
         <w:tc>
@@ -2127,9 +2197,11 @@
             <w:tcW w:w="2689" w:type="dxa"/>
           </w:tcPr>
           <w:p>
+            <w:proofErr w:type="spellStart"/>
             <w:r>
               <w:t>min_observaties_per_antwoord</w:t>
             </w:r>
+            <w:proofErr w:type="spellEnd"/>
           </w:p>
         </w:tc>
         <w:tc>
@@ -2171,9 +2243,11 @@
             <w:tcW w:w="2689" w:type="dxa"/>
           </w:tcPr>
           <w:p>
+            <w:proofErr w:type="spellStart"/>
             <w:r>
               <w:t>afkapwaarde_antwoord</w:t>
             </w:r>
+            <w:proofErr w:type="spellEnd"/>
           </w:p>
         </w:tc>
         <w:tc>
@@ -2209,6 +2283,7 @@
             <w:r>
               <w:t xml:space="preserve">Getallen kleiner dan of gelijk aan deze waarde worden vervangen door de tekst in </w:t>
             </w:r>
+            <w:proofErr w:type="spellStart"/>
             <w:r>
               <w:rPr>
                 <w:i/>
@@ -2216,6 +2291,7 @@
               </w:rPr>
               <w:t>tekst_min_antwoord_niet_gehaald</w:t>
             </w:r>
+            <w:proofErr w:type="spellEnd"/>
             <w:r>
               <w:t>.</w:t>
             </w:r>
@@ -2228,9 +2304,11 @@
             <w:tcW w:w="2689" w:type="dxa"/>
           </w:tcPr>
           <w:p>
+            <w:proofErr w:type="spellStart"/>
             <w:r>
               <w:t>vraag_verbergen_bij_missend_antwoord</w:t>
             </w:r>
+            <w:proofErr w:type="spellEnd"/>
           </w:p>
         </w:tc>
         <w:tc>
@@ -2273,9 +2351,11 @@
             <w:tcW w:w="2689" w:type="dxa"/>
           </w:tcPr>
           <w:p>
+            <w:proofErr w:type="spellStart"/>
             <w:r>
               <w:t>tekst_min_vraag_niet_gehaald</w:t>
             </w:r>
+            <w:proofErr w:type="spellEnd"/>
           </w:p>
         </w:tc>
         <w:tc>
@@ -2314,9 +2394,11 @@
             <w:tcW w:w="2689" w:type="dxa"/>
           </w:tcPr>
           <w:p>
+            <w:proofErr w:type="spellStart"/>
             <w:r>
               <w:t>tekst_min_antwoord_niet_gehaald</w:t>
             </w:r>
+            <w:proofErr w:type="spellEnd"/>
           </w:p>
         </w:tc>
         <w:tc>
@@ -2346,10 +2428,11 @@
             <w:tcW w:w="2689" w:type="dxa"/>
           </w:tcPr>
           <w:p>
-            <w:r>
-              <w:lastRenderedPageBreak/>
+            <w:proofErr w:type="spellStart"/>
+            <w:r>
               <w:t>tekst_missende_data</w:t>
             </w:r>
+            <w:proofErr w:type="spellEnd"/>
           </w:p>
         </w:tc>
         <w:tc>
@@ -2385,6 +2468,7 @@
                 <w:bCs/>
               </w:rPr>
             </w:pPr>
+            <w:proofErr w:type="spellStart"/>
             <w:r>
               <w:rPr>
                 <w:b/>
@@ -2399,6 +2483,7 @@
               </w:rPr>
               <w:t>toetsen</w:t>
             </w:r>
+            <w:proofErr w:type="spellEnd"/>
           </w:p>
         </w:tc>
         <w:tc>
@@ -2425,6 +2510,7 @@
             <w:r>
               <w:t xml:space="preserve"> Het niveau kan worden aangepast middels de waarde in </w:t>
             </w:r>
+            <w:proofErr w:type="spellStart"/>
             <w:r>
               <w:rPr>
                 <w:i/>
@@ -2432,6 +2518,7 @@
               </w:rPr>
               <w:t>confidence_level</w:t>
             </w:r>
+            <w:proofErr w:type="spellEnd"/>
             <w:r>
               <w:t>.</w:t>
             </w:r>
@@ -2479,6 +2566,7 @@
             <w:r>
               <w:t xml:space="preserve">worden aangepast in </w:t>
             </w:r>
+            <w:proofErr w:type="spellStart"/>
             <w:r>
               <w:rPr>
                 <w:i/>
@@ -2493,11 +2581,20 @@
               </w:rPr>
               <w:t>.R</w:t>
             </w:r>
+            <w:proofErr w:type="spellEnd"/>
             <w:r>
               <w:t xml:space="preserve">, zoek op </w:t>
             </w:r>
             <w:r>
-              <w:t>“style.sign”</w:t>
+              <w:t>“</w:t>
+            </w:r>
+            <w:proofErr w:type="spellStart"/>
+            <w:r>
+              <w:t>style.sign</w:t>
+            </w:r>
+            <w:proofErr w:type="spellEnd"/>
+            <w:r>
+              <w:t>”</w:t>
             </w:r>
             <w:r>
               <w:t>.)</w:t>
@@ -2517,9 +2614,11 @@
                 <w:bCs/>
               </w:rPr>
             </w:pPr>
+            <w:proofErr w:type="spellStart"/>
             <w:r>
               <w:t>confidence_level</w:t>
             </w:r>
+            <w:proofErr w:type="spellEnd"/>
           </w:p>
         </w:tc>
         <w:tc>
@@ -2558,6 +2657,7 @@
             <w:r>
               <w:t xml:space="preserve"> </w:t>
             </w:r>
+            <w:proofErr w:type="spellStart"/>
             <w:r>
               <w:rPr>
                 <w:i/>
@@ -2565,6 +2665,7 @@
               </w:rPr>
               <w:t>indeling_kolommen</w:t>
             </w:r>
+            <w:proofErr w:type="spellEnd"/>
             <w:r>
               <w:t>.)</w:t>
             </w:r>
@@ -2583,13 +2684,16 @@
                 <w:bCs/>
               </w:rPr>
             </w:pPr>
+            <w:proofErr w:type="spellStart"/>
             <w:r>
               <w:rPr>
                 <w:b/>
                 <w:bCs/>
               </w:rPr>
+              <w:lastRenderedPageBreak/>
               <w:t>missing_weegfactoren</w:t>
             </w:r>
+            <w:proofErr w:type="spellEnd"/>
           </w:p>
         </w:tc>
         <w:tc>
@@ -2620,7 +2724,15 @@
               <w:t>t</w:t>
             </w:r>
             <w:r>
-              <w:t xml:space="preserve"> als er missings zijn op de weegfactoren. “fout”</w:t>
+              <w:t xml:space="preserve"> als er </w:t>
+            </w:r>
+            <w:proofErr w:type="spellStart"/>
+            <w:r>
+              <w:t>missings</w:t>
+            </w:r>
+            <w:proofErr w:type="spellEnd"/>
+            <w:r>
+              <w:t xml:space="preserve"> zijn op de weegfactoren. “fout”</w:t>
             </w:r>
             <w:r>
               <w:t xml:space="preserve"> </w:t>
@@ -2638,7 +2750,15 @@
               <w:t>g</w:t>
             </w:r>
             <w:r>
-              <w:t>t alle missings met dat nummer.</w:t>
+              <w:t xml:space="preserve">t alle </w:t>
+            </w:r>
+            <w:proofErr w:type="spellStart"/>
+            <w:r>
+              <w:t>missings</w:t>
+            </w:r>
+            <w:proofErr w:type="spellEnd"/>
+            <w:r>
+              <w:t xml:space="preserve"> met dat nummer.</w:t>
             </w:r>
           </w:p>
         </w:tc>
@@ -2655,6 +2775,7 @@
                 <w:bCs/>
               </w:rPr>
             </w:pPr>
+            <w:proofErr w:type="spellStart"/>
             <w:r>
               <w:rPr>
                 <w:b/>
@@ -2662,6 +2783,7 @@
               </w:rPr>
               <w:t>waarden_dichotoom</w:t>
             </w:r>
+            <w:proofErr w:type="spellEnd"/>
           </w:p>
         </w:tc>
         <w:tc>
@@ -2691,12 +2813,14 @@
             <w:tcW w:w="2689" w:type="dxa"/>
           </w:tcPr>
           <w:p>
+            <w:proofErr w:type="spellStart"/>
             <w:r>
               <w:t>vergelijk</w:t>
             </w:r>
             <w:r>
               <w:t>_variabelelabels</w:t>
             </w:r>
+            <w:proofErr w:type="spellEnd"/>
           </w:p>
         </w:tc>
         <w:tc>
@@ -2748,6 +2872,7 @@
                 <w:bCs/>
               </w:rPr>
             </w:pPr>
+            <w:proofErr w:type="spellStart"/>
             <w:r>
               <w:rPr>
                 <w:b/>
@@ -2755,6 +2880,7 @@
               </w:rPr>
               <w:t>template_html</w:t>
             </w:r>
+            <w:proofErr w:type="spellEnd"/>
           </w:p>
         </w:tc>
         <w:tc>
@@ -2789,10 +2915,34 @@
               <w:t>) afdoende zijn. Indien gewenst kan hier een eigen bestand worden ingevoerd, door hiervan de bestandsnaam op te geven.</w:t>
             </w:r>
             <w:r>
+              <w:t xml:space="preserve"> Het pad is relatief vanaf de configuratie</w:t>
+            </w:r>
+            <w:r>
+              <w:t xml:space="preserve">, of de term </w:t>
+            </w:r>
+            <w:r>
+              <w:rPr>
+                <w:i/>
+                <w:iCs/>
+              </w:rPr>
+              <w:t>{script}</w:t>
+            </w:r>
+            <w:r>
+              <w:t xml:space="preserve"> kan gebruikt worden om het pad van het script aan te geven.</w:t>
+            </w:r>
+            <w:r>
               <w:t xml:space="preserve"> Als deze variabele leeg is </w:t>
             </w:r>
             <w:r>
-              <w:t>worden er geen HTML-bestanden gemaakt.</w:t>
+              <w:t xml:space="preserve">worden er geen </w:t>
+            </w:r>
+            <w:proofErr w:type="spellStart"/>
+            <w:r>
+              <w:t>HTML-bestanden</w:t>
+            </w:r>
+            <w:proofErr w:type="spellEnd"/>
+            <w:r>
+              <w:t xml:space="preserve"> gemaakt.</w:t>
             </w:r>
           </w:p>
         </w:tc>
@@ -2807,9 +2957,11 @@
       <w:pPr>
         <w:pStyle w:val="Kop2"/>
       </w:pPr>
+      <w:proofErr w:type="spellStart"/>
       <w:r>
         <w:t>Crossings</w:t>
       </w:r>
+      <w:proofErr w:type="spellEnd"/>
     </w:p>
     <w:p>
       <w:pPr>
@@ -2828,7 +2980,15 @@
         <w:t>bijvoorbeeld</w:t>
       </w:r>
       <w:r>
-        <w:t xml:space="preserve"> geslacht, SES, of opleidingsniveau zijn. Meerdere crossings zijn mogelijk.</w:t>
+        <w:t xml:space="preserve"> geslacht, SES, of opleidingsniveau zijn. Meerdere </w:t>
+      </w:r>
+      <w:proofErr w:type="spellStart"/>
+      <w:r>
+        <w:t>crossings</w:t>
+      </w:r>
+      <w:proofErr w:type="spellEnd"/>
+      <w:r>
+        <w:t xml:space="preserve"> zijn mogelijk.</w:t>
       </w:r>
     </w:p>
     <w:p>
@@ -2923,6 +3083,7 @@
                 <w:bCs/>
               </w:rPr>
             </w:pPr>
+            <w:proofErr w:type="spellStart"/>
             <w:r>
               <w:rPr>
                 <w:b/>
@@ -2930,6 +3091,7 @@
               </w:rPr>
               <w:t>naam_dataset</w:t>
             </w:r>
+            <w:proofErr w:type="spellEnd"/>
           </w:p>
         </w:tc>
         <w:tc>
@@ -2976,7 +3138,11 @@
               <w:t xml:space="preserve"> naam van de dataset. Deze wordt gebruikt in andere delen van de configuratie en weergegeven als kolomnaam in het tabellenboek.</w:t>
             </w:r>
             <w:r>
-              <w:t xml:space="preserve"> Deze hoeft niet overeen te komen met de bestandsnaam.</w:t>
+              <w:t xml:space="preserve"> </w:t>
+            </w:r>
+            <w:r>
+              <w:lastRenderedPageBreak/>
+              <w:t>Deze hoeft niet overeen te komen met de bestandsnaam.</w:t>
             </w:r>
           </w:p>
         </w:tc>
@@ -2999,6 +3165,7 @@
                 <w:b/>
                 <w:bCs/>
               </w:rPr>
+              <w:lastRenderedPageBreak/>
               <w:t>bestandsnaam</w:t>
             </w:r>
           </w:p>
@@ -3044,8 +3211,13 @@
               <w:t>Het script neemt aan dat dit bestand in dezelfde map staat als de configuratie. Een relatief pad (bijv. “../</w:t>
             </w:r>
             <w:r>
-              <w:t>2021/data.sav</w:t>
-            </w:r>
+              <w:t>2021/</w:t>
+            </w:r>
+            <w:proofErr w:type="spellStart"/>
+            <w:r>
+              <w:t>data.sav</w:t>
+            </w:r>
+            <w:proofErr w:type="spellEnd"/>
             <w:r>
               <w:t>”</w:t>
             </w:r>
@@ -3096,9 +3268,11 @@
             <w:pPr>
               <w:pStyle w:val="Geenafstand"/>
             </w:pPr>
+            <w:proofErr w:type="spellStart"/>
             <w:r>
               <w:t>Variabelenaam</w:t>
             </w:r>
+            <w:proofErr w:type="spellEnd"/>
             <w:r>
               <w:t xml:space="preserve"> / leeg</w:t>
             </w:r>
@@ -3153,8 +3327,13 @@
             <w:pPr>
               <w:pStyle w:val="Geenafstand"/>
             </w:pPr>
-            <w:r>
-              <w:t>Variabelenaam / leeg</w:t>
+            <w:proofErr w:type="spellStart"/>
+            <w:r>
+              <w:t>Variabelenaam</w:t>
+            </w:r>
+            <w:proofErr w:type="spellEnd"/>
+            <w:r>
+              <w:t xml:space="preserve"> / leeg</w:t>
             </w:r>
           </w:p>
         </w:tc>
@@ -3179,8 +3358,13 @@
             <w:pPr>
               <w:pStyle w:val="Geenafstand"/>
             </w:pPr>
-            <w:r>
-              <w:t>Variabelenaam met informatie over de weging van het design. Als deze leeg is wordt er een ongewogen design gebruikt.</w:t>
+            <w:proofErr w:type="spellStart"/>
+            <w:r>
+              <w:t>Variabelenaam</w:t>
+            </w:r>
+            <w:proofErr w:type="spellEnd"/>
+            <w:r>
+              <w:t xml:space="preserve"> met informatie over de weging van het design. Als deze leeg is wordt er een ongewogen design gebruikt.</w:t>
             </w:r>
             <w:r>
               <w:t xml:space="preserve"> </w:t>
@@ -3230,8 +3414,13 @@
             <w:pPr>
               <w:pStyle w:val="Geenafstand"/>
             </w:pPr>
-            <w:r>
-              <w:t>Variabelenaam / leeg</w:t>
+            <w:proofErr w:type="spellStart"/>
+            <w:r>
+              <w:t>Variabelenaam</w:t>
+            </w:r>
+            <w:proofErr w:type="spellEnd"/>
+            <w:r>
+              <w:t xml:space="preserve"> / leeg</w:t>
             </w:r>
           </w:p>
         </w:tc>
@@ -3256,8 +3445,13 @@
             <w:pPr>
               <w:pStyle w:val="Geenafstand"/>
             </w:pPr>
-            <w:r>
-              <w:t>Variabelenaam met informatie over de indeling van het design. Als deze leeg is wordt er een ongewogen design gebruikt.</w:t>
+            <w:proofErr w:type="spellStart"/>
+            <w:r>
+              <w:t>Variabelenaam</w:t>
+            </w:r>
+            <w:proofErr w:type="spellEnd"/>
+            <w:r>
+              <w:t xml:space="preserve"> met informatie over de indeling van het design. Als deze leeg is wordt er een ongewogen design gebruikt.</w:t>
             </w:r>
           </w:p>
         </w:tc>
@@ -3283,6 +3477,7 @@
       <w:r>
         <w:t xml:space="preserve">Dichotome variabelen worden in theorie automatisch herkend door het script, en kunnen nog verder geborgd worden middels </w:t>
       </w:r>
+      <w:proofErr w:type="spellStart"/>
       <w:r>
         <w:rPr>
           <w:i/>
@@ -3290,6 +3485,7 @@
         </w:rPr>
         <w:t>waarden_dichotoom</w:t>
       </w:r>
+      <w:proofErr w:type="spellEnd"/>
       <w:r>
         <w:t xml:space="preserve"> op het tabblad </w:t>
       </w:r>
@@ -3301,13 +3497,29 @@
         <w:t>algemeen</w:t>
       </w:r>
       <w:r>
-        <w:t>. Mocht er alsnog een variabele zijn die wel dichotoom is, maar niet zo gelezen wordt door het script, of vice versa, dan kunnen deze worden geplaatst in het bijbehorende tabblad. Hiermee wordt de detectie omzeil</w:t>
+        <w:t xml:space="preserve">. Mocht er alsnog een variabele zijn die wel dichotoom is, maar niet zo gelezen wordt door het script, of </w:t>
+      </w:r>
+      <w:proofErr w:type="spellStart"/>
+      <w:r>
+        <w:t>vice</w:t>
+      </w:r>
+      <w:proofErr w:type="spellEnd"/>
+      <w:r>
+        <w:t xml:space="preserve"> versa, dan kunnen deze worden geplaatst in het bijbehorende tabblad. Hiermee wordt de detectie omzeil</w:t>
       </w:r>
       <w:r>
         <w:t>d</w:t>
       </w:r>
       <w:r>
-        <w:t xml:space="preserve"> en de status als wel/niet dichotoom geforceerd. Beide tabbladen bestaan simpelweg uit een lijst met variabelenamen.</w:t>
+        <w:t xml:space="preserve"> en de status als wel/niet dichotoom geforceerd. Beide tabbladen bestaan simpelweg uit een lijst met </w:t>
+      </w:r>
+      <w:proofErr w:type="spellStart"/>
+      <w:r>
+        <w:t>variabelenamen</w:t>
+      </w:r>
+      <w:proofErr w:type="spellEnd"/>
+      <w:r>
+        <w:t>.</w:t>
       </w:r>
     </w:p>
     <w:p>
@@ -3404,7 +3616,6 @@
               <w:pStyle w:val="Geenafstand"/>
             </w:pPr>
             <w:r>
-              <w:lastRenderedPageBreak/>
               <w:t>variabele</w:t>
             </w:r>
           </w:p>
@@ -3417,9 +3628,11 @@
             <w:pPr>
               <w:pStyle w:val="Geenafstand"/>
             </w:pPr>
+            <w:proofErr w:type="spellStart"/>
             <w:r>
               <w:t>Variabelenaam</w:t>
             </w:r>
+            <w:proofErr w:type="spellEnd"/>
           </w:p>
         </w:tc>
         <w:tc>
@@ -3459,7 +3672,23 @@
               <w:pStyle w:val="Geenafstand"/>
             </w:pPr>
             <w:r>
-              <w:t>“numeric” / “character”</w:t>
+              <w:t>“</w:t>
+            </w:r>
+            <w:proofErr w:type="spellStart"/>
+            <w:r>
+              <w:t>numeric</w:t>
+            </w:r>
+            <w:proofErr w:type="spellEnd"/>
+            <w:r>
+              <w:t>” / “</w:t>
+            </w:r>
+            <w:proofErr w:type="spellStart"/>
+            <w:r>
+              <w:t>character</w:t>
+            </w:r>
+            <w:proofErr w:type="spellEnd"/>
+            <w:r>
+              <w:t>”</w:t>
             </w:r>
           </w:p>
         </w:tc>
@@ -3472,7 +3701,23 @@
               <w:pStyle w:val="Geenafstand"/>
             </w:pPr>
             <w:r>
-              <w:t xml:space="preserve">Gewenst datatype. Er zijn momenteel twee opties ingebouwd: getallen (“numeric”) en strings (“character”). De variabele wordt </w:t>
+              <w:t>Gewenst datatype. Er zijn momenteel twee opties ingebouwd: getallen (“</w:t>
+            </w:r>
+            <w:proofErr w:type="spellStart"/>
+            <w:r>
+              <w:t>numeric</w:t>
+            </w:r>
+            <w:proofErr w:type="spellEnd"/>
+            <w:r>
+              <w:t>”) en strings (“</w:t>
+            </w:r>
+            <w:proofErr w:type="spellStart"/>
+            <w:r>
+              <w:t>character</w:t>
+            </w:r>
+            <w:proofErr w:type="spellEnd"/>
+            <w:r>
+              <w:t xml:space="preserve">”). De variabele wordt </w:t>
             </w:r>
             <w:r>
               <w:t xml:space="preserve">binnen R omgezet naar het gewenste type. </w:t>
@@ -3506,6 +3751,7 @@
         <w:pStyle w:val="Kop2"/>
       </w:pPr>
       <w:r>
+        <w:lastRenderedPageBreak/>
         <w:t>Headers afkortingen</w:t>
       </w:r>
     </w:p>
@@ -3517,7 +3763,15 @@
         <w:t>Het kan voorkomen dat de volledige waarde van een categorie te groot is voor een cel. Voor dit geval is er een mogelijkheid om afkortingen op te geven</w:t>
       </w:r>
       <w:r>
-        <w:t xml:space="preserve">, middels een simpele tekst/vervanging combinatie. In NOG wordt de regio bijvoorbeeld onderverdeeld in subregio’s, die </w:t>
+        <w:t xml:space="preserve">, middels een simpele tekst/vervanging combinatie. In NOG wordt de regio bijvoorbeeld onderverdeeld in </w:t>
+      </w:r>
+      <w:proofErr w:type="spellStart"/>
+      <w:r>
+        <w:t>subregio’s</w:t>
+      </w:r>
+      <w:proofErr w:type="spellEnd"/>
+      <w:r>
+        <w:t xml:space="preserve">, die </w:t>
       </w:r>
       <w:r>
         <w:t>te</w:t>
@@ -4326,10 +4580,19 @@
         <w:pStyle w:val="Geenafstand"/>
       </w:pPr>
       <w:r>
+        <w:lastRenderedPageBreak/>
         <w:t xml:space="preserve">Er kunnen afwijkende </w:t>
       </w:r>
       <w:r>
-        <w:t xml:space="preserve">weegfactoren per variabele worden aangegeven door het toevoegen van een kolom met de naam “weegfactor” (voor de hele variabele) of “weegfactor.d_(naam)” </w:t>
+        <w:t>weegfactoren per variabele worden aangegeven door het toevoegen van een kolom met de naam “weegfactor” (voor de hele variabele) of “</w:t>
+      </w:r>
+      <w:proofErr w:type="spellStart"/>
+      <w:r>
+        <w:t>weegfactor.d</w:t>
+      </w:r>
+      <w:proofErr w:type="spellEnd"/>
+      <w:r>
+        <w:t xml:space="preserve">_(naam)” </w:t>
       </w:r>
       <w:r>
         <w:t>(voor een splitsing per dataset).</w:t>
@@ -4528,6 +4791,7 @@
             <w:r>
               <w:t xml:space="preserve"> Let op: introtekst bevindt zich op een aparte pagina: </w:t>
             </w:r>
+            <w:proofErr w:type="spellStart"/>
             <w:r>
               <w:rPr>
                 <w:i/>
@@ -4535,6 +4799,7 @@
               </w:rPr>
               <w:t>intro_tekst</w:t>
             </w:r>
+            <w:proofErr w:type="spellEnd"/>
             <w:r>
               <w:t>.</w:t>
             </w:r>
@@ -4685,18 +4950,31 @@
             <w:tcW w:w="1824" w:type="dxa"/>
           </w:tcPr>
           <w:p>
-            <w:r>
-              <w:t>Variabelenaam / tekst / leeg</w:t>
-            </w:r>
-          </w:p>
-        </w:tc>
-        <w:tc>
-          <w:tcPr>
-            <w:tcW w:w="0" w:type="auto"/>
-          </w:tcPr>
-          <w:p>
-            <w:r>
-              <w:t>In dit veld kan de bijbehorende tekst danwel variabele ingevuld worden.</w:t>
+            <w:proofErr w:type="spellStart"/>
+            <w:r>
+              <w:t>Variabelenaam</w:t>
+            </w:r>
+            <w:proofErr w:type="spellEnd"/>
+            <w:r>
+              <w:t xml:space="preserve"> / tekst / leeg</w:t>
+            </w:r>
+          </w:p>
+        </w:tc>
+        <w:tc>
+          <w:tcPr>
+            <w:tcW w:w="0" w:type="auto"/>
+          </w:tcPr>
+          <w:p>
+            <w:r>
+              <w:t xml:space="preserve">In dit veld kan de bijbehorende tekst </w:t>
+            </w:r>
+            <w:proofErr w:type="spellStart"/>
+            <w:r>
+              <w:t>danwel</w:t>
+            </w:r>
+            <w:proofErr w:type="spellEnd"/>
+            <w:r>
+              <w:t xml:space="preserve"> variabele ingevuld worden.</w:t>
             </w:r>
           </w:p>
         </w:tc>
@@ -4802,7 +5080,6 @@
           </w:tcPr>
           <w:p>
             <w:r>
-              <w:lastRenderedPageBreak/>
               <w:t>kolomkoppen</w:t>
             </w:r>
           </w:p>
@@ -4845,7 +5122,15 @@
               <w:t xml:space="preserve">Let op: </w:t>
             </w:r>
             <w:r>
-              <w:t>deze variabele heeft alleen effect in de uitvoer in Excel-bestanden. Vanwege de vereisten van digitoegankelijkheid is het niet mogelijk om een tabel zonder kolomkoppen aan te maken in HTML.</w:t>
+              <w:t xml:space="preserve">deze variabele heeft alleen effect in de uitvoer in Excel-bestanden. Vanwege de vereisten van </w:t>
+            </w:r>
+            <w:proofErr w:type="spellStart"/>
+            <w:r>
+              <w:t>digitoegankelijkheid</w:t>
+            </w:r>
+            <w:proofErr w:type="spellEnd"/>
+            <w:r>
+              <w:t xml:space="preserve"> is het niet mogelijk om een tabel zonder kolomkoppen aan te maken in HTML.</w:t>
             </w:r>
           </w:p>
         </w:tc>
@@ -4857,6 +5142,7 @@
           </w:tcPr>
           <w:p>
             <w:r>
+              <w:lastRenderedPageBreak/>
               <w:t>weegfactor</w:t>
             </w:r>
           </w:p>
@@ -4866,8 +5152,13 @@
             <w:tcW w:w="1824" w:type="dxa"/>
           </w:tcPr>
           <w:p>
-            <w:r>
-              <w:t>Variabelenaam / leeg</w:t>
+            <w:proofErr w:type="spellStart"/>
+            <w:r>
+              <w:t>Variabelenaam</w:t>
+            </w:r>
+            <w:proofErr w:type="spellEnd"/>
+            <w:r>
+              <w:t xml:space="preserve"> / leeg</w:t>
             </w:r>
           </w:p>
         </w:tc>
@@ -4947,8 +5238,13 @@
             <w:tcW w:w="2019" w:type="dxa"/>
           </w:tcPr>
           <w:p>
-            <w:r>
-              <w:t>weegfactor.d(getal)</w:t>
+            <w:proofErr w:type="spellStart"/>
+            <w:r>
+              <w:t>weegfactor.d</w:t>
+            </w:r>
+            <w:proofErr w:type="spellEnd"/>
+            <w:r>
+              <w:t>(getal)</w:t>
             </w:r>
           </w:p>
         </w:tc>
@@ -4957,8 +5253,13 @@
             <w:tcW w:w="1824" w:type="dxa"/>
           </w:tcPr>
           <w:p>
-            <w:r>
-              <w:t>Variabelenaam / leeg</w:t>
+            <w:proofErr w:type="spellStart"/>
+            <w:r>
+              <w:t>Variabelenaam</w:t>
+            </w:r>
+            <w:proofErr w:type="spellEnd"/>
+            <w:r>
+              <w:t xml:space="preserve"> / leeg</w:t>
             </w:r>
           </w:p>
         </w:tc>
@@ -4992,8 +5293,13 @@
             <w:tcW w:w="2019" w:type="dxa"/>
           </w:tcPr>
           <w:p>
-            <w:r>
-              <w:t>weegfactor.d_(naam)</w:t>
+            <w:proofErr w:type="spellStart"/>
+            <w:r>
+              <w:t>weegfactor.d</w:t>
+            </w:r>
+            <w:proofErr w:type="spellEnd"/>
+            <w:r>
+              <w:t>_(naam)</w:t>
             </w:r>
           </w:p>
         </w:tc>
@@ -5002,8 +5308,13 @@
             <w:tcW w:w="1824" w:type="dxa"/>
           </w:tcPr>
           <w:p>
-            <w:r>
-              <w:t>Variabelenaam / leeg</w:t>
+            <w:proofErr w:type="spellStart"/>
+            <w:r>
+              <w:t>Variabelenaam</w:t>
+            </w:r>
+            <w:proofErr w:type="spellEnd"/>
+            <w:r>
+              <w:t xml:space="preserve"> / leeg</w:t>
             </w:r>
           </w:p>
         </w:tc>
@@ -5019,7 +5330,15 @@
               <w:t xml:space="preserve"> de kolom hierboven, maar dan op basis van de naam van een dataset i.p.v. het volggetal.</w:t>
             </w:r>
             <w:r>
-              <w:t xml:space="preserve"> N.B.: Het script differentieert tussen deze twee mogelijkheden door het zoeken naar een underscore (_). Deze is daarom verplicht.</w:t>
+              <w:t xml:space="preserve"> N.B.: Het script differentieert tussen deze twee mogelijkheden door het zoeken naar een </w:t>
+            </w:r>
+            <w:proofErr w:type="spellStart"/>
+            <w:r>
+              <w:t>underscore</w:t>
+            </w:r>
+            <w:proofErr w:type="spellEnd"/>
+            <w:r>
+              <w:t xml:space="preserve"> (_). Deze is daarom verplicht.</w:t>
             </w:r>
           </w:p>
         </w:tc>
@@ -5220,14 +5539,34 @@
         <w:t xml:space="preserve"> Dit is zeer foutgevoelig</w:t>
       </w:r>
       <w:r>
-        <w:t>, dus een dubbel- of triplecheck is aan te raden.</w:t>
-      </w:r>
-      <w:r>
-        <w:t xml:space="preserve"> Zowel variabelelabels als antwoordlabels kunnen worden aangepast. Hierbij is het van belang om te kijken welk type het is, </w:t>
-      </w:r>
-      <w:r>
-        <w:lastRenderedPageBreak/>
-        <w:t xml:space="preserve">aangezien het script hier zelf niet slim genoeg voor is. Bij een dichotome waarde wordt de </w:t>
+        <w:t xml:space="preserve">, dus een dubbel- of </w:t>
+      </w:r>
+      <w:proofErr w:type="spellStart"/>
+      <w:r>
+        <w:t>triplecheck</w:t>
+      </w:r>
+      <w:proofErr w:type="spellEnd"/>
+      <w:r>
+        <w:t xml:space="preserve"> is aan te raden.</w:t>
+      </w:r>
+      <w:r>
+        <w:t xml:space="preserve"> Zowel </w:t>
+      </w:r>
+      <w:proofErr w:type="spellStart"/>
+      <w:r>
+        <w:t>variabelelabels</w:t>
+      </w:r>
+      <w:proofErr w:type="spellEnd"/>
+      <w:r>
+        <w:t xml:space="preserve"> als </w:t>
+      </w:r>
+      <w:proofErr w:type="spellStart"/>
+      <w:r>
+        <w:t>antwoordlabels</w:t>
+      </w:r>
+      <w:proofErr w:type="spellEnd"/>
+      <w:r>
+        <w:t xml:space="preserve"> kunnen worden aangepast. Hierbij is het van belang om te kijken welk type het is, aangezien het script hier zelf niet slim genoeg voor is. Bij een dichotome waarde wordt de </w:t>
       </w:r>
       <w:r>
         <w:rPr>
@@ -5237,7 +5576,15 @@
         <w:t>vraag</w:t>
       </w:r>
       <w:r>
-        <w:t xml:space="preserve"> (= variabelelabel) als label weergegeven, bij een niet-dichotome waarde wordt het </w:t>
+        <w:t xml:space="preserve"> (= </w:t>
+      </w:r>
+      <w:proofErr w:type="spellStart"/>
+      <w:r>
+        <w:t>variabelelabel</w:t>
+      </w:r>
+      <w:proofErr w:type="spellEnd"/>
+      <w:r>
+        <w:t xml:space="preserve">) als label weergegeven, bij een niet-dichotome waarde wordt het </w:t>
       </w:r>
       <w:r>
         <w:rPr>
@@ -5320,8 +5667,13 @@
             <w:tcW w:w="0" w:type="auto"/>
           </w:tcPr>
           <w:p>
-            <w:r>
-              <w:t>Variabelenaam / leeg</w:t>
+            <w:proofErr w:type="spellStart"/>
+            <w:r>
+              <w:t>Variabelenaam</w:t>
+            </w:r>
+            <w:proofErr w:type="spellEnd"/>
+            <w:r>
+              <w:t xml:space="preserve"> / leeg</w:t>
             </w:r>
           </w:p>
         </w:tc>
@@ -5333,6 +5685,7 @@
             <w:r>
               <w:t xml:space="preserve">Alleen indien </w:t>
             </w:r>
+            <w:proofErr w:type="spellStart"/>
             <w:r>
               <w:rPr>
                 <w:i/>
@@ -5340,18 +5693,28 @@
               </w:rPr>
               <w:t>var_label</w:t>
             </w:r>
+            <w:proofErr w:type="spellEnd"/>
             <w:r>
               <w:t xml:space="preserve"> </w:t>
             </w:r>
             <w:r>
               <w:t xml:space="preserve">of </w:t>
             </w:r>
+            <w:proofErr w:type="spellStart"/>
             <w:r>
               <w:rPr>
                 <w:i/>
                 <w:iCs/>
               </w:rPr>
-              <w:t xml:space="preserve">antwoord_waarde </w:t>
+              <w:t>antwoord_waarde</w:t>
+            </w:r>
+            <w:proofErr w:type="spellEnd"/>
+            <w:r>
+              <w:rPr>
+                <w:i/>
+                <w:iCs/>
+              </w:rPr>
+              <w:t xml:space="preserve"> </w:t>
             </w:r>
             <w:r>
               <w:t>is ingevuld, optioneel voor antwoorden</w:t>
@@ -5378,9 +5741,12 @@
             <w:tcW w:w="0" w:type="auto"/>
           </w:tcPr>
           <w:p>
-            <w:r>
+            <w:proofErr w:type="spellStart"/>
+            <w:r>
+              <w:lastRenderedPageBreak/>
               <w:t>var_label</w:t>
             </w:r>
+            <w:proofErr w:type="spellEnd"/>
           </w:p>
         </w:tc>
         <w:tc>
@@ -5420,9 +5786,11 @@
             <w:tcW w:w="0" w:type="auto"/>
           </w:tcPr>
           <w:p>
+            <w:proofErr w:type="spellStart"/>
             <w:r>
               <w:t>antwoord_waarde</w:t>
             </w:r>
+            <w:proofErr w:type="spellEnd"/>
           </w:p>
         </w:tc>
         <w:tc>
@@ -5443,12 +5811,21 @@
             <w:r>
               <w:t xml:space="preserve">Alleen indien </w:t>
             </w:r>
+            <w:proofErr w:type="spellStart"/>
             <w:r>
               <w:rPr>
                 <w:i/>
                 <w:iCs/>
               </w:rPr>
-              <w:t xml:space="preserve">antwoord_oud </w:t>
+              <w:t>antwoord_oud</w:t>
+            </w:r>
+            <w:proofErr w:type="spellEnd"/>
+            <w:r>
+              <w:rPr>
+                <w:i/>
+                <w:iCs/>
+              </w:rPr>
+              <w:t xml:space="preserve"> </w:t>
             </w:r>
             <w:r>
               <w:t>leeg is.</w:t>
@@ -5472,9 +5849,11 @@
             <w:tcW w:w="0" w:type="auto"/>
           </w:tcPr>
           <w:p>
+            <w:proofErr w:type="spellStart"/>
             <w:r>
               <w:t>antwoord_oud</w:t>
             </w:r>
+            <w:proofErr w:type="spellEnd"/>
           </w:p>
         </w:tc>
         <w:tc>
@@ -5495,6 +5874,7 @@
             <w:r>
               <w:t xml:space="preserve">Alleen indien </w:t>
             </w:r>
+            <w:proofErr w:type="spellStart"/>
             <w:r>
               <w:rPr>
                 <w:i/>
@@ -5502,18 +5882,28 @@
               </w:rPr>
               <w:t>antwoord_nieuw</w:t>
             </w:r>
+            <w:proofErr w:type="spellEnd"/>
             <w:r>
               <w:t xml:space="preserve"> is ingevuld</w:t>
             </w:r>
             <w:r>
               <w:t xml:space="preserve"> en </w:t>
             </w:r>
+            <w:proofErr w:type="spellStart"/>
             <w:r>
               <w:rPr>
                 <w:i/>
                 <w:iCs/>
               </w:rPr>
-              <w:t xml:space="preserve">antwoord_waarde </w:t>
+              <w:t>antwoord_waarde</w:t>
+            </w:r>
+            <w:proofErr w:type="spellEnd"/>
+            <w:r>
+              <w:rPr>
+                <w:i/>
+                <w:iCs/>
+              </w:rPr>
+              <w:t xml:space="preserve"> </w:t>
             </w:r>
             <w:r>
               <w:rPr>
@@ -5576,9 +5966,11 @@
             <w:tcW w:w="0" w:type="auto"/>
           </w:tcPr>
           <w:p>
+            <w:proofErr w:type="spellStart"/>
             <w:r>
               <w:t>antwoord_nieuw</w:t>
             </w:r>
+            <w:proofErr w:type="spellEnd"/>
           </w:p>
         </w:tc>
         <w:tc>
@@ -5671,6 +6063,70 @@
             <w:tcW w:w="587" w:type="pct"/>
           </w:tcPr>
           <w:p>
+            <w:proofErr w:type="spellStart"/>
+            <w:r>
+              <w:t>id</w:t>
+            </w:r>
+            <w:proofErr w:type="spellEnd"/>
+          </w:p>
+        </w:tc>
+        <w:tc>
+          <w:tcPr>
+            <w:tcW w:w="844" w:type="pct"/>
+          </w:tcPr>
+          <w:p>
+            <w:r>
+              <w:t>Tekst</w:t>
+            </w:r>
+            <w:r>
+              <w:t xml:space="preserve"> / leeg</w:t>
+            </w:r>
+          </w:p>
+        </w:tc>
+        <w:tc>
+          <w:tcPr>
+            <w:tcW w:w="3569" w:type="pct"/>
+          </w:tcPr>
+          <w:p>
+            <w:r>
+              <w:t xml:space="preserve">Optionele </w:t>
+            </w:r>
+            <w:proofErr w:type="spellStart"/>
+            <w:r>
+              <w:t>identifier</w:t>
+            </w:r>
+            <w:proofErr w:type="spellEnd"/>
+            <w:r>
+              <w:t xml:space="preserve"> voor het plaatsen in de </w:t>
+            </w:r>
+            <w:proofErr w:type="spellStart"/>
+            <w:r>
+              <w:t>digitoegankelijke</w:t>
+            </w:r>
+            <w:proofErr w:type="spellEnd"/>
+            <w:r>
+              <w:t xml:space="preserve"> versie. Deze werkt anders dan Excel, waardoor logo’s op verschillende plaats in het document geplaatst moeten kunnen worden. Dit veld kan gebruikt worden om de locatie aan te geven; de tekst “{logo (</w:t>
+            </w:r>
+            <w:proofErr w:type="spellStart"/>
+            <w:r>
+              <w:t>id</w:t>
+            </w:r>
+            <w:proofErr w:type="spellEnd"/>
+            <w:r>
+              <w:t xml:space="preserve">)}” wordt vervangen door </w:t>
+            </w:r>
+            <w:r>
+              <w:t>de afbeelding wanneer er een waarde opgegeven is. Zo niet, dan wordt deze geplaatst ter vervanging van “{logo}”.</w:t>
+            </w:r>
+          </w:p>
+        </w:tc>
+      </w:tr>
+      <w:tr>
+        <w:tc>
+          <w:tcPr>
+            <w:tcW w:w="587" w:type="pct"/>
+          </w:tcPr>
+          <w:p>
             <w:pPr>
               <w:rPr>
                 <w:b/>
@@ -5817,7 +6273,6 @@
                 <w:b/>
                 <w:bCs/>
               </w:rPr>
-              <w:lastRenderedPageBreak/>
               <w:t>breedte</w:t>
             </w:r>
           </w:p>
@@ -5902,6 +6357,7 @@
         <w:pStyle w:val="Kop2"/>
       </w:pPr>
       <w:r>
+        <w:lastRenderedPageBreak/>
         <w:t>Onderdelen</w:t>
       </w:r>
     </w:p>
@@ -6025,8 +6481,13 @@
                 <w:iCs/>
               </w:rPr>
             </w:pPr>
-            <w:r>
-              <w:t xml:space="preserve">naam_dataset uit het tabblad </w:t>
+            <w:proofErr w:type="spellStart"/>
+            <w:r>
+              <w:t>naam_dataset</w:t>
+            </w:r>
+            <w:proofErr w:type="spellEnd"/>
+            <w:r>
+              <w:t xml:space="preserve"> uit het tabblad </w:t>
             </w:r>
             <w:r>
               <w:rPr>
@@ -6064,8 +6525,13 @@
             <w:tcW w:w="0" w:type="auto"/>
           </w:tcPr>
           <w:p>
-            <w:r>
-              <w:t xml:space="preserve">Variabelenaam </w:t>
+            <w:proofErr w:type="spellStart"/>
+            <w:r>
+              <w:t>Variabelenaam</w:t>
+            </w:r>
+            <w:proofErr w:type="spellEnd"/>
+            <w:r>
+              <w:t xml:space="preserve"> </w:t>
             </w:r>
             <w:r>
               <w:t>/</w:t>
@@ -6108,6 +6574,7 @@
             <w:r>
               <w:t xml:space="preserve"> als subset heeft, en de tweede regel </w:t>
             </w:r>
+            <w:proofErr w:type="spellStart"/>
             <w:r>
               <w:rPr>
                 <w:i/>
@@ -6115,8 +6582,17 @@
               </w:rPr>
               <w:t>subregio</w:t>
             </w:r>
-            <w:r>
-              <w:t xml:space="preserve">, dan wordt de subregio waarin de gemeente zich bevind meegenomen. </w:t>
+            <w:proofErr w:type="spellEnd"/>
+            <w:r>
+              <w:t xml:space="preserve">, dan wordt de </w:t>
+            </w:r>
+            <w:proofErr w:type="spellStart"/>
+            <w:r>
+              <w:t>subregio</w:t>
+            </w:r>
+            <w:proofErr w:type="spellEnd"/>
+            <w:r>
+              <w:t xml:space="preserve"> waarin de gemeente zich bevind meegenomen. </w:t>
             </w:r>
             <w:r>
               <w:t>Indien</w:t>
@@ -6177,9 +6653,11 @@
             <w:tcW w:w="0" w:type="auto"/>
           </w:tcPr>
           <w:p>
+            <w:proofErr w:type="spellStart"/>
             <w:r>
               <w:t>met_crossing</w:t>
             </w:r>
+            <w:proofErr w:type="spellEnd"/>
           </w:p>
         </w:tc>
         <w:tc>
@@ -6200,6 +6678,7 @@
             <w:r>
               <w:t xml:space="preserve">Legt vast of dit onderdeel verder uitgesplitst moet worden met kruisvariabelen. (Zie ook tabblad </w:t>
             </w:r>
+            <w:proofErr w:type="spellStart"/>
             <w:r>
               <w:rPr>
                 <w:i/>
@@ -6207,6 +6686,7 @@
               </w:rPr>
               <w:t>crossings</w:t>
             </w:r>
+            <w:proofErr w:type="spellEnd"/>
             <w:r>
               <w:t>.)</w:t>
             </w:r>
@@ -6219,12 +6699,14 @@
             <w:tcW w:w="0" w:type="auto"/>
           </w:tcPr>
           <w:p>
+            <w:proofErr w:type="spellStart"/>
             <w:r>
               <w:t>s</w:t>
             </w:r>
             <w:r>
               <w:t>ign_crossing</w:t>
             </w:r>
+            <w:proofErr w:type="spellEnd"/>
           </w:p>
         </w:tc>
         <w:tc>
@@ -6273,6 +6755,7 @@
             <w:r>
               <w:t xml:space="preserve">als </w:t>
             </w:r>
+            <w:proofErr w:type="spellStart"/>
             <w:r>
               <w:rPr>
                 <w:i/>
@@ -6280,6 +6763,7 @@
               </w:rPr>
               <w:t>sign_toetsen</w:t>
             </w:r>
+            <w:proofErr w:type="spellEnd"/>
             <w:r>
               <w:t xml:space="preserve"> op het tabblad </w:t>
             </w:r>
@@ -6302,9 +6786,11 @@
             <w:tcW w:w="0" w:type="auto"/>
           </w:tcPr>
           <w:p>
+            <w:proofErr w:type="spellStart"/>
             <w:r>
               <w:t>sign_totaal</w:t>
             </w:r>
+            <w:proofErr w:type="spellEnd"/>
           </w:p>
         </w:tc>
         <w:tc>
@@ -6433,43 +6919,48 @@
               <w:t>met</w:t>
             </w:r>
             <w:r>
-              <w:t xml:space="preserve"> subset, maar wel andersom. </w:t>
+              <w:t xml:space="preserve"> subset, maar wel andersom. Het is bijvoorbeeld</w:t>
+            </w:r>
+            <w:r>
+              <w:t xml:space="preserve"> </w:t>
+            </w:r>
+            <w:r>
+              <w:t xml:space="preserve">wel </w:t>
+            </w:r>
+            <w:r>
+              <w:t xml:space="preserve">mogelijk om vanuit de totaalkolom van een gemeente te vergelijken met het totaal van Nederland, maar niet </w:t>
+            </w:r>
+            <w:proofErr w:type="spellStart"/>
+            <w:r>
+              <w:t>vice</w:t>
+            </w:r>
+            <w:proofErr w:type="spellEnd"/>
+            <w:r>
+              <w:t xml:space="preserve"> versa</w:t>
+            </w:r>
+            <w:r>
+              <w:t xml:space="preserve">. </w:t>
+            </w:r>
+            <w:r>
+              <w:t>De reden is wat lastig uit te leggen</w:t>
+            </w:r>
+            <w:r>
+              <w:t>; voor nu gewoon niet doen</w:t>
+            </w:r>
+            <w:r>
+              <w:t>. (Vraag het een keer op een fysieke bijeenkomst, dan doe ik een poging</w:t>
+            </w:r>
+            <w:r>
+              <w:t>. - AD</w:t>
+            </w:r>
+            <w:r>
+              <w:t>)</w:t>
+            </w:r>
+            <w:r>
+              <w:t xml:space="preserve"> Van </w:t>
             </w:r>
             <w:r>
               <w:lastRenderedPageBreak/>
-              <w:t>Het is bijvoorbeeld</w:t>
-            </w:r>
-            <w:r>
-              <w:t xml:space="preserve"> </w:t>
-            </w:r>
-            <w:r>
-              <w:t xml:space="preserve">wel </w:t>
-            </w:r>
-            <w:r>
-              <w:t>mogelijk om vanuit de totaalkolom van een gemeente te vergelijken met het totaal van Nederland, maar niet vice versa</w:t>
-            </w:r>
-            <w:r>
-              <w:t xml:space="preserve">. </w:t>
-            </w:r>
-            <w:r>
-              <w:t>De reden is wat lastig uit te leggen</w:t>
-            </w:r>
-            <w:r>
-              <w:t>; voor nu gewoon niet doen</w:t>
-            </w:r>
-            <w:r>
-              <w:t>. (Vraag het een keer op een fysieke bijeenkomst, dan doe ik een poging</w:t>
-            </w:r>
-            <w:r>
-              <w:t>. - AD</w:t>
-            </w:r>
-            <w:r>
-              <w:t>)</w:t>
-            </w:r>
-            <w:r>
-              <w:t xml:space="preserve"> Van </w:t>
-            </w:r>
-            <w:r>
               <w:t xml:space="preserve">een kolom </w:t>
             </w:r>
             <w:r>
@@ -6526,13 +7017,37 @@
         <w:t>de opmaak van een kop over te nemen als opmaak voor een vraag mist. (Dus simpel gezegd:</w:t>
       </w:r>
       <w:r>
-        <w:t xml:space="preserve"> als vraag_size = leeg, dan</w:t>
-      </w:r>
-      <w:r>
-        <w:t xml:space="preserve"> vraag_</w:t>
-      </w:r>
-      <w:r>
-        <w:t>size = kop_size.)</w:t>
+        <w:t xml:space="preserve"> als </w:t>
+      </w:r>
+      <w:proofErr w:type="spellStart"/>
+      <w:r>
+        <w:t>vraag_size</w:t>
+      </w:r>
+      <w:proofErr w:type="spellEnd"/>
+      <w:r>
+        <w:t xml:space="preserve"> = leeg, dan</w:t>
+      </w:r>
+      <w:r>
+        <w:t xml:space="preserve"> </w:t>
+      </w:r>
+      <w:proofErr w:type="spellStart"/>
+      <w:r>
+        <w:t>vraag_</w:t>
+      </w:r>
+      <w:r>
+        <w:t>size</w:t>
+      </w:r>
+      <w:proofErr w:type="spellEnd"/>
+      <w:r>
+        <w:t xml:space="preserve"> = </w:t>
+      </w:r>
+      <w:proofErr w:type="spellStart"/>
+      <w:r>
+        <w:t>kop_size</w:t>
+      </w:r>
+      <w:proofErr w:type="spellEnd"/>
+      <w:r>
+        <w:t>.)</w:t>
       </w:r>
     </w:p>
     <w:tbl>
@@ -6600,8 +7115,13 @@
               <w:t>)</w:t>
             </w:r>
             <w:r>
-              <w:t>_size</w:t>
-            </w:r>
+              <w:t>_</w:t>
+            </w:r>
+            <w:proofErr w:type="spellStart"/>
+            <w:r>
+              <w:t>size</w:t>
+            </w:r>
+            <w:proofErr w:type="spellEnd"/>
           </w:p>
         </w:tc>
         <w:tc>
@@ -6629,8 +7149,13 @@
               <w:t>koppen/</w:t>
             </w:r>
             <w:r>
-              <w:t>titels in pt</w:t>
-            </w:r>
+              <w:t xml:space="preserve">titels in </w:t>
+            </w:r>
+            <w:proofErr w:type="spellStart"/>
+            <w:r>
+              <w:t>pt</w:t>
+            </w:r>
+            <w:proofErr w:type="spellEnd"/>
             <w:r>
               <w:t xml:space="preserve"> (= lettergrootte in Word en Excel)</w:t>
             </w:r>
@@ -6665,8 +7190,13 @@
               <w:t>)</w:t>
             </w:r>
             <w:r>
-              <w:t>_color</w:t>
-            </w:r>
+              <w:t>_</w:t>
+            </w:r>
+            <w:proofErr w:type="spellStart"/>
+            <w:r>
+              <w:t>color</w:t>
+            </w:r>
+            <w:proofErr w:type="spellEnd"/>
           </w:p>
         </w:tc>
         <w:tc>
@@ -6705,13 +7235,55 @@
               <w:rPr>
                 <w:lang w:val="en-US"/>
               </w:rPr>
-              <w:t>Excel accepteert hexadecimale codes (#FFFFFF) of</w:t>
-            </w:r>
+              <w:t xml:space="preserve">Excel </w:t>
+            </w:r>
+            <w:proofErr w:type="spellStart"/>
             <w:r>
               <w:rPr>
                 <w:lang w:val="en-US"/>
               </w:rPr>
-              <w:t xml:space="preserve"> namen (green/red).</w:t>
+              <w:t>accepteert</w:t>
+            </w:r>
+            <w:proofErr w:type="spellEnd"/>
+            <w:r>
+              <w:rPr>
+                <w:lang w:val="en-US"/>
+              </w:rPr>
+              <w:t xml:space="preserve"> </w:t>
+            </w:r>
+            <w:proofErr w:type="spellStart"/>
+            <w:r>
+              <w:rPr>
+                <w:lang w:val="en-US"/>
+              </w:rPr>
+              <w:t>hexadecimale</w:t>
+            </w:r>
+            <w:proofErr w:type="spellEnd"/>
+            <w:r>
+              <w:rPr>
+                <w:lang w:val="en-US"/>
+              </w:rPr>
+              <w:t xml:space="preserve"> codes (#FFFFFF) of</w:t>
+            </w:r>
+            <w:r>
+              <w:rPr>
+                <w:lang w:val="en-US"/>
+              </w:rPr>
+              <w:t xml:space="preserve"> </w:t>
+            </w:r>
+            <w:proofErr w:type="spellStart"/>
+            <w:r>
+              <w:rPr>
+                <w:lang w:val="en-US"/>
+              </w:rPr>
+              <w:t>namen</w:t>
+            </w:r>
+            <w:proofErr w:type="spellEnd"/>
+            <w:r>
+              <w:rPr>
+                <w:lang w:val="en-US"/>
+              </w:rPr>
+              <w:t xml:space="preserve"> (green/red).</w:t>
             </w:r>
           </w:p>
         </w:tc>
@@ -6738,8 +7310,13 @@
               <w:t>)</w:t>
             </w:r>
             <w:r>
-              <w:t>_decoration</w:t>
-            </w:r>
+              <w:t>_</w:t>
+            </w:r>
+            <w:proofErr w:type="spellStart"/>
+            <w:r>
+              <w:t>decoration</w:t>
+            </w:r>
+            <w:proofErr w:type="spellEnd"/>
           </w:p>
         </w:tc>
         <w:tc>
@@ -6812,7 +7389,31 @@
               <w:t xml:space="preserve">Let op: </w:t>
             </w:r>
             <w:r>
-              <w:t>binnen de digitoegankelijke versie is alleen bold / italic / underline toegestaan.</w:t>
+              <w:t xml:space="preserve">binnen de </w:t>
+            </w:r>
+            <w:proofErr w:type="spellStart"/>
+            <w:r>
+              <w:t>digitoegankelijke</w:t>
+            </w:r>
+            <w:proofErr w:type="spellEnd"/>
+            <w:r>
+              <w:t xml:space="preserve"> versie is alleen </w:t>
+            </w:r>
+            <w:proofErr w:type="spellStart"/>
+            <w:r>
+              <w:t>bold</w:t>
+            </w:r>
+            <w:proofErr w:type="spellEnd"/>
+            <w:r>
+              <w:t xml:space="preserve"> / italic / </w:t>
+            </w:r>
+            <w:proofErr w:type="spellStart"/>
+            <w:r>
+              <w:t>underline</w:t>
+            </w:r>
+            <w:proofErr w:type="spellEnd"/>
+            <w:r>
+              <w:t xml:space="preserve"> toegestaan.</w:t>
             </w:r>
           </w:p>
         </w:tc>
@@ -6839,8 +7440,13 @@
               <w:t>)</w:t>
             </w:r>
             <w:r>
-              <w:t>_fill</w:t>
-            </w:r>
+              <w:t>_</w:t>
+            </w:r>
+            <w:proofErr w:type="spellStart"/>
+            <w:r>
+              <w:t>fill</w:t>
+            </w:r>
+            <w:proofErr w:type="spellEnd"/>
           </w:p>
         </w:tc>
         <w:tc>
@@ -6876,13 +7482,55 @@
               <w:rPr>
                 <w:lang w:val="en-US"/>
               </w:rPr>
-              <w:t>Excel accepteert hexadecimale codes (#FFFFFF) of</w:t>
-            </w:r>
+              <w:t xml:space="preserve">Excel </w:t>
+            </w:r>
+            <w:proofErr w:type="spellStart"/>
             <w:r>
               <w:rPr>
                 <w:lang w:val="en-US"/>
               </w:rPr>
-              <w:t xml:space="preserve"> namen (green/red).</w:t>
+              <w:t>accepteert</w:t>
+            </w:r>
+            <w:proofErr w:type="spellEnd"/>
+            <w:r>
+              <w:rPr>
+                <w:lang w:val="en-US"/>
+              </w:rPr>
+              <w:t xml:space="preserve"> </w:t>
+            </w:r>
+            <w:proofErr w:type="spellStart"/>
+            <w:r>
+              <w:rPr>
+                <w:lang w:val="en-US"/>
+              </w:rPr>
+              <w:t>hexadecimale</w:t>
+            </w:r>
+            <w:proofErr w:type="spellEnd"/>
+            <w:r>
+              <w:rPr>
+                <w:lang w:val="en-US"/>
+              </w:rPr>
+              <w:t xml:space="preserve"> codes (#FFFFFF) of</w:t>
+            </w:r>
+            <w:r>
+              <w:rPr>
+                <w:lang w:val="en-US"/>
+              </w:rPr>
+              <w:t xml:space="preserve"> </w:t>
+            </w:r>
+            <w:proofErr w:type="spellStart"/>
+            <w:r>
+              <w:rPr>
+                <w:lang w:val="en-US"/>
+              </w:rPr>
+              <w:t>namen</w:t>
+            </w:r>
+            <w:proofErr w:type="spellEnd"/>
+            <w:r>
+              <w:rPr>
+                <w:lang w:val="en-US"/>
+              </w:rPr>
+              <w:t xml:space="preserve"> (green/red).</w:t>
             </w:r>
           </w:p>
         </w:tc>
@@ -6898,6 +7546,7 @@
                 <w:lang w:val="en-US"/>
               </w:rPr>
             </w:pPr>
+            <w:proofErr w:type="spellStart"/>
             <w:r>
               <w:rPr>
                 <w:lang w:val="en-US"/>
@@ -6910,6 +7559,7 @@
               </w:rPr>
               <w:t>ont_color</w:t>
             </w:r>
+            <w:proofErr w:type="spellEnd"/>
           </w:p>
         </w:tc>
         <w:tc>
@@ -6922,11 +7572,19 @@
                 <w:lang w:val="en-US"/>
               </w:rPr>
             </w:pPr>
+            <w:proofErr w:type="spellStart"/>
             <w:r>
               <w:rPr>
                 <w:lang w:val="en-US"/>
               </w:rPr>
-              <w:t>Hexadecimale code of naam</w:t>
+              <w:t>Hexadecimale</w:t>
+            </w:r>
+            <w:proofErr w:type="spellEnd"/>
+            <w:r>
+              <w:rPr>
+                <w:lang w:val="en-US"/>
+              </w:rPr>
+              <w:t xml:space="preserve"> code of naam</w:t>
             </w:r>
           </w:p>
         </w:tc>
@@ -6955,12 +7613,14 @@
                 <w:lang w:val="en-US"/>
               </w:rPr>
             </w:pPr>
+            <w:proofErr w:type="spellStart"/>
             <w:r>
               <w:rPr>
                 <w:lang w:val="en-US"/>
               </w:rPr>
               <w:t>font_type</w:t>
             </w:r>
+            <w:proofErr w:type="spellEnd"/>
           </w:p>
         </w:tc>
         <w:tc>
@@ -6977,8 +7637,16 @@
               <w:rPr>
                 <w:lang w:val="en-US"/>
               </w:rPr>
-              <w:t>Naam van lettertype</w:t>
-            </w:r>
+              <w:t xml:space="preserve">Naam van </w:t>
+            </w:r>
+            <w:proofErr w:type="spellStart"/>
+            <w:r>
+              <w:rPr>
+                <w:lang w:val="en-US"/>
+              </w:rPr>
+              <w:t>lettertype</w:t>
+            </w:r>
+            <w:proofErr w:type="spellEnd"/>
           </w:p>
         </w:tc>
         <w:tc>
@@ -7009,6 +7677,7 @@
                 <w:lang w:val="en-US"/>
               </w:rPr>
             </w:pPr>
+            <w:proofErr w:type="spellStart"/>
             <w:r>
               <w:rPr>
                 <w:lang w:val="en-US"/>
@@ -7033,6 +7702,7 @@
               </w:rPr>
               <w:t>size</w:t>
             </w:r>
+            <w:proofErr w:type="spellEnd"/>
           </w:p>
         </w:tc>
         <w:tc>
@@ -7045,12 +7715,14 @@
                 <w:lang w:val="en-US"/>
               </w:rPr>
             </w:pPr>
+            <w:proofErr w:type="spellStart"/>
             <w:r>
               <w:rPr>
                 <w:lang w:val="en-US"/>
               </w:rPr>
               <w:t>Getal</w:t>
             </w:r>
+            <w:proofErr w:type="spellEnd"/>
           </w:p>
         </w:tc>
         <w:tc>
@@ -7062,8 +7734,13 @@
               <w:t>Grootte van de tekst i</w:t>
             </w:r>
             <w:r>
-              <w:t>n pt</w:t>
-            </w:r>
+              <w:t xml:space="preserve">n </w:t>
+            </w:r>
+            <w:proofErr w:type="spellStart"/>
+            <w:r>
+              <w:t>pt</w:t>
+            </w:r>
+            <w:proofErr w:type="spellEnd"/>
             <w:r>
               <w:t xml:space="preserve"> (= lettergrootte in Word en Excel)</w:t>
             </w:r>
@@ -7088,9 +7765,11 @@
             <w:tcW w:w="3125" w:type="dxa"/>
           </w:tcPr>
           <w:p>
+            <w:proofErr w:type="spellStart"/>
             <w:r>
               <w:t>rij_hoogte</w:t>
             </w:r>
+            <w:proofErr w:type="spellEnd"/>
           </w:p>
         </w:tc>
         <w:tc>
@@ -7109,8 +7788,13 @@
           </w:tcPr>
           <w:p>
             <w:r>
-              <w:t>De rijen in Excel worden gelijkmatig verdeeld. Dit getal specificeert de hoogte van iedere rij in pt</w:t>
-            </w:r>
+              <w:t xml:space="preserve">De rijen in Excel worden gelijkmatig verdeeld. Dit getal specificeert de hoogte van iedere rij in </w:t>
+            </w:r>
+            <w:proofErr w:type="spellStart"/>
+            <w:r>
+              <w:t>pt</w:t>
+            </w:r>
+            <w:proofErr w:type="spellEnd"/>
             <w:r>
               <w:t xml:space="preserve"> (= lettergrootte in Word en Excel)</w:t>
             </w:r>
@@ -7126,9 +7810,11 @@
             <w:tcW w:w="3125" w:type="dxa"/>
           </w:tcPr>
           <w:p>
+            <w:proofErr w:type="spellStart"/>
             <w:r>
               <w:t>rij_hoogte_kop</w:t>
             </w:r>
+            <w:proofErr w:type="spellEnd"/>
           </w:p>
         </w:tc>
         <w:tc>
@@ -7150,11 +7836,15 @@
               <w:t xml:space="preserve">Het kan zijn dat de </w:t>
             </w:r>
             <w:r>
-              <w:t xml:space="preserve">kolomkoppen een andere rijhoogte nodig hebben dan de normale rijen. Daarom is de </w:t>
-            </w:r>
-            <w:r>
-              <w:lastRenderedPageBreak/>
-              <w:t>hoogte van de koppen apart in te stellen. Wederom in pt.</w:t>
+              <w:t xml:space="preserve">kolomkoppen een andere rijhoogte nodig hebben dan de normale rijen. Daarom is de hoogte van de koppen apart in te stellen. Wederom in </w:t>
+            </w:r>
+            <w:proofErr w:type="spellStart"/>
+            <w:r>
+              <w:t>pt</w:t>
+            </w:r>
+            <w:proofErr w:type="spellEnd"/>
+            <w:r>
+              <w:t>.</w:t>
             </w:r>
           </w:p>
         </w:tc>
@@ -7165,10 +7855,11 @@
             <w:tcW w:w="3125" w:type="dxa"/>
           </w:tcPr>
           <w:p>
-            <w:r>
-              <w:lastRenderedPageBreak/>
+            <w:proofErr w:type="spellStart"/>
+            <w:r>
               <w:t>kolombreedte_antwoorden</w:t>
             </w:r>
+            <w:proofErr w:type="spellEnd"/>
           </w:p>
         </w:tc>
         <w:tc>
@@ -7187,7 +7878,15 @@
           </w:tcPr>
           <w:p>
             <w:r>
-              <w:t>Breedte van de kolom met antwoordteksten in pt.</w:t>
+              <w:t xml:space="preserve">Breedte van de kolom met antwoordteksten in </w:t>
+            </w:r>
+            <w:proofErr w:type="spellStart"/>
+            <w:r>
+              <w:t>pt</w:t>
+            </w:r>
+            <w:proofErr w:type="spellEnd"/>
+            <w:r>
+              <w:t>.</w:t>
             </w:r>
           </w:p>
         </w:tc>
@@ -7219,7 +7918,15 @@
           </w:tcPr>
           <w:p>
             <w:r>
-              <w:t>Breedte van de kolommen in pt.</w:t>
+              <w:t xml:space="preserve">Breedte van de kolommen in </w:t>
+            </w:r>
+            <w:proofErr w:type="spellStart"/>
+            <w:r>
+              <w:t>pt</w:t>
+            </w:r>
+            <w:proofErr w:type="spellEnd"/>
+            <w:r>
+              <w:t>.</w:t>
             </w:r>
           </w:p>
         </w:tc>
@@ -7230,9 +7937,12 @@
             <w:tcW w:w="3125" w:type="dxa"/>
           </w:tcPr>
           <w:p>
-            <w:r>
+            <w:proofErr w:type="spellStart"/>
+            <w:r>
+              <w:lastRenderedPageBreak/>
               <w:t>label_max_lengte</w:t>
             </w:r>
+            <w:proofErr w:type="spellEnd"/>
           </w:p>
         </w:tc>
         <w:tc>
@@ -7251,8 +7961,17 @@
           </w:tcPr>
           <w:p>
             <w:r>
-              <w:t xml:space="preserve">Sommige variabelelabels zijn te lang om binnen de kolombreedte te passen. Excel kan automatisch tekstterugloop aanzetten, maar past niet automatisch de rijhoogte aan. Daarom dient handmatig te worden aangegeven na hoeveel karakters de rijhoogte voor een variabele groter moet worden. In de praktijk zal dit getal ongeveer overeenkomen met </w:t>
-            </w:r>
+              <w:t xml:space="preserve">Sommige </w:t>
+            </w:r>
+            <w:proofErr w:type="spellStart"/>
+            <w:r>
+              <w:t>variabelelabels</w:t>
+            </w:r>
+            <w:proofErr w:type="spellEnd"/>
+            <w:r>
+              <w:t xml:space="preserve"> zijn te lang om binnen de kolombreedte te passen. Excel kan automatisch tekstterugloop aanzetten, maar past niet automatisch de rijhoogte aan. Daarom dient handmatig te worden aangegeven na hoeveel karakters de rijhoogte voor een variabele groter moet worden. In de praktijk zal dit getal ongeveer overeenkomen met </w:t>
+            </w:r>
+            <w:proofErr w:type="spellStart"/>
             <w:r>
               <w:rPr>
                 <w:i/>
@@ -7260,6 +7979,7 @@
               </w:rPr>
               <w:t>kolombreedte_antwoorden</w:t>
             </w:r>
+            <w:proofErr w:type="spellEnd"/>
             <w:r>
               <w:t>.</w:t>
             </w:r>
@@ -7272,9 +7992,11 @@
             <w:tcW w:w="3125" w:type="dxa"/>
           </w:tcPr>
           <w:p>
+            <w:proofErr w:type="spellStart"/>
             <w:r>
               <w:t>border_tussen_gegevens</w:t>
             </w:r>
+            <w:proofErr w:type="spellEnd"/>
           </w:p>
         </w:tc>
         <w:tc>
@@ -7304,9 +8026,11 @@
             <w:tcW w:w="3125" w:type="dxa"/>
           </w:tcPr>
           <w:p>
+            <w:proofErr w:type="spellStart"/>
             <w:r>
               <w:t>rijen_afwisselend_kleuren</w:t>
             </w:r>
+            <w:proofErr w:type="spellEnd"/>
           </w:p>
         </w:tc>
         <w:tc>
@@ -7336,9 +8060,11 @@
             <w:tcW w:w="3125" w:type="dxa"/>
           </w:tcPr>
           <w:p>
+            <w:proofErr w:type="spellStart"/>
             <w:r>
               <w:t>kolommen_afwisselend_kleuren</w:t>
             </w:r>
+            <w:proofErr w:type="spellEnd"/>
           </w:p>
         </w:tc>
         <w:tc>
@@ -7368,9 +8094,11 @@
             <w:tcW w:w="3125" w:type="dxa"/>
           </w:tcPr>
           <w:p>
+            <w:proofErr w:type="spellStart"/>
             <w:r>
               <w:t>kolommen_crossings_kleuren</w:t>
             </w:r>
+            <w:proofErr w:type="spellEnd"/>
           </w:p>
         </w:tc>
         <w:tc>
@@ -7410,9 +8138,11 @@
             <w:tcW w:w="3125" w:type="dxa"/>
           </w:tcPr>
           <w:p>
+            <w:proofErr w:type="spellStart"/>
             <w:r>
               <w:t>header_stijl</w:t>
             </w:r>
+            <w:proofErr w:type="spellEnd"/>
           </w:p>
         </w:tc>
         <w:tc>
@@ -7442,9 +8172,11 @@
             <w:tcW w:w="3125" w:type="dxa"/>
           </w:tcPr>
           <w:p>
+            <w:proofErr w:type="spellStart"/>
             <w:r>
               <w:t>header_template</w:t>
             </w:r>
+            <w:proofErr w:type="spellEnd"/>
           </w:p>
         </w:tc>
         <w:tc>
@@ -7480,9 +8212,11 @@
             <w:tcW w:w="3125" w:type="dxa"/>
           </w:tcPr>
           <w:p>
+            <w:proofErr w:type="spellStart"/>
             <w:r>
               <w:t>crossing_headers_kleiner</w:t>
             </w:r>
+            <w:proofErr w:type="spellEnd"/>
           </w:p>
         </w:tc>
         <w:tc>
@@ -7549,7 +8283,6 @@
         <w:rPr>
           <w:noProof/>
         </w:rPr>
-        <w:lastRenderedPageBreak/>
         <w:drawing>
           <wp:inline distT="0" distB="0" distL="0" distR="0" wp14:anchorId="1751721D" wp14:editId="258B29EE">
             <wp:extent cx="5760720" cy="712470"/>
@@ -7623,6 +8356,7 @@
           <w:iCs/>
           <w:noProof/>
         </w:rPr>
+        <w:lastRenderedPageBreak/>
         <w:drawing>
           <wp:inline distT="0" distB="0" distL="0" distR="0" wp14:anchorId="54F13638" wp14:editId="76B01574">
             <wp:extent cx="5760720" cy="1000125"/>
@@ -7679,7 +8413,23 @@
           <w:i/>
           <w:iCs/>
         </w:rPr>
-        <w:t xml:space="preserve">N.B.: Beide varianten zijn digitoegankelijk, </w:t>
+        <w:t xml:space="preserve">N.B.: Beide varianten zijn </w:t>
+      </w:r>
+      <w:proofErr w:type="spellStart"/>
+      <w:r>
+        <w:rPr>
+          <w:i/>
+          <w:iCs/>
+        </w:rPr>
+        <w:t>digitoegankelijk</w:t>
+      </w:r>
+      <w:proofErr w:type="spellEnd"/>
+      <w:r>
+        <w:rPr>
+          <w:i/>
+          <w:iCs/>
+        </w:rPr>
+        <w:t xml:space="preserve">, </w:t>
       </w:r>
       <w:r>
         <w:rPr>
@@ -7710,6 +8460,1419 @@
         <w:t xml:space="preserve"> minder vermoeiend om naar te luisteren.</w:t>
       </w:r>
     </w:p>
+    <w:p>
+      <w:pPr>
+        <w:pStyle w:val="Geenafstand"/>
+        <w:rPr>
+          <w:i/>
+          <w:iCs/>
+        </w:rPr>
+      </w:pPr>
+    </w:p>
+    <w:p>
+      <w:pPr>
+        <w:pStyle w:val="Kop1"/>
+      </w:pPr>
+      <w:bookmarkStart w:id="6" w:name="_Digitoegankelijke_versie"/>
+      <w:bookmarkEnd w:id="6"/>
+      <w:proofErr w:type="spellStart"/>
+      <w:r>
+        <w:t>Digitoegankelijke</w:t>
+      </w:r>
+      <w:proofErr w:type="spellEnd"/>
+      <w:r>
+        <w:t xml:space="preserve"> versie</w:t>
+      </w:r>
+    </w:p>
+    <w:p>
+      <w:pPr>
+        <w:pStyle w:val="Geenafstand"/>
+      </w:pPr>
+      <w:r>
+        <w:t xml:space="preserve">De tabellenboeken in Excel zijn niet </w:t>
+      </w:r>
+      <w:proofErr w:type="spellStart"/>
+      <w:r>
+        <w:t>digitoegankelijk</w:t>
+      </w:r>
+      <w:proofErr w:type="spellEnd"/>
+      <w:r>
+        <w:t xml:space="preserve">, en ook niet gemakkelijk </w:t>
+      </w:r>
+      <w:proofErr w:type="spellStart"/>
+      <w:r>
+        <w:t>digitoegankelijk</w:t>
+      </w:r>
+      <w:proofErr w:type="spellEnd"/>
+      <w:r>
+        <w:t xml:space="preserve"> te maken. Daarnaast wordt het gebruik van Excel afgeraden, aangezien dit een besloten applicatie is (zie ook </w:t>
+      </w:r>
+      <w:r>
+        <w:t>https://digitoegankelijk.nl/aan-de-slag/tips/kantoorbestanden</w:t>
+      </w:r>
+      <w:r>
+        <w:t xml:space="preserve">). Daarom is uitvoer ook mogelijk in HTML. Deze is volledig </w:t>
+      </w:r>
+      <w:proofErr w:type="spellStart"/>
+      <w:r>
+        <w:t>digitoegankelijk</w:t>
+      </w:r>
+      <w:proofErr w:type="spellEnd"/>
+      <w:r>
+        <w:t>, en kan in opmaak identiek gemaakt worden aan de uitvoer in Excel.</w:t>
+      </w:r>
+      <w:r>
+        <w:t xml:space="preserve"> Het meegeleverde voorbeeld zal in de meeste gevallen volstaan, maar voor specifieke opmaakwensen buiten de </w:t>
+      </w:r>
+      <w:r>
+        <w:t xml:space="preserve">opties in het tabblad </w:t>
+      </w:r>
+      <w:r>
+        <w:rPr>
+          <w:i/>
+          <w:iCs/>
+        </w:rPr>
+        <w:t>opmaak</w:t>
+      </w:r>
+      <w:r>
+        <w:t xml:space="preserve"> is enige technische kennis vereist. (HTML, CSS, en mogelijk </w:t>
+      </w:r>
+      <w:proofErr w:type="spellStart"/>
+      <w:r>
+        <w:t>JavaScript</w:t>
+      </w:r>
+      <w:proofErr w:type="spellEnd"/>
+      <w:r>
+        <w:t>.)</w:t>
+      </w:r>
+    </w:p>
+    <w:p>
+      <w:pPr>
+        <w:pStyle w:val="Geenafstand"/>
+      </w:pPr>
+    </w:p>
+    <w:p>
+      <w:pPr>
+        <w:pStyle w:val="Geenafstand"/>
+      </w:pPr>
+      <w:r>
+        <w:t xml:space="preserve">De </w:t>
+      </w:r>
+      <w:proofErr w:type="spellStart"/>
+      <w:r>
+        <w:t>digitoegankelijke</w:t>
+      </w:r>
+      <w:proofErr w:type="spellEnd"/>
+      <w:r>
+        <w:t xml:space="preserve"> versie wordt via dezelfde logica opgebouwd als de Excelsheet</w:t>
+      </w:r>
+      <w:r>
+        <w:t xml:space="preserve">. Tabellen worden ingevoegd voor het weergeven </w:t>
+      </w:r>
+      <w:r>
+        <w:t xml:space="preserve">van resultaten, blokken worden aangemaakt voor titels/koppen/vragen/tekst, enz. Deze zijn ieder individueel op te maken. </w:t>
+      </w:r>
+      <w:r>
+        <w:t xml:space="preserve">Hiervoor </w:t>
+      </w:r>
+      <w:r>
+        <w:rPr>
+          <w:i/>
+          <w:iCs/>
+        </w:rPr>
+        <w:t>kan</w:t>
+      </w:r>
+      <w:r>
+        <w:t xml:space="preserve"> per configuratie een template worden </w:t>
+      </w:r>
+      <w:r>
+        <w:t xml:space="preserve">aangemaakt, welke gevuld wordt met de gegenereerde elementen. De gewenste locaties worden aangegeven met een vervangbare tekst in de template, welke herkenbaar zijn aan de </w:t>
+      </w:r>
+      <w:r>
+        <w:t>accolades - { en }</w:t>
+      </w:r>
+      <w:r>
+        <w:t>.</w:t>
+      </w:r>
+      <w:r>
+        <w:t xml:space="preserve"> </w:t>
+      </w:r>
+      <w:r>
+        <w:t>De volgende elementen worden vervangen:</w:t>
+      </w:r>
+    </w:p>
+    <w:tbl>
+      <w:tblPr>
+        <w:tblStyle w:val="Tabelraster"/>
+        <w:tblW w:w="0" w:type="auto"/>
+        <w:tblLook w:val="04A0" w:firstRow="1" w:lastRow="0" w:firstColumn="1" w:lastColumn="0" w:noHBand="0" w:noVBand="1"/>
+      </w:tblPr>
+      <w:tblGrid>
+        <w:gridCol w:w="1230"/>
+        <w:gridCol w:w="1694"/>
+        <w:gridCol w:w="6138"/>
+      </w:tblGrid>
+      <w:tr>
+        <w:tc>
+          <w:tcPr>
+            <w:tcW w:w="0" w:type="auto"/>
+          </w:tcPr>
+          <w:p>
+            <w:pPr>
+              <w:pStyle w:val="Geenafstand"/>
+            </w:pPr>
+            <w:r>
+              <w:t>Code</w:t>
+            </w:r>
+          </w:p>
+        </w:tc>
+        <w:tc>
+          <w:tcPr>
+            <w:tcW w:w="0" w:type="auto"/>
+          </w:tcPr>
+          <w:p>
+            <w:pPr>
+              <w:pStyle w:val="Geenafstand"/>
+            </w:pPr>
+            <w:r>
+              <w:t>Vervanging</w:t>
+            </w:r>
+          </w:p>
+        </w:tc>
+        <w:tc>
+          <w:tcPr>
+            <w:tcW w:w="0" w:type="auto"/>
+          </w:tcPr>
+          <w:p>
+            <w:pPr>
+              <w:pStyle w:val="Geenafstand"/>
+            </w:pPr>
+            <w:r>
+              <w:t>Toelichting</w:t>
+            </w:r>
+          </w:p>
+        </w:tc>
+      </w:tr>
+      <w:tr>
+        <w:tc>
+          <w:tcPr>
+            <w:tcW w:w="0" w:type="auto"/>
+          </w:tcPr>
+          <w:p>
+            <w:pPr>
+              <w:pStyle w:val="Geenafstand"/>
+            </w:pPr>
+            <w:r>
+              <w:t>{introtekst}</w:t>
+            </w:r>
+          </w:p>
+        </w:tc>
+        <w:tc>
+          <w:tcPr>
+            <w:tcW w:w="0" w:type="auto"/>
+          </w:tcPr>
+          <w:p>
+            <w:pPr>
+              <w:pStyle w:val="Geenafstand"/>
+            </w:pPr>
+            <w:r>
+              <w:t>Opgemaakte introtekst</w:t>
+            </w:r>
+          </w:p>
+        </w:tc>
+        <w:tc>
+          <w:tcPr>
+            <w:tcW w:w="0" w:type="auto"/>
+          </w:tcPr>
+          <w:p>
+            <w:pPr>
+              <w:pStyle w:val="Geenafstand"/>
+            </w:pPr>
+            <w:r>
+              <w:t xml:space="preserve">De introtekst wordt </w:t>
+            </w:r>
+            <w:r>
+              <w:t xml:space="preserve">omgezet naar correcte HTML a.d.h.v. het tabblad </w:t>
+            </w:r>
+            <w:r>
+              <w:rPr>
+                <w:i/>
+                <w:iCs/>
+              </w:rPr>
+              <w:t>introtekst</w:t>
+            </w:r>
+            <w:r>
+              <w:t>. Lege regels worden vervangen door &lt;</w:t>
+            </w:r>
+            <w:proofErr w:type="spellStart"/>
+            <w:r>
+              <w:t>br</w:t>
+            </w:r>
+            <w:proofErr w:type="spellEnd"/>
+            <w:r>
+              <w:t xml:space="preserve"> /&gt;, titels worden &lt;h1&gt;, enz.</w:t>
+            </w:r>
+          </w:p>
+        </w:tc>
+      </w:tr>
+      <w:tr>
+        <w:tc>
+          <w:tcPr>
+            <w:tcW w:w="0" w:type="auto"/>
+          </w:tcPr>
+          <w:p>
+            <w:pPr>
+              <w:pStyle w:val="Geenafstand"/>
+            </w:pPr>
+            <w:r>
+              <w:t>{logo}</w:t>
+            </w:r>
+          </w:p>
+        </w:tc>
+        <w:tc>
+          <w:tcPr>
+            <w:tcW w:w="0" w:type="auto"/>
+          </w:tcPr>
+          <w:p>
+            <w:pPr>
+              <w:pStyle w:val="Geenafstand"/>
+            </w:pPr>
+            <w:r>
+              <w:t>Afbeelding(en)</w:t>
+            </w:r>
+          </w:p>
+        </w:tc>
+        <w:tc>
+          <w:tcPr>
+            <w:tcW w:w="0" w:type="auto"/>
+          </w:tcPr>
+          <w:p>
+            <w:pPr>
+              <w:pStyle w:val="Geenafstand"/>
+            </w:pPr>
+            <w:r>
+              <w:t xml:space="preserve">Afbeeldingen moeten in HTML anders geplaatst worden dan in Excel. De aangegeven rij en kolom, zoals in Excel, functioneren niet. Hierdoor kunnen de logo’s handmatig elders worden geplaatst in de template. Het is daarnaast mogelijk om per logo een locatie aan te geven, zie de configuratie van het tabblad </w:t>
+            </w:r>
+            <w:r>
+              <w:rPr>
+                <w:i/>
+                <w:iCs/>
+              </w:rPr>
+              <w:t>logos</w:t>
+            </w:r>
+            <w:r>
+              <w:t>.</w:t>
+            </w:r>
+          </w:p>
+        </w:tc>
+      </w:tr>
+      <w:tr>
+        <w:tc>
+          <w:tcPr>
+            <w:tcW w:w="0" w:type="auto"/>
+          </w:tcPr>
+          <w:p>
+            <w:pPr>
+              <w:pStyle w:val="Geenafstand"/>
+            </w:pPr>
+            <w:r>
+              <w:t>{tabellen}</w:t>
+            </w:r>
+          </w:p>
+        </w:tc>
+        <w:tc>
+          <w:tcPr>
+            <w:tcW w:w="0" w:type="auto"/>
+          </w:tcPr>
+          <w:p>
+            <w:pPr>
+              <w:pStyle w:val="Geenafstand"/>
+            </w:pPr>
+            <w:r>
+              <w:t>Opgemaakt tabellenboek</w:t>
+            </w:r>
+          </w:p>
+        </w:tc>
+        <w:tc>
+          <w:tcPr>
+            <w:tcW w:w="0" w:type="auto"/>
+          </w:tcPr>
+          <w:p>
+            <w:pPr>
+              <w:pStyle w:val="Geenafstand"/>
+            </w:pPr>
+            <w:r>
+              <w:t xml:space="preserve">Het tabblad </w:t>
+            </w:r>
+            <w:proofErr w:type="spellStart"/>
+            <w:r>
+              <w:rPr>
+                <w:i/>
+                <w:iCs/>
+              </w:rPr>
+              <w:t>indeling_rijen</w:t>
+            </w:r>
+            <w:proofErr w:type="spellEnd"/>
+            <w:r>
+              <w:t xml:space="preserve"> wordt omgezet naar </w:t>
+            </w:r>
+            <w:proofErr w:type="spellStart"/>
+            <w:r>
+              <w:t>digitoegankelijke</w:t>
+            </w:r>
+            <w:proofErr w:type="spellEnd"/>
+            <w:r>
+              <w:t xml:space="preserve"> tabellen en stijlelementen. </w:t>
+            </w:r>
+            <w:r>
+              <w:t>De tekst-, kop- en vraagregels worden ingevoegd op de gewenste plek.</w:t>
+            </w:r>
+          </w:p>
+        </w:tc>
+      </w:tr>
+    </w:tbl>
+    <w:p>
+      <w:pPr>
+        <w:pStyle w:val="Geenafstand"/>
+      </w:pPr>
+    </w:p>
+    <w:p>
+      <w:pPr>
+        <w:pStyle w:val="Geenafstand"/>
+      </w:pPr>
+    </w:p>
+    <w:p>
+      <w:pPr>
+        <w:pStyle w:val="Kop2"/>
+      </w:pPr>
+      <w:r>
+        <w:t>Opmaak</w:t>
+      </w:r>
+    </w:p>
+    <w:p>
+      <w:pPr>
+        <w:pStyle w:val="Geenafstand"/>
+      </w:pPr>
+      <w:r>
+        <w:t xml:space="preserve">De opmaak kan </w:t>
+      </w:r>
+      <w:r>
+        <w:t>grotendeels</w:t>
+      </w:r>
+      <w:r>
+        <w:t xml:space="preserve"> </w:t>
+      </w:r>
+      <w:r>
+        <w:t>in</w:t>
+      </w:r>
+      <w:r>
+        <w:t xml:space="preserve"> de configuratie worden g</w:t>
+      </w:r>
+      <w:r>
+        <w:t>especificeerd</w:t>
+      </w:r>
+      <w:r>
+        <w:t xml:space="preserve">, om </w:t>
+      </w:r>
+      <w:r>
+        <w:t xml:space="preserve">de opmaak zoveel mogelijk gelijk te houden tussen de Excelversie en de </w:t>
+      </w:r>
+      <w:proofErr w:type="spellStart"/>
+      <w:r>
+        <w:t>digitoegankelijke</w:t>
+      </w:r>
+      <w:proofErr w:type="spellEnd"/>
+      <w:r>
+        <w:t xml:space="preserve"> versie. Vrijwel alle elementen </w:t>
+      </w:r>
+      <w:r>
+        <w:t xml:space="preserve">op het tabblad </w:t>
+      </w:r>
+      <w:r>
+        <w:rPr>
+          <w:i/>
+          <w:iCs/>
+        </w:rPr>
+        <w:t>opmaak</w:t>
+      </w:r>
+      <w:r>
+        <w:t xml:space="preserve"> zijn in de template te plaatsen met vierkante haken – [ en ]. Zo kan een titel bijvoorbeeld makkelijk opgemaakt worden door </w:t>
+      </w:r>
+      <w:r>
+        <w:t>het volgende stukje CSS toe te voegen:</w:t>
+      </w:r>
+    </w:p>
+    <w:p>
+      <w:pPr>
+        <w:pStyle w:val="Geenafstand"/>
+      </w:pPr>
+    </w:p>
+    <w:p>
+      <w:pPr>
+        <w:pStyle w:val="Geenafstand"/>
+        <w:rPr>
+          <w:lang w:val="en-GB"/>
+        </w:rPr>
+      </w:pPr>
+      <w:r>
+        <w:rPr>
+          <w:lang w:val="en-GB"/>
+        </w:rPr>
+        <w:t>h2 {</w:t>
+      </w:r>
+    </w:p>
+    <w:p>
+      <w:pPr>
+        <w:pStyle w:val="Geenafstand"/>
+        <w:rPr>
+          <w:lang w:val="en-GB"/>
+        </w:rPr>
+      </w:pPr>
+      <w:r>
+        <w:rPr>
+          <w:lang w:val="en-GB"/>
+        </w:rPr>
+        <w:t xml:space="preserve">  </w:t>
+      </w:r>
+      <w:r>
+        <w:rPr>
+          <w:lang w:val="en-GB"/>
+        </w:rPr>
+        <w:t>font-size: [</w:t>
+      </w:r>
+      <w:proofErr w:type="spellStart"/>
+      <w:r>
+        <w:rPr>
+          <w:lang w:val="en-GB"/>
+        </w:rPr>
+        <w:t>titel_size</w:t>
+      </w:r>
+      <w:proofErr w:type="spellEnd"/>
+      <w:r>
+        <w:rPr>
+          <w:lang w:val="en-GB"/>
+        </w:rPr>
+        <w:t>];</w:t>
+      </w:r>
+    </w:p>
+    <w:p>
+      <w:pPr>
+        <w:pStyle w:val="Geenafstand"/>
+        <w:rPr>
+          <w:lang w:val="en-GB"/>
+        </w:rPr>
+      </w:pPr>
+      <w:r>
+        <w:rPr>
+          <w:lang w:val="en-GB"/>
+        </w:rPr>
+        <w:t xml:space="preserve">  </w:t>
+      </w:r>
+      <w:proofErr w:type="spellStart"/>
+      <w:r>
+        <w:rPr>
+          <w:lang w:val="en-GB"/>
+        </w:rPr>
+        <w:t>color</w:t>
+      </w:r>
+      <w:proofErr w:type="spellEnd"/>
+      <w:r>
+        <w:rPr>
+          <w:lang w:val="en-GB"/>
+        </w:rPr>
+        <w:t>: [</w:t>
+      </w:r>
+      <w:proofErr w:type="spellStart"/>
+      <w:r>
+        <w:rPr>
+          <w:lang w:val="en-GB"/>
+        </w:rPr>
+        <w:t>titel_color</w:t>
+      </w:r>
+      <w:proofErr w:type="spellEnd"/>
+      <w:r>
+        <w:rPr>
+          <w:lang w:val="en-GB"/>
+        </w:rPr>
+        <w:t>];</w:t>
+      </w:r>
+    </w:p>
+    <w:p>
+      <w:pPr>
+        <w:pStyle w:val="Geenafstand"/>
+        <w:rPr>
+          <w:lang w:val="en-GB"/>
+        </w:rPr>
+      </w:pPr>
+      <w:r>
+        <w:rPr>
+          <w:lang w:val="en-GB"/>
+        </w:rPr>
+        <w:t xml:space="preserve"> </w:t>
+      </w:r>
+      <w:r>
+        <w:rPr>
+          <w:lang w:val="en-GB"/>
+        </w:rPr>
+        <w:t xml:space="preserve"> background-</w:t>
+      </w:r>
+      <w:proofErr w:type="spellStart"/>
+      <w:r>
+        <w:rPr>
+          <w:lang w:val="en-GB"/>
+        </w:rPr>
+        <w:t>color</w:t>
+      </w:r>
+      <w:proofErr w:type="spellEnd"/>
+      <w:r>
+        <w:rPr>
+          <w:lang w:val="en-GB"/>
+        </w:rPr>
+        <w:t>: [</w:t>
+      </w:r>
+      <w:proofErr w:type="spellStart"/>
+      <w:r>
+        <w:rPr>
+          <w:lang w:val="en-GB"/>
+        </w:rPr>
+        <w:t>titel_fill</w:t>
+      </w:r>
+      <w:proofErr w:type="spellEnd"/>
+      <w:r>
+        <w:rPr>
+          <w:lang w:val="en-GB"/>
+        </w:rPr>
+        <w:t>];</w:t>
+      </w:r>
+    </w:p>
+    <w:p>
+      <w:pPr>
+        <w:pStyle w:val="Geenafstand"/>
+      </w:pPr>
+      <w:r>
+        <w:rPr>
+          <w:lang w:val="en-GB"/>
+        </w:rPr>
+        <w:t xml:space="preserve">  </w:t>
+      </w:r>
+      <w:r>
+        <w:t>[</w:t>
+      </w:r>
+      <w:proofErr w:type="spellStart"/>
+      <w:r>
+        <w:t>titel_decoration</w:t>
+      </w:r>
+      <w:proofErr w:type="spellEnd"/>
+      <w:r>
+        <w:t>]</w:t>
+      </w:r>
+    </w:p>
+    <w:p>
+      <w:pPr>
+        <w:pStyle w:val="Geenafstand"/>
+      </w:pPr>
+      <w:r>
+        <w:lastRenderedPageBreak/>
+        <w:t>}</w:t>
+      </w:r>
+      <w:r>
+        <w:t xml:space="preserve"> </w:t>
+      </w:r>
+    </w:p>
+    <w:p>
+      <w:pPr>
+        <w:pStyle w:val="Geenafstand"/>
+      </w:pPr>
+    </w:p>
+    <w:p>
+      <w:pPr>
+        <w:pStyle w:val="Geenafstand"/>
+      </w:pPr>
+      <w:r>
+        <w:t>Let hierbij o</w:t>
+      </w:r>
+      <w:r>
+        <w:t>p het gebruik van [</w:t>
+      </w:r>
+      <w:proofErr w:type="spellStart"/>
+      <w:r>
+        <w:t>titel_decoration</w:t>
+      </w:r>
+      <w:proofErr w:type="spellEnd"/>
+      <w:r>
+        <w:t>]</w:t>
+      </w:r>
+      <w:r>
+        <w:t xml:space="preserve">. Aangezien de stijlen </w:t>
+      </w:r>
+      <w:proofErr w:type="spellStart"/>
+      <w:r>
+        <w:t>bold</w:t>
+      </w:r>
+      <w:proofErr w:type="spellEnd"/>
+      <w:r>
+        <w:t>/italic/</w:t>
+      </w:r>
+      <w:proofErr w:type="spellStart"/>
+      <w:r>
+        <w:t>underline</w:t>
+      </w:r>
+      <w:proofErr w:type="spellEnd"/>
+      <w:r>
+        <w:t xml:space="preserve"> in Excel binnen één veld passen, maar binnen CSS verschillende eigenschappen zijn, voegt het script hier zelf de juiste </w:t>
+      </w:r>
+      <w:r>
+        <w:t xml:space="preserve">eigenschap toe. Voeg hier dus </w:t>
+      </w:r>
+      <w:r>
+        <w:rPr>
+          <w:b/>
+          <w:bCs/>
+        </w:rPr>
+        <w:t>niet</w:t>
+      </w:r>
+      <w:r>
+        <w:t xml:space="preserve"> </w:t>
+      </w:r>
+      <w:proofErr w:type="spellStart"/>
+      <w:r>
+        <w:rPr>
+          <w:i/>
+          <w:iCs/>
+        </w:rPr>
+        <w:t>text-decoration</w:t>
+      </w:r>
+      <w:proofErr w:type="spellEnd"/>
+      <w:r>
+        <w:rPr>
+          <w:i/>
+          <w:iCs/>
+        </w:rPr>
+        <w:t>: [</w:t>
+      </w:r>
+      <w:proofErr w:type="spellStart"/>
+      <w:r>
+        <w:rPr>
+          <w:i/>
+          <w:iCs/>
+        </w:rPr>
+        <w:t>titel_decoration</w:t>
+      </w:r>
+      <w:proofErr w:type="spellEnd"/>
+      <w:r>
+        <w:rPr>
+          <w:i/>
+          <w:iCs/>
+        </w:rPr>
+        <w:t>];</w:t>
+      </w:r>
+      <w:r>
+        <w:t xml:space="preserve"> toe!</w:t>
+      </w:r>
+    </w:p>
+    <w:p>
+      <w:pPr>
+        <w:pStyle w:val="Geenafstand"/>
+      </w:pPr>
+    </w:p>
+    <w:p>
+      <w:pPr>
+        <w:pStyle w:val="Kop2"/>
+      </w:pPr>
+      <w:r>
+        <w:t>Elementen</w:t>
+      </w:r>
+    </w:p>
+    <w:p>
+      <w:pPr>
+        <w:pStyle w:val="Geenafstand"/>
+      </w:pPr>
+      <w:r>
+        <w:t>De toegevoegde elementen worden volgens terugkerende patronen toegevoegd. In onderstaande tabel is deze logica toegelicht.</w:t>
+      </w:r>
+    </w:p>
+    <w:tbl>
+      <w:tblPr>
+        <w:tblStyle w:val="Tabelraster"/>
+        <w:tblW w:w="0" w:type="auto"/>
+        <w:tblLook w:val="04A0" w:firstRow="1" w:lastRow="0" w:firstColumn="1" w:lastColumn="0" w:noHBand="0" w:noVBand="1"/>
+      </w:tblPr>
+      <w:tblGrid>
+        <w:gridCol w:w="1457"/>
+        <w:gridCol w:w="7605"/>
+      </w:tblGrid>
+      <w:tr>
+        <w:tc>
+          <w:tcPr>
+            <w:tcW w:w="0" w:type="auto"/>
+          </w:tcPr>
+          <w:p>
+            <w:pPr>
+              <w:pStyle w:val="Geenafstand"/>
+            </w:pPr>
+            <w:r>
+              <w:t>Element</w:t>
+            </w:r>
+          </w:p>
+        </w:tc>
+        <w:tc>
+          <w:tcPr>
+            <w:tcW w:w="0" w:type="auto"/>
+          </w:tcPr>
+          <w:p>
+            <w:pPr>
+              <w:pStyle w:val="Geenafstand"/>
+            </w:pPr>
+            <w:r>
+              <w:t>Opbouw</w:t>
+            </w:r>
+          </w:p>
+        </w:tc>
+      </w:tr>
+      <w:tr>
+        <w:tc>
+          <w:tcPr>
+            <w:tcW w:w="0" w:type="auto"/>
+          </w:tcPr>
+          <w:p>
+            <w:pPr>
+              <w:pStyle w:val="Geenafstand"/>
+            </w:pPr>
+            <w:r>
+              <w:t>Tabellen</w:t>
+            </w:r>
+          </w:p>
+        </w:tc>
+        <w:tc>
+          <w:tcPr>
+            <w:tcW w:w="0" w:type="auto"/>
+          </w:tcPr>
+          <w:p>
+            <w:pPr>
+              <w:pStyle w:val="Geenafstand"/>
+            </w:pPr>
+            <w:r>
+              <w:t>Tabellen worden opgebouwd uit een &lt;</w:t>
+            </w:r>
+            <w:proofErr w:type="spellStart"/>
+            <w:r>
+              <w:t>table</w:t>
+            </w:r>
+            <w:proofErr w:type="spellEnd"/>
+            <w:r>
+              <w:t>&gt;,</w:t>
+            </w:r>
+            <w:r>
+              <w:t xml:space="preserve"> een &lt;</w:t>
+            </w:r>
+            <w:proofErr w:type="spellStart"/>
+            <w:r>
+              <w:t>caption</w:t>
+            </w:r>
+            <w:proofErr w:type="spellEnd"/>
+            <w:r>
+              <w:t>&gt; met de vraagstelling,</w:t>
+            </w:r>
+            <w:r>
+              <w:t xml:space="preserve"> een &lt;</w:t>
+            </w:r>
+            <w:proofErr w:type="spellStart"/>
+            <w:r>
+              <w:t>thead</w:t>
+            </w:r>
+            <w:proofErr w:type="spellEnd"/>
+            <w:r>
+              <w:t>&gt; met de bijbehorende &lt;</w:t>
+            </w:r>
+            <w:proofErr w:type="spellStart"/>
+            <w:r>
+              <w:t>colgroup</w:t>
+            </w:r>
+            <w:proofErr w:type="spellEnd"/>
+            <w:r>
+              <w:t>&gt; en meerdere &lt;</w:t>
+            </w:r>
+            <w:proofErr w:type="spellStart"/>
+            <w:r>
+              <w:t>th</w:t>
+            </w:r>
+            <w:proofErr w:type="spellEnd"/>
+            <w:r>
+              <w:t>&gt;-elementen met bijbehorende scope</w:t>
+            </w:r>
+            <w:r>
+              <w:t>, en een &lt;</w:t>
+            </w:r>
+            <w:proofErr w:type="spellStart"/>
+            <w:r>
+              <w:t>tbody</w:t>
+            </w:r>
+            <w:proofErr w:type="spellEnd"/>
+            <w:r>
+              <w:t>&gt; met de resultaten</w:t>
+            </w:r>
+            <w:r>
+              <w:t>.</w:t>
+            </w:r>
+            <w:r>
+              <w:t xml:space="preserve"> Significante resultaten krijgen de klasse </w:t>
+            </w:r>
+            <w:proofErr w:type="spellStart"/>
+            <w:r>
+              <w:rPr>
+                <w:i/>
+                <w:iCs/>
+              </w:rPr>
+              <w:t>sign</w:t>
+            </w:r>
+            <w:proofErr w:type="spellEnd"/>
+            <w:r>
+              <w:t>. (Indien aangegeven in de configuratie.)</w:t>
+            </w:r>
+          </w:p>
+        </w:tc>
+      </w:tr>
+      <w:tr>
+        <w:tc>
+          <w:tcPr>
+            <w:tcW w:w="0" w:type="auto"/>
+          </w:tcPr>
+          <w:p>
+            <w:pPr>
+              <w:pStyle w:val="Geenafstand"/>
+            </w:pPr>
+            <w:r>
+              <w:t>Rijen</w:t>
+            </w:r>
+          </w:p>
+        </w:tc>
+        <w:tc>
+          <w:tcPr>
+            <w:tcW w:w="0" w:type="auto"/>
+          </w:tcPr>
+          <w:p>
+            <w:pPr>
+              <w:pStyle w:val="Geenafstand"/>
+            </w:pPr>
+            <w:r>
+              <w:t>Elke rij bestaat uit een &lt;</w:t>
+            </w:r>
+            <w:proofErr w:type="spellStart"/>
+            <w:r>
+              <w:t>tr</w:t>
+            </w:r>
+            <w:proofErr w:type="spellEnd"/>
+            <w:r>
+              <w:t>&gt; met één &lt;</w:t>
+            </w:r>
+            <w:proofErr w:type="spellStart"/>
+            <w:r>
+              <w:t>th</w:t>
+            </w:r>
+            <w:proofErr w:type="spellEnd"/>
+            <w:r>
+              <w:t>&gt;, gevolgd door het gewenste aantal kolommen met</w:t>
+            </w:r>
+            <w:r>
+              <w:t xml:space="preserve"> ieder</w:t>
+            </w:r>
+            <w:r>
+              <w:t xml:space="preserve"> een &lt;</w:t>
+            </w:r>
+            <w:proofErr w:type="spellStart"/>
+            <w:r>
+              <w:t>td</w:t>
+            </w:r>
+            <w:proofErr w:type="spellEnd"/>
+            <w:r>
+              <w:t>&gt;. Om afwisselende kleuren mogelijk te maken ontvangen deze</w:t>
+            </w:r>
+            <w:r>
+              <w:t xml:space="preserve"> rijen</w:t>
+            </w:r>
+            <w:r>
+              <w:t xml:space="preserve"> </w:t>
+            </w:r>
+            <w:r>
+              <w:t xml:space="preserve">de klasse </w:t>
+            </w:r>
+            <w:proofErr w:type="spellStart"/>
+            <w:r>
+              <w:rPr>
+                <w:i/>
+                <w:iCs/>
+              </w:rPr>
+              <w:t>rij_a</w:t>
+            </w:r>
+            <w:proofErr w:type="spellEnd"/>
+            <w:r>
+              <w:rPr>
+                <w:i/>
+                <w:iCs/>
+              </w:rPr>
+              <w:t xml:space="preserve"> </w:t>
+            </w:r>
+            <w:r>
+              <w:t xml:space="preserve">of </w:t>
+            </w:r>
+            <w:proofErr w:type="spellStart"/>
+            <w:r>
+              <w:rPr>
+                <w:i/>
+                <w:iCs/>
+              </w:rPr>
+              <w:t>rij_b</w:t>
+            </w:r>
+            <w:proofErr w:type="spellEnd"/>
+            <w:r>
+              <w:t>.</w:t>
+            </w:r>
+            <w:r>
+              <w:t xml:space="preserve"> (Indien aangegeven in de configuratie.)</w:t>
+            </w:r>
+          </w:p>
+        </w:tc>
+      </w:tr>
+      <w:tr>
+        <w:tc>
+          <w:tcPr>
+            <w:tcW w:w="0" w:type="auto"/>
+          </w:tcPr>
+          <w:p>
+            <w:pPr>
+              <w:pStyle w:val="Geenafstand"/>
+            </w:pPr>
+            <w:r>
+              <w:t>Kolommen</w:t>
+            </w:r>
+          </w:p>
+        </w:tc>
+        <w:tc>
+          <w:tcPr>
+            <w:tcW w:w="0" w:type="auto"/>
+          </w:tcPr>
+          <w:p>
+            <w:pPr>
+              <w:pStyle w:val="Geenafstand"/>
+            </w:pPr>
+            <w:r>
+              <w:t>Kolommen zijn met de &lt;</w:t>
+            </w:r>
+            <w:proofErr w:type="spellStart"/>
+            <w:r>
+              <w:t>colgroup</w:t>
+            </w:r>
+            <w:proofErr w:type="spellEnd"/>
+            <w:r>
+              <w:t xml:space="preserve">&gt; van de tabel ingedeeld, waardoor screenreaders automatisch de bijbehorende labels kunnen vinden. (Zowel bij enkele als dubbele headers.) </w:t>
+            </w:r>
+            <w:r>
+              <w:t xml:space="preserve">Kolommen </w:t>
+            </w:r>
+            <w:r>
+              <w:t xml:space="preserve">krijgen afwisselend de klasse </w:t>
+            </w:r>
+            <w:proofErr w:type="spellStart"/>
+            <w:r>
+              <w:rPr>
+                <w:i/>
+                <w:iCs/>
+              </w:rPr>
+              <w:t>kolom_a</w:t>
+            </w:r>
+            <w:proofErr w:type="spellEnd"/>
+            <w:r>
+              <w:rPr>
+                <w:i/>
+                <w:iCs/>
+              </w:rPr>
+              <w:t xml:space="preserve"> </w:t>
+            </w:r>
+            <w:r>
+              <w:t xml:space="preserve">of </w:t>
+            </w:r>
+            <w:proofErr w:type="spellStart"/>
+            <w:r>
+              <w:rPr>
+                <w:i/>
+                <w:iCs/>
+              </w:rPr>
+              <w:t>kolom_b</w:t>
+            </w:r>
+            <w:proofErr w:type="spellEnd"/>
+            <w:r>
+              <w:t>.</w:t>
+            </w:r>
+            <w:r>
+              <w:t xml:space="preserve"> (Indien aangegeven in de configuratie.)</w:t>
+            </w:r>
+            <w:r>
+              <w:t xml:space="preserve"> Significante elementen krijgen de klasse </w:t>
+            </w:r>
+            <w:proofErr w:type="spellStart"/>
+            <w:r>
+              <w:rPr>
+                <w:i/>
+                <w:iCs/>
+              </w:rPr>
+              <w:t>sign</w:t>
+            </w:r>
+            <w:proofErr w:type="spellEnd"/>
+            <w:r>
+              <w:t>. (Indien aangegeven in de configuratie.)</w:t>
+            </w:r>
+          </w:p>
+        </w:tc>
+      </w:tr>
+      <w:tr>
+        <w:tc>
+          <w:tcPr>
+            <w:tcW w:w="0" w:type="auto"/>
+          </w:tcPr>
+          <w:p>
+            <w:pPr>
+              <w:pStyle w:val="Geenafstand"/>
+            </w:pPr>
+            <w:r>
+              <w:t>Titels en koppen</w:t>
+            </w:r>
+          </w:p>
+        </w:tc>
+        <w:tc>
+          <w:tcPr>
+            <w:tcW w:w="0" w:type="auto"/>
+          </w:tcPr>
+          <w:p>
+            <w:pPr>
+              <w:pStyle w:val="Geenafstand"/>
+            </w:pPr>
+            <w:r>
+              <w:t>Titels en koppen worden opgemaakt in header-elementen.</w:t>
+            </w:r>
+          </w:p>
+          <w:p>
+            <w:pPr>
+              <w:pStyle w:val="Geenafstand"/>
+            </w:pPr>
+          </w:p>
+          <w:p>
+            <w:pPr>
+              <w:pStyle w:val="Geenafstand"/>
+              <w:rPr>
+                <w:b/>
+                <w:bCs/>
+              </w:rPr>
+            </w:pPr>
+            <w:r>
+              <w:rPr>
+                <w:b/>
+                <w:bCs/>
+              </w:rPr>
+              <w:t>Binnen de introtekst</w:t>
+            </w:r>
+          </w:p>
+          <w:p>
+            <w:pPr>
+              <w:pStyle w:val="Geenafstand"/>
+            </w:pPr>
+            <w:r>
+              <w:t>Titels worden omgezet naar &lt;h1&gt;, koppen naar &lt;h2&gt;.</w:t>
+            </w:r>
+            <w:r>
+              <w:t xml:space="preserve"> Deze zijn eventueel los te stijlen door gebruik te maken van een CSS-</w:t>
+            </w:r>
+            <w:proofErr w:type="spellStart"/>
+            <w:r>
+              <w:t>selector</w:t>
+            </w:r>
+            <w:proofErr w:type="spellEnd"/>
+            <w:r>
+              <w:t xml:space="preserve"> (bijv. </w:t>
+            </w:r>
+            <w:r>
+              <w:rPr>
+                <w:i/>
+                <w:iCs/>
+              </w:rPr>
+              <w:t>#intro h2</w:t>
+            </w:r>
+            <w:r>
+              <w:t xml:space="preserve">). </w:t>
+            </w:r>
+          </w:p>
+          <w:p>
+            <w:pPr>
+              <w:pStyle w:val="Geenafstand"/>
+            </w:pPr>
+          </w:p>
+          <w:p>
+            <w:pPr>
+              <w:pStyle w:val="Geenafstand"/>
+              <w:rPr>
+                <w:b/>
+                <w:bCs/>
+              </w:rPr>
+            </w:pPr>
+            <w:r>
+              <w:rPr>
+                <w:b/>
+                <w:bCs/>
+              </w:rPr>
+              <w:t>Buiten de introtekst</w:t>
+            </w:r>
+          </w:p>
+          <w:p>
+            <w:pPr>
+              <w:pStyle w:val="Geenafstand"/>
+            </w:pPr>
+            <w:r>
+              <w:t>Titels worden omgezet naar &lt;h2&gt;, koppen en vragen naar &lt;h3&gt;.</w:t>
+            </w:r>
+            <w:r>
+              <w:t xml:space="preserve"> Deze krijgen allemaal de klasse </w:t>
+            </w:r>
+            <w:proofErr w:type="spellStart"/>
+            <w:r>
+              <w:rPr>
+                <w:i/>
+                <w:iCs/>
+              </w:rPr>
+              <w:t>heading</w:t>
+            </w:r>
+            <w:proofErr w:type="spellEnd"/>
+            <w:r>
+              <w:t xml:space="preserve">, en vragen krijgen daarnaast de klasse </w:t>
+            </w:r>
+            <w:r>
+              <w:rPr>
+                <w:i/>
+                <w:iCs/>
+              </w:rPr>
+              <w:t>vraag</w:t>
+            </w:r>
+            <w:r>
+              <w:t xml:space="preserve">. </w:t>
+            </w:r>
+            <w:r>
+              <w:t xml:space="preserve">Verder krijgen al deze elementen een </w:t>
+            </w:r>
+            <w:proofErr w:type="spellStart"/>
+            <w:r>
+              <w:t>id</w:t>
+            </w:r>
+            <w:proofErr w:type="spellEnd"/>
+            <w:r>
+              <w:t xml:space="preserve">, in de vorm </w:t>
+            </w:r>
+            <w:proofErr w:type="spellStart"/>
+            <w:r>
+              <w:rPr>
+                <w:i/>
+                <w:iCs/>
+              </w:rPr>
+              <w:t>heading</w:t>
+            </w:r>
+            <w:proofErr w:type="spellEnd"/>
+            <w:r>
+              <w:rPr>
+                <w:i/>
+                <w:iCs/>
+              </w:rPr>
+              <w:t>_(volgnummer)</w:t>
+            </w:r>
+            <w:r>
+              <w:t>. Hiermee kan een zwevend menu worden opgebouwd. (Zie ook de meegeleverde template voor een voorbeeld.)</w:t>
+            </w:r>
+          </w:p>
+        </w:tc>
+      </w:tr>
+      <w:tr>
+        <w:tc>
+          <w:tcPr>
+            <w:tcW w:w="0" w:type="auto"/>
+          </w:tcPr>
+          <w:p>
+            <w:pPr>
+              <w:pStyle w:val="Geenafstand"/>
+            </w:pPr>
+            <w:r>
+              <w:t>Afbeeldingen</w:t>
+            </w:r>
+          </w:p>
+        </w:tc>
+        <w:tc>
+          <w:tcPr>
+            <w:tcW w:w="0" w:type="auto"/>
+          </w:tcPr>
+          <w:p>
+            <w:pPr>
+              <w:pStyle w:val="Geenafstand"/>
+            </w:pPr>
+            <w:r>
+              <w:t xml:space="preserve">Afbeeldingen krijgen enkel een </w:t>
+            </w:r>
+            <w:proofErr w:type="spellStart"/>
+            <w:r>
+              <w:rPr>
+                <w:i/>
+                <w:iCs/>
+              </w:rPr>
+              <w:t>width</w:t>
+            </w:r>
+            <w:proofErr w:type="spellEnd"/>
+            <w:r>
+              <w:t xml:space="preserve"> en </w:t>
+            </w:r>
+            <w:proofErr w:type="spellStart"/>
+            <w:r>
+              <w:rPr>
+                <w:i/>
+                <w:iCs/>
+              </w:rPr>
+              <w:t>height</w:t>
+            </w:r>
+            <w:proofErr w:type="spellEnd"/>
+            <w:r>
+              <w:t xml:space="preserve"> mee, zoals aangegeven in de configuratie. Plaatsing </w:t>
+            </w:r>
+            <w:r>
+              <w:t xml:space="preserve">is helaas niet gelijk te trekken met de logica binnen Excel, en zal handmatig moeten gebeuren. </w:t>
+            </w:r>
+            <w:r>
+              <w:t>Het makkelijkste is om deze op te maken met een CSS-</w:t>
+            </w:r>
+            <w:proofErr w:type="spellStart"/>
+            <w:r>
+              <w:t>selector</w:t>
+            </w:r>
+            <w:proofErr w:type="spellEnd"/>
+            <w:r>
+              <w:t>.</w:t>
+            </w:r>
+            <w:r>
+              <w:t xml:space="preserve"> Wanneer er een </w:t>
+            </w:r>
+            <w:proofErr w:type="spellStart"/>
+            <w:r>
+              <w:t>id</w:t>
+            </w:r>
+            <w:proofErr w:type="spellEnd"/>
+            <w:r>
+              <w:t xml:space="preserve"> opgegeven is krijgt de &lt;</w:t>
+            </w:r>
+            <w:proofErr w:type="spellStart"/>
+            <w:r>
+              <w:t>img</w:t>
+            </w:r>
+            <w:proofErr w:type="spellEnd"/>
+            <w:r>
+              <w:t xml:space="preserve">&gt;-tag verder een </w:t>
+            </w:r>
+            <w:proofErr w:type="spellStart"/>
+            <w:r>
+              <w:rPr>
+                <w:i/>
+                <w:iCs/>
+              </w:rPr>
+              <w:t>id</w:t>
+            </w:r>
+            <w:proofErr w:type="spellEnd"/>
+            <w:r>
+              <w:t xml:space="preserve"> mee, in de vorm </w:t>
+            </w:r>
+            <w:r>
+              <w:rPr>
+                <w:i/>
+                <w:iCs/>
+              </w:rPr>
+              <w:t>logo_(</w:t>
+            </w:r>
+            <w:proofErr w:type="spellStart"/>
+            <w:r>
+              <w:rPr>
+                <w:i/>
+                <w:iCs/>
+              </w:rPr>
+              <w:t>id</w:t>
+            </w:r>
+            <w:proofErr w:type="spellEnd"/>
+            <w:r>
+              <w:rPr>
+                <w:i/>
+                <w:iCs/>
+              </w:rPr>
+              <w:t>)</w:t>
+            </w:r>
+            <w:r>
+              <w:t>.</w:t>
+            </w:r>
+          </w:p>
+        </w:tc>
+      </w:tr>
+    </w:tbl>
+    <w:p>
+      <w:pPr>
+        <w:pStyle w:val="Geenafstand"/>
+      </w:pPr>
+    </w:p>
+    <w:p>
+      <w:pPr>
+        <w:pStyle w:val="Geenafstand"/>
+      </w:pPr>
+    </w:p>
+    <w:p>
+      <w:pPr>
+        <w:pStyle w:val="Kop2"/>
+      </w:pPr>
+      <w:r>
+        <w:t>Afronding</w:t>
+      </w:r>
+    </w:p>
+    <w:p>
+      <w:pPr>
+        <w:pStyle w:val="Geenafstand"/>
+      </w:pPr>
+      <w:r>
+        <w:rPr>
+          <w:b/>
+          <w:bCs/>
+        </w:rPr>
+        <w:t>Let op:</w:t>
+      </w:r>
+      <w:r>
+        <w:t xml:space="preserve"> Excel gebruikt een andere manier van afronden dan R. Hierdoor kan het voorkomen dat de afronding naar een volledig percentage verschillend uitvalt. R gebruikt hierbij de </w:t>
+      </w:r>
+      <w:r>
+        <w:t>IEC 60559</w:t>
+      </w:r>
+      <w:r>
+        <w:t xml:space="preserve">-standaard, waarbij een 5 afgerond wordt naar het even getal (dus 2,5 </w:t>
+      </w:r>
+      <w:r>
+        <w:sym w:font="Wingdings" w:char="F0E0"/>
+      </w:r>
+      <w:r>
+        <w:t xml:space="preserve"> 2, 3,5 </w:t>
+      </w:r>
+      <w:r>
+        <w:sym w:font="Wingdings" w:char="F0E0"/>
+      </w:r>
+      <w:r>
+        <w:t xml:space="preserve"> 4), maar Excel niet. Hierdoor rondt Excel 2,5 af naar 3, R naar 2. 2,51 wordt wel door beiden afgerond naar 3, en 2,49 door beiden naar 2.</w:t>
+      </w:r>
+      <w:r>
+        <w:t xml:space="preserve"> Het is daardoor mogelijk dat de Excelversie en de </w:t>
+      </w:r>
+      <w:proofErr w:type="spellStart"/>
+      <w:r>
+        <w:t>digitoegankelijke</w:t>
+      </w:r>
+      <w:proofErr w:type="spellEnd"/>
+      <w:r>
+        <w:t xml:space="preserve"> versie andere percentages weergeven. Hier is helaas geen makkelijke oplossing voor. De kans dat een percentage precies eindigt op 0,5000 is gelukkig erg klein, waardoor dit waarschijnlijk niet vaak voor zal komen.</w:t>
+      </w:r>
+    </w:p>
+    <w:p/>
     <w:sectPr>
       <w:pgSz w:w="11906" w:h="16838"/>
       <w:pgMar w:top="1417" w:right="1417" w:bottom="1417" w:left="1417" w:header="708" w:footer="708" w:gutter="0"/>

</xml_diff>

<commit_message>
Uitleg optie weergave toegevoegd aan handleiding en fout opgelost bij onderzoeksexport.
</commit_message>
<xml_diff>
--- a/Handleiding configuratie.docx
+++ b/Handleiding configuratie.docx
@@ -29,15 +29,7 @@
         <w:t>Dit script wordt gebruikt om de data van een gezondheidsmonitor om te zetten in tabellenboeken voor de verschillende gemeentes, scholen, regio’s, enz. In principe kan op iedere variabele een specifieke set tabellenboeken worden gemaakt</w:t>
       </w:r>
       <w:r>
-        <w:t xml:space="preserve">, met daarbij ook uitsplitsing op een ‘hoger’ niveau. Denk bijvoorbeeld aan tabellenboeken per gemeente, waarbij ook een kolom is meegenomen voor een </w:t>
-      </w:r>
-      <w:proofErr w:type="spellStart"/>
-      <w:r>
-        <w:t>subregio</w:t>
-      </w:r>
-      <w:proofErr w:type="spellEnd"/>
-      <w:r>
-        <w:t>.</w:t>
+        <w:t>, met daarbij ook uitsplitsing op een ‘hoger’ niveau. Denk bijvoorbeeld aan tabellenboeken per gemeente, waarbij ook een kolom is meegenomen voor een subregio.</w:t>
       </w:r>
     </w:p>
     <w:p>
@@ -97,37 +89,13 @@
         <w:t xml:space="preserve">herschreven versie van het tabellenboekscript dat al een paar jaar circuleert en telkens wordt uitgebreid. </w:t>
       </w:r>
       <w:r>
-        <w:t xml:space="preserve">Deze situatie werd na het vijf keer doorgeven van het auteurschap onhoudbaar, waarop er vanuit </w:t>
-      </w:r>
-      <w:proofErr w:type="spellStart"/>
-      <w:r>
-        <w:t>GGData</w:t>
-      </w:r>
-      <w:proofErr w:type="spellEnd"/>
-      <w:r>
-        <w:t xml:space="preserve"> een werkgroep is opgezet om één universeel script op te zetten</w:t>
+        <w:t>Deze situatie werd na het vijf keer doorgeven van het auteurschap onhoudbaar, waarop er vanuit GGData een werkgroep is opgezet om één universeel script op te zetten</w:t>
       </w:r>
       <w:r>
         <w:t>, welke voor alle monitors gebruikt kan worden. Het script zal daarom vanaf heden worden onderhouden door deze werkgroep</w:t>
       </w:r>
       <w:r>
-        <w:t xml:space="preserve">. De laatste versie is altijd beschikbaar vanaf de </w:t>
-      </w:r>
-      <w:proofErr w:type="spellStart"/>
-      <w:r>
-        <w:t>Github</w:t>
-      </w:r>
-      <w:proofErr w:type="spellEnd"/>
-      <w:r>
-        <w:t xml:space="preserve"> van </w:t>
-      </w:r>
-      <w:proofErr w:type="spellStart"/>
-      <w:r>
-        <w:t>GGData</w:t>
-      </w:r>
-      <w:proofErr w:type="spellEnd"/>
-      <w:r>
-        <w:t xml:space="preserve">: </w:t>
+        <w:t xml:space="preserve">. De laatste versie is altijd beschikbaar vanaf de Github van GGData: </w:t>
       </w:r>
       <w:hyperlink r:id="rId6" w:history="1">
         <w:r>
@@ -147,11 +115,9 @@
       <w:pPr>
         <w:pStyle w:val="Geenafstand"/>
       </w:pPr>
-      <w:proofErr w:type="spellStart"/>
       <w:r>
         <w:t>Werkgroepleden</w:t>
       </w:r>
-      <w:proofErr w:type="spellEnd"/>
       <w:r>
         <w:t>:</w:t>
       </w:r>
@@ -205,15 +171,7 @@
         <w:t xml:space="preserve">Voor foutmeldingen en functionaliteitsaanvragen verwijzen we in eerste instantie naar de </w:t>
       </w:r>
       <w:r>
-        <w:t xml:space="preserve">‘Issues’ pagina op </w:t>
-      </w:r>
-      <w:proofErr w:type="spellStart"/>
-      <w:r>
-        <w:t>Github</w:t>
-      </w:r>
-      <w:proofErr w:type="spellEnd"/>
-      <w:r>
-        <w:t xml:space="preserve">: </w:t>
+        <w:t xml:space="preserve">‘Issues’ pagina op Github: </w:t>
       </w:r>
       <w:hyperlink r:id="rId7" w:history="1">
         <w:r>
@@ -266,15 +224,7 @@
         <w:t>Sinds de laatste monitor (V&amp;O) zijn een aantal elementen aangepast, en een aantal nieuwe functies toegevoegd. Deze zijn</w:t>
       </w:r>
       <w:r>
-        <w:t xml:space="preserve"> </w:t>
-      </w:r>
-      <w:proofErr w:type="spellStart"/>
-      <w:r>
-        <w:t>backwards</w:t>
-      </w:r>
-      <w:proofErr w:type="spellEnd"/>
-      <w:r>
-        <w:t xml:space="preserve"> compatible</w:t>
+        <w:t xml:space="preserve"> backwards compatible</w:t>
       </w:r>
       <w:r>
         <w:t xml:space="preserve"> verwerkt in het script</w:t>
@@ -308,15 +258,7 @@
         </w:numPr>
       </w:pPr>
       <w:r>
-        <w:t xml:space="preserve">Er is een </w:t>
-      </w:r>
-      <w:proofErr w:type="spellStart"/>
-      <w:r>
-        <w:t>digitoegankelijke</w:t>
-      </w:r>
-      <w:proofErr w:type="spellEnd"/>
-      <w:r>
-        <w:t xml:space="preserve"> versie van het tabellenboek toegevoegd. Dit is in aanvulling op de bestaande Excel</w:t>
+        <w:t>Er is een digitoegankelijke versie van het tabellenboek toegevoegd. Dit is in aanvulling op de bestaande Excel</w:t>
       </w:r>
       <w:r>
         <w:t>uitvoer.</w:t>
@@ -331,14 +273,12 @@
         <w:t xml:space="preserve"> over </w:t>
       </w:r>
       <w:hyperlink w:anchor="_Digitoegankelijke_versie" w:history="1">
-        <w:proofErr w:type="spellStart"/>
         <w:r>
           <w:rPr>
             <w:rStyle w:val="Hyperlink"/>
           </w:rPr>
           <w:t>digitoegankelijkheid</w:t>
         </w:r>
-        <w:proofErr w:type="spellEnd"/>
       </w:hyperlink>
       <w:r>
         <w:t>.</w:t>
@@ -379,15 +319,7 @@
         </w:numPr>
       </w:pPr>
       <w:r>
-        <w:t xml:space="preserve">Kolomkoppen bij iedere vraag zijn nu optioneel. Let op: dit werkt alleen in Excel, aangezien </w:t>
-      </w:r>
-      <w:proofErr w:type="spellStart"/>
-      <w:r>
-        <w:t>digitoegankelijkheid</w:t>
-      </w:r>
-      <w:proofErr w:type="spellEnd"/>
-      <w:r>
-        <w:t xml:space="preserve"> vereist dat iedere tabel kolomkoppen heeft.</w:t>
+        <w:t>Kolomkoppen bij iedere vraag zijn nu optioneel. Let op: dit werkt alleen in Excel, aangezien digitoegankelijkheid vereist dat iedere tabel kolomkoppen heeft.</w:t>
       </w:r>
     </w:p>
     <w:p>
@@ -482,13 +414,8 @@
       <w:r>
         <w:t>“</w:t>
       </w:r>
-      <w:proofErr w:type="spellStart"/>
-      <w:r>
-        <w:t>tbl</w:t>
-      </w:r>
-      <w:proofErr w:type="spellEnd"/>
-      <w:r>
-        <w:t>_</w:t>
+      <w:r>
+        <w:t>tbl_</w:t>
       </w:r>
       <w:r>
         <w:t>”</w:t>
@@ -497,23 +424,7 @@
         <w:t>)</w:t>
       </w:r>
       <w:r>
-        <w:t xml:space="preserve">, deze handleiding, en een configuratiebestand in Excel. Het uitvoeren van het script gebeurt door </w:t>
-      </w:r>
-      <w:proofErr w:type="spellStart"/>
-      <w:r>
-        <w:t>tbl_maken.R</w:t>
-      </w:r>
-      <w:proofErr w:type="spellEnd"/>
-      <w:r>
-        <w:t xml:space="preserve"> uit te voeren in R of </w:t>
-      </w:r>
-      <w:proofErr w:type="spellStart"/>
-      <w:r>
-        <w:t>Rstudio</w:t>
-      </w:r>
-      <w:proofErr w:type="spellEnd"/>
-      <w:r>
-        <w:t>; de andere onderdelen worden vanuit dit script automatisch ingeladen.</w:t>
+        <w:t>, deze handleiding, en een configuratiebestand in Excel. Het uitvoeren van het script gebeurt door tbl_maken.R uit te voeren in R of Rstudio; de andere onderdelen worden vanuit dit script automatisch ingeladen.</w:t>
       </w:r>
     </w:p>
     <w:p>
@@ -532,29 +443,13 @@
         <w:t>verwerken</w:t>
       </w:r>
       <w:r>
-        <w:t xml:space="preserve"> uit één of meerdere datasets. Als er meerdere datasets zijn worden deze gecombineerd tot één ‘superdataset’, waarin automatisch ‘superweegfactoren’ en ‘</w:t>
-      </w:r>
-      <w:proofErr w:type="spellStart"/>
-      <w:r>
-        <w:t>superstrata</w:t>
-      </w:r>
-      <w:proofErr w:type="spellEnd"/>
-      <w:r>
-        <w:t>’ worden aangemaakt.</w:t>
+        <w:t xml:space="preserve"> uit één of meerdere datasets. Als er meerdere datasets zijn worden deze gecombineerd tot één ‘superdataset’, waarin automatisch ‘superweegfactoren’ en ‘superstrata’ worden aangemaakt.</w:t>
       </w:r>
       <w:r>
         <w:t xml:space="preserve"> </w:t>
       </w:r>
       <w:r>
-        <w:t xml:space="preserve">Hierbij dient wel te worden aangegeven welke variabelen de </w:t>
-      </w:r>
-      <w:proofErr w:type="spellStart"/>
-      <w:r>
-        <w:t>strata</w:t>
-      </w:r>
-      <w:proofErr w:type="spellEnd"/>
-      <w:r>
-        <w:t xml:space="preserve"> en de weegfactoren bevatten. (Zie de naslag hieronder.)</w:t>
+        <w:t>Hierbij dient wel te worden aangegeven welke variabelen de strata en de weegfactoren bevatten. (Zie de naslag hieronder.)</w:t>
       </w:r>
     </w:p>
     <w:p>
@@ -608,15 +503,7 @@
         <w:t xml:space="preserve"> package </w:t>
       </w:r>
       <w:r>
-        <w:t xml:space="preserve">van Thomas </w:t>
-      </w:r>
-      <w:proofErr w:type="spellStart"/>
-      <w:r>
-        <w:t>Lumley</w:t>
-      </w:r>
-      <w:proofErr w:type="spellEnd"/>
-      <w:r>
-        <w:t xml:space="preserve">. Deze werkt volgens dezelfde principes als </w:t>
+        <w:t xml:space="preserve">van Thomas Lumley. Deze werkt volgens dezelfde principes als </w:t>
       </w:r>
       <w:r>
         <w:rPr>
@@ -732,7 +619,6 @@
       <w:r>
         <w:t xml:space="preserve"> en </w:t>
       </w:r>
-      <w:proofErr w:type="spellStart"/>
       <w:r>
         <w:rPr>
           <w:i/>
@@ -740,17 +626,8 @@
         </w:rPr>
         <w:t>resultaten_csv</w:t>
       </w:r>
-      <w:proofErr w:type="spellEnd"/>
-      <w:r>
-        <w:t xml:space="preserve"> automatisch aangemaakt in de map waarin de configuratie zich bevindt. Tabellenboeken zullen worden geplaatst in de </w:t>
-      </w:r>
-      <w:proofErr w:type="spellStart"/>
-      <w:r>
-        <w:t>submap</w:t>
-      </w:r>
-      <w:proofErr w:type="spellEnd"/>
-      <w:r>
-        <w:t xml:space="preserve"> </w:t>
+      <w:r>
+        <w:t xml:space="preserve"> automatisch aangemaakt in de map waarin de configuratie zich bevindt. Tabellenboeken zullen worden geplaatst in de submap </w:t>
       </w:r>
       <w:r>
         <w:rPr>
@@ -765,7 +642,6 @@
       <w:r>
         <w:t xml:space="preserve">Berekende resultaten worden geplaatst in </w:t>
       </w:r>
-      <w:proofErr w:type="spellStart"/>
       <w:r>
         <w:rPr>
           <w:i/>
@@ -773,7 +649,6 @@
         </w:rPr>
         <w:t>resultaten_csv</w:t>
       </w:r>
-      <w:proofErr w:type="spellEnd"/>
       <w:r>
         <w:t xml:space="preserve">. Deze tabel </w:t>
       </w:r>
@@ -784,15 +659,7 @@
         <w:t xml:space="preserve"> gebruikt worden voor bijvoorbeeld het schrijven van de rapportage, aangezien alle aantallen, percentages en p-waarden hierin weergegeven zijn. </w:t>
       </w:r>
       <w:r>
-        <w:t xml:space="preserve">Door gebruik van </w:t>
-      </w:r>
-      <w:proofErr w:type="spellStart"/>
-      <w:r>
-        <w:t>tbl_onderzoeksexport.R</w:t>
-      </w:r>
-      <w:proofErr w:type="spellEnd"/>
-      <w:r>
-        <w:t xml:space="preserve"> worden hiervan leesbare tabellen gemaakt die eveneens in de map </w:t>
+        <w:t xml:space="preserve">Door gebruik van tbl_onderzoeksexport.R worden hiervan leesbare tabellen gemaakt die eveneens in de map </w:t>
       </w:r>
       <w:r>
         <w:rPr>
@@ -904,29 +771,16 @@
         <w:t>Open R</w:t>
       </w:r>
       <w:r>
-        <w:t xml:space="preserve"> of </w:t>
-      </w:r>
-      <w:proofErr w:type="spellStart"/>
-      <w:r>
-        <w:t>Rstudio</w:t>
-      </w:r>
-      <w:proofErr w:type="spellEnd"/>
-      <w:r>
-        <w:t xml:space="preserve"> en vo</w:t>
+        <w:t xml:space="preserve"> of Rstudio en vo</w:t>
       </w:r>
       <w:r>
         <w:t xml:space="preserve">er </w:t>
       </w:r>
-      <w:proofErr w:type="spellStart"/>
       <w:r>
         <w:t>tbl</w:t>
       </w:r>
       <w:r>
-        <w:t>_maken.R</w:t>
-      </w:r>
-      <w:proofErr w:type="spellEnd"/>
-      <w:r>
-        <w:t xml:space="preserve"> uit. </w:t>
+        <w:t xml:space="preserve">_maken.R uit. </w:t>
       </w:r>
       <w:r>
         <w:rPr>
@@ -1104,15 +958,7 @@
         <w:t>gebruikt worden vo</w:t>
       </w:r>
       <w:r>
-        <w:t xml:space="preserve">or verdere analyse of het maken van een rapportage. Voer </w:t>
-      </w:r>
-      <w:proofErr w:type="spellStart"/>
-      <w:r>
-        <w:t>tbl_onderzoeksexport.R</w:t>
-      </w:r>
-      <w:proofErr w:type="spellEnd"/>
-      <w:r>
-        <w:t xml:space="preserve"> uit om hier een leesbare tabel van te maken.</w:t>
+        <w:t>or verdere analyse of het maken van een rapportage. Voer tbl_onderzoeksexport.R uit om hier een leesbare tabel van te maken.</w:t>
       </w:r>
     </w:p>
     <w:p>
@@ -1172,7 +1018,6 @@
       <w:r>
         <w:t xml:space="preserve">en </w:t>
       </w:r>
-      <w:proofErr w:type="spellStart"/>
       <w:r>
         <w:rPr>
           <w:i/>
@@ -1180,7 +1025,6 @@
         </w:rPr>
         <w:t>indeling_rijen</w:t>
       </w:r>
-      <w:proofErr w:type="spellEnd"/>
       <w:r>
         <w:t>; daar is alles belangrijk om aan te passen naar eigen huisstijl.</w:t>
       </w:r>
@@ -1419,23 +1263,7 @@
         <w:t xml:space="preserve">optioneel een jaar of subset. </w:t>
       </w:r>
       <w:r>
-        <w:t xml:space="preserve">Vanuit deze data worden </w:t>
-      </w:r>
-      <w:proofErr w:type="spellStart"/>
-      <w:r>
-        <w:t>dummies</w:t>
-      </w:r>
-      <w:proofErr w:type="spellEnd"/>
-      <w:r>
-        <w:t xml:space="preserve"> aangemaakt, welke aangeven of een rij bij een bepaalde kolom hoort. Wanneer een test wordt uitgevoerd wordt data geselecteerd op WAAR in beide bijbehorende </w:t>
-      </w:r>
-      <w:proofErr w:type="spellStart"/>
-      <w:r>
-        <w:t>dummies</w:t>
-      </w:r>
-      <w:proofErr w:type="spellEnd"/>
-      <w:r>
-        <w:t xml:space="preserve">, en vervolgens getest op </w:t>
+        <w:t xml:space="preserve">Vanuit deze data worden dummies aangemaakt, welke aangeven of een rij bij een bepaalde kolom hoort. Wanneer een test wordt uitgevoerd wordt data geselecteerd op WAAR in beide bijbehorende dummies, en vervolgens getest op </w:t>
       </w:r>
       <w:r>
         <w:t>WAAR voor de eerste dummy versus ONWAAR voor de eerste dummy.</w:t>
@@ -2008,7 +1836,6 @@
       <w:r>
         <w:t xml:space="preserve">Het aangeven van een afwijkende weegfactor kan op het tabblad </w:t>
       </w:r>
-      <w:proofErr w:type="spellStart"/>
       <w:r>
         <w:rPr>
           <w:i/>
@@ -2016,7 +1843,6 @@
         </w:rPr>
         <w:t>indeling_rijen</w:t>
       </w:r>
-      <w:proofErr w:type="spellEnd"/>
       <w:r>
         <w:rPr>
           <w:i/>
@@ -2026,15 +1852,7 @@
         <w:t xml:space="preserve">, </w:t>
       </w:r>
       <w:r>
-        <w:t>door het toevoegen van een kolom met de naam “weegfactor” (voor een andere weegfactor per variabele) of een kolom met de naam “</w:t>
-      </w:r>
-      <w:proofErr w:type="spellStart"/>
-      <w:r>
-        <w:t>weegfactor.d</w:t>
-      </w:r>
-      <w:proofErr w:type="spellEnd"/>
-      <w:r>
-        <w:t xml:space="preserve">_(datasetnaam)” (voor een weegfactor per variabele per jaar). </w:t>
+        <w:t xml:space="preserve">door het toevoegen van een kolom met de naam “weegfactor” (voor een andere weegfactor per variabele) of een kolom met de naam “weegfactor.d_(datasetnaam)” (voor een weegfactor per variabele per jaar). </w:t>
       </w:r>
       <w:r>
         <w:t xml:space="preserve">Het is enkel mogelijk een andere weegfactor </w:t>
@@ -2062,23 +1880,7 @@
         <w:t xml:space="preserve">. </w:t>
       </w:r>
       <w:r>
-        <w:t>Hiervoor kunnen dan twee kolommen worden toegevoegd: “</w:t>
-      </w:r>
-      <w:proofErr w:type="spellStart"/>
-      <w:r>
-        <w:t>weegfactor.d_datasetx</w:t>
-      </w:r>
-      <w:proofErr w:type="spellEnd"/>
-      <w:r>
-        <w:t>” en “</w:t>
-      </w:r>
-      <w:proofErr w:type="spellStart"/>
-      <w:r>
-        <w:t>weegfactor.d_datasety</w:t>
-      </w:r>
-      <w:proofErr w:type="spellEnd"/>
-      <w:r>
-        <w:t xml:space="preserve">”. </w:t>
+        <w:t xml:space="preserve">Hiervoor kunnen dan twee kolommen worden toegevoegd: “weegfactor.d_datasetx” en “weegfactor.d_datasety”. </w:t>
       </w:r>
     </w:p>
     <w:p>
@@ -2148,11 +1950,9 @@
             <w:tcW w:w="2689" w:type="dxa"/>
           </w:tcPr>
           <w:p>
-            <w:proofErr w:type="spellStart"/>
             <w:r>
               <w:t>min_observaties_per_vraag</w:t>
             </w:r>
-            <w:proofErr w:type="spellEnd"/>
           </w:p>
         </w:tc>
         <w:tc>
@@ -2197,11 +1997,9 @@
             <w:tcW w:w="2689" w:type="dxa"/>
           </w:tcPr>
           <w:p>
-            <w:proofErr w:type="spellStart"/>
             <w:r>
               <w:t>min_observaties_per_antwoord</w:t>
             </w:r>
-            <w:proofErr w:type="spellEnd"/>
           </w:p>
         </w:tc>
         <w:tc>
@@ -2243,11 +2041,9 @@
             <w:tcW w:w="2689" w:type="dxa"/>
           </w:tcPr>
           <w:p>
-            <w:proofErr w:type="spellStart"/>
             <w:r>
               <w:t>afkapwaarde_antwoord</w:t>
             </w:r>
-            <w:proofErr w:type="spellEnd"/>
           </w:p>
         </w:tc>
         <w:tc>
@@ -2283,7 +2079,6 @@
             <w:r>
               <w:t xml:space="preserve">Getallen kleiner dan of gelijk aan deze waarde worden vervangen door de tekst in </w:t>
             </w:r>
-            <w:proofErr w:type="spellStart"/>
             <w:r>
               <w:rPr>
                 <w:i/>
@@ -2291,7 +2086,6 @@
               </w:rPr>
               <w:t>tekst_min_antwoord_niet_gehaald</w:t>
             </w:r>
-            <w:proofErr w:type="spellEnd"/>
             <w:r>
               <w:t>.</w:t>
             </w:r>
@@ -2304,11 +2098,9 @@
             <w:tcW w:w="2689" w:type="dxa"/>
           </w:tcPr>
           <w:p>
-            <w:proofErr w:type="spellStart"/>
             <w:r>
               <w:t>vraag_verbergen_bij_missend_antwoord</w:t>
             </w:r>
-            <w:proofErr w:type="spellEnd"/>
           </w:p>
         </w:tc>
         <w:tc>
@@ -2351,11 +2143,9 @@
             <w:tcW w:w="2689" w:type="dxa"/>
           </w:tcPr>
           <w:p>
-            <w:proofErr w:type="spellStart"/>
             <w:r>
               <w:t>tekst_min_vraag_niet_gehaald</w:t>
             </w:r>
-            <w:proofErr w:type="spellEnd"/>
           </w:p>
         </w:tc>
         <w:tc>
@@ -2394,11 +2184,9 @@
             <w:tcW w:w="2689" w:type="dxa"/>
           </w:tcPr>
           <w:p>
-            <w:proofErr w:type="spellStart"/>
             <w:r>
               <w:t>tekst_min_antwoord_niet_gehaald</w:t>
             </w:r>
-            <w:proofErr w:type="spellEnd"/>
           </w:p>
         </w:tc>
         <w:tc>
@@ -2428,11 +2216,9 @@
             <w:tcW w:w="2689" w:type="dxa"/>
           </w:tcPr>
           <w:p>
-            <w:proofErr w:type="spellStart"/>
             <w:r>
               <w:t>tekst_missende_data</w:t>
             </w:r>
-            <w:proofErr w:type="spellEnd"/>
           </w:p>
         </w:tc>
         <w:tc>
@@ -2468,7 +2254,6 @@
                 <w:bCs/>
               </w:rPr>
             </w:pPr>
-            <w:proofErr w:type="spellStart"/>
             <w:r>
               <w:rPr>
                 <w:b/>
@@ -2483,7 +2268,6 @@
               </w:rPr>
               <w:t>toetsen</w:t>
             </w:r>
-            <w:proofErr w:type="spellEnd"/>
           </w:p>
         </w:tc>
         <w:tc>
@@ -2510,7 +2294,6 @@
             <w:r>
               <w:t xml:space="preserve"> Het niveau kan worden aangepast middels de waarde in </w:t>
             </w:r>
-            <w:proofErr w:type="spellStart"/>
             <w:r>
               <w:rPr>
                 <w:i/>
@@ -2518,7 +2301,6 @@
               </w:rPr>
               <w:t>confidence_level</w:t>
             </w:r>
-            <w:proofErr w:type="spellEnd"/>
             <w:r>
               <w:t>.</w:t>
             </w:r>
@@ -2566,7 +2348,6 @@
             <w:r>
               <w:t xml:space="preserve">worden aangepast in </w:t>
             </w:r>
-            <w:proofErr w:type="spellStart"/>
             <w:r>
               <w:rPr>
                 <w:i/>
@@ -2581,20 +2362,11 @@
               </w:rPr>
               <w:t>.R</w:t>
             </w:r>
-            <w:proofErr w:type="spellEnd"/>
             <w:r>
               <w:t xml:space="preserve">, zoek op </w:t>
             </w:r>
             <w:r>
-              <w:t>“</w:t>
-            </w:r>
-            <w:proofErr w:type="spellStart"/>
-            <w:r>
-              <w:t>style.sign</w:t>
-            </w:r>
-            <w:proofErr w:type="spellEnd"/>
-            <w:r>
-              <w:t>”</w:t>
+              <w:t>“style.sign”</w:t>
             </w:r>
             <w:r>
               <w:t>.)</w:t>
@@ -2614,11 +2386,9 @@
                 <w:bCs/>
               </w:rPr>
             </w:pPr>
-            <w:proofErr w:type="spellStart"/>
             <w:r>
               <w:t>confidence_level</w:t>
             </w:r>
-            <w:proofErr w:type="spellEnd"/>
           </w:p>
         </w:tc>
         <w:tc>
@@ -2657,7 +2427,6 @@
             <w:r>
               <w:t xml:space="preserve"> </w:t>
             </w:r>
-            <w:proofErr w:type="spellStart"/>
             <w:r>
               <w:rPr>
                 <w:i/>
@@ -2665,7 +2434,6 @@
               </w:rPr>
               <w:t>indeling_kolommen</w:t>
             </w:r>
-            <w:proofErr w:type="spellEnd"/>
             <w:r>
               <w:t>.)</w:t>
             </w:r>
@@ -2684,7 +2452,6 @@
                 <w:bCs/>
               </w:rPr>
             </w:pPr>
-            <w:proofErr w:type="spellStart"/>
             <w:r>
               <w:rPr>
                 <w:b/>
@@ -2693,7 +2460,6 @@
               <w:lastRenderedPageBreak/>
               <w:t>missing_weegfactoren</w:t>
             </w:r>
-            <w:proofErr w:type="spellEnd"/>
           </w:p>
         </w:tc>
         <w:tc>
@@ -2724,15 +2490,7 @@
               <w:t>t</w:t>
             </w:r>
             <w:r>
-              <w:t xml:space="preserve"> als er </w:t>
-            </w:r>
-            <w:proofErr w:type="spellStart"/>
-            <w:r>
-              <w:t>missings</w:t>
-            </w:r>
-            <w:proofErr w:type="spellEnd"/>
-            <w:r>
-              <w:t xml:space="preserve"> zijn op de weegfactoren. “fout”</w:t>
+              <w:t xml:space="preserve"> als er missings zijn op de weegfactoren. “fout”</w:t>
             </w:r>
             <w:r>
               <w:t xml:space="preserve"> </w:t>
@@ -2750,15 +2508,7 @@
               <w:t>g</w:t>
             </w:r>
             <w:r>
-              <w:t xml:space="preserve">t alle </w:t>
-            </w:r>
-            <w:proofErr w:type="spellStart"/>
-            <w:r>
-              <w:t>missings</w:t>
-            </w:r>
-            <w:proofErr w:type="spellEnd"/>
-            <w:r>
-              <w:t xml:space="preserve"> met dat nummer.</w:t>
+              <w:t>t alle missings met dat nummer.</w:t>
             </w:r>
           </w:p>
         </w:tc>
@@ -2775,7 +2525,6 @@
                 <w:bCs/>
               </w:rPr>
             </w:pPr>
-            <w:proofErr w:type="spellStart"/>
             <w:r>
               <w:rPr>
                 <w:b/>
@@ -2783,7 +2532,6 @@
               </w:rPr>
               <w:t>waarden_dichotoom</w:t>
             </w:r>
-            <w:proofErr w:type="spellEnd"/>
           </w:p>
         </w:tc>
         <w:tc>
@@ -2813,14 +2561,12 @@
             <w:tcW w:w="2689" w:type="dxa"/>
           </w:tcPr>
           <w:p>
-            <w:proofErr w:type="spellStart"/>
             <w:r>
               <w:t>vergelijk</w:t>
             </w:r>
             <w:r>
               <w:t>_variabelelabels</w:t>
             </w:r>
-            <w:proofErr w:type="spellEnd"/>
           </w:p>
         </w:tc>
         <w:tc>
@@ -2872,7 +2618,6 @@
                 <w:bCs/>
               </w:rPr>
             </w:pPr>
-            <w:proofErr w:type="spellStart"/>
             <w:r>
               <w:rPr>
                 <w:b/>
@@ -2880,7 +2625,6 @@
               </w:rPr>
               <w:t>template_html</w:t>
             </w:r>
-            <w:proofErr w:type="spellEnd"/>
           </w:p>
         </w:tc>
         <w:tc>
@@ -2934,15 +2678,55 @@
               <w:t xml:space="preserve"> Als deze variabele leeg is </w:t>
             </w:r>
             <w:r>
-              <w:t xml:space="preserve">worden er geen </w:t>
-            </w:r>
-            <w:proofErr w:type="spellStart"/>
-            <w:r>
-              <w:t>HTML-bestanden</w:t>
-            </w:r>
-            <w:proofErr w:type="spellEnd"/>
-            <w:r>
-              <w:t xml:space="preserve"> gemaakt.</w:t>
+              <w:t>worden er geen HTML-bestanden gemaakt.</w:t>
+            </w:r>
+          </w:p>
+        </w:tc>
+      </w:tr>
+      <w:tr>
+        <w:tc>
+          <w:tcPr>
+            <w:tcW w:w="2689" w:type="dxa"/>
+          </w:tcPr>
+          <w:p>
+            <w:r>
+              <w:t>weergave</w:t>
+            </w:r>
+          </w:p>
+        </w:tc>
+        <w:tc>
+          <w:tcPr>
+            <w:tcW w:w="1701" w:type="dxa"/>
+          </w:tcPr>
+          <w:p>
+            <w:r>
+              <w:t>“n” / leeg</w:t>
+            </w:r>
+          </w:p>
+        </w:tc>
+        <w:tc>
+          <w:tcPr>
+            <w:tcW w:w="4672" w:type="dxa"/>
+          </w:tcPr>
+          <w:p>
+            <w:r>
+              <w:t xml:space="preserve">Het kan soms handig zijn om de aantallen per antwoord uit te draaien. Hiervoor is in principe de onderzoeksexport gemaakt, </w:t>
+            </w:r>
+            <w:r>
+              <w:t>maar</w:t>
+            </w:r>
+            <w:r>
+              <w:t xml:space="preserve"> indien gewenst kan ook een tabellenboek met aantallen worden uitgedraaid. Als hier de waarde “n” wordt opgegeven zullen er aantallen in de cellen staan, i.p.v. percentages. </w:t>
+            </w:r>
+            <w:r>
+              <w:rPr>
+                <w:b/>
+                <w:bCs/>
+              </w:rPr>
+              <w:t>Let op:</w:t>
+            </w:r>
+            <w:r>
+              <w:t xml:space="preserve"> verdere opmaak van het tabellenboek verandert niet, inclusief de percentagesymbolen boven de kolommen.</w:t>
             </w:r>
           </w:p>
         </w:tc>
@@ -2957,11 +2741,10 @@
       <w:pPr>
         <w:pStyle w:val="Kop2"/>
       </w:pPr>
-      <w:proofErr w:type="spellStart"/>
-      <w:r>
+      <w:r>
+        <w:lastRenderedPageBreak/>
         <w:t>Crossings</w:t>
       </w:r>
-      <w:proofErr w:type="spellEnd"/>
     </w:p>
     <w:p>
       <w:pPr>
@@ -2980,15 +2763,7 @@
         <w:t>bijvoorbeeld</w:t>
       </w:r>
       <w:r>
-        <w:t xml:space="preserve"> geslacht, SES, of opleidingsniveau zijn. Meerdere </w:t>
-      </w:r>
-      <w:proofErr w:type="spellStart"/>
-      <w:r>
-        <w:t>crossings</w:t>
-      </w:r>
-      <w:proofErr w:type="spellEnd"/>
-      <w:r>
-        <w:t xml:space="preserve"> zijn mogelijk.</w:t>
+        <w:t xml:space="preserve"> geslacht, SES, of opleidingsniveau zijn. Meerdere crossings zijn mogelijk.</w:t>
       </w:r>
     </w:p>
     <w:p>
@@ -3083,7 +2858,6 @@
                 <w:bCs/>
               </w:rPr>
             </w:pPr>
-            <w:proofErr w:type="spellStart"/>
             <w:r>
               <w:rPr>
                 <w:b/>
@@ -3091,7 +2865,6 @@
               </w:rPr>
               <w:t>naam_dataset</w:t>
             </w:r>
-            <w:proofErr w:type="spellEnd"/>
           </w:p>
         </w:tc>
         <w:tc>
@@ -3138,11 +2911,7 @@
               <w:t xml:space="preserve"> naam van de dataset. Deze wordt gebruikt in andere delen van de configuratie en weergegeven als kolomnaam in het tabellenboek.</w:t>
             </w:r>
             <w:r>
-              <w:t xml:space="preserve"> </w:t>
-            </w:r>
-            <w:r>
-              <w:lastRenderedPageBreak/>
-              <w:t>Deze hoeft niet overeen te komen met de bestandsnaam.</w:t>
+              <w:t xml:space="preserve"> Deze hoeft niet overeen te komen met de bestandsnaam.</w:t>
             </w:r>
           </w:p>
         </w:tc>
@@ -3165,7 +2934,6 @@
                 <w:b/>
                 <w:bCs/>
               </w:rPr>
-              <w:lastRenderedPageBreak/>
               <w:t>bestandsnaam</w:t>
             </w:r>
           </w:p>
@@ -3211,13 +2979,8 @@
               <w:t>Het script neemt aan dat dit bestand in dezelfde map staat als de configuratie. Een relatief pad (bijv. “../</w:t>
             </w:r>
             <w:r>
-              <w:t>2021/</w:t>
-            </w:r>
-            <w:proofErr w:type="spellStart"/>
-            <w:r>
-              <w:t>data.sav</w:t>
-            </w:r>
-            <w:proofErr w:type="spellEnd"/>
+              <w:t>2021/data.sav</w:t>
+            </w:r>
             <w:r>
               <w:t>”</w:t>
             </w:r>
@@ -3268,11 +3031,9 @@
             <w:pPr>
               <w:pStyle w:val="Geenafstand"/>
             </w:pPr>
-            <w:proofErr w:type="spellStart"/>
             <w:r>
               <w:t>Variabelenaam</w:t>
             </w:r>
-            <w:proofErr w:type="spellEnd"/>
             <w:r>
               <w:t xml:space="preserve"> / leeg</w:t>
             </w:r>
@@ -3327,13 +3088,8 @@
             <w:pPr>
               <w:pStyle w:val="Geenafstand"/>
             </w:pPr>
-            <w:proofErr w:type="spellStart"/>
-            <w:r>
-              <w:t>Variabelenaam</w:t>
-            </w:r>
-            <w:proofErr w:type="spellEnd"/>
-            <w:r>
-              <w:t xml:space="preserve"> / leeg</w:t>
+            <w:r>
+              <w:t>Variabelenaam / leeg</w:t>
             </w:r>
           </w:p>
         </w:tc>
@@ -3358,13 +3114,8 @@
             <w:pPr>
               <w:pStyle w:val="Geenafstand"/>
             </w:pPr>
-            <w:proofErr w:type="spellStart"/>
-            <w:r>
-              <w:t>Variabelenaam</w:t>
-            </w:r>
-            <w:proofErr w:type="spellEnd"/>
-            <w:r>
-              <w:t xml:space="preserve"> met informatie over de weging van het design. Als deze leeg is wordt er een ongewogen design gebruikt.</w:t>
+            <w:r>
+              <w:t>Variabelenaam met informatie over de weging van het design. Als deze leeg is wordt er een ongewogen design gebruikt.</w:t>
             </w:r>
             <w:r>
               <w:t xml:space="preserve"> </w:t>
@@ -3414,13 +3165,8 @@
             <w:pPr>
               <w:pStyle w:val="Geenafstand"/>
             </w:pPr>
-            <w:proofErr w:type="spellStart"/>
-            <w:r>
-              <w:t>Variabelenaam</w:t>
-            </w:r>
-            <w:proofErr w:type="spellEnd"/>
-            <w:r>
-              <w:t xml:space="preserve"> / leeg</w:t>
+            <w:r>
+              <w:t>Variabelenaam / leeg</w:t>
             </w:r>
           </w:p>
         </w:tc>
@@ -3445,13 +3191,8 @@
             <w:pPr>
               <w:pStyle w:val="Geenafstand"/>
             </w:pPr>
-            <w:proofErr w:type="spellStart"/>
-            <w:r>
-              <w:t>Variabelenaam</w:t>
-            </w:r>
-            <w:proofErr w:type="spellEnd"/>
-            <w:r>
-              <w:t xml:space="preserve"> met informatie over de indeling van het design. Als deze leeg is wordt er een ongewogen design gebruikt.</w:t>
+            <w:r>
+              <w:t>Variabelenaam met informatie over de indeling van het design. Als deze leeg is wordt er een ongewogen design gebruikt.</w:t>
             </w:r>
           </w:p>
         </w:tc>
@@ -3477,7 +3218,6 @@
       <w:r>
         <w:t xml:space="preserve">Dichotome variabelen worden in theorie automatisch herkend door het script, en kunnen nog verder geborgd worden middels </w:t>
       </w:r>
-      <w:proofErr w:type="spellStart"/>
       <w:r>
         <w:rPr>
           <w:i/>
@@ -3485,7 +3225,6 @@
         </w:rPr>
         <w:t>waarden_dichotoom</w:t>
       </w:r>
-      <w:proofErr w:type="spellEnd"/>
       <w:r>
         <w:t xml:space="preserve"> op het tabblad </w:t>
       </w:r>
@@ -3497,29 +3236,13 @@
         <w:t>algemeen</w:t>
       </w:r>
       <w:r>
-        <w:t xml:space="preserve">. Mocht er alsnog een variabele zijn die wel dichotoom is, maar niet zo gelezen wordt door het script, of </w:t>
-      </w:r>
-      <w:proofErr w:type="spellStart"/>
-      <w:r>
-        <w:t>vice</w:t>
-      </w:r>
-      <w:proofErr w:type="spellEnd"/>
-      <w:r>
-        <w:t xml:space="preserve"> versa, dan kunnen deze worden geplaatst in het bijbehorende tabblad. Hiermee wordt de detectie omzeil</w:t>
+        <w:t>. Mocht er alsnog een variabele zijn die wel dichotoom is, maar niet zo gelezen wordt door het script, of vice versa, dan kunnen deze worden geplaatst in het bijbehorende tabblad. Hiermee wordt de detectie omzeil</w:t>
       </w:r>
       <w:r>
         <w:t>d</w:t>
       </w:r>
       <w:r>
-        <w:t xml:space="preserve"> en de status als wel/niet dichotoom geforceerd. Beide tabbladen bestaan simpelweg uit een lijst met </w:t>
-      </w:r>
-      <w:proofErr w:type="spellStart"/>
-      <w:r>
-        <w:t>variabelenamen</w:t>
-      </w:r>
-      <w:proofErr w:type="spellEnd"/>
-      <w:r>
-        <w:t>.</w:t>
+        <w:t xml:space="preserve"> en de status als wel/niet dichotoom geforceerd. Beide tabbladen bestaan simpelweg uit een lijst met variabelenamen.</w:t>
       </w:r>
     </w:p>
     <w:p>
@@ -3628,11 +3351,9 @@
             <w:pPr>
               <w:pStyle w:val="Geenafstand"/>
             </w:pPr>
-            <w:proofErr w:type="spellStart"/>
             <w:r>
               <w:t>Variabelenaam</w:t>
             </w:r>
-            <w:proofErr w:type="spellEnd"/>
           </w:p>
         </w:tc>
         <w:tc>
@@ -3659,6 +3380,7 @@
               <w:pStyle w:val="Geenafstand"/>
             </w:pPr>
             <w:r>
+              <w:lastRenderedPageBreak/>
               <w:t>type</w:t>
             </w:r>
           </w:p>
@@ -3672,23 +3394,7 @@
               <w:pStyle w:val="Geenafstand"/>
             </w:pPr>
             <w:r>
-              <w:t>“</w:t>
-            </w:r>
-            <w:proofErr w:type="spellStart"/>
-            <w:r>
-              <w:t>numeric</w:t>
-            </w:r>
-            <w:proofErr w:type="spellEnd"/>
-            <w:r>
-              <w:t>” / “</w:t>
-            </w:r>
-            <w:proofErr w:type="spellStart"/>
-            <w:r>
-              <w:t>character</w:t>
-            </w:r>
-            <w:proofErr w:type="spellEnd"/>
-            <w:r>
-              <w:t>”</w:t>
+              <w:t>“numeric” / “character”</w:t>
             </w:r>
           </w:p>
         </w:tc>
@@ -3701,23 +3407,7 @@
               <w:pStyle w:val="Geenafstand"/>
             </w:pPr>
             <w:r>
-              <w:t>Gewenst datatype. Er zijn momenteel twee opties ingebouwd: getallen (“</w:t>
-            </w:r>
-            <w:proofErr w:type="spellStart"/>
-            <w:r>
-              <w:t>numeric</w:t>
-            </w:r>
-            <w:proofErr w:type="spellEnd"/>
-            <w:r>
-              <w:t>”) en strings (“</w:t>
-            </w:r>
-            <w:proofErr w:type="spellStart"/>
-            <w:r>
-              <w:t>character</w:t>
-            </w:r>
-            <w:proofErr w:type="spellEnd"/>
-            <w:r>
-              <w:t xml:space="preserve">”). De variabele wordt </w:t>
+              <w:t xml:space="preserve">Gewenst datatype. Er zijn momenteel twee opties ingebouwd: getallen (“numeric”) en strings (“character”). De variabele wordt </w:t>
             </w:r>
             <w:r>
               <w:t xml:space="preserve">binnen R omgezet naar het gewenste type. </w:t>
@@ -3751,7 +3441,6 @@
         <w:pStyle w:val="Kop2"/>
       </w:pPr>
       <w:r>
-        <w:lastRenderedPageBreak/>
         <w:t>Headers afkortingen</w:t>
       </w:r>
     </w:p>
@@ -3763,15 +3452,7 @@
         <w:t>Het kan voorkomen dat de volledige waarde van een categorie te groot is voor een cel. Voor dit geval is er een mogelijkheid om afkortingen op te geven</w:t>
       </w:r>
       <w:r>
-        <w:t xml:space="preserve">, middels een simpele tekst/vervanging combinatie. In NOG wordt de regio bijvoorbeeld onderverdeeld in </w:t>
-      </w:r>
-      <w:proofErr w:type="spellStart"/>
-      <w:r>
-        <w:t>subregio’s</w:t>
-      </w:r>
-      <w:proofErr w:type="spellEnd"/>
-      <w:r>
-        <w:t xml:space="preserve">, die </w:t>
+        <w:t xml:space="preserve">, middels een simpele tekst/vervanging combinatie. In NOG wordt de regio bijvoorbeeld onderverdeeld in subregio’s, die </w:t>
       </w:r>
       <w:r>
         <w:t>te</w:t>
@@ -4503,6 +4184,7 @@
         <w:rPr>
           <w:noProof/>
         </w:rPr>
+        <w:lastRenderedPageBreak/>
         <w:drawing>
           <wp:inline distT="0" distB="0" distL="0" distR="0" wp14:anchorId="0DF7293A" wp14:editId="78598277">
             <wp:extent cx="4730993" cy="1225613"/>
@@ -4580,19 +4262,10 @@
         <w:pStyle w:val="Geenafstand"/>
       </w:pPr>
       <w:r>
-        <w:lastRenderedPageBreak/>
         <w:t xml:space="preserve">Er kunnen afwijkende </w:t>
       </w:r>
       <w:r>
-        <w:t>weegfactoren per variabele worden aangegeven door het toevoegen van een kolom met de naam “weegfactor” (voor de hele variabele) of “</w:t>
-      </w:r>
-      <w:proofErr w:type="spellStart"/>
-      <w:r>
-        <w:t>weegfactor.d</w:t>
-      </w:r>
-      <w:proofErr w:type="spellEnd"/>
-      <w:r>
-        <w:t xml:space="preserve">_(naam)” </w:t>
+        <w:t xml:space="preserve">weegfactoren per variabele worden aangegeven door het toevoegen van een kolom met de naam “weegfactor” (voor de hele variabele) of “weegfactor.d_(naam)” </w:t>
       </w:r>
       <w:r>
         <w:t>(voor een splitsing per dataset).</w:t>
@@ -4791,7 +4464,6 @@
             <w:r>
               <w:t xml:space="preserve"> Let op: introtekst bevindt zich op een aparte pagina: </w:t>
             </w:r>
-            <w:proofErr w:type="spellStart"/>
             <w:r>
               <w:rPr>
                 <w:i/>
@@ -4799,7 +4471,6 @@
               </w:rPr>
               <w:t>intro_tekst</w:t>
             </w:r>
-            <w:proofErr w:type="spellEnd"/>
             <w:r>
               <w:t>.</w:t>
             </w:r>
@@ -4950,31 +4621,18 @@
             <w:tcW w:w="1824" w:type="dxa"/>
           </w:tcPr>
           <w:p>
-            <w:proofErr w:type="spellStart"/>
-            <w:r>
-              <w:t>Variabelenaam</w:t>
-            </w:r>
-            <w:proofErr w:type="spellEnd"/>
-            <w:r>
-              <w:t xml:space="preserve"> / tekst / leeg</w:t>
-            </w:r>
-          </w:p>
-        </w:tc>
-        <w:tc>
-          <w:tcPr>
-            <w:tcW w:w="0" w:type="auto"/>
-          </w:tcPr>
-          <w:p>
-            <w:r>
-              <w:t xml:space="preserve">In dit veld kan de bijbehorende tekst </w:t>
-            </w:r>
-            <w:proofErr w:type="spellStart"/>
-            <w:r>
-              <w:t>danwel</w:t>
-            </w:r>
-            <w:proofErr w:type="spellEnd"/>
-            <w:r>
-              <w:t xml:space="preserve"> variabele ingevuld worden.</w:t>
+            <w:r>
+              <w:t>Variabelenaam / tekst / leeg</w:t>
+            </w:r>
+          </w:p>
+        </w:tc>
+        <w:tc>
+          <w:tcPr>
+            <w:tcW w:w="0" w:type="auto"/>
+          </w:tcPr>
+          <w:p>
+            <w:r>
+              <w:t>In dit veld kan de bijbehorende tekst danwel variabele ingevuld worden.</w:t>
             </w:r>
           </w:p>
         </w:tc>
@@ -5080,6 +4738,7 @@
           </w:tcPr>
           <w:p>
             <w:r>
+              <w:lastRenderedPageBreak/>
               <w:t>kolomkoppen</w:t>
             </w:r>
           </w:p>
@@ -5122,15 +4781,7 @@
               <w:t xml:space="preserve">Let op: </w:t>
             </w:r>
             <w:r>
-              <w:t xml:space="preserve">deze variabele heeft alleen effect in de uitvoer in Excel-bestanden. Vanwege de vereisten van </w:t>
-            </w:r>
-            <w:proofErr w:type="spellStart"/>
-            <w:r>
-              <w:t>digitoegankelijkheid</w:t>
-            </w:r>
-            <w:proofErr w:type="spellEnd"/>
-            <w:r>
-              <w:t xml:space="preserve"> is het niet mogelijk om een tabel zonder kolomkoppen aan te maken in HTML.</w:t>
+              <w:t>deze variabele heeft alleen effect in de uitvoer in Excel-bestanden. Vanwege de vereisten van digitoegankelijkheid is het niet mogelijk om een tabel zonder kolomkoppen aan te maken in HTML.</w:t>
             </w:r>
           </w:p>
         </w:tc>
@@ -5142,7 +4793,6 @@
           </w:tcPr>
           <w:p>
             <w:r>
-              <w:lastRenderedPageBreak/>
               <w:t>weegfactor</w:t>
             </w:r>
           </w:p>
@@ -5152,13 +4802,8 @@
             <w:tcW w:w="1824" w:type="dxa"/>
           </w:tcPr>
           <w:p>
-            <w:proofErr w:type="spellStart"/>
-            <w:r>
-              <w:t>Variabelenaam</w:t>
-            </w:r>
-            <w:proofErr w:type="spellEnd"/>
-            <w:r>
-              <w:t xml:space="preserve"> / leeg</w:t>
+            <w:r>
+              <w:t>Variabelenaam / leeg</w:t>
             </w:r>
           </w:p>
         </w:tc>
@@ -5238,13 +4883,8 @@
             <w:tcW w:w="2019" w:type="dxa"/>
           </w:tcPr>
           <w:p>
-            <w:proofErr w:type="spellStart"/>
-            <w:r>
-              <w:t>weegfactor.d</w:t>
-            </w:r>
-            <w:proofErr w:type="spellEnd"/>
-            <w:r>
-              <w:t>(getal)</w:t>
+            <w:r>
+              <w:t>weegfactor.d(getal)</w:t>
             </w:r>
           </w:p>
         </w:tc>
@@ -5253,13 +4893,8 @@
             <w:tcW w:w="1824" w:type="dxa"/>
           </w:tcPr>
           <w:p>
-            <w:proofErr w:type="spellStart"/>
-            <w:r>
-              <w:t>Variabelenaam</w:t>
-            </w:r>
-            <w:proofErr w:type="spellEnd"/>
-            <w:r>
-              <w:t xml:space="preserve"> / leeg</w:t>
+            <w:r>
+              <w:t>Variabelenaam / leeg</w:t>
             </w:r>
           </w:p>
         </w:tc>
@@ -5293,13 +4928,8 @@
             <w:tcW w:w="2019" w:type="dxa"/>
           </w:tcPr>
           <w:p>
-            <w:proofErr w:type="spellStart"/>
-            <w:r>
-              <w:t>weegfactor.d</w:t>
-            </w:r>
-            <w:proofErr w:type="spellEnd"/>
-            <w:r>
-              <w:t>_(naam)</w:t>
+            <w:r>
+              <w:t>weegfactor.d_(naam)</w:t>
             </w:r>
           </w:p>
         </w:tc>
@@ -5308,13 +4938,8 @@
             <w:tcW w:w="1824" w:type="dxa"/>
           </w:tcPr>
           <w:p>
-            <w:proofErr w:type="spellStart"/>
-            <w:r>
-              <w:t>Variabelenaam</w:t>
-            </w:r>
-            <w:proofErr w:type="spellEnd"/>
-            <w:r>
-              <w:t xml:space="preserve"> / leeg</w:t>
+            <w:r>
+              <w:t>Variabelenaam / leeg</w:t>
             </w:r>
           </w:p>
         </w:tc>
@@ -5330,15 +4955,7 @@
               <w:t xml:space="preserve"> de kolom hierboven, maar dan op basis van de naam van een dataset i.p.v. het volggetal.</w:t>
             </w:r>
             <w:r>
-              <w:t xml:space="preserve"> N.B.: Het script differentieert tussen deze twee mogelijkheden door het zoeken naar een </w:t>
-            </w:r>
-            <w:proofErr w:type="spellStart"/>
-            <w:r>
-              <w:t>underscore</w:t>
-            </w:r>
-            <w:proofErr w:type="spellEnd"/>
-            <w:r>
-              <w:t xml:space="preserve"> (_). Deze is daarom verplicht.</w:t>
+              <w:t xml:space="preserve"> N.B.: Het script differentieert tussen deze twee mogelijkheden door het zoeken naar een underscore (_). Deze is daarom verplicht.</w:t>
             </w:r>
           </w:p>
         </w:tc>
@@ -5539,34 +5156,14 @@
         <w:t xml:space="preserve"> Dit is zeer foutgevoelig</w:t>
       </w:r>
       <w:r>
-        <w:t xml:space="preserve">, dus een dubbel- of </w:t>
-      </w:r>
-      <w:proofErr w:type="spellStart"/>
-      <w:r>
-        <w:t>triplecheck</w:t>
-      </w:r>
-      <w:proofErr w:type="spellEnd"/>
-      <w:r>
-        <w:t xml:space="preserve"> is aan te raden.</w:t>
-      </w:r>
-      <w:r>
-        <w:t xml:space="preserve"> Zowel </w:t>
-      </w:r>
-      <w:proofErr w:type="spellStart"/>
-      <w:r>
-        <w:t>variabelelabels</w:t>
-      </w:r>
-      <w:proofErr w:type="spellEnd"/>
-      <w:r>
-        <w:t xml:space="preserve"> als </w:t>
-      </w:r>
-      <w:proofErr w:type="spellStart"/>
-      <w:r>
-        <w:t>antwoordlabels</w:t>
-      </w:r>
-      <w:proofErr w:type="spellEnd"/>
-      <w:r>
-        <w:t xml:space="preserve"> kunnen worden aangepast. Hierbij is het van belang om te kijken welk type het is, aangezien het script hier zelf niet slim genoeg voor is. Bij een dichotome waarde wordt de </w:t>
+        <w:t>, dus een dubbel- of triplecheck is aan te raden.</w:t>
+      </w:r>
+      <w:r>
+        <w:t xml:space="preserve"> Zowel variabelelabels als antwoordlabels kunnen worden aangepast. Hierbij is het van belang om te kijken welk type het is, </w:t>
+      </w:r>
+      <w:r>
+        <w:lastRenderedPageBreak/>
+        <w:t xml:space="preserve">aangezien het script hier zelf niet slim genoeg voor is. Bij een dichotome waarde wordt de </w:t>
       </w:r>
       <w:r>
         <w:rPr>
@@ -5576,15 +5173,7 @@
         <w:t>vraag</w:t>
       </w:r>
       <w:r>
-        <w:t xml:space="preserve"> (= </w:t>
-      </w:r>
-      <w:proofErr w:type="spellStart"/>
-      <w:r>
-        <w:t>variabelelabel</w:t>
-      </w:r>
-      <w:proofErr w:type="spellEnd"/>
-      <w:r>
-        <w:t xml:space="preserve">) als label weergegeven, bij een niet-dichotome waarde wordt het </w:t>
+        <w:t xml:space="preserve"> (= variabelelabel) als label weergegeven, bij een niet-dichotome waarde wordt het </w:t>
       </w:r>
       <w:r>
         <w:rPr>
@@ -5667,13 +5256,8 @@
             <w:tcW w:w="0" w:type="auto"/>
           </w:tcPr>
           <w:p>
-            <w:proofErr w:type="spellStart"/>
-            <w:r>
-              <w:t>Variabelenaam</w:t>
-            </w:r>
-            <w:proofErr w:type="spellEnd"/>
-            <w:r>
-              <w:t xml:space="preserve"> / leeg</w:t>
+            <w:r>
+              <w:t>Variabelenaam / leeg</w:t>
             </w:r>
           </w:p>
         </w:tc>
@@ -5685,7 +5269,6 @@
             <w:r>
               <w:t xml:space="preserve">Alleen indien </w:t>
             </w:r>
-            <w:proofErr w:type="spellStart"/>
             <w:r>
               <w:rPr>
                 <w:i/>
@@ -5693,44 +5276,128 @@
               </w:rPr>
               <w:t>var_label</w:t>
             </w:r>
-            <w:proofErr w:type="spellEnd"/>
             <w:r>
               <w:t xml:space="preserve"> </w:t>
             </w:r>
             <w:r>
               <w:t xml:space="preserve">of </w:t>
             </w:r>
-            <w:proofErr w:type="spellStart"/>
             <w:r>
               <w:rPr>
                 <w:i/>
                 <w:iCs/>
               </w:rPr>
+              <w:t xml:space="preserve">antwoord_waarde </w:t>
+            </w:r>
+            <w:r>
+              <w:t>is ingevuld, optioneel voor antwoorden</w:t>
+            </w:r>
+            <w:r>
+              <w:t xml:space="preserve"> met zoektekst.</w:t>
+            </w:r>
+          </w:p>
+        </w:tc>
+        <w:tc>
+          <w:tcPr>
+            <w:tcW w:w="0" w:type="auto"/>
+          </w:tcPr>
+          <w:p>
+            <w:r>
+              <w:t xml:space="preserve">Geeft de variabele aan waar de verandering moet plaatsvinden. </w:t>
+            </w:r>
+          </w:p>
+        </w:tc>
+      </w:tr>
+      <w:tr>
+        <w:tc>
+          <w:tcPr>
+            <w:tcW w:w="0" w:type="auto"/>
+          </w:tcPr>
+          <w:p>
+            <w:r>
+              <w:t>var_label</w:t>
+            </w:r>
+          </w:p>
+        </w:tc>
+        <w:tc>
+          <w:tcPr>
+            <w:tcW w:w="0" w:type="auto"/>
+          </w:tcPr>
+          <w:p>
+            <w:r>
+              <w:t>Nieuw label / leeg</w:t>
+            </w:r>
+          </w:p>
+        </w:tc>
+        <w:tc>
+          <w:tcPr>
+            <w:tcW w:w="0" w:type="auto"/>
+          </w:tcPr>
+          <w:p>
+            <w:r>
+              <w:t>Nee</w:t>
+            </w:r>
+          </w:p>
+        </w:tc>
+        <w:tc>
+          <w:tcPr>
+            <w:tcW w:w="0" w:type="auto"/>
+          </w:tcPr>
+          <w:p>
+            <w:r>
+              <w:t>De vervangende waarde voor deze variabele.</w:t>
+            </w:r>
+          </w:p>
+        </w:tc>
+      </w:tr>
+      <w:tr>
+        <w:tc>
+          <w:tcPr>
+            <w:tcW w:w="0" w:type="auto"/>
+          </w:tcPr>
+          <w:p>
+            <w:r>
               <w:t>antwoord_waarde</w:t>
             </w:r>
-            <w:proofErr w:type="spellEnd"/>
+          </w:p>
+        </w:tc>
+        <w:tc>
+          <w:tcPr>
+            <w:tcW w:w="0" w:type="auto"/>
+          </w:tcPr>
+          <w:p>
+            <w:r>
+              <w:t>Antwoordoptie / leeg</w:t>
+            </w:r>
+          </w:p>
+        </w:tc>
+        <w:tc>
+          <w:tcPr>
+            <w:tcW w:w="0" w:type="auto"/>
+          </w:tcPr>
+          <w:p>
+            <w:r>
+              <w:t xml:space="preserve">Alleen indien </w:t>
+            </w:r>
             <w:r>
               <w:rPr>
                 <w:i/>
                 <w:iCs/>
               </w:rPr>
-              <w:t xml:space="preserve"> </w:t>
-            </w:r>
-            <w:r>
-              <w:t>is ingevuld, optioneel voor antwoorden</w:t>
-            </w:r>
-            <w:r>
-              <w:t xml:space="preserve"> met zoektekst.</w:t>
-            </w:r>
-          </w:p>
-        </w:tc>
-        <w:tc>
-          <w:tcPr>
-            <w:tcW w:w="0" w:type="auto"/>
-          </w:tcPr>
-          <w:p>
-            <w:r>
-              <w:t xml:space="preserve">Geeft de variabele aan waar de verandering moet plaatsvinden. </w:t>
+              <w:t xml:space="preserve">antwoord_oud </w:t>
+            </w:r>
+            <w:r>
+              <w:t>leeg is.</w:t>
+            </w:r>
+          </w:p>
+        </w:tc>
+        <w:tc>
+          <w:tcPr>
+            <w:tcW w:w="0" w:type="auto"/>
+          </w:tcPr>
+          <w:p>
+            <w:r>
+              <w:t>De waarde van het te vervangen antwoordlabel. Dit is de numerieke waarde die in SPSS staat.</w:t>
             </w:r>
           </w:p>
         </w:tc>
@@ -5741,41 +5408,100 @@
             <w:tcW w:w="0" w:type="auto"/>
           </w:tcPr>
           <w:p>
-            <w:proofErr w:type="spellStart"/>
-            <w:r>
-              <w:lastRenderedPageBreak/>
-              <w:t>var_label</w:t>
-            </w:r>
-            <w:proofErr w:type="spellEnd"/>
-          </w:p>
-        </w:tc>
-        <w:tc>
-          <w:tcPr>
-            <w:tcW w:w="0" w:type="auto"/>
-          </w:tcPr>
-          <w:p>
-            <w:r>
-              <w:t>Nieuw label / leeg</w:t>
-            </w:r>
-          </w:p>
-        </w:tc>
-        <w:tc>
-          <w:tcPr>
-            <w:tcW w:w="0" w:type="auto"/>
-          </w:tcPr>
-          <w:p>
-            <w:r>
-              <w:t>Nee</w:t>
-            </w:r>
-          </w:p>
-        </w:tc>
-        <w:tc>
-          <w:tcPr>
-            <w:tcW w:w="0" w:type="auto"/>
-          </w:tcPr>
-          <w:p>
-            <w:r>
-              <w:t>De vervangende waarde voor deze variabele.</w:t>
+            <w:r>
+              <w:t>antwoord_oud</w:t>
+            </w:r>
+          </w:p>
+        </w:tc>
+        <w:tc>
+          <w:tcPr>
+            <w:tcW w:w="0" w:type="auto"/>
+          </w:tcPr>
+          <w:p>
+            <w:r>
+              <w:t>Oud antwoord / leeg</w:t>
+            </w:r>
+          </w:p>
+        </w:tc>
+        <w:tc>
+          <w:tcPr>
+            <w:tcW w:w="0" w:type="auto"/>
+          </w:tcPr>
+          <w:p>
+            <w:r>
+              <w:t xml:space="preserve">Alleen indien </w:t>
+            </w:r>
+            <w:r>
+              <w:rPr>
+                <w:i/>
+                <w:iCs/>
+              </w:rPr>
+              <w:t>antwoord_nieuw</w:t>
+            </w:r>
+            <w:r>
+              <w:t xml:space="preserve"> is ingevuld</w:t>
+            </w:r>
+            <w:r>
+              <w:t xml:space="preserve"> en </w:t>
+            </w:r>
+            <w:r>
+              <w:rPr>
+                <w:i/>
+                <w:iCs/>
+              </w:rPr>
+              <w:t xml:space="preserve">antwoord_waarde </w:t>
+            </w:r>
+            <w:r>
+              <w:rPr>
+                <w:b/>
+                <w:bCs/>
+              </w:rPr>
+              <w:t>niet</w:t>
+            </w:r>
+            <w:r>
+              <w:t xml:space="preserve"> is ingevuld.</w:t>
+            </w:r>
+          </w:p>
+        </w:tc>
+        <w:tc>
+          <w:tcPr>
+            <w:tcW w:w="0" w:type="auto"/>
+          </w:tcPr>
+          <w:p>
+            <w:r>
+              <w:t>Zoekwaarde om te vervangen. Deze dient precies identiek te zijn aan de waarde in SPSS. (Dit kan ook gekopieerd worden uit het tabellenboek.)</w:t>
+            </w:r>
+          </w:p>
+          <w:p>
+            <w:r>
+              <w:rPr>
+                <w:b/>
+                <w:bCs/>
+              </w:rPr>
+              <w:t xml:space="preserve">Let op: </w:t>
+            </w:r>
+            <w:r>
+              <w:t xml:space="preserve">Als </w:t>
+            </w:r>
+            <w:r>
+              <w:rPr>
+                <w:i/>
+                <w:iCs/>
+              </w:rPr>
+              <w:t>var</w:t>
+            </w:r>
+            <w:r>
+              <w:t xml:space="preserve"> niet is opgegeven in deze regel wordt het antwoord in alle variabelen vervangen. De waarde in </w:t>
+            </w:r>
+            <w:r>
+              <w:rPr>
+                <w:i/>
+                <w:iCs/>
+              </w:rPr>
+              <w:t xml:space="preserve">var </w:t>
+            </w:r>
+            <w:r>
+              <w:t>geldt daardoor als een filter.</w:t>
             </w:r>
           </w:p>
         </w:tc>
@@ -5786,191 +5512,9 @@
             <w:tcW w:w="0" w:type="auto"/>
           </w:tcPr>
           <w:p>
-            <w:proofErr w:type="spellStart"/>
-            <w:r>
-              <w:t>antwoord_waarde</w:t>
-            </w:r>
-            <w:proofErr w:type="spellEnd"/>
-          </w:p>
-        </w:tc>
-        <w:tc>
-          <w:tcPr>
-            <w:tcW w:w="0" w:type="auto"/>
-          </w:tcPr>
-          <w:p>
-            <w:r>
-              <w:t>Antwoordoptie / leeg</w:t>
-            </w:r>
-          </w:p>
-        </w:tc>
-        <w:tc>
-          <w:tcPr>
-            <w:tcW w:w="0" w:type="auto"/>
-          </w:tcPr>
-          <w:p>
-            <w:r>
-              <w:t xml:space="preserve">Alleen indien </w:t>
-            </w:r>
-            <w:proofErr w:type="spellStart"/>
-            <w:r>
-              <w:rPr>
-                <w:i/>
-                <w:iCs/>
-              </w:rPr>
-              <w:t>antwoord_oud</w:t>
-            </w:r>
-            <w:proofErr w:type="spellEnd"/>
-            <w:r>
-              <w:rPr>
-                <w:i/>
-                <w:iCs/>
-              </w:rPr>
-              <w:t xml:space="preserve"> </w:t>
-            </w:r>
-            <w:r>
-              <w:t>leeg is.</w:t>
-            </w:r>
-          </w:p>
-        </w:tc>
-        <w:tc>
-          <w:tcPr>
-            <w:tcW w:w="0" w:type="auto"/>
-          </w:tcPr>
-          <w:p>
-            <w:r>
-              <w:t>De waarde van het te vervangen antwoordlabel. Dit is de numerieke waarde die in SPSS staat.</w:t>
-            </w:r>
-          </w:p>
-        </w:tc>
-      </w:tr>
-      <w:tr>
-        <w:tc>
-          <w:tcPr>
-            <w:tcW w:w="0" w:type="auto"/>
-          </w:tcPr>
-          <w:p>
-            <w:proofErr w:type="spellStart"/>
-            <w:r>
-              <w:t>antwoord_oud</w:t>
-            </w:r>
-            <w:proofErr w:type="spellEnd"/>
-          </w:p>
-        </w:tc>
-        <w:tc>
-          <w:tcPr>
-            <w:tcW w:w="0" w:type="auto"/>
-          </w:tcPr>
-          <w:p>
-            <w:r>
-              <w:t>Oud antwoord / leeg</w:t>
-            </w:r>
-          </w:p>
-        </w:tc>
-        <w:tc>
-          <w:tcPr>
-            <w:tcW w:w="0" w:type="auto"/>
-          </w:tcPr>
-          <w:p>
-            <w:r>
-              <w:t xml:space="preserve">Alleen indien </w:t>
-            </w:r>
-            <w:proofErr w:type="spellStart"/>
-            <w:r>
-              <w:rPr>
-                <w:i/>
-                <w:iCs/>
-              </w:rPr>
+            <w:r>
               <w:t>antwoord_nieuw</w:t>
             </w:r>
-            <w:proofErr w:type="spellEnd"/>
-            <w:r>
-              <w:t xml:space="preserve"> is ingevuld</w:t>
-            </w:r>
-            <w:r>
-              <w:t xml:space="preserve"> en </w:t>
-            </w:r>
-            <w:proofErr w:type="spellStart"/>
-            <w:r>
-              <w:rPr>
-                <w:i/>
-                <w:iCs/>
-              </w:rPr>
-              <w:t>antwoord_waarde</w:t>
-            </w:r>
-            <w:proofErr w:type="spellEnd"/>
-            <w:r>
-              <w:rPr>
-                <w:i/>
-                <w:iCs/>
-              </w:rPr>
-              <w:t xml:space="preserve"> </w:t>
-            </w:r>
-            <w:r>
-              <w:rPr>
-                <w:b/>
-                <w:bCs/>
-              </w:rPr>
-              <w:t>niet</w:t>
-            </w:r>
-            <w:r>
-              <w:t xml:space="preserve"> is ingevuld.</w:t>
-            </w:r>
-          </w:p>
-        </w:tc>
-        <w:tc>
-          <w:tcPr>
-            <w:tcW w:w="0" w:type="auto"/>
-          </w:tcPr>
-          <w:p>
-            <w:r>
-              <w:t>Zoekwaarde om te vervangen. Deze dient precies identiek te zijn aan de waarde in SPSS. (Dit kan ook gekopieerd worden uit het tabellenboek.)</w:t>
-            </w:r>
-          </w:p>
-          <w:p>
-            <w:r>
-              <w:rPr>
-                <w:b/>
-                <w:bCs/>
-              </w:rPr>
-              <w:t xml:space="preserve">Let op: </w:t>
-            </w:r>
-            <w:r>
-              <w:t xml:space="preserve">Als </w:t>
-            </w:r>
-            <w:r>
-              <w:rPr>
-                <w:i/>
-                <w:iCs/>
-              </w:rPr>
-              <w:t>var</w:t>
-            </w:r>
-            <w:r>
-              <w:t xml:space="preserve"> niet is opgegeven in deze regel wordt het antwoord in alle variabelen vervangen. De waarde in </w:t>
-            </w:r>
-            <w:r>
-              <w:rPr>
-                <w:i/>
-                <w:iCs/>
-              </w:rPr>
-              <w:t xml:space="preserve">var </w:t>
-            </w:r>
-            <w:r>
-              <w:t>geldt daardoor als een filter.</w:t>
-            </w:r>
-          </w:p>
-        </w:tc>
-      </w:tr>
-      <w:tr>
-        <w:tc>
-          <w:tcPr>
-            <w:tcW w:w="0" w:type="auto"/>
-          </w:tcPr>
-          <w:p>
-            <w:proofErr w:type="spellStart"/>
-            <w:r>
-              <w:t>antwoord_nieuw</w:t>
-            </w:r>
-            <w:proofErr w:type="spellEnd"/>
           </w:p>
         </w:tc>
         <w:tc>
@@ -6063,11 +5607,9 @@
             <w:tcW w:w="587" w:type="pct"/>
           </w:tcPr>
           <w:p>
-            <w:proofErr w:type="spellStart"/>
             <w:r>
               <w:t>id</w:t>
             </w:r>
-            <w:proofErr w:type="spellEnd"/>
           </w:p>
         </w:tc>
         <w:tc>
@@ -6089,31 +5631,7 @@
           </w:tcPr>
           <w:p>
             <w:r>
-              <w:t xml:space="preserve">Optionele </w:t>
-            </w:r>
-            <w:proofErr w:type="spellStart"/>
-            <w:r>
-              <w:t>identifier</w:t>
-            </w:r>
-            <w:proofErr w:type="spellEnd"/>
-            <w:r>
-              <w:t xml:space="preserve"> voor het plaatsen in de </w:t>
-            </w:r>
-            <w:proofErr w:type="spellStart"/>
-            <w:r>
-              <w:t>digitoegankelijke</w:t>
-            </w:r>
-            <w:proofErr w:type="spellEnd"/>
-            <w:r>
-              <w:t xml:space="preserve"> versie. Deze werkt anders dan Excel, waardoor logo’s op verschillende plaats in het document geplaatst moeten kunnen worden. Dit veld kan gebruikt worden om de locatie aan te geven; de tekst “{logo (</w:t>
-            </w:r>
-            <w:proofErr w:type="spellStart"/>
-            <w:r>
-              <w:t>id</w:t>
-            </w:r>
-            <w:proofErr w:type="spellEnd"/>
-            <w:r>
-              <w:t xml:space="preserve">)}” wordt vervangen door </w:t>
+              <w:t xml:space="preserve">Optionele identifier voor het plaatsen in de digitoegankelijke versie. Deze werkt anders dan Excel, waardoor logo’s op verschillende plaats in het document geplaatst moeten kunnen worden. Dit veld kan gebruikt worden om de locatie aan te geven; de tekst “{logo (id)}” wordt vervangen door </w:t>
             </w:r>
             <w:r>
               <w:t>de afbeelding wanneer er een waarde opgegeven is. Zo niet, dan wordt deze geplaatst ter vervanging van “{logo}”.</w:t>
@@ -6203,7 +5721,11 @@
               <w:t>De rij in het tabellenboek waarin de linkerbovenhoek van het logo zich moet bevinden.</w:t>
             </w:r>
             <w:r>
-              <w:t xml:space="preserve"> Om deze onderaan uit te lijnen mag een negatieve waarde worden ingevoerd.</w:t>
+              <w:t xml:space="preserve"> Om deze onderaan uit te lijnen mag een </w:t>
+            </w:r>
+            <w:r>
+              <w:lastRenderedPageBreak/>
+              <w:t>negatieve waarde worden ingevoerd.</w:t>
             </w:r>
             <w:r>
               <w:t xml:space="preserve"> (Bijvoorbeeld: -2 betekent 2 rijen van onderen.)</w:t>
@@ -6228,6 +5750,7 @@
                 <w:b/>
                 <w:bCs/>
               </w:rPr>
+              <w:lastRenderedPageBreak/>
               <w:t>kolom</w:t>
             </w:r>
           </w:p>
@@ -6357,7 +5880,6 @@
         <w:pStyle w:val="Kop2"/>
       </w:pPr>
       <w:r>
-        <w:lastRenderedPageBreak/>
         <w:t>Onderdelen</w:t>
       </w:r>
     </w:p>
@@ -6481,13 +6003,8 @@
                 <w:iCs/>
               </w:rPr>
             </w:pPr>
-            <w:proofErr w:type="spellStart"/>
-            <w:r>
-              <w:t>naam_dataset</w:t>
-            </w:r>
-            <w:proofErr w:type="spellEnd"/>
-            <w:r>
-              <w:t xml:space="preserve"> uit het tabblad </w:t>
+            <w:r>
+              <w:t xml:space="preserve">naam_dataset uit het tabblad </w:t>
             </w:r>
             <w:r>
               <w:rPr>
@@ -6525,13 +6042,8 @@
             <w:tcW w:w="0" w:type="auto"/>
           </w:tcPr>
           <w:p>
-            <w:proofErr w:type="spellStart"/>
-            <w:r>
-              <w:t>Variabelenaam</w:t>
-            </w:r>
-            <w:proofErr w:type="spellEnd"/>
-            <w:r>
-              <w:t xml:space="preserve"> </w:t>
+            <w:r>
+              <w:t xml:space="preserve">Variabelenaam </w:t>
             </w:r>
             <w:r>
               <w:t>/</w:t>
@@ -6574,7 +6086,6 @@
             <w:r>
               <w:t xml:space="preserve"> als subset heeft, en de tweede regel </w:t>
             </w:r>
-            <w:proofErr w:type="spellStart"/>
             <w:r>
               <w:rPr>
                 <w:i/>
@@ -6582,17 +6093,8 @@
               </w:rPr>
               <w:t>subregio</w:t>
             </w:r>
-            <w:proofErr w:type="spellEnd"/>
-            <w:r>
-              <w:t xml:space="preserve">, dan wordt de </w:t>
-            </w:r>
-            <w:proofErr w:type="spellStart"/>
-            <w:r>
-              <w:t>subregio</w:t>
-            </w:r>
-            <w:proofErr w:type="spellEnd"/>
-            <w:r>
-              <w:t xml:space="preserve"> waarin de gemeente zich bevind meegenomen. </w:t>
+            <w:r>
+              <w:t xml:space="preserve">, dan wordt de subregio waarin de gemeente zich bevind meegenomen. </w:t>
             </w:r>
             <w:r>
               <w:t>Indien</w:t>
@@ -6653,11 +6155,9 @@
             <w:tcW w:w="0" w:type="auto"/>
           </w:tcPr>
           <w:p>
-            <w:proofErr w:type="spellStart"/>
             <w:r>
               <w:t>met_crossing</w:t>
             </w:r>
-            <w:proofErr w:type="spellEnd"/>
           </w:p>
         </w:tc>
         <w:tc>
@@ -6678,7 +6178,6 @@
             <w:r>
               <w:t xml:space="preserve">Legt vast of dit onderdeel verder uitgesplitst moet worden met kruisvariabelen. (Zie ook tabblad </w:t>
             </w:r>
-            <w:proofErr w:type="spellStart"/>
             <w:r>
               <w:rPr>
                 <w:i/>
@@ -6686,7 +6185,6 @@
               </w:rPr>
               <w:t>crossings</w:t>
             </w:r>
-            <w:proofErr w:type="spellEnd"/>
             <w:r>
               <w:t>.)</w:t>
             </w:r>
@@ -6699,14 +6197,12 @@
             <w:tcW w:w="0" w:type="auto"/>
           </w:tcPr>
           <w:p>
-            <w:proofErr w:type="spellStart"/>
             <w:r>
               <w:t>s</w:t>
             </w:r>
             <w:r>
               <w:t>ign_crossing</w:t>
             </w:r>
-            <w:proofErr w:type="spellEnd"/>
           </w:p>
         </w:tc>
         <w:tc>
@@ -6755,7 +6251,6 @@
             <w:r>
               <w:t xml:space="preserve">als </w:t>
             </w:r>
-            <w:proofErr w:type="spellStart"/>
             <w:r>
               <w:rPr>
                 <w:i/>
@@ -6763,7 +6258,6 @@
               </w:rPr>
               <w:t>sign_toetsen</w:t>
             </w:r>
-            <w:proofErr w:type="spellEnd"/>
             <w:r>
               <w:t xml:space="preserve"> op het tabblad </w:t>
             </w:r>
@@ -6786,11 +6280,9 @@
             <w:tcW w:w="0" w:type="auto"/>
           </w:tcPr>
           <w:p>
-            <w:proofErr w:type="spellStart"/>
             <w:r>
               <w:t>sign_totaal</w:t>
             </w:r>
-            <w:proofErr w:type="spellEnd"/>
           </w:p>
         </w:tc>
         <w:tc>
@@ -6868,7 +6360,11 @@
               <w:t>:</w:t>
             </w:r>
             <w:r>
-              <w:t xml:space="preserve"> regionaal en nationaal. Regionaal splitst op 2</w:t>
+              <w:t xml:space="preserve"> regionaal en </w:t>
+            </w:r>
+            <w:r>
+              <w:lastRenderedPageBreak/>
+              <w:t>nationaal. Regionaal splitst op 2</w:t>
             </w:r>
             <w:r>
               <w:t xml:space="preserve"> </w:t>
@@ -6928,15 +6424,7 @@
               <w:t xml:space="preserve">wel </w:t>
             </w:r>
             <w:r>
-              <w:t xml:space="preserve">mogelijk om vanuit de totaalkolom van een gemeente te vergelijken met het totaal van Nederland, maar niet </w:t>
-            </w:r>
-            <w:proofErr w:type="spellStart"/>
-            <w:r>
-              <w:t>vice</w:t>
-            </w:r>
-            <w:proofErr w:type="spellEnd"/>
-            <w:r>
-              <w:t xml:space="preserve"> versa</w:t>
+              <w:t>mogelijk om vanuit de totaalkolom van een gemeente te vergelijken met het totaal van Nederland, maar niet vice versa</w:t>
             </w:r>
             <w:r>
               <w:t xml:space="preserve">. </w:t>
@@ -6960,7 +6448,6 @@
               <w:t xml:space="preserve"> Van </w:t>
             </w:r>
             <w:r>
-              <w:lastRenderedPageBreak/>
               <w:t xml:space="preserve">een kolom </w:t>
             </w:r>
             <w:r>
@@ -7017,37 +6504,13 @@
         <w:t>de opmaak van een kop over te nemen als opmaak voor een vraag mist. (Dus simpel gezegd:</w:t>
       </w:r>
       <w:r>
-        <w:t xml:space="preserve"> als </w:t>
-      </w:r>
-      <w:proofErr w:type="spellStart"/>
-      <w:r>
-        <w:t>vraag_size</w:t>
-      </w:r>
-      <w:proofErr w:type="spellEnd"/>
-      <w:r>
-        <w:t xml:space="preserve"> = leeg, dan</w:t>
-      </w:r>
-      <w:r>
-        <w:t xml:space="preserve"> </w:t>
-      </w:r>
-      <w:proofErr w:type="spellStart"/>
-      <w:r>
-        <w:t>vraag_</w:t>
-      </w:r>
-      <w:r>
-        <w:t>size</w:t>
-      </w:r>
-      <w:proofErr w:type="spellEnd"/>
-      <w:r>
-        <w:t xml:space="preserve"> = </w:t>
-      </w:r>
-      <w:proofErr w:type="spellStart"/>
-      <w:r>
-        <w:t>kop_size</w:t>
-      </w:r>
-      <w:proofErr w:type="spellEnd"/>
-      <w:r>
-        <w:t>.)</w:t>
+        <w:t xml:space="preserve"> als vraag_size = leeg, dan</w:t>
+      </w:r>
+      <w:r>
+        <w:t xml:space="preserve"> vraag_</w:t>
+      </w:r>
+      <w:r>
+        <w:t>size = kop_size.)</w:t>
       </w:r>
     </w:p>
     <w:tbl>
@@ -7115,13 +6578,8 @@
               <w:t>)</w:t>
             </w:r>
             <w:r>
-              <w:t>_</w:t>
-            </w:r>
-            <w:proofErr w:type="spellStart"/>
-            <w:r>
-              <w:t>size</w:t>
-            </w:r>
-            <w:proofErr w:type="spellEnd"/>
+              <w:t>_size</w:t>
+            </w:r>
           </w:p>
         </w:tc>
         <w:tc>
@@ -7149,13 +6607,8 @@
               <w:t>koppen/</w:t>
             </w:r>
             <w:r>
-              <w:t xml:space="preserve">titels in </w:t>
-            </w:r>
-            <w:proofErr w:type="spellStart"/>
-            <w:r>
-              <w:t>pt</w:t>
-            </w:r>
-            <w:proofErr w:type="spellEnd"/>
+              <w:t>titels in pt</w:t>
+            </w:r>
             <w:r>
               <w:t xml:space="preserve"> (= lettergrootte in Word en Excel)</w:t>
             </w:r>
@@ -7190,13 +6643,8 @@
               <w:t>)</w:t>
             </w:r>
             <w:r>
-              <w:t>_</w:t>
-            </w:r>
-            <w:proofErr w:type="spellStart"/>
-            <w:r>
-              <w:t>color</w:t>
-            </w:r>
-            <w:proofErr w:type="spellEnd"/>
+              <w:t>_color</w:t>
+            </w:r>
           </w:p>
         </w:tc>
         <w:tc>
@@ -7235,55 +6683,13 @@
               <w:rPr>
                 <w:lang w:val="en-US"/>
               </w:rPr>
-              <w:t xml:space="preserve">Excel </w:t>
-            </w:r>
-            <w:proofErr w:type="spellStart"/>
+              <w:t>Excel accepteert hexadecimale codes (#FFFFFF) of</w:t>
+            </w:r>
             <w:r>
               <w:rPr>
                 <w:lang w:val="en-US"/>
               </w:rPr>
-              <w:t>accepteert</w:t>
-            </w:r>
-            <w:proofErr w:type="spellEnd"/>
-            <w:r>
-              <w:rPr>
-                <w:lang w:val="en-US"/>
-              </w:rPr>
-              <w:t xml:space="preserve"> </w:t>
-            </w:r>
-            <w:proofErr w:type="spellStart"/>
-            <w:r>
-              <w:rPr>
-                <w:lang w:val="en-US"/>
-              </w:rPr>
-              <w:t>hexadecimale</w:t>
-            </w:r>
-            <w:proofErr w:type="spellEnd"/>
-            <w:r>
-              <w:rPr>
-                <w:lang w:val="en-US"/>
-              </w:rPr>
-              <w:t xml:space="preserve"> codes (#FFFFFF) of</w:t>
-            </w:r>
-            <w:r>
-              <w:rPr>
-                <w:lang w:val="en-US"/>
-              </w:rPr>
-              <w:t xml:space="preserve"> </w:t>
-            </w:r>
-            <w:proofErr w:type="spellStart"/>
-            <w:r>
-              <w:rPr>
-                <w:lang w:val="en-US"/>
-              </w:rPr>
-              <w:t>namen</w:t>
-            </w:r>
-            <w:proofErr w:type="spellEnd"/>
-            <w:r>
-              <w:rPr>
-                <w:lang w:val="en-US"/>
-              </w:rPr>
-              <w:t xml:space="preserve"> (green/red).</w:t>
+              <w:t xml:space="preserve"> namen (green/red).</w:t>
             </w:r>
           </w:p>
         </w:tc>
@@ -7310,13 +6716,8 @@
               <w:t>)</w:t>
             </w:r>
             <w:r>
-              <w:t>_</w:t>
-            </w:r>
-            <w:proofErr w:type="spellStart"/>
-            <w:r>
-              <w:t>decoration</w:t>
-            </w:r>
-            <w:proofErr w:type="spellEnd"/>
+              <w:t>_decoration</w:t>
+            </w:r>
           </w:p>
         </w:tc>
         <w:tc>
@@ -7389,31 +6790,7 @@
               <w:t xml:space="preserve">Let op: </w:t>
             </w:r>
             <w:r>
-              <w:t xml:space="preserve">binnen de </w:t>
-            </w:r>
-            <w:proofErr w:type="spellStart"/>
-            <w:r>
-              <w:t>digitoegankelijke</w:t>
-            </w:r>
-            <w:proofErr w:type="spellEnd"/>
-            <w:r>
-              <w:t xml:space="preserve"> versie is alleen </w:t>
-            </w:r>
-            <w:proofErr w:type="spellStart"/>
-            <w:r>
-              <w:t>bold</w:t>
-            </w:r>
-            <w:proofErr w:type="spellEnd"/>
-            <w:r>
-              <w:t xml:space="preserve"> / italic / </w:t>
-            </w:r>
-            <w:proofErr w:type="spellStart"/>
-            <w:r>
-              <w:t>underline</w:t>
-            </w:r>
-            <w:proofErr w:type="spellEnd"/>
-            <w:r>
-              <w:t xml:space="preserve"> toegestaan.</w:t>
+              <w:t>binnen de digitoegankelijke versie is alleen bold / italic / underline toegestaan.</w:t>
             </w:r>
           </w:p>
         </w:tc>
@@ -7440,13 +6817,8 @@
               <w:t>)</w:t>
             </w:r>
             <w:r>
-              <w:t>_</w:t>
-            </w:r>
-            <w:proofErr w:type="spellStart"/>
-            <w:r>
-              <w:t>fill</w:t>
-            </w:r>
-            <w:proofErr w:type="spellEnd"/>
+              <w:t>_fill</w:t>
+            </w:r>
           </w:p>
         </w:tc>
         <w:tc>
@@ -7482,55 +6854,13 @@
               <w:rPr>
                 <w:lang w:val="en-US"/>
               </w:rPr>
-              <w:t xml:space="preserve">Excel </w:t>
-            </w:r>
-            <w:proofErr w:type="spellStart"/>
+              <w:t>Excel accepteert hexadecimale codes (#FFFFFF) of</w:t>
+            </w:r>
             <w:r>
               <w:rPr>
                 <w:lang w:val="en-US"/>
               </w:rPr>
-              <w:t>accepteert</w:t>
-            </w:r>
-            <w:proofErr w:type="spellEnd"/>
-            <w:r>
-              <w:rPr>
-                <w:lang w:val="en-US"/>
-              </w:rPr>
-              <w:t xml:space="preserve"> </w:t>
-            </w:r>
-            <w:proofErr w:type="spellStart"/>
-            <w:r>
-              <w:rPr>
-                <w:lang w:val="en-US"/>
-              </w:rPr>
-              <w:t>hexadecimale</w:t>
-            </w:r>
-            <w:proofErr w:type="spellEnd"/>
-            <w:r>
-              <w:rPr>
-                <w:lang w:val="en-US"/>
-              </w:rPr>
-              <w:t xml:space="preserve"> codes (#FFFFFF) of</w:t>
-            </w:r>
-            <w:r>
-              <w:rPr>
-                <w:lang w:val="en-US"/>
-              </w:rPr>
-              <w:t xml:space="preserve"> </w:t>
-            </w:r>
-            <w:proofErr w:type="spellStart"/>
-            <w:r>
-              <w:rPr>
-                <w:lang w:val="en-US"/>
-              </w:rPr>
-              <w:t>namen</w:t>
-            </w:r>
-            <w:proofErr w:type="spellEnd"/>
-            <w:r>
-              <w:rPr>
-                <w:lang w:val="en-US"/>
-              </w:rPr>
-              <w:t xml:space="preserve"> (green/red).</w:t>
+              <w:t xml:space="preserve"> namen (green/red).</w:t>
             </w:r>
           </w:p>
         </w:tc>
@@ -7546,7 +6876,6 @@
                 <w:lang w:val="en-US"/>
               </w:rPr>
             </w:pPr>
-            <w:proofErr w:type="spellStart"/>
             <w:r>
               <w:rPr>
                 <w:lang w:val="en-US"/>
@@ -7559,7 +6888,6 @@
               </w:rPr>
               <w:t>ont_color</w:t>
             </w:r>
-            <w:proofErr w:type="spellEnd"/>
           </w:p>
         </w:tc>
         <w:tc>
@@ -7572,19 +6900,11 @@
                 <w:lang w:val="en-US"/>
               </w:rPr>
             </w:pPr>
-            <w:proofErr w:type="spellStart"/>
             <w:r>
               <w:rPr>
                 <w:lang w:val="en-US"/>
               </w:rPr>
-              <w:t>Hexadecimale</w:t>
-            </w:r>
-            <w:proofErr w:type="spellEnd"/>
-            <w:r>
-              <w:rPr>
-                <w:lang w:val="en-US"/>
-              </w:rPr>
-              <w:t xml:space="preserve"> code of naam</w:t>
+              <w:t>Hexadecimale code of naam</w:t>
             </w:r>
           </w:p>
         </w:tc>
@@ -7613,14 +6933,12 @@
                 <w:lang w:val="en-US"/>
               </w:rPr>
             </w:pPr>
-            <w:proofErr w:type="spellStart"/>
             <w:r>
               <w:rPr>
                 <w:lang w:val="en-US"/>
               </w:rPr>
               <w:t>font_type</w:t>
             </w:r>
-            <w:proofErr w:type="spellEnd"/>
           </w:p>
         </w:tc>
         <w:tc>
@@ -7637,16 +6955,8 @@
               <w:rPr>
                 <w:lang w:val="en-US"/>
               </w:rPr>
-              <w:t xml:space="preserve">Naam van </w:t>
-            </w:r>
-            <w:proofErr w:type="spellStart"/>
-            <w:r>
-              <w:rPr>
-                <w:lang w:val="en-US"/>
-              </w:rPr>
-              <w:t>lettertype</w:t>
-            </w:r>
-            <w:proofErr w:type="spellEnd"/>
+              <w:t>Naam van lettertype</w:t>
+            </w:r>
           </w:p>
         </w:tc>
         <w:tc>
@@ -7677,7 +6987,6 @@
                 <w:lang w:val="en-US"/>
               </w:rPr>
             </w:pPr>
-            <w:proofErr w:type="spellStart"/>
             <w:r>
               <w:rPr>
                 <w:lang w:val="en-US"/>
@@ -7702,7 +7011,6 @@
               </w:rPr>
               <w:t>size</w:t>
             </w:r>
-            <w:proofErr w:type="spellEnd"/>
           </w:p>
         </w:tc>
         <w:tc>
@@ -7715,14 +7023,12 @@
                 <w:lang w:val="en-US"/>
               </w:rPr>
             </w:pPr>
-            <w:proofErr w:type="spellStart"/>
             <w:r>
               <w:rPr>
                 <w:lang w:val="en-US"/>
               </w:rPr>
               <w:t>Getal</w:t>
             </w:r>
-            <w:proofErr w:type="spellEnd"/>
           </w:p>
         </w:tc>
         <w:tc>
@@ -7734,13 +7040,8 @@
               <w:t>Grootte van de tekst i</w:t>
             </w:r>
             <w:r>
-              <w:t xml:space="preserve">n </w:t>
-            </w:r>
-            <w:proofErr w:type="spellStart"/>
-            <w:r>
-              <w:t>pt</w:t>
-            </w:r>
-            <w:proofErr w:type="spellEnd"/>
+              <w:t>n pt</w:t>
+            </w:r>
             <w:r>
               <w:t xml:space="preserve"> (= lettergrootte in Word en Excel)</w:t>
             </w:r>
@@ -7765,11 +7066,9 @@
             <w:tcW w:w="3125" w:type="dxa"/>
           </w:tcPr>
           <w:p>
-            <w:proofErr w:type="spellStart"/>
             <w:r>
               <w:t>rij_hoogte</w:t>
             </w:r>
-            <w:proofErr w:type="spellEnd"/>
           </w:p>
         </w:tc>
         <w:tc>
@@ -7788,13 +7087,12 @@
           </w:tcPr>
           <w:p>
             <w:r>
-              <w:t xml:space="preserve">De rijen in Excel worden gelijkmatig verdeeld. Dit getal specificeert de hoogte van iedere rij in </w:t>
-            </w:r>
-            <w:proofErr w:type="spellStart"/>
-            <w:r>
-              <w:t>pt</w:t>
-            </w:r>
-            <w:proofErr w:type="spellEnd"/>
+              <w:t xml:space="preserve">De rijen in Excel worden gelijkmatig verdeeld. Dit getal specificeert de </w:t>
+            </w:r>
+            <w:r>
+              <w:lastRenderedPageBreak/>
+              <w:t>hoogte van iedere rij in pt</w:t>
+            </w:r>
             <w:r>
               <w:t xml:space="preserve"> (= lettergrootte in Word en Excel)</w:t>
             </w:r>
@@ -7810,11 +7108,10 @@
             <w:tcW w:w="3125" w:type="dxa"/>
           </w:tcPr>
           <w:p>
-            <w:proofErr w:type="spellStart"/>
-            <w:r>
+            <w:r>
+              <w:lastRenderedPageBreak/>
               <w:t>rij_hoogte_kop</w:t>
             </w:r>
-            <w:proofErr w:type="spellEnd"/>
           </w:p>
         </w:tc>
         <w:tc>
@@ -7836,15 +7133,7 @@
               <w:t xml:space="preserve">Het kan zijn dat de </w:t>
             </w:r>
             <w:r>
-              <w:t xml:space="preserve">kolomkoppen een andere rijhoogte nodig hebben dan de normale rijen. Daarom is de hoogte van de koppen apart in te stellen. Wederom in </w:t>
-            </w:r>
-            <w:proofErr w:type="spellStart"/>
-            <w:r>
-              <w:t>pt</w:t>
-            </w:r>
-            <w:proofErr w:type="spellEnd"/>
-            <w:r>
-              <w:t>.</w:t>
+              <w:t>kolomkoppen een andere rijhoogte nodig hebben dan de normale rijen. Daarom is de hoogte van de koppen apart in te stellen. Wederom in pt.</w:t>
             </w:r>
           </w:p>
         </w:tc>
@@ -7855,11 +7144,9 @@
             <w:tcW w:w="3125" w:type="dxa"/>
           </w:tcPr>
           <w:p>
-            <w:proofErr w:type="spellStart"/>
             <w:r>
               <w:t>kolombreedte_antwoorden</w:t>
             </w:r>
-            <w:proofErr w:type="spellEnd"/>
           </w:p>
         </w:tc>
         <w:tc>
@@ -7878,15 +7165,7 @@
           </w:tcPr>
           <w:p>
             <w:r>
-              <w:t xml:space="preserve">Breedte van de kolom met antwoordteksten in </w:t>
-            </w:r>
-            <w:proofErr w:type="spellStart"/>
-            <w:r>
-              <w:t>pt</w:t>
-            </w:r>
-            <w:proofErr w:type="spellEnd"/>
-            <w:r>
-              <w:t>.</w:t>
+              <w:t>Breedte van de kolom met antwoordteksten in pt.</w:t>
             </w:r>
           </w:p>
         </w:tc>
@@ -7918,15 +7197,7 @@
           </w:tcPr>
           <w:p>
             <w:r>
-              <w:t xml:space="preserve">Breedte van de kolommen in </w:t>
-            </w:r>
-            <w:proofErr w:type="spellStart"/>
-            <w:r>
-              <w:t>pt</w:t>
-            </w:r>
-            <w:proofErr w:type="spellEnd"/>
-            <w:r>
-              <w:t>.</w:t>
+              <w:t>Breedte van de kolommen in pt.</w:t>
             </w:r>
           </w:p>
         </w:tc>
@@ -7937,12 +7208,9 @@
             <w:tcW w:w="3125" w:type="dxa"/>
           </w:tcPr>
           <w:p>
-            <w:proofErr w:type="spellStart"/>
-            <w:r>
-              <w:lastRenderedPageBreak/>
+            <w:r>
               <w:t>label_max_lengte</w:t>
             </w:r>
-            <w:proofErr w:type="spellEnd"/>
           </w:p>
         </w:tc>
         <w:tc>
@@ -7961,17 +7229,8 @@
           </w:tcPr>
           <w:p>
             <w:r>
-              <w:t xml:space="preserve">Sommige </w:t>
-            </w:r>
-            <w:proofErr w:type="spellStart"/>
-            <w:r>
-              <w:t>variabelelabels</w:t>
-            </w:r>
-            <w:proofErr w:type="spellEnd"/>
-            <w:r>
-              <w:t xml:space="preserve"> zijn te lang om binnen de kolombreedte te passen. Excel kan automatisch tekstterugloop aanzetten, maar past niet automatisch de rijhoogte aan. Daarom dient handmatig te worden aangegeven na hoeveel karakters de rijhoogte voor een variabele groter moet worden. In de praktijk zal dit getal ongeveer overeenkomen met </w:t>
-            </w:r>
-            <w:proofErr w:type="spellStart"/>
+              <w:t xml:space="preserve">Sommige variabelelabels zijn te lang om binnen de kolombreedte te passen. Excel kan automatisch tekstterugloop aanzetten, maar past niet automatisch de rijhoogte aan. Daarom dient handmatig te worden aangegeven na hoeveel karakters de rijhoogte voor een variabele groter moet worden. In de praktijk zal dit getal ongeveer overeenkomen met </w:t>
+            </w:r>
             <w:r>
               <w:rPr>
                 <w:i/>
@@ -7979,7 +7238,6 @@
               </w:rPr>
               <w:t>kolombreedte_antwoorden</w:t>
             </w:r>
-            <w:proofErr w:type="spellEnd"/>
             <w:r>
               <w:t>.</w:t>
             </w:r>
@@ -7992,11 +7250,9 @@
             <w:tcW w:w="3125" w:type="dxa"/>
           </w:tcPr>
           <w:p>
-            <w:proofErr w:type="spellStart"/>
             <w:r>
               <w:t>border_tussen_gegevens</w:t>
             </w:r>
-            <w:proofErr w:type="spellEnd"/>
           </w:p>
         </w:tc>
         <w:tc>
@@ -8026,11 +7282,9 @@
             <w:tcW w:w="3125" w:type="dxa"/>
           </w:tcPr>
           <w:p>
-            <w:proofErr w:type="spellStart"/>
             <w:r>
               <w:t>rijen_afwisselend_kleuren</w:t>
             </w:r>
-            <w:proofErr w:type="spellEnd"/>
           </w:p>
         </w:tc>
         <w:tc>
@@ -8060,11 +7314,9 @@
             <w:tcW w:w="3125" w:type="dxa"/>
           </w:tcPr>
           <w:p>
-            <w:proofErr w:type="spellStart"/>
             <w:r>
               <w:t>kolommen_afwisselend_kleuren</w:t>
             </w:r>
-            <w:proofErr w:type="spellEnd"/>
           </w:p>
         </w:tc>
         <w:tc>
@@ -8094,11 +7346,9 @@
             <w:tcW w:w="3125" w:type="dxa"/>
           </w:tcPr>
           <w:p>
-            <w:proofErr w:type="spellStart"/>
             <w:r>
               <w:t>kolommen_crossings_kleuren</w:t>
             </w:r>
-            <w:proofErr w:type="spellEnd"/>
           </w:p>
         </w:tc>
         <w:tc>
@@ -8138,11 +7388,9 @@
             <w:tcW w:w="3125" w:type="dxa"/>
           </w:tcPr>
           <w:p>
-            <w:proofErr w:type="spellStart"/>
             <w:r>
               <w:t>header_stijl</w:t>
             </w:r>
-            <w:proofErr w:type="spellEnd"/>
           </w:p>
         </w:tc>
         <w:tc>
@@ -8172,11 +7420,9 @@
             <w:tcW w:w="3125" w:type="dxa"/>
           </w:tcPr>
           <w:p>
-            <w:proofErr w:type="spellStart"/>
             <w:r>
               <w:t>header_template</w:t>
             </w:r>
-            <w:proofErr w:type="spellEnd"/>
           </w:p>
         </w:tc>
         <w:tc>
@@ -8212,11 +7458,9 @@
             <w:tcW w:w="3125" w:type="dxa"/>
           </w:tcPr>
           <w:p>
-            <w:proofErr w:type="spellStart"/>
             <w:r>
               <w:t>crossing_headers_kleiner</w:t>
             </w:r>
-            <w:proofErr w:type="spellEnd"/>
           </w:p>
         </w:tc>
         <w:tc>
@@ -8356,7 +7600,6 @@
           <w:iCs/>
           <w:noProof/>
         </w:rPr>
-        <w:lastRenderedPageBreak/>
         <w:drawing>
           <wp:inline distT="0" distB="0" distL="0" distR="0" wp14:anchorId="54F13638" wp14:editId="76B01574">
             <wp:extent cx="5760720" cy="1000125"/>
@@ -8413,23 +7656,7 @@
           <w:i/>
           <w:iCs/>
         </w:rPr>
-        <w:t xml:space="preserve">N.B.: Beide varianten zijn </w:t>
-      </w:r>
-      <w:proofErr w:type="spellStart"/>
-      <w:r>
-        <w:rPr>
-          <w:i/>
-          <w:iCs/>
-        </w:rPr>
-        <w:t>digitoegankelijk</w:t>
-      </w:r>
-      <w:proofErr w:type="spellEnd"/>
-      <w:r>
-        <w:rPr>
-          <w:i/>
-          <w:iCs/>
-        </w:rPr>
-        <w:t xml:space="preserve">, </w:t>
+        <w:t xml:space="preserve">N.B.: Beide varianten zijn digitoegankelijk, </w:t>
       </w:r>
       <w:r>
         <w:rPr>
@@ -8475,51 +7702,22 @@
       </w:pPr>
       <w:bookmarkStart w:id="6" w:name="_Digitoegankelijke_versie"/>
       <w:bookmarkEnd w:id="6"/>
-      <w:proofErr w:type="spellStart"/>
-      <w:r>
-        <w:t>Digitoegankelijke</w:t>
-      </w:r>
-      <w:proofErr w:type="spellEnd"/>
-      <w:r>
-        <w:t xml:space="preserve"> versie</w:t>
-      </w:r>
-    </w:p>
-    <w:p>
-      <w:pPr>
-        <w:pStyle w:val="Geenafstand"/>
-      </w:pPr>
-      <w:r>
-        <w:t xml:space="preserve">De tabellenboeken in Excel zijn niet </w:t>
-      </w:r>
-      <w:proofErr w:type="spellStart"/>
-      <w:r>
-        <w:t>digitoegankelijk</w:t>
-      </w:r>
-      <w:proofErr w:type="spellEnd"/>
-      <w:r>
-        <w:t xml:space="preserve">, en ook niet gemakkelijk </w:t>
-      </w:r>
-      <w:proofErr w:type="spellStart"/>
-      <w:r>
-        <w:t>digitoegankelijk</w:t>
-      </w:r>
-      <w:proofErr w:type="spellEnd"/>
-      <w:r>
-        <w:t xml:space="preserve"> te maken. Daarnaast wordt het gebruik van Excel afgeraden, aangezien dit een besloten applicatie is (zie ook </w:t>
+      <w:r>
+        <w:t>Digitoegankelijke versie</w:t>
+      </w:r>
+    </w:p>
+    <w:p>
+      <w:pPr>
+        <w:pStyle w:val="Geenafstand"/>
+      </w:pPr>
+      <w:r>
+        <w:t xml:space="preserve">De tabellenboeken in Excel zijn niet digitoegankelijk, en ook niet gemakkelijk digitoegankelijk te maken. Daarnaast wordt het gebruik van Excel afgeraden, aangezien dit een besloten applicatie is (zie ook </w:t>
       </w:r>
       <w:r>
         <w:t>https://digitoegankelijk.nl/aan-de-slag/tips/kantoorbestanden</w:t>
       </w:r>
       <w:r>
-        <w:t xml:space="preserve">). Daarom is uitvoer ook mogelijk in HTML. Deze is volledig </w:t>
-      </w:r>
-      <w:proofErr w:type="spellStart"/>
-      <w:r>
-        <w:t>digitoegankelijk</w:t>
-      </w:r>
-      <w:proofErr w:type="spellEnd"/>
-      <w:r>
-        <w:t>, en kan in opmaak identiek gemaakt worden aan de uitvoer in Excel.</w:t>
+        <w:t>). Daarom is uitvoer ook mogelijk in HTML. Deze is volledig digitoegankelijk, en kan in opmaak identiek gemaakt worden aan de uitvoer in Excel.</w:t>
       </w:r>
       <w:r>
         <w:t xml:space="preserve"> Het meegeleverde voorbeeld zal in de meeste gevallen volstaan, maar voor specifieke opmaakwensen buiten de </w:t>
@@ -8535,36 +7733,20 @@
         <w:t>opmaak</w:t>
       </w:r>
       <w:r>
-        <w:t xml:space="preserve"> is enige technische kennis vereist. (HTML, CSS, en mogelijk </w:t>
-      </w:r>
-      <w:proofErr w:type="spellStart"/>
-      <w:r>
-        <w:t>JavaScript</w:t>
-      </w:r>
-      <w:proofErr w:type="spellEnd"/>
-      <w:r>
-        <w:t>.)</w:t>
-      </w:r>
-    </w:p>
-    <w:p>
-      <w:pPr>
-        <w:pStyle w:val="Geenafstand"/>
-      </w:pPr>
-    </w:p>
-    <w:p>
-      <w:pPr>
-        <w:pStyle w:val="Geenafstand"/>
-      </w:pPr>
-      <w:r>
-        <w:t xml:space="preserve">De </w:t>
-      </w:r>
-      <w:proofErr w:type="spellStart"/>
-      <w:r>
-        <w:t>digitoegankelijke</w:t>
-      </w:r>
-      <w:proofErr w:type="spellEnd"/>
-      <w:r>
-        <w:t xml:space="preserve"> versie wordt via dezelfde logica opgebouwd als de Excelsheet</w:t>
+        <w:t xml:space="preserve"> is enige technische kennis vereist. (HTML, CSS, en mogelijk JavaScript.)</w:t>
+      </w:r>
+    </w:p>
+    <w:p>
+      <w:pPr>
+        <w:pStyle w:val="Geenafstand"/>
+      </w:pPr>
+    </w:p>
+    <w:p>
+      <w:pPr>
+        <w:pStyle w:val="Geenafstand"/>
+      </w:pPr>
+      <w:r>
+        <w:t>De digitoegankelijke versie wordt via dezelfde logica opgebouwd als de Excelsheet</w:t>
       </w:r>
       <w:r>
         <w:t xml:space="preserve">. Tabellen worden ingevoegd voor het weergeven </w:t>
@@ -8702,15 +7884,7 @@
               <w:t>introtekst</w:t>
             </w:r>
             <w:r>
-              <w:t>. Lege regels worden vervangen door &lt;</w:t>
-            </w:r>
-            <w:proofErr w:type="spellStart"/>
-            <w:r>
-              <w:t>br</w:t>
-            </w:r>
-            <w:proofErr w:type="spellEnd"/>
-            <w:r>
-              <w:t xml:space="preserve"> /&gt;, titels worden &lt;h1&gt;, enz.</w:t>
+              <w:t>. Lege regels worden vervangen door &lt;br /&gt;, titels worden &lt;h1&gt;, enz.</w:t>
             </w:r>
           </w:p>
         </w:tc>
@@ -8804,7 +7978,6 @@
             <w:r>
               <w:t xml:space="preserve">Het tabblad </w:t>
             </w:r>
-            <w:proofErr w:type="spellStart"/>
             <w:r>
               <w:rPr>
                 <w:i/>
@@ -8812,17 +7985,8 @@
               </w:rPr>
               <w:t>indeling_rijen</w:t>
             </w:r>
-            <w:proofErr w:type="spellEnd"/>
-            <w:r>
-              <w:t xml:space="preserve"> wordt omgezet naar </w:t>
-            </w:r>
-            <w:proofErr w:type="spellStart"/>
-            <w:r>
-              <w:t>digitoegankelijke</w:t>
-            </w:r>
-            <w:proofErr w:type="spellEnd"/>
-            <w:r>
-              <w:t xml:space="preserve"> tabellen en stijlelementen. </w:t>
+            <w:r>
+              <w:t xml:space="preserve"> wordt omgezet naar digitoegankelijke tabellen en stijlelementen. </w:t>
             </w:r>
             <w:r>
               <w:t>De tekst-, kop- en vraagregels worden ingevoegd op de gewenste plek.</w:t>
@@ -8846,6 +8010,7 @@
         <w:pStyle w:val="Kop2"/>
       </w:pPr>
       <w:r>
+        <w:lastRenderedPageBreak/>
         <w:t>Opmaak</w:t>
       </w:r>
     </w:p>
@@ -8875,15 +8040,7 @@
         <w:t xml:space="preserve">, om </w:t>
       </w:r>
       <w:r>
-        <w:t xml:space="preserve">de opmaak zoveel mogelijk gelijk te houden tussen de Excelversie en de </w:t>
-      </w:r>
-      <w:proofErr w:type="spellStart"/>
-      <w:r>
-        <w:t>digitoegankelijke</w:t>
-      </w:r>
-      <w:proofErr w:type="spellEnd"/>
-      <w:r>
-        <w:t xml:space="preserve"> versie. Vrijwel alle elementen </w:t>
+        <w:t xml:space="preserve">de opmaak zoveel mogelijk gelijk te houden tussen de Excelversie en de digitoegankelijke versie. Vrijwel alle elementen </w:t>
       </w:r>
       <w:r>
         <w:t xml:space="preserve">op het tabblad </w:t>
@@ -8938,21 +8095,7 @@
         <w:rPr>
           <w:lang w:val="en-GB"/>
         </w:rPr>
-        <w:t>font-size: [</w:t>
-      </w:r>
-      <w:proofErr w:type="spellStart"/>
-      <w:r>
-        <w:rPr>
-          <w:lang w:val="en-GB"/>
-        </w:rPr>
-        <w:t>titel_size</w:t>
-      </w:r>
-      <w:proofErr w:type="spellEnd"/>
-      <w:r>
-        <w:rPr>
-          <w:lang w:val="en-GB"/>
-        </w:rPr>
-        <w:t>];</w:t>
+        <w:t>font-size: [titel_size];</w:t>
       </w:r>
     </w:p>
     <w:p>
@@ -8968,33 +8111,11 @@
         </w:rPr>
         <w:t xml:space="preserve">  </w:t>
       </w:r>
-      <w:proofErr w:type="spellStart"/>
       <w:r>
         <w:rPr>
           <w:lang w:val="en-GB"/>
         </w:rPr>
-        <w:t>color</w:t>
-      </w:r>
-      <w:proofErr w:type="spellEnd"/>
-      <w:r>
-        <w:rPr>
-          <w:lang w:val="en-GB"/>
-        </w:rPr>
-        <w:t>: [</w:t>
-      </w:r>
-      <w:proofErr w:type="spellStart"/>
-      <w:r>
-        <w:rPr>
-          <w:lang w:val="en-GB"/>
-        </w:rPr>
-        <w:t>titel_color</w:t>
-      </w:r>
-      <w:proofErr w:type="spellEnd"/>
-      <w:r>
-        <w:rPr>
-          <w:lang w:val="en-GB"/>
-        </w:rPr>
-        <w:t>];</w:t>
+        <w:t>color: [titel_color];</w:t>
       </w:r>
     </w:p>
     <w:p>
@@ -9014,35 +8135,7 @@
         <w:rPr>
           <w:lang w:val="en-GB"/>
         </w:rPr>
-        <w:t xml:space="preserve"> background-</w:t>
-      </w:r>
-      <w:proofErr w:type="spellStart"/>
-      <w:r>
-        <w:rPr>
-          <w:lang w:val="en-GB"/>
-        </w:rPr>
-        <w:t>color</w:t>
-      </w:r>
-      <w:proofErr w:type="spellEnd"/>
-      <w:r>
-        <w:rPr>
-          <w:lang w:val="en-GB"/>
-        </w:rPr>
-        <w:t>: [</w:t>
-      </w:r>
-      <w:proofErr w:type="spellStart"/>
-      <w:r>
-        <w:rPr>
-          <w:lang w:val="en-GB"/>
-        </w:rPr>
-        <w:t>titel_fill</w:t>
-      </w:r>
-      <w:proofErr w:type="spellEnd"/>
-      <w:r>
-        <w:rPr>
-          <w:lang w:val="en-GB"/>
-        </w:rPr>
-        <w:t>];</w:t>
+        <w:t xml:space="preserve"> background-color: [titel_fill];</w:t>
       </w:r>
     </w:p>
     <w:p>
@@ -9056,23 +8149,14 @@
         <w:t xml:space="preserve">  </w:t>
       </w:r>
       <w:r>
-        <w:t>[</w:t>
-      </w:r>
-      <w:proofErr w:type="spellStart"/>
-      <w:r>
-        <w:t>titel_decoration</w:t>
-      </w:r>
-      <w:proofErr w:type="spellEnd"/>
-      <w:r>
-        <w:t>]</w:t>
-      </w:r>
-    </w:p>
-    <w:p>
-      <w:pPr>
-        <w:pStyle w:val="Geenafstand"/>
-      </w:pPr>
-      <w:r>
-        <w:lastRenderedPageBreak/>
+        <w:t>[titel_decoration]</w:t>
+      </w:r>
+    </w:p>
+    <w:p>
+      <w:pPr>
+        <w:pStyle w:val="Geenafstand"/>
+      </w:pPr>
+      <w:r>
         <w:t>}</w:t>
       </w:r>
       <w:r>
@@ -9092,34 +8176,10 @@
         <w:t>Let hierbij o</w:t>
       </w:r>
       <w:r>
-        <w:t>p het gebruik van [</w:t>
-      </w:r>
-      <w:proofErr w:type="spellStart"/>
-      <w:r>
-        <w:t>titel_decoration</w:t>
-      </w:r>
-      <w:proofErr w:type="spellEnd"/>
-      <w:r>
-        <w:t>]</w:t>
-      </w:r>
-      <w:r>
-        <w:t xml:space="preserve">. Aangezien de stijlen </w:t>
-      </w:r>
-      <w:proofErr w:type="spellStart"/>
-      <w:r>
-        <w:t>bold</w:t>
-      </w:r>
-      <w:proofErr w:type="spellEnd"/>
-      <w:r>
-        <w:t>/italic/</w:t>
-      </w:r>
-      <w:proofErr w:type="spellStart"/>
-      <w:r>
-        <w:t>underline</w:t>
-      </w:r>
-      <w:proofErr w:type="spellEnd"/>
-      <w:r>
-        <w:t xml:space="preserve"> in Excel binnen één veld passen, maar binnen CSS verschillende eigenschappen zijn, voegt het script hier zelf de juiste </w:t>
+        <w:t>p het gebruik van [titel_decoration]</w:t>
+      </w:r>
+      <w:r>
+        <w:t xml:space="preserve">. Aangezien de stijlen bold/italic/underline in Excel binnen één veld passen, maar binnen CSS verschillende eigenschappen zijn, voegt het script hier zelf de juiste </w:t>
       </w:r>
       <w:r>
         <w:t xml:space="preserve">eigenschap toe. Voeg hier dus </w:t>
@@ -9134,37 +8194,12 @@
       <w:r>
         <w:t xml:space="preserve"> </w:t>
       </w:r>
-      <w:proofErr w:type="spellStart"/>
       <w:r>
         <w:rPr>
           <w:i/>
           <w:iCs/>
         </w:rPr>
-        <w:t>text-decoration</w:t>
-      </w:r>
-      <w:proofErr w:type="spellEnd"/>
-      <w:r>
-        <w:rPr>
-          <w:i/>
-          <w:iCs/>
-        </w:rPr>
-        <w:t>: [</w:t>
-      </w:r>
-      <w:proofErr w:type="spellStart"/>
-      <w:r>
-        <w:rPr>
-          <w:i/>
-          <w:iCs/>
-        </w:rPr>
-        <w:t>titel_decoration</w:t>
-      </w:r>
-      <w:proofErr w:type="spellEnd"/>
-      <w:r>
-        <w:rPr>
-          <w:i/>
-          <w:iCs/>
-        </w:rPr>
-        <w:t>];</w:t>
+        <w:t>text-decoration: [titel_decoration];</w:t>
       </w:r>
       <w:r>
         <w:t xml:space="preserve"> toe!</w:t>
@@ -9252,64 +8287,19 @@
               <w:pStyle w:val="Geenafstand"/>
             </w:pPr>
             <w:r>
-              <w:t>Tabellen worden opgebouwd uit een &lt;</w:t>
-            </w:r>
-            <w:proofErr w:type="spellStart"/>
-            <w:r>
-              <w:t>table</w:t>
-            </w:r>
-            <w:proofErr w:type="spellEnd"/>
-            <w:r>
-              <w:t>&gt;,</w:t>
-            </w:r>
-            <w:r>
-              <w:t xml:space="preserve"> een &lt;</w:t>
-            </w:r>
-            <w:proofErr w:type="spellStart"/>
-            <w:r>
-              <w:t>caption</w:t>
-            </w:r>
-            <w:proofErr w:type="spellEnd"/>
-            <w:r>
-              <w:t>&gt; met de vraagstelling,</w:t>
-            </w:r>
-            <w:r>
-              <w:t xml:space="preserve"> een &lt;</w:t>
-            </w:r>
-            <w:proofErr w:type="spellStart"/>
-            <w:r>
-              <w:t>thead</w:t>
-            </w:r>
-            <w:proofErr w:type="spellEnd"/>
-            <w:r>
-              <w:t>&gt; met de bijbehorende &lt;</w:t>
-            </w:r>
-            <w:proofErr w:type="spellStart"/>
-            <w:r>
-              <w:t>colgroup</w:t>
-            </w:r>
-            <w:proofErr w:type="spellEnd"/>
-            <w:r>
-              <w:t>&gt; en meerdere &lt;</w:t>
-            </w:r>
-            <w:proofErr w:type="spellStart"/>
-            <w:r>
-              <w:t>th</w:t>
-            </w:r>
-            <w:proofErr w:type="spellEnd"/>
-            <w:r>
-              <w:t>&gt;-elementen met bijbehorende scope</w:t>
-            </w:r>
-            <w:r>
-              <w:t>, en een &lt;</w:t>
-            </w:r>
-            <w:proofErr w:type="spellStart"/>
-            <w:r>
-              <w:t>tbody</w:t>
-            </w:r>
-            <w:proofErr w:type="spellEnd"/>
-            <w:r>
-              <w:t>&gt; met de resultaten</w:t>
+              <w:t>Tabellen worden opgebouwd uit een &lt;table&gt;,</w:t>
+            </w:r>
+            <w:r>
+              <w:t xml:space="preserve"> een &lt;caption&gt; met de vraagstelling,</w:t>
+            </w:r>
+            <w:r>
+              <w:t xml:space="preserve"> een &lt;thead&gt; met de bijbehorende &lt;colgroup</w:t>
+            </w:r>
+            <w:r>
+              <w:t>&gt; en meerdere &lt;th&gt;-elementen met bijbehorende scope</w:t>
+            </w:r>
+            <w:r>
+              <w:t>, en een &lt;tbody&gt; met de resultaten</w:t>
             </w:r>
             <w:r>
               <w:t>.</w:t>
@@ -9317,7 +8307,6 @@
             <w:r>
               <w:t xml:space="preserve"> Significante resultaten krijgen de klasse </w:t>
             </w:r>
-            <w:proofErr w:type="spellStart"/>
             <w:r>
               <w:rPr>
                 <w:i/>
@@ -9325,7 +8314,6 @@
               </w:rPr>
               <w:t>sign</w:t>
             </w:r>
-            <w:proofErr w:type="spellEnd"/>
             <w:r>
               <w:t>. (Indien aangegeven in de configuratie.)</w:t>
             </w:r>
@@ -9355,37 +8343,13 @@
               <w:pStyle w:val="Geenafstand"/>
             </w:pPr>
             <w:r>
-              <w:t>Elke rij bestaat uit een &lt;</w:t>
-            </w:r>
-            <w:proofErr w:type="spellStart"/>
-            <w:r>
-              <w:t>tr</w:t>
-            </w:r>
-            <w:proofErr w:type="spellEnd"/>
-            <w:r>
-              <w:t>&gt; met één &lt;</w:t>
-            </w:r>
-            <w:proofErr w:type="spellStart"/>
-            <w:r>
-              <w:t>th</w:t>
-            </w:r>
-            <w:proofErr w:type="spellEnd"/>
-            <w:r>
-              <w:t>&gt;, gevolgd door het gewenste aantal kolommen met</w:t>
+              <w:t>Elke rij bestaat uit een &lt;tr&gt; met één &lt;th&gt;, gevolgd door het gewenste aantal kolommen met</w:t>
             </w:r>
             <w:r>
               <w:t xml:space="preserve"> ieder</w:t>
             </w:r>
             <w:r>
-              <w:t xml:space="preserve"> een &lt;</w:t>
-            </w:r>
-            <w:proofErr w:type="spellStart"/>
-            <w:r>
-              <w:t>td</w:t>
-            </w:r>
-            <w:proofErr w:type="spellEnd"/>
-            <w:r>
-              <w:t>&gt;. Om afwisselende kleuren mogelijk te maken ontvangen deze</w:t>
+              <w:t xml:space="preserve"> een &lt;td&gt;. Om afwisselende kleuren mogelijk te maken ontvangen deze</w:t>
             </w:r>
             <w:r>
               <w:t xml:space="preserve"> rijen</w:t>
@@ -9396,39 +8360,98 @@
             <w:r>
               <w:t xml:space="preserve">de klasse </w:t>
             </w:r>
-            <w:proofErr w:type="spellStart"/>
             <w:r>
               <w:rPr>
                 <w:i/>
                 <w:iCs/>
               </w:rPr>
-              <w:t>rij_a</w:t>
-            </w:r>
-            <w:proofErr w:type="spellEnd"/>
+              <w:t xml:space="preserve">rij_a </w:t>
+            </w:r>
+            <w:r>
+              <w:t xml:space="preserve">of </w:t>
+            </w:r>
             <w:r>
               <w:rPr>
                 <w:i/>
                 <w:iCs/>
               </w:rPr>
-              <w:t xml:space="preserve"> </w:t>
-            </w:r>
-            <w:r>
-              <w:t xml:space="preserve">of </w:t>
-            </w:r>
-            <w:proofErr w:type="spellStart"/>
+              <w:t>rij_b</w:t>
+            </w:r>
+            <w:r>
+              <w:t>.</w:t>
+            </w:r>
+            <w:r>
+              <w:t xml:space="preserve"> (Indien aangegeven in de configuratie.)</w:t>
+            </w:r>
+          </w:p>
+        </w:tc>
+      </w:tr>
+      <w:tr>
+        <w:tc>
+          <w:tcPr>
+            <w:tcW w:w="0" w:type="auto"/>
+          </w:tcPr>
+          <w:p>
+            <w:pPr>
+              <w:pStyle w:val="Geenafstand"/>
+            </w:pPr>
+            <w:r>
+              <w:t>Kolommen</w:t>
+            </w:r>
+          </w:p>
+        </w:tc>
+        <w:tc>
+          <w:tcPr>
+            <w:tcW w:w="0" w:type="auto"/>
+          </w:tcPr>
+          <w:p>
+            <w:pPr>
+              <w:pStyle w:val="Geenafstand"/>
+            </w:pPr>
+            <w:r>
+              <w:t xml:space="preserve">Kolommen zijn met de &lt;colgroup&gt; van de tabel ingedeeld, waardoor screenreaders automatisch de bijbehorende labels kunnen vinden. (Zowel bij enkele als dubbele headers.) </w:t>
+            </w:r>
+            <w:r>
+              <w:t xml:space="preserve">Kolommen </w:t>
+            </w:r>
+            <w:r>
+              <w:t xml:space="preserve">krijgen afwisselend de klasse </w:t>
+            </w:r>
             <w:r>
               <w:rPr>
                 <w:i/>
                 <w:iCs/>
               </w:rPr>
-              <w:t>rij_b</w:t>
-            </w:r>
-            <w:proofErr w:type="spellEnd"/>
+              <w:t xml:space="preserve">kolom_a </w:t>
+            </w:r>
+            <w:r>
+              <w:t xml:space="preserve">of </w:t>
+            </w:r>
+            <w:r>
+              <w:rPr>
+                <w:i/>
+                <w:iCs/>
+              </w:rPr>
+              <w:t>kolom_b</w:t>
+            </w:r>
             <w:r>
               <w:t>.</w:t>
             </w:r>
             <w:r>
               <w:t xml:space="preserve"> (Indien aangegeven in de configuratie.)</w:t>
+            </w:r>
+            <w:r>
+              <w:t xml:space="preserve"> Significante elementen krijgen de klasse </w:t>
+            </w:r>
+            <w:r>
+              <w:rPr>
+                <w:i/>
+                <w:iCs/>
+              </w:rPr>
+              <w:t>sign</w:t>
+            </w:r>
+            <w:r>
+              <w:t>. (Indien aangegeven in de configuratie.)</w:t>
             </w:r>
           </w:p>
         </w:tc>
@@ -9443,7 +8466,7 @@
               <w:pStyle w:val="Geenafstand"/>
             </w:pPr>
             <w:r>
-              <w:t>Kolommen</w:t>
+              <w:t>Titels en koppen</w:t>
             </w:r>
           </w:p>
         </w:tc>
@@ -9456,70 +8479,114 @@
               <w:pStyle w:val="Geenafstand"/>
             </w:pPr>
             <w:r>
-              <w:t>Kolommen zijn met de &lt;</w:t>
-            </w:r>
-            <w:proofErr w:type="spellStart"/>
-            <w:r>
-              <w:t>colgroup</w:t>
-            </w:r>
-            <w:proofErr w:type="spellEnd"/>
-            <w:r>
-              <w:t xml:space="preserve">&gt; van de tabel ingedeeld, waardoor screenreaders automatisch de bijbehorende labels kunnen vinden. (Zowel bij enkele als dubbele headers.) </w:t>
-            </w:r>
-            <w:r>
-              <w:t xml:space="preserve">Kolommen </w:t>
-            </w:r>
-            <w:r>
-              <w:t xml:space="preserve">krijgen afwisselend de klasse </w:t>
-            </w:r>
-            <w:proofErr w:type="spellStart"/>
+              <w:t>Titels en koppen worden opgemaakt in header-elementen.</w:t>
+            </w:r>
+          </w:p>
+          <w:p>
+            <w:pPr>
+              <w:pStyle w:val="Geenafstand"/>
+            </w:pPr>
+          </w:p>
+          <w:p>
+            <w:pPr>
+              <w:pStyle w:val="Geenafstand"/>
+              <w:rPr>
+                <w:b/>
+                <w:bCs/>
+              </w:rPr>
+            </w:pPr>
+            <w:r>
+              <w:rPr>
+                <w:b/>
+                <w:bCs/>
+              </w:rPr>
+              <w:t>Binnen de introtekst</w:t>
+            </w:r>
+          </w:p>
+          <w:p>
+            <w:pPr>
+              <w:pStyle w:val="Geenafstand"/>
+            </w:pPr>
+            <w:r>
+              <w:t>Titels worden omgezet naar &lt;h1&gt;, koppen naar &lt;h2&gt;.</w:t>
+            </w:r>
+            <w:r>
+              <w:t xml:space="preserve"> Deze zijn eventueel los te stijlen door gebruik te maken van een CSS-selector (bijv. </w:t>
+            </w:r>
             <w:r>
               <w:rPr>
                 <w:i/>
                 <w:iCs/>
               </w:rPr>
-              <w:t>kolom_a</w:t>
-            </w:r>
-            <w:proofErr w:type="spellEnd"/>
+              <w:t>#intro h2</w:t>
+            </w:r>
+            <w:r>
+              <w:t xml:space="preserve">). </w:t>
+            </w:r>
+          </w:p>
+          <w:p>
+            <w:pPr>
+              <w:pStyle w:val="Geenafstand"/>
+            </w:pPr>
+          </w:p>
+          <w:p>
+            <w:pPr>
+              <w:pStyle w:val="Geenafstand"/>
+              <w:rPr>
+                <w:b/>
+                <w:bCs/>
+              </w:rPr>
+            </w:pPr>
+            <w:r>
+              <w:rPr>
+                <w:b/>
+                <w:bCs/>
+              </w:rPr>
+              <w:t>Buiten de introtekst</w:t>
+            </w:r>
+          </w:p>
+          <w:p>
+            <w:pPr>
+              <w:pStyle w:val="Geenafstand"/>
+            </w:pPr>
+            <w:r>
+              <w:t>Titels worden omgezet naar &lt;h2&gt;, koppen en vragen naar &lt;h3&gt;.</w:t>
+            </w:r>
+            <w:r>
+              <w:t xml:space="preserve"> Deze krijgen allemaal de klasse </w:t>
+            </w:r>
             <w:r>
               <w:rPr>
                 <w:i/>
                 <w:iCs/>
               </w:rPr>
-              <w:t xml:space="preserve"> </w:t>
-            </w:r>
-            <w:r>
-              <w:t xml:space="preserve">of </w:t>
-            </w:r>
-            <w:proofErr w:type="spellStart"/>
+              <w:t>heading</w:t>
+            </w:r>
+            <w:r>
+              <w:t xml:space="preserve">, en vragen krijgen daarnaast de klasse </w:t>
+            </w:r>
             <w:r>
               <w:rPr>
                 <w:i/>
                 <w:iCs/>
               </w:rPr>
-              <w:t>kolom_b</w:t>
-            </w:r>
-            <w:proofErr w:type="spellEnd"/>
-            <w:r>
-              <w:t>.</w:t>
-            </w:r>
-            <w:r>
-              <w:t xml:space="preserve"> (Indien aangegeven in de configuratie.)</w:t>
-            </w:r>
-            <w:r>
-              <w:t xml:space="preserve"> Significante elementen krijgen de klasse </w:t>
-            </w:r>
-            <w:proofErr w:type="spellStart"/>
+              <w:t>vraag</w:t>
+            </w:r>
+            <w:r>
+              <w:t xml:space="preserve">. </w:t>
+            </w:r>
+            <w:r>
+              <w:t xml:space="preserve">Verder krijgen al deze elementen een id, in de vorm </w:t>
+            </w:r>
             <w:r>
               <w:rPr>
                 <w:i/>
                 <w:iCs/>
               </w:rPr>
-              <w:t>sign</w:t>
-            </w:r>
-            <w:proofErr w:type="spellEnd"/>
-            <w:r>
-              <w:t>. (Indien aangegeven in de configuratie.)</w:t>
+              <w:t>heading_(volgnummer)</w:t>
+            </w:r>
+            <w:r>
+              <w:t>. Hiermee kan een zwevend menu worden opgebouwd. (Zie ook de meegeleverde template voor een voorbeeld.)</w:t>
             </w:r>
           </w:p>
         </w:tc>
@@ -9534,7 +8601,7 @@
               <w:pStyle w:val="Geenafstand"/>
             </w:pPr>
             <w:r>
-              <w:t>Titels en koppen</w:t>
+              <w:t>Afbeeldingen</w:t>
             </w:r>
           </w:p>
         </w:tc>
@@ -9547,261 +8614,53 @@
               <w:pStyle w:val="Geenafstand"/>
             </w:pPr>
             <w:r>
-              <w:t>Titels en koppen worden opgemaakt in header-elementen.</w:t>
-            </w:r>
-          </w:p>
-          <w:p>
-            <w:pPr>
-              <w:pStyle w:val="Geenafstand"/>
-            </w:pPr>
-          </w:p>
-          <w:p>
-            <w:pPr>
-              <w:pStyle w:val="Geenafstand"/>
-              <w:rPr>
-                <w:b/>
-                <w:bCs/>
-              </w:rPr>
-            </w:pPr>
-            <w:r>
-              <w:rPr>
-                <w:b/>
-                <w:bCs/>
-              </w:rPr>
-              <w:t>Binnen de introtekst</w:t>
-            </w:r>
-          </w:p>
-          <w:p>
-            <w:pPr>
-              <w:pStyle w:val="Geenafstand"/>
-            </w:pPr>
-            <w:r>
-              <w:t>Titels worden omgezet naar &lt;h1&gt;, koppen naar &lt;h2&gt;.</w:t>
-            </w:r>
-            <w:r>
-              <w:t xml:space="preserve"> Deze zijn eventueel los te stijlen door gebruik te maken van een CSS-</w:t>
-            </w:r>
-            <w:proofErr w:type="spellStart"/>
-            <w:r>
-              <w:t>selector</w:t>
-            </w:r>
-            <w:proofErr w:type="spellEnd"/>
-            <w:r>
-              <w:t xml:space="preserve"> (bijv. </w:t>
+              <w:t xml:space="preserve">Afbeeldingen krijgen enkel een </w:t>
             </w:r>
             <w:r>
               <w:rPr>
                 <w:i/>
                 <w:iCs/>
               </w:rPr>
-              <w:t>#intro h2</w:t>
-            </w:r>
-            <w:r>
-              <w:t xml:space="preserve">). </w:t>
-            </w:r>
-          </w:p>
-          <w:p>
-            <w:pPr>
-              <w:pStyle w:val="Geenafstand"/>
-            </w:pPr>
-          </w:p>
-          <w:p>
-            <w:pPr>
-              <w:pStyle w:val="Geenafstand"/>
-              <w:rPr>
-                <w:b/>
-                <w:bCs/>
-              </w:rPr>
-            </w:pPr>
-            <w:r>
-              <w:rPr>
-                <w:b/>
-                <w:bCs/>
-              </w:rPr>
-              <w:t>Buiten de introtekst</w:t>
-            </w:r>
-          </w:p>
-          <w:p>
-            <w:pPr>
-              <w:pStyle w:val="Geenafstand"/>
-            </w:pPr>
-            <w:r>
-              <w:t>Titels worden omgezet naar &lt;h2&gt;, koppen en vragen naar &lt;h3&gt;.</w:t>
-            </w:r>
-            <w:r>
-              <w:t xml:space="preserve"> Deze krijgen allemaal de klasse </w:t>
-            </w:r>
-            <w:proofErr w:type="spellStart"/>
+              <w:t>width</w:t>
+            </w:r>
+            <w:r>
+              <w:t xml:space="preserve"> en </w:t>
+            </w:r>
             <w:r>
               <w:rPr>
                 <w:i/>
                 <w:iCs/>
               </w:rPr>
-              <w:t>heading</w:t>
-            </w:r>
-            <w:proofErr w:type="spellEnd"/>
-            <w:r>
-              <w:t xml:space="preserve">, en vragen krijgen daarnaast de klasse </w:t>
+              <w:t>height</w:t>
+            </w:r>
+            <w:r>
+              <w:t xml:space="preserve"> mee, zoals aangegeven in de configuratie. Plaatsing </w:t>
+            </w:r>
+            <w:r>
+              <w:t xml:space="preserve">is helaas niet gelijk te trekken met de logica binnen Excel, en zal handmatig moeten gebeuren. </w:t>
+            </w:r>
+            <w:r>
+              <w:t>Het makkelijkste is om deze op te maken met een CSS-selector.</w:t>
+            </w:r>
+            <w:r>
+              <w:t xml:space="preserve"> Wanneer er een id opgegeven is krijgt de &lt;img&gt;-tag verder een </w:t>
             </w:r>
             <w:r>
               <w:rPr>
                 <w:i/>
                 <w:iCs/>
               </w:rPr>
-              <w:t>vraag</w:t>
-            </w:r>
-            <w:r>
-              <w:t xml:space="preserve">. </w:t>
-            </w:r>
-            <w:r>
-              <w:t xml:space="preserve">Verder krijgen al deze elementen een </w:t>
-            </w:r>
-            <w:proofErr w:type="spellStart"/>
-            <w:r>
               <w:t>id</w:t>
             </w:r>
-            <w:proofErr w:type="spellEnd"/>
-            <w:r>
-              <w:t xml:space="preserve">, in de vorm </w:t>
-            </w:r>
-            <w:proofErr w:type="spellStart"/>
+            <w:r>
+              <w:t xml:space="preserve"> mee, in de vorm </w:t>
+            </w:r>
             <w:r>
               <w:rPr>
                 <w:i/>
                 <w:iCs/>
               </w:rPr>
-              <w:t>heading</w:t>
-            </w:r>
-            <w:proofErr w:type="spellEnd"/>
-            <w:r>
-              <w:rPr>
-                <w:i/>
-                <w:iCs/>
-              </w:rPr>
-              <w:t>_(volgnummer)</w:t>
-            </w:r>
-            <w:r>
-              <w:t>. Hiermee kan een zwevend menu worden opgebouwd. (Zie ook de meegeleverde template voor een voorbeeld.)</w:t>
-            </w:r>
-          </w:p>
-        </w:tc>
-      </w:tr>
-      <w:tr>
-        <w:tc>
-          <w:tcPr>
-            <w:tcW w:w="0" w:type="auto"/>
-          </w:tcPr>
-          <w:p>
-            <w:pPr>
-              <w:pStyle w:val="Geenafstand"/>
-            </w:pPr>
-            <w:r>
-              <w:t>Afbeeldingen</w:t>
-            </w:r>
-          </w:p>
-        </w:tc>
-        <w:tc>
-          <w:tcPr>
-            <w:tcW w:w="0" w:type="auto"/>
-          </w:tcPr>
-          <w:p>
-            <w:pPr>
-              <w:pStyle w:val="Geenafstand"/>
-            </w:pPr>
-            <w:r>
-              <w:t xml:space="preserve">Afbeeldingen krijgen enkel een </w:t>
-            </w:r>
-            <w:proofErr w:type="spellStart"/>
-            <w:r>
-              <w:rPr>
-                <w:i/>
-                <w:iCs/>
-              </w:rPr>
-              <w:t>width</w:t>
-            </w:r>
-            <w:proofErr w:type="spellEnd"/>
-            <w:r>
-              <w:t xml:space="preserve"> en </w:t>
-            </w:r>
-            <w:proofErr w:type="spellStart"/>
-            <w:r>
-              <w:rPr>
-                <w:i/>
-                <w:iCs/>
-              </w:rPr>
-              <w:t>height</w:t>
-            </w:r>
-            <w:proofErr w:type="spellEnd"/>
-            <w:r>
-              <w:t xml:space="preserve"> mee, zoals aangegeven in de configuratie. Plaatsing </w:t>
-            </w:r>
-            <w:r>
-              <w:t xml:space="preserve">is helaas niet gelijk te trekken met de logica binnen Excel, en zal handmatig moeten gebeuren. </w:t>
-            </w:r>
-            <w:r>
-              <w:t>Het makkelijkste is om deze op te maken met een CSS-</w:t>
-            </w:r>
-            <w:proofErr w:type="spellStart"/>
-            <w:r>
-              <w:t>selector</w:t>
-            </w:r>
-            <w:proofErr w:type="spellEnd"/>
-            <w:r>
-              <w:t>.</w:t>
-            </w:r>
-            <w:r>
-              <w:t xml:space="preserve"> Wanneer er een </w:t>
-            </w:r>
-            <w:proofErr w:type="spellStart"/>
-            <w:r>
-              <w:t>id</w:t>
-            </w:r>
-            <w:proofErr w:type="spellEnd"/>
-            <w:r>
-              <w:t xml:space="preserve"> opgegeven is krijgt de &lt;</w:t>
-            </w:r>
-            <w:proofErr w:type="spellStart"/>
-            <w:r>
-              <w:t>img</w:t>
-            </w:r>
-            <w:proofErr w:type="spellEnd"/>
-            <w:r>
-              <w:t xml:space="preserve">&gt;-tag verder een </w:t>
-            </w:r>
-            <w:proofErr w:type="spellStart"/>
-            <w:r>
-              <w:rPr>
-                <w:i/>
-                <w:iCs/>
-              </w:rPr>
-              <w:t>id</w:t>
-            </w:r>
-            <w:proofErr w:type="spellEnd"/>
-            <w:r>
-              <w:t xml:space="preserve"> mee, in de vorm </w:t>
-            </w:r>
-            <w:r>
-              <w:rPr>
-                <w:i/>
-                <w:iCs/>
-              </w:rPr>
-              <w:t>logo_(</w:t>
-            </w:r>
-            <w:proofErr w:type="spellStart"/>
-            <w:r>
-              <w:rPr>
-                <w:i/>
-                <w:iCs/>
-              </w:rPr>
-              <w:t>id</w:t>
-            </w:r>
-            <w:proofErr w:type="spellEnd"/>
-            <w:r>
-              <w:rPr>
-                <w:i/>
-                <w:iCs/>
-              </w:rPr>
-              <w:t>)</w:t>
+              <w:t>logo_(id)</w:t>
             </w:r>
             <w:r>
               <w:t>.</w:t>
@@ -9861,15 +8720,7 @@
         <w:t xml:space="preserve"> 4), maar Excel niet. Hierdoor rondt Excel 2,5 af naar 3, R naar 2. 2,51 wordt wel door beiden afgerond naar 3, en 2,49 door beiden naar 2.</w:t>
       </w:r>
       <w:r>
-        <w:t xml:space="preserve"> Het is daardoor mogelijk dat de Excelversie en de </w:t>
-      </w:r>
-      <w:proofErr w:type="spellStart"/>
-      <w:r>
-        <w:t>digitoegankelijke</w:t>
-      </w:r>
-      <w:proofErr w:type="spellEnd"/>
-      <w:r>
-        <w:t xml:space="preserve"> versie andere percentages weergeven. Hier is helaas geen makkelijke oplossing voor. De kans dat een percentage precies eindigt op 0,5000 is gelukkig erg klein, waardoor dit waarschijnlijk niet vaak voor zal komen.</w:t>
+        <w:t xml:space="preserve"> Het is daardoor mogelijk dat de Excelversie en de digitoegankelijke versie andere percentages weergeven. Hier is helaas geen makkelijke oplossing voor. De kans dat een percentage precies eindigt op 0,5000 is gelukkig erg klein, waardoor dit waarschijnlijk niet vaak voor zal komen.</w:t>
       </w:r>
     </w:p>
     <w:p/>

</xml_diff>

<commit_message>
Toegevoegd: - nvar is terug van weggeweest. - Title-element toegevoegd aan de digitoegankelijke versie, zodat significante resultaten daar ook leesbaar zijn voor screenreaders. Voor niet-screenreaders verschijnt dit als een tekstbubbel wanneer de muis erop staat. Hiervoor is een nieuwe instelling toegevoegd aan het tabblad algemeen.
Aangepast:
- Kleurschema afwisselende kolomkleuring aangepast in de digitoegankelijke versie, zodat deze overeenkomt met Excel.
- Om nvar mogelijk te maken zonder herberekening is de controle op eerdere resultaten aangepast. Dit zou verder niet merkbaar moeten zijn.
</commit_message>
<xml_diff>
--- a/Handleiding configuratie.docx
+++ b/Handleiding configuratie.docx
@@ -29,7 +29,15 @@
         <w:t>Dit script wordt gebruikt om de data van een gezondheidsmonitor om te zetten in tabellenboeken voor de verschillende gemeentes, scholen, regio’s, enz. In principe kan op iedere variabele een specifieke set tabellenboeken worden gemaakt</w:t>
       </w:r>
       <w:r>
-        <w:t>, met daarbij ook uitsplitsing op een ‘hoger’ niveau. Denk bijvoorbeeld aan tabellenboeken per gemeente, waarbij ook een kolom is meegenomen voor een subregio.</w:t>
+        <w:t xml:space="preserve">, met daarbij ook uitsplitsing op een ‘hoger’ niveau. Denk bijvoorbeeld aan tabellenboeken per gemeente, waarbij ook een kolom is meegenomen voor een </w:t>
+      </w:r>
+      <w:proofErr w:type="spellStart"/>
+      <w:r>
+        <w:t>subregio</w:t>
+      </w:r>
+      <w:proofErr w:type="spellEnd"/>
+      <w:r>
+        <w:t>.</w:t>
       </w:r>
     </w:p>
     <w:p>
@@ -89,13 +97,37 @@
         <w:t xml:space="preserve">herschreven versie van het tabellenboekscript dat al een paar jaar circuleert en telkens wordt uitgebreid. </w:t>
       </w:r>
       <w:r>
-        <w:t>Deze situatie werd na het vijf keer doorgeven van het auteurschap onhoudbaar, waarop er vanuit GGData een werkgroep is opgezet om één universeel script op te zetten</w:t>
+        <w:t xml:space="preserve">Deze situatie werd na het vijf keer doorgeven van het auteurschap onhoudbaar, waarop er vanuit </w:t>
+      </w:r>
+      <w:proofErr w:type="spellStart"/>
+      <w:r>
+        <w:t>GGData</w:t>
+      </w:r>
+      <w:proofErr w:type="spellEnd"/>
+      <w:r>
+        <w:t xml:space="preserve"> een werkgroep is opgezet om één universeel script op te zetten</w:t>
       </w:r>
       <w:r>
         <w:t>, welke voor alle monitors gebruikt kan worden. Het script zal daarom vanaf heden worden onderhouden door deze werkgroep</w:t>
       </w:r>
       <w:r>
-        <w:t xml:space="preserve">. De laatste versie is altijd beschikbaar vanaf de Github van GGData: </w:t>
+        <w:t xml:space="preserve">. De laatste versie is altijd beschikbaar vanaf de </w:t>
+      </w:r>
+      <w:proofErr w:type="spellStart"/>
+      <w:r>
+        <w:t>Github</w:t>
+      </w:r>
+      <w:proofErr w:type="spellEnd"/>
+      <w:r>
+        <w:t xml:space="preserve"> van </w:t>
+      </w:r>
+      <w:proofErr w:type="spellStart"/>
+      <w:r>
+        <w:t>GGData</w:t>
+      </w:r>
+      <w:proofErr w:type="spellEnd"/>
+      <w:r>
+        <w:t xml:space="preserve">: </w:t>
       </w:r>
       <w:hyperlink r:id="rId6" w:history="1">
         <w:r>
@@ -115,9 +147,11 @@
       <w:pPr>
         <w:pStyle w:val="Geenafstand"/>
       </w:pPr>
+      <w:proofErr w:type="spellStart"/>
       <w:r>
         <w:t>Werkgroepleden</w:t>
       </w:r>
+      <w:proofErr w:type="spellEnd"/>
       <w:r>
         <w:t>:</w:t>
       </w:r>
@@ -171,7 +205,15 @@
         <w:t xml:space="preserve">Voor foutmeldingen en functionaliteitsaanvragen verwijzen we in eerste instantie naar de </w:t>
       </w:r>
       <w:r>
-        <w:t xml:space="preserve">‘Issues’ pagina op Github: </w:t>
+        <w:t xml:space="preserve">‘Issues’ pagina op </w:t>
+      </w:r>
+      <w:proofErr w:type="spellStart"/>
+      <w:r>
+        <w:t>Github</w:t>
+      </w:r>
+      <w:proofErr w:type="spellEnd"/>
+      <w:r>
+        <w:t xml:space="preserve">: </w:t>
       </w:r>
       <w:hyperlink r:id="rId7" w:history="1">
         <w:r>
@@ -224,7 +266,15 @@
         <w:t>Sinds de laatste monitor (V&amp;O) zijn een aantal elementen aangepast, en een aantal nieuwe functies toegevoegd. Deze zijn</w:t>
       </w:r>
       <w:r>
-        <w:t xml:space="preserve"> backwards compatible</w:t>
+        <w:t xml:space="preserve"> </w:t>
+      </w:r>
+      <w:proofErr w:type="spellStart"/>
+      <w:r>
+        <w:t>backwards</w:t>
+      </w:r>
+      <w:proofErr w:type="spellEnd"/>
+      <w:r>
+        <w:t xml:space="preserve"> compatible</w:t>
       </w:r>
       <w:r>
         <w:t xml:space="preserve"> verwerkt in het script</w:t>
@@ -258,7 +308,15 @@
         </w:numPr>
       </w:pPr>
       <w:r>
-        <w:t>Er is een digitoegankelijke versie van het tabellenboek toegevoegd. Dit is in aanvulling op de bestaande Excel</w:t>
+        <w:t xml:space="preserve">Er is een </w:t>
+      </w:r>
+      <w:proofErr w:type="spellStart"/>
+      <w:r>
+        <w:t>digitoegankelijke</w:t>
+      </w:r>
+      <w:proofErr w:type="spellEnd"/>
+      <w:r>
+        <w:t xml:space="preserve"> versie van het tabellenboek toegevoegd. Dit is in aanvulling op de bestaande Excel</w:t>
       </w:r>
       <w:r>
         <w:t>uitvoer.</w:t>
@@ -273,12 +331,14 @@
         <w:t xml:space="preserve"> over </w:t>
       </w:r>
       <w:hyperlink w:anchor="_Digitoegankelijke_versie" w:history="1">
+        <w:proofErr w:type="spellStart"/>
         <w:r>
           <w:rPr>
             <w:rStyle w:val="Hyperlink"/>
           </w:rPr>
           <w:t>digitoegankelijkheid</w:t>
         </w:r>
+        <w:proofErr w:type="spellEnd"/>
       </w:hyperlink>
       <w:r>
         <w:t>.</w:t>
@@ -319,7 +379,15 @@
         </w:numPr>
       </w:pPr>
       <w:r>
-        <w:t>Kolomkoppen bij iedere vraag zijn nu optioneel. Let op: dit werkt alleen in Excel, aangezien digitoegankelijkheid vereist dat iedere tabel kolomkoppen heeft.</w:t>
+        <w:t xml:space="preserve">Kolomkoppen bij iedere vraag zijn nu optioneel. Let op: dit werkt alleen in Excel, aangezien </w:t>
+      </w:r>
+      <w:proofErr w:type="spellStart"/>
+      <w:r>
+        <w:t>digitoegankelijkheid</w:t>
+      </w:r>
+      <w:proofErr w:type="spellEnd"/>
+      <w:r>
+        <w:t xml:space="preserve"> vereist dat iedere tabel kolomkoppen heeft.</w:t>
       </w:r>
     </w:p>
     <w:p>
@@ -414,8 +482,13 @@
       <w:r>
         <w:t>“</w:t>
       </w:r>
-      <w:r>
-        <w:t>tbl_</w:t>
+      <w:proofErr w:type="spellStart"/>
+      <w:r>
+        <w:t>tbl</w:t>
+      </w:r>
+      <w:proofErr w:type="spellEnd"/>
+      <w:r>
+        <w:t>_</w:t>
       </w:r>
       <w:r>
         <w:t>”</w:t>
@@ -424,7 +497,23 @@
         <w:t>)</w:t>
       </w:r>
       <w:r>
-        <w:t>, deze handleiding, en een configuratiebestand in Excel. Het uitvoeren van het script gebeurt door tbl_maken.R uit te voeren in R of Rstudio; de andere onderdelen worden vanuit dit script automatisch ingeladen.</w:t>
+        <w:t xml:space="preserve">, deze handleiding, en een configuratiebestand in Excel. Het uitvoeren van het script gebeurt door </w:t>
+      </w:r>
+      <w:proofErr w:type="spellStart"/>
+      <w:r>
+        <w:t>tbl_maken.R</w:t>
+      </w:r>
+      <w:proofErr w:type="spellEnd"/>
+      <w:r>
+        <w:t xml:space="preserve"> uit te voeren in R of </w:t>
+      </w:r>
+      <w:proofErr w:type="spellStart"/>
+      <w:r>
+        <w:t>Rstudio</w:t>
+      </w:r>
+      <w:proofErr w:type="spellEnd"/>
+      <w:r>
+        <w:t>; de andere onderdelen worden vanuit dit script automatisch ingeladen.</w:t>
       </w:r>
     </w:p>
     <w:p>
@@ -443,13 +532,29 @@
         <w:t>verwerken</w:t>
       </w:r>
       <w:r>
-        <w:t xml:space="preserve"> uit één of meerdere datasets. Als er meerdere datasets zijn worden deze gecombineerd tot één ‘superdataset’, waarin automatisch ‘superweegfactoren’ en ‘superstrata’ worden aangemaakt.</w:t>
+        <w:t xml:space="preserve"> uit één of meerdere datasets. Als er meerdere datasets zijn worden deze gecombineerd tot één ‘superdataset’, waarin automatisch ‘superweegfactoren’ en ‘</w:t>
+      </w:r>
+      <w:proofErr w:type="spellStart"/>
+      <w:r>
+        <w:t>superstrata</w:t>
+      </w:r>
+      <w:proofErr w:type="spellEnd"/>
+      <w:r>
+        <w:t>’ worden aangemaakt.</w:t>
       </w:r>
       <w:r>
         <w:t xml:space="preserve"> </w:t>
       </w:r>
       <w:r>
-        <w:t>Hierbij dient wel te worden aangegeven welke variabelen de strata en de weegfactoren bevatten. (Zie de naslag hieronder.)</w:t>
+        <w:t xml:space="preserve">Hierbij dient wel te worden aangegeven welke variabelen de </w:t>
+      </w:r>
+      <w:proofErr w:type="spellStart"/>
+      <w:r>
+        <w:t>strata</w:t>
+      </w:r>
+      <w:proofErr w:type="spellEnd"/>
+      <w:r>
+        <w:t xml:space="preserve"> en de weegfactoren bevatten. (Zie de naslag hieronder.)</w:t>
       </w:r>
     </w:p>
     <w:p>
@@ -503,7 +608,15 @@
         <w:t xml:space="preserve"> package </w:t>
       </w:r>
       <w:r>
-        <w:t xml:space="preserve">van Thomas Lumley. Deze werkt volgens dezelfde principes als </w:t>
+        <w:t xml:space="preserve">van Thomas </w:t>
+      </w:r>
+      <w:proofErr w:type="spellStart"/>
+      <w:r>
+        <w:t>Lumley</w:t>
+      </w:r>
+      <w:proofErr w:type="spellEnd"/>
+      <w:r>
+        <w:t xml:space="preserve">. Deze werkt volgens dezelfde principes als </w:t>
       </w:r>
       <w:r>
         <w:rPr>
@@ -619,6 +732,7 @@
       <w:r>
         <w:t xml:space="preserve"> en </w:t>
       </w:r>
+      <w:proofErr w:type="spellStart"/>
       <w:r>
         <w:rPr>
           <w:i/>
@@ -626,8 +740,17 @@
         </w:rPr>
         <w:t>resultaten_csv</w:t>
       </w:r>
-      <w:r>
-        <w:t xml:space="preserve"> automatisch aangemaakt in de map waarin de configuratie zich bevindt. Tabellenboeken zullen worden geplaatst in de submap </w:t>
+      <w:proofErr w:type="spellEnd"/>
+      <w:r>
+        <w:t xml:space="preserve"> automatisch aangemaakt in de map waarin de configuratie zich bevindt. Tabellenboeken zullen worden geplaatst in de </w:t>
+      </w:r>
+      <w:proofErr w:type="spellStart"/>
+      <w:r>
+        <w:t>submap</w:t>
+      </w:r>
+      <w:proofErr w:type="spellEnd"/>
+      <w:r>
+        <w:t xml:space="preserve"> </w:t>
       </w:r>
       <w:r>
         <w:rPr>
@@ -642,6 +765,7 @@
       <w:r>
         <w:t xml:space="preserve">Berekende resultaten worden geplaatst in </w:t>
       </w:r>
+      <w:proofErr w:type="spellStart"/>
       <w:r>
         <w:rPr>
           <w:i/>
@@ -649,6 +773,7 @@
         </w:rPr>
         <w:t>resultaten_csv</w:t>
       </w:r>
+      <w:proofErr w:type="spellEnd"/>
       <w:r>
         <w:t xml:space="preserve">. Deze tabel </w:t>
       </w:r>
@@ -659,7 +784,15 @@
         <w:t xml:space="preserve"> gebruikt worden voor bijvoorbeeld het schrijven van de rapportage, aangezien alle aantallen, percentages en p-waarden hierin weergegeven zijn. </w:t>
       </w:r>
       <w:r>
-        <w:t xml:space="preserve">Door gebruik van tbl_onderzoeksexport.R worden hiervan leesbare tabellen gemaakt die eveneens in de map </w:t>
+        <w:t xml:space="preserve">Door gebruik van </w:t>
+      </w:r>
+      <w:proofErr w:type="spellStart"/>
+      <w:r>
+        <w:t>tbl_onderzoeksexport.R</w:t>
+      </w:r>
+      <w:proofErr w:type="spellEnd"/>
+      <w:r>
+        <w:t xml:space="preserve"> worden hiervan leesbare tabellen gemaakt die eveneens in de map </w:t>
       </w:r>
       <w:r>
         <w:rPr>
@@ -771,16 +904,29 @@
         <w:t>Open R</w:t>
       </w:r>
       <w:r>
-        <w:t xml:space="preserve"> of Rstudio en vo</w:t>
+        <w:t xml:space="preserve"> of </w:t>
+      </w:r>
+      <w:proofErr w:type="spellStart"/>
+      <w:r>
+        <w:t>Rstudio</w:t>
+      </w:r>
+      <w:proofErr w:type="spellEnd"/>
+      <w:r>
+        <w:t xml:space="preserve"> en vo</w:t>
       </w:r>
       <w:r>
         <w:t xml:space="preserve">er </w:t>
       </w:r>
+      <w:proofErr w:type="spellStart"/>
       <w:r>
         <w:t>tbl</w:t>
       </w:r>
       <w:r>
-        <w:t xml:space="preserve">_maken.R uit. </w:t>
+        <w:t>_maken.R</w:t>
+      </w:r>
+      <w:proofErr w:type="spellEnd"/>
+      <w:r>
+        <w:t xml:space="preserve"> uit. </w:t>
       </w:r>
       <w:r>
         <w:rPr>
@@ -958,7 +1104,15 @@
         <w:t>gebruikt worden vo</w:t>
       </w:r>
       <w:r>
-        <w:t>or verdere analyse of het maken van een rapportage. Voer tbl_onderzoeksexport.R uit om hier een leesbare tabel van te maken.</w:t>
+        <w:t xml:space="preserve">or verdere analyse of het maken van een rapportage. Voer </w:t>
+      </w:r>
+      <w:proofErr w:type="spellStart"/>
+      <w:r>
+        <w:t>tbl_onderzoeksexport.R</w:t>
+      </w:r>
+      <w:proofErr w:type="spellEnd"/>
+      <w:r>
+        <w:t xml:space="preserve"> uit om hier een leesbare tabel van te maken.</w:t>
       </w:r>
     </w:p>
     <w:p>
@@ -1018,6 +1172,7 @@
       <w:r>
         <w:t xml:space="preserve">en </w:t>
       </w:r>
+      <w:proofErr w:type="spellStart"/>
       <w:r>
         <w:rPr>
           <w:i/>
@@ -1025,6 +1180,7 @@
         </w:rPr>
         <w:t>indeling_rijen</w:t>
       </w:r>
+      <w:proofErr w:type="spellEnd"/>
       <w:r>
         <w:t>; daar is alles belangrijk om aan te passen naar eigen huisstijl.</w:t>
       </w:r>
@@ -1263,7 +1419,23 @@
         <w:t xml:space="preserve">optioneel een jaar of subset. </w:t>
       </w:r>
       <w:r>
-        <w:t xml:space="preserve">Vanuit deze data worden dummies aangemaakt, welke aangeven of een rij bij een bepaalde kolom hoort. Wanneer een test wordt uitgevoerd wordt data geselecteerd op WAAR in beide bijbehorende dummies, en vervolgens getest op </w:t>
+        <w:t xml:space="preserve">Vanuit deze data worden </w:t>
+      </w:r>
+      <w:proofErr w:type="spellStart"/>
+      <w:r>
+        <w:t>dummies</w:t>
+      </w:r>
+      <w:proofErr w:type="spellEnd"/>
+      <w:r>
+        <w:t xml:space="preserve"> aangemaakt, welke aangeven of een rij bij een bepaalde kolom hoort. Wanneer een test wordt uitgevoerd wordt data geselecteerd op WAAR in beide bijbehorende </w:t>
+      </w:r>
+      <w:proofErr w:type="spellStart"/>
+      <w:r>
+        <w:t>dummies</w:t>
+      </w:r>
+      <w:proofErr w:type="spellEnd"/>
+      <w:r>
+        <w:t xml:space="preserve">, en vervolgens getest op </w:t>
       </w:r>
       <w:r>
         <w:t>WAAR voor de eerste dummy versus ONWAAR voor de eerste dummy.</w:t>
@@ -1836,6 +2008,7 @@
       <w:r>
         <w:t xml:space="preserve">Het aangeven van een afwijkende weegfactor kan op het tabblad </w:t>
       </w:r>
+      <w:proofErr w:type="spellStart"/>
       <w:r>
         <w:rPr>
           <w:i/>
@@ -1843,6 +2016,7 @@
         </w:rPr>
         <w:t>indeling_rijen</w:t>
       </w:r>
+      <w:proofErr w:type="spellEnd"/>
       <w:r>
         <w:rPr>
           <w:i/>
@@ -1852,7 +2026,15 @@
         <w:t xml:space="preserve">, </w:t>
       </w:r>
       <w:r>
-        <w:t xml:space="preserve">door het toevoegen van een kolom met de naam “weegfactor” (voor een andere weegfactor per variabele) of een kolom met de naam “weegfactor.d_(datasetnaam)” (voor een weegfactor per variabele per jaar). </w:t>
+        <w:t>door het toevoegen van een kolom met de naam “weegfactor” (voor een andere weegfactor per variabele) of een kolom met de naam “</w:t>
+      </w:r>
+      <w:proofErr w:type="spellStart"/>
+      <w:r>
+        <w:t>weegfactor.d</w:t>
+      </w:r>
+      <w:proofErr w:type="spellEnd"/>
+      <w:r>
+        <w:t xml:space="preserve">_(datasetnaam)” (voor een weegfactor per variabele per jaar). </w:t>
       </w:r>
       <w:r>
         <w:t xml:space="preserve">Het is enkel mogelijk een andere weegfactor </w:t>
@@ -1880,7 +2062,23 @@
         <w:t xml:space="preserve">. </w:t>
       </w:r>
       <w:r>
-        <w:t xml:space="preserve">Hiervoor kunnen dan twee kolommen worden toegevoegd: “weegfactor.d_datasetx” en “weegfactor.d_datasety”. </w:t>
+        <w:t>Hiervoor kunnen dan twee kolommen worden toegevoegd: “</w:t>
+      </w:r>
+      <w:proofErr w:type="spellStart"/>
+      <w:r>
+        <w:t>weegfactor.d_datasetx</w:t>
+      </w:r>
+      <w:proofErr w:type="spellEnd"/>
+      <w:r>
+        <w:t>” en “</w:t>
+      </w:r>
+      <w:proofErr w:type="spellStart"/>
+      <w:r>
+        <w:t>weegfactor.d_datasety</w:t>
+      </w:r>
+      <w:proofErr w:type="spellEnd"/>
+      <w:r>
+        <w:t xml:space="preserve">”. </w:t>
       </w:r>
     </w:p>
     <w:p>
@@ -1950,9 +2148,11 @@
             <w:tcW w:w="2689" w:type="dxa"/>
           </w:tcPr>
           <w:p>
+            <w:proofErr w:type="spellStart"/>
             <w:r>
               <w:t>min_observaties_per_vraag</w:t>
             </w:r>
+            <w:proofErr w:type="spellEnd"/>
           </w:p>
         </w:tc>
         <w:tc>
@@ -1997,9 +2197,11 @@
             <w:tcW w:w="2689" w:type="dxa"/>
           </w:tcPr>
           <w:p>
+            <w:proofErr w:type="spellStart"/>
             <w:r>
               <w:t>min_observaties_per_antwoord</w:t>
             </w:r>
+            <w:proofErr w:type="spellEnd"/>
           </w:p>
         </w:tc>
         <w:tc>
@@ -2041,9 +2243,11 @@
             <w:tcW w:w="2689" w:type="dxa"/>
           </w:tcPr>
           <w:p>
+            <w:proofErr w:type="spellStart"/>
             <w:r>
               <w:t>afkapwaarde_antwoord</w:t>
             </w:r>
+            <w:proofErr w:type="spellEnd"/>
           </w:p>
         </w:tc>
         <w:tc>
@@ -2079,6 +2283,7 @@
             <w:r>
               <w:t xml:space="preserve">Getallen kleiner dan of gelijk aan deze waarde worden vervangen door de tekst in </w:t>
             </w:r>
+            <w:proofErr w:type="spellStart"/>
             <w:r>
               <w:rPr>
                 <w:i/>
@@ -2086,6 +2291,7 @@
               </w:rPr>
               <w:t>tekst_min_antwoord_niet_gehaald</w:t>
             </w:r>
+            <w:proofErr w:type="spellEnd"/>
             <w:r>
               <w:t>.</w:t>
             </w:r>
@@ -2098,9 +2304,11 @@
             <w:tcW w:w="2689" w:type="dxa"/>
           </w:tcPr>
           <w:p>
+            <w:proofErr w:type="spellStart"/>
             <w:r>
               <w:t>vraag_verbergen_bij_missend_antwoord</w:t>
             </w:r>
+            <w:proofErr w:type="spellEnd"/>
           </w:p>
         </w:tc>
         <w:tc>
@@ -2143,9 +2351,11 @@
             <w:tcW w:w="2689" w:type="dxa"/>
           </w:tcPr>
           <w:p>
+            <w:proofErr w:type="spellStart"/>
             <w:r>
               <w:t>tekst_min_vraag_niet_gehaald</w:t>
             </w:r>
+            <w:proofErr w:type="spellEnd"/>
           </w:p>
         </w:tc>
         <w:tc>
@@ -2184,9 +2394,11 @@
             <w:tcW w:w="2689" w:type="dxa"/>
           </w:tcPr>
           <w:p>
+            <w:proofErr w:type="spellStart"/>
             <w:r>
               <w:t>tekst_min_antwoord_niet_gehaald</w:t>
             </w:r>
+            <w:proofErr w:type="spellEnd"/>
           </w:p>
         </w:tc>
         <w:tc>
@@ -2216,9 +2428,11 @@
             <w:tcW w:w="2689" w:type="dxa"/>
           </w:tcPr>
           <w:p>
+            <w:proofErr w:type="spellStart"/>
             <w:r>
               <w:t>tekst_missende_data</w:t>
             </w:r>
+            <w:proofErr w:type="spellEnd"/>
           </w:p>
         </w:tc>
         <w:tc>
@@ -2254,6 +2468,7 @@
                 <w:bCs/>
               </w:rPr>
             </w:pPr>
+            <w:proofErr w:type="spellStart"/>
             <w:r>
               <w:rPr>
                 <w:b/>
@@ -2268,6 +2483,7 @@
               </w:rPr>
               <w:t>toetsen</w:t>
             </w:r>
+            <w:proofErr w:type="spellEnd"/>
           </w:p>
         </w:tc>
         <w:tc>
@@ -2294,6 +2510,7 @@
             <w:r>
               <w:t xml:space="preserve"> Het niveau kan worden aangepast middels de waarde in </w:t>
             </w:r>
+            <w:proofErr w:type="spellStart"/>
             <w:r>
               <w:rPr>
                 <w:i/>
@@ -2301,6 +2518,7 @@
               </w:rPr>
               <w:t>confidence_level</w:t>
             </w:r>
+            <w:proofErr w:type="spellEnd"/>
             <w:r>
               <w:t>.</w:t>
             </w:r>
@@ -2348,6 +2566,7 @@
             <w:r>
               <w:t xml:space="preserve">worden aangepast in </w:t>
             </w:r>
+            <w:proofErr w:type="spellStart"/>
             <w:r>
               <w:rPr>
                 <w:i/>
@@ -2362,11 +2581,20 @@
               </w:rPr>
               <w:t>.R</w:t>
             </w:r>
+            <w:proofErr w:type="spellEnd"/>
             <w:r>
               <w:t xml:space="preserve">, zoek op </w:t>
             </w:r>
             <w:r>
-              <w:t>“style.sign”</w:t>
+              <w:t>“</w:t>
+            </w:r>
+            <w:proofErr w:type="spellStart"/>
+            <w:r>
+              <w:t>style.sign</w:t>
+            </w:r>
+            <w:proofErr w:type="spellEnd"/>
+            <w:r>
+              <w:t>”</w:t>
             </w:r>
             <w:r>
               <w:t>.)</w:t>
@@ -2386,9 +2614,79 @@
                 <w:bCs/>
               </w:rPr>
             </w:pPr>
-            <w:r>
+            <w:proofErr w:type="spellStart"/>
+            <w:r>
+              <w:rPr>
+                <w:b/>
+                <w:bCs/>
+              </w:rPr>
+              <w:t>sign_hovertekst</w:t>
+            </w:r>
+            <w:proofErr w:type="spellEnd"/>
+          </w:p>
+        </w:tc>
+        <w:tc>
+          <w:tcPr>
+            <w:tcW w:w="1701" w:type="dxa"/>
+          </w:tcPr>
+          <w:p>
+            <w:r>
+              <w:t>Tekst</w:t>
+            </w:r>
+          </w:p>
+        </w:tc>
+        <w:tc>
+          <w:tcPr>
+            <w:tcW w:w="4672" w:type="dxa"/>
+          </w:tcPr>
+          <w:p>
+            <w:r>
+              <w:t xml:space="preserve">In de </w:t>
+            </w:r>
+            <w:proofErr w:type="spellStart"/>
+            <w:r>
+              <w:t>digitoegankelijke</w:t>
+            </w:r>
+            <w:proofErr w:type="spellEnd"/>
+            <w:r>
+              <w:t xml:space="preserve"> versie krijgen significante resultaten een </w:t>
+            </w:r>
+            <w:r>
+              <w:t>‘</w:t>
+            </w:r>
+            <w:proofErr w:type="spellStart"/>
+            <w:r>
+              <w:t>hover</w:t>
+            </w:r>
+            <w:proofErr w:type="spellEnd"/>
+            <w:r>
+              <w:t xml:space="preserve">’ die informatie geeft over de opmaak. Hierdoor kan een screenreader lezen wat met de opmaak bedoelt wordt, en voor </w:t>
+            </w:r>
+            <w:r>
+              <w:lastRenderedPageBreak/>
+              <w:t>gebruikers zonder toegankelijkheidsproblemen is dit leesbaar als een tekstballon wanneer er op de cel gewezen wordt met de muis. De tekst die hierbij wordt weergegeven is via deze waarde op te geven.</w:t>
+            </w:r>
+          </w:p>
+        </w:tc>
+      </w:tr>
+      <w:tr>
+        <w:tc>
+          <w:tcPr>
+            <w:tcW w:w="2689" w:type="dxa"/>
+          </w:tcPr>
+          <w:p>
+            <w:pPr>
+              <w:rPr>
+                <w:b/>
+                <w:bCs/>
+              </w:rPr>
+            </w:pPr>
+            <w:proofErr w:type="spellStart"/>
+            <w:r>
+              <w:lastRenderedPageBreak/>
               <w:t>confidence_level</w:t>
             </w:r>
+            <w:proofErr w:type="spellEnd"/>
           </w:p>
         </w:tc>
         <w:tc>
@@ -2427,6 +2725,7 @@
             <w:r>
               <w:t xml:space="preserve"> </w:t>
             </w:r>
+            <w:proofErr w:type="spellStart"/>
             <w:r>
               <w:rPr>
                 <w:i/>
@@ -2434,6 +2733,7 @@
               </w:rPr>
               <w:t>indeling_kolommen</w:t>
             </w:r>
+            <w:proofErr w:type="spellEnd"/>
             <w:r>
               <w:t>.)</w:t>
             </w:r>
@@ -2452,14 +2752,15 @@
                 <w:bCs/>
               </w:rPr>
             </w:pPr>
+            <w:proofErr w:type="spellStart"/>
             <w:r>
               <w:rPr>
                 <w:b/>
                 <w:bCs/>
               </w:rPr>
-              <w:lastRenderedPageBreak/>
               <w:t>missing_weegfactoren</w:t>
             </w:r>
+            <w:proofErr w:type="spellEnd"/>
           </w:p>
         </w:tc>
         <w:tc>
@@ -2490,7 +2791,15 @@
               <w:t>t</w:t>
             </w:r>
             <w:r>
-              <w:t xml:space="preserve"> als er missings zijn op de weegfactoren. “fout”</w:t>
+              <w:t xml:space="preserve"> als er </w:t>
+            </w:r>
+            <w:proofErr w:type="spellStart"/>
+            <w:r>
+              <w:t>missings</w:t>
+            </w:r>
+            <w:proofErr w:type="spellEnd"/>
+            <w:r>
+              <w:t xml:space="preserve"> zijn op de weegfactoren. “fout”</w:t>
             </w:r>
             <w:r>
               <w:t xml:space="preserve"> </w:t>
@@ -2508,7 +2817,15 @@
               <w:t>g</w:t>
             </w:r>
             <w:r>
-              <w:t>t alle missings met dat nummer.</w:t>
+              <w:t xml:space="preserve">t alle </w:t>
+            </w:r>
+            <w:proofErr w:type="spellStart"/>
+            <w:r>
+              <w:t>missings</w:t>
+            </w:r>
+            <w:proofErr w:type="spellEnd"/>
+            <w:r>
+              <w:t xml:space="preserve"> met dat nummer.</w:t>
             </w:r>
           </w:p>
         </w:tc>
@@ -2525,6 +2842,7 @@
                 <w:bCs/>
               </w:rPr>
             </w:pPr>
+            <w:proofErr w:type="spellStart"/>
             <w:r>
               <w:rPr>
                 <w:b/>
@@ -2532,6 +2850,7 @@
               </w:rPr>
               <w:t>waarden_dichotoom</w:t>
             </w:r>
+            <w:proofErr w:type="spellEnd"/>
           </w:p>
         </w:tc>
         <w:tc>
@@ -2561,12 +2880,14 @@
             <w:tcW w:w="2689" w:type="dxa"/>
           </w:tcPr>
           <w:p>
+            <w:proofErr w:type="spellStart"/>
             <w:r>
               <w:t>vergelijk</w:t>
             </w:r>
             <w:r>
               <w:t>_variabelelabels</w:t>
             </w:r>
+            <w:proofErr w:type="spellEnd"/>
           </w:p>
         </w:tc>
         <w:tc>
@@ -2618,6 +2939,7 @@
                 <w:bCs/>
               </w:rPr>
             </w:pPr>
+            <w:proofErr w:type="spellStart"/>
             <w:r>
               <w:rPr>
                 <w:b/>
@@ -2625,6 +2947,7 @@
               </w:rPr>
               <w:t>template_html</w:t>
             </w:r>
+            <w:proofErr w:type="spellEnd"/>
           </w:p>
         </w:tc>
         <w:tc>
@@ -2678,7 +3001,15 @@
               <w:t xml:space="preserve"> Als deze variabele leeg is </w:t>
             </w:r>
             <w:r>
-              <w:t>worden er geen HTML-bestanden gemaakt.</w:t>
+              <w:t xml:space="preserve">worden er geen </w:t>
+            </w:r>
+            <w:proofErr w:type="spellStart"/>
+            <w:r>
+              <w:t>HTML-bestanden</w:t>
+            </w:r>
+            <w:proofErr w:type="spellEnd"/>
+            <w:r>
+              <w:t xml:space="preserve"> gemaakt.</w:t>
             </w:r>
           </w:p>
         </w:tc>
@@ -2710,13 +3041,25 @@
           </w:tcPr>
           <w:p>
             <w:r>
-              <w:t xml:space="preserve">Het kan soms handig zijn om de aantallen per antwoord uit te draaien. Hiervoor is in principe de onderzoeksexport gemaakt, </w:t>
+              <w:t xml:space="preserve">Het kan soms handig zijn om de aantallen per antwoord uit te draaien. Hiervoor is in principe de </w:t>
+            </w:r>
+            <w:proofErr w:type="spellStart"/>
+            <w:r>
+              <w:t>onderzoeksexport</w:t>
+            </w:r>
+            <w:proofErr w:type="spellEnd"/>
+            <w:r>
+              <w:t xml:space="preserve"> gemaakt, </w:t>
             </w:r>
             <w:r>
               <w:t>maar</w:t>
             </w:r>
             <w:r>
-              <w:t xml:space="preserve"> indien gewenst kan ook een tabellenboek met aantallen worden uitgedraaid. Als hier de waarde “n” wordt opgegeven zullen er aantallen in de cellen staan, i.p.v. percentages. </w:t>
+              <w:t xml:space="preserve"> indien gewenst kan ook een tabellenboek met aantallen worden uitgedraaid. Als hier de waarde “n” </w:t>
+            </w:r>
+            <w:r>
+              <w:lastRenderedPageBreak/>
+              <w:t xml:space="preserve">wordt opgegeven zullen er aantallen in de cellen staan, i.p.v. percentages. </w:t>
             </w:r>
             <w:r>
               <w:rPr>
@@ -2741,10 +3084,11 @@
       <w:pPr>
         <w:pStyle w:val="Kop2"/>
       </w:pPr>
-      <w:r>
-        <w:lastRenderedPageBreak/>
+      <w:proofErr w:type="spellStart"/>
+      <w:r>
         <w:t>Crossings</w:t>
       </w:r>
+      <w:proofErr w:type="spellEnd"/>
     </w:p>
     <w:p>
       <w:pPr>
@@ -2763,7 +3107,15 @@
         <w:t>bijvoorbeeld</w:t>
       </w:r>
       <w:r>
-        <w:t xml:space="preserve"> geslacht, SES, of opleidingsniveau zijn. Meerdere crossings zijn mogelijk.</w:t>
+        <w:t xml:space="preserve"> geslacht, SES, of opleidingsniveau zijn. Meerdere </w:t>
+      </w:r>
+      <w:proofErr w:type="spellStart"/>
+      <w:r>
+        <w:t>crossings</w:t>
+      </w:r>
+      <w:proofErr w:type="spellEnd"/>
+      <w:r>
+        <w:t xml:space="preserve"> zijn mogelijk.</w:t>
       </w:r>
     </w:p>
     <w:p>
@@ -2858,6 +3210,7 @@
                 <w:bCs/>
               </w:rPr>
             </w:pPr>
+            <w:proofErr w:type="spellStart"/>
             <w:r>
               <w:rPr>
                 <w:b/>
@@ -2865,6 +3218,7 @@
               </w:rPr>
               <w:t>naam_dataset</w:t>
             </w:r>
+            <w:proofErr w:type="spellEnd"/>
           </w:p>
         </w:tc>
         <w:tc>
@@ -2979,8 +3333,13 @@
               <w:t>Het script neemt aan dat dit bestand in dezelfde map staat als de configuratie. Een relatief pad (bijv. “../</w:t>
             </w:r>
             <w:r>
-              <w:t>2021/data.sav</w:t>
-            </w:r>
+              <w:t>2021/</w:t>
+            </w:r>
+            <w:proofErr w:type="spellStart"/>
+            <w:r>
+              <w:t>data.sav</w:t>
+            </w:r>
+            <w:proofErr w:type="spellEnd"/>
             <w:r>
               <w:t>”</w:t>
             </w:r>
@@ -3031,9 +3390,11 @@
             <w:pPr>
               <w:pStyle w:val="Geenafstand"/>
             </w:pPr>
+            <w:proofErr w:type="spellStart"/>
             <w:r>
               <w:t>Variabelenaam</w:t>
             </w:r>
+            <w:proofErr w:type="spellEnd"/>
             <w:r>
               <w:t xml:space="preserve"> / leeg</w:t>
             </w:r>
@@ -3088,8 +3449,13 @@
             <w:pPr>
               <w:pStyle w:val="Geenafstand"/>
             </w:pPr>
-            <w:r>
-              <w:t>Variabelenaam / leeg</w:t>
+            <w:proofErr w:type="spellStart"/>
+            <w:r>
+              <w:t>Variabelenaam</w:t>
+            </w:r>
+            <w:proofErr w:type="spellEnd"/>
+            <w:r>
+              <w:t xml:space="preserve"> / leeg</w:t>
             </w:r>
           </w:p>
         </w:tc>
@@ -3114,8 +3480,13 @@
             <w:pPr>
               <w:pStyle w:val="Geenafstand"/>
             </w:pPr>
-            <w:r>
-              <w:t>Variabelenaam met informatie over de weging van het design. Als deze leeg is wordt er een ongewogen design gebruikt.</w:t>
+            <w:proofErr w:type="spellStart"/>
+            <w:r>
+              <w:t>Variabelenaam</w:t>
+            </w:r>
+            <w:proofErr w:type="spellEnd"/>
+            <w:r>
+              <w:t xml:space="preserve"> met informatie over de weging van het design. Als deze leeg is wordt er een ongewogen design gebruikt.</w:t>
             </w:r>
             <w:r>
               <w:t xml:space="preserve"> </w:t>
@@ -3165,8 +3536,13 @@
             <w:pPr>
               <w:pStyle w:val="Geenafstand"/>
             </w:pPr>
-            <w:r>
-              <w:t>Variabelenaam / leeg</w:t>
+            <w:proofErr w:type="spellStart"/>
+            <w:r>
+              <w:t>Variabelenaam</w:t>
+            </w:r>
+            <w:proofErr w:type="spellEnd"/>
+            <w:r>
+              <w:t xml:space="preserve"> / leeg</w:t>
             </w:r>
           </w:p>
         </w:tc>
@@ -3191,8 +3567,13 @@
             <w:pPr>
               <w:pStyle w:val="Geenafstand"/>
             </w:pPr>
-            <w:r>
-              <w:t>Variabelenaam met informatie over de indeling van het design. Als deze leeg is wordt er een ongewogen design gebruikt.</w:t>
+            <w:proofErr w:type="spellStart"/>
+            <w:r>
+              <w:t>Variabelenaam</w:t>
+            </w:r>
+            <w:proofErr w:type="spellEnd"/>
+            <w:r>
+              <w:t xml:space="preserve"> met informatie over de indeling van het design. Als deze leeg is wordt er een ongewogen design gebruikt.</w:t>
             </w:r>
           </w:p>
         </w:tc>
@@ -3218,6 +3599,7 @@
       <w:r>
         <w:t xml:space="preserve">Dichotome variabelen worden in theorie automatisch herkend door het script, en kunnen nog verder geborgd worden middels </w:t>
       </w:r>
+      <w:proofErr w:type="spellStart"/>
       <w:r>
         <w:rPr>
           <w:i/>
@@ -3225,6 +3607,7 @@
         </w:rPr>
         <w:t>waarden_dichotoom</w:t>
       </w:r>
+      <w:proofErr w:type="spellEnd"/>
       <w:r>
         <w:t xml:space="preserve"> op het tabblad </w:t>
       </w:r>
@@ -3236,13 +3619,29 @@
         <w:t>algemeen</w:t>
       </w:r>
       <w:r>
-        <w:t>. Mocht er alsnog een variabele zijn die wel dichotoom is, maar niet zo gelezen wordt door het script, of vice versa, dan kunnen deze worden geplaatst in het bijbehorende tabblad. Hiermee wordt de detectie omzeil</w:t>
+        <w:t xml:space="preserve">. Mocht er alsnog een variabele zijn die wel dichotoom is, maar niet zo gelezen wordt door het script, of </w:t>
+      </w:r>
+      <w:proofErr w:type="spellStart"/>
+      <w:r>
+        <w:t>vice</w:t>
+      </w:r>
+      <w:proofErr w:type="spellEnd"/>
+      <w:r>
+        <w:t xml:space="preserve"> versa, dan kunnen deze worden geplaatst in het bijbehorende tabblad. Hiermee wordt de detectie omzeil</w:t>
       </w:r>
       <w:r>
         <w:t>d</w:t>
       </w:r>
       <w:r>
-        <w:t xml:space="preserve"> en de status als wel/niet dichotoom geforceerd. Beide tabbladen bestaan simpelweg uit een lijst met variabelenamen.</w:t>
+        <w:t xml:space="preserve"> en de status als wel/niet dichotoom geforceerd. Beide tabbladen bestaan simpelweg uit een lijst met </w:t>
+      </w:r>
+      <w:proofErr w:type="spellStart"/>
+      <w:r>
+        <w:t>variabelenamen</w:t>
+      </w:r>
+      <w:proofErr w:type="spellEnd"/>
+      <w:r>
+        <w:t>.</w:t>
       </w:r>
     </w:p>
     <w:p>
@@ -3269,7 +3668,11 @@
         <w:t xml:space="preserve">Het kan voorkomen dat hier om moverende redenen een ‘onhandig’ datatype is gekozen. Zo is er bijvoorbeeld bij de VO monitor 2022 </w:t>
       </w:r>
       <w:r>
-        <w:t>bij Gemeentecode gekozen om hier een string van te maken i.v.m. de combinatie met CBS-data. Dit is anders dan bij eerdere monitors, waardoor een combinatie tussen deze datasets niet meer mogelijk is. Om dit mogelijk te maken kan het datatype geforceerd worden. Het script zal dan de gewenste variabele omzetten naar het gewenste datatype.</w:t>
+        <w:t xml:space="preserve">bij Gemeentecode gekozen om hier een string van te maken i.v.m. de combinatie met CBS-data. Dit is anders dan bij eerdere monitors, waardoor een combinatie tussen deze datasets niet meer </w:t>
+      </w:r>
+      <w:r>
+        <w:lastRenderedPageBreak/>
+        <w:t>mogelijk is. Om dit mogelijk te maken kan het datatype geforceerd worden. Het script zal dan de gewenste variabele omzetten naar het gewenste datatype.</w:t>
       </w:r>
     </w:p>
     <w:p>
@@ -3351,9 +3754,11 @@
             <w:pPr>
               <w:pStyle w:val="Geenafstand"/>
             </w:pPr>
+            <w:proofErr w:type="spellStart"/>
             <w:r>
               <w:t>Variabelenaam</w:t>
             </w:r>
+            <w:proofErr w:type="spellEnd"/>
           </w:p>
         </w:tc>
         <w:tc>
@@ -3380,7 +3785,6 @@
               <w:pStyle w:val="Geenafstand"/>
             </w:pPr>
             <w:r>
-              <w:lastRenderedPageBreak/>
               <w:t>type</w:t>
             </w:r>
           </w:p>
@@ -3394,7 +3798,23 @@
               <w:pStyle w:val="Geenafstand"/>
             </w:pPr>
             <w:r>
-              <w:t>“numeric” / “character”</w:t>
+              <w:t>“</w:t>
+            </w:r>
+            <w:proofErr w:type="spellStart"/>
+            <w:r>
+              <w:t>numeric</w:t>
+            </w:r>
+            <w:proofErr w:type="spellEnd"/>
+            <w:r>
+              <w:t>” / “</w:t>
+            </w:r>
+            <w:proofErr w:type="spellStart"/>
+            <w:r>
+              <w:t>character</w:t>
+            </w:r>
+            <w:proofErr w:type="spellEnd"/>
+            <w:r>
+              <w:t>”</w:t>
             </w:r>
           </w:p>
         </w:tc>
@@ -3407,7 +3827,23 @@
               <w:pStyle w:val="Geenafstand"/>
             </w:pPr>
             <w:r>
-              <w:t xml:space="preserve">Gewenst datatype. Er zijn momenteel twee opties ingebouwd: getallen (“numeric”) en strings (“character”). De variabele wordt </w:t>
+              <w:t>Gewenst datatype. Er zijn momenteel twee opties ingebouwd: getallen (“</w:t>
+            </w:r>
+            <w:proofErr w:type="spellStart"/>
+            <w:r>
+              <w:t>numeric</w:t>
+            </w:r>
+            <w:proofErr w:type="spellEnd"/>
+            <w:r>
+              <w:t>”) en strings (“</w:t>
+            </w:r>
+            <w:proofErr w:type="spellStart"/>
+            <w:r>
+              <w:t>character</w:t>
+            </w:r>
+            <w:proofErr w:type="spellEnd"/>
+            <w:r>
+              <w:t xml:space="preserve">”). De variabele wordt </w:t>
             </w:r>
             <w:r>
               <w:t xml:space="preserve">binnen R omgezet naar het gewenste type. </w:t>
@@ -3452,7 +3888,15 @@
         <w:t>Het kan voorkomen dat de volledige waarde van een categorie te groot is voor een cel. Voor dit geval is er een mogelijkheid om afkortingen op te geven</w:t>
       </w:r>
       <w:r>
-        <w:t xml:space="preserve">, middels een simpele tekst/vervanging combinatie. In NOG wordt de regio bijvoorbeeld onderverdeeld in subregio’s, die </w:t>
+        <w:t xml:space="preserve">, middels een simpele tekst/vervanging combinatie. In NOG wordt de regio bijvoorbeeld onderverdeeld in </w:t>
+      </w:r>
+      <w:proofErr w:type="spellStart"/>
+      <w:r>
+        <w:t>subregio’s</w:t>
+      </w:r>
+      <w:proofErr w:type="spellEnd"/>
+      <w:r>
+        <w:t xml:space="preserve">, die </w:t>
       </w:r>
       <w:r>
         <w:t>te</w:t>
@@ -3791,13 +4235,13 @@
           <w:noProof/>
         </w:rPr>
         <w:drawing>
-          <wp:anchor distT="0" distB="0" distL="114300" distR="114300" simplePos="0" relativeHeight="251658240" behindDoc="0" locked="0" layoutInCell="1" allowOverlap="1" wp14:anchorId="513A771B" wp14:editId="156522FB">
+          <wp:anchor distT="0" distB="0" distL="114300" distR="114300" simplePos="0" relativeHeight="251658240" behindDoc="0" locked="0" layoutInCell="1" allowOverlap="1" wp14:anchorId="513A771B" wp14:editId="5071F0D6">
             <wp:simplePos x="0" y="0"/>
             <wp:positionH relativeFrom="margin">
-              <wp:posOffset>1622425</wp:posOffset>
+              <wp:align>right</wp:align>
             </wp:positionH>
             <wp:positionV relativeFrom="margin">
-              <wp:posOffset>2032635</wp:posOffset>
+              <wp:posOffset>6314656</wp:posOffset>
             </wp:positionV>
             <wp:extent cx="3800475" cy="1004958"/>
             <wp:effectExtent l="0" t="0" r="0" b="5080"/>
@@ -4265,7 +4709,15 @@
         <w:t xml:space="preserve">Er kunnen afwijkende </w:t>
       </w:r>
       <w:r>
-        <w:t xml:space="preserve">weegfactoren per variabele worden aangegeven door het toevoegen van een kolom met de naam “weegfactor” (voor de hele variabele) of “weegfactor.d_(naam)” </w:t>
+        <w:t>weegfactoren per variabele worden aangegeven door het toevoegen van een kolom met de naam “weegfactor” (voor de hele variabele) of “</w:t>
+      </w:r>
+      <w:proofErr w:type="spellStart"/>
+      <w:r>
+        <w:t>weegfactor.d</w:t>
+      </w:r>
+      <w:proofErr w:type="spellEnd"/>
+      <w:r>
+        <w:t xml:space="preserve">_(naam)” </w:t>
       </w:r>
       <w:r>
         <w:t>(voor een splitsing per dataset).</w:t>
@@ -4464,6 +4916,7 @@
             <w:r>
               <w:t xml:space="preserve"> Let op: introtekst bevindt zich op een aparte pagina: </w:t>
             </w:r>
+            <w:proofErr w:type="spellStart"/>
             <w:r>
               <w:rPr>
                 <w:i/>
@@ -4471,6 +4924,7 @@
               </w:rPr>
               <w:t>intro_tekst</w:t>
             </w:r>
+            <w:proofErr w:type="spellEnd"/>
             <w:r>
               <w:t>.</w:t>
             </w:r>
@@ -4582,15 +5036,40 @@
             <w:r>
               <w:t>“var”</w:t>
             </w:r>
-          </w:p>
-        </w:tc>
-        <w:tc>
-          <w:tcPr>
-            <w:tcW w:w="0" w:type="auto"/>
-          </w:tcPr>
-          <w:p>
-            <w:r>
-              <w:t xml:space="preserve">Geeft de genoemde variabele weer. </w:t>
+            <w:r>
+              <w:t xml:space="preserve"> / “</w:t>
+            </w:r>
+            <w:proofErr w:type="spellStart"/>
+            <w:r>
+              <w:t>nvar</w:t>
+            </w:r>
+            <w:proofErr w:type="spellEnd"/>
+            <w:r>
+              <w:t>”</w:t>
+            </w:r>
+          </w:p>
+        </w:tc>
+        <w:tc>
+          <w:tcPr>
+            <w:tcW w:w="0" w:type="auto"/>
+          </w:tcPr>
+          <w:p>
+            <w:r>
+              <w:t>Geeft de genoemde variabele weer.</w:t>
+            </w:r>
+            <w:r>
+              <w:t xml:space="preserve"> Bij “</w:t>
+            </w:r>
+            <w:proofErr w:type="spellStart"/>
+            <w:r>
+              <w:t>nvar</w:t>
+            </w:r>
+            <w:proofErr w:type="spellEnd"/>
+            <w:r>
+              <w:t>” wordt onder het procentteken een extra regel toegevoegd met het aantal respondenten bij die vraag.</w:t>
+            </w:r>
+            <w:r>
+              <w:t xml:space="preserve"> </w:t>
             </w:r>
             <w:r>
               <w:rPr>
@@ -4621,18 +5100,31 @@
             <w:tcW w:w="1824" w:type="dxa"/>
           </w:tcPr>
           <w:p>
-            <w:r>
-              <w:t>Variabelenaam / tekst / leeg</w:t>
-            </w:r>
-          </w:p>
-        </w:tc>
-        <w:tc>
-          <w:tcPr>
-            <w:tcW w:w="0" w:type="auto"/>
-          </w:tcPr>
-          <w:p>
-            <w:r>
-              <w:t>In dit veld kan de bijbehorende tekst danwel variabele ingevuld worden.</w:t>
+            <w:proofErr w:type="spellStart"/>
+            <w:r>
+              <w:t>Variabelenaam</w:t>
+            </w:r>
+            <w:proofErr w:type="spellEnd"/>
+            <w:r>
+              <w:t xml:space="preserve"> / tekst / leeg</w:t>
+            </w:r>
+          </w:p>
+        </w:tc>
+        <w:tc>
+          <w:tcPr>
+            <w:tcW w:w="0" w:type="auto"/>
+          </w:tcPr>
+          <w:p>
+            <w:r>
+              <w:t xml:space="preserve">In dit veld kan de bijbehorende tekst </w:t>
+            </w:r>
+            <w:proofErr w:type="spellStart"/>
+            <w:r>
+              <w:t>danwel</w:t>
+            </w:r>
+            <w:proofErr w:type="spellEnd"/>
+            <w:r>
+              <w:t xml:space="preserve"> variabele ingevuld worden.</w:t>
             </w:r>
           </w:p>
         </w:tc>
@@ -4726,7 +5218,11 @@
               <w:t>niet</w:t>
             </w:r>
             <w:r>
-              <w:t xml:space="preserve"> de labels. Indien dit veld leeg is worden alle antwoordmogelijkheden weergegeven.</w:t>
+              <w:t xml:space="preserve"> de labels. Indien dit </w:t>
+            </w:r>
+            <w:r>
+              <w:lastRenderedPageBreak/>
+              <w:t>veld leeg is worden alle antwoordmogelijkheden weergegeven.</w:t>
             </w:r>
           </w:p>
         </w:tc>
@@ -4768,7 +5264,7 @@
               <w:t xml:space="preserve">in dit veld tekst te plaatsen. Bij een variabele </w:t>
             </w:r>
             <w:r>
-              <w:t>worden kolomkoppen bij boven deze variabele voorkomen, bij een kop de kolomkoppen onder de kop.</w:t>
+              <w:t>worden kolomkoppen boven deze variabele voorkomen, bij een kop de kolomkoppen onder de kop.</w:t>
             </w:r>
             <w:r>
               <w:t xml:space="preserve"> </w:t>
@@ -4781,7 +5277,15 @@
               <w:t xml:space="preserve">Let op: </w:t>
             </w:r>
             <w:r>
-              <w:t>deze variabele heeft alleen effect in de uitvoer in Excel-bestanden. Vanwege de vereisten van digitoegankelijkheid is het niet mogelijk om een tabel zonder kolomkoppen aan te maken in HTML.</w:t>
+              <w:t xml:space="preserve">deze variabele heeft alleen effect in de uitvoer in Excel-bestanden. Vanwege de vereisten van </w:t>
+            </w:r>
+            <w:proofErr w:type="spellStart"/>
+            <w:r>
+              <w:t>digitoegankelijkheid</w:t>
+            </w:r>
+            <w:proofErr w:type="spellEnd"/>
+            <w:r>
+              <w:t xml:space="preserve"> is het niet mogelijk om een tabel zonder kolomkoppen aan te maken in HTML.</w:t>
             </w:r>
           </w:p>
         </w:tc>
@@ -4802,8 +5306,13 @@
             <w:tcW w:w="1824" w:type="dxa"/>
           </w:tcPr>
           <w:p>
-            <w:r>
-              <w:t>Variabelenaam / leeg</w:t>
+            <w:proofErr w:type="spellStart"/>
+            <w:r>
+              <w:t>Variabelenaam</w:t>
+            </w:r>
+            <w:proofErr w:type="spellEnd"/>
+            <w:r>
+              <w:t xml:space="preserve"> / leeg</w:t>
             </w:r>
           </w:p>
         </w:tc>
@@ -4883,8 +5392,13 @@
             <w:tcW w:w="2019" w:type="dxa"/>
           </w:tcPr>
           <w:p>
-            <w:r>
-              <w:t>weegfactor.d(getal)</w:t>
+            <w:proofErr w:type="spellStart"/>
+            <w:r>
+              <w:t>weegfactor.d</w:t>
+            </w:r>
+            <w:proofErr w:type="spellEnd"/>
+            <w:r>
+              <w:t>(getal)</w:t>
             </w:r>
           </w:p>
         </w:tc>
@@ -4893,8 +5407,13 @@
             <w:tcW w:w="1824" w:type="dxa"/>
           </w:tcPr>
           <w:p>
-            <w:r>
-              <w:t>Variabelenaam / leeg</w:t>
+            <w:proofErr w:type="spellStart"/>
+            <w:r>
+              <w:t>Variabelenaam</w:t>
+            </w:r>
+            <w:proofErr w:type="spellEnd"/>
+            <w:r>
+              <w:t xml:space="preserve"> / leeg</w:t>
             </w:r>
           </w:p>
         </w:tc>
@@ -4928,8 +5447,13 @@
             <w:tcW w:w="2019" w:type="dxa"/>
           </w:tcPr>
           <w:p>
-            <w:r>
-              <w:t>weegfactor.d_(naam)</w:t>
+            <w:proofErr w:type="spellStart"/>
+            <w:r>
+              <w:t>weegfactor.d</w:t>
+            </w:r>
+            <w:proofErr w:type="spellEnd"/>
+            <w:r>
+              <w:t>_(naam)</w:t>
             </w:r>
           </w:p>
         </w:tc>
@@ -4938,8 +5462,13 @@
             <w:tcW w:w="1824" w:type="dxa"/>
           </w:tcPr>
           <w:p>
-            <w:r>
-              <w:t>Variabelenaam / leeg</w:t>
+            <w:proofErr w:type="spellStart"/>
+            <w:r>
+              <w:t>Variabelenaam</w:t>
+            </w:r>
+            <w:proofErr w:type="spellEnd"/>
+            <w:r>
+              <w:t xml:space="preserve"> / leeg</w:t>
             </w:r>
           </w:p>
         </w:tc>
@@ -4955,7 +5484,15 @@
               <w:t xml:space="preserve"> de kolom hierboven, maar dan op basis van de naam van een dataset i.p.v. het volggetal.</w:t>
             </w:r>
             <w:r>
-              <w:t xml:space="preserve"> N.B.: Het script differentieert tussen deze twee mogelijkheden door het zoeken naar een underscore (_). Deze is daarom verplicht.</w:t>
+              <w:t xml:space="preserve"> N.B.: Het script differentieert tussen deze twee mogelijkheden door het zoeken naar een </w:t>
+            </w:r>
+            <w:proofErr w:type="spellStart"/>
+            <w:r>
+              <w:t>underscore</w:t>
+            </w:r>
+            <w:proofErr w:type="spellEnd"/>
+            <w:r>
+              <w:t xml:space="preserve"> (_). Deze is daarom verplicht.</w:t>
             </w:r>
           </w:p>
         </w:tc>
@@ -5150,20 +5687,44 @@
     </w:p>
     <w:p>
       <w:r>
-        <w:t>De labels in de dataset zijn soms onduidelijk of te lang voor een tabellenboek. Dit kan in principe gecorrigeerd worden in SPSS, aangezien het script de labels uit SPSS haalt, maar in veel gevallen zal de dataset niet voor niets zo opgezet zijn. Daarom is er in het script de mogelijkheid om labels aan te passen.</w:t>
+        <w:t xml:space="preserve">De labels in de dataset zijn soms onduidelijk of te lang voor een tabellenboek. Dit kan in principe gecorrigeerd worden in SPSS, aangezien het script de labels uit SPSS haalt, maar in veel gevallen zal de dataset niet voor niets zo opgezet zijn. Daarom is er in het script de mogelijkheid om labels aan te </w:t>
+      </w:r>
+      <w:r>
+        <w:lastRenderedPageBreak/>
+        <w:t>passen.</w:t>
       </w:r>
       <w:r>
         <w:t xml:space="preserve"> Dit is zeer foutgevoelig</w:t>
       </w:r>
       <w:r>
-        <w:t>, dus een dubbel- of triplecheck is aan te raden.</w:t>
-      </w:r>
-      <w:r>
-        <w:t xml:space="preserve"> Zowel variabelelabels als antwoordlabels kunnen worden aangepast. Hierbij is het van belang om te kijken welk type het is, </w:t>
-      </w:r>
-      <w:r>
-        <w:lastRenderedPageBreak/>
-        <w:t xml:space="preserve">aangezien het script hier zelf niet slim genoeg voor is. Bij een dichotome waarde wordt de </w:t>
+        <w:t xml:space="preserve">, dus een dubbel- of </w:t>
+      </w:r>
+      <w:proofErr w:type="spellStart"/>
+      <w:r>
+        <w:t>triplecheck</w:t>
+      </w:r>
+      <w:proofErr w:type="spellEnd"/>
+      <w:r>
+        <w:t xml:space="preserve"> is aan te raden.</w:t>
+      </w:r>
+      <w:r>
+        <w:t xml:space="preserve"> Zowel </w:t>
+      </w:r>
+      <w:proofErr w:type="spellStart"/>
+      <w:r>
+        <w:t>variabelelabels</w:t>
+      </w:r>
+      <w:proofErr w:type="spellEnd"/>
+      <w:r>
+        <w:t xml:space="preserve"> als </w:t>
+      </w:r>
+      <w:proofErr w:type="spellStart"/>
+      <w:r>
+        <w:t>antwoordlabels</w:t>
+      </w:r>
+      <w:proofErr w:type="spellEnd"/>
+      <w:r>
+        <w:t xml:space="preserve"> kunnen worden aangepast. Hierbij is het van belang om te kijken welk type het is, aangezien het script hier zelf niet slim genoeg voor is. Bij een dichotome waarde wordt de </w:t>
       </w:r>
       <w:r>
         <w:rPr>
@@ -5173,7 +5734,15 @@
         <w:t>vraag</w:t>
       </w:r>
       <w:r>
-        <w:t xml:space="preserve"> (= variabelelabel) als label weergegeven, bij een niet-dichotome waarde wordt het </w:t>
+        <w:t xml:space="preserve"> (= </w:t>
+      </w:r>
+      <w:proofErr w:type="spellStart"/>
+      <w:r>
+        <w:t>variabelelabel</w:t>
+      </w:r>
+      <w:proofErr w:type="spellEnd"/>
+      <w:r>
+        <w:t xml:space="preserve">) als label weergegeven, bij een niet-dichotome waarde wordt het </w:t>
       </w:r>
       <w:r>
         <w:rPr>
@@ -5256,8 +5825,13 @@
             <w:tcW w:w="0" w:type="auto"/>
           </w:tcPr>
           <w:p>
-            <w:r>
-              <w:t>Variabelenaam / leeg</w:t>
+            <w:proofErr w:type="spellStart"/>
+            <w:r>
+              <w:t>Variabelenaam</w:t>
+            </w:r>
+            <w:proofErr w:type="spellEnd"/>
+            <w:r>
+              <w:t xml:space="preserve"> / leeg</w:t>
             </w:r>
           </w:p>
         </w:tc>
@@ -5269,6 +5843,7 @@
             <w:r>
               <w:t xml:space="preserve">Alleen indien </w:t>
             </w:r>
+            <w:proofErr w:type="spellStart"/>
             <w:r>
               <w:rPr>
                 <w:i/>
@@ -5276,18 +5851,28 @@
               </w:rPr>
               <w:t>var_label</w:t>
             </w:r>
+            <w:proofErr w:type="spellEnd"/>
             <w:r>
               <w:t xml:space="preserve"> </w:t>
             </w:r>
             <w:r>
               <w:t xml:space="preserve">of </w:t>
             </w:r>
+            <w:proofErr w:type="spellStart"/>
             <w:r>
               <w:rPr>
                 <w:i/>
                 <w:iCs/>
               </w:rPr>
-              <w:t xml:space="preserve">antwoord_waarde </w:t>
+              <w:t>antwoord_waarde</w:t>
+            </w:r>
+            <w:proofErr w:type="spellEnd"/>
+            <w:r>
+              <w:rPr>
+                <w:i/>
+                <w:iCs/>
+              </w:rPr>
+              <w:t xml:space="preserve"> </w:t>
             </w:r>
             <w:r>
               <w:t>is ingevuld, optioneel voor antwoorden</w:t>
@@ -5314,9 +5899,11 @@
             <w:tcW w:w="0" w:type="auto"/>
           </w:tcPr>
           <w:p>
+            <w:proofErr w:type="spellStart"/>
             <w:r>
               <w:t>var_label</w:t>
             </w:r>
+            <w:proofErr w:type="spellEnd"/>
           </w:p>
         </w:tc>
         <w:tc>
@@ -5356,9 +5943,11 @@
             <w:tcW w:w="0" w:type="auto"/>
           </w:tcPr>
           <w:p>
+            <w:proofErr w:type="spellStart"/>
             <w:r>
               <w:t>antwoord_waarde</w:t>
             </w:r>
+            <w:proofErr w:type="spellEnd"/>
           </w:p>
         </w:tc>
         <w:tc>
@@ -5379,12 +5968,21 @@
             <w:r>
               <w:t xml:space="preserve">Alleen indien </w:t>
             </w:r>
+            <w:proofErr w:type="spellStart"/>
             <w:r>
               <w:rPr>
                 <w:i/>
                 <w:iCs/>
               </w:rPr>
-              <w:t xml:space="preserve">antwoord_oud </w:t>
+              <w:t>antwoord_oud</w:t>
+            </w:r>
+            <w:proofErr w:type="spellEnd"/>
+            <w:r>
+              <w:rPr>
+                <w:i/>
+                <w:iCs/>
+              </w:rPr>
+              <w:t xml:space="preserve"> </w:t>
             </w:r>
             <w:r>
               <w:t>leeg is.</w:t>
@@ -5408,9 +6006,11 @@
             <w:tcW w:w="0" w:type="auto"/>
           </w:tcPr>
           <w:p>
+            <w:proofErr w:type="spellStart"/>
             <w:r>
               <w:t>antwoord_oud</w:t>
             </w:r>
+            <w:proofErr w:type="spellEnd"/>
           </w:p>
         </w:tc>
         <w:tc>
@@ -5431,6 +6031,7 @@
             <w:r>
               <w:t xml:space="preserve">Alleen indien </w:t>
             </w:r>
+            <w:proofErr w:type="spellStart"/>
             <w:r>
               <w:rPr>
                 <w:i/>
@@ -5438,18 +6039,28 @@
               </w:rPr>
               <w:t>antwoord_nieuw</w:t>
             </w:r>
+            <w:proofErr w:type="spellEnd"/>
             <w:r>
               <w:t xml:space="preserve"> is ingevuld</w:t>
             </w:r>
             <w:r>
               <w:t xml:space="preserve"> en </w:t>
             </w:r>
+            <w:proofErr w:type="spellStart"/>
             <w:r>
               <w:rPr>
                 <w:i/>
                 <w:iCs/>
               </w:rPr>
-              <w:t xml:space="preserve">antwoord_waarde </w:t>
+              <w:t>antwoord_waarde</w:t>
+            </w:r>
+            <w:proofErr w:type="spellEnd"/>
+            <w:r>
+              <w:rPr>
+                <w:i/>
+                <w:iCs/>
+              </w:rPr>
+              <w:t xml:space="preserve"> </w:t>
             </w:r>
             <w:r>
               <w:rPr>
@@ -5512,9 +6123,11 @@
             <w:tcW w:w="0" w:type="auto"/>
           </w:tcPr>
           <w:p>
+            <w:proofErr w:type="spellStart"/>
             <w:r>
               <w:t>antwoord_nieuw</w:t>
             </w:r>
+            <w:proofErr w:type="spellEnd"/>
           </w:p>
         </w:tc>
         <w:tc>
@@ -5607,9 +6220,11 @@
             <w:tcW w:w="587" w:type="pct"/>
           </w:tcPr>
           <w:p>
+            <w:proofErr w:type="spellStart"/>
             <w:r>
               <w:t>id</w:t>
             </w:r>
+            <w:proofErr w:type="spellEnd"/>
           </w:p>
         </w:tc>
         <w:tc>
@@ -5631,7 +6246,31 @@
           </w:tcPr>
           <w:p>
             <w:r>
-              <w:t xml:space="preserve">Optionele identifier voor het plaatsen in de digitoegankelijke versie. Deze werkt anders dan Excel, waardoor logo’s op verschillende plaats in het document geplaatst moeten kunnen worden. Dit veld kan gebruikt worden om de locatie aan te geven; de tekst “{logo (id)}” wordt vervangen door </w:t>
+              <w:t xml:space="preserve">Optionele </w:t>
+            </w:r>
+            <w:proofErr w:type="spellStart"/>
+            <w:r>
+              <w:t>identifier</w:t>
+            </w:r>
+            <w:proofErr w:type="spellEnd"/>
+            <w:r>
+              <w:t xml:space="preserve"> voor het plaatsen in de </w:t>
+            </w:r>
+            <w:proofErr w:type="spellStart"/>
+            <w:r>
+              <w:t>digitoegankelijke</w:t>
+            </w:r>
+            <w:proofErr w:type="spellEnd"/>
+            <w:r>
+              <w:t xml:space="preserve"> versie. Deze werkt anders dan Excel, waardoor logo’s op verschillende plaats in het document geplaatst moeten kunnen worden. Dit veld kan gebruikt worden om de locatie aan te geven; de tekst “{logo (</w:t>
+            </w:r>
+            <w:proofErr w:type="spellStart"/>
+            <w:r>
+              <w:t>id</w:t>
+            </w:r>
+            <w:proofErr w:type="spellEnd"/>
+            <w:r>
+              <w:t xml:space="preserve">)}” wordt vervangen door </w:t>
             </w:r>
             <w:r>
               <w:t>de afbeelding wanneer er een waarde opgegeven is. Zo niet, dan wordt deze geplaatst ter vervanging van “{logo}”.</w:t>
@@ -5698,6 +6337,7 @@
                 <w:b/>
                 <w:bCs/>
               </w:rPr>
+              <w:lastRenderedPageBreak/>
               <w:t>rij</w:t>
             </w:r>
           </w:p>
@@ -5721,11 +6361,7 @@
               <w:t>De rij in het tabellenboek waarin de linkerbovenhoek van het logo zich moet bevinden.</w:t>
             </w:r>
             <w:r>
-              <w:t xml:space="preserve"> Om deze onderaan uit te lijnen mag een </w:t>
-            </w:r>
-            <w:r>
-              <w:lastRenderedPageBreak/>
-              <w:t>negatieve waarde worden ingevoerd.</w:t>
+              <w:t xml:space="preserve"> Om deze onderaan uit te lijnen mag een negatieve waarde worden ingevoerd.</w:t>
             </w:r>
             <w:r>
               <w:t xml:space="preserve"> (Bijvoorbeeld: -2 betekent 2 rijen van onderen.)</w:t>
@@ -5750,7 +6386,6 @@
                 <w:b/>
                 <w:bCs/>
               </w:rPr>
-              <w:lastRenderedPageBreak/>
               <w:t>kolom</w:t>
             </w:r>
           </w:p>
@@ -6003,8 +6638,13 @@
                 <w:iCs/>
               </w:rPr>
             </w:pPr>
-            <w:r>
-              <w:t xml:space="preserve">naam_dataset uit het tabblad </w:t>
+            <w:proofErr w:type="spellStart"/>
+            <w:r>
+              <w:t>naam_dataset</w:t>
+            </w:r>
+            <w:proofErr w:type="spellEnd"/>
+            <w:r>
+              <w:t xml:space="preserve"> uit het tabblad </w:t>
             </w:r>
             <w:r>
               <w:rPr>
@@ -6042,8 +6682,13 @@
             <w:tcW w:w="0" w:type="auto"/>
           </w:tcPr>
           <w:p>
-            <w:r>
-              <w:t xml:space="preserve">Variabelenaam </w:t>
+            <w:proofErr w:type="spellStart"/>
+            <w:r>
+              <w:t>Variabelenaam</w:t>
+            </w:r>
+            <w:proofErr w:type="spellEnd"/>
+            <w:r>
+              <w:t xml:space="preserve"> </w:t>
             </w:r>
             <w:r>
               <w:t>/</w:t>
@@ -6086,6 +6731,7 @@
             <w:r>
               <w:t xml:space="preserve"> als subset heeft, en de tweede regel </w:t>
             </w:r>
+            <w:proofErr w:type="spellStart"/>
             <w:r>
               <w:rPr>
                 <w:i/>
@@ -6093,8 +6739,17 @@
               </w:rPr>
               <w:t>subregio</w:t>
             </w:r>
-            <w:r>
-              <w:t xml:space="preserve">, dan wordt de subregio waarin de gemeente zich bevind meegenomen. </w:t>
+            <w:proofErr w:type="spellEnd"/>
+            <w:r>
+              <w:t xml:space="preserve">, dan wordt de </w:t>
+            </w:r>
+            <w:proofErr w:type="spellStart"/>
+            <w:r>
+              <w:t>subregio</w:t>
+            </w:r>
+            <w:proofErr w:type="spellEnd"/>
+            <w:r>
+              <w:t xml:space="preserve"> waarin de gemeente zich bevind meegenomen. </w:t>
             </w:r>
             <w:r>
               <w:t>Indien</w:t>
@@ -6155,9 +6810,11 @@
             <w:tcW w:w="0" w:type="auto"/>
           </w:tcPr>
           <w:p>
+            <w:proofErr w:type="spellStart"/>
             <w:r>
               <w:t>met_crossing</w:t>
             </w:r>
+            <w:proofErr w:type="spellEnd"/>
           </w:p>
         </w:tc>
         <w:tc>
@@ -6178,6 +6835,7 @@
             <w:r>
               <w:t xml:space="preserve">Legt vast of dit onderdeel verder uitgesplitst moet worden met kruisvariabelen. (Zie ook tabblad </w:t>
             </w:r>
+            <w:proofErr w:type="spellStart"/>
             <w:r>
               <w:rPr>
                 <w:i/>
@@ -6185,6 +6843,7 @@
               </w:rPr>
               <w:t>crossings</w:t>
             </w:r>
+            <w:proofErr w:type="spellEnd"/>
             <w:r>
               <w:t>.)</w:t>
             </w:r>
@@ -6197,12 +6856,14 @@
             <w:tcW w:w="0" w:type="auto"/>
           </w:tcPr>
           <w:p>
+            <w:proofErr w:type="spellStart"/>
             <w:r>
               <w:t>s</w:t>
             </w:r>
             <w:r>
               <w:t>ign_crossing</w:t>
             </w:r>
+            <w:proofErr w:type="spellEnd"/>
           </w:p>
         </w:tc>
         <w:tc>
@@ -6251,6 +6912,7 @@
             <w:r>
               <w:t xml:space="preserve">als </w:t>
             </w:r>
+            <w:proofErr w:type="spellStart"/>
             <w:r>
               <w:rPr>
                 <w:i/>
@@ -6258,6 +6920,7 @@
               </w:rPr>
               <w:t>sign_toetsen</w:t>
             </w:r>
+            <w:proofErr w:type="spellEnd"/>
             <w:r>
               <w:t xml:space="preserve"> op het tabblad </w:t>
             </w:r>
@@ -6280,9 +6943,11 @@
             <w:tcW w:w="0" w:type="auto"/>
           </w:tcPr>
           <w:p>
+            <w:proofErr w:type="spellStart"/>
             <w:r>
               <w:t>sign_totaal</w:t>
             </w:r>
+            <w:proofErr w:type="spellEnd"/>
           </w:p>
         </w:tc>
         <w:tc>
@@ -6339,7 +7004,11 @@
               <w:t>betreft de kolom in het tabellenboek</w:t>
             </w:r>
             <w:r>
-              <w:t>, geteld vanaf de eerste kolom met cijfers</w:t>
+              <w:t xml:space="preserve">, geteld </w:t>
+            </w:r>
+            <w:r>
+              <w:lastRenderedPageBreak/>
+              <w:t>vanaf de eerste kolom met cijfers</w:t>
             </w:r>
             <w:r>
               <w:t>. Kruisvariabelen dienen meegeteld te worden</w:t>
@@ -6360,11 +7029,7 @@
               <w:t>:</w:t>
             </w:r>
             <w:r>
-              <w:t xml:space="preserve"> regionaal en </w:t>
-            </w:r>
-            <w:r>
-              <w:lastRenderedPageBreak/>
-              <w:t>nationaal. Regionaal splitst op 2</w:t>
+              <w:t xml:space="preserve"> regionaal en nationaal. Regionaal splitst op 2</w:t>
             </w:r>
             <w:r>
               <w:t xml:space="preserve"> </w:t>
@@ -6424,7 +7089,15 @@
               <w:t xml:space="preserve">wel </w:t>
             </w:r>
             <w:r>
-              <w:t>mogelijk om vanuit de totaalkolom van een gemeente te vergelijken met het totaal van Nederland, maar niet vice versa</w:t>
+              <w:t xml:space="preserve">mogelijk om vanuit de totaalkolom van een gemeente te vergelijken met het totaal van Nederland, maar niet </w:t>
+            </w:r>
+            <w:proofErr w:type="spellStart"/>
+            <w:r>
+              <w:t>vice</w:t>
+            </w:r>
+            <w:proofErr w:type="spellEnd"/>
+            <w:r>
+              <w:t xml:space="preserve"> versa</w:t>
             </w:r>
             <w:r>
               <w:t xml:space="preserve">. </w:t>
@@ -6504,13 +7177,37 @@
         <w:t>de opmaak van een kop over te nemen als opmaak voor een vraag mist. (Dus simpel gezegd:</w:t>
       </w:r>
       <w:r>
-        <w:t xml:space="preserve"> als vraag_size = leeg, dan</w:t>
-      </w:r>
-      <w:r>
-        <w:t xml:space="preserve"> vraag_</w:t>
-      </w:r>
-      <w:r>
-        <w:t>size = kop_size.)</w:t>
+        <w:t xml:space="preserve"> als </w:t>
+      </w:r>
+      <w:proofErr w:type="spellStart"/>
+      <w:r>
+        <w:t>vraag_size</w:t>
+      </w:r>
+      <w:proofErr w:type="spellEnd"/>
+      <w:r>
+        <w:t xml:space="preserve"> = leeg, dan</w:t>
+      </w:r>
+      <w:r>
+        <w:t xml:space="preserve"> </w:t>
+      </w:r>
+      <w:proofErr w:type="spellStart"/>
+      <w:r>
+        <w:t>vraag_</w:t>
+      </w:r>
+      <w:r>
+        <w:t>size</w:t>
+      </w:r>
+      <w:proofErr w:type="spellEnd"/>
+      <w:r>
+        <w:t xml:space="preserve"> = </w:t>
+      </w:r>
+      <w:proofErr w:type="spellStart"/>
+      <w:r>
+        <w:t>kop_size</w:t>
+      </w:r>
+      <w:proofErr w:type="spellEnd"/>
+      <w:r>
+        <w:t>.)</w:t>
       </w:r>
     </w:p>
     <w:tbl>
@@ -6578,8 +7275,13 @@
               <w:t>)</w:t>
             </w:r>
             <w:r>
-              <w:t>_size</w:t>
-            </w:r>
+              <w:t>_</w:t>
+            </w:r>
+            <w:proofErr w:type="spellStart"/>
+            <w:r>
+              <w:t>size</w:t>
+            </w:r>
+            <w:proofErr w:type="spellEnd"/>
           </w:p>
         </w:tc>
         <w:tc>
@@ -6607,8 +7309,13 @@
               <w:t>koppen/</w:t>
             </w:r>
             <w:r>
-              <w:t>titels in pt</w:t>
-            </w:r>
+              <w:t xml:space="preserve">titels in </w:t>
+            </w:r>
+            <w:proofErr w:type="spellStart"/>
+            <w:r>
+              <w:t>pt</w:t>
+            </w:r>
+            <w:proofErr w:type="spellEnd"/>
             <w:r>
               <w:t xml:space="preserve"> (= lettergrootte in Word en Excel)</w:t>
             </w:r>
@@ -6643,8 +7350,13 @@
               <w:t>)</w:t>
             </w:r>
             <w:r>
-              <w:t>_color</w:t>
-            </w:r>
+              <w:t>_</w:t>
+            </w:r>
+            <w:proofErr w:type="spellStart"/>
+            <w:r>
+              <w:t>color</w:t>
+            </w:r>
+            <w:proofErr w:type="spellEnd"/>
           </w:p>
         </w:tc>
         <w:tc>
@@ -6683,13 +7395,55 @@
               <w:rPr>
                 <w:lang w:val="en-US"/>
               </w:rPr>
-              <w:t>Excel accepteert hexadecimale codes (#FFFFFF) of</w:t>
-            </w:r>
+              <w:t xml:space="preserve">Excel </w:t>
+            </w:r>
+            <w:proofErr w:type="spellStart"/>
             <w:r>
               <w:rPr>
                 <w:lang w:val="en-US"/>
               </w:rPr>
-              <w:t xml:space="preserve"> namen (green/red).</w:t>
+              <w:t>accepteert</w:t>
+            </w:r>
+            <w:proofErr w:type="spellEnd"/>
+            <w:r>
+              <w:rPr>
+                <w:lang w:val="en-US"/>
+              </w:rPr>
+              <w:t xml:space="preserve"> </w:t>
+            </w:r>
+            <w:proofErr w:type="spellStart"/>
+            <w:r>
+              <w:rPr>
+                <w:lang w:val="en-US"/>
+              </w:rPr>
+              <w:t>hexadecimale</w:t>
+            </w:r>
+            <w:proofErr w:type="spellEnd"/>
+            <w:r>
+              <w:rPr>
+                <w:lang w:val="en-US"/>
+              </w:rPr>
+              <w:t xml:space="preserve"> codes (#FFFFFF) of</w:t>
+            </w:r>
+            <w:r>
+              <w:rPr>
+                <w:lang w:val="en-US"/>
+              </w:rPr>
+              <w:t xml:space="preserve"> </w:t>
+            </w:r>
+            <w:proofErr w:type="spellStart"/>
+            <w:r>
+              <w:rPr>
+                <w:lang w:val="en-US"/>
+              </w:rPr>
+              <w:t>namen</w:t>
+            </w:r>
+            <w:proofErr w:type="spellEnd"/>
+            <w:r>
+              <w:rPr>
+                <w:lang w:val="en-US"/>
+              </w:rPr>
+              <w:t xml:space="preserve"> (green/red).</w:t>
             </w:r>
           </w:p>
         </w:tc>
@@ -6716,8 +7470,13 @@
               <w:t>)</w:t>
             </w:r>
             <w:r>
-              <w:t>_decoration</w:t>
-            </w:r>
+              <w:t>_</w:t>
+            </w:r>
+            <w:proofErr w:type="spellStart"/>
+            <w:r>
+              <w:t>decoration</w:t>
+            </w:r>
+            <w:proofErr w:type="spellEnd"/>
           </w:p>
         </w:tc>
         <w:tc>
@@ -6790,7 +7549,31 @@
               <w:t xml:space="preserve">Let op: </w:t>
             </w:r>
             <w:r>
-              <w:t>binnen de digitoegankelijke versie is alleen bold / italic / underline toegestaan.</w:t>
+              <w:t xml:space="preserve">binnen de </w:t>
+            </w:r>
+            <w:proofErr w:type="spellStart"/>
+            <w:r>
+              <w:t>digitoegankelijke</w:t>
+            </w:r>
+            <w:proofErr w:type="spellEnd"/>
+            <w:r>
+              <w:t xml:space="preserve"> versie is alleen </w:t>
+            </w:r>
+            <w:proofErr w:type="spellStart"/>
+            <w:r>
+              <w:t>bold</w:t>
+            </w:r>
+            <w:proofErr w:type="spellEnd"/>
+            <w:r>
+              <w:t xml:space="preserve"> / italic / </w:t>
+            </w:r>
+            <w:proofErr w:type="spellStart"/>
+            <w:r>
+              <w:t>underline</w:t>
+            </w:r>
+            <w:proofErr w:type="spellEnd"/>
+            <w:r>
+              <w:t xml:space="preserve"> toegestaan.</w:t>
             </w:r>
           </w:p>
         </w:tc>
@@ -6817,8 +7600,13 @@
               <w:t>)</w:t>
             </w:r>
             <w:r>
-              <w:t>_fill</w:t>
-            </w:r>
+              <w:t>_</w:t>
+            </w:r>
+            <w:proofErr w:type="spellStart"/>
+            <w:r>
+              <w:t>fill</w:t>
+            </w:r>
+            <w:proofErr w:type="spellEnd"/>
           </w:p>
         </w:tc>
         <w:tc>
@@ -6854,13 +7642,55 @@
               <w:rPr>
                 <w:lang w:val="en-US"/>
               </w:rPr>
-              <w:t>Excel accepteert hexadecimale codes (#FFFFFF) of</w:t>
-            </w:r>
+              <w:t xml:space="preserve">Excel </w:t>
+            </w:r>
+            <w:proofErr w:type="spellStart"/>
             <w:r>
               <w:rPr>
                 <w:lang w:val="en-US"/>
               </w:rPr>
-              <w:t xml:space="preserve"> namen (green/red).</w:t>
+              <w:t>accepteert</w:t>
+            </w:r>
+            <w:proofErr w:type="spellEnd"/>
+            <w:r>
+              <w:rPr>
+                <w:lang w:val="en-US"/>
+              </w:rPr>
+              <w:t xml:space="preserve"> </w:t>
+            </w:r>
+            <w:proofErr w:type="spellStart"/>
+            <w:r>
+              <w:rPr>
+                <w:lang w:val="en-US"/>
+              </w:rPr>
+              <w:t>hexadecimale</w:t>
+            </w:r>
+            <w:proofErr w:type="spellEnd"/>
+            <w:r>
+              <w:rPr>
+                <w:lang w:val="en-US"/>
+              </w:rPr>
+              <w:t xml:space="preserve"> codes (#FFFFFF) of</w:t>
+            </w:r>
+            <w:r>
+              <w:rPr>
+                <w:lang w:val="en-US"/>
+              </w:rPr>
+              <w:t xml:space="preserve"> </w:t>
+            </w:r>
+            <w:proofErr w:type="spellStart"/>
+            <w:r>
+              <w:rPr>
+                <w:lang w:val="en-US"/>
+              </w:rPr>
+              <w:t>namen</w:t>
+            </w:r>
+            <w:proofErr w:type="spellEnd"/>
+            <w:r>
+              <w:rPr>
+                <w:lang w:val="en-US"/>
+              </w:rPr>
+              <w:t xml:space="preserve"> (green/red).</w:t>
             </w:r>
           </w:p>
         </w:tc>
@@ -6876,6 +7706,7 @@
                 <w:lang w:val="en-US"/>
               </w:rPr>
             </w:pPr>
+            <w:proofErr w:type="spellStart"/>
             <w:r>
               <w:rPr>
                 <w:lang w:val="en-US"/>
@@ -6888,6 +7719,7 @@
               </w:rPr>
               <w:t>ont_color</w:t>
             </w:r>
+            <w:proofErr w:type="spellEnd"/>
           </w:p>
         </w:tc>
         <w:tc>
@@ -6900,11 +7732,19 @@
                 <w:lang w:val="en-US"/>
               </w:rPr>
             </w:pPr>
+            <w:proofErr w:type="spellStart"/>
             <w:r>
               <w:rPr>
                 <w:lang w:val="en-US"/>
               </w:rPr>
-              <w:t>Hexadecimale code of naam</w:t>
+              <w:t>Hexadecimale</w:t>
+            </w:r>
+            <w:proofErr w:type="spellEnd"/>
+            <w:r>
+              <w:rPr>
+                <w:lang w:val="en-US"/>
+              </w:rPr>
+              <w:t xml:space="preserve"> code of naam</w:t>
             </w:r>
           </w:p>
         </w:tc>
@@ -6933,12 +7773,14 @@
                 <w:lang w:val="en-US"/>
               </w:rPr>
             </w:pPr>
+            <w:proofErr w:type="spellStart"/>
             <w:r>
               <w:rPr>
                 <w:lang w:val="en-US"/>
               </w:rPr>
               <w:t>font_type</w:t>
             </w:r>
+            <w:proofErr w:type="spellEnd"/>
           </w:p>
         </w:tc>
         <w:tc>
@@ -6955,8 +7797,16 @@
               <w:rPr>
                 <w:lang w:val="en-US"/>
               </w:rPr>
-              <w:t>Naam van lettertype</w:t>
-            </w:r>
+              <w:t xml:space="preserve">Naam van </w:t>
+            </w:r>
+            <w:proofErr w:type="spellStart"/>
+            <w:r>
+              <w:rPr>
+                <w:lang w:val="en-US"/>
+              </w:rPr>
+              <w:t>lettertype</w:t>
+            </w:r>
+            <w:proofErr w:type="spellEnd"/>
           </w:p>
         </w:tc>
         <w:tc>
@@ -6987,6 +7837,7 @@
                 <w:lang w:val="en-US"/>
               </w:rPr>
             </w:pPr>
+            <w:proofErr w:type="spellStart"/>
             <w:r>
               <w:rPr>
                 <w:lang w:val="en-US"/>
@@ -7011,6 +7862,7 @@
               </w:rPr>
               <w:t>size</w:t>
             </w:r>
+            <w:proofErr w:type="spellEnd"/>
           </w:p>
         </w:tc>
         <w:tc>
@@ -7023,12 +7875,14 @@
                 <w:lang w:val="en-US"/>
               </w:rPr>
             </w:pPr>
+            <w:proofErr w:type="spellStart"/>
             <w:r>
               <w:rPr>
                 <w:lang w:val="en-US"/>
               </w:rPr>
               <w:t>Getal</w:t>
             </w:r>
+            <w:proofErr w:type="spellEnd"/>
           </w:p>
         </w:tc>
         <w:tc>
@@ -7040,8 +7894,13 @@
               <w:t>Grootte van de tekst i</w:t>
             </w:r>
             <w:r>
-              <w:t>n pt</w:t>
-            </w:r>
+              <w:t xml:space="preserve">n </w:t>
+            </w:r>
+            <w:proofErr w:type="spellStart"/>
+            <w:r>
+              <w:t>pt</w:t>
+            </w:r>
+            <w:proofErr w:type="spellEnd"/>
             <w:r>
               <w:t xml:space="preserve"> (= lettergrootte in Word en Excel)</w:t>
             </w:r>
@@ -7066,9 +7925,12 @@
             <w:tcW w:w="3125" w:type="dxa"/>
           </w:tcPr>
           <w:p>
-            <w:r>
+            <w:proofErr w:type="spellStart"/>
+            <w:r>
+              <w:lastRenderedPageBreak/>
               <w:t>rij_hoogte</w:t>
             </w:r>
+            <w:proofErr w:type="spellEnd"/>
           </w:p>
         </w:tc>
         <w:tc>
@@ -7087,12 +7949,13 @@
           </w:tcPr>
           <w:p>
             <w:r>
-              <w:t xml:space="preserve">De rijen in Excel worden gelijkmatig verdeeld. Dit getal specificeert de </w:t>
-            </w:r>
-            <w:r>
-              <w:lastRenderedPageBreak/>
-              <w:t>hoogte van iedere rij in pt</w:t>
-            </w:r>
+              <w:t xml:space="preserve">De rijen in Excel worden gelijkmatig verdeeld. Dit getal specificeert de hoogte van iedere rij in </w:t>
+            </w:r>
+            <w:proofErr w:type="spellStart"/>
+            <w:r>
+              <w:t>pt</w:t>
+            </w:r>
+            <w:proofErr w:type="spellEnd"/>
             <w:r>
               <w:t xml:space="preserve"> (= lettergrootte in Word en Excel)</w:t>
             </w:r>
@@ -7108,10 +7971,11 @@
             <w:tcW w:w="3125" w:type="dxa"/>
           </w:tcPr>
           <w:p>
-            <w:r>
-              <w:lastRenderedPageBreak/>
+            <w:proofErr w:type="spellStart"/>
+            <w:r>
               <w:t>rij_hoogte_kop</w:t>
             </w:r>
+            <w:proofErr w:type="spellEnd"/>
           </w:p>
         </w:tc>
         <w:tc>
@@ -7133,7 +7997,15 @@
               <w:t xml:space="preserve">Het kan zijn dat de </w:t>
             </w:r>
             <w:r>
-              <w:t>kolomkoppen een andere rijhoogte nodig hebben dan de normale rijen. Daarom is de hoogte van de koppen apart in te stellen. Wederom in pt.</w:t>
+              <w:t xml:space="preserve">kolomkoppen een andere rijhoogte nodig hebben dan de normale rijen. Daarom is de hoogte van de koppen apart in te stellen. Wederom in </w:t>
+            </w:r>
+            <w:proofErr w:type="spellStart"/>
+            <w:r>
+              <w:t>pt</w:t>
+            </w:r>
+            <w:proofErr w:type="spellEnd"/>
+            <w:r>
+              <w:t>.</w:t>
             </w:r>
           </w:p>
         </w:tc>
@@ -7144,9 +8016,11 @@
             <w:tcW w:w="3125" w:type="dxa"/>
           </w:tcPr>
           <w:p>
+            <w:proofErr w:type="spellStart"/>
             <w:r>
               <w:t>kolombreedte_antwoorden</w:t>
             </w:r>
+            <w:proofErr w:type="spellEnd"/>
           </w:p>
         </w:tc>
         <w:tc>
@@ -7165,7 +8039,15 @@
           </w:tcPr>
           <w:p>
             <w:r>
-              <w:t>Breedte van de kolom met antwoordteksten in pt.</w:t>
+              <w:t xml:space="preserve">Breedte van de kolom met antwoordteksten in </w:t>
+            </w:r>
+            <w:proofErr w:type="spellStart"/>
+            <w:r>
+              <w:t>pt</w:t>
+            </w:r>
+            <w:proofErr w:type="spellEnd"/>
+            <w:r>
+              <w:t>.</w:t>
             </w:r>
           </w:p>
         </w:tc>
@@ -7197,7 +8079,15 @@
           </w:tcPr>
           <w:p>
             <w:r>
-              <w:t>Breedte van de kolommen in pt.</w:t>
+              <w:t xml:space="preserve">Breedte van de kolommen in </w:t>
+            </w:r>
+            <w:proofErr w:type="spellStart"/>
+            <w:r>
+              <w:t>pt</w:t>
+            </w:r>
+            <w:proofErr w:type="spellEnd"/>
+            <w:r>
+              <w:t>.</w:t>
             </w:r>
           </w:p>
         </w:tc>
@@ -7208,9 +8098,11 @@
             <w:tcW w:w="3125" w:type="dxa"/>
           </w:tcPr>
           <w:p>
+            <w:proofErr w:type="spellStart"/>
             <w:r>
               <w:t>label_max_lengte</w:t>
             </w:r>
+            <w:proofErr w:type="spellEnd"/>
           </w:p>
         </w:tc>
         <w:tc>
@@ -7229,8 +8121,17 @@
           </w:tcPr>
           <w:p>
             <w:r>
-              <w:t xml:space="preserve">Sommige variabelelabels zijn te lang om binnen de kolombreedte te passen. Excel kan automatisch tekstterugloop aanzetten, maar past niet automatisch de rijhoogte aan. Daarom dient handmatig te worden aangegeven na hoeveel karakters de rijhoogte voor een variabele groter moet worden. In de praktijk zal dit getal ongeveer overeenkomen met </w:t>
-            </w:r>
+              <w:t xml:space="preserve">Sommige </w:t>
+            </w:r>
+            <w:proofErr w:type="spellStart"/>
+            <w:r>
+              <w:t>variabelelabels</w:t>
+            </w:r>
+            <w:proofErr w:type="spellEnd"/>
+            <w:r>
+              <w:t xml:space="preserve"> zijn te lang om binnen de kolombreedte te passen. Excel kan automatisch tekstterugloop aanzetten, maar past niet automatisch de rijhoogte aan. Daarom dient handmatig te worden aangegeven na hoeveel karakters de rijhoogte voor een variabele groter moet worden. In de praktijk zal dit getal ongeveer overeenkomen met </w:t>
+            </w:r>
+            <w:proofErr w:type="spellStart"/>
             <w:r>
               <w:rPr>
                 <w:i/>
@@ -7238,6 +8139,7 @@
               </w:rPr>
               <w:t>kolombreedte_antwoorden</w:t>
             </w:r>
+            <w:proofErr w:type="spellEnd"/>
             <w:r>
               <w:t>.</w:t>
             </w:r>
@@ -7250,9 +8152,11 @@
             <w:tcW w:w="3125" w:type="dxa"/>
           </w:tcPr>
           <w:p>
+            <w:proofErr w:type="spellStart"/>
             <w:r>
               <w:t>border_tussen_gegevens</w:t>
             </w:r>
+            <w:proofErr w:type="spellEnd"/>
           </w:p>
         </w:tc>
         <w:tc>
@@ -7282,9 +8186,11 @@
             <w:tcW w:w="3125" w:type="dxa"/>
           </w:tcPr>
           <w:p>
+            <w:proofErr w:type="spellStart"/>
             <w:r>
               <w:t>rijen_afwisselend_kleuren</w:t>
             </w:r>
+            <w:proofErr w:type="spellEnd"/>
           </w:p>
         </w:tc>
         <w:tc>
@@ -7314,9 +8220,11 @@
             <w:tcW w:w="3125" w:type="dxa"/>
           </w:tcPr>
           <w:p>
+            <w:proofErr w:type="spellStart"/>
             <w:r>
               <w:t>kolommen_afwisselend_kleuren</w:t>
             </w:r>
+            <w:proofErr w:type="spellEnd"/>
           </w:p>
         </w:tc>
         <w:tc>
@@ -7346,9 +8254,11 @@
             <w:tcW w:w="3125" w:type="dxa"/>
           </w:tcPr>
           <w:p>
+            <w:proofErr w:type="spellStart"/>
             <w:r>
               <w:t>kolommen_crossings_kleuren</w:t>
             </w:r>
+            <w:proofErr w:type="spellEnd"/>
           </w:p>
         </w:tc>
         <w:tc>
@@ -7388,9 +8298,11 @@
             <w:tcW w:w="3125" w:type="dxa"/>
           </w:tcPr>
           <w:p>
+            <w:proofErr w:type="spellStart"/>
             <w:r>
               <w:t>header_stijl</w:t>
             </w:r>
+            <w:proofErr w:type="spellEnd"/>
           </w:p>
         </w:tc>
         <w:tc>
@@ -7420,9 +8332,11 @@
             <w:tcW w:w="3125" w:type="dxa"/>
           </w:tcPr>
           <w:p>
+            <w:proofErr w:type="spellStart"/>
             <w:r>
               <w:t>header_template</w:t>
             </w:r>
+            <w:proofErr w:type="spellEnd"/>
           </w:p>
         </w:tc>
         <w:tc>
@@ -7458,9 +8372,11 @@
             <w:tcW w:w="3125" w:type="dxa"/>
           </w:tcPr>
           <w:p>
+            <w:proofErr w:type="spellStart"/>
             <w:r>
               <w:t>crossing_headers_kleiner</w:t>
             </w:r>
+            <w:proofErr w:type="spellEnd"/>
           </w:p>
         </w:tc>
         <w:tc>
@@ -7479,7 +8395,11 @@
           </w:tcPr>
           <w:p>
             <w:r>
-              <w:t>Om onderscheid te maken tussen de kruisvariabelen en totaalkolommen kan ervoor gekozen worden om de kruisvariabelen een kleiner label te geven. Indien WAAR worden alleen de labels van totaalkolommen vet, bij ONWAAR worden alle labels vet.</w:t>
+              <w:t xml:space="preserve">Om onderscheid te maken tussen de kruisvariabelen en totaalkolommen kan ervoor gekozen worden om de kruisvariabelen een kleiner label te geven. Indien WAAR worden alleen de </w:t>
+            </w:r>
+            <w:r>
+              <w:lastRenderedPageBreak/>
+              <w:t>labels van totaalkolommen vet, bij ONWAAR worden alle labels vet.</w:t>
             </w:r>
           </w:p>
         </w:tc>
@@ -7656,7 +8576,23 @@
           <w:i/>
           <w:iCs/>
         </w:rPr>
-        <w:t xml:space="preserve">N.B.: Beide varianten zijn digitoegankelijk, </w:t>
+        <w:t xml:space="preserve">N.B.: Beide varianten zijn </w:t>
+      </w:r>
+      <w:proofErr w:type="spellStart"/>
+      <w:r>
+        <w:rPr>
+          <w:i/>
+          <w:iCs/>
+        </w:rPr>
+        <w:t>digitoegankelijk</w:t>
+      </w:r>
+      <w:proofErr w:type="spellEnd"/>
+      <w:r>
+        <w:rPr>
+          <w:i/>
+          <w:iCs/>
+        </w:rPr>
+        <w:t xml:space="preserve">, </w:t>
       </w:r>
       <w:r>
         <w:rPr>
@@ -7702,8 +8638,13 @@
       </w:pPr>
       <w:bookmarkStart w:id="6" w:name="_Digitoegankelijke_versie"/>
       <w:bookmarkEnd w:id="6"/>
-      <w:r>
-        <w:t>Digitoegankelijke versie</w:t>
+      <w:proofErr w:type="spellStart"/>
+      <w:r>
+        <w:t>Digitoegankelijke</w:t>
+      </w:r>
+      <w:proofErr w:type="spellEnd"/>
+      <w:r>
+        <w:t xml:space="preserve"> versie</w:t>
       </w:r>
     </w:p>
     <w:p>
@@ -7711,13 +8652,37 @@
         <w:pStyle w:val="Geenafstand"/>
       </w:pPr>
       <w:r>
-        <w:t xml:space="preserve">De tabellenboeken in Excel zijn niet digitoegankelijk, en ook niet gemakkelijk digitoegankelijk te maken. Daarnaast wordt het gebruik van Excel afgeraden, aangezien dit een besloten applicatie is (zie ook </w:t>
+        <w:t xml:space="preserve">De tabellenboeken in Excel zijn niet </w:t>
+      </w:r>
+      <w:proofErr w:type="spellStart"/>
+      <w:r>
+        <w:t>digitoegankelijk</w:t>
+      </w:r>
+      <w:proofErr w:type="spellEnd"/>
+      <w:r>
+        <w:t xml:space="preserve">, en ook niet gemakkelijk </w:t>
+      </w:r>
+      <w:proofErr w:type="spellStart"/>
+      <w:r>
+        <w:t>digitoegankelijk</w:t>
+      </w:r>
+      <w:proofErr w:type="spellEnd"/>
+      <w:r>
+        <w:t xml:space="preserve"> te maken. Daarnaast wordt het gebruik van Excel afgeraden, aangezien dit een besloten applicatie is (zie ook </w:t>
       </w:r>
       <w:r>
         <w:t>https://digitoegankelijk.nl/aan-de-slag/tips/kantoorbestanden</w:t>
       </w:r>
       <w:r>
-        <w:t>). Daarom is uitvoer ook mogelijk in HTML. Deze is volledig digitoegankelijk, en kan in opmaak identiek gemaakt worden aan de uitvoer in Excel.</w:t>
+        <w:t xml:space="preserve">). Daarom is uitvoer ook mogelijk in HTML. Deze is volledig </w:t>
+      </w:r>
+      <w:proofErr w:type="spellStart"/>
+      <w:r>
+        <w:t>digitoegankelijk</w:t>
+      </w:r>
+      <w:proofErr w:type="spellEnd"/>
+      <w:r>
+        <w:t>, en kan in opmaak identiek gemaakt worden aan de uitvoer in Excel.</w:t>
       </w:r>
       <w:r>
         <w:t xml:space="preserve"> Het meegeleverde voorbeeld zal in de meeste gevallen volstaan, maar voor specifieke opmaakwensen buiten de </w:t>
@@ -7733,7 +8698,15 @@
         <w:t>opmaak</w:t>
       </w:r>
       <w:r>
-        <w:t xml:space="preserve"> is enige technische kennis vereist. (HTML, CSS, en mogelijk JavaScript.)</w:t>
+        <w:t xml:space="preserve"> is enige technische kennis vereist. (HTML, CSS, en mogelijk </w:t>
+      </w:r>
+      <w:proofErr w:type="spellStart"/>
+      <w:r>
+        <w:t>JavaScript</w:t>
+      </w:r>
+      <w:proofErr w:type="spellEnd"/>
+      <w:r>
+        <w:t>.)</w:t>
       </w:r>
     </w:p>
     <w:p>
@@ -7746,7 +8719,15 @@
         <w:pStyle w:val="Geenafstand"/>
       </w:pPr>
       <w:r>
-        <w:t>De digitoegankelijke versie wordt via dezelfde logica opgebouwd als de Excelsheet</w:t>
+        <w:t xml:space="preserve">De </w:t>
+      </w:r>
+      <w:proofErr w:type="spellStart"/>
+      <w:r>
+        <w:t>digitoegankelijke</w:t>
+      </w:r>
+      <w:proofErr w:type="spellEnd"/>
+      <w:r>
+        <w:t xml:space="preserve"> versie wordt via dezelfde logica opgebouwd als de Excelsheet</w:t>
       </w:r>
       <w:r>
         <w:t xml:space="preserve">. Tabellen worden ingevoegd voor het weergeven </w:t>
@@ -7884,7 +8865,15 @@
               <w:t>introtekst</w:t>
             </w:r>
             <w:r>
-              <w:t>. Lege regels worden vervangen door &lt;br /&gt;, titels worden &lt;h1&gt;, enz.</w:t>
+              <w:t>. Lege regels worden vervangen door &lt;</w:t>
+            </w:r>
+            <w:proofErr w:type="spellStart"/>
+            <w:r>
+              <w:t>br</w:t>
+            </w:r>
+            <w:proofErr w:type="spellEnd"/>
+            <w:r>
+              <w:t xml:space="preserve"> /&gt;, titels worden &lt;h1&gt;, enz.</w:t>
             </w:r>
           </w:p>
         </w:tc>
@@ -7978,6 +8967,7 @@
             <w:r>
               <w:t xml:space="preserve">Het tabblad </w:t>
             </w:r>
+            <w:proofErr w:type="spellStart"/>
             <w:r>
               <w:rPr>
                 <w:i/>
@@ -7985,8 +8975,17 @@
               </w:rPr>
               <w:t>indeling_rijen</w:t>
             </w:r>
-            <w:r>
-              <w:t xml:space="preserve"> wordt omgezet naar digitoegankelijke tabellen en stijlelementen. </w:t>
+            <w:proofErr w:type="spellEnd"/>
+            <w:r>
+              <w:t xml:space="preserve"> wordt omgezet naar </w:t>
+            </w:r>
+            <w:proofErr w:type="spellStart"/>
+            <w:r>
+              <w:t>digitoegankelijke</w:t>
+            </w:r>
+            <w:proofErr w:type="spellEnd"/>
+            <w:r>
+              <w:t xml:space="preserve"> tabellen en stijlelementen. </w:t>
             </w:r>
             <w:r>
               <w:t>De tekst-, kop- en vraagregels worden ingevoegd op de gewenste plek.</w:t>
@@ -8040,7 +9039,15 @@
         <w:t xml:space="preserve">, om </w:t>
       </w:r>
       <w:r>
-        <w:t xml:space="preserve">de opmaak zoveel mogelijk gelijk te houden tussen de Excelversie en de digitoegankelijke versie. Vrijwel alle elementen </w:t>
+        <w:t xml:space="preserve">de opmaak zoveel mogelijk gelijk te houden tussen de Excelversie en de </w:t>
+      </w:r>
+      <w:proofErr w:type="spellStart"/>
+      <w:r>
+        <w:t>digitoegankelijke</w:t>
+      </w:r>
+      <w:proofErr w:type="spellEnd"/>
+      <w:r>
+        <w:t xml:space="preserve"> versie. Vrijwel alle elementen </w:t>
       </w:r>
       <w:r>
         <w:t xml:space="preserve">op het tabblad </w:t>
@@ -8095,7 +9102,21 @@
         <w:rPr>
           <w:lang w:val="en-GB"/>
         </w:rPr>
-        <w:t>font-size: [titel_size];</w:t>
+        <w:t>font-size: [</w:t>
+      </w:r>
+      <w:proofErr w:type="spellStart"/>
+      <w:r>
+        <w:rPr>
+          <w:lang w:val="en-GB"/>
+        </w:rPr>
+        <w:t>titel_size</w:t>
+      </w:r>
+      <w:proofErr w:type="spellEnd"/>
+      <w:r>
+        <w:rPr>
+          <w:lang w:val="en-GB"/>
+        </w:rPr>
+        <w:t>];</w:t>
       </w:r>
     </w:p>
     <w:p>
@@ -8111,11 +9132,33 @@
         </w:rPr>
         <w:t xml:space="preserve">  </w:t>
       </w:r>
+      <w:proofErr w:type="spellStart"/>
       <w:r>
         <w:rPr>
           <w:lang w:val="en-GB"/>
         </w:rPr>
-        <w:t>color: [titel_color];</w:t>
+        <w:t>color</w:t>
+      </w:r>
+      <w:proofErr w:type="spellEnd"/>
+      <w:r>
+        <w:rPr>
+          <w:lang w:val="en-GB"/>
+        </w:rPr>
+        <w:t>: [</w:t>
+      </w:r>
+      <w:proofErr w:type="spellStart"/>
+      <w:r>
+        <w:rPr>
+          <w:lang w:val="en-GB"/>
+        </w:rPr>
+        <w:t>titel_color</w:t>
+      </w:r>
+      <w:proofErr w:type="spellEnd"/>
+      <w:r>
+        <w:rPr>
+          <w:lang w:val="en-GB"/>
+        </w:rPr>
+        <w:t>];</w:t>
       </w:r>
     </w:p>
     <w:p>
@@ -8135,7 +9178,35 @@
         <w:rPr>
           <w:lang w:val="en-GB"/>
         </w:rPr>
-        <w:t xml:space="preserve"> background-color: [titel_fill];</w:t>
+        <w:t xml:space="preserve"> background-</w:t>
+      </w:r>
+      <w:proofErr w:type="spellStart"/>
+      <w:r>
+        <w:rPr>
+          <w:lang w:val="en-GB"/>
+        </w:rPr>
+        <w:t>color</w:t>
+      </w:r>
+      <w:proofErr w:type="spellEnd"/>
+      <w:r>
+        <w:rPr>
+          <w:lang w:val="en-GB"/>
+        </w:rPr>
+        <w:t>: [</w:t>
+      </w:r>
+      <w:proofErr w:type="spellStart"/>
+      <w:r>
+        <w:rPr>
+          <w:lang w:val="en-GB"/>
+        </w:rPr>
+        <w:t>titel_fill</w:t>
+      </w:r>
+      <w:proofErr w:type="spellEnd"/>
+      <w:r>
+        <w:rPr>
+          <w:lang w:val="en-GB"/>
+        </w:rPr>
+        <w:t>];</w:t>
       </w:r>
     </w:p>
     <w:p>
@@ -8149,7 +9220,15 @@
         <w:t xml:space="preserve">  </w:t>
       </w:r>
       <w:r>
-        <w:t>[titel_decoration]</w:t>
+        <w:t>[</w:t>
+      </w:r>
+      <w:proofErr w:type="spellStart"/>
+      <w:r>
+        <w:t>titel_decoration</w:t>
+      </w:r>
+      <w:proofErr w:type="spellEnd"/>
+      <w:r>
+        <w:t>]</w:t>
       </w:r>
     </w:p>
     <w:p>
@@ -8176,10 +9255,34 @@
         <w:t>Let hierbij o</w:t>
       </w:r>
       <w:r>
-        <w:t>p het gebruik van [titel_decoration]</w:t>
-      </w:r>
-      <w:r>
-        <w:t xml:space="preserve">. Aangezien de stijlen bold/italic/underline in Excel binnen één veld passen, maar binnen CSS verschillende eigenschappen zijn, voegt het script hier zelf de juiste </w:t>
+        <w:t>p het gebruik van [</w:t>
+      </w:r>
+      <w:proofErr w:type="spellStart"/>
+      <w:r>
+        <w:t>titel_decoration</w:t>
+      </w:r>
+      <w:proofErr w:type="spellEnd"/>
+      <w:r>
+        <w:t>]</w:t>
+      </w:r>
+      <w:r>
+        <w:t xml:space="preserve">. Aangezien de stijlen </w:t>
+      </w:r>
+      <w:proofErr w:type="spellStart"/>
+      <w:r>
+        <w:t>bold</w:t>
+      </w:r>
+      <w:proofErr w:type="spellEnd"/>
+      <w:r>
+        <w:t>/italic/</w:t>
+      </w:r>
+      <w:proofErr w:type="spellStart"/>
+      <w:r>
+        <w:t>underline</w:t>
+      </w:r>
+      <w:proofErr w:type="spellEnd"/>
+      <w:r>
+        <w:t xml:space="preserve"> in Excel binnen één veld passen, maar binnen CSS verschillende eigenschappen zijn, voegt het script hier zelf de juiste </w:t>
       </w:r>
       <w:r>
         <w:t xml:space="preserve">eigenschap toe. Voeg hier dus </w:t>
@@ -8194,12 +9297,37 @@
       <w:r>
         <w:t xml:space="preserve"> </w:t>
       </w:r>
+      <w:proofErr w:type="spellStart"/>
       <w:r>
         <w:rPr>
           <w:i/>
           <w:iCs/>
         </w:rPr>
-        <w:t>text-decoration: [titel_decoration];</w:t>
+        <w:t>text-decoration</w:t>
+      </w:r>
+      <w:proofErr w:type="spellEnd"/>
+      <w:r>
+        <w:rPr>
+          <w:i/>
+          <w:iCs/>
+        </w:rPr>
+        <w:t>: [</w:t>
+      </w:r>
+      <w:proofErr w:type="spellStart"/>
+      <w:r>
+        <w:rPr>
+          <w:i/>
+          <w:iCs/>
+        </w:rPr>
+        <w:t>titel_decoration</w:t>
+      </w:r>
+      <w:proofErr w:type="spellEnd"/>
+      <w:r>
+        <w:rPr>
+          <w:i/>
+          <w:iCs/>
+        </w:rPr>
+        <w:t>];</w:t>
       </w:r>
       <w:r>
         <w:t xml:space="preserve"> toe!</w:t>
@@ -8287,19 +9415,64 @@
               <w:pStyle w:val="Geenafstand"/>
             </w:pPr>
             <w:r>
-              <w:t>Tabellen worden opgebouwd uit een &lt;table&gt;,</w:t>
-            </w:r>
-            <w:r>
-              <w:t xml:space="preserve"> een &lt;caption&gt; met de vraagstelling,</w:t>
-            </w:r>
-            <w:r>
-              <w:t xml:space="preserve"> een &lt;thead&gt; met de bijbehorende &lt;colgroup</w:t>
-            </w:r>
-            <w:r>
-              <w:t>&gt; en meerdere &lt;th&gt;-elementen met bijbehorende scope</w:t>
-            </w:r>
-            <w:r>
-              <w:t>, en een &lt;tbody&gt; met de resultaten</w:t>
+              <w:t>Tabellen worden opgebouwd uit een &lt;</w:t>
+            </w:r>
+            <w:proofErr w:type="spellStart"/>
+            <w:r>
+              <w:t>table</w:t>
+            </w:r>
+            <w:proofErr w:type="spellEnd"/>
+            <w:r>
+              <w:t>&gt;,</w:t>
+            </w:r>
+            <w:r>
+              <w:t xml:space="preserve"> een &lt;</w:t>
+            </w:r>
+            <w:proofErr w:type="spellStart"/>
+            <w:r>
+              <w:t>caption</w:t>
+            </w:r>
+            <w:proofErr w:type="spellEnd"/>
+            <w:r>
+              <w:t>&gt; met de vraagstelling,</w:t>
+            </w:r>
+            <w:r>
+              <w:t xml:space="preserve"> een &lt;</w:t>
+            </w:r>
+            <w:proofErr w:type="spellStart"/>
+            <w:r>
+              <w:t>thead</w:t>
+            </w:r>
+            <w:proofErr w:type="spellEnd"/>
+            <w:r>
+              <w:t>&gt; met de bijbehorende &lt;</w:t>
+            </w:r>
+            <w:proofErr w:type="spellStart"/>
+            <w:r>
+              <w:t>colgroup</w:t>
+            </w:r>
+            <w:proofErr w:type="spellEnd"/>
+            <w:r>
+              <w:t>&gt; en meerdere &lt;</w:t>
+            </w:r>
+            <w:proofErr w:type="spellStart"/>
+            <w:r>
+              <w:t>th</w:t>
+            </w:r>
+            <w:proofErr w:type="spellEnd"/>
+            <w:r>
+              <w:t>&gt;-elementen met bijbehorende scope</w:t>
+            </w:r>
+            <w:r>
+              <w:t>, en een &lt;</w:t>
+            </w:r>
+            <w:proofErr w:type="spellStart"/>
+            <w:r>
+              <w:t>tbody</w:t>
+            </w:r>
+            <w:proofErr w:type="spellEnd"/>
+            <w:r>
+              <w:t>&gt; met de resultaten</w:t>
             </w:r>
             <w:r>
               <w:t>.</w:t>
@@ -8307,6 +9480,7 @@
             <w:r>
               <w:t xml:space="preserve"> Significante resultaten krijgen de klasse </w:t>
             </w:r>
+            <w:proofErr w:type="spellStart"/>
             <w:r>
               <w:rPr>
                 <w:i/>
@@ -8314,6 +9488,7 @@
               </w:rPr>
               <w:t>sign</w:t>
             </w:r>
+            <w:proofErr w:type="spellEnd"/>
             <w:r>
               <w:t>. (Indien aangegeven in de configuratie.)</w:t>
             </w:r>
@@ -8343,13 +9518,37 @@
               <w:pStyle w:val="Geenafstand"/>
             </w:pPr>
             <w:r>
-              <w:t>Elke rij bestaat uit een &lt;tr&gt; met één &lt;th&gt;, gevolgd door het gewenste aantal kolommen met</w:t>
+              <w:t>Elke rij bestaat uit een &lt;</w:t>
+            </w:r>
+            <w:proofErr w:type="spellStart"/>
+            <w:r>
+              <w:t>tr</w:t>
+            </w:r>
+            <w:proofErr w:type="spellEnd"/>
+            <w:r>
+              <w:t>&gt; met één &lt;</w:t>
+            </w:r>
+            <w:proofErr w:type="spellStart"/>
+            <w:r>
+              <w:t>th</w:t>
+            </w:r>
+            <w:proofErr w:type="spellEnd"/>
+            <w:r>
+              <w:t>&gt;, gevolgd door het gewenste aantal kolommen met</w:t>
             </w:r>
             <w:r>
               <w:t xml:space="preserve"> ieder</w:t>
             </w:r>
             <w:r>
-              <w:t xml:space="preserve"> een &lt;td&gt;. Om afwisselende kleuren mogelijk te maken ontvangen deze</w:t>
+              <w:t xml:space="preserve"> een &lt;</w:t>
+            </w:r>
+            <w:proofErr w:type="spellStart"/>
+            <w:r>
+              <w:t>td</w:t>
+            </w:r>
+            <w:proofErr w:type="spellEnd"/>
+            <w:r>
+              <w:t>&gt;. Om afwisselende kleuren mogelijk te maken ontvangen deze</w:t>
             </w:r>
             <w:r>
               <w:t xml:space="preserve"> rijen</w:t>
@@ -8360,23 +9559,34 @@
             <w:r>
               <w:t xml:space="preserve">de klasse </w:t>
             </w:r>
+            <w:proofErr w:type="spellStart"/>
             <w:r>
               <w:rPr>
                 <w:i/>
                 <w:iCs/>
               </w:rPr>
-              <w:t xml:space="preserve">rij_a </w:t>
-            </w:r>
-            <w:r>
-              <w:t xml:space="preserve">of </w:t>
-            </w:r>
+              <w:t>rij_a</w:t>
+            </w:r>
+            <w:proofErr w:type="spellEnd"/>
             <w:r>
               <w:rPr>
                 <w:i/>
                 <w:iCs/>
               </w:rPr>
+              <w:t xml:space="preserve"> </w:t>
+            </w:r>
+            <w:r>
+              <w:t xml:space="preserve">of </w:t>
+            </w:r>
+            <w:proofErr w:type="spellStart"/>
+            <w:r>
+              <w:rPr>
+                <w:i/>
+                <w:iCs/>
+              </w:rPr>
               <w:t>rij_b</w:t>
             </w:r>
+            <w:proofErr w:type="spellEnd"/>
             <w:r>
               <w:t>.</w:t>
             </w:r>
@@ -8409,7 +9619,15 @@
               <w:pStyle w:val="Geenafstand"/>
             </w:pPr>
             <w:r>
-              <w:t xml:space="preserve">Kolommen zijn met de &lt;colgroup&gt; van de tabel ingedeeld, waardoor screenreaders automatisch de bijbehorende labels kunnen vinden. (Zowel bij enkele als dubbele headers.) </w:t>
+              <w:t>Kolommen zijn met de &lt;</w:t>
+            </w:r>
+            <w:proofErr w:type="spellStart"/>
+            <w:r>
+              <w:t>colgroup</w:t>
+            </w:r>
+            <w:proofErr w:type="spellEnd"/>
+            <w:r>
+              <w:t xml:space="preserve">&gt; van de tabel ingedeeld, waardoor screenreaders automatisch de bijbehorende labels kunnen vinden. (Zowel bij enkele als dubbele headers.) </w:t>
             </w:r>
             <w:r>
               <w:t xml:space="preserve">Kolommen </w:t>
@@ -8417,39 +9635,52 @@
             <w:r>
               <w:t xml:space="preserve">krijgen afwisselend de klasse </w:t>
             </w:r>
+            <w:proofErr w:type="spellStart"/>
             <w:r>
               <w:rPr>
                 <w:i/>
                 <w:iCs/>
               </w:rPr>
-              <w:t xml:space="preserve">kolom_a </w:t>
-            </w:r>
-            <w:r>
-              <w:t xml:space="preserve">of </w:t>
-            </w:r>
+              <w:t>kolom_a</w:t>
+            </w:r>
+            <w:proofErr w:type="spellEnd"/>
             <w:r>
               <w:rPr>
                 <w:i/>
                 <w:iCs/>
               </w:rPr>
-              <w:t>kolom_b</w:t>
-            </w:r>
-            <w:r>
-              <w:t>.</w:t>
-            </w:r>
-            <w:r>
-              <w:t xml:space="preserve"> (Indien aangegeven in de configuratie.)</w:t>
-            </w:r>
-            <w:r>
-              <w:t xml:space="preserve"> Significante elementen krijgen de klasse </w:t>
-            </w:r>
+              <w:t xml:space="preserve"> </w:t>
+            </w:r>
+            <w:r>
+              <w:t xml:space="preserve">of </w:t>
+            </w:r>
+            <w:proofErr w:type="spellStart"/>
             <w:r>
               <w:rPr>
                 <w:i/>
                 <w:iCs/>
               </w:rPr>
+              <w:t>kolom_b</w:t>
+            </w:r>
+            <w:proofErr w:type="spellEnd"/>
+            <w:r>
+              <w:t>.</w:t>
+            </w:r>
+            <w:r>
+              <w:t xml:space="preserve"> (Indien aangegeven in de configuratie.)</w:t>
+            </w:r>
+            <w:r>
+              <w:t xml:space="preserve"> Significante elementen krijgen de klasse </w:t>
+            </w:r>
+            <w:proofErr w:type="spellStart"/>
+            <w:r>
+              <w:rPr>
+                <w:i/>
+                <w:iCs/>
+              </w:rPr>
               <w:t>sign</w:t>
             </w:r>
+            <w:proofErr w:type="spellEnd"/>
             <w:r>
               <w:t>. (Indien aangegeven in de configuratie.)</w:t>
             </w:r>
@@ -8511,7 +9742,15 @@
               <w:t>Titels worden omgezet naar &lt;h1&gt;, koppen naar &lt;h2&gt;.</w:t>
             </w:r>
             <w:r>
-              <w:t xml:space="preserve"> Deze zijn eventueel los te stijlen door gebruik te maken van een CSS-selector (bijv. </w:t>
+              <w:t xml:space="preserve"> Deze zijn eventueel los te stijlen door gebruik te maken van een CSS-</w:t>
+            </w:r>
+            <w:proofErr w:type="spellStart"/>
+            <w:r>
+              <w:t>selector</w:t>
+            </w:r>
+            <w:proofErr w:type="spellEnd"/>
+            <w:r>
+              <w:t xml:space="preserve"> (bijv. </w:t>
             </w:r>
             <w:r>
               <w:rPr>
@@ -8555,6 +9794,7 @@
             <w:r>
               <w:t xml:space="preserve"> Deze krijgen allemaal de klasse </w:t>
             </w:r>
+            <w:proofErr w:type="spellStart"/>
             <w:r>
               <w:rPr>
                 <w:i/>
@@ -8562,6 +9802,7 @@
               </w:rPr>
               <w:t>heading</w:t>
             </w:r>
+            <w:proofErr w:type="spellEnd"/>
             <w:r>
               <w:t xml:space="preserve">, en vragen krijgen daarnaast de klasse </w:t>
             </w:r>
@@ -8576,14 +9817,31 @@
               <w:t xml:space="preserve">. </w:t>
             </w:r>
             <w:r>
-              <w:t xml:space="preserve">Verder krijgen al deze elementen een id, in de vorm </w:t>
-            </w:r>
+              <w:t xml:space="preserve">Verder krijgen al deze elementen een </w:t>
+            </w:r>
+            <w:proofErr w:type="spellStart"/>
+            <w:r>
+              <w:t>id</w:t>
+            </w:r>
+            <w:proofErr w:type="spellEnd"/>
+            <w:r>
+              <w:t xml:space="preserve">, in de vorm </w:t>
+            </w:r>
+            <w:proofErr w:type="spellStart"/>
             <w:r>
               <w:rPr>
                 <w:i/>
                 <w:iCs/>
               </w:rPr>
-              <w:t>heading_(volgnummer)</w:t>
+              <w:t>heading</w:t>
+            </w:r>
+            <w:proofErr w:type="spellEnd"/>
+            <w:r>
+              <w:rPr>
+                <w:i/>
+                <w:iCs/>
+              </w:rPr>
+              <w:t>_(volgnummer)</w:t>
             </w:r>
             <w:r>
               <w:t>. Hiermee kan een zwevend menu worden opgebouwd. (Zie ook de meegeleverde template voor een voorbeeld.)</w:t>
@@ -8616,6 +9874,7 @@
             <w:r>
               <w:t xml:space="preserve">Afbeeldingen krijgen enkel een </w:t>
             </w:r>
+            <w:proofErr w:type="spellStart"/>
             <w:r>
               <w:rPr>
                 <w:i/>
@@ -8623,9 +9882,11 @@
               </w:rPr>
               <w:t>width</w:t>
             </w:r>
+            <w:proofErr w:type="spellEnd"/>
             <w:r>
               <w:t xml:space="preserve"> en </w:t>
             </w:r>
+            <w:proofErr w:type="spellStart"/>
             <w:r>
               <w:rPr>
                 <w:i/>
@@ -8633,6 +9894,7 @@
               </w:rPr>
               <w:t>height</w:t>
             </w:r>
+            <w:proofErr w:type="spellEnd"/>
             <w:r>
               <w:t xml:space="preserve"> mee, zoals aangegeven in de configuratie. Plaatsing </w:t>
             </w:r>
@@ -8640,11 +9902,36 @@
               <w:t xml:space="preserve">is helaas niet gelijk te trekken met de logica binnen Excel, en zal handmatig moeten gebeuren. </w:t>
             </w:r>
             <w:r>
-              <w:t>Het makkelijkste is om deze op te maken met een CSS-selector.</w:t>
-            </w:r>
-            <w:r>
-              <w:t xml:space="preserve"> Wanneer er een id opgegeven is krijgt de &lt;img&gt;-tag verder een </w:t>
-            </w:r>
+              <w:t>Het makkelijkste is om deze op te maken met een CSS-</w:t>
+            </w:r>
+            <w:proofErr w:type="spellStart"/>
+            <w:r>
+              <w:t>selector</w:t>
+            </w:r>
+            <w:proofErr w:type="spellEnd"/>
+            <w:r>
+              <w:t>.</w:t>
+            </w:r>
+            <w:r>
+              <w:t xml:space="preserve"> Wanneer er een </w:t>
+            </w:r>
+            <w:proofErr w:type="spellStart"/>
+            <w:r>
+              <w:t>id</w:t>
+            </w:r>
+            <w:proofErr w:type="spellEnd"/>
+            <w:r>
+              <w:t xml:space="preserve"> opgegeven is krijgt de &lt;</w:t>
+            </w:r>
+            <w:proofErr w:type="spellStart"/>
+            <w:r>
+              <w:t>img</w:t>
+            </w:r>
+            <w:proofErr w:type="spellEnd"/>
+            <w:r>
+              <w:t xml:space="preserve">&gt;-tag verder een </w:t>
+            </w:r>
+            <w:proofErr w:type="spellStart"/>
             <w:r>
               <w:rPr>
                 <w:i/>
@@ -8652,6 +9939,7 @@
               </w:rPr>
               <w:t>id</w:t>
             </w:r>
+            <w:proofErr w:type="spellEnd"/>
             <w:r>
               <w:t xml:space="preserve"> mee, in de vorm </w:t>
             </w:r>
@@ -8660,7 +9948,23 @@
                 <w:i/>
                 <w:iCs/>
               </w:rPr>
-              <w:t>logo_(id)</w:t>
+              <w:t>logo_(</w:t>
+            </w:r>
+            <w:proofErr w:type="spellStart"/>
+            <w:r>
+              <w:rPr>
+                <w:i/>
+                <w:iCs/>
+              </w:rPr>
+              <w:t>id</w:t>
+            </w:r>
+            <w:proofErr w:type="spellEnd"/>
+            <w:r>
+              <w:rPr>
+                <w:i/>
+                <w:iCs/>
+              </w:rPr>
+              <w:t>)</w:t>
             </w:r>
             <w:r>
               <w:t>.</w:t>
@@ -8720,7 +10024,15 @@
         <w:t xml:space="preserve"> 4), maar Excel niet. Hierdoor rondt Excel 2,5 af naar 3, R naar 2. 2,51 wordt wel door beiden afgerond naar 3, en 2,49 door beiden naar 2.</w:t>
       </w:r>
       <w:r>
-        <w:t xml:space="preserve"> Het is daardoor mogelijk dat de Excelversie en de digitoegankelijke versie andere percentages weergeven. Hier is helaas geen makkelijke oplossing voor. De kans dat een percentage precies eindigt op 0,5000 is gelukkig erg klein, waardoor dit waarschijnlijk niet vaak voor zal komen.</w:t>
+        <w:t xml:space="preserve"> Het is daardoor mogelijk dat de Excelversie en de </w:t>
+      </w:r>
+      <w:proofErr w:type="spellStart"/>
+      <w:r>
+        <w:t>digitoegankelijke</w:t>
+      </w:r>
+      <w:proofErr w:type="spellEnd"/>
+      <w:r>
+        <w:t xml:space="preserve"> versie andere percentages weergeven. Hier is helaas geen makkelijke oplossing voor. De kans dat een percentage precies eindigt op 0,5000 is gelukkig erg klein, waardoor dit waarschijnlijk niet vaak voor zal komen.</w:t>
       </w:r>
     </w:p>
     <w:p/>

</xml_diff>

<commit_message>
Mogelijkheid toegevoegd om zelf de naam in te stellen bij een tabellenboek zonder subset. (Was voorheen standaard 'Overzicht'.)
</commit_message>
<xml_diff>
--- a/Handleiding configuratie.docx
+++ b/Handleiding configuratie.docx
@@ -1,6 +1,6 @@
 
 <file path=word/document.xml><?xml version="1.0" encoding="utf-8"?>
-<w:document xmlns:wpc="http://schemas.microsoft.com/office/word/2010/wordprocessingCanvas" xmlns:cx="http://schemas.microsoft.com/office/drawing/2014/chartex" xmlns:cx1="http://schemas.microsoft.com/office/drawing/2015/9/8/chartex" xmlns:cx2="http://schemas.microsoft.com/office/drawing/2015/10/21/chartex" xmlns:cx3="http://schemas.microsoft.com/office/drawing/2016/5/9/chartex" xmlns:cx4="http://schemas.microsoft.com/office/drawing/2016/5/10/chartex" xmlns:cx5="http://schemas.microsoft.com/office/drawing/2016/5/11/chartex" xmlns:cx6="http://schemas.microsoft.com/office/drawing/2016/5/12/chartex" xmlns:cx7="http://schemas.microsoft.com/office/drawing/2016/5/13/chartex" xmlns:cx8="http://schemas.microsoft.com/office/drawing/2016/5/14/chartex" xmlns:mc="http://schemas.openxmlformats.org/markup-compatibility/2006" xmlns:aink="http://schemas.microsoft.com/office/drawing/2016/ink" xmlns:am3d="http://schemas.microsoft.com/office/drawing/2017/model3d" xmlns:o="urn:schemas-microsoft-com:office:office" xmlns:oel="http://schemas.microsoft.com/office/2019/extlst" xmlns:r="http://schemas.openxmlformats.org/officeDocument/2006/relationships" xmlns:m="http://schemas.openxmlformats.org/officeDocument/2006/math" xmlns:v="urn:schemas-microsoft-com:vml" xmlns:wp14="http://schemas.microsoft.com/office/word/2010/wordprocessingDrawing" xmlns:wp="http://schemas.openxmlformats.org/drawingml/2006/wordprocessingDrawing" xmlns:w10="urn:schemas-microsoft-com:office:word" xmlns:w="http://schemas.openxmlformats.org/wordprocessingml/2006/main" xmlns:w14="http://schemas.microsoft.com/office/word/2010/wordml" xmlns:w15="http://schemas.microsoft.com/office/word/2012/wordml" xmlns:w16cex="http://schemas.microsoft.com/office/word/2018/wordml/cex" xmlns:w16cid="http://schemas.microsoft.com/office/word/2016/wordml/cid" xmlns:w16="http://schemas.microsoft.com/office/word/2018/wordml" xmlns:w16sdtdh="http://schemas.microsoft.com/office/word/2020/wordml/sdtdatahash" xmlns:w16se="http://schemas.microsoft.com/office/word/2015/wordml/symex" xmlns:wpg="http://schemas.microsoft.com/office/word/2010/wordprocessingGroup" xmlns:wpi="http://schemas.microsoft.com/office/word/2010/wordprocessingInk" xmlns:wne="http://schemas.microsoft.com/office/word/2006/wordml" xmlns:wps="http://schemas.microsoft.com/office/word/2010/wordprocessingShape" mc:Ignorable="w14 w15 w16se w16cid w16 w16cex w16sdtdh wp14">
+<w:document xmlns:wpc="http://schemas.microsoft.com/office/word/2010/wordprocessingCanvas" xmlns:cx="http://schemas.microsoft.com/office/drawing/2014/chartex" xmlns:cx1="http://schemas.microsoft.com/office/drawing/2015/9/8/chartex" xmlns:cx2="http://schemas.microsoft.com/office/drawing/2015/10/21/chartex" xmlns:cx3="http://schemas.microsoft.com/office/drawing/2016/5/9/chartex" xmlns:cx4="http://schemas.microsoft.com/office/drawing/2016/5/10/chartex" xmlns:cx5="http://schemas.microsoft.com/office/drawing/2016/5/11/chartex" xmlns:cx6="http://schemas.microsoft.com/office/drawing/2016/5/12/chartex" xmlns:cx7="http://schemas.microsoft.com/office/drawing/2016/5/13/chartex" xmlns:cx8="http://schemas.microsoft.com/office/drawing/2016/5/14/chartex" xmlns:mc="http://schemas.openxmlformats.org/markup-compatibility/2006" xmlns:aink="http://schemas.microsoft.com/office/drawing/2016/ink" xmlns:am3d="http://schemas.microsoft.com/office/drawing/2017/model3d" xmlns:o="urn:schemas-microsoft-com:office:office" xmlns:oel="http://schemas.microsoft.com/office/2019/extlst" xmlns:r="http://schemas.openxmlformats.org/officeDocument/2006/relationships" xmlns:m="http://schemas.openxmlformats.org/officeDocument/2006/math" xmlns:v="urn:schemas-microsoft-com:vml" xmlns:wp14="http://schemas.microsoft.com/office/word/2010/wordprocessingDrawing" xmlns:wp="http://schemas.openxmlformats.org/drawingml/2006/wordprocessingDrawing" xmlns:w10="urn:schemas-microsoft-com:office:word" xmlns:w="http://schemas.openxmlformats.org/wordprocessingml/2006/main" xmlns:w14="http://schemas.microsoft.com/office/word/2010/wordml" xmlns:w15="http://schemas.microsoft.com/office/word/2012/wordml" xmlns:w16cex="http://schemas.microsoft.com/office/word/2018/wordml/cex" xmlns:w16cid="http://schemas.microsoft.com/office/word/2016/wordml/cid" xmlns:w16="http://schemas.microsoft.com/office/word/2018/wordml" xmlns:w16du="http://schemas.microsoft.com/office/word/2023/wordml/word16du" xmlns:w16sdtdh="http://schemas.microsoft.com/office/word/2020/wordml/sdtdatahash" xmlns:w16se="http://schemas.microsoft.com/office/word/2015/wordml/symex" xmlns:wpg="http://schemas.microsoft.com/office/word/2010/wordprocessingGroup" xmlns:wpi="http://schemas.microsoft.com/office/word/2010/wordprocessingInk" xmlns:wne="http://schemas.microsoft.com/office/word/2006/wordml" xmlns:wps="http://schemas.microsoft.com/office/word/2010/wordprocessingShape" mc:Ignorable="w14 w15 w16se w16cid w16 w16cex w16sdtdh w16du wp14">
   <w:body>
     <w:p>
       <w:pPr>
@@ -29,15 +29,7 @@
         <w:t>Dit script wordt gebruikt om de data van een gezondheidsmonitor om te zetten in tabellenboeken voor de verschillende gemeentes, scholen, regio’s, enz. In principe kan op iedere variabele een specifieke set tabellenboeken worden gemaakt</w:t>
       </w:r>
       <w:r>
-        <w:t xml:space="preserve">, met daarbij ook uitsplitsing op een ‘hoger’ niveau. Denk bijvoorbeeld aan tabellenboeken per gemeente, waarbij ook een kolom is meegenomen voor een </w:t>
-      </w:r>
-      <w:proofErr w:type="spellStart"/>
-      <w:r>
-        <w:t>subregio</w:t>
-      </w:r>
-      <w:proofErr w:type="spellEnd"/>
-      <w:r>
-        <w:t>.</w:t>
+        <w:t>, met daarbij ook uitsplitsing op een ‘hoger’ niveau. Denk bijvoorbeeld aan tabellenboeken per gemeente, waarbij ook een kolom is meegenomen voor een subregio.</w:t>
       </w:r>
     </w:p>
     <w:p>
@@ -97,37 +89,13 @@
         <w:t xml:space="preserve">herschreven versie van het tabellenboekscript dat al een paar jaar circuleert en telkens wordt uitgebreid. </w:t>
       </w:r>
       <w:r>
-        <w:t xml:space="preserve">Deze situatie werd na het vijf keer doorgeven van het auteurschap onhoudbaar, waarop er vanuit </w:t>
-      </w:r>
-      <w:proofErr w:type="spellStart"/>
-      <w:r>
-        <w:t>GGData</w:t>
-      </w:r>
-      <w:proofErr w:type="spellEnd"/>
-      <w:r>
-        <w:t xml:space="preserve"> een werkgroep is opgezet om één universeel script op te zetten</w:t>
+        <w:t>Deze situatie werd na het vijf keer doorgeven van het auteurschap onhoudbaar, waarop er vanuit GGData een werkgroep is opgezet om één universeel script op te zetten</w:t>
       </w:r>
       <w:r>
         <w:t>, welke voor alle monitors gebruikt kan worden. Het script zal daarom vanaf heden worden onderhouden door deze werkgroep</w:t>
       </w:r>
       <w:r>
-        <w:t xml:space="preserve">. De laatste versie is altijd beschikbaar vanaf de </w:t>
-      </w:r>
-      <w:proofErr w:type="spellStart"/>
-      <w:r>
-        <w:t>Github</w:t>
-      </w:r>
-      <w:proofErr w:type="spellEnd"/>
-      <w:r>
-        <w:t xml:space="preserve"> van </w:t>
-      </w:r>
-      <w:proofErr w:type="spellStart"/>
-      <w:r>
-        <w:t>GGData</w:t>
-      </w:r>
-      <w:proofErr w:type="spellEnd"/>
-      <w:r>
-        <w:t xml:space="preserve">: </w:t>
+        <w:t xml:space="preserve">. De laatste versie is altijd beschikbaar vanaf de Github van GGData: </w:t>
       </w:r>
       <w:hyperlink r:id="rId6" w:history="1">
         <w:r>
@@ -147,11 +115,9 @@
       <w:pPr>
         <w:pStyle w:val="Geenafstand"/>
       </w:pPr>
-      <w:proofErr w:type="spellStart"/>
       <w:r>
         <w:t>Werkgroepleden</w:t>
       </w:r>
-      <w:proofErr w:type="spellEnd"/>
       <w:r>
         <w:t>:</w:t>
       </w:r>
@@ -205,15 +171,7 @@
         <w:t xml:space="preserve">Voor foutmeldingen en functionaliteitsaanvragen verwijzen we in eerste instantie naar de </w:t>
       </w:r>
       <w:r>
-        <w:t xml:space="preserve">‘Issues’ pagina op </w:t>
-      </w:r>
-      <w:proofErr w:type="spellStart"/>
-      <w:r>
-        <w:t>Github</w:t>
-      </w:r>
-      <w:proofErr w:type="spellEnd"/>
-      <w:r>
-        <w:t xml:space="preserve">: </w:t>
+        <w:t xml:space="preserve">‘Issues’ pagina op Github: </w:t>
       </w:r>
       <w:hyperlink r:id="rId7" w:history="1">
         <w:r>
@@ -266,15 +224,7 @@
         <w:t>Sinds de laatste monitor (V&amp;O) zijn een aantal elementen aangepast, en een aantal nieuwe functies toegevoegd. Deze zijn</w:t>
       </w:r>
       <w:r>
-        <w:t xml:space="preserve"> </w:t>
-      </w:r>
-      <w:proofErr w:type="spellStart"/>
-      <w:r>
-        <w:t>backwards</w:t>
-      </w:r>
-      <w:proofErr w:type="spellEnd"/>
-      <w:r>
-        <w:t xml:space="preserve"> compatible</w:t>
+        <w:t xml:space="preserve"> backwards compatible</w:t>
       </w:r>
       <w:r>
         <w:t xml:space="preserve"> verwerkt in het script</w:t>
@@ -308,15 +258,7 @@
         </w:numPr>
       </w:pPr>
       <w:r>
-        <w:t xml:space="preserve">Er is een </w:t>
-      </w:r>
-      <w:proofErr w:type="spellStart"/>
-      <w:r>
-        <w:t>digitoegankelijke</w:t>
-      </w:r>
-      <w:proofErr w:type="spellEnd"/>
-      <w:r>
-        <w:t xml:space="preserve"> versie van het tabellenboek toegevoegd. Dit is in aanvulling op de bestaande Excel</w:t>
+        <w:t>Er is een digitoegankelijke versie van het tabellenboek toegevoegd. Dit is in aanvulling op de bestaande Excel</w:t>
       </w:r>
       <w:r>
         <w:t>uitvoer.</w:t>
@@ -331,14 +273,12 @@
         <w:t xml:space="preserve"> over </w:t>
       </w:r>
       <w:hyperlink w:anchor="_Digitoegankelijke_versie" w:history="1">
-        <w:proofErr w:type="spellStart"/>
         <w:r>
           <w:rPr>
             <w:rStyle w:val="Hyperlink"/>
           </w:rPr>
           <w:t>digitoegankelijkheid</w:t>
         </w:r>
-        <w:proofErr w:type="spellEnd"/>
       </w:hyperlink>
       <w:r>
         <w:t>.</w:t>
@@ -379,15 +319,7 @@
         </w:numPr>
       </w:pPr>
       <w:r>
-        <w:t xml:space="preserve">Kolomkoppen bij iedere vraag zijn nu optioneel. Let op: dit werkt alleen in Excel, aangezien </w:t>
-      </w:r>
-      <w:proofErr w:type="spellStart"/>
-      <w:r>
-        <w:t>digitoegankelijkheid</w:t>
-      </w:r>
-      <w:proofErr w:type="spellEnd"/>
-      <w:r>
-        <w:t xml:space="preserve"> vereist dat iedere tabel kolomkoppen heeft.</w:t>
+        <w:t>Kolomkoppen bij iedere vraag zijn nu optioneel. Let op: dit werkt alleen in Excel, aangezien digitoegankelijkheid vereist dat iedere tabel kolomkoppen heeft.</w:t>
       </w:r>
     </w:p>
     <w:p>
@@ -482,13 +414,8 @@
       <w:r>
         <w:t>“</w:t>
       </w:r>
-      <w:proofErr w:type="spellStart"/>
-      <w:r>
-        <w:t>tbl</w:t>
-      </w:r>
-      <w:proofErr w:type="spellEnd"/>
-      <w:r>
-        <w:t>_</w:t>
+      <w:r>
+        <w:t>tbl_</w:t>
       </w:r>
       <w:r>
         <w:t>”</w:t>
@@ -497,23 +424,7 @@
         <w:t>)</w:t>
       </w:r>
       <w:r>
-        <w:t xml:space="preserve">, deze handleiding, en een configuratiebestand in Excel. Het uitvoeren van het script gebeurt door </w:t>
-      </w:r>
-      <w:proofErr w:type="spellStart"/>
-      <w:r>
-        <w:t>tbl_maken.R</w:t>
-      </w:r>
-      <w:proofErr w:type="spellEnd"/>
-      <w:r>
-        <w:t xml:space="preserve"> uit te voeren in R of </w:t>
-      </w:r>
-      <w:proofErr w:type="spellStart"/>
-      <w:r>
-        <w:t>Rstudio</w:t>
-      </w:r>
-      <w:proofErr w:type="spellEnd"/>
-      <w:r>
-        <w:t>; de andere onderdelen worden vanuit dit script automatisch ingeladen.</w:t>
+        <w:t>, deze handleiding, en een configuratiebestand in Excel. Het uitvoeren van het script gebeurt door tbl_maken.R uit te voeren in R of Rstudio; de andere onderdelen worden vanuit dit script automatisch ingeladen.</w:t>
       </w:r>
     </w:p>
     <w:p>
@@ -532,29 +443,13 @@
         <w:t>verwerken</w:t>
       </w:r>
       <w:r>
-        <w:t xml:space="preserve"> uit één of meerdere datasets. Als er meerdere datasets zijn worden deze gecombineerd tot één ‘superdataset’, waarin automatisch ‘superweegfactoren’ en ‘</w:t>
-      </w:r>
-      <w:proofErr w:type="spellStart"/>
-      <w:r>
-        <w:t>superstrata</w:t>
-      </w:r>
-      <w:proofErr w:type="spellEnd"/>
-      <w:r>
-        <w:t>’ worden aangemaakt.</w:t>
+        <w:t xml:space="preserve"> uit één of meerdere datasets. Als er meerdere datasets zijn worden deze gecombineerd tot één ‘superdataset’, waarin automatisch ‘superweegfactoren’ en ‘superstrata’ worden aangemaakt.</w:t>
       </w:r>
       <w:r>
         <w:t xml:space="preserve"> </w:t>
       </w:r>
       <w:r>
-        <w:t xml:space="preserve">Hierbij dient wel te worden aangegeven welke variabelen de </w:t>
-      </w:r>
-      <w:proofErr w:type="spellStart"/>
-      <w:r>
-        <w:t>strata</w:t>
-      </w:r>
-      <w:proofErr w:type="spellEnd"/>
-      <w:r>
-        <w:t xml:space="preserve"> en de weegfactoren bevatten. (Zie de naslag hieronder.)</w:t>
+        <w:t>Hierbij dient wel te worden aangegeven welke variabelen de strata en de weegfactoren bevatten. (Zie de naslag hieronder.)</w:t>
       </w:r>
     </w:p>
     <w:p>
@@ -608,15 +503,7 @@
         <w:t xml:space="preserve"> package </w:t>
       </w:r>
       <w:r>
-        <w:t xml:space="preserve">van Thomas </w:t>
-      </w:r>
-      <w:proofErr w:type="spellStart"/>
-      <w:r>
-        <w:t>Lumley</w:t>
-      </w:r>
-      <w:proofErr w:type="spellEnd"/>
-      <w:r>
-        <w:t xml:space="preserve">. Deze werkt volgens dezelfde principes als </w:t>
+        <w:t xml:space="preserve">van Thomas Lumley. Deze werkt volgens dezelfde principes als </w:t>
       </w:r>
       <w:r>
         <w:rPr>
@@ -732,7 +619,6 @@
       <w:r>
         <w:t xml:space="preserve"> en </w:t>
       </w:r>
-      <w:proofErr w:type="spellStart"/>
       <w:r>
         <w:rPr>
           <w:i/>
@@ -740,17 +626,8 @@
         </w:rPr>
         <w:t>resultaten_csv</w:t>
       </w:r>
-      <w:proofErr w:type="spellEnd"/>
-      <w:r>
-        <w:t xml:space="preserve"> automatisch aangemaakt in de map waarin de configuratie zich bevindt. Tabellenboeken zullen worden geplaatst in de </w:t>
-      </w:r>
-      <w:proofErr w:type="spellStart"/>
-      <w:r>
-        <w:t>submap</w:t>
-      </w:r>
-      <w:proofErr w:type="spellEnd"/>
-      <w:r>
-        <w:t xml:space="preserve"> </w:t>
+      <w:r>
+        <w:t xml:space="preserve"> automatisch aangemaakt in de map waarin de configuratie zich bevindt. Tabellenboeken zullen worden geplaatst in de submap </w:t>
       </w:r>
       <w:r>
         <w:rPr>
@@ -765,7 +642,6 @@
       <w:r>
         <w:t xml:space="preserve">Berekende resultaten worden geplaatst in </w:t>
       </w:r>
-      <w:proofErr w:type="spellStart"/>
       <w:r>
         <w:rPr>
           <w:i/>
@@ -773,7 +649,6 @@
         </w:rPr>
         <w:t>resultaten_csv</w:t>
       </w:r>
-      <w:proofErr w:type="spellEnd"/>
       <w:r>
         <w:t xml:space="preserve">. Deze tabel </w:t>
       </w:r>
@@ -784,15 +659,7 @@
         <w:t xml:space="preserve"> gebruikt worden voor bijvoorbeeld het schrijven van de rapportage, aangezien alle aantallen, percentages en p-waarden hierin weergegeven zijn. </w:t>
       </w:r>
       <w:r>
-        <w:t xml:space="preserve">Door gebruik van </w:t>
-      </w:r>
-      <w:proofErr w:type="spellStart"/>
-      <w:r>
-        <w:t>tbl_onderzoeksexport.R</w:t>
-      </w:r>
-      <w:proofErr w:type="spellEnd"/>
-      <w:r>
-        <w:t xml:space="preserve"> worden hiervan leesbare tabellen gemaakt die eveneens in de map </w:t>
+        <w:t xml:space="preserve">Door gebruik van tbl_onderzoeksexport.R worden hiervan leesbare tabellen gemaakt die eveneens in de map </w:t>
       </w:r>
       <w:r>
         <w:rPr>
@@ -904,29 +771,16 @@
         <w:t>Open R</w:t>
       </w:r>
       <w:r>
-        <w:t xml:space="preserve"> of </w:t>
-      </w:r>
-      <w:proofErr w:type="spellStart"/>
-      <w:r>
-        <w:t>Rstudio</w:t>
-      </w:r>
-      <w:proofErr w:type="spellEnd"/>
-      <w:r>
-        <w:t xml:space="preserve"> en vo</w:t>
+        <w:t xml:space="preserve"> of Rstudio en vo</w:t>
       </w:r>
       <w:r>
         <w:t xml:space="preserve">er </w:t>
       </w:r>
-      <w:proofErr w:type="spellStart"/>
       <w:r>
         <w:t>tbl</w:t>
       </w:r>
       <w:r>
-        <w:t>_maken.R</w:t>
-      </w:r>
-      <w:proofErr w:type="spellEnd"/>
-      <w:r>
-        <w:t xml:space="preserve"> uit. </w:t>
+        <w:t xml:space="preserve">_maken.R uit. </w:t>
       </w:r>
       <w:r>
         <w:rPr>
@@ -1104,15 +958,7 @@
         <w:t>gebruikt worden vo</w:t>
       </w:r>
       <w:r>
-        <w:t xml:space="preserve">or verdere analyse of het maken van een rapportage. Voer </w:t>
-      </w:r>
-      <w:proofErr w:type="spellStart"/>
-      <w:r>
-        <w:t>tbl_onderzoeksexport.R</w:t>
-      </w:r>
-      <w:proofErr w:type="spellEnd"/>
-      <w:r>
-        <w:t xml:space="preserve"> uit om hier een leesbare tabel van te maken.</w:t>
+        <w:t>or verdere analyse of het maken van een rapportage. Voer tbl_onderzoeksexport.R uit om hier een leesbare tabel van te maken.</w:t>
       </w:r>
     </w:p>
     <w:p>
@@ -1172,7 +1018,6 @@
       <w:r>
         <w:t xml:space="preserve">en </w:t>
       </w:r>
-      <w:proofErr w:type="spellStart"/>
       <w:r>
         <w:rPr>
           <w:i/>
@@ -1180,7 +1025,6 @@
         </w:rPr>
         <w:t>indeling_rijen</w:t>
       </w:r>
-      <w:proofErr w:type="spellEnd"/>
       <w:r>
         <w:t>; daar is alles belangrijk om aan te passen naar eigen huisstijl.</w:t>
       </w:r>
@@ -1419,23 +1263,7 @@
         <w:t xml:space="preserve">optioneel een jaar of subset. </w:t>
       </w:r>
       <w:r>
-        <w:t xml:space="preserve">Vanuit deze data worden </w:t>
-      </w:r>
-      <w:proofErr w:type="spellStart"/>
-      <w:r>
-        <w:t>dummies</w:t>
-      </w:r>
-      <w:proofErr w:type="spellEnd"/>
-      <w:r>
-        <w:t xml:space="preserve"> aangemaakt, welke aangeven of een rij bij een bepaalde kolom hoort. Wanneer een test wordt uitgevoerd wordt data geselecteerd op WAAR in beide bijbehorende </w:t>
-      </w:r>
-      <w:proofErr w:type="spellStart"/>
-      <w:r>
-        <w:t>dummies</w:t>
-      </w:r>
-      <w:proofErr w:type="spellEnd"/>
-      <w:r>
-        <w:t xml:space="preserve">, en vervolgens getest op </w:t>
+        <w:t xml:space="preserve">Vanuit deze data worden dummies aangemaakt, welke aangeven of een rij bij een bepaalde kolom hoort. Wanneer een test wordt uitgevoerd wordt data geselecteerd op WAAR in beide bijbehorende dummies, en vervolgens getest op </w:t>
       </w:r>
       <w:r>
         <w:t>WAAR voor de eerste dummy versus ONWAAR voor de eerste dummy.</w:t>
@@ -2008,7 +1836,6 @@
       <w:r>
         <w:t xml:space="preserve">Het aangeven van een afwijkende weegfactor kan op het tabblad </w:t>
       </w:r>
-      <w:proofErr w:type="spellStart"/>
       <w:r>
         <w:rPr>
           <w:i/>
@@ -2016,7 +1843,6 @@
         </w:rPr>
         <w:t>indeling_rijen</w:t>
       </w:r>
-      <w:proofErr w:type="spellEnd"/>
       <w:r>
         <w:rPr>
           <w:i/>
@@ -2026,15 +1852,7 @@
         <w:t xml:space="preserve">, </w:t>
       </w:r>
       <w:r>
-        <w:t>door het toevoegen van een kolom met de naam “weegfactor” (voor een andere weegfactor per variabele) of een kolom met de naam “</w:t>
-      </w:r>
-      <w:proofErr w:type="spellStart"/>
-      <w:r>
-        <w:t>weegfactor.d</w:t>
-      </w:r>
-      <w:proofErr w:type="spellEnd"/>
-      <w:r>
-        <w:t xml:space="preserve">_(datasetnaam)” (voor een weegfactor per variabele per jaar). </w:t>
+        <w:t xml:space="preserve">door het toevoegen van een kolom met de naam “weegfactor” (voor een andere weegfactor per variabele) of een kolom met de naam “weegfactor.d_(datasetnaam)” (voor een weegfactor per variabele per jaar). </w:t>
       </w:r>
       <w:r>
         <w:t xml:space="preserve">Het is enkel mogelijk een andere weegfactor </w:t>
@@ -2062,23 +1880,7 @@
         <w:t xml:space="preserve">. </w:t>
       </w:r>
       <w:r>
-        <w:t>Hiervoor kunnen dan twee kolommen worden toegevoegd: “</w:t>
-      </w:r>
-      <w:proofErr w:type="spellStart"/>
-      <w:r>
-        <w:t>weegfactor.d_datasetx</w:t>
-      </w:r>
-      <w:proofErr w:type="spellEnd"/>
-      <w:r>
-        <w:t>” en “</w:t>
-      </w:r>
-      <w:proofErr w:type="spellStart"/>
-      <w:r>
-        <w:t>weegfactor.d_datasety</w:t>
-      </w:r>
-      <w:proofErr w:type="spellEnd"/>
-      <w:r>
-        <w:t xml:space="preserve">”. </w:t>
+        <w:t xml:space="preserve">Hiervoor kunnen dan twee kolommen worden toegevoegd: “weegfactor.d_datasetx” en “weegfactor.d_datasety”. </w:t>
       </w:r>
     </w:p>
     <w:p>
@@ -2148,11 +1950,9 @@
             <w:tcW w:w="2689" w:type="dxa"/>
           </w:tcPr>
           <w:p>
-            <w:proofErr w:type="spellStart"/>
             <w:r>
               <w:t>min_observaties_per_vraag</w:t>
             </w:r>
-            <w:proofErr w:type="spellEnd"/>
           </w:p>
         </w:tc>
         <w:tc>
@@ -2197,11 +1997,9 @@
             <w:tcW w:w="2689" w:type="dxa"/>
           </w:tcPr>
           <w:p>
-            <w:proofErr w:type="spellStart"/>
             <w:r>
               <w:t>min_observaties_per_antwoord</w:t>
             </w:r>
-            <w:proofErr w:type="spellEnd"/>
           </w:p>
         </w:tc>
         <w:tc>
@@ -2243,11 +2041,9 @@
             <w:tcW w:w="2689" w:type="dxa"/>
           </w:tcPr>
           <w:p>
-            <w:proofErr w:type="spellStart"/>
             <w:r>
               <w:t>afkapwaarde_antwoord</w:t>
             </w:r>
-            <w:proofErr w:type="spellEnd"/>
           </w:p>
         </w:tc>
         <w:tc>
@@ -2283,7 +2079,6 @@
             <w:r>
               <w:t xml:space="preserve">Getallen kleiner dan of gelijk aan deze waarde worden vervangen door de tekst in </w:t>
             </w:r>
-            <w:proofErr w:type="spellStart"/>
             <w:r>
               <w:rPr>
                 <w:i/>
@@ -2291,7 +2086,6 @@
               </w:rPr>
               <w:t>tekst_min_antwoord_niet_gehaald</w:t>
             </w:r>
-            <w:proofErr w:type="spellEnd"/>
             <w:r>
               <w:t>.</w:t>
             </w:r>
@@ -2304,11 +2098,9 @@
             <w:tcW w:w="2689" w:type="dxa"/>
           </w:tcPr>
           <w:p>
-            <w:proofErr w:type="spellStart"/>
             <w:r>
               <w:t>vraag_verbergen_bij_missend_antwoord</w:t>
             </w:r>
-            <w:proofErr w:type="spellEnd"/>
           </w:p>
         </w:tc>
         <w:tc>
@@ -2351,11 +2143,9 @@
             <w:tcW w:w="2689" w:type="dxa"/>
           </w:tcPr>
           <w:p>
-            <w:proofErr w:type="spellStart"/>
             <w:r>
               <w:t>tekst_min_vraag_niet_gehaald</w:t>
             </w:r>
-            <w:proofErr w:type="spellEnd"/>
           </w:p>
         </w:tc>
         <w:tc>
@@ -2394,11 +2184,9 @@
             <w:tcW w:w="2689" w:type="dxa"/>
           </w:tcPr>
           <w:p>
-            <w:proofErr w:type="spellStart"/>
             <w:r>
               <w:t>tekst_min_antwoord_niet_gehaald</w:t>
             </w:r>
-            <w:proofErr w:type="spellEnd"/>
           </w:p>
         </w:tc>
         <w:tc>
@@ -2428,11 +2216,9 @@
             <w:tcW w:w="2689" w:type="dxa"/>
           </w:tcPr>
           <w:p>
-            <w:proofErr w:type="spellStart"/>
             <w:r>
               <w:t>tekst_missende_data</w:t>
             </w:r>
-            <w:proofErr w:type="spellEnd"/>
           </w:p>
         </w:tc>
         <w:tc>
@@ -2468,7 +2254,6 @@
                 <w:bCs/>
               </w:rPr>
             </w:pPr>
-            <w:proofErr w:type="spellStart"/>
             <w:r>
               <w:rPr>
                 <w:b/>
@@ -2483,7 +2268,6 @@
               </w:rPr>
               <w:t>toetsen</w:t>
             </w:r>
-            <w:proofErr w:type="spellEnd"/>
           </w:p>
         </w:tc>
         <w:tc>
@@ -2510,7 +2294,6 @@
             <w:r>
               <w:t xml:space="preserve"> Het niveau kan worden aangepast middels de waarde in </w:t>
             </w:r>
-            <w:proofErr w:type="spellStart"/>
             <w:r>
               <w:rPr>
                 <w:i/>
@@ -2518,7 +2301,6 @@
               </w:rPr>
               <w:t>confidence_level</w:t>
             </w:r>
-            <w:proofErr w:type="spellEnd"/>
             <w:r>
               <w:t>.</w:t>
             </w:r>
@@ -2566,7 +2348,6 @@
             <w:r>
               <w:t xml:space="preserve">worden aangepast in </w:t>
             </w:r>
-            <w:proofErr w:type="spellStart"/>
             <w:r>
               <w:rPr>
                 <w:i/>
@@ -2581,20 +2362,11 @@
               </w:rPr>
               <w:t>.R</w:t>
             </w:r>
-            <w:proofErr w:type="spellEnd"/>
             <w:r>
               <w:t xml:space="preserve">, zoek op </w:t>
             </w:r>
             <w:r>
-              <w:t>“</w:t>
-            </w:r>
-            <w:proofErr w:type="spellStart"/>
-            <w:r>
-              <w:t>style.sign</w:t>
-            </w:r>
-            <w:proofErr w:type="spellEnd"/>
-            <w:r>
-              <w:t>”</w:t>
+              <w:t>“style.sign”</w:t>
             </w:r>
             <w:r>
               <w:t>.)</w:t>
@@ -2614,7 +2386,6 @@
                 <w:bCs/>
               </w:rPr>
             </w:pPr>
-            <w:proofErr w:type="spellStart"/>
             <w:r>
               <w:rPr>
                 <w:b/>
@@ -2622,7 +2393,6 @@
               </w:rPr>
               <w:t>sign_hovertekst</w:t>
             </w:r>
-            <w:proofErr w:type="spellEnd"/>
           </w:p>
         </w:tc>
         <w:tc>
@@ -2641,26 +2411,10 @@
           </w:tcPr>
           <w:p>
             <w:r>
-              <w:t xml:space="preserve">In de </w:t>
-            </w:r>
-            <w:proofErr w:type="spellStart"/>
-            <w:r>
-              <w:t>digitoegankelijke</w:t>
-            </w:r>
-            <w:proofErr w:type="spellEnd"/>
-            <w:r>
-              <w:t xml:space="preserve"> versie krijgen significante resultaten een </w:t>
-            </w:r>
-            <w:r>
-              <w:t>‘</w:t>
-            </w:r>
-            <w:proofErr w:type="spellStart"/>
-            <w:r>
-              <w:t>hover</w:t>
-            </w:r>
-            <w:proofErr w:type="spellEnd"/>
-            <w:r>
-              <w:t xml:space="preserve">’ die informatie geeft over de opmaak. Hierdoor kan een screenreader lezen wat met de opmaak bedoelt wordt, en voor </w:t>
+              <w:t xml:space="preserve">In de digitoegankelijke versie krijgen significante resultaten een </w:t>
+            </w:r>
+            <w:r>
+              <w:t xml:space="preserve">‘hover’ die informatie geeft over de opmaak. Hierdoor kan een screenreader lezen wat met de opmaak bedoelt wordt, en voor </w:t>
             </w:r>
             <w:r>
               <w:lastRenderedPageBreak/>
@@ -2681,12 +2435,10 @@
                 <w:bCs/>
               </w:rPr>
             </w:pPr>
-            <w:proofErr w:type="spellStart"/>
             <w:r>
               <w:lastRenderedPageBreak/>
               <w:t>confidence_level</w:t>
             </w:r>
-            <w:proofErr w:type="spellEnd"/>
           </w:p>
         </w:tc>
         <w:tc>
@@ -2725,7 +2477,6 @@
             <w:r>
               <w:t xml:space="preserve"> </w:t>
             </w:r>
-            <w:proofErr w:type="spellStart"/>
             <w:r>
               <w:rPr>
                 <w:i/>
@@ -2733,7 +2484,6 @@
               </w:rPr>
               <w:t>indeling_kolommen</w:t>
             </w:r>
-            <w:proofErr w:type="spellEnd"/>
             <w:r>
               <w:t>.)</w:t>
             </w:r>
@@ -2752,7 +2502,6 @@
                 <w:bCs/>
               </w:rPr>
             </w:pPr>
-            <w:proofErr w:type="spellStart"/>
             <w:r>
               <w:rPr>
                 <w:b/>
@@ -2760,7 +2509,6 @@
               </w:rPr>
               <w:t>missing_weegfactoren</w:t>
             </w:r>
-            <w:proofErr w:type="spellEnd"/>
           </w:p>
         </w:tc>
         <w:tc>
@@ -2791,15 +2539,7 @@
               <w:t>t</w:t>
             </w:r>
             <w:r>
-              <w:t xml:space="preserve"> als er </w:t>
-            </w:r>
-            <w:proofErr w:type="spellStart"/>
-            <w:r>
-              <w:t>missings</w:t>
-            </w:r>
-            <w:proofErr w:type="spellEnd"/>
-            <w:r>
-              <w:t xml:space="preserve"> zijn op de weegfactoren. “fout”</w:t>
+              <w:t xml:space="preserve"> als er missings zijn op de weegfactoren. “fout”</w:t>
             </w:r>
             <w:r>
               <w:t xml:space="preserve"> </w:t>
@@ -2817,15 +2557,7 @@
               <w:t>g</w:t>
             </w:r>
             <w:r>
-              <w:t xml:space="preserve">t alle </w:t>
-            </w:r>
-            <w:proofErr w:type="spellStart"/>
-            <w:r>
-              <w:t>missings</w:t>
-            </w:r>
-            <w:proofErr w:type="spellEnd"/>
-            <w:r>
-              <w:t xml:space="preserve"> met dat nummer.</w:t>
+              <w:t>t alle missings met dat nummer.</w:t>
             </w:r>
           </w:p>
         </w:tc>
@@ -2842,7 +2574,6 @@
                 <w:bCs/>
               </w:rPr>
             </w:pPr>
-            <w:proofErr w:type="spellStart"/>
             <w:r>
               <w:rPr>
                 <w:b/>
@@ -2850,7 +2581,6 @@
               </w:rPr>
               <w:t>waarden_dichotoom</w:t>
             </w:r>
-            <w:proofErr w:type="spellEnd"/>
           </w:p>
         </w:tc>
         <w:tc>
@@ -2880,14 +2610,12 @@
             <w:tcW w:w="2689" w:type="dxa"/>
           </w:tcPr>
           <w:p>
-            <w:proofErr w:type="spellStart"/>
             <w:r>
               <w:t>vergelijk</w:t>
             </w:r>
             <w:r>
               <w:t>_variabelelabels</w:t>
             </w:r>
-            <w:proofErr w:type="spellEnd"/>
           </w:p>
         </w:tc>
         <w:tc>
@@ -2939,7 +2667,6 @@
                 <w:bCs/>
               </w:rPr>
             </w:pPr>
-            <w:proofErr w:type="spellStart"/>
             <w:r>
               <w:rPr>
                 <w:b/>
@@ -2947,7 +2674,6 @@
               </w:rPr>
               <w:t>template_html</w:t>
             </w:r>
-            <w:proofErr w:type="spellEnd"/>
           </w:p>
         </w:tc>
         <w:tc>
@@ -3001,15 +2727,7 @@
               <w:t xml:space="preserve"> Als deze variabele leeg is </w:t>
             </w:r>
             <w:r>
-              <w:t xml:space="preserve">worden er geen </w:t>
-            </w:r>
-            <w:proofErr w:type="spellStart"/>
-            <w:r>
-              <w:t>HTML-bestanden</w:t>
-            </w:r>
-            <w:proofErr w:type="spellEnd"/>
-            <w:r>
-              <w:t xml:space="preserve"> gemaakt.</w:t>
+              <w:t>worden er geen HTML-bestanden gemaakt.</w:t>
             </w:r>
           </w:p>
         </w:tc>
@@ -3041,15 +2759,7 @@
           </w:tcPr>
           <w:p>
             <w:r>
-              <w:t xml:space="preserve">Het kan soms handig zijn om de aantallen per antwoord uit te draaien. Hiervoor is in principe de </w:t>
-            </w:r>
-            <w:proofErr w:type="spellStart"/>
-            <w:r>
-              <w:t>onderzoeksexport</w:t>
-            </w:r>
-            <w:proofErr w:type="spellEnd"/>
-            <w:r>
-              <w:t xml:space="preserve"> gemaakt, </w:t>
+              <w:t xml:space="preserve">Het kan soms handig zijn om de aantallen per antwoord uit te draaien. Hiervoor is in principe de onderzoeksexport gemaakt, </w:t>
             </w:r>
             <w:r>
               <w:t>maar</w:t>
@@ -3084,11 +2794,9 @@
       <w:pPr>
         <w:pStyle w:val="Kop2"/>
       </w:pPr>
-      <w:proofErr w:type="spellStart"/>
       <w:r>
         <w:t>Crossings</w:t>
       </w:r>
-      <w:proofErr w:type="spellEnd"/>
     </w:p>
     <w:p>
       <w:pPr>
@@ -3107,15 +2815,7 @@
         <w:t>bijvoorbeeld</w:t>
       </w:r>
       <w:r>
-        <w:t xml:space="preserve"> geslacht, SES, of opleidingsniveau zijn. Meerdere </w:t>
-      </w:r>
-      <w:proofErr w:type="spellStart"/>
-      <w:r>
-        <w:t>crossings</w:t>
-      </w:r>
-      <w:proofErr w:type="spellEnd"/>
-      <w:r>
-        <w:t xml:space="preserve"> zijn mogelijk.</w:t>
+        <w:t xml:space="preserve"> geslacht, SES, of opleidingsniveau zijn. Meerdere crossings zijn mogelijk.</w:t>
       </w:r>
     </w:p>
     <w:p>
@@ -3210,7 +2910,6 @@
                 <w:bCs/>
               </w:rPr>
             </w:pPr>
-            <w:proofErr w:type="spellStart"/>
             <w:r>
               <w:rPr>
                 <w:b/>
@@ -3218,7 +2917,6 @@
               </w:rPr>
               <w:t>naam_dataset</w:t>
             </w:r>
-            <w:proofErr w:type="spellEnd"/>
           </w:p>
         </w:tc>
         <w:tc>
@@ -3333,13 +3031,8 @@
               <w:t>Het script neemt aan dat dit bestand in dezelfde map staat als de configuratie. Een relatief pad (bijv. “../</w:t>
             </w:r>
             <w:r>
-              <w:t>2021/</w:t>
-            </w:r>
-            <w:proofErr w:type="spellStart"/>
-            <w:r>
-              <w:t>data.sav</w:t>
-            </w:r>
-            <w:proofErr w:type="spellEnd"/>
+              <w:t>2021/data.sav</w:t>
+            </w:r>
             <w:r>
               <w:t>”</w:t>
             </w:r>
@@ -3390,11 +3083,9 @@
             <w:pPr>
               <w:pStyle w:val="Geenafstand"/>
             </w:pPr>
-            <w:proofErr w:type="spellStart"/>
             <w:r>
               <w:t>Variabelenaam</w:t>
             </w:r>
-            <w:proofErr w:type="spellEnd"/>
             <w:r>
               <w:t xml:space="preserve"> / leeg</w:t>
             </w:r>
@@ -3449,13 +3140,8 @@
             <w:pPr>
               <w:pStyle w:val="Geenafstand"/>
             </w:pPr>
-            <w:proofErr w:type="spellStart"/>
-            <w:r>
-              <w:t>Variabelenaam</w:t>
-            </w:r>
-            <w:proofErr w:type="spellEnd"/>
-            <w:r>
-              <w:t xml:space="preserve"> / leeg</w:t>
+            <w:r>
+              <w:t>Variabelenaam / leeg</w:t>
             </w:r>
           </w:p>
         </w:tc>
@@ -3480,13 +3166,8 @@
             <w:pPr>
               <w:pStyle w:val="Geenafstand"/>
             </w:pPr>
-            <w:proofErr w:type="spellStart"/>
-            <w:r>
-              <w:t>Variabelenaam</w:t>
-            </w:r>
-            <w:proofErr w:type="spellEnd"/>
-            <w:r>
-              <w:t xml:space="preserve"> met informatie over de weging van het design. Als deze leeg is wordt er een ongewogen design gebruikt.</w:t>
+            <w:r>
+              <w:t>Variabelenaam met informatie over de weging van het design. Als deze leeg is wordt er een ongewogen design gebruikt.</w:t>
             </w:r>
             <w:r>
               <w:t xml:space="preserve"> </w:t>
@@ -3536,13 +3217,8 @@
             <w:pPr>
               <w:pStyle w:val="Geenafstand"/>
             </w:pPr>
-            <w:proofErr w:type="spellStart"/>
-            <w:r>
-              <w:t>Variabelenaam</w:t>
-            </w:r>
-            <w:proofErr w:type="spellEnd"/>
-            <w:r>
-              <w:t xml:space="preserve"> / leeg</w:t>
+            <w:r>
+              <w:t>Variabelenaam / leeg</w:t>
             </w:r>
           </w:p>
         </w:tc>
@@ -3567,13 +3243,8 @@
             <w:pPr>
               <w:pStyle w:val="Geenafstand"/>
             </w:pPr>
-            <w:proofErr w:type="spellStart"/>
-            <w:r>
-              <w:t>Variabelenaam</w:t>
-            </w:r>
-            <w:proofErr w:type="spellEnd"/>
-            <w:r>
-              <w:t xml:space="preserve"> met informatie over de indeling van het design. Als deze leeg is wordt er een ongewogen design gebruikt.</w:t>
+            <w:r>
+              <w:t>Variabelenaam met informatie over de indeling van het design. Als deze leeg is wordt er een ongewogen design gebruikt.</w:t>
             </w:r>
           </w:p>
         </w:tc>
@@ -3599,7 +3270,6 @@
       <w:r>
         <w:t xml:space="preserve">Dichotome variabelen worden in theorie automatisch herkend door het script, en kunnen nog verder geborgd worden middels </w:t>
       </w:r>
-      <w:proofErr w:type="spellStart"/>
       <w:r>
         <w:rPr>
           <w:i/>
@@ -3607,7 +3277,6 @@
         </w:rPr>
         <w:t>waarden_dichotoom</w:t>
       </w:r>
-      <w:proofErr w:type="spellEnd"/>
       <w:r>
         <w:t xml:space="preserve"> op het tabblad </w:t>
       </w:r>
@@ -3619,29 +3288,13 @@
         <w:t>algemeen</w:t>
       </w:r>
       <w:r>
-        <w:t xml:space="preserve">. Mocht er alsnog een variabele zijn die wel dichotoom is, maar niet zo gelezen wordt door het script, of </w:t>
-      </w:r>
-      <w:proofErr w:type="spellStart"/>
-      <w:r>
-        <w:t>vice</w:t>
-      </w:r>
-      <w:proofErr w:type="spellEnd"/>
-      <w:r>
-        <w:t xml:space="preserve"> versa, dan kunnen deze worden geplaatst in het bijbehorende tabblad. Hiermee wordt de detectie omzeil</w:t>
+        <w:t>. Mocht er alsnog een variabele zijn die wel dichotoom is, maar niet zo gelezen wordt door het script, of vice versa, dan kunnen deze worden geplaatst in het bijbehorende tabblad. Hiermee wordt de detectie omzeil</w:t>
       </w:r>
       <w:r>
         <w:t>d</w:t>
       </w:r>
       <w:r>
-        <w:t xml:space="preserve"> en de status als wel/niet dichotoom geforceerd. Beide tabbladen bestaan simpelweg uit een lijst met </w:t>
-      </w:r>
-      <w:proofErr w:type="spellStart"/>
-      <w:r>
-        <w:t>variabelenamen</w:t>
-      </w:r>
-      <w:proofErr w:type="spellEnd"/>
-      <w:r>
-        <w:t>.</w:t>
+        <w:t xml:space="preserve"> en de status als wel/niet dichotoom geforceerd. Beide tabbladen bestaan simpelweg uit een lijst met variabelenamen.</w:t>
       </w:r>
     </w:p>
     <w:p>
@@ -3754,11 +3407,9 @@
             <w:pPr>
               <w:pStyle w:val="Geenafstand"/>
             </w:pPr>
-            <w:proofErr w:type="spellStart"/>
             <w:r>
               <w:t>Variabelenaam</w:t>
             </w:r>
-            <w:proofErr w:type="spellEnd"/>
           </w:p>
         </w:tc>
         <w:tc>
@@ -3798,23 +3449,7 @@
               <w:pStyle w:val="Geenafstand"/>
             </w:pPr>
             <w:r>
-              <w:t>“</w:t>
-            </w:r>
-            <w:proofErr w:type="spellStart"/>
-            <w:r>
-              <w:t>numeric</w:t>
-            </w:r>
-            <w:proofErr w:type="spellEnd"/>
-            <w:r>
-              <w:t>” / “</w:t>
-            </w:r>
-            <w:proofErr w:type="spellStart"/>
-            <w:r>
-              <w:t>character</w:t>
-            </w:r>
-            <w:proofErr w:type="spellEnd"/>
-            <w:r>
-              <w:t>”</w:t>
+              <w:t>“numeric” / “character”</w:t>
             </w:r>
           </w:p>
         </w:tc>
@@ -3827,23 +3462,7 @@
               <w:pStyle w:val="Geenafstand"/>
             </w:pPr>
             <w:r>
-              <w:t>Gewenst datatype. Er zijn momenteel twee opties ingebouwd: getallen (“</w:t>
-            </w:r>
-            <w:proofErr w:type="spellStart"/>
-            <w:r>
-              <w:t>numeric</w:t>
-            </w:r>
-            <w:proofErr w:type="spellEnd"/>
-            <w:r>
-              <w:t>”) en strings (“</w:t>
-            </w:r>
-            <w:proofErr w:type="spellStart"/>
-            <w:r>
-              <w:t>character</w:t>
-            </w:r>
-            <w:proofErr w:type="spellEnd"/>
-            <w:r>
-              <w:t xml:space="preserve">”). De variabele wordt </w:t>
+              <w:t xml:space="preserve">Gewenst datatype. Er zijn momenteel twee opties ingebouwd: getallen (“numeric”) en strings (“character”). De variabele wordt </w:t>
             </w:r>
             <w:r>
               <w:t xml:space="preserve">binnen R omgezet naar het gewenste type. </w:t>
@@ -3888,15 +3507,7 @@
         <w:t>Het kan voorkomen dat de volledige waarde van een categorie te groot is voor een cel. Voor dit geval is er een mogelijkheid om afkortingen op te geven</w:t>
       </w:r>
       <w:r>
-        <w:t xml:space="preserve">, middels een simpele tekst/vervanging combinatie. In NOG wordt de regio bijvoorbeeld onderverdeeld in </w:t>
-      </w:r>
-      <w:proofErr w:type="spellStart"/>
-      <w:r>
-        <w:t>subregio’s</w:t>
-      </w:r>
-      <w:proofErr w:type="spellEnd"/>
-      <w:r>
-        <w:t xml:space="preserve">, die </w:t>
+        <w:t xml:space="preserve">, middels een simpele tekst/vervanging combinatie. In NOG wordt de regio bijvoorbeeld onderverdeeld in subregio’s, die </w:t>
       </w:r>
       <w:r>
         <w:t>te</w:t>
@@ -4709,15 +4320,7 @@
         <w:t xml:space="preserve">Er kunnen afwijkende </w:t>
       </w:r>
       <w:r>
-        <w:t>weegfactoren per variabele worden aangegeven door het toevoegen van een kolom met de naam “weegfactor” (voor de hele variabele) of “</w:t>
-      </w:r>
-      <w:proofErr w:type="spellStart"/>
-      <w:r>
-        <w:t>weegfactor.d</w:t>
-      </w:r>
-      <w:proofErr w:type="spellEnd"/>
-      <w:r>
-        <w:t xml:space="preserve">_(naam)” </w:t>
+        <w:t xml:space="preserve">weegfactoren per variabele worden aangegeven door het toevoegen van een kolom met de naam “weegfactor” (voor de hele variabele) of “weegfactor.d_(naam)” </w:t>
       </w:r>
       <w:r>
         <w:t>(voor een splitsing per dataset).</w:t>
@@ -4916,7 +4519,6 @@
             <w:r>
               <w:t xml:space="preserve"> Let op: introtekst bevindt zich op een aparte pagina: </w:t>
             </w:r>
-            <w:proofErr w:type="spellStart"/>
             <w:r>
               <w:rPr>
                 <w:i/>
@@ -4924,7 +4526,6 @@
               </w:rPr>
               <w:t>intro_tekst</w:t>
             </w:r>
-            <w:proofErr w:type="spellEnd"/>
             <w:r>
               <w:t>.</w:t>
             </w:r>
@@ -5037,15 +4638,7 @@
               <w:t>“var”</w:t>
             </w:r>
             <w:r>
-              <w:t xml:space="preserve"> / “</w:t>
-            </w:r>
-            <w:proofErr w:type="spellStart"/>
-            <w:r>
-              <w:t>nvar</w:t>
-            </w:r>
-            <w:proofErr w:type="spellEnd"/>
-            <w:r>
-              <w:t>”</w:t>
+              <w:t xml:space="preserve"> / “nvar”</w:t>
             </w:r>
           </w:p>
         </w:tc>
@@ -5058,15 +4651,7 @@
               <w:t>Geeft de genoemde variabele weer.</w:t>
             </w:r>
             <w:r>
-              <w:t xml:space="preserve"> Bij “</w:t>
-            </w:r>
-            <w:proofErr w:type="spellStart"/>
-            <w:r>
-              <w:t>nvar</w:t>
-            </w:r>
-            <w:proofErr w:type="spellEnd"/>
-            <w:r>
-              <w:t>” wordt onder het procentteken een extra regel toegevoegd met het aantal respondenten bij die vraag.</w:t>
+              <w:t xml:space="preserve"> Bij “nvar” wordt onder het procentteken een extra regel toegevoegd met het aantal respondenten bij die vraag.</w:t>
             </w:r>
             <w:r>
               <w:t xml:space="preserve"> </w:t>
@@ -5100,31 +4685,18 @@
             <w:tcW w:w="1824" w:type="dxa"/>
           </w:tcPr>
           <w:p>
-            <w:proofErr w:type="spellStart"/>
-            <w:r>
-              <w:t>Variabelenaam</w:t>
-            </w:r>
-            <w:proofErr w:type="spellEnd"/>
-            <w:r>
-              <w:t xml:space="preserve"> / tekst / leeg</w:t>
-            </w:r>
-          </w:p>
-        </w:tc>
-        <w:tc>
-          <w:tcPr>
-            <w:tcW w:w="0" w:type="auto"/>
-          </w:tcPr>
-          <w:p>
-            <w:r>
-              <w:t xml:space="preserve">In dit veld kan de bijbehorende tekst </w:t>
-            </w:r>
-            <w:proofErr w:type="spellStart"/>
-            <w:r>
-              <w:t>danwel</w:t>
-            </w:r>
-            <w:proofErr w:type="spellEnd"/>
-            <w:r>
-              <w:t xml:space="preserve"> variabele ingevuld worden.</w:t>
+            <w:r>
+              <w:t>Variabelenaam / tekst / leeg</w:t>
+            </w:r>
+          </w:p>
+        </w:tc>
+        <w:tc>
+          <w:tcPr>
+            <w:tcW w:w="0" w:type="auto"/>
+          </w:tcPr>
+          <w:p>
+            <w:r>
+              <w:t>In dit veld kan de bijbehorende tekst danwel variabele ingevuld worden.</w:t>
             </w:r>
           </w:p>
         </w:tc>
@@ -5277,15 +4849,7 @@
               <w:t xml:space="preserve">Let op: </w:t>
             </w:r>
             <w:r>
-              <w:t xml:space="preserve">deze variabele heeft alleen effect in de uitvoer in Excel-bestanden. Vanwege de vereisten van </w:t>
-            </w:r>
-            <w:proofErr w:type="spellStart"/>
-            <w:r>
-              <w:t>digitoegankelijkheid</w:t>
-            </w:r>
-            <w:proofErr w:type="spellEnd"/>
-            <w:r>
-              <w:t xml:space="preserve"> is het niet mogelijk om een tabel zonder kolomkoppen aan te maken in HTML.</w:t>
+              <w:t>deze variabele heeft alleen effect in de uitvoer in Excel-bestanden. Vanwege de vereisten van digitoegankelijkheid is het niet mogelijk om een tabel zonder kolomkoppen aan te maken in HTML.</w:t>
             </w:r>
           </w:p>
         </w:tc>
@@ -5306,13 +4870,8 @@
             <w:tcW w:w="1824" w:type="dxa"/>
           </w:tcPr>
           <w:p>
-            <w:proofErr w:type="spellStart"/>
-            <w:r>
-              <w:t>Variabelenaam</w:t>
-            </w:r>
-            <w:proofErr w:type="spellEnd"/>
-            <w:r>
-              <w:t xml:space="preserve"> / leeg</w:t>
+            <w:r>
+              <w:t>Variabelenaam / leeg</w:t>
             </w:r>
           </w:p>
         </w:tc>
@@ -5392,13 +4951,8 @@
             <w:tcW w:w="2019" w:type="dxa"/>
           </w:tcPr>
           <w:p>
-            <w:proofErr w:type="spellStart"/>
-            <w:r>
-              <w:t>weegfactor.d</w:t>
-            </w:r>
-            <w:proofErr w:type="spellEnd"/>
-            <w:r>
-              <w:t>(getal)</w:t>
+            <w:r>
+              <w:t>weegfactor.d(getal)</w:t>
             </w:r>
           </w:p>
         </w:tc>
@@ -5407,13 +4961,8 @@
             <w:tcW w:w="1824" w:type="dxa"/>
           </w:tcPr>
           <w:p>
-            <w:proofErr w:type="spellStart"/>
-            <w:r>
-              <w:t>Variabelenaam</w:t>
-            </w:r>
-            <w:proofErr w:type="spellEnd"/>
-            <w:r>
-              <w:t xml:space="preserve"> / leeg</w:t>
+            <w:r>
+              <w:t>Variabelenaam / leeg</w:t>
             </w:r>
           </w:p>
         </w:tc>
@@ -5447,13 +4996,8 @@
             <w:tcW w:w="2019" w:type="dxa"/>
           </w:tcPr>
           <w:p>
-            <w:proofErr w:type="spellStart"/>
-            <w:r>
-              <w:t>weegfactor.d</w:t>
-            </w:r>
-            <w:proofErr w:type="spellEnd"/>
-            <w:r>
-              <w:t>_(naam)</w:t>
+            <w:r>
+              <w:t>weegfactor.d_(naam)</w:t>
             </w:r>
           </w:p>
         </w:tc>
@@ -5462,13 +5006,8 @@
             <w:tcW w:w="1824" w:type="dxa"/>
           </w:tcPr>
           <w:p>
-            <w:proofErr w:type="spellStart"/>
-            <w:r>
-              <w:t>Variabelenaam</w:t>
-            </w:r>
-            <w:proofErr w:type="spellEnd"/>
-            <w:r>
-              <w:t xml:space="preserve"> / leeg</w:t>
+            <w:r>
+              <w:t>Variabelenaam / leeg</w:t>
             </w:r>
           </w:p>
         </w:tc>
@@ -5484,15 +5023,7 @@
               <w:t xml:space="preserve"> de kolom hierboven, maar dan op basis van de naam van een dataset i.p.v. het volggetal.</w:t>
             </w:r>
             <w:r>
-              <w:t xml:space="preserve"> N.B.: Het script differentieert tussen deze twee mogelijkheden door het zoeken naar een </w:t>
-            </w:r>
-            <w:proofErr w:type="spellStart"/>
-            <w:r>
-              <w:t>underscore</w:t>
-            </w:r>
-            <w:proofErr w:type="spellEnd"/>
-            <w:r>
-              <w:t xml:space="preserve"> (_). Deze is daarom verplicht.</w:t>
+              <w:t xml:space="preserve"> N.B.: Het script differentieert tussen deze twee mogelijkheden door het zoeken naar een underscore (_). Deze is daarom verplicht.</w:t>
             </w:r>
           </w:p>
         </w:tc>
@@ -5697,34 +5228,10 @@
         <w:t xml:space="preserve"> Dit is zeer foutgevoelig</w:t>
       </w:r>
       <w:r>
-        <w:t xml:space="preserve">, dus een dubbel- of </w:t>
-      </w:r>
-      <w:proofErr w:type="spellStart"/>
-      <w:r>
-        <w:t>triplecheck</w:t>
-      </w:r>
-      <w:proofErr w:type="spellEnd"/>
-      <w:r>
-        <w:t xml:space="preserve"> is aan te raden.</w:t>
-      </w:r>
-      <w:r>
-        <w:t xml:space="preserve"> Zowel </w:t>
-      </w:r>
-      <w:proofErr w:type="spellStart"/>
-      <w:r>
-        <w:t>variabelelabels</w:t>
-      </w:r>
-      <w:proofErr w:type="spellEnd"/>
-      <w:r>
-        <w:t xml:space="preserve"> als </w:t>
-      </w:r>
-      <w:proofErr w:type="spellStart"/>
-      <w:r>
-        <w:t>antwoordlabels</w:t>
-      </w:r>
-      <w:proofErr w:type="spellEnd"/>
-      <w:r>
-        <w:t xml:space="preserve"> kunnen worden aangepast. Hierbij is het van belang om te kijken welk type het is, aangezien het script hier zelf niet slim genoeg voor is. Bij een dichotome waarde wordt de </w:t>
+        <w:t>, dus een dubbel- of triplecheck is aan te raden.</w:t>
+      </w:r>
+      <w:r>
+        <w:t xml:space="preserve"> Zowel variabelelabels als antwoordlabels kunnen worden aangepast. Hierbij is het van belang om te kijken welk type het is, aangezien het script hier zelf niet slim genoeg voor is. Bij een dichotome waarde wordt de </w:t>
       </w:r>
       <w:r>
         <w:rPr>
@@ -5734,15 +5241,7 @@
         <w:t>vraag</w:t>
       </w:r>
       <w:r>
-        <w:t xml:space="preserve"> (= </w:t>
-      </w:r>
-      <w:proofErr w:type="spellStart"/>
-      <w:r>
-        <w:t>variabelelabel</w:t>
-      </w:r>
-      <w:proofErr w:type="spellEnd"/>
-      <w:r>
-        <w:t xml:space="preserve">) als label weergegeven, bij een niet-dichotome waarde wordt het </w:t>
+        <w:t xml:space="preserve"> (= variabelelabel) als label weergegeven, bij een niet-dichotome waarde wordt het </w:t>
       </w:r>
       <w:r>
         <w:rPr>
@@ -5825,13 +5324,8 @@
             <w:tcW w:w="0" w:type="auto"/>
           </w:tcPr>
           <w:p>
-            <w:proofErr w:type="spellStart"/>
-            <w:r>
-              <w:t>Variabelenaam</w:t>
-            </w:r>
-            <w:proofErr w:type="spellEnd"/>
-            <w:r>
-              <w:t xml:space="preserve"> / leeg</w:t>
+            <w:r>
+              <w:t>Variabelenaam / leeg</w:t>
             </w:r>
           </w:p>
         </w:tc>
@@ -5843,7 +5337,6 @@
             <w:r>
               <w:t xml:space="preserve">Alleen indien </w:t>
             </w:r>
-            <w:proofErr w:type="spellStart"/>
             <w:r>
               <w:rPr>
                 <w:i/>
@@ -5851,44 +5344,128 @@
               </w:rPr>
               <w:t>var_label</w:t>
             </w:r>
-            <w:proofErr w:type="spellEnd"/>
             <w:r>
               <w:t xml:space="preserve"> </w:t>
             </w:r>
             <w:r>
               <w:t xml:space="preserve">of </w:t>
             </w:r>
-            <w:proofErr w:type="spellStart"/>
             <w:r>
               <w:rPr>
                 <w:i/>
                 <w:iCs/>
               </w:rPr>
+              <w:t xml:space="preserve">antwoord_waarde </w:t>
+            </w:r>
+            <w:r>
+              <w:t>is ingevuld, optioneel voor antwoorden</w:t>
+            </w:r>
+            <w:r>
+              <w:t xml:space="preserve"> met zoektekst.</w:t>
+            </w:r>
+          </w:p>
+        </w:tc>
+        <w:tc>
+          <w:tcPr>
+            <w:tcW w:w="0" w:type="auto"/>
+          </w:tcPr>
+          <w:p>
+            <w:r>
+              <w:t xml:space="preserve">Geeft de variabele aan waar de verandering moet plaatsvinden. </w:t>
+            </w:r>
+          </w:p>
+        </w:tc>
+      </w:tr>
+      <w:tr>
+        <w:tc>
+          <w:tcPr>
+            <w:tcW w:w="0" w:type="auto"/>
+          </w:tcPr>
+          <w:p>
+            <w:r>
+              <w:t>var_label</w:t>
+            </w:r>
+          </w:p>
+        </w:tc>
+        <w:tc>
+          <w:tcPr>
+            <w:tcW w:w="0" w:type="auto"/>
+          </w:tcPr>
+          <w:p>
+            <w:r>
+              <w:t>Nieuw label / leeg</w:t>
+            </w:r>
+          </w:p>
+        </w:tc>
+        <w:tc>
+          <w:tcPr>
+            <w:tcW w:w="0" w:type="auto"/>
+          </w:tcPr>
+          <w:p>
+            <w:r>
+              <w:t>Nee</w:t>
+            </w:r>
+          </w:p>
+        </w:tc>
+        <w:tc>
+          <w:tcPr>
+            <w:tcW w:w="0" w:type="auto"/>
+          </w:tcPr>
+          <w:p>
+            <w:r>
+              <w:t>De vervangende waarde voor deze variabele.</w:t>
+            </w:r>
+          </w:p>
+        </w:tc>
+      </w:tr>
+      <w:tr>
+        <w:tc>
+          <w:tcPr>
+            <w:tcW w:w="0" w:type="auto"/>
+          </w:tcPr>
+          <w:p>
+            <w:r>
               <w:t>antwoord_waarde</w:t>
             </w:r>
-            <w:proofErr w:type="spellEnd"/>
+          </w:p>
+        </w:tc>
+        <w:tc>
+          <w:tcPr>
+            <w:tcW w:w="0" w:type="auto"/>
+          </w:tcPr>
+          <w:p>
+            <w:r>
+              <w:t>Antwoordoptie / leeg</w:t>
+            </w:r>
+          </w:p>
+        </w:tc>
+        <w:tc>
+          <w:tcPr>
+            <w:tcW w:w="0" w:type="auto"/>
+          </w:tcPr>
+          <w:p>
+            <w:r>
+              <w:t xml:space="preserve">Alleen indien </w:t>
+            </w:r>
             <w:r>
               <w:rPr>
                 <w:i/>
                 <w:iCs/>
               </w:rPr>
-              <w:t xml:space="preserve"> </w:t>
-            </w:r>
-            <w:r>
-              <w:t>is ingevuld, optioneel voor antwoorden</w:t>
-            </w:r>
-            <w:r>
-              <w:t xml:space="preserve"> met zoektekst.</w:t>
-            </w:r>
-          </w:p>
-        </w:tc>
-        <w:tc>
-          <w:tcPr>
-            <w:tcW w:w="0" w:type="auto"/>
-          </w:tcPr>
-          <w:p>
-            <w:r>
-              <w:t xml:space="preserve">Geeft de variabele aan waar de verandering moet plaatsvinden. </w:t>
+              <w:t xml:space="preserve">antwoord_oud </w:t>
+            </w:r>
+            <w:r>
+              <w:t>leeg is.</w:t>
+            </w:r>
+          </w:p>
+        </w:tc>
+        <w:tc>
+          <w:tcPr>
+            <w:tcW w:w="0" w:type="auto"/>
+          </w:tcPr>
+          <w:p>
+            <w:r>
+              <w:t>De waarde van het te vervangen antwoordlabel. Dit is de numerieke waarde die in SPSS staat.</w:t>
             </w:r>
           </w:p>
         </w:tc>
@@ -5899,40 +5476,100 @@
             <w:tcW w:w="0" w:type="auto"/>
           </w:tcPr>
           <w:p>
-            <w:proofErr w:type="spellStart"/>
-            <w:r>
-              <w:t>var_label</w:t>
-            </w:r>
-            <w:proofErr w:type="spellEnd"/>
-          </w:p>
-        </w:tc>
-        <w:tc>
-          <w:tcPr>
-            <w:tcW w:w="0" w:type="auto"/>
-          </w:tcPr>
-          <w:p>
-            <w:r>
-              <w:t>Nieuw label / leeg</w:t>
-            </w:r>
-          </w:p>
-        </w:tc>
-        <w:tc>
-          <w:tcPr>
-            <w:tcW w:w="0" w:type="auto"/>
-          </w:tcPr>
-          <w:p>
-            <w:r>
-              <w:t>Nee</w:t>
-            </w:r>
-          </w:p>
-        </w:tc>
-        <w:tc>
-          <w:tcPr>
-            <w:tcW w:w="0" w:type="auto"/>
-          </w:tcPr>
-          <w:p>
-            <w:r>
-              <w:t>De vervangende waarde voor deze variabele.</w:t>
+            <w:r>
+              <w:t>antwoord_oud</w:t>
+            </w:r>
+          </w:p>
+        </w:tc>
+        <w:tc>
+          <w:tcPr>
+            <w:tcW w:w="0" w:type="auto"/>
+          </w:tcPr>
+          <w:p>
+            <w:r>
+              <w:t>Oud antwoord / leeg</w:t>
+            </w:r>
+          </w:p>
+        </w:tc>
+        <w:tc>
+          <w:tcPr>
+            <w:tcW w:w="0" w:type="auto"/>
+          </w:tcPr>
+          <w:p>
+            <w:r>
+              <w:t xml:space="preserve">Alleen indien </w:t>
+            </w:r>
+            <w:r>
+              <w:rPr>
+                <w:i/>
+                <w:iCs/>
+              </w:rPr>
+              <w:t>antwoord_nieuw</w:t>
+            </w:r>
+            <w:r>
+              <w:t xml:space="preserve"> is ingevuld</w:t>
+            </w:r>
+            <w:r>
+              <w:t xml:space="preserve"> en </w:t>
+            </w:r>
+            <w:r>
+              <w:rPr>
+                <w:i/>
+                <w:iCs/>
+              </w:rPr>
+              <w:t xml:space="preserve">antwoord_waarde </w:t>
+            </w:r>
+            <w:r>
+              <w:rPr>
+                <w:b/>
+                <w:bCs/>
+              </w:rPr>
+              <w:t>niet</w:t>
+            </w:r>
+            <w:r>
+              <w:t xml:space="preserve"> is ingevuld.</w:t>
+            </w:r>
+          </w:p>
+        </w:tc>
+        <w:tc>
+          <w:tcPr>
+            <w:tcW w:w="0" w:type="auto"/>
+          </w:tcPr>
+          <w:p>
+            <w:r>
+              <w:t>Zoekwaarde om te vervangen. Deze dient precies identiek te zijn aan de waarde in SPSS. (Dit kan ook gekopieerd worden uit het tabellenboek.)</w:t>
+            </w:r>
+          </w:p>
+          <w:p>
+            <w:r>
+              <w:rPr>
+                <w:b/>
+                <w:bCs/>
+              </w:rPr>
+              <w:t xml:space="preserve">Let op: </w:t>
+            </w:r>
+            <w:r>
+              <w:t xml:space="preserve">Als </w:t>
+            </w:r>
+            <w:r>
+              <w:rPr>
+                <w:i/>
+                <w:iCs/>
+              </w:rPr>
+              <w:t>var</w:t>
+            </w:r>
+            <w:r>
+              <w:t xml:space="preserve"> niet is opgegeven in deze regel wordt het antwoord in alle variabelen vervangen. De waarde in </w:t>
+            </w:r>
+            <w:r>
+              <w:rPr>
+                <w:i/>
+                <w:iCs/>
+              </w:rPr>
+              <w:t xml:space="preserve">var </w:t>
+            </w:r>
+            <w:r>
+              <w:t>geldt daardoor als een filter.</w:t>
             </w:r>
           </w:p>
         </w:tc>
@@ -5943,191 +5580,9 @@
             <w:tcW w:w="0" w:type="auto"/>
           </w:tcPr>
           <w:p>
-            <w:proofErr w:type="spellStart"/>
-            <w:r>
-              <w:t>antwoord_waarde</w:t>
-            </w:r>
-            <w:proofErr w:type="spellEnd"/>
-          </w:p>
-        </w:tc>
-        <w:tc>
-          <w:tcPr>
-            <w:tcW w:w="0" w:type="auto"/>
-          </w:tcPr>
-          <w:p>
-            <w:r>
-              <w:t>Antwoordoptie / leeg</w:t>
-            </w:r>
-          </w:p>
-        </w:tc>
-        <w:tc>
-          <w:tcPr>
-            <w:tcW w:w="0" w:type="auto"/>
-          </w:tcPr>
-          <w:p>
-            <w:r>
-              <w:t xml:space="preserve">Alleen indien </w:t>
-            </w:r>
-            <w:proofErr w:type="spellStart"/>
-            <w:r>
-              <w:rPr>
-                <w:i/>
-                <w:iCs/>
-              </w:rPr>
-              <w:t>antwoord_oud</w:t>
-            </w:r>
-            <w:proofErr w:type="spellEnd"/>
-            <w:r>
-              <w:rPr>
-                <w:i/>
-                <w:iCs/>
-              </w:rPr>
-              <w:t xml:space="preserve"> </w:t>
-            </w:r>
-            <w:r>
-              <w:t>leeg is.</w:t>
-            </w:r>
-          </w:p>
-        </w:tc>
-        <w:tc>
-          <w:tcPr>
-            <w:tcW w:w="0" w:type="auto"/>
-          </w:tcPr>
-          <w:p>
-            <w:r>
-              <w:t>De waarde van het te vervangen antwoordlabel. Dit is de numerieke waarde die in SPSS staat.</w:t>
-            </w:r>
-          </w:p>
-        </w:tc>
-      </w:tr>
-      <w:tr>
-        <w:tc>
-          <w:tcPr>
-            <w:tcW w:w="0" w:type="auto"/>
-          </w:tcPr>
-          <w:p>
-            <w:proofErr w:type="spellStart"/>
-            <w:r>
-              <w:t>antwoord_oud</w:t>
-            </w:r>
-            <w:proofErr w:type="spellEnd"/>
-          </w:p>
-        </w:tc>
-        <w:tc>
-          <w:tcPr>
-            <w:tcW w:w="0" w:type="auto"/>
-          </w:tcPr>
-          <w:p>
-            <w:r>
-              <w:t>Oud antwoord / leeg</w:t>
-            </w:r>
-          </w:p>
-        </w:tc>
-        <w:tc>
-          <w:tcPr>
-            <w:tcW w:w="0" w:type="auto"/>
-          </w:tcPr>
-          <w:p>
-            <w:r>
-              <w:t xml:space="preserve">Alleen indien </w:t>
-            </w:r>
-            <w:proofErr w:type="spellStart"/>
-            <w:r>
-              <w:rPr>
-                <w:i/>
-                <w:iCs/>
-              </w:rPr>
+            <w:r>
               <w:t>antwoord_nieuw</w:t>
             </w:r>
-            <w:proofErr w:type="spellEnd"/>
-            <w:r>
-              <w:t xml:space="preserve"> is ingevuld</w:t>
-            </w:r>
-            <w:r>
-              <w:t xml:space="preserve"> en </w:t>
-            </w:r>
-            <w:proofErr w:type="spellStart"/>
-            <w:r>
-              <w:rPr>
-                <w:i/>
-                <w:iCs/>
-              </w:rPr>
-              <w:t>antwoord_waarde</w:t>
-            </w:r>
-            <w:proofErr w:type="spellEnd"/>
-            <w:r>
-              <w:rPr>
-                <w:i/>
-                <w:iCs/>
-              </w:rPr>
-              <w:t xml:space="preserve"> </w:t>
-            </w:r>
-            <w:r>
-              <w:rPr>
-                <w:b/>
-                <w:bCs/>
-              </w:rPr>
-              <w:t>niet</w:t>
-            </w:r>
-            <w:r>
-              <w:t xml:space="preserve"> is ingevuld.</w:t>
-            </w:r>
-          </w:p>
-        </w:tc>
-        <w:tc>
-          <w:tcPr>
-            <w:tcW w:w="0" w:type="auto"/>
-          </w:tcPr>
-          <w:p>
-            <w:r>
-              <w:t>Zoekwaarde om te vervangen. Deze dient precies identiek te zijn aan de waarde in SPSS. (Dit kan ook gekopieerd worden uit het tabellenboek.)</w:t>
-            </w:r>
-          </w:p>
-          <w:p>
-            <w:r>
-              <w:rPr>
-                <w:b/>
-                <w:bCs/>
-              </w:rPr>
-              <w:t xml:space="preserve">Let op: </w:t>
-            </w:r>
-            <w:r>
-              <w:t xml:space="preserve">Als </w:t>
-            </w:r>
-            <w:r>
-              <w:rPr>
-                <w:i/>
-                <w:iCs/>
-              </w:rPr>
-              <w:t>var</w:t>
-            </w:r>
-            <w:r>
-              <w:t xml:space="preserve"> niet is opgegeven in deze regel wordt het antwoord in alle variabelen vervangen. De waarde in </w:t>
-            </w:r>
-            <w:r>
-              <w:rPr>
-                <w:i/>
-                <w:iCs/>
-              </w:rPr>
-              <w:t xml:space="preserve">var </w:t>
-            </w:r>
-            <w:r>
-              <w:t>geldt daardoor als een filter.</w:t>
-            </w:r>
-          </w:p>
-        </w:tc>
-      </w:tr>
-      <w:tr>
-        <w:tc>
-          <w:tcPr>
-            <w:tcW w:w="0" w:type="auto"/>
-          </w:tcPr>
-          <w:p>
-            <w:proofErr w:type="spellStart"/>
-            <w:r>
-              <w:t>antwoord_nieuw</w:t>
-            </w:r>
-            <w:proofErr w:type="spellEnd"/>
           </w:p>
         </w:tc>
         <w:tc>
@@ -6220,11 +5675,9 @@
             <w:tcW w:w="587" w:type="pct"/>
           </w:tcPr>
           <w:p>
-            <w:proofErr w:type="spellStart"/>
             <w:r>
               <w:t>id</w:t>
             </w:r>
-            <w:proofErr w:type="spellEnd"/>
           </w:p>
         </w:tc>
         <w:tc>
@@ -6246,31 +5699,7 @@
           </w:tcPr>
           <w:p>
             <w:r>
-              <w:t xml:space="preserve">Optionele </w:t>
-            </w:r>
-            <w:proofErr w:type="spellStart"/>
-            <w:r>
-              <w:t>identifier</w:t>
-            </w:r>
-            <w:proofErr w:type="spellEnd"/>
-            <w:r>
-              <w:t xml:space="preserve"> voor het plaatsen in de </w:t>
-            </w:r>
-            <w:proofErr w:type="spellStart"/>
-            <w:r>
-              <w:t>digitoegankelijke</w:t>
-            </w:r>
-            <w:proofErr w:type="spellEnd"/>
-            <w:r>
-              <w:t xml:space="preserve"> versie. Deze werkt anders dan Excel, waardoor logo’s op verschillende plaats in het document geplaatst moeten kunnen worden. Dit veld kan gebruikt worden om de locatie aan te geven; de tekst “{logo (</w:t>
-            </w:r>
-            <w:proofErr w:type="spellStart"/>
-            <w:r>
-              <w:t>id</w:t>
-            </w:r>
-            <w:proofErr w:type="spellEnd"/>
-            <w:r>
-              <w:t xml:space="preserve">)}” wordt vervangen door </w:t>
+              <w:t xml:space="preserve">Optionele identifier voor het plaatsen in de digitoegankelijke versie. Deze werkt anders dan Excel, waardoor logo’s op verschillende plaats in het document geplaatst moeten kunnen worden. Dit veld kan gebruikt worden om de locatie aan te geven; de tekst “{logo (id)}” wordt vervangen door </w:t>
             </w:r>
             <w:r>
               <w:t>de afbeelding wanneer er een waarde opgegeven is. Zo niet, dan wordt deze geplaatst ter vervanging van “{logo}”.</w:t>
@@ -6638,13 +6067,8 @@
                 <w:iCs/>
               </w:rPr>
             </w:pPr>
-            <w:proofErr w:type="spellStart"/>
-            <w:r>
-              <w:t>naam_dataset</w:t>
-            </w:r>
-            <w:proofErr w:type="spellEnd"/>
-            <w:r>
-              <w:t xml:space="preserve"> uit het tabblad </w:t>
+            <w:r>
+              <w:t xml:space="preserve">naam_dataset uit het tabblad </w:t>
             </w:r>
             <w:r>
               <w:rPr>
@@ -6682,13 +6106,8 @@
             <w:tcW w:w="0" w:type="auto"/>
           </w:tcPr>
           <w:p>
-            <w:proofErr w:type="spellStart"/>
-            <w:r>
-              <w:t>Variabelenaam</w:t>
-            </w:r>
-            <w:proofErr w:type="spellEnd"/>
-            <w:r>
-              <w:t xml:space="preserve"> </w:t>
+            <w:r>
+              <w:t xml:space="preserve">Variabelenaam </w:t>
             </w:r>
             <w:r>
               <w:t>/</w:t>
@@ -6731,7 +6150,6 @@
             <w:r>
               <w:t xml:space="preserve"> als subset heeft, en de tweede regel </w:t>
             </w:r>
-            <w:proofErr w:type="spellStart"/>
             <w:r>
               <w:rPr>
                 <w:i/>
@@ -6739,17 +6157,8 @@
               </w:rPr>
               <w:t>subregio</w:t>
             </w:r>
-            <w:proofErr w:type="spellEnd"/>
-            <w:r>
-              <w:t xml:space="preserve">, dan wordt de </w:t>
-            </w:r>
-            <w:proofErr w:type="spellStart"/>
-            <w:r>
-              <w:t>subregio</w:t>
-            </w:r>
-            <w:proofErr w:type="spellEnd"/>
-            <w:r>
-              <w:t xml:space="preserve"> waarin de gemeente zich bevind meegenomen. </w:t>
+            <w:r>
+              <w:t xml:space="preserve">, dan wordt de subregio waarin de gemeente zich bevind meegenomen. </w:t>
             </w:r>
             <w:r>
               <w:t>Indien</w:t>
@@ -6810,11 +6219,9 @@
             <w:tcW w:w="0" w:type="auto"/>
           </w:tcPr>
           <w:p>
-            <w:proofErr w:type="spellStart"/>
             <w:r>
               <w:t>met_crossing</w:t>
             </w:r>
-            <w:proofErr w:type="spellEnd"/>
           </w:p>
         </w:tc>
         <w:tc>
@@ -6835,7 +6242,6 @@
             <w:r>
               <w:t xml:space="preserve">Legt vast of dit onderdeel verder uitgesplitst moet worden met kruisvariabelen. (Zie ook tabblad </w:t>
             </w:r>
-            <w:proofErr w:type="spellStart"/>
             <w:r>
               <w:rPr>
                 <w:i/>
@@ -6843,7 +6249,6 @@
               </w:rPr>
               <w:t>crossings</w:t>
             </w:r>
-            <w:proofErr w:type="spellEnd"/>
             <w:r>
               <w:t>.)</w:t>
             </w:r>
@@ -6856,14 +6261,12 @@
             <w:tcW w:w="0" w:type="auto"/>
           </w:tcPr>
           <w:p>
-            <w:proofErr w:type="spellStart"/>
             <w:r>
               <w:t>s</w:t>
             </w:r>
             <w:r>
               <w:t>ign_crossing</w:t>
             </w:r>
-            <w:proofErr w:type="spellEnd"/>
           </w:p>
         </w:tc>
         <w:tc>
@@ -6912,7 +6315,6 @@
             <w:r>
               <w:t xml:space="preserve">als </w:t>
             </w:r>
-            <w:proofErr w:type="spellStart"/>
             <w:r>
               <w:rPr>
                 <w:i/>
@@ -6920,7 +6322,6 @@
               </w:rPr>
               <w:t>sign_toetsen</w:t>
             </w:r>
-            <w:proofErr w:type="spellEnd"/>
             <w:r>
               <w:t xml:space="preserve"> op het tabblad </w:t>
             </w:r>
@@ -6943,11 +6344,9 @@
             <w:tcW w:w="0" w:type="auto"/>
           </w:tcPr>
           <w:p>
-            <w:proofErr w:type="spellStart"/>
             <w:r>
               <w:t>sign_totaal</w:t>
             </w:r>
-            <w:proofErr w:type="spellEnd"/>
           </w:p>
         </w:tc>
         <w:tc>
@@ -7089,15 +6488,7 @@
               <w:t xml:space="preserve">wel </w:t>
             </w:r>
             <w:r>
-              <w:t xml:space="preserve">mogelijk om vanuit de totaalkolom van een gemeente te vergelijken met het totaal van Nederland, maar niet </w:t>
-            </w:r>
-            <w:proofErr w:type="spellStart"/>
-            <w:r>
-              <w:t>vice</w:t>
-            </w:r>
-            <w:proofErr w:type="spellEnd"/>
-            <w:r>
-              <w:t xml:space="preserve"> versa</w:t>
+              <w:t>mogelijk om vanuit de totaalkolom van een gemeente te vergelijken met het totaal van Nederland, maar niet vice versa</w:t>
             </w:r>
             <w:r>
               <w:t xml:space="preserve">. </w:t>
@@ -7177,37 +6568,13 @@
         <w:t>de opmaak van een kop over te nemen als opmaak voor een vraag mist. (Dus simpel gezegd:</w:t>
       </w:r>
       <w:r>
-        <w:t xml:space="preserve"> als </w:t>
-      </w:r>
-      <w:proofErr w:type="spellStart"/>
-      <w:r>
-        <w:t>vraag_size</w:t>
-      </w:r>
-      <w:proofErr w:type="spellEnd"/>
-      <w:r>
-        <w:t xml:space="preserve"> = leeg, dan</w:t>
-      </w:r>
-      <w:r>
-        <w:t xml:space="preserve"> </w:t>
-      </w:r>
-      <w:proofErr w:type="spellStart"/>
-      <w:r>
-        <w:t>vraag_</w:t>
-      </w:r>
-      <w:r>
-        <w:t>size</w:t>
-      </w:r>
-      <w:proofErr w:type="spellEnd"/>
-      <w:r>
-        <w:t xml:space="preserve"> = </w:t>
-      </w:r>
-      <w:proofErr w:type="spellStart"/>
-      <w:r>
-        <w:t>kop_size</w:t>
-      </w:r>
-      <w:proofErr w:type="spellEnd"/>
-      <w:r>
-        <w:t>.)</w:t>
+        <w:t xml:space="preserve"> als vraag_size = leeg, dan</w:t>
+      </w:r>
+      <w:r>
+        <w:t xml:space="preserve"> vraag_</w:t>
+      </w:r>
+      <w:r>
+        <w:t>size = kop_size.)</w:t>
       </w:r>
     </w:p>
     <w:tbl>
@@ -7275,13 +6642,8 @@
               <w:t>)</w:t>
             </w:r>
             <w:r>
-              <w:t>_</w:t>
-            </w:r>
-            <w:proofErr w:type="spellStart"/>
-            <w:r>
-              <w:t>size</w:t>
-            </w:r>
-            <w:proofErr w:type="spellEnd"/>
+              <w:t>_size</w:t>
+            </w:r>
           </w:p>
         </w:tc>
         <w:tc>
@@ -7309,13 +6671,8 @@
               <w:t>koppen/</w:t>
             </w:r>
             <w:r>
-              <w:t xml:space="preserve">titels in </w:t>
-            </w:r>
-            <w:proofErr w:type="spellStart"/>
-            <w:r>
-              <w:t>pt</w:t>
-            </w:r>
-            <w:proofErr w:type="spellEnd"/>
+              <w:t>titels in pt</w:t>
+            </w:r>
             <w:r>
               <w:t xml:space="preserve"> (= lettergrootte in Word en Excel)</w:t>
             </w:r>
@@ -7350,13 +6707,8 @@
               <w:t>)</w:t>
             </w:r>
             <w:r>
-              <w:t>_</w:t>
-            </w:r>
-            <w:proofErr w:type="spellStart"/>
-            <w:r>
-              <w:t>color</w:t>
-            </w:r>
-            <w:proofErr w:type="spellEnd"/>
+              <w:t>_color</w:t>
+            </w:r>
           </w:p>
         </w:tc>
         <w:tc>
@@ -7395,55 +6747,13 @@
               <w:rPr>
                 <w:lang w:val="en-US"/>
               </w:rPr>
-              <w:t xml:space="preserve">Excel </w:t>
-            </w:r>
-            <w:proofErr w:type="spellStart"/>
+              <w:t>Excel accepteert hexadecimale codes (#FFFFFF) of</w:t>
+            </w:r>
             <w:r>
               <w:rPr>
                 <w:lang w:val="en-US"/>
               </w:rPr>
-              <w:t>accepteert</w:t>
-            </w:r>
-            <w:proofErr w:type="spellEnd"/>
-            <w:r>
-              <w:rPr>
-                <w:lang w:val="en-US"/>
-              </w:rPr>
-              <w:t xml:space="preserve"> </w:t>
-            </w:r>
-            <w:proofErr w:type="spellStart"/>
-            <w:r>
-              <w:rPr>
-                <w:lang w:val="en-US"/>
-              </w:rPr>
-              <w:t>hexadecimale</w:t>
-            </w:r>
-            <w:proofErr w:type="spellEnd"/>
-            <w:r>
-              <w:rPr>
-                <w:lang w:val="en-US"/>
-              </w:rPr>
-              <w:t xml:space="preserve"> codes (#FFFFFF) of</w:t>
-            </w:r>
-            <w:r>
-              <w:rPr>
-                <w:lang w:val="en-US"/>
-              </w:rPr>
-              <w:t xml:space="preserve"> </w:t>
-            </w:r>
-            <w:proofErr w:type="spellStart"/>
-            <w:r>
-              <w:rPr>
-                <w:lang w:val="en-US"/>
-              </w:rPr>
-              <w:t>namen</w:t>
-            </w:r>
-            <w:proofErr w:type="spellEnd"/>
-            <w:r>
-              <w:rPr>
-                <w:lang w:val="en-US"/>
-              </w:rPr>
-              <w:t xml:space="preserve"> (green/red).</w:t>
+              <w:t xml:space="preserve"> namen (green/red).</w:t>
             </w:r>
           </w:p>
         </w:tc>
@@ -7470,13 +6780,8 @@
               <w:t>)</w:t>
             </w:r>
             <w:r>
-              <w:t>_</w:t>
-            </w:r>
-            <w:proofErr w:type="spellStart"/>
-            <w:r>
-              <w:t>decoration</w:t>
-            </w:r>
-            <w:proofErr w:type="spellEnd"/>
+              <w:t>_decoration</w:t>
+            </w:r>
           </w:p>
         </w:tc>
         <w:tc>
@@ -7549,31 +6854,7 @@
               <w:t xml:space="preserve">Let op: </w:t>
             </w:r>
             <w:r>
-              <w:t xml:space="preserve">binnen de </w:t>
-            </w:r>
-            <w:proofErr w:type="spellStart"/>
-            <w:r>
-              <w:t>digitoegankelijke</w:t>
-            </w:r>
-            <w:proofErr w:type="spellEnd"/>
-            <w:r>
-              <w:t xml:space="preserve"> versie is alleen </w:t>
-            </w:r>
-            <w:proofErr w:type="spellStart"/>
-            <w:r>
-              <w:t>bold</w:t>
-            </w:r>
-            <w:proofErr w:type="spellEnd"/>
-            <w:r>
-              <w:t xml:space="preserve"> / italic / </w:t>
-            </w:r>
-            <w:proofErr w:type="spellStart"/>
-            <w:r>
-              <w:t>underline</w:t>
-            </w:r>
-            <w:proofErr w:type="spellEnd"/>
-            <w:r>
-              <w:t xml:space="preserve"> toegestaan.</w:t>
+              <w:t>binnen de digitoegankelijke versie is alleen bold / italic / underline toegestaan.</w:t>
             </w:r>
           </w:p>
         </w:tc>
@@ -7600,13 +6881,8 @@
               <w:t>)</w:t>
             </w:r>
             <w:r>
-              <w:t>_</w:t>
-            </w:r>
-            <w:proofErr w:type="spellStart"/>
-            <w:r>
-              <w:t>fill</w:t>
-            </w:r>
-            <w:proofErr w:type="spellEnd"/>
+              <w:t>_fill</w:t>
+            </w:r>
           </w:p>
         </w:tc>
         <w:tc>
@@ -7642,55 +6918,13 @@
               <w:rPr>
                 <w:lang w:val="en-US"/>
               </w:rPr>
-              <w:t xml:space="preserve">Excel </w:t>
-            </w:r>
-            <w:proofErr w:type="spellStart"/>
+              <w:t>Excel accepteert hexadecimale codes (#FFFFFF) of</w:t>
+            </w:r>
             <w:r>
               <w:rPr>
                 <w:lang w:val="en-US"/>
               </w:rPr>
-              <w:t>accepteert</w:t>
-            </w:r>
-            <w:proofErr w:type="spellEnd"/>
-            <w:r>
-              <w:rPr>
-                <w:lang w:val="en-US"/>
-              </w:rPr>
-              <w:t xml:space="preserve"> </w:t>
-            </w:r>
-            <w:proofErr w:type="spellStart"/>
-            <w:r>
-              <w:rPr>
-                <w:lang w:val="en-US"/>
-              </w:rPr>
-              <w:t>hexadecimale</w:t>
-            </w:r>
-            <w:proofErr w:type="spellEnd"/>
-            <w:r>
-              <w:rPr>
-                <w:lang w:val="en-US"/>
-              </w:rPr>
-              <w:t xml:space="preserve"> codes (#FFFFFF) of</w:t>
-            </w:r>
-            <w:r>
-              <w:rPr>
-                <w:lang w:val="en-US"/>
-              </w:rPr>
-              <w:t xml:space="preserve"> </w:t>
-            </w:r>
-            <w:proofErr w:type="spellStart"/>
-            <w:r>
-              <w:rPr>
-                <w:lang w:val="en-US"/>
-              </w:rPr>
-              <w:t>namen</w:t>
-            </w:r>
-            <w:proofErr w:type="spellEnd"/>
-            <w:r>
-              <w:rPr>
-                <w:lang w:val="en-US"/>
-              </w:rPr>
-              <w:t xml:space="preserve"> (green/red).</w:t>
+              <w:t xml:space="preserve"> namen (green/red).</w:t>
             </w:r>
           </w:p>
         </w:tc>
@@ -7706,7 +6940,6 @@
                 <w:lang w:val="en-US"/>
               </w:rPr>
             </w:pPr>
-            <w:proofErr w:type="spellStart"/>
             <w:r>
               <w:rPr>
                 <w:lang w:val="en-US"/>
@@ -7719,7 +6952,6 @@
               </w:rPr>
               <w:t>ont_color</w:t>
             </w:r>
-            <w:proofErr w:type="spellEnd"/>
           </w:p>
         </w:tc>
         <w:tc>
@@ -7732,19 +6964,11 @@
                 <w:lang w:val="en-US"/>
               </w:rPr>
             </w:pPr>
-            <w:proofErr w:type="spellStart"/>
             <w:r>
               <w:rPr>
                 <w:lang w:val="en-US"/>
               </w:rPr>
-              <w:t>Hexadecimale</w:t>
-            </w:r>
-            <w:proofErr w:type="spellEnd"/>
-            <w:r>
-              <w:rPr>
-                <w:lang w:val="en-US"/>
-              </w:rPr>
-              <w:t xml:space="preserve"> code of naam</w:t>
+              <w:t>Hexadecimale code of naam</w:t>
             </w:r>
           </w:p>
         </w:tc>
@@ -7773,14 +6997,12 @@
                 <w:lang w:val="en-US"/>
               </w:rPr>
             </w:pPr>
-            <w:proofErr w:type="spellStart"/>
             <w:r>
               <w:rPr>
                 <w:lang w:val="en-US"/>
               </w:rPr>
               <w:t>font_type</w:t>
             </w:r>
-            <w:proofErr w:type="spellEnd"/>
           </w:p>
         </w:tc>
         <w:tc>
@@ -7797,16 +7019,8 @@
               <w:rPr>
                 <w:lang w:val="en-US"/>
               </w:rPr>
-              <w:t xml:space="preserve">Naam van </w:t>
-            </w:r>
-            <w:proofErr w:type="spellStart"/>
-            <w:r>
-              <w:rPr>
-                <w:lang w:val="en-US"/>
-              </w:rPr>
-              <w:t>lettertype</w:t>
-            </w:r>
-            <w:proofErr w:type="spellEnd"/>
+              <w:t>Naam van lettertype</w:t>
+            </w:r>
           </w:p>
         </w:tc>
         <w:tc>
@@ -7837,7 +7051,6 @@
                 <w:lang w:val="en-US"/>
               </w:rPr>
             </w:pPr>
-            <w:proofErr w:type="spellStart"/>
             <w:r>
               <w:rPr>
                 <w:lang w:val="en-US"/>
@@ -7862,7 +7075,6 @@
               </w:rPr>
               <w:t>size</w:t>
             </w:r>
-            <w:proofErr w:type="spellEnd"/>
           </w:p>
         </w:tc>
         <w:tc>
@@ -7875,14 +7087,12 @@
                 <w:lang w:val="en-US"/>
               </w:rPr>
             </w:pPr>
-            <w:proofErr w:type="spellStart"/>
             <w:r>
               <w:rPr>
                 <w:lang w:val="en-US"/>
               </w:rPr>
               <w:t>Getal</w:t>
             </w:r>
-            <w:proofErr w:type="spellEnd"/>
           </w:p>
         </w:tc>
         <w:tc>
@@ -7894,13 +7104,8 @@
               <w:t>Grootte van de tekst i</w:t>
             </w:r>
             <w:r>
-              <w:t xml:space="preserve">n </w:t>
-            </w:r>
-            <w:proofErr w:type="spellStart"/>
-            <w:r>
-              <w:t>pt</w:t>
-            </w:r>
-            <w:proofErr w:type="spellEnd"/>
+              <w:t>n pt</w:t>
+            </w:r>
             <w:r>
               <w:t xml:space="preserve"> (= lettergrootte in Word en Excel)</w:t>
             </w:r>
@@ -7925,12 +7130,10 @@
             <w:tcW w:w="3125" w:type="dxa"/>
           </w:tcPr>
           <w:p>
-            <w:proofErr w:type="spellStart"/>
             <w:r>
               <w:lastRenderedPageBreak/>
               <w:t>rij_hoogte</w:t>
             </w:r>
-            <w:proofErr w:type="spellEnd"/>
           </w:p>
         </w:tc>
         <w:tc>
@@ -7949,13 +7152,8 @@
           </w:tcPr>
           <w:p>
             <w:r>
-              <w:t xml:space="preserve">De rijen in Excel worden gelijkmatig verdeeld. Dit getal specificeert de hoogte van iedere rij in </w:t>
-            </w:r>
-            <w:proofErr w:type="spellStart"/>
-            <w:r>
-              <w:t>pt</w:t>
-            </w:r>
-            <w:proofErr w:type="spellEnd"/>
+              <w:t>De rijen in Excel worden gelijkmatig verdeeld. Dit getal specificeert de hoogte van iedere rij in pt</w:t>
+            </w:r>
             <w:r>
               <w:t xml:space="preserve"> (= lettergrootte in Word en Excel)</w:t>
             </w:r>
@@ -7971,11 +7169,9 @@
             <w:tcW w:w="3125" w:type="dxa"/>
           </w:tcPr>
           <w:p>
-            <w:proofErr w:type="spellStart"/>
             <w:r>
               <w:t>rij_hoogte_kop</w:t>
             </w:r>
-            <w:proofErr w:type="spellEnd"/>
           </w:p>
         </w:tc>
         <w:tc>
@@ -7997,15 +7193,7 @@
               <w:t xml:space="preserve">Het kan zijn dat de </w:t>
             </w:r>
             <w:r>
-              <w:t xml:space="preserve">kolomkoppen een andere rijhoogte nodig hebben dan de normale rijen. Daarom is de hoogte van de koppen apart in te stellen. Wederom in </w:t>
-            </w:r>
-            <w:proofErr w:type="spellStart"/>
-            <w:r>
-              <w:t>pt</w:t>
-            </w:r>
-            <w:proofErr w:type="spellEnd"/>
-            <w:r>
-              <w:t>.</w:t>
+              <w:t>kolomkoppen een andere rijhoogte nodig hebben dan de normale rijen. Daarom is de hoogte van de koppen apart in te stellen. Wederom in pt.</w:t>
             </w:r>
           </w:p>
         </w:tc>
@@ -8016,11 +7204,9 @@
             <w:tcW w:w="3125" w:type="dxa"/>
           </w:tcPr>
           <w:p>
-            <w:proofErr w:type="spellStart"/>
             <w:r>
               <w:t>kolombreedte_antwoorden</w:t>
             </w:r>
-            <w:proofErr w:type="spellEnd"/>
           </w:p>
         </w:tc>
         <w:tc>
@@ -8039,15 +7225,7 @@
           </w:tcPr>
           <w:p>
             <w:r>
-              <w:t xml:space="preserve">Breedte van de kolom met antwoordteksten in </w:t>
-            </w:r>
-            <w:proofErr w:type="spellStart"/>
-            <w:r>
-              <w:t>pt</w:t>
-            </w:r>
-            <w:proofErr w:type="spellEnd"/>
-            <w:r>
-              <w:t>.</w:t>
+              <w:t>Breedte van de kolom met antwoordteksten in pt.</w:t>
             </w:r>
           </w:p>
         </w:tc>
@@ -8079,15 +7257,7 @@
           </w:tcPr>
           <w:p>
             <w:r>
-              <w:t xml:space="preserve">Breedte van de kolommen in </w:t>
-            </w:r>
-            <w:proofErr w:type="spellStart"/>
-            <w:r>
-              <w:t>pt</w:t>
-            </w:r>
-            <w:proofErr w:type="spellEnd"/>
-            <w:r>
-              <w:t>.</w:t>
+              <w:t>Breedte van de kolommen in pt.</w:t>
             </w:r>
           </w:p>
         </w:tc>
@@ -8098,11 +7268,9 @@
             <w:tcW w:w="3125" w:type="dxa"/>
           </w:tcPr>
           <w:p>
-            <w:proofErr w:type="spellStart"/>
             <w:r>
               <w:t>label_max_lengte</w:t>
             </w:r>
-            <w:proofErr w:type="spellEnd"/>
           </w:p>
         </w:tc>
         <w:tc>
@@ -8121,17 +7289,8 @@
           </w:tcPr>
           <w:p>
             <w:r>
-              <w:t xml:space="preserve">Sommige </w:t>
-            </w:r>
-            <w:proofErr w:type="spellStart"/>
-            <w:r>
-              <w:t>variabelelabels</w:t>
-            </w:r>
-            <w:proofErr w:type="spellEnd"/>
-            <w:r>
-              <w:t xml:space="preserve"> zijn te lang om binnen de kolombreedte te passen. Excel kan automatisch tekstterugloop aanzetten, maar past niet automatisch de rijhoogte aan. Daarom dient handmatig te worden aangegeven na hoeveel karakters de rijhoogte voor een variabele groter moet worden. In de praktijk zal dit getal ongeveer overeenkomen met </w:t>
-            </w:r>
-            <w:proofErr w:type="spellStart"/>
+              <w:t xml:space="preserve">Sommige variabelelabels zijn te lang om binnen de kolombreedte te passen. Excel kan automatisch tekstterugloop aanzetten, maar past niet automatisch de rijhoogte aan. Daarom dient handmatig te worden aangegeven na hoeveel karakters de rijhoogte voor een variabele groter moet worden. In de praktijk zal dit getal ongeveer overeenkomen met </w:t>
+            </w:r>
             <w:r>
               <w:rPr>
                 <w:i/>
@@ -8139,7 +7298,6 @@
               </w:rPr>
               <w:t>kolombreedte_antwoorden</w:t>
             </w:r>
-            <w:proofErr w:type="spellEnd"/>
             <w:r>
               <w:t>.</w:t>
             </w:r>
@@ -8152,11 +7310,9 @@
             <w:tcW w:w="3125" w:type="dxa"/>
           </w:tcPr>
           <w:p>
-            <w:proofErr w:type="spellStart"/>
             <w:r>
               <w:t>border_tussen_gegevens</w:t>
             </w:r>
-            <w:proofErr w:type="spellEnd"/>
           </w:p>
         </w:tc>
         <w:tc>
@@ -8186,11 +7342,9 @@
             <w:tcW w:w="3125" w:type="dxa"/>
           </w:tcPr>
           <w:p>
-            <w:proofErr w:type="spellStart"/>
             <w:r>
               <w:t>rijen_afwisselend_kleuren</w:t>
             </w:r>
-            <w:proofErr w:type="spellEnd"/>
           </w:p>
         </w:tc>
         <w:tc>
@@ -8220,11 +7374,9 @@
             <w:tcW w:w="3125" w:type="dxa"/>
           </w:tcPr>
           <w:p>
-            <w:proofErr w:type="spellStart"/>
             <w:r>
               <w:t>kolommen_afwisselend_kleuren</w:t>
             </w:r>
-            <w:proofErr w:type="spellEnd"/>
           </w:p>
         </w:tc>
         <w:tc>
@@ -8254,11 +7406,9 @@
             <w:tcW w:w="3125" w:type="dxa"/>
           </w:tcPr>
           <w:p>
-            <w:proofErr w:type="spellStart"/>
             <w:r>
               <w:t>kolommen_crossings_kleuren</w:t>
             </w:r>
-            <w:proofErr w:type="spellEnd"/>
           </w:p>
         </w:tc>
         <w:tc>
@@ -8298,11 +7448,9 @@
             <w:tcW w:w="3125" w:type="dxa"/>
           </w:tcPr>
           <w:p>
-            <w:proofErr w:type="spellStart"/>
             <w:r>
               <w:t>header_stijl</w:t>
             </w:r>
-            <w:proofErr w:type="spellEnd"/>
           </w:p>
         </w:tc>
         <w:tc>
@@ -8332,11 +7480,9 @@
             <w:tcW w:w="3125" w:type="dxa"/>
           </w:tcPr>
           <w:p>
-            <w:proofErr w:type="spellStart"/>
             <w:r>
               <w:t>header_template</w:t>
             </w:r>
-            <w:proofErr w:type="spellEnd"/>
           </w:p>
         </w:tc>
         <w:tc>
@@ -8372,11 +7518,9 @@
             <w:tcW w:w="3125" w:type="dxa"/>
           </w:tcPr>
           <w:p>
-            <w:proofErr w:type="spellStart"/>
             <w:r>
               <w:t>crossing_headers_kleiner</w:t>
             </w:r>
-            <w:proofErr w:type="spellEnd"/>
           </w:p>
         </w:tc>
         <w:tc>
@@ -8400,6 +7544,42 @@
             <w:r>
               <w:lastRenderedPageBreak/>
               <w:t>labels van totaalkolommen vet, bij ONWAAR worden alle labels vet.</w:t>
+            </w:r>
+          </w:p>
+        </w:tc>
+      </w:tr>
+      <w:tr>
+        <w:tc>
+          <w:tcPr>
+            <w:tcW w:w="3125" w:type="dxa"/>
+          </w:tcPr>
+          <w:p>
+            <w:r>
+              <w:lastRenderedPageBreak/>
+              <w:t>naam_tabellenboek</w:t>
+            </w:r>
+          </w:p>
+        </w:tc>
+        <w:tc>
+          <w:tcPr>
+            <w:tcW w:w="2287" w:type="dxa"/>
+          </w:tcPr>
+          <w:p>
+            <w:r>
+              <w:t>Tekst</w:t>
+            </w:r>
+          </w:p>
+        </w:tc>
+        <w:tc>
+          <w:tcPr>
+            <w:tcW w:w="0" w:type="auto"/>
+          </w:tcPr>
+          <w:p>
+            <w:r>
+              <w:t xml:space="preserve">Wanneer een tabellenboek zonder subsets wordt gemaakt kan er geen automatische titel worden ingevoegd. (Dit zou bij subset Gemeente bijvoorbeeld de gemeentenaam worden.) Hier kan een titel opgegeven worden voor </w:t>
+            </w:r>
+            <w:r>
+              <w:t>deze situatie. Wanneer de waarde mist wordt automatisch ‘Overzicht’ aangenomen.</w:t>
             </w:r>
           </w:p>
         </w:tc>
@@ -8576,23 +7756,7 @@
           <w:i/>
           <w:iCs/>
         </w:rPr>
-        <w:t xml:space="preserve">N.B.: Beide varianten zijn </w:t>
-      </w:r>
-      <w:proofErr w:type="spellStart"/>
-      <w:r>
-        <w:rPr>
-          <w:i/>
-          <w:iCs/>
-        </w:rPr>
-        <w:t>digitoegankelijk</w:t>
-      </w:r>
-      <w:proofErr w:type="spellEnd"/>
-      <w:r>
-        <w:rPr>
-          <w:i/>
-          <w:iCs/>
-        </w:rPr>
-        <w:t xml:space="preserve">, </w:t>
+        <w:t xml:space="preserve">N.B.: Beide varianten zijn digitoegankelijk, </w:t>
       </w:r>
       <w:r>
         <w:rPr>
@@ -8638,51 +7802,22 @@
       </w:pPr>
       <w:bookmarkStart w:id="6" w:name="_Digitoegankelijke_versie"/>
       <w:bookmarkEnd w:id="6"/>
-      <w:proofErr w:type="spellStart"/>
-      <w:r>
-        <w:t>Digitoegankelijke</w:t>
-      </w:r>
-      <w:proofErr w:type="spellEnd"/>
-      <w:r>
-        <w:t xml:space="preserve"> versie</w:t>
-      </w:r>
-    </w:p>
-    <w:p>
-      <w:pPr>
-        <w:pStyle w:val="Geenafstand"/>
-      </w:pPr>
-      <w:r>
-        <w:t xml:space="preserve">De tabellenboeken in Excel zijn niet </w:t>
-      </w:r>
-      <w:proofErr w:type="spellStart"/>
-      <w:r>
-        <w:t>digitoegankelijk</w:t>
-      </w:r>
-      <w:proofErr w:type="spellEnd"/>
-      <w:r>
-        <w:t xml:space="preserve">, en ook niet gemakkelijk </w:t>
-      </w:r>
-      <w:proofErr w:type="spellStart"/>
-      <w:r>
-        <w:t>digitoegankelijk</w:t>
-      </w:r>
-      <w:proofErr w:type="spellEnd"/>
-      <w:r>
-        <w:t xml:space="preserve"> te maken. Daarnaast wordt het gebruik van Excel afgeraden, aangezien dit een besloten applicatie is (zie ook </w:t>
+      <w:r>
+        <w:t>Digitoegankelijke versie</w:t>
+      </w:r>
+    </w:p>
+    <w:p>
+      <w:pPr>
+        <w:pStyle w:val="Geenafstand"/>
+      </w:pPr>
+      <w:r>
+        <w:t xml:space="preserve">De tabellenboeken in Excel zijn niet digitoegankelijk, en ook niet gemakkelijk digitoegankelijk te maken. Daarnaast wordt het gebruik van Excel afgeraden, aangezien dit een besloten applicatie is (zie ook </w:t>
       </w:r>
       <w:r>
         <w:t>https://digitoegankelijk.nl/aan-de-slag/tips/kantoorbestanden</w:t>
       </w:r>
       <w:r>
-        <w:t xml:space="preserve">). Daarom is uitvoer ook mogelijk in HTML. Deze is volledig </w:t>
-      </w:r>
-      <w:proofErr w:type="spellStart"/>
-      <w:r>
-        <w:t>digitoegankelijk</w:t>
-      </w:r>
-      <w:proofErr w:type="spellEnd"/>
-      <w:r>
-        <w:t>, en kan in opmaak identiek gemaakt worden aan de uitvoer in Excel.</w:t>
+        <w:t>). Daarom is uitvoer ook mogelijk in HTML. Deze is volledig digitoegankelijk, en kan in opmaak identiek gemaakt worden aan de uitvoer in Excel.</w:t>
       </w:r>
       <w:r>
         <w:t xml:space="preserve"> Het meegeleverde voorbeeld zal in de meeste gevallen volstaan, maar voor specifieke opmaakwensen buiten de </w:t>
@@ -8698,36 +7833,20 @@
         <w:t>opmaak</w:t>
       </w:r>
       <w:r>
-        <w:t xml:space="preserve"> is enige technische kennis vereist. (HTML, CSS, en mogelijk </w:t>
-      </w:r>
-      <w:proofErr w:type="spellStart"/>
-      <w:r>
-        <w:t>JavaScript</w:t>
-      </w:r>
-      <w:proofErr w:type="spellEnd"/>
-      <w:r>
-        <w:t>.)</w:t>
-      </w:r>
-    </w:p>
-    <w:p>
-      <w:pPr>
-        <w:pStyle w:val="Geenafstand"/>
-      </w:pPr>
-    </w:p>
-    <w:p>
-      <w:pPr>
-        <w:pStyle w:val="Geenafstand"/>
-      </w:pPr>
-      <w:r>
-        <w:t xml:space="preserve">De </w:t>
-      </w:r>
-      <w:proofErr w:type="spellStart"/>
-      <w:r>
-        <w:t>digitoegankelijke</w:t>
-      </w:r>
-      <w:proofErr w:type="spellEnd"/>
-      <w:r>
-        <w:t xml:space="preserve"> versie wordt via dezelfde logica opgebouwd als de Excelsheet</w:t>
+        <w:t xml:space="preserve"> is enige technische kennis vereist. (HTML, CSS, en mogelijk JavaScript.)</w:t>
+      </w:r>
+    </w:p>
+    <w:p>
+      <w:pPr>
+        <w:pStyle w:val="Geenafstand"/>
+      </w:pPr>
+    </w:p>
+    <w:p>
+      <w:pPr>
+        <w:pStyle w:val="Geenafstand"/>
+      </w:pPr>
+      <w:r>
+        <w:t>De digitoegankelijke versie wordt via dezelfde logica opgebouwd als de Excelsheet</w:t>
       </w:r>
       <w:r>
         <w:t xml:space="preserve">. Tabellen worden ingevoegd voor het weergeven </w:t>
@@ -8865,15 +7984,7 @@
               <w:t>introtekst</w:t>
             </w:r>
             <w:r>
-              <w:t>. Lege regels worden vervangen door &lt;</w:t>
-            </w:r>
-            <w:proofErr w:type="spellStart"/>
-            <w:r>
-              <w:t>br</w:t>
-            </w:r>
-            <w:proofErr w:type="spellEnd"/>
-            <w:r>
-              <w:t xml:space="preserve"> /&gt;, titels worden &lt;h1&gt;, enz.</w:t>
+              <w:t>. Lege regels worden vervangen door &lt;br /&gt;, titels worden &lt;h1&gt;, enz.</w:t>
             </w:r>
           </w:p>
         </w:tc>
@@ -8914,7 +8025,11 @@
               <w:pStyle w:val="Geenafstand"/>
             </w:pPr>
             <w:r>
-              <w:t xml:space="preserve">Afbeeldingen moeten in HTML anders geplaatst worden dan in Excel. De aangegeven rij en kolom, zoals in Excel, functioneren niet. Hierdoor kunnen de logo’s handmatig elders worden geplaatst in de template. Het is daarnaast mogelijk om per logo een locatie aan te geven, zie de configuratie van het tabblad </w:t>
+              <w:t xml:space="preserve">Afbeeldingen moeten in HTML anders geplaatst worden dan in Excel. De aangegeven rij en kolom, zoals in Excel, functioneren </w:t>
+            </w:r>
+            <w:r>
+              <w:lastRenderedPageBreak/>
+              <w:t xml:space="preserve">niet. Hierdoor kunnen de logo’s handmatig elders worden geplaatst in de template. Het is daarnaast mogelijk om per logo een locatie aan te geven, zie de configuratie van het tabblad </w:t>
             </w:r>
             <w:r>
               <w:rPr>
@@ -8939,6 +8054,7 @@
               <w:pStyle w:val="Geenafstand"/>
             </w:pPr>
             <w:r>
+              <w:lastRenderedPageBreak/>
               <w:t>{tabellen}</w:t>
             </w:r>
           </w:p>
@@ -8967,7 +8083,6 @@
             <w:r>
               <w:t xml:space="preserve">Het tabblad </w:t>
             </w:r>
-            <w:proofErr w:type="spellStart"/>
             <w:r>
               <w:rPr>
                 <w:i/>
@@ -8975,17 +8090,8 @@
               </w:rPr>
               <w:t>indeling_rijen</w:t>
             </w:r>
-            <w:proofErr w:type="spellEnd"/>
-            <w:r>
-              <w:t xml:space="preserve"> wordt omgezet naar </w:t>
-            </w:r>
-            <w:proofErr w:type="spellStart"/>
-            <w:r>
-              <w:t>digitoegankelijke</w:t>
-            </w:r>
-            <w:proofErr w:type="spellEnd"/>
-            <w:r>
-              <w:t xml:space="preserve"> tabellen en stijlelementen. </w:t>
+            <w:r>
+              <w:t xml:space="preserve"> wordt omgezet naar digitoegankelijke tabellen en stijlelementen. </w:t>
             </w:r>
             <w:r>
               <w:t>De tekst-, kop- en vraagregels worden ingevoegd op de gewenste plek.</w:t>
@@ -9009,7 +8115,6 @@
         <w:pStyle w:val="Kop2"/>
       </w:pPr>
       <w:r>
-        <w:lastRenderedPageBreak/>
         <w:t>Opmaak</w:t>
       </w:r>
     </w:p>
@@ -9039,15 +8144,7 @@
         <w:t xml:space="preserve">, om </w:t>
       </w:r>
       <w:r>
-        <w:t xml:space="preserve">de opmaak zoveel mogelijk gelijk te houden tussen de Excelversie en de </w:t>
-      </w:r>
-      <w:proofErr w:type="spellStart"/>
-      <w:r>
-        <w:t>digitoegankelijke</w:t>
-      </w:r>
-      <w:proofErr w:type="spellEnd"/>
-      <w:r>
-        <w:t xml:space="preserve"> versie. Vrijwel alle elementen </w:t>
+        <w:t xml:space="preserve">de opmaak zoveel mogelijk gelijk te houden tussen de Excelversie en de digitoegankelijke versie. Vrijwel alle elementen </w:t>
       </w:r>
       <w:r>
         <w:t xml:space="preserve">op het tabblad </w:t>
@@ -9102,21 +8199,7 @@
         <w:rPr>
           <w:lang w:val="en-GB"/>
         </w:rPr>
-        <w:t>font-size: [</w:t>
-      </w:r>
-      <w:proofErr w:type="spellStart"/>
-      <w:r>
-        <w:rPr>
-          <w:lang w:val="en-GB"/>
-        </w:rPr>
-        <w:t>titel_size</w:t>
-      </w:r>
-      <w:proofErr w:type="spellEnd"/>
-      <w:r>
-        <w:rPr>
-          <w:lang w:val="en-GB"/>
-        </w:rPr>
-        <w:t>];</w:t>
+        <w:t>font-size: [titel_size];</w:t>
       </w:r>
     </w:p>
     <w:p>
@@ -9132,33 +8215,11 @@
         </w:rPr>
         <w:t xml:space="preserve">  </w:t>
       </w:r>
-      <w:proofErr w:type="spellStart"/>
       <w:r>
         <w:rPr>
           <w:lang w:val="en-GB"/>
         </w:rPr>
-        <w:t>color</w:t>
-      </w:r>
-      <w:proofErr w:type="spellEnd"/>
-      <w:r>
-        <w:rPr>
-          <w:lang w:val="en-GB"/>
-        </w:rPr>
-        <w:t>: [</w:t>
-      </w:r>
-      <w:proofErr w:type="spellStart"/>
-      <w:r>
-        <w:rPr>
-          <w:lang w:val="en-GB"/>
-        </w:rPr>
-        <w:t>titel_color</w:t>
-      </w:r>
-      <w:proofErr w:type="spellEnd"/>
-      <w:r>
-        <w:rPr>
-          <w:lang w:val="en-GB"/>
-        </w:rPr>
-        <w:t>];</w:t>
+        <w:t>color: [titel_color];</w:t>
       </w:r>
     </w:p>
     <w:p>
@@ -9178,35 +8239,7 @@
         <w:rPr>
           <w:lang w:val="en-GB"/>
         </w:rPr>
-        <w:t xml:space="preserve"> background-</w:t>
-      </w:r>
-      <w:proofErr w:type="spellStart"/>
-      <w:r>
-        <w:rPr>
-          <w:lang w:val="en-GB"/>
-        </w:rPr>
-        <w:t>color</w:t>
-      </w:r>
-      <w:proofErr w:type="spellEnd"/>
-      <w:r>
-        <w:rPr>
-          <w:lang w:val="en-GB"/>
-        </w:rPr>
-        <w:t>: [</w:t>
-      </w:r>
-      <w:proofErr w:type="spellStart"/>
-      <w:r>
-        <w:rPr>
-          <w:lang w:val="en-GB"/>
-        </w:rPr>
-        <w:t>titel_fill</w:t>
-      </w:r>
-      <w:proofErr w:type="spellEnd"/>
-      <w:r>
-        <w:rPr>
-          <w:lang w:val="en-GB"/>
-        </w:rPr>
-        <w:t>];</w:t>
+        <w:t xml:space="preserve"> background-color: [titel_fill];</w:t>
       </w:r>
     </w:p>
     <w:p>
@@ -9220,15 +8253,7 @@
         <w:t xml:space="preserve">  </w:t>
       </w:r>
       <w:r>
-        <w:t>[</w:t>
-      </w:r>
-      <w:proofErr w:type="spellStart"/>
-      <w:r>
-        <w:t>titel_decoration</w:t>
-      </w:r>
-      <w:proofErr w:type="spellEnd"/>
-      <w:r>
-        <w:t>]</w:t>
+        <w:t>[titel_decoration]</w:t>
       </w:r>
     </w:p>
     <w:p>
@@ -9255,34 +8280,10 @@
         <w:t>Let hierbij o</w:t>
       </w:r>
       <w:r>
-        <w:t>p het gebruik van [</w:t>
-      </w:r>
-      <w:proofErr w:type="spellStart"/>
-      <w:r>
-        <w:t>titel_decoration</w:t>
-      </w:r>
-      <w:proofErr w:type="spellEnd"/>
-      <w:r>
-        <w:t>]</w:t>
-      </w:r>
-      <w:r>
-        <w:t xml:space="preserve">. Aangezien de stijlen </w:t>
-      </w:r>
-      <w:proofErr w:type="spellStart"/>
-      <w:r>
-        <w:t>bold</w:t>
-      </w:r>
-      <w:proofErr w:type="spellEnd"/>
-      <w:r>
-        <w:t>/italic/</w:t>
-      </w:r>
-      <w:proofErr w:type="spellStart"/>
-      <w:r>
-        <w:t>underline</w:t>
-      </w:r>
-      <w:proofErr w:type="spellEnd"/>
-      <w:r>
-        <w:t xml:space="preserve"> in Excel binnen één veld passen, maar binnen CSS verschillende eigenschappen zijn, voegt het script hier zelf de juiste </w:t>
+        <w:t>p het gebruik van [titel_decoration]</w:t>
+      </w:r>
+      <w:r>
+        <w:t xml:space="preserve">. Aangezien de stijlen bold/italic/underline in Excel binnen één veld passen, maar binnen CSS verschillende eigenschappen zijn, voegt het script hier zelf de juiste </w:t>
       </w:r>
       <w:r>
         <w:t xml:space="preserve">eigenschap toe. Voeg hier dus </w:t>
@@ -9297,37 +8298,12 @@
       <w:r>
         <w:t xml:space="preserve"> </w:t>
       </w:r>
-      <w:proofErr w:type="spellStart"/>
       <w:r>
         <w:rPr>
           <w:i/>
           <w:iCs/>
         </w:rPr>
-        <w:t>text-decoration</w:t>
-      </w:r>
-      <w:proofErr w:type="spellEnd"/>
-      <w:r>
-        <w:rPr>
-          <w:i/>
-          <w:iCs/>
-        </w:rPr>
-        <w:t>: [</w:t>
-      </w:r>
-      <w:proofErr w:type="spellStart"/>
-      <w:r>
-        <w:rPr>
-          <w:i/>
-          <w:iCs/>
-        </w:rPr>
-        <w:t>titel_decoration</w:t>
-      </w:r>
-      <w:proofErr w:type="spellEnd"/>
-      <w:r>
-        <w:rPr>
-          <w:i/>
-          <w:iCs/>
-        </w:rPr>
-        <w:t>];</w:t>
+        <w:t>text-decoration: [titel_decoration];</w:t>
       </w:r>
       <w:r>
         <w:t xml:space="preserve"> toe!</w:t>
@@ -9415,64 +8391,19 @@
               <w:pStyle w:val="Geenafstand"/>
             </w:pPr>
             <w:r>
-              <w:t>Tabellen worden opgebouwd uit een &lt;</w:t>
-            </w:r>
-            <w:proofErr w:type="spellStart"/>
-            <w:r>
-              <w:t>table</w:t>
-            </w:r>
-            <w:proofErr w:type="spellEnd"/>
-            <w:r>
-              <w:t>&gt;,</w:t>
-            </w:r>
-            <w:r>
-              <w:t xml:space="preserve"> een &lt;</w:t>
-            </w:r>
-            <w:proofErr w:type="spellStart"/>
-            <w:r>
-              <w:t>caption</w:t>
-            </w:r>
-            <w:proofErr w:type="spellEnd"/>
-            <w:r>
-              <w:t>&gt; met de vraagstelling,</w:t>
-            </w:r>
-            <w:r>
-              <w:t xml:space="preserve"> een &lt;</w:t>
-            </w:r>
-            <w:proofErr w:type="spellStart"/>
-            <w:r>
-              <w:t>thead</w:t>
-            </w:r>
-            <w:proofErr w:type="spellEnd"/>
-            <w:r>
-              <w:t>&gt; met de bijbehorende &lt;</w:t>
-            </w:r>
-            <w:proofErr w:type="spellStart"/>
-            <w:r>
-              <w:t>colgroup</w:t>
-            </w:r>
-            <w:proofErr w:type="spellEnd"/>
-            <w:r>
-              <w:t>&gt; en meerdere &lt;</w:t>
-            </w:r>
-            <w:proofErr w:type="spellStart"/>
-            <w:r>
-              <w:t>th</w:t>
-            </w:r>
-            <w:proofErr w:type="spellEnd"/>
-            <w:r>
-              <w:t>&gt;-elementen met bijbehorende scope</w:t>
-            </w:r>
-            <w:r>
-              <w:t>, en een &lt;</w:t>
-            </w:r>
-            <w:proofErr w:type="spellStart"/>
-            <w:r>
-              <w:t>tbody</w:t>
-            </w:r>
-            <w:proofErr w:type="spellEnd"/>
-            <w:r>
-              <w:t>&gt; met de resultaten</w:t>
+              <w:t>Tabellen worden opgebouwd uit een &lt;table&gt;,</w:t>
+            </w:r>
+            <w:r>
+              <w:t xml:space="preserve"> een &lt;caption&gt; met de vraagstelling,</w:t>
+            </w:r>
+            <w:r>
+              <w:t xml:space="preserve"> een &lt;thead&gt; met de bijbehorende &lt;colgroup</w:t>
+            </w:r>
+            <w:r>
+              <w:t>&gt; en meerdere &lt;th&gt;-elementen met bijbehorende scope</w:t>
+            </w:r>
+            <w:r>
+              <w:t>, en een &lt;tbody&gt; met de resultaten</w:t>
             </w:r>
             <w:r>
               <w:t>.</w:t>
@@ -9480,7 +8411,6 @@
             <w:r>
               <w:t xml:space="preserve"> Significante resultaten krijgen de klasse </w:t>
             </w:r>
-            <w:proofErr w:type="spellStart"/>
             <w:r>
               <w:rPr>
                 <w:i/>
@@ -9488,7 +8418,6 @@
               </w:rPr>
               <w:t>sign</w:t>
             </w:r>
-            <w:proofErr w:type="spellEnd"/>
             <w:r>
               <w:t>. (Indien aangegeven in de configuratie.)</w:t>
             </w:r>
@@ -9518,37 +8447,13 @@
               <w:pStyle w:val="Geenafstand"/>
             </w:pPr>
             <w:r>
-              <w:t>Elke rij bestaat uit een &lt;</w:t>
-            </w:r>
-            <w:proofErr w:type="spellStart"/>
-            <w:r>
-              <w:t>tr</w:t>
-            </w:r>
-            <w:proofErr w:type="spellEnd"/>
-            <w:r>
-              <w:t>&gt; met één &lt;</w:t>
-            </w:r>
-            <w:proofErr w:type="spellStart"/>
-            <w:r>
-              <w:t>th</w:t>
-            </w:r>
-            <w:proofErr w:type="spellEnd"/>
-            <w:r>
-              <w:t>&gt;, gevolgd door het gewenste aantal kolommen met</w:t>
+              <w:t>Elke rij bestaat uit een &lt;tr&gt; met één &lt;th&gt;, gevolgd door het gewenste aantal kolommen met</w:t>
             </w:r>
             <w:r>
               <w:t xml:space="preserve"> ieder</w:t>
             </w:r>
             <w:r>
-              <w:t xml:space="preserve"> een &lt;</w:t>
-            </w:r>
-            <w:proofErr w:type="spellStart"/>
-            <w:r>
-              <w:t>td</w:t>
-            </w:r>
-            <w:proofErr w:type="spellEnd"/>
-            <w:r>
-              <w:t>&gt;. Om afwisselende kleuren mogelijk te maken ontvangen deze</w:t>
+              <w:t xml:space="preserve"> een &lt;td&gt;. Om afwisselende kleuren mogelijk te maken ontvangen deze</w:t>
             </w:r>
             <w:r>
               <w:t xml:space="preserve"> rijen</w:t>
@@ -9559,39 +8464,98 @@
             <w:r>
               <w:t xml:space="preserve">de klasse </w:t>
             </w:r>
-            <w:proofErr w:type="spellStart"/>
             <w:r>
               <w:rPr>
                 <w:i/>
                 <w:iCs/>
               </w:rPr>
-              <w:t>rij_a</w:t>
-            </w:r>
-            <w:proofErr w:type="spellEnd"/>
+              <w:t xml:space="preserve">rij_a </w:t>
+            </w:r>
+            <w:r>
+              <w:t xml:space="preserve">of </w:t>
+            </w:r>
             <w:r>
               <w:rPr>
                 <w:i/>
                 <w:iCs/>
               </w:rPr>
-              <w:t xml:space="preserve"> </w:t>
-            </w:r>
-            <w:r>
-              <w:t xml:space="preserve">of </w:t>
-            </w:r>
-            <w:proofErr w:type="spellStart"/>
+              <w:t>rij_b</w:t>
+            </w:r>
+            <w:r>
+              <w:t>.</w:t>
+            </w:r>
+            <w:r>
+              <w:t xml:space="preserve"> (Indien aangegeven in de configuratie.)</w:t>
+            </w:r>
+          </w:p>
+        </w:tc>
+      </w:tr>
+      <w:tr>
+        <w:tc>
+          <w:tcPr>
+            <w:tcW w:w="0" w:type="auto"/>
+          </w:tcPr>
+          <w:p>
+            <w:pPr>
+              <w:pStyle w:val="Geenafstand"/>
+            </w:pPr>
+            <w:r>
+              <w:t>Kolommen</w:t>
+            </w:r>
+          </w:p>
+        </w:tc>
+        <w:tc>
+          <w:tcPr>
+            <w:tcW w:w="0" w:type="auto"/>
+          </w:tcPr>
+          <w:p>
+            <w:pPr>
+              <w:pStyle w:val="Geenafstand"/>
+            </w:pPr>
+            <w:r>
+              <w:t xml:space="preserve">Kolommen zijn met de &lt;colgroup&gt; van de tabel ingedeeld, waardoor screenreaders automatisch de bijbehorende labels kunnen vinden. (Zowel bij enkele als dubbele headers.) </w:t>
+            </w:r>
+            <w:r>
+              <w:t xml:space="preserve">Kolommen </w:t>
+            </w:r>
+            <w:r>
+              <w:t xml:space="preserve">krijgen afwisselend de klasse </w:t>
+            </w:r>
             <w:r>
               <w:rPr>
                 <w:i/>
                 <w:iCs/>
               </w:rPr>
-              <w:t>rij_b</w:t>
-            </w:r>
-            <w:proofErr w:type="spellEnd"/>
+              <w:t xml:space="preserve">kolom_a </w:t>
+            </w:r>
+            <w:r>
+              <w:t xml:space="preserve">of </w:t>
+            </w:r>
+            <w:r>
+              <w:rPr>
+                <w:i/>
+                <w:iCs/>
+              </w:rPr>
+              <w:t>kolom_b</w:t>
+            </w:r>
             <w:r>
               <w:t>.</w:t>
             </w:r>
             <w:r>
               <w:t xml:space="preserve"> (Indien aangegeven in de configuratie.)</w:t>
+            </w:r>
+            <w:r>
+              <w:t xml:space="preserve"> Significante elementen krijgen de klasse </w:t>
+            </w:r>
+            <w:r>
+              <w:rPr>
+                <w:i/>
+                <w:iCs/>
+              </w:rPr>
+              <w:t>sign</w:t>
+            </w:r>
+            <w:r>
+              <w:t>. (Indien aangegeven in de configuratie.)</w:t>
             </w:r>
           </w:p>
         </w:tc>
@@ -9606,7 +8570,7 @@
               <w:pStyle w:val="Geenafstand"/>
             </w:pPr>
             <w:r>
-              <w:t>Kolommen</w:t>
+              <w:t>Titels en koppen</w:t>
             </w:r>
           </w:p>
         </w:tc>
@@ -9619,70 +8583,115 @@
               <w:pStyle w:val="Geenafstand"/>
             </w:pPr>
             <w:r>
-              <w:t>Kolommen zijn met de &lt;</w:t>
-            </w:r>
-            <w:proofErr w:type="spellStart"/>
-            <w:r>
-              <w:t>colgroup</w:t>
-            </w:r>
-            <w:proofErr w:type="spellEnd"/>
-            <w:r>
-              <w:t xml:space="preserve">&gt; van de tabel ingedeeld, waardoor screenreaders automatisch de bijbehorende labels kunnen vinden. (Zowel bij enkele als dubbele headers.) </w:t>
-            </w:r>
-            <w:r>
-              <w:t xml:space="preserve">Kolommen </w:t>
-            </w:r>
-            <w:r>
-              <w:t xml:space="preserve">krijgen afwisselend de klasse </w:t>
-            </w:r>
-            <w:proofErr w:type="spellStart"/>
+              <w:t>Titels en koppen worden opgemaakt in header-elementen.</w:t>
+            </w:r>
+          </w:p>
+          <w:p>
+            <w:pPr>
+              <w:pStyle w:val="Geenafstand"/>
+            </w:pPr>
+          </w:p>
+          <w:p>
+            <w:pPr>
+              <w:pStyle w:val="Geenafstand"/>
+              <w:rPr>
+                <w:b/>
+                <w:bCs/>
+              </w:rPr>
+            </w:pPr>
+            <w:r>
+              <w:rPr>
+                <w:b/>
+                <w:bCs/>
+              </w:rPr>
+              <w:t>Binnen de introtekst</w:t>
+            </w:r>
+          </w:p>
+          <w:p>
+            <w:pPr>
+              <w:pStyle w:val="Geenafstand"/>
+            </w:pPr>
+            <w:r>
+              <w:t>Titels worden omgezet naar &lt;h1&gt;, koppen naar &lt;h2&gt;.</w:t>
+            </w:r>
+            <w:r>
+              <w:t xml:space="preserve"> Deze zijn eventueel los te stijlen door gebruik te maken van een CSS-selector (bijv. </w:t>
+            </w:r>
             <w:r>
               <w:rPr>
                 <w:i/>
                 <w:iCs/>
               </w:rPr>
-              <w:t>kolom_a</w:t>
-            </w:r>
-            <w:proofErr w:type="spellEnd"/>
+              <w:t>#intro h2</w:t>
+            </w:r>
+            <w:r>
+              <w:t xml:space="preserve">). </w:t>
+            </w:r>
+          </w:p>
+          <w:p>
+            <w:pPr>
+              <w:pStyle w:val="Geenafstand"/>
+            </w:pPr>
+          </w:p>
+          <w:p>
+            <w:pPr>
+              <w:pStyle w:val="Geenafstand"/>
+              <w:rPr>
+                <w:b/>
+                <w:bCs/>
+              </w:rPr>
+            </w:pPr>
+            <w:r>
+              <w:rPr>
+                <w:b/>
+                <w:bCs/>
+              </w:rPr>
+              <w:t>Buiten de introtekst</w:t>
+            </w:r>
+          </w:p>
+          <w:p>
+            <w:pPr>
+              <w:pStyle w:val="Geenafstand"/>
+            </w:pPr>
+            <w:r>
+              <w:lastRenderedPageBreak/>
+              <w:t>Titels worden omgezet naar &lt;h2&gt;, koppen en vragen naar &lt;h3&gt;.</w:t>
+            </w:r>
+            <w:r>
+              <w:t xml:space="preserve"> Deze krijgen allemaal de klasse </w:t>
+            </w:r>
             <w:r>
               <w:rPr>
                 <w:i/>
                 <w:iCs/>
               </w:rPr>
-              <w:t xml:space="preserve"> </w:t>
-            </w:r>
-            <w:r>
-              <w:t xml:space="preserve">of </w:t>
-            </w:r>
-            <w:proofErr w:type="spellStart"/>
+              <w:t>heading</w:t>
+            </w:r>
+            <w:r>
+              <w:t xml:space="preserve">, en vragen krijgen daarnaast de klasse </w:t>
+            </w:r>
             <w:r>
               <w:rPr>
                 <w:i/>
                 <w:iCs/>
               </w:rPr>
-              <w:t>kolom_b</w:t>
-            </w:r>
-            <w:proofErr w:type="spellEnd"/>
-            <w:r>
-              <w:t>.</w:t>
-            </w:r>
-            <w:r>
-              <w:t xml:space="preserve"> (Indien aangegeven in de configuratie.)</w:t>
-            </w:r>
-            <w:r>
-              <w:t xml:space="preserve"> Significante elementen krijgen de klasse </w:t>
-            </w:r>
-            <w:proofErr w:type="spellStart"/>
+              <w:t>vraag</w:t>
+            </w:r>
+            <w:r>
+              <w:t xml:space="preserve">. </w:t>
+            </w:r>
+            <w:r>
+              <w:t xml:space="preserve">Verder krijgen al deze elementen een id, in de vorm </w:t>
+            </w:r>
             <w:r>
               <w:rPr>
                 <w:i/>
                 <w:iCs/>
               </w:rPr>
-              <w:t>sign</w:t>
-            </w:r>
-            <w:proofErr w:type="spellEnd"/>
-            <w:r>
-              <w:t>. (Indien aangegeven in de configuratie.)</w:t>
+              <w:t>heading_(volgnummer)</w:t>
+            </w:r>
+            <w:r>
+              <w:t>. Hiermee kan een zwevend menu worden opgebouwd. (Zie ook de meegeleverde template voor een voorbeeld.)</w:t>
             </w:r>
           </w:p>
         </w:tc>
@@ -9697,7 +8706,8 @@
               <w:pStyle w:val="Geenafstand"/>
             </w:pPr>
             <w:r>
-              <w:t>Titels en koppen</w:t>
+              <w:lastRenderedPageBreak/>
+              <w:t>Afbeeldingen</w:t>
             </w:r>
           </w:p>
         </w:tc>
@@ -9710,261 +8720,53 @@
               <w:pStyle w:val="Geenafstand"/>
             </w:pPr>
             <w:r>
-              <w:t>Titels en koppen worden opgemaakt in header-elementen.</w:t>
-            </w:r>
-          </w:p>
-          <w:p>
-            <w:pPr>
-              <w:pStyle w:val="Geenafstand"/>
-            </w:pPr>
-          </w:p>
-          <w:p>
-            <w:pPr>
-              <w:pStyle w:val="Geenafstand"/>
-              <w:rPr>
-                <w:b/>
-                <w:bCs/>
-              </w:rPr>
-            </w:pPr>
-            <w:r>
-              <w:rPr>
-                <w:b/>
-                <w:bCs/>
-              </w:rPr>
-              <w:t>Binnen de introtekst</w:t>
-            </w:r>
-          </w:p>
-          <w:p>
-            <w:pPr>
-              <w:pStyle w:val="Geenafstand"/>
-            </w:pPr>
-            <w:r>
-              <w:t>Titels worden omgezet naar &lt;h1&gt;, koppen naar &lt;h2&gt;.</w:t>
-            </w:r>
-            <w:r>
-              <w:t xml:space="preserve"> Deze zijn eventueel los te stijlen door gebruik te maken van een CSS-</w:t>
-            </w:r>
-            <w:proofErr w:type="spellStart"/>
-            <w:r>
-              <w:t>selector</w:t>
-            </w:r>
-            <w:proofErr w:type="spellEnd"/>
-            <w:r>
-              <w:t xml:space="preserve"> (bijv. </w:t>
+              <w:t xml:space="preserve">Afbeeldingen krijgen enkel een </w:t>
             </w:r>
             <w:r>
               <w:rPr>
                 <w:i/>
                 <w:iCs/>
               </w:rPr>
-              <w:t>#intro h2</w:t>
-            </w:r>
-            <w:r>
-              <w:t xml:space="preserve">). </w:t>
-            </w:r>
-          </w:p>
-          <w:p>
-            <w:pPr>
-              <w:pStyle w:val="Geenafstand"/>
-            </w:pPr>
-          </w:p>
-          <w:p>
-            <w:pPr>
-              <w:pStyle w:val="Geenafstand"/>
-              <w:rPr>
-                <w:b/>
-                <w:bCs/>
-              </w:rPr>
-            </w:pPr>
-            <w:r>
-              <w:rPr>
-                <w:b/>
-                <w:bCs/>
-              </w:rPr>
-              <w:t>Buiten de introtekst</w:t>
-            </w:r>
-          </w:p>
-          <w:p>
-            <w:pPr>
-              <w:pStyle w:val="Geenafstand"/>
-            </w:pPr>
-            <w:r>
-              <w:t>Titels worden omgezet naar &lt;h2&gt;, koppen en vragen naar &lt;h3&gt;.</w:t>
-            </w:r>
-            <w:r>
-              <w:t xml:space="preserve"> Deze krijgen allemaal de klasse </w:t>
-            </w:r>
-            <w:proofErr w:type="spellStart"/>
+              <w:t>width</w:t>
+            </w:r>
+            <w:r>
+              <w:t xml:space="preserve"> en </w:t>
+            </w:r>
             <w:r>
               <w:rPr>
                 <w:i/>
                 <w:iCs/>
               </w:rPr>
-              <w:t>heading</w:t>
-            </w:r>
-            <w:proofErr w:type="spellEnd"/>
-            <w:r>
-              <w:t xml:space="preserve">, en vragen krijgen daarnaast de klasse </w:t>
+              <w:t>height</w:t>
+            </w:r>
+            <w:r>
+              <w:t xml:space="preserve"> mee, zoals aangegeven in de configuratie. Plaatsing </w:t>
+            </w:r>
+            <w:r>
+              <w:t xml:space="preserve">is helaas niet gelijk te trekken met de logica binnen Excel, en zal handmatig moeten gebeuren. </w:t>
+            </w:r>
+            <w:r>
+              <w:t>Het makkelijkste is om deze op te maken met een CSS-selector.</w:t>
+            </w:r>
+            <w:r>
+              <w:t xml:space="preserve"> Wanneer er een id opgegeven is krijgt de &lt;img&gt;-tag verder een </w:t>
             </w:r>
             <w:r>
               <w:rPr>
                 <w:i/>
                 <w:iCs/>
               </w:rPr>
-              <w:t>vraag</w:t>
-            </w:r>
-            <w:r>
-              <w:t xml:space="preserve">. </w:t>
-            </w:r>
-            <w:r>
-              <w:t xml:space="preserve">Verder krijgen al deze elementen een </w:t>
-            </w:r>
-            <w:proofErr w:type="spellStart"/>
-            <w:r>
               <w:t>id</w:t>
             </w:r>
-            <w:proofErr w:type="spellEnd"/>
-            <w:r>
-              <w:t xml:space="preserve">, in de vorm </w:t>
-            </w:r>
-            <w:proofErr w:type="spellStart"/>
+            <w:r>
+              <w:t xml:space="preserve"> mee, in de vorm </w:t>
+            </w:r>
             <w:r>
               <w:rPr>
                 <w:i/>
                 <w:iCs/>
               </w:rPr>
-              <w:t>heading</w:t>
-            </w:r>
-            <w:proofErr w:type="spellEnd"/>
-            <w:r>
-              <w:rPr>
-                <w:i/>
-                <w:iCs/>
-              </w:rPr>
-              <w:t>_(volgnummer)</w:t>
-            </w:r>
-            <w:r>
-              <w:t>. Hiermee kan een zwevend menu worden opgebouwd. (Zie ook de meegeleverde template voor een voorbeeld.)</w:t>
-            </w:r>
-          </w:p>
-        </w:tc>
-      </w:tr>
-      <w:tr>
-        <w:tc>
-          <w:tcPr>
-            <w:tcW w:w="0" w:type="auto"/>
-          </w:tcPr>
-          <w:p>
-            <w:pPr>
-              <w:pStyle w:val="Geenafstand"/>
-            </w:pPr>
-            <w:r>
-              <w:t>Afbeeldingen</w:t>
-            </w:r>
-          </w:p>
-        </w:tc>
-        <w:tc>
-          <w:tcPr>
-            <w:tcW w:w="0" w:type="auto"/>
-          </w:tcPr>
-          <w:p>
-            <w:pPr>
-              <w:pStyle w:val="Geenafstand"/>
-            </w:pPr>
-            <w:r>
-              <w:t xml:space="preserve">Afbeeldingen krijgen enkel een </w:t>
-            </w:r>
-            <w:proofErr w:type="spellStart"/>
-            <w:r>
-              <w:rPr>
-                <w:i/>
-                <w:iCs/>
-              </w:rPr>
-              <w:t>width</w:t>
-            </w:r>
-            <w:proofErr w:type="spellEnd"/>
-            <w:r>
-              <w:t xml:space="preserve"> en </w:t>
-            </w:r>
-            <w:proofErr w:type="spellStart"/>
-            <w:r>
-              <w:rPr>
-                <w:i/>
-                <w:iCs/>
-              </w:rPr>
-              <w:t>height</w:t>
-            </w:r>
-            <w:proofErr w:type="spellEnd"/>
-            <w:r>
-              <w:t xml:space="preserve"> mee, zoals aangegeven in de configuratie. Plaatsing </w:t>
-            </w:r>
-            <w:r>
-              <w:t xml:space="preserve">is helaas niet gelijk te trekken met de logica binnen Excel, en zal handmatig moeten gebeuren. </w:t>
-            </w:r>
-            <w:r>
-              <w:t>Het makkelijkste is om deze op te maken met een CSS-</w:t>
-            </w:r>
-            <w:proofErr w:type="spellStart"/>
-            <w:r>
-              <w:t>selector</w:t>
-            </w:r>
-            <w:proofErr w:type="spellEnd"/>
-            <w:r>
-              <w:t>.</w:t>
-            </w:r>
-            <w:r>
-              <w:t xml:space="preserve"> Wanneer er een </w:t>
-            </w:r>
-            <w:proofErr w:type="spellStart"/>
-            <w:r>
-              <w:t>id</w:t>
-            </w:r>
-            <w:proofErr w:type="spellEnd"/>
-            <w:r>
-              <w:t xml:space="preserve"> opgegeven is krijgt de &lt;</w:t>
-            </w:r>
-            <w:proofErr w:type="spellStart"/>
-            <w:r>
-              <w:t>img</w:t>
-            </w:r>
-            <w:proofErr w:type="spellEnd"/>
-            <w:r>
-              <w:t xml:space="preserve">&gt;-tag verder een </w:t>
-            </w:r>
-            <w:proofErr w:type="spellStart"/>
-            <w:r>
-              <w:rPr>
-                <w:i/>
-                <w:iCs/>
-              </w:rPr>
-              <w:t>id</w:t>
-            </w:r>
-            <w:proofErr w:type="spellEnd"/>
-            <w:r>
-              <w:t xml:space="preserve"> mee, in de vorm </w:t>
-            </w:r>
-            <w:r>
-              <w:rPr>
-                <w:i/>
-                <w:iCs/>
-              </w:rPr>
-              <w:t>logo_(</w:t>
-            </w:r>
-            <w:proofErr w:type="spellStart"/>
-            <w:r>
-              <w:rPr>
-                <w:i/>
-                <w:iCs/>
-              </w:rPr>
-              <w:t>id</w:t>
-            </w:r>
-            <w:proofErr w:type="spellEnd"/>
-            <w:r>
-              <w:rPr>
-                <w:i/>
-                <w:iCs/>
-              </w:rPr>
-              <w:t>)</w:t>
+              <w:t>logo_(id)</w:t>
             </w:r>
             <w:r>
               <w:t>.</w:t>
@@ -10024,15 +8826,7 @@
         <w:t xml:space="preserve"> 4), maar Excel niet. Hierdoor rondt Excel 2,5 af naar 3, R naar 2. 2,51 wordt wel door beiden afgerond naar 3, en 2,49 door beiden naar 2.</w:t>
       </w:r>
       <w:r>
-        <w:t xml:space="preserve"> Het is daardoor mogelijk dat de Excelversie en de </w:t>
-      </w:r>
-      <w:proofErr w:type="spellStart"/>
-      <w:r>
-        <w:t>digitoegankelijke</w:t>
-      </w:r>
-      <w:proofErr w:type="spellEnd"/>
-      <w:r>
-        <w:t xml:space="preserve"> versie andere percentages weergeven. Hier is helaas geen makkelijke oplossing voor. De kans dat een percentage precies eindigt op 0,5000 is gelukkig erg klein, waardoor dit waarschijnlijk niet vaak voor zal komen.</w:t>
+        <w:t xml:space="preserve"> Het is daardoor mogelijk dat de Excelversie en de digitoegankelijke versie andere percentages weergeven. Hier is helaas geen makkelijke oplossing voor. De kans dat een percentage precies eindigt op 0,5000 is gelukkig erg klein, waardoor dit waarschijnlijk niet vaak voor zal komen.</w:t>
       </w:r>
     </w:p>
     <w:p/>
@@ -10047,7 +8841,7 @@
 </file>
 
 <file path=word/numbering.xml><?xml version="1.0" encoding="utf-8"?>
-<w:numbering xmlns:wpc="http://schemas.microsoft.com/office/word/2010/wordprocessingCanvas" xmlns:cx="http://schemas.microsoft.com/office/drawing/2014/chartex" xmlns:cx1="http://schemas.microsoft.com/office/drawing/2015/9/8/chartex" xmlns:cx2="http://schemas.microsoft.com/office/drawing/2015/10/21/chartex" xmlns:cx3="http://schemas.microsoft.com/office/drawing/2016/5/9/chartex" xmlns:cx4="http://schemas.microsoft.com/office/drawing/2016/5/10/chartex" xmlns:cx5="http://schemas.microsoft.com/office/drawing/2016/5/11/chartex" xmlns:cx6="http://schemas.microsoft.com/office/drawing/2016/5/12/chartex" xmlns:cx7="http://schemas.microsoft.com/office/drawing/2016/5/13/chartex" xmlns:cx8="http://schemas.microsoft.com/office/drawing/2016/5/14/chartex" xmlns:mc="http://schemas.openxmlformats.org/markup-compatibility/2006" xmlns:aink="http://schemas.microsoft.com/office/drawing/2016/ink" xmlns:am3d="http://schemas.microsoft.com/office/drawing/2017/model3d" xmlns:o="urn:schemas-microsoft-com:office:office" xmlns:oel="http://schemas.microsoft.com/office/2019/extlst" xmlns:r="http://schemas.openxmlformats.org/officeDocument/2006/relationships" xmlns:m="http://schemas.openxmlformats.org/officeDocument/2006/math" xmlns:v="urn:schemas-microsoft-com:vml" xmlns:wp14="http://schemas.microsoft.com/office/word/2010/wordprocessingDrawing" xmlns:wp="http://schemas.openxmlformats.org/drawingml/2006/wordprocessingDrawing" xmlns:w10="urn:schemas-microsoft-com:office:word" xmlns:w="http://schemas.openxmlformats.org/wordprocessingml/2006/main" xmlns:w14="http://schemas.microsoft.com/office/word/2010/wordml" xmlns:w15="http://schemas.microsoft.com/office/word/2012/wordml" xmlns:w16cex="http://schemas.microsoft.com/office/word/2018/wordml/cex" xmlns:w16cid="http://schemas.microsoft.com/office/word/2016/wordml/cid" xmlns:w16="http://schemas.microsoft.com/office/word/2018/wordml" xmlns:w16sdtdh="http://schemas.microsoft.com/office/word/2020/wordml/sdtdatahash" xmlns:w16se="http://schemas.microsoft.com/office/word/2015/wordml/symex" xmlns:wpg="http://schemas.microsoft.com/office/word/2010/wordprocessingGroup" xmlns:wpi="http://schemas.microsoft.com/office/word/2010/wordprocessingInk" xmlns:wne="http://schemas.microsoft.com/office/word/2006/wordml" xmlns:wps="http://schemas.microsoft.com/office/word/2010/wordprocessingShape" mc:Ignorable="w14 w15 w16se w16cid w16 w16cex w16sdtdh wp14">
+<w:numbering xmlns:wpc="http://schemas.microsoft.com/office/word/2010/wordprocessingCanvas" xmlns:cx="http://schemas.microsoft.com/office/drawing/2014/chartex" xmlns:cx1="http://schemas.microsoft.com/office/drawing/2015/9/8/chartex" xmlns:cx2="http://schemas.microsoft.com/office/drawing/2015/10/21/chartex" xmlns:cx3="http://schemas.microsoft.com/office/drawing/2016/5/9/chartex" xmlns:cx4="http://schemas.microsoft.com/office/drawing/2016/5/10/chartex" xmlns:cx5="http://schemas.microsoft.com/office/drawing/2016/5/11/chartex" xmlns:cx6="http://schemas.microsoft.com/office/drawing/2016/5/12/chartex" xmlns:cx7="http://schemas.microsoft.com/office/drawing/2016/5/13/chartex" xmlns:cx8="http://schemas.microsoft.com/office/drawing/2016/5/14/chartex" xmlns:mc="http://schemas.openxmlformats.org/markup-compatibility/2006" xmlns:aink="http://schemas.microsoft.com/office/drawing/2016/ink" xmlns:am3d="http://schemas.microsoft.com/office/drawing/2017/model3d" xmlns:o="urn:schemas-microsoft-com:office:office" xmlns:oel="http://schemas.microsoft.com/office/2019/extlst" xmlns:r="http://schemas.openxmlformats.org/officeDocument/2006/relationships" xmlns:m="http://schemas.openxmlformats.org/officeDocument/2006/math" xmlns:v="urn:schemas-microsoft-com:vml" xmlns:wp14="http://schemas.microsoft.com/office/word/2010/wordprocessingDrawing" xmlns:wp="http://schemas.openxmlformats.org/drawingml/2006/wordprocessingDrawing" xmlns:w10="urn:schemas-microsoft-com:office:word" xmlns:w="http://schemas.openxmlformats.org/wordprocessingml/2006/main" xmlns:w14="http://schemas.microsoft.com/office/word/2010/wordml" xmlns:w15="http://schemas.microsoft.com/office/word/2012/wordml" xmlns:w16cex="http://schemas.microsoft.com/office/word/2018/wordml/cex" xmlns:w16cid="http://schemas.microsoft.com/office/word/2016/wordml/cid" xmlns:w16="http://schemas.microsoft.com/office/word/2018/wordml" xmlns:w16du="http://schemas.microsoft.com/office/word/2023/wordml/word16du" xmlns:w16sdtdh="http://schemas.microsoft.com/office/word/2020/wordml/sdtdatahash" xmlns:w16se="http://schemas.microsoft.com/office/word/2015/wordml/symex" xmlns:wpg="http://schemas.microsoft.com/office/word/2010/wordprocessingGroup" xmlns:wpi="http://schemas.microsoft.com/office/word/2010/wordprocessingInk" xmlns:wne="http://schemas.microsoft.com/office/word/2006/wordml" xmlns:wps="http://schemas.microsoft.com/office/word/2010/wordprocessingShape" mc:Ignorable="w14 w15 w16se w16cid w16 w16cex w16sdtdh w16du wp14">
   <w:abstractNum w:abstractNumId="0" w15:restartNumberingAfterBreak="0">
     <w:nsid w:val="11A214E3"/>
     <w:multiLevelType w:val="hybridMultilevel"/>
@@ -11245,7 +10039,7 @@
 </file>
 
 <file path=word/styles.xml><?xml version="1.0" encoding="utf-8"?>
-<w:styles xmlns:mc="http://schemas.openxmlformats.org/markup-compatibility/2006" xmlns:r="http://schemas.openxmlformats.org/officeDocument/2006/relationships" xmlns:w="http://schemas.openxmlformats.org/wordprocessingml/2006/main" xmlns:w14="http://schemas.microsoft.com/office/word/2010/wordml" xmlns:w15="http://schemas.microsoft.com/office/word/2012/wordml" xmlns:w16cex="http://schemas.microsoft.com/office/word/2018/wordml/cex" xmlns:w16cid="http://schemas.microsoft.com/office/word/2016/wordml/cid" xmlns:w16="http://schemas.microsoft.com/office/word/2018/wordml" xmlns:w16sdtdh="http://schemas.microsoft.com/office/word/2020/wordml/sdtdatahash" xmlns:w16se="http://schemas.microsoft.com/office/word/2015/wordml/symex" mc:Ignorable="w14 w15 w16se w16cid w16 w16cex w16sdtdh">
+<w:styles xmlns:mc="http://schemas.openxmlformats.org/markup-compatibility/2006" xmlns:r="http://schemas.openxmlformats.org/officeDocument/2006/relationships" xmlns:w="http://schemas.openxmlformats.org/wordprocessingml/2006/main" xmlns:w14="http://schemas.microsoft.com/office/word/2010/wordml" xmlns:w15="http://schemas.microsoft.com/office/word/2012/wordml" xmlns:w16cex="http://schemas.microsoft.com/office/word/2018/wordml/cex" xmlns:w16cid="http://schemas.microsoft.com/office/word/2016/wordml/cid" xmlns:w16="http://schemas.microsoft.com/office/word/2018/wordml" xmlns:w16du="http://schemas.microsoft.com/office/word/2023/wordml/word16du" xmlns:w16sdtdh="http://schemas.microsoft.com/office/word/2020/wordml/sdtdatahash" xmlns:w16se="http://schemas.microsoft.com/office/word/2015/wordml/symex" mc:Ignorable="w14 w15 w16se w16cid w16 w16cex w16sdtdh w16du">
   <w:docDefaults>
     <w:rPrDefault>
       <w:rPr>

</xml_diff>

<commit_message>
Stukje tekst handleiding over gefilterde datasets.
</commit_message>
<xml_diff>
--- a/Handleiding configuratie.docx
+++ b/Handleiding configuratie.docx
@@ -26,10 +26,26 @@
         <w:pStyle w:val="Geenafstand"/>
       </w:pPr>
       <w:r>
-        <w:t>Dit script wordt gebruikt om de data van een gezondheidsmonitor om te zetten in tabellenboeken voor de verschillende gemeentes, scholen, regio’s, enz. In principe kan op iedere variabele een specifieke set tabellenboeken worden gemaakt</w:t>
-      </w:r>
-      <w:r>
-        <w:t>, met daarbij ook uitsplitsing op een ‘hoger’ niveau. Denk bijvoorbeeld aan tabellenboeken per gemeente, waarbij ook een kolom is meegenomen voor een subregio.</w:t>
+        <w:t xml:space="preserve">Dit script wordt gebruikt om de data van een </w:t>
+      </w:r>
+      <w:proofErr w:type="spellStart"/>
+      <w:r>
+        <w:t>gezondheidsmonitor</w:t>
+      </w:r>
+      <w:proofErr w:type="spellEnd"/>
+      <w:r>
+        <w:t xml:space="preserve"> om te zetten in tabellenboeken voor de verschillende gemeentes, scholen, regio’s, enz. In principe kan op iedere variabele een specifieke set tabellenboeken worden gemaakt</w:t>
+      </w:r>
+      <w:r>
+        <w:t xml:space="preserve">, met daarbij ook uitsplitsing op een ‘hoger’ niveau. Denk bijvoorbeeld aan tabellenboeken per gemeente, waarbij ook een kolom is meegenomen voor een </w:t>
+      </w:r>
+      <w:proofErr w:type="spellStart"/>
+      <w:r>
+        <w:t>subregio</w:t>
+      </w:r>
+      <w:proofErr w:type="spellEnd"/>
+      <w:r>
+        <w:t>.</w:t>
       </w:r>
     </w:p>
     <w:p>
@@ -89,13 +105,37 @@
         <w:t xml:space="preserve">herschreven versie van het tabellenboekscript dat al een paar jaar circuleert en telkens wordt uitgebreid. </w:t>
       </w:r>
       <w:r>
-        <w:t>Deze situatie werd na het vijf keer doorgeven van het auteurschap onhoudbaar, waarop er vanuit GGData een werkgroep is opgezet om één universeel script op te zetten</w:t>
+        <w:t xml:space="preserve">Deze situatie werd na het vijf keer doorgeven van het auteurschap onhoudbaar, waarop er vanuit </w:t>
+      </w:r>
+      <w:proofErr w:type="spellStart"/>
+      <w:r>
+        <w:t>GGData</w:t>
+      </w:r>
+      <w:proofErr w:type="spellEnd"/>
+      <w:r>
+        <w:t xml:space="preserve"> een werkgroep is opgezet om één universeel script op te zetten</w:t>
       </w:r>
       <w:r>
         <w:t>, welke voor alle monitors gebruikt kan worden. Het script zal daarom vanaf heden worden onderhouden door deze werkgroep</w:t>
       </w:r>
       <w:r>
-        <w:t xml:space="preserve">. De laatste versie is altijd beschikbaar vanaf de Github van GGData: </w:t>
+        <w:t xml:space="preserve">. De laatste versie is altijd beschikbaar vanaf de </w:t>
+      </w:r>
+      <w:proofErr w:type="spellStart"/>
+      <w:r>
+        <w:t>Github</w:t>
+      </w:r>
+      <w:proofErr w:type="spellEnd"/>
+      <w:r>
+        <w:t xml:space="preserve"> van </w:t>
+      </w:r>
+      <w:proofErr w:type="spellStart"/>
+      <w:r>
+        <w:t>GGData</w:t>
+      </w:r>
+      <w:proofErr w:type="spellEnd"/>
+      <w:r>
+        <w:t xml:space="preserve">: </w:t>
       </w:r>
       <w:hyperlink r:id="rId6" w:history="1">
         <w:r>
@@ -115,9 +155,11 @@
       <w:pPr>
         <w:pStyle w:val="Geenafstand"/>
       </w:pPr>
+      <w:proofErr w:type="spellStart"/>
       <w:r>
         <w:t>Werkgroepleden</w:t>
       </w:r>
+      <w:proofErr w:type="spellEnd"/>
       <w:r>
         <w:t>:</w:t>
       </w:r>
@@ -171,7 +213,15 @@
         <w:t xml:space="preserve">Voor foutmeldingen en functionaliteitsaanvragen verwijzen we in eerste instantie naar de </w:t>
       </w:r>
       <w:r>
-        <w:t xml:space="preserve">‘Issues’ pagina op Github: </w:t>
+        <w:t xml:space="preserve">‘Issues’ pagina op </w:t>
+      </w:r>
+      <w:proofErr w:type="spellStart"/>
+      <w:r>
+        <w:t>Github</w:t>
+      </w:r>
+      <w:proofErr w:type="spellEnd"/>
+      <w:r>
+        <w:t xml:space="preserve">: </w:t>
       </w:r>
       <w:hyperlink r:id="rId7" w:history="1">
         <w:r>
@@ -224,7 +274,15 @@
         <w:t>Sinds de laatste monitor (V&amp;O) zijn een aantal elementen aangepast, en een aantal nieuwe functies toegevoegd. Deze zijn</w:t>
       </w:r>
       <w:r>
-        <w:t xml:space="preserve"> backwards compatible</w:t>
+        <w:t xml:space="preserve"> </w:t>
+      </w:r>
+      <w:proofErr w:type="spellStart"/>
+      <w:r>
+        <w:t>backwards</w:t>
+      </w:r>
+      <w:proofErr w:type="spellEnd"/>
+      <w:r>
+        <w:t xml:space="preserve"> compatible</w:t>
       </w:r>
       <w:r>
         <w:t xml:space="preserve"> verwerkt in het script</w:t>
@@ -258,7 +316,15 @@
         </w:numPr>
       </w:pPr>
       <w:r>
-        <w:t>Er is een digitoegankelijke versie van het tabellenboek toegevoegd. Dit is in aanvulling op de bestaande Excel</w:t>
+        <w:t xml:space="preserve">Er is een </w:t>
+      </w:r>
+      <w:proofErr w:type="spellStart"/>
+      <w:r>
+        <w:t>digitoegankelijke</w:t>
+      </w:r>
+      <w:proofErr w:type="spellEnd"/>
+      <w:r>
+        <w:t xml:space="preserve"> versie van het tabellenboek toegevoegd. Dit is in aanvulling op de bestaande Excel</w:t>
       </w:r>
       <w:r>
         <w:t>uitvoer.</w:t>
@@ -273,12 +339,14 @@
         <w:t xml:space="preserve"> over </w:t>
       </w:r>
       <w:hyperlink w:anchor="_Digitoegankelijke_versie" w:history="1">
+        <w:proofErr w:type="spellStart"/>
         <w:r>
           <w:rPr>
             <w:rStyle w:val="Hyperlink"/>
           </w:rPr>
           <w:t>digitoegankelijkheid</w:t>
         </w:r>
+        <w:proofErr w:type="spellEnd"/>
       </w:hyperlink>
       <w:r>
         <w:t>.</w:t>
@@ -319,7 +387,15 @@
         </w:numPr>
       </w:pPr>
       <w:r>
-        <w:t>Kolomkoppen bij iedere vraag zijn nu optioneel. Let op: dit werkt alleen in Excel, aangezien digitoegankelijkheid vereist dat iedere tabel kolomkoppen heeft.</w:t>
+        <w:t xml:space="preserve">Kolomkoppen bij iedere vraag zijn nu optioneel. Let op: dit werkt alleen in Excel, aangezien </w:t>
+      </w:r>
+      <w:proofErr w:type="spellStart"/>
+      <w:r>
+        <w:t>digitoegankelijkheid</w:t>
+      </w:r>
+      <w:proofErr w:type="spellEnd"/>
+      <w:r>
+        <w:t xml:space="preserve"> vereist dat iedere tabel kolomkoppen heeft.</w:t>
       </w:r>
     </w:p>
     <w:p>
@@ -414,8 +490,13 @@
       <w:r>
         <w:t>“</w:t>
       </w:r>
-      <w:r>
-        <w:t>tbl_</w:t>
+      <w:proofErr w:type="spellStart"/>
+      <w:r>
+        <w:t>tbl</w:t>
+      </w:r>
+      <w:proofErr w:type="spellEnd"/>
+      <w:r>
+        <w:t>_</w:t>
       </w:r>
       <w:r>
         <w:t>”</w:t>
@@ -424,7 +505,23 @@
         <w:t>)</w:t>
       </w:r>
       <w:r>
-        <w:t>, deze handleiding, en een configuratiebestand in Excel. Het uitvoeren van het script gebeurt door tbl_maken.R uit te voeren in R of Rstudio; de andere onderdelen worden vanuit dit script automatisch ingeladen.</w:t>
+        <w:t xml:space="preserve">, deze handleiding, en een configuratiebestand in Excel. Het uitvoeren van het script gebeurt door </w:t>
+      </w:r>
+      <w:proofErr w:type="spellStart"/>
+      <w:r>
+        <w:t>tbl_maken.R</w:t>
+      </w:r>
+      <w:proofErr w:type="spellEnd"/>
+      <w:r>
+        <w:t xml:space="preserve"> uit te voeren in R of </w:t>
+      </w:r>
+      <w:proofErr w:type="spellStart"/>
+      <w:r>
+        <w:t>Rstudio</w:t>
+      </w:r>
+      <w:proofErr w:type="spellEnd"/>
+      <w:r>
+        <w:t>; de andere onderdelen worden vanuit dit script automatisch ingeladen.</w:t>
       </w:r>
     </w:p>
     <w:p>
@@ -443,13 +540,29 @@
         <w:t>verwerken</w:t>
       </w:r>
       <w:r>
-        <w:t xml:space="preserve"> uit één of meerdere datasets. Als er meerdere datasets zijn worden deze gecombineerd tot één ‘superdataset’, waarin automatisch ‘superweegfactoren’ en ‘superstrata’ worden aangemaakt.</w:t>
+        <w:t xml:space="preserve"> uit één of meerdere datasets. Als er meerdere datasets zijn worden deze gecombineerd tot één ‘superdataset’, waarin automatisch ‘superweegfactoren’ en ‘</w:t>
+      </w:r>
+      <w:proofErr w:type="spellStart"/>
+      <w:r>
+        <w:t>superstrata</w:t>
+      </w:r>
+      <w:proofErr w:type="spellEnd"/>
+      <w:r>
+        <w:t>’ worden aangemaakt.</w:t>
       </w:r>
       <w:r>
         <w:t xml:space="preserve"> </w:t>
       </w:r>
       <w:r>
-        <w:t>Hierbij dient wel te worden aangegeven welke variabelen de strata en de weegfactoren bevatten. (Zie de naslag hieronder.)</w:t>
+        <w:t xml:space="preserve">Hierbij dient wel te worden aangegeven welke variabelen de </w:t>
+      </w:r>
+      <w:proofErr w:type="spellStart"/>
+      <w:r>
+        <w:t>strata</w:t>
+      </w:r>
+      <w:proofErr w:type="spellEnd"/>
+      <w:r>
+        <w:t xml:space="preserve"> en de weegfactoren bevatten. (Zie de naslag hieronder.)</w:t>
       </w:r>
     </w:p>
     <w:p>
@@ -503,7 +616,15 @@
         <w:t xml:space="preserve"> package </w:t>
       </w:r>
       <w:r>
-        <w:t xml:space="preserve">van Thomas Lumley. Deze werkt volgens dezelfde principes als </w:t>
+        <w:t xml:space="preserve">van Thomas </w:t>
+      </w:r>
+      <w:proofErr w:type="spellStart"/>
+      <w:r>
+        <w:t>Lumley</w:t>
+      </w:r>
+      <w:proofErr w:type="spellEnd"/>
+      <w:r>
+        <w:t xml:space="preserve">. Deze werkt volgens dezelfde principes als </w:t>
       </w:r>
       <w:r>
         <w:rPr>
@@ -619,6 +740,7 @@
       <w:r>
         <w:t xml:space="preserve"> en </w:t>
       </w:r>
+      <w:proofErr w:type="spellStart"/>
       <w:r>
         <w:rPr>
           <w:i/>
@@ -626,8 +748,17 @@
         </w:rPr>
         <w:t>resultaten_csv</w:t>
       </w:r>
-      <w:r>
-        <w:t xml:space="preserve"> automatisch aangemaakt in de map waarin de configuratie zich bevindt. Tabellenboeken zullen worden geplaatst in de submap </w:t>
+      <w:proofErr w:type="spellEnd"/>
+      <w:r>
+        <w:t xml:space="preserve"> automatisch aangemaakt in de map waarin de configuratie zich bevindt. Tabellenboeken zullen worden geplaatst in de </w:t>
+      </w:r>
+      <w:proofErr w:type="spellStart"/>
+      <w:r>
+        <w:t>submap</w:t>
+      </w:r>
+      <w:proofErr w:type="spellEnd"/>
+      <w:r>
+        <w:t xml:space="preserve"> </w:t>
       </w:r>
       <w:r>
         <w:rPr>
@@ -642,6 +773,7 @@
       <w:r>
         <w:t xml:space="preserve">Berekende resultaten worden geplaatst in </w:t>
       </w:r>
+      <w:proofErr w:type="spellStart"/>
       <w:r>
         <w:rPr>
           <w:i/>
@@ -649,6 +781,7 @@
         </w:rPr>
         <w:t>resultaten_csv</w:t>
       </w:r>
+      <w:proofErr w:type="spellEnd"/>
       <w:r>
         <w:t xml:space="preserve">. Deze tabel </w:t>
       </w:r>
@@ -659,7 +792,15 @@
         <w:t xml:space="preserve"> gebruikt worden voor bijvoorbeeld het schrijven van de rapportage, aangezien alle aantallen, percentages en p-waarden hierin weergegeven zijn. </w:t>
       </w:r>
       <w:r>
-        <w:t xml:space="preserve">Door gebruik van tbl_onderzoeksexport.R worden hiervan leesbare tabellen gemaakt die eveneens in de map </w:t>
+        <w:t xml:space="preserve">Door gebruik van </w:t>
+      </w:r>
+      <w:proofErr w:type="spellStart"/>
+      <w:r>
+        <w:t>tbl_onderzoeksexport.R</w:t>
+      </w:r>
+      <w:proofErr w:type="spellEnd"/>
+      <w:r>
+        <w:t xml:space="preserve"> worden hiervan leesbare tabellen gemaakt die eveneens in de map </w:t>
       </w:r>
       <w:r>
         <w:rPr>
@@ -771,16 +912,29 @@
         <w:t>Open R</w:t>
       </w:r>
       <w:r>
-        <w:t xml:space="preserve"> of Rstudio en vo</w:t>
+        <w:t xml:space="preserve"> of </w:t>
+      </w:r>
+      <w:proofErr w:type="spellStart"/>
+      <w:r>
+        <w:t>Rstudio</w:t>
+      </w:r>
+      <w:proofErr w:type="spellEnd"/>
+      <w:r>
+        <w:t xml:space="preserve"> en vo</w:t>
       </w:r>
       <w:r>
         <w:t xml:space="preserve">er </w:t>
       </w:r>
+      <w:proofErr w:type="spellStart"/>
       <w:r>
         <w:t>tbl</w:t>
       </w:r>
       <w:r>
-        <w:t xml:space="preserve">_maken.R uit. </w:t>
+        <w:t>_maken.R</w:t>
+      </w:r>
+      <w:proofErr w:type="spellEnd"/>
+      <w:r>
+        <w:t xml:space="preserve"> uit. </w:t>
       </w:r>
       <w:r>
         <w:rPr>
@@ -958,7 +1112,15 @@
         <w:t>gebruikt worden vo</w:t>
       </w:r>
       <w:r>
-        <w:t>or verdere analyse of het maken van een rapportage. Voer tbl_onderzoeksexport.R uit om hier een leesbare tabel van te maken.</w:t>
+        <w:t xml:space="preserve">or verdere analyse of het maken van een rapportage. Voer </w:t>
+      </w:r>
+      <w:proofErr w:type="spellStart"/>
+      <w:r>
+        <w:t>tbl_onderzoeksexport.R</w:t>
+      </w:r>
+      <w:proofErr w:type="spellEnd"/>
+      <w:r>
+        <w:t xml:space="preserve"> uit om hier een leesbare tabel van te maken.</w:t>
       </w:r>
     </w:p>
     <w:p>
@@ -1018,6 +1180,7 @@
       <w:r>
         <w:t xml:space="preserve">en </w:t>
       </w:r>
+      <w:proofErr w:type="spellStart"/>
       <w:r>
         <w:rPr>
           <w:i/>
@@ -1025,6 +1188,7 @@
         </w:rPr>
         <w:t>indeling_rijen</w:t>
       </w:r>
+      <w:proofErr w:type="spellEnd"/>
       <w:r>
         <w:t>; daar is alles belangrijk om aan te passen naar eigen huisstijl.</w:t>
       </w:r>
@@ -1263,7 +1427,23 @@
         <w:t xml:space="preserve">optioneel een jaar of subset. </w:t>
       </w:r>
       <w:r>
-        <w:t xml:space="preserve">Vanuit deze data worden dummies aangemaakt, welke aangeven of een rij bij een bepaalde kolom hoort. Wanneer een test wordt uitgevoerd wordt data geselecteerd op WAAR in beide bijbehorende dummies, en vervolgens getest op </w:t>
+        <w:t xml:space="preserve">Vanuit deze data worden </w:t>
+      </w:r>
+      <w:proofErr w:type="spellStart"/>
+      <w:r>
+        <w:t>dummies</w:t>
+      </w:r>
+      <w:proofErr w:type="spellEnd"/>
+      <w:r>
+        <w:t xml:space="preserve"> aangemaakt, welke aangeven of een rij bij een bepaalde kolom hoort. Wanneer een test wordt uitgevoerd wordt data geselecteerd op WAAR in beide bijbehorende </w:t>
+      </w:r>
+      <w:proofErr w:type="spellStart"/>
+      <w:r>
+        <w:t>dummies</w:t>
+      </w:r>
+      <w:proofErr w:type="spellEnd"/>
+      <w:r>
+        <w:t xml:space="preserve">, en vervolgens getest op </w:t>
       </w:r>
       <w:r>
         <w:t>WAAR voor de eerste dummy versus ONWAAR voor de eerste dummy.</w:t>
@@ -1836,6 +2016,7 @@
       <w:r>
         <w:t xml:space="preserve">Het aangeven van een afwijkende weegfactor kan op het tabblad </w:t>
       </w:r>
+      <w:proofErr w:type="spellStart"/>
       <w:r>
         <w:rPr>
           <w:i/>
@@ -1843,6 +2024,7 @@
         </w:rPr>
         <w:t>indeling_rijen</w:t>
       </w:r>
+      <w:proofErr w:type="spellEnd"/>
       <w:r>
         <w:rPr>
           <w:i/>
@@ -1852,7 +2034,15 @@
         <w:t xml:space="preserve">, </w:t>
       </w:r>
       <w:r>
-        <w:t xml:space="preserve">door het toevoegen van een kolom met de naam “weegfactor” (voor een andere weegfactor per variabele) of een kolom met de naam “weegfactor.d_(datasetnaam)” (voor een weegfactor per variabele per jaar). </w:t>
+        <w:t>door het toevoegen van een kolom met de naam “weegfactor” (voor een andere weegfactor per variabele) of een kolom met de naam “</w:t>
+      </w:r>
+      <w:proofErr w:type="spellStart"/>
+      <w:r>
+        <w:t>weegfactor.d</w:t>
+      </w:r>
+      <w:proofErr w:type="spellEnd"/>
+      <w:r>
+        <w:t xml:space="preserve">_(datasetnaam)” (voor een weegfactor per variabele per jaar). </w:t>
       </w:r>
       <w:r>
         <w:t xml:space="preserve">Het is enkel mogelijk een andere weegfactor </w:t>
@@ -1880,7 +2070,23 @@
         <w:t xml:space="preserve">. </w:t>
       </w:r>
       <w:r>
-        <w:t xml:space="preserve">Hiervoor kunnen dan twee kolommen worden toegevoegd: “weegfactor.d_datasetx” en “weegfactor.d_datasety”. </w:t>
+        <w:t>Hiervoor kunnen dan twee kolommen worden toegevoegd: “</w:t>
+      </w:r>
+      <w:proofErr w:type="spellStart"/>
+      <w:r>
+        <w:t>weegfactor.d_datasetx</w:t>
+      </w:r>
+      <w:proofErr w:type="spellEnd"/>
+      <w:r>
+        <w:t>” en “</w:t>
+      </w:r>
+      <w:proofErr w:type="spellStart"/>
+      <w:r>
+        <w:t>weegfactor.d_datasety</w:t>
+      </w:r>
+      <w:proofErr w:type="spellEnd"/>
+      <w:r>
+        <w:t xml:space="preserve">”. </w:t>
       </w:r>
     </w:p>
     <w:p>
@@ -1950,9 +2156,11 @@
             <w:tcW w:w="2689" w:type="dxa"/>
           </w:tcPr>
           <w:p>
+            <w:proofErr w:type="spellStart"/>
             <w:r>
               <w:t>min_observaties_per_vraag</w:t>
             </w:r>
+            <w:proofErr w:type="spellEnd"/>
           </w:p>
         </w:tc>
         <w:tc>
@@ -1997,9 +2205,11 @@
             <w:tcW w:w="2689" w:type="dxa"/>
           </w:tcPr>
           <w:p>
+            <w:proofErr w:type="spellStart"/>
             <w:r>
               <w:t>min_observaties_per_antwoord</w:t>
             </w:r>
+            <w:proofErr w:type="spellEnd"/>
           </w:p>
         </w:tc>
         <w:tc>
@@ -2041,9 +2251,11 @@
             <w:tcW w:w="2689" w:type="dxa"/>
           </w:tcPr>
           <w:p>
+            <w:proofErr w:type="spellStart"/>
             <w:r>
               <w:t>afkapwaarde_antwoord</w:t>
             </w:r>
+            <w:proofErr w:type="spellEnd"/>
           </w:p>
         </w:tc>
         <w:tc>
@@ -2079,6 +2291,7 @@
             <w:r>
               <w:t xml:space="preserve">Getallen kleiner dan of gelijk aan deze waarde worden vervangen door de tekst in </w:t>
             </w:r>
+            <w:proofErr w:type="spellStart"/>
             <w:r>
               <w:rPr>
                 <w:i/>
@@ -2086,6 +2299,7 @@
               </w:rPr>
               <w:t>tekst_min_antwoord_niet_gehaald</w:t>
             </w:r>
+            <w:proofErr w:type="spellEnd"/>
             <w:r>
               <w:t>.</w:t>
             </w:r>
@@ -2098,9 +2312,11 @@
             <w:tcW w:w="2689" w:type="dxa"/>
           </w:tcPr>
           <w:p>
+            <w:proofErr w:type="spellStart"/>
             <w:r>
               <w:t>vraag_verbergen_bij_missend_antwoord</w:t>
             </w:r>
+            <w:proofErr w:type="spellEnd"/>
           </w:p>
         </w:tc>
         <w:tc>
@@ -2143,9 +2359,11 @@
             <w:tcW w:w="2689" w:type="dxa"/>
           </w:tcPr>
           <w:p>
+            <w:proofErr w:type="spellStart"/>
             <w:r>
               <w:t>tekst_min_vraag_niet_gehaald</w:t>
             </w:r>
+            <w:proofErr w:type="spellEnd"/>
           </w:p>
         </w:tc>
         <w:tc>
@@ -2184,9 +2402,11 @@
             <w:tcW w:w="2689" w:type="dxa"/>
           </w:tcPr>
           <w:p>
+            <w:proofErr w:type="spellStart"/>
             <w:r>
               <w:t>tekst_min_antwoord_niet_gehaald</w:t>
             </w:r>
+            <w:proofErr w:type="spellEnd"/>
           </w:p>
         </w:tc>
         <w:tc>
@@ -2216,9 +2436,11 @@
             <w:tcW w:w="2689" w:type="dxa"/>
           </w:tcPr>
           <w:p>
+            <w:proofErr w:type="spellStart"/>
             <w:r>
               <w:t>tekst_missende_data</w:t>
             </w:r>
+            <w:proofErr w:type="spellEnd"/>
           </w:p>
         </w:tc>
         <w:tc>
@@ -2254,6 +2476,7 @@
                 <w:bCs/>
               </w:rPr>
             </w:pPr>
+            <w:proofErr w:type="spellStart"/>
             <w:r>
               <w:rPr>
                 <w:b/>
@@ -2268,6 +2491,7 @@
               </w:rPr>
               <w:t>toetsen</w:t>
             </w:r>
+            <w:proofErr w:type="spellEnd"/>
           </w:p>
         </w:tc>
         <w:tc>
@@ -2294,6 +2518,7 @@
             <w:r>
               <w:t xml:space="preserve"> Het niveau kan worden aangepast middels de waarde in </w:t>
             </w:r>
+            <w:proofErr w:type="spellStart"/>
             <w:r>
               <w:rPr>
                 <w:i/>
@@ -2301,6 +2526,7 @@
               </w:rPr>
               <w:t>confidence_level</w:t>
             </w:r>
+            <w:proofErr w:type="spellEnd"/>
             <w:r>
               <w:t>.</w:t>
             </w:r>
@@ -2348,6 +2574,7 @@
             <w:r>
               <w:t xml:space="preserve">worden aangepast in </w:t>
             </w:r>
+            <w:proofErr w:type="spellStart"/>
             <w:r>
               <w:rPr>
                 <w:i/>
@@ -2362,11 +2589,20 @@
               </w:rPr>
               <w:t>.R</w:t>
             </w:r>
+            <w:proofErr w:type="spellEnd"/>
             <w:r>
               <w:t xml:space="preserve">, zoek op </w:t>
             </w:r>
             <w:r>
-              <w:t>“style.sign”</w:t>
+              <w:t>“</w:t>
+            </w:r>
+            <w:proofErr w:type="spellStart"/>
+            <w:r>
+              <w:t>style.sign</w:t>
+            </w:r>
+            <w:proofErr w:type="spellEnd"/>
+            <w:r>
+              <w:t>”</w:t>
             </w:r>
             <w:r>
               <w:t>.)</w:t>
@@ -2386,6 +2622,7 @@
                 <w:bCs/>
               </w:rPr>
             </w:pPr>
+            <w:proofErr w:type="spellStart"/>
             <w:r>
               <w:rPr>
                 <w:b/>
@@ -2393,6 +2630,7 @@
               </w:rPr>
               <w:t>sign_hovertekst</w:t>
             </w:r>
+            <w:proofErr w:type="spellEnd"/>
           </w:p>
         </w:tc>
         <w:tc>
@@ -2411,10 +2649,26 @@
           </w:tcPr>
           <w:p>
             <w:r>
-              <w:t xml:space="preserve">In de digitoegankelijke versie krijgen significante resultaten een </w:t>
-            </w:r>
-            <w:r>
-              <w:t xml:space="preserve">‘hover’ die informatie geeft over de opmaak. Hierdoor kan een screenreader lezen wat met de opmaak bedoelt wordt, en voor </w:t>
+              <w:t xml:space="preserve">In de </w:t>
+            </w:r>
+            <w:proofErr w:type="spellStart"/>
+            <w:r>
+              <w:t>digitoegankelijke</w:t>
+            </w:r>
+            <w:proofErr w:type="spellEnd"/>
+            <w:r>
+              <w:t xml:space="preserve"> versie krijgen significante resultaten een </w:t>
+            </w:r>
+            <w:r>
+              <w:t>‘</w:t>
+            </w:r>
+            <w:proofErr w:type="spellStart"/>
+            <w:r>
+              <w:t>hover</w:t>
+            </w:r>
+            <w:proofErr w:type="spellEnd"/>
+            <w:r>
+              <w:t xml:space="preserve">’ die informatie geeft over de opmaak. Hierdoor kan een screenreader lezen wat met de opmaak bedoelt wordt, en voor </w:t>
             </w:r>
             <w:r>
               <w:lastRenderedPageBreak/>
@@ -2435,10 +2689,12 @@
                 <w:bCs/>
               </w:rPr>
             </w:pPr>
+            <w:proofErr w:type="spellStart"/>
             <w:r>
               <w:lastRenderedPageBreak/>
               <w:t>confidence_level</w:t>
             </w:r>
+            <w:proofErr w:type="spellEnd"/>
           </w:p>
         </w:tc>
         <w:tc>
@@ -2477,6 +2733,7 @@
             <w:r>
               <w:t xml:space="preserve"> </w:t>
             </w:r>
+            <w:proofErr w:type="spellStart"/>
             <w:r>
               <w:rPr>
                 <w:i/>
@@ -2484,6 +2741,7 @@
               </w:rPr>
               <w:t>indeling_kolommen</w:t>
             </w:r>
+            <w:proofErr w:type="spellEnd"/>
             <w:r>
               <w:t>.)</w:t>
             </w:r>
@@ -2502,6 +2760,7 @@
                 <w:bCs/>
               </w:rPr>
             </w:pPr>
+            <w:proofErr w:type="spellStart"/>
             <w:r>
               <w:rPr>
                 <w:b/>
@@ -2509,6 +2768,7 @@
               </w:rPr>
               <w:t>missing_weegfactoren</w:t>
             </w:r>
+            <w:proofErr w:type="spellEnd"/>
           </w:p>
         </w:tc>
         <w:tc>
@@ -2539,7 +2799,15 @@
               <w:t>t</w:t>
             </w:r>
             <w:r>
-              <w:t xml:space="preserve"> als er missings zijn op de weegfactoren. “fout”</w:t>
+              <w:t xml:space="preserve"> als er </w:t>
+            </w:r>
+            <w:proofErr w:type="spellStart"/>
+            <w:r>
+              <w:t>missings</w:t>
+            </w:r>
+            <w:proofErr w:type="spellEnd"/>
+            <w:r>
+              <w:t xml:space="preserve"> zijn op de weegfactoren. “fout”</w:t>
             </w:r>
             <w:r>
               <w:t xml:space="preserve"> </w:t>
@@ -2557,7 +2825,15 @@
               <w:t>g</w:t>
             </w:r>
             <w:r>
-              <w:t>t alle missings met dat nummer.</w:t>
+              <w:t xml:space="preserve">t alle </w:t>
+            </w:r>
+            <w:proofErr w:type="spellStart"/>
+            <w:r>
+              <w:t>missings</w:t>
+            </w:r>
+            <w:proofErr w:type="spellEnd"/>
+            <w:r>
+              <w:t xml:space="preserve"> met dat nummer.</w:t>
             </w:r>
           </w:p>
         </w:tc>
@@ -2574,6 +2850,7 @@
                 <w:bCs/>
               </w:rPr>
             </w:pPr>
+            <w:proofErr w:type="spellStart"/>
             <w:r>
               <w:rPr>
                 <w:b/>
@@ -2581,6 +2858,7 @@
               </w:rPr>
               <w:t>waarden_dichotoom</w:t>
             </w:r>
+            <w:proofErr w:type="spellEnd"/>
           </w:p>
         </w:tc>
         <w:tc>
@@ -2610,12 +2888,14 @@
             <w:tcW w:w="2689" w:type="dxa"/>
           </w:tcPr>
           <w:p>
+            <w:proofErr w:type="spellStart"/>
             <w:r>
               <w:t>vergelijk</w:t>
             </w:r>
             <w:r>
               <w:t>_variabelelabels</w:t>
             </w:r>
+            <w:proofErr w:type="spellEnd"/>
           </w:p>
         </w:tc>
         <w:tc>
@@ -2667,6 +2947,7 @@
                 <w:bCs/>
               </w:rPr>
             </w:pPr>
+            <w:proofErr w:type="spellStart"/>
             <w:r>
               <w:rPr>
                 <w:b/>
@@ -2674,6 +2955,7 @@
               </w:rPr>
               <w:t>template_html</w:t>
             </w:r>
+            <w:proofErr w:type="spellEnd"/>
           </w:p>
         </w:tc>
         <w:tc>
@@ -2727,7 +3009,15 @@
               <w:t xml:space="preserve"> Als deze variabele leeg is </w:t>
             </w:r>
             <w:r>
-              <w:t>worden er geen HTML-bestanden gemaakt.</w:t>
+              <w:t xml:space="preserve">worden er geen </w:t>
+            </w:r>
+            <w:proofErr w:type="spellStart"/>
+            <w:r>
+              <w:t>HTML-bestanden</w:t>
+            </w:r>
+            <w:proofErr w:type="spellEnd"/>
+            <w:r>
+              <w:t xml:space="preserve"> gemaakt.</w:t>
             </w:r>
           </w:p>
         </w:tc>
@@ -2759,7 +3049,15 @@
           </w:tcPr>
           <w:p>
             <w:r>
-              <w:t xml:space="preserve">Het kan soms handig zijn om de aantallen per antwoord uit te draaien. Hiervoor is in principe de onderzoeksexport gemaakt, </w:t>
+              <w:t xml:space="preserve">Het kan soms handig zijn om de aantallen per antwoord uit te draaien. Hiervoor is in principe de </w:t>
+            </w:r>
+            <w:proofErr w:type="spellStart"/>
+            <w:r>
+              <w:t>onderzoeksexport</w:t>
+            </w:r>
+            <w:proofErr w:type="spellEnd"/>
+            <w:r>
+              <w:t xml:space="preserve"> gemaakt, </w:t>
             </w:r>
             <w:r>
               <w:t>maar</w:t>
@@ -2794,9 +3092,11 @@
       <w:pPr>
         <w:pStyle w:val="Kop2"/>
       </w:pPr>
+      <w:proofErr w:type="spellStart"/>
       <w:r>
         <w:t>Crossings</w:t>
       </w:r>
+      <w:proofErr w:type="spellEnd"/>
     </w:p>
     <w:p>
       <w:pPr>
@@ -2815,7 +3115,15 @@
         <w:t>bijvoorbeeld</w:t>
       </w:r>
       <w:r>
-        <w:t xml:space="preserve"> geslacht, SES, of opleidingsniveau zijn. Meerdere crossings zijn mogelijk.</w:t>
+        <w:t xml:space="preserve"> geslacht, SES, of opleidingsniveau zijn. Meerdere </w:t>
+      </w:r>
+      <w:proofErr w:type="spellStart"/>
+      <w:r>
+        <w:t>crossings</w:t>
+      </w:r>
+      <w:proofErr w:type="spellEnd"/>
+      <w:r>
+        <w:t xml:space="preserve"> zijn mogelijk.</w:t>
       </w:r>
     </w:p>
     <w:p>
@@ -2910,6 +3218,7 @@
                 <w:bCs/>
               </w:rPr>
             </w:pPr>
+            <w:proofErr w:type="spellStart"/>
             <w:r>
               <w:rPr>
                 <w:b/>
@@ -2917,6 +3226,7 @@
               </w:rPr>
               <w:t>naam_dataset</w:t>
             </w:r>
+            <w:proofErr w:type="spellEnd"/>
           </w:p>
         </w:tc>
         <w:tc>
@@ -3031,8 +3341,13 @@
               <w:t>Het script neemt aan dat dit bestand in dezelfde map staat als de configuratie. Een relatief pad (bijv. “../</w:t>
             </w:r>
             <w:r>
-              <w:t>2021/data.sav</w:t>
-            </w:r>
+              <w:t>2021/</w:t>
+            </w:r>
+            <w:proofErr w:type="spellStart"/>
+            <w:r>
+              <w:t>data.sav</w:t>
+            </w:r>
+            <w:proofErr w:type="spellEnd"/>
             <w:r>
               <w:t>”</w:t>
             </w:r>
@@ -3083,9 +3398,11 @@
             <w:pPr>
               <w:pStyle w:val="Geenafstand"/>
             </w:pPr>
+            <w:proofErr w:type="spellStart"/>
             <w:r>
               <w:t>Variabelenaam</w:t>
             </w:r>
+            <w:proofErr w:type="spellEnd"/>
             <w:r>
               <w:t xml:space="preserve"> / leeg</w:t>
             </w:r>
@@ -3140,8 +3457,13 @@
             <w:pPr>
               <w:pStyle w:val="Geenafstand"/>
             </w:pPr>
-            <w:r>
-              <w:t>Variabelenaam / leeg</w:t>
+            <w:proofErr w:type="spellStart"/>
+            <w:r>
+              <w:t>Variabelenaam</w:t>
+            </w:r>
+            <w:proofErr w:type="spellEnd"/>
+            <w:r>
+              <w:t xml:space="preserve"> / leeg</w:t>
             </w:r>
           </w:p>
         </w:tc>
@@ -3166,8 +3488,13 @@
             <w:pPr>
               <w:pStyle w:val="Geenafstand"/>
             </w:pPr>
-            <w:r>
-              <w:t>Variabelenaam met informatie over de weging van het design. Als deze leeg is wordt er een ongewogen design gebruikt.</w:t>
+            <w:proofErr w:type="spellStart"/>
+            <w:r>
+              <w:t>Variabelenaam</w:t>
+            </w:r>
+            <w:proofErr w:type="spellEnd"/>
+            <w:r>
+              <w:t xml:space="preserve"> met informatie over de weging van het design. Als deze leeg is wordt er een ongewogen design gebruikt.</w:t>
             </w:r>
             <w:r>
               <w:t xml:space="preserve"> </w:t>
@@ -3217,8 +3544,13 @@
             <w:pPr>
               <w:pStyle w:val="Geenafstand"/>
             </w:pPr>
-            <w:r>
-              <w:t>Variabelenaam / leeg</w:t>
+            <w:proofErr w:type="spellStart"/>
+            <w:r>
+              <w:t>Variabelenaam</w:t>
+            </w:r>
+            <w:proofErr w:type="spellEnd"/>
+            <w:r>
+              <w:t xml:space="preserve"> / leeg</w:t>
             </w:r>
           </w:p>
         </w:tc>
@@ -3243,8 +3575,13 @@
             <w:pPr>
               <w:pStyle w:val="Geenafstand"/>
             </w:pPr>
-            <w:r>
-              <w:t>Variabelenaam met informatie over de indeling van het design. Als deze leeg is wordt er een ongewogen design gebruikt.</w:t>
+            <w:proofErr w:type="spellStart"/>
+            <w:r>
+              <w:t>Variabelenaam</w:t>
+            </w:r>
+            <w:proofErr w:type="spellEnd"/>
+            <w:r>
+              <w:t xml:space="preserve"> met informatie over de indeling van het design. Als deze leeg is wordt er een ongewogen design gebruikt.</w:t>
             </w:r>
           </w:p>
         </w:tc>
@@ -3257,6 +3594,88 @@
     </w:p>
     <w:p>
       <w:pPr>
+        <w:pStyle w:val="Geenafstand"/>
+      </w:pPr>
+      <w:r>
+        <w:t xml:space="preserve">Het is mogelijk los een gefilterde versie van een andere in de configuratie bestaande dataset op te nemen als dataset. Voer hiervoor als naam _XXX in, waar XXX de naam van de dataset is. Vervolgens moet er een extra kolom ‘filter’ aan het tabblad datasets worden toegevoegd, waar dan bij desbetreffende rij een filter kan worden opgenomen. </w:t>
+      </w:r>
+    </w:p>
+    <w:p>
+      <w:pPr>
+        <w:pStyle w:val="Geenafstand"/>
+      </w:pPr>
+    </w:p>
+    <w:p>
+      <w:pPr>
+        <w:pStyle w:val="Geenafstand"/>
+        <w:rPr>
+          <w:i/>
+          <w:iCs/>
+        </w:rPr>
+      </w:pPr>
+      <w:r>
+        <w:rPr>
+          <w:i/>
+          <w:iCs/>
+        </w:rPr>
+        <w:t xml:space="preserve">Voorbeeld: dataset 1 is ‘Twente’, d.w.z. de hele dataset van Twente. Stel we willen los een kolom maken voor specifiek VMBO leerlingen uit Enschede. Hiervoor kan als dataset 2 ‘_Twente’ worden </w:t>
+      </w:r>
+      <w:proofErr w:type="spellStart"/>
+      <w:r>
+        <w:rPr>
+          <w:i/>
+          <w:iCs/>
+        </w:rPr>
+        <w:t>toevoegd</w:t>
+      </w:r>
+      <w:proofErr w:type="spellEnd"/>
+      <w:r>
+        <w:rPr>
+          <w:i/>
+          <w:iCs/>
+        </w:rPr>
+        <w:t xml:space="preserve">, met als filter </w:t>
+      </w:r>
+      <w:proofErr w:type="spellStart"/>
+      <w:r>
+        <w:rPr>
+          <w:i/>
+          <w:iCs/>
+        </w:rPr>
+        <w:t>OnderwijsSoort</w:t>
+      </w:r>
+      <w:proofErr w:type="spellEnd"/>
+      <w:r>
+        <w:rPr>
+          <w:i/>
+          <w:iCs/>
+        </w:rPr>
+        <w:t>==”</w:t>
+      </w:r>
+      <w:proofErr w:type="spellStart"/>
+      <w:r>
+        <w:rPr>
+          <w:i/>
+          <w:iCs/>
+        </w:rPr>
+        <w:t>VMBO”&amp;Gemeente</w:t>
+      </w:r>
+      <w:proofErr w:type="spellEnd"/>
+      <w:r>
+        <w:rPr>
+          <w:i/>
+          <w:iCs/>
+        </w:rPr>
+        <w:t>==”Enschede”.</w:t>
+      </w:r>
+    </w:p>
+    <w:p>
+      <w:pPr>
+        <w:pStyle w:val="Geenafstand"/>
+      </w:pPr>
+    </w:p>
+    <w:p>
+      <w:pPr>
         <w:pStyle w:val="Kop2"/>
       </w:pPr>
       <w:r>
@@ -3270,6 +3689,7 @@
       <w:r>
         <w:t xml:space="preserve">Dichotome variabelen worden in theorie automatisch herkend door het script, en kunnen nog verder geborgd worden middels </w:t>
       </w:r>
+      <w:proofErr w:type="spellStart"/>
       <w:r>
         <w:rPr>
           <w:i/>
@@ -3277,6 +3697,7 @@
         </w:rPr>
         <w:t>waarden_dichotoom</w:t>
       </w:r>
+      <w:proofErr w:type="spellEnd"/>
       <w:r>
         <w:t xml:space="preserve"> op het tabblad </w:t>
       </w:r>
@@ -3288,13 +3709,33 @@
         <w:t>algemeen</w:t>
       </w:r>
       <w:r>
-        <w:t>. Mocht er alsnog een variabele zijn die wel dichotoom is, maar niet zo gelezen wordt door het script, of vice versa, dan kunnen deze worden geplaatst in het bijbehorende tabblad. Hiermee wordt de detectie omzeil</w:t>
+        <w:t xml:space="preserve">. Mocht er alsnog een variabele zijn die wel dichotoom is, maar niet zo gelezen wordt door het script, of </w:t>
+      </w:r>
+      <w:proofErr w:type="spellStart"/>
+      <w:r>
+        <w:t>vice</w:t>
+      </w:r>
+      <w:proofErr w:type="spellEnd"/>
+      <w:r>
+        <w:t xml:space="preserve"> versa, dan </w:t>
+      </w:r>
+      <w:r>
+        <w:lastRenderedPageBreak/>
+        <w:t>kunnen deze worden geplaatst in het bijbehorende tabblad. Hiermee wordt de detectie omzeil</w:t>
       </w:r>
       <w:r>
         <w:t>d</w:t>
       </w:r>
       <w:r>
-        <w:t xml:space="preserve"> en de status als wel/niet dichotoom geforceerd. Beide tabbladen bestaan simpelweg uit een lijst met variabelenamen.</w:t>
+        <w:t xml:space="preserve"> en de status als wel/niet dichotoom geforceerd. Beide tabbladen bestaan simpelweg uit een lijst met </w:t>
+      </w:r>
+      <w:proofErr w:type="spellStart"/>
+      <w:r>
+        <w:t>variabelenamen</w:t>
+      </w:r>
+      <w:proofErr w:type="spellEnd"/>
+      <w:r>
+        <w:t>.</w:t>
       </w:r>
     </w:p>
     <w:p>
@@ -3321,11 +3762,7 @@
         <w:t xml:space="preserve">Het kan voorkomen dat hier om moverende redenen een ‘onhandig’ datatype is gekozen. Zo is er bijvoorbeeld bij de VO monitor 2022 </w:t>
       </w:r>
       <w:r>
-        <w:t xml:space="preserve">bij Gemeentecode gekozen om hier een string van te maken i.v.m. de combinatie met CBS-data. Dit is anders dan bij eerdere monitors, waardoor een combinatie tussen deze datasets niet meer </w:t>
-      </w:r>
-      <w:r>
-        <w:lastRenderedPageBreak/>
-        <w:t>mogelijk is. Om dit mogelijk te maken kan het datatype geforceerd worden. Het script zal dan de gewenste variabele omzetten naar het gewenste datatype.</w:t>
+        <w:t>bij Gemeentecode gekozen om hier een string van te maken i.v.m. de combinatie met CBS-data. Dit is anders dan bij eerdere monitors, waardoor een combinatie tussen deze datasets niet meer mogelijk is. Om dit mogelijk te maken kan het datatype geforceerd worden. Het script zal dan de gewenste variabele omzetten naar het gewenste datatype.</w:t>
       </w:r>
     </w:p>
     <w:p>
@@ -3407,9 +3844,11 @@
             <w:pPr>
               <w:pStyle w:val="Geenafstand"/>
             </w:pPr>
+            <w:proofErr w:type="spellStart"/>
             <w:r>
               <w:t>Variabelenaam</w:t>
             </w:r>
+            <w:proofErr w:type="spellEnd"/>
           </w:p>
         </w:tc>
         <w:tc>
@@ -3449,7 +3888,23 @@
               <w:pStyle w:val="Geenafstand"/>
             </w:pPr>
             <w:r>
-              <w:t>“numeric” / “character”</w:t>
+              <w:t>“</w:t>
+            </w:r>
+            <w:proofErr w:type="spellStart"/>
+            <w:r>
+              <w:t>numeric</w:t>
+            </w:r>
+            <w:proofErr w:type="spellEnd"/>
+            <w:r>
+              <w:t>” / “</w:t>
+            </w:r>
+            <w:proofErr w:type="spellStart"/>
+            <w:r>
+              <w:t>character</w:t>
+            </w:r>
+            <w:proofErr w:type="spellEnd"/>
+            <w:r>
+              <w:t>”</w:t>
             </w:r>
           </w:p>
         </w:tc>
@@ -3462,7 +3917,23 @@
               <w:pStyle w:val="Geenafstand"/>
             </w:pPr>
             <w:r>
-              <w:t xml:space="preserve">Gewenst datatype. Er zijn momenteel twee opties ingebouwd: getallen (“numeric”) en strings (“character”). De variabele wordt </w:t>
+              <w:t>Gewenst datatype. Er zijn momenteel twee opties ingebouwd: getallen (“</w:t>
+            </w:r>
+            <w:proofErr w:type="spellStart"/>
+            <w:r>
+              <w:t>numeric</w:t>
+            </w:r>
+            <w:proofErr w:type="spellEnd"/>
+            <w:r>
+              <w:t>”) en strings (“</w:t>
+            </w:r>
+            <w:proofErr w:type="spellStart"/>
+            <w:r>
+              <w:t>character</w:t>
+            </w:r>
+            <w:proofErr w:type="spellEnd"/>
+            <w:r>
+              <w:t xml:space="preserve">”). De variabele wordt </w:t>
             </w:r>
             <w:r>
               <w:t xml:space="preserve">binnen R omgezet naar het gewenste type. </w:t>
@@ -3507,7 +3978,15 @@
         <w:t>Het kan voorkomen dat de volledige waarde van een categorie te groot is voor een cel. Voor dit geval is er een mogelijkheid om afkortingen op te geven</w:t>
       </w:r>
       <w:r>
-        <w:t xml:space="preserve">, middels een simpele tekst/vervanging combinatie. In NOG wordt de regio bijvoorbeeld onderverdeeld in subregio’s, die </w:t>
+        <w:t xml:space="preserve">, middels een simpele tekst/vervanging combinatie. In NOG wordt de regio bijvoorbeeld onderverdeeld in </w:t>
+      </w:r>
+      <w:proofErr w:type="spellStart"/>
+      <w:r>
+        <w:t>subregio’s</w:t>
+      </w:r>
+      <w:proofErr w:type="spellEnd"/>
+      <w:r>
+        <w:t xml:space="preserve">, die </w:t>
       </w:r>
       <w:r>
         <w:t>te</w:t>
@@ -3983,6 +4462,7 @@
                 <w:color w:val="000000"/>
                 <w:lang w:eastAsia="nl-NL"/>
               </w:rPr>
+              <w:lastRenderedPageBreak/>
               <w:t>var</w:t>
             </w:r>
           </w:p>
@@ -4239,7 +4719,6 @@
         <w:rPr>
           <w:noProof/>
         </w:rPr>
-        <w:lastRenderedPageBreak/>
         <w:drawing>
           <wp:inline distT="0" distB="0" distL="0" distR="0" wp14:anchorId="0DF7293A" wp14:editId="78598277">
             <wp:extent cx="4730993" cy="1225613"/>
@@ -4320,7 +4799,15 @@
         <w:t xml:space="preserve">Er kunnen afwijkende </w:t>
       </w:r>
       <w:r>
-        <w:t xml:space="preserve">weegfactoren per variabele worden aangegeven door het toevoegen van een kolom met de naam “weegfactor” (voor de hele variabele) of “weegfactor.d_(naam)” </w:t>
+        <w:t>weegfactoren per variabele worden aangegeven door het toevoegen van een kolom met de naam “weegfactor” (voor de hele variabele) of “</w:t>
+      </w:r>
+      <w:proofErr w:type="spellStart"/>
+      <w:r>
+        <w:t>weegfactor.d</w:t>
+      </w:r>
+      <w:proofErr w:type="spellEnd"/>
+      <w:r>
+        <w:t xml:space="preserve">_(naam)” </w:t>
       </w:r>
       <w:r>
         <w:t>(voor een splitsing per dataset).</w:t>
@@ -4519,6 +5006,7 @@
             <w:r>
               <w:t xml:space="preserve"> Let op: introtekst bevindt zich op een aparte pagina: </w:t>
             </w:r>
+            <w:proofErr w:type="spellStart"/>
             <w:r>
               <w:rPr>
                 <w:i/>
@@ -4526,6 +5014,7 @@
               </w:rPr>
               <w:t>intro_tekst</w:t>
             </w:r>
+            <w:proofErr w:type="spellEnd"/>
             <w:r>
               <w:t>.</w:t>
             </w:r>
@@ -4638,7 +5127,15 @@
               <w:t>“var”</w:t>
             </w:r>
             <w:r>
-              <w:t xml:space="preserve"> / “nvar”</w:t>
+              <w:t xml:space="preserve"> / “</w:t>
+            </w:r>
+            <w:proofErr w:type="spellStart"/>
+            <w:r>
+              <w:t>nvar</w:t>
+            </w:r>
+            <w:proofErr w:type="spellEnd"/>
+            <w:r>
+              <w:t>”</w:t>
             </w:r>
           </w:p>
         </w:tc>
@@ -4651,7 +5148,15 @@
               <w:t>Geeft de genoemde variabele weer.</w:t>
             </w:r>
             <w:r>
-              <w:t xml:space="preserve"> Bij “nvar” wordt onder het procentteken een extra regel toegevoegd met het aantal respondenten bij die vraag.</w:t>
+              <w:t xml:space="preserve"> Bij “</w:t>
+            </w:r>
+            <w:proofErr w:type="spellStart"/>
+            <w:r>
+              <w:t>nvar</w:t>
+            </w:r>
+            <w:proofErr w:type="spellEnd"/>
+            <w:r>
+              <w:t>” wordt onder het procentteken een extra regel toegevoegd met het aantal respondenten bij die vraag.</w:t>
             </w:r>
             <w:r>
               <w:t xml:space="preserve"> </w:t>
@@ -4664,6 +5169,7 @@
               <w:t xml:space="preserve">Let op: </w:t>
             </w:r>
             <w:r>
+              <w:lastRenderedPageBreak/>
               <w:t>dichotome variabelen worden zonder koppen weergegeven, zie bovenstaande toelichting.</w:t>
             </w:r>
           </w:p>
@@ -4676,6 +5182,7 @@
           </w:tcPr>
           <w:p>
             <w:r>
+              <w:lastRenderedPageBreak/>
               <w:t>inhoud</w:t>
             </w:r>
           </w:p>
@@ -4685,18 +5192,31 @@
             <w:tcW w:w="1824" w:type="dxa"/>
           </w:tcPr>
           <w:p>
-            <w:r>
-              <w:t>Variabelenaam / tekst / leeg</w:t>
-            </w:r>
-          </w:p>
-        </w:tc>
-        <w:tc>
-          <w:tcPr>
-            <w:tcW w:w="0" w:type="auto"/>
-          </w:tcPr>
-          <w:p>
-            <w:r>
-              <w:t>In dit veld kan de bijbehorende tekst danwel variabele ingevuld worden.</w:t>
+            <w:proofErr w:type="spellStart"/>
+            <w:r>
+              <w:t>Variabelenaam</w:t>
+            </w:r>
+            <w:proofErr w:type="spellEnd"/>
+            <w:r>
+              <w:t xml:space="preserve"> / tekst / leeg</w:t>
+            </w:r>
+          </w:p>
+        </w:tc>
+        <w:tc>
+          <w:tcPr>
+            <w:tcW w:w="0" w:type="auto"/>
+          </w:tcPr>
+          <w:p>
+            <w:r>
+              <w:t xml:space="preserve">In dit veld kan de bijbehorende tekst </w:t>
+            </w:r>
+            <w:proofErr w:type="spellStart"/>
+            <w:r>
+              <w:t>danwel</w:t>
+            </w:r>
+            <w:proofErr w:type="spellEnd"/>
+            <w:r>
+              <w:t xml:space="preserve"> variabele ingevuld worden.</w:t>
             </w:r>
           </w:p>
         </w:tc>
@@ -4790,11 +5310,7 @@
               <w:t>niet</w:t>
             </w:r>
             <w:r>
-              <w:t xml:space="preserve"> de labels. Indien dit </w:t>
-            </w:r>
-            <w:r>
-              <w:lastRenderedPageBreak/>
-              <w:t>veld leeg is worden alle antwoordmogelijkheden weergegeven.</w:t>
+              <w:t xml:space="preserve"> de labels. Indien dit veld leeg is worden alle antwoordmogelijkheden weergegeven.</w:t>
             </w:r>
           </w:p>
         </w:tc>
@@ -4806,7 +5322,6 @@
           </w:tcPr>
           <w:p>
             <w:r>
-              <w:lastRenderedPageBreak/>
               <w:t>kolomkoppen</w:t>
             </w:r>
           </w:p>
@@ -4849,7 +5364,15 @@
               <w:t xml:space="preserve">Let op: </w:t>
             </w:r>
             <w:r>
-              <w:t>deze variabele heeft alleen effect in de uitvoer in Excel-bestanden. Vanwege de vereisten van digitoegankelijkheid is het niet mogelijk om een tabel zonder kolomkoppen aan te maken in HTML.</w:t>
+              <w:t xml:space="preserve">deze variabele heeft alleen effect in de uitvoer in Excel-bestanden. Vanwege de vereisten van </w:t>
+            </w:r>
+            <w:proofErr w:type="spellStart"/>
+            <w:r>
+              <w:t>digitoegankelijkheid</w:t>
+            </w:r>
+            <w:proofErr w:type="spellEnd"/>
+            <w:r>
+              <w:t xml:space="preserve"> is het niet mogelijk om een tabel zonder kolomkoppen aan te maken in HTML.</w:t>
             </w:r>
           </w:p>
         </w:tc>
@@ -4870,8 +5393,13 @@
             <w:tcW w:w="1824" w:type="dxa"/>
           </w:tcPr>
           <w:p>
-            <w:r>
-              <w:t>Variabelenaam / leeg</w:t>
+            <w:proofErr w:type="spellStart"/>
+            <w:r>
+              <w:t>Variabelenaam</w:t>
+            </w:r>
+            <w:proofErr w:type="spellEnd"/>
+            <w:r>
+              <w:t xml:space="preserve"> / leeg</w:t>
             </w:r>
           </w:p>
         </w:tc>
@@ -4951,8 +5479,13 @@
             <w:tcW w:w="2019" w:type="dxa"/>
           </w:tcPr>
           <w:p>
-            <w:r>
-              <w:t>weegfactor.d(getal)</w:t>
+            <w:proofErr w:type="spellStart"/>
+            <w:r>
+              <w:t>weegfactor.d</w:t>
+            </w:r>
+            <w:proofErr w:type="spellEnd"/>
+            <w:r>
+              <w:t>(getal)</w:t>
             </w:r>
           </w:p>
         </w:tc>
@@ -4961,8 +5494,13 @@
             <w:tcW w:w="1824" w:type="dxa"/>
           </w:tcPr>
           <w:p>
-            <w:r>
-              <w:t>Variabelenaam / leeg</w:t>
+            <w:proofErr w:type="spellStart"/>
+            <w:r>
+              <w:t>Variabelenaam</w:t>
+            </w:r>
+            <w:proofErr w:type="spellEnd"/>
+            <w:r>
+              <w:t xml:space="preserve"> / leeg</w:t>
             </w:r>
           </w:p>
         </w:tc>
@@ -4996,8 +5534,13 @@
             <w:tcW w:w="2019" w:type="dxa"/>
           </w:tcPr>
           <w:p>
-            <w:r>
-              <w:t>weegfactor.d_(naam)</w:t>
+            <w:proofErr w:type="spellStart"/>
+            <w:r>
+              <w:t>weegfactor.d</w:t>
+            </w:r>
+            <w:proofErr w:type="spellEnd"/>
+            <w:r>
+              <w:t>_(naam)</w:t>
             </w:r>
           </w:p>
         </w:tc>
@@ -5006,8 +5549,13 @@
             <w:tcW w:w="1824" w:type="dxa"/>
           </w:tcPr>
           <w:p>
-            <w:r>
-              <w:t>Variabelenaam / leeg</w:t>
+            <w:proofErr w:type="spellStart"/>
+            <w:r>
+              <w:t>Variabelenaam</w:t>
+            </w:r>
+            <w:proofErr w:type="spellEnd"/>
+            <w:r>
+              <w:t xml:space="preserve"> / leeg</w:t>
             </w:r>
           </w:p>
         </w:tc>
@@ -5023,7 +5571,15 @@
               <w:t xml:space="preserve"> de kolom hierboven, maar dan op basis van de naam van een dataset i.p.v. het volggetal.</w:t>
             </w:r>
             <w:r>
-              <w:t xml:space="preserve"> N.B.: Het script differentieert tussen deze twee mogelijkheden door het zoeken naar een underscore (_). Deze is daarom verplicht.</w:t>
+              <w:t xml:space="preserve"> N.B.: Het script differentieert tussen deze twee mogelijkheden door het zoeken naar een </w:t>
+            </w:r>
+            <w:proofErr w:type="spellStart"/>
+            <w:r>
+              <w:t>underscore</w:t>
+            </w:r>
+            <w:proofErr w:type="spellEnd"/>
+            <w:r>
+              <w:t xml:space="preserve"> (_). Deze is daarom verplicht.</w:t>
             </w:r>
           </w:p>
         </w:tc>
@@ -5147,7 +5703,11 @@
               <w:t>inhoud</w:t>
             </w:r>
             <w:r>
-              <w:t>. Hierbij verschillen “titel” en “kop” in grootte van de normale tekst.</w:t>
+              <w:t xml:space="preserve">. Hierbij verschillen “titel” en “kop” in grootte van </w:t>
+            </w:r>
+            <w:r>
+              <w:lastRenderedPageBreak/>
+              <w:t>de normale tekst.</w:t>
             </w:r>
             <w:r>
               <w:t xml:space="preserve"> “tekst” en een lege cel zijn equivalent.</w:t>
@@ -5172,6 +5732,7 @@
                 <w:b/>
                 <w:bCs/>
               </w:rPr>
+              <w:lastRenderedPageBreak/>
               <w:t>inhoud</w:t>
             </w:r>
           </w:p>
@@ -5218,20 +5779,40 @@
     </w:p>
     <w:p>
       <w:r>
-        <w:t xml:space="preserve">De labels in de dataset zijn soms onduidelijk of te lang voor een tabellenboek. Dit kan in principe gecorrigeerd worden in SPSS, aangezien het script de labels uit SPSS haalt, maar in veel gevallen zal de dataset niet voor niets zo opgezet zijn. Daarom is er in het script de mogelijkheid om labels aan te </w:t>
-      </w:r>
-      <w:r>
-        <w:lastRenderedPageBreak/>
-        <w:t>passen.</w:t>
+        <w:t>De labels in de dataset zijn soms onduidelijk of te lang voor een tabellenboek. Dit kan in principe gecorrigeerd worden in SPSS, aangezien het script de labels uit SPSS haalt, maar in veel gevallen zal de dataset niet voor niets zo opgezet zijn. Daarom is er in het script de mogelijkheid om labels aan te passen.</w:t>
       </w:r>
       <w:r>
         <w:t xml:space="preserve"> Dit is zeer foutgevoelig</w:t>
       </w:r>
       <w:r>
-        <w:t>, dus een dubbel- of triplecheck is aan te raden.</w:t>
-      </w:r>
-      <w:r>
-        <w:t xml:space="preserve"> Zowel variabelelabels als antwoordlabels kunnen worden aangepast. Hierbij is het van belang om te kijken welk type het is, aangezien het script hier zelf niet slim genoeg voor is. Bij een dichotome waarde wordt de </w:t>
+        <w:t xml:space="preserve">, dus een dubbel- of </w:t>
+      </w:r>
+      <w:proofErr w:type="spellStart"/>
+      <w:r>
+        <w:t>triplecheck</w:t>
+      </w:r>
+      <w:proofErr w:type="spellEnd"/>
+      <w:r>
+        <w:t xml:space="preserve"> is aan te raden.</w:t>
+      </w:r>
+      <w:r>
+        <w:t xml:space="preserve"> Zowel </w:t>
+      </w:r>
+      <w:proofErr w:type="spellStart"/>
+      <w:r>
+        <w:t>variabelelabels</w:t>
+      </w:r>
+      <w:proofErr w:type="spellEnd"/>
+      <w:r>
+        <w:t xml:space="preserve"> als </w:t>
+      </w:r>
+      <w:proofErr w:type="spellStart"/>
+      <w:r>
+        <w:t>antwoordlabels</w:t>
+      </w:r>
+      <w:proofErr w:type="spellEnd"/>
+      <w:r>
+        <w:t xml:space="preserve"> kunnen worden aangepast. Hierbij is het van belang om te kijken welk type het is, aangezien het script hier zelf niet slim genoeg voor is. Bij een dichotome waarde wordt de </w:t>
       </w:r>
       <w:r>
         <w:rPr>
@@ -5241,7 +5822,15 @@
         <w:t>vraag</w:t>
       </w:r>
       <w:r>
-        <w:t xml:space="preserve"> (= variabelelabel) als label weergegeven, bij een niet-dichotome waarde wordt het </w:t>
+        <w:t xml:space="preserve"> (= </w:t>
+      </w:r>
+      <w:proofErr w:type="spellStart"/>
+      <w:r>
+        <w:t>variabelelabel</w:t>
+      </w:r>
+      <w:proofErr w:type="spellEnd"/>
+      <w:r>
+        <w:t xml:space="preserve">) als label weergegeven, bij een niet-dichotome waarde wordt het </w:t>
       </w:r>
       <w:r>
         <w:rPr>
@@ -5324,8 +5913,13 @@
             <w:tcW w:w="0" w:type="auto"/>
           </w:tcPr>
           <w:p>
-            <w:r>
-              <w:t>Variabelenaam / leeg</w:t>
+            <w:proofErr w:type="spellStart"/>
+            <w:r>
+              <w:t>Variabelenaam</w:t>
+            </w:r>
+            <w:proofErr w:type="spellEnd"/>
+            <w:r>
+              <w:t xml:space="preserve"> / leeg</w:t>
             </w:r>
           </w:p>
         </w:tc>
@@ -5337,6 +5931,7 @@
             <w:r>
               <w:t xml:space="preserve">Alleen indien </w:t>
             </w:r>
+            <w:proofErr w:type="spellStart"/>
             <w:r>
               <w:rPr>
                 <w:i/>
@@ -5344,18 +5939,28 @@
               </w:rPr>
               <w:t>var_label</w:t>
             </w:r>
+            <w:proofErr w:type="spellEnd"/>
             <w:r>
               <w:t xml:space="preserve"> </w:t>
             </w:r>
             <w:r>
               <w:t xml:space="preserve">of </w:t>
             </w:r>
+            <w:proofErr w:type="spellStart"/>
             <w:r>
               <w:rPr>
                 <w:i/>
                 <w:iCs/>
               </w:rPr>
-              <w:t xml:space="preserve">antwoord_waarde </w:t>
+              <w:t>antwoord_waarde</w:t>
+            </w:r>
+            <w:proofErr w:type="spellEnd"/>
+            <w:r>
+              <w:rPr>
+                <w:i/>
+                <w:iCs/>
+              </w:rPr>
+              <w:t xml:space="preserve"> </w:t>
             </w:r>
             <w:r>
               <w:t>is ingevuld, optioneel voor antwoorden</w:t>
@@ -5382,9 +5987,11 @@
             <w:tcW w:w="0" w:type="auto"/>
           </w:tcPr>
           <w:p>
+            <w:proofErr w:type="spellStart"/>
             <w:r>
               <w:t>var_label</w:t>
             </w:r>
+            <w:proofErr w:type="spellEnd"/>
           </w:p>
         </w:tc>
         <w:tc>
@@ -5424,9 +6031,11 @@
             <w:tcW w:w="0" w:type="auto"/>
           </w:tcPr>
           <w:p>
+            <w:proofErr w:type="spellStart"/>
             <w:r>
               <w:t>antwoord_waarde</w:t>
             </w:r>
+            <w:proofErr w:type="spellEnd"/>
           </w:p>
         </w:tc>
         <w:tc>
@@ -5447,12 +6056,21 @@
             <w:r>
               <w:t xml:space="preserve">Alleen indien </w:t>
             </w:r>
+            <w:proofErr w:type="spellStart"/>
             <w:r>
               <w:rPr>
                 <w:i/>
                 <w:iCs/>
               </w:rPr>
-              <w:t xml:space="preserve">antwoord_oud </w:t>
+              <w:t>antwoord_oud</w:t>
+            </w:r>
+            <w:proofErr w:type="spellEnd"/>
+            <w:r>
+              <w:rPr>
+                <w:i/>
+                <w:iCs/>
+              </w:rPr>
+              <w:t xml:space="preserve"> </w:t>
             </w:r>
             <w:r>
               <w:t>leeg is.</w:t>
@@ -5476,9 +6094,11 @@
             <w:tcW w:w="0" w:type="auto"/>
           </w:tcPr>
           <w:p>
+            <w:proofErr w:type="spellStart"/>
             <w:r>
               <w:t>antwoord_oud</w:t>
             </w:r>
+            <w:proofErr w:type="spellEnd"/>
           </w:p>
         </w:tc>
         <w:tc>
@@ -5499,6 +6119,7 @@
             <w:r>
               <w:t xml:space="preserve">Alleen indien </w:t>
             </w:r>
+            <w:proofErr w:type="spellStart"/>
             <w:r>
               <w:rPr>
                 <w:i/>
@@ -5506,18 +6127,28 @@
               </w:rPr>
               <w:t>antwoord_nieuw</w:t>
             </w:r>
+            <w:proofErr w:type="spellEnd"/>
             <w:r>
               <w:t xml:space="preserve"> is ingevuld</w:t>
             </w:r>
             <w:r>
               <w:t xml:space="preserve"> en </w:t>
             </w:r>
+            <w:proofErr w:type="spellStart"/>
             <w:r>
               <w:rPr>
                 <w:i/>
                 <w:iCs/>
               </w:rPr>
-              <w:t xml:space="preserve">antwoord_waarde </w:t>
+              <w:t>antwoord_waarde</w:t>
+            </w:r>
+            <w:proofErr w:type="spellEnd"/>
+            <w:r>
+              <w:rPr>
+                <w:i/>
+                <w:iCs/>
+              </w:rPr>
+              <w:t xml:space="preserve"> </w:t>
             </w:r>
             <w:r>
               <w:rPr>
@@ -5580,9 +6211,11 @@
             <w:tcW w:w="0" w:type="auto"/>
           </w:tcPr>
           <w:p>
+            <w:proofErr w:type="spellStart"/>
             <w:r>
               <w:t>antwoord_nieuw</w:t>
             </w:r>
+            <w:proofErr w:type="spellEnd"/>
           </w:p>
         </w:tc>
         <w:tc>
@@ -5675,9 +6308,11 @@
             <w:tcW w:w="587" w:type="pct"/>
           </w:tcPr>
           <w:p>
+            <w:proofErr w:type="spellStart"/>
             <w:r>
               <w:t>id</w:t>
             </w:r>
+            <w:proofErr w:type="spellEnd"/>
           </w:p>
         </w:tc>
         <w:tc>
@@ -5699,7 +6334,35 @@
           </w:tcPr>
           <w:p>
             <w:r>
-              <w:t xml:space="preserve">Optionele identifier voor het plaatsen in de digitoegankelijke versie. Deze werkt anders dan Excel, waardoor logo’s op verschillende plaats in het document geplaatst moeten kunnen worden. Dit veld kan gebruikt worden om de locatie aan te geven; de tekst “{logo (id)}” wordt vervangen door </w:t>
+              <w:t xml:space="preserve">Optionele </w:t>
+            </w:r>
+            <w:proofErr w:type="spellStart"/>
+            <w:r>
+              <w:t>identifier</w:t>
+            </w:r>
+            <w:proofErr w:type="spellEnd"/>
+            <w:r>
+              <w:t xml:space="preserve"> voor het plaatsen in de </w:t>
+            </w:r>
+            <w:proofErr w:type="spellStart"/>
+            <w:r>
+              <w:t>digitoegankelijke</w:t>
+            </w:r>
+            <w:proofErr w:type="spellEnd"/>
+            <w:r>
+              <w:t xml:space="preserve"> versie. Deze werkt anders dan Excel, waardoor logo’s op verschillende plaats in het document geplaatst moeten kunnen worden. Dit veld kan </w:t>
+            </w:r>
+            <w:r>
+              <w:lastRenderedPageBreak/>
+              <w:t>gebruikt worden om de locatie aan te geven; de tekst “{logo (</w:t>
+            </w:r>
+            <w:proofErr w:type="spellStart"/>
+            <w:r>
+              <w:t>id</w:t>
+            </w:r>
+            <w:proofErr w:type="spellEnd"/>
+            <w:r>
+              <w:t xml:space="preserve">)}” wordt vervangen door </w:t>
             </w:r>
             <w:r>
               <w:t>de afbeelding wanneer er een waarde opgegeven is. Zo niet, dan wordt deze geplaatst ter vervanging van “{logo}”.</w:t>
@@ -5724,6 +6387,7 @@
                 <w:b/>
                 <w:bCs/>
               </w:rPr>
+              <w:lastRenderedPageBreak/>
               <w:t>bestand</w:t>
             </w:r>
           </w:p>
@@ -5766,7 +6430,6 @@
                 <w:b/>
                 <w:bCs/>
               </w:rPr>
-              <w:lastRenderedPageBreak/>
               <w:t>rij</w:t>
             </w:r>
           </w:p>
@@ -6067,8 +6730,13 @@
                 <w:iCs/>
               </w:rPr>
             </w:pPr>
-            <w:r>
-              <w:t xml:space="preserve">naam_dataset uit het tabblad </w:t>
+            <w:proofErr w:type="spellStart"/>
+            <w:r>
+              <w:t>naam_dataset</w:t>
+            </w:r>
+            <w:proofErr w:type="spellEnd"/>
+            <w:r>
+              <w:t xml:space="preserve"> uit het tabblad </w:t>
             </w:r>
             <w:r>
               <w:rPr>
@@ -6106,8 +6774,13 @@
             <w:tcW w:w="0" w:type="auto"/>
           </w:tcPr>
           <w:p>
-            <w:r>
-              <w:t xml:space="preserve">Variabelenaam </w:t>
+            <w:proofErr w:type="spellStart"/>
+            <w:r>
+              <w:t>Variabelenaam</w:t>
+            </w:r>
+            <w:proofErr w:type="spellEnd"/>
+            <w:r>
+              <w:t xml:space="preserve"> </w:t>
             </w:r>
             <w:r>
               <w:t>/</w:t>
@@ -6150,6 +6823,7 @@
             <w:r>
               <w:t xml:space="preserve"> als subset heeft, en de tweede regel </w:t>
             </w:r>
+            <w:proofErr w:type="spellStart"/>
             <w:r>
               <w:rPr>
                 <w:i/>
@@ -6157,8 +6831,17 @@
               </w:rPr>
               <w:t>subregio</w:t>
             </w:r>
-            <w:r>
-              <w:t xml:space="preserve">, dan wordt de subregio waarin de gemeente zich bevind meegenomen. </w:t>
+            <w:proofErr w:type="spellEnd"/>
+            <w:r>
+              <w:t xml:space="preserve">, dan wordt de </w:t>
+            </w:r>
+            <w:proofErr w:type="spellStart"/>
+            <w:r>
+              <w:t>subregio</w:t>
+            </w:r>
+            <w:proofErr w:type="spellEnd"/>
+            <w:r>
+              <w:t xml:space="preserve"> waarin de gemeente zich bevind meegenomen. </w:t>
             </w:r>
             <w:r>
               <w:t>Indien</w:t>
@@ -6219,9 +6902,11 @@
             <w:tcW w:w="0" w:type="auto"/>
           </w:tcPr>
           <w:p>
+            <w:proofErr w:type="spellStart"/>
             <w:r>
               <w:t>met_crossing</w:t>
             </w:r>
+            <w:proofErr w:type="spellEnd"/>
           </w:p>
         </w:tc>
         <w:tc>
@@ -6242,6 +6927,7 @@
             <w:r>
               <w:t xml:space="preserve">Legt vast of dit onderdeel verder uitgesplitst moet worden met kruisvariabelen. (Zie ook tabblad </w:t>
             </w:r>
+            <w:proofErr w:type="spellStart"/>
             <w:r>
               <w:rPr>
                 <w:i/>
@@ -6249,6 +6935,7 @@
               </w:rPr>
               <w:t>crossings</w:t>
             </w:r>
+            <w:proofErr w:type="spellEnd"/>
             <w:r>
               <w:t>.)</w:t>
             </w:r>
@@ -6261,12 +6948,14 @@
             <w:tcW w:w="0" w:type="auto"/>
           </w:tcPr>
           <w:p>
+            <w:proofErr w:type="spellStart"/>
             <w:r>
               <w:t>s</w:t>
             </w:r>
             <w:r>
               <w:t>ign_crossing</w:t>
             </w:r>
+            <w:proofErr w:type="spellEnd"/>
           </w:p>
         </w:tc>
         <w:tc>
@@ -6303,7 +6992,11 @@
               <w:t>2</w:t>
             </w:r>
             <w:r>
-              <w:t xml:space="preserve">-test moet worden uitgevoerd. </w:t>
+              <w:t xml:space="preserve">-test moet </w:t>
+            </w:r>
+            <w:r>
+              <w:lastRenderedPageBreak/>
+              <w:t xml:space="preserve">worden uitgevoerd. </w:t>
             </w:r>
             <w:r>
               <w:rPr>
@@ -6315,6 +7008,7 @@
             <w:r>
               <w:t xml:space="preserve">als </w:t>
             </w:r>
+            <w:proofErr w:type="spellStart"/>
             <w:r>
               <w:rPr>
                 <w:i/>
@@ -6322,6 +7016,7 @@
               </w:rPr>
               <w:t>sign_toetsen</w:t>
             </w:r>
+            <w:proofErr w:type="spellEnd"/>
             <w:r>
               <w:t xml:space="preserve"> op het tabblad </w:t>
             </w:r>
@@ -6344,9 +7039,12 @@
             <w:tcW w:w="0" w:type="auto"/>
           </w:tcPr>
           <w:p>
-            <w:r>
+            <w:proofErr w:type="spellStart"/>
+            <w:r>
+              <w:lastRenderedPageBreak/>
               <w:t>sign_totaal</w:t>
             </w:r>
+            <w:proofErr w:type="spellEnd"/>
           </w:p>
         </w:tc>
         <w:tc>
@@ -6403,11 +7101,7 @@
               <w:t>betreft de kolom in het tabellenboek</w:t>
             </w:r>
             <w:r>
-              <w:t xml:space="preserve">, geteld </w:t>
-            </w:r>
-            <w:r>
-              <w:lastRenderedPageBreak/>
-              <w:t>vanaf de eerste kolom met cijfers</w:t>
+              <w:t>, geteld vanaf de eerste kolom met cijfers</w:t>
             </w:r>
             <w:r>
               <w:t>. Kruisvariabelen dienen meegeteld te worden</w:t>
@@ -6488,7 +7182,15 @@
               <w:t xml:space="preserve">wel </w:t>
             </w:r>
             <w:r>
-              <w:t>mogelijk om vanuit de totaalkolom van een gemeente te vergelijken met het totaal van Nederland, maar niet vice versa</w:t>
+              <w:t xml:space="preserve">mogelijk om vanuit de totaalkolom van een gemeente te vergelijken met het totaal van Nederland, maar niet </w:t>
+            </w:r>
+            <w:proofErr w:type="spellStart"/>
+            <w:r>
+              <w:t>vice</w:t>
+            </w:r>
+            <w:proofErr w:type="spellEnd"/>
+            <w:r>
+              <w:t xml:space="preserve"> versa</w:t>
             </w:r>
             <w:r>
               <w:t xml:space="preserve">. </w:t>
@@ -6568,13 +7270,37 @@
         <w:t>de opmaak van een kop over te nemen als opmaak voor een vraag mist. (Dus simpel gezegd:</w:t>
       </w:r>
       <w:r>
-        <w:t xml:space="preserve"> als vraag_size = leeg, dan</w:t>
-      </w:r>
-      <w:r>
-        <w:t xml:space="preserve"> vraag_</w:t>
-      </w:r>
-      <w:r>
-        <w:t>size = kop_size.)</w:t>
+        <w:t xml:space="preserve"> als </w:t>
+      </w:r>
+      <w:proofErr w:type="spellStart"/>
+      <w:r>
+        <w:t>vraag_size</w:t>
+      </w:r>
+      <w:proofErr w:type="spellEnd"/>
+      <w:r>
+        <w:t xml:space="preserve"> = leeg, dan</w:t>
+      </w:r>
+      <w:r>
+        <w:t xml:space="preserve"> </w:t>
+      </w:r>
+      <w:proofErr w:type="spellStart"/>
+      <w:r>
+        <w:t>vraag_</w:t>
+      </w:r>
+      <w:r>
+        <w:t>size</w:t>
+      </w:r>
+      <w:proofErr w:type="spellEnd"/>
+      <w:r>
+        <w:t xml:space="preserve"> = </w:t>
+      </w:r>
+      <w:proofErr w:type="spellStart"/>
+      <w:r>
+        <w:t>kop_size</w:t>
+      </w:r>
+      <w:proofErr w:type="spellEnd"/>
+      <w:r>
+        <w:t>.)</w:t>
       </w:r>
     </w:p>
     <w:tbl>
@@ -6642,8 +7368,13 @@
               <w:t>)</w:t>
             </w:r>
             <w:r>
-              <w:t>_size</w:t>
-            </w:r>
+              <w:t>_</w:t>
+            </w:r>
+            <w:proofErr w:type="spellStart"/>
+            <w:r>
+              <w:t>size</w:t>
+            </w:r>
+            <w:proofErr w:type="spellEnd"/>
           </w:p>
         </w:tc>
         <w:tc>
@@ -6671,8 +7402,13 @@
               <w:t>koppen/</w:t>
             </w:r>
             <w:r>
-              <w:t>titels in pt</w:t>
-            </w:r>
+              <w:t xml:space="preserve">titels in </w:t>
+            </w:r>
+            <w:proofErr w:type="spellStart"/>
+            <w:r>
+              <w:t>pt</w:t>
+            </w:r>
+            <w:proofErr w:type="spellEnd"/>
             <w:r>
               <w:t xml:space="preserve"> (= lettergrootte in Word en Excel)</w:t>
             </w:r>
@@ -6707,8 +7443,13 @@
               <w:t>)</w:t>
             </w:r>
             <w:r>
-              <w:t>_color</w:t>
-            </w:r>
+              <w:t>_</w:t>
+            </w:r>
+            <w:proofErr w:type="spellStart"/>
+            <w:r>
+              <w:t>color</w:t>
+            </w:r>
+            <w:proofErr w:type="spellEnd"/>
           </w:p>
         </w:tc>
         <w:tc>
@@ -6747,13 +7488,55 @@
               <w:rPr>
                 <w:lang w:val="en-US"/>
               </w:rPr>
-              <w:t>Excel accepteert hexadecimale codes (#FFFFFF) of</w:t>
-            </w:r>
+              <w:t xml:space="preserve">Excel </w:t>
+            </w:r>
+            <w:proofErr w:type="spellStart"/>
             <w:r>
               <w:rPr>
                 <w:lang w:val="en-US"/>
               </w:rPr>
-              <w:t xml:space="preserve"> namen (green/red).</w:t>
+              <w:t>accepteert</w:t>
+            </w:r>
+            <w:proofErr w:type="spellEnd"/>
+            <w:r>
+              <w:rPr>
+                <w:lang w:val="en-US"/>
+              </w:rPr>
+              <w:t xml:space="preserve"> </w:t>
+            </w:r>
+            <w:proofErr w:type="spellStart"/>
+            <w:r>
+              <w:rPr>
+                <w:lang w:val="en-US"/>
+              </w:rPr>
+              <w:t>hexadecimale</w:t>
+            </w:r>
+            <w:proofErr w:type="spellEnd"/>
+            <w:r>
+              <w:rPr>
+                <w:lang w:val="en-US"/>
+              </w:rPr>
+              <w:t xml:space="preserve"> codes (#FFFFFF) of</w:t>
+            </w:r>
+            <w:r>
+              <w:rPr>
+                <w:lang w:val="en-US"/>
+              </w:rPr>
+              <w:t xml:space="preserve"> </w:t>
+            </w:r>
+            <w:proofErr w:type="spellStart"/>
+            <w:r>
+              <w:rPr>
+                <w:lang w:val="en-US"/>
+              </w:rPr>
+              <w:t>namen</w:t>
+            </w:r>
+            <w:proofErr w:type="spellEnd"/>
+            <w:r>
+              <w:rPr>
+                <w:lang w:val="en-US"/>
+              </w:rPr>
+              <w:t xml:space="preserve"> (green/red).</w:t>
             </w:r>
           </w:p>
         </w:tc>
@@ -6780,8 +7563,13 @@
               <w:t>)</w:t>
             </w:r>
             <w:r>
-              <w:t>_decoration</w:t>
-            </w:r>
+              <w:t>_</w:t>
+            </w:r>
+            <w:proofErr w:type="spellStart"/>
+            <w:r>
+              <w:t>decoration</w:t>
+            </w:r>
+            <w:proofErr w:type="spellEnd"/>
           </w:p>
         </w:tc>
         <w:tc>
@@ -6854,7 +7642,31 @@
               <w:t xml:space="preserve">Let op: </w:t>
             </w:r>
             <w:r>
-              <w:t>binnen de digitoegankelijke versie is alleen bold / italic / underline toegestaan.</w:t>
+              <w:t xml:space="preserve">binnen de </w:t>
+            </w:r>
+            <w:proofErr w:type="spellStart"/>
+            <w:r>
+              <w:t>digitoegankelijke</w:t>
+            </w:r>
+            <w:proofErr w:type="spellEnd"/>
+            <w:r>
+              <w:t xml:space="preserve"> versie is alleen </w:t>
+            </w:r>
+            <w:proofErr w:type="spellStart"/>
+            <w:r>
+              <w:t>bold</w:t>
+            </w:r>
+            <w:proofErr w:type="spellEnd"/>
+            <w:r>
+              <w:t xml:space="preserve"> / italic / </w:t>
+            </w:r>
+            <w:proofErr w:type="spellStart"/>
+            <w:r>
+              <w:t>underline</w:t>
+            </w:r>
+            <w:proofErr w:type="spellEnd"/>
+            <w:r>
+              <w:t xml:space="preserve"> toegestaan.</w:t>
             </w:r>
           </w:p>
         </w:tc>
@@ -6881,8 +7693,13 @@
               <w:t>)</w:t>
             </w:r>
             <w:r>
-              <w:t>_fill</w:t>
-            </w:r>
+              <w:t>_</w:t>
+            </w:r>
+            <w:proofErr w:type="spellStart"/>
+            <w:r>
+              <w:t>fill</w:t>
+            </w:r>
+            <w:proofErr w:type="spellEnd"/>
           </w:p>
         </w:tc>
         <w:tc>
@@ -6918,13 +7735,55 @@
               <w:rPr>
                 <w:lang w:val="en-US"/>
               </w:rPr>
-              <w:t>Excel accepteert hexadecimale codes (#FFFFFF) of</w:t>
-            </w:r>
+              <w:t xml:space="preserve">Excel </w:t>
+            </w:r>
+            <w:proofErr w:type="spellStart"/>
             <w:r>
               <w:rPr>
                 <w:lang w:val="en-US"/>
               </w:rPr>
-              <w:t xml:space="preserve"> namen (green/red).</w:t>
+              <w:t>accepteert</w:t>
+            </w:r>
+            <w:proofErr w:type="spellEnd"/>
+            <w:r>
+              <w:rPr>
+                <w:lang w:val="en-US"/>
+              </w:rPr>
+              <w:t xml:space="preserve"> </w:t>
+            </w:r>
+            <w:proofErr w:type="spellStart"/>
+            <w:r>
+              <w:rPr>
+                <w:lang w:val="en-US"/>
+              </w:rPr>
+              <w:t>hexadecimale</w:t>
+            </w:r>
+            <w:proofErr w:type="spellEnd"/>
+            <w:r>
+              <w:rPr>
+                <w:lang w:val="en-US"/>
+              </w:rPr>
+              <w:t xml:space="preserve"> codes (#FFFFFF) of</w:t>
+            </w:r>
+            <w:r>
+              <w:rPr>
+                <w:lang w:val="en-US"/>
+              </w:rPr>
+              <w:t xml:space="preserve"> </w:t>
+            </w:r>
+            <w:proofErr w:type="spellStart"/>
+            <w:r>
+              <w:rPr>
+                <w:lang w:val="en-US"/>
+              </w:rPr>
+              <w:t>namen</w:t>
+            </w:r>
+            <w:proofErr w:type="spellEnd"/>
+            <w:r>
+              <w:rPr>
+                <w:lang w:val="en-US"/>
+              </w:rPr>
+              <w:t xml:space="preserve"> (green/red).</w:t>
             </w:r>
           </w:p>
         </w:tc>
@@ -6940,10 +7799,12 @@
                 <w:lang w:val="en-US"/>
               </w:rPr>
             </w:pPr>
+            <w:proofErr w:type="spellStart"/>
             <w:r>
               <w:rPr>
                 <w:lang w:val="en-US"/>
               </w:rPr>
+              <w:lastRenderedPageBreak/>
               <w:t>f</w:t>
             </w:r>
             <w:r>
@@ -6952,6 +7813,7 @@
               </w:rPr>
               <w:t>ont_color</w:t>
             </w:r>
+            <w:proofErr w:type="spellEnd"/>
           </w:p>
         </w:tc>
         <w:tc>
@@ -6964,11 +7826,19 @@
                 <w:lang w:val="en-US"/>
               </w:rPr>
             </w:pPr>
+            <w:proofErr w:type="spellStart"/>
             <w:r>
               <w:rPr>
                 <w:lang w:val="en-US"/>
               </w:rPr>
-              <w:t>Hexadecimale code of naam</w:t>
+              <w:t>Hexadecimale</w:t>
+            </w:r>
+            <w:proofErr w:type="spellEnd"/>
+            <w:r>
+              <w:rPr>
+                <w:lang w:val="en-US"/>
+              </w:rPr>
+              <w:t xml:space="preserve"> code of naam</w:t>
             </w:r>
           </w:p>
         </w:tc>
@@ -6997,12 +7867,14 @@
                 <w:lang w:val="en-US"/>
               </w:rPr>
             </w:pPr>
+            <w:proofErr w:type="spellStart"/>
             <w:r>
               <w:rPr>
                 <w:lang w:val="en-US"/>
               </w:rPr>
               <w:t>font_type</w:t>
             </w:r>
+            <w:proofErr w:type="spellEnd"/>
           </w:p>
         </w:tc>
         <w:tc>
@@ -7019,8 +7891,16 @@
               <w:rPr>
                 <w:lang w:val="en-US"/>
               </w:rPr>
-              <w:t>Naam van lettertype</w:t>
-            </w:r>
+              <w:t xml:space="preserve">Naam van </w:t>
+            </w:r>
+            <w:proofErr w:type="spellStart"/>
+            <w:r>
+              <w:rPr>
+                <w:lang w:val="en-US"/>
+              </w:rPr>
+              <w:t>lettertype</w:t>
+            </w:r>
+            <w:proofErr w:type="spellEnd"/>
           </w:p>
         </w:tc>
         <w:tc>
@@ -7051,6 +7931,7 @@
                 <w:lang w:val="en-US"/>
               </w:rPr>
             </w:pPr>
+            <w:proofErr w:type="spellStart"/>
             <w:r>
               <w:rPr>
                 <w:lang w:val="en-US"/>
@@ -7075,6 +7956,7 @@
               </w:rPr>
               <w:t>size</w:t>
             </w:r>
+            <w:proofErr w:type="spellEnd"/>
           </w:p>
         </w:tc>
         <w:tc>
@@ -7087,12 +7969,14 @@
                 <w:lang w:val="en-US"/>
               </w:rPr>
             </w:pPr>
+            <w:proofErr w:type="spellStart"/>
             <w:r>
               <w:rPr>
                 <w:lang w:val="en-US"/>
               </w:rPr>
               <w:t>Getal</w:t>
             </w:r>
+            <w:proofErr w:type="spellEnd"/>
           </w:p>
         </w:tc>
         <w:tc>
@@ -7104,8 +7988,13 @@
               <w:t>Grootte van de tekst i</w:t>
             </w:r>
             <w:r>
-              <w:t>n pt</w:t>
-            </w:r>
+              <w:t xml:space="preserve">n </w:t>
+            </w:r>
+            <w:proofErr w:type="spellStart"/>
+            <w:r>
+              <w:t>pt</w:t>
+            </w:r>
+            <w:proofErr w:type="spellEnd"/>
             <w:r>
               <w:t xml:space="preserve"> (= lettergrootte in Word en Excel)</w:t>
             </w:r>
@@ -7130,10 +8019,11 @@
             <w:tcW w:w="3125" w:type="dxa"/>
           </w:tcPr>
           <w:p>
-            <w:r>
-              <w:lastRenderedPageBreak/>
+            <w:proofErr w:type="spellStart"/>
+            <w:r>
               <w:t>rij_hoogte</w:t>
             </w:r>
+            <w:proofErr w:type="spellEnd"/>
           </w:p>
         </w:tc>
         <w:tc>
@@ -7152,8 +8042,13 @@
           </w:tcPr>
           <w:p>
             <w:r>
-              <w:t>De rijen in Excel worden gelijkmatig verdeeld. Dit getal specificeert de hoogte van iedere rij in pt</w:t>
-            </w:r>
+              <w:t xml:space="preserve">De rijen in Excel worden gelijkmatig verdeeld. Dit getal specificeert de hoogte van iedere rij in </w:t>
+            </w:r>
+            <w:proofErr w:type="spellStart"/>
+            <w:r>
+              <w:t>pt</w:t>
+            </w:r>
+            <w:proofErr w:type="spellEnd"/>
             <w:r>
               <w:t xml:space="preserve"> (= lettergrootte in Word en Excel)</w:t>
             </w:r>
@@ -7169,9 +8064,11 @@
             <w:tcW w:w="3125" w:type="dxa"/>
           </w:tcPr>
           <w:p>
+            <w:proofErr w:type="spellStart"/>
             <w:r>
               <w:t>rij_hoogte_kop</w:t>
             </w:r>
+            <w:proofErr w:type="spellEnd"/>
           </w:p>
         </w:tc>
         <w:tc>
@@ -7193,7 +8090,15 @@
               <w:t xml:space="preserve">Het kan zijn dat de </w:t>
             </w:r>
             <w:r>
-              <w:t>kolomkoppen een andere rijhoogte nodig hebben dan de normale rijen. Daarom is de hoogte van de koppen apart in te stellen. Wederom in pt.</w:t>
+              <w:t xml:space="preserve">kolomkoppen een andere rijhoogte nodig hebben dan de normale rijen. Daarom is de hoogte van de koppen apart in te stellen. Wederom in </w:t>
+            </w:r>
+            <w:proofErr w:type="spellStart"/>
+            <w:r>
+              <w:t>pt</w:t>
+            </w:r>
+            <w:proofErr w:type="spellEnd"/>
+            <w:r>
+              <w:t>.</w:t>
             </w:r>
           </w:p>
         </w:tc>
@@ -7204,9 +8109,11 @@
             <w:tcW w:w="3125" w:type="dxa"/>
           </w:tcPr>
           <w:p>
+            <w:proofErr w:type="spellStart"/>
             <w:r>
               <w:t>kolombreedte_antwoorden</w:t>
             </w:r>
+            <w:proofErr w:type="spellEnd"/>
           </w:p>
         </w:tc>
         <w:tc>
@@ -7225,7 +8132,15 @@
           </w:tcPr>
           <w:p>
             <w:r>
-              <w:t>Breedte van de kolom met antwoordteksten in pt.</w:t>
+              <w:t xml:space="preserve">Breedte van de kolom met antwoordteksten in </w:t>
+            </w:r>
+            <w:proofErr w:type="spellStart"/>
+            <w:r>
+              <w:t>pt</w:t>
+            </w:r>
+            <w:proofErr w:type="spellEnd"/>
+            <w:r>
+              <w:t>.</w:t>
             </w:r>
           </w:p>
         </w:tc>
@@ -7257,7 +8172,15 @@
           </w:tcPr>
           <w:p>
             <w:r>
-              <w:t>Breedte van de kolommen in pt.</w:t>
+              <w:t xml:space="preserve">Breedte van de kolommen in </w:t>
+            </w:r>
+            <w:proofErr w:type="spellStart"/>
+            <w:r>
+              <w:t>pt</w:t>
+            </w:r>
+            <w:proofErr w:type="spellEnd"/>
+            <w:r>
+              <w:t>.</w:t>
             </w:r>
           </w:p>
         </w:tc>
@@ -7268,9 +8191,11 @@
             <w:tcW w:w="3125" w:type="dxa"/>
           </w:tcPr>
           <w:p>
+            <w:proofErr w:type="spellStart"/>
             <w:r>
               <w:t>label_max_lengte</w:t>
             </w:r>
+            <w:proofErr w:type="spellEnd"/>
           </w:p>
         </w:tc>
         <w:tc>
@@ -7289,8 +8214,17 @@
           </w:tcPr>
           <w:p>
             <w:r>
-              <w:t xml:space="preserve">Sommige variabelelabels zijn te lang om binnen de kolombreedte te passen. Excel kan automatisch tekstterugloop aanzetten, maar past niet automatisch de rijhoogte aan. Daarom dient handmatig te worden aangegeven na hoeveel karakters de rijhoogte voor een variabele groter moet worden. In de praktijk zal dit getal ongeveer overeenkomen met </w:t>
-            </w:r>
+              <w:t xml:space="preserve">Sommige </w:t>
+            </w:r>
+            <w:proofErr w:type="spellStart"/>
+            <w:r>
+              <w:t>variabelelabels</w:t>
+            </w:r>
+            <w:proofErr w:type="spellEnd"/>
+            <w:r>
+              <w:t xml:space="preserve"> zijn te lang om binnen de kolombreedte te passen. Excel kan automatisch tekstterugloop aanzetten, maar past niet automatisch de rijhoogte aan. Daarom dient handmatig te worden aangegeven na hoeveel karakters de rijhoogte voor een variabele groter moet worden. In de praktijk zal dit getal ongeveer overeenkomen met </w:t>
+            </w:r>
+            <w:proofErr w:type="spellStart"/>
             <w:r>
               <w:rPr>
                 <w:i/>
@@ -7298,6 +8232,7 @@
               </w:rPr>
               <w:t>kolombreedte_antwoorden</w:t>
             </w:r>
+            <w:proofErr w:type="spellEnd"/>
             <w:r>
               <w:t>.</w:t>
             </w:r>
@@ -7310,9 +8245,11 @@
             <w:tcW w:w="3125" w:type="dxa"/>
           </w:tcPr>
           <w:p>
+            <w:proofErr w:type="spellStart"/>
             <w:r>
               <w:t>border_tussen_gegevens</w:t>
             </w:r>
+            <w:proofErr w:type="spellEnd"/>
           </w:p>
         </w:tc>
         <w:tc>
@@ -7342,9 +8279,11 @@
             <w:tcW w:w="3125" w:type="dxa"/>
           </w:tcPr>
           <w:p>
+            <w:proofErr w:type="spellStart"/>
             <w:r>
               <w:t>rijen_afwisselend_kleuren</w:t>
             </w:r>
+            <w:proofErr w:type="spellEnd"/>
           </w:p>
         </w:tc>
         <w:tc>
@@ -7374,9 +8313,11 @@
             <w:tcW w:w="3125" w:type="dxa"/>
           </w:tcPr>
           <w:p>
+            <w:proofErr w:type="spellStart"/>
             <w:r>
               <w:t>kolommen_afwisselend_kleuren</w:t>
             </w:r>
+            <w:proofErr w:type="spellEnd"/>
           </w:p>
         </w:tc>
         <w:tc>
@@ -7406,9 +8347,11 @@
             <w:tcW w:w="3125" w:type="dxa"/>
           </w:tcPr>
           <w:p>
+            <w:proofErr w:type="spellStart"/>
             <w:r>
               <w:t>kolommen_crossings_kleuren</w:t>
             </w:r>
+            <w:proofErr w:type="spellEnd"/>
           </w:p>
         </w:tc>
         <w:tc>
@@ -7448,9 +8391,11 @@
             <w:tcW w:w="3125" w:type="dxa"/>
           </w:tcPr>
           <w:p>
+            <w:proofErr w:type="spellStart"/>
             <w:r>
               <w:t>header_stijl</w:t>
             </w:r>
+            <w:proofErr w:type="spellEnd"/>
           </w:p>
         </w:tc>
         <w:tc>
@@ -7469,7 +8414,11 @@
           </w:tcPr>
           <w:p>
             <w:r>
-              <w:t>Om ruimte te besparen is het mogelijk om de kolomkoppen samen te voegen. Hierdoor wordt per kop slechts één rij gebruikt, i.p.v. twee. (Zie voorbeeld hieronder.)</w:t>
+              <w:t xml:space="preserve">Om ruimte te besparen is het mogelijk om de kolomkoppen samen te voegen. Hierdoor wordt per kop </w:t>
+            </w:r>
+            <w:r>
+              <w:lastRenderedPageBreak/>
+              <w:t>slechts één rij gebruikt, i.p.v. twee. (Zie voorbeeld hieronder.)</w:t>
             </w:r>
           </w:p>
         </w:tc>
@@ -7480,9 +8429,12 @@
             <w:tcW w:w="3125" w:type="dxa"/>
           </w:tcPr>
           <w:p>
-            <w:r>
+            <w:proofErr w:type="spellStart"/>
+            <w:r>
+              <w:lastRenderedPageBreak/>
               <w:t>header_template</w:t>
             </w:r>
+            <w:proofErr w:type="spellEnd"/>
           </w:p>
         </w:tc>
         <w:tc>
@@ -7518,9 +8470,11 @@
             <w:tcW w:w="3125" w:type="dxa"/>
           </w:tcPr>
           <w:p>
+            <w:proofErr w:type="spellStart"/>
             <w:r>
               <w:t>crossing_headers_kleiner</w:t>
             </w:r>
+            <w:proofErr w:type="spellEnd"/>
           </w:p>
         </w:tc>
         <w:tc>
@@ -7539,11 +8493,7 @@
           </w:tcPr>
           <w:p>
             <w:r>
-              <w:t xml:space="preserve">Om onderscheid te maken tussen de kruisvariabelen en totaalkolommen kan ervoor gekozen worden om de kruisvariabelen een kleiner label te geven. Indien WAAR worden alleen de </w:t>
-            </w:r>
-            <w:r>
-              <w:lastRenderedPageBreak/>
-              <w:t>labels van totaalkolommen vet, bij ONWAAR worden alle labels vet.</w:t>
+              <w:t>Om onderscheid te maken tussen de kruisvariabelen en totaalkolommen kan ervoor gekozen worden om de kruisvariabelen een kleiner label te geven. Indien WAAR worden alleen de labels van totaalkolommen vet, bij ONWAAR worden alle labels vet.</w:t>
             </w:r>
           </w:p>
         </w:tc>
@@ -7554,10 +8504,11 @@
             <w:tcW w:w="3125" w:type="dxa"/>
           </w:tcPr>
           <w:p>
-            <w:r>
-              <w:lastRenderedPageBreak/>
+            <w:proofErr w:type="spellStart"/>
+            <w:r>
               <w:t>naam_tabellenboek</w:t>
             </w:r>
+            <w:proofErr w:type="spellEnd"/>
           </w:p>
         </w:tc>
         <w:tc>
@@ -7756,7 +8707,23 @@
           <w:i/>
           <w:iCs/>
         </w:rPr>
-        <w:t xml:space="preserve">N.B.: Beide varianten zijn digitoegankelijk, </w:t>
+        <w:t xml:space="preserve">N.B.: Beide varianten zijn </w:t>
+      </w:r>
+      <w:proofErr w:type="spellStart"/>
+      <w:r>
+        <w:rPr>
+          <w:i/>
+          <w:iCs/>
+        </w:rPr>
+        <w:t>digitoegankelijk</w:t>
+      </w:r>
+      <w:proofErr w:type="spellEnd"/>
+      <w:r>
+        <w:rPr>
+          <w:i/>
+          <w:iCs/>
+        </w:rPr>
+        <w:t xml:space="preserve">, </w:t>
       </w:r>
       <w:r>
         <w:rPr>
@@ -7802,8 +8769,13 @@
       </w:pPr>
       <w:bookmarkStart w:id="6" w:name="_Digitoegankelijke_versie"/>
       <w:bookmarkEnd w:id="6"/>
-      <w:r>
-        <w:t>Digitoegankelijke versie</w:t>
+      <w:proofErr w:type="spellStart"/>
+      <w:r>
+        <w:t>Digitoegankelijke</w:t>
+      </w:r>
+      <w:proofErr w:type="spellEnd"/>
+      <w:r>
+        <w:t xml:space="preserve"> versie</w:t>
       </w:r>
     </w:p>
     <w:p>
@@ -7811,13 +8783,37 @@
         <w:pStyle w:val="Geenafstand"/>
       </w:pPr>
       <w:r>
-        <w:t xml:space="preserve">De tabellenboeken in Excel zijn niet digitoegankelijk, en ook niet gemakkelijk digitoegankelijk te maken. Daarnaast wordt het gebruik van Excel afgeraden, aangezien dit een besloten applicatie is (zie ook </w:t>
+        <w:t xml:space="preserve">De tabellenboeken in Excel zijn niet </w:t>
+      </w:r>
+      <w:proofErr w:type="spellStart"/>
+      <w:r>
+        <w:t>digitoegankelijk</w:t>
+      </w:r>
+      <w:proofErr w:type="spellEnd"/>
+      <w:r>
+        <w:t xml:space="preserve">, en ook niet gemakkelijk </w:t>
+      </w:r>
+      <w:proofErr w:type="spellStart"/>
+      <w:r>
+        <w:t>digitoegankelijk</w:t>
+      </w:r>
+      <w:proofErr w:type="spellEnd"/>
+      <w:r>
+        <w:t xml:space="preserve"> te maken. Daarnaast wordt het gebruik van Excel afgeraden, aangezien dit een besloten applicatie is (zie ook </w:t>
       </w:r>
       <w:r>
         <w:t>https://digitoegankelijk.nl/aan-de-slag/tips/kantoorbestanden</w:t>
       </w:r>
       <w:r>
-        <w:t>). Daarom is uitvoer ook mogelijk in HTML. Deze is volledig digitoegankelijk, en kan in opmaak identiek gemaakt worden aan de uitvoer in Excel.</w:t>
+        <w:t xml:space="preserve">). Daarom is uitvoer ook mogelijk in HTML. Deze is volledig </w:t>
+      </w:r>
+      <w:proofErr w:type="spellStart"/>
+      <w:r>
+        <w:t>digitoegankelijk</w:t>
+      </w:r>
+      <w:proofErr w:type="spellEnd"/>
+      <w:r>
+        <w:t>, en kan in opmaak identiek gemaakt worden aan de uitvoer in Excel.</w:t>
       </w:r>
       <w:r>
         <w:t xml:space="preserve"> Het meegeleverde voorbeeld zal in de meeste gevallen volstaan, maar voor specifieke opmaakwensen buiten de </w:t>
@@ -7833,7 +8829,15 @@
         <w:t>opmaak</w:t>
       </w:r>
       <w:r>
-        <w:t xml:space="preserve"> is enige technische kennis vereist. (HTML, CSS, en mogelijk JavaScript.)</w:t>
+        <w:t xml:space="preserve"> is enige technische kennis vereist. (HTML, CSS, en mogelijk </w:t>
+      </w:r>
+      <w:proofErr w:type="spellStart"/>
+      <w:r>
+        <w:t>JavaScript</w:t>
+      </w:r>
+      <w:proofErr w:type="spellEnd"/>
+      <w:r>
+        <w:t>.)</w:t>
       </w:r>
     </w:p>
     <w:p>
@@ -7846,7 +8850,15 @@
         <w:pStyle w:val="Geenafstand"/>
       </w:pPr>
       <w:r>
-        <w:t>De digitoegankelijke versie wordt via dezelfde logica opgebouwd als de Excelsheet</w:t>
+        <w:t xml:space="preserve">De </w:t>
+      </w:r>
+      <w:proofErr w:type="spellStart"/>
+      <w:r>
+        <w:t>digitoegankelijke</w:t>
+      </w:r>
+      <w:proofErr w:type="spellEnd"/>
+      <w:r>
+        <w:t xml:space="preserve"> versie wordt via dezelfde logica opgebouwd als de Excelsheet</w:t>
       </w:r>
       <w:r>
         <w:t xml:space="preserve">. Tabellen worden ingevoegd voor het weergeven </w:t>
@@ -7984,7 +8996,15 @@
               <w:t>introtekst</w:t>
             </w:r>
             <w:r>
-              <w:t>. Lege regels worden vervangen door &lt;br /&gt;, titels worden &lt;h1&gt;, enz.</w:t>
+              <w:t>. Lege regels worden vervangen door &lt;</w:t>
+            </w:r>
+            <w:proofErr w:type="spellStart"/>
+            <w:r>
+              <w:t>br</w:t>
+            </w:r>
+            <w:proofErr w:type="spellEnd"/>
+            <w:r>
+              <w:t xml:space="preserve"> /&gt;, titels worden &lt;h1&gt;, enz.</w:t>
             </w:r>
           </w:p>
         </w:tc>
@@ -8025,11 +9045,7 @@
               <w:pStyle w:val="Geenafstand"/>
             </w:pPr>
             <w:r>
-              <w:t xml:space="preserve">Afbeeldingen moeten in HTML anders geplaatst worden dan in Excel. De aangegeven rij en kolom, zoals in Excel, functioneren </w:t>
-            </w:r>
-            <w:r>
-              <w:lastRenderedPageBreak/>
-              <w:t xml:space="preserve">niet. Hierdoor kunnen de logo’s handmatig elders worden geplaatst in de template. Het is daarnaast mogelijk om per logo een locatie aan te geven, zie de configuratie van het tabblad </w:t>
+              <w:t xml:space="preserve">Afbeeldingen moeten in HTML anders geplaatst worden dan in Excel. De aangegeven rij en kolom, zoals in Excel, functioneren niet. Hierdoor kunnen de logo’s handmatig elders worden geplaatst in de template. Het is daarnaast mogelijk om per logo een locatie aan te geven, zie de configuratie van het tabblad </w:t>
             </w:r>
             <w:r>
               <w:rPr>
@@ -8054,7 +9070,6 @@
               <w:pStyle w:val="Geenafstand"/>
             </w:pPr>
             <w:r>
-              <w:lastRenderedPageBreak/>
               <w:t>{tabellen}</w:t>
             </w:r>
           </w:p>
@@ -8083,6 +9098,7 @@
             <w:r>
               <w:t xml:space="preserve">Het tabblad </w:t>
             </w:r>
+            <w:proofErr w:type="spellStart"/>
             <w:r>
               <w:rPr>
                 <w:i/>
@@ -8090,8 +9106,17 @@
               </w:rPr>
               <w:t>indeling_rijen</w:t>
             </w:r>
-            <w:r>
-              <w:t xml:space="preserve"> wordt omgezet naar digitoegankelijke tabellen en stijlelementen. </w:t>
+            <w:proofErr w:type="spellEnd"/>
+            <w:r>
+              <w:t xml:space="preserve"> wordt omgezet naar </w:t>
+            </w:r>
+            <w:proofErr w:type="spellStart"/>
+            <w:r>
+              <w:t>digitoegankelijke</w:t>
+            </w:r>
+            <w:proofErr w:type="spellEnd"/>
+            <w:r>
+              <w:t xml:space="preserve"> tabellen en stijlelementen. </w:t>
             </w:r>
             <w:r>
               <w:t>De tekst-, kop- en vraagregels worden ingevoegd op de gewenste plek.</w:t>
@@ -8144,7 +9169,15 @@
         <w:t xml:space="preserve">, om </w:t>
       </w:r>
       <w:r>
-        <w:t xml:space="preserve">de opmaak zoveel mogelijk gelijk te houden tussen de Excelversie en de digitoegankelijke versie. Vrijwel alle elementen </w:t>
+        <w:t xml:space="preserve">de opmaak zoveel mogelijk gelijk te houden tussen de Excelversie en de </w:t>
+      </w:r>
+      <w:proofErr w:type="spellStart"/>
+      <w:r>
+        <w:t>digitoegankelijke</w:t>
+      </w:r>
+      <w:proofErr w:type="spellEnd"/>
+      <w:r>
+        <w:t xml:space="preserve"> versie. Vrijwel alle elementen </w:t>
       </w:r>
       <w:r>
         <w:t xml:space="preserve">op het tabblad </w:t>
@@ -8199,7 +9232,21 @@
         <w:rPr>
           <w:lang w:val="en-GB"/>
         </w:rPr>
-        <w:t>font-size: [titel_size];</w:t>
+        <w:t>font-size: [</w:t>
+      </w:r>
+      <w:proofErr w:type="spellStart"/>
+      <w:r>
+        <w:rPr>
+          <w:lang w:val="en-GB"/>
+        </w:rPr>
+        <w:t>titel_size</w:t>
+      </w:r>
+      <w:proofErr w:type="spellEnd"/>
+      <w:r>
+        <w:rPr>
+          <w:lang w:val="en-GB"/>
+        </w:rPr>
+        <w:t>];</w:t>
       </w:r>
     </w:p>
     <w:p>
@@ -8215,11 +9262,33 @@
         </w:rPr>
         <w:t xml:space="preserve">  </w:t>
       </w:r>
+      <w:proofErr w:type="spellStart"/>
       <w:r>
         <w:rPr>
           <w:lang w:val="en-GB"/>
         </w:rPr>
-        <w:t>color: [titel_color];</w:t>
+        <w:t>color</w:t>
+      </w:r>
+      <w:proofErr w:type="spellEnd"/>
+      <w:r>
+        <w:rPr>
+          <w:lang w:val="en-GB"/>
+        </w:rPr>
+        <w:t>: [</w:t>
+      </w:r>
+      <w:proofErr w:type="spellStart"/>
+      <w:r>
+        <w:rPr>
+          <w:lang w:val="en-GB"/>
+        </w:rPr>
+        <w:t>titel_color</w:t>
+      </w:r>
+      <w:proofErr w:type="spellEnd"/>
+      <w:r>
+        <w:rPr>
+          <w:lang w:val="en-GB"/>
+        </w:rPr>
+        <w:t>];</w:t>
       </w:r>
     </w:p>
     <w:p>
@@ -8239,7 +9308,35 @@
         <w:rPr>
           <w:lang w:val="en-GB"/>
         </w:rPr>
-        <w:t xml:space="preserve"> background-color: [titel_fill];</w:t>
+        <w:t xml:space="preserve"> background-</w:t>
+      </w:r>
+      <w:proofErr w:type="spellStart"/>
+      <w:r>
+        <w:rPr>
+          <w:lang w:val="en-GB"/>
+        </w:rPr>
+        <w:t>color</w:t>
+      </w:r>
+      <w:proofErr w:type="spellEnd"/>
+      <w:r>
+        <w:rPr>
+          <w:lang w:val="en-GB"/>
+        </w:rPr>
+        <w:t>: [</w:t>
+      </w:r>
+      <w:proofErr w:type="spellStart"/>
+      <w:r>
+        <w:rPr>
+          <w:lang w:val="en-GB"/>
+        </w:rPr>
+        <w:t>titel_fill</w:t>
+      </w:r>
+      <w:proofErr w:type="spellEnd"/>
+      <w:r>
+        <w:rPr>
+          <w:lang w:val="en-GB"/>
+        </w:rPr>
+        <w:t>];</w:t>
       </w:r>
     </w:p>
     <w:p>
@@ -8253,7 +9350,15 @@
         <w:t xml:space="preserve">  </w:t>
       </w:r>
       <w:r>
-        <w:t>[titel_decoration]</w:t>
+        <w:t>[</w:t>
+      </w:r>
+      <w:proofErr w:type="spellStart"/>
+      <w:r>
+        <w:t>titel_decoration</w:t>
+      </w:r>
+      <w:proofErr w:type="spellEnd"/>
+      <w:r>
+        <w:t>]</w:t>
       </w:r>
     </w:p>
     <w:p>
@@ -8280,10 +9385,34 @@
         <w:t>Let hierbij o</w:t>
       </w:r>
       <w:r>
-        <w:t>p het gebruik van [titel_decoration]</w:t>
-      </w:r>
-      <w:r>
-        <w:t xml:space="preserve">. Aangezien de stijlen bold/italic/underline in Excel binnen één veld passen, maar binnen CSS verschillende eigenschappen zijn, voegt het script hier zelf de juiste </w:t>
+        <w:t>p het gebruik van [</w:t>
+      </w:r>
+      <w:proofErr w:type="spellStart"/>
+      <w:r>
+        <w:t>titel_decoration</w:t>
+      </w:r>
+      <w:proofErr w:type="spellEnd"/>
+      <w:r>
+        <w:t>]</w:t>
+      </w:r>
+      <w:r>
+        <w:t xml:space="preserve">. Aangezien de stijlen </w:t>
+      </w:r>
+      <w:proofErr w:type="spellStart"/>
+      <w:r>
+        <w:t>bold</w:t>
+      </w:r>
+      <w:proofErr w:type="spellEnd"/>
+      <w:r>
+        <w:t>/italic/</w:t>
+      </w:r>
+      <w:proofErr w:type="spellStart"/>
+      <w:r>
+        <w:t>underline</w:t>
+      </w:r>
+      <w:proofErr w:type="spellEnd"/>
+      <w:r>
+        <w:t xml:space="preserve"> in Excel binnen één veld passen, maar binnen CSS verschillende eigenschappen zijn, voegt het script hier zelf de juiste </w:t>
       </w:r>
       <w:r>
         <w:t xml:space="preserve">eigenschap toe. Voeg hier dus </w:t>
@@ -8298,12 +9427,37 @@
       <w:r>
         <w:t xml:space="preserve"> </w:t>
       </w:r>
+      <w:proofErr w:type="spellStart"/>
       <w:r>
         <w:rPr>
           <w:i/>
           <w:iCs/>
         </w:rPr>
-        <w:t>text-decoration: [titel_decoration];</w:t>
+        <w:t>text-decoration</w:t>
+      </w:r>
+      <w:proofErr w:type="spellEnd"/>
+      <w:r>
+        <w:rPr>
+          <w:i/>
+          <w:iCs/>
+        </w:rPr>
+        <w:t>: [</w:t>
+      </w:r>
+      <w:proofErr w:type="spellStart"/>
+      <w:r>
+        <w:rPr>
+          <w:i/>
+          <w:iCs/>
+        </w:rPr>
+        <w:t>titel_decoration</w:t>
+      </w:r>
+      <w:proofErr w:type="spellEnd"/>
+      <w:r>
+        <w:rPr>
+          <w:i/>
+          <w:iCs/>
+        </w:rPr>
+        <w:t>];</w:t>
       </w:r>
       <w:r>
         <w:t xml:space="preserve"> toe!</w:t>
@@ -8391,19 +9545,64 @@
               <w:pStyle w:val="Geenafstand"/>
             </w:pPr>
             <w:r>
-              <w:t>Tabellen worden opgebouwd uit een &lt;table&gt;,</w:t>
-            </w:r>
-            <w:r>
-              <w:t xml:space="preserve"> een &lt;caption&gt; met de vraagstelling,</w:t>
-            </w:r>
-            <w:r>
-              <w:t xml:space="preserve"> een &lt;thead&gt; met de bijbehorende &lt;colgroup</w:t>
-            </w:r>
-            <w:r>
-              <w:t>&gt; en meerdere &lt;th&gt;-elementen met bijbehorende scope</w:t>
-            </w:r>
-            <w:r>
-              <w:t>, en een &lt;tbody&gt; met de resultaten</w:t>
+              <w:t>Tabellen worden opgebouwd uit een &lt;</w:t>
+            </w:r>
+            <w:proofErr w:type="spellStart"/>
+            <w:r>
+              <w:t>table</w:t>
+            </w:r>
+            <w:proofErr w:type="spellEnd"/>
+            <w:r>
+              <w:t>&gt;,</w:t>
+            </w:r>
+            <w:r>
+              <w:t xml:space="preserve"> een &lt;</w:t>
+            </w:r>
+            <w:proofErr w:type="spellStart"/>
+            <w:r>
+              <w:t>caption</w:t>
+            </w:r>
+            <w:proofErr w:type="spellEnd"/>
+            <w:r>
+              <w:t>&gt; met de vraagstelling,</w:t>
+            </w:r>
+            <w:r>
+              <w:t xml:space="preserve"> een &lt;</w:t>
+            </w:r>
+            <w:proofErr w:type="spellStart"/>
+            <w:r>
+              <w:t>thead</w:t>
+            </w:r>
+            <w:proofErr w:type="spellEnd"/>
+            <w:r>
+              <w:t>&gt; met de bijbehorende &lt;</w:t>
+            </w:r>
+            <w:proofErr w:type="spellStart"/>
+            <w:r>
+              <w:t>colgroup</w:t>
+            </w:r>
+            <w:proofErr w:type="spellEnd"/>
+            <w:r>
+              <w:t>&gt; en meerdere &lt;</w:t>
+            </w:r>
+            <w:proofErr w:type="spellStart"/>
+            <w:r>
+              <w:t>th</w:t>
+            </w:r>
+            <w:proofErr w:type="spellEnd"/>
+            <w:r>
+              <w:t>&gt;-elementen met bijbehorende scope</w:t>
+            </w:r>
+            <w:r>
+              <w:t>, en een &lt;</w:t>
+            </w:r>
+            <w:proofErr w:type="spellStart"/>
+            <w:r>
+              <w:t>tbody</w:t>
+            </w:r>
+            <w:proofErr w:type="spellEnd"/>
+            <w:r>
+              <w:t>&gt; met de resultaten</w:t>
             </w:r>
             <w:r>
               <w:t>.</w:t>
@@ -8411,6 +9610,7 @@
             <w:r>
               <w:t xml:space="preserve"> Significante resultaten krijgen de klasse </w:t>
             </w:r>
+            <w:proofErr w:type="spellStart"/>
             <w:r>
               <w:rPr>
                 <w:i/>
@@ -8418,6 +9618,7 @@
               </w:rPr>
               <w:t>sign</w:t>
             </w:r>
+            <w:proofErr w:type="spellEnd"/>
             <w:r>
               <w:t>. (Indien aangegeven in de configuratie.)</w:t>
             </w:r>
@@ -8447,13 +9648,41 @@
               <w:pStyle w:val="Geenafstand"/>
             </w:pPr>
             <w:r>
-              <w:t>Elke rij bestaat uit een &lt;tr&gt; met één &lt;th&gt;, gevolgd door het gewenste aantal kolommen met</w:t>
+              <w:t>Elke rij bestaat uit een &lt;</w:t>
+            </w:r>
+            <w:proofErr w:type="spellStart"/>
+            <w:r>
+              <w:t>tr</w:t>
+            </w:r>
+            <w:proofErr w:type="spellEnd"/>
+            <w:r>
+              <w:t>&gt; met één &lt;</w:t>
+            </w:r>
+            <w:proofErr w:type="spellStart"/>
+            <w:r>
+              <w:t>th</w:t>
+            </w:r>
+            <w:proofErr w:type="spellEnd"/>
+            <w:r>
+              <w:t>&gt;, gevolgd door het gewenste aantal kolommen met</w:t>
             </w:r>
             <w:r>
               <w:t xml:space="preserve"> ieder</w:t>
             </w:r>
             <w:r>
-              <w:t xml:space="preserve"> een &lt;td&gt;. Om afwisselende kleuren mogelijk te maken ontvangen deze</w:t>
+              <w:t xml:space="preserve"> een &lt;</w:t>
+            </w:r>
+            <w:proofErr w:type="spellStart"/>
+            <w:r>
+              <w:t>td</w:t>
+            </w:r>
+            <w:proofErr w:type="spellEnd"/>
+            <w:r>
+              <w:t xml:space="preserve">&gt;. Om afwisselende kleuren mogelijk te maken </w:t>
+            </w:r>
+            <w:r>
+              <w:lastRenderedPageBreak/>
+              <w:t>ontvangen deze</w:t>
             </w:r>
             <w:r>
               <w:t xml:space="preserve"> rijen</w:t>
@@ -8464,23 +9693,34 @@
             <w:r>
               <w:t xml:space="preserve">de klasse </w:t>
             </w:r>
+            <w:proofErr w:type="spellStart"/>
             <w:r>
               <w:rPr>
                 <w:i/>
                 <w:iCs/>
               </w:rPr>
-              <w:t xml:space="preserve">rij_a </w:t>
-            </w:r>
-            <w:r>
-              <w:t xml:space="preserve">of </w:t>
-            </w:r>
+              <w:t>rij_a</w:t>
+            </w:r>
+            <w:proofErr w:type="spellEnd"/>
             <w:r>
               <w:rPr>
                 <w:i/>
                 <w:iCs/>
               </w:rPr>
+              <w:t xml:space="preserve"> </w:t>
+            </w:r>
+            <w:r>
+              <w:t xml:space="preserve">of </w:t>
+            </w:r>
+            <w:proofErr w:type="spellStart"/>
+            <w:r>
+              <w:rPr>
+                <w:i/>
+                <w:iCs/>
+              </w:rPr>
               <w:t>rij_b</w:t>
             </w:r>
+            <w:proofErr w:type="spellEnd"/>
             <w:r>
               <w:t>.</w:t>
             </w:r>
@@ -8500,6 +9740,7 @@
               <w:pStyle w:val="Geenafstand"/>
             </w:pPr>
             <w:r>
+              <w:lastRenderedPageBreak/>
               <w:t>Kolommen</w:t>
             </w:r>
           </w:p>
@@ -8513,7 +9754,15 @@
               <w:pStyle w:val="Geenafstand"/>
             </w:pPr>
             <w:r>
-              <w:t xml:space="preserve">Kolommen zijn met de &lt;colgroup&gt; van de tabel ingedeeld, waardoor screenreaders automatisch de bijbehorende labels kunnen vinden. (Zowel bij enkele als dubbele headers.) </w:t>
+              <w:t>Kolommen zijn met de &lt;</w:t>
+            </w:r>
+            <w:proofErr w:type="spellStart"/>
+            <w:r>
+              <w:t>colgroup</w:t>
+            </w:r>
+            <w:proofErr w:type="spellEnd"/>
+            <w:r>
+              <w:t xml:space="preserve">&gt; van de tabel ingedeeld, waardoor screenreaders automatisch de bijbehorende labels kunnen vinden. (Zowel bij enkele als dubbele headers.) </w:t>
             </w:r>
             <w:r>
               <w:t xml:space="preserve">Kolommen </w:t>
@@ -8521,39 +9770,52 @@
             <w:r>
               <w:t xml:space="preserve">krijgen afwisselend de klasse </w:t>
             </w:r>
+            <w:proofErr w:type="spellStart"/>
             <w:r>
               <w:rPr>
                 <w:i/>
                 <w:iCs/>
               </w:rPr>
-              <w:t xml:space="preserve">kolom_a </w:t>
-            </w:r>
-            <w:r>
-              <w:t xml:space="preserve">of </w:t>
-            </w:r>
+              <w:t>kolom_a</w:t>
+            </w:r>
+            <w:proofErr w:type="spellEnd"/>
             <w:r>
               <w:rPr>
                 <w:i/>
                 <w:iCs/>
               </w:rPr>
-              <w:t>kolom_b</w:t>
-            </w:r>
-            <w:r>
-              <w:t>.</w:t>
-            </w:r>
-            <w:r>
-              <w:t xml:space="preserve"> (Indien aangegeven in de configuratie.)</w:t>
-            </w:r>
-            <w:r>
-              <w:t xml:space="preserve"> Significante elementen krijgen de klasse </w:t>
-            </w:r>
+              <w:t xml:space="preserve"> </w:t>
+            </w:r>
+            <w:r>
+              <w:t xml:space="preserve">of </w:t>
+            </w:r>
+            <w:proofErr w:type="spellStart"/>
             <w:r>
               <w:rPr>
                 <w:i/>
                 <w:iCs/>
               </w:rPr>
+              <w:t>kolom_b</w:t>
+            </w:r>
+            <w:proofErr w:type="spellEnd"/>
+            <w:r>
+              <w:t>.</w:t>
+            </w:r>
+            <w:r>
+              <w:t xml:space="preserve"> (Indien aangegeven in de configuratie.)</w:t>
+            </w:r>
+            <w:r>
+              <w:t xml:space="preserve"> Significante elementen krijgen de klasse </w:t>
+            </w:r>
+            <w:proofErr w:type="spellStart"/>
+            <w:r>
+              <w:rPr>
+                <w:i/>
+                <w:iCs/>
+              </w:rPr>
               <w:t>sign</w:t>
             </w:r>
+            <w:proofErr w:type="spellEnd"/>
             <w:r>
               <w:t>. (Indien aangegeven in de configuratie.)</w:t>
             </w:r>
@@ -8615,7 +9877,15 @@
               <w:t>Titels worden omgezet naar &lt;h1&gt;, koppen naar &lt;h2&gt;.</w:t>
             </w:r>
             <w:r>
-              <w:t xml:space="preserve"> Deze zijn eventueel los te stijlen door gebruik te maken van een CSS-selector (bijv. </w:t>
+              <w:t xml:space="preserve"> Deze zijn eventueel los te stijlen door gebruik te maken van een CSS-</w:t>
+            </w:r>
+            <w:proofErr w:type="spellStart"/>
+            <w:r>
+              <w:t>selector</w:t>
+            </w:r>
+            <w:proofErr w:type="spellEnd"/>
+            <w:r>
+              <w:t xml:space="preserve"> (bijv. </w:t>
             </w:r>
             <w:r>
               <w:rPr>
@@ -8654,12 +9924,12 @@
               <w:pStyle w:val="Geenafstand"/>
             </w:pPr>
             <w:r>
-              <w:lastRenderedPageBreak/>
               <w:t>Titels worden omgezet naar &lt;h2&gt;, koppen en vragen naar &lt;h3&gt;.</w:t>
             </w:r>
             <w:r>
               <w:t xml:space="preserve"> Deze krijgen allemaal de klasse </w:t>
             </w:r>
+            <w:proofErr w:type="spellStart"/>
             <w:r>
               <w:rPr>
                 <w:i/>
@@ -8667,6 +9937,7 @@
               </w:rPr>
               <w:t>heading</w:t>
             </w:r>
+            <w:proofErr w:type="spellEnd"/>
             <w:r>
               <w:t xml:space="preserve">, en vragen krijgen daarnaast de klasse </w:t>
             </w:r>
@@ -8681,14 +9952,31 @@
               <w:t xml:space="preserve">. </w:t>
             </w:r>
             <w:r>
-              <w:t xml:space="preserve">Verder krijgen al deze elementen een id, in de vorm </w:t>
-            </w:r>
+              <w:t xml:space="preserve">Verder krijgen al deze elementen een </w:t>
+            </w:r>
+            <w:proofErr w:type="spellStart"/>
+            <w:r>
+              <w:t>id</w:t>
+            </w:r>
+            <w:proofErr w:type="spellEnd"/>
+            <w:r>
+              <w:t xml:space="preserve">, in de vorm </w:t>
+            </w:r>
+            <w:proofErr w:type="spellStart"/>
             <w:r>
               <w:rPr>
                 <w:i/>
                 <w:iCs/>
               </w:rPr>
-              <w:t>heading_(volgnummer)</w:t>
+              <w:t>heading</w:t>
+            </w:r>
+            <w:proofErr w:type="spellEnd"/>
+            <w:r>
+              <w:rPr>
+                <w:i/>
+                <w:iCs/>
+              </w:rPr>
+              <w:t>_(volgnummer)</w:t>
             </w:r>
             <w:r>
               <w:t>. Hiermee kan een zwevend menu worden opgebouwd. (Zie ook de meegeleverde template voor een voorbeeld.)</w:t>
@@ -8706,7 +9994,6 @@
               <w:pStyle w:val="Geenafstand"/>
             </w:pPr>
             <w:r>
-              <w:lastRenderedPageBreak/>
               <w:t>Afbeeldingen</w:t>
             </w:r>
           </w:p>
@@ -8722,6 +10009,7 @@
             <w:r>
               <w:t xml:space="preserve">Afbeeldingen krijgen enkel een </w:t>
             </w:r>
+            <w:proofErr w:type="spellStart"/>
             <w:r>
               <w:rPr>
                 <w:i/>
@@ -8729,9 +10017,11 @@
               </w:rPr>
               <w:t>width</w:t>
             </w:r>
+            <w:proofErr w:type="spellEnd"/>
             <w:r>
               <w:t xml:space="preserve"> en </w:t>
             </w:r>
+            <w:proofErr w:type="spellStart"/>
             <w:r>
               <w:rPr>
                 <w:i/>
@@ -8739,6 +10029,7 @@
               </w:rPr>
               <w:t>height</w:t>
             </w:r>
+            <w:proofErr w:type="spellEnd"/>
             <w:r>
               <w:t xml:space="preserve"> mee, zoals aangegeven in de configuratie. Plaatsing </w:t>
             </w:r>
@@ -8746,11 +10037,36 @@
               <w:t xml:space="preserve">is helaas niet gelijk te trekken met de logica binnen Excel, en zal handmatig moeten gebeuren. </w:t>
             </w:r>
             <w:r>
-              <w:t>Het makkelijkste is om deze op te maken met een CSS-selector.</w:t>
-            </w:r>
-            <w:r>
-              <w:t xml:space="preserve"> Wanneer er een id opgegeven is krijgt de &lt;img&gt;-tag verder een </w:t>
-            </w:r>
+              <w:t>Het makkelijkste is om deze op te maken met een CSS-</w:t>
+            </w:r>
+            <w:proofErr w:type="spellStart"/>
+            <w:r>
+              <w:t>selector</w:t>
+            </w:r>
+            <w:proofErr w:type="spellEnd"/>
+            <w:r>
+              <w:t>.</w:t>
+            </w:r>
+            <w:r>
+              <w:t xml:space="preserve"> Wanneer er een </w:t>
+            </w:r>
+            <w:proofErr w:type="spellStart"/>
+            <w:r>
+              <w:t>id</w:t>
+            </w:r>
+            <w:proofErr w:type="spellEnd"/>
+            <w:r>
+              <w:t xml:space="preserve"> opgegeven is krijgt de &lt;</w:t>
+            </w:r>
+            <w:proofErr w:type="spellStart"/>
+            <w:r>
+              <w:t>img</w:t>
+            </w:r>
+            <w:proofErr w:type="spellEnd"/>
+            <w:r>
+              <w:t xml:space="preserve">&gt;-tag verder een </w:t>
+            </w:r>
+            <w:proofErr w:type="spellStart"/>
             <w:r>
               <w:rPr>
                 <w:i/>
@@ -8758,6 +10074,7 @@
               </w:rPr>
               <w:t>id</w:t>
             </w:r>
+            <w:proofErr w:type="spellEnd"/>
             <w:r>
               <w:t xml:space="preserve"> mee, in de vorm </w:t>
             </w:r>
@@ -8766,7 +10083,23 @@
                 <w:i/>
                 <w:iCs/>
               </w:rPr>
-              <w:t>logo_(id)</w:t>
+              <w:t>logo_(</w:t>
+            </w:r>
+            <w:proofErr w:type="spellStart"/>
+            <w:r>
+              <w:rPr>
+                <w:i/>
+                <w:iCs/>
+              </w:rPr>
+              <w:t>id</w:t>
+            </w:r>
+            <w:proofErr w:type="spellEnd"/>
+            <w:r>
+              <w:rPr>
+                <w:i/>
+                <w:iCs/>
+              </w:rPr>
+              <w:t>)</w:t>
             </w:r>
             <w:r>
               <w:t>.</w:t>
@@ -8826,7 +10159,15 @@
         <w:t xml:space="preserve"> 4), maar Excel niet. Hierdoor rondt Excel 2,5 af naar 3, R naar 2. 2,51 wordt wel door beiden afgerond naar 3, en 2,49 door beiden naar 2.</w:t>
       </w:r>
       <w:r>
-        <w:t xml:space="preserve"> Het is daardoor mogelijk dat de Excelversie en de digitoegankelijke versie andere percentages weergeven. Hier is helaas geen makkelijke oplossing voor. De kans dat een percentage precies eindigt op 0,5000 is gelukkig erg klein, waardoor dit waarschijnlijk niet vaak voor zal komen.</w:t>
+        <w:t xml:space="preserve"> Het is daardoor mogelijk dat de Excelversie en de </w:t>
+      </w:r>
+      <w:proofErr w:type="spellStart"/>
+      <w:r>
+        <w:t>digitoegankelijke</w:t>
+      </w:r>
+      <w:proofErr w:type="spellEnd"/>
+      <w:r>
+        <w:t xml:space="preserve"> versie andere percentages weergeven. Hier is helaas geen makkelijke oplossing voor. De kans dat een percentage precies eindigt op 0,5000 is gelukkig erg klein, waardoor dit waarschijnlijk niet vaak voor zal komen.</w:t>
       </w:r>
     </w:p>
     <w:p/>

</xml_diff>

<commit_message>
Mogelijkheid toegevoegd om lege kolommen te verbergen.
</commit_message>
<xml_diff>
--- a/Handleiding configuratie.docx
+++ b/Handleiding configuratie.docx
@@ -1,6 +1,6 @@
 
 <file path=word/document.xml><?xml version="1.0" encoding="utf-8"?>
-<w:document xmlns:wpc="http://schemas.microsoft.com/office/word/2010/wordprocessingCanvas" xmlns:cx="http://schemas.microsoft.com/office/drawing/2014/chartex" xmlns:cx1="http://schemas.microsoft.com/office/drawing/2015/9/8/chartex" xmlns:cx2="http://schemas.microsoft.com/office/drawing/2015/10/21/chartex" xmlns:cx3="http://schemas.microsoft.com/office/drawing/2016/5/9/chartex" xmlns:cx4="http://schemas.microsoft.com/office/drawing/2016/5/10/chartex" xmlns:cx5="http://schemas.microsoft.com/office/drawing/2016/5/11/chartex" xmlns:cx6="http://schemas.microsoft.com/office/drawing/2016/5/12/chartex" xmlns:cx7="http://schemas.microsoft.com/office/drawing/2016/5/13/chartex" xmlns:cx8="http://schemas.microsoft.com/office/drawing/2016/5/14/chartex" xmlns:mc="http://schemas.openxmlformats.org/markup-compatibility/2006" xmlns:aink="http://schemas.microsoft.com/office/drawing/2016/ink" xmlns:am3d="http://schemas.microsoft.com/office/drawing/2017/model3d" xmlns:o="urn:schemas-microsoft-com:office:office" xmlns:oel="http://schemas.microsoft.com/office/2019/extlst" xmlns:r="http://schemas.openxmlformats.org/officeDocument/2006/relationships" xmlns:m="http://schemas.openxmlformats.org/officeDocument/2006/math" xmlns:v="urn:schemas-microsoft-com:vml" xmlns:wp14="http://schemas.microsoft.com/office/word/2010/wordprocessingDrawing" xmlns:wp="http://schemas.openxmlformats.org/drawingml/2006/wordprocessingDrawing" xmlns:w10="urn:schemas-microsoft-com:office:word" xmlns:w="http://schemas.openxmlformats.org/wordprocessingml/2006/main" xmlns:w14="http://schemas.microsoft.com/office/word/2010/wordml" xmlns:w15="http://schemas.microsoft.com/office/word/2012/wordml" xmlns:w16cex="http://schemas.microsoft.com/office/word/2018/wordml/cex" xmlns:w16cid="http://schemas.microsoft.com/office/word/2016/wordml/cid" xmlns:w16="http://schemas.microsoft.com/office/word/2018/wordml" xmlns:w16du="http://schemas.microsoft.com/office/word/2023/wordml/word16du" xmlns:w16sdtdh="http://schemas.microsoft.com/office/word/2020/wordml/sdtdatahash" xmlns:w16se="http://schemas.microsoft.com/office/word/2015/wordml/symex" xmlns:wpg="http://schemas.microsoft.com/office/word/2010/wordprocessingGroup" xmlns:wpi="http://schemas.microsoft.com/office/word/2010/wordprocessingInk" xmlns:wne="http://schemas.microsoft.com/office/word/2006/wordml" xmlns:wps="http://schemas.microsoft.com/office/word/2010/wordprocessingShape" mc:Ignorable="w14 w15 w16se w16cid w16 w16cex w16sdtdh w16du wp14">
+<w:document xmlns:wpc="http://schemas.microsoft.com/office/word/2010/wordprocessingCanvas" xmlns:cx="http://schemas.microsoft.com/office/drawing/2014/chartex" xmlns:cx1="http://schemas.microsoft.com/office/drawing/2015/9/8/chartex" xmlns:cx2="http://schemas.microsoft.com/office/drawing/2015/10/21/chartex" xmlns:cx3="http://schemas.microsoft.com/office/drawing/2016/5/9/chartex" xmlns:cx4="http://schemas.microsoft.com/office/drawing/2016/5/10/chartex" xmlns:cx5="http://schemas.microsoft.com/office/drawing/2016/5/11/chartex" xmlns:cx6="http://schemas.microsoft.com/office/drawing/2016/5/12/chartex" xmlns:cx7="http://schemas.microsoft.com/office/drawing/2016/5/13/chartex" xmlns:cx8="http://schemas.microsoft.com/office/drawing/2016/5/14/chartex" xmlns:mc="http://schemas.openxmlformats.org/markup-compatibility/2006" xmlns:aink="http://schemas.microsoft.com/office/drawing/2016/ink" xmlns:am3d="http://schemas.microsoft.com/office/drawing/2017/model3d" xmlns:o="urn:schemas-microsoft-com:office:office" xmlns:oel="http://schemas.microsoft.com/office/2019/extlst" xmlns:r="http://schemas.openxmlformats.org/officeDocument/2006/relationships" xmlns:m="http://schemas.openxmlformats.org/officeDocument/2006/math" xmlns:v="urn:schemas-microsoft-com:vml" xmlns:wp14="http://schemas.microsoft.com/office/word/2010/wordprocessingDrawing" xmlns:wp="http://schemas.openxmlformats.org/drawingml/2006/wordprocessingDrawing" xmlns:w10="urn:schemas-microsoft-com:office:word" xmlns:w="http://schemas.openxmlformats.org/wordprocessingml/2006/main" xmlns:w14="http://schemas.microsoft.com/office/word/2010/wordml" xmlns:w15="http://schemas.microsoft.com/office/word/2012/wordml" xmlns:w16cex="http://schemas.microsoft.com/office/word/2018/wordml/cex" xmlns:w16cid="http://schemas.microsoft.com/office/word/2016/wordml/cid" xmlns:w16="http://schemas.microsoft.com/office/word/2018/wordml" xmlns:w16sdtdh="http://schemas.microsoft.com/office/word/2020/wordml/sdtdatahash" xmlns:w16se="http://schemas.microsoft.com/office/word/2015/wordml/symex" xmlns:wpg="http://schemas.microsoft.com/office/word/2010/wordprocessingGroup" xmlns:wpi="http://schemas.microsoft.com/office/word/2010/wordprocessingInk" xmlns:wne="http://schemas.microsoft.com/office/word/2006/wordml" xmlns:wps="http://schemas.microsoft.com/office/word/2010/wordprocessingShape" mc:Ignorable="w14 w15 w16se w16cid w16 w16cex w16sdtdh wp14">
   <w:body>
     <w:p>
       <w:pPr>
@@ -7584,6 +7584,41 @@
           </w:p>
         </w:tc>
       </w:tr>
+      <w:tr>
+        <w:tc>
+          <w:tcPr>
+            <w:tcW w:w="3125" w:type="dxa"/>
+          </w:tcPr>
+          <w:p>
+            <w:r>
+              <w:t>v</w:t>
+            </w:r>
+            <w:r>
+              <w:t>erberg_lege_kolommen</w:t>
+            </w:r>
+          </w:p>
+        </w:tc>
+        <w:tc>
+          <w:tcPr>
+            <w:tcW w:w="2287" w:type="dxa"/>
+          </w:tcPr>
+          <w:p>
+            <w:r>
+              <w:t>WAAR / ONWAAR</w:t>
+            </w:r>
+          </w:p>
+        </w:tc>
+        <w:tc>
+          <w:tcPr>
+            <w:tcW w:w="0" w:type="auto"/>
+          </w:tcPr>
+          <w:p>
+            <w:r>
+              <w:t>Het is mogelijk om lege kolommen (d.w.z. met 0 respondenten) te verbergen. Hiermee wordt alleen de weergave van het tabellenboek aangepast, de berekening verloopt hetzelfde.</w:t>
+            </w:r>
+          </w:p>
+        </w:tc>
+      </w:tr>
     </w:tbl>
     <w:p>
       <w:pPr>
@@ -7904,6 +7939,7 @@
               <w:pStyle w:val="Geenafstand"/>
             </w:pPr>
             <w:r>
+              <w:lastRenderedPageBreak/>
               <w:t>Code</w:t>
             </w:r>
           </w:p>
@@ -8025,11 +8061,7 @@
               <w:pStyle w:val="Geenafstand"/>
             </w:pPr>
             <w:r>
-              <w:t xml:space="preserve">Afbeeldingen moeten in HTML anders geplaatst worden dan in Excel. De aangegeven rij en kolom, zoals in Excel, functioneren </w:t>
-            </w:r>
-            <w:r>
-              <w:lastRenderedPageBreak/>
-              <w:t xml:space="preserve">niet. Hierdoor kunnen de logo’s handmatig elders worden geplaatst in de template. Het is daarnaast mogelijk om per logo een locatie aan te geven, zie de configuratie van het tabblad </w:t>
+              <w:t xml:space="preserve">Afbeeldingen moeten in HTML anders geplaatst worden dan in Excel. De aangegeven rij en kolom, zoals in Excel, functioneren niet. Hierdoor kunnen de logo’s handmatig elders worden geplaatst in de template. Het is daarnaast mogelijk om per logo een locatie aan te geven, zie de configuratie van het tabblad </w:t>
             </w:r>
             <w:r>
               <w:rPr>
@@ -8054,7 +8086,6 @@
               <w:pStyle w:val="Geenafstand"/>
             </w:pPr>
             <w:r>
-              <w:lastRenderedPageBreak/>
               <w:t>{tabellen}</w:t>
             </w:r>
           </w:p>
@@ -8570,6 +8601,7 @@
               <w:pStyle w:val="Geenafstand"/>
             </w:pPr>
             <w:r>
+              <w:lastRenderedPageBreak/>
               <w:t>Titels en koppen</w:t>
             </w:r>
           </w:p>
@@ -8654,7 +8686,6 @@
               <w:pStyle w:val="Geenafstand"/>
             </w:pPr>
             <w:r>
-              <w:lastRenderedPageBreak/>
               <w:t>Titels worden omgezet naar &lt;h2&gt;, koppen en vragen naar &lt;h3&gt;.</w:t>
             </w:r>
             <w:r>
@@ -8706,7 +8737,6 @@
               <w:pStyle w:val="Geenafstand"/>
             </w:pPr>
             <w:r>
-              <w:lastRenderedPageBreak/>
               <w:t>Afbeeldingen</w:t>
             </w:r>
           </w:p>
@@ -8841,7 +8871,7 @@
 </file>
 
 <file path=word/numbering.xml><?xml version="1.0" encoding="utf-8"?>
-<w:numbering xmlns:wpc="http://schemas.microsoft.com/office/word/2010/wordprocessingCanvas" xmlns:cx="http://schemas.microsoft.com/office/drawing/2014/chartex" xmlns:cx1="http://schemas.microsoft.com/office/drawing/2015/9/8/chartex" xmlns:cx2="http://schemas.microsoft.com/office/drawing/2015/10/21/chartex" xmlns:cx3="http://schemas.microsoft.com/office/drawing/2016/5/9/chartex" xmlns:cx4="http://schemas.microsoft.com/office/drawing/2016/5/10/chartex" xmlns:cx5="http://schemas.microsoft.com/office/drawing/2016/5/11/chartex" xmlns:cx6="http://schemas.microsoft.com/office/drawing/2016/5/12/chartex" xmlns:cx7="http://schemas.microsoft.com/office/drawing/2016/5/13/chartex" xmlns:cx8="http://schemas.microsoft.com/office/drawing/2016/5/14/chartex" xmlns:mc="http://schemas.openxmlformats.org/markup-compatibility/2006" xmlns:aink="http://schemas.microsoft.com/office/drawing/2016/ink" xmlns:am3d="http://schemas.microsoft.com/office/drawing/2017/model3d" xmlns:o="urn:schemas-microsoft-com:office:office" xmlns:oel="http://schemas.microsoft.com/office/2019/extlst" xmlns:r="http://schemas.openxmlformats.org/officeDocument/2006/relationships" xmlns:m="http://schemas.openxmlformats.org/officeDocument/2006/math" xmlns:v="urn:schemas-microsoft-com:vml" xmlns:wp14="http://schemas.microsoft.com/office/word/2010/wordprocessingDrawing" xmlns:wp="http://schemas.openxmlformats.org/drawingml/2006/wordprocessingDrawing" xmlns:w10="urn:schemas-microsoft-com:office:word" xmlns:w="http://schemas.openxmlformats.org/wordprocessingml/2006/main" xmlns:w14="http://schemas.microsoft.com/office/word/2010/wordml" xmlns:w15="http://schemas.microsoft.com/office/word/2012/wordml" xmlns:w16cex="http://schemas.microsoft.com/office/word/2018/wordml/cex" xmlns:w16cid="http://schemas.microsoft.com/office/word/2016/wordml/cid" xmlns:w16="http://schemas.microsoft.com/office/word/2018/wordml" xmlns:w16du="http://schemas.microsoft.com/office/word/2023/wordml/word16du" xmlns:w16sdtdh="http://schemas.microsoft.com/office/word/2020/wordml/sdtdatahash" xmlns:w16se="http://schemas.microsoft.com/office/word/2015/wordml/symex" xmlns:wpg="http://schemas.microsoft.com/office/word/2010/wordprocessingGroup" xmlns:wpi="http://schemas.microsoft.com/office/word/2010/wordprocessingInk" xmlns:wne="http://schemas.microsoft.com/office/word/2006/wordml" xmlns:wps="http://schemas.microsoft.com/office/word/2010/wordprocessingShape" mc:Ignorable="w14 w15 w16se w16cid w16 w16cex w16sdtdh w16du wp14">
+<w:numbering xmlns:wpc="http://schemas.microsoft.com/office/word/2010/wordprocessingCanvas" xmlns:cx="http://schemas.microsoft.com/office/drawing/2014/chartex" xmlns:cx1="http://schemas.microsoft.com/office/drawing/2015/9/8/chartex" xmlns:cx2="http://schemas.microsoft.com/office/drawing/2015/10/21/chartex" xmlns:cx3="http://schemas.microsoft.com/office/drawing/2016/5/9/chartex" xmlns:cx4="http://schemas.microsoft.com/office/drawing/2016/5/10/chartex" xmlns:cx5="http://schemas.microsoft.com/office/drawing/2016/5/11/chartex" xmlns:cx6="http://schemas.microsoft.com/office/drawing/2016/5/12/chartex" xmlns:cx7="http://schemas.microsoft.com/office/drawing/2016/5/13/chartex" xmlns:cx8="http://schemas.microsoft.com/office/drawing/2016/5/14/chartex" xmlns:mc="http://schemas.openxmlformats.org/markup-compatibility/2006" xmlns:aink="http://schemas.microsoft.com/office/drawing/2016/ink" xmlns:am3d="http://schemas.microsoft.com/office/drawing/2017/model3d" xmlns:o="urn:schemas-microsoft-com:office:office" xmlns:oel="http://schemas.microsoft.com/office/2019/extlst" xmlns:r="http://schemas.openxmlformats.org/officeDocument/2006/relationships" xmlns:m="http://schemas.openxmlformats.org/officeDocument/2006/math" xmlns:v="urn:schemas-microsoft-com:vml" xmlns:wp14="http://schemas.microsoft.com/office/word/2010/wordprocessingDrawing" xmlns:wp="http://schemas.openxmlformats.org/drawingml/2006/wordprocessingDrawing" xmlns:w10="urn:schemas-microsoft-com:office:word" xmlns:w="http://schemas.openxmlformats.org/wordprocessingml/2006/main" xmlns:w14="http://schemas.microsoft.com/office/word/2010/wordml" xmlns:w15="http://schemas.microsoft.com/office/word/2012/wordml" xmlns:w16cex="http://schemas.microsoft.com/office/word/2018/wordml/cex" xmlns:w16cid="http://schemas.microsoft.com/office/word/2016/wordml/cid" xmlns:w16="http://schemas.microsoft.com/office/word/2018/wordml" xmlns:w16sdtdh="http://schemas.microsoft.com/office/word/2020/wordml/sdtdatahash" xmlns:w16se="http://schemas.microsoft.com/office/word/2015/wordml/symex" xmlns:wpg="http://schemas.microsoft.com/office/word/2010/wordprocessingGroup" xmlns:wpi="http://schemas.microsoft.com/office/word/2010/wordprocessingInk" xmlns:wne="http://schemas.microsoft.com/office/word/2006/wordml" xmlns:wps="http://schemas.microsoft.com/office/word/2010/wordprocessingShape" mc:Ignorable="w14 w15 w16se w16cid w16 w16cex w16sdtdh wp14">
   <w:abstractNum w:abstractNumId="0" w15:restartNumberingAfterBreak="0">
     <w:nsid w:val="11A214E3"/>
     <w:multiLevelType w:val="hybridMultilevel"/>
@@ -10039,7 +10069,7 @@
 </file>
 
 <file path=word/styles.xml><?xml version="1.0" encoding="utf-8"?>
-<w:styles xmlns:mc="http://schemas.openxmlformats.org/markup-compatibility/2006" xmlns:r="http://schemas.openxmlformats.org/officeDocument/2006/relationships" xmlns:w="http://schemas.openxmlformats.org/wordprocessingml/2006/main" xmlns:w14="http://schemas.microsoft.com/office/word/2010/wordml" xmlns:w15="http://schemas.microsoft.com/office/word/2012/wordml" xmlns:w16cex="http://schemas.microsoft.com/office/word/2018/wordml/cex" xmlns:w16cid="http://schemas.microsoft.com/office/word/2016/wordml/cid" xmlns:w16="http://schemas.microsoft.com/office/word/2018/wordml" xmlns:w16du="http://schemas.microsoft.com/office/word/2023/wordml/word16du" xmlns:w16sdtdh="http://schemas.microsoft.com/office/word/2020/wordml/sdtdatahash" xmlns:w16se="http://schemas.microsoft.com/office/word/2015/wordml/symex" mc:Ignorable="w14 w15 w16se w16cid w16 w16cex w16sdtdh w16du">
+<w:styles xmlns:mc="http://schemas.openxmlformats.org/markup-compatibility/2006" xmlns:r="http://schemas.openxmlformats.org/officeDocument/2006/relationships" xmlns:w="http://schemas.openxmlformats.org/wordprocessingml/2006/main" xmlns:w14="http://schemas.microsoft.com/office/word/2010/wordml" xmlns:w15="http://schemas.microsoft.com/office/word/2012/wordml" xmlns:w16cex="http://schemas.microsoft.com/office/word/2018/wordml/cex" xmlns:w16cid="http://schemas.microsoft.com/office/word/2016/wordml/cid" xmlns:w16="http://schemas.microsoft.com/office/word/2018/wordml" xmlns:w16sdtdh="http://schemas.microsoft.com/office/word/2020/wordml/sdtdatahash" xmlns:w16se="http://schemas.microsoft.com/office/word/2015/wordml/symex" mc:Ignorable="w14 w15 w16se w16cid w16 w16cex w16sdtdh">
   <w:docDefaults>
     <w:rPrDefault>
       <w:rPr>

</xml_diff>

<commit_message>
Mogelijkheid toegevoegd om de weergave van significantie te verschuiven van de bronkolom naar de doelkolom.
</commit_message>
<xml_diff>
--- a/Handleiding configuratie.docx
+++ b/Handleiding configuratie.docx
@@ -1,6 +1,6 @@
 
 <file path=word/document.xml><?xml version="1.0" encoding="utf-8"?>
-<w:document xmlns:wpc="http://schemas.microsoft.com/office/word/2010/wordprocessingCanvas" xmlns:cx="http://schemas.microsoft.com/office/drawing/2014/chartex" xmlns:cx1="http://schemas.microsoft.com/office/drawing/2015/9/8/chartex" xmlns:cx2="http://schemas.microsoft.com/office/drawing/2015/10/21/chartex" xmlns:cx3="http://schemas.microsoft.com/office/drawing/2016/5/9/chartex" xmlns:cx4="http://schemas.microsoft.com/office/drawing/2016/5/10/chartex" xmlns:cx5="http://schemas.microsoft.com/office/drawing/2016/5/11/chartex" xmlns:cx6="http://schemas.microsoft.com/office/drawing/2016/5/12/chartex" xmlns:cx7="http://schemas.microsoft.com/office/drawing/2016/5/13/chartex" xmlns:cx8="http://schemas.microsoft.com/office/drawing/2016/5/14/chartex" xmlns:mc="http://schemas.openxmlformats.org/markup-compatibility/2006" xmlns:aink="http://schemas.microsoft.com/office/drawing/2016/ink" xmlns:am3d="http://schemas.microsoft.com/office/drawing/2017/model3d" xmlns:o="urn:schemas-microsoft-com:office:office" xmlns:oel="http://schemas.microsoft.com/office/2019/extlst" xmlns:r="http://schemas.openxmlformats.org/officeDocument/2006/relationships" xmlns:m="http://schemas.openxmlformats.org/officeDocument/2006/math" xmlns:v="urn:schemas-microsoft-com:vml" xmlns:wp14="http://schemas.microsoft.com/office/word/2010/wordprocessingDrawing" xmlns:wp="http://schemas.openxmlformats.org/drawingml/2006/wordprocessingDrawing" xmlns:w10="urn:schemas-microsoft-com:office:word" xmlns:w="http://schemas.openxmlformats.org/wordprocessingml/2006/main" xmlns:w14="http://schemas.microsoft.com/office/word/2010/wordml" xmlns:w15="http://schemas.microsoft.com/office/word/2012/wordml" xmlns:w16cex="http://schemas.microsoft.com/office/word/2018/wordml/cex" xmlns:w16cid="http://schemas.microsoft.com/office/word/2016/wordml/cid" xmlns:w16="http://schemas.microsoft.com/office/word/2018/wordml" xmlns:w16sdtdh="http://schemas.microsoft.com/office/word/2020/wordml/sdtdatahash" xmlns:w16se="http://schemas.microsoft.com/office/word/2015/wordml/symex" xmlns:wpg="http://schemas.microsoft.com/office/word/2010/wordprocessingGroup" xmlns:wpi="http://schemas.microsoft.com/office/word/2010/wordprocessingInk" xmlns:wne="http://schemas.microsoft.com/office/word/2006/wordml" xmlns:wps="http://schemas.microsoft.com/office/word/2010/wordprocessingShape" mc:Ignorable="w14 w15 w16se w16cid w16 w16cex w16sdtdh wp14">
+<w:document xmlns:wpc="http://schemas.microsoft.com/office/word/2010/wordprocessingCanvas" xmlns:cx="http://schemas.microsoft.com/office/drawing/2014/chartex" xmlns:cx1="http://schemas.microsoft.com/office/drawing/2015/9/8/chartex" xmlns:cx2="http://schemas.microsoft.com/office/drawing/2015/10/21/chartex" xmlns:cx3="http://schemas.microsoft.com/office/drawing/2016/5/9/chartex" xmlns:cx4="http://schemas.microsoft.com/office/drawing/2016/5/10/chartex" xmlns:cx5="http://schemas.microsoft.com/office/drawing/2016/5/11/chartex" xmlns:cx6="http://schemas.microsoft.com/office/drawing/2016/5/12/chartex" xmlns:cx7="http://schemas.microsoft.com/office/drawing/2016/5/13/chartex" xmlns:cx8="http://schemas.microsoft.com/office/drawing/2016/5/14/chartex" xmlns:mc="http://schemas.openxmlformats.org/markup-compatibility/2006" xmlns:aink="http://schemas.microsoft.com/office/drawing/2016/ink" xmlns:am3d="http://schemas.microsoft.com/office/drawing/2017/model3d" xmlns:o="urn:schemas-microsoft-com:office:office" xmlns:oel="http://schemas.microsoft.com/office/2019/extlst" xmlns:r="http://schemas.openxmlformats.org/officeDocument/2006/relationships" xmlns:m="http://schemas.openxmlformats.org/officeDocument/2006/math" xmlns:v="urn:schemas-microsoft-com:vml" xmlns:wp14="http://schemas.microsoft.com/office/word/2010/wordprocessingDrawing" xmlns:wp="http://schemas.openxmlformats.org/drawingml/2006/wordprocessingDrawing" xmlns:w10="urn:schemas-microsoft-com:office:word" xmlns:w="http://schemas.openxmlformats.org/wordprocessingml/2006/main" xmlns:w14="http://schemas.microsoft.com/office/word/2010/wordml" xmlns:w15="http://schemas.microsoft.com/office/word/2012/wordml" xmlns:w16cex="http://schemas.microsoft.com/office/word/2018/wordml/cex" xmlns:w16cid="http://schemas.microsoft.com/office/word/2016/wordml/cid" xmlns:w16="http://schemas.microsoft.com/office/word/2018/wordml" xmlns:w16du="http://schemas.microsoft.com/office/word/2023/wordml/word16du" xmlns:w16sdtdh="http://schemas.microsoft.com/office/word/2020/wordml/sdtdatahash" xmlns:w16se="http://schemas.microsoft.com/office/word/2015/wordml/symex" xmlns:wpg="http://schemas.microsoft.com/office/word/2010/wordprocessingGroup" xmlns:wpi="http://schemas.microsoft.com/office/word/2010/wordprocessingInk" xmlns:wne="http://schemas.microsoft.com/office/word/2006/wordml" xmlns:wps="http://schemas.microsoft.com/office/word/2010/wordprocessingShape" mc:Ignorable="w14 w15 w16se w16cid w16 w16cex w16sdtdh w16du wp14">
   <w:body>
     <w:p>
       <w:pPr>
@@ -398,6 +398,50 @@
     </w:p>
     <w:p>
       <w:pPr>
+        <w:pStyle w:val="Geenafstand"/>
+        <w:numPr>
+          <w:ilvl w:val="0"/>
+          <w:numId w:val="11"/>
+        </w:numPr>
+      </w:pPr>
+      <w:r>
+        <w:t>Lege kolommen</w:t>
+      </w:r>
+      <w:r>
+        <w:t xml:space="preserve"> (d.w.z. waar ieder antwoord 0 respondenten heeft)</w:t>
+      </w:r>
+      <w:r>
+        <w:t xml:space="preserve"> kunnen nu verborgen worden. Zie de opties bij het hoofdstuk </w:t>
+      </w:r>
+      <w:hyperlink w:anchor="_Opmaak" w:history="1">
+        <w:r>
+          <w:rPr>
+            <w:rStyle w:val="Hyperlink"/>
+          </w:rPr>
+          <w:t>Opmaak</w:t>
+        </w:r>
+      </w:hyperlink>
+      <w:r>
+        <w:t>.</w:t>
+      </w:r>
+    </w:p>
+    <w:p>
+      <w:pPr>
+        <w:pStyle w:val="Geenafstand"/>
+        <w:numPr>
+          <w:ilvl w:val="0"/>
+          <w:numId w:val="11"/>
+        </w:numPr>
+      </w:pPr>
+      <w:r>
+        <w:t xml:space="preserve">Het is nu mogelijk om de </w:t>
+      </w:r>
+      <w:r>
+        <w:t xml:space="preserve">weergave van significante verschillen te verschuiven naar een andere kolom. </w:t>
+      </w:r>
+    </w:p>
+    <w:p>
+      <w:pPr>
         <w:pStyle w:val="Kop1"/>
       </w:pPr>
       <w:r>
@@ -735,7 +779,6 @@
         </w:numPr>
       </w:pPr>
       <w:r>
-        <w:lastRenderedPageBreak/>
         <w:t>Vul de configuratie in</w:t>
       </w:r>
       <w:r>
@@ -1103,6 +1146,7 @@
           <w:b/>
           <w:bCs/>
         </w:rPr>
+        <w:lastRenderedPageBreak/>
         <w:t>Statistische s</w:t>
       </w:r>
       <w:r>
@@ -1163,11 +1207,7 @@
         <w:t xml:space="preserve"> </w:t>
       </w:r>
       <w:r>
-        <w:t xml:space="preserve">Indien er meer dan twee categorieën zijn in een kruisvariabele </w:t>
-      </w:r>
-      <w:r>
-        <w:lastRenderedPageBreak/>
-        <w:t>worden deze als geheel in de chi</w:t>
+        <w:t>Indien er meer dan twee categorieën zijn in een kruisvariabele worden deze als geheel in de chi</w:t>
       </w:r>
       <w:r>
         <w:rPr>
@@ -1805,6 +1845,7 @@
         <w:pStyle w:val="Geenafstand"/>
       </w:pPr>
       <w:r>
+        <w:lastRenderedPageBreak/>
         <w:t xml:space="preserve">Het script is ontworpen om met </w:t>
       </w:r>
       <w:r>
@@ -1814,11 +1855,7 @@
         <w:t xml:space="preserve"> Desondanks kan het voorkomen dat er verschillende weegfactoren per variabele of zelfs per variabele per </w:t>
       </w:r>
       <w:r>
-        <w:t xml:space="preserve">jaar nodig zijn. Deze mogelijkheid is toegevoegd, maar op eigen risico: de controles </w:t>
-      </w:r>
-      <w:r>
-        <w:lastRenderedPageBreak/>
-        <w:t xml:space="preserve">die uitgevoerd worden over de weegfactoren </w:t>
+        <w:t xml:space="preserve">jaar nodig zijn. Deze mogelijkheid is toegevoegd, maar op eigen risico: de controles die uitgevoerd worden over de weegfactoren </w:t>
       </w:r>
       <w:r>
         <w:t>vinden voor de analyse plaats. Wisselen midden in de analyse kan daarom fouten opleveren. Deze dienen opgelost te worden in de dataset.</w:t>
@@ -2391,6 +2428,7 @@
                 <w:b/>
                 <w:bCs/>
               </w:rPr>
+              <w:lastRenderedPageBreak/>
               <w:t>sign_hovertekst</w:t>
             </w:r>
           </w:p>
@@ -2414,11 +2452,7 @@
               <w:t xml:space="preserve">In de digitoegankelijke versie krijgen significante resultaten een </w:t>
             </w:r>
             <w:r>
-              <w:t xml:space="preserve">‘hover’ die informatie geeft over de opmaak. Hierdoor kan een screenreader lezen wat met de opmaak bedoelt wordt, en voor </w:t>
-            </w:r>
-            <w:r>
-              <w:lastRenderedPageBreak/>
-              <w:t>gebruikers zonder toegankelijkheidsproblemen is dit leesbaar als een tekstballon wanneer er op de cel gewezen wordt met de muis. De tekst die hierbij wordt weergegeven is via deze waarde op te geven.</w:t>
+              <w:t>‘hover’ die informatie geeft over de opmaak. Hierdoor kan een screenreader lezen wat met de opmaak bedoelt wordt, en voor gebruikers zonder toegankelijkheidsproblemen is dit leesbaar als een tekstballon wanneer er op de cel gewezen wordt met de muis. De tekst die hierbij wordt weergegeven is via deze waarde op te geven.</w:t>
             </w:r>
           </w:p>
         </w:tc>
@@ -2436,7 +2470,6 @@
               </w:rPr>
             </w:pPr>
             <w:r>
-              <w:lastRenderedPageBreak/>
               <w:t>confidence_level</w:t>
             </w:r>
           </w:p>
@@ -2739,6 +2772,7 @@
           </w:tcPr>
           <w:p>
             <w:r>
+              <w:lastRenderedPageBreak/>
               <w:t>weergave</w:t>
             </w:r>
           </w:p>
@@ -2765,11 +2799,7 @@
               <w:t>maar</w:t>
             </w:r>
             <w:r>
-              <w:t xml:space="preserve"> indien gewenst kan ook een tabellenboek met aantallen worden uitgedraaid. Als hier de waarde “n” </w:t>
-            </w:r>
-            <w:r>
-              <w:lastRenderedPageBreak/>
-              <w:t xml:space="preserve">wordt opgegeven zullen er aantallen in de cellen staan, i.p.v. percentages. </w:t>
+              <w:t xml:space="preserve"> indien gewenst kan ook een tabellenboek met aantallen worden uitgedraaid. Als hier de waarde “n” wordt opgegeven zullen er aantallen in de cellen staan, i.p.v. percentages. </w:t>
             </w:r>
             <w:r>
               <w:rPr>
@@ -3307,6 +3337,7 @@
         <w:pStyle w:val="Kop2"/>
       </w:pPr>
       <w:r>
+        <w:lastRenderedPageBreak/>
         <w:t>Forceer datatypen</w:t>
       </w:r>
     </w:p>
@@ -3321,11 +3352,7 @@
         <w:t xml:space="preserve">Het kan voorkomen dat hier om moverende redenen een ‘onhandig’ datatype is gekozen. Zo is er bijvoorbeeld bij de VO monitor 2022 </w:t>
       </w:r>
       <w:r>
-        <w:t xml:space="preserve">bij Gemeentecode gekozen om hier een string van te maken i.v.m. de combinatie met CBS-data. Dit is anders dan bij eerdere monitors, waardoor een combinatie tussen deze datasets niet meer </w:t>
-      </w:r>
-      <w:r>
-        <w:lastRenderedPageBreak/>
-        <w:t>mogelijk is. Om dit mogelijk te maken kan het datatype geforceerd worden. Het script zal dan de gewenste variabele omzetten naar het gewenste datatype.</w:t>
+        <w:t>bij Gemeentecode gekozen om hier een string van te maken i.v.m. de combinatie met CBS-data. Dit is anders dan bij eerdere monitors, waardoor een combinatie tussen deze datasets niet meer mogelijk is. Om dit mogelijk te maken kan het datatype geforceerd worden. Het script zal dan de gewenste variabele omzetten naar het gewenste datatype.</w:t>
       </w:r>
     </w:p>
     <w:p>
@@ -3846,13 +3873,13 @@
           <w:noProof/>
         </w:rPr>
         <w:drawing>
-          <wp:anchor distT="0" distB="0" distL="114300" distR="114300" simplePos="0" relativeHeight="251658240" behindDoc="0" locked="0" layoutInCell="1" allowOverlap="1" wp14:anchorId="513A771B" wp14:editId="5071F0D6">
+          <wp:anchor distT="0" distB="0" distL="114300" distR="114300" simplePos="0" relativeHeight="251658240" behindDoc="0" locked="0" layoutInCell="1" allowOverlap="1" wp14:anchorId="513A771B" wp14:editId="69A3203A">
             <wp:simplePos x="0" y="0"/>
             <wp:positionH relativeFrom="margin">
               <wp:align>right</wp:align>
             </wp:positionH>
             <wp:positionV relativeFrom="margin">
-              <wp:posOffset>6314656</wp:posOffset>
+              <wp:posOffset>7352665</wp:posOffset>
             </wp:positionV>
             <wp:extent cx="3800475" cy="1004958"/>
             <wp:effectExtent l="0" t="0" r="0" b="5080"/>
@@ -4139,6 +4166,7 @@
         <w:pStyle w:val="Geenafstand"/>
       </w:pPr>
       <w:r>
+        <w:lastRenderedPageBreak/>
         <w:t>De kolomkoppen (Man/Vrouw) worden aangemaakt door de kop</w:t>
       </w:r>
       <w:r>
@@ -4239,7 +4267,6 @@
         <w:rPr>
           <w:noProof/>
         </w:rPr>
-        <w:lastRenderedPageBreak/>
         <w:drawing>
           <wp:inline distT="0" distB="0" distL="0" distR="0" wp14:anchorId="0DF7293A" wp14:editId="78598277">
             <wp:extent cx="4730993" cy="1225613"/>
@@ -4721,6 +4748,7 @@
               <w:t xml:space="preserve">Getallen gescheiden door </w:t>
             </w:r>
             <w:r>
+              <w:lastRenderedPageBreak/>
               <w:t>rechte streepjes (|)</w:t>
             </w:r>
             <w:r>
@@ -4734,6 +4762,7 @@
           </w:tcPr>
           <w:p>
             <w:r>
+              <w:lastRenderedPageBreak/>
               <w:t>Indien er een beperkte subset</w:t>
             </w:r>
             <w:r>
@@ -4746,7 +4775,11 @@
               <w:t>moet</w:t>
             </w:r>
             <w:r>
-              <w:t xml:space="preserve"> worden weergegeven kunnen deze hier worden opgegeven in de gewenste volgorde, gescheiden doo</w:t>
+              <w:t xml:space="preserve"> worden weergegeven kunnen </w:t>
+            </w:r>
+            <w:r>
+              <w:lastRenderedPageBreak/>
+              <w:t>deze hier worden opgegeven in de gewenste volgorde, gescheiden doo</w:t>
             </w:r>
             <w:r>
               <w:t>r |</w:t>
@@ -4790,11 +4823,7 @@
               <w:t>niet</w:t>
             </w:r>
             <w:r>
-              <w:t xml:space="preserve"> de labels. Indien dit </w:t>
-            </w:r>
-            <w:r>
-              <w:lastRenderedPageBreak/>
-              <w:t>veld leeg is worden alle antwoordmogelijkheden weergegeven.</w:t>
+              <w:t xml:space="preserve"> de labels. Indien dit veld leeg is worden alle antwoordmogelijkheden weergegeven.</w:t>
             </w:r>
           </w:p>
         </w:tc>
@@ -5213,16 +5242,13 @@
         <w:pStyle w:val="Kop2"/>
       </w:pPr>
       <w:r>
+        <w:lastRenderedPageBreak/>
         <w:t>Labelcorrectie</w:t>
       </w:r>
     </w:p>
     <w:p>
       <w:r>
-        <w:t xml:space="preserve">De labels in de dataset zijn soms onduidelijk of te lang voor een tabellenboek. Dit kan in principe gecorrigeerd worden in SPSS, aangezien het script de labels uit SPSS haalt, maar in veel gevallen zal de dataset niet voor niets zo opgezet zijn. Daarom is er in het script de mogelijkheid om labels aan te </w:t>
-      </w:r>
-      <w:r>
-        <w:lastRenderedPageBreak/>
-        <w:t>passen.</w:t>
+        <w:t>De labels in de dataset zijn soms onduidelijk of te lang voor een tabellenboek. Dit kan in principe gecorrigeerd worden in SPSS, aangezien het script de labels uit SPSS haalt, maar in veel gevallen zal de dataset niet voor niets zo opgezet zijn. Daarom is er in het script de mogelijkheid om labels aan te passen.</w:t>
       </w:r>
       <w:r>
         <w:t xml:space="preserve"> Dit is zeer foutgevoelig</w:t>
@@ -5744,7 +5770,11 @@
           </w:tcPr>
           <w:p>
             <w:r>
-              <w:t>Indien er een logo toegevoegd moet worden aan het tabellenboek, kan hier de bestandsnaam worden gespecificeerd. Let erop dat het pad relatief vanaf het configuratiebestand moet zijn. (Dus stel dat de configuratie in Mijn documenten staat en het logo in Afbeeldingen, dan is het pad “../Afbeeldingen/plaatje.png”.) Voor het gemak is het aan te raden om het bestand in dezelfde map te zetten, dat voorkomt gedoe.</w:t>
+              <w:t xml:space="preserve">Indien er een logo toegevoegd moet worden aan het tabellenboek, kan hier de bestandsnaam worden gespecificeerd. Let erop dat het pad relatief vanaf het configuratiebestand moet zijn. (Dus stel dat de configuratie in Mijn documenten staat en het logo in Afbeeldingen, </w:t>
+            </w:r>
+            <w:r>
+              <w:lastRenderedPageBreak/>
+              <w:t>dan is het pad “../Afbeeldingen/plaatje.png”.) Voor het gemak is het aan te raden om het bestand in dezelfde map te zetten, dat voorkomt gedoe.</w:t>
             </w:r>
           </w:p>
         </w:tc>
@@ -6006,9 +6036,9 @@
         <w:tblLook w:val="04A0" w:firstRow="1" w:lastRow="0" w:firstColumn="1" w:lastColumn="0" w:noHBand="0" w:noVBand="1"/>
       </w:tblPr>
       <w:tblGrid>
-        <w:gridCol w:w="1412"/>
-        <w:gridCol w:w="2033"/>
-        <w:gridCol w:w="5617"/>
+        <w:gridCol w:w="1632"/>
+        <w:gridCol w:w="2010"/>
+        <w:gridCol w:w="5420"/>
       </w:tblGrid>
       <w:tr>
         <w:tc>
@@ -6375,7 +6405,11 @@
               <w:t xml:space="preserve">Let op: </w:t>
             </w:r>
             <w:r>
-              <w:t xml:space="preserve">indien een naam wordt opgegeven neemt het script de </w:t>
+              <w:t xml:space="preserve">indien een naam </w:t>
+            </w:r>
+            <w:r>
+              <w:lastRenderedPageBreak/>
+              <w:t xml:space="preserve">wordt opgegeven neemt het script de </w:t>
             </w:r>
             <w:r>
               <w:rPr>
@@ -6403,11 +6437,7 @@
               <w:t>betreft de kolom in het tabellenboek</w:t>
             </w:r>
             <w:r>
-              <w:t xml:space="preserve">, geteld </w:t>
-            </w:r>
-            <w:r>
-              <w:lastRenderedPageBreak/>
-              <w:t>vanaf de eerste kolom met cijfers</w:t>
+              <w:t>, geteld vanaf de eerste kolom met cijfers</w:t>
             </w:r>
             <w:r>
               <w:t>. Kruisvariabelen dienen meegeteld te worden</w:t>
@@ -6532,7 +6562,69 @@
               <w:t>met</w:t>
             </w:r>
             <w:r>
-              <w:t xml:space="preserve"> subset is ook geen probleem.</w:t>
+              <w:t xml:space="preserve"> subset is ook geen probleem</w:t>
+            </w:r>
+            <w:r>
+              <w:t xml:space="preserve">, mits hierbij getest wordt van een ‘lager’ niveau naar een ‘hoger’ niveau, bijvoorbeeld gemeente t.o.v. regio of regio t.o.v. landelijk. Andersom is </w:t>
+            </w:r>
+            <w:r>
+              <w:rPr>
+                <w:b/>
+                <w:bCs/>
+              </w:rPr>
+              <w:t>niet</w:t>
+            </w:r>
+            <w:r>
+              <w:t xml:space="preserve"> mogelijk</w:t>
+            </w:r>
+          </w:p>
+        </w:tc>
+      </w:tr>
+      <w:tr>
+        <w:tc>
+          <w:tcPr>
+            <w:tcW w:w="0" w:type="auto"/>
+          </w:tcPr>
+          <w:p>
+            <w:r>
+              <w:lastRenderedPageBreak/>
+              <w:t>sign_doelkolom</w:t>
+            </w:r>
+          </w:p>
+        </w:tc>
+        <w:tc>
+          <w:tcPr>
+            <w:tcW w:w="0" w:type="auto"/>
+          </w:tcPr>
+          <w:p>
+            <w:r>
+              <w:t>WAAR / ONWAAR</w:t>
+            </w:r>
+          </w:p>
+        </w:tc>
+        <w:tc>
+          <w:tcPr>
+            <w:tcW w:w="0" w:type="auto"/>
+          </w:tcPr>
+          <w:p>
+            <w:r>
+              <w:t>Indien het wenselijk is om de significantie in de kolom met het ‘hogere’ niveau weer te geven (</w:t>
+            </w:r>
+            <w:r>
+              <w:t>in andere woorden: bij een vergelijking tussen gemeente en regio moet de regiokolom aangemerkt worden als significant), dan kan dat met deze instelling. Hiermee wordt de weergave verschoven naar de doelkolom</w:t>
+            </w:r>
+            <w:r>
+              <w:t xml:space="preserve">, oftewel de kolom die is aangegeven bij </w:t>
+            </w:r>
+            <w:r>
+              <w:rPr>
+                <w:i/>
+                <w:iCs/>
+              </w:rPr>
+              <w:t>sign_totaal</w:t>
+            </w:r>
+            <w:r>
+              <w:t>.</w:t>
             </w:r>
           </w:p>
         </w:tc>
@@ -6547,6 +6639,8 @@
       <w:pPr>
         <w:pStyle w:val="Kop2"/>
       </w:pPr>
+      <w:bookmarkStart w:id="6" w:name="_Opmaak"/>
+      <w:bookmarkEnd w:id="6"/>
       <w:r>
         <w:t>Opmaak</w:t>
       </w:r>
@@ -6918,7 +7012,14 @@
               <w:rPr>
                 <w:lang w:val="en-US"/>
               </w:rPr>
-              <w:t>Excel accepteert hexadecimale codes (#FFFFFF) of</w:t>
+              <w:t xml:space="preserve">Excel </w:t>
+            </w:r>
+            <w:r>
+              <w:rPr>
+                <w:lang w:val="en-US"/>
+              </w:rPr>
+              <w:lastRenderedPageBreak/>
+              <w:t>accepteert hexadecimale codes (#FFFFFF) of</w:t>
             </w:r>
             <w:r>
               <w:rPr>
@@ -6944,6 +7045,7 @@
               <w:rPr>
                 <w:lang w:val="en-US"/>
               </w:rPr>
+              <w:lastRenderedPageBreak/>
               <w:t>f</w:t>
             </w:r>
             <w:r>
@@ -7131,7 +7233,6 @@
           </w:tcPr>
           <w:p>
             <w:r>
-              <w:lastRenderedPageBreak/>
               <w:t>rij_hoogte</w:t>
             </w:r>
           </w:p>
@@ -7469,7 +7570,11 @@
           </w:tcPr>
           <w:p>
             <w:r>
-              <w:t>Om ruimte te besparen is het mogelijk om de kolomkoppen samen te voegen. Hierdoor wordt per kop slechts één rij gebruikt, i.p.v. twee. (Zie voorbeeld hieronder.)</w:t>
+              <w:t xml:space="preserve">Om ruimte te besparen is het mogelijk om de kolomkoppen samen te </w:t>
+            </w:r>
+            <w:r>
+              <w:lastRenderedPageBreak/>
+              <w:t>voegen. Hierdoor wordt per kop slechts één rij gebruikt, i.p.v. twee. (Zie voorbeeld hieronder.)</w:t>
             </w:r>
           </w:p>
         </w:tc>
@@ -7481,6 +7586,7 @@
           </w:tcPr>
           <w:p>
             <w:r>
+              <w:lastRenderedPageBreak/>
               <w:t>header_template</w:t>
             </w:r>
           </w:p>
@@ -7539,11 +7645,7 @@
           </w:tcPr>
           <w:p>
             <w:r>
-              <w:t xml:space="preserve">Om onderscheid te maken tussen de kruisvariabelen en totaalkolommen kan ervoor gekozen worden om de kruisvariabelen een kleiner label te geven. Indien WAAR worden alleen de </w:t>
-            </w:r>
-            <w:r>
-              <w:lastRenderedPageBreak/>
-              <w:t>labels van totaalkolommen vet, bij ONWAAR worden alle labels vet.</w:t>
+              <w:t>Om onderscheid te maken tussen de kruisvariabelen en totaalkolommen kan ervoor gekozen worden om de kruisvariabelen een kleiner label te geven. Indien WAAR worden alleen de labels van totaalkolommen vet, bij ONWAAR worden alle labels vet.</w:t>
             </w:r>
           </w:p>
         </w:tc>
@@ -7555,7 +7657,6 @@
           </w:tcPr>
           <w:p>
             <w:r>
-              <w:lastRenderedPageBreak/>
               <w:t>naam_tabellenboek</w:t>
             </w:r>
           </w:p>
@@ -7614,7 +7715,23 @@
           </w:tcPr>
           <w:p>
             <w:r>
-              <w:t>Het is mogelijk om lege kolommen (d.w.z. met 0 respondenten) te verbergen. Hiermee wordt alleen de weergave van het tabellenboek aangepast, de berekening verloopt hetzelfde.</w:t>
+              <w:t>Het is mogelijk om lege kolommen (d.w.z. met 0 respondenten</w:t>
+            </w:r>
+            <w:r>
+              <w:t xml:space="preserve"> bij </w:t>
+            </w:r>
+            <w:r>
+              <w:rPr>
+                <w:b/>
+                <w:bCs/>
+              </w:rPr>
+              <w:t>alle</w:t>
+            </w:r>
+            <w:r>
+              <w:t xml:space="preserve"> variabelen</w:t>
+            </w:r>
+            <w:r>
+              <w:t>) te verbergen. Hiermee wordt alleen de weergave van het tabellenboek aangepast, de berekening verloopt hetzelfde.</w:t>
             </w:r>
           </w:p>
         </w:tc>
@@ -7835,9 +7952,10 @@
       <w:pPr>
         <w:pStyle w:val="Kop1"/>
       </w:pPr>
-      <w:bookmarkStart w:id="6" w:name="_Digitoegankelijke_versie"/>
-      <w:bookmarkEnd w:id="6"/>
-      <w:r>
+      <w:bookmarkStart w:id="7" w:name="_Digitoegankelijke_versie"/>
+      <w:bookmarkEnd w:id="7"/>
+      <w:r>
+        <w:lastRenderedPageBreak/>
         <w:t>Digitoegankelijke versie</w:t>
       </w:r>
     </w:p>
@@ -7939,7 +8057,6 @@
               <w:pStyle w:val="Geenafstand"/>
             </w:pPr>
             <w:r>
-              <w:lastRenderedPageBreak/>
               <w:t>Code</w:t>
             </w:r>
           </w:p>
@@ -8381,6 +8498,7 @@
               <w:pStyle w:val="Geenafstand"/>
             </w:pPr>
             <w:r>
+              <w:lastRenderedPageBreak/>
               <w:t>Element</w:t>
             </w:r>
           </w:p>
@@ -8601,7 +8719,6 @@
               <w:pStyle w:val="Geenafstand"/>
             </w:pPr>
             <w:r>
-              <w:lastRenderedPageBreak/>
               <w:t>Titels en koppen</w:t>
             </w:r>
           </w:p>
@@ -8871,7 +8988,7 @@
 </file>
 
 <file path=word/numbering.xml><?xml version="1.0" encoding="utf-8"?>
-<w:numbering xmlns:wpc="http://schemas.microsoft.com/office/word/2010/wordprocessingCanvas" xmlns:cx="http://schemas.microsoft.com/office/drawing/2014/chartex" xmlns:cx1="http://schemas.microsoft.com/office/drawing/2015/9/8/chartex" xmlns:cx2="http://schemas.microsoft.com/office/drawing/2015/10/21/chartex" xmlns:cx3="http://schemas.microsoft.com/office/drawing/2016/5/9/chartex" xmlns:cx4="http://schemas.microsoft.com/office/drawing/2016/5/10/chartex" xmlns:cx5="http://schemas.microsoft.com/office/drawing/2016/5/11/chartex" xmlns:cx6="http://schemas.microsoft.com/office/drawing/2016/5/12/chartex" xmlns:cx7="http://schemas.microsoft.com/office/drawing/2016/5/13/chartex" xmlns:cx8="http://schemas.microsoft.com/office/drawing/2016/5/14/chartex" xmlns:mc="http://schemas.openxmlformats.org/markup-compatibility/2006" xmlns:aink="http://schemas.microsoft.com/office/drawing/2016/ink" xmlns:am3d="http://schemas.microsoft.com/office/drawing/2017/model3d" xmlns:o="urn:schemas-microsoft-com:office:office" xmlns:oel="http://schemas.microsoft.com/office/2019/extlst" xmlns:r="http://schemas.openxmlformats.org/officeDocument/2006/relationships" xmlns:m="http://schemas.openxmlformats.org/officeDocument/2006/math" xmlns:v="urn:schemas-microsoft-com:vml" xmlns:wp14="http://schemas.microsoft.com/office/word/2010/wordprocessingDrawing" xmlns:wp="http://schemas.openxmlformats.org/drawingml/2006/wordprocessingDrawing" xmlns:w10="urn:schemas-microsoft-com:office:word" xmlns:w="http://schemas.openxmlformats.org/wordprocessingml/2006/main" xmlns:w14="http://schemas.microsoft.com/office/word/2010/wordml" xmlns:w15="http://schemas.microsoft.com/office/word/2012/wordml" xmlns:w16cex="http://schemas.microsoft.com/office/word/2018/wordml/cex" xmlns:w16cid="http://schemas.microsoft.com/office/word/2016/wordml/cid" xmlns:w16="http://schemas.microsoft.com/office/word/2018/wordml" xmlns:w16sdtdh="http://schemas.microsoft.com/office/word/2020/wordml/sdtdatahash" xmlns:w16se="http://schemas.microsoft.com/office/word/2015/wordml/symex" xmlns:wpg="http://schemas.microsoft.com/office/word/2010/wordprocessingGroup" xmlns:wpi="http://schemas.microsoft.com/office/word/2010/wordprocessingInk" xmlns:wne="http://schemas.microsoft.com/office/word/2006/wordml" xmlns:wps="http://schemas.microsoft.com/office/word/2010/wordprocessingShape" mc:Ignorable="w14 w15 w16se w16cid w16 w16cex w16sdtdh wp14">
+<w:numbering xmlns:wpc="http://schemas.microsoft.com/office/word/2010/wordprocessingCanvas" xmlns:cx="http://schemas.microsoft.com/office/drawing/2014/chartex" xmlns:cx1="http://schemas.microsoft.com/office/drawing/2015/9/8/chartex" xmlns:cx2="http://schemas.microsoft.com/office/drawing/2015/10/21/chartex" xmlns:cx3="http://schemas.microsoft.com/office/drawing/2016/5/9/chartex" xmlns:cx4="http://schemas.microsoft.com/office/drawing/2016/5/10/chartex" xmlns:cx5="http://schemas.microsoft.com/office/drawing/2016/5/11/chartex" xmlns:cx6="http://schemas.microsoft.com/office/drawing/2016/5/12/chartex" xmlns:cx7="http://schemas.microsoft.com/office/drawing/2016/5/13/chartex" xmlns:cx8="http://schemas.microsoft.com/office/drawing/2016/5/14/chartex" xmlns:mc="http://schemas.openxmlformats.org/markup-compatibility/2006" xmlns:aink="http://schemas.microsoft.com/office/drawing/2016/ink" xmlns:am3d="http://schemas.microsoft.com/office/drawing/2017/model3d" xmlns:o="urn:schemas-microsoft-com:office:office" xmlns:oel="http://schemas.microsoft.com/office/2019/extlst" xmlns:r="http://schemas.openxmlformats.org/officeDocument/2006/relationships" xmlns:m="http://schemas.openxmlformats.org/officeDocument/2006/math" xmlns:v="urn:schemas-microsoft-com:vml" xmlns:wp14="http://schemas.microsoft.com/office/word/2010/wordprocessingDrawing" xmlns:wp="http://schemas.openxmlformats.org/drawingml/2006/wordprocessingDrawing" xmlns:w10="urn:schemas-microsoft-com:office:word" xmlns:w="http://schemas.openxmlformats.org/wordprocessingml/2006/main" xmlns:w14="http://schemas.microsoft.com/office/word/2010/wordml" xmlns:w15="http://schemas.microsoft.com/office/word/2012/wordml" xmlns:w16cex="http://schemas.microsoft.com/office/word/2018/wordml/cex" xmlns:w16cid="http://schemas.microsoft.com/office/word/2016/wordml/cid" xmlns:w16="http://schemas.microsoft.com/office/word/2018/wordml" xmlns:w16du="http://schemas.microsoft.com/office/word/2023/wordml/word16du" xmlns:w16sdtdh="http://schemas.microsoft.com/office/word/2020/wordml/sdtdatahash" xmlns:w16se="http://schemas.microsoft.com/office/word/2015/wordml/symex" xmlns:wpg="http://schemas.microsoft.com/office/word/2010/wordprocessingGroup" xmlns:wpi="http://schemas.microsoft.com/office/word/2010/wordprocessingInk" xmlns:wne="http://schemas.microsoft.com/office/word/2006/wordml" xmlns:wps="http://schemas.microsoft.com/office/word/2010/wordprocessingShape" mc:Ignorable="w14 w15 w16se w16cid w16 w16cex w16sdtdh w16du wp14">
   <w:abstractNum w:abstractNumId="0" w15:restartNumberingAfterBreak="0">
     <w:nsid w:val="11A214E3"/>
     <w:multiLevelType w:val="hybridMultilevel"/>
@@ -10069,7 +10186,7 @@
 </file>
 
 <file path=word/styles.xml><?xml version="1.0" encoding="utf-8"?>
-<w:styles xmlns:mc="http://schemas.openxmlformats.org/markup-compatibility/2006" xmlns:r="http://schemas.openxmlformats.org/officeDocument/2006/relationships" xmlns:w="http://schemas.openxmlformats.org/wordprocessingml/2006/main" xmlns:w14="http://schemas.microsoft.com/office/word/2010/wordml" xmlns:w15="http://schemas.microsoft.com/office/word/2012/wordml" xmlns:w16cex="http://schemas.microsoft.com/office/word/2018/wordml/cex" xmlns:w16cid="http://schemas.microsoft.com/office/word/2016/wordml/cid" xmlns:w16="http://schemas.microsoft.com/office/word/2018/wordml" xmlns:w16sdtdh="http://schemas.microsoft.com/office/word/2020/wordml/sdtdatahash" xmlns:w16se="http://schemas.microsoft.com/office/word/2015/wordml/symex" mc:Ignorable="w14 w15 w16se w16cid w16 w16cex w16sdtdh">
+<w:styles xmlns:mc="http://schemas.openxmlformats.org/markup-compatibility/2006" xmlns:r="http://schemas.openxmlformats.org/officeDocument/2006/relationships" xmlns:w="http://schemas.openxmlformats.org/wordprocessingml/2006/main" xmlns:w14="http://schemas.microsoft.com/office/word/2010/wordml" xmlns:w15="http://schemas.microsoft.com/office/word/2012/wordml" xmlns:w16cex="http://schemas.microsoft.com/office/word/2018/wordml/cex" xmlns:w16cid="http://schemas.microsoft.com/office/word/2016/wordml/cid" xmlns:w16="http://schemas.microsoft.com/office/word/2018/wordml" xmlns:w16du="http://schemas.microsoft.com/office/word/2023/wordml/word16du" xmlns:w16sdtdh="http://schemas.microsoft.com/office/word/2020/wordml/sdtdatahash" xmlns:w16se="http://schemas.microsoft.com/office/word/2015/wordml/symex" mc:Ignorable="w14 w15 w16se w16cid w16 w16cex w16sdtdh w16du">
   <w:docDefaults>
     <w:rPrDefault>
       <w:rPr>

</xml_diff>

<commit_message>
Naamgeving afgeleide datasets nu mogelijk. Uitgelegd in handleiding en basis config aangepast.
</commit_message>
<xml_diff>
--- a/Handleiding configuratie.docx
+++ b/Handleiding configuratie.docx
@@ -26,10 +26,26 @@
         <w:pStyle w:val="Geenafstand"/>
       </w:pPr>
       <w:r>
-        <w:t>Dit script wordt gebruikt om de data van een gezondheidsmonitor om te zetten in tabellenboeken voor de verschillende gemeentes, scholen, regio’s, enz. In principe kan op iedere variabele een specifieke set tabellenboeken worden gemaakt</w:t>
-      </w:r>
-      <w:r>
-        <w:t>, met daarbij ook uitsplitsing op een ‘hoger’ niveau. Denk bijvoorbeeld aan tabellenboeken per gemeente, waarbij ook een kolom is meegenomen voor een subregio.</w:t>
+        <w:t xml:space="preserve">Dit script wordt gebruikt om de data van een </w:t>
+      </w:r>
+      <w:proofErr w:type="spellStart"/>
+      <w:r>
+        <w:t>gezondheidsmonitor</w:t>
+      </w:r>
+      <w:proofErr w:type="spellEnd"/>
+      <w:r>
+        <w:t xml:space="preserve"> om te zetten in tabellenboeken voor de verschillende gemeentes, scholen, regio’s, enz. In principe kan op iedere variabele een specifieke set tabellenboeken worden gemaakt</w:t>
+      </w:r>
+      <w:r>
+        <w:t xml:space="preserve">, met daarbij ook uitsplitsing op een ‘hoger’ niveau. Denk bijvoorbeeld aan tabellenboeken per gemeente, waarbij ook een kolom is meegenomen voor een </w:t>
+      </w:r>
+      <w:proofErr w:type="spellStart"/>
+      <w:r>
+        <w:t>subregio</w:t>
+      </w:r>
+      <w:proofErr w:type="spellEnd"/>
+      <w:r>
+        <w:t>.</w:t>
       </w:r>
     </w:p>
     <w:p>
@@ -89,13 +105,37 @@
         <w:t xml:space="preserve">herschreven versie van het tabellenboekscript dat al een paar jaar circuleert en telkens wordt uitgebreid. </w:t>
       </w:r>
       <w:r>
-        <w:t>Deze situatie werd na het vijf keer doorgeven van het auteurschap onhoudbaar, waarop er vanuit GGData een werkgroep is opgezet om één universeel script op te zetten</w:t>
+        <w:t xml:space="preserve">Deze situatie werd na het vijf keer doorgeven van het auteurschap onhoudbaar, waarop er vanuit </w:t>
+      </w:r>
+      <w:proofErr w:type="spellStart"/>
+      <w:r>
+        <w:t>GGData</w:t>
+      </w:r>
+      <w:proofErr w:type="spellEnd"/>
+      <w:r>
+        <w:t xml:space="preserve"> een werkgroep is opgezet om één universeel script op te zetten</w:t>
       </w:r>
       <w:r>
         <w:t>, welke voor alle monitors gebruikt kan worden. Het script zal daarom vanaf heden worden onderhouden door deze werkgroep</w:t>
       </w:r>
       <w:r>
-        <w:t xml:space="preserve">. De laatste versie is altijd beschikbaar vanaf de Github van GGData: </w:t>
+        <w:t xml:space="preserve">. De laatste versie is altijd beschikbaar vanaf de </w:t>
+      </w:r>
+      <w:proofErr w:type="spellStart"/>
+      <w:r>
+        <w:t>Github</w:t>
+      </w:r>
+      <w:proofErr w:type="spellEnd"/>
+      <w:r>
+        <w:t xml:space="preserve"> van </w:t>
+      </w:r>
+      <w:proofErr w:type="spellStart"/>
+      <w:r>
+        <w:t>GGData</w:t>
+      </w:r>
+      <w:proofErr w:type="spellEnd"/>
+      <w:r>
+        <w:t xml:space="preserve">: </w:t>
       </w:r>
       <w:hyperlink r:id="rId6" w:history="1">
         <w:r>
@@ -115,9 +155,11 @@
       <w:pPr>
         <w:pStyle w:val="Geenafstand"/>
       </w:pPr>
+      <w:proofErr w:type="spellStart"/>
       <w:r>
         <w:t>Werkgroepleden</w:t>
       </w:r>
+      <w:proofErr w:type="spellEnd"/>
       <w:r>
         <w:t>:</w:t>
       </w:r>
@@ -171,7 +213,15 @@
         <w:t xml:space="preserve">Voor foutmeldingen en functionaliteitsaanvragen verwijzen we in eerste instantie naar de </w:t>
       </w:r>
       <w:r>
-        <w:t xml:space="preserve">‘Issues’ pagina op Github: </w:t>
+        <w:t xml:space="preserve">‘Issues’ pagina op </w:t>
+      </w:r>
+      <w:proofErr w:type="spellStart"/>
+      <w:r>
+        <w:t>Github</w:t>
+      </w:r>
+      <w:proofErr w:type="spellEnd"/>
+      <w:r>
+        <w:t xml:space="preserve">: </w:t>
       </w:r>
       <w:hyperlink r:id="rId7" w:history="1">
         <w:r>
@@ -224,7 +274,15 @@
         <w:t>Sinds de laatste monitor (V&amp;O) zijn een aantal elementen aangepast, en een aantal nieuwe functies toegevoegd. Deze zijn</w:t>
       </w:r>
       <w:r>
-        <w:t xml:space="preserve"> backwards compatible</w:t>
+        <w:t xml:space="preserve"> </w:t>
+      </w:r>
+      <w:proofErr w:type="spellStart"/>
+      <w:r>
+        <w:t>backwards</w:t>
+      </w:r>
+      <w:proofErr w:type="spellEnd"/>
+      <w:r>
+        <w:t xml:space="preserve"> compatible</w:t>
       </w:r>
       <w:r>
         <w:t xml:space="preserve"> verwerkt in het script</w:t>
@@ -258,7 +316,15 @@
         </w:numPr>
       </w:pPr>
       <w:r>
-        <w:t>Er is een digitoegankelijke versie van het tabellenboek toegevoegd. Dit is in aanvulling op de bestaande Excel</w:t>
+        <w:t xml:space="preserve">Er is een </w:t>
+      </w:r>
+      <w:proofErr w:type="spellStart"/>
+      <w:r>
+        <w:t>digitoegankelijke</w:t>
+      </w:r>
+      <w:proofErr w:type="spellEnd"/>
+      <w:r>
+        <w:t xml:space="preserve"> versie van het tabellenboek toegevoegd. Dit is in aanvulling op de bestaande Excel</w:t>
       </w:r>
       <w:r>
         <w:t>uitvoer.</w:t>
@@ -273,12 +339,14 @@
         <w:t xml:space="preserve"> over </w:t>
       </w:r>
       <w:hyperlink w:anchor="_Digitoegankelijke_versie" w:history="1">
+        <w:proofErr w:type="spellStart"/>
         <w:r>
           <w:rPr>
             <w:rStyle w:val="Hyperlink"/>
           </w:rPr>
           <w:t>digitoegankelijkheid</w:t>
         </w:r>
+        <w:proofErr w:type="spellEnd"/>
       </w:hyperlink>
       <w:r>
         <w:t>.</w:t>
@@ -319,7 +387,15 @@
         </w:numPr>
       </w:pPr>
       <w:r>
-        <w:t>Kolomkoppen bij iedere vraag zijn nu optioneel. Let op: dit werkt alleen in Excel, aangezien digitoegankelijkheid vereist dat iedere tabel kolomkoppen heeft.</w:t>
+        <w:t xml:space="preserve">Kolomkoppen bij iedere vraag zijn nu optioneel. Let op: dit werkt alleen in Excel, aangezien </w:t>
+      </w:r>
+      <w:proofErr w:type="spellStart"/>
+      <w:r>
+        <w:t>digitoegankelijkheid</w:t>
+      </w:r>
+      <w:proofErr w:type="spellEnd"/>
+      <w:r>
+        <w:t xml:space="preserve"> vereist dat iedere tabel kolomkoppen heeft.</w:t>
       </w:r>
     </w:p>
     <w:p>
@@ -458,8 +534,13 @@
       <w:r>
         <w:t>“</w:t>
       </w:r>
-      <w:r>
-        <w:t>tbl_</w:t>
+      <w:proofErr w:type="spellStart"/>
+      <w:r>
+        <w:t>tbl</w:t>
+      </w:r>
+      <w:proofErr w:type="spellEnd"/>
+      <w:r>
+        <w:t>_</w:t>
       </w:r>
       <w:r>
         <w:t>”</w:t>
@@ -468,7 +549,23 @@
         <w:t>)</w:t>
       </w:r>
       <w:r>
-        <w:t>, deze handleiding, en een configuratiebestand in Excel. Het uitvoeren van het script gebeurt door tbl_maken.R uit te voeren in R of Rstudio; de andere onderdelen worden vanuit dit script automatisch ingeladen.</w:t>
+        <w:t xml:space="preserve">, deze handleiding, en een configuratiebestand in Excel. Het uitvoeren van het script gebeurt door </w:t>
+      </w:r>
+      <w:proofErr w:type="spellStart"/>
+      <w:r>
+        <w:t>tbl_maken.R</w:t>
+      </w:r>
+      <w:proofErr w:type="spellEnd"/>
+      <w:r>
+        <w:t xml:space="preserve"> uit te voeren in R of </w:t>
+      </w:r>
+      <w:proofErr w:type="spellStart"/>
+      <w:r>
+        <w:t>Rstudio</w:t>
+      </w:r>
+      <w:proofErr w:type="spellEnd"/>
+      <w:r>
+        <w:t>; de andere onderdelen worden vanuit dit script automatisch ingeladen.</w:t>
       </w:r>
     </w:p>
     <w:p>
@@ -487,13 +584,29 @@
         <w:t>verwerken</w:t>
       </w:r>
       <w:r>
-        <w:t xml:space="preserve"> uit één of meerdere datasets. Als er meerdere datasets zijn worden deze gecombineerd tot één ‘superdataset’, waarin automatisch ‘superweegfactoren’ en ‘superstrata’ worden aangemaakt.</w:t>
+        <w:t xml:space="preserve"> uit één of meerdere datasets. Als er meerdere datasets zijn worden deze gecombineerd tot één ‘superdataset’, waarin automatisch ‘superweegfactoren’ en ‘</w:t>
+      </w:r>
+      <w:proofErr w:type="spellStart"/>
+      <w:r>
+        <w:t>superstrata</w:t>
+      </w:r>
+      <w:proofErr w:type="spellEnd"/>
+      <w:r>
+        <w:t>’ worden aangemaakt.</w:t>
       </w:r>
       <w:r>
         <w:t xml:space="preserve"> </w:t>
       </w:r>
       <w:r>
-        <w:t>Hierbij dient wel te worden aangegeven welke variabelen de strata en de weegfactoren bevatten. (Zie de naslag hieronder.)</w:t>
+        <w:t xml:space="preserve">Hierbij dient wel te worden aangegeven welke variabelen de </w:t>
+      </w:r>
+      <w:proofErr w:type="spellStart"/>
+      <w:r>
+        <w:t>strata</w:t>
+      </w:r>
+      <w:proofErr w:type="spellEnd"/>
+      <w:r>
+        <w:t xml:space="preserve"> en de weegfactoren bevatten. (Zie de naslag hieronder.)</w:t>
       </w:r>
     </w:p>
     <w:p>
@@ -547,7 +660,15 @@
         <w:t xml:space="preserve"> package </w:t>
       </w:r>
       <w:r>
-        <w:t xml:space="preserve">van Thomas Lumley. Deze werkt volgens dezelfde principes als </w:t>
+        <w:t xml:space="preserve">van Thomas </w:t>
+      </w:r>
+      <w:proofErr w:type="spellStart"/>
+      <w:r>
+        <w:t>Lumley</w:t>
+      </w:r>
+      <w:proofErr w:type="spellEnd"/>
+      <w:r>
+        <w:t xml:space="preserve">. Deze werkt volgens dezelfde principes als </w:t>
       </w:r>
       <w:r>
         <w:rPr>
@@ -663,6 +784,7 @@
       <w:r>
         <w:t xml:space="preserve"> en </w:t>
       </w:r>
+      <w:proofErr w:type="spellStart"/>
       <w:r>
         <w:rPr>
           <w:i/>
@@ -670,8 +792,17 @@
         </w:rPr>
         <w:t>resultaten_csv</w:t>
       </w:r>
-      <w:r>
-        <w:t xml:space="preserve"> automatisch aangemaakt in de map waarin de configuratie zich bevindt. Tabellenboeken zullen worden geplaatst in de submap </w:t>
+      <w:proofErr w:type="spellEnd"/>
+      <w:r>
+        <w:t xml:space="preserve"> automatisch aangemaakt in de map waarin de configuratie zich bevindt. Tabellenboeken zullen worden geplaatst in de </w:t>
+      </w:r>
+      <w:proofErr w:type="spellStart"/>
+      <w:r>
+        <w:t>submap</w:t>
+      </w:r>
+      <w:proofErr w:type="spellEnd"/>
+      <w:r>
+        <w:t xml:space="preserve"> </w:t>
       </w:r>
       <w:r>
         <w:rPr>
@@ -686,6 +817,7 @@
       <w:r>
         <w:t xml:space="preserve">Berekende resultaten worden geplaatst in </w:t>
       </w:r>
+      <w:proofErr w:type="spellStart"/>
       <w:r>
         <w:rPr>
           <w:i/>
@@ -693,6 +825,7 @@
         </w:rPr>
         <w:t>resultaten_csv</w:t>
       </w:r>
+      <w:proofErr w:type="spellEnd"/>
       <w:r>
         <w:t xml:space="preserve">. Deze tabel </w:t>
       </w:r>
@@ -703,7 +836,15 @@
         <w:t xml:space="preserve"> gebruikt worden voor bijvoorbeeld het schrijven van de rapportage, aangezien alle aantallen, percentages en p-waarden hierin weergegeven zijn. </w:t>
       </w:r>
       <w:r>
-        <w:t xml:space="preserve">Door gebruik van tbl_onderzoeksexport.R worden hiervan leesbare tabellen gemaakt die eveneens in de map </w:t>
+        <w:t xml:space="preserve">Door gebruik van </w:t>
+      </w:r>
+      <w:proofErr w:type="spellStart"/>
+      <w:r>
+        <w:t>tbl_onderzoeksexport.R</w:t>
+      </w:r>
+      <w:proofErr w:type="spellEnd"/>
+      <w:r>
+        <w:t xml:space="preserve"> worden hiervan leesbare tabellen gemaakt die eveneens in de map </w:t>
       </w:r>
       <w:r>
         <w:rPr>
@@ -814,16 +955,29 @@
         <w:t>Open R</w:t>
       </w:r>
       <w:r>
-        <w:t xml:space="preserve"> of Rstudio en vo</w:t>
+        <w:t xml:space="preserve"> of </w:t>
+      </w:r>
+      <w:proofErr w:type="spellStart"/>
+      <w:r>
+        <w:t>Rstudio</w:t>
+      </w:r>
+      <w:proofErr w:type="spellEnd"/>
+      <w:r>
+        <w:t xml:space="preserve"> en vo</w:t>
       </w:r>
       <w:r>
         <w:t xml:space="preserve">er </w:t>
       </w:r>
+      <w:proofErr w:type="spellStart"/>
       <w:r>
         <w:t>tbl</w:t>
       </w:r>
       <w:r>
-        <w:t xml:space="preserve">_maken.R uit. </w:t>
+        <w:t>_maken.R</w:t>
+      </w:r>
+      <w:proofErr w:type="spellEnd"/>
+      <w:r>
+        <w:t xml:space="preserve"> uit. </w:t>
       </w:r>
       <w:r>
         <w:rPr>
@@ -1001,7 +1155,15 @@
         <w:t>gebruikt worden vo</w:t>
       </w:r>
       <w:r>
-        <w:t>or verdere analyse of het maken van een rapportage. Voer tbl_onderzoeksexport.R uit om hier een leesbare tabel van te maken.</w:t>
+        <w:t xml:space="preserve">or verdere analyse of het maken van een rapportage. Voer </w:t>
+      </w:r>
+      <w:proofErr w:type="spellStart"/>
+      <w:r>
+        <w:t>tbl_onderzoeksexport.R</w:t>
+      </w:r>
+      <w:proofErr w:type="spellEnd"/>
+      <w:r>
+        <w:t xml:space="preserve"> uit om hier een leesbare tabel van te maken.</w:t>
       </w:r>
     </w:p>
     <w:p>
@@ -1061,6 +1223,7 @@
       <w:r>
         <w:t xml:space="preserve">en </w:t>
       </w:r>
+      <w:proofErr w:type="spellStart"/>
       <w:r>
         <w:rPr>
           <w:i/>
@@ -1068,6 +1231,7 @@
         </w:rPr>
         <w:t>indeling_rijen</w:t>
       </w:r>
+      <w:proofErr w:type="spellEnd"/>
       <w:r>
         <w:t>; daar is alles belangrijk om aan te passen naar eigen huisstijl.</w:t>
       </w:r>
@@ -1303,7 +1467,23 @@
         <w:t xml:space="preserve">optioneel een jaar of subset. </w:t>
       </w:r>
       <w:r>
-        <w:t xml:space="preserve">Vanuit deze data worden dummies aangemaakt, welke aangeven of een rij bij een bepaalde kolom hoort. Wanneer een test wordt uitgevoerd wordt data geselecteerd op WAAR in beide bijbehorende dummies, en vervolgens getest op </w:t>
+        <w:t xml:space="preserve">Vanuit deze data worden </w:t>
+      </w:r>
+      <w:proofErr w:type="spellStart"/>
+      <w:r>
+        <w:t>dummies</w:t>
+      </w:r>
+      <w:proofErr w:type="spellEnd"/>
+      <w:r>
+        <w:t xml:space="preserve"> aangemaakt, welke aangeven of een rij bij een bepaalde kolom hoort. Wanneer een test wordt uitgevoerd wordt data geselecteerd op WAAR in beide bijbehorende </w:t>
+      </w:r>
+      <w:proofErr w:type="spellStart"/>
+      <w:r>
+        <w:t>dummies</w:t>
+      </w:r>
+      <w:proofErr w:type="spellEnd"/>
+      <w:r>
+        <w:t xml:space="preserve">, en vervolgens getest op </w:t>
       </w:r>
       <w:r>
         <w:t>WAAR voor de eerste dummy versus ONWAAR voor de eerste dummy.</w:t>
@@ -1873,6 +2053,7 @@
       <w:r>
         <w:t xml:space="preserve">Het aangeven van een afwijkende weegfactor kan op het tabblad </w:t>
       </w:r>
+      <w:proofErr w:type="spellStart"/>
       <w:r>
         <w:rPr>
           <w:i/>
@@ -1880,6 +2061,7 @@
         </w:rPr>
         <w:t>indeling_rijen</w:t>
       </w:r>
+      <w:proofErr w:type="spellEnd"/>
       <w:r>
         <w:rPr>
           <w:i/>
@@ -1889,7 +2071,15 @@
         <w:t xml:space="preserve">, </w:t>
       </w:r>
       <w:r>
-        <w:t xml:space="preserve">door het toevoegen van een kolom met de naam “weegfactor” (voor een andere weegfactor per variabele) of een kolom met de naam “weegfactor.d_(datasetnaam)” (voor een weegfactor per variabele per jaar). </w:t>
+        <w:t>door het toevoegen van een kolom met de naam “weegfactor” (voor een andere weegfactor per variabele) of een kolom met de naam “</w:t>
+      </w:r>
+      <w:proofErr w:type="spellStart"/>
+      <w:r>
+        <w:t>weegfactor.d</w:t>
+      </w:r>
+      <w:proofErr w:type="spellEnd"/>
+      <w:r>
+        <w:t xml:space="preserve">_(datasetnaam)” (voor een weegfactor per variabele per jaar). </w:t>
       </w:r>
       <w:r>
         <w:t xml:space="preserve">Het is enkel mogelijk een andere weegfactor </w:t>
@@ -1917,7 +2107,23 @@
         <w:t xml:space="preserve">. </w:t>
       </w:r>
       <w:r>
-        <w:t xml:space="preserve">Hiervoor kunnen dan twee kolommen worden toegevoegd: “weegfactor.d_datasetx” en “weegfactor.d_datasety”. </w:t>
+        <w:t>Hiervoor kunnen dan twee kolommen worden toegevoegd: “</w:t>
+      </w:r>
+      <w:proofErr w:type="spellStart"/>
+      <w:r>
+        <w:t>weegfactor.d_datasetx</w:t>
+      </w:r>
+      <w:proofErr w:type="spellEnd"/>
+      <w:r>
+        <w:t>” en “</w:t>
+      </w:r>
+      <w:proofErr w:type="spellStart"/>
+      <w:r>
+        <w:t>weegfactor.d_datasety</w:t>
+      </w:r>
+      <w:proofErr w:type="spellEnd"/>
+      <w:r>
+        <w:t xml:space="preserve">”. </w:t>
       </w:r>
     </w:p>
     <w:p>
@@ -1987,9 +2193,11 @@
             <w:tcW w:w="2689" w:type="dxa"/>
           </w:tcPr>
           <w:p>
+            <w:proofErr w:type="spellStart"/>
             <w:r>
               <w:t>min_observaties_per_vraag</w:t>
             </w:r>
+            <w:proofErr w:type="spellEnd"/>
           </w:p>
         </w:tc>
         <w:tc>
@@ -2034,9 +2242,11 @@
             <w:tcW w:w="2689" w:type="dxa"/>
           </w:tcPr>
           <w:p>
+            <w:proofErr w:type="spellStart"/>
             <w:r>
               <w:t>min_observaties_per_antwoord</w:t>
             </w:r>
+            <w:proofErr w:type="spellEnd"/>
           </w:p>
         </w:tc>
         <w:tc>
@@ -2078,9 +2288,11 @@
             <w:tcW w:w="2689" w:type="dxa"/>
           </w:tcPr>
           <w:p>
+            <w:proofErr w:type="spellStart"/>
             <w:r>
               <w:t>afkapwaarde_antwoord</w:t>
             </w:r>
+            <w:proofErr w:type="spellEnd"/>
           </w:p>
         </w:tc>
         <w:tc>
@@ -2116,6 +2328,7 @@
             <w:r>
               <w:t xml:space="preserve">Getallen kleiner dan of gelijk aan deze waarde worden vervangen door de tekst in </w:t>
             </w:r>
+            <w:proofErr w:type="spellStart"/>
             <w:r>
               <w:rPr>
                 <w:i/>
@@ -2123,6 +2336,7 @@
               </w:rPr>
               <w:t>tekst_min_antwoord_niet_gehaald</w:t>
             </w:r>
+            <w:proofErr w:type="spellEnd"/>
             <w:r>
               <w:t>.</w:t>
             </w:r>
@@ -2135,9 +2349,11 @@
             <w:tcW w:w="2689" w:type="dxa"/>
           </w:tcPr>
           <w:p>
+            <w:proofErr w:type="spellStart"/>
             <w:r>
               <w:t>vraag_verbergen_bij_missend_antwoord</w:t>
             </w:r>
+            <w:proofErr w:type="spellEnd"/>
           </w:p>
         </w:tc>
         <w:tc>
@@ -2180,9 +2396,11 @@
             <w:tcW w:w="2689" w:type="dxa"/>
           </w:tcPr>
           <w:p>
+            <w:proofErr w:type="spellStart"/>
             <w:r>
               <w:t>tekst_min_vraag_niet_gehaald</w:t>
             </w:r>
+            <w:proofErr w:type="spellEnd"/>
           </w:p>
         </w:tc>
         <w:tc>
@@ -2221,9 +2439,11 @@
             <w:tcW w:w="2689" w:type="dxa"/>
           </w:tcPr>
           <w:p>
+            <w:proofErr w:type="spellStart"/>
             <w:r>
               <w:t>tekst_min_antwoord_niet_gehaald</w:t>
             </w:r>
+            <w:proofErr w:type="spellEnd"/>
           </w:p>
         </w:tc>
         <w:tc>
@@ -2253,9 +2473,11 @@
             <w:tcW w:w="2689" w:type="dxa"/>
           </w:tcPr>
           <w:p>
+            <w:proofErr w:type="spellStart"/>
             <w:r>
               <w:t>tekst_missende_data</w:t>
             </w:r>
+            <w:proofErr w:type="spellEnd"/>
           </w:p>
         </w:tc>
         <w:tc>
@@ -2291,6 +2513,7 @@
                 <w:bCs/>
               </w:rPr>
             </w:pPr>
+            <w:proofErr w:type="spellStart"/>
             <w:r>
               <w:rPr>
                 <w:b/>
@@ -2305,6 +2528,7 @@
               </w:rPr>
               <w:t>toetsen</w:t>
             </w:r>
+            <w:proofErr w:type="spellEnd"/>
           </w:p>
         </w:tc>
         <w:tc>
@@ -2331,6 +2555,7 @@
             <w:r>
               <w:t xml:space="preserve"> Het niveau kan worden aangepast middels de waarde in </w:t>
             </w:r>
+            <w:proofErr w:type="spellStart"/>
             <w:r>
               <w:rPr>
                 <w:i/>
@@ -2338,6 +2563,7 @@
               </w:rPr>
               <w:t>confidence_level</w:t>
             </w:r>
+            <w:proofErr w:type="spellEnd"/>
             <w:r>
               <w:t>.</w:t>
             </w:r>
@@ -2385,6 +2611,7 @@
             <w:r>
               <w:t xml:space="preserve">worden aangepast in </w:t>
             </w:r>
+            <w:proofErr w:type="spellStart"/>
             <w:r>
               <w:rPr>
                 <w:i/>
@@ -2399,11 +2626,20 @@
               </w:rPr>
               <w:t>.R</w:t>
             </w:r>
+            <w:proofErr w:type="spellEnd"/>
             <w:r>
               <w:t xml:space="preserve">, zoek op </w:t>
             </w:r>
             <w:r>
-              <w:t>“style.sign”</w:t>
+              <w:t>“</w:t>
+            </w:r>
+            <w:proofErr w:type="spellStart"/>
+            <w:r>
+              <w:t>style.sign</w:t>
+            </w:r>
+            <w:proofErr w:type="spellEnd"/>
+            <w:r>
+              <w:t>”</w:t>
             </w:r>
             <w:r>
               <w:t>.)</w:t>
@@ -2423,6 +2659,7 @@
                 <w:bCs/>
               </w:rPr>
             </w:pPr>
+            <w:proofErr w:type="spellStart"/>
             <w:r>
               <w:rPr>
                 <w:b/>
@@ -2431,6 +2668,7 @@
               <w:lastRenderedPageBreak/>
               <w:t>sign_hovertekst</w:t>
             </w:r>
+            <w:proofErr w:type="spellEnd"/>
           </w:p>
         </w:tc>
         <w:tc>
@@ -2449,10 +2687,26 @@
           </w:tcPr>
           <w:p>
             <w:r>
-              <w:t xml:space="preserve">In de digitoegankelijke versie krijgen significante resultaten een </w:t>
-            </w:r>
-            <w:r>
-              <w:t>‘hover’ die informatie geeft over de opmaak. Hierdoor kan een screenreader lezen wat met de opmaak bedoelt wordt, en voor gebruikers zonder toegankelijkheidsproblemen is dit leesbaar als een tekstballon wanneer er op de cel gewezen wordt met de muis. De tekst die hierbij wordt weergegeven is via deze waarde op te geven.</w:t>
+              <w:t xml:space="preserve">In de </w:t>
+            </w:r>
+            <w:proofErr w:type="spellStart"/>
+            <w:r>
+              <w:t>digitoegankelijke</w:t>
+            </w:r>
+            <w:proofErr w:type="spellEnd"/>
+            <w:r>
+              <w:t xml:space="preserve"> versie krijgen significante resultaten een </w:t>
+            </w:r>
+            <w:r>
+              <w:t>‘</w:t>
+            </w:r>
+            <w:proofErr w:type="spellStart"/>
+            <w:r>
+              <w:t>hover</w:t>
+            </w:r>
+            <w:proofErr w:type="spellEnd"/>
+            <w:r>
+              <w:t>’ die informatie geeft over de opmaak. Hierdoor kan een screenreader lezen wat met de opmaak bedoelt wordt, en voor gebruikers zonder toegankelijkheidsproblemen is dit leesbaar als een tekstballon wanneer er op de cel gewezen wordt met de muis. De tekst die hierbij wordt weergegeven is via deze waarde op te geven.</w:t>
             </w:r>
           </w:p>
         </w:tc>
@@ -2469,9 +2723,11 @@
                 <w:bCs/>
               </w:rPr>
             </w:pPr>
+            <w:proofErr w:type="spellStart"/>
             <w:r>
               <w:t>confidence_level</w:t>
             </w:r>
+            <w:proofErr w:type="spellEnd"/>
           </w:p>
         </w:tc>
         <w:tc>
@@ -2510,6 +2766,7 @@
             <w:r>
               <w:t xml:space="preserve"> </w:t>
             </w:r>
+            <w:proofErr w:type="spellStart"/>
             <w:r>
               <w:rPr>
                 <w:i/>
@@ -2517,6 +2774,7 @@
               </w:rPr>
               <w:t>indeling_kolommen</w:t>
             </w:r>
+            <w:proofErr w:type="spellEnd"/>
             <w:r>
               <w:t>.)</w:t>
             </w:r>
@@ -2535,6 +2793,7 @@
                 <w:bCs/>
               </w:rPr>
             </w:pPr>
+            <w:proofErr w:type="spellStart"/>
             <w:r>
               <w:rPr>
                 <w:b/>
@@ -2542,6 +2801,7 @@
               </w:rPr>
               <w:t>missing_weegfactoren</w:t>
             </w:r>
+            <w:proofErr w:type="spellEnd"/>
           </w:p>
         </w:tc>
         <w:tc>
@@ -2572,7 +2832,15 @@
               <w:t>t</w:t>
             </w:r>
             <w:r>
-              <w:t xml:space="preserve"> als er missings zijn op de weegfactoren. “fout”</w:t>
+              <w:t xml:space="preserve"> als er </w:t>
+            </w:r>
+            <w:proofErr w:type="spellStart"/>
+            <w:r>
+              <w:t>missings</w:t>
+            </w:r>
+            <w:proofErr w:type="spellEnd"/>
+            <w:r>
+              <w:t xml:space="preserve"> zijn op de weegfactoren. “fout”</w:t>
             </w:r>
             <w:r>
               <w:t xml:space="preserve"> </w:t>
@@ -2590,7 +2858,15 @@
               <w:t>g</w:t>
             </w:r>
             <w:r>
-              <w:t>t alle missings met dat nummer.</w:t>
+              <w:t xml:space="preserve">t alle </w:t>
+            </w:r>
+            <w:proofErr w:type="spellStart"/>
+            <w:r>
+              <w:t>missings</w:t>
+            </w:r>
+            <w:proofErr w:type="spellEnd"/>
+            <w:r>
+              <w:t xml:space="preserve"> met dat nummer.</w:t>
             </w:r>
           </w:p>
         </w:tc>
@@ -2607,6 +2883,7 @@
                 <w:bCs/>
               </w:rPr>
             </w:pPr>
+            <w:proofErr w:type="spellStart"/>
             <w:r>
               <w:rPr>
                 <w:b/>
@@ -2614,6 +2891,7 @@
               </w:rPr>
               <w:t>waarden_dichotoom</w:t>
             </w:r>
+            <w:proofErr w:type="spellEnd"/>
           </w:p>
         </w:tc>
         <w:tc>
@@ -2643,12 +2921,14 @@
             <w:tcW w:w="2689" w:type="dxa"/>
           </w:tcPr>
           <w:p>
+            <w:proofErr w:type="spellStart"/>
             <w:r>
               <w:t>vergelijk</w:t>
             </w:r>
             <w:r>
               <w:t>_variabelelabels</w:t>
             </w:r>
+            <w:proofErr w:type="spellEnd"/>
           </w:p>
         </w:tc>
         <w:tc>
@@ -2700,6 +2980,7 @@
                 <w:bCs/>
               </w:rPr>
             </w:pPr>
+            <w:proofErr w:type="spellStart"/>
             <w:r>
               <w:rPr>
                 <w:b/>
@@ -2707,6 +2988,7 @@
               </w:rPr>
               <w:t>template_html</w:t>
             </w:r>
+            <w:proofErr w:type="spellEnd"/>
           </w:p>
         </w:tc>
         <w:tc>
@@ -2760,7 +3042,15 @@
               <w:t xml:space="preserve"> Als deze variabele leeg is </w:t>
             </w:r>
             <w:r>
-              <w:t>worden er geen HTML-bestanden gemaakt.</w:t>
+              <w:t xml:space="preserve">worden er geen </w:t>
+            </w:r>
+            <w:proofErr w:type="spellStart"/>
+            <w:r>
+              <w:t>HTML-bestanden</w:t>
+            </w:r>
+            <w:proofErr w:type="spellEnd"/>
+            <w:r>
+              <w:t xml:space="preserve"> gemaakt.</w:t>
             </w:r>
           </w:p>
         </w:tc>
@@ -2793,7 +3083,15 @@
           </w:tcPr>
           <w:p>
             <w:r>
-              <w:t xml:space="preserve">Het kan soms handig zijn om de aantallen per antwoord uit te draaien. Hiervoor is in principe de onderzoeksexport gemaakt, </w:t>
+              <w:t xml:space="preserve">Het kan soms handig zijn om de aantallen per antwoord uit te draaien. Hiervoor is in principe de </w:t>
+            </w:r>
+            <w:proofErr w:type="spellStart"/>
+            <w:r>
+              <w:t>onderzoeksexport</w:t>
+            </w:r>
+            <w:proofErr w:type="spellEnd"/>
+            <w:r>
+              <w:t xml:space="preserve"> gemaakt, </w:t>
             </w:r>
             <w:r>
               <w:t>maar</w:t>
@@ -2824,9 +3122,11 @@
       <w:pPr>
         <w:pStyle w:val="Kop2"/>
       </w:pPr>
+      <w:proofErr w:type="spellStart"/>
       <w:r>
         <w:t>Crossings</w:t>
       </w:r>
+      <w:proofErr w:type="spellEnd"/>
     </w:p>
     <w:p>
       <w:pPr>
@@ -2845,7 +3145,15 @@
         <w:t>bijvoorbeeld</w:t>
       </w:r>
       <w:r>
-        <w:t xml:space="preserve"> geslacht, SES, of opleidingsniveau zijn. Meerdere crossings zijn mogelijk.</w:t>
+        <w:t xml:space="preserve"> geslacht, SES, of opleidingsniveau zijn. Meerdere </w:t>
+      </w:r>
+      <w:proofErr w:type="spellStart"/>
+      <w:r>
+        <w:t>crossings</w:t>
+      </w:r>
+      <w:proofErr w:type="spellEnd"/>
+      <w:r>
+        <w:t xml:space="preserve"> zijn mogelijk.</w:t>
       </w:r>
     </w:p>
     <w:p>
@@ -2940,6 +3248,7 @@
                 <w:bCs/>
               </w:rPr>
             </w:pPr>
+            <w:proofErr w:type="spellStart"/>
             <w:r>
               <w:rPr>
                 <w:b/>
@@ -2947,6 +3256,7 @@
               </w:rPr>
               <w:t>naam_dataset</w:t>
             </w:r>
+            <w:proofErr w:type="spellEnd"/>
           </w:p>
         </w:tc>
         <w:tc>
@@ -2994,6 +3304,34 @@
             </w:r>
             <w:r>
               <w:t xml:space="preserve"> Deze hoeft niet overeen te komen met de bestandsnaam.</w:t>
+            </w:r>
+          </w:p>
+          <w:p>
+            <w:pPr>
+              <w:pStyle w:val="Geenafstand"/>
+            </w:pPr>
+            <w:r>
+              <w:t xml:space="preserve">Het is mogelijk een afgeleide dataset te definiëren. De naam van deze dataset heeft het format _A_B. De _ aan het begin geeft aan dat het om een afgeleide dataset gaat. A is de naam van de brondataset. B is de nieuwe naam van de dataset. Het filter wat op A word toegepast om tot B te komen kan worden aangeven in kolom ‘filter’ en heeft de form van een R expressie die in de </w:t>
+            </w:r>
+            <w:r>
+              <w:rPr>
+                <w:i/>
+                <w:iCs/>
+              </w:rPr>
+              <w:t>filter</w:t>
+            </w:r>
+            <w:r>
+              <w:t xml:space="preserve"> functie kan</w:t>
+            </w:r>
+            <w:r>
+              <w:t xml:space="preserve">, bv </w:t>
+            </w:r>
+            <w:r>
+              <w:rPr>
+                <w:i/>
+                <w:iCs/>
+              </w:rPr>
+              <w:t>GENDER==1&amp;KLAS==4</w:t>
             </w:r>
           </w:p>
         </w:tc>
@@ -3061,8 +3399,13 @@
               <w:t>Het script neemt aan dat dit bestand in dezelfde map staat als de configuratie. Een relatief pad (bijv. “../</w:t>
             </w:r>
             <w:r>
-              <w:t>2021/data.sav</w:t>
-            </w:r>
+              <w:t>2021/</w:t>
+            </w:r>
+            <w:proofErr w:type="spellStart"/>
+            <w:r>
+              <w:t>data.sav</w:t>
+            </w:r>
+            <w:proofErr w:type="spellEnd"/>
             <w:r>
               <w:t>”</w:t>
             </w:r>
@@ -3113,9 +3456,11 @@
             <w:pPr>
               <w:pStyle w:val="Geenafstand"/>
             </w:pPr>
+            <w:proofErr w:type="spellStart"/>
             <w:r>
               <w:t>Variabelenaam</w:t>
             </w:r>
+            <w:proofErr w:type="spellEnd"/>
             <w:r>
               <w:t xml:space="preserve"> / leeg</w:t>
             </w:r>
@@ -3170,8 +3515,13 @@
             <w:pPr>
               <w:pStyle w:val="Geenafstand"/>
             </w:pPr>
-            <w:r>
-              <w:t>Variabelenaam / leeg</w:t>
+            <w:proofErr w:type="spellStart"/>
+            <w:r>
+              <w:t>Variabelenaam</w:t>
+            </w:r>
+            <w:proofErr w:type="spellEnd"/>
+            <w:r>
+              <w:t xml:space="preserve"> / leeg</w:t>
             </w:r>
           </w:p>
         </w:tc>
@@ -3196,8 +3546,13 @@
             <w:pPr>
               <w:pStyle w:val="Geenafstand"/>
             </w:pPr>
-            <w:r>
-              <w:t>Variabelenaam met informatie over de weging van het design. Als deze leeg is wordt er een ongewogen design gebruikt.</w:t>
+            <w:proofErr w:type="spellStart"/>
+            <w:r>
+              <w:t>Variabelenaam</w:t>
+            </w:r>
+            <w:proofErr w:type="spellEnd"/>
+            <w:r>
+              <w:t xml:space="preserve"> met informatie over de weging van het design. Als deze leeg is wordt er een ongewogen design gebruikt.</w:t>
             </w:r>
             <w:r>
               <w:t xml:space="preserve"> </w:t>
@@ -3247,8 +3602,13 @@
             <w:pPr>
               <w:pStyle w:val="Geenafstand"/>
             </w:pPr>
-            <w:r>
-              <w:t>Variabelenaam / leeg</w:t>
+            <w:proofErr w:type="spellStart"/>
+            <w:r>
+              <w:t>Variabelenaam</w:t>
+            </w:r>
+            <w:proofErr w:type="spellEnd"/>
+            <w:r>
+              <w:t xml:space="preserve"> / leeg</w:t>
             </w:r>
           </w:p>
         </w:tc>
@@ -3273,8 +3633,13 @@
             <w:pPr>
               <w:pStyle w:val="Geenafstand"/>
             </w:pPr>
-            <w:r>
-              <w:t>Variabelenaam met informatie over de indeling van het design. Als deze leeg is wordt er een ongewogen design gebruikt.</w:t>
+            <w:proofErr w:type="spellStart"/>
+            <w:r>
+              <w:t>Variabelenaam</w:t>
+            </w:r>
+            <w:proofErr w:type="spellEnd"/>
+            <w:r>
+              <w:t xml:space="preserve"> met informatie over de indeling van het design. Als deze leeg is wordt er een ongewogen design gebruikt.</w:t>
             </w:r>
           </w:p>
         </w:tc>
@@ -3300,6 +3665,7 @@
       <w:r>
         <w:t xml:space="preserve">Dichotome variabelen worden in theorie automatisch herkend door het script, en kunnen nog verder geborgd worden middels </w:t>
       </w:r>
+      <w:proofErr w:type="spellStart"/>
       <w:r>
         <w:rPr>
           <w:i/>
@@ -3307,6 +3673,7 @@
         </w:rPr>
         <w:t>waarden_dichotoom</w:t>
       </w:r>
+      <w:proofErr w:type="spellEnd"/>
       <w:r>
         <w:t xml:space="preserve"> op het tabblad </w:t>
       </w:r>
@@ -3318,13 +3685,29 @@
         <w:t>algemeen</w:t>
       </w:r>
       <w:r>
-        <w:t>. Mocht er alsnog een variabele zijn die wel dichotoom is, maar niet zo gelezen wordt door het script, of vice versa, dan kunnen deze worden geplaatst in het bijbehorende tabblad. Hiermee wordt de detectie omzeil</w:t>
+        <w:t xml:space="preserve">. Mocht er alsnog een variabele zijn die wel dichotoom is, maar niet zo gelezen wordt door het script, of </w:t>
+      </w:r>
+      <w:proofErr w:type="spellStart"/>
+      <w:r>
+        <w:t>vice</w:t>
+      </w:r>
+      <w:proofErr w:type="spellEnd"/>
+      <w:r>
+        <w:t xml:space="preserve"> versa, dan kunnen deze worden geplaatst in het bijbehorende tabblad. Hiermee wordt de detectie omzeil</w:t>
       </w:r>
       <w:r>
         <w:t>d</w:t>
       </w:r>
       <w:r>
-        <w:t xml:space="preserve"> en de status als wel/niet dichotoom geforceerd. Beide tabbladen bestaan simpelweg uit een lijst met variabelenamen.</w:t>
+        <w:t xml:space="preserve"> en de status als wel/niet dichotoom geforceerd. Beide tabbladen bestaan simpelweg uit een lijst met </w:t>
+      </w:r>
+      <w:proofErr w:type="spellStart"/>
+      <w:r>
+        <w:t>variabelenamen</w:t>
+      </w:r>
+      <w:proofErr w:type="spellEnd"/>
+      <w:r>
+        <w:t>.</w:t>
       </w:r>
     </w:p>
     <w:p>
@@ -3337,7 +3720,6 @@
         <w:pStyle w:val="Kop2"/>
       </w:pPr>
       <w:r>
-        <w:lastRenderedPageBreak/>
         <w:t>Forceer datatypen</w:t>
       </w:r>
     </w:p>
@@ -3434,9 +3816,11 @@
             <w:pPr>
               <w:pStyle w:val="Geenafstand"/>
             </w:pPr>
+            <w:proofErr w:type="spellStart"/>
             <w:r>
               <w:t>Variabelenaam</w:t>
             </w:r>
+            <w:proofErr w:type="spellEnd"/>
           </w:p>
         </w:tc>
         <w:tc>
@@ -3476,7 +3860,23 @@
               <w:pStyle w:val="Geenafstand"/>
             </w:pPr>
             <w:r>
-              <w:t>“numeric” / “character”</w:t>
+              <w:t>“</w:t>
+            </w:r>
+            <w:proofErr w:type="spellStart"/>
+            <w:r>
+              <w:t>numeric</w:t>
+            </w:r>
+            <w:proofErr w:type="spellEnd"/>
+            <w:r>
+              <w:t>” / “</w:t>
+            </w:r>
+            <w:proofErr w:type="spellStart"/>
+            <w:r>
+              <w:t>character</w:t>
+            </w:r>
+            <w:proofErr w:type="spellEnd"/>
+            <w:r>
+              <w:t>”</w:t>
             </w:r>
           </w:p>
         </w:tc>
@@ -3489,7 +3889,23 @@
               <w:pStyle w:val="Geenafstand"/>
             </w:pPr>
             <w:r>
-              <w:t xml:space="preserve">Gewenst datatype. Er zijn momenteel twee opties ingebouwd: getallen (“numeric”) en strings (“character”). De variabele wordt </w:t>
+              <w:t>Gewenst datatype. Er zijn momenteel twee opties ingebouwd: getallen (“</w:t>
+            </w:r>
+            <w:proofErr w:type="spellStart"/>
+            <w:r>
+              <w:t>numeric</w:t>
+            </w:r>
+            <w:proofErr w:type="spellEnd"/>
+            <w:r>
+              <w:t>”) en strings (“</w:t>
+            </w:r>
+            <w:proofErr w:type="spellStart"/>
+            <w:r>
+              <w:t>character</w:t>
+            </w:r>
+            <w:proofErr w:type="spellEnd"/>
+            <w:r>
+              <w:t xml:space="preserve">”). De variabele wordt </w:t>
             </w:r>
             <w:r>
               <w:t xml:space="preserve">binnen R omgezet naar het gewenste type. </w:t>
@@ -3534,7 +3950,15 @@
         <w:t>Het kan voorkomen dat de volledige waarde van een categorie te groot is voor een cel. Voor dit geval is er een mogelijkheid om afkortingen op te geven</w:t>
       </w:r>
       <w:r>
-        <w:t xml:space="preserve">, middels een simpele tekst/vervanging combinatie. In NOG wordt de regio bijvoorbeeld onderverdeeld in subregio’s, die </w:t>
+        <w:t xml:space="preserve">, middels een simpele tekst/vervanging combinatie. In NOG wordt de regio bijvoorbeeld onderverdeeld in </w:t>
+      </w:r>
+      <w:proofErr w:type="spellStart"/>
+      <w:r>
+        <w:t>subregio’s</w:t>
+      </w:r>
+      <w:proofErr w:type="spellEnd"/>
+      <w:r>
+        <w:t xml:space="preserve">, die </w:t>
       </w:r>
       <w:r>
         <w:t>te</w:t>
@@ -3872,6 +4296,7 @@
         <w:rPr>
           <w:noProof/>
         </w:rPr>
+        <w:lastRenderedPageBreak/>
         <w:drawing>
           <wp:anchor distT="0" distB="0" distL="114300" distR="114300" simplePos="0" relativeHeight="251658240" behindDoc="0" locked="0" layoutInCell="1" allowOverlap="1" wp14:anchorId="513A771B" wp14:editId="69A3203A">
             <wp:simplePos x="0" y="0"/>
@@ -4166,7 +4591,6 @@
         <w:pStyle w:val="Geenafstand"/>
       </w:pPr>
       <w:r>
-        <w:lastRenderedPageBreak/>
         <w:t>De kolomkoppen (Man/Vrouw) worden aangemaakt door de kop</w:t>
       </w:r>
       <w:r>
@@ -4347,7 +4771,15 @@
         <w:t xml:space="preserve">Er kunnen afwijkende </w:t>
       </w:r>
       <w:r>
-        <w:t xml:space="preserve">weegfactoren per variabele worden aangegeven door het toevoegen van een kolom met de naam “weegfactor” (voor de hele variabele) of “weegfactor.d_(naam)” </w:t>
+        <w:t>weegfactoren per variabele worden aangegeven door het toevoegen van een kolom met de naam “weegfactor” (voor de hele variabele) of “</w:t>
+      </w:r>
+      <w:proofErr w:type="spellStart"/>
+      <w:r>
+        <w:t>weegfactor.d</w:t>
+      </w:r>
+      <w:proofErr w:type="spellEnd"/>
+      <w:r>
+        <w:t xml:space="preserve">_(naam)” </w:t>
       </w:r>
       <w:r>
         <w:t>(voor een splitsing per dataset).</w:t>
@@ -4427,6 +4859,7 @@
           </w:tcPr>
           <w:p>
             <w:r>
+              <w:lastRenderedPageBreak/>
               <w:t>type</w:t>
             </w:r>
           </w:p>
@@ -4546,6 +4979,7 @@
             <w:r>
               <w:t xml:space="preserve"> Let op: introtekst bevindt zich op een aparte pagina: </w:t>
             </w:r>
+            <w:proofErr w:type="spellStart"/>
             <w:r>
               <w:rPr>
                 <w:i/>
@@ -4553,6 +4987,7 @@
               </w:rPr>
               <w:t>intro_tekst</w:t>
             </w:r>
+            <w:proofErr w:type="spellEnd"/>
             <w:r>
               <w:t>.</w:t>
             </w:r>
@@ -4665,7 +5100,15 @@
               <w:t>“var”</w:t>
             </w:r>
             <w:r>
-              <w:t xml:space="preserve"> / “nvar”</w:t>
+              <w:t xml:space="preserve"> / “</w:t>
+            </w:r>
+            <w:proofErr w:type="spellStart"/>
+            <w:r>
+              <w:t>nvar</w:t>
+            </w:r>
+            <w:proofErr w:type="spellEnd"/>
+            <w:r>
+              <w:t>”</w:t>
             </w:r>
           </w:p>
         </w:tc>
@@ -4678,7 +5121,15 @@
               <w:t>Geeft de genoemde variabele weer.</w:t>
             </w:r>
             <w:r>
-              <w:t xml:space="preserve"> Bij “nvar” wordt onder het procentteken een extra regel toegevoegd met het aantal respondenten bij die vraag.</w:t>
+              <w:t xml:space="preserve"> Bij “</w:t>
+            </w:r>
+            <w:proofErr w:type="spellStart"/>
+            <w:r>
+              <w:t>nvar</w:t>
+            </w:r>
+            <w:proofErr w:type="spellEnd"/>
+            <w:r>
+              <w:t>” wordt onder het procentteken een extra regel toegevoegd met het aantal respondenten bij die vraag.</w:t>
             </w:r>
             <w:r>
               <w:t xml:space="preserve"> </w:t>
@@ -4712,18 +5163,31 @@
             <w:tcW w:w="1824" w:type="dxa"/>
           </w:tcPr>
           <w:p>
-            <w:r>
-              <w:t>Variabelenaam / tekst / leeg</w:t>
-            </w:r>
-          </w:p>
-        </w:tc>
-        <w:tc>
-          <w:tcPr>
-            <w:tcW w:w="0" w:type="auto"/>
-          </w:tcPr>
-          <w:p>
-            <w:r>
-              <w:t>In dit veld kan de bijbehorende tekst danwel variabele ingevuld worden.</w:t>
+            <w:proofErr w:type="spellStart"/>
+            <w:r>
+              <w:t>Variabelenaam</w:t>
+            </w:r>
+            <w:proofErr w:type="spellEnd"/>
+            <w:r>
+              <w:t xml:space="preserve"> / tekst / leeg</w:t>
+            </w:r>
+          </w:p>
+        </w:tc>
+        <w:tc>
+          <w:tcPr>
+            <w:tcW w:w="0" w:type="auto"/>
+          </w:tcPr>
+          <w:p>
+            <w:r>
+              <w:t xml:space="preserve">In dit veld kan de bijbehorende tekst </w:t>
+            </w:r>
+            <w:proofErr w:type="spellStart"/>
+            <w:r>
+              <w:t>danwel</w:t>
+            </w:r>
+            <w:proofErr w:type="spellEnd"/>
+            <w:r>
+              <w:t xml:space="preserve"> variabele ingevuld worden.</w:t>
             </w:r>
           </w:p>
         </w:tc>
@@ -4748,7 +5212,6 @@
               <w:t xml:space="preserve">Getallen gescheiden door </w:t>
             </w:r>
             <w:r>
-              <w:lastRenderedPageBreak/>
               <w:t>rechte streepjes (|)</w:t>
             </w:r>
             <w:r>
@@ -4762,7 +5225,6 @@
           </w:tcPr>
           <w:p>
             <w:r>
-              <w:lastRenderedPageBreak/>
               <w:t>Indien er een beperkte subset</w:t>
             </w:r>
             <w:r>
@@ -4775,11 +5237,7 @@
               <w:t>moet</w:t>
             </w:r>
             <w:r>
-              <w:t xml:space="preserve"> worden weergegeven kunnen </w:t>
-            </w:r>
-            <w:r>
-              <w:lastRenderedPageBreak/>
-              <w:t>deze hier worden opgegeven in de gewenste volgorde, gescheiden doo</w:t>
+              <w:t xml:space="preserve"> worden weergegeven kunnen deze hier worden opgegeven in de gewenste volgorde, gescheiden doo</w:t>
             </w:r>
             <w:r>
               <w:t>r |</w:t>
@@ -4835,7 +5293,6 @@
           </w:tcPr>
           <w:p>
             <w:r>
-              <w:lastRenderedPageBreak/>
               <w:t>kolomkoppen</w:t>
             </w:r>
           </w:p>
@@ -4878,7 +5335,15 @@
               <w:t xml:space="preserve">Let op: </w:t>
             </w:r>
             <w:r>
-              <w:t>deze variabele heeft alleen effect in de uitvoer in Excel-bestanden. Vanwege de vereisten van digitoegankelijkheid is het niet mogelijk om een tabel zonder kolomkoppen aan te maken in HTML.</w:t>
+              <w:t xml:space="preserve">deze variabele heeft alleen effect in de uitvoer in Excel-bestanden. Vanwege de vereisten van </w:t>
+            </w:r>
+            <w:proofErr w:type="spellStart"/>
+            <w:r>
+              <w:t>digitoegankelijkheid</w:t>
+            </w:r>
+            <w:proofErr w:type="spellEnd"/>
+            <w:r>
+              <w:t xml:space="preserve"> is het niet mogelijk om een tabel zonder kolomkoppen aan te maken in HTML.</w:t>
             </w:r>
           </w:p>
         </w:tc>
@@ -4899,8 +5364,13 @@
             <w:tcW w:w="1824" w:type="dxa"/>
           </w:tcPr>
           <w:p>
-            <w:r>
-              <w:t>Variabelenaam / leeg</w:t>
+            <w:proofErr w:type="spellStart"/>
+            <w:r>
+              <w:t>Variabelenaam</w:t>
+            </w:r>
+            <w:proofErr w:type="spellEnd"/>
+            <w:r>
+              <w:t xml:space="preserve"> / leeg</w:t>
             </w:r>
           </w:p>
         </w:tc>
@@ -4980,8 +5450,14 @@
             <w:tcW w:w="2019" w:type="dxa"/>
           </w:tcPr>
           <w:p>
-            <w:r>
-              <w:t>weegfactor.d(getal)</w:t>
+            <w:proofErr w:type="spellStart"/>
+            <w:r>
+              <w:lastRenderedPageBreak/>
+              <w:t>weegfactor.d</w:t>
+            </w:r>
+            <w:proofErr w:type="spellEnd"/>
+            <w:r>
+              <w:t>(getal)</w:t>
             </w:r>
           </w:p>
         </w:tc>
@@ -4990,8 +5466,13 @@
             <w:tcW w:w="1824" w:type="dxa"/>
           </w:tcPr>
           <w:p>
-            <w:r>
-              <w:t>Variabelenaam / leeg</w:t>
+            <w:proofErr w:type="spellStart"/>
+            <w:r>
+              <w:t>Variabelenaam</w:t>
+            </w:r>
+            <w:proofErr w:type="spellEnd"/>
+            <w:r>
+              <w:t xml:space="preserve"> / leeg</w:t>
             </w:r>
           </w:p>
         </w:tc>
@@ -5025,8 +5506,13 @@
             <w:tcW w:w="2019" w:type="dxa"/>
           </w:tcPr>
           <w:p>
-            <w:r>
-              <w:t>weegfactor.d_(naam)</w:t>
+            <w:proofErr w:type="spellStart"/>
+            <w:r>
+              <w:t>weegfactor.d</w:t>
+            </w:r>
+            <w:proofErr w:type="spellEnd"/>
+            <w:r>
+              <w:t>_(naam)</w:t>
             </w:r>
           </w:p>
         </w:tc>
@@ -5035,8 +5521,13 @@
             <w:tcW w:w="1824" w:type="dxa"/>
           </w:tcPr>
           <w:p>
-            <w:r>
-              <w:t>Variabelenaam / leeg</w:t>
+            <w:proofErr w:type="spellStart"/>
+            <w:r>
+              <w:t>Variabelenaam</w:t>
+            </w:r>
+            <w:proofErr w:type="spellEnd"/>
+            <w:r>
+              <w:t xml:space="preserve"> / leeg</w:t>
             </w:r>
           </w:p>
         </w:tc>
@@ -5052,7 +5543,15 @@
               <w:t xml:space="preserve"> de kolom hierboven, maar dan op basis van de naam van een dataset i.p.v. het volggetal.</w:t>
             </w:r>
             <w:r>
-              <w:t xml:space="preserve"> N.B.: Het script differentieert tussen deze twee mogelijkheden door het zoeken naar een underscore (_). Deze is daarom verplicht.</w:t>
+              <w:t xml:space="preserve"> N.B.: Het script differentieert tussen deze twee mogelijkheden door het zoeken naar een </w:t>
+            </w:r>
+            <w:proofErr w:type="spellStart"/>
+            <w:r>
+              <w:t>underscore</w:t>
+            </w:r>
+            <w:proofErr w:type="spellEnd"/>
+            <w:r>
+              <w:t xml:space="preserve"> (_). Deze is daarom verplicht.</w:t>
             </w:r>
           </w:p>
         </w:tc>
@@ -5242,7 +5741,6 @@
         <w:pStyle w:val="Kop2"/>
       </w:pPr>
       <w:r>
-        <w:lastRenderedPageBreak/>
         <w:t>Labelcorrectie</w:t>
       </w:r>
     </w:p>
@@ -5254,10 +5752,34 @@
         <w:t xml:space="preserve"> Dit is zeer foutgevoelig</w:t>
       </w:r>
       <w:r>
-        <w:t>, dus een dubbel- of triplecheck is aan te raden.</w:t>
-      </w:r>
-      <w:r>
-        <w:t xml:space="preserve"> Zowel variabelelabels als antwoordlabels kunnen worden aangepast. Hierbij is het van belang om te kijken welk type het is, aangezien het script hier zelf niet slim genoeg voor is. Bij een dichotome waarde wordt de </w:t>
+        <w:t xml:space="preserve">, dus een dubbel- of </w:t>
+      </w:r>
+      <w:proofErr w:type="spellStart"/>
+      <w:r>
+        <w:t>triplecheck</w:t>
+      </w:r>
+      <w:proofErr w:type="spellEnd"/>
+      <w:r>
+        <w:t xml:space="preserve"> is aan te raden.</w:t>
+      </w:r>
+      <w:r>
+        <w:t xml:space="preserve"> Zowel </w:t>
+      </w:r>
+      <w:proofErr w:type="spellStart"/>
+      <w:r>
+        <w:t>variabelelabels</w:t>
+      </w:r>
+      <w:proofErr w:type="spellEnd"/>
+      <w:r>
+        <w:t xml:space="preserve"> als </w:t>
+      </w:r>
+      <w:proofErr w:type="spellStart"/>
+      <w:r>
+        <w:t>antwoordlabels</w:t>
+      </w:r>
+      <w:proofErr w:type="spellEnd"/>
+      <w:r>
+        <w:t xml:space="preserve"> kunnen worden aangepast. Hierbij is het van belang om te kijken welk type het is, aangezien het script hier zelf niet slim genoeg voor is. Bij een dichotome waarde wordt de </w:t>
       </w:r>
       <w:r>
         <w:rPr>
@@ -5267,7 +5789,15 @@
         <w:t>vraag</w:t>
       </w:r>
       <w:r>
-        <w:t xml:space="preserve"> (= variabelelabel) als label weergegeven, bij een niet-dichotome waarde wordt het </w:t>
+        <w:t xml:space="preserve"> (= </w:t>
+      </w:r>
+      <w:proofErr w:type="spellStart"/>
+      <w:r>
+        <w:t>variabelelabel</w:t>
+      </w:r>
+      <w:proofErr w:type="spellEnd"/>
+      <w:r>
+        <w:t xml:space="preserve">) als label weergegeven, bij een niet-dichotome waarde wordt het </w:t>
       </w:r>
       <w:r>
         <w:rPr>
@@ -5350,8 +5880,13 @@
             <w:tcW w:w="0" w:type="auto"/>
           </w:tcPr>
           <w:p>
-            <w:r>
-              <w:t>Variabelenaam / leeg</w:t>
+            <w:proofErr w:type="spellStart"/>
+            <w:r>
+              <w:t>Variabelenaam</w:t>
+            </w:r>
+            <w:proofErr w:type="spellEnd"/>
+            <w:r>
+              <w:t xml:space="preserve"> / leeg</w:t>
             </w:r>
           </w:p>
         </w:tc>
@@ -5363,6 +5898,7 @@
             <w:r>
               <w:t xml:space="preserve">Alleen indien </w:t>
             </w:r>
+            <w:proofErr w:type="spellStart"/>
             <w:r>
               <w:rPr>
                 <w:i/>
@@ -5370,18 +5906,28 @@
               </w:rPr>
               <w:t>var_label</w:t>
             </w:r>
+            <w:proofErr w:type="spellEnd"/>
             <w:r>
               <w:t xml:space="preserve"> </w:t>
             </w:r>
             <w:r>
               <w:t xml:space="preserve">of </w:t>
             </w:r>
+            <w:proofErr w:type="spellStart"/>
             <w:r>
               <w:rPr>
                 <w:i/>
                 <w:iCs/>
               </w:rPr>
-              <w:t xml:space="preserve">antwoord_waarde </w:t>
+              <w:t>antwoord_waarde</w:t>
+            </w:r>
+            <w:proofErr w:type="spellEnd"/>
+            <w:r>
+              <w:rPr>
+                <w:i/>
+                <w:iCs/>
+              </w:rPr>
+              <w:t xml:space="preserve"> </w:t>
             </w:r>
             <w:r>
               <w:t>is ingevuld, optioneel voor antwoorden</w:t>
@@ -5408,9 +5954,11 @@
             <w:tcW w:w="0" w:type="auto"/>
           </w:tcPr>
           <w:p>
+            <w:proofErr w:type="spellStart"/>
             <w:r>
               <w:t>var_label</w:t>
             </w:r>
+            <w:proofErr w:type="spellEnd"/>
           </w:p>
         </w:tc>
         <w:tc>
@@ -5450,9 +5998,11 @@
             <w:tcW w:w="0" w:type="auto"/>
           </w:tcPr>
           <w:p>
+            <w:proofErr w:type="spellStart"/>
             <w:r>
               <w:t>antwoord_waarde</w:t>
             </w:r>
+            <w:proofErr w:type="spellEnd"/>
           </w:p>
         </w:tc>
         <w:tc>
@@ -5473,12 +6023,21 @@
             <w:r>
               <w:t xml:space="preserve">Alleen indien </w:t>
             </w:r>
+            <w:proofErr w:type="spellStart"/>
             <w:r>
               <w:rPr>
                 <w:i/>
                 <w:iCs/>
               </w:rPr>
-              <w:t xml:space="preserve">antwoord_oud </w:t>
+              <w:t>antwoord_oud</w:t>
+            </w:r>
+            <w:proofErr w:type="spellEnd"/>
+            <w:r>
+              <w:rPr>
+                <w:i/>
+                <w:iCs/>
+              </w:rPr>
+              <w:t xml:space="preserve"> </w:t>
             </w:r>
             <w:r>
               <w:t>leeg is.</w:t>
@@ -5502,9 +6061,12 @@
             <w:tcW w:w="0" w:type="auto"/>
           </w:tcPr>
           <w:p>
-            <w:r>
+            <w:proofErr w:type="spellStart"/>
+            <w:r>
+              <w:lastRenderedPageBreak/>
               <w:t>antwoord_oud</w:t>
             </w:r>
+            <w:proofErr w:type="spellEnd"/>
           </w:p>
         </w:tc>
         <w:tc>
@@ -5525,6 +6087,7 @@
             <w:r>
               <w:t xml:space="preserve">Alleen indien </w:t>
             </w:r>
+            <w:proofErr w:type="spellStart"/>
             <w:r>
               <w:rPr>
                 <w:i/>
@@ -5532,18 +6095,28 @@
               </w:rPr>
               <w:t>antwoord_nieuw</w:t>
             </w:r>
+            <w:proofErr w:type="spellEnd"/>
             <w:r>
               <w:t xml:space="preserve"> is ingevuld</w:t>
             </w:r>
             <w:r>
               <w:t xml:space="preserve"> en </w:t>
             </w:r>
+            <w:proofErr w:type="spellStart"/>
             <w:r>
               <w:rPr>
                 <w:i/>
                 <w:iCs/>
               </w:rPr>
-              <w:t xml:space="preserve">antwoord_waarde </w:t>
+              <w:t>antwoord_waarde</w:t>
+            </w:r>
+            <w:proofErr w:type="spellEnd"/>
+            <w:r>
+              <w:rPr>
+                <w:i/>
+                <w:iCs/>
+              </w:rPr>
+              <w:t xml:space="preserve"> </w:t>
             </w:r>
             <w:r>
               <w:rPr>
@@ -5606,9 +6179,11 @@
             <w:tcW w:w="0" w:type="auto"/>
           </w:tcPr>
           <w:p>
+            <w:proofErr w:type="spellStart"/>
             <w:r>
               <w:t>antwoord_nieuw</w:t>
             </w:r>
+            <w:proofErr w:type="spellEnd"/>
           </w:p>
         </w:tc>
         <w:tc>
@@ -5701,9 +6276,11 @@
             <w:tcW w:w="587" w:type="pct"/>
           </w:tcPr>
           <w:p>
+            <w:proofErr w:type="spellStart"/>
             <w:r>
               <w:t>id</w:t>
             </w:r>
+            <w:proofErr w:type="spellEnd"/>
           </w:p>
         </w:tc>
         <w:tc>
@@ -5725,7 +6302,31 @@
           </w:tcPr>
           <w:p>
             <w:r>
-              <w:t xml:space="preserve">Optionele identifier voor het plaatsen in de digitoegankelijke versie. Deze werkt anders dan Excel, waardoor logo’s op verschillende plaats in het document geplaatst moeten kunnen worden. Dit veld kan gebruikt worden om de locatie aan te geven; de tekst “{logo (id)}” wordt vervangen door </w:t>
+              <w:t xml:space="preserve">Optionele </w:t>
+            </w:r>
+            <w:proofErr w:type="spellStart"/>
+            <w:r>
+              <w:t>identifier</w:t>
+            </w:r>
+            <w:proofErr w:type="spellEnd"/>
+            <w:r>
+              <w:t xml:space="preserve"> voor het plaatsen in de </w:t>
+            </w:r>
+            <w:proofErr w:type="spellStart"/>
+            <w:r>
+              <w:t>digitoegankelijke</w:t>
+            </w:r>
+            <w:proofErr w:type="spellEnd"/>
+            <w:r>
+              <w:t xml:space="preserve"> versie. Deze werkt anders dan Excel, waardoor logo’s op verschillende plaats in het document geplaatst moeten kunnen worden. Dit veld kan gebruikt worden om de locatie aan te geven; de tekst “{logo (</w:t>
+            </w:r>
+            <w:proofErr w:type="spellStart"/>
+            <w:r>
+              <w:t>id</w:t>
+            </w:r>
+            <w:proofErr w:type="spellEnd"/>
+            <w:r>
+              <w:t xml:space="preserve">)}” wordt vervangen door </w:t>
             </w:r>
             <w:r>
               <w:t>de afbeelding wanneer er een waarde opgegeven is. Zo niet, dan wordt deze geplaatst ter vervanging van “{logo}”.</w:t>
@@ -5770,11 +6371,7 @@
           </w:tcPr>
           <w:p>
             <w:r>
-              <w:t xml:space="preserve">Indien er een logo toegevoegd moet worden aan het tabellenboek, kan hier de bestandsnaam worden gespecificeerd. Let erop dat het pad relatief vanaf het configuratiebestand moet zijn. (Dus stel dat de configuratie in Mijn documenten staat en het logo in Afbeeldingen, </w:t>
-            </w:r>
-            <w:r>
-              <w:lastRenderedPageBreak/>
-              <w:t>dan is het pad “../Afbeeldingen/plaatje.png”.) Voor het gemak is het aan te raden om het bestand in dezelfde map te zetten, dat voorkomt gedoe.</w:t>
+              <w:t>Indien er een logo toegevoegd moet worden aan het tabellenboek, kan hier de bestandsnaam worden gespecificeerd. Let erop dat het pad relatief vanaf het configuratiebestand moet zijn. (Dus stel dat de configuratie in Mijn documenten staat en het logo in Afbeeldingen, dan is het pad “../Afbeeldingen/plaatje.png”.) Voor het gemak is het aan te raden om het bestand in dezelfde map te zetten, dat voorkomt gedoe.</w:t>
             </w:r>
           </w:p>
         </w:tc>
@@ -5796,7 +6393,6 @@
                 <w:b/>
                 <w:bCs/>
               </w:rPr>
-              <w:lastRenderedPageBreak/>
               <w:t>rij</w:t>
             </w:r>
           </w:p>
@@ -6006,7 +6602,11 @@
         <w:t>, door op een volgende rij een bijpassend</w:t>
       </w:r>
       <w:r>
-        <w:t xml:space="preserve"> ‘onderdeel’ toe te voegen.</w:t>
+        <w:t xml:space="preserve"> ‘onderdeel’ toe te </w:t>
+      </w:r>
+      <w:r>
+        <w:lastRenderedPageBreak/>
+        <w:t>voegen.</w:t>
       </w:r>
       <w:r>
         <w:t xml:space="preserve"> De eerste rij</w:t>
@@ -6097,8 +6697,13 @@
                 <w:iCs/>
               </w:rPr>
             </w:pPr>
-            <w:r>
-              <w:t xml:space="preserve">naam_dataset uit het tabblad </w:t>
+            <w:proofErr w:type="spellStart"/>
+            <w:r>
+              <w:t>naam_dataset</w:t>
+            </w:r>
+            <w:proofErr w:type="spellEnd"/>
+            <w:r>
+              <w:t xml:space="preserve"> uit het tabblad </w:t>
             </w:r>
             <w:r>
               <w:rPr>
@@ -6136,8 +6741,13 @@
             <w:tcW w:w="0" w:type="auto"/>
           </w:tcPr>
           <w:p>
-            <w:r>
-              <w:t xml:space="preserve">Variabelenaam </w:t>
+            <w:proofErr w:type="spellStart"/>
+            <w:r>
+              <w:t>Variabelenaam</w:t>
+            </w:r>
+            <w:proofErr w:type="spellEnd"/>
+            <w:r>
+              <w:t xml:space="preserve"> </w:t>
             </w:r>
             <w:r>
               <w:t>/</w:t>
@@ -6180,6 +6790,7 @@
             <w:r>
               <w:t xml:space="preserve"> als subset heeft, en de tweede regel </w:t>
             </w:r>
+            <w:proofErr w:type="spellStart"/>
             <w:r>
               <w:rPr>
                 <w:i/>
@@ -6187,8 +6798,17 @@
               </w:rPr>
               <w:t>subregio</w:t>
             </w:r>
-            <w:r>
-              <w:t xml:space="preserve">, dan wordt de subregio waarin de gemeente zich bevind meegenomen. </w:t>
+            <w:proofErr w:type="spellEnd"/>
+            <w:r>
+              <w:t xml:space="preserve">, dan wordt de </w:t>
+            </w:r>
+            <w:proofErr w:type="spellStart"/>
+            <w:r>
+              <w:t>subregio</w:t>
+            </w:r>
+            <w:proofErr w:type="spellEnd"/>
+            <w:r>
+              <w:t xml:space="preserve"> waarin de gemeente zich bevind meegenomen. </w:t>
             </w:r>
             <w:r>
               <w:t>Indien</w:t>
@@ -6249,9 +6869,11 @@
             <w:tcW w:w="0" w:type="auto"/>
           </w:tcPr>
           <w:p>
+            <w:proofErr w:type="spellStart"/>
             <w:r>
               <w:t>met_crossing</w:t>
             </w:r>
+            <w:proofErr w:type="spellEnd"/>
           </w:p>
         </w:tc>
         <w:tc>
@@ -6272,6 +6894,7 @@
             <w:r>
               <w:t xml:space="preserve">Legt vast of dit onderdeel verder uitgesplitst moet worden met kruisvariabelen. (Zie ook tabblad </w:t>
             </w:r>
+            <w:proofErr w:type="spellStart"/>
             <w:r>
               <w:rPr>
                 <w:i/>
@@ -6279,6 +6902,7 @@
               </w:rPr>
               <w:t>crossings</w:t>
             </w:r>
+            <w:proofErr w:type="spellEnd"/>
             <w:r>
               <w:t>.)</w:t>
             </w:r>
@@ -6291,12 +6915,14 @@
             <w:tcW w:w="0" w:type="auto"/>
           </w:tcPr>
           <w:p>
+            <w:proofErr w:type="spellStart"/>
             <w:r>
               <w:t>s</w:t>
             </w:r>
             <w:r>
               <w:t>ign_crossing</w:t>
             </w:r>
+            <w:proofErr w:type="spellEnd"/>
           </w:p>
         </w:tc>
         <w:tc>
@@ -6345,6 +6971,7 @@
             <w:r>
               <w:t xml:space="preserve">als </w:t>
             </w:r>
+            <w:proofErr w:type="spellStart"/>
             <w:r>
               <w:rPr>
                 <w:i/>
@@ -6352,6 +6979,7 @@
               </w:rPr>
               <w:t>sign_toetsen</w:t>
             </w:r>
+            <w:proofErr w:type="spellEnd"/>
             <w:r>
               <w:t xml:space="preserve"> op het tabblad </w:t>
             </w:r>
@@ -6374,9 +7002,11 @@
             <w:tcW w:w="0" w:type="auto"/>
           </w:tcPr>
           <w:p>
+            <w:proofErr w:type="spellStart"/>
             <w:r>
               <w:t>sign_totaal</w:t>
             </w:r>
+            <w:proofErr w:type="spellEnd"/>
           </w:p>
         </w:tc>
         <w:tc>
@@ -6405,11 +7035,7 @@
               <w:t xml:space="preserve">Let op: </w:t>
             </w:r>
             <w:r>
-              <w:t xml:space="preserve">indien een naam </w:t>
-            </w:r>
-            <w:r>
-              <w:lastRenderedPageBreak/>
-              <w:t xml:space="preserve">wordt opgegeven neemt het script de </w:t>
+              <w:t xml:space="preserve">indien een naam wordt opgegeven neemt het script de </w:t>
             </w:r>
             <w:r>
               <w:rPr>
@@ -6518,7 +7144,15 @@
               <w:t xml:space="preserve">wel </w:t>
             </w:r>
             <w:r>
-              <w:t>mogelijk om vanuit de totaalkolom van een gemeente te vergelijken met het totaal van Nederland, maar niet vice versa</w:t>
+              <w:t xml:space="preserve">mogelijk om vanuit de totaalkolom van een gemeente te vergelijken met het totaal van Nederland, maar niet </w:t>
+            </w:r>
+            <w:proofErr w:type="spellStart"/>
+            <w:r>
+              <w:t>vice</w:t>
+            </w:r>
+            <w:proofErr w:type="spellEnd"/>
+            <w:r>
+              <w:t xml:space="preserve"> versa</w:t>
             </w:r>
             <w:r>
               <w:t xml:space="preserve">. </w:t>
@@ -6586,10 +7220,12 @@
             <w:tcW w:w="0" w:type="auto"/>
           </w:tcPr>
           <w:p>
+            <w:proofErr w:type="spellStart"/>
             <w:r>
               <w:lastRenderedPageBreak/>
               <w:t>sign_doelkolom</w:t>
             </w:r>
+            <w:proofErr w:type="spellEnd"/>
           </w:p>
         </w:tc>
         <w:tc>
@@ -6616,6 +7252,7 @@
             <w:r>
               <w:t xml:space="preserve">, oftewel de kolom die is aangegeven bij </w:t>
             </w:r>
+            <w:proofErr w:type="spellStart"/>
             <w:r>
               <w:rPr>
                 <w:i/>
@@ -6623,6 +7260,7 @@
               </w:rPr>
               <w:t>sign_totaal</w:t>
             </w:r>
+            <w:proofErr w:type="spellEnd"/>
             <w:r>
               <w:t>.</w:t>
             </w:r>
@@ -6662,13 +7300,37 @@
         <w:t>de opmaak van een kop over te nemen als opmaak voor een vraag mist. (Dus simpel gezegd:</w:t>
       </w:r>
       <w:r>
-        <w:t xml:space="preserve"> als vraag_size = leeg, dan</w:t>
-      </w:r>
-      <w:r>
-        <w:t xml:space="preserve"> vraag_</w:t>
-      </w:r>
-      <w:r>
-        <w:t>size = kop_size.)</w:t>
+        <w:t xml:space="preserve"> als </w:t>
+      </w:r>
+      <w:proofErr w:type="spellStart"/>
+      <w:r>
+        <w:t>vraag_size</w:t>
+      </w:r>
+      <w:proofErr w:type="spellEnd"/>
+      <w:r>
+        <w:t xml:space="preserve"> = leeg, dan</w:t>
+      </w:r>
+      <w:r>
+        <w:t xml:space="preserve"> </w:t>
+      </w:r>
+      <w:proofErr w:type="spellStart"/>
+      <w:r>
+        <w:t>vraag_</w:t>
+      </w:r>
+      <w:r>
+        <w:t>size</w:t>
+      </w:r>
+      <w:proofErr w:type="spellEnd"/>
+      <w:r>
+        <w:t xml:space="preserve"> = </w:t>
+      </w:r>
+      <w:proofErr w:type="spellStart"/>
+      <w:r>
+        <w:t>kop_size</w:t>
+      </w:r>
+      <w:proofErr w:type="spellEnd"/>
+      <w:r>
+        <w:t>.)</w:t>
       </w:r>
     </w:p>
     <w:tbl>
@@ -6736,8 +7398,13 @@
               <w:t>)</w:t>
             </w:r>
             <w:r>
-              <w:t>_size</w:t>
-            </w:r>
+              <w:t>_</w:t>
+            </w:r>
+            <w:proofErr w:type="spellStart"/>
+            <w:r>
+              <w:t>size</w:t>
+            </w:r>
+            <w:proofErr w:type="spellEnd"/>
           </w:p>
         </w:tc>
         <w:tc>
@@ -6765,8 +7432,13 @@
               <w:t>koppen/</w:t>
             </w:r>
             <w:r>
-              <w:t>titels in pt</w:t>
-            </w:r>
+              <w:t xml:space="preserve">titels in </w:t>
+            </w:r>
+            <w:proofErr w:type="spellStart"/>
+            <w:r>
+              <w:t>pt</w:t>
+            </w:r>
+            <w:proofErr w:type="spellEnd"/>
             <w:r>
               <w:t xml:space="preserve"> (= lettergrootte in Word en Excel)</w:t>
             </w:r>
@@ -6801,8 +7473,13 @@
               <w:t>)</w:t>
             </w:r>
             <w:r>
-              <w:t>_color</w:t>
-            </w:r>
+              <w:t>_</w:t>
+            </w:r>
+            <w:proofErr w:type="spellStart"/>
+            <w:r>
+              <w:t>color</w:t>
+            </w:r>
+            <w:proofErr w:type="spellEnd"/>
           </w:p>
         </w:tc>
         <w:tc>
@@ -6841,13 +7518,55 @@
               <w:rPr>
                 <w:lang w:val="en-US"/>
               </w:rPr>
-              <w:t>Excel accepteert hexadecimale codes (#FFFFFF) of</w:t>
-            </w:r>
+              <w:t xml:space="preserve">Excel </w:t>
+            </w:r>
+            <w:proofErr w:type="spellStart"/>
             <w:r>
               <w:rPr>
                 <w:lang w:val="en-US"/>
               </w:rPr>
-              <w:t xml:space="preserve"> namen (green/red).</w:t>
+              <w:t>accepteert</w:t>
+            </w:r>
+            <w:proofErr w:type="spellEnd"/>
+            <w:r>
+              <w:rPr>
+                <w:lang w:val="en-US"/>
+              </w:rPr>
+              <w:t xml:space="preserve"> </w:t>
+            </w:r>
+            <w:proofErr w:type="spellStart"/>
+            <w:r>
+              <w:rPr>
+                <w:lang w:val="en-US"/>
+              </w:rPr>
+              <w:t>hexadecimale</w:t>
+            </w:r>
+            <w:proofErr w:type="spellEnd"/>
+            <w:r>
+              <w:rPr>
+                <w:lang w:val="en-US"/>
+              </w:rPr>
+              <w:t xml:space="preserve"> codes (#FFFFFF) of</w:t>
+            </w:r>
+            <w:r>
+              <w:rPr>
+                <w:lang w:val="en-US"/>
+              </w:rPr>
+              <w:t xml:space="preserve"> </w:t>
+            </w:r>
+            <w:proofErr w:type="spellStart"/>
+            <w:r>
+              <w:rPr>
+                <w:lang w:val="en-US"/>
+              </w:rPr>
+              <w:t>namen</w:t>
+            </w:r>
+            <w:proofErr w:type="spellEnd"/>
+            <w:r>
+              <w:rPr>
+                <w:lang w:val="en-US"/>
+              </w:rPr>
+              <w:t xml:space="preserve"> (green/red).</w:t>
             </w:r>
           </w:p>
         </w:tc>
@@ -6874,8 +7593,13 @@
               <w:t>)</w:t>
             </w:r>
             <w:r>
-              <w:t>_decoration</w:t>
-            </w:r>
+              <w:t>_</w:t>
+            </w:r>
+            <w:proofErr w:type="spellStart"/>
+            <w:r>
+              <w:t>decoration</w:t>
+            </w:r>
+            <w:proofErr w:type="spellEnd"/>
           </w:p>
         </w:tc>
         <w:tc>
@@ -6948,7 +7672,31 @@
               <w:t xml:space="preserve">Let op: </w:t>
             </w:r>
             <w:r>
-              <w:t>binnen de digitoegankelijke versie is alleen bold / italic / underline toegestaan.</w:t>
+              <w:t xml:space="preserve">binnen de </w:t>
+            </w:r>
+            <w:proofErr w:type="spellStart"/>
+            <w:r>
+              <w:t>digitoegankelijke</w:t>
+            </w:r>
+            <w:proofErr w:type="spellEnd"/>
+            <w:r>
+              <w:t xml:space="preserve"> versie is alleen </w:t>
+            </w:r>
+            <w:proofErr w:type="spellStart"/>
+            <w:r>
+              <w:t>bold</w:t>
+            </w:r>
+            <w:proofErr w:type="spellEnd"/>
+            <w:r>
+              <w:t xml:space="preserve"> / italic / </w:t>
+            </w:r>
+            <w:proofErr w:type="spellStart"/>
+            <w:r>
+              <w:t>underline</w:t>
+            </w:r>
+            <w:proofErr w:type="spellEnd"/>
+            <w:r>
+              <w:t xml:space="preserve"> toegestaan.</w:t>
             </w:r>
           </w:p>
         </w:tc>
@@ -6975,8 +7723,13 @@
               <w:t>)</w:t>
             </w:r>
             <w:r>
-              <w:t>_fill</w:t>
-            </w:r>
+              <w:t>_</w:t>
+            </w:r>
+            <w:proofErr w:type="spellStart"/>
+            <w:r>
+              <w:t>fill</w:t>
+            </w:r>
+            <w:proofErr w:type="spellEnd"/>
           </w:p>
         </w:tc>
         <w:tc>
@@ -7014,18 +7767,53 @@
               </w:rPr>
               <w:t xml:space="preserve">Excel </w:t>
             </w:r>
+            <w:proofErr w:type="spellStart"/>
             <w:r>
               <w:rPr>
                 <w:lang w:val="en-US"/>
               </w:rPr>
-              <w:lastRenderedPageBreak/>
-              <w:t>accepteert hexadecimale codes (#FFFFFF) of</w:t>
-            </w:r>
+              <w:t>accepteert</w:t>
+            </w:r>
+            <w:proofErr w:type="spellEnd"/>
             <w:r>
               <w:rPr>
                 <w:lang w:val="en-US"/>
               </w:rPr>
-              <w:t xml:space="preserve"> namen (green/red).</w:t>
+              <w:t xml:space="preserve"> </w:t>
+            </w:r>
+            <w:proofErr w:type="spellStart"/>
+            <w:r>
+              <w:rPr>
+                <w:lang w:val="en-US"/>
+              </w:rPr>
+              <w:t>hexadecimale</w:t>
+            </w:r>
+            <w:proofErr w:type="spellEnd"/>
+            <w:r>
+              <w:rPr>
+                <w:lang w:val="en-US"/>
+              </w:rPr>
+              <w:t xml:space="preserve"> codes (#FFFFFF) of</w:t>
+            </w:r>
+            <w:r>
+              <w:rPr>
+                <w:lang w:val="en-US"/>
+              </w:rPr>
+              <w:t xml:space="preserve"> </w:t>
+            </w:r>
+            <w:proofErr w:type="spellStart"/>
+            <w:r>
+              <w:rPr>
+                <w:lang w:val="en-US"/>
+              </w:rPr>
+              <w:t>namen</w:t>
+            </w:r>
+            <w:proofErr w:type="spellEnd"/>
+            <w:r>
+              <w:rPr>
+                <w:lang w:val="en-US"/>
+              </w:rPr>
+              <w:t xml:space="preserve"> (green/red).</w:t>
             </w:r>
           </w:p>
         </w:tc>
@@ -7041,11 +7829,11 @@
                 <w:lang w:val="en-US"/>
               </w:rPr>
             </w:pPr>
+            <w:proofErr w:type="spellStart"/>
             <w:r>
               <w:rPr>
                 <w:lang w:val="en-US"/>
               </w:rPr>
-              <w:lastRenderedPageBreak/>
               <w:t>f</w:t>
             </w:r>
             <w:r>
@@ -7054,6 +7842,7 @@
               </w:rPr>
               <w:t>ont_color</w:t>
             </w:r>
+            <w:proofErr w:type="spellEnd"/>
           </w:p>
         </w:tc>
         <w:tc>
@@ -7066,11 +7855,19 @@
                 <w:lang w:val="en-US"/>
               </w:rPr>
             </w:pPr>
+            <w:proofErr w:type="spellStart"/>
             <w:r>
               <w:rPr>
                 <w:lang w:val="en-US"/>
               </w:rPr>
-              <w:t>Hexadecimale code of naam</w:t>
+              <w:t>Hexadecimale</w:t>
+            </w:r>
+            <w:proofErr w:type="spellEnd"/>
+            <w:r>
+              <w:rPr>
+                <w:lang w:val="en-US"/>
+              </w:rPr>
+              <w:t xml:space="preserve"> code of naam</w:t>
             </w:r>
           </w:p>
         </w:tc>
@@ -7099,12 +7896,14 @@
                 <w:lang w:val="en-US"/>
               </w:rPr>
             </w:pPr>
+            <w:proofErr w:type="spellStart"/>
             <w:r>
               <w:rPr>
                 <w:lang w:val="en-US"/>
               </w:rPr>
               <w:t>font_type</w:t>
             </w:r>
+            <w:proofErr w:type="spellEnd"/>
           </w:p>
         </w:tc>
         <w:tc>
@@ -7121,8 +7920,16 @@
               <w:rPr>
                 <w:lang w:val="en-US"/>
               </w:rPr>
-              <w:t>Naam van lettertype</w:t>
-            </w:r>
+              <w:t xml:space="preserve">Naam van </w:t>
+            </w:r>
+            <w:proofErr w:type="spellStart"/>
+            <w:r>
+              <w:rPr>
+                <w:lang w:val="en-US"/>
+              </w:rPr>
+              <w:t>lettertype</w:t>
+            </w:r>
+            <w:proofErr w:type="spellEnd"/>
           </w:p>
         </w:tc>
         <w:tc>
@@ -7153,6 +7960,7 @@
                 <w:lang w:val="en-US"/>
               </w:rPr>
             </w:pPr>
+            <w:proofErr w:type="spellStart"/>
             <w:r>
               <w:rPr>
                 <w:lang w:val="en-US"/>
@@ -7177,6 +7985,7 @@
               </w:rPr>
               <w:t>size</w:t>
             </w:r>
+            <w:proofErr w:type="spellEnd"/>
           </w:p>
         </w:tc>
         <w:tc>
@@ -7189,12 +7998,14 @@
                 <w:lang w:val="en-US"/>
               </w:rPr>
             </w:pPr>
+            <w:proofErr w:type="spellStart"/>
             <w:r>
               <w:rPr>
                 <w:lang w:val="en-US"/>
               </w:rPr>
               <w:t>Getal</w:t>
             </w:r>
+            <w:proofErr w:type="spellEnd"/>
           </w:p>
         </w:tc>
         <w:tc>
@@ -7206,8 +8017,13 @@
               <w:t>Grootte van de tekst i</w:t>
             </w:r>
             <w:r>
-              <w:t>n pt</w:t>
-            </w:r>
+              <w:t xml:space="preserve">n </w:t>
+            </w:r>
+            <w:proofErr w:type="spellStart"/>
+            <w:r>
+              <w:t>pt</w:t>
+            </w:r>
+            <w:proofErr w:type="spellEnd"/>
             <w:r>
               <w:t xml:space="preserve"> (= lettergrootte in Word en Excel)</w:t>
             </w:r>
@@ -7232,9 +8048,11 @@
             <w:tcW w:w="3125" w:type="dxa"/>
           </w:tcPr>
           <w:p>
+            <w:proofErr w:type="spellStart"/>
             <w:r>
               <w:t>rij_hoogte</w:t>
             </w:r>
+            <w:proofErr w:type="spellEnd"/>
           </w:p>
         </w:tc>
         <w:tc>
@@ -7253,8 +8071,13 @@
           </w:tcPr>
           <w:p>
             <w:r>
-              <w:t>De rijen in Excel worden gelijkmatig verdeeld. Dit getal specificeert de hoogte van iedere rij in pt</w:t>
-            </w:r>
+              <w:t xml:space="preserve">De rijen in Excel worden gelijkmatig verdeeld. Dit getal specificeert de hoogte van iedere rij in </w:t>
+            </w:r>
+            <w:proofErr w:type="spellStart"/>
+            <w:r>
+              <w:t>pt</w:t>
+            </w:r>
+            <w:proofErr w:type="spellEnd"/>
             <w:r>
               <w:t xml:space="preserve"> (= lettergrootte in Word en Excel)</w:t>
             </w:r>
@@ -7270,9 +8093,11 @@
             <w:tcW w:w="3125" w:type="dxa"/>
           </w:tcPr>
           <w:p>
+            <w:proofErr w:type="spellStart"/>
             <w:r>
               <w:t>rij_hoogte_kop</w:t>
             </w:r>
+            <w:proofErr w:type="spellEnd"/>
           </w:p>
         </w:tc>
         <w:tc>
@@ -7294,7 +8119,19 @@
               <w:t xml:space="preserve">Het kan zijn dat de </w:t>
             </w:r>
             <w:r>
-              <w:t>kolomkoppen een andere rijhoogte nodig hebben dan de normale rijen. Daarom is de hoogte van de koppen apart in te stellen. Wederom in pt.</w:t>
+              <w:t xml:space="preserve">kolomkoppen een andere rijhoogte nodig hebben dan de normale rijen. Daarom is de </w:t>
+            </w:r>
+            <w:r>
+              <w:lastRenderedPageBreak/>
+              <w:t xml:space="preserve">hoogte van de koppen apart in te stellen. Wederom in </w:t>
+            </w:r>
+            <w:proofErr w:type="spellStart"/>
+            <w:r>
+              <w:t>pt</w:t>
+            </w:r>
+            <w:proofErr w:type="spellEnd"/>
+            <w:r>
+              <w:t>.</w:t>
             </w:r>
           </w:p>
         </w:tc>
@@ -7305,9 +8142,12 @@
             <w:tcW w:w="3125" w:type="dxa"/>
           </w:tcPr>
           <w:p>
-            <w:r>
+            <w:proofErr w:type="spellStart"/>
+            <w:r>
+              <w:lastRenderedPageBreak/>
               <w:t>kolombreedte_antwoorden</w:t>
             </w:r>
+            <w:proofErr w:type="spellEnd"/>
           </w:p>
         </w:tc>
         <w:tc>
@@ -7326,7 +8166,15 @@
           </w:tcPr>
           <w:p>
             <w:r>
-              <w:t>Breedte van de kolom met antwoordteksten in pt.</w:t>
+              <w:t xml:space="preserve">Breedte van de kolom met antwoordteksten in </w:t>
+            </w:r>
+            <w:proofErr w:type="spellStart"/>
+            <w:r>
+              <w:t>pt</w:t>
+            </w:r>
+            <w:proofErr w:type="spellEnd"/>
+            <w:r>
+              <w:t>.</w:t>
             </w:r>
           </w:p>
         </w:tc>
@@ -7358,7 +8206,15 @@
           </w:tcPr>
           <w:p>
             <w:r>
-              <w:t>Breedte van de kolommen in pt.</w:t>
+              <w:t xml:space="preserve">Breedte van de kolommen in </w:t>
+            </w:r>
+            <w:proofErr w:type="spellStart"/>
+            <w:r>
+              <w:t>pt</w:t>
+            </w:r>
+            <w:proofErr w:type="spellEnd"/>
+            <w:r>
+              <w:t>.</w:t>
             </w:r>
           </w:p>
         </w:tc>
@@ -7369,9 +8225,11 @@
             <w:tcW w:w="3125" w:type="dxa"/>
           </w:tcPr>
           <w:p>
+            <w:proofErr w:type="spellStart"/>
             <w:r>
               <w:t>label_max_lengte</w:t>
             </w:r>
+            <w:proofErr w:type="spellEnd"/>
           </w:p>
         </w:tc>
         <w:tc>
@@ -7390,8 +8248,17 @@
           </w:tcPr>
           <w:p>
             <w:r>
-              <w:t xml:space="preserve">Sommige variabelelabels zijn te lang om binnen de kolombreedte te passen. Excel kan automatisch tekstterugloop aanzetten, maar past niet automatisch de rijhoogte aan. Daarom dient handmatig te worden aangegeven na hoeveel karakters de rijhoogte voor een variabele groter moet worden. In de praktijk zal dit getal ongeveer overeenkomen met </w:t>
-            </w:r>
+              <w:t xml:space="preserve">Sommige </w:t>
+            </w:r>
+            <w:proofErr w:type="spellStart"/>
+            <w:r>
+              <w:t>variabelelabels</w:t>
+            </w:r>
+            <w:proofErr w:type="spellEnd"/>
+            <w:r>
+              <w:t xml:space="preserve"> zijn te lang om binnen de kolombreedte te passen. Excel kan automatisch tekstterugloop aanzetten, maar past niet automatisch de rijhoogte aan. Daarom dient handmatig te worden aangegeven na hoeveel karakters de rijhoogte voor een variabele groter moet worden. In de praktijk zal dit getal ongeveer overeenkomen met </w:t>
+            </w:r>
+            <w:proofErr w:type="spellStart"/>
             <w:r>
               <w:rPr>
                 <w:i/>
@@ -7399,6 +8266,7 @@
               </w:rPr>
               <w:t>kolombreedte_antwoorden</w:t>
             </w:r>
+            <w:proofErr w:type="spellEnd"/>
             <w:r>
               <w:t>.</w:t>
             </w:r>
@@ -7411,9 +8279,11 @@
             <w:tcW w:w="3125" w:type="dxa"/>
           </w:tcPr>
           <w:p>
+            <w:proofErr w:type="spellStart"/>
             <w:r>
               <w:t>border_tussen_gegevens</w:t>
             </w:r>
+            <w:proofErr w:type="spellEnd"/>
           </w:p>
         </w:tc>
         <w:tc>
@@ -7443,9 +8313,11 @@
             <w:tcW w:w="3125" w:type="dxa"/>
           </w:tcPr>
           <w:p>
+            <w:proofErr w:type="spellStart"/>
             <w:r>
               <w:t>rijen_afwisselend_kleuren</w:t>
             </w:r>
+            <w:proofErr w:type="spellEnd"/>
           </w:p>
         </w:tc>
         <w:tc>
@@ -7475,9 +8347,11 @@
             <w:tcW w:w="3125" w:type="dxa"/>
           </w:tcPr>
           <w:p>
+            <w:proofErr w:type="spellStart"/>
             <w:r>
               <w:t>kolommen_afwisselend_kleuren</w:t>
             </w:r>
+            <w:proofErr w:type="spellEnd"/>
           </w:p>
         </w:tc>
         <w:tc>
@@ -7507,9 +8381,11 @@
             <w:tcW w:w="3125" w:type="dxa"/>
           </w:tcPr>
           <w:p>
+            <w:proofErr w:type="spellStart"/>
             <w:r>
               <w:t>kolommen_crossings_kleuren</w:t>
             </w:r>
+            <w:proofErr w:type="spellEnd"/>
           </w:p>
         </w:tc>
         <w:tc>
@@ -7549,9 +8425,11 @@
             <w:tcW w:w="3125" w:type="dxa"/>
           </w:tcPr>
           <w:p>
+            <w:proofErr w:type="spellStart"/>
             <w:r>
               <w:t>header_stijl</w:t>
             </w:r>
+            <w:proofErr w:type="spellEnd"/>
           </w:p>
         </w:tc>
         <w:tc>
@@ -7570,11 +8448,7 @@
           </w:tcPr>
           <w:p>
             <w:r>
-              <w:t xml:space="preserve">Om ruimte te besparen is het mogelijk om de kolomkoppen samen te </w:t>
-            </w:r>
-            <w:r>
-              <w:lastRenderedPageBreak/>
-              <w:t>voegen. Hierdoor wordt per kop slechts één rij gebruikt, i.p.v. twee. (Zie voorbeeld hieronder.)</w:t>
+              <w:t>Om ruimte te besparen is het mogelijk om de kolomkoppen samen te voegen. Hierdoor wordt per kop slechts één rij gebruikt, i.p.v. twee. (Zie voorbeeld hieronder.)</w:t>
             </w:r>
           </w:p>
         </w:tc>
@@ -7585,10 +8459,11 @@
             <w:tcW w:w="3125" w:type="dxa"/>
           </w:tcPr>
           <w:p>
-            <w:r>
-              <w:lastRenderedPageBreak/>
+            <w:proofErr w:type="spellStart"/>
+            <w:r>
               <w:t>header_template</w:t>
             </w:r>
+            <w:proofErr w:type="spellEnd"/>
           </w:p>
         </w:tc>
         <w:tc>
@@ -7624,9 +8499,11 @@
             <w:tcW w:w="3125" w:type="dxa"/>
           </w:tcPr>
           <w:p>
+            <w:proofErr w:type="spellStart"/>
             <w:r>
               <w:t>crossing_headers_kleiner</w:t>
             </w:r>
+            <w:proofErr w:type="spellEnd"/>
           </w:p>
         </w:tc>
         <w:tc>
@@ -7656,9 +8533,11 @@
             <w:tcW w:w="3125" w:type="dxa"/>
           </w:tcPr>
           <w:p>
+            <w:proofErr w:type="spellStart"/>
             <w:r>
               <w:t>naam_tabellenboek</w:t>
             </w:r>
+            <w:proofErr w:type="spellEnd"/>
           </w:p>
         </w:tc>
         <w:tc>
@@ -7677,7 +8556,11 @@
           </w:tcPr>
           <w:p>
             <w:r>
-              <w:t xml:space="preserve">Wanneer een tabellenboek zonder subsets wordt gemaakt kan er geen automatische titel worden ingevoegd. (Dit zou bij subset Gemeente bijvoorbeeld de gemeentenaam worden.) Hier kan een titel opgegeven worden voor </w:t>
+              <w:t xml:space="preserve">Wanneer een tabellenboek zonder subsets wordt gemaakt kan er geen automatische titel worden ingevoegd. (Dit zou bij subset Gemeente bijvoorbeeld de gemeentenaam </w:t>
+            </w:r>
+            <w:r>
+              <w:lastRenderedPageBreak/>
+              <w:t xml:space="preserve">worden.) Hier kan een titel opgegeven worden voor </w:t>
             </w:r>
             <w:r>
               <w:t>deze situatie. Wanneer de waarde mist wordt automatisch ‘Overzicht’ aangenomen.</w:t>
@@ -7691,12 +8574,15 @@
             <w:tcW w:w="3125" w:type="dxa"/>
           </w:tcPr>
           <w:p>
-            <w:r>
+            <w:proofErr w:type="spellStart"/>
+            <w:r>
+              <w:lastRenderedPageBreak/>
               <w:t>v</w:t>
             </w:r>
             <w:r>
               <w:t>erberg_lege_kolommen</w:t>
             </w:r>
+            <w:proofErr w:type="spellEnd"/>
           </w:p>
         </w:tc>
         <w:tc>
@@ -7908,7 +8794,23 @@
           <w:i/>
           <w:iCs/>
         </w:rPr>
-        <w:t xml:space="preserve">N.B.: Beide varianten zijn digitoegankelijk, </w:t>
+        <w:t xml:space="preserve">N.B.: Beide varianten zijn </w:t>
+      </w:r>
+      <w:proofErr w:type="spellStart"/>
+      <w:r>
+        <w:rPr>
+          <w:i/>
+          <w:iCs/>
+        </w:rPr>
+        <w:t>digitoegankelijk</w:t>
+      </w:r>
+      <w:proofErr w:type="spellEnd"/>
+      <w:r>
+        <w:rPr>
+          <w:i/>
+          <w:iCs/>
+        </w:rPr>
+        <w:t xml:space="preserve">, </w:t>
       </w:r>
       <w:r>
         <w:rPr>
@@ -7954,9 +8856,13 @@
       </w:pPr>
       <w:bookmarkStart w:id="7" w:name="_Digitoegankelijke_versie"/>
       <w:bookmarkEnd w:id="7"/>
-      <w:r>
-        <w:lastRenderedPageBreak/>
-        <w:t>Digitoegankelijke versie</w:t>
+      <w:proofErr w:type="spellStart"/>
+      <w:r>
+        <w:t>Digitoegankelijke</w:t>
+      </w:r>
+      <w:proofErr w:type="spellEnd"/>
+      <w:r>
+        <w:t xml:space="preserve"> versie</w:t>
       </w:r>
     </w:p>
     <w:p>
@@ -7964,13 +8870,37 @@
         <w:pStyle w:val="Geenafstand"/>
       </w:pPr>
       <w:r>
-        <w:t xml:space="preserve">De tabellenboeken in Excel zijn niet digitoegankelijk, en ook niet gemakkelijk digitoegankelijk te maken. Daarnaast wordt het gebruik van Excel afgeraden, aangezien dit een besloten applicatie is (zie ook </w:t>
+        <w:t xml:space="preserve">De tabellenboeken in Excel zijn niet </w:t>
+      </w:r>
+      <w:proofErr w:type="spellStart"/>
+      <w:r>
+        <w:t>digitoegankelijk</w:t>
+      </w:r>
+      <w:proofErr w:type="spellEnd"/>
+      <w:r>
+        <w:t xml:space="preserve">, en ook niet gemakkelijk </w:t>
+      </w:r>
+      <w:proofErr w:type="spellStart"/>
+      <w:r>
+        <w:t>digitoegankelijk</w:t>
+      </w:r>
+      <w:proofErr w:type="spellEnd"/>
+      <w:r>
+        <w:t xml:space="preserve"> te maken. Daarnaast wordt het gebruik van Excel afgeraden, aangezien dit een besloten applicatie is (zie ook </w:t>
       </w:r>
       <w:r>
         <w:t>https://digitoegankelijk.nl/aan-de-slag/tips/kantoorbestanden</w:t>
       </w:r>
       <w:r>
-        <w:t>). Daarom is uitvoer ook mogelijk in HTML. Deze is volledig digitoegankelijk, en kan in opmaak identiek gemaakt worden aan de uitvoer in Excel.</w:t>
+        <w:t xml:space="preserve">). Daarom is uitvoer ook mogelijk in HTML. Deze is volledig </w:t>
+      </w:r>
+      <w:proofErr w:type="spellStart"/>
+      <w:r>
+        <w:t>digitoegankelijk</w:t>
+      </w:r>
+      <w:proofErr w:type="spellEnd"/>
+      <w:r>
+        <w:t>, en kan in opmaak identiek gemaakt worden aan de uitvoer in Excel.</w:t>
       </w:r>
       <w:r>
         <w:t xml:space="preserve"> Het meegeleverde voorbeeld zal in de meeste gevallen volstaan, maar voor specifieke opmaakwensen buiten de </w:t>
@@ -7986,7 +8916,15 @@
         <w:t>opmaak</w:t>
       </w:r>
       <w:r>
-        <w:t xml:space="preserve"> is enige technische kennis vereist. (HTML, CSS, en mogelijk JavaScript.)</w:t>
+        <w:t xml:space="preserve"> is enige technische kennis vereist. (HTML, CSS, en mogelijk </w:t>
+      </w:r>
+      <w:proofErr w:type="spellStart"/>
+      <w:r>
+        <w:t>JavaScript</w:t>
+      </w:r>
+      <w:proofErr w:type="spellEnd"/>
+      <w:r>
+        <w:t>.)</w:t>
       </w:r>
     </w:p>
     <w:p>
@@ -7999,7 +8937,15 @@
         <w:pStyle w:val="Geenafstand"/>
       </w:pPr>
       <w:r>
-        <w:t>De digitoegankelijke versie wordt via dezelfde logica opgebouwd als de Excelsheet</w:t>
+        <w:t xml:space="preserve">De </w:t>
+      </w:r>
+      <w:proofErr w:type="spellStart"/>
+      <w:r>
+        <w:t>digitoegankelijke</w:t>
+      </w:r>
+      <w:proofErr w:type="spellEnd"/>
+      <w:r>
+        <w:t xml:space="preserve"> versie wordt via dezelfde logica opgebouwd als de Excelsheet</w:t>
       </w:r>
       <w:r>
         <w:t xml:space="preserve">. Tabellen worden ingevoegd voor het weergeven </w:t>
@@ -8137,7 +9083,15 @@
               <w:t>introtekst</w:t>
             </w:r>
             <w:r>
-              <w:t>. Lege regels worden vervangen door &lt;br /&gt;, titels worden &lt;h1&gt;, enz.</w:t>
+              <w:t>. Lege regels worden vervangen door &lt;</w:t>
+            </w:r>
+            <w:proofErr w:type="spellStart"/>
+            <w:r>
+              <w:t>br</w:t>
+            </w:r>
+            <w:proofErr w:type="spellEnd"/>
+            <w:r>
+              <w:t xml:space="preserve"> /&gt;, titels worden &lt;h1&gt;, enz.</w:t>
             </w:r>
           </w:p>
         </w:tc>
@@ -8178,7 +9132,11 @@
               <w:pStyle w:val="Geenafstand"/>
             </w:pPr>
             <w:r>
-              <w:t xml:space="preserve">Afbeeldingen moeten in HTML anders geplaatst worden dan in Excel. De aangegeven rij en kolom, zoals in Excel, functioneren niet. Hierdoor kunnen de logo’s handmatig elders worden geplaatst in de template. Het is daarnaast mogelijk om per logo een locatie aan te geven, zie de configuratie van het tabblad </w:t>
+              <w:t xml:space="preserve">Afbeeldingen moeten in HTML anders geplaatst worden dan in Excel. De aangegeven rij en kolom, zoals in Excel, functioneren niet. Hierdoor kunnen de logo’s handmatig elders worden </w:t>
+            </w:r>
+            <w:r>
+              <w:lastRenderedPageBreak/>
+              <w:t xml:space="preserve">geplaatst in de template. Het is daarnaast mogelijk om per logo een locatie aan te geven, zie de configuratie van het tabblad </w:t>
             </w:r>
             <w:r>
               <w:rPr>
@@ -8203,6 +9161,7 @@
               <w:pStyle w:val="Geenafstand"/>
             </w:pPr>
             <w:r>
+              <w:lastRenderedPageBreak/>
               <w:t>{tabellen}</w:t>
             </w:r>
           </w:p>
@@ -8231,6 +9190,7 @@
             <w:r>
               <w:t xml:space="preserve">Het tabblad </w:t>
             </w:r>
+            <w:proofErr w:type="spellStart"/>
             <w:r>
               <w:rPr>
                 <w:i/>
@@ -8238,8 +9198,17 @@
               </w:rPr>
               <w:t>indeling_rijen</w:t>
             </w:r>
-            <w:r>
-              <w:t xml:space="preserve"> wordt omgezet naar digitoegankelijke tabellen en stijlelementen. </w:t>
+            <w:proofErr w:type="spellEnd"/>
+            <w:r>
+              <w:t xml:space="preserve"> wordt omgezet naar </w:t>
+            </w:r>
+            <w:proofErr w:type="spellStart"/>
+            <w:r>
+              <w:t>digitoegankelijke</w:t>
+            </w:r>
+            <w:proofErr w:type="spellEnd"/>
+            <w:r>
+              <w:t xml:space="preserve"> tabellen en stijlelementen. </w:t>
             </w:r>
             <w:r>
               <w:t>De tekst-, kop- en vraagregels worden ingevoegd op de gewenste plek.</w:t>
@@ -8292,7 +9261,15 @@
         <w:t xml:space="preserve">, om </w:t>
       </w:r>
       <w:r>
-        <w:t xml:space="preserve">de opmaak zoveel mogelijk gelijk te houden tussen de Excelversie en de digitoegankelijke versie. Vrijwel alle elementen </w:t>
+        <w:t xml:space="preserve">de opmaak zoveel mogelijk gelijk te houden tussen de Excelversie en de </w:t>
+      </w:r>
+      <w:proofErr w:type="spellStart"/>
+      <w:r>
+        <w:t>digitoegankelijke</w:t>
+      </w:r>
+      <w:proofErr w:type="spellEnd"/>
+      <w:r>
+        <w:t xml:space="preserve"> versie. Vrijwel alle elementen </w:t>
       </w:r>
       <w:r>
         <w:t xml:space="preserve">op het tabblad </w:t>
@@ -8347,7 +9324,21 @@
         <w:rPr>
           <w:lang w:val="en-GB"/>
         </w:rPr>
-        <w:t>font-size: [titel_size];</w:t>
+        <w:t>font-size: [</w:t>
+      </w:r>
+      <w:proofErr w:type="spellStart"/>
+      <w:r>
+        <w:rPr>
+          <w:lang w:val="en-GB"/>
+        </w:rPr>
+        <w:t>titel_size</w:t>
+      </w:r>
+      <w:proofErr w:type="spellEnd"/>
+      <w:r>
+        <w:rPr>
+          <w:lang w:val="en-GB"/>
+        </w:rPr>
+        <w:t>];</w:t>
       </w:r>
     </w:p>
     <w:p>
@@ -8363,11 +9354,33 @@
         </w:rPr>
         <w:t xml:space="preserve">  </w:t>
       </w:r>
+      <w:proofErr w:type="spellStart"/>
       <w:r>
         <w:rPr>
           <w:lang w:val="en-GB"/>
         </w:rPr>
-        <w:t>color: [titel_color];</w:t>
+        <w:t>color</w:t>
+      </w:r>
+      <w:proofErr w:type="spellEnd"/>
+      <w:r>
+        <w:rPr>
+          <w:lang w:val="en-GB"/>
+        </w:rPr>
+        <w:t>: [</w:t>
+      </w:r>
+      <w:proofErr w:type="spellStart"/>
+      <w:r>
+        <w:rPr>
+          <w:lang w:val="en-GB"/>
+        </w:rPr>
+        <w:t>titel_color</w:t>
+      </w:r>
+      <w:proofErr w:type="spellEnd"/>
+      <w:r>
+        <w:rPr>
+          <w:lang w:val="en-GB"/>
+        </w:rPr>
+        <w:t>];</w:t>
       </w:r>
     </w:p>
     <w:p>
@@ -8387,7 +9400,35 @@
         <w:rPr>
           <w:lang w:val="en-GB"/>
         </w:rPr>
-        <w:t xml:space="preserve"> background-color: [titel_fill];</w:t>
+        <w:t xml:space="preserve"> background-</w:t>
+      </w:r>
+      <w:proofErr w:type="spellStart"/>
+      <w:r>
+        <w:rPr>
+          <w:lang w:val="en-GB"/>
+        </w:rPr>
+        <w:t>color</w:t>
+      </w:r>
+      <w:proofErr w:type="spellEnd"/>
+      <w:r>
+        <w:rPr>
+          <w:lang w:val="en-GB"/>
+        </w:rPr>
+        <w:t>: [</w:t>
+      </w:r>
+      <w:proofErr w:type="spellStart"/>
+      <w:r>
+        <w:rPr>
+          <w:lang w:val="en-GB"/>
+        </w:rPr>
+        <w:t>titel_fill</w:t>
+      </w:r>
+      <w:proofErr w:type="spellEnd"/>
+      <w:r>
+        <w:rPr>
+          <w:lang w:val="en-GB"/>
+        </w:rPr>
+        <w:t>];</w:t>
       </w:r>
     </w:p>
     <w:p>
@@ -8401,7 +9442,15 @@
         <w:t xml:space="preserve">  </w:t>
       </w:r>
       <w:r>
-        <w:t>[titel_decoration]</w:t>
+        <w:t>[</w:t>
+      </w:r>
+      <w:proofErr w:type="spellStart"/>
+      <w:r>
+        <w:t>titel_decoration</w:t>
+      </w:r>
+      <w:proofErr w:type="spellEnd"/>
+      <w:r>
+        <w:t>]</w:t>
       </w:r>
     </w:p>
     <w:p>
@@ -8428,10 +9477,34 @@
         <w:t>Let hierbij o</w:t>
       </w:r>
       <w:r>
-        <w:t>p het gebruik van [titel_decoration]</w:t>
-      </w:r>
-      <w:r>
-        <w:t xml:space="preserve">. Aangezien de stijlen bold/italic/underline in Excel binnen één veld passen, maar binnen CSS verschillende eigenschappen zijn, voegt het script hier zelf de juiste </w:t>
+        <w:t>p het gebruik van [</w:t>
+      </w:r>
+      <w:proofErr w:type="spellStart"/>
+      <w:r>
+        <w:t>titel_decoration</w:t>
+      </w:r>
+      <w:proofErr w:type="spellEnd"/>
+      <w:r>
+        <w:t>]</w:t>
+      </w:r>
+      <w:r>
+        <w:t xml:space="preserve">. Aangezien de stijlen </w:t>
+      </w:r>
+      <w:proofErr w:type="spellStart"/>
+      <w:r>
+        <w:t>bold</w:t>
+      </w:r>
+      <w:proofErr w:type="spellEnd"/>
+      <w:r>
+        <w:t>/italic/</w:t>
+      </w:r>
+      <w:proofErr w:type="spellStart"/>
+      <w:r>
+        <w:t>underline</w:t>
+      </w:r>
+      <w:proofErr w:type="spellEnd"/>
+      <w:r>
+        <w:t xml:space="preserve"> in Excel binnen één veld passen, maar binnen CSS verschillende eigenschappen zijn, voegt het script hier zelf de juiste </w:t>
       </w:r>
       <w:r>
         <w:t xml:space="preserve">eigenschap toe. Voeg hier dus </w:t>
@@ -8446,12 +9519,37 @@
       <w:r>
         <w:t xml:space="preserve"> </w:t>
       </w:r>
+      <w:proofErr w:type="spellStart"/>
       <w:r>
         <w:rPr>
           <w:i/>
           <w:iCs/>
         </w:rPr>
-        <w:t>text-decoration: [titel_decoration];</w:t>
+        <w:t>text-decoration</w:t>
+      </w:r>
+      <w:proofErr w:type="spellEnd"/>
+      <w:r>
+        <w:rPr>
+          <w:i/>
+          <w:iCs/>
+        </w:rPr>
+        <w:t>: [</w:t>
+      </w:r>
+      <w:proofErr w:type="spellStart"/>
+      <w:r>
+        <w:rPr>
+          <w:i/>
+          <w:iCs/>
+        </w:rPr>
+        <w:t>titel_decoration</w:t>
+      </w:r>
+      <w:proofErr w:type="spellEnd"/>
+      <w:r>
+        <w:rPr>
+          <w:i/>
+          <w:iCs/>
+        </w:rPr>
+        <w:t>];</w:t>
       </w:r>
       <w:r>
         <w:t xml:space="preserve"> toe!</w:t>
@@ -8498,7 +9596,6 @@
               <w:pStyle w:val="Geenafstand"/>
             </w:pPr>
             <w:r>
-              <w:lastRenderedPageBreak/>
               <w:t>Element</w:t>
             </w:r>
           </w:p>
@@ -8540,19 +9637,64 @@
               <w:pStyle w:val="Geenafstand"/>
             </w:pPr>
             <w:r>
-              <w:t>Tabellen worden opgebouwd uit een &lt;table&gt;,</w:t>
-            </w:r>
-            <w:r>
-              <w:t xml:space="preserve"> een &lt;caption&gt; met de vraagstelling,</w:t>
-            </w:r>
-            <w:r>
-              <w:t xml:space="preserve"> een &lt;thead&gt; met de bijbehorende &lt;colgroup</w:t>
-            </w:r>
-            <w:r>
-              <w:t>&gt; en meerdere &lt;th&gt;-elementen met bijbehorende scope</w:t>
-            </w:r>
-            <w:r>
-              <w:t>, en een &lt;tbody&gt; met de resultaten</w:t>
+              <w:t>Tabellen worden opgebouwd uit een &lt;</w:t>
+            </w:r>
+            <w:proofErr w:type="spellStart"/>
+            <w:r>
+              <w:t>table</w:t>
+            </w:r>
+            <w:proofErr w:type="spellEnd"/>
+            <w:r>
+              <w:t>&gt;,</w:t>
+            </w:r>
+            <w:r>
+              <w:t xml:space="preserve"> een &lt;</w:t>
+            </w:r>
+            <w:proofErr w:type="spellStart"/>
+            <w:r>
+              <w:t>caption</w:t>
+            </w:r>
+            <w:proofErr w:type="spellEnd"/>
+            <w:r>
+              <w:t>&gt; met de vraagstelling,</w:t>
+            </w:r>
+            <w:r>
+              <w:t xml:space="preserve"> een &lt;</w:t>
+            </w:r>
+            <w:proofErr w:type="spellStart"/>
+            <w:r>
+              <w:t>thead</w:t>
+            </w:r>
+            <w:proofErr w:type="spellEnd"/>
+            <w:r>
+              <w:t>&gt; met de bijbehorende &lt;</w:t>
+            </w:r>
+            <w:proofErr w:type="spellStart"/>
+            <w:r>
+              <w:t>colgroup</w:t>
+            </w:r>
+            <w:proofErr w:type="spellEnd"/>
+            <w:r>
+              <w:t>&gt; en meerdere &lt;</w:t>
+            </w:r>
+            <w:proofErr w:type="spellStart"/>
+            <w:r>
+              <w:t>th</w:t>
+            </w:r>
+            <w:proofErr w:type="spellEnd"/>
+            <w:r>
+              <w:t>&gt;-elementen met bijbehorende scope</w:t>
+            </w:r>
+            <w:r>
+              <w:t>, en een &lt;</w:t>
+            </w:r>
+            <w:proofErr w:type="spellStart"/>
+            <w:r>
+              <w:t>tbody</w:t>
+            </w:r>
+            <w:proofErr w:type="spellEnd"/>
+            <w:r>
+              <w:t>&gt; met de resultaten</w:t>
             </w:r>
             <w:r>
               <w:t>.</w:t>
@@ -8560,6 +9702,7 @@
             <w:r>
               <w:t xml:space="preserve"> Significante resultaten krijgen de klasse </w:t>
             </w:r>
+            <w:proofErr w:type="spellStart"/>
             <w:r>
               <w:rPr>
                 <w:i/>
@@ -8567,6 +9710,7 @@
               </w:rPr>
               <w:t>sign</w:t>
             </w:r>
+            <w:proofErr w:type="spellEnd"/>
             <w:r>
               <w:t>. (Indien aangegeven in de configuratie.)</w:t>
             </w:r>
@@ -8596,13 +9740,37 @@
               <w:pStyle w:val="Geenafstand"/>
             </w:pPr>
             <w:r>
-              <w:t>Elke rij bestaat uit een &lt;tr&gt; met één &lt;th&gt;, gevolgd door het gewenste aantal kolommen met</w:t>
+              <w:t>Elke rij bestaat uit een &lt;</w:t>
+            </w:r>
+            <w:proofErr w:type="spellStart"/>
+            <w:r>
+              <w:t>tr</w:t>
+            </w:r>
+            <w:proofErr w:type="spellEnd"/>
+            <w:r>
+              <w:t>&gt; met één &lt;</w:t>
+            </w:r>
+            <w:proofErr w:type="spellStart"/>
+            <w:r>
+              <w:t>th</w:t>
+            </w:r>
+            <w:proofErr w:type="spellEnd"/>
+            <w:r>
+              <w:t>&gt;, gevolgd door het gewenste aantal kolommen met</w:t>
             </w:r>
             <w:r>
               <w:t xml:space="preserve"> ieder</w:t>
             </w:r>
             <w:r>
-              <w:t xml:space="preserve"> een &lt;td&gt;. Om afwisselende kleuren mogelijk te maken ontvangen deze</w:t>
+              <w:t xml:space="preserve"> een &lt;</w:t>
+            </w:r>
+            <w:proofErr w:type="spellStart"/>
+            <w:r>
+              <w:t>td</w:t>
+            </w:r>
+            <w:proofErr w:type="spellEnd"/>
+            <w:r>
+              <w:t>&gt;. Om afwisselende kleuren mogelijk te maken ontvangen deze</w:t>
             </w:r>
             <w:r>
               <w:t xml:space="preserve"> rijen</w:t>
@@ -8613,23 +9781,34 @@
             <w:r>
               <w:t xml:space="preserve">de klasse </w:t>
             </w:r>
+            <w:proofErr w:type="spellStart"/>
             <w:r>
               <w:rPr>
                 <w:i/>
                 <w:iCs/>
               </w:rPr>
-              <w:t xml:space="preserve">rij_a </w:t>
-            </w:r>
-            <w:r>
-              <w:t xml:space="preserve">of </w:t>
-            </w:r>
+              <w:t>rij_a</w:t>
+            </w:r>
+            <w:proofErr w:type="spellEnd"/>
             <w:r>
               <w:rPr>
                 <w:i/>
                 <w:iCs/>
               </w:rPr>
+              <w:t xml:space="preserve"> </w:t>
+            </w:r>
+            <w:r>
+              <w:t xml:space="preserve">of </w:t>
+            </w:r>
+            <w:proofErr w:type="spellStart"/>
+            <w:r>
+              <w:rPr>
+                <w:i/>
+                <w:iCs/>
+              </w:rPr>
               <w:t>rij_b</w:t>
             </w:r>
+            <w:proofErr w:type="spellEnd"/>
             <w:r>
               <w:t>.</w:t>
             </w:r>
@@ -8662,7 +9841,15 @@
               <w:pStyle w:val="Geenafstand"/>
             </w:pPr>
             <w:r>
-              <w:t xml:space="preserve">Kolommen zijn met de &lt;colgroup&gt; van de tabel ingedeeld, waardoor screenreaders automatisch de bijbehorende labels kunnen vinden. (Zowel bij enkele als dubbele headers.) </w:t>
+              <w:t>Kolommen zijn met de &lt;</w:t>
+            </w:r>
+            <w:proofErr w:type="spellStart"/>
+            <w:r>
+              <w:t>colgroup</w:t>
+            </w:r>
+            <w:proofErr w:type="spellEnd"/>
+            <w:r>
+              <w:t xml:space="preserve">&gt; van de tabel ingedeeld, waardoor screenreaders automatisch de bijbehorende labels kunnen vinden. (Zowel bij enkele als dubbele headers.) </w:t>
             </w:r>
             <w:r>
               <w:t xml:space="preserve">Kolommen </w:t>
@@ -8670,39 +9857,52 @@
             <w:r>
               <w:t xml:space="preserve">krijgen afwisselend de klasse </w:t>
             </w:r>
+            <w:proofErr w:type="spellStart"/>
             <w:r>
               <w:rPr>
                 <w:i/>
                 <w:iCs/>
               </w:rPr>
-              <w:t xml:space="preserve">kolom_a </w:t>
-            </w:r>
-            <w:r>
-              <w:t xml:space="preserve">of </w:t>
-            </w:r>
+              <w:t>kolom_a</w:t>
+            </w:r>
+            <w:proofErr w:type="spellEnd"/>
             <w:r>
               <w:rPr>
                 <w:i/>
                 <w:iCs/>
               </w:rPr>
-              <w:t>kolom_b</w:t>
-            </w:r>
-            <w:r>
-              <w:t>.</w:t>
-            </w:r>
-            <w:r>
-              <w:t xml:space="preserve"> (Indien aangegeven in de configuratie.)</w:t>
-            </w:r>
-            <w:r>
-              <w:t xml:space="preserve"> Significante elementen krijgen de klasse </w:t>
-            </w:r>
+              <w:t xml:space="preserve"> </w:t>
+            </w:r>
+            <w:r>
+              <w:t xml:space="preserve">of </w:t>
+            </w:r>
+            <w:proofErr w:type="spellStart"/>
             <w:r>
               <w:rPr>
                 <w:i/>
                 <w:iCs/>
               </w:rPr>
+              <w:t>kolom_b</w:t>
+            </w:r>
+            <w:proofErr w:type="spellEnd"/>
+            <w:r>
+              <w:t>.</w:t>
+            </w:r>
+            <w:r>
+              <w:t xml:space="preserve"> (Indien aangegeven in de configuratie.)</w:t>
+            </w:r>
+            <w:r>
+              <w:t xml:space="preserve"> Significante elementen krijgen de klasse </w:t>
+            </w:r>
+            <w:proofErr w:type="spellStart"/>
+            <w:r>
+              <w:rPr>
+                <w:i/>
+                <w:iCs/>
+              </w:rPr>
               <w:t>sign</w:t>
             </w:r>
+            <w:proofErr w:type="spellEnd"/>
             <w:r>
               <w:t>. (Indien aangegeven in de configuratie.)</w:t>
             </w:r>
@@ -8764,7 +9964,15 @@
               <w:t>Titels worden omgezet naar &lt;h1&gt;, koppen naar &lt;h2&gt;.</w:t>
             </w:r>
             <w:r>
-              <w:t xml:space="preserve"> Deze zijn eventueel los te stijlen door gebruik te maken van een CSS-selector (bijv. </w:t>
+              <w:t xml:space="preserve"> Deze zijn eventueel los te stijlen door gebruik te maken van een CSS-</w:t>
+            </w:r>
+            <w:proofErr w:type="spellStart"/>
+            <w:r>
+              <w:t>selector</w:t>
+            </w:r>
+            <w:proofErr w:type="spellEnd"/>
+            <w:r>
+              <w:t xml:space="preserve"> (bijv. </w:t>
             </w:r>
             <w:r>
               <w:rPr>
@@ -8803,11 +10011,13 @@
               <w:pStyle w:val="Geenafstand"/>
             </w:pPr>
             <w:r>
+              <w:lastRenderedPageBreak/>
               <w:t>Titels worden omgezet naar &lt;h2&gt;, koppen en vragen naar &lt;h3&gt;.</w:t>
             </w:r>
             <w:r>
               <w:t xml:space="preserve"> Deze krijgen allemaal de klasse </w:t>
             </w:r>
+            <w:proofErr w:type="spellStart"/>
             <w:r>
               <w:rPr>
                 <w:i/>
@@ -8815,6 +10025,7 @@
               </w:rPr>
               <w:t>heading</w:t>
             </w:r>
+            <w:proofErr w:type="spellEnd"/>
             <w:r>
               <w:t xml:space="preserve">, en vragen krijgen daarnaast de klasse </w:t>
             </w:r>
@@ -8829,14 +10040,31 @@
               <w:t xml:space="preserve">. </w:t>
             </w:r>
             <w:r>
-              <w:t xml:space="preserve">Verder krijgen al deze elementen een id, in de vorm </w:t>
-            </w:r>
+              <w:t xml:space="preserve">Verder krijgen al deze elementen een </w:t>
+            </w:r>
+            <w:proofErr w:type="spellStart"/>
+            <w:r>
+              <w:t>id</w:t>
+            </w:r>
+            <w:proofErr w:type="spellEnd"/>
+            <w:r>
+              <w:t xml:space="preserve">, in de vorm </w:t>
+            </w:r>
+            <w:proofErr w:type="spellStart"/>
             <w:r>
               <w:rPr>
                 <w:i/>
                 <w:iCs/>
               </w:rPr>
-              <w:t>heading_(volgnummer)</w:t>
+              <w:t>heading</w:t>
+            </w:r>
+            <w:proofErr w:type="spellEnd"/>
+            <w:r>
+              <w:rPr>
+                <w:i/>
+                <w:iCs/>
+              </w:rPr>
+              <w:t>_(volgnummer)</w:t>
             </w:r>
             <w:r>
               <w:t>. Hiermee kan een zwevend menu worden opgebouwd. (Zie ook de meegeleverde template voor een voorbeeld.)</w:t>
@@ -8854,6 +10082,7 @@
               <w:pStyle w:val="Geenafstand"/>
             </w:pPr>
             <w:r>
+              <w:lastRenderedPageBreak/>
               <w:t>Afbeeldingen</w:t>
             </w:r>
           </w:p>
@@ -8869,6 +10098,7 @@
             <w:r>
               <w:t xml:space="preserve">Afbeeldingen krijgen enkel een </w:t>
             </w:r>
+            <w:proofErr w:type="spellStart"/>
             <w:r>
               <w:rPr>
                 <w:i/>
@@ -8876,9 +10106,11 @@
               </w:rPr>
               <w:t>width</w:t>
             </w:r>
+            <w:proofErr w:type="spellEnd"/>
             <w:r>
               <w:t xml:space="preserve"> en </w:t>
             </w:r>
+            <w:proofErr w:type="spellStart"/>
             <w:r>
               <w:rPr>
                 <w:i/>
@@ -8886,6 +10118,7 @@
               </w:rPr>
               <w:t>height</w:t>
             </w:r>
+            <w:proofErr w:type="spellEnd"/>
             <w:r>
               <w:t xml:space="preserve"> mee, zoals aangegeven in de configuratie. Plaatsing </w:t>
             </w:r>
@@ -8893,11 +10126,36 @@
               <w:t xml:space="preserve">is helaas niet gelijk te trekken met de logica binnen Excel, en zal handmatig moeten gebeuren. </w:t>
             </w:r>
             <w:r>
-              <w:t>Het makkelijkste is om deze op te maken met een CSS-selector.</w:t>
-            </w:r>
-            <w:r>
-              <w:t xml:space="preserve"> Wanneer er een id opgegeven is krijgt de &lt;img&gt;-tag verder een </w:t>
-            </w:r>
+              <w:t>Het makkelijkste is om deze op te maken met een CSS-</w:t>
+            </w:r>
+            <w:proofErr w:type="spellStart"/>
+            <w:r>
+              <w:t>selector</w:t>
+            </w:r>
+            <w:proofErr w:type="spellEnd"/>
+            <w:r>
+              <w:t>.</w:t>
+            </w:r>
+            <w:r>
+              <w:t xml:space="preserve"> Wanneer er een </w:t>
+            </w:r>
+            <w:proofErr w:type="spellStart"/>
+            <w:r>
+              <w:t>id</w:t>
+            </w:r>
+            <w:proofErr w:type="spellEnd"/>
+            <w:r>
+              <w:t xml:space="preserve"> opgegeven is krijgt de &lt;</w:t>
+            </w:r>
+            <w:proofErr w:type="spellStart"/>
+            <w:r>
+              <w:t>img</w:t>
+            </w:r>
+            <w:proofErr w:type="spellEnd"/>
+            <w:r>
+              <w:t xml:space="preserve">&gt;-tag verder een </w:t>
+            </w:r>
+            <w:proofErr w:type="spellStart"/>
             <w:r>
               <w:rPr>
                 <w:i/>
@@ -8905,6 +10163,7 @@
               </w:rPr>
               <w:t>id</w:t>
             </w:r>
+            <w:proofErr w:type="spellEnd"/>
             <w:r>
               <w:t xml:space="preserve"> mee, in de vorm </w:t>
             </w:r>
@@ -8913,7 +10172,23 @@
                 <w:i/>
                 <w:iCs/>
               </w:rPr>
-              <w:t>logo_(id)</w:t>
+              <w:t>logo_(</w:t>
+            </w:r>
+            <w:proofErr w:type="spellStart"/>
+            <w:r>
+              <w:rPr>
+                <w:i/>
+                <w:iCs/>
+              </w:rPr>
+              <w:t>id</w:t>
+            </w:r>
+            <w:proofErr w:type="spellEnd"/>
+            <w:r>
+              <w:rPr>
+                <w:i/>
+                <w:iCs/>
+              </w:rPr>
+              <w:t>)</w:t>
             </w:r>
             <w:r>
               <w:t>.</w:t>
@@ -8973,7 +10248,15 @@
         <w:t xml:space="preserve"> 4), maar Excel niet. Hierdoor rondt Excel 2,5 af naar 3, R naar 2. 2,51 wordt wel door beiden afgerond naar 3, en 2,49 door beiden naar 2.</w:t>
       </w:r>
       <w:r>
-        <w:t xml:space="preserve"> Het is daardoor mogelijk dat de Excelversie en de digitoegankelijke versie andere percentages weergeven. Hier is helaas geen makkelijke oplossing voor. De kans dat een percentage precies eindigt op 0,5000 is gelukkig erg klein, waardoor dit waarschijnlijk niet vaak voor zal komen.</w:t>
+        <w:t xml:space="preserve"> Het is daardoor mogelijk dat de Excelversie en de </w:t>
+      </w:r>
+      <w:proofErr w:type="spellStart"/>
+      <w:r>
+        <w:t>digitoegankelijke</w:t>
+      </w:r>
+      <w:proofErr w:type="spellEnd"/>
+      <w:r>
+        <w:t xml:space="preserve"> versie andere percentages weergeven. Hier is helaas geen makkelijke oplossing voor. De kans dat een percentage precies eindigt op 0,5000 is gelukkig erg klein, waardoor dit waarschijnlijk niet vaak voor zal komen.</w:t>
       </w:r>
     </w:p>
     <w:p/>

</xml_diff>

<commit_message>
Extra mogelijkheid toegevoegd om kolomnamen handmatig te wijzigen.
</commit_message>
<xml_diff>
--- a/Handleiding configuratie.docx
+++ b/Handleiding configuratie.docx
@@ -6037,8 +6037,8 @@
       </w:tblPr>
       <w:tblGrid>
         <w:gridCol w:w="1632"/>
-        <w:gridCol w:w="2010"/>
-        <w:gridCol w:w="5420"/>
+        <w:gridCol w:w="1999"/>
+        <w:gridCol w:w="5431"/>
       </w:tblGrid>
       <w:tr>
         <w:tc>
@@ -6625,6 +6625,51 @@
             </w:r>
             <w:r>
               <w:t>.</w:t>
+            </w:r>
+          </w:p>
+        </w:tc>
+      </w:tr>
+      <w:tr>
+        <w:tc>
+          <w:tcPr>
+            <w:tcW w:w="0" w:type="auto"/>
+          </w:tcPr>
+          <w:p>
+            <w:r>
+              <w:t>kolomnaam</w:t>
+            </w:r>
+          </w:p>
+        </w:tc>
+        <w:tc>
+          <w:tcPr>
+            <w:tcW w:w="0" w:type="auto"/>
+          </w:tcPr>
+          <w:p>
+            <w:r>
+              <w:t>Tekst / leeg</w:t>
+            </w:r>
+          </w:p>
+        </w:tc>
+        <w:tc>
+          <w:tcPr>
+            <w:tcW w:w="0" w:type="auto"/>
+          </w:tcPr>
+          <w:p>
+            <w:r>
+              <w:t xml:space="preserve">De kolomnamen worden in principe automatisch gegenereerd, maar het kan voorkomen dat er alsnog een aparte kolomnaam gewenst is. Deze kan worden ingesteld door dit veld te vullen met de gewenste </w:t>
+            </w:r>
+            <w:r>
+              <w:t xml:space="preserve">kolomnaam. </w:t>
+            </w:r>
+            <w:r>
+              <w:rPr>
+                <w:b/>
+                <w:bCs/>
+              </w:rPr>
+              <w:t>Let op:</w:t>
+            </w:r>
+            <w:r>
+              <w:t xml:space="preserve"> Dit werkt alleen voor totaalkolommen.</w:t>
             </w:r>
           </w:p>
         </w:tc>
@@ -6898,12 +6943,19 @@
               <w:rPr>
                 <w:lang w:val="en-US"/>
               </w:rPr>
-              <w:t xml:space="preserve"> / “underline” / “underline2” / “accoun</w:t>
+              <w:t xml:space="preserve"> / “underline” / “underline2” / </w:t>
             </w:r>
             <w:r>
               <w:rPr>
                 <w:lang w:val="en-US"/>
               </w:rPr>
+              <w:lastRenderedPageBreak/>
+              <w:t>“accoun</w:t>
+            </w:r>
+            <w:r>
+              <w:rPr>
+                <w:lang w:val="en-US"/>
+              </w:rPr>
               <w:t>ting</w:t>
             </w:r>
             <w:r>
@@ -6926,6 +6978,7 @@
           </w:tcPr>
           <w:p>
             <w:r>
+              <w:lastRenderedPageBreak/>
               <w:t xml:space="preserve">Letterstijl van de </w:t>
             </w:r>
             <w:r>
@@ -6948,6 +7001,7 @@
               <w:t xml:space="preserve">Let op: </w:t>
             </w:r>
             <w:r>
+              <w:lastRenderedPageBreak/>
               <w:t>binnen de digitoegankelijke versie is alleen bold / italic / underline toegestaan.</w:t>
             </w:r>
           </w:p>
@@ -6960,6 +7014,7 @@
           </w:tcPr>
           <w:p>
             <w:r>
+              <w:lastRenderedPageBreak/>
               <w:t>(</w:t>
             </w:r>
             <w:r>
@@ -7012,14 +7067,7 @@
               <w:rPr>
                 <w:lang w:val="en-US"/>
               </w:rPr>
-              <w:t xml:space="preserve">Excel </w:t>
-            </w:r>
-            <w:r>
-              <w:rPr>
-                <w:lang w:val="en-US"/>
-              </w:rPr>
-              <w:lastRenderedPageBreak/>
-              <w:t>accepteert hexadecimale codes (#FFFFFF) of</w:t>
+              <w:t>Excel accepteert hexadecimale codes (#FFFFFF) of</w:t>
             </w:r>
             <w:r>
               <w:rPr>
@@ -7045,7 +7093,6 @@
               <w:rPr>
                 <w:lang w:val="en-US"/>
               </w:rPr>
-              <w:lastRenderedPageBreak/>
               <w:t>f</w:t>
             </w:r>
             <w:r>
@@ -7538,7 +7585,11 @@
               <w:t>per categorie</w:t>
             </w:r>
             <w:r>
-              <w:t>. Dit betekent dat iedere crossing en iedere totaalkolom een afwisselende kleur krijgt, waardoor het verschil goed zichtbaar is.</w:t>
+              <w:t xml:space="preserve">. Dit betekent dat iedere crossing en iedere </w:t>
+            </w:r>
+            <w:r>
+              <w:lastRenderedPageBreak/>
+              <w:t>totaalkolom een afwisselende kleur krijgt, waardoor het verschil goed zichtbaar is.</w:t>
             </w:r>
           </w:p>
         </w:tc>
@@ -7550,6 +7601,7 @@
           </w:tcPr>
           <w:p>
             <w:r>
+              <w:lastRenderedPageBreak/>
               <w:t>header_stijl</w:t>
             </w:r>
           </w:p>
@@ -7570,11 +7622,7 @@
           </w:tcPr>
           <w:p>
             <w:r>
-              <w:t xml:space="preserve">Om ruimte te besparen is het mogelijk om de kolomkoppen samen te </w:t>
-            </w:r>
-            <w:r>
-              <w:lastRenderedPageBreak/>
-              <w:t>voegen. Hierdoor wordt per kop slechts één rij gebruikt, i.p.v. twee. (Zie voorbeeld hieronder.)</w:t>
+              <w:t>Om ruimte te besparen is het mogelijk om de kolomkoppen samen te voegen. Hierdoor wordt per kop slechts één rij gebruikt, i.p.v. twee. (Zie voorbeeld hieronder.)</w:t>
             </w:r>
           </w:p>
         </w:tc>
@@ -7586,7 +7634,6 @@
           </w:tcPr>
           <w:p>
             <w:r>
-              <w:lastRenderedPageBreak/>
               <w:t>header_template</w:t>
             </w:r>
           </w:p>
@@ -7908,6 +7955,7 @@
           <w:i/>
           <w:iCs/>
         </w:rPr>
+        <w:lastRenderedPageBreak/>
         <w:t xml:space="preserve">N.B.: Beide varianten zijn digitoegankelijk, </w:t>
       </w:r>
       <w:r>
@@ -7955,7 +8003,6 @@
       <w:bookmarkStart w:id="7" w:name="_Digitoegankelijke_versie"/>
       <w:bookmarkEnd w:id="7"/>
       <w:r>
-        <w:lastRenderedPageBreak/>
         <w:t>Digitoegankelijke versie</w:t>
       </w:r>
     </w:p>
@@ -8467,6 +8514,7 @@
         <w:pStyle w:val="Kop2"/>
       </w:pPr>
       <w:r>
+        <w:lastRenderedPageBreak/>
         <w:t>Elementen</w:t>
       </w:r>
     </w:p>
@@ -8498,7 +8546,6 @@
               <w:pStyle w:val="Geenafstand"/>
             </w:pPr>
             <w:r>
-              <w:lastRenderedPageBreak/>
               <w:t>Element</w:t>
             </w:r>
           </w:p>

</xml_diff>

<commit_message>
Optie toegevoegd om enkel lege totaalkolommen of lege crossingkolommen te verbergen. Fout opgelost waarbij een subset met een enkele waarde (bijv. regio = GGD) zorgde voor het verdwijnen van de namen.
</commit_message>
<xml_diff>
--- a/Handleiding configuratie.docx
+++ b/Handleiding configuratie.docx
@@ -6723,14 +6723,14 @@
         <w:tblLook w:val="04A0" w:firstRow="1" w:lastRow="0" w:firstColumn="1" w:lastColumn="0" w:noHBand="0" w:noVBand="1"/>
       </w:tblPr>
       <w:tblGrid>
-        <w:gridCol w:w="3125"/>
+        <w:gridCol w:w="3296"/>
         <w:gridCol w:w="2287"/>
-        <w:gridCol w:w="3650"/>
+        <w:gridCol w:w="3479"/>
       </w:tblGrid>
       <w:tr>
         <w:tc>
           <w:tcPr>
-            <w:tcW w:w="3125" w:type="dxa"/>
+            <w:tcW w:w="3296" w:type="dxa"/>
           </w:tcPr>
           <w:p>
             <w:r>
@@ -6762,7 +6762,7 @@
       <w:tr>
         <w:tc>
           <w:tcPr>
-            <w:tcW w:w="3125" w:type="dxa"/>
+            <w:tcW w:w="3296" w:type="dxa"/>
           </w:tcPr>
           <w:p>
             <w:r>
@@ -6824,7 +6824,7 @@
       <w:tr>
         <w:tc>
           <w:tcPr>
-            <w:tcW w:w="3125" w:type="dxa"/>
+            <w:tcW w:w="3296" w:type="dxa"/>
           </w:tcPr>
           <w:p>
             <w:r>
@@ -6900,7 +6900,7 @@
       <w:tr>
         <w:tc>
           <w:tcPr>
-            <w:tcW w:w="3125" w:type="dxa"/>
+            <w:tcW w:w="3296" w:type="dxa"/>
           </w:tcPr>
           <w:p>
             <w:r>
@@ -6988,7 +6988,11 @@
               <w:t>koppen/t</w:t>
             </w:r>
             <w:r>
-              <w:t>itels. Dit is vergelijkbaar met de knoppen bovenin Word en Excel.</w:t>
+              <w:t xml:space="preserve">itels. Dit is vergelijkbaar met de knoppen </w:t>
+            </w:r>
+            <w:r>
+              <w:lastRenderedPageBreak/>
+              <w:t>bovenin Word en Excel.</w:t>
             </w:r>
             <w:r>
               <w:t xml:space="preserve"> </w:t>
@@ -7001,7 +7005,6 @@
               <w:t xml:space="preserve">Let op: </w:t>
             </w:r>
             <w:r>
-              <w:lastRenderedPageBreak/>
               <w:t>binnen de digitoegankelijke versie is alleen bold / italic / underline toegestaan.</w:t>
             </w:r>
           </w:p>
@@ -7010,7 +7013,7 @@
       <w:tr>
         <w:tc>
           <w:tcPr>
-            <w:tcW w:w="3125" w:type="dxa"/>
+            <w:tcW w:w="3296" w:type="dxa"/>
           </w:tcPr>
           <w:p>
             <w:r>
@@ -7081,7 +7084,7 @@
       <w:tr>
         <w:tc>
           <w:tcPr>
-            <w:tcW w:w="3125" w:type="dxa"/>
+            <w:tcW w:w="3296" w:type="dxa"/>
           </w:tcPr>
           <w:p>
             <w:pPr>
@@ -7138,7 +7141,7 @@
       <w:tr>
         <w:tc>
           <w:tcPr>
-            <w:tcW w:w="3125" w:type="dxa"/>
+            <w:tcW w:w="3296" w:type="dxa"/>
           </w:tcPr>
           <w:p>
             <w:pPr>
@@ -7192,7 +7195,7 @@
       <w:tr>
         <w:tc>
           <w:tcPr>
-            <w:tcW w:w="3125" w:type="dxa"/>
+            <w:tcW w:w="3296" w:type="dxa"/>
           </w:tcPr>
           <w:p>
             <w:pPr>
@@ -7276,7 +7279,7 @@
       <w:tr>
         <w:tc>
           <w:tcPr>
-            <w:tcW w:w="3125" w:type="dxa"/>
+            <w:tcW w:w="3296" w:type="dxa"/>
           </w:tcPr>
           <w:p>
             <w:r>
@@ -7314,7 +7317,7 @@
       <w:tr>
         <w:tc>
           <w:tcPr>
-            <w:tcW w:w="3125" w:type="dxa"/>
+            <w:tcW w:w="3296" w:type="dxa"/>
           </w:tcPr>
           <w:p>
             <w:r>
@@ -7349,7 +7352,7 @@
       <w:tr>
         <w:tc>
           <w:tcPr>
-            <w:tcW w:w="3125" w:type="dxa"/>
+            <w:tcW w:w="3296" w:type="dxa"/>
           </w:tcPr>
           <w:p>
             <w:r>
@@ -7381,7 +7384,7 @@
       <w:tr>
         <w:tc>
           <w:tcPr>
-            <w:tcW w:w="3125" w:type="dxa"/>
+            <w:tcW w:w="3296" w:type="dxa"/>
           </w:tcPr>
           <w:p>
             <w:r>
@@ -7413,7 +7416,7 @@
       <w:tr>
         <w:tc>
           <w:tcPr>
-            <w:tcW w:w="3125" w:type="dxa"/>
+            <w:tcW w:w="3296" w:type="dxa"/>
           </w:tcPr>
           <w:p>
             <w:r>
@@ -7455,7 +7458,7 @@
       <w:tr>
         <w:tc>
           <w:tcPr>
-            <w:tcW w:w="3125" w:type="dxa"/>
+            <w:tcW w:w="3296" w:type="dxa"/>
           </w:tcPr>
           <w:p>
             <w:r>
@@ -7487,7 +7490,7 @@
       <w:tr>
         <w:tc>
           <w:tcPr>
-            <w:tcW w:w="3125" w:type="dxa"/>
+            <w:tcW w:w="3296" w:type="dxa"/>
           </w:tcPr>
           <w:p>
             <w:r>
@@ -7519,7 +7522,7 @@
       <w:tr>
         <w:tc>
           <w:tcPr>
-            <w:tcW w:w="3125" w:type="dxa"/>
+            <w:tcW w:w="3296" w:type="dxa"/>
           </w:tcPr>
           <w:p>
             <w:r>
@@ -7551,10 +7554,11 @@
       <w:tr>
         <w:tc>
           <w:tcPr>
-            <w:tcW w:w="3125" w:type="dxa"/>
-          </w:tcPr>
-          <w:p>
-            <w:r>
+            <w:tcW w:w="3296" w:type="dxa"/>
+          </w:tcPr>
+          <w:p>
+            <w:r>
+              <w:lastRenderedPageBreak/>
               <w:t>kolommen_crossings_kleuren</w:t>
             </w:r>
           </w:p>
@@ -7585,11 +7589,7 @@
               <w:t>per categorie</w:t>
             </w:r>
             <w:r>
-              <w:t xml:space="preserve">. Dit betekent dat iedere crossing en iedere </w:t>
-            </w:r>
-            <w:r>
-              <w:lastRenderedPageBreak/>
-              <w:t>totaalkolom een afwisselende kleur krijgt, waardoor het verschil goed zichtbaar is.</w:t>
+              <w:t>. Dit betekent dat iedere crossing en iedere totaalkolom een afwisselende kleur krijgt, waardoor het verschil goed zichtbaar is.</w:t>
             </w:r>
           </w:p>
         </w:tc>
@@ -7597,11 +7597,10 @@
       <w:tr>
         <w:tc>
           <w:tcPr>
-            <w:tcW w:w="3125" w:type="dxa"/>
-          </w:tcPr>
-          <w:p>
-            <w:r>
-              <w:lastRenderedPageBreak/>
+            <w:tcW w:w="3296" w:type="dxa"/>
+          </w:tcPr>
+          <w:p>
+            <w:r>
               <w:t>header_stijl</w:t>
             </w:r>
           </w:p>
@@ -7630,7 +7629,7 @@
       <w:tr>
         <w:tc>
           <w:tcPr>
-            <w:tcW w:w="3125" w:type="dxa"/>
+            <w:tcW w:w="3296" w:type="dxa"/>
           </w:tcPr>
           <w:p>
             <w:r>
@@ -7668,7 +7667,7 @@
       <w:tr>
         <w:tc>
           <w:tcPr>
-            <w:tcW w:w="3125" w:type="dxa"/>
+            <w:tcW w:w="3296" w:type="dxa"/>
           </w:tcPr>
           <w:p>
             <w:r>
@@ -7700,7 +7699,7 @@
       <w:tr>
         <w:tc>
           <w:tcPr>
-            <w:tcW w:w="3125" w:type="dxa"/>
+            <w:tcW w:w="3296" w:type="dxa"/>
           </w:tcPr>
           <w:p>
             <w:r>
@@ -7728,6 +7727,19 @@
             </w:r>
             <w:r>
               <w:t>deze situatie. Wanneer de waarde mist wordt automatisch ‘Overzicht’ aangenomen.</w:t>
+            </w:r>
+            <w:r>
+              <w:t xml:space="preserve"> </w:t>
+            </w:r>
+            <w:r>
+              <w:rPr>
+                <w:b/>
+                <w:bCs/>
+              </w:rPr>
+              <w:t xml:space="preserve">Let op: </w:t>
+            </w:r>
+            <w:r>
+              <w:t>de waarde ‘[naam]’ wordt hier niet automatisch vervangen, aangezien er geen naam is.</w:t>
             </w:r>
           </w:p>
         </w:tc>
@@ -7735,7 +7747,7 @@
       <w:tr>
         <w:tc>
           <w:tcPr>
-            <w:tcW w:w="3125" w:type="dxa"/>
+            <w:tcW w:w="3296" w:type="dxa"/>
           </w:tcPr>
           <w:p>
             <w:r>
@@ -7743,6 +7755,9 @@
             </w:r>
             <w:r>
               <w:t>erberg_lege_kolommen</w:t>
+            </w:r>
+            <w:r>
+              <w:t>_crossing</w:t>
             </w:r>
           </w:p>
         </w:tc>
@@ -7779,6 +7794,78 @@
             </w:r>
             <w:r>
               <w:t>) te verbergen. Hiermee wordt alleen de weergave van het tabellenboek aangepast, de berekening verloopt hetzelfde.</w:t>
+            </w:r>
+            <w:r>
+              <w:t xml:space="preserve"> Deze optie verbergt lege kolommen </w:t>
+            </w:r>
+            <w:r>
+              <w:rPr>
+                <w:b/>
+                <w:bCs/>
+              </w:rPr>
+              <w:t>binnen</w:t>
+            </w:r>
+            <w:r>
+              <w:t xml:space="preserve"> een crossing.</w:t>
+            </w:r>
+          </w:p>
+        </w:tc>
+      </w:tr>
+      <w:tr>
+        <w:tc>
+          <w:tcPr>
+            <w:tcW w:w="3296" w:type="dxa"/>
+          </w:tcPr>
+          <w:p>
+            <w:r>
+              <w:t>verberg_lege_kolommen_crossing</w:t>
+            </w:r>
+          </w:p>
+        </w:tc>
+        <w:tc>
+          <w:tcPr>
+            <w:tcW w:w="2287" w:type="dxa"/>
+          </w:tcPr>
+          <w:p>
+            <w:r>
+              <w:t>WAAR / ONWAAR</w:t>
+            </w:r>
+          </w:p>
+        </w:tc>
+        <w:tc>
+          <w:tcPr>
+            <w:tcW w:w="0" w:type="auto"/>
+          </w:tcPr>
+          <w:p>
+            <w:r>
+              <w:t xml:space="preserve">Het is mogelijk om lege kolommen (d.w.z. met 0 respondenten bij </w:t>
+            </w:r>
+            <w:r>
+              <w:rPr>
+                <w:b/>
+                <w:bCs/>
+              </w:rPr>
+              <w:t>alle</w:t>
+            </w:r>
+            <w:r>
+              <w:t xml:space="preserve"> variabelen) te verbergen. Hiermee wordt alleen de weergave van het </w:t>
+            </w:r>
+            <w:r>
+              <w:lastRenderedPageBreak/>
+              <w:t>tabellenboek aangepast, de berekening verloopt hetzelfde.</w:t>
+            </w:r>
+            <w:r>
+              <w:t xml:space="preserve"> Deze optie verbergt lege kolommen </w:t>
+            </w:r>
+            <w:r>
+              <w:rPr>
+                <w:b/>
+                <w:bCs/>
+              </w:rPr>
+              <w:t>buiten</w:t>
+            </w:r>
+            <w:r>
+              <w:t xml:space="preserve"> een crossing, d.w.z. totaalkolommen.</w:t>
             </w:r>
           </w:p>
         </w:tc>
@@ -7955,7 +8042,6 @@
           <w:i/>
           <w:iCs/>
         </w:rPr>
-        <w:lastRenderedPageBreak/>
         <w:t xml:space="preserve">N.B.: Beide varianten zijn digitoegankelijk, </w:t>
       </w:r>
       <w:r>
@@ -8250,6 +8336,7 @@
               <w:pStyle w:val="Geenafstand"/>
             </w:pPr>
             <w:r>
+              <w:lastRenderedPageBreak/>
               <w:t>{tabellen}</w:t>
             </w:r>
           </w:p>
@@ -8514,7 +8601,6 @@
         <w:pStyle w:val="Kop2"/>
       </w:pPr>
       <w:r>
-        <w:lastRenderedPageBreak/>
         <w:t>Elementen</w:t>
       </w:r>
     </w:p>
@@ -8886,7 +8972,11 @@
               <w:t>heading_(volgnummer)</w:t>
             </w:r>
             <w:r>
-              <w:t>. Hiermee kan een zwevend menu worden opgebouwd. (Zie ook de meegeleverde template voor een voorbeeld.)</w:t>
+              <w:t xml:space="preserve">. Hiermee kan </w:t>
+            </w:r>
+            <w:r>
+              <w:lastRenderedPageBreak/>
+              <w:t>een zwevend menu worden opgebouwd. (Zie ook de meegeleverde template voor een voorbeeld.)</w:t>
             </w:r>
           </w:p>
         </w:tc>
@@ -8901,6 +8991,7 @@
               <w:pStyle w:val="Geenafstand"/>
             </w:pPr>
             <w:r>
+              <w:lastRenderedPageBreak/>
               <w:t>Afbeeldingen</w:t>
             </w:r>
           </w:p>

</xml_diff>

<commit_message>
Mogelijkheid toegevoegd om het script te forceren om resultaten opnieuw te berekenen, ook al zijn er al resultaten bekend. Dit is bv handig als de data is veranderd.
</commit_message>
<xml_diff>
--- a/Handleiding configuratie.docx
+++ b/Handleiding configuratie.docx
@@ -26,10 +26,26 @@
         <w:pStyle w:val="Geenafstand"/>
       </w:pPr>
       <w:r>
-        <w:t>Dit script wordt gebruikt om de data van een gezondheidsmonitor om te zetten in tabellenboeken voor de verschillende gemeentes, scholen, regio’s, enz. In principe kan op iedere variabele een specifieke set tabellenboeken worden gemaakt</w:t>
-      </w:r>
-      <w:r>
-        <w:t>, met daarbij ook uitsplitsing op een ‘hoger’ niveau. Denk bijvoorbeeld aan tabellenboeken per gemeente, waarbij ook een kolom is meegenomen voor een subregio.</w:t>
+        <w:t xml:space="preserve">Dit script wordt gebruikt om de data van een </w:t>
+      </w:r>
+      <w:proofErr w:type="spellStart"/>
+      <w:r>
+        <w:t>gezondheidsmonitor</w:t>
+      </w:r>
+      <w:proofErr w:type="spellEnd"/>
+      <w:r>
+        <w:t xml:space="preserve"> om te zetten in tabellenboeken voor de verschillende gemeentes, scholen, regio’s, enz. In principe kan op iedere variabele een specifieke set tabellenboeken worden gemaakt</w:t>
+      </w:r>
+      <w:r>
+        <w:t xml:space="preserve">, met daarbij ook uitsplitsing op een ‘hoger’ niveau. Denk bijvoorbeeld aan tabellenboeken per gemeente, waarbij ook een kolom is meegenomen voor een </w:t>
+      </w:r>
+      <w:proofErr w:type="spellStart"/>
+      <w:r>
+        <w:t>subregio</w:t>
+      </w:r>
+      <w:proofErr w:type="spellEnd"/>
+      <w:r>
+        <w:t>.</w:t>
       </w:r>
     </w:p>
     <w:p>
@@ -89,13 +105,37 @@
         <w:t xml:space="preserve">herschreven versie van het tabellenboekscript dat al een paar jaar circuleert en telkens wordt uitgebreid. </w:t>
       </w:r>
       <w:r>
-        <w:t>Deze situatie werd na het vijf keer doorgeven van het auteurschap onhoudbaar, waarop er vanuit GGData een werkgroep is opgezet om één universeel script op te zetten</w:t>
+        <w:t xml:space="preserve">Deze situatie werd na het vijf keer doorgeven van het auteurschap onhoudbaar, waarop er vanuit </w:t>
+      </w:r>
+      <w:proofErr w:type="spellStart"/>
+      <w:r>
+        <w:t>GGData</w:t>
+      </w:r>
+      <w:proofErr w:type="spellEnd"/>
+      <w:r>
+        <w:t xml:space="preserve"> een werkgroep is opgezet om één universeel script op te zetten</w:t>
       </w:r>
       <w:r>
         <w:t>, welke voor alle monitors gebruikt kan worden. Het script zal daarom vanaf heden worden onderhouden door deze werkgroep</w:t>
       </w:r>
       <w:r>
-        <w:t xml:space="preserve">. De laatste versie is altijd beschikbaar vanaf de Github van GGData: </w:t>
+        <w:t xml:space="preserve">. De laatste versie is altijd beschikbaar vanaf de </w:t>
+      </w:r>
+      <w:proofErr w:type="spellStart"/>
+      <w:r>
+        <w:t>Github</w:t>
+      </w:r>
+      <w:proofErr w:type="spellEnd"/>
+      <w:r>
+        <w:t xml:space="preserve"> van </w:t>
+      </w:r>
+      <w:proofErr w:type="spellStart"/>
+      <w:r>
+        <w:t>GGData</w:t>
+      </w:r>
+      <w:proofErr w:type="spellEnd"/>
+      <w:r>
+        <w:t xml:space="preserve">: </w:t>
       </w:r>
       <w:hyperlink r:id="rId6" w:history="1">
         <w:r>
@@ -115,9 +155,11 @@
       <w:pPr>
         <w:pStyle w:val="Geenafstand"/>
       </w:pPr>
+      <w:proofErr w:type="spellStart"/>
       <w:r>
         <w:t>Werkgroepleden</w:t>
       </w:r>
+      <w:proofErr w:type="spellEnd"/>
       <w:r>
         <w:t>:</w:t>
       </w:r>
@@ -171,7 +213,15 @@
         <w:t xml:space="preserve">Voor foutmeldingen en functionaliteitsaanvragen verwijzen we in eerste instantie naar de </w:t>
       </w:r>
       <w:r>
-        <w:t xml:space="preserve">‘Issues’ pagina op Github: </w:t>
+        <w:t xml:space="preserve">‘Issues’ pagina op </w:t>
+      </w:r>
+      <w:proofErr w:type="spellStart"/>
+      <w:r>
+        <w:t>Github</w:t>
+      </w:r>
+      <w:proofErr w:type="spellEnd"/>
+      <w:r>
+        <w:t xml:space="preserve">: </w:t>
       </w:r>
       <w:hyperlink r:id="rId7" w:history="1">
         <w:r>
@@ -224,7 +274,15 @@
         <w:t>Sinds de laatste monitor (V&amp;O) zijn een aantal elementen aangepast, en een aantal nieuwe functies toegevoegd. Deze zijn</w:t>
       </w:r>
       <w:r>
-        <w:t xml:space="preserve"> backwards compatible</w:t>
+        <w:t xml:space="preserve"> </w:t>
+      </w:r>
+      <w:proofErr w:type="spellStart"/>
+      <w:r>
+        <w:t>backwards</w:t>
+      </w:r>
+      <w:proofErr w:type="spellEnd"/>
+      <w:r>
+        <w:t xml:space="preserve"> compatible</w:t>
       </w:r>
       <w:r>
         <w:t xml:space="preserve"> verwerkt in het script</w:t>
@@ -258,7 +316,15 @@
         </w:numPr>
       </w:pPr>
       <w:r>
-        <w:t>Er is een digitoegankelijke versie van het tabellenboek toegevoegd. Dit is in aanvulling op de bestaande Excel</w:t>
+        <w:t xml:space="preserve">Er is een </w:t>
+      </w:r>
+      <w:proofErr w:type="spellStart"/>
+      <w:r>
+        <w:t>digitoegankelijke</w:t>
+      </w:r>
+      <w:proofErr w:type="spellEnd"/>
+      <w:r>
+        <w:t xml:space="preserve"> versie van het tabellenboek toegevoegd. Dit is in aanvulling op de bestaande Excel</w:t>
       </w:r>
       <w:r>
         <w:t>uitvoer.</w:t>
@@ -273,12 +339,14 @@
         <w:t xml:space="preserve"> over </w:t>
       </w:r>
       <w:hyperlink w:anchor="_Digitoegankelijke_versie" w:history="1">
+        <w:proofErr w:type="spellStart"/>
         <w:r>
           <w:rPr>
             <w:rStyle w:val="Hyperlink"/>
           </w:rPr>
           <w:t>digitoegankelijkheid</w:t>
         </w:r>
+        <w:proofErr w:type="spellEnd"/>
       </w:hyperlink>
       <w:r>
         <w:t>.</w:t>
@@ -319,7 +387,15 @@
         </w:numPr>
       </w:pPr>
       <w:r>
-        <w:t>Kolomkoppen bij iedere vraag zijn nu optioneel. Let op: dit werkt alleen in Excel, aangezien digitoegankelijkheid vereist dat iedere tabel kolomkoppen heeft.</w:t>
+        <w:t xml:space="preserve">Kolomkoppen bij iedere vraag zijn nu optioneel. Let op: dit werkt alleen in Excel, aangezien </w:t>
+      </w:r>
+      <w:proofErr w:type="spellStart"/>
+      <w:r>
+        <w:t>digitoegankelijkheid</w:t>
+      </w:r>
+      <w:proofErr w:type="spellEnd"/>
+      <w:r>
+        <w:t xml:space="preserve"> vereist dat iedere tabel kolomkoppen heeft.</w:t>
       </w:r>
     </w:p>
     <w:p>
@@ -458,8 +534,13 @@
       <w:r>
         <w:t>“</w:t>
       </w:r>
-      <w:r>
-        <w:t>tbl_</w:t>
+      <w:proofErr w:type="spellStart"/>
+      <w:r>
+        <w:t>tbl</w:t>
+      </w:r>
+      <w:proofErr w:type="spellEnd"/>
+      <w:r>
+        <w:t>_</w:t>
       </w:r>
       <w:r>
         <w:t>”</w:t>
@@ -468,7 +549,23 @@
         <w:t>)</w:t>
       </w:r>
       <w:r>
-        <w:t>, deze handleiding, en een configuratiebestand in Excel. Het uitvoeren van het script gebeurt door tbl_maken.R uit te voeren in R of Rstudio; de andere onderdelen worden vanuit dit script automatisch ingeladen.</w:t>
+        <w:t xml:space="preserve">, deze handleiding, en een configuratiebestand in Excel. Het uitvoeren van het script gebeurt door </w:t>
+      </w:r>
+      <w:proofErr w:type="spellStart"/>
+      <w:r>
+        <w:t>tbl_maken.R</w:t>
+      </w:r>
+      <w:proofErr w:type="spellEnd"/>
+      <w:r>
+        <w:t xml:space="preserve"> uit te voeren in R of </w:t>
+      </w:r>
+      <w:proofErr w:type="spellStart"/>
+      <w:r>
+        <w:t>Rstudio</w:t>
+      </w:r>
+      <w:proofErr w:type="spellEnd"/>
+      <w:r>
+        <w:t>; de andere onderdelen worden vanuit dit script automatisch ingeladen.</w:t>
       </w:r>
     </w:p>
     <w:p>
@@ -487,13 +584,29 @@
         <w:t>verwerken</w:t>
       </w:r>
       <w:r>
-        <w:t xml:space="preserve"> uit één of meerdere datasets. Als er meerdere datasets zijn worden deze gecombineerd tot één ‘superdataset’, waarin automatisch ‘superweegfactoren’ en ‘superstrata’ worden aangemaakt.</w:t>
+        <w:t xml:space="preserve"> uit één of meerdere datasets. Als er meerdere datasets zijn worden deze gecombineerd tot één ‘superdataset’, waarin automatisch ‘superweegfactoren’ en ‘</w:t>
+      </w:r>
+      <w:proofErr w:type="spellStart"/>
+      <w:r>
+        <w:t>superstrata</w:t>
+      </w:r>
+      <w:proofErr w:type="spellEnd"/>
+      <w:r>
+        <w:t>’ worden aangemaakt.</w:t>
       </w:r>
       <w:r>
         <w:t xml:space="preserve"> </w:t>
       </w:r>
       <w:r>
-        <w:t>Hierbij dient wel te worden aangegeven welke variabelen de strata en de weegfactoren bevatten. (Zie de naslag hieronder.)</w:t>
+        <w:t xml:space="preserve">Hierbij dient wel te worden aangegeven welke variabelen de </w:t>
+      </w:r>
+      <w:proofErr w:type="spellStart"/>
+      <w:r>
+        <w:t>strata</w:t>
+      </w:r>
+      <w:proofErr w:type="spellEnd"/>
+      <w:r>
+        <w:t xml:space="preserve"> en de weegfactoren bevatten. (Zie de naslag hieronder.)</w:t>
       </w:r>
     </w:p>
     <w:p>
@@ -547,7 +660,15 @@
         <w:t xml:space="preserve"> package </w:t>
       </w:r>
       <w:r>
-        <w:t xml:space="preserve">van Thomas Lumley. Deze werkt volgens dezelfde principes als </w:t>
+        <w:t xml:space="preserve">van Thomas </w:t>
+      </w:r>
+      <w:proofErr w:type="spellStart"/>
+      <w:r>
+        <w:t>Lumley</w:t>
+      </w:r>
+      <w:proofErr w:type="spellEnd"/>
+      <w:r>
+        <w:t xml:space="preserve">. Deze werkt volgens dezelfde principes als </w:t>
       </w:r>
       <w:r>
         <w:rPr>
@@ -663,6 +784,7 @@
       <w:r>
         <w:t xml:space="preserve"> en </w:t>
       </w:r>
+      <w:proofErr w:type="spellStart"/>
       <w:r>
         <w:rPr>
           <w:i/>
@@ -670,8 +792,17 @@
         </w:rPr>
         <w:t>resultaten_csv</w:t>
       </w:r>
-      <w:r>
-        <w:t xml:space="preserve"> automatisch aangemaakt in de map waarin de configuratie zich bevindt. Tabellenboeken zullen worden geplaatst in de submap </w:t>
+      <w:proofErr w:type="spellEnd"/>
+      <w:r>
+        <w:t xml:space="preserve"> automatisch aangemaakt in de map waarin de configuratie zich bevindt. Tabellenboeken zullen worden geplaatst in de </w:t>
+      </w:r>
+      <w:proofErr w:type="spellStart"/>
+      <w:r>
+        <w:t>submap</w:t>
+      </w:r>
+      <w:proofErr w:type="spellEnd"/>
+      <w:r>
+        <w:t xml:space="preserve"> </w:t>
       </w:r>
       <w:r>
         <w:rPr>
@@ -686,6 +817,7 @@
       <w:r>
         <w:t xml:space="preserve">Berekende resultaten worden geplaatst in </w:t>
       </w:r>
+      <w:proofErr w:type="spellStart"/>
       <w:r>
         <w:rPr>
           <w:i/>
@@ -693,6 +825,7 @@
         </w:rPr>
         <w:t>resultaten_csv</w:t>
       </w:r>
+      <w:proofErr w:type="spellEnd"/>
       <w:r>
         <w:t xml:space="preserve">. Deze tabel </w:t>
       </w:r>
@@ -703,7 +836,15 @@
         <w:t xml:space="preserve"> gebruikt worden voor bijvoorbeeld het schrijven van de rapportage, aangezien alle aantallen, percentages en p-waarden hierin weergegeven zijn. </w:t>
       </w:r>
       <w:r>
-        <w:t xml:space="preserve">Door gebruik van tbl_onderzoeksexport.R worden hiervan leesbare tabellen gemaakt die eveneens in de map </w:t>
+        <w:t xml:space="preserve">Door gebruik van </w:t>
+      </w:r>
+      <w:proofErr w:type="spellStart"/>
+      <w:r>
+        <w:t>tbl_onderzoeksexport.R</w:t>
+      </w:r>
+      <w:proofErr w:type="spellEnd"/>
+      <w:r>
+        <w:t xml:space="preserve"> worden hiervan leesbare tabellen gemaakt die eveneens in de map </w:t>
       </w:r>
       <w:r>
         <w:rPr>
@@ -814,16 +955,29 @@
         <w:t>Open R</w:t>
       </w:r>
       <w:r>
-        <w:t xml:space="preserve"> of Rstudio en vo</w:t>
+        <w:t xml:space="preserve"> of </w:t>
+      </w:r>
+      <w:proofErr w:type="spellStart"/>
+      <w:r>
+        <w:t>Rstudio</w:t>
+      </w:r>
+      <w:proofErr w:type="spellEnd"/>
+      <w:r>
+        <w:t xml:space="preserve"> en vo</w:t>
       </w:r>
       <w:r>
         <w:t xml:space="preserve">er </w:t>
       </w:r>
+      <w:proofErr w:type="spellStart"/>
       <w:r>
         <w:t>tbl</w:t>
       </w:r>
       <w:r>
-        <w:t xml:space="preserve">_maken.R uit. </w:t>
+        <w:t>_maken.R</w:t>
+      </w:r>
+      <w:proofErr w:type="spellEnd"/>
+      <w:r>
+        <w:t xml:space="preserve"> uit. </w:t>
       </w:r>
       <w:r>
         <w:rPr>
@@ -1001,7 +1155,15 @@
         <w:t>gebruikt worden vo</w:t>
       </w:r>
       <w:r>
-        <w:t>or verdere analyse of het maken van een rapportage. Voer tbl_onderzoeksexport.R uit om hier een leesbare tabel van te maken.</w:t>
+        <w:t xml:space="preserve">or verdere analyse of het maken van een rapportage. Voer </w:t>
+      </w:r>
+      <w:proofErr w:type="spellStart"/>
+      <w:r>
+        <w:t>tbl_onderzoeksexport.R</w:t>
+      </w:r>
+      <w:proofErr w:type="spellEnd"/>
+      <w:r>
+        <w:t xml:space="preserve"> uit om hier een leesbare tabel van te maken.</w:t>
       </w:r>
     </w:p>
     <w:p>
@@ -1061,6 +1223,7 @@
       <w:r>
         <w:t xml:space="preserve">en </w:t>
       </w:r>
+      <w:proofErr w:type="spellStart"/>
       <w:r>
         <w:rPr>
           <w:i/>
@@ -1068,6 +1231,7 @@
         </w:rPr>
         <w:t>indeling_rijen</w:t>
       </w:r>
+      <w:proofErr w:type="spellEnd"/>
       <w:r>
         <w:t>; daar is alles belangrijk om aan te passen naar eigen huisstijl.</w:t>
       </w:r>
@@ -1303,7 +1467,23 @@
         <w:t xml:space="preserve">optioneel een jaar of subset. </w:t>
       </w:r>
       <w:r>
-        <w:t xml:space="preserve">Vanuit deze data worden dummies aangemaakt, welke aangeven of een rij bij een bepaalde kolom hoort. Wanneer een test wordt uitgevoerd wordt data geselecteerd op WAAR in beide bijbehorende dummies, en vervolgens getest op </w:t>
+        <w:t xml:space="preserve">Vanuit deze data worden </w:t>
+      </w:r>
+      <w:proofErr w:type="spellStart"/>
+      <w:r>
+        <w:t>dummies</w:t>
+      </w:r>
+      <w:proofErr w:type="spellEnd"/>
+      <w:r>
+        <w:t xml:space="preserve"> aangemaakt, welke aangeven of een rij bij een bepaalde kolom hoort. Wanneer een test wordt uitgevoerd wordt data geselecteerd op WAAR in beide bijbehorende </w:t>
+      </w:r>
+      <w:proofErr w:type="spellStart"/>
+      <w:r>
+        <w:t>dummies</w:t>
+      </w:r>
+      <w:proofErr w:type="spellEnd"/>
+      <w:r>
+        <w:t xml:space="preserve">, en vervolgens getest op </w:t>
       </w:r>
       <w:r>
         <w:t>WAAR voor de eerste dummy versus ONWAAR voor de eerste dummy.</w:t>
@@ -1873,6 +2053,7 @@
       <w:r>
         <w:t xml:space="preserve">Het aangeven van een afwijkende weegfactor kan op het tabblad </w:t>
       </w:r>
+      <w:proofErr w:type="spellStart"/>
       <w:r>
         <w:rPr>
           <w:i/>
@@ -1880,6 +2061,7 @@
         </w:rPr>
         <w:t>indeling_rijen</w:t>
       </w:r>
+      <w:proofErr w:type="spellEnd"/>
       <w:r>
         <w:rPr>
           <w:i/>
@@ -1889,7 +2071,15 @@
         <w:t xml:space="preserve">, </w:t>
       </w:r>
       <w:r>
-        <w:t xml:space="preserve">door het toevoegen van een kolom met de naam “weegfactor” (voor een andere weegfactor per variabele) of een kolom met de naam “weegfactor.d_(datasetnaam)” (voor een weegfactor per variabele per jaar). </w:t>
+        <w:t>door het toevoegen van een kolom met de naam “weegfactor” (voor een andere weegfactor per variabele) of een kolom met de naam “</w:t>
+      </w:r>
+      <w:proofErr w:type="spellStart"/>
+      <w:r>
+        <w:t>weegfactor.d</w:t>
+      </w:r>
+      <w:proofErr w:type="spellEnd"/>
+      <w:r>
+        <w:t xml:space="preserve">_(datasetnaam)” (voor een weegfactor per variabele per jaar). </w:t>
       </w:r>
       <w:r>
         <w:t xml:space="preserve">Het is enkel mogelijk een andere weegfactor </w:t>
@@ -1917,7 +2107,23 @@
         <w:t xml:space="preserve">. </w:t>
       </w:r>
       <w:r>
-        <w:t xml:space="preserve">Hiervoor kunnen dan twee kolommen worden toegevoegd: “weegfactor.d_datasetx” en “weegfactor.d_datasety”. </w:t>
+        <w:t>Hiervoor kunnen dan twee kolommen worden toegevoegd: “</w:t>
+      </w:r>
+      <w:proofErr w:type="spellStart"/>
+      <w:r>
+        <w:t>weegfactor.d_datasetx</w:t>
+      </w:r>
+      <w:proofErr w:type="spellEnd"/>
+      <w:r>
+        <w:t>” en “</w:t>
+      </w:r>
+      <w:proofErr w:type="spellStart"/>
+      <w:r>
+        <w:t>weegfactor.d_datasety</w:t>
+      </w:r>
+      <w:proofErr w:type="spellEnd"/>
+      <w:r>
+        <w:t xml:space="preserve">”. </w:t>
       </w:r>
     </w:p>
     <w:p>
@@ -1987,9 +2193,11 @@
             <w:tcW w:w="2689" w:type="dxa"/>
           </w:tcPr>
           <w:p>
+            <w:proofErr w:type="spellStart"/>
             <w:r>
               <w:t>min_observaties_per_vraag</w:t>
             </w:r>
+            <w:proofErr w:type="spellEnd"/>
           </w:p>
         </w:tc>
         <w:tc>
@@ -2034,9 +2242,11 @@
             <w:tcW w:w="2689" w:type="dxa"/>
           </w:tcPr>
           <w:p>
+            <w:proofErr w:type="spellStart"/>
             <w:r>
               <w:t>min_observaties_per_antwoord</w:t>
             </w:r>
+            <w:proofErr w:type="spellEnd"/>
           </w:p>
         </w:tc>
         <w:tc>
@@ -2078,9 +2288,11 @@
             <w:tcW w:w="2689" w:type="dxa"/>
           </w:tcPr>
           <w:p>
+            <w:proofErr w:type="spellStart"/>
             <w:r>
               <w:t>afkapwaarde_antwoord</w:t>
             </w:r>
+            <w:proofErr w:type="spellEnd"/>
           </w:p>
         </w:tc>
         <w:tc>
@@ -2116,6 +2328,7 @@
             <w:r>
               <w:t xml:space="preserve">Getallen kleiner dan of gelijk aan deze waarde worden vervangen door de tekst in </w:t>
             </w:r>
+            <w:proofErr w:type="spellStart"/>
             <w:r>
               <w:rPr>
                 <w:i/>
@@ -2123,6 +2336,7 @@
               </w:rPr>
               <w:t>tekst_min_antwoord_niet_gehaald</w:t>
             </w:r>
+            <w:proofErr w:type="spellEnd"/>
             <w:r>
               <w:t>.</w:t>
             </w:r>
@@ -2135,9 +2349,11 @@
             <w:tcW w:w="2689" w:type="dxa"/>
           </w:tcPr>
           <w:p>
+            <w:proofErr w:type="spellStart"/>
             <w:r>
               <w:t>vraag_verbergen_bij_missend_antwoord</w:t>
             </w:r>
+            <w:proofErr w:type="spellEnd"/>
           </w:p>
         </w:tc>
         <w:tc>
@@ -2180,9 +2396,11 @@
             <w:tcW w:w="2689" w:type="dxa"/>
           </w:tcPr>
           <w:p>
+            <w:proofErr w:type="spellStart"/>
             <w:r>
               <w:t>tekst_min_vraag_niet_gehaald</w:t>
             </w:r>
+            <w:proofErr w:type="spellEnd"/>
           </w:p>
         </w:tc>
         <w:tc>
@@ -2221,9 +2439,11 @@
             <w:tcW w:w="2689" w:type="dxa"/>
           </w:tcPr>
           <w:p>
+            <w:proofErr w:type="spellStart"/>
             <w:r>
               <w:t>tekst_min_antwoord_niet_gehaald</w:t>
             </w:r>
+            <w:proofErr w:type="spellEnd"/>
           </w:p>
         </w:tc>
         <w:tc>
@@ -2253,9 +2473,11 @@
             <w:tcW w:w="2689" w:type="dxa"/>
           </w:tcPr>
           <w:p>
+            <w:proofErr w:type="spellStart"/>
             <w:r>
               <w:t>tekst_missende_data</w:t>
             </w:r>
+            <w:proofErr w:type="spellEnd"/>
           </w:p>
         </w:tc>
         <w:tc>
@@ -2291,6 +2513,7 @@
                 <w:bCs/>
               </w:rPr>
             </w:pPr>
+            <w:proofErr w:type="spellStart"/>
             <w:r>
               <w:rPr>
                 <w:b/>
@@ -2305,6 +2528,7 @@
               </w:rPr>
               <w:t>toetsen</w:t>
             </w:r>
+            <w:proofErr w:type="spellEnd"/>
           </w:p>
         </w:tc>
         <w:tc>
@@ -2331,6 +2555,7 @@
             <w:r>
               <w:t xml:space="preserve"> Het niveau kan worden aangepast middels de waarde in </w:t>
             </w:r>
+            <w:proofErr w:type="spellStart"/>
             <w:r>
               <w:rPr>
                 <w:i/>
@@ -2338,6 +2563,7 @@
               </w:rPr>
               <w:t>confidence_level</w:t>
             </w:r>
+            <w:proofErr w:type="spellEnd"/>
             <w:r>
               <w:t>.</w:t>
             </w:r>
@@ -2385,6 +2611,7 @@
             <w:r>
               <w:t xml:space="preserve">worden aangepast in </w:t>
             </w:r>
+            <w:proofErr w:type="spellStart"/>
             <w:r>
               <w:rPr>
                 <w:i/>
@@ -2399,11 +2626,20 @@
               </w:rPr>
               <w:t>.R</w:t>
             </w:r>
+            <w:proofErr w:type="spellEnd"/>
             <w:r>
               <w:t xml:space="preserve">, zoek op </w:t>
             </w:r>
             <w:r>
-              <w:t>“style.sign”</w:t>
+              <w:t>“</w:t>
+            </w:r>
+            <w:proofErr w:type="spellStart"/>
+            <w:r>
+              <w:t>style.sign</w:t>
+            </w:r>
+            <w:proofErr w:type="spellEnd"/>
+            <w:r>
+              <w:t>”</w:t>
             </w:r>
             <w:r>
               <w:t>.)</w:t>
@@ -2423,6 +2659,7 @@
                 <w:bCs/>
               </w:rPr>
             </w:pPr>
+            <w:proofErr w:type="spellStart"/>
             <w:r>
               <w:rPr>
                 <w:b/>
@@ -2431,6 +2668,7 @@
               <w:lastRenderedPageBreak/>
               <w:t>sign_hovertekst</w:t>
             </w:r>
+            <w:proofErr w:type="spellEnd"/>
           </w:p>
         </w:tc>
         <w:tc>
@@ -2449,10 +2687,26 @@
           </w:tcPr>
           <w:p>
             <w:r>
-              <w:t xml:space="preserve">In de digitoegankelijke versie krijgen significante resultaten een </w:t>
-            </w:r>
-            <w:r>
-              <w:t>‘hover’ die informatie geeft over de opmaak. Hierdoor kan een screenreader lezen wat met de opmaak bedoelt wordt, en voor gebruikers zonder toegankelijkheidsproblemen is dit leesbaar als een tekstballon wanneer er op de cel gewezen wordt met de muis. De tekst die hierbij wordt weergegeven is via deze waarde op te geven.</w:t>
+              <w:t xml:space="preserve">In de </w:t>
+            </w:r>
+            <w:proofErr w:type="spellStart"/>
+            <w:r>
+              <w:t>digitoegankelijke</w:t>
+            </w:r>
+            <w:proofErr w:type="spellEnd"/>
+            <w:r>
+              <w:t xml:space="preserve"> versie krijgen significante resultaten een </w:t>
+            </w:r>
+            <w:r>
+              <w:t>‘</w:t>
+            </w:r>
+            <w:proofErr w:type="spellStart"/>
+            <w:r>
+              <w:t>hover</w:t>
+            </w:r>
+            <w:proofErr w:type="spellEnd"/>
+            <w:r>
+              <w:t>’ die informatie geeft over de opmaak. Hierdoor kan een screenreader lezen wat met de opmaak bedoelt wordt, en voor gebruikers zonder toegankelijkheidsproblemen is dit leesbaar als een tekstballon wanneer er op de cel gewezen wordt met de muis. De tekst die hierbij wordt weergegeven is via deze waarde op te geven.</w:t>
             </w:r>
           </w:p>
         </w:tc>
@@ -2469,9 +2723,11 @@
                 <w:bCs/>
               </w:rPr>
             </w:pPr>
+            <w:proofErr w:type="spellStart"/>
             <w:r>
               <w:t>confidence_level</w:t>
             </w:r>
+            <w:proofErr w:type="spellEnd"/>
           </w:p>
         </w:tc>
         <w:tc>
@@ -2510,6 +2766,7 @@
             <w:r>
               <w:t xml:space="preserve"> </w:t>
             </w:r>
+            <w:proofErr w:type="spellStart"/>
             <w:r>
               <w:rPr>
                 <w:i/>
@@ -2517,6 +2774,7 @@
               </w:rPr>
               <w:t>indeling_kolommen</w:t>
             </w:r>
+            <w:proofErr w:type="spellEnd"/>
             <w:r>
               <w:t>.)</w:t>
             </w:r>
@@ -2535,6 +2793,7 @@
                 <w:bCs/>
               </w:rPr>
             </w:pPr>
+            <w:proofErr w:type="spellStart"/>
             <w:r>
               <w:rPr>
                 <w:b/>
@@ -2542,6 +2801,7 @@
               </w:rPr>
               <w:t>missing_weegfactoren</w:t>
             </w:r>
+            <w:proofErr w:type="spellEnd"/>
           </w:p>
         </w:tc>
         <w:tc>
@@ -2572,7 +2832,15 @@
               <w:t>t</w:t>
             </w:r>
             <w:r>
-              <w:t xml:space="preserve"> als er missings zijn op de weegfactoren. “fout”</w:t>
+              <w:t xml:space="preserve"> als er </w:t>
+            </w:r>
+            <w:proofErr w:type="spellStart"/>
+            <w:r>
+              <w:t>missings</w:t>
+            </w:r>
+            <w:proofErr w:type="spellEnd"/>
+            <w:r>
+              <w:t xml:space="preserve"> zijn op de weegfactoren. “fout”</w:t>
             </w:r>
             <w:r>
               <w:t xml:space="preserve"> </w:t>
@@ -2590,7 +2858,15 @@
               <w:t>g</w:t>
             </w:r>
             <w:r>
-              <w:t>t alle missings met dat nummer.</w:t>
+              <w:t xml:space="preserve">t alle </w:t>
+            </w:r>
+            <w:proofErr w:type="spellStart"/>
+            <w:r>
+              <w:t>missings</w:t>
+            </w:r>
+            <w:proofErr w:type="spellEnd"/>
+            <w:r>
+              <w:t xml:space="preserve"> met dat nummer.</w:t>
             </w:r>
           </w:p>
         </w:tc>
@@ -2607,6 +2883,7 @@
                 <w:bCs/>
               </w:rPr>
             </w:pPr>
+            <w:proofErr w:type="spellStart"/>
             <w:r>
               <w:rPr>
                 <w:b/>
@@ -2614,6 +2891,7 @@
               </w:rPr>
               <w:t>waarden_dichotoom</w:t>
             </w:r>
+            <w:proofErr w:type="spellEnd"/>
           </w:p>
         </w:tc>
         <w:tc>
@@ -2643,12 +2921,14 @@
             <w:tcW w:w="2689" w:type="dxa"/>
           </w:tcPr>
           <w:p>
+            <w:proofErr w:type="spellStart"/>
             <w:r>
               <w:t>vergelijk</w:t>
             </w:r>
             <w:r>
               <w:t>_variabelelabels</w:t>
             </w:r>
+            <w:proofErr w:type="spellEnd"/>
           </w:p>
         </w:tc>
         <w:tc>
@@ -2700,6 +2980,7 @@
                 <w:bCs/>
               </w:rPr>
             </w:pPr>
+            <w:proofErr w:type="spellStart"/>
             <w:r>
               <w:rPr>
                 <w:b/>
@@ -2707,6 +2988,7 @@
               </w:rPr>
               <w:t>template_html</w:t>
             </w:r>
+            <w:proofErr w:type="spellEnd"/>
           </w:p>
         </w:tc>
         <w:tc>
@@ -2760,7 +3042,15 @@
               <w:t xml:space="preserve"> Als deze variabele leeg is </w:t>
             </w:r>
             <w:r>
-              <w:t>worden er geen HTML-bestanden gemaakt.</w:t>
+              <w:t xml:space="preserve">worden er geen </w:t>
+            </w:r>
+            <w:proofErr w:type="spellStart"/>
+            <w:r>
+              <w:t>HTML-bestanden</w:t>
+            </w:r>
+            <w:proofErr w:type="spellEnd"/>
+            <w:r>
+              <w:t xml:space="preserve"> gemaakt.</w:t>
             </w:r>
           </w:p>
         </w:tc>
@@ -2793,7 +3083,15 @@
           </w:tcPr>
           <w:p>
             <w:r>
-              <w:t xml:space="preserve">Het kan soms handig zijn om de aantallen per antwoord uit te draaien. Hiervoor is in principe de onderzoeksexport gemaakt, </w:t>
+              <w:t xml:space="preserve">Het kan soms handig zijn om de aantallen per antwoord uit te draaien. Hiervoor is in principe de </w:t>
+            </w:r>
+            <w:proofErr w:type="spellStart"/>
+            <w:r>
+              <w:t>onderzoeksexport</w:t>
+            </w:r>
+            <w:proofErr w:type="spellEnd"/>
+            <w:r>
+              <w:t xml:space="preserve"> gemaakt, </w:t>
             </w:r>
             <w:r>
               <w:t>maar</w:t>
@@ -2814,6 +3112,59 @@
           </w:p>
         </w:tc>
       </w:tr>
+      <w:tr>
+        <w:tc>
+          <w:tcPr>
+            <w:tcW w:w="2689" w:type="dxa"/>
+          </w:tcPr>
+          <w:p>
+            <w:proofErr w:type="spellStart"/>
+            <w:r>
+              <w:t>f</w:t>
+            </w:r>
+            <w:r>
+              <w:t>orceer_berekening</w:t>
+            </w:r>
+            <w:proofErr w:type="spellEnd"/>
+          </w:p>
+        </w:tc>
+        <w:tc>
+          <w:tcPr>
+            <w:tcW w:w="1701" w:type="dxa"/>
+          </w:tcPr>
+          <w:p>
+            <w:r>
+              <w:t>WAAR / ONWAAR</w:t>
+            </w:r>
+          </w:p>
+        </w:tc>
+        <w:tc>
+          <w:tcPr>
+            <w:tcW w:w="4672" w:type="dxa"/>
+          </w:tcPr>
+          <w:p>
+            <w:r>
+              <w:t xml:space="preserve">Als dit ONWAAR is (de standaard), zal een berekening niet opnieuw worden uitgevoerd als er als resultaten voor een configuratie bekend zijn in de </w:t>
+            </w:r>
+            <w:proofErr w:type="spellStart"/>
+            <w:r>
+              <w:t>submap</w:t>
+            </w:r>
+            <w:proofErr w:type="spellEnd"/>
+            <w:r>
+              <w:t xml:space="preserve"> </w:t>
+            </w:r>
+            <w:proofErr w:type="spellStart"/>
+            <w:r>
+              <w:t>resultaten_csv</w:t>
+            </w:r>
+            <w:proofErr w:type="spellEnd"/>
+            <w:r>
+              <w:t>. Als dit WAAR is, worden resultaten berekend, ongeacht of er al resultaten bekend zijn.</w:t>
+            </w:r>
+          </w:p>
+        </w:tc>
+      </w:tr>
     </w:tbl>
     <w:p>
       <w:pPr>
@@ -2824,9 +3175,11 @@
       <w:pPr>
         <w:pStyle w:val="Kop2"/>
       </w:pPr>
+      <w:proofErr w:type="spellStart"/>
       <w:r>
         <w:t>Crossings</w:t>
       </w:r>
+      <w:proofErr w:type="spellEnd"/>
     </w:p>
     <w:p>
       <w:pPr>
@@ -2845,7 +3198,15 @@
         <w:t>bijvoorbeeld</w:t>
       </w:r>
       <w:r>
-        <w:t xml:space="preserve"> geslacht, SES, of opleidingsniveau zijn. Meerdere crossings zijn mogelijk.</w:t>
+        <w:t xml:space="preserve"> geslacht, SES, of opleidingsniveau zijn. Meerdere </w:t>
+      </w:r>
+      <w:proofErr w:type="spellStart"/>
+      <w:r>
+        <w:t>crossings</w:t>
+      </w:r>
+      <w:proofErr w:type="spellEnd"/>
+      <w:r>
+        <w:t xml:space="preserve"> zijn mogelijk.</w:t>
       </w:r>
     </w:p>
     <w:p>
@@ -2940,6 +3301,7 @@
                 <w:bCs/>
               </w:rPr>
             </w:pPr>
+            <w:proofErr w:type="spellStart"/>
             <w:r>
               <w:rPr>
                 <w:b/>
@@ -2947,6 +3309,7 @@
               </w:rPr>
               <w:t>naam_dataset</w:t>
             </w:r>
+            <w:proofErr w:type="spellEnd"/>
           </w:p>
         </w:tc>
         <w:tc>
@@ -3061,8 +3424,13 @@
               <w:t>Het script neemt aan dat dit bestand in dezelfde map staat als de configuratie. Een relatief pad (bijv. “../</w:t>
             </w:r>
             <w:r>
-              <w:t>2021/data.sav</w:t>
-            </w:r>
+              <w:t>2021/</w:t>
+            </w:r>
+            <w:proofErr w:type="spellStart"/>
+            <w:r>
+              <w:t>data.sav</w:t>
+            </w:r>
+            <w:proofErr w:type="spellEnd"/>
             <w:r>
               <w:t>”</w:t>
             </w:r>
@@ -3113,9 +3481,11 @@
             <w:pPr>
               <w:pStyle w:val="Geenafstand"/>
             </w:pPr>
+            <w:proofErr w:type="spellStart"/>
             <w:r>
               <w:t>Variabelenaam</w:t>
             </w:r>
+            <w:proofErr w:type="spellEnd"/>
             <w:r>
               <w:t xml:space="preserve"> / leeg</w:t>
             </w:r>
@@ -3170,8 +3540,13 @@
             <w:pPr>
               <w:pStyle w:val="Geenafstand"/>
             </w:pPr>
-            <w:r>
-              <w:t>Variabelenaam / leeg</w:t>
+            <w:proofErr w:type="spellStart"/>
+            <w:r>
+              <w:t>Variabelenaam</w:t>
+            </w:r>
+            <w:proofErr w:type="spellEnd"/>
+            <w:r>
+              <w:t xml:space="preserve"> / leeg</w:t>
             </w:r>
           </w:p>
         </w:tc>
@@ -3196,8 +3571,13 @@
             <w:pPr>
               <w:pStyle w:val="Geenafstand"/>
             </w:pPr>
-            <w:r>
-              <w:t>Variabelenaam met informatie over de weging van het design. Als deze leeg is wordt er een ongewogen design gebruikt.</w:t>
+            <w:proofErr w:type="spellStart"/>
+            <w:r>
+              <w:t>Variabelenaam</w:t>
+            </w:r>
+            <w:proofErr w:type="spellEnd"/>
+            <w:r>
+              <w:t xml:space="preserve"> met informatie over de weging van het design. Als deze leeg is wordt er een ongewogen design gebruikt.</w:t>
             </w:r>
             <w:r>
               <w:t xml:space="preserve"> </w:t>
@@ -3247,8 +3627,13 @@
             <w:pPr>
               <w:pStyle w:val="Geenafstand"/>
             </w:pPr>
-            <w:r>
-              <w:t>Variabelenaam / leeg</w:t>
+            <w:proofErr w:type="spellStart"/>
+            <w:r>
+              <w:t>Variabelenaam</w:t>
+            </w:r>
+            <w:proofErr w:type="spellEnd"/>
+            <w:r>
+              <w:t xml:space="preserve"> / leeg</w:t>
             </w:r>
           </w:p>
         </w:tc>
@@ -3273,8 +3658,13 @@
             <w:pPr>
               <w:pStyle w:val="Geenafstand"/>
             </w:pPr>
-            <w:r>
-              <w:t>Variabelenaam met informatie over de indeling van het design. Als deze leeg is wordt er een ongewogen design gebruikt.</w:t>
+            <w:proofErr w:type="spellStart"/>
+            <w:r>
+              <w:t>Variabelenaam</w:t>
+            </w:r>
+            <w:proofErr w:type="spellEnd"/>
+            <w:r>
+              <w:t xml:space="preserve"> met informatie over de indeling van het design. Als deze leeg is wordt er een ongewogen design gebruikt.</w:t>
             </w:r>
           </w:p>
         </w:tc>
@@ -3290,6 +3680,7 @@
         <w:pStyle w:val="Kop2"/>
       </w:pPr>
       <w:r>
+        <w:lastRenderedPageBreak/>
         <w:t>Dichotoom / niet dichotoom</w:t>
       </w:r>
     </w:p>
@@ -3300,6 +3691,7 @@
       <w:r>
         <w:t xml:space="preserve">Dichotome variabelen worden in theorie automatisch herkend door het script, en kunnen nog verder geborgd worden middels </w:t>
       </w:r>
+      <w:proofErr w:type="spellStart"/>
       <w:r>
         <w:rPr>
           <w:i/>
@@ -3307,6 +3699,7 @@
         </w:rPr>
         <w:t>waarden_dichotoom</w:t>
       </w:r>
+      <w:proofErr w:type="spellEnd"/>
       <w:r>
         <w:t xml:space="preserve"> op het tabblad </w:t>
       </w:r>
@@ -3318,13 +3711,29 @@
         <w:t>algemeen</w:t>
       </w:r>
       <w:r>
-        <w:t>. Mocht er alsnog een variabele zijn die wel dichotoom is, maar niet zo gelezen wordt door het script, of vice versa, dan kunnen deze worden geplaatst in het bijbehorende tabblad. Hiermee wordt de detectie omzeil</w:t>
+        <w:t xml:space="preserve">. Mocht er alsnog een variabele zijn die wel dichotoom is, maar niet zo gelezen wordt door het script, of </w:t>
+      </w:r>
+      <w:proofErr w:type="spellStart"/>
+      <w:r>
+        <w:t>vice</w:t>
+      </w:r>
+      <w:proofErr w:type="spellEnd"/>
+      <w:r>
+        <w:t xml:space="preserve"> versa, dan kunnen deze worden geplaatst in het bijbehorende tabblad. Hiermee wordt de detectie omzeil</w:t>
       </w:r>
       <w:r>
         <w:t>d</w:t>
       </w:r>
       <w:r>
-        <w:t xml:space="preserve"> en de status als wel/niet dichotoom geforceerd. Beide tabbladen bestaan simpelweg uit een lijst met variabelenamen.</w:t>
+        <w:t xml:space="preserve"> en de status als wel/niet dichotoom geforceerd. Beide tabbladen bestaan simpelweg uit een lijst met </w:t>
+      </w:r>
+      <w:proofErr w:type="spellStart"/>
+      <w:r>
+        <w:t>variabelenamen</w:t>
+      </w:r>
+      <w:proofErr w:type="spellEnd"/>
+      <w:r>
+        <w:t>.</w:t>
       </w:r>
     </w:p>
     <w:p>
@@ -3337,7 +3746,6 @@
         <w:pStyle w:val="Kop2"/>
       </w:pPr>
       <w:r>
-        <w:lastRenderedPageBreak/>
         <w:t>Forceer datatypen</w:t>
       </w:r>
     </w:p>
@@ -3434,9 +3842,11 @@
             <w:pPr>
               <w:pStyle w:val="Geenafstand"/>
             </w:pPr>
+            <w:proofErr w:type="spellStart"/>
             <w:r>
               <w:t>Variabelenaam</w:t>
             </w:r>
+            <w:proofErr w:type="spellEnd"/>
           </w:p>
         </w:tc>
         <w:tc>
@@ -3476,7 +3886,23 @@
               <w:pStyle w:val="Geenafstand"/>
             </w:pPr>
             <w:r>
-              <w:t>“numeric” / “character”</w:t>
+              <w:t>“</w:t>
+            </w:r>
+            <w:proofErr w:type="spellStart"/>
+            <w:r>
+              <w:t>numeric</w:t>
+            </w:r>
+            <w:proofErr w:type="spellEnd"/>
+            <w:r>
+              <w:t>” / “</w:t>
+            </w:r>
+            <w:proofErr w:type="spellStart"/>
+            <w:r>
+              <w:t>character</w:t>
+            </w:r>
+            <w:proofErr w:type="spellEnd"/>
+            <w:r>
+              <w:t>”</w:t>
             </w:r>
           </w:p>
         </w:tc>
@@ -3489,7 +3915,23 @@
               <w:pStyle w:val="Geenafstand"/>
             </w:pPr>
             <w:r>
-              <w:t xml:space="preserve">Gewenst datatype. Er zijn momenteel twee opties ingebouwd: getallen (“numeric”) en strings (“character”). De variabele wordt </w:t>
+              <w:t>Gewenst datatype. Er zijn momenteel twee opties ingebouwd: getallen (“</w:t>
+            </w:r>
+            <w:proofErr w:type="spellStart"/>
+            <w:r>
+              <w:t>numeric</w:t>
+            </w:r>
+            <w:proofErr w:type="spellEnd"/>
+            <w:r>
+              <w:t>”) en strings (“</w:t>
+            </w:r>
+            <w:proofErr w:type="spellStart"/>
+            <w:r>
+              <w:t>character</w:t>
+            </w:r>
+            <w:proofErr w:type="spellEnd"/>
+            <w:r>
+              <w:t xml:space="preserve">”). De variabele wordt </w:t>
             </w:r>
             <w:r>
               <w:t xml:space="preserve">binnen R omgezet naar het gewenste type. </w:t>
@@ -3534,7 +3976,15 @@
         <w:t>Het kan voorkomen dat de volledige waarde van een categorie te groot is voor een cel. Voor dit geval is er een mogelijkheid om afkortingen op te geven</w:t>
       </w:r>
       <w:r>
-        <w:t xml:space="preserve">, middels een simpele tekst/vervanging combinatie. In NOG wordt de regio bijvoorbeeld onderverdeeld in subregio’s, die </w:t>
+        <w:t xml:space="preserve">, middels een simpele tekst/vervanging combinatie. In NOG wordt de regio bijvoorbeeld onderverdeeld in </w:t>
+      </w:r>
+      <w:proofErr w:type="spellStart"/>
+      <w:r>
+        <w:t>subregio’s</w:t>
+      </w:r>
+      <w:proofErr w:type="spellEnd"/>
+      <w:r>
+        <w:t xml:space="preserve">, die </w:t>
       </w:r>
       <w:r>
         <w:t>te</w:t>
@@ -3872,6 +4322,7 @@
         <w:rPr>
           <w:noProof/>
         </w:rPr>
+        <w:lastRenderedPageBreak/>
         <w:drawing>
           <wp:anchor distT="0" distB="0" distL="114300" distR="114300" simplePos="0" relativeHeight="251658240" behindDoc="0" locked="0" layoutInCell="1" allowOverlap="1" wp14:anchorId="513A771B" wp14:editId="69A3203A">
             <wp:simplePos x="0" y="0"/>
@@ -4166,7 +4617,6 @@
         <w:pStyle w:val="Geenafstand"/>
       </w:pPr>
       <w:r>
-        <w:lastRenderedPageBreak/>
         <w:t>De kolomkoppen (Man/Vrouw) worden aangemaakt door de kop</w:t>
       </w:r>
       <w:r>
@@ -4347,7 +4797,15 @@
         <w:t xml:space="preserve">Er kunnen afwijkende </w:t>
       </w:r>
       <w:r>
-        <w:t xml:space="preserve">weegfactoren per variabele worden aangegeven door het toevoegen van een kolom met de naam “weegfactor” (voor de hele variabele) of “weegfactor.d_(naam)” </w:t>
+        <w:t>weegfactoren per variabele worden aangegeven door het toevoegen van een kolom met de naam “weegfactor” (voor de hele variabele) of “</w:t>
+      </w:r>
+      <w:proofErr w:type="spellStart"/>
+      <w:r>
+        <w:t>weegfactor.d</w:t>
+      </w:r>
+      <w:proofErr w:type="spellEnd"/>
+      <w:r>
+        <w:t xml:space="preserve">_(naam)” </w:t>
       </w:r>
       <w:r>
         <w:t>(voor een splitsing per dataset).</w:t>
@@ -4427,6 +4885,7 @@
           </w:tcPr>
           <w:p>
             <w:r>
+              <w:lastRenderedPageBreak/>
               <w:t>type</w:t>
             </w:r>
           </w:p>
@@ -4546,6 +5005,7 @@
             <w:r>
               <w:t xml:space="preserve"> Let op: introtekst bevindt zich op een aparte pagina: </w:t>
             </w:r>
+            <w:proofErr w:type="spellStart"/>
             <w:r>
               <w:rPr>
                 <w:i/>
@@ -4553,6 +5013,7 @@
               </w:rPr>
               <w:t>intro_tekst</w:t>
             </w:r>
+            <w:proofErr w:type="spellEnd"/>
             <w:r>
               <w:t>.</w:t>
             </w:r>
@@ -4665,7 +5126,15 @@
               <w:t>“var”</w:t>
             </w:r>
             <w:r>
-              <w:t xml:space="preserve"> / “nvar”</w:t>
+              <w:t xml:space="preserve"> / “</w:t>
+            </w:r>
+            <w:proofErr w:type="spellStart"/>
+            <w:r>
+              <w:t>nvar</w:t>
+            </w:r>
+            <w:proofErr w:type="spellEnd"/>
+            <w:r>
+              <w:t>”</w:t>
             </w:r>
           </w:p>
         </w:tc>
@@ -4678,7 +5147,15 @@
               <w:t>Geeft de genoemde variabele weer.</w:t>
             </w:r>
             <w:r>
-              <w:t xml:space="preserve"> Bij “nvar” wordt onder het procentteken een extra regel toegevoegd met het aantal respondenten bij die vraag.</w:t>
+              <w:t xml:space="preserve"> Bij “</w:t>
+            </w:r>
+            <w:proofErr w:type="spellStart"/>
+            <w:r>
+              <w:t>nvar</w:t>
+            </w:r>
+            <w:proofErr w:type="spellEnd"/>
+            <w:r>
+              <w:t>” wordt onder het procentteken een extra regel toegevoegd met het aantal respondenten bij die vraag.</w:t>
             </w:r>
             <w:r>
               <w:t xml:space="preserve"> </w:t>
@@ -4712,18 +5189,31 @@
             <w:tcW w:w="1824" w:type="dxa"/>
           </w:tcPr>
           <w:p>
-            <w:r>
-              <w:t>Variabelenaam / tekst / leeg</w:t>
-            </w:r>
-          </w:p>
-        </w:tc>
-        <w:tc>
-          <w:tcPr>
-            <w:tcW w:w="0" w:type="auto"/>
-          </w:tcPr>
-          <w:p>
-            <w:r>
-              <w:t>In dit veld kan de bijbehorende tekst danwel variabele ingevuld worden.</w:t>
+            <w:proofErr w:type="spellStart"/>
+            <w:r>
+              <w:t>Variabelenaam</w:t>
+            </w:r>
+            <w:proofErr w:type="spellEnd"/>
+            <w:r>
+              <w:t xml:space="preserve"> / tekst / leeg</w:t>
+            </w:r>
+          </w:p>
+        </w:tc>
+        <w:tc>
+          <w:tcPr>
+            <w:tcW w:w="0" w:type="auto"/>
+          </w:tcPr>
+          <w:p>
+            <w:r>
+              <w:t xml:space="preserve">In dit veld kan de bijbehorende tekst </w:t>
+            </w:r>
+            <w:proofErr w:type="spellStart"/>
+            <w:r>
+              <w:t>danwel</w:t>
+            </w:r>
+            <w:proofErr w:type="spellEnd"/>
+            <w:r>
+              <w:t xml:space="preserve"> variabele ingevuld worden.</w:t>
             </w:r>
           </w:p>
         </w:tc>
@@ -4748,7 +5238,6 @@
               <w:t xml:space="preserve">Getallen gescheiden door </w:t>
             </w:r>
             <w:r>
-              <w:lastRenderedPageBreak/>
               <w:t>rechte streepjes (|)</w:t>
             </w:r>
             <w:r>
@@ -4762,7 +5251,6 @@
           </w:tcPr>
           <w:p>
             <w:r>
-              <w:lastRenderedPageBreak/>
               <w:t>Indien er een beperkte subset</w:t>
             </w:r>
             <w:r>
@@ -4775,11 +5263,7 @@
               <w:t>moet</w:t>
             </w:r>
             <w:r>
-              <w:t xml:space="preserve"> worden weergegeven kunnen </w:t>
-            </w:r>
-            <w:r>
-              <w:lastRenderedPageBreak/>
-              <w:t>deze hier worden opgegeven in de gewenste volgorde, gescheiden doo</w:t>
+              <w:t xml:space="preserve"> worden weergegeven kunnen deze hier worden opgegeven in de gewenste volgorde, gescheiden doo</w:t>
             </w:r>
             <w:r>
               <w:t>r |</w:t>
@@ -4835,7 +5319,6 @@
           </w:tcPr>
           <w:p>
             <w:r>
-              <w:lastRenderedPageBreak/>
               <w:t>kolomkoppen</w:t>
             </w:r>
           </w:p>
@@ -4878,7 +5361,15 @@
               <w:t xml:space="preserve">Let op: </w:t>
             </w:r>
             <w:r>
-              <w:t>deze variabele heeft alleen effect in de uitvoer in Excel-bestanden. Vanwege de vereisten van digitoegankelijkheid is het niet mogelijk om een tabel zonder kolomkoppen aan te maken in HTML.</w:t>
+              <w:t xml:space="preserve">deze variabele heeft alleen effect in de uitvoer in Excel-bestanden. Vanwege de vereisten van </w:t>
+            </w:r>
+            <w:proofErr w:type="spellStart"/>
+            <w:r>
+              <w:t>digitoegankelijkheid</w:t>
+            </w:r>
+            <w:proofErr w:type="spellEnd"/>
+            <w:r>
+              <w:t xml:space="preserve"> is het niet mogelijk om een tabel zonder kolomkoppen aan te maken in HTML.</w:t>
             </w:r>
           </w:p>
         </w:tc>
@@ -4899,8 +5390,13 @@
             <w:tcW w:w="1824" w:type="dxa"/>
           </w:tcPr>
           <w:p>
-            <w:r>
-              <w:t>Variabelenaam / leeg</w:t>
+            <w:proofErr w:type="spellStart"/>
+            <w:r>
+              <w:t>Variabelenaam</w:t>
+            </w:r>
+            <w:proofErr w:type="spellEnd"/>
+            <w:r>
+              <w:t xml:space="preserve"> / leeg</w:t>
             </w:r>
           </w:p>
         </w:tc>
@@ -4980,8 +5476,14 @@
             <w:tcW w:w="2019" w:type="dxa"/>
           </w:tcPr>
           <w:p>
-            <w:r>
-              <w:t>weegfactor.d(getal)</w:t>
+            <w:proofErr w:type="spellStart"/>
+            <w:r>
+              <w:lastRenderedPageBreak/>
+              <w:t>weegfactor.d</w:t>
+            </w:r>
+            <w:proofErr w:type="spellEnd"/>
+            <w:r>
+              <w:t>(getal)</w:t>
             </w:r>
           </w:p>
         </w:tc>
@@ -4990,8 +5492,13 @@
             <w:tcW w:w="1824" w:type="dxa"/>
           </w:tcPr>
           <w:p>
-            <w:r>
-              <w:t>Variabelenaam / leeg</w:t>
+            <w:proofErr w:type="spellStart"/>
+            <w:r>
+              <w:t>Variabelenaam</w:t>
+            </w:r>
+            <w:proofErr w:type="spellEnd"/>
+            <w:r>
+              <w:t xml:space="preserve"> / leeg</w:t>
             </w:r>
           </w:p>
         </w:tc>
@@ -5025,8 +5532,13 @@
             <w:tcW w:w="2019" w:type="dxa"/>
           </w:tcPr>
           <w:p>
-            <w:r>
-              <w:t>weegfactor.d_(naam)</w:t>
+            <w:proofErr w:type="spellStart"/>
+            <w:r>
+              <w:t>weegfactor.d</w:t>
+            </w:r>
+            <w:proofErr w:type="spellEnd"/>
+            <w:r>
+              <w:t>_(naam)</w:t>
             </w:r>
           </w:p>
         </w:tc>
@@ -5035,8 +5547,13 @@
             <w:tcW w:w="1824" w:type="dxa"/>
           </w:tcPr>
           <w:p>
-            <w:r>
-              <w:t>Variabelenaam / leeg</w:t>
+            <w:proofErr w:type="spellStart"/>
+            <w:r>
+              <w:t>Variabelenaam</w:t>
+            </w:r>
+            <w:proofErr w:type="spellEnd"/>
+            <w:r>
+              <w:t xml:space="preserve"> / leeg</w:t>
             </w:r>
           </w:p>
         </w:tc>
@@ -5052,7 +5569,15 @@
               <w:t xml:space="preserve"> de kolom hierboven, maar dan op basis van de naam van een dataset i.p.v. het volggetal.</w:t>
             </w:r>
             <w:r>
-              <w:t xml:space="preserve"> N.B.: Het script differentieert tussen deze twee mogelijkheden door het zoeken naar een underscore (_). Deze is daarom verplicht.</w:t>
+              <w:t xml:space="preserve"> N.B.: Het script differentieert tussen deze twee mogelijkheden door het zoeken naar een </w:t>
+            </w:r>
+            <w:proofErr w:type="spellStart"/>
+            <w:r>
+              <w:t>underscore</w:t>
+            </w:r>
+            <w:proofErr w:type="spellEnd"/>
+            <w:r>
+              <w:t xml:space="preserve"> (_). Deze is daarom verplicht.</w:t>
             </w:r>
           </w:p>
         </w:tc>
@@ -5242,7 +5767,6 @@
         <w:pStyle w:val="Kop2"/>
       </w:pPr>
       <w:r>
-        <w:lastRenderedPageBreak/>
         <w:t>Labelcorrectie</w:t>
       </w:r>
     </w:p>
@@ -5254,10 +5778,34 @@
         <w:t xml:space="preserve"> Dit is zeer foutgevoelig</w:t>
       </w:r>
       <w:r>
-        <w:t>, dus een dubbel- of triplecheck is aan te raden.</w:t>
-      </w:r>
-      <w:r>
-        <w:t xml:space="preserve"> Zowel variabelelabels als antwoordlabels kunnen worden aangepast. Hierbij is het van belang om te kijken welk type het is, aangezien het script hier zelf niet slim genoeg voor is. Bij een dichotome waarde wordt de </w:t>
+        <w:t xml:space="preserve">, dus een dubbel- of </w:t>
+      </w:r>
+      <w:proofErr w:type="spellStart"/>
+      <w:r>
+        <w:t>triplecheck</w:t>
+      </w:r>
+      <w:proofErr w:type="spellEnd"/>
+      <w:r>
+        <w:t xml:space="preserve"> is aan te raden.</w:t>
+      </w:r>
+      <w:r>
+        <w:t xml:space="preserve"> Zowel </w:t>
+      </w:r>
+      <w:proofErr w:type="spellStart"/>
+      <w:r>
+        <w:t>variabelelabels</w:t>
+      </w:r>
+      <w:proofErr w:type="spellEnd"/>
+      <w:r>
+        <w:t xml:space="preserve"> als </w:t>
+      </w:r>
+      <w:proofErr w:type="spellStart"/>
+      <w:r>
+        <w:t>antwoordlabels</w:t>
+      </w:r>
+      <w:proofErr w:type="spellEnd"/>
+      <w:r>
+        <w:t xml:space="preserve"> kunnen worden aangepast. Hierbij is het van belang om te kijken welk type het is, aangezien het script hier zelf niet slim genoeg voor is. Bij een dichotome waarde wordt de </w:t>
       </w:r>
       <w:r>
         <w:rPr>
@@ -5267,7 +5815,15 @@
         <w:t>vraag</w:t>
       </w:r>
       <w:r>
-        <w:t xml:space="preserve"> (= variabelelabel) als label weergegeven, bij een niet-dichotome waarde wordt het </w:t>
+        <w:t xml:space="preserve"> (= </w:t>
+      </w:r>
+      <w:proofErr w:type="spellStart"/>
+      <w:r>
+        <w:t>variabelelabel</w:t>
+      </w:r>
+      <w:proofErr w:type="spellEnd"/>
+      <w:r>
+        <w:t xml:space="preserve">) als label weergegeven, bij een niet-dichotome waarde wordt het </w:t>
       </w:r>
       <w:r>
         <w:rPr>
@@ -5350,8 +5906,13 @@
             <w:tcW w:w="0" w:type="auto"/>
           </w:tcPr>
           <w:p>
-            <w:r>
-              <w:t>Variabelenaam / leeg</w:t>
+            <w:proofErr w:type="spellStart"/>
+            <w:r>
+              <w:t>Variabelenaam</w:t>
+            </w:r>
+            <w:proofErr w:type="spellEnd"/>
+            <w:r>
+              <w:t xml:space="preserve"> / leeg</w:t>
             </w:r>
           </w:p>
         </w:tc>
@@ -5363,6 +5924,7 @@
             <w:r>
               <w:t xml:space="preserve">Alleen indien </w:t>
             </w:r>
+            <w:proofErr w:type="spellStart"/>
             <w:r>
               <w:rPr>
                 <w:i/>
@@ -5370,18 +5932,28 @@
               </w:rPr>
               <w:t>var_label</w:t>
             </w:r>
+            <w:proofErr w:type="spellEnd"/>
             <w:r>
               <w:t xml:space="preserve"> </w:t>
             </w:r>
             <w:r>
               <w:t xml:space="preserve">of </w:t>
             </w:r>
+            <w:proofErr w:type="spellStart"/>
             <w:r>
               <w:rPr>
                 <w:i/>
                 <w:iCs/>
               </w:rPr>
-              <w:t xml:space="preserve">antwoord_waarde </w:t>
+              <w:t>antwoord_waarde</w:t>
+            </w:r>
+            <w:proofErr w:type="spellEnd"/>
+            <w:r>
+              <w:rPr>
+                <w:i/>
+                <w:iCs/>
+              </w:rPr>
+              <w:t xml:space="preserve"> </w:t>
             </w:r>
             <w:r>
               <w:t>is ingevuld, optioneel voor antwoorden</w:t>
@@ -5408,9 +5980,11 @@
             <w:tcW w:w="0" w:type="auto"/>
           </w:tcPr>
           <w:p>
+            <w:proofErr w:type="spellStart"/>
             <w:r>
               <w:t>var_label</w:t>
             </w:r>
+            <w:proofErr w:type="spellEnd"/>
           </w:p>
         </w:tc>
         <w:tc>
@@ -5450,9 +6024,11 @@
             <w:tcW w:w="0" w:type="auto"/>
           </w:tcPr>
           <w:p>
+            <w:proofErr w:type="spellStart"/>
             <w:r>
               <w:t>antwoord_waarde</w:t>
             </w:r>
+            <w:proofErr w:type="spellEnd"/>
           </w:p>
         </w:tc>
         <w:tc>
@@ -5473,12 +6049,21 @@
             <w:r>
               <w:t xml:space="preserve">Alleen indien </w:t>
             </w:r>
+            <w:proofErr w:type="spellStart"/>
             <w:r>
               <w:rPr>
                 <w:i/>
                 <w:iCs/>
               </w:rPr>
-              <w:t xml:space="preserve">antwoord_oud </w:t>
+              <w:t>antwoord_oud</w:t>
+            </w:r>
+            <w:proofErr w:type="spellEnd"/>
+            <w:r>
+              <w:rPr>
+                <w:i/>
+                <w:iCs/>
+              </w:rPr>
+              <w:t xml:space="preserve"> </w:t>
             </w:r>
             <w:r>
               <w:t>leeg is.</w:t>
@@ -5502,9 +6087,12 @@
             <w:tcW w:w="0" w:type="auto"/>
           </w:tcPr>
           <w:p>
-            <w:r>
+            <w:proofErr w:type="spellStart"/>
+            <w:r>
+              <w:lastRenderedPageBreak/>
               <w:t>antwoord_oud</w:t>
             </w:r>
+            <w:proofErr w:type="spellEnd"/>
           </w:p>
         </w:tc>
         <w:tc>
@@ -5525,6 +6113,7 @@
             <w:r>
               <w:t xml:space="preserve">Alleen indien </w:t>
             </w:r>
+            <w:proofErr w:type="spellStart"/>
             <w:r>
               <w:rPr>
                 <w:i/>
@@ -5532,18 +6121,28 @@
               </w:rPr>
               <w:t>antwoord_nieuw</w:t>
             </w:r>
+            <w:proofErr w:type="spellEnd"/>
             <w:r>
               <w:t xml:space="preserve"> is ingevuld</w:t>
             </w:r>
             <w:r>
               <w:t xml:space="preserve"> en </w:t>
             </w:r>
+            <w:proofErr w:type="spellStart"/>
             <w:r>
               <w:rPr>
                 <w:i/>
                 <w:iCs/>
               </w:rPr>
-              <w:t xml:space="preserve">antwoord_waarde </w:t>
+              <w:t>antwoord_waarde</w:t>
+            </w:r>
+            <w:proofErr w:type="spellEnd"/>
+            <w:r>
+              <w:rPr>
+                <w:i/>
+                <w:iCs/>
+              </w:rPr>
+              <w:t xml:space="preserve"> </w:t>
             </w:r>
             <w:r>
               <w:rPr>
@@ -5606,9 +6205,11 @@
             <w:tcW w:w="0" w:type="auto"/>
           </w:tcPr>
           <w:p>
+            <w:proofErr w:type="spellStart"/>
             <w:r>
               <w:t>antwoord_nieuw</w:t>
             </w:r>
+            <w:proofErr w:type="spellEnd"/>
           </w:p>
         </w:tc>
         <w:tc>
@@ -5701,9 +6302,11 @@
             <w:tcW w:w="587" w:type="pct"/>
           </w:tcPr>
           <w:p>
+            <w:proofErr w:type="spellStart"/>
             <w:r>
               <w:t>id</w:t>
             </w:r>
+            <w:proofErr w:type="spellEnd"/>
           </w:p>
         </w:tc>
         <w:tc>
@@ -5725,7 +6328,31 @@
           </w:tcPr>
           <w:p>
             <w:r>
-              <w:t xml:space="preserve">Optionele identifier voor het plaatsen in de digitoegankelijke versie. Deze werkt anders dan Excel, waardoor logo’s op verschillende plaats in het document geplaatst moeten kunnen worden. Dit veld kan gebruikt worden om de locatie aan te geven; de tekst “{logo (id)}” wordt vervangen door </w:t>
+              <w:t xml:space="preserve">Optionele </w:t>
+            </w:r>
+            <w:proofErr w:type="spellStart"/>
+            <w:r>
+              <w:t>identifier</w:t>
+            </w:r>
+            <w:proofErr w:type="spellEnd"/>
+            <w:r>
+              <w:t xml:space="preserve"> voor het plaatsen in de </w:t>
+            </w:r>
+            <w:proofErr w:type="spellStart"/>
+            <w:r>
+              <w:t>digitoegankelijke</w:t>
+            </w:r>
+            <w:proofErr w:type="spellEnd"/>
+            <w:r>
+              <w:t xml:space="preserve"> versie. Deze werkt anders dan Excel, waardoor logo’s op verschillende plaats in het document geplaatst moeten kunnen worden. Dit veld kan gebruikt worden om de locatie aan te geven; de tekst “{logo (</w:t>
+            </w:r>
+            <w:proofErr w:type="spellStart"/>
+            <w:r>
+              <w:t>id</w:t>
+            </w:r>
+            <w:proofErr w:type="spellEnd"/>
+            <w:r>
+              <w:t xml:space="preserve">)}” wordt vervangen door </w:t>
             </w:r>
             <w:r>
               <w:t>de afbeelding wanneer er een waarde opgegeven is. Zo niet, dan wordt deze geplaatst ter vervanging van “{logo}”.</w:t>
@@ -5770,11 +6397,7 @@
           </w:tcPr>
           <w:p>
             <w:r>
-              <w:t xml:space="preserve">Indien er een logo toegevoegd moet worden aan het tabellenboek, kan hier de bestandsnaam worden gespecificeerd. Let erop dat het pad relatief vanaf het configuratiebestand moet zijn. (Dus stel dat de configuratie in Mijn documenten staat en het logo in Afbeeldingen, </w:t>
-            </w:r>
-            <w:r>
-              <w:lastRenderedPageBreak/>
-              <w:t>dan is het pad “../Afbeeldingen/plaatje.png”.) Voor het gemak is het aan te raden om het bestand in dezelfde map te zetten, dat voorkomt gedoe.</w:t>
+              <w:t>Indien er een logo toegevoegd moet worden aan het tabellenboek, kan hier de bestandsnaam worden gespecificeerd. Let erop dat het pad relatief vanaf het configuratiebestand moet zijn. (Dus stel dat de configuratie in Mijn documenten staat en het logo in Afbeeldingen, dan is het pad “../Afbeeldingen/plaatje.png”.) Voor het gemak is het aan te raden om het bestand in dezelfde map te zetten, dat voorkomt gedoe.</w:t>
             </w:r>
           </w:p>
         </w:tc>
@@ -5796,7 +6419,6 @@
                 <w:b/>
                 <w:bCs/>
               </w:rPr>
-              <w:lastRenderedPageBreak/>
               <w:t>rij</w:t>
             </w:r>
           </w:p>
@@ -6006,7 +6628,11 @@
         <w:t>, door op een volgende rij een bijpassend</w:t>
       </w:r>
       <w:r>
-        <w:t xml:space="preserve"> ‘onderdeel’ toe te voegen.</w:t>
+        <w:t xml:space="preserve"> ‘onderdeel’ toe te </w:t>
+      </w:r>
+      <w:r>
+        <w:lastRenderedPageBreak/>
+        <w:t>voegen.</w:t>
       </w:r>
       <w:r>
         <w:t xml:space="preserve"> De eerste rij</w:t>
@@ -6097,8 +6723,13 @@
                 <w:iCs/>
               </w:rPr>
             </w:pPr>
-            <w:r>
-              <w:t xml:space="preserve">naam_dataset uit het tabblad </w:t>
+            <w:proofErr w:type="spellStart"/>
+            <w:r>
+              <w:t>naam_dataset</w:t>
+            </w:r>
+            <w:proofErr w:type="spellEnd"/>
+            <w:r>
+              <w:t xml:space="preserve"> uit het tabblad </w:t>
             </w:r>
             <w:r>
               <w:rPr>
@@ -6136,8 +6767,13 @@
             <w:tcW w:w="0" w:type="auto"/>
           </w:tcPr>
           <w:p>
-            <w:r>
-              <w:t xml:space="preserve">Variabelenaam </w:t>
+            <w:proofErr w:type="spellStart"/>
+            <w:r>
+              <w:t>Variabelenaam</w:t>
+            </w:r>
+            <w:proofErr w:type="spellEnd"/>
+            <w:r>
+              <w:t xml:space="preserve"> </w:t>
             </w:r>
             <w:r>
               <w:t>/</w:t>
@@ -6180,6 +6816,7 @@
             <w:r>
               <w:t xml:space="preserve"> als subset heeft, en de tweede regel </w:t>
             </w:r>
+            <w:proofErr w:type="spellStart"/>
             <w:r>
               <w:rPr>
                 <w:i/>
@@ -6187,8 +6824,17 @@
               </w:rPr>
               <w:t>subregio</w:t>
             </w:r>
-            <w:r>
-              <w:t xml:space="preserve">, dan wordt de subregio waarin de gemeente zich bevind meegenomen. </w:t>
+            <w:proofErr w:type="spellEnd"/>
+            <w:r>
+              <w:t xml:space="preserve">, dan wordt de </w:t>
+            </w:r>
+            <w:proofErr w:type="spellStart"/>
+            <w:r>
+              <w:t>subregio</w:t>
+            </w:r>
+            <w:proofErr w:type="spellEnd"/>
+            <w:r>
+              <w:t xml:space="preserve"> waarin de gemeente zich bevind meegenomen. </w:t>
             </w:r>
             <w:r>
               <w:t>Indien</w:t>
@@ -6249,9 +6895,11 @@
             <w:tcW w:w="0" w:type="auto"/>
           </w:tcPr>
           <w:p>
+            <w:proofErr w:type="spellStart"/>
             <w:r>
               <w:t>met_crossing</w:t>
             </w:r>
+            <w:proofErr w:type="spellEnd"/>
           </w:p>
         </w:tc>
         <w:tc>
@@ -6272,6 +6920,7 @@
             <w:r>
               <w:t xml:space="preserve">Legt vast of dit onderdeel verder uitgesplitst moet worden met kruisvariabelen. (Zie ook tabblad </w:t>
             </w:r>
+            <w:proofErr w:type="spellStart"/>
             <w:r>
               <w:rPr>
                 <w:i/>
@@ -6279,6 +6928,7 @@
               </w:rPr>
               <w:t>crossings</w:t>
             </w:r>
+            <w:proofErr w:type="spellEnd"/>
             <w:r>
               <w:t>.)</w:t>
             </w:r>
@@ -6291,12 +6941,14 @@
             <w:tcW w:w="0" w:type="auto"/>
           </w:tcPr>
           <w:p>
+            <w:proofErr w:type="spellStart"/>
             <w:r>
               <w:t>s</w:t>
             </w:r>
             <w:r>
               <w:t>ign_crossing</w:t>
             </w:r>
+            <w:proofErr w:type="spellEnd"/>
           </w:p>
         </w:tc>
         <w:tc>
@@ -6345,6 +6997,7 @@
             <w:r>
               <w:t xml:space="preserve">als </w:t>
             </w:r>
+            <w:proofErr w:type="spellStart"/>
             <w:r>
               <w:rPr>
                 <w:i/>
@@ -6352,6 +7005,7 @@
               </w:rPr>
               <w:t>sign_toetsen</w:t>
             </w:r>
+            <w:proofErr w:type="spellEnd"/>
             <w:r>
               <w:t xml:space="preserve"> op het tabblad </w:t>
             </w:r>
@@ -6374,9 +7028,11 @@
             <w:tcW w:w="0" w:type="auto"/>
           </w:tcPr>
           <w:p>
+            <w:proofErr w:type="spellStart"/>
             <w:r>
               <w:t>sign_totaal</w:t>
             </w:r>
+            <w:proofErr w:type="spellEnd"/>
           </w:p>
         </w:tc>
         <w:tc>
@@ -6405,11 +7061,7 @@
               <w:t xml:space="preserve">Let op: </w:t>
             </w:r>
             <w:r>
-              <w:t xml:space="preserve">indien een naam </w:t>
-            </w:r>
-            <w:r>
-              <w:lastRenderedPageBreak/>
-              <w:t xml:space="preserve">wordt opgegeven neemt het script de </w:t>
+              <w:t xml:space="preserve">indien een naam wordt opgegeven neemt het script de </w:t>
             </w:r>
             <w:r>
               <w:rPr>
@@ -6518,7 +7170,15 @@
               <w:t xml:space="preserve">wel </w:t>
             </w:r>
             <w:r>
-              <w:t>mogelijk om vanuit de totaalkolom van een gemeente te vergelijken met het totaal van Nederland, maar niet vice versa</w:t>
+              <w:t xml:space="preserve">mogelijk om vanuit de totaalkolom van een gemeente te vergelijken met het totaal van Nederland, maar niet </w:t>
+            </w:r>
+            <w:proofErr w:type="spellStart"/>
+            <w:r>
+              <w:t>vice</w:t>
+            </w:r>
+            <w:proofErr w:type="spellEnd"/>
+            <w:r>
+              <w:t xml:space="preserve"> versa</w:t>
             </w:r>
             <w:r>
               <w:t xml:space="preserve">. </w:t>
@@ -6586,10 +7246,12 @@
             <w:tcW w:w="0" w:type="auto"/>
           </w:tcPr>
           <w:p>
+            <w:proofErr w:type="spellStart"/>
             <w:r>
               <w:lastRenderedPageBreak/>
               <w:t>sign_doelkolom</w:t>
             </w:r>
+            <w:proofErr w:type="spellEnd"/>
           </w:p>
         </w:tc>
         <w:tc>
@@ -6616,6 +7278,7 @@
             <w:r>
               <w:t xml:space="preserve">, oftewel de kolom die is aangegeven bij </w:t>
             </w:r>
+            <w:proofErr w:type="spellStart"/>
             <w:r>
               <w:rPr>
                 <w:i/>
@@ -6623,6 +7286,7 @@
               </w:rPr>
               <w:t>sign_totaal</w:t>
             </w:r>
+            <w:proofErr w:type="spellEnd"/>
             <w:r>
               <w:t>.</w:t>
             </w:r>
@@ -6707,13 +7371,37 @@
         <w:t>de opmaak van een kop over te nemen als opmaak voor een vraag mist. (Dus simpel gezegd:</w:t>
       </w:r>
       <w:r>
-        <w:t xml:space="preserve"> als vraag_size = leeg, dan</w:t>
-      </w:r>
-      <w:r>
-        <w:t xml:space="preserve"> vraag_</w:t>
-      </w:r>
-      <w:r>
-        <w:t>size = kop_size.)</w:t>
+        <w:t xml:space="preserve"> als </w:t>
+      </w:r>
+      <w:proofErr w:type="spellStart"/>
+      <w:r>
+        <w:t>vraag_size</w:t>
+      </w:r>
+      <w:proofErr w:type="spellEnd"/>
+      <w:r>
+        <w:t xml:space="preserve"> = leeg, dan</w:t>
+      </w:r>
+      <w:r>
+        <w:t xml:space="preserve"> </w:t>
+      </w:r>
+      <w:proofErr w:type="spellStart"/>
+      <w:r>
+        <w:t>vraag_</w:t>
+      </w:r>
+      <w:r>
+        <w:t>size</w:t>
+      </w:r>
+      <w:proofErr w:type="spellEnd"/>
+      <w:r>
+        <w:t xml:space="preserve"> = </w:t>
+      </w:r>
+      <w:proofErr w:type="spellStart"/>
+      <w:r>
+        <w:t>kop_size</w:t>
+      </w:r>
+      <w:proofErr w:type="spellEnd"/>
+      <w:r>
+        <w:t>.)</w:t>
       </w:r>
     </w:p>
     <w:tbl>
@@ -6781,8 +7469,13 @@
               <w:t>)</w:t>
             </w:r>
             <w:r>
-              <w:t>_size</w:t>
-            </w:r>
+              <w:t>_</w:t>
+            </w:r>
+            <w:proofErr w:type="spellStart"/>
+            <w:r>
+              <w:t>size</w:t>
+            </w:r>
+            <w:proofErr w:type="spellEnd"/>
           </w:p>
         </w:tc>
         <w:tc>
@@ -6810,8 +7503,13 @@
               <w:t>koppen/</w:t>
             </w:r>
             <w:r>
-              <w:t>titels in pt</w:t>
-            </w:r>
+              <w:t xml:space="preserve">titels in </w:t>
+            </w:r>
+            <w:proofErr w:type="spellStart"/>
+            <w:r>
+              <w:t>pt</w:t>
+            </w:r>
+            <w:proofErr w:type="spellEnd"/>
             <w:r>
               <w:t xml:space="preserve"> (= lettergrootte in Word en Excel)</w:t>
             </w:r>
@@ -6846,8 +7544,13 @@
               <w:t>)</w:t>
             </w:r>
             <w:r>
-              <w:t>_color</w:t>
-            </w:r>
+              <w:t>_</w:t>
+            </w:r>
+            <w:proofErr w:type="spellStart"/>
+            <w:r>
+              <w:t>color</w:t>
+            </w:r>
+            <w:proofErr w:type="spellEnd"/>
           </w:p>
         </w:tc>
         <w:tc>
@@ -6886,13 +7589,55 @@
               <w:rPr>
                 <w:lang w:val="en-US"/>
               </w:rPr>
-              <w:t>Excel accepteert hexadecimale codes (#FFFFFF) of</w:t>
-            </w:r>
+              <w:t xml:space="preserve">Excel </w:t>
+            </w:r>
+            <w:proofErr w:type="spellStart"/>
             <w:r>
               <w:rPr>
                 <w:lang w:val="en-US"/>
               </w:rPr>
-              <w:t xml:space="preserve"> namen (green/red).</w:t>
+              <w:t>accepteert</w:t>
+            </w:r>
+            <w:proofErr w:type="spellEnd"/>
+            <w:r>
+              <w:rPr>
+                <w:lang w:val="en-US"/>
+              </w:rPr>
+              <w:t xml:space="preserve"> </w:t>
+            </w:r>
+            <w:proofErr w:type="spellStart"/>
+            <w:r>
+              <w:rPr>
+                <w:lang w:val="en-US"/>
+              </w:rPr>
+              <w:t>hexadecimale</w:t>
+            </w:r>
+            <w:proofErr w:type="spellEnd"/>
+            <w:r>
+              <w:rPr>
+                <w:lang w:val="en-US"/>
+              </w:rPr>
+              <w:t xml:space="preserve"> codes (#FFFFFF) of</w:t>
+            </w:r>
+            <w:r>
+              <w:rPr>
+                <w:lang w:val="en-US"/>
+              </w:rPr>
+              <w:t xml:space="preserve"> </w:t>
+            </w:r>
+            <w:proofErr w:type="spellStart"/>
+            <w:r>
+              <w:rPr>
+                <w:lang w:val="en-US"/>
+              </w:rPr>
+              <w:t>namen</w:t>
+            </w:r>
+            <w:proofErr w:type="spellEnd"/>
+            <w:r>
+              <w:rPr>
+                <w:lang w:val="en-US"/>
+              </w:rPr>
+              <w:t xml:space="preserve"> (green/red).</w:t>
             </w:r>
           </w:p>
         </w:tc>
@@ -6919,8 +7664,13 @@
               <w:t>)</w:t>
             </w:r>
             <w:r>
-              <w:t>_decoration</w:t>
-            </w:r>
+              <w:t>_</w:t>
+            </w:r>
+            <w:proofErr w:type="spellStart"/>
+            <w:r>
+              <w:t>decoration</w:t>
+            </w:r>
+            <w:proofErr w:type="spellEnd"/>
           </w:p>
         </w:tc>
         <w:tc>
@@ -6943,31 +7693,24 @@
               <w:rPr>
                 <w:lang w:val="en-US"/>
               </w:rPr>
-              <w:t xml:space="preserve"> / “underline” / “underline2” / </w:t>
+              <w:t xml:space="preserve"> / “underline” / “underline2” / “accoun</w:t>
             </w:r>
             <w:r>
               <w:rPr>
                 <w:lang w:val="en-US"/>
               </w:rPr>
-              <w:lastRenderedPageBreak/>
-              <w:t>“accoun</w:t>
+              <w:t>ting</w:t>
             </w:r>
             <w:r>
               <w:rPr>
                 <w:lang w:val="en-US"/>
               </w:rPr>
-              <w:t>ting</w:t>
+              <w:t>”</w:t>
             </w:r>
             <w:r>
               <w:rPr>
                 <w:lang w:val="en-US"/>
               </w:rPr>
-              <w:t>”</w:t>
-            </w:r>
-            <w:r>
-              <w:rPr>
-                <w:lang w:val="en-US"/>
-              </w:rPr>
               <w:t xml:space="preserve"> / “accounting2”</w:t>
             </w:r>
           </w:p>
@@ -6978,7 +7721,6 @@
           </w:tcPr>
           <w:p>
             <w:r>
-              <w:lastRenderedPageBreak/>
               <w:t xml:space="preserve">Letterstijl van de </w:t>
             </w:r>
             <w:r>
@@ -6988,11 +7730,7 @@
               <w:t>koppen/t</w:t>
             </w:r>
             <w:r>
-              <w:t xml:space="preserve">itels. Dit is vergelijkbaar met de knoppen </w:t>
-            </w:r>
-            <w:r>
-              <w:lastRenderedPageBreak/>
-              <w:t>bovenin Word en Excel.</w:t>
+              <w:t>itels. Dit is vergelijkbaar met de knoppen bovenin Word en Excel.</w:t>
             </w:r>
             <w:r>
               <w:t xml:space="preserve"> </w:t>
@@ -7005,7 +7743,31 @@
               <w:t xml:space="preserve">Let op: </w:t>
             </w:r>
             <w:r>
-              <w:t>binnen de digitoegankelijke versie is alleen bold / italic / underline toegestaan.</w:t>
+              <w:t xml:space="preserve">binnen de </w:t>
+            </w:r>
+            <w:proofErr w:type="spellStart"/>
+            <w:r>
+              <w:t>digitoegankelijke</w:t>
+            </w:r>
+            <w:proofErr w:type="spellEnd"/>
+            <w:r>
+              <w:t xml:space="preserve"> versie is alleen </w:t>
+            </w:r>
+            <w:proofErr w:type="spellStart"/>
+            <w:r>
+              <w:t>bold</w:t>
+            </w:r>
+            <w:proofErr w:type="spellEnd"/>
+            <w:r>
+              <w:t xml:space="preserve"> / italic / </w:t>
+            </w:r>
+            <w:proofErr w:type="spellStart"/>
+            <w:r>
+              <w:t>underline</w:t>
+            </w:r>
+            <w:proofErr w:type="spellEnd"/>
+            <w:r>
+              <w:t xml:space="preserve"> toegestaan.</w:t>
             </w:r>
           </w:p>
         </w:tc>
@@ -7017,7 +7779,6 @@
           </w:tcPr>
           <w:p>
             <w:r>
-              <w:lastRenderedPageBreak/>
               <w:t>(</w:t>
             </w:r>
             <w:r>
@@ -7033,8 +7794,13 @@
               <w:t>)</w:t>
             </w:r>
             <w:r>
-              <w:t>_fill</w:t>
-            </w:r>
+              <w:t>_</w:t>
+            </w:r>
+            <w:proofErr w:type="spellStart"/>
+            <w:r>
+              <w:t>fill</w:t>
+            </w:r>
+            <w:proofErr w:type="spellEnd"/>
           </w:p>
         </w:tc>
         <w:tc>
@@ -7070,13 +7836,55 @@
               <w:rPr>
                 <w:lang w:val="en-US"/>
               </w:rPr>
-              <w:t>Excel accepteert hexadecimale codes (#FFFFFF) of</w:t>
-            </w:r>
+              <w:t xml:space="preserve">Excel </w:t>
+            </w:r>
+            <w:proofErr w:type="spellStart"/>
             <w:r>
               <w:rPr>
                 <w:lang w:val="en-US"/>
               </w:rPr>
-              <w:t xml:space="preserve"> namen (green/red).</w:t>
+              <w:t>accepteert</w:t>
+            </w:r>
+            <w:proofErr w:type="spellEnd"/>
+            <w:r>
+              <w:rPr>
+                <w:lang w:val="en-US"/>
+              </w:rPr>
+              <w:t xml:space="preserve"> </w:t>
+            </w:r>
+            <w:proofErr w:type="spellStart"/>
+            <w:r>
+              <w:rPr>
+                <w:lang w:val="en-US"/>
+              </w:rPr>
+              <w:t>hexadecimale</w:t>
+            </w:r>
+            <w:proofErr w:type="spellEnd"/>
+            <w:r>
+              <w:rPr>
+                <w:lang w:val="en-US"/>
+              </w:rPr>
+              <w:t xml:space="preserve"> codes (#FFFFFF) of</w:t>
+            </w:r>
+            <w:r>
+              <w:rPr>
+                <w:lang w:val="en-US"/>
+              </w:rPr>
+              <w:t xml:space="preserve"> </w:t>
+            </w:r>
+            <w:proofErr w:type="spellStart"/>
+            <w:r>
+              <w:rPr>
+                <w:lang w:val="en-US"/>
+              </w:rPr>
+              <w:t>namen</w:t>
+            </w:r>
+            <w:proofErr w:type="spellEnd"/>
+            <w:r>
+              <w:rPr>
+                <w:lang w:val="en-US"/>
+              </w:rPr>
+              <w:t xml:space="preserve"> (green/red).</w:t>
             </w:r>
           </w:p>
         </w:tc>
@@ -7092,6 +7900,7 @@
                 <w:lang w:val="en-US"/>
               </w:rPr>
             </w:pPr>
+            <w:proofErr w:type="spellStart"/>
             <w:r>
               <w:rPr>
                 <w:lang w:val="en-US"/>
@@ -7104,6 +7913,7 @@
               </w:rPr>
               <w:t>ont_color</w:t>
             </w:r>
+            <w:proofErr w:type="spellEnd"/>
           </w:p>
         </w:tc>
         <w:tc>
@@ -7116,11 +7926,19 @@
                 <w:lang w:val="en-US"/>
               </w:rPr>
             </w:pPr>
+            <w:proofErr w:type="spellStart"/>
             <w:r>
               <w:rPr>
                 <w:lang w:val="en-US"/>
               </w:rPr>
-              <w:t>Hexadecimale code of naam</w:t>
+              <w:t>Hexadecimale</w:t>
+            </w:r>
+            <w:proofErr w:type="spellEnd"/>
+            <w:r>
+              <w:rPr>
+                <w:lang w:val="en-US"/>
+              </w:rPr>
+              <w:t xml:space="preserve"> code of naam</w:t>
             </w:r>
           </w:p>
         </w:tc>
@@ -7149,12 +7967,14 @@
                 <w:lang w:val="en-US"/>
               </w:rPr>
             </w:pPr>
+            <w:proofErr w:type="spellStart"/>
             <w:r>
               <w:rPr>
                 <w:lang w:val="en-US"/>
               </w:rPr>
               <w:t>font_type</w:t>
             </w:r>
+            <w:proofErr w:type="spellEnd"/>
           </w:p>
         </w:tc>
         <w:tc>
@@ -7171,8 +7991,16 @@
               <w:rPr>
                 <w:lang w:val="en-US"/>
               </w:rPr>
-              <w:t>Naam van lettertype</w:t>
-            </w:r>
+              <w:t xml:space="preserve">Naam van </w:t>
+            </w:r>
+            <w:proofErr w:type="spellStart"/>
+            <w:r>
+              <w:rPr>
+                <w:lang w:val="en-US"/>
+              </w:rPr>
+              <w:t>lettertype</w:t>
+            </w:r>
+            <w:proofErr w:type="spellEnd"/>
           </w:p>
         </w:tc>
         <w:tc>
@@ -7203,6 +8031,7 @@
                 <w:lang w:val="en-US"/>
               </w:rPr>
             </w:pPr>
+            <w:proofErr w:type="spellStart"/>
             <w:r>
               <w:rPr>
                 <w:lang w:val="en-US"/>
@@ -7227,6 +8056,7 @@
               </w:rPr>
               <w:t>size</w:t>
             </w:r>
+            <w:proofErr w:type="spellEnd"/>
           </w:p>
         </w:tc>
         <w:tc>
@@ -7239,12 +8069,14 @@
                 <w:lang w:val="en-US"/>
               </w:rPr>
             </w:pPr>
+            <w:proofErr w:type="spellStart"/>
             <w:r>
               <w:rPr>
                 <w:lang w:val="en-US"/>
               </w:rPr>
               <w:t>Getal</w:t>
             </w:r>
+            <w:proofErr w:type="spellEnd"/>
           </w:p>
         </w:tc>
         <w:tc>
@@ -7256,8 +8088,13 @@
               <w:t>Grootte van de tekst i</w:t>
             </w:r>
             <w:r>
-              <w:t>n pt</w:t>
-            </w:r>
+              <w:t xml:space="preserve">n </w:t>
+            </w:r>
+            <w:proofErr w:type="spellStart"/>
+            <w:r>
+              <w:t>pt</w:t>
+            </w:r>
+            <w:proofErr w:type="spellEnd"/>
             <w:r>
               <w:t xml:space="preserve"> (= lettergrootte in Word en Excel)</w:t>
             </w:r>
@@ -7282,9 +8119,11 @@
             <w:tcW w:w="3296" w:type="dxa"/>
           </w:tcPr>
           <w:p>
+            <w:proofErr w:type="spellStart"/>
             <w:r>
               <w:t>rij_hoogte</w:t>
             </w:r>
+            <w:proofErr w:type="spellEnd"/>
           </w:p>
         </w:tc>
         <w:tc>
@@ -7303,8 +8142,17 @@
           </w:tcPr>
           <w:p>
             <w:r>
-              <w:t>De rijen in Excel worden gelijkmatig verdeeld. Dit getal specificeert de hoogte van iedere rij in pt</w:t>
-            </w:r>
+              <w:t xml:space="preserve">De rijen in Excel worden gelijkmatig verdeeld. Dit getal specificeert de </w:t>
+            </w:r>
+            <w:r>
+              <w:lastRenderedPageBreak/>
+              <w:t xml:space="preserve">hoogte van iedere rij in </w:t>
+            </w:r>
+            <w:proofErr w:type="spellStart"/>
+            <w:r>
+              <w:t>pt</w:t>
+            </w:r>
+            <w:proofErr w:type="spellEnd"/>
             <w:r>
               <w:t xml:space="preserve"> (= lettergrootte in Word en Excel)</w:t>
             </w:r>
@@ -7320,9 +8168,12 @@
             <w:tcW w:w="3296" w:type="dxa"/>
           </w:tcPr>
           <w:p>
-            <w:r>
+            <w:proofErr w:type="spellStart"/>
+            <w:r>
+              <w:lastRenderedPageBreak/>
               <w:t>rij_hoogte_kop</w:t>
             </w:r>
+            <w:proofErr w:type="spellEnd"/>
           </w:p>
         </w:tc>
         <w:tc>
@@ -7344,7 +8195,15 @@
               <w:t xml:space="preserve">Het kan zijn dat de </w:t>
             </w:r>
             <w:r>
-              <w:t>kolomkoppen een andere rijhoogte nodig hebben dan de normale rijen. Daarom is de hoogte van de koppen apart in te stellen. Wederom in pt.</w:t>
+              <w:t xml:space="preserve">kolomkoppen een andere rijhoogte nodig hebben dan de normale rijen. Daarom is de hoogte van de koppen apart in te stellen. Wederom in </w:t>
+            </w:r>
+            <w:proofErr w:type="spellStart"/>
+            <w:r>
+              <w:t>pt</w:t>
+            </w:r>
+            <w:proofErr w:type="spellEnd"/>
+            <w:r>
+              <w:t>.</w:t>
             </w:r>
           </w:p>
         </w:tc>
@@ -7355,9 +8214,11 @@
             <w:tcW w:w="3296" w:type="dxa"/>
           </w:tcPr>
           <w:p>
+            <w:proofErr w:type="spellStart"/>
             <w:r>
               <w:t>kolombreedte_antwoorden</w:t>
             </w:r>
+            <w:proofErr w:type="spellEnd"/>
           </w:p>
         </w:tc>
         <w:tc>
@@ -7376,7 +8237,15 @@
           </w:tcPr>
           <w:p>
             <w:r>
-              <w:t>Breedte van de kolom met antwoordteksten in pt.</w:t>
+              <w:t xml:space="preserve">Breedte van de kolom met antwoordteksten in </w:t>
+            </w:r>
+            <w:proofErr w:type="spellStart"/>
+            <w:r>
+              <w:t>pt</w:t>
+            </w:r>
+            <w:proofErr w:type="spellEnd"/>
+            <w:r>
+              <w:t>.</w:t>
             </w:r>
           </w:p>
         </w:tc>
@@ -7408,7 +8277,15 @@
           </w:tcPr>
           <w:p>
             <w:r>
-              <w:t>Breedte van de kolommen in pt.</w:t>
+              <w:t xml:space="preserve">Breedte van de kolommen in </w:t>
+            </w:r>
+            <w:proofErr w:type="spellStart"/>
+            <w:r>
+              <w:t>pt</w:t>
+            </w:r>
+            <w:proofErr w:type="spellEnd"/>
+            <w:r>
+              <w:t>.</w:t>
             </w:r>
           </w:p>
         </w:tc>
@@ -7419,9 +8296,11 @@
             <w:tcW w:w="3296" w:type="dxa"/>
           </w:tcPr>
           <w:p>
+            <w:proofErr w:type="spellStart"/>
             <w:r>
               <w:t>label_max_lengte</w:t>
             </w:r>
+            <w:proofErr w:type="spellEnd"/>
           </w:p>
         </w:tc>
         <w:tc>
@@ -7440,8 +8319,17 @@
           </w:tcPr>
           <w:p>
             <w:r>
-              <w:t xml:space="preserve">Sommige variabelelabels zijn te lang om binnen de kolombreedte te passen. Excel kan automatisch tekstterugloop aanzetten, maar past niet automatisch de rijhoogte aan. Daarom dient handmatig te worden aangegeven na hoeveel karakters de rijhoogte voor een variabele groter moet worden. In de praktijk zal dit getal ongeveer overeenkomen met </w:t>
-            </w:r>
+              <w:t xml:space="preserve">Sommige </w:t>
+            </w:r>
+            <w:proofErr w:type="spellStart"/>
+            <w:r>
+              <w:t>variabelelabels</w:t>
+            </w:r>
+            <w:proofErr w:type="spellEnd"/>
+            <w:r>
+              <w:t xml:space="preserve"> zijn te lang om binnen de kolombreedte te passen. Excel kan automatisch tekstterugloop aanzetten, maar past niet automatisch de rijhoogte aan. Daarom dient handmatig te worden aangegeven na hoeveel karakters de rijhoogte voor een variabele groter moet worden. In de praktijk zal dit getal ongeveer overeenkomen met </w:t>
+            </w:r>
+            <w:proofErr w:type="spellStart"/>
             <w:r>
               <w:rPr>
                 <w:i/>
@@ -7449,6 +8337,7 @@
               </w:rPr>
               <w:t>kolombreedte_antwoorden</w:t>
             </w:r>
+            <w:proofErr w:type="spellEnd"/>
             <w:r>
               <w:t>.</w:t>
             </w:r>
@@ -7461,9 +8350,11 @@
             <w:tcW w:w="3296" w:type="dxa"/>
           </w:tcPr>
           <w:p>
+            <w:proofErr w:type="spellStart"/>
             <w:r>
               <w:t>border_tussen_gegevens</w:t>
             </w:r>
+            <w:proofErr w:type="spellEnd"/>
           </w:p>
         </w:tc>
         <w:tc>
@@ -7493,9 +8384,11 @@
             <w:tcW w:w="3296" w:type="dxa"/>
           </w:tcPr>
           <w:p>
+            <w:proofErr w:type="spellStart"/>
             <w:r>
               <w:t>rijen_afwisselend_kleuren</w:t>
             </w:r>
+            <w:proofErr w:type="spellEnd"/>
           </w:p>
         </w:tc>
         <w:tc>
@@ -7525,9 +8418,11 @@
             <w:tcW w:w="3296" w:type="dxa"/>
           </w:tcPr>
           <w:p>
+            <w:proofErr w:type="spellStart"/>
             <w:r>
               <w:t>kolommen_afwisselend_kleuren</w:t>
             </w:r>
+            <w:proofErr w:type="spellEnd"/>
           </w:p>
         </w:tc>
         <w:tc>
@@ -7557,10 +8452,11 @@
             <w:tcW w:w="3296" w:type="dxa"/>
           </w:tcPr>
           <w:p>
-            <w:r>
-              <w:lastRenderedPageBreak/>
+            <w:proofErr w:type="spellStart"/>
+            <w:r>
               <w:t>kolommen_crossings_kleuren</w:t>
             </w:r>
+            <w:proofErr w:type="spellEnd"/>
           </w:p>
         </w:tc>
         <w:tc>
@@ -7600,9 +8496,11 @@
             <w:tcW w:w="3296" w:type="dxa"/>
           </w:tcPr>
           <w:p>
+            <w:proofErr w:type="spellStart"/>
             <w:r>
               <w:t>header_stijl</w:t>
             </w:r>
+            <w:proofErr w:type="spellEnd"/>
           </w:p>
         </w:tc>
         <w:tc>
@@ -7632,9 +8530,11 @@
             <w:tcW w:w="3296" w:type="dxa"/>
           </w:tcPr>
           <w:p>
+            <w:proofErr w:type="spellStart"/>
             <w:r>
               <w:t>header_template</w:t>
             </w:r>
+            <w:proofErr w:type="spellEnd"/>
           </w:p>
         </w:tc>
         <w:tc>
@@ -7670,9 +8570,11 @@
             <w:tcW w:w="3296" w:type="dxa"/>
           </w:tcPr>
           <w:p>
+            <w:proofErr w:type="spellStart"/>
             <w:r>
               <w:t>crossing_headers_kleiner</w:t>
             </w:r>
+            <w:proofErr w:type="spellEnd"/>
           </w:p>
         </w:tc>
         <w:tc>
@@ -7691,7 +8593,11 @@
           </w:tcPr>
           <w:p>
             <w:r>
-              <w:t>Om onderscheid te maken tussen de kruisvariabelen en totaalkolommen kan ervoor gekozen worden om de kruisvariabelen een kleiner label te geven. Indien WAAR worden alleen de labels van totaalkolommen vet, bij ONWAAR worden alle labels vet.</w:t>
+              <w:t xml:space="preserve">Om onderscheid te maken tussen de kruisvariabelen en totaalkolommen kan ervoor gekozen worden om de kruisvariabelen een kleiner label te </w:t>
+            </w:r>
+            <w:r>
+              <w:lastRenderedPageBreak/>
+              <w:t>geven. Indien WAAR worden alleen de labels van totaalkolommen vet, bij ONWAAR worden alle labels vet.</w:t>
             </w:r>
           </w:p>
         </w:tc>
@@ -7702,9 +8608,12 @@
             <w:tcW w:w="3296" w:type="dxa"/>
           </w:tcPr>
           <w:p>
-            <w:r>
+            <w:proofErr w:type="spellStart"/>
+            <w:r>
+              <w:lastRenderedPageBreak/>
               <w:t>naam_tabellenboek</w:t>
             </w:r>
+            <w:proofErr w:type="spellEnd"/>
           </w:p>
         </w:tc>
         <w:tc>
@@ -7750,6 +8659,7 @@
             <w:tcW w:w="3296" w:type="dxa"/>
           </w:tcPr>
           <w:p>
+            <w:proofErr w:type="spellStart"/>
             <w:r>
               <w:t>v</w:t>
             </w:r>
@@ -7759,6 +8669,7 @@
             <w:r>
               <w:t>_crossing</w:t>
             </w:r>
+            <w:proofErr w:type="spellEnd"/>
           </w:p>
         </w:tc>
         <w:tc>
@@ -7817,9 +8728,11 @@
             <w:tcW w:w="3296" w:type="dxa"/>
           </w:tcPr>
           <w:p>
+            <w:proofErr w:type="spellStart"/>
             <w:r>
               <w:t>verberg_lege_kolommen_crossing</w:t>
             </w:r>
+            <w:proofErr w:type="spellEnd"/>
           </w:p>
         </w:tc>
         <w:tc>
@@ -7848,14 +8761,7 @@
               <w:t>alle</w:t>
             </w:r>
             <w:r>
-              <w:t xml:space="preserve"> variabelen) te verbergen. Hiermee wordt alleen de weergave van het </w:t>
-            </w:r>
-            <w:r>
-              <w:lastRenderedPageBreak/>
-              <w:t>tabellenboek aangepast, de berekening verloopt hetzelfde.</w:t>
-            </w:r>
-            <w:r>
-              <w:t xml:space="preserve"> Deze optie verbergt lege kolommen </w:t>
+              <w:t xml:space="preserve"> variabelen) te verbergen. Hiermee wordt alleen de weergave van het tabellenboek aangepast, de berekening verloopt hetzelfde. Deze optie verbergt lege kolommen </w:t>
             </w:r>
             <w:r>
               <w:rPr>
@@ -8042,7 +8948,23 @@
           <w:i/>
           <w:iCs/>
         </w:rPr>
-        <w:t xml:space="preserve">N.B.: Beide varianten zijn digitoegankelijk, </w:t>
+        <w:t xml:space="preserve">N.B.: Beide varianten zijn </w:t>
+      </w:r>
+      <w:proofErr w:type="spellStart"/>
+      <w:r>
+        <w:rPr>
+          <w:i/>
+          <w:iCs/>
+        </w:rPr>
+        <w:t>digitoegankelijk</w:t>
+      </w:r>
+      <w:proofErr w:type="spellEnd"/>
+      <w:r>
+        <w:rPr>
+          <w:i/>
+          <w:iCs/>
+        </w:rPr>
+        <w:t xml:space="preserve">, </w:t>
       </w:r>
       <w:r>
         <w:rPr>
@@ -8088,8 +9010,14 @@
       </w:pPr>
       <w:bookmarkStart w:id="7" w:name="_Digitoegankelijke_versie"/>
       <w:bookmarkEnd w:id="7"/>
-      <w:r>
-        <w:t>Digitoegankelijke versie</w:t>
+      <w:proofErr w:type="spellStart"/>
+      <w:r>
+        <w:lastRenderedPageBreak/>
+        <w:t>Digitoegankelijke</w:t>
+      </w:r>
+      <w:proofErr w:type="spellEnd"/>
+      <w:r>
+        <w:t xml:space="preserve"> versie</w:t>
       </w:r>
     </w:p>
     <w:p>
@@ -8097,13 +9025,37 @@
         <w:pStyle w:val="Geenafstand"/>
       </w:pPr>
       <w:r>
-        <w:t xml:space="preserve">De tabellenboeken in Excel zijn niet digitoegankelijk, en ook niet gemakkelijk digitoegankelijk te maken. Daarnaast wordt het gebruik van Excel afgeraden, aangezien dit een besloten applicatie is (zie ook </w:t>
+        <w:t xml:space="preserve">De tabellenboeken in Excel zijn niet </w:t>
+      </w:r>
+      <w:proofErr w:type="spellStart"/>
+      <w:r>
+        <w:t>digitoegankelijk</w:t>
+      </w:r>
+      <w:proofErr w:type="spellEnd"/>
+      <w:r>
+        <w:t xml:space="preserve">, en ook niet gemakkelijk </w:t>
+      </w:r>
+      <w:proofErr w:type="spellStart"/>
+      <w:r>
+        <w:t>digitoegankelijk</w:t>
+      </w:r>
+      <w:proofErr w:type="spellEnd"/>
+      <w:r>
+        <w:t xml:space="preserve"> te maken. Daarnaast wordt het gebruik van Excel afgeraden, aangezien dit een besloten applicatie is (zie ook </w:t>
       </w:r>
       <w:r>
         <w:t>https://digitoegankelijk.nl/aan-de-slag/tips/kantoorbestanden</w:t>
       </w:r>
       <w:r>
-        <w:t>). Daarom is uitvoer ook mogelijk in HTML. Deze is volledig digitoegankelijk, en kan in opmaak identiek gemaakt worden aan de uitvoer in Excel.</w:t>
+        <w:t xml:space="preserve">). Daarom is uitvoer ook mogelijk in HTML. Deze is volledig </w:t>
+      </w:r>
+      <w:proofErr w:type="spellStart"/>
+      <w:r>
+        <w:t>digitoegankelijk</w:t>
+      </w:r>
+      <w:proofErr w:type="spellEnd"/>
+      <w:r>
+        <w:t>, en kan in opmaak identiek gemaakt worden aan de uitvoer in Excel.</w:t>
       </w:r>
       <w:r>
         <w:t xml:space="preserve"> Het meegeleverde voorbeeld zal in de meeste gevallen volstaan, maar voor specifieke opmaakwensen buiten de </w:t>
@@ -8119,7 +9071,15 @@
         <w:t>opmaak</w:t>
       </w:r>
       <w:r>
-        <w:t xml:space="preserve"> is enige technische kennis vereist. (HTML, CSS, en mogelijk JavaScript.)</w:t>
+        <w:t xml:space="preserve"> is enige technische kennis vereist. (HTML, CSS, en mogelijk </w:t>
+      </w:r>
+      <w:proofErr w:type="spellStart"/>
+      <w:r>
+        <w:t>JavaScript</w:t>
+      </w:r>
+      <w:proofErr w:type="spellEnd"/>
+      <w:r>
+        <w:t>.)</w:t>
       </w:r>
     </w:p>
     <w:p>
@@ -8132,7 +9092,15 @@
         <w:pStyle w:val="Geenafstand"/>
       </w:pPr>
       <w:r>
-        <w:t>De digitoegankelijke versie wordt via dezelfde logica opgebouwd als de Excelsheet</w:t>
+        <w:t xml:space="preserve">De </w:t>
+      </w:r>
+      <w:proofErr w:type="spellStart"/>
+      <w:r>
+        <w:t>digitoegankelijke</w:t>
+      </w:r>
+      <w:proofErr w:type="spellEnd"/>
+      <w:r>
+        <w:t xml:space="preserve"> versie wordt via dezelfde logica opgebouwd als de Excelsheet</w:t>
       </w:r>
       <w:r>
         <w:t xml:space="preserve">. Tabellen worden ingevoegd voor het weergeven </w:t>
@@ -8270,7 +9238,15 @@
               <w:t>introtekst</w:t>
             </w:r>
             <w:r>
-              <w:t>. Lege regels worden vervangen door &lt;br /&gt;, titels worden &lt;h1&gt;, enz.</w:t>
+              <w:t>. Lege regels worden vervangen door &lt;</w:t>
+            </w:r>
+            <w:proofErr w:type="spellStart"/>
+            <w:r>
+              <w:t>br</w:t>
+            </w:r>
+            <w:proofErr w:type="spellEnd"/>
+            <w:r>
+              <w:t xml:space="preserve"> /&gt;, titels worden &lt;h1&gt;, enz.</w:t>
             </w:r>
           </w:p>
         </w:tc>
@@ -8336,7 +9312,6 @@
               <w:pStyle w:val="Geenafstand"/>
             </w:pPr>
             <w:r>
-              <w:lastRenderedPageBreak/>
               <w:t>{tabellen}</w:t>
             </w:r>
           </w:p>
@@ -8365,6 +9340,7 @@
             <w:r>
               <w:t xml:space="preserve">Het tabblad </w:t>
             </w:r>
+            <w:proofErr w:type="spellStart"/>
             <w:r>
               <w:rPr>
                 <w:i/>
@@ -8372,8 +9348,17 @@
               </w:rPr>
               <w:t>indeling_rijen</w:t>
             </w:r>
-            <w:r>
-              <w:t xml:space="preserve"> wordt omgezet naar digitoegankelijke tabellen en stijlelementen. </w:t>
+            <w:proofErr w:type="spellEnd"/>
+            <w:r>
+              <w:t xml:space="preserve"> wordt omgezet naar </w:t>
+            </w:r>
+            <w:proofErr w:type="spellStart"/>
+            <w:r>
+              <w:t>digitoegankelijke</w:t>
+            </w:r>
+            <w:proofErr w:type="spellEnd"/>
+            <w:r>
+              <w:t xml:space="preserve"> tabellen en stijlelementen. </w:t>
             </w:r>
             <w:r>
               <w:t>De tekst-, kop- en vraagregels worden ingevoegd op de gewenste plek.</w:t>
@@ -8426,7 +9411,15 @@
         <w:t xml:space="preserve">, om </w:t>
       </w:r>
       <w:r>
-        <w:t xml:space="preserve">de opmaak zoveel mogelijk gelijk te houden tussen de Excelversie en de digitoegankelijke versie. Vrijwel alle elementen </w:t>
+        <w:t xml:space="preserve">de opmaak zoveel mogelijk gelijk te houden tussen de Excelversie en de </w:t>
+      </w:r>
+      <w:proofErr w:type="spellStart"/>
+      <w:r>
+        <w:t>digitoegankelijke</w:t>
+      </w:r>
+      <w:proofErr w:type="spellEnd"/>
+      <w:r>
+        <w:t xml:space="preserve"> versie. Vrijwel alle elementen </w:t>
       </w:r>
       <w:r>
         <w:t xml:space="preserve">op het tabblad </w:t>
@@ -8481,7 +9474,21 @@
         <w:rPr>
           <w:lang w:val="en-GB"/>
         </w:rPr>
-        <w:t>font-size: [titel_size];</w:t>
+        <w:t>font-size: [</w:t>
+      </w:r>
+      <w:proofErr w:type="spellStart"/>
+      <w:r>
+        <w:rPr>
+          <w:lang w:val="en-GB"/>
+        </w:rPr>
+        <w:t>titel_size</w:t>
+      </w:r>
+      <w:proofErr w:type="spellEnd"/>
+      <w:r>
+        <w:rPr>
+          <w:lang w:val="en-GB"/>
+        </w:rPr>
+        <w:t>];</w:t>
       </w:r>
     </w:p>
     <w:p>
@@ -8497,11 +9504,33 @@
         </w:rPr>
         <w:t xml:space="preserve">  </w:t>
       </w:r>
+      <w:proofErr w:type="spellStart"/>
       <w:r>
         <w:rPr>
           <w:lang w:val="en-GB"/>
         </w:rPr>
-        <w:t>color: [titel_color];</w:t>
+        <w:t>color</w:t>
+      </w:r>
+      <w:proofErr w:type="spellEnd"/>
+      <w:r>
+        <w:rPr>
+          <w:lang w:val="en-GB"/>
+        </w:rPr>
+        <w:t>: [</w:t>
+      </w:r>
+      <w:proofErr w:type="spellStart"/>
+      <w:r>
+        <w:rPr>
+          <w:lang w:val="en-GB"/>
+        </w:rPr>
+        <w:t>titel_color</w:t>
+      </w:r>
+      <w:proofErr w:type="spellEnd"/>
+      <w:r>
+        <w:rPr>
+          <w:lang w:val="en-GB"/>
+        </w:rPr>
+        <w:t>];</w:t>
       </w:r>
     </w:p>
     <w:p>
@@ -8521,7 +9550,35 @@
         <w:rPr>
           <w:lang w:val="en-GB"/>
         </w:rPr>
-        <w:t xml:space="preserve"> background-color: [titel_fill];</w:t>
+        <w:t xml:space="preserve"> background-</w:t>
+      </w:r>
+      <w:proofErr w:type="spellStart"/>
+      <w:r>
+        <w:rPr>
+          <w:lang w:val="en-GB"/>
+        </w:rPr>
+        <w:t>color</w:t>
+      </w:r>
+      <w:proofErr w:type="spellEnd"/>
+      <w:r>
+        <w:rPr>
+          <w:lang w:val="en-GB"/>
+        </w:rPr>
+        <w:t>: [</w:t>
+      </w:r>
+      <w:proofErr w:type="spellStart"/>
+      <w:r>
+        <w:rPr>
+          <w:lang w:val="en-GB"/>
+        </w:rPr>
+        <w:t>titel_fill</w:t>
+      </w:r>
+      <w:proofErr w:type="spellEnd"/>
+      <w:r>
+        <w:rPr>
+          <w:lang w:val="en-GB"/>
+        </w:rPr>
+        <w:t>];</w:t>
       </w:r>
     </w:p>
     <w:p>
@@ -8535,7 +9592,15 @@
         <w:t xml:space="preserve">  </w:t>
       </w:r>
       <w:r>
-        <w:t>[titel_decoration]</w:t>
+        <w:t>[</w:t>
+      </w:r>
+      <w:proofErr w:type="spellStart"/>
+      <w:r>
+        <w:t>titel_decoration</w:t>
+      </w:r>
+      <w:proofErr w:type="spellEnd"/>
+      <w:r>
+        <w:t>]</w:t>
       </w:r>
     </w:p>
     <w:p>
@@ -8562,10 +9627,34 @@
         <w:t>Let hierbij o</w:t>
       </w:r>
       <w:r>
-        <w:t>p het gebruik van [titel_decoration]</w:t>
-      </w:r>
-      <w:r>
-        <w:t xml:space="preserve">. Aangezien de stijlen bold/italic/underline in Excel binnen één veld passen, maar binnen CSS verschillende eigenschappen zijn, voegt het script hier zelf de juiste </w:t>
+        <w:t>p het gebruik van [</w:t>
+      </w:r>
+      <w:proofErr w:type="spellStart"/>
+      <w:r>
+        <w:t>titel_decoration</w:t>
+      </w:r>
+      <w:proofErr w:type="spellEnd"/>
+      <w:r>
+        <w:t>]</w:t>
+      </w:r>
+      <w:r>
+        <w:t xml:space="preserve">. Aangezien de stijlen </w:t>
+      </w:r>
+      <w:proofErr w:type="spellStart"/>
+      <w:r>
+        <w:t>bold</w:t>
+      </w:r>
+      <w:proofErr w:type="spellEnd"/>
+      <w:r>
+        <w:t>/italic/</w:t>
+      </w:r>
+      <w:proofErr w:type="spellStart"/>
+      <w:r>
+        <w:t>underline</w:t>
+      </w:r>
+      <w:proofErr w:type="spellEnd"/>
+      <w:r>
+        <w:t xml:space="preserve"> in Excel binnen één veld passen, maar binnen CSS verschillende eigenschappen zijn, voegt het script hier zelf de juiste </w:t>
       </w:r>
       <w:r>
         <w:t xml:space="preserve">eigenschap toe. Voeg hier dus </w:t>
@@ -8580,12 +9669,37 @@
       <w:r>
         <w:t xml:space="preserve"> </w:t>
       </w:r>
+      <w:proofErr w:type="spellStart"/>
       <w:r>
         <w:rPr>
           <w:i/>
           <w:iCs/>
         </w:rPr>
-        <w:t>text-decoration: [titel_decoration];</w:t>
+        <w:t>text-decoration</w:t>
+      </w:r>
+      <w:proofErr w:type="spellEnd"/>
+      <w:r>
+        <w:rPr>
+          <w:i/>
+          <w:iCs/>
+        </w:rPr>
+        <w:t>: [</w:t>
+      </w:r>
+      <w:proofErr w:type="spellStart"/>
+      <w:r>
+        <w:rPr>
+          <w:i/>
+          <w:iCs/>
+        </w:rPr>
+        <w:t>titel_decoration</w:t>
+      </w:r>
+      <w:proofErr w:type="spellEnd"/>
+      <w:r>
+        <w:rPr>
+          <w:i/>
+          <w:iCs/>
+        </w:rPr>
+        <w:t>];</w:t>
       </w:r>
       <w:r>
         <w:t xml:space="preserve"> toe!</w:t>
@@ -8632,6 +9746,7 @@
               <w:pStyle w:val="Geenafstand"/>
             </w:pPr>
             <w:r>
+              <w:lastRenderedPageBreak/>
               <w:t>Element</w:t>
             </w:r>
           </w:p>
@@ -8673,19 +9788,64 @@
               <w:pStyle w:val="Geenafstand"/>
             </w:pPr>
             <w:r>
-              <w:t>Tabellen worden opgebouwd uit een &lt;table&gt;,</w:t>
-            </w:r>
-            <w:r>
-              <w:t xml:space="preserve"> een &lt;caption&gt; met de vraagstelling,</w:t>
-            </w:r>
-            <w:r>
-              <w:t xml:space="preserve"> een &lt;thead&gt; met de bijbehorende &lt;colgroup</w:t>
-            </w:r>
-            <w:r>
-              <w:t>&gt; en meerdere &lt;th&gt;-elementen met bijbehorende scope</w:t>
-            </w:r>
-            <w:r>
-              <w:t>, en een &lt;tbody&gt; met de resultaten</w:t>
+              <w:t>Tabellen worden opgebouwd uit een &lt;</w:t>
+            </w:r>
+            <w:proofErr w:type="spellStart"/>
+            <w:r>
+              <w:t>table</w:t>
+            </w:r>
+            <w:proofErr w:type="spellEnd"/>
+            <w:r>
+              <w:t>&gt;,</w:t>
+            </w:r>
+            <w:r>
+              <w:t xml:space="preserve"> een &lt;</w:t>
+            </w:r>
+            <w:proofErr w:type="spellStart"/>
+            <w:r>
+              <w:t>caption</w:t>
+            </w:r>
+            <w:proofErr w:type="spellEnd"/>
+            <w:r>
+              <w:t>&gt; met de vraagstelling,</w:t>
+            </w:r>
+            <w:r>
+              <w:t xml:space="preserve"> een &lt;</w:t>
+            </w:r>
+            <w:proofErr w:type="spellStart"/>
+            <w:r>
+              <w:t>thead</w:t>
+            </w:r>
+            <w:proofErr w:type="spellEnd"/>
+            <w:r>
+              <w:t>&gt; met de bijbehorende &lt;</w:t>
+            </w:r>
+            <w:proofErr w:type="spellStart"/>
+            <w:r>
+              <w:t>colgroup</w:t>
+            </w:r>
+            <w:proofErr w:type="spellEnd"/>
+            <w:r>
+              <w:t>&gt; en meerdere &lt;</w:t>
+            </w:r>
+            <w:proofErr w:type="spellStart"/>
+            <w:r>
+              <w:t>th</w:t>
+            </w:r>
+            <w:proofErr w:type="spellEnd"/>
+            <w:r>
+              <w:t>&gt;-elementen met bijbehorende scope</w:t>
+            </w:r>
+            <w:r>
+              <w:t>, en een &lt;</w:t>
+            </w:r>
+            <w:proofErr w:type="spellStart"/>
+            <w:r>
+              <w:t>tbody</w:t>
+            </w:r>
+            <w:proofErr w:type="spellEnd"/>
+            <w:r>
+              <w:t>&gt; met de resultaten</w:t>
             </w:r>
             <w:r>
               <w:t>.</w:t>
@@ -8693,6 +9853,7 @@
             <w:r>
               <w:t xml:space="preserve"> Significante resultaten krijgen de klasse </w:t>
             </w:r>
+            <w:proofErr w:type="spellStart"/>
             <w:r>
               <w:rPr>
                 <w:i/>
@@ -8700,6 +9861,7 @@
               </w:rPr>
               <w:t>sign</w:t>
             </w:r>
+            <w:proofErr w:type="spellEnd"/>
             <w:r>
               <w:t>. (Indien aangegeven in de configuratie.)</w:t>
             </w:r>
@@ -8729,13 +9891,37 @@
               <w:pStyle w:val="Geenafstand"/>
             </w:pPr>
             <w:r>
-              <w:t>Elke rij bestaat uit een &lt;tr&gt; met één &lt;th&gt;, gevolgd door het gewenste aantal kolommen met</w:t>
+              <w:t>Elke rij bestaat uit een &lt;</w:t>
+            </w:r>
+            <w:proofErr w:type="spellStart"/>
+            <w:r>
+              <w:t>tr</w:t>
+            </w:r>
+            <w:proofErr w:type="spellEnd"/>
+            <w:r>
+              <w:t>&gt; met één &lt;</w:t>
+            </w:r>
+            <w:proofErr w:type="spellStart"/>
+            <w:r>
+              <w:t>th</w:t>
+            </w:r>
+            <w:proofErr w:type="spellEnd"/>
+            <w:r>
+              <w:t>&gt;, gevolgd door het gewenste aantal kolommen met</w:t>
             </w:r>
             <w:r>
               <w:t xml:space="preserve"> ieder</w:t>
             </w:r>
             <w:r>
-              <w:t xml:space="preserve"> een &lt;td&gt;. Om afwisselende kleuren mogelijk te maken ontvangen deze</w:t>
+              <w:t xml:space="preserve"> een &lt;</w:t>
+            </w:r>
+            <w:proofErr w:type="spellStart"/>
+            <w:r>
+              <w:t>td</w:t>
+            </w:r>
+            <w:proofErr w:type="spellEnd"/>
+            <w:r>
+              <w:t>&gt;. Om afwisselende kleuren mogelijk te maken ontvangen deze</w:t>
             </w:r>
             <w:r>
               <w:t xml:space="preserve"> rijen</w:t>
@@ -8746,23 +9932,34 @@
             <w:r>
               <w:t xml:space="preserve">de klasse </w:t>
             </w:r>
+            <w:proofErr w:type="spellStart"/>
             <w:r>
               <w:rPr>
                 <w:i/>
                 <w:iCs/>
               </w:rPr>
-              <w:t xml:space="preserve">rij_a </w:t>
-            </w:r>
-            <w:r>
-              <w:t xml:space="preserve">of </w:t>
-            </w:r>
+              <w:t>rij_a</w:t>
+            </w:r>
+            <w:proofErr w:type="spellEnd"/>
             <w:r>
               <w:rPr>
                 <w:i/>
                 <w:iCs/>
               </w:rPr>
+              <w:t xml:space="preserve"> </w:t>
+            </w:r>
+            <w:r>
+              <w:t xml:space="preserve">of </w:t>
+            </w:r>
+            <w:proofErr w:type="spellStart"/>
+            <w:r>
+              <w:rPr>
+                <w:i/>
+                <w:iCs/>
+              </w:rPr>
               <w:t>rij_b</w:t>
             </w:r>
+            <w:proofErr w:type="spellEnd"/>
             <w:r>
               <w:t>.</w:t>
             </w:r>
@@ -8795,7 +9992,15 @@
               <w:pStyle w:val="Geenafstand"/>
             </w:pPr>
             <w:r>
-              <w:t xml:space="preserve">Kolommen zijn met de &lt;colgroup&gt; van de tabel ingedeeld, waardoor screenreaders automatisch de bijbehorende labels kunnen vinden. (Zowel bij enkele als dubbele headers.) </w:t>
+              <w:t>Kolommen zijn met de &lt;</w:t>
+            </w:r>
+            <w:proofErr w:type="spellStart"/>
+            <w:r>
+              <w:t>colgroup</w:t>
+            </w:r>
+            <w:proofErr w:type="spellEnd"/>
+            <w:r>
+              <w:t xml:space="preserve">&gt; van de tabel ingedeeld, waardoor screenreaders automatisch de bijbehorende labels kunnen vinden. (Zowel bij enkele als dubbele headers.) </w:t>
             </w:r>
             <w:r>
               <w:t xml:space="preserve">Kolommen </w:t>
@@ -8803,39 +10008,52 @@
             <w:r>
               <w:t xml:space="preserve">krijgen afwisselend de klasse </w:t>
             </w:r>
+            <w:proofErr w:type="spellStart"/>
             <w:r>
               <w:rPr>
                 <w:i/>
                 <w:iCs/>
               </w:rPr>
-              <w:t xml:space="preserve">kolom_a </w:t>
-            </w:r>
-            <w:r>
-              <w:t xml:space="preserve">of </w:t>
-            </w:r>
+              <w:t>kolom_a</w:t>
+            </w:r>
+            <w:proofErr w:type="spellEnd"/>
             <w:r>
               <w:rPr>
                 <w:i/>
                 <w:iCs/>
               </w:rPr>
-              <w:t>kolom_b</w:t>
-            </w:r>
-            <w:r>
-              <w:t>.</w:t>
-            </w:r>
-            <w:r>
-              <w:t xml:space="preserve"> (Indien aangegeven in de configuratie.)</w:t>
-            </w:r>
-            <w:r>
-              <w:t xml:space="preserve"> Significante elementen krijgen de klasse </w:t>
-            </w:r>
+              <w:t xml:space="preserve"> </w:t>
+            </w:r>
+            <w:r>
+              <w:t xml:space="preserve">of </w:t>
+            </w:r>
+            <w:proofErr w:type="spellStart"/>
             <w:r>
               <w:rPr>
                 <w:i/>
                 <w:iCs/>
               </w:rPr>
+              <w:t>kolom_b</w:t>
+            </w:r>
+            <w:proofErr w:type="spellEnd"/>
+            <w:r>
+              <w:t>.</w:t>
+            </w:r>
+            <w:r>
+              <w:t xml:space="preserve"> (Indien aangegeven in de configuratie.)</w:t>
+            </w:r>
+            <w:r>
+              <w:t xml:space="preserve"> Significante elementen krijgen de klasse </w:t>
+            </w:r>
+            <w:proofErr w:type="spellStart"/>
+            <w:r>
+              <w:rPr>
+                <w:i/>
+                <w:iCs/>
+              </w:rPr>
               <w:t>sign</w:t>
             </w:r>
+            <w:proofErr w:type="spellEnd"/>
             <w:r>
               <w:t>. (Indien aangegeven in de configuratie.)</w:t>
             </w:r>
@@ -8897,7 +10115,15 @@
               <w:t>Titels worden omgezet naar &lt;h1&gt;, koppen naar &lt;h2&gt;.</w:t>
             </w:r>
             <w:r>
-              <w:t xml:space="preserve"> Deze zijn eventueel los te stijlen door gebruik te maken van een CSS-selector (bijv. </w:t>
+              <w:t xml:space="preserve"> Deze zijn eventueel los te stijlen door gebruik te maken van een CSS-</w:t>
+            </w:r>
+            <w:proofErr w:type="spellStart"/>
+            <w:r>
+              <w:t>selector</w:t>
+            </w:r>
+            <w:proofErr w:type="spellEnd"/>
+            <w:r>
+              <w:t xml:space="preserve"> (bijv. </w:t>
             </w:r>
             <w:r>
               <w:rPr>
@@ -8941,6 +10167,7 @@
             <w:r>
               <w:t xml:space="preserve"> Deze krijgen allemaal de klasse </w:t>
             </w:r>
+            <w:proofErr w:type="spellStart"/>
             <w:r>
               <w:rPr>
                 <w:i/>
@@ -8948,6 +10175,7 @@
               </w:rPr>
               <w:t>heading</w:t>
             </w:r>
+            <w:proofErr w:type="spellEnd"/>
             <w:r>
               <w:t xml:space="preserve">, en vragen krijgen daarnaast de klasse </w:t>
             </w:r>
@@ -8962,21 +10190,34 @@
               <w:t xml:space="preserve">. </w:t>
             </w:r>
             <w:r>
-              <w:t xml:space="preserve">Verder krijgen al deze elementen een id, in de vorm </w:t>
-            </w:r>
+              <w:t xml:space="preserve">Verder krijgen al deze elementen een </w:t>
+            </w:r>
+            <w:proofErr w:type="spellStart"/>
+            <w:r>
+              <w:t>id</w:t>
+            </w:r>
+            <w:proofErr w:type="spellEnd"/>
+            <w:r>
+              <w:t xml:space="preserve">, in de vorm </w:t>
+            </w:r>
+            <w:proofErr w:type="spellStart"/>
             <w:r>
               <w:rPr>
                 <w:i/>
                 <w:iCs/>
               </w:rPr>
-              <w:t>heading_(volgnummer)</w:t>
-            </w:r>
-            <w:r>
-              <w:t xml:space="preserve">. Hiermee kan </w:t>
-            </w:r>
-            <w:r>
-              <w:lastRenderedPageBreak/>
-              <w:t>een zwevend menu worden opgebouwd. (Zie ook de meegeleverde template voor een voorbeeld.)</w:t>
+              <w:t>heading</w:t>
+            </w:r>
+            <w:proofErr w:type="spellEnd"/>
+            <w:r>
+              <w:rPr>
+                <w:i/>
+                <w:iCs/>
+              </w:rPr>
+              <w:t>_(volgnummer)</w:t>
+            </w:r>
+            <w:r>
+              <w:t>. Hiermee kan een zwevend menu worden opgebouwd. (Zie ook de meegeleverde template voor een voorbeeld.)</w:t>
             </w:r>
           </w:p>
         </w:tc>
@@ -8991,7 +10232,6 @@
               <w:pStyle w:val="Geenafstand"/>
             </w:pPr>
             <w:r>
-              <w:lastRenderedPageBreak/>
               <w:t>Afbeeldingen</w:t>
             </w:r>
           </w:p>
@@ -9007,6 +10247,7 @@
             <w:r>
               <w:t xml:space="preserve">Afbeeldingen krijgen enkel een </w:t>
             </w:r>
+            <w:proofErr w:type="spellStart"/>
             <w:r>
               <w:rPr>
                 <w:i/>
@@ -9014,9 +10255,11 @@
               </w:rPr>
               <w:t>width</w:t>
             </w:r>
+            <w:proofErr w:type="spellEnd"/>
             <w:r>
               <w:t xml:space="preserve"> en </w:t>
             </w:r>
+            <w:proofErr w:type="spellStart"/>
             <w:r>
               <w:rPr>
                 <w:i/>
@@ -9024,6 +10267,7 @@
               </w:rPr>
               <w:t>height</w:t>
             </w:r>
+            <w:proofErr w:type="spellEnd"/>
             <w:r>
               <w:t xml:space="preserve"> mee, zoals aangegeven in de configuratie. Plaatsing </w:t>
             </w:r>
@@ -9031,11 +10275,36 @@
               <w:t xml:space="preserve">is helaas niet gelijk te trekken met de logica binnen Excel, en zal handmatig moeten gebeuren. </w:t>
             </w:r>
             <w:r>
-              <w:t>Het makkelijkste is om deze op te maken met een CSS-selector.</w:t>
-            </w:r>
-            <w:r>
-              <w:t xml:space="preserve"> Wanneer er een id opgegeven is krijgt de &lt;img&gt;-tag verder een </w:t>
-            </w:r>
+              <w:t>Het makkelijkste is om deze op te maken met een CSS-</w:t>
+            </w:r>
+            <w:proofErr w:type="spellStart"/>
+            <w:r>
+              <w:t>selector</w:t>
+            </w:r>
+            <w:proofErr w:type="spellEnd"/>
+            <w:r>
+              <w:t>.</w:t>
+            </w:r>
+            <w:r>
+              <w:t xml:space="preserve"> Wanneer er een </w:t>
+            </w:r>
+            <w:proofErr w:type="spellStart"/>
+            <w:r>
+              <w:t>id</w:t>
+            </w:r>
+            <w:proofErr w:type="spellEnd"/>
+            <w:r>
+              <w:t xml:space="preserve"> opgegeven is krijgt de &lt;</w:t>
+            </w:r>
+            <w:proofErr w:type="spellStart"/>
+            <w:r>
+              <w:t>img</w:t>
+            </w:r>
+            <w:proofErr w:type="spellEnd"/>
+            <w:r>
+              <w:t xml:space="preserve">&gt;-tag verder een </w:t>
+            </w:r>
+            <w:proofErr w:type="spellStart"/>
             <w:r>
               <w:rPr>
                 <w:i/>
@@ -9043,6 +10312,7 @@
               </w:rPr>
               <w:t>id</w:t>
             </w:r>
+            <w:proofErr w:type="spellEnd"/>
             <w:r>
               <w:t xml:space="preserve"> mee, in de vorm </w:t>
             </w:r>
@@ -9051,7 +10321,23 @@
                 <w:i/>
                 <w:iCs/>
               </w:rPr>
-              <w:t>logo_(id)</w:t>
+              <w:t>logo_(</w:t>
+            </w:r>
+            <w:proofErr w:type="spellStart"/>
+            <w:r>
+              <w:rPr>
+                <w:i/>
+                <w:iCs/>
+              </w:rPr>
+              <w:t>id</w:t>
+            </w:r>
+            <w:proofErr w:type="spellEnd"/>
+            <w:r>
+              <w:rPr>
+                <w:i/>
+                <w:iCs/>
+              </w:rPr>
+              <w:t>)</w:t>
             </w:r>
             <w:r>
               <w:t>.</w:t>
@@ -9111,7 +10397,15 @@
         <w:t xml:space="preserve"> 4), maar Excel niet. Hierdoor rondt Excel 2,5 af naar 3, R naar 2. 2,51 wordt wel door beiden afgerond naar 3, en 2,49 door beiden naar 2.</w:t>
       </w:r>
       <w:r>
-        <w:t xml:space="preserve"> Het is daardoor mogelijk dat de Excelversie en de digitoegankelijke versie andere percentages weergeven. Hier is helaas geen makkelijke oplossing voor. De kans dat een percentage precies eindigt op 0,5000 is gelukkig erg klein, waardoor dit waarschijnlijk niet vaak voor zal komen.</w:t>
+        <w:t xml:space="preserve"> Het is daardoor mogelijk dat de Excelversie en de </w:t>
+      </w:r>
+      <w:proofErr w:type="spellStart"/>
+      <w:r>
+        <w:t>digitoegankelijke</w:t>
+      </w:r>
+      <w:proofErr w:type="spellEnd"/>
+      <w:r>
+        <w:t xml:space="preserve"> versie andere percentages weergeven. Hier is helaas geen makkelijke oplossing voor. De kans dat een percentage precies eindigt op 0,5000 is gelukkig erg klein, waardoor dit waarschijnlijk niet vaak voor zal komen.</w:t>
       </w:r>
     </w:p>
     <w:p/>

</xml_diff>

<commit_message>
Fouten opgelost: - Wanneer de eerste kolom van een crossing leeg was bleef de hele tabel achter in de berekening. - Plaatsing van logo's in de digitoegankelijke versie werkte niet als de kolom id niet in de configuratie stond.
Extra functies:
- {logo} kan nu ook in de introtekst geplaatst worden, zodat deze beter op de plek gezet kan worden.
- Naast [naam], voor de naam van het tabellenboek, kan nu ook [variabelenaam] voor de subsets gebruikt worden. Hiermee zou je bijvoorbeeld "[naam] in de regio [subregio]" in de introtekst kunnen zetten.
</commit_message>
<xml_diff>
--- a/Handleiding configuratie.docx
+++ b/Handleiding configuratie.docx
@@ -26,26 +26,10 @@
         <w:pStyle w:val="Geenafstand"/>
       </w:pPr>
       <w:r>
-        <w:t xml:space="preserve">Dit script wordt gebruikt om de data van een </w:t>
-      </w:r>
-      <w:proofErr w:type="spellStart"/>
-      <w:r>
-        <w:t>gezondheidsmonitor</w:t>
-      </w:r>
-      <w:proofErr w:type="spellEnd"/>
-      <w:r>
-        <w:t xml:space="preserve"> om te zetten in tabellenboeken voor de verschillende gemeentes, scholen, regio’s, enz. In principe kan op iedere variabele een specifieke set tabellenboeken worden gemaakt</w:t>
-      </w:r>
-      <w:r>
-        <w:t xml:space="preserve">, met daarbij ook uitsplitsing op een ‘hoger’ niveau. Denk bijvoorbeeld aan tabellenboeken per gemeente, waarbij ook een kolom is meegenomen voor een </w:t>
-      </w:r>
-      <w:proofErr w:type="spellStart"/>
-      <w:r>
-        <w:t>subregio</w:t>
-      </w:r>
-      <w:proofErr w:type="spellEnd"/>
-      <w:r>
-        <w:t>.</w:t>
+        <w:t>Dit script wordt gebruikt om de data van een gezondheidsmonitor om te zetten in tabellenboeken voor de verschillende gemeentes, scholen, regio’s, enz. In principe kan op iedere variabele een specifieke set tabellenboeken worden gemaakt</w:t>
+      </w:r>
+      <w:r>
+        <w:t>, met daarbij ook uitsplitsing op een ‘hoger’ niveau. Denk bijvoorbeeld aan tabellenboeken per gemeente, waarbij ook een kolom is meegenomen voor een subregio.</w:t>
       </w:r>
     </w:p>
     <w:p>
@@ -105,37 +89,13 @@
         <w:t xml:space="preserve">herschreven versie van het tabellenboekscript dat al een paar jaar circuleert en telkens wordt uitgebreid. </w:t>
       </w:r>
       <w:r>
-        <w:t xml:space="preserve">Deze situatie werd na het vijf keer doorgeven van het auteurschap onhoudbaar, waarop er vanuit </w:t>
-      </w:r>
-      <w:proofErr w:type="spellStart"/>
-      <w:r>
-        <w:t>GGData</w:t>
-      </w:r>
-      <w:proofErr w:type="spellEnd"/>
-      <w:r>
-        <w:t xml:space="preserve"> een werkgroep is opgezet om één universeel script op te zetten</w:t>
+        <w:t>Deze situatie werd na het vijf keer doorgeven van het auteurschap onhoudbaar, waarop er vanuit GGData een werkgroep is opgezet om één universeel script op te zetten</w:t>
       </w:r>
       <w:r>
         <w:t>, welke voor alle monitors gebruikt kan worden. Het script zal daarom vanaf heden worden onderhouden door deze werkgroep</w:t>
       </w:r>
       <w:r>
-        <w:t xml:space="preserve">. De laatste versie is altijd beschikbaar vanaf de </w:t>
-      </w:r>
-      <w:proofErr w:type="spellStart"/>
-      <w:r>
-        <w:t>Github</w:t>
-      </w:r>
-      <w:proofErr w:type="spellEnd"/>
-      <w:r>
-        <w:t xml:space="preserve"> van </w:t>
-      </w:r>
-      <w:proofErr w:type="spellStart"/>
-      <w:r>
-        <w:t>GGData</w:t>
-      </w:r>
-      <w:proofErr w:type="spellEnd"/>
-      <w:r>
-        <w:t xml:space="preserve">: </w:t>
+        <w:t xml:space="preserve">. De laatste versie is altijd beschikbaar vanaf de Github van GGData: </w:t>
       </w:r>
       <w:hyperlink r:id="rId6" w:history="1">
         <w:r>
@@ -155,11 +115,9 @@
       <w:pPr>
         <w:pStyle w:val="Geenafstand"/>
       </w:pPr>
-      <w:proofErr w:type="spellStart"/>
       <w:r>
         <w:t>Werkgroepleden</w:t>
       </w:r>
-      <w:proofErr w:type="spellEnd"/>
       <w:r>
         <w:t>:</w:t>
       </w:r>
@@ -213,15 +171,7 @@
         <w:t xml:space="preserve">Voor foutmeldingen en functionaliteitsaanvragen verwijzen we in eerste instantie naar de </w:t>
       </w:r>
       <w:r>
-        <w:t xml:space="preserve">‘Issues’ pagina op </w:t>
-      </w:r>
-      <w:proofErr w:type="spellStart"/>
-      <w:r>
-        <w:t>Github</w:t>
-      </w:r>
-      <w:proofErr w:type="spellEnd"/>
-      <w:r>
-        <w:t xml:space="preserve">: </w:t>
+        <w:t xml:space="preserve">‘Issues’ pagina op Github: </w:t>
       </w:r>
       <w:hyperlink r:id="rId7" w:history="1">
         <w:r>
@@ -274,15 +224,7 @@
         <w:t>Sinds de laatste monitor (V&amp;O) zijn een aantal elementen aangepast, en een aantal nieuwe functies toegevoegd. Deze zijn</w:t>
       </w:r>
       <w:r>
-        <w:t xml:space="preserve"> </w:t>
-      </w:r>
-      <w:proofErr w:type="spellStart"/>
-      <w:r>
-        <w:t>backwards</w:t>
-      </w:r>
-      <w:proofErr w:type="spellEnd"/>
-      <w:r>
-        <w:t xml:space="preserve"> compatible</w:t>
+        <w:t xml:space="preserve"> backwards compatible</w:t>
       </w:r>
       <w:r>
         <w:t xml:space="preserve"> verwerkt in het script</w:t>
@@ -316,15 +258,7 @@
         </w:numPr>
       </w:pPr>
       <w:r>
-        <w:t xml:space="preserve">Er is een </w:t>
-      </w:r>
-      <w:proofErr w:type="spellStart"/>
-      <w:r>
-        <w:t>digitoegankelijke</w:t>
-      </w:r>
-      <w:proofErr w:type="spellEnd"/>
-      <w:r>
-        <w:t xml:space="preserve"> versie van het tabellenboek toegevoegd. Dit is in aanvulling op de bestaande Excel</w:t>
+        <w:t>Er is een digitoegankelijke versie van het tabellenboek toegevoegd. Dit is in aanvulling op de bestaande Excel</w:t>
       </w:r>
       <w:r>
         <w:t>uitvoer.</w:t>
@@ -339,14 +273,12 @@
         <w:t xml:space="preserve"> over </w:t>
       </w:r>
       <w:hyperlink w:anchor="_Digitoegankelijke_versie" w:history="1">
-        <w:proofErr w:type="spellStart"/>
         <w:r>
           <w:rPr>
             <w:rStyle w:val="Hyperlink"/>
           </w:rPr>
           <w:t>digitoegankelijkheid</w:t>
         </w:r>
-        <w:proofErr w:type="spellEnd"/>
       </w:hyperlink>
       <w:r>
         <w:t>.</w:t>
@@ -387,15 +319,7 @@
         </w:numPr>
       </w:pPr>
       <w:r>
-        <w:t xml:space="preserve">Kolomkoppen bij iedere vraag zijn nu optioneel. Let op: dit werkt alleen in Excel, aangezien </w:t>
-      </w:r>
-      <w:proofErr w:type="spellStart"/>
-      <w:r>
-        <w:t>digitoegankelijkheid</w:t>
-      </w:r>
-      <w:proofErr w:type="spellEnd"/>
-      <w:r>
-        <w:t xml:space="preserve"> vereist dat iedere tabel kolomkoppen heeft.</w:t>
+        <w:t>Kolomkoppen bij iedere vraag zijn nu optioneel. Let op: dit werkt alleen in Excel, aangezien digitoegankelijkheid vereist dat iedere tabel kolomkoppen heeft.</w:t>
       </w:r>
     </w:p>
     <w:p>
@@ -534,13 +458,8 @@
       <w:r>
         <w:t>“</w:t>
       </w:r>
-      <w:proofErr w:type="spellStart"/>
-      <w:r>
-        <w:t>tbl</w:t>
-      </w:r>
-      <w:proofErr w:type="spellEnd"/>
-      <w:r>
-        <w:t>_</w:t>
+      <w:r>
+        <w:t>tbl_</w:t>
       </w:r>
       <w:r>
         <w:t>”</w:t>
@@ -549,23 +468,7 @@
         <w:t>)</w:t>
       </w:r>
       <w:r>
-        <w:t xml:space="preserve">, deze handleiding, en een configuratiebestand in Excel. Het uitvoeren van het script gebeurt door </w:t>
-      </w:r>
-      <w:proofErr w:type="spellStart"/>
-      <w:r>
-        <w:t>tbl_maken.R</w:t>
-      </w:r>
-      <w:proofErr w:type="spellEnd"/>
-      <w:r>
-        <w:t xml:space="preserve"> uit te voeren in R of </w:t>
-      </w:r>
-      <w:proofErr w:type="spellStart"/>
-      <w:r>
-        <w:t>Rstudio</w:t>
-      </w:r>
-      <w:proofErr w:type="spellEnd"/>
-      <w:r>
-        <w:t>; de andere onderdelen worden vanuit dit script automatisch ingeladen.</w:t>
+        <w:t>, deze handleiding, en een configuratiebestand in Excel. Het uitvoeren van het script gebeurt door tbl_maken.R uit te voeren in R of Rstudio; de andere onderdelen worden vanuit dit script automatisch ingeladen.</w:t>
       </w:r>
     </w:p>
     <w:p>
@@ -584,29 +487,13 @@
         <w:t>verwerken</w:t>
       </w:r>
       <w:r>
-        <w:t xml:space="preserve"> uit één of meerdere datasets. Als er meerdere datasets zijn worden deze gecombineerd tot één ‘superdataset’, waarin automatisch ‘superweegfactoren’ en ‘</w:t>
-      </w:r>
-      <w:proofErr w:type="spellStart"/>
-      <w:r>
-        <w:t>superstrata</w:t>
-      </w:r>
-      <w:proofErr w:type="spellEnd"/>
-      <w:r>
-        <w:t>’ worden aangemaakt.</w:t>
+        <w:t xml:space="preserve"> uit één of meerdere datasets. Als er meerdere datasets zijn worden deze gecombineerd tot één ‘superdataset’, waarin automatisch ‘superweegfactoren’ en ‘superstrata’ worden aangemaakt.</w:t>
       </w:r>
       <w:r>
         <w:t xml:space="preserve"> </w:t>
       </w:r>
       <w:r>
-        <w:t xml:space="preserve">Hierbij dient wel te worden aangegeven welke variabelen de </w:t>
-      </w:r>
-      <w:proofErr w:type="spellStart"/>
-      <w:r>
-        <w:t>strata</w:t>
-      </w:r>
-      <w:proofErr w:type="spellEnd"/>
-      <w:r>
-        <w:t xml:space="preserve"> en de weegfactoren bevatten. (Zie de naslag hieronder.)</w:t>
+        <w:t>Hierbij dient wel te worden aangegeven welke variabelen de strata en de weegfactoren bevatten. (Zie de naslag hieronder.)</w:t>
       </w:r>
     </w:p>
     <w:p>
@@ -660,15 +547,7 @@
         <w:t xml:space="preserve"> package </w:t>
       </w:r>
       <w:r>
-        <w:t xml:space="preserve">van Thomas </w:t>
-      </w:r>
-      <w:proofErr w:type="spellStart"/>
-      <w:r>
-        <w:t>Lumley</w:t>
-      </w:r>
-      <w:proofErr w:type="spellEnd"/>
-      <w:r>
-        <w:t xml:space="preserve">. Deze werkt volgens dezelfde principes als </w:t>
+        <w:t xml:space="preserve">van Thomas Lumley. Deze werkt volgens dezelfde principes als </w:t>
       </w:r>
       <w:r>
         <w:rPr>
@@ -784,7 +663,6 @@
       <w:r>
         <w:t xml:space="preserve"> en </w:t>
       </w:r>
-      <w:proofErr w:type="spellStart"/>
       <w:r>
         <w:rPr>
           <w:i/>
@@ -792,17 +670,8 @@
         </w:rPr>
         <w:t>resultaten_csv</w:t>
       </w:r>
-      <w:proofErr w:type="spellEnd"/>
-      <w:r>
-        <w:t xml:space="preserve"> automatisch aangemaakt in de map waarin de configuratie zich bevindt. Tabellenboeken zullen worden geplaatst in de </w:t>
-      </w:r>
-      <w:proofErr w:type="spellStart"/>
-      <w:r>
-        <w:t>submap</w:t>
-      </w:r>
-      <w:proofErr w:type="spellEnd"/>
-      <w:r>
-        <w:t xml:space="preserve"> </w:t>
+      <w:r>
+        <w:t xml:space="preserve"> automatisch aangemaakt in de map waarin de configuratie zich bevindt. Tabellenboeken zullen worden geplaatst in de submap </w:t>
       </w:r>
       <w:r>
         <w:rPr>
@@ -817,7 +686,6 @@
       <w:r>
         <w:t xml:space="preserve">Berekende resultaten worden geplaatst in </w:t>
       </w:r>
-      <w:proofErr w:type="spellStart"/>
       <w:r>
         <w:rPr>
           <w:i/>
@@ -825,7 +693,6 @@
         </w:rPr>
         <w:t>resultaten_csv</w:t>
       </w:r>
-      <w:proofErr w:type="spellEnd"/>
       <w:r>
         <w:t xml:space="preserve">. Deze tabel </w:t>
       </w:r>
@@ -836,15 +703,7 @@
         <w:t xml:space="preserve"> gebruikt worden voor bijvoorbeeld het schrijven van de rapportage, aangezien alle aantallen, percentages en p-waarden hierin weergegeven zijn. </w:t>
       </w:r>
       <w:r>
-        <w:t xml:space="preserve">Door gebruik van </w:t>
-      </w:r>
-      <w:proofErr w:type="spellStart"/>
-      <w:r>
-        <w:t>tbl_onderzoeksexport.R</w:t>
-      </w:r>
-      <w:proofErr w:type="spellEnd"/>
-      <w:r>
-        <w:t xml:space="preserve"> worden hiervan leesbare tabellen gemaakt die eveneens in de map </w:t>
+        <w:t xml:space="preserve">Door gebruik van tbl_onderzoeksexport.R worden hiervan leesbare tabellen gemaakt die eveneens in de map </w:t>
       </w:r>
       <w:r>
         <w:rPr>
@@ -955,29 +814,16 @@
         <w:t>Open R</w:t>
       </w:r>
       <w:r>
-        <w:t xml:space="preserve"> of </w:t>
-      </w:r>
-      <w:proofErr w:type="spellStart"/>
-      <w:r>
-        <w:t>Rstudio</w:t>
-      </w:r>
-      <w:proofErr w:type="spellEnd"/>
-      <w:r>
-        <w:t xml:space="preserve"> en vo</w:t>
+        <w:t xml:space="preserve"> of Rstudio en vo</w:t>
       </w:r>
       <w:r>
         <w:t xml:space="preserve">er </w:t>
       </w:r>
-      <w:proofErr w:type="spellStart"/>
       <w:r>
         <w:t>tbl</w:t>
       </w:r>
       <w:r>
-        <w:t>_maken.R</w:t>
-      </w:r>
-      <w:proofErr w:type="spellEnd"/>
-      <w:r>
-        <w:t xml:space="preserve"> uit. </w:t>
+        <w:t xml:space="preserve">_maken.R uit. </w:t>
       </w:r>
       <w:r>
         <w:rPr>
@@ -1155,15 +1001,7 @@
         <w:t>gebruikt worden vo</w:t>
       </w:r>
       <w:r>
-        <w:t xml:space="preserve">or verdere analyse of het maken van een rapportage. Voer </w:t>
-      </w:r>
-      <w:proofErr w:type="spellStart"/>
-      <w:r>
-        <w:t>tbl_onderzoeksexport.R</w:t>
-      </w:r>
-      <w:proofErr w:type="spellEnd"/>
-      <w:r>
-        <w:t xml:space="preserve"> uit om hier een leesbare tabel van te maken.</w:t>
+        <w:t>or verdere analyse of het maken van een rapportage. Voer tbl_onderzoeksexport.R uit om hier een leesbare tabel van te maken.</w:t>
       </w:r>
     </w:p>
     <w:p>
@@ -1223,7 +1061,6 @@
       <w:r>
         <w:t xml:space="preserve">en </w:t>
       </w:r>
-      <w:proofErr w:type="spellStart"/>
       <w:r>
         <w:rPr>
           <w:i/>
@@ -1231,7 +1068,6 @@
         </w:rPr>
         <w:t>indeling_rijen</w:t>
       </w:r>
-      <w:proofErr w:type="spellEnd"/>
       <w:r>
         <w:t>; daar is alles belangrijk om aan te passen naar eigen huisstijl.</w:t>
       </w:r>
@@ -1467,23 +1303,7 @@
         <w:t xml:space="preserve">optioneel een jaar of subset. </w:t>
       </w:r>
       <w:r>
-        <w:t xml:space="preserve">Vanuit deze data worden </w:t>
-      </w:r>
-      <w:proofErr w:type="spellStart"/>
-      <w:r>
-        <w:t>dummies</w:t>
-      </w:r>
-      <w:proofErr w:type="spellEnd"/>
-      <w:r>
-        <w:t xml:space="preserve"> aangemaakt, welke aangeven of een rij bij een bepaalde kolom hoort. Wanneer een test wordt uitgevoerd wordt data geselecteerd op WAAR in beide bijbehorende </w:t>
-      </w:r>
-      <w:proofErr w:type="spellStart"/>
-      <w:r>
-        <w:t>dummies</w:t>
-      </w:r>
-      <w:proofErr w:type="spellEnd"/>
-      <w:r>
-        <w:t xml:space="preserve">, en vervolgens getest op </w:t>
+        <w:t xml:space="preserve">Vanuit deze data worden dummies aangemaakt, welke aangeven of een rij bij een bepaalde kolom hoort. Wanneer een test wordt uitgevoerd wordt data geselecteerd op WAAR in beide bijbehorende dummies, en vervolgens getest op </w:t>
       </w:r>
       <w:r>
         <w:t>WAAR voor de eerste dummy versus ONWAAR voor de eerste dummy.</w:t>
@@ -2053,7 +1873,6 @@
       <w:r>
         <w:t xml:space="preserve">Het aangeven van een afwijkende weegfactor kan op het tabblad </w:t>
       </w:r>
-      <w:proofErr w:type="spellStart"/>
       <w:r>
         <w:rPr>
           <w:i/>
@@ -2061,7 +1880,6 @@
         </w:rPr>
         <w:t>indeling_rijen</w:t>
       </w:r>
-      <w:proofErr w:type="spellEnd"/>
       <w:r>
         <w:rPr>
           <w:i/>
@@ -2071,15 +1889,7 @@
         <w:t xml:space="preserve">, </w:t>
       </w:r>
       <w:r>
-        <w:t>door het toevoegen van een kolom met de naam “weegfactor” (voor een andere weegfactor per variabele) of een kolom met de naam “</w:t>
-      </w:r>
-      <w:proofErr w:type="spellStart"/>
-      <w:r>
-        <w:t>weegfactor.d</w:t>
-      </w:r>
-      <w:proofErr w:type="spellEnd"/>
-      <w:r>
-        <w:t xml:space="preserve">_(datasetnaam)” (voor een weegfactor per variabele per jaar). </w:t>
+        <w:t xml:space="preserve">door het toevoegen van een kolom met de naam “weegfactor” (voor een andere weegfactor per variabele) of een kolom met de naam “weegfactor.d_(datasetnaam)” (voor een weegfactor per variabele per jaar). </w:t>
       </w:r>
       <w:r>
         <w:t xml:space="preserve">Het is enkel mogelijk een andere weegfactor </w:t>
@@ -2107,23 +1917,7 @@
         <w:t xml:space="preserve">. </w:t>
       </w:r>
       <w:r>
-        <w:t>Hiervoor kunnen dan twee kolommen worden toegevoegd: “</w:t>
-      </w:r>
-      <w:proofErr w:type="spellStart"/>
-      <w:r>
-        <w:t>weegfactor.d_datasetx</w:t>
-      </w:r>
-      <w:proofErr w:type="spellEnd"/>
-      <w:r>
-        <w:t>” en “</w:t>
-      </w:r>
-      <w:proofErr w:type="spellStart"/>
-      <w:r>
-        <w:t>weegfactor.d_datasety</w:t>
-      </w:r>
-      <w:proofErr w:type="spellEnd"/>
-      <w:r>
-        <w:t xml:space="preserve">”. </w:t>
+        <w:t xml:space="preserve">Hiervoor kunnen dan twee kolommen worden toegevoegd: “weegfactor.d_datasetx” en “weegfactor.d_datasety”. </w:t>
       </w:r>
     </w:p>
     <w:p>
@@ -2193,11 +1987,9 @@
             <w:tcW w:w="2689" w:type="dxa"/>
           </w:tcPr>
           <w:p>
-            <w:proofErr w:type="spellStart"/>
             <w:r>
               <w:t>min_observaties_per_vraag</w:t>
             </w:r>
-            <w:proofErr w:type="spellEnd"/>
           </w:p>
         </w:tc>
         <w:tc>
@@ -2242,11 +2034,9 @@
             <w:tcW w:w="2689" w:type="dxa"/>
           </w:tcPr>
           <w:p>
-            <w:proofErr w:type="spellStart"/>
             <w:r>
               <w:t>min_observaties_per_antwoord</w:t>
             </w:r>
-            <w:proofErr w:type="spellEnd"/>
           </w:p>
         </w:tc>
         <w:tc>
@@ -2288,11 +2078,9 @@
             <w:tcW w:w="2689" w:type="dxa"/>
           </w:tcPr>
           <w:p>
-            <w:proofErr w:type="spellStart"/>
             <w:r>
               <w:t>afkapwaarde_antwoord</w:t>
             </w:r>
-            <w:proofErr w:type="spellEnd"/>
           </w:p>
         </w:tc>
         <w:tc>
@@ -2328,7 +2116,6 @@
             <w:r>
               <w:t xml:space="preserve">Getallen kleiner dan of gelijk aan deze waarde worden vervangen door de tekst in </w:t>
             </w:r>
-            <w:proofErr w:type="spellStart"/>
             <w:r>
               <w:rPr>
                 <w:i/>
@@ -2336,7 +2123,6 @@
               </w:rPr>
               <w:t>tekst_min_antwoord_niet_gehaald</w:t>
             </w:r>
-            <w:proofErr w:type="spellEnd"/>
             <w:r>
               <w:t>.</w:t>
             </w:r>
@@ -2349,11 +2135,9 @@
             <w:tcW w:w="2689" w:type="dxa"/>
           </w:tcPr>
           <w:p>
-            <w:proofErr w:type="spellStart"/>
             <w:r>
               <w:t>vraag_verbergen_bij_missend_antwoord</w:t>
             </w:r>
-            <w:proofErr w:type="spellEnd"/>
           </w:p>
         </w:tc>
         <w:tc>
@@ -2396,11 +2180,9 @@
             <w:tcW w:w="2689" w:type="dxa"/>
           </w:tcPr>
           <w:p>
-            <w:proofErr w:type="spellStart"/>
             <w:r>
               <w:t>tekst_min_vraag_niet_gehaald</w:t>
             </w:r>
-            <w:proofErr w:type="spellEnd"/>
           </w:p>
         </w:tc>
         <w:tc>
@@ -2439,11 +2221,9 @@
             <w:tcW w:w="2689" w:type="dxa"/>
           </w:tcPr>
           <w:p>
-            <w:proofErr w:type="spellStart"/>
             <w:r>
               <w:t>tekst_min_antwoord_niet_gehaald</w:t>
             </w:r>
-            <w:proofErr w:type="spellEnd"/>
           </w:p>
         </w:tc>
         <w:tc>
@@ -2473,11 +2253,9 @@
             <w:tcW w:w="2689" w:type="dxa"/>
           </w:tcPr>
           <w:p>
-            <w:proofErr w:type="spellStart"/>
             <w:r>
               <w:t>tekst_missende_data</w:t>
             </w:r>
-            <w:proofErr w:type="spellEnd"/>
           </w:p>
         </w:tc>
         <w:tc>
@@ -2513,7 +2291,6 @@
                 <w:bCs/>
               </w:rPr>
             </w:pPr>
-            <w:proofErr w:type="spellStart"/>
             <w:r>
               <w:rPr>
                 <w:b/>
@@ -2528,7 +2305,6 @@
               </w:rPr>
               <w:t>toetsen</w:t>
             </w:r>
-            <w:proofErr w:type="spellEnd"/>
           </w:p>
         </w:tc>
         <w:tc>
@@ -2555,7 +2331,6 @@
             <w:r>
               <w:t xml:space="preserve"> Het niveau kan worden aangepast middels de waarde in </w:t>
             </w:r>
-            <w:proofErr w:type="spellStart"/>
             <w:r>
               <w:rPr>
                 <w:i/>
@@ -2563,7 +2338,6 @@
               </w:rPr>
               <w:t>confidence_level</w:t>
             </w:r>
-            <w:proofErr w:type="spellEnd"/>
             <w:r>
               <w:t>.</w:t>
             </w:r>
@@ -2611,7 +2385,6 @@
             <w:r>
               <w:t xml:space="preserve">worden aangepast in </w:t>
             </w:r>
-            <w:proofErr w:type="spellStart"/>
             <w:r>
               <w:rPr>
                 <w:i/>
@@ -2626,20 +2399,11 @@
               </w:rPr>
               <w:t>.R</w:t>
             </w:r>
-            <w:proofErr w:type="spellEnd"/>
             <w:r>
               <w:t xml:space="preserve">, zoek op </w:t>
             </w:r>
             <w:r>
-              <w:t>“</w:t>
-            </w:r>
-            <w:proofErr w:type="spellStart"/>
-            <w:r>
-              <w:t>style.sign</w:t>
-            </w:r>
-            <w:proofErr w:type="spellEnd"/>
-            <w:r>
-              <w:t>”</w:t>
+              <w:t>“style.sign”</w:t>
             </w:r>
             <w:r>
               <w:t>.)</w:t>
@@ -2659,7 +2423,6 @@
                 <w:bCs/>
               </w:rPr>
             </w:pPr>
-            <w:proofErr w:type="spellStart"/>
             <w:r>
               <w:rPr>
                 <w:b/>
@@ -2668,7 +2431,6 @@
               <w:lastRenderedPageBreak/>
               <w:t>sign_hovertekst</w:t>
             </w:r>
-            <w:proofErr w:type="spellEnd"/>
           </w:p>
         </w:tc>
         <w:tc>
@@ -2687,26 +2449,10 @@
           </w:tcPr>
           <w:p>
             <w:r>
-              <w:t xml:space="preserve">In de </w:t>
-            </w:r>
-            <w:proofErr w:type="spellStart"/>
-            <w:r>
-              <w:t>digitoegankelijke</w:t>
-            </w:r>
-            <w:proofErr w:type="spellEnd"/>
-            <w:r>
-              <w:t xml:space="preserve"> versie krijgen significante resultaten een </w:t>
-            </w:r>
-            <w:r>
-              <w:t>‘</w:t>
-            </w:r>
-            <w:proofErr w:type="spellStart"/>
-            <w:r>
-              <w:t>hover</w:t>
-            </w:r>
-            <w:proofErr w:type="spellEnd"/>
-            <w:r>
-              <w:t>’ die informatie geeft over de opmaak. Hierdoor kan een screenreader lezen wat met de opmaak bedoelt wordt, en voor gebruikers zonder toegankelijkheidsproblemen is dit leesbaar als een tekstballon wanneer er op de cel gewezen wordt met de muis. De tekst die hierbij wordt weergegeven is via deze waarde op te geven.</w:t>
+              <w:t xml:space="preserve">In de digitoegankelijke versie krijgen significante resultaten een </w:t>
+            </w:r>
+            <w:r>
+              <w:t>‘hover’ die informatie geeft over de opmaak. Hierdoor kan een screenreader lezen wat met de opmaak bedoelt wordt, en voor gebruikers zonder toegankelijkheidsproblemen is dit leesbaar als een tekstballon wanneer er op de cel gewezen wordt met de muis. De tekst die hierbij wordt weergegeven is via deze waarde op te geven.</w:t>
             </w:r>
           </w:p>
         </w:tc>
@@ -2723,11 +2469,9 @@
                 <w:bCs/>
               </w:rPr>
             </w:pPr>
-            <w:proofErr w:type="spellStart"/>
             <w:r>
               <w:t>confidence_level</w:t>
             </w:r>
-            <w:proofErr w:type="spellEnd"/>
           </w:p>
         </w:tc>
         <w:tc>
@@ -2766,7 +2510,6 @@
             <w:r>
               <w:t xml:space="preserve"> </w:t>
             </w:r>
-            <w:proofErr w:type="spellStart"/>
             <w:r>
               <w:rPr>
                 <w:i/>
@@ -2774,7 +2517,6 @@
               </w:rPr>
               <w:t>indeling_kolommen</w:t>
             </w:r>
-            <w:proofErr w:type="spellEnd"/>
             <w:r>
               <w:t>.)</w:t>
             </w:r>
@@ -2793,7 +2535,6 @@
                 <w:bCs/>
               </w:rPr>
             </w:pPr>
-            <w:proofErr w:type="spellStart"/>
             <w:r>
               <w:rPr>
                 <w:b/>
@@ -2801,7 +2542,6 @@
               </w:rPr>
               <w:t>missing_weegfactoren</w:t>
             </w:r>
-            <w:proofErr w:type="spellEnd"/>
           </w:p>
         </w:tc>
         <w:tc>
@@ -2832,15 +2572,7 @@
               <w:t>t</w:t>
             </w:r>
             <w:r>
-              <w:t xml:space="preserve"> als er </w:t>
-            </w:r>
-            <w:proofErr w:type="spellStart"/>
-            <w:r>
-              <w:t>missings</w:t>
-            </w:r>
-            <w:proofErr w:type="spellEnd"/>
-            <w:r>
-              <w:t xml:space="preserve"> zijn op de weegfactoren. “fout”</w:t>
+              <w:t xml:space="preserve"> als er missings zijn op de weegfactoren. “fout”</w:t>
             </w:r>
             <w:r>
               <w:t xml:space="preserve"> </w:t>
@@ -2858,15 +2590,7 @@
               <w:t>g</w:t>
             </w:r>
             <w:r>
-              <w:t xml:space="preserve">t alle </w:t>
-            </w:r>
-            <w:proofErr w:type="spellStart"/>
-            <w:r>
-              <w:t>missings</w:t>
-            </w:r>
-            <w:proofErr w:type="spellEnd"/>
-            <w:r>
-              <w:t xml:space="preserve"> met dat nummer.</w:t>
+              <w:t>t alle missings met dat nummer.</w:t>
             </w:r>
           </w:p>
         </w:tc>
@@ -2883,7 +2607,6 @@
                 <w:bCs/>
               </w:rPr>
             </w:pPr>
-            <w:proofErr w:type="spellStart"/>
             <w:r>
               <w:rPr>
                 <w:b/>
@@ -2891,7 +2614,6 @@
               </w:rPr>
               <w:t>waarden_dichotoom</w:t>
             </w:r>
-            <w:proofErr w:type="spellEnd"/>
           </w:p>
         </w:tc>
         <w:tc>
@@ -2921,14 +2643,12 @@
             <w:tcW w:w="2689" w:type="dxa"/>
           </w:tcPr>
           <w:p>
-            <w:proofErr w:type="spellStart"/>
             <w:r>
               <w:t>vergelijk</w:t>
             </w:r>
             <w:r>
               <w:t>_variabelelabels</w:t>
             </w:r>
-            <w:proofErr w:type="spellEnd"/>
           </w:p>
         </w:tc>
         <w:tc>
@@ -2980,7 +2700,6 @@
                 <w:bCs/>
               </w:rPr>
             </w:pPr>
-            <w:proofErr w:type="spellStart"/>
             <w:r>
               <w:rPr>
                 <w:b/>
@@ -2988,7 +2707,6 @@
               </w:rPr>
               <w:t>template_html</w:t>
             </w:r>
-            <w:proofErr w:type="spellEnd"/>
           </w:p>
         </w:tc>
         <w:tc>
@@ -3042,15 +2760,7 @@
               <w:t xml:space="preserve"> Als deze variabele leeg is </w:t>
             </w:r>
             <w:r>
-              <w:t xml:space="preserve">worden er geen </w:t>
-            </w:r>
-            <w:proofErr w:type="spellStart"/>
-            <w:r>
-              <w:t>HTML-bestanden</w:t>
-            </w:r>
-            <w:proofErr w:type="spellEnd"/>
-            <w:r>
-              <w:t xml:space="preserve"> gemaakt.</w:t>
+              <w:t>worden er geen HTML-bestanden gemaakt.</w:t>
             </w:r>
           </w:p>
         </w:tc>
@@ -3083,15 +2793,7 @@
           </w:tcPr>
           <w:p>
             <w:r>
-              <w:t xml:space="preserve">Het kan soms handig zijn om de aantallen per antwoord uit te draaien. Hiervoor is in principe de </w:t>
-            </w:r>
-            <w:proofErr w:type="spellStart"/>
-            <w:r>
-              <w:t>onderzoeksexport</w:t>
-            </w:r>
-            <w:proofErr w:type="spellEnd"/>
-            <w:r>
-              <w:t xml:space="preserve"> gemaakt, </w:t>
+              <w:t xml:space="preserve">Het kan soms handig zijn om de aantallen per antwoord uit te draaien. Hiervoor is in principe de onderzoeksexport gemaakt, </w:t>
             </w:r>
             <w:r>
               <w:t>maar</w:t>
@@ -3118,14 +2820,12 @@
             <w:tcW w:w="2689" w:type="dxa"/>
           </w:tcPr>
           <w:p>
-            <w:proofErr w:type="spellStart"/>
             <w:r>
               <w:t>f</w:t>
             </w:r>
             <w:r>
               <w:t>orceer_berekening</w:t>
             </w:r>
-            <w:proofErr w:type="spellEnd"/>
           </w:p>
         </w:tc>
         <w:tc>
@@ -3144,23 +2844,7 @@
           </w:tcPr>
           <w:p>
             <w:r>
-              <w:t xml:space="preserve">Als dit ONWAAR is (de standaard), zal een berekening niet opnieuw worden uitgevoerd als er als resultaten voor een configuratie bekend zijn in de </w:t>
-            </w:r>
-            <w:proofErr w:type="spellStart"/>
-            <w:r>
-              <w:t>submap</w:t>
-            </w:r>
-            <w:proofErr w:type="spellEnd"/>
-            <w:r>
-              <w:t xml:space="preserve"> </w:t>
-            </w:r>
-            <w:proofErr w:type="spellStart"/>
-            <w:r>
-              <w:t>resultaten_csv</w:t>
-            </w:r>
-            <w:proofErr w:type="spellEnd"/>
-            <w:r>
-              <w:t>. Als dit WAAR is, worden resultaten berekend, ongeacht of er al resultaten bekend zijn.</w:t>
+              <w:t>Als dit ONWAAR is (de standaard), zal een berekening niet opnieuw worden uitgevoerd als er als resultaten voor een configuratie bekend zijn in de submap resultaten_csv. Als dit WAAR is, worden resultaten berekend, ongeacht of er al resultaten bekend zijn.</w:t>
             </w:r>
           </w:p>
         </w:tc>
@@ -3175,11 +2859,9 @@
       <w:pPr>
         <w:pStyle w:val="Kop2"/>
       </w:pPr>
-      <w:proofErr w:type="spellStart"/>
       <w:r>
         <w:t>Crossings</w:t>
       </w:r>
-      <w:proofErr w:type="spellEnd"/>
     </w:p>
     <w:p>
       <w:pPr>
@@ -3198,15 +2880,7 @@
         <w:t>bijvoorbeeld</w:t>
       </w:r>
       <w:r>
-        <w:t xml:space="preserve"> geslacht, SES, of opleidingsniveau zijn. Meerdere </w:t>
-      </w:r>
-      <w:proofErr w:type="spellStart"/>
-      <w:r>
-        <w:t>crossings</w:t>
-      </w:r>
-      <w:proofErr w:type="spellEnd"/>
-      <w:r>
-        <w:t xml:space="preserve"> zijn mogelijk.</w:t>
+        <w:t xml:space="preserve"> geslacht, SES, of opleidingsniveau zijn. Meerdere crossings zijn mogelijk.</w:t>
       </w:r>
     </w:p>
     <w:p>
@@ -3301,7 +2975,6 @@
                 <w:bCs/>
               </w:rPr>
             </w:pPr>
-            <w:proofErr w:type="spellStart"/>
             <w:r>
               <w:rPr>
                 <w:b/>
@@ -3309,7 +2982,6 @@
               </w:rPr>
               <w:t>naam_dataset</w:t>
             </w:r>
-            <w:proofErr w:type="spellEnd"/>
           </w:p>
         </w:tc>
         <w:tc>
@@ -3424,13 +3096,8 @@
               <w:t>Het script neemt aan dat dit bestand in dezelfde map staat als de configuratie. Een relatief pad (bijv. “../</w:t>
             </w:r>
             <w:r>
-              <w:t>2021/</w:t>
-            </w:r>
-            <w:proofErr w:type="spellStart"/>
-            <w:r>
-              <w:t>data.sav</w:t>
-            </w:r>
-            <w:proofErr w:type="spellEnd"/>
+              <w:t>2021/data.sav</w:t>
+            </w:r>
             <w:r>
               <w:t>”</w:t>
             </w:r>
@@ -3481,11 +3148,9 @@
             <w:pPr>
               <w:pStyle w:val="Geenafstand"/>
             </w:pPr>
-            <w:proofErr w:type="spellStart"/>
             <w:r>
               <w:t>Variabelenaam</w:t>
             </w:r>
-            <w:proofErr w:type="spellEnd"/>
             <w:r>
               <w:t xml:space="preserve"> / leeg</w:t>
             </w:r>
@@ -3540,13 +3205,8 @@
             <w:pPr>
               <w:pStyle w:val="Geenafstand"/>
             </w:pPr>
-            <w:proofErr w:type="spellStart"/>
-            <w:r>
-              <w:t>Variabelenaam</w:t>
-            </w:r>
-            <w:proofErr w:type="spellEnd"/>
-            <w:r>
-              <w:t xml:space="preserve"> / leeg</w:t>
+            <w:r>
+              <w:t>Variabelenaam / leeg</w:t>
             </w:r>
           </w:p>
         </w:tc>
@@ -3571,13 +3231,8 @@
             <w:pPr>
               <w:pStyle w:val="Geenafstand"/>
             </w:pPr>
-            <w:proofErr w:type="spellStart"/>
-            <w:r>
-              <w:t>Variabelenaam</w:t>
-            </w:r>
-            <w:proofErr w:type="spellEnd"/>
-            <w:r>
-              <w:t xml:space="preserve"> met informatie over de weging van het design. Als deze leeg is wordt er een ongewogen design gebruikt.</w:t>
+            <w:r>
+              <w:t>Variabelenaam met informatie over de weging van het design. Als deze leeg is wordt er een ongewogen design gebruikt.</w:t>
             </w:r>
             <w:r>
               <w:t xml:space="preserve"> </w:t>
@@ -3627,13 +3282,8 @@
             <w:pPr>
               <w:pStyle w:val="Geenafstand"/>
             </w:pPr>
-            <w:proofErr w:type="spellStart"/>
-            <w:r>
-              <w:t>Variabelenaam</w:t>
-            </w:r>
-            <w:proofErr w:type="spellEnd"/>
-            <w:r>
-              <w:t xml:space="preserve"> / leeg</w:t>
+            <w:r>
+              <w:t>Variabelenaam / leeg</w:t>
             </w:r>
           </w:p>
         </w:tc>
@@ -3658,13 +3308,8 @@
             <w:pPr>
               <w:pStyle w:val="Geenafstand"/>
             </w:pPr>
-            <w:proofErr w:type="spellStart"/>
-            <w:r>
-              <w:t>Variabelenaam</w:t>
-            </w:r>
-            <w:proofErr w:type="spellEnd"/>
-            <w:r>
-              <w:t xml:space="preserve"> met informatie over de indeling van het design. Als deze leeg is wordt er een ongewogen design gebruikt.</w:t>
+            <w:r>
+              <w:t>Variabelenaam met informatie over de indeling van het design. Als deze leeg is wordt er een ongewogen design gebruikt.</w:t>
             </w:r>
           </w:p>
         </w:tc>
@@ -3691,7 +3336,6 @@
       <w:r>
         <w:t xml:space="preserve">Dichotome variabelen worden in theorie automatisch herkend door het script, en kunnen nog verder geborgd worden middels </w:t>
       </w:r>
-      <w:proofErr w:type="spellStart"/>
       <w:r>
         <w:rPr>
           <w:i/>
@@ -3699,7 +3343,6 @@
         </w:rPr>
         <w:t>waarden_dichotoom</w:t>
       </w:r>
-      <w:proofErr w:type="spellEnd"/>
       <w:r>
         <w:t xml:space="preserve"> op het tabblad </w:t>
       </w:r>
@@ -3711,29 +3354,13 @@
         <w:t>algemeen</w:t>
       </w:r>
       <w:r>
-        <w:t xml:space="preserve">. Mocht er alsnog een variabele zijn die wel dichotoom is, maar niet zo gelezen wordt door het script, of </w:t>
-      </w:r>
-      <w:proofErr w:type="spellStart"/>
-      <w:r>
-        <w:t>vice</w:t>
-      </w:r>
-      <w:proofErr w:type="spellEnd"/>
-      <w:r>
-        <w:t xml:space="preserve"> versa, dan kunnen deze worden geplaatst in het bijbehorende tabblad. Hiermee wordt de detectie omzeil</w:t>
+        <w:t>. Mocht er alsnog een variabele zijn die wel dichotoom is, maar niet zo gelezen wordt door het script, of vice versa, dan kunnen deze worden geplaatst in het bijbehorende tabblad. Hiermee wordt de detectie omzeil</w:t>
       </w:r>
       <w:r>
         <w:t>d</w:t>
       </w:r>
       <w:r>
-        <w:t xml:space="preserve"> en de status als wel/niet dichotoom geforceerd. Beide tabbladen bestaan simpelweg uit een lijst met </w:t>
-      </w:r>
-      <w:proofErr w:type="spellStart"/>
-      <w:r>
-        <w:t>variabelenamen</w:t>
-      </w:r>
-      <w:proofErr w:type="spellEnd"/>
-      <w:r>
-        <w:t>.</w:t>
+        <w:t xml:space="preserve"> en de status als wel/niet dichotoom geforceerd. Beide tabbladen bestaan simpelweg uit een lijst met variabelenamen.</w:t>
       </w:r>
     </w:p>
     <w:p>
@@ -3842,11 +3469,9 @@
             <w:pPr>
               <w:pStyle w:val="Geenafstand"/>
             </w:pPr>
-            <w:proofErr w:type="spellStart"/>
             <w:r>
               <w:t>Variabelenaam</w:t>
             </w:r>
-            <w:proofErr w:type="spellEnd"/>
           </w:p>
         </w:tc>
         <w:tc>
@@ -3886,23 +3511,7 @@
               <w:pStyle w:val="Geenafstand"/>
             </w:pPr>
             <w:r>
-              <w:t>“</w:t>
-            </w:r>
-            <w:proofErr w:type="spellStart"/>
-            <w:r>
-              <w:t>numeric</w:t>
-            </w:r>
-            <w:proofErr w:type="spellEnd"/>
-            <w:r>
-              <w:t>” / “</w:t>
-            </w:r>
-            <w:proofErr w:type="spellStart"/>
-            <w:r>
-              <w:t>character</w:t>
-            </w:r>
-            <w:proofErr w:type="spellEnd"/>
-            <w:r>
-              <w:t>”</w:t>
+              <w:t>“numeric” / “character”</w:t>
             </w:r>
           </w:p>
         </w:tc>
@@ -3915,23 +3524,7 @@
               <w:pStyle w:val="Geenafstand"/>
             </w:pPr>
             <w:r>
-              <w:t>Gewenst datatype. Er zijn momenteel twee opties ingebouwd: getallen (“</w:t>
-            </w:r>
-            <w:proofErr w:type="spellStart"/>
-            <w:r>
-              <w:t>numeric</w:t>
-            </w:r>
-            <w:proofErr w:type="spellEnd"/>
-            <w:r>
-              <w:t>”) en strings (“</w:t>
-            </w:r>
-            <w:proofErr w:type="spellStart"/>
-            <w:r>
-              <w:t>character</w:t>
-            </w:r>
-            <w:proofErr w:type="spellEnd"/>
-            <w:r>
-              <w:t xml:space="preserve">”). De variabele wordt </w:t>
+              <w:t xml:space="preserve">Gewenst datatype. Er zijn momenteel twee opties ingebouwd: getallen (“numeric”) en strings (“character”). De variabele wordt </w:t>
             </w:r>
             <w:r>
               <w:t xml:space="preserve">binnen R omgezet naar het gewenste type. </w:t>
@@ -3976,15 +3569,7 @@
         <w:t>Het kan voorkomen dat de volledige waarde van een categorie te groot is voor een cel. Voor dit geval is er een mogelijkheid om afkortingen op te geven</w:t>
       </w:r>
       <w:r>
-        <w:t xml:space="preserve">, middels een simpele tekst/vervanging combinatie. In NOG wordt de regio bijvoorbeeld onderverdeeld in </w:t>
-      </w:r>
-      <w:proofErr w:type="spellStart"/>
-      <w:r>
-        <w:t>subregio’s</w:t>
-      </w:r>
-      <w:proofErr w:type="spellEnd"/>
-      <w:r>
-        <w:t xml:space="preserve">, die </w:t>
+        <w:t xml:space="preserve">, middels een simpele tekst/vervanging combinatie. In NOG wordt de regio bijvoorbeeld onderverdeeld in subregio’s, die </w:t>
       </w:r>
       <w:r>
         <w:t>te</w:t>
@@ -4324,13 +3909,13 @@
         </w:rPr>
         <w:lastRenderedPageBreak/>
         <w:drawing>
-          <wp:anchor distT="0" distB="0" distL="114300" distR="114300" simplePos="0" relativeHeight="251658240" behindDoc="0" locked="0" layoutInCell="1" allowOverlap="1" wp14:anchorId="513A771B" wp14:editId="69A3203A">
+          <wp:anchor distT="0" distB="0" distL="114300" distR="114300" simplePos="0" relativeHeight="251658240" behindDoc="0" locked="0" layoutInCell="1" allowOverlap="1" wp14:anchorId="513A771B" wp14:editId="4716FFF2">
             <wp:simplePos x="0" y="0"/>
             <wp:positionH relativeFrom="margin">
-              <wp:align>right</wp:align>
+              <wp:posOffset>1750695</wp:posOffset>
             </wp:positionH>
             <wp:positionV relativeFrom="margin">
-              <wp:posOffset>7352665</wp:posOffset>
+              <wp:posOffset>180340</wp:posOffset>
             </wp:positionV>
             <wp:extent cx="3800475" cy="1004958"/>
             <wp:effectExtent l="0" t="0" r="0" b="5080"/>
@@ -4797,15 +4382,7 @@
         <w:t xml:space="preserve">Er kunnen afwijkende </w:t>
       </w:r>
       <w:r>
-        <w:t>weegfactoren per variabele worden aangegeven door het toevoegen van een kolom met de naam “weegfactor” (voor de hele variabele) of “</w:t>
-      </w:r>
-      <w:proofErr w:type="spellStart"/>
-      <w:r>
-        <w:t>weegfactor.d</w:t>
-      </w:r>
-      <w:proofErr w:type="spellEnd"/>
-      <w:r>
-        <w:t xml:space="preserve">_(naam)” </w:t>
+        <w:t xml:space="preserve">weegfactoren per variabele worden aangegeven door het toevoegen van een kolom met de naam “weegfactor” (voor de hele variabele) of “weegfactor.d_(naam)” </w:t>
       </w:r>
       <w:r>
         <w:t>(voor een splitsing per dataset).</w:t>
@@ -4885,7 +4462,6 @@
           </w:tcPr>
           <w:p>
             <w:r>
-              <w:lastRenderedPageBreak/>
               <w:t>type</w:t>
             </w:r>
           </w:p>
@@ -5005,7 +4581,6 @@
             <w:r>
               <w:t xml:space="preserve"> Let op: introtekst bevindt zich op een aparte pagina: </w:t>
             </w:r>
-            <w:proofErr w:type="spellStart"/>
             <w:r>
               <w:rPr>
                 <w:i/>
@@ -5013,7 +4588,6 @@
               </w:rPr>
               <w:t>intro_tekst</w:t>
             </w:r>
-            <w:proofErr w:type="spellEnd"/>
             <w:r>
               <w:t>.</w:t>
             </w:r>
@@ -5126,15 +4700,7 @@
               <w:t>“var”</w:t>
             </w:r>
             <w:r>
-              <w:t xml:space="preserve"> / “</w:t>
-            </w:r>
-            <w:proofErr w:type="spellStart"/>
-            <w:r>
-              <w:t>nvar</w:t>
-            </w:r>
-            <w:proofErr w:type="spellEnd"/>
-            <w:r>
-              <w:t>”</w:t>
+              <w:t xml:space="preserve"> / “nvar”</w:t>
             </w:r>
           </w:p>
         </w:tc>
@@ -5147,15 +4713,7 @@
               <w:t>Geeft de genoemde variabele weer.</w:t>
             </w:r>
             <w:r>
-              <w:t xml:space="preserve"> Bij “</w:t>
-            </w:r>
-            <w:proofErr w:type="spellStart"/>
-            <w:r>
-              <w:t>nvar</w:t>
-            </w:r>
-            <w:proofErr w:type="spellEnd"/>
-            <w:r>
-              <w:t>” wordt onder het procentteken een extra regel toegevoegd met het aantal respondenten bij die vraag.</w:t>
+              <w:t xml:space="preserve"> Bij “nvar” wordt onder het procentteken een extra regel toegevoegd met het aantal respondenten bij die vraag.</w:t>
             </w:r>
             <w:r>
               <w:t xml:space="preserve"> </w:t>
@@ -5189,31 +4747,18 @@
             <w:tcW w:w="1824" w:type="dxa"/>
           </w:tcPr>
           <w:p>
-            <w:proofErr w:type="spellStart"/>
-            <w:r>
-              <w:t>Variabelenaam</w:t>
-            </w:r>
-            <w:proofErr w:type="spellEnd"/>
-            <w:r>
-              <w:t xml:space="preserve"> / tekst / leeg</w:t>
-            </w:r>
-          </w:p>
-        </w:tc>
-        <w:tc>
-          <w:tcPr>
-            <w:tcW w:w="0" w:type="auto"/>
-          </w:tcPr>
-          <w:p>
-            <w:r>
-              <w:t xml:space="preserve">In dit veld kan de bijbehorende tekst </w:t>
-            </w:r>
-            <w:proofErr w:type="spellStart"/>
-            <w:r>
-              <w:t>danwel</w:t>
-            </w:r>
-            <w:proofErr w:type="spellEnd"/>
-            <w:r>
-              <w:t xml:space="preserve"> variabele ingevuld worden.</w:t>
+            <w:r>
+              <w:t>Variabelenaam / tekst / leeg</w:t>
+            </w:r>
+          </w:p>
+        </w:tc>
+        <w:tc>
+          <w:tcPr>
+            <w:tcW w:w="0" w:type="auto"/>
+          </w:tcPr>
+          <w:p>
+            <w:r>
+              <w:t>In dit veld kan de bijbehorende tekst danwel variabele ingevuld worden.</w:t>
             </w:r>
           </w:p>
         </w:tc>
@@ -5361,15 +4906,7 @@
               <w:t xml:space="preserve">Let op: </w:t>
             </w:r>
             <w:r>
-              <w:t xml:space="preserve">deze variabele heeft alleen effect in de uitvoer in Excel-bestanden. Vanwege de vereisten van </w:t>
-            </w:r>
-            <w:proofErr w:type="spellStart"/>
-            <w:r>
-              <w:t>digitoegankelijkheid</w:t>
-            </w:r>
-            <w:proofErr w:type="spellEnd"/>
-            <w:r>
-              <w:t xml:space="preserve"> is het niet mogelijk om een tabel zonder kolomkoppen aan te maken in HTML.</w:t>
+              <w:t>deze variabele heeft alleen effect in de uitvoer in Excel-bestanden. Vanwege de vereisten van digitoegankelijkheid is het niet mogelijk om een tabel zonder kolomkoppen aan te maken in HTML.</w:t>
             </w:r>
           </w:p>
         </w:tc>
@@ -5390,13 +4927,8 @@
             <w:tcW w:w="1824" w:type="dxa"/>
           </w:tcPr>
           <w:p>
-            <w:proofErr w:type="spellStart"/>
-            <w:r>
-              <w:t>Variabelenaam</w:t>
-            </w:r>
-            <w:proofErr w:type="spellEnd"/>
-            <w:r>
-              <w:t xml:space="preserve"> / leeg</w:t>
+            <w:r>
+              <w:t>Variabelenaam / leeg</w:t>
             </w:r>
           </w:p>
         </w:tc>
@@ -5476,14 +5008,8 @@
             <w:tcW w:w="2019" w:type="dxa"/>
           </w:tcPr>
           <w:p>
-            <w:proofErr w:type="spellStart"/>
-            <w:r>
-              <w:lastRenderedPageBreak/>
-              <w:t>weegfactor.d</w:t>
-            </w:r>
-            <w:proofErr w:type="spellEnd"/>
-            <w:r>
-              <w:t>(getal)</w:t>
+            <w:r>
+              <w:t>weegfactor.d(getal)</w:t>
             </w:r>
           </w:p>
         </w:tc>
@@ -5492,13 +5018,8 @@
             <w:tcW w:w="1824" w:type="dxa"/>
           </w:tcPr>
           <w:p>
-            <w:proofErr w:type="spellStart"/>
-            <w:r>
-              <w:t>Variabelenaam</w:t>
-            </w:r>
-            <w:proofErr w:type="spellEnd"/>
-            <w:r>
-              <w:t xml:space="preserve"> / leeg</w:t>
+            <w:r>
+              <w:t>Variabelenaam / leeg</w:t>
             </w:r>
           </w:p>
         </w:tc>
@@ -5532,13 +5053,8 @@
             <w:tcW w:w="2019" w:type="dxa"/>
           </w:tcPr>
           <w:p>
-            <w:proofErr w:type="spellStart"/>
-            <w:r>
-              <w:t>weegfactor.d</w:t>
-            </w:r>
-            <w:proofErr w:type="spellEnd"/>
-            <w:r>
-              <w:t>_(naam)</w:t>
+            <w:r>
+              <w:t>weegfactor.d_(naam)</w:t>
             </w:r>
           </w:p>
         </w:tc>
@@ -5547,13 +5063,8 @@
             <w:tcW w:w="1824" w:type="dxa"/>
           </w:tcPr>
           <w:p>
-            <w:proofErr w:type="spellStart"/>
-            <w:r>
-              <w:t>Variabelenaam</w:t>
-            </w:r>
-            <w:proofErr w:type="spellEnd"/>
-            <w:r>
-              <w:t xml:space="preserve"> / leeg</w:t>
+            <w:r>
+              <w:t>Variabelenaam / leeg</w:t>
             </w:r>
           </w:p>
         </w:tc>
@@ -5569,15 +5080,7 @@
               <w:t xml:space="preserve"> de kolom hierboven, maar dan op basis van de naam van een dataset i.p.v. het volggetal.</w:t>
             </w:r>
             <w:r>
-              <w:t xml:space="preserve"> N.B.: Het script differentieert tussen deze twee mogelijkheden door het zoeken naar een </w:t>
-            </w:r>
-            <w:proofErr w:type="spellStart"/>
-            <w:r>
-              <w:t>underscore</w:t>
-            </w:r>
-            <w:proofErr w:type="spellEnd"/>
-            <w:r>
-              <w:t xml:space="preserve"> (_). Deze is daarom verplicht.</w:t>
+              <w:t xml:space="preserve"> N.B.: Het script differentieert tussen deze twee mogelijkheden door het zoeken naar een underscore (_). Deze is daarom verplicht.</w:t>
             </w:r>
           </w:p>
         </w:tc>
@@ -5668,6 +5171,7 @@
                 <w:b/>
                 <w:bCs/>
               </w:rPr>
+              <w:lastRenderedPageBreak/>
               <w:t>type</w:t>
             </w:r>
           </w:p>
@@ -5757,6 +5261,15 @@
             <w:r>
               <w:t>de naam van het tabellenboek. (Bijvoorbeeld de gemeentenaam.)</w:t>
             </w:r>
+            <w:r>
+              <w:t xml:space="preserve"> Daarnaast kunnen de benodigde waardes van andere subsets ook worden weergegeven, middels “[variabelenaam]”, dus bijvoorbeeld “[subregio]” als de tweede subset over de variabele subregio gaat. Let op: “{logo}” kan gebruikt worden voor het invoegen van logo’s op een gewenste plek, zie </w:t>
+            </w:r>
+            <w:r>
+              <w:t>hieronder.</w:t>
+            </w:r>
+            <w:r>
+              <w:t xml:space="preserve"> Deze wordt bij de Excelversie verwijderd.</w:t>
+            </w:r>
           </w:p>
         </w:tc>
       </w:tr>
@@ -5778,34 +5291,10 @@
         <w:t xml:space="preserve"> Dit is zeer foutgevoelig</w:t>
       </w:r>
       <w:r>
-        <w:t xml:space="preserve">, dus een dubbel- of </w:t>
-      </w:r>
-      <w:proofErr w:type="spellStart"/>
-      <w:r>
-        <w:t>triplecheck</w:t>
-      </w:r>
-      <w:proofErr w:type="spellEnd"/>
-      <w:r>
-        <w:t xml:space="preserve"> is aan te raden.</w:t>
-      </w:r>
-      <w:r>
-        <w:t xml:space="preserve"> Zowel </w:t>
-      </w:r>
-      <w:proofErr w:type="spellStart"/>
-      <w:r>
-        <w:t>variabelelabels</w:t>
-      </w:r>
-      <w:proofErr w:type="spellEnd"/>
-      <w:r>
-        <w:t xml:space="preserve"> als </w:t>
-      </w:r>
-      <w:proofErr w:type="spellStart"/>
-      <w:r>
-        <w:t>antwoordlabels</w:t>
-      </w:r>
-      <w:proofErr w:type="spellEnd"/>
-      <w:r>
-        <w:t xml:space="preserve"> kunnen worden aangepast. Hierbij is het van belang om te kijken welk type het is, aangezien het script hier zelf niet slim genoeg voor is. Bij een dichotome waarde wordt de </w:t>
+        <w:t>, dus een dubbel- of triplecheck is aan te raden.</w:t>
+      </w:r>
+      <w:r>
+        <w:t xml:space="preserve"> Zowel variabelelabels als antwoordlabels kunnen worden aangepast. Hierbij is het van belang om te kijken welk type het is, aangezien het script hier zelf niet slim genoeg voor is. Bij een dichotome waarde wordt de </w:t>
       </w:r>
       <w:r>
         <w:rPr>
@@ -5815,15 +5304,7 @@
         <w:t>vraag</w:t>
       </w:r>
       <w:r>
-        <w:t xml:space="preserve"> (= </w:t>
-      </w:r>
-      <w:proofErr w:type="spellStart"/>
-      <w:r>
-        <w:t>variabelelabel</w:t>
-      </w:r>
-      <w:proofErr w:type="spellEnd"/>
-      <w:r>
-        <w:t xml:space="preserve">) als label weergegeven, bij een niet-dichotome waarde wordt het </w:t>
+        <w:t xml:space="preserve"> (= variabelelabel) als label weergegeven, bij een niet-dichotome waarde wordt het </w:t>
       </w:r>
       <w:r>
         <w:rPr>
@@ -5906,13 +5387,8 @@
             <w:tcW w:w="0" w:type="auto"/>
           </w:tcPr>
           <w:p>
-            <w:proofErr w:type="spellStart"/>
-            <w:r>
-              <w:t>Variabelenaam</w:t>
-            </w:r>
-            <w:proofErr w:type="spellEnd"/>
-            <w:r>
-              <w:t xml:space="preserve"> / leeg</w:t>
+            <w:r>
+              <w:t>Variabelenaam / leeg</w:t>
             </w:r>
           </w:p>
         </w:tc>
@@ -5924,7 +5400,6 @@
             <w:r>
               <w:t xml:space="preserve">Alleen indien </w:t>
             </w:r>
-            <w:proofErr w:type="spellStart"/>
             <w:r>
               <w:rPr>
                 <w:i/>
@@ -5932,112 +5407,150 @@
               </w:rPr>
               <w:t>var_label</w:t>
             </w:r>
-            <w:proofErr w:type="spellEnd"/>
             <w:r>
               <w:t xml:space="preserve"> </w:t>
             </w:r>
             <w:r>
               <w:t xml:space="preserve">of </w:t>
             </w:r>
-            <w:proofErr w:type="spellStart"/>
             <w:r>
               <w:rPr>
                 <w:i/>
                 <w:iCs/>
               </w:rPr>
+              <w:t xml:space="preserve">antwoord_waarde </w:t>
+            </w:r>
+            <w:r>
+              <w:t>is ingevuld, optioneel voor antwoorden</w:t>
+            </w:r>
+            <w:r>
+              <w:t xml:space="preserve"> met zoektekst.</w:t>
+            </w:r>
+          </w:p>
+        </w:tc>
+        <w:tc>
+          <w:tcPr>
+            <w:tcW w:w="0" w:type="auto"/>
+          </w:tcPr>
+          <w:p>
+            <w:r>
+              <w:t xml:space="preserve">Geeft de variabele aan waar de verandering moet plaatsvinden. </w:t>
+            </w:r>
+          </w:p>
+        </w:tc>
+      </w:tr>
+      <w:tr>
+        <w:tc>
+          <w:tcPr>
+            <w:tcW w:w="0" w:type="auto"/>
+          </w:tcPr>
+          <w:p>
+            <w:r>
+              <w:t>var_label</w:t>
+            </w:r>
+          </w:p>
+        </w:tc>
+        <w:tc>
+          <w:tcPr>
+            <w:tcW w:w="0" w:type="auto"/>
+          </w:tcPr>
+          <w:p>
+            <w:r>
+              <w:t>Nieuw label / leeg</w:t>
+            </w:r>
+          </w:p>
+        </w:tc>
+        <w:tc>
+          <w:tcPr>
+            <w:tcW w:w="0" w:type="auto"/>
+          </w:tcPr>
+          <w:p>
+            <w:r>
+              <w:t>Nee</w:t>
+            </w:r>
+          </w:p>
+        </w:tc>
+        <w:tc>
+          <w:tcPr>
+            <w:tcW w:w="0" w:type="auto"/>
+          </w:tcPr>
+          <w:p>
+            <w:r>
+              <w:t>De vervangende waarde voor deze variabele.</w:t>
+            </w:r>
+          </w:p>
+        </w:tc>
+      </w:tr>
+      <w:tr>
+        <w:tc>
+          <w:tcPr>
+            <w:tcW w:w="0" w:type="auto"/>
+          </w:tcPr>
+          <w:p>
+            <w:r>
               <w:t>antwoord_waarde</w:t>
             </w:r>
-            <w:proofErr w:type="spellEnd"/>
+          </w:p>
+        </w:tc>
+        <w:tc>
+          <w:tcPr>
+            <w:tcW w:w="0" w:type="auto"/>
+          </w:tcPr>
+          <w:p>
+            <w:r>
+              <w:t>Antwoordoptie / leeg</w:t>
+            </w:r>
+          </w:p>
+        </w:tc>
+        <w:tc>
+          <w:tcPr>
+            <w:tcW w:w="0" w:type="auto"/>
+          </w:tcPr>
+          <w:p>
+            <w:r>
+              <w:t xml:space="preserve">Alleen indien </w:t>
+            </w:r>
             <w:r>
               <w:rPr>
                 <w:i/>
                 <w:iCs/>
               </w:rPr>
-              <w:t xml:space="preserve"> </w:t>
-            </w:r>
-            <w:r>
-              <w:t>is ingevuld, optioneel voor antwoorden</w:t>
-            </w:r>
-            <w:r>
-              <w:t xml:space="preserve"> met zoektekst.</w:t>
-            </w:r>
-          </w:p>
-        </w:tc>
-        <w:tc>
-          <w:tcPr>
-            <w:tcW w:w="0" w:type="auto"/>
-          </w:tcPr>
-          <w:p>
-            <w:r>
-              <w:t xml:space="preserve">Geeft de variabele aan waar de verandering moet plaatsvinden. </w:t>
-            </w:r>
-          </w:p>
-        </w:tc>
-      </w:tr>
-      <w:tr>
-        <w:tc>
-          <w:tcPr>
-            <w:tcW w:w="0" w:type="auto"/>
-          </w:tcPr>
-          <w:p>
-            <w:proofErr w:type="spellStart"/>
-            <w:r>
-              <w:t>var_label</w:t>
-            </w:r>
-            <w:proofErr w:type="spellEnd"/>
-          </w:p>
-        </w:tc>
-        <w:tc>
-          <w:tcPr>
-            <w:tcW w:w="0" w:type="auto"/>
-          </w:tcPr>
-          <w:p>
-            <w:r>
-              <w:t>Nieuw label / leeg</w:t>
-            </w:r>
-          </w:p>
-        </w:tc>
-        <w:tc>
-          <w:tcPr>
-            <w:tcW w:w="0" w:type="auto"/>
-          </w:tcPr>
-          <w:p>
-            <w:r>
-              <w:t>Nee</w:t>
-            </w:r>
-          </w:p>
-        </w:tc>
-        <w:tc>
-          <w:tcPr>
-            <w:tcW w:w="0" w:type="auto"/>
-          </w:tcPr>
-          <w:p>
-            <w:r>
-              <w:t>De vervangende waarde voor deze variabele.</w:t>
-            </w:r>
-          </w:p>
-        </w:tc>
-      </w:tr>
-      <w:tr>
-        <w:tc>
-          <w:tcPr>
-            <w:tcW w:w="0" w:type="auto"/>
-          </w:tcPr>
-          <w:p>
-            <w:proofErr w:type="spellStart"/>
-            <w:r>
-              <w:t>antwoord_waarde</w:t>
-            </w:r>
-            <w:proofErr w:type="spellEnd"/>
-          </w:p>
-        </w:tc>
-        <w:tc>
-          <w:tcPr>
-            <w:tcW w:w="0" w:type="auto"/>
-          </w:tcPr>
-          <w:p>
-            <w:r>
-              <w:t>Antwoordoptie / leeg</w:t>
+              <w:t xml:space="preserve">antwoord_oud </w:t>
+            </w:r>
+            <w:r>
+              <w:t>leeg is.</w:t>
+            </w:r>
+          </w:p>
+        </w:tc>
+        <w:tc>
+          <w:tcPr>
+            <w:tcW w:w="0" w:type="auto"/>
+          </w:tcPr>
+          <w:p>
+            <w:r>
+              <w:t>De waarde van het te vervangen antwoordlabel. Dit is de numerieke waarde die in SPSS staat.</w:t>
+            </w:r>
+          </w:p>
+        </w:tc>
+      </w:tr>
+      <w:tr>
+        <w:tc>
+          <w:tcPr>
+            <w:tcW w:w="0" w:type="auto"/>
+          </w:tcPr>
+          <w:p>
+            <w:r>
+              <w:t>antwoord_oud</w:t>
+            </w:r>
+          </w:p>
+        </w:tc>
+        <w:tc>
+          <w:tcPr>
+            <w:tcW w:w="0" w:type="auto"/>
+          </w:tcPr>
+          <w:p>
+            <w:r>
+              <w:t>Oud antwoord / leeg</w:t>
             </w:r>
           </w:p>
         </w:tc>
@@ -6049,148 +5562,77 @@
             <w:r>
               <w:t xml:space="preserve">Alleen indien </w:t>
             </w:r>
-            <w:proofErr w:type="spellStart"/>
             <w:r>
               <w:rPr>
                 <w:i/>
                 <w:iCs/>
               </w:rPr>
-              <w:t>antwoord_oud</w:t>
-            </w:r>
-            <w:proofErr w:type="spellEnd"/>
+              <w:t>antwoord_nieuw</w:t>
+            </w:r>
+            <w:r>
+              <w:t xml:space="preserve"> is ingevuld</w:t>
+            </w:r>
+            <w:r>
+              <w:t xml:space="preserve"> en </w:t>
+            </w:r>
             <w:r>
               <w:rPr>
                 <w:i/>
                 <w:iCs/>
               </w:rPr>
-              <w:t xml:space="preserve"> </w:t>
-            </w:r>
-            <w:r>
-              <w:t>leeg is.</w:t>
-            </w:r>
-          </w:p>
-        </w:tc>
-        <w:tc>
-          <w:tcPr>
-            <w:tcW w:w="0" w:type="auto"/>
-          </w:tcPr>
-          <w:p>
-            <w:r>
-              <w:t>De waarde van het te vervangen antwoordlabel. Dit is de numerieke waarde die in SPSS staat.</w:t>
-            </w:r>
-          </w:p>
-        </w:tc>
-      </w:tr>
-      <w:tr>
-        <w:tc>
-          <w:tcPr>
-            <w:tcW w:w="0" w:type="auto"/>
-          </w:tcPr>
-          <w:p>
-            <w:proofErr w:type="spellStart"/>
-            <w:r>
-              <w:lastRenderedPageBreak/>
-              <w:t>antwoord_oud</w:t>
-            </w:r>
-            <w:proofErr w:type="spellEnd"/>
-          </w:p>
-        </w:tc>
-        <w:tc>
-          <w:tcPr>
-            <w:tcW w:w="0" w:type="auto"/>
-          </w:tcPr>
-          <w:p>
-            <w:r>
-              <w:t>Oud antwoord / leeg</w:t>
-            </w:r>
-          </w:p>
-        </w:tc>
-        <w:tc>
-          <w:tcPr>
-            <w:tcW w:w="0" w:type="auto"/>
-          </w:tcPr>
-          <w:p>
-            <w:r>
-              <w:t xml:space="preserve">Alleen indien </w:t>
-            </w:r>
-            <w:proofErr w:type="spellStart"/>
+              <w:t xml:space="preserve">antwoord_waarde </w:t>
+            </w:r>
+            <w:r>
+              <w:rPr>
+                <w:b/>
+                <w:bCs/>
+              </w:rPr>
+              <w:t>niet</w:t>
+            </w:r>
+            <w:r>
+              <w:t xml:space="preserve"> is ingevuld.</w:t>
+            </w:r>
+          </w:p>
+        </w:tc>
+        <w:tc>
+          <w:tcPr>
+            <w:tcW w:w="0" w:type="auto"/>
+          </w:tcPr>
+          <w:p>
+            <w:r>
+              <w:t>Zoekwaarde om te vervangen. Deze dient precies identiek te zijn aan de waarde in SPSS. (Dit kan ook gekopieerd worden uit het tabellenboek.)</w:t>
+            </w:r>
+          </w:p>
+          <w:p>
+            <w:r>
+              <w:rPr>
+                <w:b/>
+                <w:bCs/>
+              </w:rPr>
+              <w:t xml:space="preserve">Let op: </w:t>
+            </w:r>
+            <w:r>
+              <w:t xml:space="preserve">Als </w:t>
+            </w:r>
             <w:r>
               <w:rPr>
                 <w:i/>
                 <w:iCs/>
               </w:rPr>
-              <w:t>antwoord_nieuw</w:t>
-            </w:r>
-            <w:proofErr w:type="spellEnd"/>
-            <w:r>
-              <w:t xml:space="preserve"> is ingevuld</w:t>
-            </w:r>
-            <w:r>
-              <w:t xml:space="preserve"> en </w:t>
-            </w:r>
-            <w:proofErr w:type="spellStart"/>
+              <w:t>var</w:t>
+            </w:r>
+            <w:r>
+              <w:t xml:space="preserve"> niet is opgegeven in deze regel wordt het antwoord in alle variabelen vervangen. De </w:t>
+            </w:r>
+            <w:r>
+              <w:lastRenderedPageBreak/>
+              <w:t xml:space="preserve">waarde in </w:t>
+            </w:r>
             <w:r>
               <w:rPr>
                 <w:i/>
                 <w:iCs/>
               </w:rPr>
-              <w:t>antwoord_waarde</w:t>
-            </w:r>
-            <w:proofErr w:type="spellEnd"/>
-            <w:r>
-              <w:rPr>
-                <w:i/>
-                <w:iCs/>
-              </w:rPr>
-              <w:t xml:space="preserve"> </w:t>
-            </w:r>
-            <w:r>
-              <w:rPr>
-                <w:b/>
-                <w:bCs/>
-              </w:rPr>
-              <w:t>niet</w:t>
-            </w:r>
-            <w:r>
-              <w:t xml:space="preserve"> is ingevuld.</w:t>
-            </w:r>
-          </w:p>
-        </w:tc>
-        <w:tc>
-          <w:tcPr>
-            <w:tcW w:w="0" w:type="auto"/>
-          </w:tcPr>
-          <w:p>
-            <w:r>
-              <w:t>Zoekwaarde om te vervangen. Deze dient precies identiek te zijn aan de waarde in SPSS. (Dit kan ook gekopieerd worden uit het tabellenboek.)</w:t>
-            </w:r>
-          </w:p>
-          <w:p>
-            <w:r>
-              <w:rPr>
-                <w:b/>
-                <w:bCs/>
-              </w:rPr>
-              <w:t xml:space="preserve">Let op: </w:t>
-            </w:r>
-            <w:r>
-              <w:t xml:space="preserve">Als </w:t>
-            </w:r>
-            <w:r>
-              <w:rPr>
-                <w:i/>
-                <w:iCs/>
-              </w:rPr>
-              <w:t>var</w:t>
-            </w:r>
-            <w:r>
-              <w:t xml:space="preserve"> niet is opgegeven in deze regel wordt het antwoord in alle variabelen vervangen. De waarde in </w:t>
-            </w:r>
-            <w:r>
-              <w:rPr>
-                <w:i/>
-                <w:iCs/>
-              </w:rPr>
               <w:t xml:space="preserve">var </w:t>
             </w:r>
             <w:r>
@@ -6205,11 +5647,10 @@
             <w:tcW w:w="0" w:type="auto"/>
           </w:tcPr>
           <w:p>
-            <w:proofErr w:type="spellStart"/>
-            <w:r>
+            <w:r>
+              <w:lastRenderedPageBreak/>
               <w:t>antwoord_nieuw</w:t>
             </w:r>
-            <w:proofErr w:type="spellEnd"/>
           </w:p>
         </w:tc>
         <w:tc>
@@ -6302,11 +5743,9 @@
             <w:tcW w:w="587" w:type="pct"/>
           </w:tcPr>
           <w:p>
-            <w:proofErr w:type="spellStart"/>
             <w:r>
               <w:t>id</w:t>
             </w:r>
-            <w:proofErr w:type="spellEnd"/>
           </w:p>
         </w:tc>
         <w:tc>
@@ -6328,34 +5767,19 @@
           </w:tcPr>
           <w:p>
             <w:r>
-              <w:t xml:space="preserve">Optionele </w:t>
-            </w:r>
-            <w:proofErr w:type="spellStart"/>
-            <w:r>
-              <w:t>identifier</w:t>
-            </w:r>
-            <w:proofErr w:type="spellEnd"/>
-            <w:r>
-              <w:t xml:space="preserve"> voor het plaatsen in de </w:t>
-            </w:r>
-            <w:proofErr w:type="spellStart"/>
-            <w:r>
-              <w:t>digitoegankelijke</w:t>
-            </w:r>
-            <w:proofErr w:type="spellEnd"/>
-            <w:r>
-              <w:t xml:space="preserve"> versie. Deze werkt anders dan Excel, waardoor logo’s op verschillende plaats in het document geplaatst moeten kunnen worden. Dit veld kan gebruikt worden om de locatie aan te geven; de tekst “{logo (</w:t>
-            </w:r>
-            <w:proofErr w:type="spellStart"/>
-            <w:r>
-              <w:t>id</w:t>
-            </w:r>
-            <w:proofErr w:type="spellEnd"/>
-            <w:r>
-              <w:t xml:space="preserve">)}” wordt vervangen door </w:t>
+              <w:t>Optionele identifier voor het plaatsen in de digitoegankelijke versie. Deze werkt anders dan Excel, waardoor logo’s op verschillende pl</w:t>
+            </w:r>
+            <w:r>
+              <w:t>ekken</w:t>
+            </w:r>
+            <w:r>
+              <w:t xml:space="preserve"> in het document geplaatst moeten kunnen worden. Dit veld kan gebruikt worden om de locatie aan te geven; de tekst “{logo (id)}” wordt vervangen door </w:t>
             </w:r>
             <w:r>
               <w:t>de afbeelding wanneer er een waarde opgegeven is. Zo niet, dan wordt deze geplaatst ter vervanging van “{logo}”.</w:t>
+            </w:r>
+            <w:r>
+              <w:t xml:space="preserve"> Let op: {logo} kan ook toegevoegd worden in de introtekst, indien gewenst.</w:t>
             </w:r>
           </w:p>
         </w:tc>
@@ -6628,11 +6052,7 @@
         <w:t>, door op een volgende rij een bijpassend</w:t>
       </w:r>
       <w:r>
-        <w:t xml:space="preserve"> ‘onderdeel’ toe te </w:t>
-      </w:r>
-      <w:r>
-        <w:lastRenderedPageBreak/>
-        <w:t>voegen.</w:t>
+        <w:t xml:space="preserve"> ‘onderdeel’ toe te voegen.</w:t>
       </w:r>
       <w:r>
         <w:t xml:space="preserve"> De eerste rij</w:t>
@@ -6723,13 +6143,8 @@
                 <w:iCs/>
               </w:rPr>
             </w:pPr>
-            <w:proofErr w:type="spellStart"/>
-            <w:r>
-              <w:t>naam_dataset</w:t>
-            </w:r>
-            <w:proofErr w:type="spellEnd"/>
-            <w:r>
-              <w:t xml:space="preserve"> uit het tabblad </w:t>
+            <w:r>
+              <w:t xml:space="preserve">naam_dataset uit het tabblad </w:t>
             </w:r>
             <w:r>
               <w:rPr>
@@ -6767,44 +6182,43 @@
             <w:tcW w:w="0" w:type="auto"/>
           </w:tcPr>
           <w:p>
-            <w:proofErr w:type="spellStart"/>
-            <w:r>
-              <w:t>Variabelenaam</w:t>
-            </w:r>
-            <w:proofErr w:type="spellEnd"/>
+            <w:r>
+              <w:t xml:space="preserve">Variabelenaam </w:t>
+            </w:r>
+            <w:r>
+              <w:t>/</w:t>
+            </w:r>
+            <w:r>
+              <w:t xml:space="preserve"> leeg</w:t>
+            </w:r>
+          </w:p>
+        </w:tc>
+        <w:tc>
+          <w:tcPr>
+            <w:tcW w:w="0" w:type="auto"/>
+          </w:tcPr>
+          <w:p>
+            <w:r>
+              <w:t>Variabele waarop gesplitst moet worden.</w:t>
+            </w:r>
+            <w:r>
+              <w:t xml:space="preserve"> Dit kan bijvoorbeeld op </w:t>
+            </w:r>
+            <w:r>
+              <w:t>school, regio</w:t>
+            </w:r>
+            <w:r>
+              <w:t>, of gemeente zijn.</w:t>
+            </w:r>
             <w:r>
               <w:t xml:space="preserve"> </w:t>
             </w:r>
             <w:r>
-              <w:t>/</w:t>
-            </w:r>
-            <w:r>
-              <w:t xml:space="preserve"> leeg</w:t>
-            </w:r>
-          </w:p>
-        </w:tc>
-        <w:tc>
-          <w:tcPr>
-            <w:tcW w:w="0" w:type="auto"/>
-          </w:tcPr>
-          <w:p>
-            <w:r>
-              <w:t>Variabele waarop gesplitst moet worden.</w:t>
-            </w:r>
-            <w:r>
-              <w:t xml:space="preserve"> Dit kan bijvoorbeeld op </w:t>
-            </w:r>
-            <w:r>
-              <w:t>school, regio</w:t>
-            </w:r>
-            <w:r>
-              <w:t>, of gemeente zijn.</w:t>
-            </w:r>
-            <w:r>
-              <w:t xml:space="preserve"> </w:t>
-            </w:r>
-            <w:r>
-              <w:t xml:space="preserve">Hier kan tevens een tweede niveau worden aangegeven, welke op basis van de eerste (bovenste) subset opgezocht zal worden. Als de eerste regel bijvoorbeeld </w:t>
+              <w:t xml:space="preserve">Hier kan </w:t>
+            </w:r>
+            <w:r>
+              <w:lastRenderedPageBreak/>
+              <w:t xml:space="preserve">tevens een tweede niveau worden aangegeven, welke op basis van de eerste (bovenste) subset opgezocht zal worden. Als de eerste regel bijvoorbeeld </w:t>
             </w:r>
             <w:r>
               <w:rPr>
@@ -6816,7 +6230,6 @@
             <w:r>
               <w:t xml:space="preserve"> als subset heeft, en de tweede regel </w:t>
             </w:r>
-            <w:proofErr w:type="spellStart"/>
             <w:r>
               <w:rPr>
                 <w:i/>
@@ -6824,17 +6237,8 @@
               </w:rPr>
               <w:t>subregio</w:t>
             </w:r>
-            <w:proofErr w:type="spellEnd"/>
-            <w:r>
-              <w:t xml:space="preserve">, dan wordt de </w:t>
-            </w:r>
-            <w:proofErr w:type="spellStart"/>
-            <w:r>
-              <w:t>subregio</w:t>
-            </w:r>
-            <w:proofErr w:type="spellEnd"/>
-            <w:r>
-              <w:t xml:space="preserve"> waarin de gemeente zich bevind meegenomen. </w:t>
+            <w:r>
+              <w:t xml:space="preserve">, dan wordt de subregio waarin de gemeente zich bevind meegenomen. </w:t>
             </w:r>
             <w:r>
               <w:t>Indien</w:t>
@@ -6858,6 +6262,7 @@
               </w:rPr>
             </w:pPr>
             <w:r>
+              <w:lastRenderedPageBreak/>
               <w:t>jaar</w:t>
             </w:r>
           </w:p>
@@ -6895,11 +6300,9 @@
             <w:tcW w:w="0" w:type="auto"/>
           </w:tcPr>
           <w:p>
-            <w:proofErr w:type="spellStart"/>
             <w:r>
               <w:t>met_crossing</w:t>
             </w:r>
-            <w:proofErr w:type="spellEnd"/>
           </w:p>
         </w:tc>
         <w:tc>
@@ -6920,7 +6323,6 @@
             <w:r>
               <w:t xml:space="preserve">Legt vast of dit onderdeel verder uitgesplitst moet worden met kruisvariabelen. (Zie ook tabblad </w:t>
             </w:r>
-            <w:proofErr w:type="spellStart"/>
             <w:r>
               <w:rPr>
                 <w:i/>
@@ -6928,7 +6330,6 @@
               </w:rPr>
               <w:t>crossings</w:t>
             </w:r>
-            <w:proofErr w:type="spellEnd"/>
             <w:r>
               <w:t>.)</w:t>
             </w:r>
@@ -6941,14 +6342,12 @@
             <w:tcW w:w="0" w:type="auto"/>
           </w:tcPr>
           <w:p>
-            <w:proofErr w:type="spellStart"/>
             <w:r>
               <w:t>s</w:t>
             </w:r>
             <w:r>
               <w:t>ign_crossing</w:t>
             </w:r>
-            <w:proofErr w:type="spellEnd"/>
           </w:p>
         </w:tc>
         <w:tc>
@@ -6997,7 +6396,6 @@
             <w:r>
               <w:t xml:space="preserve">als </w:t>
             </w:r>
-            <w:proofErr w:type="spellStart"/>
             <w:r>
               <w:rPr>
                 <w:i/>
@@ -7005,7 +6403,6 @@
               </w:rPr>
               <w:t>sign_toetsen</w:t>
             </w:r>
-            <w:proofErr w:type="spellEnd"/>
             <w:r>
               <w:t xml:space="preserve"> op het tabblad </w:t>
             </w:r>
@@ -7028,11 +6425,9 @@
             <w:tcW w:w="0" w:type="auto"/>
           </w:tcPr>
           <w:p>
-            <w:proofErr w:type="spellStart"/>
             <w:r>
               <w:t>sign_totaal</w:t>
             </w:r>
-            <w:proofErr w:type="spellEnd"/>
           </w:p>
         </w:tc>
         <w:tc>
@@ -7170,15 +6565,7 @@
               <w:t xml:space="preserve">wel </w:t>
             </w:r>
             <w:r>
-              <w:t xml:space="preserve">mogelijk om vanuit de totaalkolom van een gemeente te vergelijken met het totaal van Nederland, maar niet </w:t>
-            </w:r>
-            <w:proofErr w:type="spellStart"/>
-            <w:r>
-              <w:t>vice</w:t>
-            </w:r>
-            <w:proofErr w:type="spellEnd"/>
-            <w:r>
-              <w:t xml:space="preserve"> versa</w:t>
+              <w:t>mogelijk om vanuit de totaalkolom van een gemeente te vergelijken met het totaal van Nederland, maar niet vice versa</w:t>
             </w:r>
             <w:r>
               <w:t xml:space="preserve">. </w:t>
@@ -7246,12 +6633,9 @@
             <w:tcW w:w="0" w:type="auto"/>
           </w:tcPr>
           <w:p>
-            <w:proofErr w:type="spellStart"/>
-            <w:r>
-              <w:lastRenderedPageBreak/>
+            <w:r>
               <w:t>sign_doelkolom</w:t>
             </w:r>
-            <w:proofErr w:type="spellEnd"/>
           </w:p>
         </w:tc>
         <w:tc>
@@ -7278,7 +6662,6 @@
             <w:r>
               <w:t xml:space="preserve">, oftewel de kolom die is aangegeven bij </w:t>
             </w:r>
-            <w:proofErr w:type="spellStart"/>
             <w:r>
               <w:rPr>
                 <w:i/>
@@ -7286,7 +6669,6 @@
               </w:rPr>
               <w:t>sign_totaal</w:t>
             </w:r>
-            <w:proofErr w:type="spellEnd"/>
             <w:r>
               <w:t>.</w:t>
             </w:r>
@@ -7320,7 +6702,11 @@
           </w:tcPr>
           <w:p>
             <w:r>
-              <w:t xml:space="preserve">De kolomnamen worden in principe automatisch gegenereerd, maar het kan voorkomen dat er alsnog een aparte kolomnaam gewenst is. Deze kan worden ingesteld door dit veld te vullen met de gewenste </w:t>
+              <w:t xml:space="preserve">De kolomnamen worden in principe automatisch gegenereerd, maar het kan voorkomen dat er alsnog een </w:t>
+            </w:r>
+            <w:r>
+              <w:lastRenderedPageBreak/>
+              <w:t xml:space="preserve">aparte kolomnaam gewenst is. Deze kan worden ingesteld door dit veld te vullen met de gewenste </w:t>
             </w:r>
             <w:r>
               <w:t xml:space="preserve">kolomnaam. </w:t>
@@ -7371,37 +6757,13 @@
         <w:t>de opmaak van een kop over te nemen als opmaak voor een vraag mist. (Dus simpel gezegd:</w:t>
       </w:r>
       <w:r>
-        <w:t xml:space="preserve"> als </w:t>
-      </w:r>
-      <w:proofErr w:type="spellStart"/>
-      <w:r>
-        <w:t>vraag_size</w:t>
-      </w:r>
-      <w:proofErr w:type="spellEnd"/>
-      <w:r>
-        <w:t xml:space="preserve"> = leeg, dan</w:t>
-      </w:r>
-      <w:r>
-        <w:t xml:space="preserve"> </w:t>
-      </w:r>
-      <w:proofErr w:type="spellStart"/>
-      <w:r>
-        <w:t>vraag_</w:t>
-      </w:r>
-      <w:r>
-        <w:t>size</w:t>
-      </w:r>
-      <w:proofErr w:type="spellEnd"/>
-      <w:r>
-        <w:t xml:space="preserve"> = </w:t>
-      </w:r>
-      <w:proofErr w:type="spellStart"/>
-      <w:r>
-        <w:t>kop_size</w:t>
-      </w:r>
-      <w:proofErr w:type="spellEnd"/>
-      <w:r>
-        <w:t>.)</w:t>
+        <w:t xml:space="preserve"> als vraag_size = leeg, dan</w:t>
+      </w:r>
+      <w:r>
+        <w:t xml:space="preserve"> vraag_</w:t>
+      </w:r>
+      <w:r>
+        <w:t>size = kop_size.)</w:t>
       </w:r>
     </w:p>
     <w:tbl>
@@ -7469,13 +6831,8 @@
               <w:t>)</w:t>
             </w:r>
             <w:r>
-              <w:t>_</w:t>
-            </w:r>
-            <w:proofErr w:type="spellStart"/>
-            <w:r>
-              <w:t>size</w:t>
-            </w:r>
-            <w:proofErr w:type="spellEnd"/>
+              <w:t>_size</w:t>
+            </w:r>
           </w:p>
         </w:tc>
         <w:tc>
@@ -7503,13 +6860,8 @@
               <w:t>koppen/</w:t>
             </w:r>
             <w:r>
-              <w:t xml:space="preserve">titels in </w:t>
-            </w:r>
-            <w:proofErr w:type="spellStart"/>
-            <w:r>
-              <w:t>pt</w:t>
-            </w:r>
-            <w:proofErr w:type="spellEnd"/>
+              <w:t>titels in pt</w:t>
+            </w:r>
             <w:r>
               <w:t xml:space="preserve"> (= lettergrootte in Word en Excel)</w:t>
             </w:r>
@@ -7544,13 +6896,8 @@
               <w:t>)</w:t>
             </w:r>
             <w:r>
-              <w:t>_</w:t>
-            </w:r>
-            <w:proofErr w:type="spellStart"/>
-            <w:r>
-              <w:t>color</w:t>
-            </w:r>
-            <w:proofErr w:type="spellEnd"/>
+              <w:t>_color</w:t>
+            </w:r>
           </w:p>
         </w:tc>
         <w:tc>
@@ -7589,55 +6936,13 @@
               <w:rPr>
                 <w:lang w:val="en-US"/>
               </w:rPr>
-              <w:t xml:space="preserve">Excel </w:t>
-            </w:r>
-            <w:proofErr w:type="spellStart"/>
+              <w:t>Excel accepteert hexadecimale codes (#FFFFFF) of</w:t>
+            </w:r>
             <w:r>
               <w:rPr>
                 <w:lang w:val="en-US"/>
               </w:rPr>
-              <w:t>accepteert</w:t>
-            </w:r>
-            <w:proofErr w:type="spellEnd"/>
-            <w:r>
-              <w:rPr>
-                <w:lang w:val="en-US"/>
-              </w:rPr>
-              <w:t xml:space="preserve"> </w:t>
-            </w:r>
-            <w:proofErr w:type="spellStart"/>
-            <w:r>
-              <w:rPr>
-                <w:lang w:val="en-US"/>
-              </w:rPr>
-              <w:t>hexadecimale</w:t>
-            </w:r>
-            <w:proofErr w:type="spellEnd"/>
-            <w:r>
-              <w:rPr>
-                <w:lang w:val="en-US"/>
-              </w:rPr>
-              <w:t xml:space="preserve"> codes (#FFFFFF) of</w:t>
-            </w:r>
-            <w:r>
-              <w:rPr>
-                <w:lang w:val="en-US"/>
-              </w:rPr>
-              <w:t xml:space="preserve"> </w:t>
-            </w:r>
-            <w:proofErr w:type="spellStart"/>
-            <w:r>
-              <w:rPr>
-                <w:lang w:val="en-US"/>
-              </w:rPr>
-              <w:t>namen</w:t>
-            </w:r>
-            <w:proofErr w:type="spellEnd"/>
-            <w:r>
-              <w:rPr>
-                <w:lang w:val="en-US"/>
-              </w:rPr>
-              <w:t xml:space="preserve"> (green/red).</w:t>
+              <w:t xml:space="preserve"> namen (green/red).</w:t>
             </w:r>
           </w:p>
         </w:tc>
@@ -7664,13 +6969,8 @@
               <w:t>)</w:t>
             </w:r>
             <w:r>
-              <w:t>_</w:t>
-            </w:r>
-            <w:proofErr w:type="spellStart"/>
-            <w:r>
-              <w:t>decoration</w:t>
-            </w:r>
-            <w:proofErr w:type="spellEnd"/>
+              <w:t>_decoration</w:t>
+            </w:r>
           </w:p>
         </w:tc>
         <w:tc>
@@ -7743,31 +7043,7 @@
               <w:t xml:space="preserve">Let op: </w:t>
             </w:r>
             <w:r>
-              <w:t xml:space="preserve">binnen de </w:t>
-            </w:r>
-            <w:proofErr w:type="spellStart"/>
-            <w:r>
-              <w:t>digitoegankelijke</w:t>
-            </w:r>
-            <w:proofErr w:type="spellEnd"/>
-            <w:r>
-              <w:t xml:space="preserve"> versie is alleen </w:t>
-            </w:r>
-            <w:proofErr w:type="spellStart"/>
-            <w:r>
-              <w:t>bold</w:t>
-            </w:r>
-            <w:proofErr w:type="spellEnd"/>
-            <w:r>
-              <w:t xml:space="preserve"> / italic / </w:t>
-            </w:r>
-            <w:proofErr w:type="spellStart"/>
-            <w:r>
-              <w:t>underline</w:t>
-            </w:r>
-            <w:proofErr w:type="spellEnd"/>
-            <w:r>
-              <w:t xml:space="preserve"> toegestaan.</w:t>
+              <w:t>binnen de digitoegankelijke versie is alleen bold / italic / underline toegestaan.</w:t>
             </w:r>
           </w:p>
         </w:tc>
@@ -7794,13 +7070,200 @@
               <w:t>)</w:t>
             </w:r>
             <w:r>
+              <w:t>_fill</w:t>
+            </w:r>
+          </w:p>
+        </w:tc>
+        <w:tc>
+          <w:tcPr>
+            <w:tcW w:w="2287" w:type="dxa"/>
+          </w:tcPr>
+          <w:p>
+            <w:r>
+              <w:t>Hexadecimale code of naam</w:t>
+            </w:r>
+          </w:p>
+        </w:tc>
+        <w:tc>
+          <w:tcPr>
+            <w:tcW w:w="0" w:type="auto"/>
+          </w:tcPr>
+          <w:p>
+            <w:pPr>
+              <w:rPr>
+                <w:lang w:val="en-US"/>
+              </w:rPr>
+            </w:pPr>
+            <w:r>
+              <w:t xml:space="preserve">De gewenste achtergrondkleur voor </w:t>
+            </w:r>
+            <w:r>
+              <w:t>vragen/</w:t>
+            </w:r>
+            <w:r>
+              <w:t xml:space="preserve">koppen/titels. </w:t>
+            </w:r>
+            <w:r>
+              <w:rPr>
+                <w:lang w:val="en-US"/>
+              </w:rPr>
+              <w:t>Excel accepteert hexadecimale codes (#FFFFFF) of</w:t>
+            </w:r>
+            <w:r>
+              <w:rPr>
+                <w:lang w:val="en-US"/>
+              </w:rPr>
+              <w:t xml:space="preserve"> namen (green/red).</w:t>
+            </w:r>
+          </w:p>
+        </w:tc>
+      </w:tr>
+      <w:tr>
+        <w:tc>
+          <w:tcPr>
+            <w:tcW w:w="3296" w:type="dxa"/>
+          </w:tcPr>
+          <w:p>
+            <w:pPr>
+              <w:rPr>
+                <w:lang w:val="en-US"/>
+              </w:rPr>
+            </w:pPr>
+            <w:r>
+              <w:rPr>
+                <w:lang w:val="en-US"/>
+              </w:rPr>
+              <w:t>f</w:t>
+            </w:r>
+            <w:r>
+              <w:rPr>
+                <w:lang w:val="en-US"/>
+              </w:rPr>
+              <w:t>ont_color</w:t>
+            </w:r>
+          </w:p>
+        </w:tc>
+        <w:tc>
+          <w:tcPr>
+            <w:tcW w:w="2287" w:type="dxa"/>
+          </w:tcPr>
+          <w:p>
+            <w:pPr>
+              <w:rPr>
+                <w:lang w:val="en-US"/>
+              </w:rPr>
+            </w:pPr>
+            <w:r>
+              <w:rPr>
+                <w:lang w:val="en-US"/>
+              </w:rPr>
+              <w:t>Hexadecimale code of naam</w:t>
+            </w:r>
+          </w:p>
+        </w:tc>
+        <w:tc>
+          <w:tcPr>
+            <w:tcW w:w="0" w:type="auto"/>
+          </w:tcPr>
+          <w:p>
+            <w:r>
+              <w:t xml:space="preserve">De gewenste tekstkleur. </w:t>
+            </w:r>
+            <w:r>
+              <w:t>Excel accepteert hexadecimale codes (#FFFFFF) of namen (green/red).</w:t>
+            </w:r>
+          </w:p>
+        </w:tc>
+      </w:tr>
+      <w:tr>
+        <w:tc>
+          <w:tcPr>
+            <w:tcW w:w="3296" w:type="dxa"/>
+          </w:tcPr>
+          <w:p>
+            <w:pPr>
+              <w:rPr>
+                <w:lang w:val="en-US"/>
+              </w:rPr>
+            </w:pPr>
+            <w:r>
+              <w:rPr>
+                <w:lang w:val="en-US"/>
+              </w:rPr>
+              <w:t>font_type</w:t>
+            </w:r>
+          </w:p>
+        </w:tc>
+        <w:tc>
+          <w:tcPr>
+            <w:tcW w:w="2287" w:type="dxa"/>
+          </w:tcPr>
+          <w:p>
+            <w:pPr>
+              <w:rPr>
+                <w:lang w:val="en-US"/>
+              </w:rPr>
+            </w:pPr>
+            <w:r>
+              <w:rPr>
+                <w:lang w:val="en-US"/>
+              </w:rPr>
+              <w:t>Naam van lettertype</w:t>
+            </w:r>
+          </w:p>
+        </w:tc>
+        <w:tc>
+          <w:tcPr>
+            <w:tcW w:w="0" w:type="auto"/>
+          </w:tcPr>
+          <w:p>
+            <w:r>
+              <w:t>Lettertype dat gebruikt wordt v</w:t>
+            </w:r>
+            <w:r>
+              <w:t xml:space="preserve">oor alle tekst. </w:t>
+            </w:r>
+            <w:r>
+              <w:t>Dit dient een geldige naam van een lettertype te zijn. Tip: gebruik de lijst bovenaan in Word als voorbeeld.</w:t>
+            </w:r>
+          </w:p>
+        </w:tc>
+      </w:tr>
+      <w:tr>
+        <w:tc>
+          <w:tcPr>
+            <w:tcW w:w="3296" w:type="dxa"/>
+          </w:tcPr>
+          <w:p>
+            <w:pPr>
+              <w:rPr>
+                <w:lang w:val="en-US"/>
+              </w:rPr>
+            </w:pPr>
+            <w:r>
+              <w:rPr>
+                <w:lang w:val="en-US"/>
+              </w:rPr>
+              <w:t>f</w:t>
+            </w:r>
+            <w:r>
+              <w:rPr>
+                <w:lang w:val="en-US"/>
+              </w:rPr>
+              <w:t>ont</w:t>
+            </w:r>
+            <w:r>
+              <w:rPr>
+                <w:lang w:val="en-US"/>
+              </w:rPr>
               <w:t>_</w:t>
             </w:r>
-            <w:proofErr w:type="spellStart"/>
-            <w:r>
-              <w:t>fill</w:t>
-            </w:r>
-            <w:proofErr w:type="spellEnd"/>
+            <w:r>
+              <w:rPr>
+                <w:lang w:val="en-US"/>
+              </w:rPr>
+              <w:t>size</w:t>
+            </w:r>
           </w:p>
         </w:tc>
         <w:tc>
@@ -7808,83 +7271,44 @@
             <w:tcW w:w="2287" w:type="dxa"/>
           </w:tcPr>
           <w:p>
-            <w:r>
-              <w:t>Hexadecimale code of naam</w:t>
-            </w:r>
-          </w:p>
-        </w:tc>
-        <w:tc>
-          <w:tcPr>
-            <w:tcW w:w="0" w:type="auto"/>
-          </w:tcPr>
-          <w:p>
             <w:pPr>
               <w:rPr>
                 <w:lang w:val="en-US"/>
               </w:rPr>
             </w:pPr>
             <w:r>
-              <w:t xml:space="preserve">De gewenste achtergrondkleur voor </w:t>
-            </w:r>
-            <w:r>
-              <w:t>vragen/</w:t>
-            </w:r>
-            <w:r>
-              <w:t xml:space="preserve">koppen/titels. </w:t>
-            </w:r>
-            <w:r>
               <w:rPr>
                 <w:lang w:val="en-US"/>
               </w:rPr>
-              <w:t xml:space="preserve">Excel </w:t>
-            </w:r>
-            <w:proofErr w:type="spellStart"/>
-            <w:r>
-              <w:rPr>
-                <w:lang w:val="en-US"/>
-              </w:rPr>
-              <w:t>accepteert</w:t>
-            </w:r>
-            <w:proofErr w:type="spellEnd"/>
-            <w:r>
-              <w:rPr>
-                <w:lang w:val="en-US"/>
-              </w:rPr>
-              <w:t xml:space="preserve"> </w:t>
-            </w:r>
-            <w:proofErr w:type="spellStart"/>
-            <w:r>
-              <w:rPr>
-                <w:lang w:val="en-US"/>
-              </w:rPr>
-              <w:t>hexadecimale</w:t>
-            </w:r>
-            <w:proofErr w:type="spellEnd"/>
-            <w:r>
-              <w:rPr>
-                <w:lang w:val="en-US"/>
-              </w:rPr>
-              <w:t xml:space="preserve"> codes (#FFFFFF) of</w:t>
-            </w:r>
-            <w:r>
-              <w:rPr>
-                <w:lang w:val="en-US"/>
-              </w:rPr>
-              <w:t xml:space="preserve"> </w:t>
-            </w:r>
-            <w:proofErr w:type="spellStart"/>
-            <w:r>
-              <w:rPr>
-                <w:lang w:val="en-US"/>
-              </w:rPr>
-              <w:t>namen</w:t>
-            </w:r>
-            <w:proofErr w:type="spellEnd"/>
-            <w:r>
-              <w:rPr>
-                <w:lang w:val="en-US"/>
-              </w:rPr>
-              <w:t xml:space="preserve"> (green/red).</w:t>
+              <w:t>Getal</w:t>
+            </w:r>
+          </w:p>
+        </w:tc>
+        <w:tc>
+          <w:tcPr>
+            <w:tcW w:w="0" w:type="auto"/>
+          </w:tcPr>
+          <w:p>
+            <w:r>
+              <w:t>Grootte van de tekst i</w:t>
+            </w:r>
+            <w:r>
+              <w:t>n pt</w:t>
+            </w:r>
+            <w:r>
+              <w:t xml:space="preserve"> (= lettergrootte in Word en Excel)</w:t>
+            </w:r>
+            <w:r>
+              <w:t xml:space="preserve">. Dit geldt voor zowel introtekst als tekst tussen </w:t>
+            </w:r>
+            <w:r>
+              <w:t xml:space="preserve">en bij </w:t>
+            </w:r>
+            <w:r>
+              <w:t>variabelen</w:t>
+            </w:r>
+            <w:r>
+              <w:t>.</w:t>
             </w:r>
           </w:p>
         </w:tc>
@@ -7895,25 +7319,9 @@
             <w:tcW w:w="3296" w:type="dxa"/>
           </w:tcPr>
           <w:p>
-            <w:pPr>
-              <w:rPr>
-                <w:lang w:val="en-US"/>
-              </w:rPr>
-            </w:pPr>
-            <w:proofErr w:type="spellStart"/>
-            <w:r>
-              <w:rPr>
-                <w:lang w:val="en-US"/>
-              </w:rPr>
-              <w:t>f</w:t>
-            </w:r>
-            <w:r>
-              <w:rPr>
-                <w:lang w:val="en-US"/>
-              </w:rPr>
-              <w:t>ont_color</w:t>
-            </w:r>
-            <w:proofErr w:type="spellEnd"/>
+            <w:r>
+              <w:t>rij_hoogte</w:t>
+            </w:r>
           </w:p>
         </w:tc>
         <w:tc>
@@ -7921,37 +7329,24 @@
             <w:tcW w:w="2287" w:type="dxa"/>
           </w:tcPr>
           <w:p>
-            <w:pPr>
-              <w:rPr>
-                <w:lang w:val="en-US"/>
-              </w:rPr>
-            </w:pPr>
-            <w:proofErr w:type="spellStart"/>
-            <w:r>
-              <w:rPr>
-                <w:lang w:val="en-US"/>
-              </w:rPr>
-              <w:t>Hexadecimale</w:t>
-            </w:r>
-            <w:proofErr w:type="spellEnd"/>
-            <w:r>
-              <w:rPr>
-                <w:lang w:val="en-US"/>
-              </w:rPr>
-              <w:t xml:space="preserve"> code of naam</w:t>
-            </w:r>
-          </w:p>
-        </w:tc>
-        <w:tc>
-          <w:tcPr>
-            <w:tcW w:w="0" w:type="auto"/>
-          </w:tcPr>
-          <w:p>
-            <w:r>
-              <w:t xml:space="preserve">De gewenste tekstkleur. </w:t>
-            </w:r>
-            <w:r>
-              <w:t>Excel accepteert hexadecimale codes (#FFFFFF) of namen (green/red).</w:t>
+            <w:r>
+              <w:t>Getal</w:t>
+            </w:r>
+          </w:p>
+        </w:tc>
+        <w:tc>
+          <w:tcPr>
+            <w:tcW w:w="0" w:type="auto"/>
+          </w:tcPr>
+          <w:p>
+            <w:r>
+              <w:t>De rijen in Excel worden gelijkmatig verdeeld. Dit getal specificeert de hoogte van iedere rij in pt</w:t>
+            </w:r>
+            <w:r>
+              <w:t xml:space="preserve"> (= lettergrootte in Word en Excel)</w:t>
+            </w:r>
+            <w:r>
+              <w:t>.</w:t>
             </w:r>
           </w:p>
         </w:tc>
@@ -7962,19 +7357,9 @@
             <w:tcW w:w="3296" w:type="dxa"/>
           </w:tcPr>
           <w:p>
-            <w:pPr>
-              <w:rPr>
-                <w:lang w:val="en-US"/>
-              </w:rPr>
-            </w:pPr>
-            <w:proofErr w:type="spellStart"/>
-            <w:r>
-              <w:rPr>
-                <w:lang w:val="en-US"/>
-              </w:rPr>
-              <w:t>font_type</w:t>
-            </w:r>
-            <w:proofErr w:type="spellEnd"/>
+            <w:r>
+              <w:t>rij_hoogte_kop</w:t>
+            </w:r>
           </w:p>
         </w:tc>
         <w:tc>
@@ -7982,40 +7367,21 @@
             <w:tcW w:w="2287" w:type="dxa"/>
           </w:tcPr>
           <w:p>
-            <w:pPr>
-              <w:rPr>
-                <w:lang w:val="en-US"/>
-              </w:rPr>
-            </w:pPr>
-            <w:r>
-              <w:rPr>
-                <w:lang w:val="en-US"/>
-              </w:rPr>
-              <w:t xml:space="preserve">Naam van </w:t>
-            </w:r>
-            <w:proofErr w:type="spellStart"/>
-            <w:r>
-              <w:rPr>
-                <w:lang w:val="en-US"/>
-              </w:rPr>
-              <w:t>lettertype</w:t>
-            </w:r>
-            <w:proofErr w:type="spellEnd"/>
-          </w:p>
-        </w:tc>
-        <w:tc>
-          <w:tcPr>
-            <w:tcW w:w="0" w:type="auto"/>
-          </w:tcPr>
-          <w:p>
-            <w:r>
-              <w:t>Lettertype dat gebruikt wordt v</w:t>
-            </w:r>
-            <w:r>
-              <w:t xml:space="preserve">oor alle tekst. </w:t>
-            </w:r>
-            <w:r>
-              <w:t>Dit dient een geldige naam van een lettertype te zijn. Tip: gebruik de lijst bovenaan in Word als voorbeeld.</w:t>
+            <w:r>
+              <w:t>Getal</w:t>
+            </w:r>
+          </w:p>
+        </w:tc>
+        <w:tc>
+          <w:tcPr>
+            <w:tcW w:w="0" w:type="auto"/>
+          </w:tcPr>
+          <w:p>
+            <w:r>
+              <w:t xml:space="preserve">Het kan zijn dat de </w:t>
+            </w:r>
+            <w:r>
+              <w:t>kolomkoppen een andere rijhoogte nodig hebben dan de normale rijen. Daarom is de hoogte van de koppen apart in te stellen. Wederom in pt.</w:t>
             </w:r>
           </w:p>
         </w:tc>
@@ -8026,37 +7392,9 @@
             <w:tcW w:w="3296" w:type="dxa"/>
           </w:tcPr>
           <w:p>
-            <w:pPr>
-              <w:rPr>
-                <w:lang w:val="en-US"/>
-              </w:rPr>
-            </w:pPr>
-            <w:proofErr w:type="spellStart"/>
-            <w:r>
-              <w:rPr>
-                <w:lang w:val="en-US"/>
-              </w:rPr>
-              <w:t>f</w:t>
-            </w:r>
-            <w:r>
-              <w:rPr>
-                <w:lang w:val="en-US"/>
-              </w:rPr>
-              <w:t>ont</w:t>
-            </w:r>
-            <w:r>
-              <w:rPr>
-                <w:lang w:val="en-US"/>
-              </w:rPr>
-              <w:t>_</w:t>
-            </w:r>
-            <w:r>
-              <w:rPr>
-                <w:lang w:val="en-US"/>
-              </w:rPr>
-              <w:t>size</w:t>
-            </w:r>
-            <w:proofErr w:type="spellEnd"/>
+            <w:r>
+              <w:t>kolombreedte_antwoorden</w:t>
+            </w:r>
           </w:p>
         </w:tc>
         <w:tc>
@@ -8064,51 +7402,18 @@
             <w:tcW w:w="2287" w:type="dxa"/>
           </w:tcPr>
           <w:p>
-            <w:pPr>
-              <w:rPr>
-                <w:lang w:val="en-US"/>
-              </w:rPr>
-            </w:pPr>
-            <w:proofErr w:type="spellStart"/>
-            <w:r>
-              <w:rPr>
-                <w:lang w:val="en-US"/>
-              </w:rPr>
+            <w:r>
               <w:t>Getal</w:t>
             </w:r>
-            <w:proofErr w:type="spellEnd"/>
-          </w:p>
-        </w:tc>
-        <w:tc>
-          <w:tcPr>
-            <w:tcW w:w="0" w:type="auto"/>
-          </w:tcPr>
-          <w:p>
-            <w:r>
-              <w:t>Grootte van de tekst i</w:t>
-            </w:r>
-            <w:r>
-              <w:t xml:space="preserve">n </w:t>
-            </w:r>
-            <w:proofErr w:type="spellStart"/>
-            <w:r>
-              <w:t>pt</w:t>
-            </w:r>
-            <w:proofErr w:type="spellEnd"/>
-            <w:r>
-              <w:t xml:space="preserve"> (= lettergrootte in Word en Excel)</w:t>
-            </w:r>
-            <w:r>
-              <w:t xml:space="preserve">. Dit geldt voor zowel introtekst als tekst tussen </w:t>
-            </w:r>
-            <w:r>
-              <w:t xml:space="preserve">en bij </w:t>
-            </w:r>
-            <w:r>
-              <w:t>variabelen</w:t>
-            </w:r>
-            <w:r>
-              <w:t>.</w:t>
+          </w:p>
+        </w:tc>
+        <w:tc>
+          <w:tcPr>
+            <w:tcW w:w="0" w:type="auto"/>
+          </w:tcPr>
+          <w:p>
+            <w:r>
+              <w:t>Breedte van de kolom met antwoordteksten in pt.</w:t>
             </w:r>
           </w:p>
         </w:tc>
@@ -8119,11 +7424,10 @@
             <w:tcW w:w="3296" w:type="dxa"/>
           </w:tcPr>
           <w:p>
-            <w:proofErr w:type="spellStart"/>
-            <w:r>
-              <w:t>rij_hoogte</w:t>
-            </w:r>
-            <w:proofErr w:type="spellEnd"/>
+            <w:r>
+              <w:lastRenderedPageBreak/>
+              <w:t>kolombreedte</w:t>
+            </w:r>
           </w:p>
         </w:tc>
         <w:tc>
@@ -8142,22 +7446,7 @@
           </w:tcPr>
           <w:p>
             <w:r>
-              <w:t xml:space="preserve">De rijen in Excel worden gelijkmatig verdeeld. Dit getal specificeert de </w:t>
-            </w:r>
-            <w:r>
-              <w:lastRenderedPageBreak/>
-              <w:t xml:space="preserve">hoogte van iedere rij in </w:t>
-            </w:r>
-            <w:proofErr w:type="spellStart"/>
-            <w:r>
-              <w:t>pt</w:t>
-            </w:r>
-            <w:proofErr w:type="spellEnd"/>
-            <w:r>
-              <w:t xml:space="preserve"> (= lettergrootte in Word en Excel)</w:t>
-            </w:r>
-            <w:r>
-              <w:t>.</w:t>
+              <w:t>Breedte van de kolommen in pt.</w:t>
             </w:r>
           </w:p>
         </w:tc>
@@ -8168,12 +7457,9 @@
             <w:tcW w:w="3296" w:type="dxa"/>
           </w:tcPr>
           <w:p>
-            <w:proofErr w:type="spellStart"/>
-            <w:r>
-              <w:lastRenderedPageBreak/>
-              <w:t>rij_hoogte_kop</w:t>
-            </w:r>
-            <w:proofErr w:type="spellEnd"/>
+            <w:r>
+              <w:t>label_max_lengte</w:t>
+            </w:r>
           </w:p>
         </w:tc>
         <w:tc>
@@ -8192,144 +7478,8 @@
           </w:tcPr>
           <w:p>
             <w:r>
-              <w:t xml:space="preserve">Het kan zijn dat de </w:t>
-            </w:r>
-            <w:r>
-              <w:t xml:space="preserve">kolomkoppen een andere rijhoogte nodig hebben dan de normale rijen. Daarom is de hoogte van de koppen apart in te stellen. Wederom in </w:t>
-            </w:r>
-            <w:proofErr w:type="spellStart"/>
-            <w:r>
-              <w:t>pt</w:t>
-            </w:r>
-            <w:proofErr w:type="spellEnd"/>
-            <w:r>
-              <w:t>.</w:t>
-            </w:r>
-          </w:p>
-        </w:tc>
-      </w:tr>
-      <w:tr>
-        <w:tc>
-          <w:tcPr>
-            <w:tcW w:w="3296" w:type="dxa"/>
-          </w:tcPr>
-          <w:p>
-            <w:proofErr w:type="spellStart"/>
-            <w:r>
-              <w:t>kolombreedte_antwoorden</w:t>
-            </w:r>
-            <w:proofErr w:type="spellEnd"/>
-          </w:p>
-        </w:tc>
-        <w:tc>
-          <w:tcPr>
-            <w:tcW w:w="2287" w:type="dxa"/>
-          </w:tcPr>
-          <w:p>
-            <w:r>
-              <w:t>Getal</w:t>
-            </w:r>
-          </w:p>
-        </w:tc>
-        <w:tc>
-          <w:tcPr>
-            <w:tcW w:w="0" w:type="auto"/>
-          </w:tcPr>
-          <w:p>
-            <w:r>
-              <w:t xml:space="preserve">Breedte van de kolom met antwoordteksten in </w:t>
-            </w:r>
-            <w:proofErr w:type="spellStart"/>
-            <w:r>
-              <w:t>pt</w:t>
-            </w:r>
-            <w:proofErr w:type="spellEnd"/>
-            <w:r>
-              <w:t>.</w:t>
-            </w:r>
-          </w:p>
-        </w:tc>
-      </w:tr>
-      <w:tr>
-        <w:tc>
-          <w:tcPr>
-            <w:tcW w:w="3296" w:type="dxa"/>
-          </w:tcPr>
-          <w:p>
-            <w:r>
-              <w:t>kolombreedte</w:t>
-            </w:r>
-          </w:p>
-        </w:tc>
-        <w:tc>
-          <w:tcPr>
-            <w:tcW w:w="2287" w:type="dxa"/>
-          </w:tcPr>
-          <w:p>
-            <w:r>
-              <w:t>Getal</w:t>
-            </w:r>
-          </w:p>
-        </w:tc>
-        <w:tc>
-          <w:tcPr>
-            <w:tcW w:w="0" w:type="auto"/>
-          </w:tcPr>
-          <w:p>
-            <w:r>
-              <w:t xml:space="preserve">Breedte van de kolommen in </w:t>
-            </w:r>
-            <w:proofErr w:type="spellStart"/>
-            <w:r>
-              <w:t>pt</w:t>
-            </w:r>
-            <w:proofErr w:type="spellEnd"/>
-            <w:r>
-              <w:t>.</w:t>
-            </w:r>
-          </w:p>
-        </w:tc>
-      </w:tr>
-      <w:tr>
-        <w:tc>
-          <w:tcPr>
-            <w:tcW w:w="3296" w:type="dxa"/>
-          </w:tcPr>
-          <w:p>
-            <w:proofErr w:type="spellStart"/>
-            <w:r>
-              <w:t>label_max_lengte</w:t>
-            </w:r>
-            <w:proofErr w:type="spellEnd"/>
-          </w:p>
-        </w:tc>
-        <w:tc>
-          <w:tcPr>
-            <w:tcW w:w="2287" w:type="dxa"/>
-          </w:tcPr>
-          <w:p>
-            <w:r>
-              <w:t>Getal</w:t>
-            </w:r>
-          </w:p>
-        </w:tc>
-        <w:tc>
-          <w:tcPr>
-            <w:tcW w:w="0" w:type="auto"/>
-          </w:tcPr>
-          <w:p>
-            <w:r>
-              <w:t xml:space="preserve">Sommige </w:t>
-            </w:r>
-            <w:proofErr w:type="spellStart"/>
-            <w:r>
-              <w:t>variabelelabels</w:t>
-            </w:r>
-            <w:proofErr w:type="spellEnd"/>
-            <w:r>
-              <w:t xml:space="preserve"> zijn te lang om binnen de kolombreedte te passen. Excel kan automatisch tekstterugloop aanzetten, maar past niet automatisch de rijhoogte aan. Daarom dient handmatig te worden aangegeven na hoeveel karakters de rijhoogte voor een variabele groter moet worden. In de praktijk zal dit getal ongeveer overeenkomen met </w:t>
-            </w:r>
-            <w:proofErr w:type="spellStart"/>
+              <w:t xml:space="preserve">Sommige variabelelabels zijn te lang om binnen de kolombreedte te passen. Excel kan automatisch tekstterugloop aanzetten, maar past niet automatisch de rijhoogte aan. Daarom dient handmatig te worden aangegeven na hoeveel karakters de rijhoogte voor een variabele groter moet worden. In de praktijk zal dit getal ongeveer overeenkomen met </w:t>
+            </w:r>
             <w:r>
               <w:rPr>
                 <w:i/>
@@ -8337,7 +7487,6 @@
               </w:rPr>
               <w:t>kolombreedte_antwoorden</w:t>
             </w:r>
-            <w:proofErr w:type="spellEnd"/>
             <w:r>
               <w:t>.</w:t>
             </w:r>
@@ -8350,11 +7499,9 @@
             <w:tcW w:w="3296" w:type="dxa"/>
           </w:tcPr>
           <w:p>
-            <w:proofErr w:type="spellStart"/>
             <w:r>
               <w:t>border_tussen_gegevens</w:t>
             </w:r>
-            <w:proofErr w:type="spellEnd"/>
           </w:p>
         </w:tc>
         <w:tc>
@@ -8384,11 +7531,9 @@
             <w:tcW w:w="3296" w:type="dxa"/>
           </w:tcPr>
           <w:p>
-            <w:proofErr w:type="spellStart"/>
             <w:r>
               <w:t>rijen_afwisselend_kleuren</w:t>
             </w:r>
-            <w:proofErr w:type="spellEnd"/>
           </w:p>
         </w:tc>
         <w:tc>
@@ -8418,11 +7563,9 @@
             <w:tcW w:w="3296" w:type="dxa"/>
           </w:tcPr>
           <w:p>
-            <w:proofErr w:type="spellStart"/>
             <w:r>
               <w:t>kolommen_afwisselend_kleuren</w:t>
             </w:r>
-            <w:proofErr w:type="spellEnd"/>
           </w:p>
         </w:tc>
         <w:tc>
@@ -8452,11 +7595,9 @@
             <w:tcW w:w="3296" w:type="dxa"/>
           </w:tcPr>
           <w:p>
-            <w:proofErr w:type="spellStart"/>
             <w:r>
               <w:t>kolommen_crossings_kleuren</w:t>
             </w:r>
-            <w:proofErr w:type="spellEnd"/>
           </w:p>
         </w:tc>
         <w:tc>
@@ -8496,11 +7637,9 @@
             <w:tcW w:w="3296" w:type="dxa"/>
           </w:tcPr>
           <w:p>
-            <w:proofErr w:type="spellStart"/>
             <w:r>
               <w:t>header_stijl</w:t>
             </w:r>
-            <w:proofErr w:type="spellEnd"/>
           </w:p>
         </w:tc>
         <w:tc>
@@ -8530,11 +7669,9 @@
             <w:tcW w:w="3296" w:type="dxa"/>
           </w:tcPr>
           <w:p>
-            <w:proofErr w:type="spellStart"/>
             <w:r>
               <w:t>header_template</w:t>
             </w:r>
-            <w:proofErr w:type="spellEnd"/>
           </w:p>
         </w:tc>
         <w:tc>
@@ -8570,11 +7707,9 @@
             <w:tcW w:w="3296" w:type="dxa"/>
           </w:tcPr>
           <w:p>
-            <w:proofErr w:type="spellStart"/>
             <w:r>
               <w:t>crossing_headers_kleiner</w:t>
             </w:r>
-            <w:proofErr w:type="spellEnd"/>
           </w:p>
         </w:tc>
         <w:tc>
@@ -8593,46 +7728,43 @@
           </w:tcPr>
           <w:p>
             <w:r>
-              <w:t xml:space="preserve">Om onderscheid te maken tussen de kruisvariabelen en totaalkolommen kan ervoor gekozen worden om de kruisvariabelen een kleiner label te </w:t>
+              <w:t>Om onderscheid te maken tussen de kruisvariabelen en totaalkolommen kan ervoor gekozen worden om de kruisvariabelen een kleiner label te geven. Indien WAAR worden alleen de labels van totaalkolommen vet, bij ONWAAR worden alle labels vet.</w:t>
+            </w:r>
+          </w:p>
+        </w:tc>
+      </w:tr>
+      <w:tr>
+        <w:tc>
+          <w:tcPr>
+            <w:tcW w:w="3296" w:type="dxa"/>
+          </w:tcPr>
+          <w:p>
+            <w:r>
+              <w:t>naam_tabellenboek</w:t>
+            </w:r>
+          </w:p>
+        </w:tc>
+        <w:tc>
+          <w:tcPr>
+            <w:tcW w:w="2287" w:type="dxa"/>
+          </w:tcPr>
+          <w:p>
+            <w:r>
+              <w:t>Tekst</w:t>
+            </w:r>
+          </w:p>
+        </w:tc>
+        <w:tc>
+          <w:tcPr>
+            <w:tcW w:w="0" w:type="auto"/>
+          </w:tcPr>
+          <w:p>
+            <w:r>
+              <w:t xml:space="preserve">Wanneer een tabellenboek zonder subsets wordt gemaakt kan er geen automatische titel worden ingevoegd. (Dit zou bij subset Gemeente bijvoorbeeld de gemeentenaam worden.) Hier kan </w:t>
             </w:r>
             <w:r>
               <w:lastRenderedPageBreak/>
-              <w:t>geven. Indien WAAR worden alleen de labels van totaalkolommen vet, bij ONWAAR worden alle labels vet.</w:t>
-            </w:r>
-          </w:p>
-        </w:tc>
-      </w:tr>
-      <w:tr>
-        <w:tc>
-          <w:tcPr>
-            <w:tcW w:w="3296" w:type="dxa"/>
-          </w:tcPr>
-          <w:p>
-            <w:proofErr w:type="spellStart"/>
-            <w:r>
-              <w:lastRenderedPageBreak/>
-              <w:t>naam_tabellenboek</w:t>
-            </w:r>
-            <w:proofErr w:type="spellEnd"/>
-          </w:p>
-        </w:tc>
-        <w:tc>
-          <w:tcPr>
-            <w:tcW w:w="2287" w:type="dxa"/>
-          </w:tcPr>
-          <w:p>
-            <w:r>
-              <w:t>Tekst</w:t>
-            </w:r>
-          </w:p>
-        </w:tc>
-        <w:tc>
-          <w:tcPr>
-            <w:tcW w:w="0" w:type="auto"/>
-          </w:tcPr>
-          <w:p>
-            <w:r>
-              <w:t xml:space="preserve">Wanneer een tabellenboek zonder subsets wordt gemaakt kan er geen automatische titel worden ingevoegd. (Dit zou bij subset Gemeente bijvoorbeeld de gemeentenaam worden.) Hier kan een titel opgegeven worden voor </w:t>
+              <w:t xml:space="preserve">een titel opgegeven worden voor </w:t>
             </w:r>
             <w:r>
               <w:t>deze situatie. Wanneer de waarde mist wordt automatisch ‘Overzicht’ aangenomen.</w:t>
@@ -8659,8 +7791,8 @@
             <w:tcW w:w="3296" w:type="dxa"/>
           </w:tcPr>
           <w:p>
-            <w:proofErr w:type="spellStart"/>
-            <w:r>
+            <w:r>
+              <w:lastRenderedPageBreak/>
               <w:t>v</w:t>
             </w:r>
             <w:r>
@@ -8669,7 +7801,6 @@
             <w:r>
               <w:t>_crossing</w:t>
             </w:r>
-            <w:proofErr w:type="spellEnd"/>
           </w:p>
         </w:tc>
         <w:tc>
@@ -8728,11 +7859,9 @@
             <w:tcW w:w="3296" w:type="dxa"/>
           </w:tcPr>
           <w:p>
-            <w:proofErr w:type="spellStart"/>
             <w:r>
               <w:t>verberg_lege_kolommen_crossing</w:t>
             </w:r>
-            <w:proofErr w:type="spellEnd"/>
           </w:p>
         </w:tc>
         <w:tc>
@@ -8948,23 +8077,7 @@
           <w:i/>
           <w:iCs/>
         </w:rPr>
-        <w:t xml:space="preserve">N.B.: Beide varianten zijn </w:t>
-      </w:r>
-      <w:proofErr w:type="spellStart"/>
-      <w:r>
-        <w:rPr>
-          <w:i/>
-          <w:iCs/>
-        </w:rPr>
-        <w:t>digitoegankelijk</w:t>
-      </w:r>
-      <w:proofErr w:type="spellEnd"/>
-      <w:r>
-        <w:rPr>
-          <w:i/>
-          <w:iCs/>
-        </w:rPr>
-        <w:t xml:space="preserve">, </w:t>
+        <w:t xml:space="preserve">N.B.: Beide varianten zijn digitoegankelijk, </w:t>
       </w:r>
       <w:r>
         <w:rPr>
@@ -9010,52 +8123,22 @@
       </w:pPr>
       <w:bookmarkStart w:id="7" w:name="_Digitoegankelijke_versie"/>
       <w:bookmarkEnd w:id="7"/>
-      <w:proofErr w:type="spellStart"/>
-      <w:r>
-        <w:lastRenderedPageBreak/>
-        <w:t>Digitoegankelijke</w:t>
-      </w:r>
-      <w:proofErr w:type="spellEnd"/>
-      <w:r>
-        <w:t xml:space="preserve"> versie</w:t>
-      </w:r>
-    </w:p>
-    <w:p>
-      <w:pPr>
-        <w:pStyle w:val="Geenafstand"/>
-      </w:pPr>
-      <w:r>
-        <w:t xml:space="preserve">De tabellenboeken in Excel zijn niet </w:t>
-      </w:r>
-      <w:proofErr w:type="spellStart"/>
-      <w:r>
-        <w:t>digitoegankelijk</w:t>
-      </w:r>
-      <w:proofErr w:type="spellEnd"/>
-      <w:r>
-        <w:t xml:space="preserve">, en ook niet gemakkelijk </w:t>
-      </w:r>
-      <w:proofErr w:type="spellStart"/>
-      <w:r>
-        <w:t>digitoegankelijk</w:t>
-      </w:r>
-      <w:proofErr w:type="spellEnd"/>
-      <w:r>
-        <w:t xml:space="preserve"> te maken. Daarnaast wordt het gebruik van Excel afgeraden, aangezien dit een besloten applicatie is (zie ook </w:t>
+      <w:r>
+        <w:t>Digitoegankelijke versie</w:t>
+      </w:r>
+    </w:p>
+    <w:p>
+      <w:pPr>
+        <w:pStyle w:val="Geenafstand"/>
+      </w:pPr>
+      <w:r>
+        <w:t xml:space="preserve">De tabellenboeken in Excel zijn niet digitoegankelijk, en ook niet gemakkelijk digitoegankelijk te maken. Daarnaast wordt het gebruik van Excel afgeraden, aangezien dit een besloten applicatie is (zie ook </w:t>
       </w:r>
       <w:r>
         <w:t>https://digitoegankelijk.nl/aan-de-slag/tips/kantoorbestanden</w:t>
       </w:r>
       <w:r>
-        <w:t xml:space="preserve">). Daarom is uitvoer ook mogelijk in HTML. Deze is volledig </w:t>
-      </w:r>
-      <w:proofErr w:type="spellStart"/>
-      <w:r>
-        <w:t>digitoegankelijk</w:t>
-      </w:r>
-      <w:proofErr w:type="spellEnd"/>
-      <w:r>
-        <w:t>, en kan in opmaak identiek gemaakt worden aan de uitvoer in Excel.</w:t>
+        <w:t>). Daarom is uitvoer ook mogelijk in HTML. Deze is volledig digitoegankelijk, en kan in opmaak identiek gemaakt worden aan de uitvoer in Excel.</w:t>
       </w:r>
       <w:r>
         <w:t xml:space="preserve"> Het meegeleverde voorbeeld zal in de meeste gevallen volstaan, maar voor specifieke opmaakwensen buiten de </w:t>
@@ -9071,36 +8154,20 @@
         <w:t>opmaak</w:t>
       </w:r>
       <w:r>
-        <w:t xml:space="preserve"> is enige technische kennis vereist. (HTML, CSS, en mogelijk </w:t>
-      </w:r>
-      <w:proofErr w:type="spellStart"/>
-      <w:r>
-        <w:t>JavaScript</w:t>
-      </w:r>
-      <w:proofErr w:type="spellEnd"/>
-      <w:r>
-        <w:t>.)</w:t>
-      </w:r>
-    </w:p>
-    <w:p>
-      <w:pPr>
-        <w:pStyle w:val="Geenafstand"/>
-      </w:pPr>
-    </w:p>
-    <w:p>
-      <w:pPr>
-        <w:pStyle w:val="Geenafstand"/>
-      </w:pPr>
-      <w:r>
-        <w:t xml:space="preserve">De </w:t>
-      </w:r>
-      <w:proofErr w:type="spellStart"/>
-      <w:r>
-        <w:t>digitoegankelijke</w:t>
-      </w:r>
-      <w:proofErr w:type="spellEnd"/>
-      <w:r>
-        <w:t xml:space="preserve"> versie wordt via dezelfde logica opgebouwd als de Excelsheet</w:t>
+        <w:t xml:space="preserve"> is enige technische kennis vereist. (HTML, CSS, en mogelijk JavaScript.)</w:t>
+      </w:r>
+    </w:p>
+    <w:p>
+      <w:pPr>
+        <w:pStyle w:val="Geenafstand"/>
+      </w:pPr>
+    </w:p>
+    <w:p>
+      <w:pPr>
+        <w:pStyle w:val="Geenafstand"/>
+      </w:pPr>
+      <w:r>
+        <w:t>De digitoegankelijke versie wordt via dezelfde logica opgebouwd als de Excelsheet</w:t>
       </w:r>
       <w:r>
         <w:t xml:space="preserve">. Tabellen worden ingevoegd voor het weergeven </w:t>
@@ -9238,15 +8305,7 @@
               <w:t>introtekst</w:t>
             </w:r>
             <w:r>
-              <w:t>. Lege regels worden vervangen door &lt;</w:t>
-            </w:r>
-            <w:proofErr w:type="spellStart"/>
-            <w:r>
-              <w:t>br</w:t>
-            </w:r>
-            <w:proofErr w:type="spellEnd"/>
-            <w:r>
-              <w:t xml:space="preserve"> /&gt;, titels worden &lt;h1&gt;, enz.</w:t>
+              <w:t>. Lege regels worden vervangen door &lt;br /&gt;, titels worden &lt;h1&gt;, enz.</w:t>
             </w:r>
           </w:p>
         </w:tc>
@@ -9340,7 +8399,6 @@
             <w:r>
               <w:t xml:space="preserve">Het tabblad </w:t>
             </w:r>
-            <w:proofErr w:type="spellStart"/>
             <w:r>
               <w:rPr>
                 <w:i/>
@@ -9348,17 +8406,8 @@
               </w:rPr>
               <w:t>indeling_rijen</w:t>
             </w:r>
-            <w:proofErr w:type="spellEnd"/>
-            <w:r>
-              <w:t xml:space="preserve"> wordt omgezet naar </w:t>
-            </w:r>
-            <w:proofErr w:type="spellStart"/>
-            <w:r>
-              <w:t>digitoegankelijke</w:t>
-            </w:r>
-            <w:proofErr w:type="spellEnd"/>
-            <w:r>
-              <w:t xml:space="preserve"> tabellen en stijlelementen. </w:t>
+            <w:r>
+              <w:t xml:space="preserve"> wordt omgezet naar digitoegankelijke tabellen en stijlelementen. </w:t>
             </w:r>
             <w:r>
               <w:t>De tekst-, kop- en vraagregels worden ingevoegd op de gewenste plek.</w:t>
@@ -9411,15 +8460,7 @@
         <w:t xml:space="preserve">, om </w:t>
       </w:r>
       <w:r>
-        <w:t xml:space="preserve">de opmaak zoveel mogelijk gelijk te houden tussen de Excelversie en de </w:t>
-      </w:r>
-      <w:proofErr w:type="spellStart"/>
-      <w:r>
-        <w:t>digitoegankelijke</w:t>
-      </w:r>
-      <w:proofErr w:type="spellEnd"/>
-      <w:r>
-        <w:t xml:space="preserve"> versie. Vrijwel alle elementen </w:t>
+        <w:t xml:space="preserve">de opmaak zoveel mogelijk gelijk te houden tussen de Excelversie en de digitoegankelijke versie. Vrijwel alle elementen </w:t>
       </w:r>
       <w:r>
         <w:t xml:space="preserve">op het tabblad </w:t>
@@ -9474,21 +8515,7 @@
         <w:rPr>
           <w:lang w:val="en-GB"/>
         </w:rPr>
-        <w:t>font-size: [</w:t>
-      </w:r>
-      <w:proofErr w:type="spellStart"/>
-      <w:r>
-        <w:rPr>
-          <w:lang w:val="en-GB"/>
-        </w:rPr>
-        <w:t>titel_size</w:t>
-      </w:r>
-      <w:proofErr w:type="spellEnd"/>
-      <w:r>
-        <w:rPr>
-          <w:lang w:val="en-GB"/>
-        </w:rPr>
-        <w:t>];</w:t>
+        <w:t>font-size: [titel_size];</w:t>
       </w:r>
     </w:p>
     <w:p>
@@ -9504,33 +8531,11 @@
         </w:rPr>
         <w:t xml:space="preserve">  </w:t>
       </w:r>
-      <w:proofErr w:type="spellStart"/>
       <w:r>
         <w:rPr>
           <w:lang w:val="en-GB"/>
         </w:rPr>
-        <w:t>color</w:t>
-      </w:r>
-      <w:proofErr w:type="spellEnd"/>
-      <w:r>
-        <w:rPr>
-          <w:lang w:val="en-GB"/>
-        </w:rPr>
-        <w:t>: [</w:t>
-      </w:r>
-      <w:proofErr w:type="spellStart"/>
-      <w:r>
-        <w:rPr>
-          <w:lang w:val="en-GB"/>
-        </w:rPr>
-        <w:t>titel_color</w:t>
-      </w:r>
-      <w:proofErr w:type="spellEnd"/>
-      <w:r>
-        <w:rPr>
-          <w:lang w:val="en-GB"/>
-        </w:rPr>
-        <w:t>];</w:t>
+        <w:t>color: [titel_color];</w:t>
       </w:r>
     </w:p>
     <w:p>
@@ -9550,35 +8555,7 @@
         <w:rPr>
           <w:lang w:val="en-GB"/>
         </w:rPr>
-        <w:t xml:space="preserve"> background-</w:t>
-      </w:r>
-      <w:proofErr w:type="spellStart"/>
-      <w:r>
-        <w:rPr>
-          <w:lang w:val="en-GB"/>
-        </w:rPr>
-        <w:t>color</w:t>
-      </w:r>
-      <w:proofErr w:type="spellEnd"/>
-      <w:r>
-        <w:rPr>
-          <w:lang w:val="en-GB"/>
-        </w:rPr>
-        <w:t>: [</w:t>
-      </w:r>
-      <w:proofErr w:type="spellStart"/>
-      <w:r>
-        <w:rPr>
-          <w:lang w:val="en-GB"/>
-        </w:rPr>
-        <w:t>titel_fill</w:t>
-      </w:r>
-      <w:proofErr w:type="spellEnd"/>
-      <w:r>
-        <w:rPr>
-          <w:lang w:val="en-GB"/>
-        </w:rPr>
-        <w:t>];</w:t>
+        <w:t xml:space="preserve"> background-color: [titel_fill];</w:t>
       </w:r>
     </w:p>
     <w:p>
@@ -9592,15 +8569,7 @@
         <w:t xml:space="preserve">  </w:t>
       </w:r>
       <w:r>
-        <w:t>[</w:t>
-      </w:r>
-      <w:proofErr w:type="spellStart"/>
-      <w:r>
-        <w:t>titel_decoration</w:t>
-      </w:r>
-      <w:proofErr w:type="spellEnd"/>
-      <w:r>
-        <w:t>]</w:t>
+        <w:t>[titel_decoration]</w:t>
       </w:r>
     </w:p>
     <w:p>
@@ -9627,34 +8596,10 @@
         <w:t>Let hierbij o</w:t>
       </w:r>
       <w:r>
-        <w:t>p het gebruik van [</w:t>
-      </w:r>
-      <w:proofErr w:type="spellStart"/>
-      <w:r>
-        <w:t>titel_decoration</w:t>
-      </w:r>
-      <w:proofErr w:type="spellEnd"/>
-      <w:r>
-        <w:t>]</w:t>
-      </w:r>
-      <w:r>
-        <w:t xml:space="preserve">. Aangezien de stijlen </w:t>
-      </w:r>
-      <w:proofErr w:type="spellStart"/>
-      <w:r>
-        <w:t>bold</w:t>
-      </w:r>
-      <w:proofErr w:type="spellEnd"/>
-      <w:r>
-        <w:t>/italic/</w:t>
-      </w:r>
-      <w:proofErr w:type="spellStart"/>
-      <w:r>
-        <w:t>underline</w:t>
-      </w:r>
-      <w:proofErr w:type="spellEnd"/>
-      <w:r>
-        <w:t xml:space="preserve"> in Excel binnen één veld passen, maar binnen CSS verschillende eigenschappen zijn, voegt het script hier zelf de juiste </w:t>
+        <w:t>p het gebruik van [titel_decoration]</w:t>
+      </w:r>
+      <w:r>
+        <w:t xml:space="preserve">. Aangezien de stijlen bold/italic/underline in Excel binnen één veld passen, maar binnen CSS verschillende eigenschappen zijn, voegt het script hier zelf de juiste </w:t>
       </w:r>
       <w:r>
         <w:t xml:space="preserve">eigenschap toe. Voeg hier dus </w:t>
@@ -9669,37 +8614,12 @@
       <w:r>
         <w:t xml:space="preserve"> </w:t>
       </w:r>
-      <w:proofErr w:type="spellStart"/>
       <w:r>
         <w:rPr>
           <w:i/>
           <w:iCs/>
         </w:rPr>
-        <w:t>text-decoration</w:t>
-      </w:r>
-      <w:proofErr w:type="spellEnd"/>
-      <w:r>
-        <w:rPr>
-          <w:i/>
-          <w:iCs/>
-        </w:rPr>
-        <w:t>: [</w:t>
-      </w:r>
-      <w:proofErr w:type="spellStart"/>
-      <w:r>
-        <w:rPr>
-          <w:i/>
-          <w:iCs/>
-        </w:rPr>
-        <w:t>titel_decoration</w:t>
-      </w:r>
-      <w:proofErr w:type="spellEnd"/>
-      <w:r>
-        <w:rPr>
-          <w:i/>
-          <w:iCs/>
-        </w:rPr>
-        <w:t>];</w:t>
+        <w:t>text-decoration: [titel_decoration];</w:t>
       </w:r>
       <w:r>
         <w:t xml:space="preserve"> toe!</w:t>
@@ -9746,7 +8666,6 @@
               <w:pStyle w:val="Geenafstand"/>
             </w:pPr>
             <w:r>
-              <w:lastRenderedPageBreak/>
               <w:t>Element</w:t>
             </w:r>
           </w:p>
@@ -9788,64 +8707,19 @@
               <w:pStyle w:val="Geenafstand"/>
             </w:pPr>
             <w:r>
-              <w:t>Tabellen worden opgebouwd uit een &lt;</w:t>
-            </w:r>
-            <w:proofErr w:type="spellStart"/>
-            <w:r>
-              <w:t>table</w:t>
-            </w:r>
-            <w:proofErr w:type="spellEnd"/>
-            <w:r>
-              <w:t>&gt;,</w:t>
-            </w:r>
-            <w:r>
-              <w:t xml:space="preserve"> een &lt;</w:t>
-            </w:r>
-            <w:proofErr w:type="spellStart"/>
-            <w:r>
-              <w:t>caption</w:t>
-            </w:r>
-            <w:proofErr w:type="spellEnd"/>
-            <w:r>
-              <w:t>&gt; met de vraagstelling,</w:t>
-            </w:r>
-            <w:r>
-              <w:t xml:space="preserve"> een &lt;</w:t>
-            </w:r>
-            <w:proofErr w:type="spellStart"/>
-            <w:r>
-              <w:t>thead</w:t>
-            </w:r>
-            <w:proofErr w:type="spellEnd"/>
-            <w:r>
-              <w:t>&gt; met de bijbehorende &lt;</w:t>
-            </w:r>
-            <w:proofErr w:type="spellStart"/>
-            <w:r>
-              <w:t>colgroup</w:t>
-            </w:r>
-            <w:proofErr w:type="spellEnd"/>
-            <w:r>
-              <w:t>&gt; en meerdere &lt;</w:t>
-            </w:r>
-            <w:proofErr w:type="spellStart"/>
-            <w:r>
-              <w:t>th</w:t>
-            </w:r>
-            <w:proofErr w:type="spellEnd"/>
-            <w:r>
-              <w:t>&gt;-elementen met bijbehorende scope</w:t>
-            </w:r>
-            <w:r>
-              <w:t>, en een &lt;</w:t>
-            </w:r>
-            <w:proofErr w:type="spellStart"/>
-            <w:r>
-              <w:t>tbody</w:t>
-            </w:r>
-            <w:proofErr w:type="spellEnd"/>
-            <w:r>
-              <w:t>&gt; met de resultaten</w:t>
+              <w:t>Tabellen worden opgebouwd uit een &lt;table&gt;,</w:t>
+            </w:r>
+            <w:r>
+              <w:t xml:space="preserve"> een &lt;caption&gt; met de vraagstelling,</w:t>
+            </w:r>
+            <w:r>
+              <w:t xml:space="preserve"> een &lt;thead&gt; met de bijbehorende &lt;colgroup</w:t>
+            </w:r>
+            <w:r>
+              <w:t>&gt; en meerdere &lt;th&gt;-elementen met bijbehorende scope</w:t>
+            </w:r>
+            <w:r>
+              <w:t>, en een &lt;tbody&gt; met de resultaten</w:t>
             </w:r>
             <w:r>
               <w:t>.</w:t>
@@ -9853,7 +8727,6 @@
             <w:r>
               <w:t xml:space="preserve"> Significante resultaten krijgen de klasse </w:t>
             </w:r>
-            <w:proofErr w:type="spellStart"/>
             <w:r>
               <w:rPr>
                 <w:i/>
@@ -9861,7 +8734,6 @@
               </w:rPr>
               <w:t>sign</w:t>
             </w:r>
-            <w:proofErr w:type="spellEnd"/>
             <w:r>
               <w:t>. (Indien aangegeven in de configuratie.)</w:t>
             </w:r>
@@ -9891,37 +8763,17 @@
               <w:pStyle w:val="Geenafstand"/>
             </w:pPr>
             <w:r>
-              <w:t>Elke rij bestaat uit een &lt;</w:t>
-            </w:r>
-            <w:proofErr w:type="spellStart"/>
-            <w:r>
-              <w:t>tr</w:t>
-            </w:r>
-            <w:proofErr w:type="spellEnd"/>
-            <w:r>
-              <w:t>&gt; met één &lt;</w:t>
-            </w:r>
-            <w:proofErr w:type="spellStart"/>
-            <w:r>
-              <w:t>th</w:t>
-            </w:r>
-            <w:proofErr w:type="spellEnd"/>
-            <w:r>
-              <w:t>&gt;, gevolgd door het gewenste aantal kolommen met</w:t>
+              <w:t>Elke rij bestaat uit een &lt;tr&gt; met één &lt;th&gt;, gevolgd door het gewenste aantal kolommen met</w:t>
             </w:r>
             <w:r>
               <w:t xml:space="preserve"> ieder</w:t>
             </w:r>
             <w:r>
-              <w:t xml:space="preserve"> een &lt;</w:t>
-            </w:r>
-            <w:proofErr w:type="spellStart"/>
-            <w:r>
-              <w:t>td</w:t>
-            </w:r>
-            <w:proofErr w:type="spellEnd"/>
-            <w:r>
-              <w:t>&gt;. Om afwisselende kleuren mogelijk te maken ontvangen deze</w:t>
+              <w:t xml:space="preserve"> een &lt;td&gt;. Om afwisselende kleuren mogelijk te maken </w:t>
+            </w:r>
+            <w:r>
+              <w:lastRenderedPageBreak/>
+              <w:t>ontvangen deze</w:t>
             </w:r>
             <w:r>
               <w:t xml:space="preserve"> rijen</w:t>
@@ -9932,412 +8784,308 @@
             <w:r>
               <w:t xml:space="preserve">de klasse </w:t>
             </w:r>
-            <w:proofErr w:type="spellStart"/>
             <w:r>
               <w:rPr>
                 <w:i/>
                 <w:iCs/>
               </w:rPr>
-              <w:t>rij_a</w:t>
-            </w:r>
-            <w:proofErr w:type="spellEnd"/>
+              <w:t xml:space="preserve">rij_a </w:t>
+            </w:r>
+            <w:r>
+              <w:t xml:space="preserve">of </w:t>
+            </w:r>
             <w:r>
               <w:rPr>
                 <w:i/>
                 <w:iCs/>
               </w:rPr>
-              <w:t xml:space="preserve"> </w:t>
-            </w:r>
-            <w:r>
-              <w:t xml:space="preserve">of </w:t>
-            </w:r>
-            <w:proofErr w:type="spellStart"/>
+              <w:t>rij_b</w:t>
+            </w:r>
+            <w:r>
+              <w:t>.</w:t>
+            </w:r>
+            <w:r>
+              <w:t xml:space="preserve"> (Indien aangegeven in de configuratie.)</w:t>
+            </w:r>
+          </w:p>
+        </w:tc>
+      </w:tr>
+      <w:tr>
+        <w:tc>
+          <w:tcPr>
+            <w:tcW w:w="0" w:type="auto"/>
+          </w:tcPr>
+          <w:p>
+            <w:pPr>
+              <w:pStyle w:val="Geenafstand"/>
+            </w:pPr>
+            <w:r>
+              <w:lastRenderedPageBreak/>
+              <w:t>Kolommen</w:t>
+            </w:r>
+          </w:p>
+        </w:tc>
+        <w:tc>
+          <w:tcPr>
+            <w:tcW w:w="0" w:type="auto"/>
+          </w:tcPr>
+          <w:p>
+            <w:pPr>
+              <w:pStyle w:val="Geenafstand"/>
+            </w:pPr>
+            <w:r>
+              <w:t xml:space="preserve">Kolommen zijn met de &lt;colgroup&gt; van de tabel ingedeeld, waardoor screenreaders automatisch de bijbehorende labels kunnen vinden. (Zowel bij enkele als dubbele headers.) </w:t>
+            </w:r>
+            <w:r>
+              <w:t xml:space="preserve">Kolommen </w:t>
+            </w:r>
+            <w:r>
+              <w:t xml:space="preserve">krijgen afwisselend de klasse </w:t>
+            </w:r>
             <w:r>
               <w:rPr>
                 <w:i/>
                 <w:iCs/>
               </w:rPr>
-              <w:t>rij_b</w:t>
-            </w:r>
-            <w:proofErr w:type="spellEnd"/>
-            <w:r>
-              <w:t>.</w:t>
-            </w:r>
-            <w:r>
-              <w:t xml:space="preserve"> (Indien aangegeven in de configuratie.)</w:t>
-            </w:r>
-          </w:p>
-        </w:tc>
-      </w:tr>
-      <w:tr>
-        <w:tc>
-          <w:tcPr>
-            <w:tcW w:w="0" w:type="auto"/>
-          </w:tcPr>
-          <w:p>
-            <w:pPr>
-              <w:pStyle w:val="Geenafstand"/>
-            </w:pPr>
-            <w:r>
-              <w:t>Kolommen</w:t>
-            </w:r>
-          </w:p>
-        </w:tc>
-        <w:tc>
-          <w:tcPr>
-            <w:tcW w:w="0" w:type="auto"/>
-          </w:tcPr>
-          <w:p>
-            <w:pPr>
-              <w:pStyle w:val="Geenafstand"/>
-            </w:pPr>
-            <w:r>
-              <w:t>Kolommen zijn met de &lt;</w:t>
-            </w:r>
-            <w:proofErr w:type="spellStart"/>
-            <w:r>
-              <w:t>colgroup</w:t>
-            </w:r>
-            <w:proofErr w:type="spellEnd"/>
-            <w:r>
-              <w:t xml:space="preserve">&gt; van de tabel ingedeeld, waardoor screenreaders automatisch de bijbehorende labels kunnen vinden. (Zowel bij enkele als dubbele headers.) </w:t>
-            </w:r>
-            <w:r>
-              <w:t xml:space="preserve">Kolommen </w:t>
-            </w:r>
-            <w:r>
-              <w:t xml:space="preserve">krijgen afwisselend de klasse </w:t>
-            </w:r>
-            <w:proofErr w:type="spellStart"/>
+              <w:t xml:space="preserve">kolom_a </w:t>
+            </w:r>
+            <w:r>
+              <w:t xml:space="preserve">of </w:t>
+            </w:r>
             <w:r>
               <w:rPr>
                 <w:i/>
                 <w:iCs/>
               </w:rPr>
-              <w:t>kolom_a</w:t>
-            </w:r>
-            <w:proofErr w:type="spellEnd"/>
+              <w:t>kolom_b</w:t>
+            </w:r>
+            <w:r>
+              <w:t>.</w:t>
+            </w:r>
+            <w:r>
+              <w:t xml:space="preserve"> (Indien aangegeven in de configuratie.)</w:t>
+            </w:r>
+            <w:r>
+              <w:t xml:space="preserve"> Significante elementen krijgen de klasse </w:t>
+            </w:r>
             <w:r>
               <w:rPr>
                 <w:i/>
                 <w:iCs/>
               </w:rPr>
-              <w:t xml:space="preserve"> </w:t>
-            </w:r>
-            <w:r>
-              <w:t xml:space="preserve">of </w:t>
-            </w:r>
-            <w:proofErr w:type="spellStart"/>
+              <w:t>sign</w:t>
+            </w:r>
+            <w:r>
+              <w:t>. (Indien aangegeven in de configuratie.)</w:t>
+            </w:r>
+          </w:p>
+        </w:tc>
+      </w:tr>
+      <w:tr>
+        <w:tc>
+          <w:tcPr>
+            <w:tcW w:w="0" w:type="auto"/>
+          </w:tcPr>
+          <w:p>
+            <w:pPr>
+              <w:pStyle w:val="Geenafstand"/>
+            </w:pPr>
+            <w:r>
+              <w:t>Titels en koppen</w:t>
+            </w:r>
+          </w:p>
+        </w:tc>
+        <w:tc>
+          <w:tcPr>
+            <w:tcW w:w="0" w:type="auto"/>
+          </w:tcPr>
+          <w:p>
+            <w:pPr>
+              <w:pStyle w:val="Geenafstand"/>
+            </w:pPr>
+            <w:r>
+              <w:t>Titels en koppen worden opgemaakt in header-elementen.</w:t>
+            </w:r>
+          </w:p>
+          <w:p>
+            <w:pPr>
+              <w:pStyle w:val="Geenafstand"/>
+            </w:pPr>
+          </w:p>
+          <w:p>
+            <w:pPr>
+              <w:pStyle w:val="Geenafstand"/>
+              <w:rPr>
+                <w:b/>
+                <w:bCs/>
+              </w:rPr>
+            </w:pPr>
+            <w:r>
+              <w:rPr>
+                <w:b/>
+                <w:bCs/>
+              </w:rPr>
+              <w:t>Binnen de introtekst</w:t>
+            </w:r>
+          </w:p>
+          <w:p>
+            <w:pPr>
+              <w:pStyle w:val="Geenafstand"/>
+            </w:pPr>
+            <w:r>
+              <w:t>Titels worden omgezet naar &lt;h1&gt;, koppen naar &lt;h2&gt;.</w:t>
+            </w:r>
+            <w:r>
+              <w:t xml:space="preserve"> Deze zijn eventueel los te stijlen door gebruik te maken van een CSS-selector (bijv. </w:t>
+            </w:r>
             <w:r>
               <w:rPr>
                 <w:i/>
                 <w:iCs/>
               </w:rPr>
-              <w:t>kolom_b</w:t>
-            </w:r>
-            <w:proofErr w:type="spellEnd"/>
-            <w:r>
-              <w:t>.</w:t>
-            </w:r>
-            <w:r>
-              <w:t xml:space="preserve"> (Indien aangegeven in de configuratie.)</w:t>
-            </w:r>
-            <w:r>
-              <w:t xml:space="preserve"> Significante elementen krijgen de klasse </w:t>
-            </w:r>
-            <w:proofErr w:type="spellStart"/>
+              <w:t>#intro h2</w:t>
+            </w:r>
+            <w:r>
+              <w:t xml:space="preserve">). </w:t>
+            </w:r>
+          </w:p>
+          <w:p>
+            <w:pPr>
+              <w:pStyle w:val="Geenafstand"/>
+            </w:pPr>
+          </w:p>
+          <w:p>
+            <w:pPr>
+              <w:pStyle w:val="Geenafstand"/>
+              <w:rPr>
+                <w:b/>
+                <w:bCs/>
+              </w:rPr>
+            </w:pPr>
+            <w:r>
+              <w:rPr>
+                <w:b/>
+                <w:bCs/>
+              </w:rPr>
+              <w:t>Buiten de introtekst</w:t>
+            </w:r>
+          </w:p>
+          <w:p>
+            <w:pPr>
+              <w:pStyle w:val="Geenafstand"/>
+            </w:pPr>
+            <w:r>
+              <w:t>Titels worden omgezet naar &lt;h2&gt;, koppen en vragen naar &lt;h3&gt;.</w:t>
+            </w:r>
+            <w:r>
+              <w:t xml:space="preserve"> Deze krijgen allemaal de klasse </w:t>
+            </w:r>
             <w:r>
               <w:rPr>
                 <w:i/>
                 <w:iCs/>
               </w:rPr>
-              <w:t>sign</w:t>
-            </w:r>
-            <w:proofErr w:type="spellEnd"/>
-            <w:r>
-              <w:t>. (Indien aangegeven in de configuratie.)</w:t>
-            </w:r>
-          </w:p>
-        </w:tc>
-      </w:tr>
-      <w:tr>
-        <w:tc>
-          <w:tcPr>
-            <w:tcW w:w="0" w:type="auto"/>
-          </w:tcPr>
-          <w:p>
-            <w:pPr>
-              <w:pStyle w:val="Geenafstand"/>
-            </w:pPr>
-            <w:r>
-              <w:t>Titels en koppen</w:t>
-            </w:r>
-          </w:p>
-        </w:tc>
-        <w:tc>
-          <w:tcPr>
-            <w:tcW w:w="0" w:type="auto"/>
-          </w:tcPr>
-          <w:p>
-            <w:pPr>
-              <w:pStyle w:val="Geenafstand"/>
-            </w:pPr>
-            <w:r>
-              <w:t>Titels en koppen worden opgemaakt in header-elementen.</w:t>
-            </w:r>
-          </w:p>
-          <w:p>
-            <w:pPr>
-              <w:pStyle w:val="Geenafstand"/>
-            </w:pPr>
-          </w:p>
-          <w:p>
-            <w:pPr>
-              <w:pStyle w:val="Geenafstand"/>
-              <w:rPr>
-                <w:b/>
-                <w:bCs/>
-              </w:rPr>
-            </w:pPr>
-            <w:r>
-              <w:rPr>
-                <w:b/>
-                <w:bCs/>
-              </w:rPr>
-              <w:t>Binnen de introtekst</w:t>
-            </w:r>
-          </w:p>
-          <w:p>
-            <w:pPr>
-              <w:pStyle w:val="Geenafstand"/>
-            </w:pPr>
-            <w:r>
-              <w:t>Titels worden omgezet naar &lt;h1&gt;, koppen naar &lt;h2&gt;.</w:t>
-            </w:r>
-            <w:r>
-              <w:t xml:space="preserve"> Deze zijn eventueel los te stijlen door gebruik te maken van een CSS-</w:t>
-            </w:r>
-            <w:proofErr w:type="spellStart"/>
-            <w:r>
-              <w:t>selector</w:t>
-            </w:r>
-            <w:proofErr w:type="spellEnd"/>
-            <w:r>
-              <w:t xml:space="preserve"> (bijv. </w:t>
+              <w:t>heading</w:t>
+            </w:r>
+            <w:r>
+              <w:t xml:space="preserve">, en vragen krijgen daarnaast de klasse </w:t>
             </w:r>
             <w:r>
               <w:rPr>
                 <w:i/>
                 <w:iCs/>
               </w:rPr>
-              <w:t>#intro h2</w:t>
-            </w:r>
-            <w:r>
-              <w:t xml:space="preserve">). </w:t>
-            </w:r>
-          </w:p>
-          <w:p>
-            <w:pPr>
-              <w:pStyle w:val="Geenafstand"/>
-            </w:pPr>
-          </w:p>
-          <w:p>
-            <w:pPr>
-              <w:pStyle w:val="Geenafstand"/>
-              <w:rPr>
-                <w:b/>
-                <w:bCs/>
-              </w:rPr>
-            </w:pPr>
-            <w:r>
-              <w:rPr>
-                <w:b/>
-                <w:bCs/>
-              </w:rPr>
-              <w:t>Buiten de introtekst</w:t>
-            </w:r>
-          </w:p>
-          <w:p>
-            <w:pPr>
-              <w:pStyle w:val="Geenafstand"/>
-            </w:pPr>
-            <w:r>
-              <w:t>Titels worden omgezet naar &lt;h2&gt;, koppen en vragen naar &lt;h3&gt;.</w:t>
-            </w:r>
-            <w:r>
-              <w:t xml:space="preserve"> Deze krijgen allemaal de klasse </w:t>
-            </w:r>
-            <w:proofErr w:type="spellStart"/>
+              <w:t>vraag</w:t>
+            </w:r>
+            <w:r>
+              <w:t xml:space="preserve">. </w:t>
+            </w:r>
+            <w:r>
+              <w:t xml:space="preserve">Verder krijgen al deze elementen een id, in de vorm </w:t>
+            </w:r>
             <w:r>
               <w:rPr>
                 <w:i/>
                 <w:iCs/>
               </w:rPr>
-              <w:t>heading</w:t>
-            </w:r>
-            <w:proofErr w:type="spellEnd"/>
-            <w:r>
-              <w:t xml:space="preserve">, en vragen krijgen daarnaast de klasse </w:t>
+              <w:t>heading_(volgnummer)</w:t>
+            </w:r>
+            <w:r>
+              <w:t>. Hiermee kan een zwevend menu worden opgebouwd. (Zie ook de meegeleverde template voor een voorbeeld.)</w:t>
+            </w:r>
+          </w:p>
+        </w:tc>
+      </w:tr>
+      <w:tr>
+        <w:tc>
+          <w:tcPr>
+            <w:tcW w:w="0" w:type="auto"/>
+          </w:tcPr>
+          <w:p>
+            <w:pPr>
+              <w:pStyle w:val="Geenafstand"/>
+            </w:pPr>
+            <w:r>
+              <w:t>Afbeeldingen</w:t>
+            </w:r>
+          </w:p>
+        </w:tc>
+        <w:tc>
+          <w:tcPr>
+            <w:tcW w:w="0" w:type="auto"/>
+          </w:tcPr>
+          <w:p>
+            <w:pPr>
+              <w:pStyle w:val="Geenafstand"/>
+            </w:pPr>
+            <w:r>
+              <w:t xml:space="preserve">Afbeeldingen krijgen enkel een </w:t>
             </w:r>
             <w:r>
               <w:rPr>
                 <w:i/>
                 <w:iCs/>
               </w:rPr>
-              <w:t>vraag</w:t>
-            </w:r>
-            <w:r>
-              <w:t xml:space="preserve">. </w:t>
-            </w:r>
-            <w:r>
-              <w:t xml:space="preserve">Verder krijgen al deze elementen een </w:t>
-            </w:r>
-            <w:proofErr w:type="spellStart"/>
-            <w:r>
-              <w:t>id</w:t>
-            </w:r>
-            <w:proofErr w:type="spellEnd"/>
-            <w:r>
-              <w:t xml:space="preserve">, in de vorm </w:t>
-            </w:r>
-            <w:proofErr w:type="spellStart"/>
+              <w:t>width</w:t>
+            </w:r>
+            <w:r>
+              <w:t xml:space="preserve"> en </w:t>
+            </w:r>
             <w:r>
               <w:rPr>
                 <w:i/>
                 <w:iCs/>
               </w:rPr>
-              <w:t>heading</w:t>
-            </w:r>
-            <w:proofErr w:type="spellEnd"/>
+              <w:t>height</w:t>
+            </w:r>
+            <w:r>
+              <w:t xml:space="preserve"> mee, zoals aangegeven in de configuratie. Plaatsing </w:t>
+            </w:r>
+            <w:r>
+              <w:t xml:space="preserve">is helaas niet gelijk te trekken met de logica binnen Excel, en zal handmatig moeten gebeuren. </w:t>
+            </w:r>
+            <w:r>
+              <w:t>Het makkelijkste is om deze op te maken met een CSS-selector.</w:t>
+            </w:r>
+            <w:r>
+              <w:t xml:space="preserve"> Wanneer er een id opgegeven is krijgt de &lt;img&gt;-tag verder een </w:t>
+            </w:r>
             <w:r>
               <w:rPr>
                 <w:i/>
                 <w:iCs/>
               </w:rPr>
-              <w:t>_(volgnummer)</w:t>
-            </w:r>
-            <w:r>
-              <w:t>. Hiermee kan een zwevend menu worden opgebouwd. (Zie ook de meegeleverde template voor een voorbeeld.)</w:t>
-            </w:r>
-          </w:p>
-        </w:tc>
-      </w:tr>
-      <w:tr>
-        <w:tc>
-          <w:tcPr>
-            <w:tcW w:w="0" w:type="auto"/>
-          </w:tcPr>
-          <w:p>
-            <w:pPr>
-              <w:pStyle w:val="Geenafstand"/>
-            </w:pPr>
-            <w:r>
-              <w:t>Afbeeldingen</w:t>
-            </w:r>
-          </w:p>
-        </w:tc>
-        <w:tc>
-          <w:tcPr>
-            <w:tcW w:w="0" w:type="auto"/>
-          </w:tcPr>
-          <w:p>
-            <w:pPr>
-              <w:pStyle w:val="Geenafstand"/>
-            </w:pPr>
-            <w:r>
-              <w:t xml:space="preserve">Afbeeldingen krijgen enkel een </w:t>
-            </w:r>
-            <w:proofErr w:type="spellStart"/>
+              <w:t>id</w:t>
+            </w:r>
+            <w:r>
+              <w:t xml:space="preserve"> mee, in de vorm </w:t>
+            </w:r>
             <w:r>
               <w:rPr>
                 <w:i/>
                 <w:iCs/>
               </w:rPr>
-              <w:t>width</w:t>
-            </w:r>
-            <w:proofErr w:type="spellEnd"/>
-            <w:r>
-              <w:t xml:space="preserve"> en </w:t>
-            </w:r>
-            <w:proofErr w:type="spellStart"/>
-            <w:r>
-              <w:rPr>
-                <w:i/>
-                <w:iCs/>
-              </w:rPr>
-              <w:t>height</w:t>
-            </w:r>
-            <w:proofErr w:type="spellEnd"/>
-            <w:r>
-              <w:t xml:space="preserve"> mee, zoals aangegeven in de configuratie. Plaatsing </w:t>
-            </w:r>
-            <w:r>
-              <w:t xml:space="preserve">is helaas niet gelijk te trekken met de logica binnen Excel, en zal handmatig moeten gebeuren. </w:t>
-            </w:r>
-            <w:r>
-              <w:t>Het makkelijkste is om deze op te maken met een CSS-</w:t>
-            </w:r>
-            <w:proofErr w:type="spellStart"/>
-            <w:r>
-              <w:t>selector</w:t>
-            </w:r>
-            <w:proofErr w:type="spellEnd"/>
-            <w:r>
-              <w:t>.</w:t>
-            </w:r>
-            <w:r>
-              <w:t xml:space="preserve"> Wanneer er een </w:t>
-            </w:r>
-            <w:proofErr w:type="spellStart"/>
-            <w:r>
-              <w:t>id</w:t>
-            </w:r>
-            <w:proofErr w:type="spellEnd"/>
-            <w:r>
-              <w:t xml:space="preserve"> opgegeven is krijgt de &lt;</w:t>
-            </w:r>
-            <w:proofErr w:type="spellStart"/>
-            <w:r>
-              <w:t>img</w:t>
-            </w:r>
-            <w:proofErr w:type="spellEnd"/>
-            <w:r>
-              <w:t xml:space="preserve">&gt;-tag verder een </w:t>
-            </w:r>
-            <w:proofErr w:type="spellStart"/>
-            <w:r>
-              <w:rPr>
-                <w:i/>
-                <w:iCs/>
-              </w:rPr>
-              <w:t>id</w:t>
-            </w:r>
-            <w:proofErr w:type="spellEnd"/>
-            <w:r>
-              <w:t xml:space="preserve"> mee, in de vorm </w:t>
-            </w:r>
-            <w:r>
-              <w:rPr>
-                <w:i/>
-                <w:iCs/>
-              </w:rPr>
-              <w:t>logo_(</w:t>
-            </w:r>
-            <w:proofErr w:type="spellStart"/>
-            <w:r>
-              <w:rPr>
-                <w:i/>
-                <w:iCs/>
-              </w:rPr>
-              <w:t>id</w:t>
-            </w:r>
-            <w:proofErr w:type="spellEnd"/>
-            <w:r>
-              <w:rPr>
-                <w:i/>
-                <w:iCs/>
-              </w:rPr>
-              <w:t>)</w:t>
+              <w:t>logo_(id)</w:t>
             </w:r>
             <w:r>
               <w:t>.</w:t>
@@ -10397,15 +9145,7 @@
         <w:t xml:space="preserve"> 4), maar Excel niet. Hierdoor rondt Excel 2,5 af naar 3, R naar 2. 2,51 wordt wel door beiden afgerond naar 3, en 2,49 door beiden naar 2.</w:t>
       </w:r>
       <w:r>
-        <w:t xml:space="preserve"> Het is daardoor mogelijk dat de Excelversie en de </w:t>
-      </w:r>
-      <w:proofErr w:type="spellStart"/>
-      <w:r>
-        <w:t>digitoegankelijke</w:t>
-      </w:r>
-      <w:proofErr w:type="spellEnd"/>
-      <w:r>
-        <w:t xml:space="preserve"> versie andere percentages weergeven. Hier is helaas geen makkelijke oplossing voor. De kans dat een percentage precies eindigt op 0,5000 is gelukkig erg klein, waardoor dit waarschijnlijk niet vaak voor zal komen.</w:t>
+        <w:t xml:space="preserve"> Het is daardoor mogelijk dat de Excelversie en de digitoegankelijke versie andere percentages weergeven. Hier is helaas geen makkelijke oplossing voor. De kans dat een percentage precies eindigt op 0,5000 is gelukkig erg klein, waardoor dit waarschijnlijk niet vaak voor zal komen.</w:t>
       </w:r>
     </w:p>
     <w:p/>

</xml_diff>

<commit_message>
Optie toegevoegd om verschillen die na afronding gelijk lijken te verbergen.
</commit_message>
<xml_diff>
--- a/Handleiding configuratie.docx
+++ b/Handleiding configuratie.docx
@@ -29,7 +29,15 @@
         <w:t>Dit script wordt gebruikt om de data van een gezondheidsmonitor om te zetten in tabellenboeken voor de verschillende gemeentes, scholen, regio’s, enz. In principe kan op iedere variabele een specifieke set tabellenboeken worden gemaakt</w:t>
       </w:r>
       <w:r>
-        <w:t>, met daarbij ook uitsplitsing op een ‘hoger’ niveau. Denk bijvoorbeeld aan tabellenboeken per gemeente, waarbij ook een kolom is meegenomen voor een subregio.</w:t>
+        <w:t xml:space="preserve">, met daarbij ook uitsplitsing op een ‘hoger’ niveau. Denk bijvoorbeeld aan tabellenboeken per gemeente, waarbij ook een kolom is meegenomen voor een </w:t>
+      </w:r>
+      <w:proofErr w:type="spellStart"/>
+      <w:r>
+        <w:t>subregio</w:t>
+      </w:r>
+      <w:proofErr w:type="spellEnd"/>
+      <w:r>
+        <w:t>.</w:t>
       </w:r>
     </w:p>
     <w:p>
@@ -89,13 +97,37 @@
         <w:t xml:space="preserve">herschreven versie van het tabellenboekscript dat al een paar jaar circuleert en telkens wordt uitgebreid. </w:t>
       </w:r>
       <w:r>
-        <w:t>Deze situatie werd na het vijf keer doorgeven van het auteurschap onhoudbaar, waarop er vanuit GGData een werkgroep is opgezet om één universeel script op te zetten</w:t>
+        <w:t xml:space="preserve">Deze situatie werd na het vijf keer doorgeven van het auteurschap onhoudbaar, waarop er vanuit </w:t>
+      </w:r>
+      <w:proofErr w:type="spellStart"/>
+      <w:r>
+        <w:t>GGData</w:t>
+      </w:r>
+      <w:proofErr w:type="spellEnd"/>
+      <w:r>
+        <w:t xml:space="preserve"> een werkgroep is opgezet om één universeel script op te zetten</w:t>
       </w:r>
       <w:r>
         <w:t>, welke voor alle monitors gebruikt kan worden. Het script zal daarom vanaf heden worden onderhouden door deze werkgroep</w:t>
       </w:r>
       <w:r>
-        <w:t xml:space="preserve">. De laatste versie is altijd beschikbaar vanaf de Github van GGData: </w:t>
+        <w:t xml:space="preserve">. De laatste versie is altijd beschikbaar vanaf de </w:t>
+      </w:r>
+      <w:proofErr w:type="spellStart"/>
+      <w:r>
+        <w:t>Github</w:t>
+      </w:r>
+      <w:proofErr w:type="spellEnd"/>
+      <w:r>
+        <w:t xml:space="preserve"> van </w:t>
+      </w:r>
+      <w:proofErr w:type="spellStart"/>
+      <w:r>
+        <w:t>GGData</w:t>
+      </w:r>
+      <w:proofErr w:type="spellEnd"/>
+      <w:r>
+        <w:t xml:space="preserve">: </w:t>
       </w:r>
       <w:hyperlink r:id="rId6" w:history="1">
         <w:r>
@@ -115,9 +147,11 @@
       <w:pPr>
         <w:pStyle w:val="Geenafstand"/>
       </w:pPr>
+      <w:proofErr w:type="spellStart"/>
       <w:r>
         <w:t>Werkgroepleden</w:t>
       </w:r>
+      <w:proofErr w:type="spellEnd"/>
       <w:r>
         <w:t>:</w:t>
       </w:r>
@@ -171,7 +205,15 @@
         <w:t xml:space="preserve">Voor foutmeldingen en functionaliteitsaanvragen verwijzen we in eerste instantie naar de </w:t>
       </w:r>
       <w:r>
-        <w:t xml:space="preserve">‘Issues’ pagina op Github: </w:t>
+        <w:t xml:space="preserve">‘Issues’ pagina op </w:t>
+      </w:r>
+      <w:proofErr w:type="spellStart"/>
+      <w:r>
+        <w:t>Github</w:t>
+      </w:r>
+      <w:proofErr w:type="spellEnd"/>
+      <w:r>
+        <w:t xml:space="preserve">: </w:t>
       </w:r>
       <w:hyperlink r:id="rId7" w:history="1">
         <w:r>
@@ -224,7 +266,15 @@
         <w:t>Sinds de laatste monitor (V&amp;O) zijn een aantal elementen aangepast, en een aantal nieuwe functies toegevoegd. Deze zijn</w:t>
       </w:r>
       <w:r>
-        <w:t xml:space="preserve"> backwards compatible</w:t>
+        <w:t xml:space="preserve"> </w:t>
+      </w:r>
+      <w:proofErr w:type="spellStart"/>
+      <w:r>
+        <w:t>backwards</w:t>
+      </w:r>
+      <w:proofErr w:type="spellEnd"/>
+      <w:r>
+        <w:t xml:space="preserve"> compatible</w:t>
       </w:r>
       <w:r>
         <w:t xml:space="preserve"> verwerkt in het script</w:t>
@@ -258,7 +308,15 @@
         </w:numPr>
       </w:pPr>
       <w:r>
-        <w:t>Er is een digitoegankelijke versie van het tabellenboek toegevoegd. Dit is in aanvulling op de bestaande Excel</w:t>
+        <w:t xml:space="preserve">Er is een </w:t>
+      </w:r>
+      <w:proofErr w:type="spellStart"/>
+      <w:r>
+        <w:t>digitoegankelijke</w:t>
+      </w:r>
+      <w:proofErr w:type="spellEnd"/>
+      <w:r>
+        <w:t xml:space="preserve"> versie van het tabellenboek toegevoegd. Dit is in aanvulling op de bestaande Excel</w:t>
       </w:r>
       <w:r>
         <w:t>uitvoer.</w:t>
@@ -273,12 +331,14 @@
         <w:t xml:space="preserve"> over </w:t>
       </w:r>
       <w:hyperlink w:anchor="_Digitoegankelijke_versie" w:history="1">
+        <w:proofErr w:type="spellStart"/>
         <w:r>
           <w:rPr>
             <w:rStyle w:val="Hyperlink"/>
           </w:rPr>
           <w:t>digitoegankelijkheid</w:t>
         </w:r>
+        <w:proofErr w:type="spellEnd"/>
       </w:hyperlink>
       <w:r>
         <w:t>.</w:t>
@@ -319,7 +379,15 @@
         </w:numPr>
       </w:pPr>
       <w:r>
-        <w:t>Kolomkoppen bij iedere vraag zijn nu optioneel. Let op: dit werkt alleen in Excel, aangezien digitoegankelijkheid vereist dat iedere tabel kolomkoppen heeft.</w:t>
+        <w:t xml:space="preserve">Kolomkoppen bij iedere vraag zijn nu optioneel. Let op: dit werkt alleen in Excel, aangezien </w:t>
+      </w:r>
+      <w:proofErr w:type="spellStart"/>
+      <w:r>
+        <w:t>digitoegankelijkheid</w:t>
+      </w:r>
+      <w:proofErr w:type="spellEnd"/>
+      <w:r>
+        <w:t xml:space="preserve"> vereist dat iedere tabel kolomkoppen heeft.</w:t>
       </w:r>
     </w:p>
     <w:p>
@@ -458,8 +526,13 @@
       <w:r>
         <w:t>“</w:t>
       </w:r>
-      <w:r>
-        <w:t>tbl_</w:t>
+      <w:proofErr w:type="spellStart"/>
+      <w:r>
+        <w:t>tbl</w:t>
+      </w:r>
+      <w:proofErr w:type="spellEnd"/>
+      <w:r>
+        <w:t>_</w:t>
       </w:r>
       <w:r>
         <w:t>”</w:t>
@@ -468,7 +541,23 @@
         <w:t>)</w:t>
       </w:r>
       <w:r>
-        <w:t>, deze handleiding, en een configuratiebestand in Excel. Het uitvoeren van het script gebeurt door tbl_maken.R uit te voeren in R of Rstudio; de andere onderdelen worden vanuit dit script automatisch ingeladen.</w:t>
+        <w:t xml:space="preserve">, deze handleiding, en een configuratiebestand in Excel. Het uitvoeren van het script gebeurt door </w:t>
+      </w:r>
+      <w:proofErr w:type="spellStart"/>
+      <w:r>
+        <w:t>tbl_maken.R</w:t>
+      </w:r>
+      <w:proofErr w:type="spellEnd"/>
+      <w:r>
+        <w:t xml:space="preserve"> uit te voeren in R of </w:t>
+      </w:r>
+      <w:proofErr w:type="spellStart"/>
+      <w:r>
+        <w:t>Rstudio</w:t>
+      </w:r>
+      <w:proofErr w:type="spellEnd"/>
+      <w:r>
+        <w:t>; de andere onderdelen worden vanuit dit script automatisch ingeladen.</w:t>
       </w:r>
     </w:p>
     <w:p>
@@ -487,13 +576,29 @@
         <w:t>verwerken</w:t>
       </w:r>
       <w:r>
-        <w:t xml:space="preserve"> uit één of meerdere datasets. Als er meerdere datasets zijn worden deze gecombineerd tot één ‘superdataset’, waarin automatisch ‘superweegfactoren’ en ‘superstrata’ worden aangemaakt.</w:t>
+        <w:t xml:space="preserve"> uit één of meerdere datasets. Als er meerdere datasets zijn worden deze gecombineerd tot één ‘superdataset’, waarin automatisch ‘superweegfactoren’ en ‘</w:t>
+      </w:r>
+      <w:proofErr w:type="spellStart"/>
+      <w:r>
+        <w:t>superstrata</w:t>
+      </w:r>
+      <w:proofErr w:type="spellEnd"/>
+      <w:r>
+        <w:t>’ worden aangemaakt.</w:t>
       </w:r>
       <w:r>
         <w:t xml:space="preserve"> </w:t>
       </w:r>
       <w:r>
-        <w:t>Hierbij dient wel te worden aangegeven welke variabelen de strata en de weegfactoren bevatten. (Zie de naslag hieronder.)</w:t>
+        <w:t xml:space="preserve">Hierbij dient wel te worden aangegeven welke variabelen de </w:t>
+      </w:r>
+      <w:proofErr w:type="spellStart"/>
+      <w:r>
+        <w:t>strata</w:t>
+      </w:r>
+      <w:proofErr w:type="spellEnd"/>
+      <w:r>
+        <w:t xml:space="preserve"> en de weegfactoren bevatten. (Zie de naslag hieronder.)</w:t>
       </w:r>
     </w:p>
     <w:p>
@@ -547,7 +652,15 @@
         <w:t xml:space="preserve"> package </w:t>
       </w:r>
       <w:r>
-        <w:t xml:space="preserve">van Thomas Lumley. Deze werkt volgens dezelfde principes als </w:t>
+        <w:t xml:space="preserve">van Thomas </w:t>
+      </w:r>
+      <w:proofErr w:type="spellStart"/>
+      <w:r>
+        <w:t>Lumley</w:t>
+      </w:r>
+      <w:proofErr w:type="spellEnd"/>
+      <w:r>
+        <w:t xml:space="preserve">. Deze werkt volgens dezelfde principes als </w:t>
       </w:r>
       <w:r>
         <w:rPr>
@@ -663,6 +776,7 @@
       <w:r>
         <w:t xml:space="preserve"> en </w:t>
       </w:r>
+      <w:proofErr w:type="spellStart"/>
       <w:r>
         <w:rPr>
           <w:i/>
@@ -670,8 +784,17 @@
         </w:rPr>
         <w:t>resultaten_csv</w:t>
       </w:r>
-      <w:r>
-        <w:t xml:space="preserve"> automatisch aangemaakt in de map waarin de configuratie zich bevindt. Tabellenboeken zullen worden geplaatst in de submap </w:t>
+      <w:proofErr w:type="spellEnd"/>
+      <w:r>
+        <w:t xml:space="preserve"> automatisch aangemaakt in de map waarin de configuratie zich bevindt. Tabellenboeken zullen worden geplaatst in de </w:t>
+      </w:r>
+      <w:proofErr w:type="spellStart"/>
+      <w:r>
+        <w:t>submap</w:t>
+      </w:r>
+      <w:proofErr w:type="spellEnd"/>
+      <w:r>
+        <w:t xml:space="preserve"> </w:t>
       </w:r>
       <w:r>
         <w:rPr>
@@ -686,6 +809,7 @@
       <w:r>
         <w:t xml:space="preserve">Berekende resultaten worden geplaatst in </w:t>
       </w:r>
+      <w:proofErr w:type="spellStart"/>
       <w:r>
         <w:rPr>
           <w:i/>
@@ -693,6 +817,7 @@
         </w:rPr>
         <w:t>resultaten_csv</w:t>
       </w:r>
+      <w:proofErr w:type="spellEnd"/>
       <w:r>
         <w:t xml:space="preserve">. Deze tabel </w:t>
       </w:r>
@@ -703,7 +828,15 @@
         <w:t xml:space="preserve"> gebruikt worden voor bijvoorbeeld het schrijven van de rapportage, aangezien alle aantallen, percentages en p-waarden hierin weergegeven zijn. </w:t>
       </w:r>
       <w:r>
-        <w:t xml:space="preserve">Door gebruik van tbl_onderzoeksexport.R worden hiervan leesbare tabellen gemaakt die eveneens in de map </w:t>
+        <w:t xml:space="preserve">Door gebruik van </w:t>
+      </w:r>
+      <w:proofErr w:type="spellStart"/>
+      <w:r>
+        <w:t>tbl_onderzoeksexport.R</w:t>
+      </w:r>
+      <w:proofErr w:type="spellEnd"/>
+      <w:r>
+        <w:t xml:space="preserve"> worden hiervan leesbare tabellen gemaakt die eveneens in de map </w:t>
       </w:r>
       <w:r>
         <w:rPr>
@@ -814,16 +947,29 @@
         <w:t>Open R</w:t>
       </w:r>
       <w:r>
-        <w:t xml:space="preserve"> of Rstudio en vo</w:t>
+        <w:t xml:space="preserve"> of </w:t>
+      </w:r>
+      <w:proofErr w:type="spellStart"/>
+      <w:r>
+        <w:t>Rstudio</w:t>
+      </w:r>
+      <w:proofErr w:type="spellEnd"/>
+      <w:r>
+        <w:t xml:space="preserve"> en vo</w:t>
       </w:r>
       <w:r>
         <w:t xml:space="preserve">er </w:t>
       </w:r>
+      <w:proofErr w:type="spellStart"/>
       <w:r>
         <w:t>tbl</w:t>
       </w:r>
       <w:r>
-        <w:t xml:space="preserve">_maken.R uit. </w:t>
+        <w:t>_maken.R</w:t>
+      </w:r>
+      <w:proofErr w:type="spellEnd"/>
+      <w:r>
+        <w:t xml:space="preserve"> uit. </w:t>
       </w:r>
       <w:r>
         <w:rPr>
@@ -1001,7 +1147,15 @@
         <w:t>gebruikt worden vo</w:t>
       </w:r>
       <w:r>
-        <w:t>or verdere analyse of het maken van een rapportage. Voer tbl_onderzoeksexport.R uit om hier een leesbare tabel van te maken.</w:t>
+        <w:t xml:space="preserve">or verdere analyse of het maken van een rapportage. Voer </w:t>
+      </w:r>
+      <w:proofErr w:type="spellStart"/>
+      <w:r>
+        <w:t>tbl_onderzoeksexport.R</w:t>
+      </w:r>
+      <w:proofErr w:type="spellEnd"/>
+      <w:r>
+        <w:t xml:space="preserve"> uit om hier een leesbare tabel van te maken.</w:t>
       </w:r>
     </w:p>
     <w:p>
@@ -1061,6 +1215,7 @@
       <w:r>
         <w:t xml:space="preserve">en </w:t>
       </w:r>
+      <w:proofErr w:type="spellStart"/>
       <w:r>
         <w:rPr>
           <w:i/>
@@ -1068,6 +1223,7 @@
         </w:rPr>
         <w:t>indeling_rijen</w:t>
       </w:r>
+      <w:proofErr w:type="spellEnd"/>
       <w:r>
         <w:t>; daar is alles belangrijk om aan te passen naar eigen huisstijl.</w:t>
       </w:r>
@@ -1303,7 +1459,23 @@
         <w:t xml:space="preserve">optioneel een jaar of subset. </w:t>
       </w:r>
       <w:r>
-        <w:t xml:space="preserve">Vanuit deze data worden dummies aangemaakt, welke aangeven of een rij bij een bepaalde kolom hoort. Wanneer een test wordt uitgevoerd wordt data geselecteerd op WAAR in beide bijbehorende dummies, en vervolgens getest op </w:t>
+        <w:t xml:space="preserve">Vanuit deze data worden </w:t>
+      </w:r>
+      <w:proofErr w:type="spellStart"/>
+      <w:r>
+        <w:t>dummies</w:t>
+      </w:r>
+      <w:proofErr w:type="spellEnd"/>
+      <w:r>
+        <w:t xml:space="preserve"> aangemaakt, welke aangeven of een rij bij een bepaalde kolom hoort. Wanneer een test wordt uitgevoerd wordt data geselecteerd op WAAR in beide bijbehorende </w:t>
+      </w:r>
+      <w:proofErr w:type="spellStart"/>
+      <w:r>
+        <w:t>dummies</w:t>
+      </w:r>
+      <w:proofErr w:type="spellEnd"/>
+      <w:r>
+        <w:t xml:space="preserve">, en vervolgens getest op </w:t>
       </w:r>
       <w:r>
         <w:t>WAAR voor de eerste dummy versus ONWAAR voor de eerste dummy.</w:t>
@@ -1873,6 +2045,7 @@
       <w:r>
         <w:t xml:space="preserve">Het aangeven van een afwijkende weegfactor kan op het tabblad </w:t>
       </w:r>
+      <w:proofErr w:type="spellStart"/>
       <w:r>
         <w:rPr>
           <w:i/>
@@ -1880,6 +2053,7 @@
         </w:rPr>
         <w:t>indeling_rijen</w:t>
       </w:r>
+      <w:proofErr w:type="spellEnd"/>
       <w:r>
         <w:rPr>
           <w:i/>
@@ -1889,7 +2063,15 @@
         <w:t xml:space="preserve">, </w:t>
       </w:r>
       <w:r>
-        <w:t xml:space="preserve">door het toevoegen van een kolom met de naam “weegfactor” (voor een andere weegfactor per variabele) of een kolom met de naam “weegfactor.d_(datasetnaam)” (voor een weegfactor per variabele per jaar). </w:t>
+        <w:t>door het toevoegen van een kolom met de naam “weegfactor” (voor een andere weegfactor per variabele) of een kolom met de naam “</w:t>
+      </w:r>
+      <w:proofErr w:type="spellStart"/>
+      <w:r>
+        <w:t>weegfactor.d</w:t>
+      </w:r>
+      <w:proofErr w:type="spellEnd"/>
+      <w:r>
+        <w:t xml:space="preserve">_(datasetnaam)” (voor een weegfactor per variabele per jaar). </w:t>
       </w:r>
       <w:r>
         <w:t xml:space="preserve">Het is enkel mogelijk een andere weegfactor </w:t>
@@ -1917,7 +2099,23 @@
         <w:t xml:space="preserve">. </w:t>
       </w:r>
       <w:r>
-        <w:t xml:space="preserve">Hiervoor kunnen dan twee kolommen worden toegevoegd: “weegfactor.d_datasetx” en “weegfactor.d_datasety”. </w:t>
+        <w:t>Hiervoor kunnen dan twee kolommen worden toegevoegd: “</w:t>
+      </w:r>
+      <w:proofErr w:type="spellStart"/>
+      <w:r>
+        <w:t>weegfactor.d_datasetx</w:t>
+      </w:r>
+      <w:proofErr w:type="spellEnd"/>
+      <w:r>
+        <w:t>” en “</w:t>
+      </w:r>
+      <w:proofErr w:type="spellStart"/>
+      <w:r>
+        <w:t>weegfactor.d_datasety</w:t>
+      </w:r>
+      <w:proofErr w:type="spellEnd"/>
+      <w:r>
+        <w:t xml:space="preserve">”. </w:t>
       </w:r>
     </w:p>
     <w:p>
@@ -1987,9 +2185,11 @@
             <w:tcW w:w="2689" w:type="dxa"/>
           </w:tcPr>
           <w:p>
+            <w:proofErr w:type="spellStart"/>
             <w:r>
               <w:t>min_observaties_per_vraag</w:t>
             </w:r>
+            <w:proofErr w:type="spellEnd"/>
           </w:p>
         </w:tc>
         <w:tc>
@@ -2034,9 +2234,11 @@
             <w:tcW w:w="2689" w:type="dxa"/>
           </w:tcPr>
           <w:p>
+            <w:proofErr w:type="spellStart"/>
             <w:r>
               <w:t>min_observaties_per_antwoord</w:t>
             </w:r>
+            <w:proofErr w:type="spellEnd"/>
           </w:p>
         </w:tc>
         <w:tc>
@@ -2078,9 +2280,11 @@
             <w:tcW w:w="2689" w:type="dxa"/>
           </w:tcPr>
           <w:p>
+            <w:proofErr w:type="spellStart"/>
             <w:r>
               <w:t>afkapwaarde_antwoord</w:t>
             </w:r>
+            <w:proofErr w:type="spellEnd"/>
           </w:p>
         </w:tc>
         <w:tc>
@@ -2116,6 +2320,7 @@
             <w:r>
               <w:t xml:space="preserve">Getallen kleiner dan of gelijk aan deze waarde worden vervangen door de tekst in </w:t>
             </w:r>
+            <w:proofErr w:type="spellStart"/>
             <w:r>
               <w:rPr>
                 <w:i/>
@@ -2123,6 +2328,7 @@
               </w:rPr>
               <w:t>tekst_min_antwoord_niet_gehaald</w:t>
             </w:r>
+            <w:proofErr w:type="spellEnd"/>
             <w:r>
               <w:t>.</w:t>
             </w:r>
@@ -2135,9 +2341,11 @@
             <w:tcW w:w="2689" w:type="dxa"/>
           </w:tcPr>
           <w:p>
+            <w:proofErr w:type="spellStart"/>
             <w:r>
               <w:t>vraag_verbergen_bij_missend_antwoord</w:t>
             </w:r>
+            <w:proofErr w:type="spellEnd"/>
           </w:p>
         </w:tc>
         <w:tc>
@@ -2180,9 +2388,11 @@
             <w:tcW w:w="2689" w:type="dxa"/>
           </w:tcPr>
           <w:p>
+            <w:proofErr w:type="spellStart"/>
             <w:r>
               <w:t>tekst_min_vraag_niet_gehaald</w:t>
             </w:r>
+            <w:proofErr w:type="spellEnd"/>
           </w:p>
         </w:tc>
         <w:tc>
@@ -2221,9 +2431,11 @@
             <w:tcW w:w="2689" w:type="dxa"/>
           </w:tcPr>
           <w:p>
+            <w:proofErr w:type="spellStart"/>
             <w:r>
               <w:t>tekst_min_antwoord_niet_gehaald</w:t>
             </w:r>
+            <w:proofErr w:type="spellEnd"/>
           </w:p>
         </w:tc>
         <w:tc>
@@ -2253,9 +2465,11 @@
             <w:tcW w:w="2689" w:type="dxa"/>
           </w:tcPr>
           <w:p>
+            <w:proofErr w:type="spellStart"/>
             <w:r>
               <w:t>tekst_missende_data</w:t>
             </w:r>
+            <w:proofErr w:type="spellEnd"/>
           </w:p>
         </w:tc>
         <w:tc>
@@ -2291,6 +2505,7 @@
                 <w:bCs/>
               </w:rPr>
             </w:pPr>
+            <w:proofErr w:type="spellStart"/>
             <w:r>
               <w:rPr>
                 <w:b/>
@@ -2305,6 +2520,7 @@
               </w:rPr>
               <w:t>toetsen</w:t>
             </w:r>
+            <w:proofErr w:type="spellEnd"/>
           </w:p>
         </w:tc>
         <w:tc>
@@ -2331,6 +2547,7 @@
             <w:r>
               <w:t xml:space="preserve"> Het niveau kan worden aangepast middels de waarde in </w:t>
             </w:r>
+            <w:proofErr w:type="spellStart"/>
             <w:r>
               <w:rPr>
                 <w:i/>
@@ -2338,6 +2555,7 @@
               </w:rPr>
               <w:t>confidence_level</w:t>
             </w:r>
+            <w:proofErr w:type="spellEnd"/>
             <w:r>
               <w:t>.</w:t>
             </w:r>
@@ -2385,6 +2603,7 @@
             <w:r>
               <w:t xml:space="preserve">worden aangepast in </w:t>
             </w:r>
+            <w:proofErr w:type="spellStart"/>
             <w:r>
               <w:rPr>
                 <w:i/>
@@ -2399,11 +2618,20 @@
               </w:rPr>
               <w:t>.R</w:t>
             </w:r>
+            <w:proofErr w:type="spellEnd"/>
             <w:r>
               <w:t xml:space="preserve">, zoek op </w:t>
             </w:r>
             <w:r>
-              <w:t>“style.sign”</w:t>
+              <w:t>“</w:t>
+            </w:r>
+            <w:proofErr w:type="spellStart"/>
+            <w:r>
+              <w:t>style.sign</w:t>
+            </w:r>
+            <w:proofErr w:type="spellEnd"/>
+            <w:r>
+              <w:t>”</w:t>
             </w:r>
             <w:r>
               <w:t>.)</w:t>
@@ -2423,6 +2651,7 @@
                 <w:bCs/>
               </w:rPr>
             </w:pPr>
+            <w:proofErr w:type="spellStart"/>
             <w:r>
               <w:rPr>
                 <w:b/>
@@ -2431,6 +2660,7 @@
               <w:lastRenderedPageBreak/>
               <w:t>sign_hovertekst</w:t>
             </w:r>
+            <w:proofErr w:type="spellEnd"/>
           </w:p>
         </w:tc>
         <w:tc>
@@ -2449,10 +2679,26 @@
           </w:tcPr>
           <w:p>
             <w:r>
-              <w:t xml:space="preserve">In de digitoegankelijke versie krijgen significante resultaten een </w:t>
-            </w:r>
-            <w:r>
-              <w:t>‘hover’ die informatie geeft over de opmaak. Hierdoor kan een screenreader lezen wat met de opmaak bedoelt wordt, en voor gebruikers zonder toegankelijkheidsproblemen is dit leesbaar als een tekstballon wanneer er op de cel gewezen wordt met de muis. De tekst die hierbij wordt weergegeven is via deze waarde op te geven.</w:t>
+              <w:t xml:space="preserve">In de </w:t>
+            </w:r>
+            <w:proofErr w:type="spellStart"/>
+            <w:r>
+              <w:t>digitoegankelijke</w:t>
+            </w:r>
+            <w:proofErr w:type="spellEnd"/>
+            <w:r>
+              <w:t xml:space="preserve"> versie krijgen significante resultaten een </w:t>
+            </w:r>
+            <w:r>
+              <w:t>‘</w:t>
+            </w:r>
+            <w:proofErr w:type="spellStart"/>
+            <w:r>
+              <w:t>hover</w:t>
+            </w:r>
+            <w:proofErr w:type="spellEnd"/>
+            <w:r>
+              <w:t>’ die informatie geeft over de opmaak. Hierdoor kan een screenreader lezen wat met de opmaak bedoelt wordt, en voor gebruikers zonder toegankelijkheidsproblemen is dit leesbaar als een tekstballon wanneer er op de cel gewezen wordt met de muis. De tekst die hierbij wordt weergegeven is via deze waarde op te geven.</w:t>
             </w:r>
           </w:p>
         </w:tc>
@@ -2463,15 +2709,71 @@
             <w:tcW w:w="2689" w:type="dxa"/>
           </w:tcPr>
           <w:p>
+            <w:proofErr w:type="spellStart"/>
+            <w:r>
+              <w:t>sign_verbergen_wanneer_afgerond_gelijk</w:t>
+            </w:r>
+            <w:proofErr w:type="spellEnd"/>
+          </w:p>
+        </w:tc>
+        <w:tc>
+          <w:tcPr>
+            <w:tcW w:w="1701" w:type="dxa"/>
+          </w:tcPr>
+          <w:p>
+            <w:r>
+              <w:t>WAAR / ONWAAR</w:t>
+            </w:r>
+          </w:p>
+        </w:tc>
+        <w:tc>
+          <w:tcPr>
+            <w:tcW w:w="4672" w:type="dxa"/>
+          </w:tcPr>
+          <w:p>
+            <w:r>
+              <w:t>Om verwarring te voorkomen bij significante verschillen die door afronding gelijk lijken</w:t>
+            </w:r>
+            <w:r>
+              <w:t>, is het mogelijk om deze niet significant weer te geven. Hierbij word</w:t>
+            </w:r>
+            <w:r>
+              <w:t>t de afronding binnen R gebruikt, die andere resultaten kan geven dan de afronding binnen Excel.</w:t>
+            </w:r>
+            <w:r>
+              <w:t xml:space="preserve"> Zie </w:t>
+            </w:r>
+            <w:hyperlink w:anchor="_Afronding" w:history="1">
+              <w:r>
+                <w:rPr>
+                  <w:rStyle w:val="Hyperlink"/>
+                </w:rPr>
+                <w:t>de paragraaf</w:t>
+              </w:r>
+            </w:hyperlink>
+            <w:r>
+              <w:t xml:space="preserve"> onderaan dit document.</w:t>
+            </w:r>
+          </w:p>
+        </w:tc>
+      </w:tr>
+      <w:tr>
+        <w:tc>
+          <w:tcPr>
+            <w:tcW w:w="2689" w:type="dxa"/>
+          </w:tcPr>
+          <w:p>
             <w:pPr>
               <w:rPr>
                 <w:b/>
                 <w:bCs/>
               </w:rPr>
             </w:pPr>
+            <w:proofErr w:type="spellStart"/>
             <w:r>
               <w:t>confidence_level</w:t>
             </w:r>
+            <w:proofErr w:type="spellEnd"/>
           </w:p>
         </w:tc>
         <w:tc>
@@ -2510,6 +2812,7 @@
             <w:r>
               <w:t xml:space="preserve"> </w:t>
             </w:r>
+            <w:proofErr w:type="spellStart"/>
             <w:r>
               <w:rPr>
                 <w:i/>
@@ -2517,6 +2820,7 @@
               </w:rPr>
               <w:t>indeling_kolommen</w:t>
             </w:r>
+            <w:proofErr w:type="spellEnd"/>
             <w:r>
               <w:t>.)</w:t>
             </w:r>
@@ -2535,6 +2839,7 @@
                 <w:bCs/>
               </w:rPr>
             </w:pPr>
+            <w:proofErr w:type="spellStart"/>
             <w:r>
               <w:rPr>
                 <w:b/>
@@ -2542,6 +2847,7 @@
               </w:rPr>
               <w:t>missing_weegfactoren</w:t>
             </w:r>
+            <w:proofErr w:type="spellEnd"/>
           </w:p>
         </w:tc>
         <w:tc>
@@ -2572,7 +2878,15 @@
               <w:t>t</w:t>
             </w:r>
             <w:r>
-              <w:t xml:space="preserve"> als er missings zijn op de weegfactoren. “fout”</w:t>
+              <w:t xml:space="preserve"> als er </w:t>
+            </w:r>
+            <w:proofErr w:type="spellStart"/>
+            <w:r>
+              <w:t>missings</w:t>
+            </w:r>
+            <w:proofErr w:type="spellEnd"/>
+            <w:r>
+              <w:t xml:space="preserve"> zijn op de weegfactoren. “fout”</w:t>
             </w:r>
             <w:r>
               <w:t xml:space="preserve"> </w:t>
@@ -2590,7 +2904,15 @@
               <w:t>g</w:t>
             </w:r>
             <w:r>
-              <w:t>t alle missings met dat nummer.</w:t>
+              <w:t xml:space="preserve">t alle </w:t>
+            </w:r>
+            <w:proofErr w:type="spellStart"/>
+            <w:r>
+              <w:t>missings</w:t>
+            </w:r>
+            <w:proofErr w:type="spellEnd"/>
+            <w:r>
+              <w:t xml:space="preserve"> met dat nummer.</w:t>
             </w:r>
           </w:p>
         </w:tc>
@@ -2607,6 +2929,7 @@
                 <w:bCs/>
               </w:rPr>
             </w:pPr>
+            <w:proofErr w:type="spellStart"/>
             <w:r>
               <w:rPr>
                 <w:b/>
@@ -2614,6 +2937,7 @@
               </w:rPr>
               <w:t>waarden_dichotoom</w:t>
             </w:r>
+            <w:proofErr w:type="spellEnd"/>
           </w:p>
         </w:tc>
         <w:tc>
@@ -2643,12 +2967,14 @@
             <w:tcW w:w="2689" w:type="dxa"/>
           </w:tcPr>
           <w:p>
+            <w:proofErr w:type="spellStart"/>
             <w:r>
               <w:t>vergelijk</w:t>
             </w:r>
             <w:r>
               <w:t>_variabelelabels</w:t>
             </w:r>
+            <w:proofErr w:type="spellEnd"/>
           </w:p>
         </w:tc>
         <w:tc>
@@ -2700,6 +3026,7 @@
                 <w:bCs/>
               </w:rPr>
             </w:pPr>
+            <w:proofErr w:type="spellStart"/>
             <w:r>
               <w:rPr>
                 <w:b/>
@@ -2707,6 +3034,7 @@
               </w:rPr>
               <w:t>template_html</w:t>
             </w:r>
+            <w:proofErr w:type="spellEnd"/>
           </w:p>
         </w:tc>
         <w:tc>
@@ -2738,7 +3066,11 @@
               <w:t>template_digitoegankelijk.html</w:t>
             </w:r>
             <w:r>
-              <w:t>) afdoende zijn. Indien gewenst kan hier een eigen bestand worden ingevoerd, door hiervan de bestandsnaam op te geven.</w:t>
+              <w:t xml:space="preserve">) afdoende zijn. Indien gewenst kan hier een eigen bestand </w:t>
+            </w:r>
+            <w:r>
+              <w:lastRenderedPageBreak/>
+              <w:t>worden ingevoerd, door hiervan de bestandsnaam op te geven.</w:t>
             </w:r>
             <w:r>
               <w:t xml:space="preserve"> Het pad is relatief vanaf de configuratie</w:t>
@@ -2760,7 +3092,15 @@
               <w:t xml:space="preserve"> Als deze variabele leeg is </w:t>
             </w:r>
             <w:r>
-              <w:t>worden er geen HTML-bestanden gemaakt.</w:t>
+              <w:t xml:space="preserve">worden er geen </w:t>
+            </w:r>
+            <w:proofErr w:type="spellStart"/>
+            <w:r>
+              <w:t>HTML-bestanden</w:t>
+            </w:r>
+            <w:proofErr w:type="spellEnd"/>
+            <w:r>
+              <w:t xml:space="preserve"> gemaakt.</w:t>
             </w:r>
           </w:p>
         </w:tc>
@@ -2793,7 +3133,15 @@
           </w:tcPr>
           <w:p>
             <w:r>
-              <w:t xml:space="preserve">Het kan soms handig zijn om de aantallen per antwoord uit te draaien. Hiervoor is in principe de onderzoeksexport gemaakt, </w:t>
+              <w:t xml:space="preserve">Het kan soms handig zijn om de aantallen per antwoord uit te draaien. Hiervoor is in principe de </w:t>
+            </w:r>
+            <w:proofErr w:type="spellStart"/>
+            <w:r>
+              <w:t>onderzoeksexport</w:t>
+            </w:r>
+            <w:proofErr w:type="spellEnd"/>
+            <w:r>
+              <w:t xml:space="preserve"> gemaakt, </w:t>
             </w:r>
             <w:r>
               <w:t>maar</w:t>
@@ -2820,12 +3168,14 @@
             <w:tcW w:w="2689" w:type="dxa"/>
           </w:tcPr>
           <w:p>
+            <w:proofErr w:type="spellStart"/>
             <w:r>
               <w:t>f</w:t>
             </w:r>
             <w:r>
               <w:t>orceer_berekening</w:t>
             </w:r>
+            <w:proofErr w:type="spellEnd"/>
           </w:p>
         </w:tc>
         <w:tc>
@@ -2844,7 +3194,23 @@
           </w:tcPr>
           <w:p>
             <w:r>
-              <w:t>Als dit ONWAAR is (de standaard), zal een berekening niet opnieuw worden uitgevoerd als er als resultaten voor een configuratie bekend zijn in de submap resultaten_csv. Als dit WAAR is, worden resultaten berekend, ongeacht of er al resultaten bekend zijn.</w:t>
+              <w:t xml:space="preserve">Als dit ONWAAR is (de standaard), zal een berekening niet opnieuw worden uitgevoerd als er als resultaten voor een configuratie bekend zijn in de </w:t>
+            </w:r>
+            <w:proofErr w:type="spellStart"/>
+            <w:r>
+              <w:t>submap</w:t>
+            </w:r>
+            <w:proofErr w:type="spellEnd"/>
+            <w:r>
+              <w:t xml:space="preserve"> </w:t>
+            </w:r>
+            <w:proofErr w:type="spellStart"/>
+            <w:r>
+              <w:t>resultaten_csv</w:t>
+            </w:r>
+            <w:proofErr w:type="spellEnd"/>
+            <w:r>
+              <w:t>. Als dit WAAR is, worden resultaten berekend, ongeacht of er al resultaten bekend zijn.</w:t>
             </w:r>
           </w:p>
         </w:tc>
@@ -2859,9 +3225,11 @@
       <w:pPr>
         <w:pStyle w:val="Kop2"/>
       </w:pPr>
+      <w:proofErr w:type="spellStart"/>
       <w:r>
         <w:t>Crossings</w:t>
       </w:r>
+      <w:proofErr w:type="spellEnd"/>
     </w:p>
     <w:p>
       <w:pPr>
@@ -2880,7 +3248,15 @@
         <w:t>bijvoorbeeld</w:t>
       </w:r>
       <w:r>
-        <w:t xml:space="preserve"> geslacht, SES, of opleidingsniveau zijn. Meerdere crossings zijn mogelijk.</w:t>
+        <w:t xml:space="preserve"> geslacht, SES, of opleidingsniveau zijn. Meerdere </w:t>
+      </w:r>
+      <w:proofErr w:type="spellStart"/>
+      <w:r>
+        <w:t>crossings</w:t>
+      </w:r>
+      <w:proofErr w:type="spellEnd"/>
+      <w:r>
+        <w:t xml:space="preserve"> zijn mogelijk.</w:t>
       </w:r>
     </w:p>
     <w:p>
@@ -2975,6 +3351,7 @@
                 <w:bCs/>
               </w:rPr>
             </w:pPr>
+            <w:proofErr w:type="spellStart"/>
             <w:r>
               <w:rPr>
                 <w:b/>
@@ -2982,6 +3359,7 @@
               </w:rPr>
               <w:t>naam_dataset</w:t>
             </w:r>
+            <w:proofErr w:type="spellEnd"/>
           </w:p>
         </w:tc>
         <w:tc>
@@ -3096,8 +3474,13 @@
               <w:t>Het script neemt aan dat dit bestand in dezelfde map staat als de configuratie. Een relatief pad (bijv. “../</w:t>
             </w:r>
             <w:r>
-              <w:t>2021/data.sav</w:t>
-            </w:r>
+              <w:t>2021/</w:t>
+            </w:r>
+            <w:proofErr w:type="spellStart"/>
+            <w:r>
+              <w:t>data.sav</w:t>
+            </w:r>
+            <w:proofErr w:type="spellEnd"/>
             <w:r>
               <w:t>”</w:t>
             </w:r>
@@ -3148,9 +3531,11 @@
             <w:pPr>
               <w:pStyle w:val="Geenafstand"/>
             </w:pPr>
+            <w:proofErr w:type="spellStart"/>
             <w:r>
               <w:t>Variabelenaam</w:t>
             </w:r>
+            <w:proofErr w:type="spellEnd"/>
             <w:r>
               <w:t xml:space="preserve"> / leeg</w:t>
             </w:r>
@@ -3205,8 +3590,13 @@
             <w:pPr>
               <w:pStyle w:val="Geenafstand"/>
             </w:pPr>
-            <w:r>
-              <w:t>Variabelenaam / leeg</w:t>
+            <w:proofErr w:type="spellStart"/>
+            <w:r>
+              <w:t>Variabelenaam</w:t>
+            </w:r>
+            <w:proofErr w:type="spellEnd"/>
+            <w:r>
+              <w:t xml:space="preserve"> / leeg</w:t>
             </w:r>
           </w:p>
         </w:tc>
@@ -3231,8 +3621,13 @@
             <w:pPr>
               <w:pStyle w:val="Geenafstand"/>
             </w:pPr>
-            <w:r>
-              <w:t>Variabelenaam met informatie over de weging van het design. Als deze leeg is wordt er een ongewogen design gebruikt.</w:t>
+            <w:proofErr w:type="spellStart"/>
+            <w:r>
+              <w:t>Variabelenaam</w:t>
+            </w:r>
+            <w:proofErr w:type="spellEnd"/>
+            <w:r>
+              <w:t xml:space="preserve"> met informatie over de weging van het design. Als deze leeg is wordt er een ongewogen design gebruikt.</w:t>
             </w:r>
             <w:r>
               <w:t xml:space="preserve"> </w:t>
@@ -3270,6 +3665,7 @@
               <w:pStyle w:val="Geenafstand"/>
             </w:pPr>
             <w:r>
+              <w:lastRenderedPageBreak/>
               <w:t>stratum</w:t>
             </w:r>
           </w:p>
@@ -3282,8 +3678,13 @@
             <w:pPr>
               <w:pStyle w:val="Geenafstand"/>
             </w:pPr>
-            <w:r>
-              <w:t>Variabelenaam / leeg</w:t>
+            <w:proofErr w:type="spellStart"/>
+            <w:r>
+              <w:t>Variabelenaam</w:t>
+            </w:r>
+            <w:proofErr w:type="spellEnd"/>
+            <w:r>
+              <w:t xml:space="preserve"> / leeg</w:t>
             </w:r>
           </w:p>
         </w:tc>
@@ -3308,8 +3709,13 @@
             <w:pPr>
               <w:pStyle w:val="Geenafstand"/>
             </w:pPr>
-            <w:r>
-              <w:t>Variabelenaam met informatie over de indeling van het design. Als deze leeg is wordt er een ongewogen design gebruikt.</w:t>
+            <w:proofErr w:type="spellStart"/>
+            <w:r>
+              <w:t>Variabelenaam</w:t>
+            </w:r>
+            <w:proofErr w:type="spellEnd"/>
+            <w:r>
+              <w:t xml:space="preserve"> met informatie over de indeling van het design. Als deze leeg is wordt er een ongewogen design gebruikt.</w:t>
             </w:r>
           </w:p>
         </w:tc>
@@ -3325,7 +3731,6 @@
         <w:pStyle w:val="Kop2"/>
       </w:pPr>
       <w:r>
-        <w:lastRenderedPageBreak/>
         <w:t>Dichotoom / niet dichotoom</w:t>
       </w:r>
     </w:p>
@@ -3336,6 +3741,7 @@
       <w:r>
         <w:t xml:space="preserve">Dichotome variabelen worden in theorie automatisch herkend door het script, en kunnen nog verder geborgd worden middels </w:t>
       </w:r>
+      <w:proofErr w:type="spellStart"/>
       <w:r>
         <w:rPr>
           <w:i/>
@@ -3343,6 +3749,7 @@
         </w:rPr>
         <w:t>waarden_dichotoom</w:t>
       </w:r>
+      <w:proofErr w:type="spellEnd"/>
       <w:r>
         <w:t xml:space="preserve"> op het tabblad </w:t>
       </w:r>
@@ -3354,13 +3761,29 @@
         <w:t>algemeen</w:t>
       </w:r>
       <w:r>
-        <w:t>. Mocht er alsnog een variabele zijn die wel dichotoom is, maar niet zo gelezen wordt door het script, of vice versa, dan kunnen deze worden geplaatst in het bijbehorende tabblad. Hiermee wordt de detectie omzeil</w:t>
+        <w:t xml:space="preserve">. Mocht er alsnog een variabele zijn die wel dichotoom is, maar niet zo gelezen wordt door het script, of </w:t>
+      </w:r>
+      <w:proofErr w:type="spellStart"/>
+      <w:r>
+        <w:t>vice</w:t>
+      </w:r>
+      <w:proofErr w:type="spellEnd"/>
+      <w:r>
+        <w:t xml:space="preserve"> versa, dan kunnen deze worden geplaatst in het bijbehorende tabblad. Hiermee wordt de detectie omzeil</w:t>
       </w:r>
       <w:r>
         <w:t>d</w:t>
       </w:r>
       <w:r>
-        <w:t xml:space="preserve"> en de status als wel/niet dichotoom geforceerd. Beide tabbladen bestaan simpelweg uit een lijst met variabelenamen.</w:t>
+        <w:t xml:space="preserve"> en de status als wel/niet dichotoom geforceerd. Beide tabbladen bestaan simpelweg uit een lijst met </w:t>
+      </w:r>
+      <w:proofErr w:type="spellStart"/>
+      <w:r>
+        <w:t>variabelenamen</w:t>
+      </w:r>
+      <w:proofErr w:type="spellEnd"/>
+      <w:r>
+        <w:t>.</w:t>
       </w:r>
     </w:p>
     <w:p>
@@ -3469,9 +3892,11 @@
             <w:pPr>
               <w:pStyle w:val="Geenafstand"/>
             </w:pPr>
+            <w:proofErr w:type="spellStart"/>
             <w:r>
               <w:t>Variabelenaam</w:t>
             </w:r>
+            <w:proofErr w:type="spellEnd"/>
           </w:p>
         </w:tc>
         <w:tc>
@@ -3511,7 +3936,23 @@
               <w:pStyle w:val="Geenafstand"/>
             </w:pPr>
             <w:r>
-              <w:t>“numeric” / “character”</w:t>
+              <w:t>“</w:t>
+            </w:r>
+            <w:proofErr w:type="spellStart"/>
+            <w:r>
+              <w:t>numeric</w:t>
+            </w:r>
+            <w:proofErr w:type="spellEnd"/>
+            <w:r>
+              <w:t>” / “</w:t>
+            </w:r>
+            <w:proofErr w:type="spellStart"/>
+            <w:r>
+              <w:t>character</w:t>
+            </w:r>
+            <w:proofErr w:type="spellEnd"/>
+            <w:r>
+              <w:t>”</w:t>
             </w:r>
           </w:p>
         </w:tc>
@@ -3524,7 +3965,23 @@
               <w:pStyle w:val="Geenafstand"/>
             </w:pPr>
             <w:r>
-              <w:t xml:space="preserve">Gewenst datatype. Er zijn momenteel twee opties ingebouwd: getallen (“numeric”) en strings (“character”). De variabele wordt </w:t>
+              <w:t>Gewenst datatype. Er zijn momenteel twee opties ingebouwd: getallen (“</w:t>
+            </w:r>
+            <w:proofErr w:type="spellStart"/>
+            <w:r>
+              <w:t>numeric</w:t>
+            </w:r>
+            <w:proofErr w:type="spellEnd"/>
+            <w:r>
+              <w:t>”) en strings (“</w:t>
+            </w:r>
+            <w:proofErr w:type="spellStart"/>
+            <w:r>
+              <w:t>character</w:t>
+            </w:r>
+            <w:proofErr w:type="spellEnd"/>
+            <w:r>
+              <w:t xml:space="preserve">”). De variabele wordt </w:t>
             </w:r>
             <w:r>
               <w:t xml:space="preserve">binnen R omgezet naar het gewenste type. </w:t>
@@ -3569,7 +4026,15 @@
         <w:t>Het kan voorkomen dat de volledige waarde van een categorie te groot is voor een cel. Voor dit geval is er een mogelijkheid om afkortingen op te geven</w:t>
       </w:r>
       <w:r>
-        <w:t xml:space="preserve">, middels een simpele tekst/vervanging combinatie. In NOG wordt de regio bijvoorbeeld onderverdeeld in subregio’s, die </w:t>
+        <w:t xml:space="preserve">, middels een simpele tekst/vervanging combinatie. In NOG wordt de regio bijvoorbeeld onderverdeeld in </w:t>
+      </w:r>
+      <w:proofErr w:type="spellStart"/>
+      <w:r>
+        <w:t>subregio’s</w:t>
+      </w:r>
+      <w:proofErr w:type="spellEnd"/>
+      <w:r>
+        <w:t xml:space="preserve">, die </w:t>
       </w:r>
       <w:r>
         <w:t>te</w:t>
@@ -3875,7 +4340,11 @@
         <w:t>.</w:t>
       </w:r>
       <w:r>
-        <w:t xml:space="preserve"> Deze bereiken in principe hetzelfde, maar kunnen in opmaak verschillen. (Zie </w:t>
+        <w:t xml:space="preserve"> Deze bereiken </w:t>
+      </w:r>
+      <w:r>
+        <w:lastRenderedPageBreak/>
+        <w:t xml:space="preserve">in principe hetzelfde, maar kunnen in opmaak verschillen. (Zie </w:t>
       </w:r>
       <w:r>
         <w:rPr>
@@ -3907,15 +4376,14 @@
         <w:rPr>
           <w:noProof/>
         </w:rPr>
-        <w:lastRenderedPageBreak/>
         <w:drawing>
-          <wp:anchor distT="0" distB="0" distL="114300" distR="114300" simplePos="0" relativeHeight="251658240" behindDoc="0" locked="0" layoutInCell="1" allowOverlap="1" wp14:anchorId="513A771B" wp14:editId="4716FFF2">
+          <wp:anchor distT="0" distB="0" distL="114300" distR="114300" simplePos="0" relativeHeight="251658240" behindDoc="0" locked="0" layoutInCell="1" allowOverlap="1" wp14:anchorId="513A771B" wp14:editId="39BC3F22">
             <wp:simplePos x="0" y="0"/>
             <wp:positionH relativeFrom="margin">
-              <wp:posOffset>1750695</wp:posOffset>
+              <wp:posOffset>1741170</wp:posOffset>
             </wp:positionH>
             <wp:positionV relativeFrom="margin">
-              <wp:posOffset>180340</wp:posOffset>
+              <wp:posOffset>704215</wp:posOffset>
             </wp:positionV>
             <wp:extent cx="3800475" cy="1004958"/>
             <wp:effectExtent l="0" t="0" r="0" b="5080"/>
@@ -4382,7 +4850,15 @@
         <w:t xml:space="preserve">Er kunnen afwijkende </w:t>
       </w:r>
       <w:r>
-        <w:t xml:space="preserve">weegfactoren per variabele worden aangegeven door het toevoegen van een kolom met de naam “weegfactor” (voor de hele variabele) of “weegfactor.d_(naam)” </w:t>
+        <w:t>weegfactoren per variabele worden aangegeven door het toevoegen van een kolom met de naam “weegfactor” (voor de hele variabele) of “</w:t>
+      </w:r>
+      <w:proofErr w:type="spellStart"/>
+      <w:r>
+        <w:t>weegfactor.d</w:t>
+      </w:r>
+      <w:proofErr w:type="spellEnd"/>
+      <w:r>
+        <w:t xml:space="preserve">_(naam)” </w:t>
       </w:r>
       <w:r>
         <w:t>(voor een splitsing per dataset).</w:t>
@@ -4581,6 +5057,7 @@
             <w:r>
               <w:t xml:space="preserve"> Let op: introtekst bevindt zich op een aparte pagina: </w:t>
             </w:r>
+            <w:proofErr w:type="spellStart"/>
             <w:r>
               <w:rPr>
                 <w:i/>
@@ -4588,6 +5065,7 @@
               </w:rPr>
               <w:t>intro_tekst</w:t>
             </w:r>
+            <w:proofErr w:type="spellEnd"/>
             <w:r>
               <w:t>.</w:t>
             </w:r>
@@ -4676,7 +5154,11 @@
               <w:t xml:space="preserve">r kan </w:t>
             </w:r>
             <w:r>
-              <w:t>handmatig een vraag worden toegevoegd met deze regel.</w:t>
+              <w:t xml:space="preserve">handmatig een vraag worden toegevoegd met deze </w:t>
+            </w:r>
+            <w:r>
+              <w:lastRenderedPageBreak/>
+              <w:t>regel.</w:t>
             </w:r>
             <w:r>
               <w:t xml:space="preserve"> Het verschil tussen een kop en een vraag is de opmaak, de functionaliteit is identiek.</w:t>
@@ -4700,7 +5182,15 @@
               <w:t>“var”</w:t>
             </w:r>
             <w:r>
-              <w:t xml:space="preserve"> / “nvar”</w:t>
+              <w:t xml:space="preserve"> / “</w:t>
+            </w:r>
+            <w:proofErr w:type="spellStart"/>
+            <w:r>
+              <w:t>nvar</w:t>
+            </w:r>
+            <w:proofErr w:type="spellEnd"/>
+            <w:r>
+              <w:t>”</w:t>
             </w:r>
           </w:p>
         </w:tc>
@@ -4713,7 +5203,15 @@
               <w:t>Geeft de genoemde variabele weer.</w:t>
             </w:r>
             <w:r>
-              <w:t xml:space="preserve"> Bij “nvar” wordt onder het procentteken een extra regel toegevoegd met het aantal respondenten bij die vraag.</w:t>
+              <w:t xml:space="preserve"> Bij “</w:t>
+            </w:r>
+            <w:proofErr w:type="spellStart"/>
+            <w:r>
+              <w:t>nvar</w:t>
+            </w:r>
+            <w:proofErr w:type="spellEnd"/>
+            <w:r>
+              <w:t>” wordt onder het procentteken een extra regel toegevoegd met het aantal respondenten bij die vraag.</w:t>
             </w:r>
             <w:r>
               <w:t xml:space="preserve"> </w:t>
@@ -4747,18 +5245,31 @@
             <w:tcW w:w="1824" w:type="dxa"/>
           </w:tcPr>
           <w:p>
-            <w:r>
-              <w:t>Variabelenaam / tekst / leeg</w:t>
-            </w:r>
-          </w:p>
-        </w:tc>
-        <w:tc>
-          <w:tcPr>
-            <w:tcW w:w="0" w:type="auto"/>
-          </w:tcPr>
-          <w:p>
-            <w:r>
-              <w:t>In dit veld kan de bijbehorende tekst danwel variabele ingevuld worden.</w:t>
+            <w:proofErr w:type="spellStart"/>
+            <w:r>
+              <w:t>Variabelenaam</w:t>
+            </w:r>
+            <w:proofErr w:type="spellEnd"/>
+            <w:r>
+              <w:t xml:space="preserve"> / tekst / leeg</w:t>
+            </w:r>
+          </w:p>
+        </w:tc>
+        <w:tc>
+          <w:tcPr>
+            <w:tcW w:w="0" w:type="auto"/>
+          </w:tcPr>
+          <w:p>
+            <w:r>
+              <w:t xml:space="preserve">In dit veld kan de bijbehorende tekst </w:t>
+            </w:r>
+            <w:proofErr w:type="spellStart"/>
+            <w:r>
+              <w:t>danwel</w:t>
+            </w:r>
+            <w:proofErr w:type="spellEnd"/>
+            <w:r>
+              <w:t xml:space="preserve"> variabele ingevuld worden.</w:t>
             </w:r>
           </w:p>
         </w:tc>
@@ -4906,7 +5417,15 @@
               <w:t xml:space="preserve">Let op: </w:t>
             </w:r>
             <w:r>
-              <w:t>deze variabele heeft alleen effect in de uitvoer in Excel-bestanden. Vanwege de vereisten van digitoegankelijkheid is het niet mogelijk om een tabel zonder kolomkoppen aan te maken in HTML.</w:t>
+              <w:t xml:space="preserve">deze variabele heeft alleen effect in de uitvoer in Excel-bestanden. Vanwege de vereisten van </w:t>
+            </w:r>
+            <w:proofErr w:type="spellStart"/>
+            <w:r>
+              <w:t>digitoegankelijkheid</w:t>
+            </w:r>
+            <w:proofErr w:type="spellEnd"/>
+            <w:r>
+              <w:t xml:space="preserve"> is het niet mogelijk om een tabel zonder kolomkoppen aan te maken in HTML.</w:t>
             </w:r>
           </w:p>
         </w:tc>
@@ -4927,8 +5446,13 @@
             <w:tcW w:w="1824" w:type="dxa"/>
           </w:tcPr>
           <w:p>
-            <w:r>
-              <w:t>Variabelenaam / leeg</w:t>
+            <w:proofErr w:type="spellStart"/>
+            <w:r>
+              <w:t>Variabelenaam</w:t>
+            </w:r>
+            <w:proofErr w:type="spellEnd"/>
+            <w:r>
+              <w:t xml:space="preserve"> / leeg</w:t>
             </w:r>
           </w:p>
         </w:tc>
@@ -5008,8 +5532,13 @@
             <w:tcW w:w="2019" w:type="dxa"/>
           </w:tcPr>
           <w:p>
-            <w:r>
-              <w:t>weegfactor.d(getal)</w:t>
+            <w:proofErr w:type="spellStart"/>
+            <w:r>
+              <w:t>weegfactor.d</w:t>
+            </w:r>
+            <w:proofErr w:type="spellEnd"/>
+            <w:r>
+              <w:t>(getal)</w:t>
             </w:r>
           </w:p>
         </w:tc>
@@ -5018,8 +5547,13 @@
             <w:tcW w:w="1824" w:type="dxa"/>
           </w:tcPr>
           <w:p>
-            <w:r>
-              <w:t>Variabelenaam / leeg</w:t>
+            <w:proofErr w:type="spellStart"/>
+            <w:r>
+              <w:t>Variabelenaam</w:t>
+            </w:r>
+            <w:proofErr w:type="spellEnd"/>
+            <w:r>
+              <w:t xml:space="preserve"> / leeg</w:t>
             </w:r>
           </w:p>
         </w:tc>
@@ -5053,8 +5587,13 @@
             <w:tcW w:w="2019" w:type="dxa"/>
           </w:tcPr>
           <w:p>
-            <w:r>
-              <w:t>weegfactor.d_(naam)</w:t>
+            <w:proofErr w:type="spellStart"/>
+            <w:r>
+              <w:t>weegfactor.d</w:t>
+            </w:r>
+            <w:proofErr w:type="spellEnd"/>
+            <w:r>
+              <w:t>_(naam)</w:t>
             </w:r>
           </w:p>
         </w:tc>
@@ -5063,8 +5602,13 @@
             <w:tcW w:w="1824" w:type="dxa"/>
           </w:tcPr>
           <w:p>
-            <w:r>
-              <w:t>Variabelenaam / leeg</w:t>
+            <w:proofErr w:type="spellStart"/>
+            <w:r>
+              <w:t>Variabelenaam</w:t>
+            </w:r>
+            <w:proofErr w:type="spellEnd"/>
+            <w:r>
+              <w:t xml:space="preserve"> / leeg</w:t>
             </w:r>
           </w:p>
         </w:tc>
@@ -5080,7 +5624,15 @@
               <w:t xml:space="preserve"> de kolom hierboven, maar dan op basis van de naam van een dataset i.p.v. het volggetal.</w:t>
             </w:r>
             <w:r>
-              <w:t xml:space="preserve"> N.B.: Het script differentieert tussen deze twee mogelijkheden door het zoeken naar een underscore (_). Deze is daarom verplicht.</w:t>
+              <w:t xml:space="preserve"> N.B.: Het script differentieert tussen deze twee mogelijkheden door het zoeken naar een </w:t>
+            </w:r>
+            <w:proofErr w:type="spellStart"/>
+            <w:r>
+              <w:t>underscore</w:t>
+            </w:r>
+            <w:proofErr w:type="spellEnd"/>
+            <w:r>
+              <w:t xml:space="preserve"> (_). Deze is daarom verplicht.</w:t>
             </w:r>
           </w:p>
         </w:tc>
@@ -5171,7 +5723,6 @@
                 <w:b/>
                 <w:bCs/>
               </w:rPr>
-              <w:lastRenderedPageBreak/>
               <w:t>type</w:t>
             </w:r>
           </w:p>
@@ -5262,7 +5813,31 @@
               <w:t>de naam van het tabellenboek. (Bijvoorbeeld de gemeentenaam.)</w:t>
             </w:r>
             <w:r>
-              <w:t xml:space="preserve"> Daarnaast kunnen de benodigde waardes van andere subsets ook worden weergegeven, middels “[variabelenaam]”, dus bijvoorbeeld “[subregio]” als de tweede subset over de variabele subregio gaat. Let op: “{logo}” kan gebruikt worden voor het invoegen van logo’s op een gewenste plek, zie </w:t>
+              <w:t xml:space="preserve"> Daarnaast kunnen de benodigde waardes van andere subsets ook worden weergegeven, middels “[</w:t>
+            </w:r>
+            <w:proofErr w:type="spellStart"/>
+            <w:r>
+              <w:t>variabelenaam</w:t>
+            </w:r>
+            <w:proofErr w:type="spellEnd"/>
+            <w:r>
+              <w:t>]”, dus bijvoorbeeld “[</w:t>
+            </w:r>
+            <w:proofErr w:type="spellStart"/>
+            <w:r>
+              <w:t>subregio</w:t>
+            </w:r>
+            <w:proofErr w:type="spellEnd"/>
+            <w:r>
+              <w:t xml:space="preserve">]” als de tweede subset over de variabele </w:t>
+            </w:r>
+            <w:proofErr w:type="spellStart"/>
+            <w:r>
+              <w:t>subregio</w:t>
+            </w:r>
+            <w:proofErr w:type="spellEnd"/>
+            <w:r>
+              <w:t xml:space="preserve"> gaat. Let op: “{logo}” kan gebruikt worden voor het invoegen van logo’s op een gewenste plek, zie </w:t>
             </w:r>
             <w:r>
               <w:t>hieronder.</w:t>
@@ -5291,10 +5866,34 @@
         <w:t xml:space="preserve"> Dit is zeer foutgevoelig</w:t>
       </w:r>
       <w:r>
-        <w:t>, dus een dubbel- of triplecheck is aan te raden.</w:t>
-      </w:r>
-      <w:r>
-        <w:t xml:space="preserve"> Zowel variabelelabels als antwoordlabels kunnen worden aangepast. Hierbij is het van belang om te kijken welk type het is, aangezien het script hier zelf niet slim genoeg voor is. Bij een dichotome waarde wordt de </w:t>
+        <w:t xml:space="preserve">, dus een dubbel- of </w:t>
+      </w:r>
+      <w:proofErr w:type="spellStart"/>
+      <w:r>
+        <w:t>triplecheck</w:t>
+      </w:r>
+      <w:proofErr w:type="spellEnd"/>
+      <w:r>
+        <w:t xml:space="preserve"> is aan te raden.</w:t>
+      </w:r>
+      <w:r>
+        <w:t xml:space="preserve"> Zowel </w:t>
+      </w:r>
+      <w:proofErr w:type="spellStart"/>
+      <w:r>
+        <w:t>variabelelabels</w:t>
+      </w:r>
+      <w:proofErr w:type="spellEnd"/>
+      <w:r>
+        <w:t xml:space="preserve"> als </w:t>
+      </w:r>
+      <w:proofErr w:type="spellStart"/>
+      <w:r>
+        <w:t>antwoordlabels</w:t>
+      </w:r>
+      <w:proofErr w:type="spellEnd"/>
+      <w:r>
+        <w:t xml:space="preserve"> kunnen worden aangepast. Hierbij is het van belang om te kijken welk type het is, aangezien het script hier zelf niet slim genoeg voor is. Bij een dichotome waarde wordt de </w:t>
       </w:r>
       <w:r>
         <w:rPr>
@@ -5304,7 +5903,15 @@
         <w:t>vraag</w:t>
       </w:r>
       <w:r>
-        <w:t xml:space="preserve"> (= variabelelabel) als label weergegeven, bij een niet-dichotome waarde wordt het </w:t>
+        <w:t xml:space="preserve"> (= </w:t>
+      </w:r>
+      <w:proofErr w:type="spellStart"/>
+      <w:r>
+        <w:t>variabelelabel</w:t>
+      </w:r>
+      <w:proofErr w:type="spellEnd"/>
+      <w:r>
+        <w:t xml:space="preserve">) als label weergegeven, bij een niet-dichotome waarde wordt het </w:t>
       </w:r>
       <w:r>
         <w:rPr>
@@ -5387,8 +5994,13 @@
             <w:tcW w:w="0" w:type="auto"/>
           </w:tcPr>
           <w:p>
-            <w:r>
-              <w:t>Variabelenaam / leeg</w:t>
+            <w:proofErr w:type="spellStart"/>
+            <w:r>
+              <w:t>Variabelenaam</w:t>
+            </w:r>
+            <w:proofErr w:type="spellEnd"/>
+            <w:r>
+              <w:t xml:space="preserve"> / leeg</w:t>
             </w:r>
           </w:p>
         </w:tc>
@@ -5400,6 +6012,7 @@
             <w:r>
               <w:t xml:space="preserve">Alleen indien </w:t>
             </w:r>
+            <w:proofErr w:type="spellStart"/>
             <w:r>
               <w:rPr>
                 <w:i/>
@@ -5407,18 +6020,28 @@
               </w:rPr>
               <w:t>var_label</w:t>
             </w:r>
+            <w:proofErr w:type="spellEnd"/>
             <w:r>
               <w:t xml:space="preserve"> </w:t>
             </w:r>
             <w:r>
               <w:t xml:space="preserve">of </w:t>
             </w:r>
+            <w:proofErr w:type="spellStart"/>
             <w:r>
               <w:rPr>
                 <w:i/>
                 <w:iCs/>
               </w:rPr>
-              <w:t xml:space="preserve">antwoord_waarde </w:t>
+              <w:t>antwoord_waarde</w:t>
+            </w:r>
+            <w:proofErr w:type="spellEnd"/>
+            <w:r>
+              <w:rPr>
+                <w:i/>
+                <w:iCs/>
+              </w:rPr>
+              <w:t xml:space="preserve"> </w:t>
             </w:r>
             <w:r>
               <w:t>is ingevuld, optioneel voor antwoorden</w:t>
@@ -5445,9 +6068,11 @@
             <w:tcW w:w="0" w:type="auto"/>
           </w:tcPr>
           <w:p>
+            <w:proofErr w:type="spellStart"/>
             <w:r>
               <w:t>var_label</w:t>
             </w:r>
+            <w:proofErr w:type="spellEnd"/>
           </w:p>
         </w:tc>
         <w:tc>
@@ -5487,9 +6112,11 @@
             <w:tcW w:w="0" w:type="auto"/>
           </w:tcPr>
           <w:p>
+            <w:proofErr w:type="spellStart"/>
             <w:r>
               <w:t>antwoord_waarde</w:t>
             </w:r>
+            <w:proofErr w:type="spellEnd"/>
           </w:p>
         </w:tc>
         <w:tc>
@@ -5510,12 +6137,21 @@
             <w:r>
               <w:t xml:space="preserve">Alleen indien </w:t>
             </w:r>
+            <w:proofErr w:type="spellStart"/>
             <w:r>
               <w:rPr>
                 <w:i/>
                 <w:iCs/>
               </w:rPr>
-              <w:t xml:space="preserve">antwoord_oud </w:t>
+              <w:t>antwoord_oud</w:t>
+            </w:r>
+            <w:proofErr w:type="spellEnd"/>
+            <w:r>
+              <w:rPr>
+                <w:i/>
+                <w:iCs/>
+              </w:rPr>
+              <w:t xml:space="preserve"> </w:t>
             </w:r>
             <w:r>
               <w:t>leeg is.</w:t>
@@ -5539,9 +6175,11 @@
             <w:tcW w:w="0" w:type="auto"/>
           </w:tcPr>
           <w:p>
+            <w:proofErr w:type="spellStart"/>
             <w:r>
               <w:t>antwoord_oud</w:t>
             </w:r>
+            <w:proofErr w:type="spellEnd"/>
           </w:p>
         </w:tc>
         <w:tc>
@@ -5562,6 +6200,7 @@
             <w:r>
               <w:t xml:space="preserve">Alleen indien </w:t>
             </w:r>
+            <w:proofErr w:type="spellStart"/>
             <w:r>
               <w:rPr>
                 <w:i/>
@@ -5569,18 +6208,28 @@
               </w:rPr>
               <w:t>antwoord_nieuw</w:t>
             </w:r>
+            <w:proofErr w:type="spellEnd"/>
             <w:r>
               <w:t xml:space="preserve"> is ingevuld</w:t>
             </w:r>
             <w:r>
               <w:t xml:space="preserve"> en </w:t>
             </w:r>
+            <w:proofErr w:type="spellStart"/>
             <w:r>
               <w:rPr>
                 <w:i/>
                 <w:iCs/>
               </w:rPr>
-              <w:t xml:space="preserve">antwoord_waarde </w:t>
+              <w:t>antwoord_waarde</w:t>
+            </w:r>
+            <w:proofErr w:type="spellEnd"/>
+            <w:r>
+              <w:rPr>
+                <w:i/>
+                <w:iCs/>
+              </w:rPr>
+              <w:t xml:space="preserve"> </w:t>
             </w:r>
             <w:r>
               <w:rPr>
@@ -5622,11 +6271,11 @@
               <w:t>var</w:t>
             </w:r>
             <w:r>
-              <w:t xml:space="preserve"> niet is opgegeven in deze regel wordt het antwoord in alle variabelen vervangen. De </w:t>
+              <w:t xml:space="preserve"> niet is opgegeven in deze regel wordt het antwoord in alle </w:t>
             </w:r>
             <w:r>
               <w:lastRenderedPageBreak/>
-              <w:t xml:space="preserve">waarde in </w:t>
+              <w:t xml:space="preserve">variabelen vervangen. De waarde in </w:t>
             </w:r>
             <w:r>
               <w:rPr>
@@ -5647,10 +6296,12 @@
             <w:tcW w:w="0" w:type="auto"/>
           </w:tcPr>
           <w:p>
+            <w:proofErr w:type="spellStart"/>
             <w:r>
               <w:lastRenderedPageBreak/>
               <w:t>antwoord_nieuw</w:t>
             </w:r>
+            <w:proofErr w:type="spellEnd"/>
           </w:p>
         </w:tc>
         <w:tc>
@@ -5743,9 +6394,11 @@
             <w:tcW w:w="587" w:type="pct"/>
           </w:tcPr>
           <w:p>
+            <w:proofErr w:type="spellStart"/>
             <w:r>
               <w:t>id</w:t>
             </w:r>
+            <w:proofErr w:type="spellEnd"/>
           </w:p>
         </w:tc>
         <w:tc>
@@ -5767,13 +6420,37 @@
           </w:tcPr>
           <w:p>
             <w:r>
-              <w:t>Optionele identifier voor het plaatsen in de digitoegankelijke versie. Deze werkt anders dan Excel, waardoor logo’s op verschillende pl</w:t>
+              <w:t xml:space="preserve">Optionele </w:t>
+            </w:r>
+            <w:proofErr w:type="spellStart"/>
+            <w:r>
+              <w:t>identifier</w:t>
+            </w:r>
+            <w:proofErr w:type="spellEnd"/>
+            <w:r>
+              <w:t xml:space="preserve"> voor het plaatsen in de </w:t>
+            </w:r>
+            <w:proofErr w:type="spellStart"/>
+            <w:r>
+              <w:t>digitoegankelijke</w:t>
+            </w:r>
+            <w:proofErr w:type="spellEnd"/>
+            <w:r>
+              <w:t xml:space="preserve"> versie. Deze werkt anders dan Excel, waardoor logo’s op verschillende pl</w:t>
             </w:r>
             <w:r>
               <w:t>ekken</w:t>
             </w:r>
             <w:r>
-              <w:t xml:space="preserve"> in het document geplaatst moeten kunnen worden. Dit veld kan gebruikt worden om de locatie aan te geven; de tekst “{logo (id)}” wordt vervangen door </w:t>
+              <w:t xml:space="preserve"> in het document geplaatst moeten kunnen worden. Dit veld kan gebruikt worden om de locatie aan te geven; de tekst “{logo (</w:t>
+            </w:r>
+            <w:proofErr w:type="spellStart"/>
+            <w:r>
+              <w:t>id</w:t>
+            </w:r>
+            <w:proofErr w:type="spellEnd"/>
+            <w:r>
+              <w:t xml:space="preserve">)}” wordt vervangen door </w:t>
             </w:r>
             <w:r>
               <w:t>de afbeelding wanneer er een waarde opgegeven is. Zo niet, dan wordt deze geplaatst ter vervanging van “{logo}”.</w:t>
@@ -6143,8 +6820,13 @@
                 <w:iCs/>
               </w:rPr>
             </w:pPr>
-            <w:r>
-              <w:t xml:space="preserve">naam_dataset uit het tabblad </w:t>
+            <w:proofErr w:type="spellStart"/>
+            <w:r>
+              <w:t>naam_dataset</w:t>
+            </w:r>
+            <w:proofErr w:type="spellEnd"/>
+            <w:r>
+              <w:t xml:space="preserve"> uit het tabblad </w:t>
             </w:r>
             <w:r>
               <w:rPr>
@@ -6173,6 +6855,7 @@
           </w:tcPr>
           <w:p>
             <w:r>
+              <w:lastRenderedPageBreak/>
               <w:t>subset</w:t>
             </w:r>
           </w:p>
@@ -6182,8 +6865,13 @@
             <w:tcW w:w="0" w:type="auto"/>
           </w:tcPr>
           <w:p>
-            <w:r>
-              <w:t xml:space="preserve">Variabelenaam </w:t>
+            <w:proofErr w:type="spellStart"/>
+            <w:r>
+              <w:t>Variabelenaam</w:t>
+            </w:r>
+            <w:proofErr w:type="spellEnd"/>
+            <w:r>
+              <w:t xml:space="preserve"> </w:t>
             </w:r>
             <w:r>
               <w:t>/</w:t>
@@ -6214,11 +6902,7 @@
               <w:t xml:space="preserve"> </w:t>
             </w:r>
             <w:r>
-              <w:t xml:space="preserve">Hier kan </w:t>
-            </w:r>
-            <w:r>
-              <w:lastRenderedPageBreak/>
-              <w:t xml:space="preserve">tevens een tweede niveau worden aangegeven, welke op basis van de eerste (bovenste) subset opgezocht zal worden. Als de eerste regel bijvoorbeeld </w:t>
+              <w:t xml:space="preserve">Hier kan tevens een tweede niveau worden aangegeven, welke op basis van de eerste (bovenste) subset opgezocht zal worden. Als de eerste regel bijvoorbeeld </w:t>
             </w:r>
             <w:r>
               <w:rPr>
@@ -6230,6 +6914,7 @@
             <w:r>
               <w:t xml:space="preserve"> als subset heeft, en de tweede regel </w:t>
             </w:r>
+            <w:proofErr w:type="spellStart"/>
             <w:r>
               <w:rPr>
                 <w:i/>
@@ -6237,8 +6922,17 @@
               </w:rPr>
               <w:t>subregio</w:t>
             </w:r>
-            <w:r>
-              <w:t xml:space="preserve">, dan wordt de subregio waarin de gemeente zich bevind meegenomen. </w:t>
+            <w:proofErr w:type="spellEnd"/>
+            <w:r>
+              <w:t xml:space="preserve">, dan wordt de </w:t>
+            </w:r>
+            <w:proofErr w:type="spellStart"/>
+            <w:r>
+              <w:t>subregio</w:t>
+            </w:r>
+            <w:proofErr w:type="spellEnd"/>
+            <w:r>
+              <w:t xml:space="preserve"> waarin de gemeente zich bevind meegenomen. </w:t>
             </w:r>
             <w:r>
               <w:t>Indien</w:t>
@@ -6262,7 +6956,6 @@
               </w:rPr>
             </w:pPr>
             <w:r>
-              <w:lastRenderedPageBreak/>
               <w:t>jaar</w:t>
             </w:r>
           </w:p>
@@ -6300,9 +6993,11 @@
             <w:tcW w:w="0" w:type="auto"/>
           </w:tcPr>
           <w:p>
+            <w:proofErr w:type="spellStart"/>
             <w:r>
               <w:t>met_crossing</w:t>
             </w:r>
+            <w:proofErr w:type="spellEnd"/>
           </w:p>
         </w:tc>
         <w:tc>
@@ -6323,6 +7018,7 @@
             <w:r>
               <w:t xml:space="preserve">Legt vast of dit onderdeel verder uitgesplitst moet worden met kruisvariabelen. (Zie ook tabblad </w:t>
             </w:r>
+            <w:proofErr w:type="spellStart"/>
             <w:r>
               <w:rPr>
                 <w:i/>
@@ -6330,6 +7026,7 @@
               </w:rPr>
               <w:t>crossings</w:t>
             </w:r>
+            <w:proofErr w:type="spellEnd"/>
             <w:r>
               <w:t>.)</w:t>
             </w:r>
@@ -6342,12 +7039,14 @@
             <w:tcW w:w="0" w:type="auto"/>
           </w:tcPr>
           <w:p>
+            <w:proofErr w:type="spellStart"/>
             <w:r>
               <w:t>s</w:t>
             </w:r>
             <w:r>
               <w:t>ign_crossing</w:t>
             </w:r>
+            <w:proofErr w:type="spellEnd"/>
           </w:p>
         </w:tc>
         <w:tc>
@@ -6396,6 +7095,7 @@
             <w:r>
               <w:t xml:space="preserve">als </w:t>
             </w:r>
+            <w:proofErr w:type="spellStart"/>
             <w:r>
               <w:rPr>
                 <w:i/>
@@ -6403,6 +7103,7 @@
               </w:rPr>
               <w:t>sign_toetsen</w:t>
             </w:r>
+            <w:proofErr w:type="spellEnd"/>
             <w:r>
               <w:t xml:space="preserve"> op het tabblad </w:t>
             </w:r>
@@ -6425,9 +7126,11 @@
             <w:tcW w:w="0" w:type="auto"/>
           </w:tcPr>
           <w:p>
+            <w:proofErr w:type="spellStart"/>
             <w:r>
               <w:t>sign_totaal</w:t>
             </w:r>
+            <w:proofErr w:type="spellEnd"/>
           </w:p>
         </w:tc>
         <w:tc>
@@ -6565,7 +7268,15 @@
               <w:t xml:space="preserve">wel </w:t>
             </w:r>
             <w:r>
-              <w:t>mogelijk om vanuit de totaalkolom van een gemeente te vergelijken met het totaal van Nederland, maar niet vice versa</w:t>
+              <w:t xml:space="preserve">mogelijk om vanuit de totaalkolom van een gemeente te vergelijken met het totaal van Nederland, maar niet </w:t>
+            </w:r>
+            <w:proofErr w:type="spellStart"/>
+            <w:r>
+              <w:t>vice</w:t>
+            </w:r>
+            <w:proofErr w:type="spellEnd"/>
+            <w:r>
+              <w:t xml:space="preserve"> versa</w:t>
             </w:r>
             <w:r>
               <w:t xml:space="preserve">. </w:t>
@@ -6633,9 +7344,11 @@
             <w:tcW w:w="0" w:type="auto"/>
           </w:tcPr>
           <w:p>
+            <w:proofErr w:type="spellStart"/>
             <w:r>
               <w:t>sign_doelkolom</w:t>
             </w:r>
+            <w:proofErr w:type="spellEnd"/>
           </w:p>
         </w:tc>
         <w:tc>
@@ -6662,6 +7375,7 @@
             <w:r>
               <w:t xml:space="preserve">, oftewel de kolom die is aangegeven bij </w:t>
             </w:r>
+            <w:proofErr w:type="spellStart"/>
             <w:r>
               <w:rPr>
                 <w:i/>
@@ -6669,6 +7383,7 @@
               </w:rPr>
               <w:t>sign_totaal</w:t>
             </w:r>
+            <w:proofErr w:type="spellEnd"/>
             <w:r>
               <w:t>.</w:t>
             </w:r>
@@ -6682,6 +7397,7 @@
           </w:tcPr>
           <w:p>
             <w:r>
+              <w:lastRenderedPageBreak/>
               <w:t>kolomnaam</w:t>
             </w:r>
           </w:p>
@@ -6702,11 +7418,7 @@
           </w:tcPr>
           <w:p>
             <w:r>
-              <w:t xml:space="preserve">De kolomnamen worden in principe automatisch gegenereerd, maar het kan voorkomen dat er alsnog een </w:t>
-            </w:r>
-            <w:r>
-              <w:lastRenderedPageBreak/>
-              <w:t xml:space="preserve">aparte kolomnaam gewenst is. Deze kan worden ingesteld door dit veld te vullen met de gewenste </w:t>
+              <w:t xml:space="preserve">De kolomnamen worden in principe automatisch gegenereerd, maar het kan voorkomen dat er alsnog een aparte kolomnaam gewenst is. Deze kan worden ingesteld door dit veld te vullen met de gewenste </w:t>
             </w:r>
             <w:r>
               <w:t xml:space="preserve">kolomnaam. </w:t>
@@ -6757,13 +7469,37 @@
         <w:t>de opmaak van een kop over te nemen als opmaak voor een vraag mist. (Dus simpel gezegd:</w:t>
       </w:r>
       <w:r>
-        <w:t xml:space="preserve"> als vraag_size = leeg, dan</w:t>
-      </w:r>
-      <w:r>
-        <w:t xml:space="preserve"> vraag_</w:t>
-      </w:r>
-      <w:r>
-        <w:t>size = kop_size.)</w:t>
+        <w:t xml:space="preserve"> als </w:t>
+      </w:r>
+      <w:proofErr w:type="spellStart"/>
+      <w:r>
+        <w:t>vraag_size</w:t>
+      </w:r>
+      <w:proofErr w:type="spellEnd"/>
+      <w:r>
+        <w:t xml:space="preserve"> = leeg, dan</w:t>
+      </w:r>
+      <w:r>
+        <w:t xml:space="preserve"> </w:t>
+      </w:r>
+      <w:proofErr w:type="spellStart"/>
+      <w:r>
+        <w:t>vraag_</w:t>
+      </w:r>
+      <w:r>
+        <w:t>size</w:t>
+      </w:r>
+      <w:proofErr w:type="spellEnd"/>
+      <w:r>
+        <w:t xml:space="preserve"> = </w:t>
+      </w:r>
+      <w:proofErr w:type="spellStart"/>
+      <w:r>
+        <w:t>kop_size</w:t>
+      </w:r>
+      <w:proofErr w:type="spellEnd"/>
+      <w:r>
+        <w:t>.)</w:t>
       </w:r>
     </w:p>
     <w:tbl>
@@ -6831,8 +7567,13 @@
               <w:t>)</w:t>
             </w:r>
             <w:r>
-              <w:t>_size</w:t>
-            </w:r>
+              <w:t>_</w:t>
+            </w:r>
+            <w:proofErr w:type="spellStart"/>
+            <w:r>
+              <w:t>size</w:t>
+            </w:r>
+            <w:proofErr w:type="spellEnd"/>
           </w:p>
         </w:tc>
         <w:tc>
@@ -6860,8 +7601,13 @@
               <w:t>koppen/</w:t>
             </w:r>
             <w:r>
-              <w:t>titels in pt</w:t>
-            </w:r>
+              <w:t xml:space="preserve">titels in </w:t>
+            </w:r>
+            <w:proofErr w:type="spellStart"/>
+            <w:r>
+              <w:t>pt</w:t>
+            </w:r>
+            <w:proofErr w:type="spellEnd"/>
             <w:r>
               <w:t xml:space="preserve"> (= lettergrootte in Word en Excel)</w:t>
             </w:r>
@@ -6896,8 +7642,13 @@
               <w:t>)</w:t>
             </w:r>
             <w:r>
-              <w:t>_color</w:t>
-            </w:r>
+              <w:t>_</w:t>
+            </w:r>
+            <w:proofErr w:type="spellStart"/>
+            <w:r>
+              <w:t>color</w:t>
+            </w:r>
+            <w:proofErr w:type="spellEnd"/>
           </w:p>
         </w:tc>
         <w:tc>
@@ -6936,13 +7687,55 @@
               <w:rPr>
                 <w:lang w:val="en-US"/>
               </w:rPr>
-              <w:t>Excel accepteert hexadecimale codes (#FFFFFF) of</w:t>
-            </w:r>
+              <w:t xml:space="preserve">Excel </w:t>
+            </w:r>
+            <w:proofErr w:type="spellStart"/>
             <w:r>
               <w:rPr>
                 <w:lang w:val="en-US"/>
               </w:rPr>
-              <w:t xml:space="preserve"> namen (green/red).</w:t>
+              <w:t>accepteert</w:t>
+            </w:r>
+            <w:proofErr w:type="spellEnd"/>
+            <w:r>
+              <w:rPr>
+                <w:lang w:val="en-US"/>
+              </w:rPr>
+              <w:t xml:space="preserve"> </w:t>
+            </w:r>
+            <w:proofErr w:type="spellStart"/>
+            <w:r>
+              <w:rPr>
+                <w:lang w:val="en-US"/>
+              </w:rPr>
+              <w:t>hexadecimale</w:t>
+            </w:r>
+            <w:proofErr w:type="spellEnd"/>
+            <w:r>
+              <w:rPr>
+                <w:lang w:val="en-US"/>
+              </w:rPr>
+              <w:t xml:space="preserve"> codes (#FFFFFF) of</w:t>
+            </w:r>
+            <w:r>
+              <w:rPr>
+                <w:lang w:val="en-US"/>
+              </w:rPr>
+              <w:t xml:space="preserve"> </w:t>
+            </w:r>
+            <w:proofErr w:type="spellStart"/>
+            <w:r>
+              <w:rPr>
+                <w:lang w:val="en-US"/>
+              </w:rPr>
+              <w:t>namen</w:t>
+            </w:r>
+            <w:proofErr w:type="spellEnd"/>
+            <w:r>
+              <w:rPr>
+                <w:lang w:val="en-US"/>
+              </w:rPr>
+              <w:t xml:space="preserve"> (green/red).</w:t>
             </w:r>
           </w:p>
         </w:tc>
@@ -6969,8 +7762,13 @@
               <w:t>)</w:t>
             </w:r>
             <w:r>
-              <w:t>_decoration</w:t>
-            </w:r>
+              <w:t>_</w:t>
+            </w:r>
+            <w:proofErr w:type="spellStart"/>
+            <w:r>
+              <w:t>decoration</w:t>
+            </w:r>
+            <w:proofErr w:type="spellEnd"/>
           </w:p>
         </w:tc>
         <w:tc>
@@ -7043,7 +7841,31 @@
               <w:t xml:space="preserve">Let op: </w:t>
             </w:r>
             <w:r>
-              <w:t>binnen de digitoegankelijke versie is alleen bold / italic / underline toegestaan.</w:t>
+              <w:t xml:space="preserve">binnen de </w:t>
+            </w:r>
+            <w:proofErr w:type="spellStart"/>
+            <w:r>
+              <w:t>digitoegankelijke</w:t>
+            </w:r>
+            <w:proofErr w:type="spellEnd"/>
+            <w:r>
+              <w:t xml:space="preserve"> versie is alleen </w:t>
+            </w:r>
+            <w:proofErr w:type="spellStart"/>
+            <w:r>
+              <w:t>bold</w:t>
+            </w:r>
+            <w:proofErr w:type="spellEnd"/>
+            <w:r>
+              <w:t xml:space="preserve"> / italic / </w:t>
+            </w:r>
+            <w:proofErr w:type="spellStart"/>
+            <w:r>
+              <w:t>underline</w:t>
+            </w:r>
+            <w:proofErr w:type="spellEnd"/>
+            <w:r>
+              <w:t xml:space="preserve"> toegestaan.</w:t>
             </w:r>
           </w:p>
         </w:tc>
@@ -7070,8 +7892,13 @@
               <w:t>)</w:t>
             </w:r>
             <w:r>
-              <w:t>_fill</w:t>
-            </w:r>
+              <w:t>_</w:t>
+            </w:r>
+            <w:proofErr w:type="spellStart"/>
+            <w:r>
+              <w:t>fill</w:t>
+            </w:r>
+            <w:proofErr w:type="spellEnd"/>
           </w:p>
         </w:tc>
         <w:tc>
@@ -7107,13 +7934,55 @@
               <w:rPr>
                 <w:lang w:val="en-US"/>
               </w:rPr>
-              <w:t>Excel accepteert hexadecimale codes (#FFFFFF) of</w:t>
-            </w:r>
+              <w:t xml:space="preserve">Excel </w:t>
+            </w:r>
+            <w:proofErr w:type="spellStart"/>
             <w:r>
               <w:rPr>
                 <w:lang w:val="en-US"/>
               </w:rPr>
-              <w:t xml:space="preserve"> namen (green/red).</w:t>
+              <w:t>accepteert</w:t>
+            </w:r>
+            <w:proofErr w:type="spellEnd"/>
+            <w:r>
+              <w:rPr>
+                <w:lang w:val="en-US"/>
+              </w:rPr>
+              <w:t xml:space="preserve"> </w:t>
+            </w:r>
+            <w:proofErr w:type="spellStart"/>
+            <w:r>
+              <w:rPr>
+                <w:lang w:val="en-US"/>
+              </w:rPr>
+              <w:t>hexadecimale</w:t>
+            </w:r>
+            <w:proofErr w:type="spellEnd"/>
+            <w:r>
+              <w:rPr>
+                <w:lang w:val="en-US"/>
+              </w:rPr>
+              <w:t xml:space="preserve"> codes (#FFFFFF) of</w:t>
+            </w:r>
+            <w:r>
+              <w:rPr>
+                <w:lang w:val="en-US"/>
+              </w:rPr>
+              <w:t xml:space="preserve"> </w:t>
+            </w:r>
+            <w:proofErr w:type="spellStart"/>
+            <w:r>
+              <w:rPr>
+                <w:lang w:val="en-US"/>
+              </w:rPr>
+              <w:t>namen</w:t>
+            </w:r>
+            <w:proofErr w:type="spellEnd"/>
+            <w:r>
+              <w:rPr>
+                <w:lang w:val="en-US"/>
+              </w:rPr>
+              <w:t xml:space="preserve"> (green/red).</w:t>
             </w:r>
           </w:p>
         </w:tc>
@@ -7129,6 +7998,7 @@
                 <w:lang w:val="en-US"/>
               </w:rPr>
             </w:pPr>
+            <w:proofErr w:type="spellStart"/>
             <w:r>
               <w:rPr>
                 <w:lang w:val="en-US"/>
@@ -7141,6 +8011,7 @@
               </w:rPr>
               <w:t>ont_color</w:t>
             </w:r>
+            <w:proofErr w:type="spellEnd"/>
           </w:p>
         </w:tc>
         <w:tc>
@@ -7153,11 +8024,19 @@
                 <w:lang w:val="en-US"/>
               </w:rPr>
             </w:pPr>
+            <w:proofErr w:type="spellStart"/>
             <w:r>
               <w:rPr>
                 <w:lang w:val="en-US"/>
               </w:rPr>
-              <w:t>Hexadecimale code of naam</w:t>
+              <w:t>Hexadecimale</w:t>
+            </w:r>
+            <w:proofErr w:type="spellEnd"/>
+            <w:r>
+              <w:rPr>
+                <w:lang w:val="en-US"/>
+              </w:rPr>
+              <w:t xml:space="preserve"> code of naam</w:t>
             </w:r>
           </w:p>
         </w:tc>
@@ -7186,12 +8065,14 @@
                 <w:lang w:val="en-US"/>
               </w:rPr>
             </w:pPr>
+            <w:proofErr w:type="spellStart"/>
             <w:r>
               <w:rPr>
                 <w:lang w:val="en-US"/>
               </w:rPr>
               <w:t>font_type</w:t>
             </w:r>
+            <w:proofErr w:type="spellEnd"/>
           </w:p>
         </w:tc>
         <w:tc>
@@ -7208,8 +8089,16 @@
               <w:rPr>
                 <w:lang w:val="en-US"/>
               </w:rPr>
-              <w:t>Naam van lettertype</w:t>
-            </w:r>
+              <w:t xml:space="preserve">Naam van </w:t>
+            </w:r>
+            <w:proofErr w:type="spellStart"/>
+            <w:r>
+              <w:rPr>
+                <w:lang w:val="en-US"/>
+              </w:rPr>
+              <w:t>lettertype</w:t>
+            </w:r>
+            <w:proofErr w:type="spellEnd"/>
           </w:p>
         </w:tc>
         <w:tc>
@@ -7240,6 +8129,7 @@
                 <w:lang w:val="en-US"/>
               </w:rPr>
             </w:pPr>
+            <w:proofErr w:type="spellStart"/>
             <w:r>
               <w:rPr>
                 <w:lang w:val="en-US"/>
@@ -7264,6 +8154,7 @@
               </w:rPr>
               <w:t>size</w:t>
             </w:r>
+            <w:proofErr w:type="spellEnd"/>
           </w:p>
         </w:tc>
         <w:tc>
@@ -7276,12 +8167,14 @@
                 <w:lang w:val="en-US"/>
               </w:rPr>
             </w:pPr>
+            <w:proofErr w:type="spellStart"/>
             <w:r>
               <w:rPr>
                 <w:lang w:val="en-US"/>
               </w:rPr>
               <w:t>Getal</w:t>
             </w:r>
+            <w:proofErr w:type="spellEnd"/>
           </w:p>
         </w:tc>
         <w:tc>
@@ -7293,8 +8186,13 @@
               <w:t>Grootte van de tekst i</w:t>
             </w:r>
             <w:r>
-              <w:t>n pt</w:t>
-            </w:r>
+              <w:t xml:space="preserve">n </w:t>
+            </w:r>
+            <w:proofErr w:type="spellStart"/>
+            <w:r>
+              <w:t>pt</w:t>
+            </w:r>
+            <w:proofErr w:type="spellEnd"/>
             <w:r>
               <w:t xml:space="preserve"> (= lettergrootte in Word en Excel)</w:t>
             </w:r>
@@ -7319,9 +8217,11 @@
             <w:tcW w:w="3296" w:type="dxa"/>
           </w:tcPr>
           <w:p>
+            <w:proofErr w:type="spellStart"/>
             <w:r>
               <w:t>rij_hoogte</w:t>
             </w:r>
+            <w:proofErr w:type="spellEnd"/>
           </w:p>
         </w:tc>
         <w:tc>
@@ -7340,8 +8240,13 @@
           </w:tcPr>
           <w:p>
             <w:r>
-              <w:t>De rijen in Excel worden gelijkmatig verdeeld. Dit getal specificeert de hoogte van iedere rij in pt</w:t>
-            </w:r>
+              <w:t xml:space="preserve">De rijen in Excel worden gelijkmatig verdeeld. Dit getal specificeert de hoogte van iedere rij in </w:t>
+            </w:r>
+            <w:proofErr w:type="spellStart"/>
+            <w:r>
+              <w:t>pt</w:t>
+            </w:r>
+            <w:proofErr w:type="spellEnd"/>
             <w:r>
               <w:t xml:space="preserve"> (= lettergrootte in Word en Excel)</w:t>
             </w:r>
@@ -7357,9 +8262,11 @@
             <w:tcW w:w="3296" w:type="dxa"/>
           </w:tcPr>
           <w:p>
+            <w:proofErr w:type="spellStart"/>
             <w:r>
               <w:t>rij_hoogte_kop</w:t>
             </w:r>
+            <w:proofErr w:type="spellEnd"/>
           </w:p>
         </w:tc>
         <w:tc>
@@ -7381,7 +8288,15 @@
               <w:t xml:space="preserve">Het kan zijn dat de </w:t>
             </w:r>
             <w:r>
-              <w:t>kolomkoppen een andere rijhoogte nodig hebben dan de normale rijen. Daarom is de hoogte van de koppen apart in te stellen. Wederom in pt.</w:t>
+              <w:t xml:space="preserve">kolomkoppen een andere rijhoogte nodig hebben dan de normale rijen. Daarom is de hoogte van de koppen apart in te stellen. Wederom in </w:t>
+            </w:r>
+            <w:proofErr w:type="spellStart"/>
+            <w:r>
+              <w:t>pt</w:t>
+            </w:r>
+            <w:proofErr w:type="spellEnd"/>
+            <w:r>
+              <w:t>.</w:t>
             </w:r>
           </w:p>
         </w:tc>
@@ -7392,9 +8307,12 @@
             <w:tcW w:w="3296" w:type="dxa"/>
           </w:tcPr>
           <w:p>
-            <w:r>
+            <w:proofErr w:type="spellStart"/>
+            <w:r>
+              <w:lastRenderedPageBreak/>
               <w:t>kolombreedte_antwoorden</w:t>
             </w:r>
+            <w:proofErr w:type="spellEnd"/>
           </w:p>
         </w:tc>
         <w:tc>
@@ -7413,7 +8331,15 @@
           </w:tcPr>
           <w:p>
             <w:r>
-              <w:t>Breedte van de kolom met antwoordteksten in pt.</w:t>
+              <w:t xml:space="preserve">Breedte van de kolom met antwoordteksten in </w:t>
+            </w:r>
+            <w:proofErr w:type="spellStart"/>
+            <w:r>
+              <w:t>pt</w:t>
+            </w:r>
+            <w:proofErr w:type="spellEnd"/>
+            <w:r>
+              <w:t>.</w:t>
             </w:r>
           </w:p>
         </w:tc>
@@ -7425,7 +8351,6 @@
           </w:tcPr>
           <w:p>
             <w:r>
-              <w:lastRenderedPageBreak/>
               <w:t>kolombreedte</w:t>
             </w:r>
           </w:p>
@@ -7446,7 +8371,15 @@
           </w:tcPr>
           <w:p>
             <w:r>
-              <w:t>Breedte van de kolommen in pt.</w:t>
+              <w:t xml:space="preserve">Breedte van de kolommen in </w:t>
+            </w:r>
+            <w:proofErr w:type="spellStart"/>
+            <w:r>
+              <w:t>pt</w:t>
+            </w:r>
+            <w:proofErr w:type="spellEnd"/>
+            <w:r>
+              <w:t>.</w:t>
             </w:r>
           </w:p>
         </w:tc>
@@ -7457,9 +8390,11 @@
             <w:tcW w:w="3296" w:type="dxa"/>
           </w:tcPr>
           <w:p>
+            <w:proofErr w:type="spellStart"/>
             <w:r>
               <w:t>label_max_lengte</w:t>
             </w:r>
+            <w:proofErr w:type="spellEnd"/>
           </w:p>
         </w:tc>
         <w:tc>
@@ -7478,8 +8413,17 @@
           </w:tcPr>
           <w:p>
             <w:r>
-              <w:t xml:space="preserve">Sommige variabelelabels zijn te lang om binnen de kolombreedte te passen. Excel kan automatisch tekstterugloop aanzetten, maar past niet automatisch de rijhoogte aan. Daarom dient handmatig te worden aangegeven na hoeveel karakters de rijhoogte voor een variabele groter moet worden. In de praktijk zal dit getal ongeveer overeenkomen met </w:t>
-            </w:r>
+              <w:t xml:space="preserve">Sommige </w:t>
+            </w:r>
+            <w:proofErr w:type="spellStart"/>
+            <w:r>
+              <w:t>variabelelabels</w:t>
+            </w:r>
+            <w:proofErr w:type="spellEnd"/>
+            <w:r>
+              <w:t xml:space="preserve"> zijn te lang om binnen de kolombreedte te passen. Excel kan automatisch tekstterugloop aanzetten, maar past niet automatisch de rijhoogte aan. Daarom dient handmatig te worden aangegeven na hoeveel karakters de rijhoogte voor een variabele groter moet worden. In de praktijk zal dit getal ongeveer overeenkomen met </w:t>
+            </w:r>
+            <w:proofErr w:type="spellStart"/>
             <w:r>
               <w:rPr>
                 <w:i/>
@@ -7487,6 +8431,7 @@
               </w:rPr>
               <w:t>kolombreedte_antwoorden</w:t>
             </w:r>
+            <w:proofErr w:type="spellEnd"/>
             <w:r>
               <w:t>.</w:t>
             </w:r>
@@ -7499,9 +8444,11 @@
             <w:tcW w:w="3296" w:type="dxa"/>
           </w:tcPr>
           <w:p>
+            <w:proofErr w:type="spellStart"/>
             <w:r>
               <w:t>border_tussen_gegevens</w:t>
             </w:r>
+            <w:proofErr w:type="spellEnd"/>
           </w:p>
         </w:tc>
         <w:tc>
@@ -7531,9 +8478,11 @@
             <w:tcW w:w="3296" w:type="dxa"/>
           </w:tcPr>
           <w:p>
+            <w:proofErr w:type="spellStart"/>
             <w:r>
               <w:t>rijen_afwisselend_kleuren</w:t>
             </w:r>
+            <w:proofErr w:type="spellEnd"/>
           </w:p>
         </w:tc>
         <w:tc>
@@ -7563,9 +8512,11 @@
             <w:tcW w:w="3296" w:type="dxa"/>
           </w:tcPr>
           <w:p>
+            <w:proofErr w:type="spellStart"/>
             <w:r>
               <w:t>kolommen_afwisselend_kleuren</w:t>
             </w:r>
+            <w:proofErr w:type="spellEnd"/>
           </w:p>
         </w:tc>
         <w:tc>
@@ -7595,9 +8546,11 @@
             <w:tcW w:w="3296" w:type="dxa"/>
           </w:tcPr>
           <w:p>
+            <w:proofErr w:type="spellStart"/>
             <w:r>
               <w:t>kolommen_crossings_kleuren</w:t>
             </w:r>
+            <w:proofErr w:type="spellEnd"/>
           </w:p>
         </w:tc>
         <w:tc>
@@ -7637,9 +8590,11 @@
             <w:tcW w:w="3296" w:type="dxa"/>
           </w:tcPr>
           <w:p>
+            <w:proofErr w:type="spellStart"/>
             <w:r>
               <w:t>header_stijl</w:t>
             </w:r>
+            <w:proofErr w:type="spellEnd"/>
           </w:p>
         </w:tc>
         <w:tc>
@@ -7669,9 +8624,11 @@
             <w:tcW w:w="3296" w:type="dxa"/>
           </w:tcPr>
           <w:p>
+            <w:proofErr w:type="spellStart"/>
             <w:r>
               <w:t>header_template</w:t>
             </w:r>
+            <w:proofErr w:type="spellEnd"/>
           </w:p>
         </w:tc>
         <w:tc>
@@ -7707,9 +8664,11 @@
             <w:tcW w:w="3296" w:type="dxa"/>
           </w:tcPr>
           <w:p>
+            <w:proofErr w:type="spellStart"/>
             <w:r>
               <w:t>crossing_headers_kleiner</w:t>
             </w:r>
+            <w:proofErr w:type="spellEnd"/>
           </w:p>
         </w:tc>
         <w:tc>
@@ -7739,9 +8698,11 @@
             <w:tcW w:w="3296" w:type="dxa"/>
           </w:tcPr>
           <w:p>
+            <w:proofErr w:type="spellStart"/>
             <w:r>
               <w:t>naam_tabellenboek</w:t>
             </w:r>
+            <w:proofErr w:type="spellEnd"/>
           </w:p>
         </w:tc>
         <w:tc>
@@ -7760,11 +8721,11 @@
           </w:tcPr>
           <w:p>
             <w:r>
-              <w:t xml:space="preserve">Wanneer een tabellenboek zonder subsets wordt gemaakt kan er geen automatische titel worden ingevoegd. (Dit zou bij subset Gemeente bijvoorbeeld de gemeentenaam worden.) Hier kan </w:t>
+              <w:t xml:space="preserve">Wanneer een tabellenboek zonder subsets wordt gemaakt kan er geen automatische titel worden ingevoegd. (Dit zou bij subset </w:t>
             </w:r>
             <w:r>
               <w:lastRenderedPageBreak/>
-              <w:t xml:space="preserve">een titel opgegeven worden voor </w:t>
+              <w:t xml:space="preserve">Gemeente bijvoorbeeld de gemeentenaam worden.) Hier kan een titel opgegeven worden voor </w:t>
             </w:r>
             <w:r>
               <w:t>deze situatie. Wanneer de waarde mist wordt automatisch ‘Overzicht’ aangenomen.</w:t>
@@ -7791,6 +8752,7 @@
             <w:tcW w:w="3296" w:type="dxa"/>
           </w:tcPr>
           <w:p>
+            <w:proofErr w:type="spellStart"/>
             <w:r>
               <w:lastRenderedPageBreak/>
               <w:t>v</w:t>
@@ -7801,6 +8763,7 @@
             <w:r>
               <w:t>_crossing</w:t>
             </w:r>
+            <w:proofErr w:type="spellEnd"/>
           </w:p>
         </w:tc>
         <w:tc>
@@ -7859,9 +8822,11 @@
             <w:tcW w:w="3296" w:type="dxa"/>
           </w:tcPr>
           <w:p>
+            <w:proofErr w:type="spellStart"/>
             <w:r>
               <w:t>verberg_lege_kolommen_crossing</w:t>
             </w:r>
+            <w:proofErr w:type="spellEnd"/>
           </w:p>
         </w:tc>
         <w:tc>
@@ -8077,7 +9042,23 @@
           <w:i/>
           <w:iCs/>
         </w:rPr>
-        <w:t xml:space="preserve">N.B.: Beide varianten zijn digitoegankelijk, </w:t>
+        <w:t xml:space="preserve">N.B.: Beide varianten zijn </w:t>
+      </w:r>
+      <w:proofErr w:type="spellStart"/>
+      <w:r>
+        <w:rPr>
+          <w:i/>
+          <w:iCs/>
+        </w:rPr>
+        <w:t>digitoegankelijk</w:t>
+      </w:r>
+      <w:proofErr w:type="spellEnd"/>
+      <w:r>
+        <w:rPr>
+          <w:i/>
+          <w:iCs/>
+        </w:rPr>
+        <w:t xml:space="preserve">, </w:t>
       </w:r>
       <w:r>
         <w:rPr>
@@ -8123,8 +9104,13 @@
       </w:pPr>
       <w:bookmarkStart w:id="7" w:name="_Digitoegankelijke_versie"/>
       <w:bookmarkEnd w:id="7"/>
-      <w:r>
-        <w:t>Digitoegankelijke versie</w:t>
+      <w:proofErr w:type="spellStart"/>
+      <w:r>
+        <w:t>Digitoegankelijke</w:t>
+      </w:r>
+      <w:proofErr w:type="spellEnd"/>
+      <w:r>
+        <w:t xml:space="preserve"> versie</w:t>
       </w:r>
     </w:p>
     <w:p>
@@ -8132,16 +9118,44 @@
         <w:pStyle w:val="Geenafstand"/>
       </w:pPr>
       <w:r>
-        <w:t xml:space="preserve">De tabellenboeken in Excel zijn niet digitoegankelijk, en ook niet gemakkelijk digitoegankelijk te maken. Daarnaast wordt het gebruik van Excel afgeraden, aangezien dit een besloten applicatie is (zie ook </w:t>
+        <w:t xml:space="preserve">De tabellenboeken in Excel zijn niet </w:t>
+      </w:r>
+      <w:proofErr w:type="spellStart"/>
+      <w:r>
+        <w:t>digitoegankelijk</w:t>
+      </w:r>
+      <w:proofErr w:type="spellEnd"/>
+      <w:r>
+        <w:t xml:space="preserve">, en ook niet gemakkelijk </w:t>
+      </w:r>
+      <w:proofErr w:type="spellStart"/>
+      <w:r>
+        <w:t>digitoegankelijk</w:t>
+      </w:r>
+      <w:proofErr w:type="spellEnd"/>
+      <w:r>
+        <w:t xml:space="preserve"> te maken. Daarnaast wordt het gebruik van Excel afgeraden, aangezien dit een besloten applicatie is (zie ook </w:t>
       </w:r>
       <w:r>
         <w:t>https://digitoegankelijk.nl/aan-de-slag/tips/kantoorbestanden</w:t>
       </w:r>
       <w:r>
-        <w:t>). Daarom is uitvoer ook mogelijk in HTML. Deze is volledig digitoegankelijk, en kan in opmaak identiek gemaakt worden aan de uitvoer in Excel.</w:t>
-      </w:r>
-      <w:r>
-        <w:t xml:space="preserve"> Het meegeleverde voorbeeld zal in de meeste gevallen volstaan, maar voor specifieke opmaakwensen buiten de </w:t>
+        <w:t xml:space="preserve">). Daarom is uitvoer ook mogelijk in HTML. Deze is volledig </w:t>
+      </w:r>
+      <w:proofErr w:type="spellStart"/>
+      <w:r>
+        <w:t>digitoegankelijk</w:t>
+      </w:r>
+      <w:proofErr w:type="spellEnd"/>
+      <w:r>
+        <w:t>, en kan in opmaak identiek gemaakt worden aan de uitvoer in Excel.</w:t>
+      </w:r>
+      <w:r>
+        <w:t xml:space="preserve"> Het meegeleverde voorbeeld zal in de meeste gevallen volstaan, maar voor </w:t>
+      </w:r>
+      <w:r>
+        <w:lastRenderedPageBreak/>
+        <w:t xml:space="preserve">specifieke opmaakwensen buiten de </w:t>
       </w:r>
       <w:r>
         <w:t xml:space="preserve">opties in het tabblad </w:t>
@@ -8154,7 +9168,15 @@
         <w:t>opmaak</w:t>
       </w:r>
       <w:r>
-        <w:t xml:space="preserve"> is enige technische kennis vereist. (HTML, CSS, en mogelijk JavaScript.)</w:t>
+        <w:t xml:space="preserve"> is enige technische kennis vereist. (HTML, CSS, en mogelijk </w:t>
+      </w:r>
+      <w:proofErr w:type="spellStart"/>
+      <w:r>
+        <w:t>JavaScript</w:t>
+      </w:r>
+      <w:proofErr w:type="spellEnd"/>
+      <w:r>
+        <w:t>.)</w:t>
       </w:r>
     </w:p>
     <w:p>
@@ -8167,7 +9189,15 @@
         <w:pStyle w:val="Geenafstand"/>
       </w:pPr>
       <w:r>
-        <w:t>De digitoegankelijke versie wordt via dezelfde logica opgebouwd als de Excelsheet</w:t>
+        <w:t xml:space="preserve">De </w:t>
+      </w:r>
+      <w:proofErr w:type="spellStart"/>
+      <w:r>
+        <w:t>digitoegankelijke</w:t>
+      </w:r>
+      <w:proofErr w:type="spellEnd"/>
+      <w:r>
+        <w:t xml:space="preserve"> versie wordt via dezelfde logica opgebouwd als de Excelsheet</w:t>
       </w:r>
       <w:r>
         <w:t xml:space="preserve">. Tabellen worden ingevoegd voor het weergeven </w:t>
@@ -8305,7 +9335,15 @@
               <w:t>introtekst</w:t>
             </w:r>
             <w:r>
-              <w:t>. Lege regels worden vervangen door &lt;br /&gt;, titels worden &lt;h1&gt;, enz.</w:t>
+              <w:t>. Lege regels worden vervangen door &lt;</w:t>
+            </w:r>
+            <w:proofErr w:type="spellStart"/>
+            <w:r>
+              <w:t>br</w:t>
+            </w:r>
+            <w:proofErr w:type="spellEnd"/>
+            <w:r>
+              <w:t xml:space="preserve"> /&gt;, titels worden &lt;h1&gt;, enz.</w:t>
             </w:r>
           </w:p>
         </w:tc>
@@ -8399,6 +9437,7 @@
             <w:r>
               <w:t xml:space="preserve">Het tabblad </w:t>
             </w:r>
+            <w:proofErr w:type="spellStart"/>
             <w:r>
               <w:rPr>
                 <w:i/>
@@ -8406,8 +9445,17 @@
               </w:rPr>
               <w:t>indeling_rijen</w:t>
             </w:r>
-            <w:r>
-              <w:t xml:space="preserve"> wordt omgezet naar digitoegankelijke tabellen en stijlelementen. </w:t>
+            <w:proofErr w:type="spellEnd"/>
+            <w:r>
+              <w:t xml:space="preserve"> wordt omgezet naar </w:t>
+            </w:r>
+            <w:proofErr w:type="spellStart"/>
+            <w:r>
+              <w:t>digitoegankelijke</w:t>
+            </w:r>
+            <w:proofErr w:type="spellEnd"/>
+            <w:r>
+              <w:t xml:space="preserve"> tabellen en stijlelementen. </w:t>
             </w:r>
             <w:r>
               <w:t>De tekst-, kop- en vraagregels worden ingevoegd op de gewenste plek.</w:t>
@@ -8460,7 +9508,15 @@
         <w:t xml:space="preserve">, om </w:t>
       </w:r>
       <w:r>
-        <w:t xml:space="preserve">de opmaak zoveel mogelijk gelijk te houden tussen de Excelversie en de digitoegankelijke versie. Vrijwel alle elementen </w:t>
+        <w:t xml:space="preserve">de opmaak zoveel mogelijk gelijk te houden tussen de Excelversie en de </w:t>
+      </w:r>
+      <w:proofErr w:type="spellStart"/>
+      <w:r>
+        <w:t>digitoegankelijke</w:t>
+      </w:r>
+      <w:proofErr w:type="spellEnd"/>
+      <w:r>
+        <w:t xml:space="preserve"> versie. Vrijwel alle elementen </w:t>
       </w:r>
       <w:r>
         <w:t xml:space="preserve">op het tabblad </w:t>
@@ -8515,7 +9571,21 @@
         <w:rPr>
           <w:lang w:val="en-GB"/>
         </w:rPr>
-        <w:t>font-size: [titel_size];</w:t>
+        <w:t>font-size: [</w:t>
+      </w:r>
+      <w:proofErr w:type="spellStart"/>
+      <w:r>
+        <w:rPr>
+          <w:lang w:val="en-GB"/>
+        </w:rPr>
+        <w:t>titel_size</w:t>
+      </w:r>
+      <w:proofErr w:type="spellEnd"/>
+      <w:r>
+        <w:rPr>
+          <w:lang w:val="en-GB"/>
+        </w:rPr>
+        <w:t>];</w:t>
       </w:r>
     </w:p>
     <w:p>
@@ -8531,11 +9601,33 @@
         </w:rPr>
         <w:t xml:space="preserve">  </w:t>
       </w:r>
+      <w:proofErr w:type="spellStart"/>
       <w:r>
         <w:rPr>
           <w:lang w:val="en-GB"/>
         </w:rPr>
-        <w:t>color: [titel_color];</w:t>
+        <w:t>color</w:t>
+      </w:r>
+      <w:proofErr w:type="spellEnd"/>
+      <w:r>
+        <w:rPr>
+          <w:lang w:val="en-GB"/>
+        </w:rPr>
+        <w:t>: [</w:t>
+      </w:r>
+      <w:proofErr w:type="spellStart"/>
+      <w:r>
+        <w:rPr>
+          <w:lang w:val="en-GB"/>
+        </w:rPr>
+        <w:t>titel_color</w:t>
+      </w:r>
+      <w:proofErr w:type="spellEnd"/>
+      <w:r>
+        <w:rPr>
+          <w:lang w:val="en-GB"/>
+        </w:rPr>
+        <w:t>];</w:t>
       </w:r>
     </w:p>
     <w:p>
@@ -8555,7 +9647,35 @@
         <w:rPr>
           <w:lang w:val="en-GB"/>
         </w:rPr>
-        <w:t xml:space="preserve"> background-color: [titel_fill];</w:t>
+        <w:t xml:space="preserve"> background-</w:t>
+      </w:r>
+      <w:proofErr w:type="spellStart"/>
+      <w:r>
+        <w:rPr>
+          <w:lang w:val="en-GB"/>
+        </w:rPr>
+        <w:t>color</w:t>
+      </w:r>
+      <w:proofErr w:type="spellEnd"/>
+      <w:r>
+        <w:rPr>
+          <w:lang w:val="en-GB"/>
+        </w:rPr>
+        <w:t>: [</w:t>
+      </w:r>
+      <w:proofErr w:type="spellStart"/>
+      <w:r>
+        <w:rPr>
+          <w:lang w:val="en-GB"/>
+        </w:rPr>
+        <w:t>titel_fill</w:t>
+      </w:r>
+      <w:proofErr w:type="spellEnd"/>
+      <w:r>
+        <w:rPr>
+          <w:lang w:val="en-GB"/>
+        </w:rPr>
+        <w:t>];</w:t>
       </w:r>
     </w:p>
     <w:p>
@@ -8569,7 +9689,15 @@
         <w:t xml:space="preserve">  </w:t>
       </w:r>
       <w:r>
-        <w:t>[titel_decoration]</w:t>
+        <w:t>[</w:t>
+      </w:r>
+      <w:proofErr w:type="spellStart"/>
+      <w:r>
+        <w:t>titel_decoration</w:t>
+      </w:r>
+      <w:proofErr w:type="spellEnd"/>
+      <w:r>
+        <w:t>]</w:t>
       </w:r>
     </w:p>
     <w:p>
@@ -8596,10 +9724,34 @@
         <w:t>Let hierbij o</w:t>
       </w:r>
       <w:r>
-        <w:t>p het gebruik van [titel_decoration]</w:t>
-      </w:r>
-      <w:r>
-        <w:t xml:space="preserve">. Aangezien de stijlen bold/italic/underline in Excel binnen één veld passen, maar binnen CSS verschillende eigenschappen zijn, voegt het script hier zelf de juiste </w:t>
+        <w:t>p het gebruik van [</w:t>
+      </w:r>
+      <w:proofErr w:type="spellStart"/>
+      <w:r>
+        <w:t>titel_decoration</w:t>
+      </w:r>
+      <w:proofErr w:type="spellEnd"/>
+      <w:r>
+        <w:t>]</w:t>
+      </w:r>
+      <w:r>
+        <w:t xml:space="preserve">. Aangezien de stijlen </w:t>
+      </w:r>
+      <w:proofErr w:type="spellStart"/>
+      <w:r>
+        <w:t>bold</w:t>
+      </w:r>
+      <w:proofErr w:type="spellEnd"/>
+      <w:r>
+        <w:t>/italic/</w:t>
+      </w:r>
+      <w:proofErr w:type="spellStart"/>
+      <w:r>
+        <w:t>underline</w:t>
+      </w:r>
+      <w:proofErr w:type="spellEnd"/>
+      <w:r>
+        <w:t xml:space="preserve"> in Excel binnen één veld passen, maar binnen CSS verschillende eigenschappen zijn, voegt het script hier zelf de juiste </w:t>
       </w:r>
       <w:r>
         <w:t xml:space="preserve">eigenschap toe. Voeg hier dus </w:t>
@@ -8614,12 +9766,37 @@
       <w:r>
         <w:t xml:space="preserve"> </w:t>
       </w:r>
+      <w:proofErr w:type="spellStart"/>
       <w:r>
         <w:rPr>
           <w:i/>
           <w:iCs/>
         </w:rPr>
-        <w:t>text-decoration: [titel_decoration];</w:t>
+        <w:t>text-decoration</w:t>
+      </w:r>
+      <w:proofErr w:type="spellEnd"/>
+      <w:r>
+        <w:rPr>
+          <w:i/>
+          <w:iCs/>
+        </w:rPr>
+        <w:t>: [</w:t>
+      </w:r>
+      <w:proofErr w:type="spellStart"/>
+      <w:r>
+        <w:rPr>
+          <w:i/>
+          <w:iCs/>
+        </w:rPr>
+        <w:t>titel_decoration</w:t>
+      </w:r>
+      <w:proofErr w:type="spellEnd"/>
+      <w:r>
+        <w:rPr>
+          <w:i/>
+          <w:iCs/>
+        </w:rPr>
+        <w:t>];</w:t>
       </w:r>
       <w:r>
         <w:t xml:space="preserve"> toe!</w:t>
@@ -8707,19 +9884,64 @@
               <w:pStyle w:val="Geenafstand"/>
             </w:pPr>
             <w:r>
-              <w:t>Tabellen worden opgebouwd uit een &lt;table&gt;,</w:t>
-            </w:r>
-            <w:r>
-              <w:t xml:space="preserve"> een &lt;caption&gt; met de vraagstelling,</w:t>
-            </w:r>
-            <w:r>
-              <w:t xml:space="preserve"> een &lt;thead&gt; met de bijbehorende &lt;colgroup</w:t>
-            </w:r>
-            <w:r>
-              <w:t>&gt; en meerdere &lt;th&gt;-elementen met bijbehorende scope</w:t>
-            </w:r>
-            <w:r>
-              <w:t>, en een &lt;tbody&gt; met de resultaten</w:t>
+              <w:t>Tabellen worden opgebouwd uit een &lt;</w:t>
+            </w:r>
+            <w:proofErr w:type="spellStart"/>
+            <w:r>
+              <w:t>table</w:t>
+            </w:r>
+            <w:proofErr w:type="spellEnd"/>
+            <w:r>
+              <w:t>&gt;,</w:t>
+            </w:r>
+            <w:r>
+              <w:t xml:space="preserve"> een &lt;</w:t>
+            </w:r>
+            <w:proofErr w:type="spellStart"/>
+            <w:r>
+              <w:t>caption</w:t>
+            </w:r>
+            <w:proofErr w:type="spellEnd"/>
+            <w:r>
+              <w:t>&gt; met de vraagstelling,</w:t>
+            </w:r>
+            <w:r>
+              <w:t xml:space="preserve"> een &lt;</w:t>
+            </w:r>
+            <w:proofErr w:type="spellStart"/>
+            <w:r>
+              <w:t>thead</w:t>
+            </w:r>
+            <w:proofErr w:type="spellEnd"/>
+            <w:r>
+              <w:t>&gt; met de bijbehorende &lt;</w:t>
+            </w:r>
+            <w:proofErr w:type="spellStart"/>
+            <w:r>
+              <w:t>colgroup</w:t>
+            </w:r>
+            <w:proofErr w:type="spellEnd"/>
+            <w:r>
+              <w:t>&gt; en meerdere &lt;</w:t>
+            </w:r>
+            <w:proofErr w:type="spellStart"/>
+            <w:r>
+              <w:t>th</w:t>
+            </w:r>
+            <w:proofErr w:type="spellEnd"/>
+            <w:r>
+              <w:t>&gt;-elementen met bijbehorende scope</w:t>
+            </w:r>
+            <w:r>
+              <w:t>, en een &lt;</w:t>
+            </w:r>
+            <w:proofErr w:type="spellStart"/>
+            <w:r>
+              <w:t>tbody</w:t>
+            </w:r>
+            <w:proofErr w:type="spellEnd"/>
+            <w:r>
+              <w:t>&gt; met de resultaten</w:t>
             </w:r>
             <w:r>
               <w:t>.</w:t>
@@ -8727,6 +9949,7 @@
             <w:r>
               <w:t xml:space="preserve"> Significante resultaten krijgen de klasse </w:t>
             </w:r>
+            <w:proofErr w:type="spellStart"/>
             <w:r>
               <w:rPr>
                 <w:i/>
@@ -8734,6 +9957,7 @@
               </w:rPr>
               <w:t>sign</w:t>
             </w:r>
+            <w:proofErr w:type="spellEnd"/>
             <w:r>
               <w:t>. (Indien aangegeven in de configuratie.)</w:t>
             </w:r>
@@ -8750,6 +9974,7 @@
               <w:pStyle w:val="Geenafstand"/>
             </w:pPr>
             <w:r>
+              <w:lastRenderedPageBreak/>
               <w:t>Rijen</w:t>
             </w:r>
           </w:p>
@@ -8763,17 +9988,37 @@
               <w:pStyle w:val="Geenafstand"/>
             </w:pPr>
             <w:r>
-              <w:t>Elke rij bestaat uit een &lt;tr&gt; met één &lt;th&gt;, gevolgd door het gewenste aantal kolommen met</w:t>
+              <w:t>Elke rij bestaat uit een &lt;</w:t>
+            </w:r>
+            <w:proofErr w:type="spellStart"/>
+            <w:r>
+              <w:t>tr</w:t>
+            </w:r>
+            <w:proofErr w:type="spellEnd"/>
+            <w:r>
+              <w:t>&gt; met één &lt;</w:t>
+            </w:r>
+            <w:proofErr w:type="spellStart"/>
+            <w:r>
+              <w:t>th</w:t>
+            </w:r>
+            <w:proofErr w:type="spellEnd"/>
+            <w:r>
+              <w:t>&gt;, gevolgd door het gewenste aantal kolommen met</w:t>
             </w:r>
             <w:r>
               <w:t xml:space="preserve"> ieder</w:t>
             </w:r>
             <w:r>
-              <w:t xml:space="preserve"> een &lt;td&gt;. Om afwisselende kleuren mogelijk te maken </w:t>
-            </w:r>
-            <w:r>
-              <w:lastRenderedPageBreak/>
-              <w:t>ontvangen deze</w:t>
+              <w:t xml:space="preserve"> een &lt;</w:t>
+            </w:r>
+            <w:proofErr w:type="spellStart"/>
+            <w:r>
+              <w:t>td</w:t>
+            </w:r>
+            <w:proofErr w:type="spellEnd"/>
+            <w:r>
+              <w:t>&gt;. Om afwisselende kleuren mogelijk te maken ontvangen deze</w:t>
             </w:r>
             <w:r>
               <w:t xml:space="preserve"> rijen</w:t>
@@ -8784,23 +10029,34 @@
             <w:r>
               <w:t xml:space="preserve">de klasse </w:t>
             </w:r>
+            <w:proofErr w:type="spellStart"/>
             <w:r>
               <w:rPr>
                 <w:i/>
                 <w:iCs/>
               </w:rPr>
-              <w:t xml:space="preserve">rij_a </w:t>
-            </w:r>
-            <w:r>
-              <w:t xml:space="preserve">of </w:t>
-            </w:r>
+              <w:t>rij_a</w:t>
+            </w:r>
+            <w:proofErr w:type="spellEnd"/>
             <w:r>
               <w:rPr>
                 <w:i/>
                 <w:iCs/>
               </w:rPr>
+              <w:t xml:space="preserve"> </w:t>
+            </w:r>
+            <w:r>
+              <w:t xml:space="preserve">of </w:t>
+            </w:r>
+            <w:proofErr w:type="spellStart"/>
+            <w:r>
+              <w:rPr>
+                <w:i/>
+                <w:iCs/>
+              </w:rPr>
               <w:t>rij_b</w:t>
             </w:r>
+            <w:proofErr w:type="spellEnd"/>
             <w:r>
               <w:t>.</w:t>
             </w:r>
@@ -8820,7 +10076,6 @@
               <w:pStyle w:val="Geenafstand"/>
             </w:pPr>
             <w:r>
-              <w:lastRenderedPageBreak/>
               <w:t>Kolommen</w:t>
             </w:r>
           </w:p>
@@ -8834,7 +10089,15 @@
               <w:pStyle w:val="Geenafstand"/>
             </w:pPr>
             <w:r>
-              <w:t xml:space="preserve">Kolommen zijn met de &lt;colgroup&gt; van de tabel ingedeeld, waardoor screenreaders automatisch de bijbehorende labels kunnen vinden. (Zowel bij enkele als dubbele headers.) </w:t>
+              <w:t>Kolommen zijn met de &lt;</w:t>
+            </w:r>
+            <w:proofErr w:type="spellStart"/>
+            <w:r>
+              <w:t>colgroup</w:t>
+            </w:r>
+            <w:proofErr w:type="spellEnd"/>
+            <w:r>
+              <w:t xml:space="preserve">&gt; van de tabel ingedeeld, waardoor screenreaders automatisch de bijbehorende labels kunnen vinden. (Zowel bij enkele als dubbele headers.) </w:t>
             </w:r>
             <w:r>
               <w:t xml:space="preserve">Kolommen </w:t>
@@ -8842,39 +10105,52 @@
             <w:r>
               <w:t xml:space="preserve">krijgen afwisselend de klasse </w:t>
             </w:r>
+            <w:proofErr w:type="spellStart"/>
             <w:r>
               <w:rPr>
                 <w:i/>
                 <w:iCs/>
               </w:rPr>
-              <w:t xml:space="preserve">kolom_a </w:t>
-            </w:r>
-            <w:r>
-              <w:t xml:space="preserve">of </w:t>
-            </w:r>
+              <w:t>kolom_a</w:t>
+            </w:r>
+            <w:proofErr w:type="spellEnd"/>
             <w:r>
               <w:rPr>
                 <w:i/>
                 <w:iCs/>
               </w:rPr>
-              <w:t>kolom_b</w:t>
-            </w:r>
-            <w:r>
-              <w:t>.</w:t>
-            </w:r>
-            <w:r>
-              <w:t xml:space="preserve"> (Indien aangegeven in de configuratie.)</w:t>
-            </w:r>
-            <w:r>
-              <w:t xml:space="preserve"> Significante elementen krijgen de klasse </w:t>
-            </w:r>
+              <w:t xml:space="preserve"> </w:t>
+            </w:r>
+            <w:r>
+              <w:t xml:space="preserve">of </w:t>
+            </w:r>
+            <w:proofErr w:type="spellStart"/>
             <w:r>
               <w:rPr>
                 <w:i/>
                 <w:iCs/>
               </w:rPr>
+              <w:t>kolom_b</w:t>
+            </w:r>
+            <w:proofErr w:type="spellEnd"/>
+            <w:r>
+              <w:t>.</w:t>
+            </w:r>
+            <w:r>
+              <w:t xml:space="preserve"> (Indien aangegeven in de configuratie.)</w:t>
+            </w:r>
+            <w:r>
+              <w:t xml:space="preserve"> Significante elementen krijgen de klasse </w:t>
+            </w:r>
+            <w:proofErr w:type="spellStart"/>
+            <w:r>
+              <w:rPr>
+                <w:i/>
+                <w:iCs/>
+              </w:rPr>
               <w:t>sign</w:t>
             </w:r>
+            <w:proofErr w:type="spellEnd"/>
             <w:r>
               <w:t>. (Indien aangegeven in de configuratie.)</w:t>
             </w:r>
@@ -8936,7 +10212,15 @@
               <w:t>Titels worden omgezet naar &lt;h1&gt;, koppen naar &lt;h2&gt;.</w:t>
             </w:r>
             <w:r>
-              <w:t xml:space="preserve"> Deze zijn eventueel los te stijlen door gebruik te maken van een CSS-selector (bijv. </w:t>
+              <w:t xml:space="preserve"> Deze zijn eventueel los te stijlen door gebruik te maken van een CSS-</w:t>
+            </w:r>
+            <w:proofErr w:type="spellStart"/>
+            <w:r>
+              <w:t>selector</w:t>
+            </w:r>
+            <w:proofErr w:type="spellEnd"/>
+            <w:r>
+              <w:t xml:space="preserve"> (bijv. </w:t>
             </w:r>
             <w:r>
               <w:rPr>
@@ -8980,6 +10264,7 @@
             <w:r>
               <w:t xml:space="preserve"> Deze krijgen allemaal de klasse </w:t>
             </w:r>
+            <w:proofErr w:type="spellStart"/>
             <w:r>
               <w:rPr>
                 <w:i/>
@@ -8987,6 +10272,7 @@
               </w:rPr>
               <w:t>heading</w:t>
             </w:r>
+            <w:proofErr w:type="spellEnd"/>
             <w:r>
               <w:t xml:space="preserve">, en vragen krijgen daarnaast de klasse </w:t>
             </w:r>
@@ -9001,14 +10287,31 @@
               <w:t xml:space="preserve">. </w:t>
             </w:r>
             <w:r>
-              <w:t xml:space="preserve">Verder krijgen al deze elementen een id, in de vorm </w:t>
-            </w:r>
+              <w:t xml:space="preserve">Verder krijgen al deze elementen een </w:t>
+            </w:r>
+            <w:proofErr w:type="spellStart"/>
+            <w:r>
+              <w:t>id</w:t>
+            </w:r>
+            <w:proofErr w:type="spellEnd"/>
+            <w:r>
+              <w:t xml:space="preserve">, in de vorm </w:t>
+            </w:r>
+            <w:proofErr w:type="spellStart"/>
             <w:r>
               <w:rPr>
                 <w:i/>
                 <w:iCs/>
               </w:rPr>
-              <w:t>heading_(volgnummer)</w:t>
+              <w:t>heading</w:t>
+            </w:r>
+            <w:proofErr w:type="spellEnd"/>
+            <w:r>
+              <w:rPr>
+                <w:i/>
+                <w:iCs/>
+              </w:rPr>
+              <w:t>_(volgnummer)</w:t>
             </w:r>
             <w:r>
               <w:t>. Hiermee kan een zwevend menu worden opgebouwd. (Zie ook de meegeleverde template voor een voorbeeld.)</w:t>
@@ -9041,6 +10344,7 @@
             <w:r>
               <w:t xml:space="preserve">Afbeeldingen krijgen enkel een </w:t>
             </w:r>
+            <w:proofErr w:type="spellStart"/>
             <w:r>
               <w:rPr>
                 <w:i/>
@@ -9048,9 +10352,11 @@
               </w:rPr>
               <w:t>width</w:t>
             </w:r>
+            <w:proofErr w:type="spellEnd"/>
             <w:r>
               <w:t xml:space="preserve"> en </w:t>
             </w:r>
+            <w:proofErr w:type="spellStart"/>
             <w:r>
               <w:rPr>
                 <w:i/>
@@ -9058,6 +10364,7 @@
               </w:rPr>
               <w:t>height</w:t>
             </w:r>
+            <w:proofErr w:type="spellEnd"/>
             <w:r>
               <w:t xml:space="preserve"> mee, zoals aangegeven in de configuratie. Plaatsing </w:t>
             </w:r>
@@ -9065,11 +10372,36 @@
               <w:t xml:space="preserve">is helaas niet gelijk te trekken met de logica binnen Excel, en zal handmatig moeten gebeuren. </w:t>
             </w:r>
             <w:r>
-              <w:t>Het makkelijkste is om deze op te maken met een CSS-selector.</w:t>
-            </w:r>
-            <w:r>
-              <w:t xml:space="preserve"> Wanneer er een id opgegeven is krijgt de &lt;img&gt;-tag verder een </w:t>
-            </w:r>
+              <w:t>Het makkelijkste is om deze op te maken met een CSS-</w:t>
+            </w:r>
+            <w:proofErr w:type="spellStart"/>
+            <w:r>
+              <w:t>selector</w:t>
+            </w:r>
+            <w:proofErr w:type="spellEnd"/>
+            <w:r>
+              <w:t>.</w:t>
+            </w:r>
+            <w:r>
+              <w:t xml:space="preserve"> Wanneer er een </w:t>
+            </w:r>
+            <w:proofErr w:type="spellStart"/>
+            <w:r>
+              <w:t>id</w:t>
+            </w:r>
+            <w:proofErr w:type="spellEnd"/>
+            <w:r>
+              <w:t xml:space="preserve"> opgegeven is krijgt de &lt;</w:t>
+            </w:r>
+            <w:proofErr w:type="spellStart"/>
+            <w:r>
+              <w:t>img</w:t>
+            </w:r>
+            <w:proofErr w:type="spellEnd"/>
+            <w:r>
+              <w:t xml:space="preserve">&gt;-tag verder een </w:t>
+            </w:r>
+            <w:proofErr w:type="spellStart"/>
             <w:r>
               <w:rPr>
                 <w:i/>
@@ -9077,6 +10409,7 @@
               </w:rPr>
               <w:t>id</w:t>
             </w:r>
+            <w:proofErr w:type="spellEnd"/>
             <w:r>
               <w:t xml:space="preserve"> mee, in de vorm </w:t>
             </w:r>
@@ -9085,7 +10418,23 @@
                 <w:i/>
                 <w:iCs/>
               </w:rPr>
-              <w:t>logo_(id)</w:t>
+              <w:t>logo_(</w:t>
+            </w:r>
+            <w:proofErr w:type="spellStart"/>
+            <w:r>
+              <w:rPr>
+                <w:i/>
+                <w:iCs/>
+              </w:rPr>
+              <w:t>id</w:t>
+            </w:r>
+            <w:proofErr w:type="spellEnd"/>
+            <w:r>
+              <w:rPr>
+                <w:i/>
+                <w:iCs/>
+              </w:rPr>
+              <w:t>)</w:t>
             </w:r>
             <w:r>
               <w:t>.</w:t>
@@ -9108,6 +10457,8 @@
       <w:pPr>
         <w:pStyle w:val="Kop2"/>
       </w:pPr>
+      <w:bookmarkStart w:id="8" w:name="_Afronding"/>
+      <w:bookmarkEnd w:id="8"/>
       <w:r>
         <w:t>Afronding</w:t>
       </w:r>
@@ -9145,7 +10496,15 @@
         <w:t xml:space="preserve"> 4), maar Excel niet. Hierdoor rondt Excel 2,5 af naar 3, R naar 2. 2,51 wordt wel door beiden afgerond naar 3, en 2,49 door beiden naar 2.</w:t>
       </w:r>
       <w:r>
-        <w:t xml:space="preserve"> Het is daardoor mogelijk dat de Excelversie en de digitoegankelijke versie andere percentages weergeven. Hier is helaas geen makkelijke oplossing voor. De kans dat een percentage precies eindigt op 0,5000 is gelukkig erg klein, waardoor dit waarschijnlijk niet vaak voor zal komen.</w:t>
+        <w:t xml:space="preserve"> Het is daardoor mogelijk dat de Excelversie en de </w:t>
+      </w:r>
+      <w:proofErr w:type="spellStart"/>
+      <w:r>
+        <w:t>digitoegankelijke</w:t>
+      </w:r>
+      <w:proofErr w:type="spellEnd"/>
+      <w:r>
+        <w:t xml:space="preserve"> versie andere percentages weergeven. Hier is helaas geen makkelijke oplossing voor. De kans dat een percentage precies eindigt op 0,5000 is gelukkig erg klein, waardoor dit waarschijnlijk niet vaak voor zal komen.</w:t>
       </w:r>
     </w:p>
     <w:p/>

</xml_diff>

<commit_message>
Handleiding uitgebreid met informatie over het breder maken van kolommen in de digitoegankelijke versie.
</commit_message>
<xml_diff>
--- a/Handleiding configuratie.docx
+++ b/Handleiding configuratie.docx
@@ -29,15 +29,7 @@
         <w:t>Dit script wordt gebruikt om de data van een gezondheidsmonitor om te zetten in tabellenboeken voor de verschillende gemeentes, scholen, regio’s, enz. In principe kan op iedere variabele een specifieke set tabellenboeken worden gemaakt</w:t>
       </w:r>
       <w:r>
-        <w:t xml:space="preserve">, met daarbij ook uitsplitsing op een ‘hoger’ niveau. Denk bijvoorbeeld aan tabellenboeken per gemeente, waarbij ook een kolom is meegenomen voor een </w:t>
-      </w:r>
-      <w:proofErr w:type="spellStart"/>
-      <w:r>
-        <w:t>subregio</w:t>
-      </w:r>
-      <w:proofErr w:type="spellEnd"/>
-      <w:r>
-        <w:t>.</w:t>
+        <w:t>, met daarbij ook uitsplitsing op een ‘hoger’ niveau. Denk bijvoorbeeld aan tabellenboeken per gemeente, waarbij ook een kolom is meegenomen voor een subregio.</w:t>
       </w:r>
     </w:p>
     <w:p>
@@ -97,37 +89,13 @@
         <w:t xml:space="preserve">herschreven versie van het tabellenboekscript dat al een paar jaar circuleert en telkens wordt uitgebreid. </w:t>
       </w:r>
       <w:r>
-        <w:t xml:space="preserve">Deze situatie werd na het vijf keer doorgeven van het auteurschap onhoudbaar, waarop er vanuit </w:t>
-      </w:r>
-      <w:proofErr w:type="spellStart"/>
-      <w:r>
-        <w:t>GGData</w:t>
-      </w:r>
-      <w:proofErr w:type="spellEnd"/>
-      <w:r>
-        <w:t xml:space="preserve"> een werkgroep is opgezet om één universeel script op te zetten</w:t>
+        <w:t>Deze situatie werd na het vijf keer doorgeven van het auteurschap onhoudbaar, waarop er vanuit GGData een werkgroep is opgezet om één universeel script op te zetten</w:t>
       </w:r>
       <w:r>
         <w:t>, welke voor alle monitors gebruikt kan worden. Het script zal daarom vanaf heden worden onderhouden door deze werkgroep</w:t>
       </w:r>
       <w:r>
-        <w:t xml:space="preserve">. De laatste versie is altijd beschikbaar vanaf de </w:t>
-      </w:r>
-      <w:proofErr w:type="spellStart"/>
-      <w:r>
-        <w:t>Github</w:t>
-      </w:r>
-      <w:proofErr w:type="spellEnd"/>
-      <w:r>
-        <w:t xml:space="preserve"> van </w:t>
-      </w:r>
-      <w:proofErr w:type="spellStart"/>
-      <w:r>
-        <w:t>GGData</w:t>
-      </w:r>
-      <w:proofErr w:type="spellEnd"/>
-      <w:r>
-        <w:t xml:space="preserve">: </w:t>
+        <w:t xml:space="preserve">. De laatste versie is altijd beschikbaar vanaf de Github van GGData: </w:t>
       </w:r>
       <w:hyperlink r:id="rId6" w:history="1">
         <w:r>
@@ -147,11 +115,9 @@
       <w:pPr>
         <w:pStyle w:val="Geenafstand"/>
       </w:pPr>
-      <w:proofErr w:type="spellStart"/>
       <w:r>
         <w:t>Werkgroepleden</w:t>
       </w:r>
-      <w:proofErr w:type="spellEnd"/>
       <w:r>
         <w:t>:</w:t>
       </w:r>
@@ -205,15 +171,7 @@
         <w:t xml:space="preserve">Voor foutmeldingen en functionaliteitsaanvragen verwijzen we in eerste instantie naar de </w:t>
       </w:r>
       <w:r>
-        <w:t xml:space="preserve">‘Issues’ pagina op </w:t>
-      </w:r>
-      <w:proofErr w:type="spellStart"/>
-      <w:r>
-        <w:t>Github</w:t>
-      </w:r>
-      <w:proofErr w:type="spellEnd"/>
-      <w:r>
-        <w:t xml:space="preserve">: </w:t>
+        <w:t xml:space="preserve">‘Issues’ pagina op Github: </w:t>
       </w:r>
       <w:hyperlink r:id="rId7" w:history="1">
         <w:r>
@@ -266,15 +224,7 @@
         <w:t>Sinds de laatste monitor (V&amp;O) zijn een aantal elementen aangepast, en een aantal nieuwe functies toegevoegd. Deze zijn</w:t>
       </w:r>
       <w:r>
-        <w:t xml:space="preserve"> </w:t>
-      </w:r>
-      <w:proofErr w:type="spellStart"/>
-      <w:r>
-        <w:t>backwards</w:t>
-      </w:r>
-      <w:proofErr w:type="spellEnd"/>
-      <w:r>
-        <w:t xml:space="preserve"> compatible</w:t>
+        <w:t xml:space="preserve"> backwards compatible</w:t>
       </w:r>
       <w:r>
         <w:t xml:space="preserve"> verwerkt in het script</w:t>
@@ -308,15 +258,7 @@
         </w:numPr>
       </w:pPr>
       <w:r>
-        <w:t xml:space="preserve">Er is een </w:t>
-      </w:r>
-      <w:proofErr w:type="spellStart"/>
-      <w:r>
-        <w:t>digitoegankelijke</w:t>
-      </w:r>
-      <w:proofErr w:type="spellEnd"/>
-      <w:r>
-        <w:t xml:space="preserve"> versie van het tabellenboek toegevoegd. Dit is in aanvulling op de bestaande Excel</w:t>
+        <w:t>Er is een digitoegankelijke versie van het tabellenboek toegevoegd. Dit is in aanvulling op de bestaande Excel</w:t>
       </w:r>
       <w:r>
         <w:t>uitvoer.</w:t>
@@ -331,14 +273,12 @@
         <w:t xml:space="preserve"> over </w:t>
       </w:r>
       <w:hyperlink w:anchor="_Digitoegankelijke_versie" w:history="1">
-        <w:proofErr w:type="spellStart"/>
         <w:r>
           <w:rPr>
             <w:rStyle w:val="Hyperlink"/>
           </w:rPr>
           <w:t>digitoegankelijkheid</w:t>
         </w:r>
-        <w:proofErr w:type="spellEnd"/>
       </w:hyperlink>
       <w:r>
         <w:t>.</w:t>
@@ -379,15 +319,7 @@
         </w:numPr>
       </w:pPr>
       <w:r>
-        <w:t xml:space="preserve">Kolomkoppen bij iedere vraag zijn nu optioneel. Let op: dit werkt alleen in Excel, aangezien </w:t>
-      </w:r>
-      <w:proofErr w:type="spellStart"/>
-      <w:r>
-        <w:t>digitoegankelijkheid</w:t>
-      </w:r>
-      <w:proofErr w:type="spellEnd"/>
-      <w:r>
-        <w:t xml:space="preserve"> vereist dat iedere tabel kolomkoppen heeft.</w:t>
+        <w:t>Kolomkoppen bij iedere vraag zijn nu optioneel. Let op: dit werkt alleen in Excel, aangezien digitoegankelijkheid vereist dat iedere tabel kolomkoppen heeft.</w:t>
       </w:r>
     </w:p>
     <w:p>
@@ -526,13 +458,8 @@
       <w:r>
         <w:t>“</w:t>
       </w:r>
-      <w:proofErr w:type="spellStart"/>
-      <w:r>
-        <w:t>tbl</w:t>
-      </w:r>
-      <w:proofErr w:type="spellEnd"/>
-      <w:r>
-        <w:t>_</w:t>
+      <w:r>
+        <w:t>tbl_</w:t>
       </w:r>
       <w:r>
         <w:t>”</w:t>
@@ -541,23 +468,7 @@
         <w:t>)</w:t>
       </w:r>
       <w:r>
-        <w:t xml:space="preserve">, deze handleiding, en een configuratiebestand in Excel. Het uitvoeren van het script gebeurt door </w:t>
-      </w:r>
-      <w:proofErr w:type="spellStart"/>
-      <w:r>
-        <w:t>tbl_maken.R</w:t>
-      </w:r>
-      <w:proofErr w:type="spellEnd"/>
-      <w:r>
-        <w:t xml:space="preserve"> uit te voeren in R of </w:t>
-      </w:r>
-      <w:proofErr w:type="spellStart"/>
-      <w:r>
-        <w:t>Rstudio</w:t>
-      </w:r>
-      <w:proofErr w:type="spellEnd"/>
-      <w:r>
-        <w:t>; de andere onderdelen worden vanuit dit script automatisch ingeladen.</w:t>
+        <w:t>, deze handleiding, en een configuratiebestand in Excel. Het uitvoeren van het script gebeurt door tbl_maken.R uit te voeren in R of Rstudio; de andere onderdelen worden vanuit dit script automatisch ingeladen.</w:t>
       </w:r>
     </w:p>
     <w:p>
@@ -576,29 +487,13 @@
         <w:t>verwerken</w:t>
       </w:r>
       <w:r>
-        <w:t xml:space="preserve"> uit één of meerdere datasets. Als er meerdere datasets zijn worden deze gecombineerd tot één ‘superdataset’, waarin automatisch ‘superweegfactoren’ en ‘</w:t>
-      </w:r>
-      <w:proofErr w:type="spellStart"/>
-      <w:r>
-        <w:t>superstrata</w:t>
-      </w:r>
-      <w:proofErr w:type="spellEnd"/>
-      <w:r>
-        <w:t>’ worden aangemaakt.</w:t>
+        <w:t xml:space="preserve"> uit één of meerdere datasets. Als er meerdere datasets zijn worden deze gecombineerd tot één ‘superdataset’, waarin automatisch ‘superweegfactoren’ en ‘superstrata’ worden aangemaakt.</w:t>
       </w:r>
       <w:r>
         <w:t xml:space="preserve"> </w:t>
       </w:r>
       <w:r>
-        <w:t xml:space="preserve">Hierbij dient wel te worden aangegeven welke variabelen de </w:t>
-      </w:r>
-      <w:proofErr w:type="spellStart"/>
-      <w:r>
-        <w:t>strata</w:t>
-      </w:r>
-      <w:proofErr w:type="spellEnd"/>
-      <w:r>
-        <w:t xml:space="preserve"> en de weegfactoren bevatten. (Zie de naslag hieronder.)</w:t>
+        <w:t>Hierbij dient wel te worden aangegeven welke variabelen de strata en de weegfactoren bevatten. (Zie de naslag hieronder.)</w:t>
       </w:r>
     </w:p>
     <w:p>
@@ -652,15 +547,7 @@
         <w:t xml:space="preserve"> package </w:t>
       </w:r>
       <w:r>
-        <w:t xml:space="preserve">van Thomas </w:t>
-      </w:r>
-      <w:proofErr w:type="spellStart"/>
-      <w:r>
-        <w:t>Lumley</w:t>
-      </w:r>
-      <w:proofErr w:type="spellEnd"/>
-      <w:r>
-        <w:t xml:space="preserve">. Deze werkt volgens dezelfde principes als </w:t>
+        <w:t xml:space="preserve">van Thomas Lumley. Deze werkt volgens dezelfde principes als </w:t>
       </w:r>
       <w:r>
         <w:rPr>
@@ -776,7 +663,6 @@
       <w:r>
         <w:t xml:space="preserve"> en </w:t>
       </w:r>
-      <w:proofErr w:type="spellStart"/>
       <w:r>
         <w:rPr>
           <w:i/>
@@ -784,17 +670,8 @@
         </w:rPr>
         <w:t>resultaten_csv</w:t>
       </w:r>
-      <w:proofErr w:type="spellEnd"/>
-      <w:r>
-        <w:t xml:space="preserve"> automatisch aangemaakt in de map waarin de configuratie zich bevindt. Tabellenboeken zullen worden geplaatst in de </w:t>
-      </w:r>
-      <w:proofErr w:type="spellStart"/>
-      <w:r>
-        <w:t>submap</w:t>
-      </w:r>
-      <w:proofErr w:type="spellEnd"/>
-      <w:r>
-        <w:t xml:space="preserve"> </w:t>
+      <w:r>
+        <w:t xml:space="preserve"> automatisch aangemaakt in de map waarin de configuratie zich bevindt. Tabellenboeken zullen worden geplaatst in de submap </w:t>
       </w:r>
       <w:r>
         <w:rPr>
@@ -809,7 +686,6 @@
       <w:r>
         <w:t xml:space="preserve">Berekende resultaten worden geplaatst in </w:t>
       </w:r>
-      <w:proofErr w:type="spellStart"/>
       <w:r>
         <w:rPr>
           <w:i/>
@@ -817,7 +693,6 @@
         </w:rPr>
         <w:t>resultaten_csv</w:t>
       </w:r>
-      <w:proofErr w:type="spellEnd"/>
       <w:r>
         <w:t xml:space="preserve">. Deze tabel </w:t>
       </w:r>
@@ -828,15 +703,7 @@
         <w:t xml:space="preserve"> gebruikt worden voor bijvoorbeeld het schrijven van de rapportage, aangezien alle aantallen, percentages en p-waarden hierin weergegeven zijn. </w:t>
       </w:r>
       <w:r>
-        <w:t xml:space="preserve">Door gebruik van </w:t>
-      </w:r>
-      <w:proofErr w:type="spellStart"/>
-      <w:r>
-        <w:t>tbl_onderzoeksexport.R</w:t>
-      </w:r>
-      <w:proofErr w:type="spellEnd"/>
-      <w:r>
-        <w:t xml:space="preserve"> worden hiervan leesbare tabellen gemaakt die eveneens in de map </w:t>
+        <w:t xml:space="preserve">Door gebruik van tbl_onderzoeksexport.R worden hiervan leesbare tabellen gemaakt die eveneens in de map </w:t>
       </w:r>
       <w:r>
         <w:rPr>
@@ -947,29 +814,16 @@
         <w:t>Open R</w:t>
       </w:r>
       <w:r>
-        <w:t xml:space="preserve"> of </w:t>
-      </w:r>
-      <w:proofErr w:type="spellStart"/>
-      <w:r>
-        <w:t>Rstudio</w:t>
-      </w:r>
-      <w:proofErr w:type="spellEnd"/>
-      <w:r>
-        <w:t xml:space="preserve"> en vo</w:t>
+        <w:t xml:space="preserve"> of Rstudio en vo</w:t>
       </w:r>
       <w:r>
         <w:t xml:space="preserve">er </w:t>
       </w:r>
-      <w:proofErr w:type="spellStart"/>
       <w:r>
         <w:t>tbl</w:t>
       </w:r>
       <w:r>
-        <w:t>_maken.R</w:t>
-      </w:r>
-      <w:proofErr w:type="spellEnd"/>
-      <w:r>
-        <w:t xml:space="preserve"> uit. </w:t>
+        <w:t xml:space="preserve">_maken.R uit. </w:t>
       </w:r>
       <w:r>
         <w:rPr>
@@ -1147,15 +1001,7 @@
         <w:t>gebruikt worden vo</w:t>
       </w:r>
       <w:r>
-        <w:t xml:space="preserve">or verdere analyse of het maken van een rapportage. Voer </w:t>
-      </w:r>
-      <w:proofErr w:type="spellStart"/>
-      <w:r>
-        <w:t>tbl_onderzoeksexport.R</w:t>
-      </w:r>
-      <w:proofErr w:type="spellEnd"/>
-      <w:r>
-        <w:t xml:space="preserve"> uit om hier een leesbare tabel van te maken.</w:t>
+        <w:t>or verdere analyse of het maken van een rapportage. Voer tbl_onderzoeksexport.R uit om hier een leesbare tabel van te maken.</w:t>
       </w:r>
     </w:p>
     <w:p>
@@ -1215,7 +1061,6 @@
       <w:r>
         <w:t xml:space="preserve">en </w:t>
       </w:r>
-      <w:proofErr w:type="spellStart"/>
       <w:r>
         <w:rPr>
           <w:i/>
@@ -1223,7 +1068,6 @@
         </w:rPr>
         <w:t>indeling_rijen</w:t>
       </w:r>
-      <w:proofErr w:type="spellEnd"/>
       <w:r>
         <w:t>; daar is alles belangrijk om aan te passen naar eigen huisstijl.</w:t>
       </w:r>
@@ -1459,23 +1303,7 @@
         <w:t xml:space="preserve">optioneel een jaar of subset. </w:t>
       </w:r>
       <w:r>
-        <w:t xml:space="preserve">Vanuit deze data worden </w:t>
-      </w:r>
-      <w:proofErr w:type="spellStart"/>
-      <w:r>
-        <w:t>dummies</w:t>
-      </w:r>
-      <w:proofErr w:type="spellEnd"/>
-      <w:r>
-        <w:t xml:space="preserve"> aangemaakt, welke aangeven of een rij bij een bepaalde kolom hoort. Wanneer een test wordt uitgevoerd wordt data geselecteerd op WAAR in beide bijbehorende </w:t>
-      </w:r>
-      <w:proofErr w:type="spellStart"/>
-      <w:r>
-        <w:t>dummies</w:t>
-      </w:r>
-      <w:proofErr w:type="spellEnd"/>
-      <w:r>
-        <w:t xml:space="preserve">, en vervolgens getest op </w:t>
+        <w:t xml:space="preserve">Vanuit deze data worden dummies aangemaakt, welke aangeven of een rij bij een bepaalde kolom hoort. Wanneer een test wordt uitgevoerd wordt data geselecteerd op WAAR in beide bijbehorende dummies, en vervolgens getest op </w:t>
       </w:r>
       <w:r>
         <w:t>WAAR voor de eerste dummy versus ONWAAR voor de eerste dummy.</w:t>
@@ -2045,7 +1873,6 @@
       <w:r>
         <w:t xml:space="preserve">Het aangeven van een afwijkende weegfactor kan op het tabblad </w:t>
       </w:r>
-      <w:proofErr w:type="spellStart"/>
       <w:r>
         <w:rPr>
           <w:i/>
@@ -2053,7 +1880,6 @@
         </w:rPr>
         <w:t>indeling_rijen</w:t>
       </w:r>
-      <w:proofErr w:type="spellEnd"/>
       <w:r>
         <w:rPr>
           <w:i/>
@@ -2063,15 +1889,7 @@
         <w:t xml:space="preserve">, </w:t>
       </w:r>
       <w:r>
-        <w:t>door het toevoegen van een kolom met de naam “weegfactor” (voor een andere weegfactor per variabele) of een kolom met de naam “</w:t>
-      </w:r>
-      <w:proofErr w:type="spellStart"/>
-      <w:r>
-        <w:t>weegfactor.d</w:t>
-      </w:r>
-      <w:proofErr w:type="spellEnd"/>
-      <w:r>
-        <w:t xml:space="preserve">_(datasetnaam)” (voor een weegfactor per variabele per jaar). </w:t>
+        <w:t xml:space="preserve">door het toevoegen van een kolom met de naam “weegfactor” (voor een andere weegfactor per variabele) of een kolom met de naam “weegfactor.d_(datasetnaam)” (voor een weegfactor per variabele per jaar). </w:t>
       </w:r>
       <w:r>
         <w:t xml:space="preserve">Het is enkel mogelijk een andere weegfactor </w:t>
@@ -2099,23 +1917,7 @@
         <w:t xml:space="preserve">. </w:t>
       </w:r>
       <w:r>
-        <w:t>Hiervoor kunnen dan twee kolommen worden toegevoegd: “</w:t>
-      </w:r>
-      <w:proofErr w:type="spellStart"/>
-      <w:r>
-        <w:t>weegfactor.d_datasetx</w:t>
-      </w:r>
-      <w:proofErr w:type="spellEnd"/>
-      <w:r>
-        <w:t>” en “</w:t>
-      </w:r>
-      <w:proofErr w:type="spellStart"/>
-      <w:r>
-        <w:t>weegfactor.d_datasety</w:t>
-      </w:r>
-      <w:proofErr w:type="spellEnd"/>
-      <w:r>
-        <w:t xml:space="preserve">”. </w:t>
+        <w:t xml:space="preserve">Hiervoor kunnen dan twee kolommen worden toegevoegd: “weegfactor.d_datasetx” en “weegfactor.d_datasety”. </w:t>
       </w:r>
     </w:p>
     <w:p>
@@ -2185,11 +1987,9 @@
             <w:tcW w:w="2689" w:type="dxa"/>
           </w:tcPr>
           <w:p>
-            <w:proofErr w:type="spellStart"/>
             <w:r>
               <w:t>min_observaties_per_vraag</w:t>
             </w:r>
-            <w:proofErr w:type="spellEnd"/>
           </w:p>
         </w:tc>
         <w:tc>
@@ -2224,6 +2024,18 @@
             </w:r>
             <w:r>
               <w:t>.</w:t>
+            </w:r>
+            <w:r>
+              <w:t xml:space="preserve"> Hierbij wordt </w:t>
+            </w:r>
+            <w:r>
+              <w:t>het aantal b</w:t>
+            </w:r>
+            <w:r>
+              <w:t>erekend per weergegeven kolom</w:t>
+            </w:r>
+            <w:r>
+              <w:t>, dus alle antwoordopties bij elkaar opgeteld dienen dit aantal te behalen.</w:t>
             </w:r>
           </w:p>
         </w:tc>
@@ -2234,11 +2046,9 @@
             <w:tcW w:w="2689" w:type="dxa"/>
           </w:tcPr>
           <w:p>
-            <w:proofErr w:type="spellStart"/>
             <w:r>
               <w:t>min_observaties_per_antwoord</w:t>
             </w:r>
-            <w:proofErr w:type="spellEnd"/>
           </w:p>
         </w:tc>
         <w:tc>
@@ -2270,6 +2080,15 @@
             </w:r>
             <w:r>
               <w:t>.</w:t>
+            </w:r>
+            <w:r>
+              <w:t xml:space="preserve"> Hierbij wordt het aantal </w:t>
+            </w:r>
+            <w:r>
+              <w:t>b</w:t>
+            </w:r>
+            <w:r>
+              <w:t>erekend per weergegeven cel.</w:t>
             </w:r>
           </w:p>
         </w:tc>
@@ -2280,11 +2099,9 @@
             <w:tcW w:w="2689" w:type="dxa"/>
           </w:tcPr>
           <w:p>
-            <w:proofErr w:type="spellStart"/>
             <w:r>
               <w:t>afkapwaarde_antwoord</w:t>
             </w:r>
-            <w:proofErr w:type="spellEnd"/>
           </w:p>
         </w:tc>
         <w:tc>
@@ -2320,7 +2137,6 @@
             <w:r>
               <w:t xml:space="preserve">Getallen kleiner dan of gelijk aan deze waarde worden vervangen door de tekst in </w:t>
             </w:r>
-            <w:proofErr w:type="spellStart"/>
             <w:r>
               <w:rPr>
                 <w:i/>
@@ -2328,7 +2144,6 @@
               </w:rPr>
               <w:t>tekst_min_antwoord_niet_gehaald</w:t>
             </w:r>
-            <w:proofErr w:type="spellEnd"/>
             <w:r>
               <w:t>.</w:t>
             </w:r>
@@ -2341,11 +2156,9 @@
             <w:tcW w:w="2689" w:type="dxa"/>
           </w:tcPr>
           <w:p>
-            <w:proofErr w:type="spellStart"/>
             <w:r>
               <w:t>vraag_verbergen_bij_missend_antwoord</w:t>
             </w:r>
-            <w:proofErr w:type="spellEnd"/>
           </w:p>
         </w:tc>
         <w:tc>
@@ -2388,11 +2201,9 @@
             <w:tcW w:w="2689" w:type="dxa"/>
           </w:tcPr>
           <w:p>
-            <w:proofErr w:type="spellStart"/>
             <w:r>
               <w:t>tekst_min_vraag_niet_gehaald</w:t>
             </w:r>
-            <w:proofErr w:type="spellEnd"/>
           </w:p>
         </w:tc>
         <w:tc>
@@ -2431,11 +2242,9 @@
             <w:tcW w:w="2689" w:type="dxa"/>
           </w:tcPr>
           <w:p>
-            <w:proofErr w:type="spellStart"/>
             <w:r>
               <w:t>tekst_min_antwoord_niet_gehaald</w:t>
             </w:r>
-            <w:proofErr w:type="spellEnd"/>
           </w:p>
         </w:tc>
         <w:tc>
@@ -2465,11 +2274,9 @@
             <w:tcW w:w="2689" w:type="dxa"/>
           </w:tcPr>
           <w:p>
-            <w:proofErr w:type="spellStart"/>
             <w:r>
               <w:t>tekst_missende_data</w:t>
             </w:r>
-            <w:proofErr w:type="spellEnd"/>
           </w:p>
         </w:tc>
         <w:tc>
@@ -2505,7 +2312,6 @@
                 <w:bCs/>
               </w:rPr>
             </w:pPr>
-            <w:proofErr w:type="spellStart"/>
             <w:r>
               <w:rPr>
                 <w:b/>
@@ -2520,7 +2326,6 @@
               </w:rPr>
               <w:t>toetsen</w:t>
             </w:r>
-            <w:proofErr w:type="spellEnd"/>
           </w:p>
         </w:tc>
         <w:tc>
@@ -2547,7 +2352,6 @@
             <w:r>
               <w:t xml:space="preserve"> Het niveau kan worden aangepast middels de waarde in </w:t>
             </w:r>
-            <w:proofErr w:type="spellStart"/>
             <w:r>
               <w:rPr>
                 <w:i/>
@@ -2555,7 +2359,6 @@
               </w:rPr>
               <w:t>confidence_level</w:t>
             </w:r>
-            <w:proofErr w:type="spellEnd"/>
             <w:r>
               <w:t>.</w:t>
             </w:r>
@@ -2592,6 +2395,7 @@
               <w:t xml:space="preserve"> </w:t>
             </w:r>
             <w:r>
+              <w:lastRenderedPageBreak/>
               <w:t>dikgedrukt weergegeven.</w:t>
             </w:r>
             <w:r>
@@ -2603,7 +2407,6 @@
             <w:r>
               <w:t xml:space="preserve">worden aangepast in </w:t>
             </w:r>
-            <w:proofErr w:type="spellStart"/>
             <w:r>
               <w:rPr>
                 <w:i/>
@@ -2618,20 +2421,11 @@
               </w:rPr>
               <w:t>.R</w:t>
             </w:r>
-            <w:proofErr w:type="spellEnd"/>
             <w:r>
               <w:t xml:space="preserve">, zoek op </w:t>
             </w:r>
             <w:r>
-              <w:t>“</w:t>
-            </w:r>
-            <w:proofErr w:type="spellStart"/>
-            <w:r>
-              <w:t>style.sign</w:t>
-            </w:r>
-            <w:proofErr w:type="spellEnd"/>
-            <w:r>
-              <w:t>”</w:t>
+              <w:t>“style.sign”</w:t>
             </w:r>
             <w:r>
               <w:t>.)</w:t>
@@ -2651,7 +2445,6 @@
                 <w:bCs/>
               </w:rPr>
             </w:pPr>
-            <w:proofErr w:type="spellStart"/>
             <w:r>
               <w:rPr>
                 <w:b/>
@@ -2660,7 +2453,6 @@
               <w:lastRenderedPageBreak/>
               <w:t>sign_hovertekst</w:t>
             </w:r>
-            <w:proofErr w:type="spellEnd"/>
           </w:p>
         </w:tc>
         <w:tc>
@@ -2679,26 +2471,10 @@
           </w:tcPr>
           <w:p>
             <w:r>
-              <w:t xml:space="preserve">In de </w:t>
-            </w:r>
-            <w:proofErr w:type="spellStart"/>
-            <w:r>
-              <w:t>digitoegankelijke</w:t>
-            </w:r>
-            <w:proofErr w:type="spellEnd"/>
-            <w:r>
-              <w:t xml:space="preserve"> versie krijgen significante resultaten een </w:t>
-            </w:r>
-            <w:r>
-              <w:t>‘</w:t>
-            </w:r>
-            <w:proofErr w:type="spellStart"/>
-            <w:r>
-              <w:t>hover</w:t>
-            </w:r>
-            <w:proofErr w:type="spellEnd"/>
-            <w:r>
-              <w:t>’ die informatie geeft over de opmaak. Hierdoor kan een screenreader lezen wat met de opmaak bedoelt wordt, en voor gebruikers zonder toegankelijkheidsproblemen is dit leesbaar als een tekstballon wanneer er op de cel gewezen wordt met de muis. De tekst die hierbij wordt weergegeven is via deze waarde op te geven.</w:t>
+              <w:t xml:space="preserve">In de digitoegankelijke versie krijgen significante resultaten een </w:t>
+            </w:r>
+            <w:r>
+              <w:t>‘hover’ die informatie geeft over de opmaak. Hierdoor kan een screenreader lezen wat met de opmaak bedoelt wordt, en voor gebruikers zonder toegankelijkheidsproblemen is dit leesbaar als een tekstballon wanneer er op de cel gewezen wordt met de muis. De tekst die hierbij wordt weergegeven is via deze waarde op te geven.</w:t>
             </w:r>
           </w:p>
         </w:tc>
@@ -2709,11 +2485,9 @@
             <w:tcW w:w="2689" w:type="dxa"/>
           </w:tcPr>
           <w:p>
-            <w:proofErr w:type="spellStart"/>
             <w:r>
               <w:t>sign_verbergen_wanneer_afgerond_gelijk</w:t>
             </w:r>
-            <w:proofErr w:type="spellEnd"/>
           </w:p>
         </w:tc>
         <w:tc>
@@ -2769,11 +2543,9 @@
                 <w:bCs/>
               </w:rPr>
             </w:pPr>
-            <w:proofErr w:type="spellStart"/>
             <w:r>
               <w:t>confidence_level</w:t>
             </w:r>
-            <w:proofErr w:type="spellEnd"/>
           </w:p>
         </w:tc>
         <w:tc>
@@ -2812,7 +2584,6 @@
             <w:r>
               <w:t xml:space="preserve"> </w:t>
             </w:r>
-            <w:proofErr w:type="spellStart"/>
             <w:r>
               <w:rPr>
                 <w:i/>
@@ -2820,7 +2591,6 @@
               </w:rPr>
               <w:t>indeling_kolommen</w:t>
             </w:r>
-            <w:proofErr w:type="spellEnd"/>
             <w:r>
               <w:t>.)</w:t>
             </w:r>
@@ -2839,7 +2609,6 @@
                 <w:bCs/>
               </w:rPr>
             </w:pPr>
-            <w:proofErr w:type="spellStart"/>
             <w:r>
               <w:rPr>
                 <w:b/>
@@ -2847,7 +2616,6 @@
               </w:rPr>
               <w:t>missing_weegfactoren</w:t>
             </w:r>
-            <w:proofErr w:type="spellEnd"/>
           </w:p>
         </w:tc>
         <w:tc>
@@ -2878,15 +2646,7 @@
               <w:t>t</w:t>
             </w:r>
             <w:r>
-              <w:t xml:space="preserve"> als er </w:t>
-            </w:r>
-            <w:proofErr w:type="spellStart"/>
-            <w:r>
-              <w:t>missings</w:t>
-            </w:r>
-            <w:proofErr w:type="spellEnd"/>
-            <w:r>
-              <w:t xml:space="preserve"> zijn op de weegfactoren. “fout”</w:t>
+              <w:t xml:space="preserve"> als er missings zijn op de weegfactoren. “fout”</w:t>
             </w:r>
             <w:r>
               <w:t xml:space="preserve"> </w:t>
@@ -2904,15 +2664,7 @@
               <w:t>g</w:t>
             </w:r>
             <w:r>
-              <w:t xml:space="preserve">t alle </w:t>
-            </w:r>
-            <w:proofErr w:type="spellStart"/>
-            <w:r>
-              <w:t>missings</w:t>
-            </w:r>
-            <w:proofErr w:type="spellEnd"/>
-            <w:r>
-              <w:t xml:space="preserve"> met dat nummer.</w:t>
+              <w:t>t alle missings met dat nummer.</w:t>
             </w:r>
           </w:p>
         </w:tc>
@@ -2929,7 +2681,6 @@
                 <w:bCs/>
               </w:rPr>
             </w:pPr>
-            <w:proofErr w:type="spellStart"/>
             <w:r>
               <w:rPr>
                 <w:b/>
@@ -2937,7 +2688,6 @@
               </w:rPr>
               <w:t>waarden_dichotoom</w:t>
             </w:r>
-            <w:proofErr w:type="spellEnd"/>
           </w:p>
         </w:tc>
         <w:tc>
@@ -2967,14 +2717,12 @@
             <w:tcW w:w="2689" w:type="dxa"/>
           </w:tcPr>
           <w:p>
-            <w:proofErr w:type="spellStart"/>
             <w:r>
               <w:t>vergelijk</w:t>
             </w:r>
             <w:r>
               <w:t>_variabelelabels</w:t>
             </w:r>
-            <w:proofErr w:type="spellEnd"/>
           </w:p>
         </w:tc>
         <w:tc>
@@ -3026,7 +2774,6 @@
                 <w:bCs/>
               </w:rPr>
             </w:pPr>
-            <w:proofErr w:type="spellStart"/>
             <w:r>
               <w:rPr>
                 <w:b/>
@@ -3034,7 +2781,6 @@
               </w:rPr>
               <w:t>template_html</w:t>
             </w:r>
-            <w:proofErr w:type="spellEnd"/>
           </w:p>
         </w:tc>
         <w:tc>
@@ -3053,7 +2799,11 @@
           </w:tcPr>
           <w:p>
             <w:r>
-              <w:t>De uitvoer in HTML vereist een template waarin de tabellenboeken geplaatst worden. In de meeste gevallen zal het meege</w:t>
+              <w:t xml:space="preserve">De uitvoer in HTML vereist een template waarin de tabellenboeken geplaatst worden. In de </w:t>
+            </w:r>
+            <w:r>
+              <w:lastRenderedPageBreak/>
+              <w:t>meeste gevallen zal het meege</w:t>
             </w:r>
             <w:r>
               <w:t>leverde voorbeeld (</w:t>
@@ -3066,11 +2816,7 @@
               <w:t>template_digitoegankelijk.html</w:t>
             </w:r>
             <w:r>
-              <w:t xml:space="preserve">) afdoende zijn. Indien gewenst kan hier een eigen bestand </w:t>
-            </w:r>
-            <w:r>
-              <w:lastRenderedPageBreak/>
-              <w:t>worden ingevoerd, door hiervan de bestandsnaam op te geven.</w:t>
+              <w:t>) afdoende zijn. Indien gewenst kan hier een eigen bestand worden ingevoerd, door hiervan de bestandsnaam op te geven.</w:t>
             </w:r>
             <w:r>
               <w:t xml:space="preserve"> Het pad is relatief vanaf de configuratie</w:t>
@@ -3092,15 +2838,7 @@
               <w:t xml:space="preserve"> Als deze variabele leeg is </w:t>
             </w:r>
             <w:r>
-              <w:t xml:space="preserve">worden er geen </w:t>
-            </w:r>
-            <w:proofErr w:type="spellStart"/>
-            <w:r>
-              <w:t>HTML-bestanden</w:t>
-            </w:r>
-            <w:proofErr w:type="spellEnd"/>
-            <w:r>
-              <w:t xml:space="preserve"> gemaakt.</w:t>
+              <w:t>worden er geen HTML-bestanden gemaakt.</w:t>
             </w:r>
           </w:p>
         </w:tc>
@@ -3133,15 +2871,7 @@
           </w:tcPr>
           <w:p>
             <w:r>
-              <w:t xml:space="preserve">Het kan soms handig zijn om de aantallen per antwoord uit te draaien. Hiervoor is in principe de </w:t>
-            </w:r>
-            <w:proofErr w:type="spellStart"/>
-            <w:r>
-              <w:t>onderzoeksexport</w:t>
-            </w:r>
-            <w:proofErr w:type="spellEnd"/>
-            <w:r>
-              <w:t xml:space="preserve"> gemaakt, </w:t>
+              <w:t xml:space="preserve">Het kan soms handig zijn om de aantallen per antwoord uit te draaien. Hiervoor is in principe de onderzoeksexport gemaakt, </w:t>
             </w:r>
             <w:r>
               <w:t>maar</w:t>
@@ -3168,14 +2898,12 @@
             <w:tcW w:w="2689" w:type="dxa"/>
           </w:tcPr>
           <w:p>
-            <w:proofErr w:type="spellStart"/>
             <w:r>
               <w:t>f</w:t>
             </w:r>
             <w:r>
               <w:t>orceer_berekening</w:t>
             </w:r>
-            <w:proofErr w:type="spellEnd"/>
           </w:p>
         </w:tc>
         <w:tc>
@@ -3194,23 +2922,7 @@
           </w:tcPr>
           <w:p>
             <w:r>
-              <w:t xml:space="preserve">Als dit ONWAAR is (de standaard), zal een berekening niet opnieuw worden uitgevoerd als er als resultaten voor een configuratie bekend zijn in de </w:t>
-            </w:r>
-            <w:proofErr w:type="spellStart"/>
-            <w:r>
-              <w:t>submap</w:t>
-            </w:r>
-            <w:proofErr w:type="spellEnd"/>
-            <w:r>
-              <w:t xml:space="preserve"> </w:t>
-            </w:r>
-            <w:proofErr w:type="spellStart"/>
-            <w:r>
-              <w:t>resultaten_csv</w:t>
-            </w:r>
-            <w:proofErr w:type="spellEnd"/>
-            <w:r>
-              <w:t>. Als dit WAAR is, worden resultaten berekend, ongeacht of er al resultaten bekend zijn.</w:t>
+              <w:t>Als dit ONWAAR is (de standaard), zal een berekening niet opnieuw worden uitgevoerd als er als resultaten voor een configuratie bekend zijn in de submap resultaten_csv. Als dit WAAR is, worden resultaten berekend, ongeacht of er al resultaten bekend zijn.</w:t>
             </w:r>
           </w:p>
         </w:tc>
@@ -3225,11 +2937,9 @@
       <w:pPr>
         <w:pStyle w:val="Kop2"/>
       </w:pPr>
-      <w:proofErr w:type="spellStart"/>
       <w:r>
         <w:t>Crossings</w:t>
       </w:r>
-      <w:proofErr w:type="spellEnd"/>
     </w:p>
     <w:p>
       <w:pPr>
@@ -3248,15 +2958,7 @@
         <w:t>bijvoorbeeld</w:t>
       </w:r>
       <w:r>
-        <w:t xml:space="preserve"> geslacht, SES, of opleidingsniveau zijn. Meerdere </w:t>
-      </w:r>
-      <w:proofErr w:type="spellStart"/>
-      <w:r>
-        <w:t>crossings</w:t>
-      </w:r>
-      <w:proofErr w:type="spellEnd"/>
-      <w:r>
-        <w:t xml:space="preserve"> zijn mogelijk.</w:t>
+        <w:t xml:space="preserve"> geslacht, SES, of opleidingsniveau zijn. Meerdere crossings zijn mogelijk.</w:t>
       </w:r>
     </w:p>
     <w:p>
@@ -3351,7 +3053,6 @@
                 <w:bCs/>
               </w:rPr>
             </w:pPr>
-            <w:proofErr w:type="spellStart"/>
             <w:r>
               <w:rPr>
                 <w:b/>
@@ -3359,7 +3060,6 @@
               </w:rPr>
               <w:t>naam_dataset</w:t>
             </w:r>
-            <w:proofErr w:type="spellEnd"/>
           </w:p>
         </w:tc>
         <w:tc>
@@ -3474,13 +3174,8 @@
               <w:t>Het script neemt aan dat dit bestand in dezelfde map staat als de configuratie. Een relatief pad (bijv. “../</w:t>
             </w:r>
             <w:r>
-              <w:t>2021/</w:t>
-            </w:r>
-            <w:proofErr w:type="spellStart"/>
-            <w:r>
-              <w:t>data.sav</w:t>
-            </w:r>
-            <w:proofErr w:type="spellEnd"/>
+              <w:t>2021/data.sav</w:t>
+            </w:r>
             <w:r>
               <w:t>”</w:t>
             </w:r>
@@ -3531,11 +3226,9 @@
             <w:pPr>
               <w:pStyle w:val="Geenafstand"/>
             </w:pPr>
-            <w:proofErr w:type="spellStart"/>
             <w:r>
               <w:t>Variabelenaam</w:t>
             </w:r>
-            <w:proofErr w:type="spellEnd"/>
             <w:r>
               <w:t xml:space="preserve"> / leeg</w:t>
             </w:r>
@@ -3590,13 +3283,8 @@
             <w:pPr>
               <w:pStyle w:val="Geenafstand"/>
             </w:pPr>
-            <w:proofErr w:type="spellStart"/>
-            <w:r>
-              <w:t>Variabelenaam</w:t>
-            </w:r>
-            <w:proofErr w:type="spellEnd"/>
-            <w:r>
-              <w:t xml:space="preserve"> / leeg</w:t>
+            <w:r>
+              <w:t>Variabelenaam / leeg</w:t>
             </w:r>
           </w:p>
         </w:tc>
@@ -3621,13 +3309,12 @@
             <w:pPr>
               <w:pStyle w:val="Geenafstand"/>
             </w:pPr>
-            <w:proofErr w:type="spellStart"/>
-            <w:r>
-              <w:t>Variabelenaam</w:t>
-            </w:r>
-            <w:proofErr w:type="spellEnd"/>
-            <w:r>
-              <w:t xml:space="preserve"> met informatie over de weging van het design. Als deze leeg is wordt er een ongewogen design gebruikt.</w:t>
+            <w:r>
+              <w:t xml:space="preserve">Variabelenaam met informatie over de weging van het design. Als deze leeg is wordt er een </w:t>
+            </w:r>
+            <w:r>
+              <w:lastRenderedPageBreak/>
+              <w:t>ongewogen design gebruikt.</w:t>
             </w:r>
             <w:r>
               <w:t xml:space="preserve"> </w:t>
@@ -3678,13 +3365,8 @@
             <w:pPr>
               <w:pStyle w:val="Geenafstand"/>
             </w:pPr>
-            <w:proofErr w:type="spellStart"/>
-            <w:r>
-              <w:t>Variabelenaam</w:t>
-            </w:r>
-            <w:proofErr w:type="spellEnd"/>
-            <w:r>
-              <w:t xml:space="preserve"> / leeg</w:t>
+            <w:r>
+              <w:t>Variabelenaam / leeg</w:t>
             </w:r>
           </w:p>
         </w:tc>
@@ -3709,13 +3391,8 @@
             <w:pPr>
               <w:pStyle w:val="Geenafstand"/>
             </w:pPr>
-            <w:proofErr w:type="spellStart"/>
-            <w:r>
-              <w:t>Variabelenaam</w:t>
-            </w:r>
-            <w:proofErr w:type="spellEnd"/>
-            <w:r>
-              <w:t xml:space="preserve"> met informatie over de indeling van het design. Als deze leeg is wordt er een ongewogen design gebruikt.</w:t>
+            <w:r>
+              <w:t>Variabelenaam met informatie over de indeling van het design. Als deze leeg is wordt er een ongewogen design gebruikt.</w:t>
             </w:r>
           </w:p>
         </w:tc>
@@ -3741,7 +3418,6 @@
       <w:r>
         <w:t xml:space="preserve">Dichotome variabelen worden in theorie automatisch herkend door het script, en kunnen nog verder geborgd worden middels </w:t>
       </w:r>
-      <w:proofErr w:type="spellStart"/>
       <w:r>
         <w:rPr>
           <w:i/>
@@ -3749,7 +3425,6 @@
         </w:rPr>
         <w:t>waarden_dichotoom</w:t>
       </w:r>
-      <w:proofErr w:type="spellEnd"/>
       <w:r>
         <w:t xml:space="preserve"> op het tabblad </w:t>
       </w:r>
@@ -3761,29 +3436,13 @@
         <w:t>algemeen</w:t>
       </w:r>
       <w:r>
-        <w:t xml:space="preserve">. Mocht er alsnog een variabele zijn die wel dichotoom is, maar niet zo gelezen wordt door het script, of </w:t>
-      </w:r>
-      <w:proofErr w:type="spellStart"/>
-      <w:r>
-        <w:t>vice</w:t>
-      </w:r>
-      <w:proofErr w:type="spellEnd"/>
-      <w:r>
-        <w:t xml:space="preserve"> versa, dan kunnen deze worden geplaatst in het bijbehorende tabblad. Hiermee wordt de detectie omzeil</w:t>
+        <w:t>. Mocht er alsnog een variabele zijn die wel dichotoom is, maar niet zo gelezen wordt door het script, of vice versa, dan kunnen deze worden geplaatst in het bijbehorende tabblad. Hiermee wordt de detectie omzeil</w:t>
       </w:r>
       <w:r>
         <w:t>d</w:t>
       </w:r>
       <w:r>
-        <w:t xml:space="preserve"> en de status als wel/niet dichotoom geforceerd. Beide tabbladen bestaan simpelweg uit een lijst met </w:t>
-      </w:r>
-      <w:proofErr w:type="spellStart"/>
-      <w:r>
-        <w:t>variabelenamen</w:t>
-      </w:r>
-      <w:proofErr w:type="spellEnd"/>
-      <w:r>
-        <w:t>.</w:t>
+        <w:t xml:space="preserve"> en de status als wel/niet dichotoom geforceerd. Beide tabbladen bestaan simpelweg uit een lijst met variabelenamen.</w:t>
       </w:r>
     </w:p>
     <w:p>
@@ -3892,11 +3551,9 @@
             <w:pPr>
               <w:pStyle w:val="Geenafstand"/>
             </w:pPr>
-            <w:proofErr w:type="spellStart"/>
             <w:r>
               <w:t>Variabelenaam</w:t>
             </w:r>
-            <w:proofErr w:type="spellEnd"/>
           </w:p>
         </w:tc>
         <w:tc>
@@ -3936,23 +3593,7 @@
               <w:pStyle w:val="Geenafstand"/>
             </w:pPr>
             <w:r>
-              <w:t>“</w:t>
-            </w:r>
-            <w:proofErr w:type="spellStart"/>
-            <w:r>
-              <w:t>numeric</w:t>
-            </w:r>
-            <w:proofErr w:type="spellEnd"/>
-            <w:r>
-              <w:t>” / “</w:t>
-            </w:r>
-            <w:proofErr w:type="spellStart"/>
-            <w:r>
-              <w:t>character</w:t>
-            </w:r>
-            <w:proofErr w:type="spellEnd"/>
-            <w:r>
-              <w:t>”</w:t>
+              <w:t>“numeric” / “character”</w:t>
             </w:r>
           </w:p>
         </w:tc>
@@ -3965,23 +3606,7 @@
               <w:pStyle w:val="Geenafstand"/>
             </w:pPr>
             <w:r>
-              <w:t>Gewenst datatype. Er zijn momenteel twee opties ingebouwd: getallen (“</w:t>
-            </w:r>
-            <w:proofErr w:type="spellStart"/>
-            <w:r>
-              <w:t>numeric</w:t>
-            </w:r>
-            <w:proofErr w:type="spellEnd"/>
-            <w:r>
-              <w:t>”) en strings (“</w:t>
-            </w:r>
-            <w:proofErr w:type="spellStart"/>
-            <w:r>
-              <w:t>character</w:t>
-            </w:r>
-            <w:proofErr w:type="spellEnd"/>
-            <w:r>
-              <w:t xml:space="preserve">”). De variabele wordt </w:t>
+              <w:t xml:space="preserve">Gewenst datatype. Er zijn momenteel twee opties ingebouwd: getallen (“numeric”) en strings (“character”). De variabele wordt </w:t>
             </w:r>
             <w:r>
               <w:t xml:space="preserve">binnen R omgezet naar het gewenste type. </w:t>
@@ -4026,15 +3651,7 @@
         <w:t>Het kan voorkomen dat de volledige waarde van een categorie te groot is voor een cel. Voor dit geval is er een mogelijkheid om afkortingen op te geven</w:t>
       </w:r>
       <w:r>
-        <w:t xml:space="preserve">, middels een simpele tekst/vervanging combinatie. In NOG wordt de regio bijvoorbeeld onderverdeeld in </w:t>
-      </w:r>
-      <w:proofErr w:type="spellStart"/>
-      <w:r>
-        <w:t>subregio’s</w:t>
-      </w:r>
-      <w:proofErr w:type="spellEnd"/>
-      <w:r>
-        <w:t xml:space="preserve">, die </w:t>
+        <w:t xml:space="preserve">, middels een simpele tekst/vervanging combinatie. In NOG wordt de regio bijvoorbeeld onderverdeeld in subregio’s, die </w:t>
       </w:r>
       <w:r>
         <w:t>te</w:t>
@@ -4299,7 +3916,11 @@
         <w:t>variabelen in het tabellenboek kan op dit tabblad opgemaakt worden. Ieder element staat op een nieuwe rij, en wordt automatisch opgemaakt door het script.</w:t>
       </w:r>
       <w:r>
-        <w:t xml:space="preserve"> Van iedere variabele wordt uit elke opgegeven dataset data gezocht. Indien deze afwezig is wordt er een vervangende tekst weergegeven. (Zie </w:t>
+        <w:t xml:space="preserve"> Van iedere variabele </w:t>
+      </w:r>
+      <w:r>
+        <w:lastRenderedPageBreak/>
+        <w:t xml:space="preserve">wordt uit elke opgegeven dataset data gezocht. Indien deze afwezig is wordt er een vervangende tekst weergegeven. (Zie </w:t>
       </w:r>
       <w:r>
         <w:rPr>
@@ -4340,11 +3961,7 @@
         <w:t>.</w:t>
       </w:r>
       <w:r>
-        <w:t xml:space="preserve"> Deze bereiken </w:t>
-      </w:r>
-      <w:r>
-        <w:lastRenderedPageBreak/>
-        <w:t xml:space="preserve">in principe hetzelfde, maar kunnen in opmaak verschillen. (Zie </w:t>
+        <w:t xml:space="preserve"> Deze bereiken in principe hetzelfde, maar kunnen in opmaak verschillen. (Zie </w:t>
       </w:r>
       <w:r>
         <w:rPr>
@@ -4850,15 +4467,7 @@
         <w:t xml:space="preserve">Er kunnen afwijkende </w:t>
       </w:r>
       <w:r>
-        <w:t>weegfactoren per variabele worden aangegeven door het toevoegen van een kolom met de naam “weegfactor” (voor de hele variabele) of “</w:t>
-      </w:r>
-      <w:proofErr w:type="spellStart"/>
-      <w:r>
-        <w:t>weegfactor.d</w:t>
-      </w:r>
-      <w:proofErr w:type="spellEnd"/>
-      <w:r>
-        <w:t xml:space="preserve">_(naam)” </w:t>
+        <w:t xml:space="preserve">weegfactoren per variabele worden aangegeven door het toevoegen van een kolom met de naam “weegfactor” (voor de hele variabele) of “weegfactor.d_(naam)” </w:t>
       </w:r>
       <w:r>
         <w:t>(voor een splitsing per dataset).</w:t>
@@ -5057,7 +4666,6 @@
             <w:r>
               <w:t xml:space="preserve"> Let op: introtekst bevindt zich op een aparte pagina: </w:t>
             </w:r>
-            <w:proofErr w:type="spellStart"/>
             <w:r>
               <w:rPr>
                 <w:i/>
@@ -5065,7 +4673,6 @@
               </w:rPr>
               <w:t>intro_tekst</w:t>
             </w:r>
-            <w:proofErr w:type="spellEnd"/>
             <w:r>
               <w:t>.</w:t>
             </w:r>
@@ -5154,11 +4761,7 @@
               <w:t xml:space="preserve">r kan </w:t>
             </w:r>
             <w:r>
-              <w:t xml:space="preserve">handmatig een vraag worden toegevoegd met deze </w:t>
-            </w:r>
-            <w:r>
-              <w:lastRenderedPageBreak/>
-              <w:t>regel.</w:t>
+              <w:t>handmatig een vraag worden toegevoegd met deze regel.</w:t>
             </w:r>
             <w:r>
               <w:t xml:space="preserve"> Het verschil tussen een kop en een vraag is de opmaak, de functionaliteit is identiek.</w:t>
@@ -5182,15 +4785,7 @@
               <w:t>“var”</w:t>
             </w:r>
             <w:r>
-              <w:t xml:space="preserve"> / “</w:t>
-            </w:r>
-            <w:proofErr w:type="spellStart"/>
-            <w:r>
-              <w:t>nvar</w:t>
-            </w:r>
-            <w:proofErr w:type="spellEnd"/>
-            <w:r>
-              <w:t>”</w:t>
+              <w:t xml:space="preserve"> / “nvar”</w:t>
             </w:r>
           </w:p>
         </w:tc>
@@ -5203,15 +4798,7 @@
               <w:t>Geeft de genoemde variabele weer.</w:t>
             </w:r>
             <w:r>
-              <w:t xml:space="preserve"> Bij “</w:t>
-            </w:r>
-            <w:proofErr w:type="spellStart"/>
-            <w:r>
-              <w:t>nvar</w:t>
-            </w:r>
-            <w:proofErr w:type="spellEnd"/>
-            <w:r>
-              <w:t>” wordt onder het procentteken een extra regel toegevoegd met het aantal respondenten bij die vraag.</w:t>
+              <w:t xml:space="preserve"> Bij “nvar” wordt onder het procentteken een extra regel toegevoegd met het aantal respondenten bij die vraag.</w:t>
             </w:r>
             <w:r>
               <w:t xml:space="preserve"> </w:t>
@@ -5245,31 +4832,18 @@
             <w:tcW w:w="1824" w:type="dxa"/>
           </w:tcPr>
           <w:p>
-            <w:proofErr w:type="spellStart"/>
-            <w:r>
-              <w:t>Variabelenaam</w:t>
-            </w:r>
-            <w:proofErr w:type="spellEnd"/>
-            <w:r>
-              <w:t xml:space="preserve"> / tekst / leeg</w:t>
-            </w:r>
-          </w:p>
-        </w:tc>
-        <w:tc>
-          <w:tcPr>
-            <w:tcW w:w="0" w:type="auto"/>
-          </w:tcPr>
-          <w:p>
-            <w:r>
-              <w:t xml:space="preserve">In dit veld kan de bijbehorende tekst </w:t>
-            </w:r>
-            <w:proofErr w:type="spellStart"/>
-            <w:r>
-              <w:t>danwel</w:t>
-            </w:r>
-            <w:proofErr w:type="spellEnd"/>
-            <w:r>
-              <w:t xml:space="preserve"> variabele ingevuld worden.</w:t>
+            <w:r>
+              <w:t>Variabelenaam / tekst / leeg</w:t>
+            </w:r>
+          </w:p>
+        </w:tc>
+        <w:tc>
+          <w:tcPr>
+            <w:tcW w:w="0" w:type="auto"/>
+          </w:tcPr>
+          <w:p>
+            <w:r>
+              <w:t>In dit veld kan de bijbehorende tekst danwel variabele ingevuld worden.</w:t>
             </w:r>
           </w:p>
         </w:tc>
@@ -5417,15 +4991,7 @@
               <w:t xml:space="preserve">Let op: </w:t>
             </w:r>
             <w:r>
-              <w:t xml:space="preserve">deze variabele heeft alleen effect in de uitvoer in Excel-bestanden. Vanwege de vereisten van </w:t>
-            </w:r>
-            <w:proofErr w:type="spellStart"/>
-            <w:r>
-              <w:t>digitoegankelijkheid</w:t>
-            </w:r>
-            <w:proofErr w:type="spellEnd"/>
-            <w:r>
-              <w:t xml:space="preserve"> is het niet mogelijk om een tabel zonder kolomkoppen aan te maken in HTML.</w:t>
+              <w:t>deze variabele heeft alleen effect in de uitvoer in Excel-bestanden. Vanwege de vereisten van digitoegankelijkheid is het niet mogelijk om een tabel zonder kolomkoppen aan te maken in HTML.</w:t>
             </w:r>
           </w:p>
         </w:tc>
@@ -5446,13 +5012,8 @@
             <w:tcW w:w="1824" w:type="dxa"/>
           </w:tcPr>
           <w:p>
-            <w:proofErr w:type="spellStart"/>
-            <w:r>
-              <w:t>Variabelenaam</w:t>
-            </w:r>
-            <w:proofErr w:type="spellEnd"/>
-            <w:r>
-              <w:t xml:space="preserve"> / leeg</w:t>
+            <w:r>
+              <w:t>Variabelenaam / leeg</w:t>
             </w:r>
           </w:p>
         </w:tc>
@@ -5532,13 +5093,8 @@
             <w:tcW w:w="2019" w:type="dxa"/>
           </w:tcPr>
           <w:p>
-            <w:proofErr w:type="spellStart"/>
-            <w:r>
-              <w:t>weegfactor.d</w:t>
-            </w:r>
-            <w:proofErr w:type="spellEnd"/>
-            <w:r>
-              <w:t>(getal)</w:t>
+            <w:r>
+              <w:t>weegfactor.d(getal)</w:t>
             </w:r>
           </w:p>
         </w:tc>
@@ -5547,13 +5103,8 @@
             <w:tcW w:w="1824" w:type="dxa"/>
           </w:tcPr>
           <w:p>
-            <w:proofErr w:type="spellStart"/>
-            <w:r>
-              <w:t>Variabelenaam</w:t>
-            </w:r>
-            <w:proofErr w:type="spellEnd"/>
-            <w:r>
-              <w:t xml:space="preserve"> / leeg</w:t>
+            <w:r>
+              <w:t>Variabelenaam / leeg</w:t>
             </w:r>
           </w:p>
         </w:tc>
@@ -5587,13 +5138,8 @@
             <w:tcW w:w="2019" w:type="dxa"/>
           </w:tcPr>
           <w:p>
-            <w:proofErr w:type="spellStart"/>
-            <w:r>
-              <w:t>weegfactor.d</w:t>
-            </w:r>
-            <w:proofErr w:type="spellEnd"/>
-            <w:r>
-              <w:t>_(naam)</w:t>
+            <w:r>
+              <w:t>weegfactor.d_(naam)</w:t>
             </w:r>
           </w:p>
         </w:tc>
@@ -5602,13 +5148,8 @@
             <w:tcW w:w="1824" w:type="dxa"/>
           </w:tcPr>
           <w:p>
-            <w:proofErr w:type="spellStart"/>
-            <w:r>
-              <w:t>Variabelenaam</w:t>
-            </w:r>
-            <w:proofErr w:type="spellEnd"/>
-            <w:r>
-              <w:t xml:space="preserve"> / leeg</w:t>
+            <w:r>
+              <w:t>Variabelenaam / leeg</w:t>
             </w:r>
           </w:p>
         </w:tc>
@@ -5624,15 +5165,7 @@
               <w:t xml:space="preserve"> de kolom hierboven, maar dan op basis van de naam van een dataset i.p.v. het volggetal.</w:t>
             </w:r>
             <w:r>
-              <w:t xml:space="preserve"> N.B.: Het script differentieert tussen deze twee mogelijkheden door het zoeken naar een </w:t>
-            </w:r>
-            <w:proofErr w:type="spellStart"/>
-            <w:r>
-              <w:t>underscore</w:t>
-            </w:r>
-            <w:proofErr w:type="spellEnd"/>
-            <w:r>
-              <w:t xml:space="preserve"> (_). Deze is daarom verplicht.</w:t>
+              <w:t xml:space="preserve"> N.B.: Het script differentieert tussen deze twee mogelijkheden door het zoeken naar een underscore (_). Deze is daarom verplicht.</w:t>
             </w:r>
           </w:p>
         </w:tc>
@@ -5644,6 +5177,7 @@
         <w:pStyle w:val="Kop2"/>
       </w:pPr>
       <w:r>
+        <w:lastRenderedPageBreak/>
         <w:t>Introtekst</w:t>
       </w:r>
     </w:p>
@@ -5813,31 +5347,7 @@
               <w:t>de naam van het tabellenboek. (Bijvoorbeeld de gemeentenaam.)</w:t>
             </w:r>
             <w:r>
-              <w:t xml:space="preserve"> Daarnaast kunnen de benodigde waardes van andere subsets ook worden weergegeven, middels “[</w:t>
-            </w:r>
-            <w:proofErr w:type="spellStart"/>
-            <w:r>
-              <w:t>variabelenaam</w:t>
-            </w:r>
-            <w:proofErr w:type="spellEnd"/>
-            <w:r>
-              <w:t>]”, dus bijvoorbeeld “[</w:t>
-            </w:r>
-            <w:proofErr w:type="spellStart"/>
-            <w:r>
-              <w:t>subregio</w:t>
-            </w:r>
-            <w:proofErr w:type="spellEnd"/>
-            <w:r>
-              <w:t xml:space="preserve">]” als de tweede subset over de variabele </w:t>
-            </w:r>
-            <w:proofErr w:type="spellStart"/>
-            <w:r>
-              <w:t>subregio</w:t>
-            </w:r>
-            <w:proofErr w:type="spellEnd"/>
-            <w:r>
-              <w:t xml:space="preserve"> gaat. Let op: “{logo}” kan gebruikt worden voor het invoegen van logo’s op een gewenste plek, zie </w:t>
+              <w:t xml:space="preserve"> Daarnaast kunnen de benodigde waardes van andere subsets ook worden weergegeven, middels “[variabelenaam]”, dus bijvoorbeeld “[subregio]” als de tweede subset over de variabele subregio gaat. Let op: “{logo}” kan gebruikt worden voor het invoegen van logo’s op een gewenste plek, zie </w:t>
             </w:r>
             <w:r>
               <w:t>hieronder.</w:t>
@@ -5866,34 +5376,10 @@
         <w:t xml:space="preserve"> Dit is zeer foutgevoelig</w:t>
       </w:r>
       <w:r>
-        <w:t xml:space="preserve">, dus een dubbel- of </w:t>
-      </w:r>
-      <w:proofErr w:type="spellStart"/>
-      <w:r>
-        <w:t>triplecheck</w:t>
-      </w:r>
-      <w:proofErr w:type="spellEnd"/>
-      <w:r>
-        <w:t xml:space="preserve"> is aan te raden.</w:t>
-      </w:r>
-      <w:r>
-        <w:t xml:space="preserve"> Zowel </w:t>
-      </w:r>
-      <w:proofErr w:type="spellStart"/>
-      <w:r>
-        <w:t>variabelelabels</w:t>
-      </w:r>
-      <w:proofErr w:type="spellEnd"/>
-      <w:r>
-        <w:t xml:space="preserve"> als </w:t>
-      </w:r>
-      <w:proofErr w:type="spellStart"/>
-      <w:r>
-        <w:t>antwoordlabels</w:t>
-      </w:r>
-      <w:proofErr w:type="spellEnd"/>
-      <w:r>
-        <w:t xml:space="preserve"> kunnen worden aangepast. Hierbij is het van belang om te kijken welk type het is, aangezien het script hier zelf niet slim genoeg voor is. Bij een dichotome waarde wordt de </w:t>
+        <w:t>, dus een dubbel- of triplecheck is aan te raden.</w:t>
+      </w:r>
+      <w:r>
+        <w:t xml:space="preserve"> Zowel variabelelabels als antwoordlabels kunnen worden aangepast. Hierbij is het van belang om te kijken welk type het is, aangezien het script hier zelf niet slim genoeg voor is. Bij een dichotome waarde wordt de </w:t>
       </w:r>
       <w:r>
         <w:rPr>
@@ -5903,15 +5389,7 @@
         <w:t>vraag</w:t>
       </w:r>
       <w:r>
-        <w:t xml:space="preserve"> (= </w:t>
-      </w:r>
-      <w:proofErr w:type="spellStart"/>
-      <w:r>
-        <w:t>variabelelabel</w:t>
-      </w:r>
-      <w:proofErr w:type="spellEnd"/>
-      <w:r>
-        <w:t xml:space="preserve">) als label weergegeven, bij een niet-dichotome waarde wordt het </w:t>
+        <w:t xml:space="preserve"> (= variabelelabel) als label weergegeven, bij een niet-dichotome waarde wordt het </w:t>
       </w:r>
       <w:r>
         <w:rPr>
@@ -5994,13 +5472,8 @@
             <w:tcW w:w="0" w:type="auto"/>
           </w:tcPr>
           <w:p>
-            <w:proofErr w:type="spellStart"/>
-            <w:r>
-              <w:t>Variabelenaam</w:t>
-            </w:r>
-            <w:proofErr w:type="spellEnd"/>
-            <w:r>
-              <w:t xml:space="preserve"> / leeg</w:t>
+            <w:r>
+              <w:t>Variabelenaam / leeg</w:t>
             </w:r>
           </w:p>
         </w:tc>
@@ -6012,7 +5485,6 @@
             <w:r>
               <w:t xml:space="preserve">Alleen indien </w:t>
             </w:r>
-            <w:proofErr w:type="spellStart"/>
             <w:r>
               <w:rPr>
                 <w:i/>
@@ -6020,44 +5492,128 @@
               </w:rPr>
               <w:t>var_label</w:t>
             </w:r>
-            <w:proofErr w:type="spellEnd"/>
             <w:r>
               <w:t xml:space="preserve"> </w:t>
             </w:r>
             <w:r>
               <w:t xml:space="preserve">of </w:t>
             </w:r>
-            <w:proofErr w:type="spellStart"/>
             <w:r>
               <w:rPr>
                 <w:i/>
                 <w:iCs/>
               </w:rPr>
+              <w:t xml:space="preserve">antwoord_waarde </w:t>
+            </w:r>
+            <w:r>
+              <w:t>is ingevuld, optioneel voor antwoorden</w:t>
+            </w:r>
+            <w:r>
+              <w:t xml:space="preserve"> met zoektekst.</w:t>
+            </w:r>
+          </w:p>
+        </w:tc>
+        <w:tc>
+          <w:tcPr>
+            <w:tcW w:w="0" w:type="auto"/>
+          </w:tcPr>
+          <w:p>
+            <w:r>
+              <w:t xml:space="preserve">Geeft de variabele aan waar de verandering moet plaatsvinden. </w:t>
+            </w:r>
+          </w:p>
+        </w:tc>
+      </w:tr>
+      <w:tr>
+        <w:tc>
+          <w:tcPr>
+            <w:tcW w:w="0" w:type="auto"/>
+          </w:tcPr>
+          <w:p>
+            <w:r>
+              <w:t>var_label</w:t>
+            </w:r>
+          </w:p>
+        </w:tc>
+        <w:tc>
+          <w:tcPr>
+            <w:tcW w:w="0" w:type="auto"/>
+          </w:tcPr>
+          <w:p>
+            <w:r>
+              <w:t>Nieuw label / leeg</w:t>
+            </w:r>
+          </w:p>
+        </w:tc>
+        <w:tc>
+          <w:tcPr>
+            <w:tcW w:w="0" w:type="auto"/>
+          </w:tcPr>
+          <w:p>
+            <w:r>
+              <w:t>Nee</w:t>
+            </w:r>
+          </w:p>
+        </w:tc>
+        <w:tc>
+          <w:tcPr>
+            <w:tcW w:w="0" w:type="auto"/>
+          </w:tcPr>
+          <w:p>
+            <w:r>
+              <w:t>De vervangende waarde voor deze variabele.</w:t>
+            </w:r>
+          </w:p>
+        </w:tc>
+      </w:tr>
+      <w:tr>
+        <w:tc>
+          <w:tcPr>
+            <w:tcW w:w="0" w:type="auto"/>
+          </w:tcPr>
+          <w:p>
+            <w:r>
               <w:t>antwoord_waarde</w:t>
             </w:r>
-            <w:proofErr w:type="spellEnd"/>
+          </w:p>
+        </w:tc>
+        <w:tc>
+          <w:tcPr>
+            <w:tcW w:w="0" w:type="auto"/>
+          </w:tcPr>
+          <w:p>
+            <w:r>
+              <w:t>Antwoordoptie / leeg</w:t>
+            </w:r>
+          </w:p>
+        </w:tc>
+        <w:tc>
+          <w:tcPr>
+            <w:tcW w:w="0" w:type="auto"/>
+          </w:tcPr>
+          <w:p>
+            <w:r>
+              <w:t xml:space="preserve">Alleen indien </w:t>
+            </w:r>
             <w:r>
               <w:rPr>
                 <w:i/>
                 <w:iCs/>
               </w:rPr>
-              <w:t xml:space="preserve"> </w:t>
-            </w:r>
-            <w:r>
-              <w:t>is ingevuld, optioneel voor antwoorden</w:t>
-            </w:r>
-            <w:r>
-              <w:t xml:space="preserve"> met zoektekst.</w:t>
-            </w:r>
-          </w:p>
-        </w:tc>
-        <w:tc>
-          <w:tcPr>
-            <w:tcW w:w="0" w:type="auto"/>
-          </w:tcPr>
-          <w:p>
-            <w:r>
-              <w:t xml:space="preserve">Geeft de variabele aan waar de verandering moet plaatsvinden. </w:t>
+              <w:t xml:space="preserve">antwoord_oud </w:t>
+            </w:r>
+            <w:r>
+              <w:t>leeg is.</w:t>
+            </w:r>
+          </w:p>
+        </w:tc>
+        <w:tc>
+          <w:tcPr>
+            <w:tcW w:w="0" w:type="auto"/>
+          </w:tcPr>
+          <w:p>
+            <w:r>
+              <w:t>De waarde van het te vervangen antwoordlabel. Dit is de numerieke waarde die in SPSS staat.</w:t>
             </w:r>
           </w:p>
         </w:tc>
@@ -6068,40 +5624,101 @@
             <w:tcW w:w="0" w:type="auto"/>
           </w:tcPr>
           <w:p>
-            <w:proofErr w:type="spellStart"/>
-            <w:r>
-              <w:t>var_label</w:t>
-            </w:r>
-            <w:proofErr w:type="spellEnd"/>
-          </w:p>
-        </w:tc>
-        <w:tc>
-          <w:tcPr>
-            <w:tcW w:w="0" w:type="auto"/>
-          </w:tcPr>
-          <w:p>
-            <w:r>
-              <w:t>Nieuw label / leeg</w:t>
-            </w:r>
-          </w:p>
-        </w:tc>
-        <w:tc>
-          <w:tcPr>
-            <w:tcW w:w="0" w:type="auto"/>
-          </w:tcPr>
-          <w:p>
-            <w:r>
-              <w:t>Nee</w:t>
-            </w:r>
-          </w:p>
-        </w:tc>
-        <w:tc>
-          <w:tcPr>
-            <w:tcW w:w="0" w:type="auto"/>
-          </w:tcPr>
-          <w:p>
-            <w:r>
-              <w:t>De vervangende waarde voor deze variabele.</w:t>
+            <w:r>
+              <w:t>antwoord_oud</w:t>
+            </w:r>
+          </w:p>
+        </w:tc>
+        <w:tc>
+          <w:tcPr>
+            <w:tcW w:w="0" w:type="auto"/>
+          </w:tcPr>
+          <w:p>
+            <w:r>
+              <w:t>Oud antwoord / leeg</w:t>
+            </w:r>
+          </w:p>
+        </w:tc>
+        <w:tc>
+          <w:tcPr>
+            <w:tcW w:w="0" w:type="auto"/>
+          </w:tcPr>
+          <w:p>
+            <w:r>
+              <w:t xml:space="preserve">Alleen indien </w:t>
+            </w:r>
+            <w:r>
+              <w:rPr>
+                <w:i/>
+                <w:iCs/>
+              </w:rPr>
+              <w:t>antwoord_nieuw</w:t>
+            </w:r>
+            <w:r>
+              <w:t xml:space="preserve"> is ingevuld</w:t>
+            </w:r>
+            <w:r>
+              <w:t xml:space="preserve"> en </w:t>
+            </w:r>
+            <w:r>
+              <w:rPr>
+                <w:i/>
+                <w:iCs/>
+              </w:rPr>
+              <w:t xml:space="preserve">antwoord_waarde </w:t>
+            </w:r>
+            <w:r>
+              <w:rPr>
+                <w:b/>
+                <w:bCs/>
+              </w:rPr>
+              <w:t>niet</w:t>
+            </w:r>
+            <w:r>
+              <w:t xml:space="preserve"> is ingevuld.</w:t>
+            </w:r>
+          </w:p>
+        </w:tc>
+        <w:tc>
+          <w:tcPr>
+            <w:tcW w:w="0" w:type="auto"/>
+          </w:tcPr>
+          <w:p>
+            <w:r>
+              <w:t>Zoekwaarde om te vervangen. Deze dient precies identiek te zijn aan de waarde in SPSS. (Dit kan ook gekopieerd worden uit het tabellenboek.)</w:t>
+            </w:r>
+          </w:p>
+          <w:p>
+            <w:r>
+              <w:rPr>
+                <w:b/>
+                <w:bCs/>
+              </w:rPr>
+              <w:lastRenderedPageBreak/>
+              <w:t xml:space="preserve">Let op: </w:t>
+            </w:r>
+            <w:r>
+              <w:t xml:space="preserve">Als </w:t>
+            </w:r>
+            <w:r>
+              <w:rPr>
+                <w:i/>
+                <w:iCs/>
+              </w:rPr>
+              <w:t>var</w:t>
+            </w:r>
+            <w:r>
+              <w:t xml:space="preserve"> niet is opgegeven in deze regel wordt het antwoord in alle variabelen vervangen. De waarde in </w:t>
+            </w:r>
+            <w:r>
+              <w:rPr>
+                <w:i/>
+                <w:iCs/>
+              </w:rPr>
+              <w:t xml:space="preserve">var </w:t>
+            </w:r>
+            <w:r>
+              <w:t>geldt daardoor als een filter.</w:t>
             </w:r>
           </w:p>
         </w:tc>
@@ -6112,196 +5729,10 @@
             <w:tcW w:w="0" w:type="auto"/>
           </w:tcPr>
           <w:p>
-            <w:proofErr w:type="spellStart"/>
-            <w:r>
-              <w:t>antwoord_waarde</w:t>
-            </w:r>
-            <w:proofErr w:type="spellEnd"/>
-          </w:p>
-        </w:tc>
-        <w:tc>
-          <w:tcPr>
-            <w:tcW w:w="0" w:type="auto"/>
-          </w:tcPr>
-          <w:p>
-            <w:r>
-              <w:t>Antwoordoptie / leeg</w:t>
-            </w:r>
-          </w:p>
-        </w:tc>
-        <w:tc>
-          <w:tcPr>
-            <w:tcW w:w="0" w:type="auto"/>
-          </w:tcPr>
-          <w:p>
-            <w:r>
-              <w:t xml:space="preserve">Alleen indien </w:t>
-            </w:r>
-            <w:proofErr w:type="spellStart"/>
-            <w:r>
-              <w:rPr>
-                <w:i/>
-                <w:iCs/>
-              </w:rPr>
-              <w:t>antwoord_oud</w:t>
-            </w:r>
-            <w:proofErr w:type="spellEnd"/>
-            <w:r>
-              <w:rPr>
-                <w:i/>
-                <w:iCs/>
-              </w:rPr>
-              <w:t xml:space="preserve"> </w:t>
-            </w:r>
-            <w:r>
-              <w:t>leeg is.</w:t>
-            </w:r>
-          </w:p>
-        </w:tc>
-        <w:tc>
-          <w:tcPr>
-            <w:tcW w:w="0" w:type="auto"/>
-          </w:tcPr>
-          <w:p>
-            <w:r>
-              <w:t>De waarde van het te vervangen antwoordlabel. Dit is de numerieke waarde die in SPSS staat.</w:t>
-            </w:r>
-          </w:p>
-        </w:tc>
-      </w:tr>
-      <w:tr>
-        <w:tc>
-          <w:tcPr>
-            <w:tcW w:w="0" w:type="auto"/>
-          </w:tcPr>
-          <w:p>
-            <w:proofErr w:type="spellStart"/>
-            <w:r>
-              <w:t>antwoord_oud</w:t>
-            </w:r>
-            <w:proofErr w:type="spellEnd"/>
-          </w:p>
-        </w:tc>
-        <w:tc>
-          <w:tcPr>
-            <w:tcW w:w="0" w:type="auto"/>
-          </w:tcPr>
-          <w:p>
-            <w:r>
-              <w:t>Oud antwoord / leeg</w:t>
-            </w:r>
-          </w:p>
-        </w:tc>
-        <w:tc>
-          <w:tcPr>
-            <w:tcW w:w="0" w:type="auto"/>
-          </w:tcPr>
-          <w:p>
-            <w:r>
-              <w:t xml:space="preserve">Alleen indien </w:t>
-            </w:r>
-            <w:proofErr w:type="spellStart"/>
-            <w:r>
-              <w:rPr>
-                <w:i/>
-                <w:iCs/>
-              </w:rPr>
-              <w:t>antwoord_nieuw</w:t>
-            </w:r>
-            <w:proofErr w:type="spellEnd"/>
-            <w:r>
-              <w:t xml:space="preserve"> is ingevuld</w:t>
-            </w:r>
-            <w:r>
-              <w:t xml:space="preserve"> en </w:t>
-            </w:r>
-            <w:proofErr w:type="spellStart"/>
-            <w:r>
-              <w:rPr>
-                <w:i/>
-                <w:iCs/>
-              </w:rPr>
-              <w:t>antwoord_waarde</w:t>
-            </w:r>
-            <w:proofErr w:type="spellEnd"/>
-            <w:r>
-              <w:rPr>
-                <w:i/>
-                <w:iCs/>
-              </w:rPr>
-              <w:t xml:space="preserve"> </w:t>
-            </w:r>
-            <w:r>
-              <w:rPr>
-                <w:b/>
-                <w:bCs/>
-              </w:rPr>
-              <w:t>niet</w:t>
-            </w:r>
-            <w:r>
-              <w:t xml:space="preserve"> is ingevuld.</w:t>
-            </w:r>
-          </w:p>
-        </w:tc>
-        <w:tc>
-          <w:tcPr>
-            <w:tcW w:w="0" w:type="auto"/>
-          </w:tcPr>
-          <w:p>
-            <w:r>
-              <w:t>Zoekwaarde om te vervangen. Deze dient precies identiek te zijn aan de waarde in SPSS. (Dit kan ook gekopieerd worden uit het tabellenboek.)</w:t>
-            </w:r>
-          </w:p>
-          <w:p>
-            <w:r>
-              <w:rPr>
-                <w:b/>
-                <w:bCs/>
-              </w:rPr>
-              <w:t xml:space="preserve">Let op: </w:t>
-            </w:r>
-            <w:r>
-              <w:t xml:space="preserve">Als </w:t>
-            </w:r>
-            <w:r>
-              <w:rPr>
-                <w:i/>
-                <w:iCs/>
-              </w:rPr>
-              <w:t>var</w:t>
-            </w:r>
-            <w:r>
-              <w:t xml:space="preserve"> niet is opgegeven in deze regel wordt het antwoord in alle </w:t>
-            </w:r>
-            <w:r>
-              <w:lastRenderedPageBreak/>
-              <w:t xml:space="preserve">variabelen vervangen. De waarde in </w:t>
-            </w:r>
-            <w:r>
-              <w:rPr>
-                <w:i/>
-                <w:iCs/>
-              </w:rPr>
-              <w:t xml:space="preserve">var </w:t>
-            </w:r>
-            <w:r>
-              <w:t>geldt daardoor als een filter.</w:t>
-            </w:r>
-          </w:p>
-        </w:tc>
-      </w:tr>
-      <w:tr>
-        <w:tc>
-          <w:tcPr>
-            <w:tcW w:w="0" w:type="auto"/>
-          </w:tcPr>
-          <w:p>
-            <w:proofErr w:type="spellStart"/>
             <w:r>
               <w:lastRenderedPageBreak/>
               <w:t>antwoord_nieuw</w:t>
             </w:r>
-            <w:proofErr w:type="spellEnd"/>
           </w:p>
         </w:tc>
         <w:tc>
@@ -6394,11 +5825,9 @@
             <w:tcW w:w="587" w:type="pct"/>
           </w:tcPr>
           <w:p>
-            <w:proofErr w:type="spellStart"/>
             <w:r>
               <w:t>id</w:t>
             </w:r>
-            <w:proofErr w:type="spellEnd"/>
           </w:p>
         </w:tc>
         <w:tc>
@@ -6420,37 +5849,13 @@
           </w:tcPr>
           <w:p>
             <w:r>
-              <w:t xml:space="preserve">Optionele </w:t>
-            </w:r>
-            <w:proofErr w:type="spellStart"/>
-            <w:r>
-              <w:t>identifier</w:t>
-            </w:r>
-            <w:proofErr w:type="spellEnd"/>
-            <w:r>
-              <w:t xml:space="preserve"> voor het plaatsen in de </w:t>
-            </w:r>
-            <w:proofErr w:type="spellStart"/>
-            <w:r>
-              <w:t>digitoegankelijke</w:t>
-            </w:r>
-            <w:proofErr w:type="spellEnd"/>
-            <w:r>
-              <w:t xml:space="preserve"> versie. Deze werkt anders dan Excel, waardoor logo’s op verschillende pl</w:t>
+              <w:t>Optionele identifier voor het plaatsen in de digitoegankelijke versie. Deze werkt anders dan Excel, waardoor logo’s op verschillende pl</w:t>
             </w:r>
             <w:r>
               <w:t>ekken</w:t>
             </w:r>
             <w:r>
-              <w:t xml:space="preserve"> in het document geplaatst moeten kunnen worden. Dit veld kan gebruikt worden om de locatie aan te geven; de tekst “{logo (</w:t>
-            </w:r>
-            <w:proofErr w:type="spellStart"/>
-            <w:r>
-              <w:t>id</w:t>
-            </w:r>
-            <w:proofErr w:type="spellEnd"/>
-            <w:r>
-              <w:t xml:space="preserve">)}” wordt vervangen door </w:t>
+              <w:t xml:space="preserve"> in het document geplaatst moeten kunnen worden. Dit veld kan gebruikt worden om de locatie aan te geven; de tekst “{logo (id)}” wordt vervangen door </w:t>
             </w:r>
             <w:r>
               <w:t>de afbeelding wanneer er een waarde opgegeven is. Zo niet, dan wordt deze geplaatst ter vervanging van “{logo}”.</w:t>
@@ -6802,6 +6207,7 @@
           </w:tcPr>
           <w:p>
             <w:r>
+              <w:lastRenderedPageBreak/>
               <w:t>d</w:t>
             </w:r>
             <w:r>
@@ -6820,13 +6226,8 @@
                 <w:iCs/>
               </w:rPr>
             </w:pPr>
-            <w:proofErr w:type="spellStart"/>
-            <w:r>
-              <w:t>naam_dataset</w:t>
-            </w:r>
-            <w:proofErr w:type="spellEnd"/>
-            <w:r>
-              <w:t xml:space="preserve"> uit het tabblad </w:t>
+            <w:r>
+              <w:t xml:space="preserve">naam_dataset uit het tabblad </w:t>
             </w:r>
             <w:r>
               <w:rPr>
@@ -6855,7 +6256,6 @@
           </w:tcPr>
           <w:p>
             <w:r>
-              <w:lastRenderedPageBreak/>
               <w:t>subset</w:t>
             </w:r>
           </w:p>
@@ -6865,13 +6265,8 @@
             <w:tcW w:w="0" w:type="auto"/>
           </w:tcPr>
           <w:p>
-            <w:proofErr w:type="spellStart"/>
-            <w:r>
-              <w:t>Variabelenaam</w:t>
-            </w:r>
-            <w:proofErr w:type="spellEnd"/>
-            <w:r>
-              <w:t xml:space="preserve"> </w:t>
+            <w:r>
+              <w:t xml:space="preserve">Variabelenaam </w:t>
             </w:r>
             <w:r>
               <w:t>/</w:t>
@@ -6914,7 +6309,6 @@
             <w:r>
               <w:t xml:space="preserve"> als subset heeft, en de tweede regel </w:t>
             </w:r>
-            <w:proofErr w:type="spellStart"/>
             <w:r>
               <w:rPr>
                 <w:i/>
@@ -6922,17 +6316,8 @@
               </w:rPr>
               <w:t>subregio</w:t>
             </w:r>
-            <w:proofErr w:type="spellEnd"/>
-            <w:r>
-              <w:t xml:space="preserve">, dan wordt de </w:t>
-            </w:r>
-            <w:proofErr w:type="spellStart"/>
-            <w:r>
-              <w:t>subregio</w:t>
-            </w:r>
-            <w:proofErr w:type="spellEnd"/>
-            <w:r>
-              <w:t xml:space="preserve"> waarin de gemeente zich bevind meegenomen. </w:t>
+            <w:r>
+              <w:t xml:space="preserve">, dan wordt de subregio waarin de gemeente zich bevind meegenomen. </w:t>
             </w:r>
             <w:r>
               <w:t>Indien</w:t>
@@ -6993,11 +6378,9 @@
             <w:tcW w:w="0" w:type="auto"/>
           </w:tcPr>
           <w:p>
-            <w:proofErr w:type="spellStart"/>
             <w:r>
               <w:t>met_crossing</w:t>
             </w:r>
-            <w:proofErr w:type="spellEnd"/>
           </w:p>
         </w:tc>
         <w:tc>
@@ -7018,7 +6401,6 @@
             <w:r>
               <w:t xml:space="preserve">Legt vast of dit onderdeel verder uitgesplitst moet worden met kruisvariabelen. (Zie ook tabblad </w:t>
             </w:r>
-            <w:proofErr w:type="spellStart"/>
             <w:r>
               <w:rPr>
                 <w:i/>
@@ -7026,7 +6408,6 @@
               </w:rPr>
               <w:t>crossings</w:t>
             </w:r>
-            <w:proofErr w:type="spellEnd"/>
             <w:r>
               <w:t>.)</w:t>
             </w:r>
@@ -7039,14 +6420,12 @@
             <w:tcW w:w="0" w:type="auto"/>
           </w:tcPr>
           <w:p>
-            <w:proofErr w:type="spellStart"/>
             <w:r>
               <w:t>s</w:t>
             </w:r>
             <w:r>
               <w:t>ign_crossing</w:t>
             </w:r>
-            <w:proofErr w:type="spellEnd"/>
           </w:p>
         </w:tc>
         <w:tc>
@@ -7095,7 +6474,6 @@
             <w:r>
               <w:t xml:space="preserve">als </w:t>
             </w:r>
-            <w:proofErr w:type="spellStart"/>
             <w:r>
               <w:rPr>
                 <w:i/>
@@ -7103,7 +6481,6 @@
               </w:rPr>
               <w:t>sign_toetsen</w:t>
             </w:r>
-            <w:proofErr w:type="spellEnd"/>
             <w:r>
               <w:t xml:space="preserve"> op het tabblad </w:t>
             </w:r>
@@ -7126,11 +6503,9 @@
             <w:tcW w:w="0" w:type="auto"/>
           </w:tcPr>
           <w:p>
-            <w:proofErr w:type="spellStart"/>
             <w:r>
               <w:t>sign_totaal</w:t>
             </w:r>
-            <w:proofErr w:type="spellEnd"/>
           </w:p>
         </w:tc>
         <w:tc>
@@ -7268,15 +6643,7 @@
               <w:t xml:space="preserve">wel </w:t>
             </w:r>
             <w:r>
-              <w:t xml:space="preserve">mogelijk om vanuit de totaalkolom van een gemeente te vergelijken met het totaal van Nederland, maar niet </w:t>
-            </w:r>
-            <w:proofErr w:type="spellStart"/>
-            <w:r>
-              <w:t>vice</w:t>
-            </w:r>
-            <w:proofErr w:type="spellEnd"/>
-            <w:r>
-              <w:t xml:space="preserve"> versa</w:t>
+              <w:t>mogelijk om vanuit de totaalkolom van een gemeente te vergelijken met het totaal van Nederland, maar niet vice versa</w:t>
             </w:r>
             <w:r>
               <w:t xml:space="preserve">. </w:t>
@@ -7344,11 +6711,9 @@
             <w:tcW w:w="0" w:type="auto"/>
           </w:tcPr>
           <w:p>
-            <w:proofErr w:type="spellStart"/>
             <w:r>
               <w:t>sign_doelkolom</w:t>
             </w:r>
-            <w:proofErr w:type="spellEnd"/>
           </w:p>
         </w:tc>
         <w:tc>
@@ -7370,12 +6735,15 @@
               <w:t>Indien het wenselijk is om de significantie in de kolom met het ‘hogere’ niveau weer te geven (</w:t>
             </w:r>
             <w:r>
-              <w:t>in andere woorden: bij een vergelijking tussen gemeente en regio moet de regiokolom aangemerkt worden als significant), dan kan dat met deze instelling. Hiermee wordt de weergave verschoven naar de doelkolom</w:t>
+              <w:t xml:space="preserve">in andere woorden: bij een vergelijking tussen gemeente en regio moet de regiokolom aangemerkt worden als significant), </w:t>
+            </w:r>
+            <w:r>
+              <w:lastRenderedPageBreak/>
+              <w:t>dan kan dat met deze instelling. Hiermee wordt de weergave verschoven naar de doelkolom</w:t>
             </w:r>
             <w:r>
               <w:t xml:space="preserve">, oftewel de kolom die is aangegeven bij </w:t>
             </w:r>
-            <w:proofErr w:type="spellStart"/>
             <w:r>
               <w:rPr>
                 <w:i/>
@@ -7383,7 +6751,6 @@
               </w:rPr>
               <w:t>sign_totaal</w:t>
             </w:r>
-            <w:proofErr w:type="spellEnd"/>
             <w:r>
               <w:t>.</w:t>
             </w:r>
@@ -7460,7 +6827,13 @@
         <w:t xml:space="preserve">Voor alle waarden in dit tabblad geldt dat ze optioneel zijn. </w:t>
       </w:r>
       <w:r>
-        <w:t xml:space="preserve">Indien een waarde mist wordt een standaardwaarde aangehouden. </w:t>
+        <w:t>Indien een waarde mist wordt een standaardwaarde aangehouden</w:t>
+      </w:r>
+      <w:r>
+        <w:t>.</w:t>
+      </w:r>
+      <w:r>
+        <w:t xml:space="preserve"> </w:t>
       </w:r>
       <w:r>
         <w:t xml:space="preserve">De opmaak voor vragen is later toegevoegd, waardoor er voor terugwerkende functionaliteit gekozen is om </w:t>
@@ -7469,37 +6842,25 @@
         <w:t>de opmaak van een kop over te nemen als opmaak voor een vraag mist. (Dus simpel gezegd:</w:t>
       </w:r>
       <w:r>
-        <w:t xml:space="preserve"> als </w:t>
-      </w:r>
-      <w:proofErr w:type="spellStart"/>
-      <w:r>
-        <w:t>vraag_size</w:t>
-      </w:r>
-      <w:proofErr w:type="spellEnd"/>
-      <w:r>
-        <w:t xml:space="preserve"> = leeg, dan</w:t>
-      </w:r>
-      <w:r>
-        <w:t xml:space="preserve"> </w:t>
-      </w:r>
-      <w:proofErr w:type="spellStart"/>
-      <w:r>
-        <w:t>vraag_</w:t>
-      </w:r>
-      <w:r>
-        <w:t>size</w:t>
-      </w:r>
-      <w:proofErr w:type="spellEnd"/>
-      <w:r>
-        <w:t xml:space="preserve"> = </w:t>
-      </w:r>
-      <w:proofErr w:type="spellStart"/>
-      <w:r>
-        <w:t>kop_size</w:t>
-      </w:r>
-      <w:proofErr w:type="spellEnd"/>
-      <w:r>
-        <w:t>.)</w:t>
+        <w:t xml:space="preserve"> als vraag_size = leeg, dan</w:t>
+      </w:r>
+      <w:r>
+        <w:t xml:space="preserve"> vraag_</w:t>
+      </w:r>
+      <w:r>
+        <w:t>size = kop_size.)</w:t>
+      </w:r>
+      <w:r>
+        <w:t xml:space="preserve"> Verder zijn niet alle opties beschikbaar in de digitoegankelijke</w:t>
+      </w:r>
+      <w:r>
+        <w:t xml:space="preserve"> (HTML)</w:t>
+      </w:r>
+      <w:r>
+        <w:t xml:space="preserve"> versie. Dit is aangegeven per </w:t>
+      </w:r>
+      <w:r>
+        <w:t>optie met haakjes: (E) voor Excel, (H) voor HTML.</w:t>
       </w:r>
     </w:p>
     <w:tbl>
@@ -7522,6 +6883,9 @@
             <w:r>
               <w:t>Variabele</w:t>
             </w:r>
+            <w:r>
+              <w:t xml:space="preserve"> (werking)</w:t>
+            </w:r>
           </w:p>
         </w:tc>
         <w:tc>
@@ -7567,13 +6931,11 @@
               <w:t>)</w:t>
             </w:r>
             <w:r>
-              <w:t>_</w:t>
-            </w:r>
-            <w:proofErr w:type="spellStart"/>
-            <w:r>
-              <w:t>size</w:t>
-            </w:r>
-            <w:proofErr w:type="spellEnd"/>
+              <w:t>_size</w:t>
+            </w:r>
+            <w:r>
+              <w:t xml:space="preserve"> (E, H)</w:t>
+            </w:r>
           </w:p>
         </w:tc>
         <w:tc>
@@ -7601,13 +6963,8 @@
               <w:t>koppen/</w:t>
             </w:r>
             <w:r>
-              <w:t xml:space="preserve">titels in </w:t>
-            </w:r>
-            <w:proofErr w:type="spellStart"/>
-            <w:r>
-              <w:t>pt</w:t>
-            </w:r>
-            <w:proofErr w:type="spellEnd"/>
+              <w:t>titels in pt</w:t>
+            </w:r>
             <w:r>
               <w:t xml:space="preserve"> (= lettergrootte in Word en Excel)</w:t>
             </w:r>
@@ -7642,13 +6999,14 @@
               <w:t>)</w:t>
             </w:r>
             <w:r>
-              <w:t>_</w:t>
-            </w:r>
-            <w:proofErr w:type="spellStart"/>
-            <w:r>
-              <w:t>color</w:t>
-            </w:r>
-            <w:proofErr w:type="spellEnd"/>
+              <w:t>_color</w:t>
+            </w:r>
+            <w:r>
+              <w:t xml:space="preserve"> </w:t>
+            </w:r>
+            <w:r>
+              <w:t>(E, H)</w:t>
+            </w:r>
           </w:p>
         </w:tc>
         <w:tc>
@@ -7687,55 +7045,13 @@
               <w:rPr>
                 <w:lang w:val="en-US"/>
               </w:rPr>
-              <w:t xml:space="preserve">Excel </w:t>
-            </w:r>
-            <w:proofErr w:type="spellStart"/>
+              <w:t>Excel accepteert hexadecimale codes (#FFFFFF) of</w:t>
+            </w:r>
             <w:r>
               <w:rPr>
                 <w:lang w:val="en-US"/>
               </w:rPr>
-              <w:t>accepteert</w:t>
-            </w:r>
-            <w:proofErr w:type="spellEnd"/>
-            <w:r>
-              <w:rPr>
-                <w:lang w:val="en-US"/>
-              </w:rPr>
-              <w:t xml:space="preserve"> </w:t>
-            </w:r>
-            <w:proofErr w:type="spellStart"/>
-            <w:r>
-              <w:rPr>
-                <w:lang w:val="en-US"/>
-              </w:rPr>
-              <w:t>hexadecimale</w:t>
-            </w:r>
-            <w:proofErr w:type="spellEnd"/>
-            <w:r>
-              <w:rPr>
-                <w:lang w:val="en-US"/>
-              </w:rPr>
-              <w:t xml:space="preserve"> codes (#FFFFFF) of</w:t>
-            </w:r>
-            <w:r>
-              <w:rPr>
-                <w:lang w:val="en-US"/>
-              </w:rPr>
-              <w:t xml:space="preserve"> </w:t>
-            </w:r>
-            <w:proofErr w:type="spellStart"/>
-            <w:r>
-              <w:rPr>
-                <w:lang w:val="en-US"/>
-              </w:rPr>
-              <w:t>namen</w:t>
-            </w:r>
-            <w:proofErr w:type="spellEnd"/>
-            <w:r>
-              <w:rPr>
-                <w:lang w:val="en-US"/>
-              </w:rPr>
-              <w:t xml:space="preserve"> (green/red).</w:t>
+              <w:t xml:space="preserve"> namen (green/red).</w:t>
             </w:r>
           </w:p>
         </w:tc>
@@ -7762,13 +7078,14 @@
               <w:t>)</w:t>
             </w:r>
             <w:r>
-              <w:t>_</w:t>
-            </w:r>
-            <w:proofErr w:type="spellStart"/>
-            <w:r>
-              <w:t>decoration</w:t>
-            </w:r>
-            <w:proofErr w:type="spellEnd"/>
+              <w:t>_decoration</w:t>
+            </w:r>
+            <w:r>
+              <w:t xml:space="preserve"> </w:t>
+            </w:r>
+            <w:r>
+              <w:t>(E, H)</w:t>
+            </w:r>
           </w:p>
         </w:tc>
         <w:tc>
@@ -7841,31 +7158,7 @@
               <w:t xml:space="preserve">Let op: </w:t>
             </w:r>
             <w:r>
-              <w:t xml:space="preserve">binnen de </w:t>
-            </w:r>
-            <w:proofErr w:type="spellStart"/>
-            <w:r>
-              <w:t>digitoegankelijke</w:t>
-            </w:r>
-            <w:proofErr w:type="spellEnd"/>
-            <w:r>
-              <w:t xml:space="preserve"> versie is alleen </w:t>
-            </w:r>
-            <w:proofErr w:type="spellStart"/>
-            <w:r>
-              <w:t>bold</w:t>
-            </w:r>
-            <w:proofErr w:type="spellEnd"/>
-            <w:r>
-              <w:t xml:space="preserve"> / italic / </w:t>
-            </w:r>
-            <w:proofErr w:type="spellStart"/>
-            <w:r>
-              <w:t>underline</w:t>
-            </w:r>
-            <w:proofErr w:type="spellEnd"/>
-            <w:r>
-              <w:t xml:space="preserve"> toegestaan.</w:t>
+              <w:t>binnen de digitoegankelijke versie is alleen bold / italic / underline toegestaan.</w:t>
             </w:r>
           </w:p>
         </w:tc>
@@ -7892,13 +7185,14 @@
               <w:t>)</w:t>
             </w:r>
             <w:r>
-              <w:t>_</w:t>
-            </w:r>
-            <w:proofErr w:type="spellStart"/>
-            <w:r>
-              <w:t>fill</w:t>
-            </w:r>
-            <w:proofErr w:type="spellEnd"/>
+              <w:t>_fill</w:t>
+            </w:r>
+            <w:r>
+              <w:t xml:space="preserve"> </w:t>
+            </w:r>
+            <w:r>
+              <w:t>(E, H)</w:t>
+            </w:r>
           </w:p>
         </w:tc>
         <w:tc>
@@ -7934,55 +7228,13 @@
               <w:rPr>
                 <w:lang w:val="en-US"/>
               </w:rPr>
-              <w:t xml:space="preserve">Excel </w:t>
-            </w:r>
-            <w:proofErr w:type="spellStart"/>
+              <w:t>Excel accepteert hexadecimale codes (#FFFFFF) of</w:t>
+            </w:r>
             <w:r>
               <w:rPr>
                 <w:lang w:val="en-US"/>
               </w:rPr>
-              <w:t>accepteert</w:t>
-            </w:r>
-            <w:proofErr w:type="spellEnd"/>
-            <w:r>
-              <w:rPr>
-                <w:lang w:val="en-US"/>
-              </w:rPr>
-              <w:t xml:space="preserve"> </w:t>
-            </w:r>
-            <w:proofErr w:type="spellStart"/>
-            <w:r>
-              <w:rPr>
-                <w:lang w:val="en-US"/>
-              </w:rPr>
-              <w:t>hexadecimale</w:t>
-            </w:r>
-            <w:proofErr w:type="spellEnd"/>
-            <w:r>
-              <w:rPr>
-                <w:lang w:val="en-US"/>
-              </w:rPr>
-              <w:t xml:space="preserve"> codes (#FFFFFF) of</w:t>
-            </w:r>
-            <w:r>
-              <w:rPr>
-                <w:lang w:val="en-US"/>
-              </w:rPr>
-              <w:t xml:space="preserve"> </w:t>
-            </w:r>
-            <w:proofErr w:type="spellStart"/>
-            <w:r>
-              <w:rPr>
-                <w:lang w:val="en-US"/>
-              </w:rPr>
-              <w:t>namen</w:t>
-            </w:r>
-            <w:proofErr w:type="spellEnd"/>
-            <w:r>
-              <w:rPr>
-                <w:lang w:val="en-US"/>
-              </w:rPr>
-              <w:t xml:space="preserve"> (green/red).</w:t>
+              <w:t xml:space="preserve"> namen (green/red).</w:t>
             </w:r>
           </w:p>
         </w:tc>
@@ -7998,7 +7250,6 @@
                 <w:lang w:val="en-US"/>
               </w:rPr>
             </w:pPr>
-            <w:proofErr w:type="spellStart"/>
             <w:r>
               <w:rPr>
                 <w:lang w:val="en-US"/>
@@ -8011,7 +7262,15 @@
               </w:rPr>
               <w:t>ont_color</w:t>
             </w:r>
-            <w:proofErr w:type="spellEnd"/>
+            <w:r>
+              <w:rPr>
+                <w:lang w:val="en-US"/>
+              </w:rPr>
+              <w:t xml:space="preserve"> </w:t>
+            </w:r>
+            <w:r>
+              <w:t>(E, H)</w:t>
+            </w:r>
           </w:p>
         </w:tc>
         <w:tc>
@@ -8024,19 +7283,11 @@
                 <w:lang w:val="en-US"/>
               </w:rPr>
             </w:pPr>
-            <w:proofErr w:type="spellStart"/>
             <w:r>
               <w:rPr>
                 <w:lang w:val="en-US"/>
               </w:rPr>
-              <w:t>Hexadecimale</w:t>
-            </w:r>
-            <w:proofErr w:type="spellEnd"/>
-            <w:r>
-              <w:rPr>
-                <w:lang w:val="en-US"/>
-              </w:rPr>
-              <w:t xml:space="preserve"> code of naam</w:t>
+              <w:t>Hexadecimale code of naam</w:t>
             </w:r>
           </w:p>
         </w:tc>
@@ -8065,14 +7316,21 @@
                 <w:lang w:val="en-US"/>
               </w:rPr>
             </w:pPr>
-            <w:proofErr w:type="spellStart"/>
             <w:r>
               <w:rPr>
                 <w:lang w:val="en-US"/>
               </w:rPr>
               <w:t>font_type</w:t>
             </w:r>
-            <w:proofErr w:type="spellEnd"/>
+            <w:r>
+              <w:rPr>
+                <w:lang w:val="en-US"/>
+              </w:rPr>
+              <w:t xml:space="preserve"> </w:t>
+            </w:r>
+            <w:r>
+              <w:t>(E, H)</w:t>
+            </w:r>
           </w:p>
         </w:tc>
         <w:tc>
@@ -8089,16 +7347,8 @@
               <w:rPr>
                 <w:lang w:val="en-US"/>
               </w:rPr>
-              <w:t xml:space="preserve">Naam van </w:t>
-            </w:r>
-            <w:proofErr w:type="spellStart"/>
-            <w:r>
-              <w:rPr>
-                <w:lang w:val="en-US"/>
-              </w:rPr>
-              <w:t>lettertype</w:t>
-            </w:r>
-            <w:proofErr w:type="spellEnd"/>
+              <w:t>Naam van lettertype</w:t>
+            </w:r>
           </w:p>
         </w:tc>
         <w:tc>
@@ -8129,7 +7379,6 @@
                 <w:lang w:val="en-US"/>
               </w:rPr>
             </w:pPr>
-            <w:proofErr w:type="spellStart"/>
             <w:r>
               <w:rPr>
                 <w:lang w:val="en-US"/>
@@ -8154,7 +7403,15 @@
               </w:rPr>
               <w:t>size</w:t>
             </w:r>
-            <w:proofErr w:type="spellEnd"/>
+            <w:r>
+              <w:rPr>
+                <w:lang w:val="en-US"/>
+              </w:rPr>
+              <w:t xml:space="preserve"> </w:t>
+            </w:r>
+            <w:r>
+              <w:t>(E, H)</w:t>
+            </w:r>
           </w:p>
         </w:tc>
         <w:tc>
@@ -8167,14 +7424,12 @@
                 <w:lang w:val="en-US"/>
               </w:rPr>
             </w:pPr>
-            <w:proofErr w:type="spellStart"/>
             <w:r>
               <w:rPr>
                 <w:lang w:val="en-US"/>
               </w:rPr>
               <w:t>Getal</w:t>
             </w:r>
-            <w:proofErr w:type="spellEnd"/>
           </w:p>
         </w:tc>
         <w:tc>
@@ -8186,13 +7441,8 @@
               <w:t>Grootte van de tekst i</w:t>
             </w:r>
             <w:r>
-              <w:t xml:space="preserve">n </w:t>
-            </w:r>
-            <w:proofErr w:type="spellStart"/>
-            <w:r>
-              <w:t>pt</w:t>
-            </w:r>
-            <w:proofErr w:type="spellEnd"/>
+              <w:t>n pt</w:t>
+            </w:r>
             <w:r>
               <w:t xml:space="preserve"> (= lettergrootte in Word en Excel)</w:t>
             </w:r>
@@ -8217,11 +7467,15 @@
             <w:tcW w:w="3296" w:type="dxa"/>
           </w:tcPr>
           <w:p>
-            <w:proofErr w:type="spellStart"/>
             <w:r>
               <w:t>rij_hoogte</w:t>
             </w:r>
-            <w:proofErr w:type="spellEnd"/>
+            <w:r>
+              <w:t xml:space="preserve"> </w:t>
+            </w:r>
+            <w:r>
+              <w:t>(E)</w:t>
+            </w:r>
           </w:p>
         </w:tc>
         <w:tc>
@@ -8240,13 +7494,8 @@
           </w:tcPr>
           <w:p>
             <w:r>
-              <w:t xml:space="preserve">De rijen in Excel worden gelijkmatig verdeeld. Dit getal specificeert de hoogte van iedere rij in </w:t>
-            </w:r>
-            <w:proofErr w:type="spellStart"/>
-            <w:r>
-              <w:t>pt</w:t>
-            </w:r>
-            <w:proofErr w:type="spellEnd"/>
+              <w:t>De rijen in Excel worden gelijkmatig verdeeld. Dit getal specificeert de hoogte van iedere rij in pt</w:t>
+            </w:r>
             <w:r>
               <w:t xml:space="preserve"> (= lettergrootte in Word en Excel)</w:t>
             </w:r>
@@ -8262,11 +7511,13 @@
             <w:tcW w:w="3296" w:type="dxa"/>
           </w:tcPr>
           <w:p>
-            <w:proofErr w:type="spellStart"/>
-            <w:r>
+            <w:r>
+              <w:lastRenderedPageBreak/>
               <w:t>rij_hoogte_kop</w:t>
             </w:r>
-            <w:proofErr w:type="spellEnd"/>
+            <w:r>
+              <w:t xml:space="preserve"> (E)</w:t>
+            </w:r>
           </w:p>
         </w:tc>
         <w:tc>
@@ -8288,15 +7539,7 @@
               <w:t xml:space="preserve">Het kan zijn dat de </w:t>
             </w:r>
             <w:r>
-              <w:t xml:space="preserve">kolomkoppen een andere rijhoogte nodig hebben dan de normale rijen. Daarom is de hoogte van de koppen apart in te stellen. Wederom in </w:t>
-            </w:r>
-            <w:proofErr w:type="spellStart"/>
-            <w:r>
-              <w:t>pt</w:t>
-            </w:r>
-            <w:proofErr w:type="spellEnd"/>
-            <w:r>
-              <w:t>.</w:t>
+              <w:t>kolomkoppen een andere rijhoogte nodig hebben dan de normale rijen. Daarom is de hoogte van de koppen apart in te stellen. Wederom in pt.</w:t>
             </w:r>
           </w:p>
         </w:tc>
@@ -8307,12 +7550,15 @@
             <w:tcW w:w="3296" w:type="dxa"/>
           </w:tcPr>
           <w:p>
-            <w:proofErr w:type="spellStart"/>
-            <w:r>
-              <w:lastRenderedPageBreak/>
+            <w:r>
               <w:t>kolombreedte_antwoorden</w:t>
             </w:r>
-            <w:proofErr w:type="spellEnd"/>
+            <w:r>
+              <w:t xml:space="preserve"> </w:t>
+            </w:r>
+            <w:r>
+              <w:t>(E)</w:t>
+            </w:r>
           </w:p>
         </w:tc>
         <w:tc>
@@ -8331,13 +7577,25 @@
           </w:tcPr>
           <w:p>
             <w:r>
-              <w:t xml:space="preserve">Breedte van de kolom met antwoordteksten in </w:t>
-            </w:r>
-            <w:proofErr w:type="spellStart"/>
-            <w:r>
-              <w:t>pt</w:t>
-            </w:r>
-            <w:proofErr w:type="spellEnd"/>
+              <w:t>Breedte van de kolom met antwoordteksten in pt.</w:t>
+            </w:r>
+            <w:r>
+              <w:t xml:space="preserve"> Let op: enkel functioneel in Excel.</w:t>
+            </w:r>
+            <w:r>
+              <w:t xml:space="preserve"> Voor de digitoegankelijke versie kan de template aangepast worden, z</w:t>
+            </w:r>
+            <w:r>
+              <w:t xml:space="preserve">ie </w:t>
+            </w:r>
+            <w:hyperlink w:anchor="_Indeling_van_tabellen" w:history="1">
+              <w:r>
+                <w:rPr>
+                  <w:rStyle w:val="Hyperlink"/>
+                </w:rPr>
+                <w:t>Indeling van tabellen</w:t>
+              </w:r>
+            </w:hyperlink>
             <w:r>
               <w:t>.</w:t>
             </w:r>
@@ -8353,6 +7611,12 @@
             <w:r>
               <w:t>kolombreedte</w:t>
             </w:r>
+            <w:r>
+              <w:t xml:space="preserve"> </w:t>
+            </w:r>
+            <w:r>
+              <w:t>(E)</w:t>
+            </w:r>
           </w:p>
         </w:tc>
         <w:tc>
@@ -8371,15 +7635,21 @@
           </w:tcPr>
           <w:p>
             <w:r>
-              <w:t xml:space="preserve">Breedte van de kolommen in </w:t>
-            </w:r>
-            <w:proofErr w:type="spellStart"/>
-            <w:r>
-              <w:t>pt</w:t>
-            </w:r>
-            <w:proofErr w:type="spellEnd"/>
-            <w:r>
-              <w:t>.</w:t>
+              <w:t>Breedte van de kolommen in pt.</w:t>
+            </w:r>
+            <w:r>
+              <w:t xml:space="preserve"> Let op: enkel functioneel in Excel. In de digitoegankelijke versie schalen de kolommen automatisch mee met het scherm. (Zie ook </w:t>
+            </w:r>
+            <w:hyperlink w:anchor="_Indeling_van_tabellen" w:history="1">
+              <w:r>
+                <w:rPr>
+                  <w:rStyle w:val="Hyperlink"/>
+                </w:rPr>
+                <w:t>Indeling van tabellen</w:t>
+              </w:r>
+            </w:hyperlink>
+            <w:r>
+              <w:t>.)</w:t>
             </w:r>
           </w:p>
         </w:tc>
@@ -8390,11 +7660,15 @@
             <w:tcW w:w="3296" w:type="dxa"/>
           </w:tcPr>
           <w:p>
-            <w:proofErr w:type="spellStart"/>
             <w:r>
               <w:t>label_max_lengte</w:t>
             </w:r>
-            <w:proofErr w:type="spellEnd"/>
+            <w:r>
+              <w:t xml:space="preserve"> </w:t>
+            </w:r>
+            <w:r>
+              <w:t>(E)</w:t>
+            </w:r>
           </w:p>
         </w:tc>
         <w:tc>
@@ -8413,17 +7687,8 @@
           </w:tcPr>
           <w:p>
             <w:r>
-              <w:t xml:space="preserve">Sommige </w:t>
-            </w:r>
-            <w:proofErr w:type="spellStart"/>
-            <w:r>
-              <w:t>variabelelabels</w:t>
-            </w:r>
-            <w:proofErr w:type="spellEnd"/>
-            <w:r>
-              <w:t xml:space="preserve"> zijn te lang om binnen de kolombreedte te passen. Excel kan automatisch tekstterugloop aanzetten, maar past niet automatisch de rijhoogte aan. Daarom dient handmatig te worden aangegeven na hoeveel karakters de rijhoogte voor een variabele groter moet worden. In de praktijk zal dit getal ongeveer overeenkomen met </w:t>
-            </w:r>
-            <w:proofErr w:type="spellStart"/>
+              <w:t xml:space="preserve">Sommige variabelelabels zijn te lang om binnen de kolombreedte te passen. Excel kan automatisch tekstterugloop aanzetten, maar past niet automatisch de rijhoogte aan. Daarom dient handmatig te worden aangegeven na hoeveel karakters de rijhoogte voor een variabele groter moet worden. In de praktijk zal dit getal ongeveer overeenkomen met </w:t>
+            </w:r>
             <w:r>
               <w:rPr>
                 <w:i/>
@@ -8431,7 +7696,6 @@
               </w:rPr>
               <w:t>kolombreedte_antwoorden</w:t>
             </w:r>
-            <w:proofErr w:type="spellEnd"/>
             <w:r>
               <w:t>.</w:t>
             </w:r>
@@ -8444,11 +7708,15 @@
             <w:tcW w:w="3296" w:type="dxa"/>
           </w:tcPr>
           <w:p>
-            <w:proofErr w:type="spellStart"/>
             <w:r>
               <w:t>border_tussen_gegevens</w:t>
             </w:r>
-            <w:proofErr w:typ